<commit_message>
Fixed somethings on the main file.
</commit_message>
<xml_diff>
--- a/release/TCC - Danilo de Lucas.docx
+++ b/release/TCC - Danilo de Lucas.docx
@@ -1,6 +1,6 @@
 
 <file path=word/document.xml><?xml version="1.0" encoding="utf-8"?>
-<w:document xmlns:wpc="http://schemas.microsoft.com/office/word/2010/wordprocessingCanvas" xmlns:cx="http://schemas.microsoft.com/office/drawing/2014/chartex" xmlns:cx1="http://schemas.microsoft.com/office/drawing/2015/9/8/chartex" xmlns:cx2="http://schemas.microsoft.com/office/drawing/2015/10/21/chartex" xmlns:mc="http://schemas.openxmlformats.org/markup-compatibility/2006" xmlns:o="urn:schemas-microsoft-com:office:office" xmlns:r="http://schemas.openxmlformats.org/officeDocument/2006/relationships" xmlns:m="http://schemas.openxmlformats.org/officeDocument/2006/math" xmlns:v="urn:schemas-microsoft-com:vml" xmlns:wp14="http://schemas.microsoft.com/office/word/2010/wordprocessingDrawing" xmlns:wp="http://schemas.openxmlformats.org/drawingml/2006/wordprocessingDrawing" xmlns:w10="urn:schemas-microsoft-com:office:word" xmlns:w="http://schemas.openxmlformats.org/wordprocessingml/2006/main" xmlns:w14="http://schemas.microsoft.com/office/word/2010/wordml" xmlns:w15="http://schemas.microsoft.com/office/word/2012/wordml" xmlns:w16se="http://schemas.microsoft.com/office/word/2015/wordml/symex" xmlns:wpg="http://schemas.microsoft.com/office/word/2010/wordprocessingGroup" xmlns:wpi="http://schemas.microsoft.com/office/word/2010/wordprocessingInk" xmlns:wne="http://schemas.microsoft.com/office/word/2006/wordml" xmlns:wps="http://schemas.microsoft.com/office/word/2010/wordprocessingShape" mc:Ignorable="w14 w15 w16se wp14">
+<w:document xmlns:wpc="http://schemas.microsoft.com/office/word/2010/wordprocessingCanvas" xmlns:mc="http://schemas.openxmlformats.org/markup-compatibility/2006" xmlns:o="urn:schemas-microsoft-com:office:office" xmlns:r="http://schemas.openxmlformats.org/officeDocument/2006/relationships" xmlns:m="http://schemas.openxmlformats.org/officeDocument/2006/math" xmlns:v="urn:schemas-microsoft-com:vml" xmlns:wp14="http://schemas.microsoft.com/office/word/2010/wordprocessingDrawing" xmlns:wp="http://schemas.openxmlformats.org/drawingml/2006/wordprocessingDrawing" xmlns:w10="urn:schemas-microsoft-com:office:word" xmlns:w="http://schemas.openxmlformats.org/wordprocessingml/2006/main" xmlns:w14="http://schemas.microsoft.com/office/word/2010/wordml" xmlns:w15="http://schemas.microsoft.com/office/word/2012/wordml" xmlns:wpg="http://schemas.microsoft.com/office/word/2010/wordprocessingGroup" xmlns:wpi="http://schemas.microsoft.com/office/word/2010/wordprocessingInk" xmlns:wne="http://schemas.microsoft.com/office/word/2006/wordml" xmlns:wps="http://schemas.microsoft.com/office/word/2010/wordprocessingShape" mc:Ignorable="w14 w15 wp14">
   <w:body>
     <w:p>
       <w:pPr>
@@ -1806,13 +1806,15 @@
       <w:sdtContent>
         <w:p>
           <w:pPr>
-            <w:pStyle w:val="Sumrio1"/>
+            <w:pStyle w:val="TOC1"/>
             <w:tabs>
               <w:tab w:val="right" w:leader="dot" w:pos="9061"/>
             </w:tabs>
             <w:rPr>
-              <w:rFonts w:asciiTheme="minorHAnsi" w:eastAsiaTheme="minorEastAsia" w:hAnsiTheme="minorHAnsi" w:cstheme="minorBidi"/>
+              <w:rFonts w:ascii="Times New Roman" w:eastAsiaTheme="minorEastAsia" w:hAnsi="Times New Roman"/>
               <w:noProof/>
+              <w:sz w:val="24"/>
+              <w:szCs w:val="24"/>
               <w:lang w:eastAsia="pt-BR"/>
             </w:rPr>
           </w:pPr>
@@ -1848,55 +1850,78 @@
                 <w:b/>
                 <w:bCs/>
                 <w:noProof/>
+                <w:sz w:val="24"/>
+                <w:szCs w:val="24"/>
                 <w:lang w:bidi="hi-IN"/>
               </w:rPr>
               <w:t>Introdução</w:t>
             </w:r>
             <w:r>
               <w:rPr>
+                <w:rFonts w:ascii="Times New Roman" w:hAnsi="Times New Roman"/>
                 <w:noProof/>
                 <w:webHidden/>
+                <w:sz w:val="24"/>
+                <w:szCs w:val="24"/>
               </w:rPr>
               <w:tab/>
             </w:r>
             <w:r>
               <w:rPr>
+                <w:rFonts w:ascii="Times New Roman" w:hAnsi="Times New Roman"/>
                 <w:noProof/>
                 <w:webHidden/>
+                <w:sz w:val="24"/>
+                <w:szCs w:val="24"/>
               </w:rPr>
               <w:fldChar w:fldCharType="begin"/>
             </w:r>
             <w:r>
               <w:rPr>
+                <w:rFonts w:ascii="Times New Roman" w:hAnsi="Times New Roman"/>
                 <w:noProof/>
                 <w:webHidden/>
+                <w:sz w:val="24"/>
+                <w:szCs w:val="24"/>
               </w:rPr>
               <w:instrText xml:space="preserve"> PAGEREF _Toc460370493 \h </w:instrText>
             </w:r>
             <w:r>
               <w:rPr>
+                <w:rFonts w:ascii="Times New Roman" w:hAnsi="Times New Roman"/>
                 <w:noProof/>
                 <w:webHidden/>
+                <w:sz w:val="24"/>
+                <w:szCs w:val="24"/>
               </w:rPr>
             </w:r>
             <w:r>
               <w:rPr>
+                <w:rFonts w:ascii="Times New Roman" w:hAnsi="Times New Roman"/>
                 <w:noProof/>
                 <w:webHidden/>
+                <w:sz w:val="24"/>
+                <w:szCs w:val="24"/>
               </w:rPr>
               <w:fldChar w:fldCharType="separate"/>
             </w:r>
             <w:r>
               <w:rPr>
+                <w:rFonts w:ascii="Times New Roman" w:hAnsi="Times New Roman"/>
                 <w:noProof/>
                 <w:webHidden/>
+                <w:sz w:val="24"/>
+                <w:szCs w:val="24"/>
               </w:rPr>
               <w:t>4</w:t>
             </w:r>
             <w:r>
               <w:rPr>
+                <w:rFonts w:ascii="Times New Roman" w:hAnsi="Times New Roman"/>
                 <w:noProof/>
                 <w:webHidden/>
+                <w:sz w:val="24"/>
+                <w:szCs w:val="24"/>
               </w:rPr>
               <w:fldChar w:fldCharType="end"/>
             </w:r>
@@ -1904,13 +1929,15 @@
         </w:p>
         <w:p>
           <w:pPr>
-            <w:pStyle w:val="Sumrio1"/>
+            <w:pStyle w:val="TOC1"/>
             <w:tabs>
               <w:tab w:val="right" w:leader="dot" w:pos="9061"/>
             </w:tabs>
             <w:rPr>
-              <w:rFonts w:asciiTheme="minorHAnsi" w:eastAsiaTheme="minorEastAsia" w:hAnsiTheme="minorHAnsi" w:cstheme="minorBidi"/>
+              <w:rFonts w:ascii="Times New Roman" w:eastAsiaTheme="minorEastAsia" w:hAnsi="Times New Roman"/>
               <w:noProof/>
+              <w:sz w:val="24"/>
+              <w:szCs w:val="24"/>
               <w:lang w:eastAsia="pt-BR"/>
             </w:rPr>
           </w:pPr>
@@ -1918,57 +1945,80 @@
             <w:r>
               <w:rPr>
                 <w:rStyle w:val="Hyperlink"/>
-                <w:rFonts w:eastAsia="Times New Roman"/>
+                <w:rFonts w:ascii="Times New Roman" w:eastAsia="Times New Roman" w:hAnsi="Times New Roman"/>
                 <w:noProof/>
+                <w:sz w:val="24"/>
+                <w:szCs w:val="24"/>
                 <w:lang w:eastAsia="pt-BR"/>
               </w:rPr>
               <w:t>Objetivos e Contribuições</w:t>
             </w:r>
             <w:r>
               <w:rPr>
+                <w:rFonts w:ascii="Times New Roman" w:hAnsi="Times New Roman"/>
                 <w:noProof/>
                 <w:webHidden/>
+                <w:sz w:val="24"/>
+                <w:szCs w:val="24"/>
               </w:rPr>
               <w:tab/>
             </w:r>
             <w:r>
               <w:rPr>
+                <w:rFonts w:ascii="Times New Roman" w:hAnsi="Times New Roman"/>
                 <w:noProof/>
                 <w:webHidden/>
+                <w:sz w:val="24"/>
+                <w:szCs w:val="24"/>
               </w:rPr>
               <w:fldChar w:fldCharType="begin"/>
             </w:r>
             <w:r>
               <w:rPr>
+                <w:rFonts w:ascii="Times New Roman" w:hAnsi="Times New Roman"/>
                 <w:noProof/>
                 <w:webHidden/>
+                <w:sz w:val="24"/>
+                <w:szCs w:val="24"/>
               </w:rPr>
               <w:instrText xml:space="preserve"> PAGEREF _Toc460370494 \h </w:instrText>
             </w:r>
             <w:r>
               <w:rPr>
+                <w:rFonts w:ascii="Times New Roman" w:hAnsi="Times New Roman"/>
                 <w:noProof/>
                 <w:webHidden/>
+                <w:sz w:val="24"/>
+                <w:szCs w:val="24"/>
               </w:rPr>
             </w:r>
             <w:r>
               <w:rPr>
+                <w:rFonts w:ascii="Times New Roman" w:hAnsi="Times New Roman"/>
                 <w:noProof/>
                 <w:webHidden/>
+                <w:sz w:val="24"/>
+                <w:szCs w:val="24"/>
               </w:rPr>
               <w:fldChar w:fldCharType="separate"/>
             </w:r>
             <w:r>
               <w:rPr>
+                <w:rFonts w:ascii="Times New Roman" w:hAnsi="Times New Roman"/>
                 <w:noProof/>
                 <w:webHidden/>
+                <w:sz w:val="24"/>
+                <w:szCs w:val="24"/>
               </w:rPr>
               <w:t>5</w:t>
             </w:r>
             <w:r>
               <w:rPr>
+                <w:rFonts w:ascii="Times New Roman" w:hAnsi="Times New Roman"/>
                 <w:noProof/>
                 <w:webHidden/>
+                <w:sz w:val="24"/>
+                <w:szCs w:val="24"/>
               </w:rPr>
               <w:fldChar w:fldCharType="end"/>
             </w:r>
@@ -1976,13 +2026,15 @@
         </w:p>
         <w:p>
           <w:pPr>
-            <w:pStyle w:val="Sumrio1"/>
+            <w:pStyle w:val="TOC1"/>
             <w:tabs>
               <w:tab w:val="right" w:leader="dot" w:pos="9061"/>
             </w:tabs>
             <w:rPr>
-              <w:rFonts w:asciiTheme="minorHAnsi" w:eastAsiaTheme="minorEastAsia" w:hAnsiTheme="minorHAnsi" w:cstheme="minorBidi"/>
+              <w:rFonts w:ascii="Times New Roman" w:eastAsiaTheme="minorEastAsia" w:hAnsi="Times New Roman"/>
               <w:noProof/>
+              <w:sz w:val="24"/>
+              <w:szCs w:val="24"/>
               <w:lang w:eastAsia="pt-BR"/>
             </w:rPr>
           </w:pPr>
@@ -1990,57 +2042,80 @@
             <w:r>
               <w:rPr>
                 <w:rStyle w:val="Hyperlink"/>
-                <w:rFonts w:eastAsia="Times New Roman"/>
+                <w:rFonts w:ascii="Times New Roman" w:eastAsia="Times New Roman" w:hAnsi="Times New Roman"/>
                 <w:noProof/>
+                <w:sz w:val="24"/>
+                <w:szCs w:val="24"/>
                 <w:lang w:eastAsia="pt-BR"/>
               </w:rPr>
               <w:t>Organização</w:t>
             </w:r>
             <w:r>
               <w:rPr>
+                <w:rFonts w:ascii="Times New Roman" w:hAnsi="Times New Roman"/>
                 <w:noProof/>
                 <w:webHidden/>
+                <w:sz w:val="24"/>
+                <w:szCs w:val="24"/>
               </w:rPr>
               <w:tab/>
             </w:r>
             <w:r>
               <w:rPr>
+                <w:rFonts w:ascii="Times New Roman" w:hAnsi="Times New Roman"/>
                 <w:noProof/>
                 <w:webHidden/>
+                <w:sz w:val="24"/>
+                <w:szCs w:val="24"/>
               </w:rPr>
               <w:fldChar w:fldCharType="begin"/>
             </w:r>
             <w:r>
               <w:rPr>
+                <w:rFonts w:ascii="Times New Roman" w:hAnsi="Times New Roman"/>
                 <w:noProof/>
                 <w:webHidden/>
+                <w:sz w:val="24"/>
+                <w:szCs w:val="24"/>
               </w:rPr>
               <w:instrText xml:space="preserve"> PAGEREF _Toc460370495 \h </w:instrText>
             </w:r>
             <w:r>
               <w:rPr>
+                <w:rFonts w:ascii="Times New Roman" w:hAnsi="Times New Roman"/>
                 <w:noProof/>
                 <w:webHidden/>
+                <w:sz w:val="24"/>
+                <w:szCs w:val="24"/>
               </w:rPr>
             </w:r>
             <w:r>
               <w:rPr>
+                <w:rFonts w:ascii="Times New Roman" w:hAnsi="Times New Roman"/>
                 <w:noProof/>
                 <w:webHidden/>
+                <w:sz w:val="24"/>
+                <w:szCs w:val="24"/>
               </w:rPr>
               <w:fldChar w:fldCharType="separate"/>
             </w:r>
             <w:r>
               <w:rPr>
+                <w:rFonts w:ascii="Times New Roman" w:hAnsi="Times New Roman"/>
                 <w:noProof/>
                 <w:webHidden/>
+                <w:sz w:val="24"/>
+                <w:szCs w:val="24"/>
               </w:rPr>
               <w:t>6</w:t>
             </w:r>
             <w:r>
               <w:rPr>
+                <w:rFonts w:ascii="Times New Roman" w:hAnsi="Times New Roman"/>
                 <w:noProof/>
                 <w:webHidden/>
+                <w:sz w:val="24"/>
+                <w:szCs w:val="24"/>
               </w:rPr>
               <w:fldChar w:fldCharType="end"/>
             </w:r>
@@ -2048,13 +2123,15 @@
         </w:p>
         <w:p>
           <w:pPr>
-            <w:pStyle w:val="Sumrio1"/>
+            <w:pStyle w:val="TOC1"/>
             <w:tabs>
               <w:tab w:val="right" w:leader="dot" w:pos="9061"/>
             </w:tabs>
             <w:rPr>
-              <w:rFonts w:asciiTheme="minorHAnsi" w:eastAsiaTheme="minorEastAsia" w:hAnsiTheme="minorHAnsi" w:cstheme="minorBidi"/>
+              <w:rFonts w:ascii="Times New Roman" w:eastAsiaTheme="minorEastAsia" w:hAnsi="Times New Roman"/>
               <w:noProof/>
+              <w:sz w:val="24"/>
+              <w:szCs w:val="24"/>
               <w:lang w:eastAsia="pt-BR"/>
             </w:rPr>
           </w:pPr>
@@ -2062,56 +2139,80 @@
             <w:r>
               <w:rPr>
                 <w:rStyle w:val="Hyperlink"/>
+                <w:rFonts w:ascii="Times New Roman" w:hAnsi="Times New Roman"/>
                 <w:noProof/>
+                <w:sz w:val="24"/>
+                <w:szCs w:val="24"/>
                 <w:lang w:val="en-US"/>
               </w:rPr>
               <w:t>Referências Bibliográfica</w:t>
             </w:r>
             <w:r>
               <w:rPr>
+                <w:rFonts w:ascii="Times New Roman" w:hAnsi="Times New Roman"/>
                 <w:noProof/>
                 <w:webHidden/>
+                <w:sz w:val="24"/>
+                <w:szCs w:val="24"/>
               </w:rPr>
               <w:tab/>
             </w:r>
             <w:r>
               <w:rPr>
+                <w:rFonts w:ascii="Times New Roman" w:hAnsi="Times New Roman"/>
                 <w:noProof/>
                 <w:webHidden/>
+                <w:sz w:val="24"/>
+                <w:szCs w:val="24"/>
               </w:rPr>
               <w:fldChar w:fldCharType="begin"/>
             </w:r>
             <w:r>
               <w:rPr>
+                <w:rFonts w:ascii="Times New Roman" w:hAnsi="Times New Roman"/>
                 <w:noProof/>
                 <w:webHidden/>
+                <w:sz w:val="24"/>
+                <w:szCs w:val="24"/>
               </w:rPr>
               <w:instrText xml:space="preserve"> PAGEREF _Toc460370496 \h </w:instrText>
             </w:r>
             <w:r>
               <w:rPr>
+                <w:rFonts w:ascii="Times New Roman" w:hAnsi="Times New Roman"/>
                 <w:noProof/>
                 <w:webHidden/>
+                <w:sz w:val="24"/>
+                <w:szCs w:val="24"/>
               </w:rPr>
             </w:r>
             <w:r>
               <w:rPr>
+                <w:rFonts w:ascii="Times New Roman" w:hAnsi="Times New Roman"/>
                 <w:noProof/>
                 <w:webHidden/>
+                <w:sz w:val="24"/>
+                <w:szCs w:val="24"/>
               </w:rPr>
               <w:fldChar w:fldCharType="separate"/>
             </w:r>
             <w:r>
               <w:rPr>
+                <w:rFonts w:ascii="Times New Roman" w:hAnsi="Times New Roman"/>
                 <w:noProof/>
                 <w:webHidden/>
+                <w:sz w:val="24"/>
+                <w:szCs w:val="24"/>
               </w:rPr>
               <w:t>6</w:t>
             </w:r>
             <w:r>
               <w:rPr>
+                <w:rFonts w:ascii="Times New Roman" w:hAnsi="Times New Roman"/>
                 <w:noProof/>
                 <w:webHidden/>
+                <w:sz w:val="24"/>
+                <w:szCs w:val="24"/>
               </w:rPr>
               <w:fldChar w:fldCharType="end"/>
             </w:r>
@@ -2151,7 +2252,7 @@
     </w:p>
     <w:p>
       <w:pPr>
-        <w:pStyle w:val="PargrafodaLista"/>
+        <w:pStyle w:val="ListParagraph"/>
         <w:ind w:firstLine="567"/>
         <w:jc w:val="both"/>
         <w:rPr>
@@ -2163,7 +2264,7 @@
     </w:p>
     <w:p>
       <w:pPr>
-        <w:pStyle w:val="PargrafodaLista"/>
+        <w:pStyle w:val="ListParagraph"/>
         <w:ind w:firstLine="567"/>
         <w:jc w:val="both"/>
         <w:rPr>
@@ -2175,7 +2276,7 @@
     </w:p>
     <w:p>
       <w:pPr>
-        <w:pStyle w:val="PargrafodaLista"/>
+        <w:pStyle w:val="ListParagraph"/>
         <w:ind w:firstLine="567"/>
         <w:jc w:val="both"/>
         <w:rPr>
@@ -2187,7 +2288,7 @@
     </w:p>
     <w:p>
       <w:pPr>
-        <w:pStyle w:val="PargrafodaLista"/>
+        <w:pStyle w:val="ListParagraph"/>
         <w:ind w:firstLine="567"/>
         <w:jc w:val="both"/>
         <w:rPr>
@@ -2199,7 +2300,7 @@
     </w:p>
     <w:p>
       <w:pPr>
-        <w:pStyle w:val="PargrafodaLista"/>
+        <w:pStyle w:val="ListParagraph"/>
         <w:ind w:firstLine="567"/>
         <w:jc w:val="both"/>
         <w:rPr>
@@ -2211,7 +2312,7 @@
     </w:p>
     <w:p>
       <w:pPr>
-        <w:pStyle w:val="PargrafodaLista"/>
+        <w:pStyle w:val="ListParagraph"/>
         <w:ind w:firstLine="567"/>
         <w:jc w:val="both"/>
         <w:rPr>
@@ -2223,7 +2324,7 @@
     </w:p>
     <w:p>
       <w:pPr>
-        <w:pStyle w:val="PargrafodaLista"/>
+        <w:pStyle w:val="ListParagraph"/>
         <w:ind w:firstLine="567"/>
         <w:jc w:val="both"/>
         <w:rPr>
@@ -2235,7 +2336,7 @@
     </w:p>
     <w:p>
       <w:pPr>
-        <w:pStyle w:val="PargrafodaLista"/>
+        <w:pStyle w:val="ListParagraph"/>
         <w:ind w:firstLine="567"/>
         <w:jc w:val="both"/>
         <w:rPr>
@@ -2247,7 +2348,7 @@
     </w:p>
     <w:p>
       <w:pPr>
-        <w:pStyle w:val="PargrafodaLista"/>
+        <w:pStyle w:val="ListParagraph"/>
         <w:ind w:firstLine="567"/>
         <w:jc w:val="both"/>
         <w:rPr>
@@ -2259,7 +2360,7 @@
     </w:p>
     <w:p>
       <w:pPr>
-        <w:pStyle w:val="PargrafodaLista"/>
+        <w:pStyle w:val="ListParagraph"/>
         <w:ind w:firstLine="567"/>
         <w:jc w:val="both"/>
         <w:rPr>
@@ -2271,7 +2372,7 @@
     </w:p>
     <w:p>
       <w:pPr>
-        <w:pStyle w:val="PargrafodaLista"/>
+        <w:pStyle w:val="ListParagraph"/>
         <w:ind w:firstLine="567"/>
         <w:jc w:val="both"/>
         <w:rPr>
@@ -2283,7 +2384,7 @@
     </w:p>
     <w:p>
       <w:pPr>
-        <w:pStyle w:val="PargrafodaLista"/>
+        <w:pStyle w:val="ListParagraph"/>
         <w:ind w:firstLine="567"/>
         <w:jc w:val="both"/>
         <w:rPr>
@@ -2295,7 +2396,7 @@
     </w:p>
     <w:p>
       <w:pPr>
-        <w:pStyle w:val="PargrafodaLista"/>
+        <w:pStyle w:val="ListParagraph"/>
         <w:ind w:firstLine="567"/>
         <w:jc w:val="both"/>
         <w:rPr>
@@ -2307,7 +2408,7 @@
     </w:p>
     <w:p>
       <w:pPr>
-        <w:pStyle w:val="PargrafodaLista"/>
+        <w:pStyle w:val="ListParagraph"/>
         <w:ind w:firstLine="567"/>
         <w:jc w:val="both"/>
         <w:rPr>
@@ -2319,7 +2420,7 @@
     </w:p>
     <w:p>
       <w:pPr>
-        <w:pStyle w:val="PargrafodaLista"/>
+        <w:pStyle w:val="ListParagraph"/>
         <w:ind w:firstLine="567"/>
         <w:jc w:val="both"/>
         <w:rPr>
@@ -2331,7 +2432,7 @@
     </w:p>
     <w:p>
       <w:pPr>
-        <w:pStyle w:val="PargrafodaLista"/>
+        <w:pStyle w:val="ListParagraph"/>
         <w:ind w:firstLine="567"/>
         <w:jc w:val="both"/>
         <w:rPr>
@@ -2343,7 +2444,7 @@
     </w:p>
     <w:p>
       <w:pPr>
-        <w:pStyle w:val="PargrafodaLista"/>
+        <w:pStyle w:val="ListParagraph"/>
         <w:ind w:firstLine="567"/>
         <w:jc w:val="both"/>
         <w:rPr>
@@ -2355,7 +2456,7 @@
     </w:p>
     <w:p>
       <w:pPr>
-        <w:pStyle w:val="PargrafodaLista"/>
+        <w:pStyle w:val="ListParagraph"/>
         <w:ind w:firstLine="567"/>
         <w:jc w:val="both"/>
         <w:rPr>
@@ -2367,7 +2468,7 @@
     </w:p>
     <w:p>
       <w:pPr>
-        <w:pStyle w:val="PargrafodaLista"/>
+        <w:pStyle w:val="ListParagraph"/>
         <w:ind w:firstLine="567"/>
         <w:jc w:val="both"/>
         <w:rPr>
@@ -2379,7 +2480,7 @@
     </w:p>
     <w:p>
       <w:pPr>
-        <w:pStyle w:val="PargrafodaLista"/>
+        <w:pStyle w:val="ListParagraph"/>
         <w:ind w:firstLine="567"/>
         <w:jc w:val="both"/>
         <w:rPr>
@@ -2391,7 +2492,7 @@
     </w:p>
     <w:p>
       <w:pPr>
-        <w:pStyle w:val="PargrafodaLista"/>
+        <w:pStyle w:val="ListParagraph"/>
         <w:ind w:firstLine="567"/>
         <w:jc w:val="both"/>
         <w:rPr>
@@ -2403,7 +2504,7 @@
     </w:p>
     <w:p>
       <w:pPr>
-        <w:pStyle w:val="PargrafodaLista"/>
+        <w:pStyle w:val="ListParagraph"/>
         <w:ind w:firstLine="567"/>
         <w:jc w:val="both"/>
         <w:rPr>
@@ -2415,7 +2516,7 @@
     </w:p>
     <w:p>
       <w:pPr>
-        <w:pStyle w:val="PargrafodaLista"/>
+        <w:pStyle w:val="ListParagraph"/>
         <w:ind w:firstLine="567"/>
         <w:jc w:val="both"/>
         <w:rPr>
@@ -2427,7 +2528,7 @@
     </w:p>
     <w:p>
       <w:pPr>
-        <w:pStyle w:val="PargrafodaLista"/>
+        <w:pStyle w:val="ListParagraph"/>
         <w:ind w:firstLine="567"/>
         <w:jc w:val="both"/>
         <w:rPr>
@@ -2439,7 +2540,7 @@
     </w:p>
     <w:p>
       <w:pPr>
-        <w:pStyle w:val="PargrafodaLista"/>
+        <w:pStyle w:val="ListParagraph"/>
         <w:ind w:firstLine="567"/>
         <w:jc w:val="both"/>
         <w:rPr>
@@ -2452,15 +2553,19 @@
     <w:p>
       <w:pPr>
         <w:pStyle w:val="Standard"/>
+        <w:numPr>
+          <w:ilvl w:val="0"/>
+          <w:numId w:val="11"/>
+        </w:numPr>
         <w:outlineLvl w:val="0"/>
         <w:rPr>
-          <w:rFonts w:ascii="Times New Roman" w:hAnsi="Times New Roman"/>
+          <w:rFonts w:ascii="Times New Roman" w:hAnsi="Times New Roman" w:cs="Times New Roman"/>
         </w:rPr>
       </w:pPr>
       <w:bookmarkStart w:id="1" w:name="_Toc460370493"/>
       <w:r>
         <w:rPr>
-          <w:rFonts w:ascii="Times New Roman" w:hAnsi="Times New Roman"/>
+          <w:rFonts w:ascii="Times New Roman" w:hAnsi="Times New Roman" w:cs="Times New Roman"/>
           <w:b/>
           <w:bCs/>
         </w:rPr>
@@ -2473,38 +2578,102 @@
       <w:pPr>
         <w:pStyle w:val="Standard"/>
         <w:rPr>
-          <w:rFonts w:ascii="Times New Roman" w:hAnsi="Times New Roman"/>
-        </w:rPr>
-      </w:pPr>
+          <w:rFonts w:ascii="Times New Roman" w:hAnsi="Times New Roman" w:cs="Times New Roman"/>
+        </w:rPr>
+      </w:pPr>
+    </w:p>
+    <w:p>
+      <w:pPr>
+        <w:pStyle w:val="Standard"/>
+        <w:ind w:firstLine="709"/>
+        <w:rPr>
+          <w:rFonts w:ascii="Times New Roman" w:hAnsi="Times New Roman" w:cs="Times New Roman"/>
+        </w:rPr>
+      </w:pPr>
+      <w:r>
+        <w:rPr>
+          <w:rFonts w:ascii="Times New Roman" w:hAnsi="Times New Roman" w:cs="Times New Roman"/>
+        </w:rPr>
+        <w:t>A complexidade e a riqueza em detalhes dos jogos criaram a necessidade de que os elementos controlados pelo computador tenham, não somente reações a interações do jogador, mas também aprendam com o decorrer do jogo para adaptar suas ações. Tal necessidade fez com que fossem desenvolvidas novas técnicas para a implementação de algoritmos inteligentes. Segundo Souza</w:t>
+      </w:r>
+      <w:r>
+        <w:rPr>
+          <w:rStyle w:val="FootnoteReference"/>
+          <w:rFonts w:ascii="Times New Roman" w:hAnsi="Times New Roman" w:cs="Times New Roman"/>
+        </w:rPr>
+        <w:footnoteReference w:id="1"/>
+      </w:r>
+      <w:r>
+        <w:rPr>
+          <w:rFonts w:ascii="Times New Roman" w:hAnsi="Times New Roman" w:cs="Times New Roman"/>
+        </w:rPr>
+        <w:t>, a área da inteligência artificial vem sofrendo um grande impacto mediante ao crescimento do mercado de jogos digitais. A medida que o processamento, os gráficos, e a jogabilidade dos jogos aumentam, a exigência dos jogadores por uma experiência mais imersiva também cresce.</w:t>
+      </w:r>
+    </w:p>
+    <w:p>
+      <w:pPr>
+        <w:pStyle w:val="Standard"/>
+        <w:ind w:firstLine="709"/>
+        <w:rPr>
+          <w:rFonts w:ascii="Times New Roman" w:hAnsi="Times New Roman" w:cs="Times New Roman"/>
+        </w:rPr>
+      </w:pPr>
+      <w:r>
+        <w:rPr>
+          <w:rFonts w:ascii="Times New Roman" w:hAnsi="Times New Roman" w:cs="Times New Roman"/>
+        </w:rPr>
+        <w:t>Trabalhos na literatura indicam ser promissora a aplicação de métodos de aprendizado de máquina para a implementação de inteligências artificiais em jogos. (Citações). Contudo, algumas destas implementações demonstram-se lentas e muitas necessitam de características especificas para funcionarem de forma efetiva.</w:t>
+      </w:r>
+    </w:p>
+    <w:p>
+      <w:pPr>
+        <w:pStyle w:val="Standard"/>
+        <w:ind w:firstLine="709"/>
+        <w:rPr>
+          <w:rFonts w:ascii="Times New Roman" w:hAnsi="Times New Roman" w:cs="Times New Roman"/>
+        </w:rPr>
+      </w:pPr>
+      <w:r>
+        <w:rPr>
+          <w:rFonts w:ascii="Times New Roman" w:hAnsi="Times New Roman" w:cs="Times New Roman"/>
+        </w:rPr>
+        <w:t>Quando se trata do desenvolvimento de uma IA (Inteligência Artificial) que empregará algum tipo de comportamento a um elemento no jogo, é preciso que estes comportamentos sejam utilizados de maneira não estranha ao jogador, o</w:t>
+      </w:r>
       <w:bookmarkStart w:id="2" w:name="_GoBack"/>
       <w:bookmarkEnd w:id="2"/>
+      <w:r>
+        <w:rPr>
+          <w:rFonts w:ascii="Times New Roman" w:hAnsi="Times New Roman" w:cs="Times New Roman"/>
+        </w:rPr>
+        <w:t xml:space="preserve">u seja, uma ação deve ser realizada de forma natural, não permitindo que o jogador perceba que se trata de um comportamento programado. A velocidade em que uma ação é realizada mediante a um estimulo é muito importante para que não ocorra o chamado </w:t>
+      </w:r>
+      <w:r>
+        <w:rPr>
+          <w:rFonts w:ascii="Times New Roman" w:hAnsi="Times New Roman" w:cs="Times New Roman"/>
+          <w:i/>
+        </w:rPr>
+        <w:t>delay</w:t>
+      </w:r>
+      <w:r>
+        <w:rPr>
+          <w:rFonts w:ascii="Times New Roman" w:hAnsi="Times New Roman" w:cs="Times New Roman"/>
+        </w:rPr>
+        <w:t xml:space="preserve"> na resposta à iteração do jogador. Para otimizar o espaço de busca gerado por uma iteração do jogador, a IA deve ser capaz de generalizar as soluções encontradas para problemas parecidos.</w:t>
+      </w:r>
     </w:p>
     <w:p>
       <w:pPr>
         <w:pStyle w:val="Standard"/>
         <w:ind w:firstLine="709"/>
         <w:rPr>
-          <w:rFonts w:ascii="Times New Roman" w:hAnsi="Times New Roman"/>
-        </w:rPr>
-      </w:pPr>
-      <w:r>
-        <w:rPr>
-          <w:rFonts w:ascii="Times New Roman" w:hAnsi="Times New Roman"/>
-        </w:rPr>
-        <w:t>A complexidade e a riqueza em detalhes dos jogos criaram a necessidade de que os elementos controlados pelo computador tenham, não somente reações a interações do jogador, mas também aprendam com o decorrer do jogo para adaptar suas ações. Tal necessidade fez com que fossem desenvolvidas novas técnicas para a implementação de algoritmos inteligentes. Segundo Souza</w:t>
-      </w:r>
-      <w:r>
-        <w:rPr>
-          <w:rStyle w:val="Refdenotaderodap"/>
-          <w:rFonts w:ascii="Times New Roman" w:hAnsi="Times New Roman"/>
-        </w:rPr>
-        <w:footnoteReference w:id="1"/>
-      </w:r>
-      <w:r>
-        <w:rPr>
-          <w:rFonts w:ascii="Times New Roman" w:hAnsi="Times New Roman"/>
-        </w:rPr>
-        <w:t>, a área da inteligência artificial vem sofrendo um grande impacto mediante ao crescimento do mercado de jogos digitais. A medida que o processamento, os gráficos, e a jogabilidade dos jogos aumentam, a exigência dos jogadores por uma experiência mais imersiva também cresce.</w:t>
+          <w:rFonts w:ascii="Times New Roman" w:hAnsi="Times New Roman" w:cs="Times New Roman"/>
+        </w:rPr>
+      </w:pPr>
+      <w:r>
+        <w:rPr>
+          <w:rFonts w:ascii="Times New Roman" w:hAnsi="Times New Roman" w:cs="Times New Roman"/>
+        </w:rPr>
+        <w:t>Para a otimização de busca por soluções destaca-se a utilização de algoritmos recursivo que utilizam processos heurísticos para estimar a procedência positiva ou negativa de uma interação. Os mesmos tratam-se de métodos de refinamento de busca por força bruta, e fazem a varredura do espaço de busca com o objetivo de encontrar uma solução para um problema gerado pelo jogador. A generalização de soluções demonstra-se eficiente com a utilização de técnicas de aprendizado supervisionado, onde é gerada uma arvore de decisão com os resultados obtidos de uma base de conhecimento. A árvore gerada é ajustada mediante aos valores fornecidos em sua instancia, classificando da melhor forma possível uma dada observação, com base nos valores disponíveis na base na geração da árvore.</w:t>
       </w:r>
     </w:p>
     <w:p>
@@ -2512,14 +2681,14 @@
         <w:pStyle w:val="Standard"/>
         <w:ind w:firstLine="709"/>
         <w:rPr>
-          <w:rFonts w:ascii="Times New Roman" w:hAnsi="Times New Roman"/>
-        </w:rPr>
-      </w:pPr>
-      <w:r>
-        <w:rPr>
-          <w:rFonts w:ascii="Times New Roman" w:hAnsi="Times New Roman"/>
-        </w:rPr>
-        <w:t>Trabalhos na literatura indicam ser promissora a aplicação de métodos de aprendizado de máquina para a implementação de inteligências artificiais em jogos. (Citações). Contudo, algumas destas implementações demonstram-se lentas e muitas necessitam de características especificas para funcionarem de forma efetiva.</w:t>
+          <w:rFonts w:ascii="Times New Roman" w:hAnsi="Times New Roman" w:cs="Times New Roman"/>
+        </w:rPr>
+      </w:pPr>
+      <w:r>
+        <w:rPr>
+          <w:rFonts w:ascii="Times New Roman" w:hAnsi="Times New Roman" w:cs="Times New Roman"/>
+        </w:rPr>
+        <w:t>Neste contexto, onde é necessário que para um dado problema seja encontrada uma solução e posteriormente a solução possa ser generalizada para outro problema, a utilização dos dois métodos citados mostra-se viável, pois com a aplicação do método de busca, é possível gerar uma base com soluções especificas para problemas resolvidos, e com a utilização do método de classificação é possível generalizar estas soluções para problema não tratados, gerando a melhor classificação possível para problemas semelhantes e possíveis boas soluções para problemas muito diferentes.</w:t>
       </w:r>
     </w:p>
     <w:p>
@@ -2527,77 +2696,19 @@
         <w:pStyle w:val="Standard"/>
         <w:ind w:firstLine="709"/>
         <w:rPr>
-          <w:rFonts w:ascii="Times New Roman" w:hAnsi="Times New Roman"/>
-        </w:rPr>
-      </w:pPr>
-      <w:r>
-        <w:rPr>
-          <w:rFonts w:ascii="Times New Roman" w:hAnsi="Times New Roman"/>
-        </w:rPr>
-        <w:t xml:space="preserve">Quando se trata do desenvolvimento de uma IA (Inteligência Artificial) que empregará algum tipo de comportamento a um elemento no jogo, é preciso que estes comportamentos sejam utilizados de maneira não estranha ao jogador, ou seja, uma ação deve ser realizada de forma natural, não permitindo que o jogador perceba que se trata de um comportamento programado. A velocidade em que uma ação é realizada mediante a um estimulo é muito importante para que não ocorra o chamado </w:t>
-      </w:r>
-      <w:r>
-        <w:rPr>
-          <w:rFonts w:ascii="Times New Roman" w:hAnsi="Times New Roman"/>
-          <w:i/>
-        </w:rPr>
-        <w:t>delay</w:t>
-      </w:r>
-      <w:r>
-        <w:rPr>
-          <w:rFonts w:ascii="Times New Roman" w:hAnsi="Times New Roman"/>
-        </w:rPr>
-        <w:t xml:space="preserve"> na resposta à iteração do jogador. Para otimizar o espaço de busca gerado por uma iteração do jogador, a IA deve ser capaz de generalizar as soluções encontradas para problemas parecidos.</w:t>
-      </w:r>
-    </w:p>
-    <w:p>
-      <w:pPr>
-        <w:pStyle w:val="Standard"/>
-        <w:ind w:firstLine="709"/>
-        <w:rPr>
-          <w:rFonts w:ascii="Times New Roman" w:hAnsi="Times New Roman"/>
-        </w:rPr>
-      </w:pPr>
-      <w:r>
-        <w:rPr>
-          <w:rFonts w:ascii="Times New Roman" w:hAnsi="Times New Roman"/>
-        </w:rPr>
-        <w:t>Para a otimização de busca por soluções destaca-se a utilização de algoritmos recursivo que utilizam processos heurísticos para estimar a procedência positiva ou negativa de uma interação. Os mesmos tratam-se de métodos de refinamento de busca por força bruta, e fazem a varredura do espaço de busca com o objetivo de encontrar uma solução para um problema gerado pelo jogador. A generalização de soluções demonstra-se eficiente com a utilização de técnicas de aprendizado supervisionado, onde é gerada uma arvore de decisão com os resultados obtidos de uma base de conhecimento. A árvore gerada é ajustada mediante aos valores fornecidos em sua instancia, classificando da melhor forma possível uma dada observação, com base nos valores disponíveis na base na geração da árvore.</w:t>
-      </w:r>
-    </w:p>
-    <w:p>
-      <w:pPr>
-        <w:pStyle w:val="Standard"/>
-        <w:ind w:firstLine="709"/>
-        <w:rPr>
-          <w:rFonts w:ascii="Times New Roman" w:hAnsi="Times New Roman"/>
-        </w:rPr>
-      </w:pPr>
-      <w:r>
-        <w:rPr>
-          <w:rFonts w:ascii="Times New Roman" w:hAnsi="Times New Roman"/>
-        </w:rPr>
-        <w:t>Neste contexto, onde é necessário que para um dado problema seja encontrada uma solução e posteriormente a solução possa ser generalizada para outro problema, a utilização dos dois métodos citados mostra-se viável, pois com a aplicação do método de busca, é possível gerar uma base com soluções especificas para problemas resolvidos, e com a utilização do método de classificação é possível generalizar estas soluções para problema não tratados, gerando a melhor classificação possível para problemas semelhantes e possíveis boas soluções para problemas muito diferentes.</w:t>
-      </w:r>
-    </w:p>
-    <w:p>
-      <w:pPr>
-        <w:pStyle w:val="Standard"/>
-        <w:ind w:firstLine="709"/>
-        <w:rPr>
-          <w:rFonts w:ascii="Times New Roman" w:hAnsi="Times New Roman"/>
-        </w:rPr>
-      </w:pPr>
-      <w:r>
-        <w:rPr>
-          <w:rFonts w:ascii="Times New Roman" w:hAnsi="Times New Roman"/>
+          <w:rFonts w:ascii="Times New Roman" w:hAnsi="Times New Roman" w:cs="Times New Roman"/>
+        </w:rPr>
+      </w:pPr>
+      <w:r>
+        <w:rPr>
+          <w:rFonts w:ascii="Times New Roman" w:hAnsi="Times New Roman" w:cs="Times New Roman"/>
         </w:rPr>
         <w:t>É muito importante para o cenário atual dos jogos que novas técnicas de desenvolvimento de inteligências artificiais sejam criadas. Com a evolução constante dos diversos aspectos de um jogo é necessário que hajam evoluções na inteligência empregada aos elementos que compõe o mesmo. Assim sendo, o jogador estará cada vez mais imerso no universo criado pelos desenvolvedores e cada vez menos distraído pelas falhas nas implementações empregadas ao jogo.</w:t>
       </w:r>
     </w:p>
     <w:p>
       <w:pPr>
-        <w:pStyle w:val="PargrafodaLista"/>
+        <w:pStyle w:val="ListParagraph"/>
         <w:ind w:firstLine="567"/>
         <w:jc w:val="both"/>
         <w:rPr>
@@ -2609,7 +2720,7 @@
     </w:p>
     <w:p>
       <w:pPr>
-        <w:pStyle w:val="PargrafodaLista"/>
+        <w:pStyle w:val="ListParagraph"/>
         <w:ind w:firstLine="567"/>
         <w:jc w:val="both"/>
         <w:rPr>
@@ -2621,11 +2732,11 @@
     </w:p>
     <w:p>
       <w:pPr>
-        <w:pStyle w:val="Ttulo1"/>
+        <w:pStyle w:val="Heading1"/>
         <w:rPr>
           <w:rFonts w:eastAsia="Times New Roman"/>
           <w:b w:val="0"/>
-          <w:sz w:val="28"/>
+          <w:szCs w:val="24"/>
           <w:lang w:eastAsia="pt-BR"/>
         </w:rPr>
       </w:pPr>
@@ -2638,16 +2749,7 @@
           <w:lang w:eastAsia="pt-BR"/>
         </w:rPr>
         <w:lastRenderedPageBreak/>
-        <w:t>Objetivos e</w:t>
-      </w:r>
-      <w:r>
-        <w:rPr>
-          <w:rFonts w:eastAsia="Times New Roman"/>
-          <w:caps w:val="0"/>
-          <w:szCs w:val="24"/>
-          <w:lang w:eastAsia="pt-BR"/>
-        </w:rPr>
-        <w:t xml:space="preserve"> Contribuições</w:t>
+        <w:t>Objetivos e Contribuições</w:t>
       </w:r>
       <w:bookmarkEnd w:id="3"/>
     </w:p>
@@ -2670,25 +2772,7 @@
           <w:szCs w:val="24"/>
           <w:lang w:eastAsia="pt-BR"/>
         </w:rPr>
-        <w:t xml:space="preserve">O objetivo deste trabalho é apresentar técnicas para a implementação de inteligência artificial em jogos por meio da geração e manipulação de bases de conhecimento, </w:t>
-      </w:r>
-      <w:r>
-        <w:rPr>
-          <w:rFonts w:ascii="Times New Roman" w:eastAsia="Times New Roman" w:hAnsi="Times New Roman"/>
-          <w:sz w:val="24"/>
-          <w:szCs w:val="24"/>
-          <w:lang w:eastAsia="pt-BR"/>
-        </w:rPr>
-        <w:t>através</w:t>
-      </w:r>
-      <w:r>
-        <w:rPr>
-          <w:rFonts w:ascii="Times New Roman" w:eastAsia="Times New Roman" w:hAnsi="Times New Roman"/>
-          <w:sz w:val="24"/>
-          <w:szCs w:val="24"/>
-          <w:lang w:eastAsia="pt-BR"/>
-        </w:rPr>
-        <w:t xml:space="preserve"> da utilização de conceitos de aprendizado supervisionado e otimização de busca.</w:t>
+        <w:t>O objetivo deste trabalho é apresentar técnicas para a implementação de inteligência artificial em jogos por meio da geração e manipulação de bases de conhecimento, através da utilização de conceitos de aprendizado supervisionado e otimização de busca.</w:t>
       </w:r>
     </w:p>
     <w:p>
@@ -2755,16 +2839,7 @@
           <w:szCs w:val="24"/>
           <w:lang w:eastAsia="pt-BR"/>
         </w:rPr>
-        <w:t>1. Demonstração da utilização de uma base de dados gerada pelo método de backtracking para o treinamento de árvore</w:t>
-      </w:r>
-      <w:r>
-        <w:rPr>
-          <w:rFonts w:ascii="Times New Roman" w:eastAsia="Times New Roman" w:hAnsi="Times New Roman"/>
-          <w:sz w:val="24"/>
-          <w:szCs w:val="24"/>
-          <w:lang w:eastAsia="pt-BR"/>
-        </w:rPr>
-        <w:t>s de decisão;</w:t>
+        <w:t>1. Demonstração da utilização de uma base de dados gerada pelo método de backtracking para o treinamento de árvores de decisão;</w:t>
       </w:r>
     </w:p>
     <w:p>
@@ -2785,34 +2860,7 @@
           <w:szCs w:val="24"/>
           <w:lang w:eastAsia="pt-BR"/>
         </w:rPr>
-        <w:t xml:space="preserve">2. Criação de uma biblioteca para o </w:t>
-      </w:r>
-      <w:r>
-        <w:rPr>
-          <w:rFonts w:ascii="Times New Roman" w:eastAsia="Times New Roman" w:hAnsi="Times New Roman"/>
-          <w:sz w:val="24"/>
-          <w:szCs w:val="24"/>
-          <w:lang w:eastAsia="pt-BR"/>
-        </w:rPr>
-        <w:t>auxílio</w:t>
-      </w:r>
-      <w:r>
-        <w:rPr>
-          <w:rFonts w:ascii="Times New Roman" w:eastAsia="Times New Roman" w:hAnsi="Times New Roman"/>
-          <w:sz w:val="24"/>
-          <w:szCs w:val="24"/>
-          <w:lang w:eastAsia="pt-BR"/>
-        </w:rPr>
-        <w:t xml:space="preserve"> na implementação de algoritmos de aprendizado de </w:t>
-      </w:r>
-      <w:r>
-        <w:rPr>
-          <w:rFonts w:ascii="Times New Roman" w:eastAsia="Times New Roman" w:hAnsi="Times New Roman"/>
-          <w:sz w:val="24"/>
-          <w:szCs w:val="24"/>
-          <w:lang w:eastAsia="pt-BR"/>
-        </w:rPr>
-        <w:t>máquina;</w:t>
+        <w:t>2. Criação de uma biblioteca para o auxílio na implementação de algoritmos de aprendizado de máquina;</w:t>
       </w:r>
     </w:p>
     <w:p>
@@ -2862,11 +2910,11 @@
     </w:p>
     <w:p>
       <w:pPr>
-        <w:pStyle w:val="Ttulo1"/>
+        <w:pStyle w:val="Heading1"/>
         <w:rPr>
           <w:rFonts w:eastAsia="Times New Roman"/>
           <w:b w:val="0"/>
-          <w:sz w:val="28"/>
+          <w:szCs w:val="24"/>
           <w:lang w:eastAsia="pt-BR"/>
         </w:rPr>
       </w:pPr>
@@ -2886,8 +2934,18 @@
       <w:pPr>
         <w:shd w:val="clear" w:color="auto" w:fill="FFFFFF"/>
         <w:spacing w:line="240" w:lineRule="auto"/>
-      </w:pPr>
-      <w:r>
+        <w:rPr>
+          <w:rFonts w:ascii="Times New Roman" w:hAnsi="Times New Roman"/>
+          <w:sz w:val="24"/>
+          <w:szCs w:val="24"/>
+        </w:rPr>
+      </w:pPr>
+      <w:r>
+        <w:rPr>
+          <w:rFonts w:ascii="Times New Roman" w:hAnsi="Times New Roman"/>
+          <w:sz w:val="24"/>
+          <w:szCs w:val="24"/>
+        </w:rPr>
         <w:t>Este manuscrito apresenta a seguinte estrutura:</w:t>
       </w:r>
     </w:p>
@@ -2905,7 +2963,7 @@
     </w:p>
     <w:p>
       <w:pPr>
-        <w:pStyle w:val="PargrafodaLista"/>
+        <w:pStyle w:val="ListParagraph"/>
         <w:numPr>
           <w:ilvl w:val="0"/>
           <w:numId w:val="10"/>
@@ -2932,7 +2990,7 @@
     </w:p>
     <w:p>
       <w:pPr>
-        <w:pStyle w:val="PargrafodaLista"/>
+        <w:pStyle w:val="ListParagraph"/>
         <w:numPr>
           <w:ilvl w:val="0"/>
           <w:numId w:val="10"/>
@@ -2954,30 +3012,12 @@
           <w:szCs w:val="24"/>
           <w:lang w:eastAsia="pt-BR"/>
         </w:rPr>
-        <w:t>No Capítulo 2, são apresentados os conceitos de aprendizado supervisionado para</w:t>
-      </w:r>
-      <w:r>
-        <w:rPr>
-          <w:rFonts w:ascii="Times New Roman" w:eastAsia="Times New Roman" w:hAnsi="Times New Roman"/>
-          <w:sz w:val="24"/>
-          <w:szCs w:val="24"/>
-          <w:lang w:eastAsia="pt-BR"/>
-        </w:rPr>
-        <w:t xml:space="preserve"> </w:t>
-      </w:r>
-      <w:r>
-        <w:rPr>
-          <w:rFonts w:ascii="Times New Roman" w:eastAsia="Times New Roman" w:hAnsi="Times New Roman"/>
-          <w:sz w:val="24"/>
-          <w:szCs w:val="24"/>
-          <w:lang w:eastAsia="pt-BR"/>
-        </w:rPr>
-        <w:t>classificação de observações.</w:t>
-      </w:r>
-    </w:p>
-    <w:p>
-      <w:pPr>
-        <w:pStyle w:val="PargrafodaLista"/>
+        <w:t>No Capítulo 2, são apresentados os conceitos de aprendizado supervisionado para classificação de observações.</w:t>
+      </w:r>
+    </w:p>
+    <w:p>
+      <w:pPr>
+        <w:pStyle w:val="ListParagraph"/>
         <w:numPr>
           <w:ilvl w:val="0"/>
           <w:numId w:val="10"/>
@@ -3004,7 +3044,7 @@
     </w:p>
     <w:p>
       <w:pPr>
-        <w:pStyle w:val="PargrafodaLista"/>
+        <w:pStyle w:val="ListParagraph"/>
         <w:numPr>
           <w:ilvl w:val="0"/>
           <w:numId w:val="10"/>
@@ -3031,7 +3071,7 @@
     </w:p>
     <w:p>
       <w:pPr>
-        <w:pStyle w:val="PargrafodaLista"/>
+        <w:pStyle w:val="ListParagraph"/>
         <w:numPr>
           <w:ilvl w:val="0"/>
           <w:numId w:val="10"/>
@@ -3058,7 +3098,7 @@
     </w:p>
     <w:p>
       <w:pPr>
-        <w:pStyle w:val="PargrafodaLista"/>
+        <w:pStyle w:val="ListParagraph"/>
         <w:numPr>
           <w:ilvl w:val="0"/>
           <w:numId w:val="10"/>
@@ -3319,7 +3359,7 @@
     </w:p>
     <w:p>
       <w:pPr>
-        <w:pStyle w:val="Ttulo1"/>
+        <w:pStyle w:val="Heading1"/>
         <w:rPr>
           <w:b w:val="0"/>
           <w:szCs w:val="24"/>
@@ -3574,7 +3614,6 @@
           <w:b/>
           <w:sz w:val="24"/>
           <w:szCs w:val="24"/>
-          <w:lang w:val="en-US"/>
         </w:rPr>
         <w:t>On Computable Numbers, With An Application To The Entscheidungsproblem.</w:t>
       </w:r>
@@ -3583,9 +3622,17 @@
           <w:rFonts w:ascii="Times New Roman" w:hAnsi="Times New Roman"/>
           <w:sz w:val="24"/>
           <w:szCs w:val="24"/>
-          <w:lang w:val="en-US"/>
-        </w:rPr>
-        <w:t xml:space="preserve"> The Graduate College, Princeton University, New Jersey, U.S.A, 1936.</w:t>
+        </w:rPr>
+        <w:t xml:space="preserve"> </w:t>
+      </w:r>
+      <w:r>
+        <w:rPr>
+          <w:rFonts w:ascii="Times New Roman" w:hAnsi="Times New Roman"/>
+          <w:sz w:val="24"/>
+          <w:szCs w:val="24"/>
+          <w:lang w:val="en-US"/>
+        </w:rPr>
+        <w:t>The Graduate College, Princeton University, New Jersey, U.S.A, 1936.</w:t>
       </w:r>
     </w:p>
     <w:p>
@@ -3660,7 +3707,7 @@
 </file>
 
 <file path=word/endnotes.xml><?xml version="1.0" encoding="utf-8"?>
-<w:endnotes xmlns:wpc="http://schemas.microsoft.com/office/word/2010/wordprocessingCanvas" xmlns:cx="http://schemas.microsoft.com/office/drawing/2014/chartex" xmlns:cx1="http://schemas.microsoft.com/office/drawing/2015/9/8/chartex" xmlns:cx2="http://schemas.microsoft.com/office/drawing/2015/10/21/chartex" xmlns:mc="http://schemas.openxmlformats.org/markup-compatibility/2006" xmlns:o="urn:schemas-microsoft-com:office:office" xmlns:r="http://schemas.openxmlformats.org/officeDocument/2006/relationships" xmlns:m="http://schemas.openxmlformats.org/officeDocument/2006/math" xmlns:v="urn:schemas-microsoft-com:vml" xmlns:wp14="http://schemas.microsoft.com/office/word/2010/wordprocessingDrawing" xmlns:wp="http://schemas.openxmlformats.org/drawingml/2006/wordprocessingDrawing" xmlns:w10="urn:schemas-microsoft-com:office:word" xmlns:w="http://schemas.openxmlformats.org/wordprocessingml/2006/main" xmlns:w14="http://schemas.microsoft.com/office/word/2010/wordml" xmlns:w15="http://schemas.microsoft.com/office/word/2012/wordml" xmlns:w16se="http://schemas.microsoft.com/office/word/2015/wordml/symex" xmlns:wpg="http://schemas.microsoft.com/office/word/2010/wordprocessingGroup" xmlns:wpi="http://schemas.microsoft.com/office/word/2010/wordprocessingInk" xmlns:wne="http://schemas.microsoft.com/office/word/2006/wordml" xmlns:wps="http://schemas.microsoft.com/office/word/2010/wordprocessingShape" mc:Ignorable="w14 w15 w16se wp14">
+<w:endnotes xmlns:wpc="http://schemas.microsoft.com/office/word/2010/wordprocessingCanvas" xmlns:mc="http://schemas.openxmlformats.org/markup-compatibility/2006" xmlns:o="urn:schemas-microsoft-com:office:office" xmlns:r="http://schemas.openxmlformats.org/officeDocument/2006/relationships" xmlns:m="http://schemas.openxmlformats.org/officeDocument/2006/math" xmlns:v="urn:schemas-microsoft-com:vml" xmlns:wp14="http://schemas.microsoft.com/office/word/2010/wordprocessingDrawing" xmlns:wp="http://schemas.openxmlformats.org/drawingml/2006/wordprocessingDrawing" xmlns:w10="urn:schemas-microsoft-com:office:word" xmlns:w="http://schemas.openxmlformats.org/wordprocessingml/2006/main" xmlns:w14="http://schemas.microsoft.com/office/word/2010/wordml" xmlns:w15="http://schemas.microsoft.com/office/word/2012/wordml" xmlns:wpg="http://schemas.microsoft.com/office/word/2010/wordprocessingGroup" xmlns:wpi="http://schemas.microsoft.com/office/word/2010/wordprocessingInk" xmlns:wne="http://schemas.microsoft.com/office/word/2006/wordml" xmlns:wps="http://schemas.microsoft.com/office/word/2010/wordprocessingShape" mc:Ignorable="w14 w15 wp14">
   <w:endnote w:type="separator" w:id="-1">
     <w:p>
       <w:pPr>
@@ -3685,7 +3732,7 @@
 </file>
 
 <file path=word/footnotes.xml><?xml version="1.0" encoding="utf-8"?>
-<w:footnotes xmlns:wpc="http://schemas.microsoft.com/office/word/2010/wordprocessingCanvas" xmlns:cx="http://schemas.microsoft.com/office/drawing/2014/chartex" xmlns:cx1="http://schemas.microsoft.com/office/drawing/2015/9/8/chartex" xmlns:cx2="http://schemas.microsoft.com/office/drawing/2015/10/21/chartex" xmlns:mc="http://schemas.openxmlformats.org/markup-compatibility/2006" xmlns:o="urn:schemas-microsoft-com:office:office" xmlns:r="http://schemas.openxmlformats.org/officeDocument/2006/relationships" xmlns:m="http://schemas.openxmlformats.org/officeDocument/2006/math" xmlns:v="urn:schemas-microsoft-com:vml" xmlns:wp14="http://schemas.microsoft.com/office/word/2010/wordprocessingDrawing" xmlns:wp="http://schemas.openxmlformats.org/drawingml/2006/wordprocessingDrawing" xmlns:w10="urn:schemas-microsoft-com:office:word" xmlns:w="http://schemas.openxmlformats.org/wordprocessingml/2006/main" xmlns:w14="http://schemas.microsoft.com/office/word/2010/wordml" xmlns:w15="http://schemas.microsoft.com/office/word/2012/wordml" xmlns:w16se="http://schemas.microsoft.com/office/word/2015/wordml/symex" xmlns:wpg="http://schemas.microsoft.com/office/word/2010/wordprocessingGroup" xmlns:wpi="http://schemas.microsoft.com/office/word/2010/wordprocessingInk" xmlns:wne="http://schemas.microsoft.com/office/word/2006/wordml" xmlns:wps="http://schemas.microsoft.com/office/word/2010/wordprocessingShape" mc:Ignorable="w14 w15 w16se wp14">
+<w:footnotes xmlns:wpc="http://schemas.microsoft.com/office/word/2010/wordprocessingCanvas" xmlns:mc="http://schemas.openxmlformats.org/markup-compatibility/2006" xmlns:o="urn:schemas-microsoft-com:office:office" xmlns:r="http://schemas.openxmlformats.org/officeDocument/2006/relationships" xmlns:m="http://schemas.openxmlformats.org/officeDocument/2006/math" xmlns:v="urn:schemas-microsoft-com:vml" xmlns:wp14="http://schemas.microsoft.com/office/word/2010/wordprocessingDrawing" xmlns:wp="http://schemas.openxmlformats.org/drawingml/2006/wordprocessingDrawing" xmlns:w10="urn:schemas-microsoft-com:office:word" xmlns:w="http://schemas.openxmlformats.org/wordprocessingml/2006/main" xmlns:w14="http://schemas.microsoft.com/office/word/2010/wordml" xmlns:w15="http://schemas.microsoft.com/office/word/2012/wordml" xmlns:wpg="http://schemas.microsoft.com/office/word/2010/wordprocessingGroup" xmlns:wpi="http://schemas.microsoft.com/office/word/2010/wordprocessingInk" xmlns:wne="http://schemas.microsoft.com/office/word/2006/wordml" xmlns:wps="http://schemas.microsoft.com/office/word/2010/wordprocessingShape" mc:Ignorable="w14 w15 wp14">
   <w:footnote w:type="separator" w:id="-1">
     <w:p>
       <w:pPr>
@@ -3709,11 +3756,11 @@
   <w:footnote w:id="1">
     <w:p>
       <w:pPr>
-        <w:pStyle w:val="Textodenotaderodap"/>
-      </w:pPr>
-      <w:r>
-        <w:rPr>
-          <w:rStyle w:val="Refdenotaderodap"/>
+        <w:pStyle w:val="FootnoteText"/>
+      </w:pPr>
+      <w:r>
+        <w:rPr>
+          <w:rStyle w:val="FootnoteReference"/>
         </w:rPr>
         <w:footnoteRef/>
       </w:r>
@@ -3741,23 +3788,7 @@
             <w:rFonts w:ascii="Times New Roman" w:hAnsi="Times New Roman" w:cs="Times New Roman"/>
             <w:szCs w:val="20"/>
           </w:rPr>
-          <w:t>&lt;http://www.ceavi.udesc.br/arquivos/id_subme</w:t>
-        </w:r>
-        <w:r>
-          <w:rPr>
-            <w:rStyle w:val="Hyperlink"/>
-            <w:rFonts w:ascii="Times New Roman" w:hAnsi="Times New Roman" w:cs="Times New Roman"/>
-            <w:szCs w:val="20"/>
-          </w:rPr>
-          <w:t>n</w:t>
-        </w:r>
-        <w:r>
-          <w:rPr>
-            <w:rStyle w:val="Hyperlink"/>
-            <w:rFonts w:ascii="Times New Roman" w:hAnsi="Times New Roman" w:cs="Times New Roman"/>
-            <w:szCs w:val="20"/>
-          </w:rPr>
-          <w:t>u/387/marcelo_de_souza.pdf&gt;</w:t>
+          <w:t>&lt;http://www.ceavi.udesc.br/arquivos/id_submenu/387/marcelo_de_souza.pdf&gt;</w:t>
         </w:r>
       </w:hyperlink>
     </w:p>
@@ -3766,39 +3797,39 @@
 </file>
 
 <file path=word/header1.xml><?xml version="1.0" encoding="utf-8"?>
-<w:hdr xmlns:wpc="http://schemas.microsoft.com/office/word/2010/wordprocessingCanvas" xmlns:cx="http://schemas.microsoft.com/office/drawing/2014/chartex" xmlns:cx1="http://schemas.microsoft.com/office/drawing/2015/9/8/chartex" xmlns:cx2="http://schemas.microsoft.com/office/drawing/2015/10/21/chartex" xmlns:mc="http://schemas.openxmlformats.org/markup-compatibility/2006" xmlns:o="urn:schemas-microsoft-com:office:office" xmlns:r="http://schemas.openxmlformats.org/officeDocument/2006/relationships" xmlns:m="http://schemas.openxmlformats.org/officeDocument/2006/math" xmlns:v="urn:schemas-microsoft-com:vml" xmlns:wp14="http://schemas.microsoft.com/office/word/2010/wordprocessingDrawing" xmlns:wp="http://schemas.openxmlformats.org/drawingml/2006/wordprocessingDrawing" xmlns:w10="urn:schemas-microsoft-com:office:word" xmlns:w="http://schemas.openxmlformats.org/wordprocessingml/2006/main" xmlns:w14="http://schemas.microsoft.com/office/word/2010/wordml" xmlns:w15="http://schemas.microsoft.com/office/word/2012/wordml" xmlns:w16se="http://schemas.microsoft.com/office/word/2015/wordml/symex" xmlns:wpg="http://schemas.microsoft.com/office/word/2010/wordprocessingGroup" xmlns:wpi="http://schemas.microsoft.com/office/word/2010/wordprocessingInk" xmlns:wne="http://schemas.microsoft.com/office/word/2006/wordml" xmlns:wps="http://schemas.microsoft.com/office/word/2010/wordprocessingShape" mc:Ignorable="w14 w15 w16se wp14">
+<w:hdr xmlns:wpc="http://schemas.microsoft.com/office/word/2010/wordprocessingCanvas" xmlns:mc="http://schemas.openxmlformats.org/markup-compatibility/2006" xmlns:o="urn:schemas-microsoft-com:office:office" xmlns:r="http://schemas.openxmlformats.org/officeDocument/2006/relationships" xmlns:m="http://schemas.openxmlformats.org/officeDocument/2006/math" xmlns:v="urn:schemas-microsoft-com:vml" xmlns:wp14="http://schemas.microsoft.com/office/word/2010/wordprocessingDrawing" xmlns:wp="http://schemas.openxmlformats.org/drawingml/2006/wordprocessingDrawing" xmlns:w10="urn:schemas-microsoft-com:office:word" xmlns:w="http://schemas.openxmlformats.org/wordprocessingml/2006/main" xmlns:w14="http://schemas.microsoft.com/office/word/2010/wordml" xmlns:w15="http://schemas.microsoft.com/office/word/2012/wordml" xmlns:wpg="http://schemas.microsoft.com/office/word/2010/wordprocessingGroup" xmlns:wpi="http://schemas.microsoft.com/office/word/2010/wordprocessingInk" xmlns:wne="http://schemas.microsoft.com/office/word/2006/wordml" xmlns:wps="http://schemas.microsoft.com/office/word/2010/wordprocessingShape" mc:Ignorable="w14 w15 wp14">
   <w:p>
     <w:pPr>
-      <w:pStyle w:val="Cabealho"/>
+      <w:pStyle w:val="Header"/>
       <w:jc w:val="right"/>
     </w:pPr>
   </w:p>
   <w:p>
     <w:pPr>
-      <w:pStyle w:val="Cabealho"/>
+      <w:pStyle w:val="Header"/>
     </w:pPr>
   </w:p>
 </w:hdr>
 </file>
 
 <file path=word/header2.xml><?xml version="1.0" encoding="utf-8"?>
-<w:hdr xmlns:wpc="http://schemas.microsoft.com/office/word/2010/wordprocessingCanvas" xmlns:cx="http://schemas.microsoft.com/office/drawing/2014/chartex" xmlns:cx1="http://schemas.microsoft.com/office/drawing/2015/9/8/chartex" xmlns:cx2="http://schemas.microsoft.com/office/drawing/2015/10/21/chartex" xmlns:mc="http://schemas.openxmlformats.org/markup-compatibility/2006" xmlns:o="urn:schemas-microsoft-com:office:office" xmlns:r="http://schemas.openxmlformats.org/officeDocument/2006/relationships" xmlns:m="http://schemas.openxmlformats.org/officeDocument/2006/math" xmlns:v="urn:schemas-microsoft-com:vml" xmlns:wp14="http://schemas.microsoft.com/office/word/2010/wordprocessingDrawing" xmlns:wp="http://schemas.openxmlformats.org/drawingml/2006/wordprocessingDrawing" xmlns:w10="urn:schemas-microsoft-com:office:word" xmlns:w="http://schemas.openxmlformats.org/wordprocessingml/2006/main" xmlns:w14="http://schemas.microsoft.com/office/word/2010/wordml" xmlns:w15="http://schemas.microsoft.com/office/word/2012/wordml" xmlns:w16se="http://schemas.microsoft.com/office/word/2015/wordml/symex" xmlns:wpg="http://schemas.microsoft.com/office/word/2010/wordprocessingGroup" xmlns:wpi="http://schemas.microsoft.com/office/word/2010/wordprocessingInk" xmlns:wne="http://schemas.microsoft.com/office/word/2006/wordml" xmlns:wps="http://schemas.microsoft.com/office/word/2010/wordprocessingShape" mc:Ignorable="w14 w15 w16se wp14">
+<w:hdr xmlns:wpc="http://schemas.microsoft.com/office/word/2010/wordprocessingCanvas" xmlns:mc="http://schemas.openxmlformats.org/markup-compatibility/2006" xmlns:o="urn:schemas-microsoft-com:office:office" xmlns:r="http://schemas.openxmlformats.org/officeDocument/2006/relationships" xmlns:m="http://schemas.openxmlformats.org/officeDocument/2006/math" xmlns:v="urn:schemas-microsoft-com:vml" xmlns:wp14="http://schemas.microsoft.com/office/word/2010/wordprocessingDrawing" xmlns:wp="http://schemas.openxmlformats.org/drawingml/2006/wordprocessingDrawing" xmlns:w10="urn:schemas-microsoft-com:office:word" xmlns:w="http://schemas.openxmlformats.org/wordprocessingml/2006/main" xmlns:w14="http://schemas.microsoft.com/office/word/2010/wordml" xmlns:w15="http://schemas.microsoft.com/office/word/2012/wordml" xmlns:wpg="http://schemas.microsoft.com/office/word/2010/wordprocessingGroup" xmlns:wpi="http://schemas.microsoft.com/office/word/2010/wordprocessingInk" xmlns:wne="http://schemas.microsoft.com/office/word/2006/wordml" xmlns:wps="http://schemas.microsoft.com/office/word/2010/wordprocessingShape" mc:Ignorable="w14 w15 wp14">
   <w:p>
     <w:pPr>
-      <w:pStyle w:val="Cabealho"/>
+      <w:pStyle w:val="Header"/>
       <w:jc w:val="right"/>
     </w:pPr>
   </w:p>
   <w:p>
     <w:pPr>
-      <w:pStyle w:val="Cabealho"/>
+      <w:pStyle w:val="Header"/>
     </w:pPr>
   </w:p>
 </w:hdr>
 </file>
 
 <file path=word/numbering.xml><?xml version="1.0" encoding="utf-8"?>
-<w:numbering xmlns:wpc="http://schemas.microsoft.com/office/word/2010/wordprocessingCanvas" xmlns:cx="http://schemas.microsoft.com/office/drawing/2014/chartex" xmlns:cx1="http://schemas.microsoft.com/office/drawing/2015/9/8/chartex" xmlns:cx2="http://schemas.microsoft.com/office/drawing/2015/10/21/chartex" xmlns:mc="http://schemas.openxmlformats.org/markup-compatibility/2006" xmlns:o="urn:schemas-microsoft-com:office:office" xmlns:r="http://schemas.openxmlformats.org/officeDocument/2006/relationships" xmlns:m="http://schemas.openxmlformats.org/officeDocument/2006/math" xmlns:v="urn:schemas-microsoft-com:vml" xmlns:wp14="http://schemas.microsoft.com/office/word/2010/wordprocessingDrawing" xmlns:wp="http://schemas.openxmlformats.org/drawingml/2006/wordprocessingDrawing" xmlns:w10="urn:schemas-microsoft-com:office:word" xmlns:w="http://schemas.openxmlformats.org/wordprocessingml/2006/main" xmlns:w14="http://schemas.microsoft.com/office/word/2010/wordml" xmlns:w15="http://schemas.microsoft.com/office/word/2012/wordml" xmlns:w16se="http://schemas.microsoft.com/office/word/2015/wordml/symex" xmlns:wpg="http://schemas.microsoft.com/office/word/2010/wordprocessingGroup" xmlns:wpi="http://schemas.microsoft.com/office/word/2010/wordprocessingInk" xmlns:wne="http://schemas.microsoft.com/office/word/2006/wordml" xmlns:wps="http://schemas.microsoft.com/office/word/2010/wordprocessingShape" mc:Ignorable="w14 w15 w16se wp14">
+<w:numbering xmlns:wpc="http://schemas.microsoft.com/office/word/2010/wordprocessingCanvas" xmlns:mc="http://schemas.openxmlformats.org/markup-compatibility/2006" xmlns:o="urn:schemas-microsoft-com:office:office" xmlns:r="http://schemas.openxmlformats.org/officeDocument/2006/relationships" xmlns:m="http://schemas.openxmlformats.org/officeDocument/2006/math" xmlns:v="urn:schemas-microsoft-com:vml" xmlns:wp14="http://schemas.microsoft.com/office/word/2010/wordprocessingDrawing" xmlns:wp="http://schemas.openxmlformats.org/drawingml/2006/wordprocessingDrawing" xmlns:w10="urn:schemas-microsoft-com:office:word" xmlns:w="http://schemas.openxmlformats.org/wordprocessingml/2006/main" xmlns:w14="http://schemas.microsoft.com/office/word/2010/wordml" xmlns:w15="http://schemas.microsoft.com/office/word/2012/wordml" xmlns:wpg="http://schemas.microsoft.com/office/word/2010/wordprocessingGroup" xmlns:wpi="http://schemas.microsoft.com/office/word/2010/wordprocessingInk" xmlns:wne="http://schemas.microsoft.com/office/word/2006/wordml" xmlns:wps="http://schemas.microsoft.com/office/word/2010/wordprocessingShape" mc:Ignorable="w14 w15 wp14">
   <w:abstractNum w:abstractNumId="0" w15:restartNumberingAfterBreak="0">
     <w:nsid w:val="09C16E4C"/>
     <w:multiLevelType w:val="hybridMultilevel"/>
@@ -4459,6 +4490,96 @@
     </w:lvl>
   </w:abstractNum>
   <w:abstractNum w:abstractNumId="6" w15:restartNumberingAfterBreak="0">
+    <w:nsid w:val="5A897A0C"/>
+    <w:multiLevelType w:val="hybridMultilevel"/>
+    <w:tmpl w:val="9AF0983A"/>
+    <w:lvl w:ilvl="0" w:tplc="288E5336">
+      <w:start w:val="1"/>
+      <w:numFmt w:val="decimal"/>
+      <w:lvlText w:val="%1."/>
+      <w:lvlJc w:val="left"/>
+      <w:pPr>
+        <w:ind w:left="720" w:hanging="360"/>
+      </w:pPr>
+      <w:rPr>
+        <w:rFonts w:hint="default"/>
+        <w:b/>
+      </w:rPr>
+    </w:lvl>
+    <w:lvl w:ilvl="1" w:tplc="04160019" w:tentative="1">
+      <w:start w:val="1"/>
+      <w:numFmt w:val="lowerLetter"/>
+      <w:lvlText w:val="%2."/>
+      <w:lvlJc w:val="left"/>
+      <w:pPr>
+        <w:ind w:left="1440" w:hanging="360"/>
+      </w:pPr>
+    </w:lvl>
+    <w:lvl w:ilvl="2" w:tplc="0416001B" w:tentative="1">
+      <w:start w:val="1"/>
+      <w:numFmt w:val="lowerRoman"/>
+      <w:lvlText w:val="%3."/>
+      <w:lvlJc w:val="right"/>
+      <w:pPr>
+        <w:ind w:left="2160" w:hanging="180"/>
+      </w:pPr>
+    </w:lvl>
+    <w:lvl w:ilvl="3" w:tplc="0416000F" w:tentative="1">
+      <w:start w:val="1"/>
+      <w:numFmt w:val="decimal"/>
+      <w:lvlText w:val="%4."/>
+      <w:lvlJc w:val="left"/>
+      <w:pPr>
+        <w:ind w:left="2880" w:hanging="360"/>
+      </w:pPr>
+    </w:lvl>
+    <w:lvl w:ilvl="4" w:tplc="04160019" w:tentative="1">
+      <w:start w:val="1"/>
+      <w:numFmt w:val="lowerLetter"/>
+      <w:lvlText w:val="%5."/>
+      <w:lvlJc w:val="left"/>
+      <w:pPr>
+        <w:ind w:left="3600" w:hanging="360"/>
+      </w:pPr>
+    </w:lvl>
+    <w:lvl w:ilvl="5" w:tplc="0416001B" w:tentative="1">
+      <w:start w:val="1"/>
+      <w:numFmt w:val="lowerRoman"/>
+      <w:lvlText w:val="%6."/>
+      <w:lvlJc w:val="right"/>
+      <w:pPr>
+        <w:ind w:left="4320" w:hanging="180"/>
+      </w:pPr>
+    </w:lvl>
+    <w:lvl w:ilvl="6" w:tplc="0416000F" w:tentative="1">
+      <w:start w:val="1"/>
+      <w:numFmt w:val="decimal"/>
+      <w:lvlText w:val="%7."/>
+      <w:lvlJc w:val="left"/>
+      <w:pPr>
+        <w:ind w:left="5040" w:hanging="360"/>
+      </w:pPr>
+    </w:lvl>
+    <w:lvl w:ilvl="7" w:tplc="04160019" w:tentative="1">
+      <w:start w:val="1"/>
+      <w:numFmt w:val="lowerLetter"/>
+      <w:lvlText w:val="%8."/>
+      <w:lvlJc w:val="left"/>
+      <w:pPr>
+        <w:ind w:left="5760" w:hanging="360"/>
+      </w:pPr>
+    </w:lvl>
+    <w:lvl w:ilvl="8" w:tplc="0416001B" w:tentative="1">
+      <w:start w:val="1"/>
+      <w:numFmt w:val="lowerRoman"/>
+      <w:lvlText w:val="%9."/>
+      <w:lvlJc w:val="right"/>
+      <w:pPr>
+        <w:ind w:left="6480" w:hanging="180"/>
+      </w:pPr>
+    </w:lvl>
+  </w:abstractNum>
+  <w:abstractNum w:abstractNumId="7" w15:restartNumberingAfterBreak="0">
     <w:nsid w:val="6555355E"/>
     <w:multiLevelType w:val="multilevel"/>
     <w:tmpl w:val="4912A174"/>
@@ -4571,7 +4692,7 @@
       </w:rPr>
     </w:lvl>
   </w:abstractNum>
-  <w:abstractNum w:abstractNumId="7" w15:restartNumberingAfterBreak="0">
+  <w:abstractNum w:abstractNumId="8" w15:restartNumberingAfterBreak="0">
     <w:nsid w:val="6DBE4E2C"/>
     <w:multiLevelType w:val="multilevel"/>
     <w:tmpl w:val="76783F62"/>
@@ -4684,7 +4805,7 @@
       </w:rPr>
     </w:lvl>
   </w:abstractNum>
-  <w:abstractNum w:abstractNumId="8" w15:restartNumberingAfterBreak="0">
+  <w:abstractNum w:abstractNumId="9" w15:restartNumberingAfterBreak="0">
     <w:nsid w:val="75D70719"/>
     <w:multiLevelType w:val="multilevel"/>
     <w:tmpl w:val="D1D0B746"/>
@@ -4797,7 +4918,7 @@
       </w:rPr>
     </w:lvl>
   </w:abstractNum>
-  <w:abstractNum w:abstractNumId="9" w15:restartNumberingAfterBreak="0">
+  <w:abstractNum w:abstractNumId="10" w15:restartNumberingAfterBreak="0">
     <w:nsid w:val="7B3E57D0"/>
     <w:multiLevelType w:val="multilevel"/>
     <w:tmpl w:val="4190948E"/>
@@ -4923,28 +5044,31 @@
     <w:abstractNumId w:val="5"/>
   </w:num>
   <w:num w:numId="5">
-    <w:abstractNumId w:val="6"/>
+    <w:abstractNumId w:val="7"/>
   </w:num>
   <w:num w:numId="6">
-    <w:abstractNumId w:val="7"/>
+    <w:abstractNumId w:val="8"/>
   </w:num>
   <w:num w:numId="7">
     <w:abstractNumId w:val="4"/>
   </w:num>
   <w:num w:numId="8">
-    <w:abstractNumId w:val="8"/>
+    <w:abstractNumId w:val="9"/>
   </w:num>
   <w:num w:numId="9">
-    <w:abstractNumId w:val="9"/>
+    <w:abstractNumId w:val="10"/>
   </w:num>
   <w:num w:numId="10">
     <w:abstractNumId w:val="0"/>
+  </w:num>
+  <w:num w:numId="11">
+    <w:abstractNumId w:val="6"/>
   </w:num>
 </w:numbering>
 </file>
 
 <file path=word/styles.xml><?xml version="1.0" encoding="utf-8"?>
-<w:styles xmlns:mc="http://schemas.openxmlformats.org/markup-compatibility/2006" xmlns:r="http://schemas.openxmlformats.org/officeDocument/2006/relationships" xmlns:w="http://schemas.openxmlformats.org/wordprocessingml/2006/main" xmlns:w14="http://schemas.microsoft.com/office/word/2010/wordml" xmlns:w15="http://schemas.microsoft.com/office/word/2012/wordml" xmlns:w16se="http://schemas.microsoft.com/office/word/2015/wordml/symex" mc:Ignorable="w14 w15 w16se">
+<w:styles xmlns:mc="http://schemas.openxmlformats.org/markup-compatibility/2006" xmlns:r="http://schemas.openxmlformats.org/officeDocument/2006/relationships" xmlns:w="http://schemas.openxmlformats.org/wordprocessingml/2006/main" xmlns:w14="http://schemas.microsoft.com/office/word/2010/wordml" xmlns:w15="http://schemas.microsoft.com/office/word/2012/wordml" mc:Ignorable="w14 w15">
   <w:docDefaults>
     <w:rPrDefault>
       <w:rPr>
@@ -4961,7 +5085,7 @@
       </w:pPr>
     </w:pPrDefault>
   </w:docDefaults>
-  <w:latentStyles w:defLockedState="0" w:defUIPriority="99" w:defSemiHidden="0" w:defUnhideWhenUsed="0" w:defQFormat="0" w:count="373">
+  <w:latentStyles w:defLockedState="0" w:defUIPriority="99" w:defSemiHidden="0" w:defUnhideWhenUsed="0" w:defQFormat="0" w:count="371">
     <w:lsdException w:name="Normal" w:uiPriority="0" w:qFormat="1"/>
     <w:lsdException w:name="heading 1" w:uiPriority="9" w:qFormat="1"/>
     <w:lsdException w:name="heading 2" w:semiHidden="1" w:uiPriority="9" w:unhideWhenUsed="1" w:qFormat="1"/>
@@ -5067,6 +5191,7 @@
     <w:lsdException w:name="HTML Sample" w:semiHidden="1" w:unhideWhenUsed="1"/>
     <w:lsdException w:name="HTML Typewriter" w:semiHidden="1" w:unhideWhenUsed="1"/>
     <w:lsdException w:name="HTML Variable" w:semiHidden="1" w:unhideWhenUsed="1"/>
+    <w:lsdException w:name="Normal Table" w:semiHidden="1" w:unhideWhenUsed="1"/>
     <w:lsdException w:name="annotation subject" w:semiHidden="1" w:unhideWhenUsed="1"/>
     <w:lsdException w:name="No List" w:semiHidden="1" w:unhideWhenUsed="1"/>
     <w:lsdException w:name="Outline List 1" w:semiHidden="1" w:unhideWhenUsed="1"/>
@@ -5112,9 +5237,11 @@
     <w:lsdException w:name="Table Subtle 1" w:semiHidden="1" w:unhideWhenUsed="1"/>
     <w:lsdException w:name="Table Subtle 2" w:semiHidden="1" w:unhideWhenUsed="1"/>
     <w:lsdException w:name="Table Web 1" w:semiHidden="1" w:unhideWhenUsed="1"/>
+    <w:lsdException w:name="Table Web 2" w:semiHidden="1" w:unhideWhenUsed="1"/>
     <w:lsdException w:name="Table Web 3" w:semiHidden="1" w:unhideWhenUsed="1"/>
     <w:lsdException w:name="Balloon Text" w:semiHidden="1" w:unhideWhenUsed="1"/>
     <w:lsdException w:name="Table Grid" w:uiPriority="59"/>
+    <w:lsdException w:name="Table Theme" w:semiHidden="1" w:unhideWhenUsed="1"/>
     <w:lsdException w:name="Placeholder Text" w:semiHidden="1"/>
     <w:lsdException w:name="No Spacing" w:uiPriority="1" w:qFormat="1"/>
     <w:lsdException w:name="Light Shading" w:uiPriority="60"/>
@@ -5330,8 +5457,6 @@
     <w:lsdException w:name="List Table 5 Dark Accent 6" w:uiPriority="50"/>
     <w:lsdException w:name="List Table 6 Colorful Accent 6" w:uiPriority="51"/>
     <w:lsdException w:name="List Table 7 Colorful Accent 6" w:uiPriority="52"/>
-    <w:lsdException w:name="Mention" w:semiHidden="1" w:unhideWhenUsed="1"/>
-    <w:lsdException w:name="Smart Hyperlink" w:semiHidden="1" w:unhideWhenUsed="1"/>
   </w:latentStyles>
   <w:style w:type="paragraph" w:default="1" w:styleId="Normal">
     <w:name w:val="Normal"/>
@@ -5342,11 +5467,11 @@
       <w:jc w:val="left"/>
     </w:pPr>
   </w:style>
-  <w:style w:type="paragraph" w:styleId="Ttulo1">
+  <w:style w:type="paragraph" w:styleId="Heading1">
     <w:name w:val="heading 1"/>
     <w:basedOn w:val="Normal"/>
     <w:next w:val="Normal"/>
-    <w:link w:val="Ttulo1Char"/>
+    <w:link w:val="Heading1Char"/>
     <w:uiPriority w:val="9"/>
     <w:qFormat/>
     <w:rsid w:val="00544054"/>
@@ -5364,11 +5489,11 @@
       <w:szCs w:val="28"/>
     </w:rPr>
   </w:style>
-  <w:style w:type="paragraph" w:styleId="Ttulo2">
+  <w:style w:type="paragraph" w:styleId="Heading2">
     <w:name w:val="heading 2"/>
     <w:basedOn w:val="Normal"/>
     <w:next w:val="Normal"/>
-    <w:link w:val="Ttulo2Char"/>
+    <w:link w:val="Heading2Char"/>
     <w:uiPriority w:val="9"/>
     <w:unhideWhenUsed/>
     <w:qFormat/>
@@ -5387,11 +5512,11 @@
       <w:szCs w:val="26"/>
     </w:rPr>
   </w:style>
-  <w:style w:type="paragraph" w:styleId="Ttulo3">
+  <w:style w:type="paragraph" w:styleId="Heading3">
     <w:name w:val="heading 3"/>
     <w:basedOn w:val="Normal"/>
     <w:next w:val="Normal"/>
-    <w:link w:val="Ttulo3Char"/>
+    <w:link w:val="Heading3Char"/>
     <w:uiPriority w:val="9"/>
     <w:unhideWhenUsed/>
     <w:qFormat/>
@@ -5408,12 +5533,13 @@
       <w:sz w:val="24"/>
     </w:rPr>
   </w:style>
-  <w:style w:type="character" w:default="1" w:styleId="Fontepargpadro">
+  <w:style w:type="character" w:default="1" w:styleId="DefaultParagraphFont">
     <w:name w:val="Default Paragraph Font"/>
     <w:uiPriority w:val="1"/>
+    <w:semiHidden/>
     <w:unhideWhenUsed/>
   </w:style>
-  <w:style w:type="table" w:default="1" w:styleId="Tabelanormal">
+  <w:style w:type="table" w:default="1" w:styleId="TableNormal">
     <w:name w:val="Normal Table"/>
     <w:uiPriority w:val="99"/>
     <w:semiHidden/>
@@ -5428,7 +5554,7 @@
       </w:tblCellMar>
     </w:tblPr>
   </w:style>
-  <w:style w:type="numbering" w:default="1" w:styleId="Semlista">
+  <w:style w:type="numbering" w:default="1" w:styleId="NoList">
     <w:name w:val="No List"/>
     <w:uiPriority w:val="99"/>
     <w:semiHidden/>
@@ -5436,7 +5562,7 @@
   </w:style>
   <w:style w:type="character" w:customStyle="1" w:styleId="InternetLink">
     <w:name w:val="Internet Link"/>
-    <w:basedOn w:val="Fontepargpadro"/>
+    <w:basedOn w:val="DefaultParagraphFont"/>
     <w:uiPriority w:val="99"/>
     <w:unhideWhenUsed/>
     <w:rsid w:val="008947D4"/>
@@ -5445,27 +5571,27 @@
       <w:u w:val="single"/>
     </w:rPr>
   </w:style>
-  <w:style w:type="character" w:customStyle="1" w:styleId="CabealhoChar">
-    <w:name w:val="Cabeçalho Char"/>
-    <w:basedOn w:val="Fontepargpadro"/>
-    <w:link w:val="Cabealho"/>
+  <w:style w:type="character" w:customStyle="1" w:styleId="HeaderChar">
+    <w:name w:val="Header Char"/>
+    <w:basedOn w:val="DefaultParagraphFont"/>
+    <w:link w:val="Header"/>
     <w:uiPriority w:val="99"/>
     <w:qFormat/>
     <w:rsid w:val="00153771"/>
   </w:style>
-  <w:style w:type="character" w:customStyle="1" w:styleId="RodapChar">
-    <w:name w:val="Rodapé Char"/>
-    <w:basedOn w:val="Fontepargpadro"/>
-    <w:link w:val="Rodap"/>
+  <w:style w:type="character" w:customStyle="1" w:styleId="FooterChar">
+    <w:name w:val="Footer Char"/>
+    <w:basedOn w:val="DefaultParagraphFont"/>
+    <w:link w:val="Footer"/>
     <w:uiPriority w:val="99"/>
     <w:semiHidden/>
     <w:qFormat/>
     <w:rsid w:val="00153771"/>
   </w:style>
-  <w:style w:type="character" w:customStyle="1" w:styleId="Ttulo1Char">
-    <w:name w:val="Título 1 Char"/>
-    <w:basedOn w:val="Fontepargpadro"/>
-    <w:link w:val="Ttulo1"/>
+  <w:style w:type="character" w:customStyle="1" w:styleId="Heading1Char">
+    <w:name w:val="Heading 1 Char"/>
+    <w:basedOn w:val="DefaultParagraphFont"/>
+    <w:link w:val="Heading1"/>
     <w:uiPriority w:val="9"/>
     <w:qFormat/>
     <w:rsid w:val="00544054"/>
@@ -5478,10 +5604,10 @@
       <w:szCs w:val="28"/>
     </w:rPr>
   </w:style>
-  <w:style w:type="character" w:customStyle="1" w:styleId="Ttulo2Char">
-    <w:name w:val="Título 2 Char"/>
-    <w:basedOn w:val="Fontepargpadro"/>
-    <w:link w:val="Ttulo2"/>
+  <w:style w:type="character" w:customStyle="1" w:styleId="Heading2Char">
+    <w:name w:val="Heading 2 Char"/>
+    <w:basedOn w:val="DefaultParagraphFont"/>
+    <w:link w:val="Heading2"/>
     <w:uiPriority w:val="9"/>
     <w:qFormat/>
     <w:rsid w:val="00544054"/>
@@ -5493,10 +5619,10 @@
       <w:szCs w:val="26"/>
     </w:rPr>
   </w:style>
-  <w:style w:type="character" w:customStyle="1" w:styleId="Ttulo3Char">
-    <w:name w:val="Título 3 Char"/>
-    <w:basedOn w:val="Fontepargpadro"/>
-    <w:link w:val="Ttulo3"/>
+  <w:style w:type="character" w:customStyle="1" w:styleId="Heading3Char">
+    <w:name w:val="Heading 3 Char"/>
+    <w:basedOn w:val="DefaultParagraphFont"/>
+    <w:link w:val="Heading3"/>
     <w:uiPriority w:val="9"/>
     <w:qFormat/>
     <w:rsid w:val="00E37CA7"/>
@@ -5509,7 +5635,7 @@
   </w:style>
   <w:style w:type="character" w:customStyle="1" w:styleId="CorpodetextookChar">
     <w:name w:val="Corpo de texto ok Char"/>
-    <w:basedOn w:val="Fontepargpadro"/>
+    <w:basedOn w:val="DefaultParagraphFont"/>
     <w:link w:val="Corpodetextook"/>
     <w:qFormat/>
     <w:locked/>
@@ -5522,32 +5648,32 @@
   </w:style>
   <w:style w:type="character" w:customStyle="1" w:styleId="normaltextrun">
     <w:name w:val="normaltextrun"/>
-    <w:basedOn w:val="Fontepargpadro"/>
+    <w:basedOn w:val="DefaultParagraphFont"/>
     <w:qFormat/>
     <w:rsid w:val="00233DEA"/>
   </w:style>
   <w:style w:type="character" w:customStyle="1" w:styleId="eop">
     <w:name w:val="eop"/>
-    <w:basedOn w:val="Fontepargpadro"/>
+    <w:basedOn w:val="DefaultParagraphFont"/>
     <w:qFormat/>
     <w:rsid w:val="00233DEA"/>
   </w:style>
   <w:style w:type="character" w:customStyle="1" w:styleId="apple-converted-space">
     <w:name w:val="apple-converted-space"/>
-    <w:basedOn w:val="Fontepargpadro"/>
+    <w:basedOn w:val="DefaultParagraphFont"/>
     <w:qFormat/>
     <w:rsid w:val="00233DEA"/>
   </w:style>
   <w:style w:type="character" w:customStyle="1" w:styleId="spellingerror">
     <w:name w:val="spellingerror"/>
-    <w:basedOn w:val="Fontepargpadro"/>
+    <w:basedOn w:val="DefaultParagraphFont"/>
     <w:qFormat/>
     <w:rsid w:val="00233DEA"/>
   </w:style>
-  <w:style w:type="character" w:customStyle="1" w:styleId="TextodebaloChar">
-    <w:name w:val="Texto de balão Char"/>
-    <w:basedOn w:val="Fontepargpadro"/>
-    <w:link w:val="Textodebalo"/>
+  <w:style w:type="character" w:customStyle="1" w:styleId="BalloonTextChar">
+    <w:name w:val="Balloon Text Char"/>
+    <w:basedOn w:val="DefaultParagraphFont"/>
+    <w:link w:val="BalloonText"/>
     <w:uiPriority w:val="99"/>
     <w:semiHidden/>
     <w:qFormat/>
@@ -5668,14 +5794,14 @@
       <w:spacing w:after="140" w:line="288" w:lineRule="auto"/>
     </w:pPr>
   </w:style>
-  <w:style w:type="paragraph" w:styleId="Lista">
+  <w:style w:type="paragraph" w:styleId="List">
     <w:name w:val="List"/>
     <w:basedOn w:val="TextBody"/>
     <w:rPr>
       <w:rFonts w:cs="FreeSans"/>
     </w:rPr>
   </w:style>
-  <w:style w:type="paragraph" w:styleId="Legenda">
+  <w:style w:type="paragraph" w:styleId="Caption">
     <w:name w:val="caption"/>
     <w:basedOn w:val="Normal"/>
     <w:qFormat/>
@@ -5765,10 +5891,10 @@
       <w:szCs w:val="24"/>
     </w:rPr>
   </w:style>
-  <w:style w:type="paragraph" w:styleId="Cabealho">
+  <w:style w:type="paragraph" w:styleId="Header">
     <w:name w:val="header"/>
     <w:basedOn w:val="Normal"/>
-    <w:link w:val="CabealhoChar"/>
+    <w:link w:val="HeaderChar"/>
     <w:uiPriority w:val="99"/>
     <w:unhideWhenUsed/>
     <w:rsid w:val="00153771"/>
@@ -5780,10 +5906,10 @@
       <w:spacing w:line="240" w:lineRule="auto"/>
     </w:pPr>
   </w:style>
-  <w:style w:type="paragraph" w:styleId="Rodap">
+  <w:style w:type="paragraph" w:styleId="Footer">
     <w:name w:val="footer"/>
     <w:basedOn w:val="Normal"/>
-    <w:link w:val="RodapChar"/>
+    <w:link w:val="FooterChar"/>
     <w:uiPriority w:val="99"/>
     <w:semiHidden/>
     <w:unhideWhenUsed/>
@@ -5796,7 +5922,7 @@
       <w:spacing w:line="240" w:lineRule="auto"/>
     </w:pPr>
   </w:style>
-  <w:style w:type="paragraph" w:styleId="PargrafodaLista">
+  <w:style w:type="paragraph" w:styleId="ListParagraph">
     <w:name w:val="List Paragraph"/>
     <w:basedOn w:val="Normal"/>
     <w:uiPriority w:val="34"/>
@@ -5820,7 +5946,7 @@
   </w:style>
   <w:style w:type="paragraph" w:customStyle="1" w:styleId="ContentsHeading">
     <w:name w:val="Contents Heading"/>
-    <w:basedOn w:val="Ttulo1"/>
+    <w:basedOn w:val="Heading1"/>
     <w:next w:val="Normal"/>
     <w:uiPriority w:val="39"/>
     <w:unhideWhenUsed/>
@@ -5837,10 +5963,10 @@
       <w:lang w:eastAsia="pt-BR"/>
     </w:rPr>
   </w:style>
-  <w:style w:type="paragraph" w:styleId="Textodebalo">
+  <w:style w:type="paragraph" w:styleId="BalloonText">
     <w:name w:val="Balloon Text"/>
     <w:basedOn w:val="Normal"/>
-    <w:link w:val="TextodebaloChar"/>
+    <w:link w:val="BalloonTextChar"/>
     <w:uiPriority w:val="99"/>
     <w:semiHidden/>
     <w:unhideWhenUsed/>
@@ -5855,7 +5981,7 @@
       <w:szCs w:val="16"/>
     </w:rPr>
   </w:style>
-  <w:style w:type="paragraph" w:styleId="Sumrio1">
+  <w:style w:type="paragraph" w:styleId="TOC1">
     <w:name w:val="toc 1"/>
     <w:basedOn w:val="Normal"/>
     <w:next w:val="Normal"/>
@@ -5867,9 +5993,9 @@
       <w:spacing w:after="100"/>
     </w:pPr>
   </w:style>
-  <w:style w:type="paragraph" w:styleId="CabealhodoSumrio">
+  <w:style w:type="paragraph" w:styleId="TOCHeading">
     <w:name w:val="TOC Heading"/>
-    <w:basedOn w:val="Ttulo1"/>
+    <w:basedOn w:val="Heading1"/>
     <w:next w:val="Normal"/>
     <w:uiPriority w:val="39"/>
     <w:unhideWhenUsed/>
@@ -5893,7 +6019,7 @@
   </w:style>
   <w:style w:type="character" w:styleId="Hyperlink">
     <w:name w:val="Hyperlink"/>
-    <w:basedOn w:val="Fontepargpadro"/>
+    <w:basedOn w:val="DefaultParagraphFont"/>
     <w:uiPriority w:val="99"/>
     <w:unhideWhenUsed/>
     <w:rsid w:val="0077792D"/>
@@ -5902,7 +6028,7 @@
       <w:u w:val="single"/>
     </w:rPr>
   </w:style>
-  <w:style w:type="paragraph" w:styleId="Sumrio2">
+  <w:style w:type="paragraph" w:styleId="TOC2">
     <w:name w:val="toc 2"/>
     <w:basedOn w:val="Normal"/>
     <w:next w:val="Normal"/>
@@ -5933,10 +6059,10 @@
       <w:lang w:eastAsia="zh-CN" w:bidi="hi-IN"/>
     </w:rPr>
   </w:style>
-  <w:style w:type="paragraph" w:styleId="Textodenotaderodap">
+  <w:style w:type="paragraph" w:styleId="FootnoteText">
     <w:name w:val="footnote text"/>
     <w:basedOn w:val="Normal"/>
-    <w:link w:val="TextodenotaderodapChar"/>
+    <w:link w:val="FootnoteTextChar"/>
     <w:uiPriority w:val="99"/>
     <w:semiHidden/>
     <w:unhideWhenUsed/>
@@ -5954,10 +6080,10 @@
       <w:lang w:eastAsia="zh-CN" w:bidi="hi-IN"/>
     </w:rPr>
   </w:style>
-  <w:style w:type="character" w:customStyle="1" w:styleId="TextodenotaderodapChar">
-    <w:name w:val="Texto de nota de rodapé Char"/>
-    <w:basedOn w:val="Fontepargpadro"/>
-    <w:link w:val="Textodenotaderodap"/>
+  <w:style w:type="character" w:customStyle="1" w:styleId="FootnoteTextChar">
+    <w:name w:val="Footnote Text Char"/>
+    <w:basedOn w:val="DefaultParagraphFont"/>
+    <w:link w:val="FootnoteText"/>
     <w:uiPriority w:val="99"/>
     <w:semiHidden/>
     <w:rsid w:val="00725AE0"/>
@@ -5969,9 +6095,9 @@
       <w:lang w:eastAsia="zh-CN" w:bidi="hi-IN"/>
     </w:rPr>
   </w:style>
-  <w:style w:type="character" w:styleId="Refdenotaderodap">
+  <w:style w:type="character" w:styleId="FootnoteReference">
     <w:name w:val="footnote reference"/>
-    <w:basedOn w:val="Fontepargpadro"/>
+    <w:basedOn w:val="DefaultParagraphFont"/>
     <w:uiPriority w:val="99"/>
     <w:semiHidden/>
     <w:unhideWhenUsed/>
@@ -5980,9 +6106,9 @@
       <w:vertAlign w:val="superscript"/>
     </w:rPr>
   </w:style>
-  <w:style w:type="character" w:styleId="HiperlinkVisitado">
+  <w:style w:type="character" w:styleId="FollowedHyperlink">
     <w:name w:val="FollowedHyperlink"/>
-    <w:basedOn w:val="Fontepargpadro"/>
+    <w:basedOn w:val="DefaultParagraphFont"/>
     <w:uiPriority w:val="99"/>
     <w:semiHidden/>
     <w:unhideWhenUsed/>
@@ -6283,7 +6409,7 @@
 </file>
 
 <file path=customXml/itemProps1.xml><?xml version="1.0" encoding="utf-8"?>
-<ds:datastoreItem xmlns:ds="http://schemas.openxmlformats.org/officeDocument/2006/customXml" ds:itemID="{7C0EA7FA-8758-4A5B-A9C3-157E36A5E995}">
+<ds:datastoreItem xmlns:ds="http://schemas.openxmlformats.org/officeDocument/2006/customXml" ds:itemID="{72F8D23B-C595-4C3B-BDCE-88A43D15508E}">
   <ds:schemaRefs>
     <ds:schemaRef ds:uri="http://schemas.openxmlformats.org/officeDocument/2006/bibliography"/>
   </ds:schemaRefs>

</xml_diff>

<commit_message>
Added some corrections to the main file, not complete
</commit_message>
<xml_diff>
--- a/release/TCC - Danilo de Lucas.docx
+++ b/release/TCC - Danilo de Lucas.docx
@@ -1247,6 +1247,44 @@
           <w:szCs w:val="24"/>
           <w:lang w:val="en-US"/>
         </w:rPr>
+        <w:t>NPC</w:t>
+      </w:r>
+      <w:r>
+        <w:rPr>
+          <w:rFonts w:ascii="Times New Roman" w:hAnsi="Times New Roman"/>
+          <w:sz w:val="24"/>
+          <w:szCs w:val="24"/>
+          <w:lang w:val="en-US"/>
+        </w:rPr>
+        <w:tab/>
+      </w:r>
+      <w:r>
+        <w:rPr>
+          <w:rFonts w:ascii="Times New Roman" w:hAnsi="Times New Roman"/>
+          <w:sz w:val="24"/>
+          <w:szCs w:val="24"/>
+          <w:lang w:val="en-US"/>
+        </w:rPr>
+        <w:tab/>
+        <w:t>Non-player Character</w:t>
+      </w:r>
+    </w:p>
+    <w:p>
+      <w:pPr>
+        <w:rPr>
+          <w:rFonts w:ascii="Times New Roman" w:hAnsi="Times New Roman"/>
+          <w:sz w:val="24"/>
+          <w:szCs w:val="24"/>
+          <w:lang w:val="en-US"/>
+        </w:rPr>
+      </w:pPr>
+      <w:r>
+        <w:rPr>
+          <w:rFonts w:ascii="Times New Roman" w:hAnsi="Times New Roman"/>
+          <w:sz w:val="24"/>
+          <w:szCs w:val="24"/>
+          <w:lang w:val="en-US"/>
+        </w:rPr>
         <w:t>NEAT</w:t>
       </w:r>
       <w:r>
@@ -1447,7 +1485,18 @@
           <w:lang w:val="en-US"/>
         </w:rPr>
         <w:tab/>
-        <w:t>Tool Assisted Speedrun</w:t>
+        <w:t>Tool Assisted</w:t>
+      </w:r>
+      <w:r>
+        <w:rPr>
+          <w:rStyle w:val="normaltextrun"/>
+          <w:rFonts w:ascii="Times New Roman" w:hAnsi="Times New Roman"/>
+          <w:color w:val="000000"/>
+          <w:sz w:val="24"/>
+          <w:szCs w:val="24"/>
+          <w:shd w:val="clear" w:color="auto" w:fill="FFFFFF"/>
+        </w:rPr>
+        <w:t xml:space="preserve"> Speedrun</w:t>
       </w:r>
     </w:p>
     <w:p>
@@ -2417,7 +2466,7 @@
     <w:p>
       <w:pPr>
         <w:pStyle w:val="Standard"/>
-        <w:spacing w:after="100" w:afterAutospacing="1"/>
+        <w:spacing w:after="240"/>
         <w:ind w:firstLine="706"/>
         <w:jc w:val="both"/>
         <w:rPr>
@@ -2428,55 +2477,476 @@
         <w:rPr>
           <w:rFonts w:ascii="Times New Roman" w:hAnsi="Times New Roman" w:cs="Times New Roman"/>
         </w:rPr>
-        <w:t xml:space="preserve">A complexidade e a riqueza em detalhes dos jogos criaram a necessidade de que os elementos controlados pelo computador tenham, não somente reações a interações do jogador, mas também aprendam com o decorrer do jogo para adaptar suas ações. Tal necessidade fez com que fossem desenvolvidas novas técnicas para a implementação de algoritmos inteligentes. </w:t>
-      </w:r>
-      <w:r>
-        <w:rPr>
-          <w:rFonts w:ascii="Times New Roman" w:hAnsi="Times New Roman" w:cs="Times New Roman"/>
-        </w:rPr>
-        <w:t xml:space="preserve">O campo </w:t>
-      </w:r>
-      <w:r>
-        <w:rPr>
-          <w:rFonts w:ascii="Times New Roman" w:hAnsi="Times New Roman" w:cs="Times New Roman"/>
-        </w:rPr>
-        <w:t xml:space="preserve">da inteligência artificial </w:t>
-      </w:r>
-      <w:r>
-        <w:rPr>
-          <w:rFonts w:ascii="Times New Roman" w:hAnsi="Times New Roman" w:cs="Times New Roman"/>
-        </w:rPr>
-        <w:t xml:space="preserve">sofre </w:t>
-      </w:r>
-      <w:r>
-        <w:rPr>
-          <w:rFonts w:ascii="Times New Roman" w:hAnsi="Times New Roman" w:cs="Times New Roman"/>
-        </w:rPr>
-        <w:t xml:space="preserve">um grande impacto mediante ao </w:t>
-      </w:r>
-      <w:r>
-        <w:rPr>
-          <w:rFonts w:ascii="Times New Roman" w:hAnsi="Times New Roman" w:cs="Times New Roman"/>
-        </w:rPr>
-        <w:t xml:space="preserve">crescimento do mercado de jogos </w:t>
-      </w:r>
-      <w:r>
-        <w:rPr>
-          <w:rFonts w:ascii="Times New Roman" w:hAnsi="Times New Roman" w:cs="Times New Roman"/>
-        </w:rPr>
-        <w:t>(SOUZA, 201</w:t>
-      </w:r>
-      <w:r>
-        <w:rPr>
-          <w:rFonts w:ascii="Times New Roman" w:hAnsi="Times New Roman" w:cs="Times New Roman"/>
-        </w:rPr>
-        <w:t>1)</w:t>
-      </w:r>
-      <w:r>
-        <w:rPr>
-          <w:rFonts w:ascii="Times New Roman" w:hAnsi="Times New Roman" w:cs="Times New Roman"/>
-        </w:rPr>
-        <w:t>. A medida que o processamento, os gráficos, e a jogabilidade dos jogos aumentam, a exigência dos jogadores por uma experiência mais imersiva também cresce.</w:t>
+        <w:t>A medida que o processamento, os gráficos, e a jogabilidade dos jogos aumentam, a exigência dos jogadores por uma experiência mais imersiva também cresce.</w:t>
+      </w:r>
+      <w:r>
+        <w:rPr>
+          <w:rFonts w:ascii="Times New Roman" w:hAnsi="Times New Roman" w:cs="Times New Roman"/>
+        </w:rPr>
+        <w:t xml:space="preserve"> </w:t>
+      </w:r>
+      <w:r>
+        <w:rPr>
+          <w:rFonts w:ascii="Times New Roman" w:hAnsi="Times New Roman" w:cs="Times New Roman"/>
+        </w:rPr>
+        <w:t>A complexi</w:t>
+      </w:r>
+      <w:r>
+        <w:rPr>
+          <w:rFonts w:ascii="Times New Roman" w:hAnsi="Times New Roman" w:cs="Times New Roman"/>
+        </w:rPr>
+        <w:t>dade e a riqueza em detalhes</w:t>
+      </w:r>
+      <w:r>
+        <w:rPr>
+          <w:rFonts w:ascii="Times New Roman" w:hAnsi="Times New Roman" w:cs="Times New Roman"/>
+        </w:rPr>
+        <w:t xml:space="preserve"> nest</w:t>
+      </w:r>
+      <w:r>
+        <w:rPr>
+          <w:rFonts w:ascii="Times New Roman" w:hAnsi="Times New Roman" w:cs="Times New Roman"/>
+        </w:rPr>
+        <w:t>es aspectos,</w:t>
+      </w:r>
+      <w:r>
+        <w:rPr>
+          <w:rFonts w:ascii="Times New Roman" w:hAnsi="Times New Roman" w:cs="Times New Roman"/>
+        </w:rPr>
+        <w:t xml:space="preserve"> criaram a necessidade de que os elementos controlados pelo computador</w:t>
+      </w:r>
+      <w:r>
+        <w:rPr>
+          <w:rFonts w:ascii="Times New Roman" w:hAnsi="Times New Roman" w:cs="Times New Roman"/>
+        </w:rPr>
+        <w:t xml:space="preserve">, tais como </w:t>
+      </w:r>
+      <w:r>
+        <w:rPr>
+          <w:rFonts w:ascii="Times New Roman" w:hAnsi="Times New Roman" w:cs="Times New Roman"/>
+        </w:rPr>
+        <w:t>obstáculos</w:t>
+      </w:r>
+      <w:r>
+        <w:rPr>
+          <w:rFonts w:ascii="Times New Roman" w:hAnsi="Times New Roman" w:cs="Times New Roman"/>
+        </w:rPr>
+        <w:t xml:space="preserve"> e </w:t>
+      </w:r>
+      <w:r>
+        <w:rPr>
+          <w:rFonts w:ascii="Times New Roman" w:hAnsi="Times New Roman" w:cs="Times New Roman"/>
+        </w:rPr>
+        <w:t>NPC’s (</w:t>
+      </w:r>
+      <w:r>
+        <w:rPr>
+          <w:rFonts w:ascii="Times New Roman" w:hAnsi="Times New Roman" w:cs="Times New Roman"/>
+          <w:i/>
+        </w:rPr>
+        <w:t>non</w:t>
+      </w:r>
+      <w:r>
+        <w:rPr>
+          <w:rFonts w:ascii="Times New Roman" w:hAnsi="Times New Roman" w:cs="Times New Roman"/>
+          <w:i/>
+        </w:rPr>
+        <w:t>-</w:t>
+      </w:r>
+      <w:r>
+        <w:rPr>
+          <w:rFonts w:ascii="Times New Roman" w:hAnsi="Times New Roman" w:cs="Times New Roman"/>
+          <w:i/>
+        </w:rPr>
+        <w:t>player characters</w:t>
+      </w:r>
+      <w:r>
+        <w:rPr>
+          <w:rFonts w:ascii="Times New Roman" w:hAnsi="Times New Roman" w:cs="Times New Roman"/>
+          <w:i/>
+        </w:rPr>
+        <w:t xml:space="preserve">, </w:t>
+      </w:r>
+      <w:r>
+        <w:rPr>
+          <w:rFonts w:ascii="Times New Roman" w:hAnsi="Times New Roman" w:cs="Times New Roman"/>
+        </w:rPr>
+        <w:t>personagens</w:t>
+      </w:r>
+      <w:r>
+        <w:rPr>
+          <w:rFonts w:ascii="Times New Roman" w:hAnsi="Times New Roman" w:cs="Times New Roman"/>
+        </w:rPr>
+        <w:t xml:space="preserve"> não controlados pelo jogador</w:t>
+      </w:r>
+      <w:r>
+        <w:rPr>
+          <w:rFonts w:ascii="Times New Roman" w:hAnsi="Times New Roman" w:cs="Times New Roman"/>
+        </w:rPr>
+        <w:t>)</w:t>
+      </w:r>
+      <w:r>
+        <w:rPr>
+          <w:rFonts w:ascii="Times New Roman" w:hAnsi="Times New Roman" w:cs="Times New Roman"/>
+        </w:rPr>
+        <w:t>,</w:t>
+      </w:r>
+      <w:r>
+        <w:rPr>
+          <w:rFonts w:ascii="Times New Roman" w:hAnsi="Times New Roman" w:cs="Times New Roman"/>
+        </w:rPr>
+        <w:t xml:space="preserve"> tenham não somente reações a interações do jogador, mas também aprendam com o decorrer do jogo para adaptar suas ações.</w:t>
+      </w:r>
+      <w:r>
+        <w:rPr>
+          <w:rFonts w:ascii="Times New Roman" w:hAnsi="Times New Roman" w:cs="Times New Roman"/>
+        </w:rPr>
+        <w:t xml:space="preserve"> </w:t>
+      </w:r>
+      <w:r>
+        <w:rPr>
+          <w:rFonts w:ascii="Times New Roman" w:hAnsi="Times New Roman" w:cs="Times New Roman"/>
+        </w:rPr>
+        <w:t>A</w:t>
+      </w:r>
+      <w:r>
+        <w:rPr>
+          <w:rFonts w:ascii="Times New Roman" w:hAnsi="Times New Roman" w:cs="Times New Roman"/>
+        </w:rPr>
+        <w:t>lguns jogos possuem mecanismos</w:t>
+      </w:r>
+      <w:r>
+        <w:rPr>
+          <w:rFonts w:ascii="Times New Roman" w:hAnsi="Times New Roman" w:cs="Times New Roman"/>
+        </w:rPr>
+        <w:t xml:space="preserve"> </w:t>
+      </w:r>
+      <w:r>
+        <w:rPr>
+          <w:rFonts w:ascii="Times New Roman" w:hAnsi="Times New Roman" w:cs="Times New Roman"/>
+        </w:rPr>
+        <w:t xml:space="preserve">que </w:t>
+      </w:r>
+      <w:r>
+        <w:rPr>
+          <w:rFonts w:ascii="Times New Roman" w:hAnsi="Times New Roman" w:cs="Times New Roman"/>
+        </w:rPr>
+        <w:t xml:space="preserve">comportam a utilização de </w:t>
+      </w:r>
+      <w:r>
+        <w:rPr>
+          <w:rFonts w:ascii="Times New Roman" w:hAnsi="Times New Roman" w:cs="Times New Roman"/>
+        </w:rPr>
+        <w:t xml:space="preserve">métodos de </w:t>
+      </w:r>
+      <w:r>
+        <w:rPr>
+          <w:rFonts w:ascii="Times New Roman" w:hAnsi="Times New Roman" w:cs="Times New Roman"/>
+        </w:rPr>
+        <w:t xml:space="preserve">aprendizado, o que indica que </w:t>
+      </w:r>
+      <w:r>
+        <w:rPr>
+          <w:rFonts w:ascii="Times New Roman" w:hAnsi="Times New Roman" w:cs="Times New Roman"/>
+        </w:rPr>
+        <w:t>inteligências artificiais (IA)</w:t>
+      </w:r>
+      <w:r>
+        <w:rPr>
+          <w:rFonts w:ascii="Times New Roman" w:hAnsi="Times New Roman" w:cs="Times New Roman"/>
+        </w:rPr>
+        <w:t xml:space="preserve"> não precisa</w:t>
+      </w:r>
+      <w:r>
+        <w:rPr>
+          <w:rFonts w:ascii="Times New Roman" w:hAnsi="Times New Roman" w:cs="Times New Roman"/>
+        </w:rPr>
+        <w:t>m</w:t>
+      </w:r>
+      <w:r>
+        <w:rPr>
+          <w:rFonts w:ascii="Times New Roman" w:hAnsi="Times New Roman" w:cs="Times New Roman"/>
+        </w:rPr>
+        <w:t xml:space="preserve"> ser programada</w:t>
+      </w:r>
+      <w:r>
+        <w:rPr>
+          <w:rFonts w:ascii="Times New Roman" w:hAnsi="Times New Roman" w:cs="Times New Roman"/>
+        </w:rPr>
+        <w:t>s</w:t>
+      </w:r>
+      <w:r>
+        <w:rPr>
+          <w:rFonts w:ascii="Times New Roman" w:hAnsi="Times New Roman" w:cs="Times New Roman"/>
+        </w:rPr>
+        <w:t xml:space="preserve"> manualmente</w:t>
+      </w:r>
+      <w:r>
+        <w:rPr>
+          <w:rFonts w:ascii="Times New Roman" w:hAnsi="Times New Roman" w:cs="Times New Roman"/>
+        </w:rPr>
+        <w:t xml:space="preserve"> </w:t>
+      </w:r>
+      <w:r>
+        <w:rPr>
+          <w:rFonts w:ascii="Times New Roman" w:hAnsi="Times New Roman" w:cs="Times New Roman"/>
+        </w:rPr>
+        <w:t>(CHAMPANDARD, 2004)</w:t>
+      </w:r>
+      <w:r>
+        <w:rPr>
+          <w:rFonts w:ascii="Times New Roman" w:hAnsi="Times New Roman" w:cs="Times New Roman"/>
+        </w:rPr>
+        <w:t xml:space="preserve">. Partindo deste princípio, os desenvolvedores buscam criar técnicas e métodos para a implementação de algoritmos </w:t>
+      </w:r>
+      <w:r>
+        <w:rPr>
+          <w:rFonts w:ascii="Times New Roman" w:hAnsi="Times New Roman" w:cs="Times New Roman"/>
+        </w:rPr>
+        <w:t>que se moldem utilizando os</w:t>
+      </w:r>
+      <w:r>
+        <w:rPr>
+          <w:rFonts w:ascii="Times New Roman" w:hAnsi="Times New Roman" w:cs="Times New Roman"/>
+        </w:rPr>
+        <w:t xml:space="preserve"> dados gerados no decurso do jogo.</w:t>
+      </w:r>
+    </w:p>
+    <w:p>
+      <w:pPr>
+        <w:pStyle w:val="Standard"/>
+        <w:spacing w:after="100" w:afterAutospacing="1"/>
+        <w:ind w:firstLine="708"/>
+        <w:jc w:val="both"/>
+        <w:rPr>
+          <w:rFonts w:ascii="Times New Roman" w:hAnsi="Times New Roman" w:cs="Times New Roman"/>
+        </w:rPr>
+      </w:pPr>
+      <w:r>
+        <w:rPr>
+          <w:rFonts w:ascii="Times New Roman" w:hAnsi="Times New Roman" w:cs="Times New Roman"/>
+        </w:rPr>
+        <w:t>Trabalhos na literatura indicam ser promissora a aplicação de métodos de aprendizado de máquina para a implementação de inte</w:t>
+      </w:r>
+      <w:r>
+        <w:rPr>
+          <w:rFonts w:ascii="Times New Roman" w:hAnsi="Times New Roman" w:cs="Times New Roman"/>
+        </w:rPr>
+        <w:t>ligências artificiais em jogos</w:t>
+      </w:r>
+      <w:r>
+        <w:rPr>
+          <w:rFonts w:ascii="Times New Roman" w:hAnsi="Times New Roman" w:cs="Times New Roman"/>
+        </w:rPr>
+        <w:t xml:space="preserve"> </w:t>
+      </w:r>
+      <w:r>
+        <w:rPr>
+          <w:rFonts w:ascii="Times New Roman" w:hAnsi="Times New Roman" w:cs="Times New Roman"/>
+        </w:rPr>
+        <w:t>(</w:t>
+      </w:r>
+      <w:r>
+        <w:rPr>
+          <w:rFonts w:ascii="Times New Roman" w:hAnsi="Times New Roman" w:cs="Times New Roman"/>
+        </w:rPr>
+        <w:t>STANLEY, 2002</w:t>
+      </w:r>
+      <w:r>
+        <w:rPr>
+          <w:rFonts w:ascii="Times New Roman" w:hAnsi="Times New Roman" w:cs="Times New Roman"/>
+        </w:rPr>
+        <w:t>; MIIKKULAINEN, 2002</w:t>
+      </w:r>
+      <w:r>
+        <w:rPr>
+          <w:rFonts w:ascii="Times New Roman" w:hAnsi="Times New Roman" w:cs="Times New Roman"/>
+        </w:rPr>
+        <w:t>).</w:t>
+      </w:r>
+      <w:r>
+        <w:rPr>
+          <w:rFonts w:ascii="Times New Roman" w:hAnsi="Times New Roman" w:cs="Times New Roman"/>
+        </w:rPr>
+        <w:t xml:space="preserve"> </w:t>
+      </w:r>
+      <w:r>
+        <w:rPr>
+          <w:rFonts w:ascii="Times New Roman" w:hAnsi="Times New Roman" w:cs="Times New Roman"/>
+        </w:rPr>
+        <w:t>Estes m</w:t>
+      </w:r>
+      <w:r>
+        <w:rPr>
+          <w:rFonts w:ascii="Times New Roman" w:hAnsi="Times New Roman" w:cs="Times New Roman"/>
+        </w:rPr>
+        <w:t>étodos gera</w:t>
+      </w:r>
+      <w:r>
+        <w:rPr>
+          <w:rFonts w:ascii="Times New Roman" w:hAnsi="Times New Roman" w:cs="Times New Roman"/>
+        </w:rPr>
+        <w:t>m</w:t>
+      </w:r>
+      <w:r>
+        <w:rPr>
+          <w:rFonts w:ascii="Times New Roman" w:hAnsi="Times New Roman" w:cs="Times New Roman"/>
+        </w:rPr>
+        <w:t xml:space="preserve"> dados que</w:t>
+      </w:r>
+      <w:r>
+        <w:rPr>
+          <w:rFonts w:ascii="Times New Roman" w:hAnsi="Times New Roman" w:cs="Times New Roman"/>
+        </w:rPr>
+        <w:t xml:space="preserve"> são utilizados para treinar</w:t>
+      </w:r>
+      <w:bookmarkStart w:id="2" w:name="_GoBack"/>
+      <w:bookmarkEnd w:id="2"/>
+      <w:r>
+        <w:rPr>
+          <w:rFonts w:ascii="Times New Roman" w:hAnsi="Times New Roman" w:cs="Times New Roman"/>
+        </w:rPr>
+        <w:t xml:space="preserve"> </w:t>
+      </w:r>
+      <w:r>
+        <w:rPr>
+          <w:rFonts w:ascii="Times New Roman" w:hAnsi="Times New Roman" w:cs="Times New Roman"/>
+        </w:rPr>
+        <w:t>redes neurais</w:t>
+      </w:r>
+      <w:r>
+        <w:rPr>
+          <w:rStyle w:val="FootnoteReference"/>
+          <w:rFonts w:ascii="Times New Roman" w:hAnsi="Times New Roman" w:cs="Times New Roman"/>
+        </w:rPr>
+        <w:footnoteReference w:id="1"/>
+      </w:r>
+      <w:r>
+        <w:rPr>
+          <w:rFonts w:ascii="Times New Roman" w:hAnsi="Times New Roman" w:cs="Times New Roman"/>
+        </w:rPr>
+        <w:t xml:space="preserve"> que</w:t>
+      </w:r>
+      <w:r>
+        <w:rPr>
+          <w:rFonts w:ascii="Times New Roman" w:hAnsi="Times New Roman" w:cs="Times New Roman"/>
+        </w:rPr>
+        <w:t>, por fim,</w:t>
+      </w:r>
+      <w:r>
+        <w:rPr>
+          <w:rFonts w:ascii="Times New Roman" w:hAnsi="Times New Roman" w:cs="Times New Roman"/>
+        </w:rPr>
+        <w:t xml:space="preserve"> </w:t>
+      </w:r>
+      <w:r>
+        <w:rPr>
+          <w:rFonts w:ascii="Times New Roman" w:hAnsi="Times New Roman" w:cs="Times New Roman"/>
+        </w:rPr>
+        <w:t>realizam a</w:t>
+      </w:r>
+      <w:r>
+        <w:rPr>
+          <w:rFonts w:ascii="Times New Roman" w:hAnsi="Times New Roman" w:cs="Times New Roman"/>
+        </w:rPr>
+        <w:t xml:space="preserve"> resolução dos problemas</w:t>
+      </w:r>
+      <w:r>
+        <w:rPr>
+          <w:rFonts w:ascii="Times New Roman" w:hAnsi="Times New Roman" w:cs="Times New Roman"/>
+        </w:rPr>
+        <w:t>.</w:t>
+      </w:r>
+      <w:r>
+        <w:rPr>
+          <w:rFonts w:ascii="Times New Roman" w:hAnsi="Times New Roman" w:cs="Times New Roman"/>
+        </w:rPr>
+        <w:t xml:space="preserve"> Contudo, algumas destas implementações demonstram-se lentas</w:t>
+      </w:r>
+      <w:r>
+        <w:rPr>
+          <w:rFonts w:ascii="Times New Roman" w:hAnsi="Times New Roman" w:cs="Times New Roman"/>
+        </w:rPr>
+        <w:t xml:space="preserve">, pois utilizam </w:t>
+      </w:r>
+      <w:r>
+        <w:rPr>
+          <w:rFonts w:ascii="Times New Roman" w:hAnsi="Times New Roman" w:cs="Times New Roman"/>
+        </w:rPr>
+        <w:t>técnicas como programação genética</w:t>
+      </w:r>
+      <w:r>
+        <w:rPr>
+          <w:rStyle w:val="FootnoteReference"/>
+          <w:rFonts w:ascii="Times New Roman" w:hAnsi="Times New Roman" w:cs="Times New Roman"/>
+        </w:rPr>
+        <w:footnoteReference w:id="2"/>
+      </w:r>
+      <w:r>
+        <w:rPr>
+          <w:rFonts w:ascii="Times New Roman" w:hAnsi="Times New Roman" w:cs="Times New Roman"/>
+        </w:rPr>
+        <w:t xml:space="preserve"> </w:t>
+      </w:r>
+      <w:r>
+        <w:rPr>
+          <w:rFonts w:ascii="Times New Roman" w:hAnsi="Times New Roman" w:cs="Times New Roman"/>
+        </w:rPr>
+        <w:t>para otimizar suas so</w:t>
+      </w:r>
+      <w:r>
+        <w:rPr>
+          <w:rFonts w:ascii="Times New Roman" w:hAnsi="Times New Roman" w:cs="Times New Roman"/>
+        </w:rPr>
+        <w:t>luções</w:t>
+      </w:r>
+      <w:r>
+        <w:rPr>
+          <w:rFonts w:ascii="Times New Roman" w:hAnsi="Times New Roman" w:cs="Times New Roman"/>
+        </w:rPr>
+        <w:t xml:space="preserve">, </w:t>
+      </w:r>
+      <w:r>
+        <w:rPr>
+          <w:rFonts w:ascii="Times New Roman" w:hAnsi="Times New Roman" w:cs="Times New Roman"/>
+        </w:rPr>
+        <w:t>sendo necessárias várias execuções para que um</w:t>
+      </w:r>
+      <w:r>
+        <w:rPr>
+          <w:rFonts w:ascii="Times New Roman" w:hAnsi="Times New Roman" w:cs="Times New Roman"/>
+        </w:rPr>
+        <w:t>a</w:t>
+      </w:r>
+      <w:r>
+        <w:rPr>
+          <w:rFonts w:ascii="Times New Roman" w:hAnsi="Times New Roman" w:cs="Times New Roman"/>
+        </w:rPr>
+        <w:t xml:space="preserve"> </w:t>
+      </w:r>
+      <w:r>
+        <w:rPr>
+          <w:rFonts w:ascii="Times New Roman" w:hAnsi="Times New Roman" w:cs="Times New Roman"/>
+        </w:rPr>
+        <w:t>solução</w:t>
+      </w:r>
+      <w:r>
+        <w:rPr>
+          <w:rFonts w:ascii="Times New Roman" w:hAnsi="Times New Roman" w:cs="Times New Roman"/>
+        </w:rPr>
+        <w:t xml:space="preserve"> </w:t>
+      </w:r>
+      <w:r>
+        <w:rPr>
+          <w:rFonts w:ascii="Times New Roman" w:hAnsi="Times New Roman" w:cs="Times New Roman"/>
+        </w:rPr>
+        <w:t xml:space="preserve">que atenda ao problema </w:t>
+      </w:r>
+      <w:r>
+        <w:rPr>
+          <w:rFonts w:ascii="Times New Roman" w:hAnsi="Times New Roman" w:cs="Times New Roman"/>
+        </w:rPr>
+        <w:t>seja alcançada.</w:t>
       </w:r>
     </w:p>
     <w:p>
@@ -2493,43 +2963,44 @@
         <w:rPr>
           <w:rFonts w:ascii="Times New Roman" w:hAnsi="Times New Roman" w:cs="Times New Roman"/>
         </w:rPr>
-        <w:t>Trabalhos na literatura indicam ser promissora a aplicação de métodos de aprendizado de máquina para a implementação de inte</w:t>
-      </w:r>
-      <w:r>
-        <w:rPr>
-          <w:rFonts w:ascii="Times New Roman" w:hAnsi="Times New Roman" w:cs="Times New Roman"/>
-        </w:rPr>
-        <w:t xml:space="preserve">ligências artificiais em jogos </w:t>
-      </w:r>
-      <w:r>
-        <w:rPr>
-          <w:rFonts w:ascii="Times New Roman" w:hAnsi="Times New Roman" w:cs="Times New Roman"/>
-        </w:rPr>
-        <w:t>(</w:t>
-      </w:r>
-      <w:r>
-        <w:rPr>
-          <w:rFonts w:ascii="Times New Roman" w:hAnsi="Times New Roman" w:cs="Times New Roman"/>
-        </w:rPr>
-        <w:t xml:space="preserve">STANLEY, </w:t>
-      </w:r>
-      <w:r>
-        <w:rPr>
-          <w:rFonts w:ascii="Times New Roman" w:hAnsi="Times New Roman" w:cs="Times New Roman"/>
-        </w:rPr>
-        <w:t>2002</w:t>
-      </w:r>
-      <w:r>
-        <w:rPr>
-          <w:rFonts w:ascii="Times New Roman" w:hAnsi="Times New Roman" w:cs="Times New Roman"/>
-        </w:rPr>
-        <w:t>; MIIKKULAINEN, 2002</w:t>
-      </w:r>
-      <w:r>
-        <w:rPr>
-          <w:rFonts w:ascii="Times New Roman" w:hAnsi="Times New Roman" w:cs="Times New Roman"/>
-        </w:rPr>
-        <w:t>). Contudo, algumas destas implementações demonstram-se lentas e muitas necessitam de características especificas para funcionarem de forma efetiva.</w:t>
+        <w:t>Quando se trat</w:t>
+      </w:r>
+      <w:r>
+        <w:rPr>
+          <w:rFonts w:ascii="Times New Roman" w:hAnsi="Times New Roman" w:cs="Times New Roman"/>
+        </w:rPr>
+        <w:t xml:space="preserve">a do desenvolvimento de uma IA </w:t>
+      </w:r>
+      <w:r>
+        <w:rPr>
+          <w:rFonts w:ascii="Times New Roman" w:hAnsi="Times New Roman" w:cs="Times New Roman"/>
+        </w:rPr>
+        <w:t>que empregará algum tipo de comportamento a um elemento no jogo, é preciso que estes comportamentos sejam utilizados de maneira não estranha ao jogador, ou seja, uma ação deve ser realizada de forma natural, não permitindo que o jogador perceba que se trata de um comportamento programado. A velocidade em que uma açã</w:t>
+      </w:r>
+      <w:r>
+        <w:rPr>
+          <w:rFonts w:ascii="Times New Roman" w:hAnsi="Times New Roman" w:cs="Times New Roman"/>
+        </w:rPr>
+        <w:t>o é realizada mediante a um estí</w:t>
+      </w:r>
+      <w:r>
+        <w:rPr>
+          <w:rFonts w:ascii="Times New Roman" w:hAnsi="Times New Roman" w:cs="Times New Roman"/>
+        </w:rPr>
+        <w:t xml:space="preserve">mulo é muito importante para que não ocorra o chamado </w:t>
+      </w:r>
+      <w:r>
+        <w:rPr>
+          <w:rFonts w:ascii="Times New Roman" w:hAnsi="Times New Roman" w:cs="Times New Roman"/>
+          <w:i/>
+        </w:rPr>
+        <w:t>delay</w:t>
+      </w:r>
+      <w:r>
+        <w:rPr>
+          <w:rFonts w:ascii="Times New Roman" w:hAnsi="Times New Roman" w:cs="Times New Roman"/>
+        </w:rPr>
+        <w:t xml:space="preserve"> na resposta à iteração do jogador. Para otimizar o espaço de busca gerado por uma iteração do jogador, a IA deve ser capaz de generalizar as soluções encontradas para problemas parecidos.</w:t>
       </w:r>
     </w:p>
     <w:p>
@@ -2546,32 +3017,7 @@
         <w:rPr>
           <w:rFonts w:ascii="Times New Roman" w:hAnsi="Times New Roman" w:cs="Times New Roman"/>
         </w:rPr>
-        <w:t>Quando se trata do desenvolvimento de uma IA (Inteligência Artificial) que empregará algum tipo de comportamento a um elemento no jogo, é preciso que estes comportamentos sejam utilizados de maneira não estranha ao jogador, ou seja, uma ação deve ser realizada de forma natural, não permitindo que o jogador perceba que se trata de um comportamento programado. A velocidade em que uma açã</w:t>
-      </w:r>
-      <w:r>
-        <w:rPr>
-          <w:rFonts w:ascii="Times New Roman" w:hAnsi="Times New Roman" w:cs="Times New Roman"/>
-        </w:rPr>
-        <w:t>o é realizada mediante a um estí</w:t>
-      </w:r>
-      <w:r>
-        <w:rPr>
-          <w:rFonts w:ascii="Times New Roman" w:hAnsi="Times New Roman" w:cs="Times New Roman"/>
-        </w:rPr>
-        <w:t xml:space="preserve">mulo é muito importante para que não ocorra o chamado </w:t>
-      </w:r>
-      <w:r>
-        <w:rPr>
-          <w:rFonts w:ascii="Times New Roman" w:hAnsi="Times New Roman" w:cs="Times New Roman"/>
-          <w:i/>
-        </w:rPr>
-        <w:t>delay</w:t>
-      </w:r>
-      <w:r>
-        <w:rPr>
-          <w:rFonts w:ascii="Times New Roman" w:hAnsi="Times New Roman" w:cs="Times New Roman"/>
-        </w:rPr>
-        <w:t xml:space="preserve"> na resposta à iteração do jogador. Para otimizar o espaço de busca gerado por uma iteração do jogador, a IA deve ser capaz de generalizar as soluções encontradas para problemas parecidos.</w:t>
+        <w:t>Para a otimização de busca por soluções destaca-se a utilização de algoritmos recursivo que utilizam processos heurísticos para estimar a procedência positiva ou negativa de uma interação. Os mesmos tratam-se de métodos de refinamento de busca por força bruta, e fazem a varredura do espaço de busca com o objetivo de encontrar uma solução para um problema gerado pelo jogador. A generalização de soluções demonstra-se eficiente com a utilização de técnicas de aprendizado supervisionado, onde é gerada uma arvore de decisão com os resultados obtidos de uma base de conhecimento. A árvore gerada é ajustada mediante aos valores fornecidos em sua instancia, classificando da melhor forma possível uma dada observação, com base nos valores disponíveis na base na geração da árvore.</w:t>
       </w:r>
     </w:p>
     <w:p>
@@ -2588,7 +3034,14 @@
         <w:rPr>
           <w:rFonts w:ascii="Times New Roman" w:hAnsi="Times New Roman" w:cs="Times New Roman"/>
         </w:rPr>
-        <w:t>Para a otimização de busca por soluções destaca-se a utilização de algoritmos recursivo que utilizam processos heurísticos para estimar a procedência positiva ou negativa de uma interação. Os mesmos tratam-se de métodos de refinamento de busca por força bruta, e fazem a varredura do espaço de busca com o objetivo de encontrar uma solução para um problema gerado pelo jogador. A generalização de soluções demonstra-se eficiente com a utilização de técnicas de aprendizado supervisionado, onde é gerada uma arvore de decisão com os resultados obtidos de uma base de conhecimento. A árvore gerada é ajustada mediante aos valores fornecidos em sua instancia, classificando da melhor forma possível uma dada observação, com base nos valores disponíveis na base na geração da árvore.</w:t>
+        <w:t xml:space="preserve">Neste contexto, onde é necessário que para um dado problema seja encontrada uma solução e posteriormente a solução possa ser generalizada para outro problema, a utilização dos dois métodos citados mostra-se viável, pois com a aplicação do método de busca, é possível gerar uma base com soluções especificas para problemas resolvidos, e com a utilização do método de classificação é possível generalizar estas soluções para problema não tratados, </w:t>
+      </w:r>
+      <w:r>
+        <w:rPr>
+          <w:rFonts w:ascii="Times New Roman" w:hAnsi="Times New Roman" w:cs="Times New Roman"/>
+        </w:rPr>
+        <w:lastRenderedPageBreak/>
+        <w:t>gerando a melhor classificação possível para problemas semelhantes e possíveis boas soluções para problemas muito diferentes.</w:t>
       </w:r>
     </w:p>
     <w:p>
@@ -2605,30 +3058,13 @@
         <w:rPr>
           <w:rFonts w:ascii="Times New Roman" w:hAnsi="Times New Roman" w:cs="Times New Roman"/>
         </w:rPr>
-        <w:t>Neste contexto, onde é necessário que para um dado problema seja encontrada uma solução e posteriormente a solução possa ser generalizada para outro problema, a utilização dos dois métodos citados mostra-se viável, pois com a aplicação do método de busca, é possível gerar uma base com soluções especificas para problemas resolvidos, e com a utilização do método de classificação é possível generalizar estas soluções para problema não tratados, gerando a melhor classificação possível para problemas semelhantes e possíveis boas soluções para problemas muito diferentes.</w:t>
-      </w:r>
-    </w:p>
-    <w:p>
-      <w:pPr>
-        <w:pStyle w:val="Standard"/>
-        <w:spacing w:after="100" w:afterAutospacing="1"/>
-        <w:ind w:firstLine="706"/>
+        <w:t>É muito importante para o cenário atual dos jogos que novas técnicas de desenvolvimento de inteligências artificiais sejam criadas. Com a evolução constante dos diversos aspectos de um jogo é necessário que hajam evoluções na inteligência empregada aos elementos que compõe o mesmo. Assim sendo, o jogador estará cada vez mais imerso no universo criado pelos desenvolvedores e cada vez menos distraído pelas falhas nas implementações empregadas ao jogo.</w:t>
+      </w:r>
+    </w:p>
+    <w:p>
+      <w:pPr>
         <w:jc w:val="both"/>
         <w:rPr>
-          <w:rFonts w:ascii="Times New Roman" w:hAnsi="Times New Roman" w:cs="Times New Roman"/>
-        </w:rPr>
-      </w:pPr>
-      <w:r>
-        <w:rPr>
-          <w:rFonts w:ascii="Times New Roman" w:hAnsi="Times New Roman" w:cs="Times New Roman"/>
-        </w:rPr>
-        <w:t>É muito importante para o cenário atual dos jogos que novas técnicas de desenvolvimento de inteligências artificiais sejam criadas. Com a evolução constante dos diversos aspectos de um jogo é necessário que hajam evoluções na inteligência empregada aos elementos que compõe o mesmo. Assim sendo, o jogador estará cada vez mais imerso no universo criado pelos desenvolvedores e cada vez menos distraído pelas falhas nas implementações empregadas ao jogo.</w:t>
-      </w:r>
-    </w:p>
-    <w:p>
-      <w:pPr>
-        <w:jc w:val="both"/>
-        <w:rPr>
           <w:rFonts w:ascii="Times New Roman" w:eastAsia="Times New Roman" w:hAnsi="Times New Roman"/>
           <w:b/>
           <w:szCs w:val="24"/>
@@ -2642,7 +3078,6 @@
           <w:szCs w:val="24"/>
           <w:lang w:eastAsia="pt-BR"/>
         </w:rPr>
-        <w:lastRenderedPageBreak/>
         <w:t>Objetivos e Contribuições</w:t>
       </w:r>
     </w:p>
@@ -2717,8 +3152,6 @@
         </w:rPr>
         <w:t>Demonstração da utilização de uma base de dados gerada pelo método de backtracking para o treinamento de árvores de decisão;</w:t>
       </w:r>
-      <w:bookmarkStart w:id="2" w:name="_GoBack"/>
-      <w:bookmarkEnd w:id="2"/>
     </w:p>
     <w:p>
       <w:pPr>
@@ -3373,7 +3806,15 @@
           <w:szCs w:val="24"/>
           <w:lang w:val="en-US"/>
         </w:rPr>
-        <w:t>RICH, Elaine</w:t>
+        <w:t>STANLEY, Kenneth O.; MIIKKULAINEN,</w:t>
+      </w:r>
+      <w:r>
+        <w:rPr>
+          <w:rFonts w:ascii="Times New Roman" w:hAnsi="Times New Roman"/>
+          <w:sz w:val="24"/>
+          <w:szCs w:val="24"/>
+        </w:rPr>
+        <w:t xml:space="preserve"> Risto</w:t>
       </w:r>
       <w:r>
         <w:rPr>
@@ -3382,26 +3823,50 @@
           <w:szCs w:val="24"/>
           <w:lang w:val="en-US"/>
         </w:rPr>
-        <w:t>; KNIGHT, Kevin</w:t>
-      </w:r>
-      <w:r>
-        <w:rPr>
-          <w:rFonts w:ascii="Times New Roman" w:hAnsi="Times New Roman"/>
+        <w:t xml:space="preserve">. </w:t>
+      </w:r>
+      <w:r>
+        <w:rPr>
+          <w:rFonts w:ascii="Times New Roman" w:hAnsi="Times New Roman"/>
+          <w:b/>
           <w:sz w:val="24"/>
           <w:szCs w:val="24"/>
           <w:lang w:val="en-US"/>
         </w:rPr>
-        <w:t xml:space="preserve">; NAIR, Shivashankar B. </w:t>
-      </w:r>
-      <w:r>
-        <w:rPr>
-          <w:rFonts w:ascii="Times New Roman" w:hAnsi="Times New Roman"/>
-          <w:b/>
+        <w:t xml:space="preserve">Evolving Neural Networks through Augmenting Topologies. </w:t>
+      </w:r>
+      <w:r>
+        <w:rPr>
+          <w:rFonts w:ascii="Times New Roman" w:hAnsi="Times New Roman"/>
           <w:sz w:val="24"/>
           <w:szCs w:val="24"/>
           <w:lang w:val="en-US"/>
         </w:rPr>
-        <w:t>Artificial Intelligence.</w:t>
+        <w:t>Massachusetts Institute of Technology, 2002.</w:t>
+      </w:r>
+      <w:r>
+        <w:rPr>
+          <w:rFonts w:ascii="Times New Roman" w:hAnsi="Times New Roman"/>
+          <w:sz w:val="24"/>
+          <w:szCs w:val="24"/>
+        </w:rPr>
+        <w:t xml:space="preserve"> </w:t>
+      </w:r>
+      <w:r>
+        <w:rPr>
+          <w:rFonts w:ascii="Times New Roman" w:hAnsi="Times New Roman"/>
+          <w:sz w:val="24"/>
+          <w:szCs w:val="24"/>
+        </w:rPr>
+        <w:t>Disponível</w:t>
+      </w:r>
+      <w:r>
+        <w:rPr>
+          <w:rFonts w:ascii="Times New Roman" w:hAnsi="Times New Roman"/>
+          <w:sz w:val="24"/>
+          <w:szCs w:val="24"/>
+        </w:rPr>
+        <w:t xml:space="preserve"> em</w:t>
       </w:r>
       <w:r>
         <w:rPr>
@@ -3410,7 +3875,38 @@
           <w:szCs w:val="24"/>
           <w:lang w:val="en-US"/>
         </w:rPr>
-        <w:t xml:space="preserve"> 3. ed. Tata McGraw-Hill, 2009.</w:t>
+        <w:t>:</w:t>
+      </w:r>
+      <w:r>
+        <w:rPr>
+          <w:rFonts w:ascii="Times New Roman" w:hAnsi="Times New Roman"/>
+          <w:sz w:val="24"/>
+          <w:szCs w:val="24"/>
+          <w:lang w:val="en-US"/>
+        </w:rPr>
+        <w:t xml:space="preserve"> &lt;</w:t>
+      </w:r>
+      <w:hyperlink r:id="rId9" w:history="1">
+        <w:r>
+          <w:rPr>
+            <w:rStyle w:val="Hyperlink"/>
+            <w:rFonts w:ascii="Helvetica" w:hAnsi="Helvetica"/>
+            <w:sz w:val="20"/>
+            <w:szCs w:val="20"/>
+            <w:lang w:val="en-US"/>
+          </w:rPr>
+          <w:t>http://goo.gl/TccvC</w:t>
+        </w:r>
+      </w:hyperlink>
+      <w:r>
+        <w:rPr>
+          <w:rFonts w:ascii="Helvetica" w:hAnsi="Helvetica"/>
+          <w:color w:val="444444"/>
+          <w:sz w:val="20"/>
+          <w:szCs w:val="20"/>
+          <w:lang w:val="en-US"/>
+        </w:rPr>
+        <w:t>&gt;</w:t>
       </w:r>
     </w:p>
     <w:p>
@@ -3421,36 +3917,100 @@
           <w:rFonts w:ascii="Times New Roman" w:hAnsi="Times New Roman"/>
           <w:sz w:val="24"/>
           <w:szCs w:val="24"/>
-          <w:lang w:val="en-US"/>
-        </w:rPr>
-      </w:pPr>
-      <w:r>
-        <w:rPr>
-          <w:rFonts w:ascii="Times New Roman" w:hAnsi="Times New Roman"/>
-          <w:sz w:val="24"/>
-          <w:szCs w:val="24"/>
-          <w:lang w:val="en-US"/>
-        </w:rPr>
-        <w:t xml:space="preserve">STANLEY, Kenneth O.; MIIKKULAINEN, Risto. </w:t>
-      </w:r>
-      <w:r>
-        <w:rPr>
-          <w:rFonts w:ascii="Times New Roman" w:hAnsi="Times New Roman"/>
-          <w:b/>
-          <w:sz w:val="24"/>
-          <w:szCs w:val="24"/>
-          <w:lang w:val="en-US"/>
-        </w:rPr>
-        <w:t xml:space="preserve">Evolving Neural Networks through Augmenting Topologies. </w:t>
-      </w:r>
-      <w:r>
-        <w:rPr>
-          <w:rFonts w:ascii="Times New Roman" w:hAnsi="Times New Roman"/>
-          <w:sz w:val="24"/>
-          <w:szCs w:val="24"/>
-          <w:lang w:val="en-US"/>
-        </w:rPr>
-        <w:t>Massachusetts Institute of Technology, 2002.</w:t>
+        </w:rPr>
+      </w:pPr>
+      <w:r>
+        <w:rPr>
+          <w:rFonts w:ascii="Times New Roman" w:hAnsi="Times New Roman"/>
+          <w:sz w:val="24"/>
+          <w:szCs w:val="24"/>
+        </w:rPr>
+        <w:t xml:space="preserve">KISHIMOTO, André. </w:t>
+      </w:r>
+      <w:r>
+        <w:rPr>
+          <w:rFonts w:ascii="Times New Roman" w:hAnsi="Times New Roman"/>
+          <w:b/>
+          <w:sz w:val="24"/>
+          <w:szCs w:val="24"/>
+        </w:rPr>
+        <w:t>Inteligência Artificial em Jogos Eletrônicos.</w:t>
+      </w:r>
+      <w:r>
+        <w:rPr>
+          <w:rFonts w:ascii="Times New Roman" w:hAnsi="Times New Roman"/>
+          <w:sz w:val="24"/>
+          <w:szCs w:val="24"/>
+        </w:rPr>
+        <w:t xml:space="preserve"> </w:t>
+      </w:r>
+      <w:r>
+        <w:rPr>
+          <w:rFonts w:ascii="Times New Roman" w:hAnsi="Times New Roman"/>
+          <w:sz w:val="24"/>
+          <w:szCs w:val="24"/>
+        </w:rPr>
+        <w:t>11 p.</w:t>
+      </w:r>
+      <w:r>
+        <w:rPr>
+          <w:rFonts w:ascii="Times New Roman" w:hAnsi="Times New Roman"/>
+          <w:sz w:val="24"/>
+          <w:szCs w:val="24"/>
+        </w:rPr>
+        <w:t xml:space="preserve"> </w:t>
+      </w:r>
+      <w:r>
+        <w:rPr>
+          <w:rFonts w:ascii="Times New Roman" w:hAnsi="Times New Roman"/>
+          <w:sz w:val="24"/>
+          <w:szCs w:val="24"/>
+        </w:rPr>
+        <w:t>Disponível</w:t>
+      </w:r>
+      <w:r>
+        <w:rPr>
+          <w:rFonts w:ascii="Times New Roman" w:hAnsi="Times New Roman"/>
+          <w:sz w:val="24"/>
+          <w:szCs w:val="24"/>
+        </w:rPr>
+        <w:t xml:space="preserve"> em</w:t>
+      </w:r>
+      <w:r>
+        <w:rPr>
+          <w:rFonts w:ascii="Times New Roman" w:hAnsi="Times New Roman"/>
+          <w:sz w:val="24"/>
+          <w:szCs w:val="24"/>
+        </w:rPr>
+        <w:t>:</w:t>
+      </w:r>
+      <w:r>
+        <w:rPr>
+          <w:rFonts w:ascii="Times New Roman" w:hAnsi="Times New Roman"/>
+          <w:sz w:val="24"/>
+          <w:szCs w:val="24"/>
+        </w:rPr>
+        <w:t xml:space="preserve"> &lt;</w:t>
+      </w:r>
+      <w:hyperlink r:id="rId10" w:history="1">
+        <w:r>
+          <w:rPr>
+            <w:rStyle w:val="Hyperlink"/>
+            <w:rFonts w:ascii="Helvetica" w:hAnsi="Helvetica"/>
+            <w:sz w:val="20"/>
+            <w:szCs w:val="20"/>
+          </w:rPr>
+          <w:t>http://goo.gl/CS45lZ</w:t>
+        </w:r>
+      </w:hyperlink>
+      <w:r>
+        <w:rPr>
+          <w:rFonts w:ascii="Helvetica" w:hAnsi="Helvetica"/>
+          <w:color w:val="444444"/>
+          <w:sz w:val="20"/>
+          <w:szCs w:val="20"/>
+        </w:rPr>
+        <w:t>&gt;</w:t>
       </w:r>
     </w:p>
     <w:p>
@@ -3468,90 +4028,72 @@
           <w:rFonts w:ascii="Times New Roman" w:hAnsi="Times New Roman"/>
           <w:sz w:val="24"/>
           <w:szCs w:val="24"/>
-        </w:rPr>
-        <w:t>SOUZA</w:t>
-      </w:r>
-      <w:r>
-        <w:rPr>
-          <w:rFonts w:ascii="Times New Roman" w:hAnsi="Times New Roman"/>
-          <w:sz w:val="24"/>
-          <w:szCs w:val="24"/>
-        </w:rPr>
-        <w:t xml:space="preserve">, </w:t>
-      </w:r>
-      <w:r>
-        <w:rPr>
-          <w:rFonts w:ascii="Times New Roman" w:hAnsi="Times New Roman"/>
-          <w:sz w:val="24"/>
-          <w:szCs w:val="24"/>
-        </w:rPr>
-        <w:t>Marcelo</w:t>
-      </w:r>
-      <w:r>
-        <w:rPr>
-          <w:rFonts w:ascii="Times New Roman" w:hAnsi="Times New Roman"/>
-          <w:sz w:val="24"/>
-          <w:szCs w:val="24"/>
-        </w:rPr>
-        <w:t xml:space="preserve"> de</w:t>
-      </w:r>
-      <w:r>
-        <w:rPr>
-          <w:rFonts w:ascii="Times New Roman" w:hAnsi="Times New Roman"/>
-          <w:sz w:val="24"/>
-          <w:szCs w:val="24"/>
-        </w:rPr>
-        <w:t xml:space="preserve">. </w:t>
-      </w:r>
-      <w:r>
-        <w:rPr>
-          <w:rFonts w:ascii="Times New Roman" w:hAnsi="Times New Roman"/>
-          <w:b/>
-          <w:sz w:val="24"/>
-          <w:szCs w:val="24"/>
-        </w:rPr>
-        <w:t>Influência do Jogos no Campo da Inteligência Artificial</w:t>
-      </w:r>
-      <w:r>
-        <w:rPr>
-          <w:rFonts w:ascii="Times New Roman" w:hAnsi="Times New Roman"/>
-          <w:b/>
-          <w:sz w:val="24"/>
-          <w:szCs w:val="24"/>
-        </w:rPr>
-        <w:t xml:space="preserve">. </w:t>
-      </w:r>
-      <w:r>
-        <w:rPr>
-          <w:rFonts w:ascii="Times New Roman" w:hAnsi="Times New Roman"/>
-          <w:sz w:val="24"/>
-          <w:szCs w:val="24"/>
-        </w:rPr>
-        <w:t>Universidade do Estado de Santa Catarina</w:t>
-      </w:r>
-      <w:r>
-        <w:rPr>
-          <w:rFonts w:ascii="Times New Roman" w:hAnsi="Times New Roman"/>
-          <w:sz w:val="24"/>
-          <w:szCs w:val="24"/>
-        </w:rPr>
-        <w:t>, 20</w:t>
-      </w:r>
-      <w:r>
-        <w:rPr>
-          <w:rFonts w:ascii="Times New Roman" w:hAnsi="Times New Roman"/>
-          <w:sz w:val="24"/>
-          <w:szCs w:val="24"/>
-        </w:rPr>
-        <w:t>11</w:t>
-      </w:r>
-      <w:r>
-        <w:rPr>
-          <w:rFonts w:ascii="Times New Roman" w:hAnsi="Times New Roman"/>
-          <w:sz w:val="24"/>
-          <w:szCs w:val="24"/>
-        </w:rPr>
-        <w:t>.</w:t>
+          <w:lang w:val="en-US"/>
+        </w:rPr>
+        <w:t xml:space="preserve">CHAMPANDARD, Alex J. </w:t>
+      </w:r>
+      <w:r>
+        <w:rPr>
+          <w:rFonts w:ascii="Times New Roman" w:hAnsi="Times New Roman"/>
+          <w:b/>
+          <w:sz w:val="24"/>
+          <w:szCs w:val="24"/>
+          <w:lang w:val="en-US"/>
+        </w:rPr>
+        <w:t>AI Game Development – Synthetic Creatures with Learning and Reactive Behaviors.</w:t>
+      </w:r>
+      <w:r>
+        <w:rPr>
+          <w:rFonts w:ascii="Times New Roman" w:hAnsi="Times New Roman"/>
+          <w:sz w:val="24"/>
+          <w:szCs w:val="24"/>
+          <w:lang w:val="en-US"/>
+        </w:rPr>
+        <w:t xml:space="preserve"> </w:t>
+      </w:r>
+      <w:r>
+        <w:rPr>
+          <w:rFonts w:ascii="Times New Roman" w:hAnsi="Times New Roman"/>
+          <w:sz w:val="24"/>
+          <w:szCs w:val="24"/>
+        </w:rPr>
+        <w:t>8 p. Disponível em</w:t>
+      </w:r>
+      <w:r>
+        <w:rPr>
+          <w:rFonts w:ascii="Times New Roman" w:hAnsi="Times New Roman"/>
+          <w:sz w:val="24"/>
+          <w:szCs w:val="24"/>
+        </w:rPr>
+        <w:t>:</w:t>
+      </w:r>
+      <w:r>
+        <w:rPr>
+          <w:rFonts w:ascii="Times New Roman" w:hAnsi="Times New Roman"/>
+          <w:sz w:val="24"/>
+          <w:szCs w:val="24"/>
+        </w:rPr>
+        <w:t xml:space="preserve"> &lt;</w:t>
+      </w:r>
+      <w:hyperlink r:id="rId11" w:history="1">
+        <w:r>
+          <w:rPr>
+            <w:rStyle w:val="Hyperlink"/>
+            <w:rFonts w:ascii="Helvetica" w:hAnsi="Helvetica"/>
+            <w:sz w:val="20"/>
+            <w:szCs w:val="20"/>
+          </w:rPr>
+          <w:t>http://goo.gl/Cj8khW</w:t>
+        </w:r>
+      </w:hyperlink>
+      <w:r>
+        <w:rPr>
+          <w:rFonts w:ascii="Helvetica" w:hAnsi="Helvetica"/>
+          <w:color w:val="444444"/>
+          <w:sz w:val="20"/>
+          <w:szCs w:val="20"/>
+        </w:rPr>
+        <w:t>&gt;</w:t>
       </w:r>
       <w:r>
         <w:rPr>
@@ -3613,7 +4155,7 @@
       </w:pPr>
     </w:p>
     <w:sectPr>
-      <w:headerReference w:type="default" r:id="rId9"/>
+      <w:headerReference w:type="default" r:id="rId12"/>
       <w:pgSz w:w="11906" w:h="16838"/>
       <w:pgMar w:top="1701" w:right="1134" w:bottom="1134" w:left="1701" w:header="709" w:footer="0" w:gutter="0"/>
       <w:cols w:space="720"/>
@@ -3668,6 +4210,97 @@
       </w:pPr>
       <w:r>
         <w:continuationSeparator/>
+      </w:r>
+    </w:p>
+  </w:footnote>
+  <w:footnote w:id="1">
+    <w:p>
+      <w:pPr>
+        <w:pStyle w:val="FootnoteText"/>
+        <w:rPr>
+          <w:rFonts w:ascii="Times New Roman" w:hAnsi="Times New Roman" w:cs="Times New Roman"/>
+        </w:rPr>
+      </w:pPr>
+      <w:r>
+        <w:rPr>
+          <w:rStyle w:val="FootnoteReference"/>
+          <w:rFonts w:ascii="Times New Roman" w:hAnsi="Times New Roman" w:cs="Times New Roman"/>
+        </w:rPr>
+        <w:footnoteRef/>
+      </w:r>
+      <w:r>
+        <w:rPr>
+          <w:rFonts w:ascii="Times New Roman" w:hAnsi="Times New Roman" w:cs="Times New Roman"/>
+        </w:rPr>
+        <w:t xml:space="preserve"> Redes neurais artificiais são modelos computacionais que abstraem o</w:t>
+      </w:r>
+      <w:r>
+        <w:rPr>
+          <w:rFonts w:ascii="Times New Roman" w:hAnsi="Times New Roman" w:cs="Times New Roman"/>
+        </w:rPr>
+        <w:t xml:space="preserve"> funcionamento do</w:t>
+      </w:r>
+      <w:r>
+        <w:rPr>
+          <w:rFonts w:ascii="Times New Roman" w:hAnsi="Times New Roman" w:cs="Times New Roman"/>
+        </w:rPr>
+        <w:t xml:space="preserve"> sistema nervoso central de um </w:t>
+      </w:r>
+      <w:r>
+        <w:rPr>
+          <w:rFonts w:ascii="Times New Roman" w:hAnsi="Times New Roman" w:cs="Times New Roman"/>
+        </w:rPr>
+        <w:t>animal.</w:t>
+      </w:r>
+    </w:p>
+  </w:footnote>
+  <w:footnote w:id="2">
+    <w:p>
+      <w:pPr>
+        <w:pStyle w:val="FootnoteText"/>
+      </w:pPr>
+      <w:r>
+        <w:rPr>
+          <w:rStyle w:val="FootnoteReference"/>
+          <w:rFonts w:ascii="Times New Roman" w:hAnsi="Times New Roman" w:cs="Times New Roman"/>
+        </w:rPr>
+        <w:footnoteRef/>
+      </w:r>
+      <w:r>
+        <w:rPr>
+          <w:rFonts w:ascii="Times New Roman" w:hAnsi="Times New Roman" w:cs="Times New Roman"/>
+        </w:rPr>
+        <w:t xml:space="preserve"> Programação genética é uma técnica de programação autônoma que </w:t>
+      </w:r>
+      <w:r>
+        <w:rPr>
+          <w:rFonts w:ascii="Times New Roman" w:hAnsi="Times New Roman" w:cs="Times New Roman"/>
+        </w:rPr>
+        <w:t>aplica</w:t>
+      </w:r>
+      <w:r>
+        <w:rPr>
+          <w:rFonts w:ascii="Times New Roman" w:hAnsi="Times New Roman" w:cs="Times New Roman"/>
+        </w:rPr>
+        <w:t xml:space="preserve"> princípios da evolução biológica para</w:t>
+      </w:r>
+      <w:r>
+        <w:rPr>
+          <w:rFonts w:ascii="Times New Roman" w:hAnsi="Times New Roman" w:cs="Times New Roman"/>
+        </w:rPr>
+        <w:t xml:space="preserve"> </w:t>
+      </w:r>
+      <w:r>
+        <w:rPr>
+          <w:rFonts w:ascii="Times New Roman" w:hAnsi="Times New Roman" w:cs="Times New Roman"/>
+        </w:rPr>
+        <w:t>manipular soluções</w:t>
+      </w:r>
+      <w:r>
+        <w:rPr>
+          <w:rFonts w:ascii="Times New Roman" w:hAnsi="Times New Roman" w:cs="Times New Roman"/>
+        </w:rPr>
+        <w:t>.</w:t>
       </w:r>
     </w:p>
   </w:footnote>
@@ -6237,604 +6870,6 @@
 </w:styles>
 </file>
 
-<file path=word/glossary/document.xml><?xml version="1.0" encoding="utf-8"?>
-<w:glossaryDocument xmlns:wpc="http://schemas.microsoft.com/office/word/2010/wordprocessingCanvas" xmlns:mc="http://schemas.openxmlformats.org/markup-compatibility/2006" xmlns:o="urn:schemas-microsoft-com:office:office" xmlns:r="http://schemas.openxmlformats.org/officeDocument/2006/relationships" xmlns:m="http://schemas.openxmlformats.org/officeDocument/2006/math" xmlns:v="urn:schemas-microsoft-com:vml" xmlns:wp14="http://schemas.microsoft.com/office/word/2010/wordprocessingDrawing" xmlns:wp="http://schemas.openxmlformats.org/drawingml/2006/wordprocessingDrawing" xmlns:w10="urn:schemas-microsoft-com:office:word" xmlns:w="http://schemas.openxmlformats.org/wordprocessingml/2006/main" xmlns:w14="http://schemas.microsoft.com/office/word/2010/wordml" xmlns:w15="http://schemas.microsoft.com/office/word/2012/wordml" xmlns:wpg="http://schemas.microsoft.com/office/word/2010/wordprocessingGroup" xmlns:wpi="http://schemas.microsoft.com/office/word/2010/wordprocessingInk" xmlns:wne="http://schemas.microsoft.com/office/word/2006/wordml" xmlns:wps="http://schemas.microsoft.com/office/word/2010/wordprocessingShape" mc:Ignorable="w14 w15 wp14"/>
-</file>
-
-<file path=word/glossary/fontTable.xml><?xml version="1.0" encoding="utf-8"?>
-<w:fonts xmlns:mc="http://schemas.openxmlformats.org/markup-compatibility/2006" xmlns:r="http://schemas.openxmlformats.org/officeDocument/2006/relationships" xmlns:w="http://schemas.openxmlformats.org/wordprocessingml/2006/main" xmlns:w14="http://schemas.microsoft.com/office/word/2010/wordml" xmlns:w15="http://schemas.microsoft.com/office/word/2012/wordml" mc:Ignorable="w14 w15">
-  <w:font w:name="Times New Roman">
-    <w:panose1 w:val="02020603050405020304"/>
-    <w:charset w:val="00"/>
-    <w:family w:val="roman"/>
-    <w:pitch w:val="variable"/>
-    <w:sig w:usb0="E0002EFF" w:usb1="C0007843" w:usb2="00000009" w:usb3="00000000" w:csb0="000001FF" w:csb1="00000000"/>
-  </w:font>
-  <w:font w:name="Symbol">
-    <w:panose1 w:val="05050102010706020507"/>
-    <w:charset w:val="02"/>
-    <w:family w:val="roman"/>
-    <w:pitch w:val="variable"/>
-    <w:sig w:usb0="00000000" w:usb1="10000000" w:usb2="00000000" w:usb3="00000000" w:csb0="80000000" w:csb1="00000000"/>
-  </w:font>
-  <w:font w:name="Courier New">
-    <w:panose1 w:val="02070309020205020404"/>
-    <w:charset w:val="00"/>
-    <w:family w:val="modern"/>
-    <w:pitch w:val="fixed"/>
-    <w:sig w:usb0="E0002AFF" w:usb1="C0007843" w:usb2="00000009" w:usb3="00000000" w:csb0="000001FF" w:csb1="00000000"/>
-  </w:font>
-  <w:font w:name="Wingdings">
-    <w:panose1 w:val="05000000000000000000"/>
-    <w:charset w:val="02"/>
-    <w:family w:val="auto"/>
-    <w:pitch w:val="variable"/>
-    <w:sig w:usb0="00000000" w:usb1="10000000" w:usb2="00000000" w:usb3="00000000" w:csb0="80000000" w:csb1="00000000"/>
-  </w:font>
-  <w:font w:name="Droid Sans Fallback">
-    <w:altName w:val="Times New Roman"/>
-    <w:panose1 w:val="00000000000000000000"/>
-    <w:charset w:val="00"/>
-    <w:family w:val="roman"/>
-    <w:notTrueType/>
-    <w:pitch w:val="default"/>
-  </w:font>
-  <w:font w:name="Arial">
-    <w:panose1 w:val="020B0604020202020204"/>
-    <w:charset w:val="00"/>
-    <w:family w:val="swiss"/>
-    <w:pitch w:val="variable"/>
-    <w:sig w:usb0="E0002AFF" w:usb1="C0007843" w:usb2="00000009" w:usb3="00000000" w:csb0="000001FF" w:csb1="00000000"/>
-  </w:font>
-  <w:font w:name="Calibri">
-    <w:panose1 w:val="020F0502020204030204"/>
-    <w:charset w:val="00"/>
-    <w:family w:val="swiss"/>
-    <w:pitch w:val="variable"/>
-    <w:sig w:usb0="E00002FF" w:usb1="4000ACFF" w:usb2="00000001" w:usb3="00000000" w:csb0="0000019F" w:csb1="00000000"/>
-  </w:font>
-  <w:font w:name="Tahoma">
-    <w:panose1 w:val="020B0604030504040204"/>
-    <w:charset w:val="00"/>
-    <w:family w:val="swiss"/>
-    <w:pitch w:val="variable"/>
-    <w:sig w:usb0="E1002EFF" w:usb1="C000605B" w:usb2="00000029" w:usb3="00000000" w:csb0="000101FF" w:csb1="00000000"/>
-  </w:font>
-  <w:font w:name="Liberation Sans">
-    <w:altName w:val="Arial"/>
-    <w:charset w:val="01"/>
-    <w:family w:val="swiss"/>
-    <w:pitch w:val="variable"/>
-  </w:font>
-  <w:font w:name="Noto Sans CJK SC Regular">
-    <w:altName w:val="Times New Roman"/>
-    <w:panose1 w:val="00000000000000000000"/>
-    <w:charset w:val="00"/>
-    <w:family w:val="roman"/>
-    <w:notTrueType/>
-    <w:pitch w:val="default"/>
-  </w:font>
-  <w:font w:name="FreeSans">
-    <w:altName w:val="Times New Roman"/>
-    <w:panose1 w:val="00000000000000000000"/>
-    <w:charset w:val="00"/>
-    <w:family w:val="roman"/>
-    <w:notTrueType/>
-    <w:pitch w:val="default"/>
-  </w:font>
-  <w:font w:name="Cambria">
-    <w:panose1 w:val="02040503050406030204"/>
-    <w:charset w:val="00"/>
-    <w:family w:val="roman"/>
-    <w:pitch w:val="variable"/>
-    <w:sig w:usb0="E00002FF" w:usb1="400004FF" w:usb2="00000000" w:usb3="00000000" w:csb0="0000019F" w:csb1="00000000"/>
-  </w:font>
-  <w:font w:name="Liberation Serif">
-    <w:altName w:val="Times New Roman"/>
-    <w:charset w:val="00"/>
-    <w:family w:val="roman"/>
-    <w:pitch w:val="variable"/>
-  </w:font>
-  <w:font w:name="Mangal">
-    <w:panose1 w:val="02040503050203030202"/>
-    <w:charset w:val="00"/>
-    <w:family w:val="roman"/>
-    <w:pitch w:val="variable"/>
-    <w:sig w:usb0="00008003" w:usb1="00000000" w:usb2="00000000" w:usb3="00000000" w:csb0="00000001" w:csb1="00000000"/>
-  </w:font>
-  <w:font w:name="Calibri Light">
-    <w:panose1 w:val="020F0302020204030204"/>
-    <w:charset w:val="00"/>
-    <w:family w:val="swiss"/>
-    <w:pitch w:val="variable"/>
-    <w:sig w:usb0="A00002EF" w:usb1="4000207B" w:usb2="00000000" w:usb3="00000000" w:csb0="0000019F" w:csb1="00000000"/>
-  </w:font>
-</w:fonts>
-</file>
-
-<file path=word/glossary/settings.xml><?xml version="1.0" encoding="utf-8"?>
-<w:settings xmlns:mc="http://schemas.openxmlformats.org/markup-compatibility/2006" xmlns:o="urn:schemas-microsoft-com:office:office" xmlns:r="http://schemas.openxmlformats.org/officeDocument/2006/relationships" xmlns:m="http://schemas.openxmlformats.org/officeDocument/2006/math" xmlns:v="urn:schemas-microsoft-com:vml" xmlns:w10="urn:schemas-microsoft-com:office:word" xmlns:w="http://schemas.openxmlformats.org/wordprocessingml/2006/main" xmlns:w14="http://schemas.microsoft.com/office/word/2010/wordml" xmlns:w15="http://schemas.microsoft.com/office/word/2012/wordml" xmlns:sl="http://schemas.openxmlformats.org/schemaLibrary/2006/main" mc:Ignorable="w14 w15">
-  <w:view w:val="normal"/>
-  <w:defaultTabStop w:val="708"/>
-  <w:hyphenationZone w:val="425"/>
-  <w:characterSpacingControl w:val="doNotCompress"/>
-  <w:compat>
-    <w:useFELayout/>
-    <w:compatSetting w:name="compatibilityMode" w:uri="http://schemas.microsoft.com/office/word" w:val="15"/>
-    <w:compatSetting w:name="overrideTableStyleFontSizeAndJustification" w:uri="http://schemas.microsoft.com/office/word" w:val="1"/>
-    <w:compatSetting w:name="enableOpenTypeFeatures" w:uri="http://schemas.microsoft.com/office/word" w:val="1"/>
-    <w:compatSetting w:name="doNotFlipMirrorIndents" w:uri="http://schemas.microsoft.com/office/word" w:val="1"/>
-    <w:compatSetting w:name="differentiateMultirowTableHeaders" w:uri="http://schemas.microsoft.com/office/word" w:val="1"/>
-  </w:compat>
-  <w:rsids>
-    <w:rsidRoot w:val="008E7017"/>
-    <w:rsid w:val="004B5E80"/>
-    <w:rsid w:val="008E7017"/>
-  </w:rsids>
-  <m:mathPr>
-    <m:mathFont m:val="Cambria Math"/>
-    <m:brkBin m:val="before"/>
-    <m:brkBinSub m:val="--"/>
-    <m:smallFrac m:val="0"/>
-    <m:dispDef/>
-    <m:lMargin m:val="0"/>
-    <m:rMargin m:val="0"/>
-    <m:defJc m:val="centerGroup"/>
-    <m:wrapIndent m:val="1440"/>
-    <m:intLim m:val="subSup"/>
-    <m:naryLim m:val="undOvr"/>
-  </m:mathPr>
-  <w:themeFontLang w:val="pt-BR"/>
-  <w:clrSchemeMapping w:bg1="light1" w:t1="dark1" w:bg2="light2" w:t2="dark2" w:accent1="accent1" w:accent2="accent2" w:accent3="accent3" w:accent4="accent4" w:accent5="accent5" w:accent6="accent6" w:hyperlink="hyperlink" w:followedHyperlink="followedHyperlink"/>
-  <w:decimalSymbol w:val="."/>
-  <w:listSeparator w:val=","/>
-  <w15:chartTrackingRefBased/>
-</w:settings>
-</file>
-
-<file path=word/glossary/styles.xml><?xml version="1.0" encoding="utf-8"?>
-<w:styles xmlns:mc="http://schemas.openxmlformats.org/markup-compatibility/2006" xmlns:r="http://schemas.openxmlformats.org/officeDocument/2006/relationships" xmlns:w="http://schemas.openxmlformats.org/wordprocessingml/2006/main" xmlns:w14="http://schemas.microsoft.com/office/word/2010/wordml" xmlns:w15="http://schemas.microsoft.com/office/word/2012/wordml" mc:Ignorable="w14 w15">
-  <w:docDefaults>
-    <w:rPrDefault>
-      <w:rPr>
-        <w:rFonts w:asciiTheme="minorHAnsi" w:eastAsiaTheme="minorEastAsia" w:hAnsiTheme="minorHAnsi" w:cstheme="minorBidi"/>
-        <w:sz w:val="22"/>
-        <w:szCs w:val="22"/>
-        <w:lang w:val="pt-BR" w:eastAsia="pt-BR" w:bidi="ar-SA"/>
-      </w:rPr>
-    </w:rPrDefault>
-    <w:pPrDefault>
-      <w:pPr>
-        <w:spacing w:after="160" w:line="259" w:lineRule="auto"/>
-      </w:pPr>
-    </w:pPrDefault>
-  </w:docDefaults>
-  <w:latentStyles w:defLockedState="0" w:defUIPriority="99" w:defSemiHidden="0" w:defUnhideWhenUsed="0" w:defQFormat="0" w:count="371">
-    <w:lsdException w:name="Normal" w:uiPriority="0" w:qFormat="1"/>
-    <w:lsdException w:name="heading 1" w:uiPriority="9" w:qFormat="1"/>
-    <w:lsdException w:name="heading 2" w:semiHidden="1" w:uiPriority="9" w:unhideWhenUsed="1" w:qFormat="1"/>
-    <w:lsdException w:name="heading 3" w:semiHidden="1" w:uiPriority="9" w:unhideWhenUsed="1" w:qFormat="1"/>
-    <w:lsdException w:name="heading 4" w:semiHidden="1" w:uiPriority="9" w:unhideWhenUsed="1" w:qFormat="1"/>
-    <w:lsdException w:name="heading 5" w:semiHidden="1" w:uiPriority="9" w:unhideWhenUsed="1" w:qFormat="1"/>
-    <w:lsdException w:name="heading 6" w:semiHidden="1" w:uiPriority="9" w:unhideWhenUsed="1" w:qFormat="1"/>
-    <w:lsdException w:name="heading 7" w:semiHidden="1" w:uiPriority="9" w:unhideWhenUsed="1" w:qFormat="1"/>
-    <w:lsdException w:name="heading 8" w:semiHidden="1" w:uiPriority="9" w:unhideWhenUsed="1" w:qFormat="1"/>
-    <w:lsdException w:name="heading 9" w:semiHidden="1" w:uiPriority="9" w:unhideWhenUsed="1" w:qFormat="1"/>
-    <w:lsdException w:name="index 1" w:semiHidden="1" w:unhideWhenUsed="1"/>
-    <w:lsdException w:name="index 2" w:semiHidden="1" w:unhideWhenUsed="1"/>
-    <w:lsdException w:name="index 3" w:semiHidden="1" w:unhideWhenUsed="1"/>
-    <w:lsdException w:name="index 4" w:semiHidden="1" w:unhideWhenUsed="1"/>
-    <w:lsdException w:name="index 5" w:semiHidden="1" w:unhideWhenUsed="1"/>
-    <w:lsdException w:name="index 6" w:semiHidden="1" w:unhideWhenUsed="1"/>
-    <w:lsdException w:name="index 7" w:semiHidden="1" w:unhideWhenUsed="1"/>
-    <w:lsdException w:name="index 8" w:semiHidden="1" w:unhideWhenUsed="1"/>
-    <w:lsdException w:name="index 9" w:semiHidden="1" w:unhideWhenUsed="1"/>
-    <w:lsdException w:name="toc 1" w:semiHidden="1" w:uiPriority="39" w:unhideWhenUsed="1"/>
-    <w:lsdException w:name="toc 2" w:semiHidden="1" w:uiPriority="39" w:unhideWhenUsed="1"/>
-    <w:lsdException w:name="toc 3" w:semiHidden="1" w:uiPriority="39" w:unhideWhenUsed="1"/>
-    <w:lsdException w:name="toc 4" w:semiHidden="1" w:uiPriority="39" w:unhideWhenUsed="1"/>
-    <w:lsdException w:name="toc 5" w:semiHidden="1" w:uiPriority="39" w:unhideWhenUsed="1"/>
-    <w:lsdException w:name="toc 6" w:semiHidden="1" w:uiPriority="39" w:unhideWhenUsed="1"/>
-    <w:lsdException w:name="toc 7" w:semiHidden="1" w:uiPriority="39" w:unhideWhenUsed="1"/>
-    <w:lsdException w:name="toc 8" w:semiHidden="1" w:uiPriority="39" w:unhideWhenUsed="1"/>
-    <w:lsdException w:name="toc 9" w:semiHidden="1" w:uiPriority="39" w:unhideWhenUsed="1"/>
-    <w:lsdException w:name="Normal Indent" w:semiHidden="1" w:unhideWhenUsed="1"/>
-    <w:lsdException w:name="footnote text" w:semiHidden="1" w:unhideWhenUsed="1"/>
-    <w:lsdException w:name="annotation text" w:semiHidden="1" w:unhideWhenUsed="1"/>
-    <w:lsdException w:name="header" w:semiHidden="1" w:unhideWhenUsed="1"/>
-    <w:lsdException w:name="footer" w:semiHidden="1" w:unhideWhenUsed="1"/>
-    <w:lsdException w:name="index heading" w:semiHidden="1" w:unhideWhenUsed="1"/>
-    <w:lsdException w:name="caption" w:semiHidden="1" w:uiPriority="35" w:unhideWhenUsed="1" w:qFormat="1"/>
-    <w:lsdException w:name="table of figures" w:semiHidden="1" w:unhideWhenUsed="1"/>
-    <w:lsdException w:name="envelope address" w:semiHidden="1" w:unhideWhenUsed="1"/>
-    <w:lsdException w:name="envelope return" w:semiHidden="1" w:unhideWhenUsed="1"/>
-    <w:lsdException w:name="footnote reference" w:semiHidden="1" w:unhideWhenUsed="1"/>
-    <w:lsdException w:name="annotation reference" w:semiHidden="1" w:unhideWhenUsed="1"/>
-    <w:lsdException w:name="line number" w:semiHidden="1" w:unhideWhenUsed="1"/>
-    <w:lsdException w:name="page number" w:semiHidden="1" w:unhideWhenUsed="1"/>
-    <w:lsdException w:name="endnote reference" w:semiHidden="1" w:unhideWhenUsed="1"/>
-    <w:lsdException w:name="endnote text" w:semiHidden="1" w:unhideWhenUsed="1"/>
-    <w:lsdException w:name="table of authorities" w:semiHidden="1" w:unhideWhenUsed="1"/>
-    <w:lsdException w:name="macro" w:semiHidden="1" w:unhideWhenUsed="1"/>
-    <w:lsdException w:name="toa heading" w:semiHidden="1" w:unhideWhenUsed="1"/>
-    <w:lsdException w:name="List" w:semiHidden="1" w:unhideWhenUsed="1"/>
-    <w:lsdException w:name="List Bullet" w:semiHidden="1" w:unhideWhenUsed="1"/>
-    <w:lsdException w:name="List Number" w:semiHidden="1" w:unhideWhenUsed="1"/>
-    <w:lsdException w:name="List 2" w:semiHidden="1" w:unhideWhenUsed="1"/>
-    <w:lsdException w:name="List 3" w:semiHidden="1" w:unhideWhenUsed="1"/>
-    <w:lsdException w:name="List 4" w:semiHidden="1" w:unhideWhenUsed="1"/>
-    <w:lsdException w:name="List 5" w:semiHidden="1" w:unhideWhenUsed="1"/>
-    <w:lsdException w:name="List Bullet 2" w:semiHidden="1" w:unhideWhenUsed="1"/>
-    <w:lsdException w:name="List Bullet 3" w:semiHidden="1" w:unhideWhenUsed="1"/>
-    <w:lsdException w:name="List Bullet 4" w:semiHidden="1" w:unhideWhenUsed="1"/>
-    <w:lsdException w:name="List Bullet 5" w:semiHidden="1" w:unhideWhenUsed="1"/>
-    <w:lsdException w:name="List Number 2" w:semiHidden="1" w:unhideWhenUsed="1"/>
-    <w:lsdException w:name="List Number 3" w:semiHidden="1" w:unhideWhenUsed="1"/>
-    <w:lsdException w:name="List Number 4" w:semiHidden="1" w:unhideWhenUsed="1"/>
-    <w:lsdException w:name="List Number 5" w:semiHidden="1" w:unhideWhenUsed="1"/>
-    <w:lsdException w:name="Title" w:uiPriority="10" w:qFormat="1"/>
-    <w:lsdException w:name="Closing" w:semiHidden="1" w:unhideWhenUsed="1"/>
-    <w:lsdException w:name="Signature" w:semiHidden="1" w:unhideWhenUsed="1"/>
-    <w:lsdException w:name="Default Paragraph Font" w:semiHidden="1" w:uiPriority="1" w:unhideWhenUsed="1"/>
-    <w:lsdException w:name="Body Text" w:semiHidden="1" w:unhideWhenUsed="1"/>
-    <w:lsdException w:name="Body Text Indent" w:semiHidden="1" w:unhideWhenUsed="1"/>
-    <w:lsdException w:name="List Continue" w:semiHidden="1" w:unhideWhenUsed="1"/>
-    <w:lsdException w:name="List Continue 2" w:semiHidden="1" w:unhideWhenUsed="1"/>
-    <w:lsdException w:name="List Continue 3" w:semiHidden="1" w:unhideWhenUsed="1"/>
-    <w:lsdException w:name="List Continue 4" w:semiHidden="1" w:unhideWhenUsed="1"/>
-    <w:lsdException w:name="List Continue 5" w:semiHidden="1" w:unhideWhenUsed="1"/>
-    <w:lsdException w:name="Message Header" w:semiHidden="1" w:unhideWhenUsed="1"/>
-    <w:lsdException w:name="Subtitle" w:uiPriority="11" w:qFormat="1"/>
-    <w:lsdException w:name="Salutation" w:semiHidden="1" w:unhideWhenUsed="1"/>
-    <w:lsdException w:name="Date" w:semiHidden="1" w:unhideWhenUsed="1"/>
-    <w:lsdException w:name="Body Text First Indent" w:semiHidden="1" w:unhideWhenUsed="1"/>
-    <w:lsdException w:name="Body Text First Indent 2" w:semiHidden="1" w:unhideWhenUsed="1"/>
-    <w:lsdException w:name="Note Heading" w:semiHidden="1" w:unhideWhenUsed="1"/>
-    <w:lsdException w:name="Body Text 2" w:semiHidden="1" w:unhideWhenUsed="1"/>
-    <w:lsdException w:name="Body Text 3" w:semiHidden="1" w:unhideWhenUsed="1"/>
-    <w:lsdException w:name="Body Text Indent 2" w:semiHidden="1" w:unhideWhenUsed="1"/>
-    <w:lsdException w:name="Body Text Indent 3" w:semiHidden="1" w:unhideWhenUsed="1"/>
-    <w:lsdException w:name="Block Text" w:semiHidden="1" w:unhideWhenUsed="1"/>
-    <w:lsdException w:name="Hyperlink" w:semiHidden="1" w:unhideWhenUsed="1"/>
-    <w:lsdException w:name="FollowedHyperlink" w:semiHidden="1" w:unhideWhenUsed="1"/>
-    <w:lsdException w:name="Strong" w:uiPriority="22" w:qFormat="1"/>
-    <w:lsdException w:name="Emphasis" w:uiPriority="20" w:qFormat="1"/>
-    <w:lsdException w:name="Document Map" w:semiHidden="1" w:unhideWhenUsed="1"/>
-    <w:lsdException w:name="Plain Text" w:semiHidden="1" w:unhideWhenUsed="1"/>
-    <w:lsdException w:name="E-mail Signature" w:semiHidden="1" w:unhideWhenUsed="1"/>
-    <w:lsdException w:name="HTML Top of Form" w:semiHidden="1" w:unhideWhenUsed="1"/>
-    <w:lsdException w:name="HTML Bottom of Form" w:semiHidden="1" w:unhideWhenUsed="1"/>
-    <w:lsdException w:name="Normal (Web)" w:semiHidden="1" w:unhideWhenUsed="1"/>
-    <w:lsdException w:name="HTML Acronym" w:semiHidden="1" w:unhideWhenUsed="1"/>
-    <w:lsdException w:name="HTML Address" w:semiHidden="1" w:unhideWhenUsed="1"/>
-    <w:lsdException w:name="HTML Cite" w:semiHidden="1" w:unhideWhenUsed="1"/>
-    <w:lsdException w:name="HTML Code" w:semiHidden="1" w:unhideWhenUsed="1"/>
-    <w:lsdException w:name="HTML Definition" w:semiHidden="1" w:unhideWhenUsed="1"/>
-    <w:lsdException w:name="HTML Keyboard" w:semiHidden="1" w:unhideWhenUsed="1"/>
-    <w:lsdException w:name="HTML Preformatted" w:semiHidden="1" w:unhideWhenUsed="1"/>
-    <w:lsdException w:name="HTML Sample" w:semiHidden="1" w:unhideWhenUsed="1"/>
-    <w:lsdException w:name="HTML Typewriter" w:semiHidden="1" w:unhideWhenUsed="1"/>
-    <w:lsdException w:name="HTML Variable" w:semiHidden="1" w:unhideWhenUsed="1"/>
-    <w:lsdException w:name="Normal Table" w:semiHidden="1" w:unhideWhenUsed="1"/>
-    <w:lsdException w:name="annotation subject" w:semiHidden="1" w:unhideWhenUsed="1"/>
-    <w:lsdException w:name="No List" w:semiHidden="1" w:unhideWhenUsed="1"/>
-    <w:lsdException w:name="Outline List 1" w:semiHidden="1" w:unhideWhenUsed="1"/>
-    <w:lsdException w:name="Outline List 2" w:semiHidden="1" w:unhideWhenUsed="1"/>
-    <w:lsdException w:name="Outline List 3" w:semiHidden="1" w:unhideWhenUsed="1"/>
-    <w:lsdException w:name="Table Simple 1" w:semiHidden="1" w:unhideWhenUsed="1"/>
-    <w:lsdException w:name="Table Simple 2" w:semiHidden="1" w:unhideWhenUsed="1"/>
-    <w:lsdException w:name="Table Simple 3" w:semiHidden="1" w:unhideWhenUsed="1"/>
-    <w:lsdException w:name="Table Classic 1" w:semiHidden="1" w:unhideWhenUsed="1"/>
-    <w:lsdException w:name="Table Classic 2" w:semiHidden="1" w:unhideWhenUsed="1"/>
-    <w:lsdException w:name="Table Classic 3" w:semiHidden="1" w:unhideWhenUsed="1"/>
-    <w:lsdException w:name="Table Classic 4" w:semiHidden="1" w:unhideWhenUsed="1"/>
-    <w:lsdException w:name="Table Colorful 1" w:semiHidden="1" w:unhideWhenUsed="1"/>
-    <w:lsdException w:name="Table Colorful 2" w:semiHidden="1" w:unhideWhenUsed="1"/>
-    <w:lsdException w:name="Table Colorful 3" w:semiHidden="1" w:unhideWhenUsed="1"/>
-    <w:lsdException w:name="Table Columns 1" w:semiHidden="1" w:unhideWhenUsed="1"/>
-    <w:lsdException w:name="Table Columns 2" w:semiHidden="1" w:unhideWhenUsed="1"/>
-    <w:lsdException w:name="Table Columns 3" w:semiHidden="1" w:unhideWhenUsed="1"/>
-    <w:lsdException w:name="Table Columns 4" w:semiHidden="1" w:unhideWhenUsed="1"/>
-    <w:lsdException w:name="Table Columns 5" w:semiHidden="1" w:unhideWhenUsed="1"/>
-    <w:lsdException w:name="Table Grid 1" w:semiHidden="1" w:unhideWhenUsed="1"/>
-    <w:lsdException w:name="Table Grid 2" w:semiHidden="1" w:unhideWhenUsed="1"/>
-    <w:lsdException w:name="Table Grid 3" w:semiHidden="1" w:unhideWhenUsed="1"/>
-    <w:lsdException w:name="Table Grid 4" w:semiHidden="1" w:unhideWhenUsed="1"/>
-    <w:lsdException w:name="Table Grid 5" w:semiHidden="1" w:unhideWhenUsed="1"/>
-    <w:lsdException w:name="Table Grid 6" w:semiHidden="1" w:unhideWhenUsed="1"/>
-    <w:lsdException w:name="Table Grid 7" w:semiHidden="1" w:unhideWhenUsed="1"/>
-    <w:lsdException w:name="Table Grid 8" w:semiHidden="1" w:unhideWhenUsed="1"/>
-    <w:lsdException w:name="Table List 1" w:semiHidden="1" w:unhideWhenUsed="1"/>
-    <w:lsdException w:name="Table List 2" w:semiHidden="1" w:unhideWhenUsed="1"/>
-    <w:lsdException w:name="Table List 3" w:semiHidden="1" w:unhideWhenUsed="1"/>
-    <w:lsdException w:name="Table List 4" w:semiHidden="1" w:unhideWhenUsed="1"/>
-    <w:lsdException w:name="Table List 5" w:semiHidden="1" w:unhideWhenUsed="1"/>
-    <w:lsdException w:name="Table List 6" w:semiHidden="1" w:unhideWhenUsed="1"/>
-    <w:lsdException w:name="Table List 7" w:semiHidden="1" w:unhideWhenUsed="1"/>
-    <w:lsdException w:name="Table List 8" w:semiHidden="1" w:unhideWhenUsed="1"/>
-    <w:lsdException w:name="Table 3D effects 1" w:semiHidden="1" w:unhideWhenUsed="1"/>
-    <w:lsdException w:name="Table 3D effects 2" w:semiHidden="1" w:unhideWhenUsed="1"/>
-    <w:lsdException w:name="Table 3D effects 3" w:semiHidden="1" w:unhideWhenUsed="1"/>
-    <w:lsdException w:name="Table Contemporary" w:semiHidden="1" w:unhideWhenUsed="1"/>
-    <w:lsdException w:name="Table Elegant" w:semiHidden="1" w:unhideWhenUsed="1"/>
-    <w:lsdException w:name="Table Professional" w:semiHidden="1" w:unhideWhenUsed="1"/>
-    <w:lsdException w:name="Table Subtle 1" w:semiHidden="1" w:unhideWhenUsed="1"/>
-    <w:lsdException w:name="Table Subtle 2" w:semiHidden="1" w:unhideWhenUsed="1"/>
-    <w:lsdException w:name="Table Web 1" w:semiHidden="1" w:unhideWhenUsed="1"/>
-    <w:lsdException w:name="Table Web 2" w:semiHidden="1" w:unhideWhenUsed="1"/>
-    <w:lsdException w:name="Table Web 3" w:semiHidden="1" w:unhideWhenUsed="1"/>
-    <w:lsdException w:name="Balloon Text" w:semiHidden="1" w:unhideWhenUsed="1"/>
-    <w:lsdException w:name="Table Grid" w:uiPriority="39"/>
-    <w:lsdException w:name="Table Theme" w:semiHidden="1" w:unhideWhenUsed="1"/>
-    <w:lsdException w:name="Placeholder Text" w:semiHidden="1"/>
-    <w:lsdException w:name="No Spacing" w:uiPriority="1" w:qFormat="1"/>
-    <w:lsdException w:name="Light Shading" w:uiPriority="60"/>
-    <w:lsdException w:name="Light List" w:uiPriority="61"/>
-    <w:lsdException w:name="Light Grid" w:uiPriority="62"/>
-    <w:lsdException w:name="Medium Shading 1" w:uiPriority="63"/>
-    <w:lsdException w:name="Medium Shading 2" w:uiPriority="64"/>
-    <w:lsdException w:name="Medium List 1" w:uiPriority="65"/>
-    <w:lsdException w:name="Medium List 2" w:uiPriority="66"/>
-    <w:lsdException w:name="Medium Grid 1" w:uiPriority="67"/>
-    <w:lsdException w:name="Medium Grid 2" w:uiPriority="68"/>
-    <w:lsdException w:name="Medium Grid 3" w:uiPriority="69"/>
-    <w:lsdException w:name="Dark List" w:uiPriority="70"/>
-    <w:lsdException w:name="Colorful Shading" w:uiPriority="71"/>
-    <w:lsdException w:name="Colorful List" w:uiPriority="72"/>
-    <w:lsdException w:name="Colorful Grid" w:uiPriority="73"/>
-    <w:lsdException w:name="Light Shading Accent 1" w:uiPriority="60"/>
-    <w:lsdException w:name="Light List Accent 1" w:uiPriority="61"/>
-    <w:lsdException w:name="Light Grid Accent 1" w:uiPriority="62"/>
-    <w:lsdException w:name="Medium Shading 1 Accent 1" w:uiPriority="63"/>
-    <w:lsdException w:name="Medium Shading 2 Accent 1" w:uiPriority="64"/>
-    <w:lsdException w:name="Medium List 1 Accent 1" w:uiPriority="65"/>
-    <w:lsdException w:name="Revision" w:semiHidden="1"/>
-    <w:lsdException w:name="List Paragraph" w:uiPriority="34" w:qFormat="1"/>
-    <w:lsdException w:name="Quote" w:uiPriority="29" w:qFormat="1"/>
-    <w:lsdException w:name="Intense Quote" w:uiPriority="30" w:qFormat="1"/>
-    <w:lsdException w:name="Medium List 2 Accent 1" w:uiPriority="66"/>
-    <w:lsdException w:name="Medium Grid 1 Accent 1" w:uiPriority="67"/>
-    <w:lsdException w:name="Medium Grid 2 Accent 1" w:uiPriority="68"/>
-    <w:lsdException w:name="Medium Grid 3 Accent 1" w:uiPriority="69"/>
-    <w:lsdException w:name="Dark List Accent 1" w:uiPriority="70"/>
-    <w:lsdException w:name="Colorful Shading Accent 1" w:uiPriority="71"/>
-    <w:lsdException w:name="Colorful List Accent 1" w:uiPriority="72"/>
-    <w:lsdException w:name="Colorful Grid Accent 1" w:uiPriority="73"/>
-    <w:lsdException w:name="Light Shading Accent 2" w:uiPriority="60"/>
-    <w:lsdException w:name="Light List Accent 2" w:uiPriority="61"/>
-    <w:lsdException w:name="Light Grid Accent 2" w:uiPriority="62"/>
-    <w:lsdException w:name="Medium Shading 1 Accent 2" w:uiPriority="63"/>
-    <w:lsdException w:name="Medium Shading 2 Accent 2" w:uiPriority="64"/>
-    <w:lsdException w:name="Medium List 1 Accent 2" w:uiPriority="65"/>
-    <w:lsdException w:name="Medium List 2 Accent 2" w:uiPriority="66"/>
-    <w:lsdException w:name="Medium Grid 1 Accent 2" w:uiPriority="67"/>
-    <w:lsdException w:name="Medium Grid 2 Accent 2" w:uiPriority="68"/>
-    <w:lsdException w:name="Medium Grid 3 Accent 2" w:uiPriority="69"/>
-    <w:lsdException w:name="Dark List Accent 2" w:uiPriority="70"/>
-    <w:lsdException w:name="Colorful Shading Accent 2" w:uiPriority="71"/>
-    <w:lsdException w:name="Colorful List Accent 2" w:uiPriority="72"/>
-    <w:lsdException w:name="Colorful Grid Accent 2" w:uiPriority="73"/>
-    <w:lsdException w:name="Light Shading Accent 3" w:uiPriority="60"/>
-    <w:lsdException w:name="Light List Accent 3" w:uiPriority="61"/>
-    <w:lsdException w:name="Light Grid Accent 3" w:uiPriority="62"/>
-    <w:lsdException w:name="Medium Shading 1 Accent 3" w:uiPriority="63"/>
-    <w:lsdException w:name="Medium Shading 2 Accent 3" w:uiPriority="64"/>
-    <w:lsdException w:name="Medium List 1 Accent 3" w:uiPriority="65"/>
-    <w:lsdException w:name="Medium List 2 Accent 3" w:uiPriority="66"/>
-    <w:lsdException w:name="Medium Grid 1 Accent 3" w:uiPriority="67"/>
-    <w:lsdException w:name="Medium Grid 2 Accent 3" w:uiPriority="68"/>
-    <w:lsdException w:name="Medium Grid 3 Accent 3" w:uiPriority="69"/>
-    <w:lsdException w:name="Dark List Accent 3" w:uiPriority="70"/>
-    <w:lsdException w:name="Colorful Shading Accent 3" w:uiPriority="71"/>
-    <w:lsdException w:name="Colorful List Accent 3" w:uiPriority="72"/>
-    <w:lsdException w:name="Colorful Grid Accent 3" w:uiPriority="73"/>
-    <w:lsdException w:name="Light Shading Accent 4" w:uiPriority="60"/>
-    <w:lsdException w:name="Light List Accent 4" w:uiPriority="61"/>
-    <w:lsdException w:name="Light Grid Accent 4" w:uiPriority="62"/>
-    <w:lsdException w:name="Medium Shading 1 Accent 4" w:uiPriority="63"/>
-    <w:lsdException w:name="Medium Shading 2 Accent 4" w:uiPriority="64"/>
-    <w:lsdException w:name="Medium List 1 Accent 4" w:uiPriority="65"/>
-    <w:lsdException w:name="Medium List 2 Accent 4" w:uiPriority="66"/>
-    <w:lsdException w:name="Medium Grid 1 Accent 4" w:uiPriority="67"/>
-    <w:lsdException w:name="Medium Grid 2 Accent 4" w:uiPriority="68"/>
-    <w:lsdException w:name="Medium Grid 3 Accent 4" w:uiPriority="69"/>
-    <w:lsdException w:name="Dark List Accent 4" w:uiPriority="70"/>
-    <w:lsdException w:name="Colorful Shading Accent 4" w:uiPriority="71"/>
-    <w:lsdException w:name="Colorful List Accent 4" w:uiPriority="72"/>
-    <w:lsdException w:name="Colorful Grid Accent 4" w:uiPriority="73"/>
-    <w:lsdException w:name="Light Shading Accent 5" w:uiPriority="60"/>
-    <w:lsdException w:name="Light List Accent 5" w:uiPriority="61"/>
-    <w:lsdException w:name="Light Grid Accent 5" w:uiPriority="62"/>
-    <w:lsdException w:name="Medium Shading 1 Accent 5" w:uiPriority="63"/>
-    <w:lsdException w:name="Medium Shading 2 Accent 5" w:uiPriority="64"/>
-    <w:lsdException w:name="Medium List 1 Accent 5" w:uiPriority="65"/>
-    <w:lsdException w:name="Medium List 2 Accent 5" w:uiPriority="66"/>
-    <w:lsdException w:name="Medium Grid 1 Accent 5" w:uiPriority="67"/>
-    <w:lsdException w:name="Medium Grid 2 Accent 5" w:uiPriority="68"/>
-    <w:lsdException w:name="Medium Grid 3 Accent 5" w:uiPriority="69"/>
-    <w:lsdException w:name="Dark List Accent 5" w:uiPriority="70"/>
-    <w:lsdException w:name="Colorful Shading Accent 5" w:uiPriority="71"/>
-    <w:lsdException w:name="Colorful List Accent 5" w:uiPriority="72"/>
-    <w:lsdException w:name="Colorful Grid Accent 5" w:uiPriority="73"/>
-    <w:lsdException w:name="Light Shading Accent 6" w:uiPriority="60"/>
-    <w:lsdException w:name="Light List Accent 6" w:uiPriority="61"/>
-    <w:lsdException w:name="Light Grid Accent 6" w:uiPriority="62"/>
-    <w:lsdException w:name="Medium Shading 1 Accent 6" w:uiPriority="63"/>
-    <w:lsdException w:name="Medium Shading 2 Accent 6" w:uiPriority="64"/>
-    <w:lsdException w:name="Medium List 1 Accent 6" w:uiPriority="65"/>
-    <w:lsdException w:name="Medium List 2 Accent 6" w:uiPriority="66"/>
-    <w:lsdException w:name="Medium Grid 1 Accent 6" w:uiPriority="67"/>
-    <w:lsdException w:name="Medium Grid 2 Accent 6" w:uiPriority="68"/>
-    <w:lsdException w:name="Medium Grid 3 Accent 6" w:uiPriority="69"/>
-    <w:lsdException w:name="Dark List Accent 6" w:uiPriority="70"/>
-    <w:lsdException w:name="Colorful Shading Accent 6" w:uiPriority="71"/>
-    <w:lsdException w:name="Colorful List Accent 6" w:uiPriority="72"/>
-    <w:lsdException w:name="Colorful Grid Accent 6" w:uiPriority="73"/>
-    <w:lsdException w:name="Subtle Emphasis" w:uiPriority="19" w:qFormat="1"/>
-    <w:lsdException w:name="Intense Emphasis" w:uiPriority="21" w:qFormat="1"/>
-    <w:lsdException w:name="Subtle Reference" w:uiPriority="31" w:qFormat="1"/>
-    <w:lsdException w:name="Intense Reference" w:uiPriority="32" w:qFormat="1"/>
-    <w:lsdException w:name="Book Title" w:uiPriority="33" w:qFormat="1"/>
-    <w:lsdException w:name="Bibliography" w:semiHidden="1" w:uiPriority="37" w:unhideWhenUsed="1"/>
-    <w:lsdException w:name="TOC Heading" w:semiHidden="1" w:uiPriority="39" w:unhideWhenUsed="1" w:qFormat="1"/>
-    <w:lsdException w:name="Plain Table 1" w:uiPriority="41"/>
-    <w:lsdException w:name="Plain Table 2" w:uiPriority="42"/>
-    <w:lsdException w:name="Plain Table 3" w:uiPriority="43"/>
-    <w:lsdException w:name="Plain Table 4" w:uiPriority="44"/>
-    <w:lsdException w:name="Plain Table 5" w:uiPriority="45"/>
-    <w:lsdException w:name="Grid Table Light" w:uiPriority="40"/>
-    <w:lsdException w:name="Grid Table 1 Light" w:uiPriority="46"/>
-    <w:lsdException w:name="Grid Table 2" w:uiPriority="47"/>
-    <w:lsdException w:name="Grid Table 3" w:uiPriority="48"/>
-    <w:lsdException w:name="Grid Table 4" w:uiPriority="49"/>
-    <w:lsdException w:name="Grid Table 5 Dark" w:uiPriority="50"/>
-    <w:lsdException w:name="Grid Table 6 Colorful" w:uiPriority="51"/>
-    <w:lsdException w:name="Grid Table 7 Colorful" w:uiPriority="52"/>
-    <w:lsdException w:name="Grid Table 1 Light Accent 1" w:uiPriority="46"/>
-    <w:lsdException w:name="Grid Table 2 Accent 1" w:uiPriority="47"/>
-    <w:lsdException w:name="Grid Table 3 Accent 1" w:uiPriority="48"/>
-    <w:lsdException w:name="Grid Table 4 Accent 1" w:uiPriority="49"/>
-    <w:lsdException w:name="Grid Table 5 Dark Accent 1" w:uiPriority="50"/>
-    <w:lsdException w:name="Grid Table 6 Colorful Accent 1" w:uiPriority="51"/>
-    <w:lsdException w:name="Grid Table 7 Colorful Accent 1" w:uiPriority="52"/>
-    <w:lsdException w:name="Grid Table 1 Light Accent 2" w:uiPriority="46"/>
-    <w:lsdException w:name="Grid Table 2 Accent 2" w:uiPriority="47"/>
-    <w:lsdException w:name="Grid Table 3 Accent 2" w:uiPriority="48"/>
-    <w:lsdException w:name="Grid Table 4 Accent 2" w:uiPriority="49"/>
-    <w:lsdException w:name="Grid Table 5 Dark Accent 2" w:uiPriority="50"/>
-    <w:lsdException w:name="Grid Table 6 Colorful Accent 2" w:uiPriority="51"/>
-    <w:lsdException w:name="Grid Table 7 Colorful Accent 2" w:uiPriority="52"/>
-    <w:lsdException w:name="Grid Table 1 Light Accent 3" w:uiPriority="46"/>
-    <w:lsdException w:name="Grid Table 2 Accent 3" w:uiPriority="47"/>
-    <w:lsdException w:name="Grid Table 3 Accent 3" w:uiPriority="48"/>
-    <w:lsdException w:name="Grid Table 4 Accent 3" w:uiPriority="49"/>
-    <w:lsdException w:name="Grid Table 5 Dark Accent 3" w:uiPriority="50"/>
-    <w:lsdException w:name="Grid Table 6 Colorful Accent 3" w:uiPriority="51"/>
-    <w:lsdException w:name="Grid Table 7 Colorful Accent 3" w:uiPriority="52"/>
-    <w:lsdException w:name="Grid Table 1 Light Accent 4" w:uiPriority="46"/>
-    <w:lsdException w:name="Grid Table 2 Accent 4" w:uiPriority="47"/>
-    <w:lsdException w:name="Grid Table 3 Accent 4" w:uiPriority="48"/>
-    <w:lsdException w:name="Grid Table 4 Accent 4" w:uiPriority="49"/>
-    <w:lsdException w:name="Grid Table 5 Dark Accent 4" w:uiPriority="50"/>
-    <w:lsdException w:name="Grid Table 6 Colorful Accent 4" w:uiPriority="51"/>
-    <w:lsdException w:name="Grid Table 7 Colorful Accent 4" w:uiPriority="52"/>
-    <w:lsdException w:name="Grid Table 1 Light Accent 5" w:uiPriority="46"/>
-    <w:lsdException w:name="Grid Table 2 Accent 5" w:uiPriority="47"/>
-    <w:lsdException w:name="Grid Table 3 Accent 5" w:uiPriority="48"/>
-    <w:lsdException w:name="Grid Table 4 Accent 5" w:uiPriority="49"/>
-    <w:lsdException w:name="Grid Table 5 Dark Accent 5" w:uiPriority="50"/>
-    <w:lsdException w:name="Grid Table 6 Colorful Accent 5" w:uiPriority="51"/>
-    <w:lsdException w:name="Grid Table 7 Colorful Accent 5" w:uiPriority="52"/>
-    <w:lsdException w:name="Grid Table 1 Light Accent 6" w:uiPriority="46"/>
-    <w:lsdException w:name="Grid Table 2 Accent 6" w:uiPriority="47"/>
-    <w:lsdException w:name="Grid Table 3 Accent 6" w:uiPriority="48"/>
-    <w:lsdException w:name="Grid Table 4 Accent 6" w:uiPriority="49"/>
-    <w:lsdException w:name="Grid Table 5 Dark Accent 6" w:uiPriority="50"/>
-    <w:lsdException w:name="Grid Table 6 Colorful Accent 6" w:uiPriority="51"/>
-    <w:lsdException w:name="Grid Table 7 Colorful Accent 6" w:uiPriority="52"/>
-    <w:lsdException w:name="List Table 1 Light" w:uiPriority="46"/>
-    <w:lsdException w:name="List Table 2" w:uiPriority="47"/>
-    <w:lsdException w:name="List Table 3" w:uiPriority="48"/>
-    <w:lsdException w:name="List Table 4" w:uiPriority="49"/>
-    <w:lsdException w:name="List Table 5 Dark" w:uiPriority="50"/>
-    <w:lsdException w:name="List Table 6 Colorful" w:uiPriority="51"/>
-    <w:lsdException w:name="List Table 7 Colorful" w:uiPriority="52"/>
-    <w:lsdException w:name="List Table 1 Light Accent 1" w:uiPriority="46"/>
-    <w:lsdException w:name="List Table 2 Accent 1" w:uiPriority="47"/>
-    <w:lsdException w:name="List Table 3 Accent 1" w:uiPriority="48"/>
-    <w:lsdException w:name="List Table 4 Accent 1" w:uiPriority="49"/>
-    <w:lsdException w:name="List Table 5 Dark Accent 1" w:uiPriority="50"/>
-    <w:lsdException w:name="List Table 6 Colorful Accent 1" w:uiPriority="51"/>
-    <w:lsdException w:name="List Table 7 Colorful Accent 1" w:uiPriority="52"/>
-    <w:lsdException w:name="List Table 1 Light Accent 2" w:uiPriority="46"/>
-    <w:lsdException w:name="List Table 2 Accent 2" w:uiPriority="47"/>
-    <w:lsdException w:name="List Table 3 Accent 2" w:uiPriority="48"/>
-    <w:lsdException w:name="List Table 4 Accent 2" w:uiPriority="49"/>
-    <w:lsdException w:name="List Table 5 Dark Accent 2" w:uiPriority="50"/>
-    <w:lsdException w:name="List Table 6 Colorful Accent 2" w:uiPriority="51"/>
-    <w:lsdException w:name="List Table 7 Colorful Accent 2" w:uiPriority="52"/>
-    <w:lsdException w:name="List Table 1 Light Accent 3" w:uiPriority="46"/>
-    <w:lsdException w:name="List Table 2 Accent 3" w:uiPriority="47"/>
-    <w:lsdException w:name="List Table 3 Accent 3" w:uiPriority="48"/>
-    <w:lsdException w:name="List Table 4 Accent 3" w:uiPriority="49"/>
-    <w:lsdException w:name="List Table 5 Dark Accent 3" w:uiPriority="50"/>
-    <w:lsdException w:name="List Table 6 Colorful Accent 3" w:uiPriority="51"/>
-    <w:lsdException w:name="List Table 7 Colorful Accent 3" w:uiPriority="52"/>
-    <w:lsdException w:name="List Table 1 Light Accent 4" w:uiPriority="46"/>
-    <w:lsdException w:name="List Table 2 Accent 4" w:uiPriority="47"/>
-    <w:lsdException w:name="List Table 3 Accent 4" w:uiPriority="48"/>
-    <w:lsdException w:name="List Table 4 Accent 4" w:uiPriority="49"/>
-    <w:lsdException w:name="List Table 5 Dark Accent 4" w:uiPriority="50"/>
-    <w:lsdException w:name="List Table 6 Colorful Accent 4" w:uiPriority="51"/>
-    <w:lsdException w:name="List Table 7 Colorful Accent 4" w:uiPriority="52"/>
-    <w:lsdException w:name="List Table 1 Light Accent 5" w:uiPriority="46"/>
-    <w:lsdException w:name="List Table 2 Accent 5" w:uiPriority="47"/>
-    <w:lsdException w:name="List Table 3 Accent 5" w:uiPriority="48"/>
-    <w:lsdException w:name="List Table 4 Accent 5" w:uiPriority="49"/>
-    <w:lsdException w:name="List Table 5 Dark Accent 5" w:uiPriority="50"/>
-    <w:lsdException w:name="List Table 6 Colorful Accent 5" w:uiPriority="51"/>
-    <w:lsdException w:name="List Table 7 Colorful Accent 5" w:uiPriority="52"/>
-    <w:lsdException w:name="List Table 1 Light Accent 6" w:uiPriority="46"/>
-    <w:lsdException w:name="List Table 2 Accent 6" w:uiPriority="47"/>
-    <w:lsdException w:name="List Table 3 Accent 6" w:uiPriority="48"/>
-    <w:lsdException w:name="List Table 4 Accent 6" w:uiPriority="49"/>
-    <w:lsdException w:name="List Table 5 Dark Accent 6" w:uiPriority="50"/>
-    <w:lsdException w:name="List Table 6 Colorful Accent 6" w:uiPriority="51"/>
-    <w:lsdException w:name="List Table 7 Colorful Accent 6" w:uiPriority="52"/>
-  </w:latentStyles>
-  <w:style w:type="paragraph" w:default="1" w:styleId="Normal">
-    <w:name w:val="Normal"/>
-    <w:qFormat/>
-  </w:style>
-  <w:style w:type="character" w:default="1" w:styleId="DefaultParagraphFont">
-    <w:name w:val="Default Paragraph Font"/>
-    <w:uiPriority w:val="1"/>
-    <w:semiHidden/>
-    <w:unhideWhenUsed/>
-  </w:style>
-  <w:style w:type="table" w:default="1" w:styleId="TableNormal">
-    <w:name w:val="Normal Table"/>
-    <w:uiPriority w:val="99"/>
-    <w:semiHidden/>
-    <w:unhideWhenUsed/>
-    <w:tblPr>
-      <w:tblInd w:w="0" w:type="dxa"/>
-      <w:tblCellMar>
-        <w:top w:w="0" w:type="dxa"/>
-        <w:left w:w="108" w:type="dxa"/>
-        <w:bottom w:w="0" w:type="dxa"/>
-        <w:right w:w="108" w:type="dxa"/>
-      </w:tblCellMar>
-    </w:tblPr>
-  </w:style>
-  <w:style w:type="numbering" w:default="1" w:styleId="NoList">
-    <w:name w:val="No List"/>
-    <w:uiPriority w:val="99"/>
-    <w:semiHidden/>
-    <w:unhideWhenUsed/>
-  </w:style>
-  <w:style w:type="paragraph" w:customStyle="1" w:styleId="428F3458F235473980CB4F9F4F8A9F44">
-    <w:name w:val="428F3458F235473980CB4F9F4F8A9F44"/>
-    <w:rsid w:val="008E7017"/>
-  </w:style>
-  <w:style w:type="paragraph" w:customStyle="1" w:styleId="B333423D4C624C1CA522E004714CAE34">
-    <w:name w:val="B333423D4C624C1CA522E004714CAE34"/>
-    <w:rsid w:val="008E7017"/>
-  </w:style>
-  <w:style w:type="paragraph" w:customStyle="1" w:styleId="ADEA4EE403274CC988FC5905729860A6">
-    <w:name w:val="ADEA4EE403274CC988FC5905729860A6"/>
-    <w:rsid w:val="008E7017"/>
-  </w:style>
-</w:styles>
-</file>
-
-<file path=word/glossary/webSettings.xml><?xml version="1.0" encoding="utf-8"?>
-<w:webSettings xmlns:mc="http://schemas.openxmlformats.org/markup-compatibility/2006" xmlns:r="http://schemas.openxmlformats.org/officeDocument/2006/relationships" xmlns:w="http://schemas.openxmlformats.org/wordprocessingml/2006/main" xmlns:w14="http://schemas.microsoft.com/office/word/2010/wordml" xmlns:w15="http://schemas.microsoft.com/office/word/2012/wordml" mc:Ignorable="w14 w15">
-  <w:optimizeForBrowser/>
-  <w:allowPNG/>
-</w:webSettings>
-</file>
-
 <file path=word/theme/theme1.xml><?xml version="1.0" encoding="utf-8"?>
 <a:theme xmlns:a="http://schemas.openxmlformats.org/drawingml/2006/main" name="Tema do Office">
   <a:themeElements>
@@ -7145,7 +7180,7 @@
 </file>
 
 <file path=customXml/itemProps1.xml><?xml version="1.0" encoding="utf-8"?>
-<ds:datastoreItem xmlns:ds="http://schemas.openxmlformats.org/officeDocument/2006/customXml" ds:itemID="{D2461BCF-CF5E-4A31-A4F7-6D4B60FEDF9A}">
+<ds:datastoreItem xmlns:ds="http://schemas.openxmlformats.org/officeDocument/2006/customXml" ds:itemID="{4D764E60-6E2C-4896-A5E2-1797E385E473}">
   <ds:schemaRefs>
     <ds:schemaRef ds:uri="http://schemas.openxmlformats.org/officeDocument/2006/bibliography"/>
   </ds:schemaRefs>

</xml_diff>

<commit_message>
Corrections almost complete, missing the last paragraph of the introduction.
</commit_message>
<xml_diff>
--- a/release/TCC - Danilo de Lucas.docx
+++ b/release/TCC - Danilo de Lucas.docx
@@ -1,6 +1,6 @@
 
 <file path=word/document.xml><?xml version="1.0" encoding="utf-8"?>
-<w:document xmlns:wpc="http://schemas.microsoft.com/office/word/2010/wordprocessingCanvas" xmlns:mc="http://schemas.openxmlformats.org/markup-compatibility/2006" xmlns:o="urn:schemas-microsoft-com:office:office" xmlns:r="http://schemas.openxmlformats.org/officeDocument/2006/relationships" xmlns:m="http://schemas.openxmlformats.org/officeDocument/2006/math" xmlns:v="urn:schemas-microsoft-com:vml" xmlns:wp14="http://schemas.microsoft.com/office/word/2010/wordprocessingDrawing" xmlns:wp="http://schemas.openxmlformats.org/drawingml/2006/wordprocessingDrawing" xmlns:w10="urn:schemas-microsoft-com:office:word" xmlns:w="http://schemas.openxmlformats.org/wordprocessingml/2006/main" xmlns:w14="http://schemas.microsoft.com/office/word/2010/wordml" xmlns:w15="http://schemas.microsoft.com/office/word/2012/wordml" xmlns:wpg="http://schemas.microsoft.com/office/word/2010/wordprocessingGroup" xmlns:wpi="http://schemas.microsoft.com/office/word/2010/wordprocessingInk" xmlns:wne="http://schemas.microsoft.com/office/word/2006/wordml" xmlns:wps="http://schemas.microsoft.com/office/word/2010/wordprocessingShape" mc:Ignorable="w14 w15 wp14">
+<w:document xmlns:wpc="http://schemas.microsoft.com/office/word/2010/wordprocessingCanvas" xmlns:cx="http://schemas.microsoft.com/office/drawing/2014/chartex" xmlns:cx1="http://schemas.microsoft.com/office/drawing/2015/9/8/chartex" xmlns:cx2="http://schemas.microsoft.com/office/drawing/2015/10/21/chartex" xmlns:mc="http://schemas.openxmlformats.org/markup-compatibility/2006" xmlns:o="urn:schemas-microsoft-com:office:office" xmlns:r="http://schemas.openxmlformats.org/officeDocument/2006/relationships" xmlns:m="http://schemas.openxmlformats.org/officeDocument/2006/math" xmlns:v="urn:schemas-microsoft-com:vml" xmlns:wp14="http://schemas.microsoft.com/office/word/2010/wordprocessingDrawing" xmlns:wp="http://schemas.openxmlformats.org/drawingml/2006/wordprocessingDrawing" xmlns:w10="urn:schemas-microsoft-com:office:word" xmlns:w="http://schemas.openxmlformats.org/wordprocessingml/2006/main" xmlns:w14="http://schemas.microsoft.com/office/word/2010/wordml" xmlns:w15="http://schemas.microsoft.com/office/word/2012/wordml" xmlns:w16se="http://schemas.microsoft.com/office/word/2015/wordml/symex" xmlns:wpg="http://schemas.microsoft.com/office/word/2010/wordprocessingGroup" xmlns:wpi="http://schemas.microsoft.com/office/word/2010/wordprocessingInk" xmlns:wne="http://schemas.microsoft.com/office/word/2006/wordml" xmlns:wps="http://schemas.microsoft.com/office/word/2010/wordprocessingShape" mc:Ignorable="w14 w15 w16se wp14">
   <w:body>
     <w:p>
       <w:pPr>
@@ -1258,18 +1258,8 @@
           <w:szCs w:val="24"/>
         </w:rPr>
         <w:tab/>
-        <w:t xml:space="preserve">Non-player </w:t>
-      </w:r>
-      <w:proofErr w:type="spellStart"/>
-      <w:r>
-        <w:rPr>
-          <w:rFonts w:ascii="Times New Roman" w:hAnsi="Times New Roman"/>
-          <w:sz w:val="24"/>
-          <w:szCs w:val="24"/>
-        </w:rPr>
-        <w:t>Character</w:t>
-      </w:r>
-      <w:proofErr w:type="spellEnd"/>
+        <w:t>Non-player Character</w:t>
+      </w:r>
     </w:p>
     <w:p>
       <w:pPr>
@@ -1340,24 +1330,7 @@
           <w:szCs w:val="24"/>
         </w:rPr>
         <w:tab/>
-      </w:r>
-      <w:proofErr w:type="spellStart"/>
-      <w:r>
-        <w:rPr>
-          <w:rFonts w:ascii="Times New Roman" w:hAnsi="Times New Roman"/>
-          <w:sz w:val="24"/>
-          <w:szCs w:val="24"/>
-        </w:rPr>
-        <w:t>Super</w:t>
-      </w:r>
-      <w:proofErr w:type="spellEnd"/>
-      <w:r>
-        <w:rPr>
-          <w:rFonts w:ascii="Times New Roman" w:hAnsi="Times New Roman"/>
-          <w:sz w:val="24"/>
-          <w:szCs w:val="24"/>
-        </w:rPr>
-        <w:t xml:space="preserve"> Mario World</w:t>
+        <w:t>Super Mario World</w:t>
       </w:r>
     </w:p>
     <w:p>
@@ -1516,22 +1489,8 @@
           <w:shd w:val="clear" w:color="auto" w:fill="FFFFFF"/>
           <w:lang w:val="en-US"/>
         </w:rPr>
-        <w:t xml:space="preserve"> </w:t>
-      </w:r>
-      <w:proofErr w:type="spellStart"/>
-      <w:r>
-        <w:rPr>
-          <w:rStyle w:val="normaltextrun"/>
-          <w:rFonts w:ascii="Times New Roman" w:hAnsi="Times New Roman"/>
-          <w:color w:val="000000"/>
-          <w:sz w:val="24"/>
-          <w:szCs w:val="24"/>
-          <w:shd w:val="clear" w:color="auto" w:fill="FFFFFF"/>
-          <w:lang w:val="en-US"/>
-        </w:rPr>
-        <w:t>Speedrun</w:t>
-      </w:r>
-      <w:proofErr w:type="spellEnd"/>
+        <w:t xml:space="preserve"> Speedrun</w:t>
+      </w:r>
     </w:p>
     <w:p>
       <w:pPr>
@@ -2440,18 +2399,6 @@
     </w:p>
     <w:p>
       <w:pPr>
-        <w:pStyle w:val="ListParagraph"/>
-        <w:ind w:firstLine="567"/>
-        <w:jc w:val="both"/>
-        <w:rPr>
-          <w:rFonts w:ascii="Times New Roman" w:hAnsi="Times New Roman"/>
-          <w:sz w:val="24"/>
-          <w:szCs w:val="24"/>
-        </w:rPr>
-      </w:pPr>
-    </w:p>
-    <w:p>
-      <w:pPr>
         <w:pStyle w:val="Standard"/>
         <w:numPr>
           <w:ilvl w:val="0"/>
@@ -2470,6 +2417,7 @@
           <w:b/>
           <w:bCs/>
         </w:rPr>
+        <w:lastRenderedPageBreak/>
         <w:t>INTRODUÇÃO</w:t>
       </w:r>
       <w:bookmarkEnd w:id="1"/>
@@ -2496,16 +2444,26 @@
         <w:rPr>
           <w:rFonts w:ascii="Times New Roman" w:hAnsi="Times New Roman" w:cs="Times New Roman"/>
         </w:rPr>
-        <w:t xml:space="preserve">A medida que o processamento, os gráficos, e a </w:t>
-      </w:r>
-      <w:proofErr w:type="spellStart"/>
-      <w:r>
-        <w:rPr>
-          <w:rFonts w:ascii="Times New Roman" w:hAnsi="Times New Roman" w:cs="Times New Roman"/>
-        </w:rPr>
-        <w:t>jogabilidade</w:t>
-      </w:r>
-      <w:proofErr w:type="spellEnd"/>
+        <w:t>A medida que o</w:t>
+      </w:r>
+      <w:r>
+        <w:rPr>
+          <w:rFonts w:ascii="Times New Roman" w:hAnsi="Times New Roman" w:cs="Times New Roman"/>
+        </w:rPr>
+        <w:t xml:space="preserve"> processamento, os gráficos e o</w:t>
+      </w:r>
+      <w:r>
+        <w:rPr>
+          <w:rFonts w:ascii="Times New Roman" w:hAnsi="Times New Roman" w:cs="Times New Roman"/>
+        </w:rPr>
+        <w:t xml:space="preserve"> </w:t>
+      </w:r>
+      <w:r>
+        <w:rPr>
+          <w:rFonts w:ascii="Times New Roman" w:hAnsi="Times New Roman" w:cs="Times New Roman"/>
+        </w:rPr>
+        <w:t>realismo</w:t>
+      </w:r>
       <w:r>
         <w:rPr>
           <w:rFonts w:ascii="Times New Roman" w:hAnsi="Times New Roman" w:cs="Times New Roman"/>
@@ -2522,31 +2480,19 @@
         <w:rPr>
           <w:rFonts w:ascii="Times New Roman" w:hAnsi="Times New Roman" w:cs="Times New Roman"/>
         </w:rPr>
-        <w:t xml:space="preserve"> a exigência dos jogadores por uma experiência mais imersiva também cresce. </w:t>
-      </w:r>
-      <w:r>
-        <w:rPr>
-          <w:rFonts w:ascii="Times New Roman" w:hAnsi="Times New Roman" w:cs="Times New Roman"/>
-        </w:rPr>
-        <w:t>A complexi</w:t>
-      </w:r>
-      <w:r>
-        <w:rPr>
-          <w:rFonts w:ascii="Times New Roman" w:hAnsi="Times New Roman" w:cs="Times New Roman"/>
-        </w:rPr>
-        <w:t>dade e a riqueza em detalhes</w:t>
-      </w:r>
-      <w:r>
-        <w:rPr>
-          <w:rFonts w:ascii="Times New Roman" w:hAnsi="Times New Roman" w:cs="Times New Roman"/>
-        </w:rPr>
-        <w:t xml:space="preserve"> nest</w:t>
-      </w:r>
-      <w:r>
-        <w:rPr>
-          <w:rFonts w:ascii="Times New Roman" w:hAnsi="Times New Roman" w:cs="Times New Roman"/>
-        </w:rPr>
-        <w:t>es aspectos,</w:t>
+        <w:t xml:space="preserve"> a exigência dos jogadores por uma experiência mais imersiva também cresce.</w:t>
+      </w:r>
+      <w:r>
+        <w:rPr>
+          <w:rFonts w:ascii="Times New Roman" w:hAnsi="Times New Roman" w:cs="Times New Roman"/>
+        </w:rPr>
+        <w:t xml:space="preserve"> Estes fatores</w:t>
+      </w:r>
+      <w:r>
+        <w:rPr>
+          <w:rFonts w:ascii="Times New Roman" w:hAnsi="Times New Roman" w:cs="Times New Roman"/>
+        </w:rPr>
+        <w:t>,</w:t>
       </w:r>
       <w:r>
         <w:rPr>
@@ -2572,19 +2518,11 @@
         </w:rPr>
         <w:t xml:space="preserve"> e </w:t>
       </w:r>
-      <w:proofErr w:type="spellStart"/>
-      <w:r>
-        <w:rPr>
-          <w:rFonts w:ascii="Times New Roman" w:hAnsi="Times New Roman" w:cs="Times New Roman"/>
-        </w:rPr>
-        <w:t>NPC’s</w:t>
-      </w:r>
-      <w:proofErr w:type="spellEnd"/>
-      <w:r>
-        <w:rPr>
-          <w:rFonts w:ascii="Times New Roman" w:hAnsi="Times New Roman" w:cs="Times New Roman"/>
-        </w:rPr>
-        <w:t xml:space="preserve"> (</w:t>
+      <w:r>
+        <w:rPr>
+          <w:rFonts w:ascii="Times New Roman" w:hAnsi="Times New Roman" w:cs="Times New Roman"/>
+        </w:rPr>
+        <w:t>NPC’s (</w:t>
       </w:r>
       <w:r>
         <w:rPr>
@@ -2605,17 +2543,8 @@
           <w:rFonts w:ascii="Times New Roman" w:hAnsi="Times New Roman" w:cs="Times New Roman"/>
           <w:i/>
         </w:rPr>
-        <w:t xml:space="preserve">player </w:t>
-      </w:r>
-      <w:proofErr w:type="spellStart"/>
-      <w:r>
-        <w:rPr>
-          <w:rFonts w:ascii="Times New Roman" w:hAnsi="Times New Roman" w:cs="Times New Roman"/>
-          <w:i/>
-        </w:rPr>
-        <w:t>characters</w:t>
-      </w:r>
-      <w:proofErr w:type="spellEnd"/>
+        <w:t>player characters</w:t>
+      </w:r>
       <w:r>
         <w:rPr>
           <w:rFonts w:ascii="Times New Roman" w:hAnsi="Times New Roman" w:cs="Times New Roman"/>
@@ -2970,13 +2899,13 @@
         <w:rPr>
           <w:rFonts w:ascii="Times New Roman" w:hAnsi="Times New Roman" w:cs="Times New Roman"/>
         </w:rPr>
-        <w:t>para otimizar suas so</w:t>
-      </w:r>
-      <w:r>
-        <w:rPr>
-          <w:rFonts w:ascii="Times New Roman" w:hAnsi="Times New Roman" w:cs="Times New Roman"/>
-        </w:rPr>
-        <w:t>luções</w:t>
+        <w:t xml:space="preserve">para </w:t>
+      </w:r>
+      <w:r>
+        <w:rPr>
+          <w:rFonts w:ascii="Times New Roman" w:hAnsi="Times New Roman" w:cs="Times New Roman"/>
+        </w:rPr>
+        <w:t>otimização de soluções</w:t>
       </w:r>
       <w:r>
         <w:rPr>
@@ -3041,72 +2970,479 @@
         <w:rPr>
           <w:rFonts w:ascii="Times New Roman" w:hAnsi="Times New Roman" w:cs="Times New Roman"/>
         </w:rPr>
-        <w:t>/*</w:t>
-      </w:r>
-      <w:r>
-        <w:rPr>
-          <w:rFonts w:ascii="Times New Roman" w:hAnsi="Times New Roman" w:cs="Times New Roman"/>
-        </w:rPr>
-        <w:t>Quando se trat</w:t>
-      </w:r>
-      <w:r>
-        <w:rPr>
-          <w:rFonts w:ascii="Times New Roman" w:hAnsi="Times New Roman" w:cs="Times New Roman"/>
-        </w:rPr>
-        <w:t xml:space="preserve">a do desenvolvimento de uma IA </w:t>
-      </w:r>
-      <w:r>
-        <w:rPr>
-          <w:rFonts w:ascii="Times New Roman" w:hAnsi="Times New Roman" w:cs="Times New Roman"/>
-        </w:rPr>
-        <w:t>que empregará algum tipo de comportamento a um elemento no jogo, é preciso que estes comportamentos sejam utilizados de maneira não estranha ao jogador, ou seja, uma ação deve ser realizada de forma natural, não permitindo que o jogador perceba que se trata de um comportamento programado. A velocidade em que uma açã</w:t>
-      </w:r>
-      <w:r>
-        <w:rPr>
-          <w:rFonts w:ascii="Times New Roman" w:hAnsi="Times New Roman" w:cs="Times New Roman"/>
-        </w:rPr>
-        <w:t>o é realizada mediante a um estí</w:t>
-      </w:r>
-      <w:r>
-        <w:rPr>
-          <w:rFonts w:ascii="Times New Roman" w:hAnsi="Times New Roman" w:cs="Times New Roman"/>
-        </w:rPr>
-        <w:t xml:space="preserve">mulo é muito importante para que não ocorra o chamado </w:t>
+        <w:t>Em um jogo, um problema pode ser considerado</w:t>
+      </w:r>
+      <w:r>
+        <w:rPr>
+          <w:rFonts w:ascii="Times New Roman" w:hAnsi="Times New Roman" w:cs="Times New Roman"/>
+        </w:rPr>
+        <w:t xml:space="preserve"> como</w:t>
+      </w:r>
+      <w:r>
+        <w:rPr>
+          <w:rFonts w:ascii="Times New Roman" w:hAnsi="Times New Roman" w:cs="Times New Roman"/>
+        </w:rPr>
+        <w:t xml:space="preserve"> uma situação que é apresentada ao jogador ou ao computador, onde as variáveis</w:t>
+      </w:r>
+      <w:r>
+        <w:rPr>
+          <w:rFonts w:ascii="Times New Roman" w:hAnsi="Times New Roman" w:cs="Times New Roman"/>
+        </w:rPr>
+        <w:t xml:space="preserve"> </w:t>
+      </w:r>
+      <w:r>
+        <w:rPr>
+          <w:rFonts w:ascii="Times New Roman" w:hAnsi="Times New Roman" w:cs="Times New Roman"/>
+        </w:rPr>
+        <w:t>são</w:t>
+      </w:r>
+      <w:r>
+        <w:rPr>
+          <w:rFonts w:ascii="Times New Roman" w:hAnsi="Times New Roman" w:cs="Times New Roman"/>
+        </w:rPr>
+        <w:t xml:space="preserve"> os atributos do</w:t>
+      </w:r>
+      <w:r>
+        <w:rPr>
+          <w:rFonts w:ascii="Times New Roman" w:hAnsi="Times New Roman" w:cs="Times New Roman"/>
+        </w:rPr>
+        <w:t>s</w:t>
+      </w:r>
+      <w:r>
+        <w:rPr>
+          <w:rFonts w:ascii="Times New Roman" w:hAnsi="Times New Roman" w:cs="Times New Roman"/>
+        </w:rPr>
+        <w:t xml:space="preserve"> </w:t>
+      </w:r>
+      <w:r>
+        <w:rPr>
+          <w:rFonts w:ascii="Times New Roman" w:hAnsi="Times New Roman" w:cs="Times New Roman"/>
+        </w:rPr>
+        <w:t>inimigos</w:t>
+      </w:r>
+      <w:r>
+        <w:rPr>
+          <w:rFonts w:ascii="Times New Roman" w:hAnsi="Times New Roman" w:cs="Times New Roman"/>
+        </w:rPr>
+        <w:t xml:space="preserve"> e</w:t>
+      </w:r>
+      <w:r>
+        <w:rPr>
+          <w:rFonts w:ascii="Times New Roman" w:hAnsi="Times New Roman" w:cs="Times New Roman"/>
+        </w:rPr>
+        <w:t xml:space="preserve"> obstáculos</w:t>
+      </w:r>
+      <w:r>
+        <w:rPr>
+          <w:rFonts w:ascii="Times New Roman" w:hAnsi="Times New Roman" w:cs="Times New Roman"/>
+        </w:rPr>
+        <w:t>,</w:t>
+      </w:r>
+      <w:r>
+        <w:rPr>
+          <w:rFonts w:ascii="Times New Roman" w:hAnsi="Times New Roman" w:cs="Times New Roman"/>
+        </w:rPr>
+        <w:t xml:space="preserve"> e o contexto é a relação </w:t>
+      </w:r>
+      <w:r>
+        <w:rPr>
+          <w:rFonts w:ascii="Times New Roman" w:hAnsi="Times New Roman" w:cs="Times New Roman"/>
+        </w:rPr>
+        <w:t xml:space="preserve">entre </w:t>
+      </w:r>
+      <w:r>
+        <w:rPr>
+          <w:rFonts w:ascii="Times New Roman" w:hAnsi="Times New Roman" w:cs="Times New Roman"/>
+        </w:rPr>
+        <w:t>as</w:t>
+      </w:r>
+      <w:r>
+        <w:rPr>
+          <w:rFonts w:ascii="Times New Roman" w:hAnsi="Times New Roman" w:cs="Times New Roman"/>
+        </w:rPr>
+        <w:t xml:space="preserve"> variáveis</w:t>
+      </w:r>
+      <w:r>
+        <w:rPr>
+          <w:rFonts w:ascii="Times New Roman" w:hAnsi="Times New Roman" w:cs="Times New Roman"/>
+        </w:rPr>
+        <w:t xml:space="preserve"> e o</w:t>
+      </w:r>
+      <w:r>
+        <w:rPr>
+          <w:rFonts w:ascii="Times New Roman" w:hAnsi="Times New Roman" w:cs="Times New Roman"/>
+        </w:rPr>
+        <w:t xml:space="preserve"> elemento controlado pelo jogador</w:t>
+      </w:r>
+      <w:r>
+        <w:rPr>
+          <w:rFonts w:ascii="Times New Roman" w:hAnsi="Times New Roman" w:cs="Times New Roman"/>
+        </w:rPr>
+        <w:t xml:space="preserve"> ou computador</w:t>
+      </w:r>
+      <w:r>
+        <w:rPr>
+          <w:rFonts w:ascii="Times New Roman" w:hAnsi="Times New Roman" w:cs="Times New Roman"/>
+        </w:rPr>
+        <w:t>.</w:t>
+      </w:r>
+      <w:r>
+        <w:rPr>
+          <w:rFonts w:ascii="Times New Roman" w:hAnsi="Times New Roman" w:cs="Times New Roman"/>
+        </w:rPr>
+        <w:t xml:space="preserve"> </w:t>
+      </w:r>
+      <w:r>
+        <w:rPr>
+          <w:rFonts w:ascii="Times New Roman" w:hAnsi="Times New Roman" w:cs="Times New Roman"/>
+        </w:rPr>
+        <w:t xml:space="preserve">Quando se tem um problema </w:t>
+      </w:r>
+      <w:r>
+        <w:rPr>
+          <w:rFonts w:ascii="Times New Roman" w:hAnsi="Times New Roman" w:cs="Times New Roman"/>
+        </w:rPr>
+        <w:t xml:space="preserve">que </w:t>
+      </w:r>
+      <w:r>
+        <w:rPr>
+          <w:rFonts w:ascii="Times New Roman" w:hAnsi="Times New Roman" w:cs="Times New Roman"/>
+        </w:rPr>
+        <w:t>não é conhecid</w:t>
+      </w:r>
+      <w:r>
+        <w:rPr>
+          <w:rFonts w:ascii="Times New Roman" w:hAnsi="Times New Roman" w:cs="Times New Roman"/>
+        </w:rPr>
+        <w:t>o</w:t>
+      </w:r>
+      <w:r>
+        <w:rPr>
+          <w:rFonts w:ascii="Times New Roman" w:hAnsi="Times New Roman" w:cs="Times New Roman"/>
+        </w:rPr>
+        <w:t>,</w:t>
+      </w:r>
+      <w:r>
+        <w:rPr>
+          <w:rFonts w:ascii="Times New Roman" w:hAnsi="Times New Roman" w:cs="Times New Roman"/>
+        </w:rPr>
+        <w:t xml:space="preserve"> inferir</w:t>
+      </w:r>
+      <w:r>
+        <w:rPr>
+          <w:rFonts w:ascii="Times New Roman" w:hAnsi="Times New Roman" w:cs="Times New Roman"/>
+        </w:rPr>
+        <w:t xml:space="preserve"> dados sobre o contexto </w:t>
+      </w:r>
+      <w:r>
+        <w:rPr>
+          <w:rFonts w:ascii="Times New Roman" w:hAnsi="Times New Roman" w:cs="Times New Roman"/>
+        </w:rPr>
+        <w:t>pode ser uma boa forma de chegar a uma solução</w:t>
+      </w:r>
+      <w:r>
+        <w:rPr>
+          <w:rFonts w:ascii="Times New Roman" w:hAnsi="Times New Roman" w:cs="Times New Roman"/>
+        </w:rPr>
+        <w:t xml:space="preserve"> para o problema</w:t>
+      </w:r>
+      <w:r>
+        <w:rPr>
+          <w:rFonts w:ascii="Times New Roman" w:hAnsi="Times New Roman" w:cs="Times New Roman"/>
+        </w:rPr>
+        <w:t>.</w:t>
+      </w:r>
+      <w:r>
+        <w:rPr>
+          <w:rFonts w:ascii="Times New Roman" w:hAnsi="Times New Roman" w:cs="Times New Roman"/>
+        </w:rPr>
+        <w:t xml:space="preserve"> </w:t>
+      </w:r>
+      <w:r>
+        <w:rPr>
+          <w:rFonts w:ascii="Times New Roman" w:hAnsi="Times New Roman" w:cs="Times New Roman"/>
+        </w:rPr>
+        <w:t xml:space="preserve">Para </w:t>
+      </w:r>
+      <w:r>
+        <w:rPr>
+          <w:rFonts w:ascii="Times New Roman" w:hAnsi="Times New Roman" w:cs="Times New Roman"/>
+        </w:rPr>
+        <w:t>obter</w:t>
+      </w:r>
+      <w:r>
+        <w:rPr>
+          <w:rFonts w:ascii="Times New Roman" w:hAnsi="Times New Roman" w:cs="Times New Roman"/>
+        </w:rPr>
+        <w:t xml:space="preserve"> estes dados podem ser utilizados</w:t>
+      </w:r>
+      <w:r>
+        <w:rPr>
+          <w:rFonts w:ascii="Times New Roman" w:hAnsi="Times New Roman" w:cs="Times New Roman"/>
+        </w:rPr>
+        <w:t xml:space="preserve"> mecanismos</w:t>
+      </w:r>
+      <w:r>
+        <w:rPr>
+          <w:rFonts w:ascii="Times New Roman" w:hAnsi="Times New Roman" w:cs="Times New Roman"/>
+        </w:rPr>
+        <w:t xml:space="preserve"> de busca</w:t>
+      </w:r>
+      <w:r>
+        <w:rPr>
+          <w:rFonts w:ascii="Times New Roman" w:hAnsi="Times New Roman" w:cs="Times New Roman"/>
+        </w:rPr>
+        <w:t xml:space="preserve">, </w:t>
+      </w:r>
+      <w:r>
+        <w:rPr>
+          <w:rFonts w:ascii="Times New Roman" w:hAnsi="Times New Roman" w:cs="Times New Roman"/>
+        </w:rPr>
+        <w:t>que</w:t>
+      </w:r>
+      <w:r>
+        <w:rPr>
+          <w:rFonts w:ascii="Times New Roman" w:hAnsi="Times New Roman" w:cs="Times New Roman"/>
+        </w:rPr>
+        <w:t xml:space="preserve"> farão </w:t>
+      </w:r>
+      <w:r>
+        <w:rPr>
+          <w:rFonts w:ascii="Times New Roman" w:hAnsi="Times New Roman" w:cs="Times New Roman"/>
+        </w:rPr>
+        <w:t>a varredura d</w:t>
+      </w:r>
+      <w:r>
+        <w:rPr>
+          <w:rFonts w:ascii="Times New Roman" w:hAnsi="Times New Roman" w:cs="Times New Roman"/>
+        </w:rPr>
+        <w:t>o</w:t>
+      </w:r>
+      <w:r>
+        <w:rPr>
+          <w:rFonts w:ascii="Times New Roman" w:hAnsi="Times New Roman" w:cs="Times New Roman"/>
+        </w:rPr>
+        <w:t xml:space="preserve"> contexto</w:t>
+      </w:r>
+      <w:r>
+        <w:rPr>
+          <w:rFonts w:ascii="Times New Roman" w:hAnsi="Times New Roman" w:cs="Times New Roman"/>
+        </w:rPr>
+        <w:t xml:space="preserve"> do problema a procura </w:t>
+      </w:r>
+      <w:r>
+        <w:rPr>
+          <w:rFonts w:ascii="Times New Roman" w:hAnsi="Times New Roman" w:cs="Times New Roman"/>
+        </w:rPr>
+        <w:t xml:space="preserve">de </w:t>
+      </w:r>
+      <w:r>
+        <w:rPr>
+          <w:rFonts w:ascii="Times New Roman" w:hAnsi="Times New Roman" w:cs="Times New Roman"/>
+        </w:rPr>
+        <w:t>soluções</w:t>
+      </w:r>
+      <w:r>
+        <w:rPr>
+          <w:rFonts w:ascii="Times New Roman" w:hAnsi="Times New Roman" w:cs="Times New Roman"/>
+        </w:rPr>
+        <w:t>,</w:t>
+      </w:r>
+      <w:r>
+        <w:rPr>
+          <w:rFonts w:ascii="Times New Roman" w:hAnsi="Times New Roman" w:cs="Times New Roman"/>
+        </w:rPr>
+        <w:t xml:space="preserve"> gerando dados sobre o</w:t>
+      </w:r>
+      <w:r>
+        <w:rPr>
+          <w:rFonts w:ascii="Times New Roman" w:hAnsi="Times New Roman" w:cs="Times New Roman"/>
+        </w:rPr>
+        <w:t xml:space="preserve"> mesmo</w:t>
+      </w:r>
+      <w:r>
+        <w:rPr>
+          <w:rFonts w:ascii="Times New Roman" w:hAnsi="Times New Roman" w:cs="Times New Roman"/>
+        </w:rPr>
+        <w:t>.</w:t>
+      </w:r>
+      <w:r>
+        <w:rPr>
+          <w:rFonts w:ascii="Times New Roman" w:hAnsi="Times New Roman" w:cs="Times New Roman"/>
+        </w:rPr>
+        <w:t xml:space="preserve"> Contudo, independente da implementação, seria necessário</w:t>
+      </w:r>
+      <w:r>
+        <w:rPr>
+          <w:rFonts w:ascii="Times New Roman" w:hAnsi="Times New Roman" w:cs="Times New Roman"/>
+        </w:rPr>
+        <w:t xml:space="preserve"> gerar</w:t>
+      </w:r>
+      <w:r>
+        <w:rPr>
+          <w:rFonts w:ascii="Times New Roman" w:hAnsi="Times New Roman" w:cs="Times New Roman"/>
+        </w:rPr>
+        <w:t xml:space="preserve"> dados específicos para cada problema proposto, o que não é o propósito de uma IA</w:t>
+      </w:r>
+      <w:r>
+        <w:rPr>
+          <w:rFonts w:ascii="Times New Roman" w:hAnsi="Times New Roman" w:cs="Times New Roman"/>
+        </w:rPr>
+        <w:t xml:space="preserve"> de acordo com </w:t>
       </w:r>
       <w:proofErr w:type="spellStart"/>
       <w:r>
         <w:rPr>
           <w:rFonts w:ascii="Times New Roman" w:hAnsi="Times New Roman" w:cs="Times New Roman"/>
-          <w:i/>
-        </w:rPr>
-        <w:t>delay</w:t>
+        </w:rPr>
+        <w:t>T</w:t>
+      </w:r>
+      <w:r>
+        <w:rPr>
+          <w:rFonts w:ascii="Times New Roman" w:hAnsi="Times New Roman" w:cs="Times New Roman"/>
+        </w:rPr>
+        <w:t>animoto</w:t>
       </w:r>
       <w:proofErr w:type="spellEnd"/>
       <w:r>
         <w:rPr>
           <w:rFonts w:ascii="Times New Roman" w:hAnsi="Times New Roman" w:cs="Times New Roman"/>
         </w:rPr>
-        <w:t xml:space="preserve"> na resposta à iteração do jogador. Para otimizar o espaço de busca gerado por uma iteração do jogador, a IA deve ser capaz de generalizar as soluções encontradas para problemas </w:t>
-      </w:r>
-      <w:proofErr w:type="gramStart"/>
-      <w:r>
-        <w:rPr>
-          <w:rFonts w:ascii="Times New Roman" w:hAnsi="Times New Roman" w:cs="Times New Roman"/>
-        </w:rPr>
-        <w:t>parecidos.</w:t>
-      </w:r>
-      <w:r>
-        <w:rPr>
-          <w:rFonts w:ascii="Times New Roman" w:hAnsi="Times New Roman" w:cs="Times New Roman"/>
-        </w:rPr>
-        <w:t>*</w:t>
-      </w:r>
-      <w:proofErr w:type="gramEnd"/>
-      <w:r>
-        <w:rPr>
-          <w:rFonts w:ascii="Times New Roman" w:hAnsi="Times New Roman" w:cs="Times New Roman"/>
-        </w:rPr>
-        <w:t>/</w:t>
+        <w:t xml:space="preserve"> (</w:t>
+      </w:r>
+      <w:r>
+        <w:t>1987</w:t>
+      </w:r>
+      <w:r>
+        <w:t>)</w:t>
+      </w:r>
+      <w:bookmarkStart w:id="2" w:name="_GoBack"/>
+      <w:bookmarkEnd w:id="2"/>
+      <w:r>
+        <w:rPr>
+          <w:rFonts w:ascii="Times New Roman" w:hAnsi="Times New Roman" w:cs="Times New Roman"/>
+        </w:rPr>
+        <w:t>.</w:t>
+      </w:r>
+      <w:r>
+        <w:rPr>
+          <w:rFonts w:ascii="Times New Roman" w:hAnsi="Times New Roman" w:cs="Times New Roman"/>
+        </w:rPr>
+        <w:t xml:space="preserve"> </w:t>
+      </w:r>
+      <w:r>
+        <w:rPr>
+          <w:rFonts w:ascii="Times New Roman" w:hAnsi="Times New Roman" w:cs="Times New Roman"/>
+        </w:rPr>
+        <w:t>P</w:t>
+      </w:r>
+      <w:r>
+        <w:rPr>
+          <w:rFonts w:ascii="Times New Roman" w:hAnsi="Times New Roman" w:cs="Times New Roman"/>
+        </w:rPr>
+        <w:t>ortanto</w:t>
+      </w:r>
+      <w:r>
+        <w:rPr>
+          <w:rFonts w:ascii="Times New Roman" w:hAnsi="Times New Roman" w:cs="Times New Roman"/>
+        </w:rPr>
+        <w:t xml:space="preserve"> é necessária uma forma de generalizar soluções para que as mesmas possam</w:t>
+      </w:r>
+      <w:r>
+        <w:rPr>
+          <w:rFonts w:ascii="Times New Roman" w:hAnsi="Times New Roman" w:cs="Times New Roman"/>
+        </w:rPr>
+        <w:t xml:space="preserve"> ser</w:t>
+      </w:r>
+      <w:r>
+        <w:rPr>
+          <w:rFonts w:ascii="Times New Roman" w:hAnsi="Times New Roman" w:cs="Times New Roman"/>
+        </w:rPr>
+        <w:t xml:space="preserve"> </w:t>
+      </w:r>
+      <w:r>
+        <w:rPr>
+          <w:rFonts w:ascii="Times New Roman" w:hAnsi="Times New Roman" w:cs="Times New Roman"/>
+        </w:rPr>
+        <w:t xml:space="preserve">aplicadas a </w:t>
+      </w:r>
+      <w:r>
+        <w:rPr>
+          <w:rFonts w:ascii="Times New Roman" w:hAnsi="Times New Roman" w:cs="Times New Roman"/>
+        </w:rPr>
+        <w:t>outros problemas parecidos, sem que necessariamente seja preciso refazer a busca e gerar novos dados. Uma forma de conseguir</w:t>
+      </w:r>
+      <w:r>
+        <w:rPr>
+          <w:rFonts w:ascii="Times New Roman" w:hAnsi="Times New Roman" w:cs="Times New Roman"/>
+        </w:rPr>
+        <w:t xml:space="preserve"> est</w:t>
+      </w:r>
+      <w:r>
+        <w:rPr>
+          <w:rFonts w:ascii="Times New Roman" w:hAnsi="Times New Roman" w:cs="Times New Roman"/>
+        </w:rPr>
+        <w:t>a generalização é por meio da aplicação de técnicas de aprendizado supervisionado</w:t>
+      </w:r>
+      <w:r>
+        <w:rPr>
+          <w:rFonts w:ascii="Times New Roman" w:hAnsi="Times New Roman" w:cs="Times New Roman"/>
+        </w:rPr>
+        <w:t xml:space="preserve">, que irão utilizar </w:t>
+      </w:r>
+      <w:r>
+        <w:rPr>
+          <w:rFonts w:ascii="Times New Roman" w:hAnsi="Times New Roman" w:cs="Times New Roman"/>
+        </w:rPr>
+        <w:t>os</w:t>
+      </w:r>
+      <w:r>
+        <w:rPr>
+          <w:rFonts w:ascii="Times New Roman" w:hAnsi="Times New Roman" w:cs="Times New Roman"/>
+        </w:rPr>
+        <w:t xml:space="preserve"> dad</w:t>
+      </w:r>
+      <w:r>
+        <w:rPr>
+          <w:rFonts w:ascii="Times New Roman" w:hAnsi="Times New Roman" w:cs="Times New Roman"/>
+        </w:rPr>
+        <w:t xml:space="preserve">os </w:t>
+      </w:r>
+      <w:r>
+        <w:rPr>
+          <w:rFonts w:ascii="Times New Roman" w:hAnsi="Times New Roman" w:cs="Times New Roman"/>
+        </w:rPr>
+        <w:t xml:space="preserve">gerados pela busca </w:t>
+      </w:r>
+      <w:r>
+        <w:rPr>
+          <w:rFonts w:ascii="Times New Roman" w:hAnsi="Times New Roman" w:cs="Times New Roman"/>
+        </w:rPr>
+        <w:t>para o seu treinamento</w:t>
+      </w:r>
+      <w:r>
+        <w:rPr>
+          <w:rFonts w:ascii="Times New Roman" w:hAnsi="Times New Roman" w:cs="Times New Roman"/>
+        </w:rPr>
+        <w:t>,</w:t>
+      </w:r>
+      <w:r>
+        <w:rPr>
+          <w:rFonts w:ascii="Times New Roman" w:hAnsi="Times New Roman" w:cs="Times New Roman"/>
+        </w:rPr>
+        <w:t xml:space="preserve"> e com isso </w:t>
+      </w:r>
+      <w:r>
+        <w:rPr>
+          <w:rFonts w:ascii="Times New Roman" w:hAnsi="Times New Roman" w:cs="Times New Roman"/>
+        </w:rPr>
+        <w:t>generalizar soluções para os</w:t>
+      </w:r>
+      <w:r>
+        <w:rPr>
+          <w:rFonts w:ascii="Times New Roman" w:hAnsi="Times New Roman" w:cs="Times New Roman"/>
+        </w:rPr>
+        <w:t xml:space="preserve"> problemas propostos.</w:t>
       </w:r>
     </w:p>
     <w:p>
@@ -3123,43 +3459,163 @@
         <w:rPr>
           <w:rFonts w:ascii="Times New Roman" w:hAnsi="Times New Roman" w:cs="Times New Roman"/>
         </w:rPr>
-        <w:t>Em um jogo, um problema pode ser considerado</w:t>
-      </w:r>
-      <w:r>
-        <w:rPr>
-          <w:rFonts w:ascii="Times New Roman" w:hAnsi="Times New Roman" w:cs="Times New Roman"/>
-        </w:rPr>
-        <w:t xml:space="preserve"> como</w:t>
-      </w:r>
-      <w:r>
-        <w:rPr>
-          <w:rFonts w:ascii="Times New Roman" w:hAnsi="Times New Roman" w:cs="Times New Roman"/>
-        </w:rPr>
-        <w:t xml:space="preserve"> uma situação que é apresentada ao jogador ou ao computador, onde as variáveis</w:t>
-      </w:r>
-      <w:r>
-        <w:rPr>
-          <w:rFonts w:ascii="Times New Roman" w:hAnsi="Times New Roman" w:cs="Times New Roman"/>
-        </w:rPr>
-        <w:t xml:space="preserve"> deste</w:t>
-      </w:r>
-      <w:r>
-        <w:rPr>
-          <w:rFonts w:ascii="Times New Roman" w:hAnsi="Times New Roman" w:cs="Times New Roman"/>
-        </w:rPr>
-        <w:t xml:space="preserve"> contexto seriam a localização de inimigos, joga</w:t>
-      </w:r>
-      <w:r>
-        <w:rPr>
-          <w:rFonts w:ascii="Times New Roman" w:hAnsi="Times New Roman" w:cs="Times New Roman"/>
-        </w:rPr>
-        <w:t>dores, ou</w:t>
-      </w:r>
-      <w:r>
-        <w:rPr>
-          <w:rFonts w:ascii="Times New Roman" w:hAnsi="Times New Roman" w:cs="Times New Roman"/>
-        </w:rPr>
-        <w:t xml:space="preserve"> obstáculos</w:t>
+        <w:t xml:space="preserve">Para a </w:t>
+      </w:r>
+      <w:r>
+        <w:rPr>
+          <w:rFonts w:ascii="Times New Roman" w:hAnsi="Times New Roman" w:cs="Times New Roman"/>
+        </w:rPr>
+        <w:t>busca por soluções</w:t>
+      </w:r>
+      <w:r>
+        <w:rPr>
+          <w:rFonts w:ascii="Times New Roman" w:hAnsi="Times New Roman" w:cs="Times New Roman"/>
+        </w:rPr>
+        <w:t xml:space="preserve"> e geração de dados</w:t>
+      </w:r>
+      <w:r>
+        <w:rPr>
+          <w:rFonts w:ascii="Times New Roman" w:hAnsi="Times New Roman" w:cs="Times New Roman"/>
+        </w:rPr>
+        <w:t xml:space="preserve"> destaca-se a utilização de alg</w:t>
+      </w:r>
+      <w:r>
+        <w:rPr>
+          <w:rFonts w:ascii="Times New Roman" w:hAnsi="Times New Roman" w:cs="Times New Roman"/>
+        </w:rPr>
+        <w:t>oritmo</w:t>
+      </w:r>
+      <w:r>
+        <w:rPr>
+          <w:rFonts w:ascii="Times New Roman" w:hAnsi="Times New Roman" w:cs="Times New Roman"/>
+        </w:rPr>
+        <w:t>s</w:t>
+      </w:r>
+      <w:r>
+        <w:rPr>
+          <w:rFonts w:ascii="Times New Roman" w:hAnsi="Times New Roman" w:cs="Times New Roman"/>
+        </w:rPr>
+        <w:t xml:space="preserve"> recursivo</w:t>
+      </w:r>
+      <w:r>
+        <w:rPr>
+          <w:rFonts w:ascii="Times New Roman" w:hAnsi="Times New Roman" w:cs="Times New Roman"/>
+        </w:rPr>
+        <w:t>s que utilize</w:t>
+      </w:r>
+      <w:r>
+        <w:rPr>
+          <w:rFonts w:ascii="Times New Roman" w:hAnsi="Times New Roman" w:cs="Times New Roman"/>
+        </w:rPr>
+        <w:t>m processos heurísticos para estimar a procedênci</w:t>
+      </w:r>
+      <w:r>
+        <w:rPr>
+          <w:rFonts w:ascii="Times New Roman" w:hAnsi="Times New Roman" w:cs="Times New Roman"/>
+        </w:rPr>
+        <w:t>a positiva ou negativa de uma i</w:t>
+      </w:r>
+      <w:r>
+        <w:rPr>
+          <w:rFonts w:ascii="Times New Roman" w:hAnsi="Times New Roman" w:cs="Times New Roman"/>
+        </w:rPr>
+        <w:t xml:space="preserve">teração. </w:t>
+      </w:r>
+      <w:r>
+        <w:rPr>
+          <w:rFonts w:ascii="Times New Roman" w:hAnsi="Times New Roman" w:cs="Times New Roman"/>
+        </w:rPr>
+        <w:t>T</w:t>
+      </w:r>
+      <w:r>
+        <w:rPr>
+          <w:rFonts w:ascii="Times New Roman" w:hAnsi="Times New Roman" w:cs="Times New Roman"/>
+        </w:rPr>
+        <w:t>rata-se de</w:t>
+      </w:r>
+      <w:r>
+        <w:rPr>
+          <w:rFonts w:ascii="Times New Roman" w:hAnsi="Times New Roman" w:cs="Times New Roman"/>
+        </w:rPr>
+        <w:t xml:space="preserve"> um método</w:t>
+      </w:r>
+      <w:r>
+        <w:rPr>
+          <w:rFonts w:ascii="Times New Roman" w:hAnsi="Times New Roman" w:cs="Times New Roman"/>
+        </w:rPr>
+        <w:t xml:space="preserve"> de refinamento de busca por força bruta,</w:t>
+      </w:r>
+      <w:r>
+        <w:rPr>
+          <w:rFonts w:ascii="Times New Roman" w:hAnsi="Times New Roman" w:cs="Times New Roman"/>
+        </w:rPr>
+        <w:t xml:space="preserve"> que faz</w:t>
+      </w:r>
+      <w:r>
+        <w:rPr>
+          <w:rFonts w:ascii="Times New Roman" w:hAnsi="Times New Roman" w:cs="Times New Roman"/>
+        </w:rPr>
+        <w:t xml:space="preserve"> a varredura </w:t>
+      </w:r>
+      <w:r>
+        <w:rPr>
+          <w:rFonts w:ascii="Times New Roman" w:hAnsi="Times New Roman" w:cs="Times New Roman"/>
+        </w:rPr>
+        <w:t>do contexto do problema</w:t>
+      </w:r>
+      <w:r>
+        <w:rPr>
+          <w:rFonts w:ascii="Times New Roman" w:hAnsi="Times New Roman" w:cs="Times New Roman"/>
+        </w:rPr>
+        <w:t xml:space="preserve"> a</w:t>
+      </w:r>
+      <w:r>
+        <w:rPr>
+          <w:rFonts w:ascii="Times New Roman" w:hAnsi="Times New Roman" w:cs="Times New Roman"/>
+        </w:rPr>
+        <w:t xml:space="preserve"> procura de soluções, utilizando estimativas para ignorar soluções errôneas</w:t>
+      </w:r>
+      <w:r>
+        <w:rPr>
+          <w:rFonts w:ascii="Times New Roman" w:hAnsi="Times New Roman" w:cs="Times New Roman"/>
+        </w:rPr>
+        <w:t xml:space="preserve"> e com isso </w:t>
+      </w:r>
+      <w:r>
+        <w:rPr>
+          <w:rFonts w:ascii="Times New Roman" w:hAnsi="Times New Roman" w:cs="Times New Roman"/>
+        </w:rPr>
+        <w:t>gerar</w:t>
+      </w:r>
+      <w:r>
+        <w:rPr>
+          <w:rFonts w:ascii="Times New Roman" w:hAnsi="Times New Roman" w:cs="Times New Roman"/>
+        </w:rPr>
+        <w:t xml:space="preserve"> dados específicos </w:t>
+      </w:r>
+      <w:r>
+        <w:rPr>
+          <w:rFonts w:ascii="Times New Roman" w:hAnsi="Times New Roman" w:cs="Times New Roman"/>
+        </w:rPr>
+        <w:t>sobre os</w:t>
+      </w:r>
+      <w:r>
+        <w:rPr>
+          <w:rFonts w:ascii="Times New Roman" w:hAnsi="Times New Roman" w:cs="Times New Roman"/>
+        </w:rPr>
+        <w:t xml:space="preserve"> problema</w:t>
+      </w:r>
+      <w:r>
+        <w:rPr>
+          <w:rFonts w:ascii="Times New Roman" w:hAnsi="Times New Roman" w:cs="Times New Roman"/>
+        </w:rPr>
+        <w:t>s</w:t>
+      </w:r>
+      <w:r>
+        <w:rPr>
+          <w:rFonts w:ascii="Times New Roman" w:hAnsi="Times New Roman" w:cs="Times New Roman"/>
+        </w:rPr>
+        <w:t xml:space="preserve"> solucionados</w:t>
       </w:r>
       <w:r>
         <w:rPr>
@@ -3171,172 +3627,123 @@
         <w:rPr>
           <w:rFonts w:ascii="Times New Roman" w:hAnsi="Times New Roman" w:cs="Times New Roman"/>
         </w:rPr>
+        <w:t xml:space="preserve"> A generalização de soluções demonstra-se eficiente com a utilização de </w:t>
+      </w:r>
+      <w:r>
+        <w:rPr>
+          <w:rFonts w:ascii="Times New Roman" w:hAnsi="Times New Roman" w:cs="Times New Roman"/>
+        </w:rPr>
+        <w:t>métodos</w:t>
+      </w:r>
+      <w:r>
+        <w:rPr>
+          <w:rFonts w:ascii="Times New Roman" w:hAnsi="Times New Roman" w:cs="Times New Roman"/>
+        </w:rPr>
+        <w:t xml:space="preserve"> de classificação</w:t>
+      </w:r>
+      <w:r>
+        <w:rPr>
+          <w:rFonts w:ascii="Times New Roman" w:hAnsi="Times New Roman" w:cs="Times New Roman"/>
+        </w:rPr>
+        <w:t xml:space="preserve"> que consomem</w:t>
+      </w:r>
+      <w:r>
+        <w:rPr>
+          <w:rFonts w:ascii="Times New Roman" w:hAnsi="Times New Roman" w:cs="Times New Roman"/>
+        </w:rPr>
+        <w:t xml:space="preserve"> os</w:t>
+      </w:r>
+      <w:r>
+        <w:rPr>
+          <w:rFonts w:ascii="Times New Roman" w:hAnsi="Times New Roman" w:cs="Times New Roman"/>
+        </w:rPr>
+        <w:t xml:space="preserve"> dados </w:t>
+      </w:r>
+      <w:r>
+        <w:rPr>
+          <w:rFonts w:ascii="Times New Roman" w:hAnsi="Times New Roman" w:cs="Times New Roman"/>
+        </w:rPr>
+        <w:t xml:space="preserve">gerados pela busca </w:t>
+      </w:r>
+      <w:r>
+        <w:rPr>
+          <w:rFonts w:ascii="Times New Roman" w:hAnsi="Times New Roman" w:cs="Times New Roman"/>
+        </w:rPr>
+        <w:t xml:space="preserve">para </w:t>
+      </w:r>
+      <w:r>
+        <w:rPr>
+          <w:rFonts w:ascii="Times New Roman" w:hAnsi="Times New Roman" w:cs="Times New Roman"/>
+        </w:rPr>
+        <w:t xml:space="preserve">o </w:t>
+      </w:r>
+      <w:r>
+        <w:rPr>
+          <w:rFonts w:ascii="Times New Roman" w:hAnsi="Times New Roman" w:cs="Times New Roman"/>
+        </w:rPr>
+        <w:t>treinamento</w:t>
+      </w:r>
+      <w:r>
+        <w:rPr>
+          <w:rFonts w:ascii="Times New Roman" w:hAnsi="Times New Roman" w:cs="Times New Roman"/>
+        </w:rPr>
+        <w:t xml:space="preserve"> de</w:t>
+      </w:r>
+      <w:r>
+        <w:rPr>
+          <w:rFonts w:ascii="Times New Roman" w:hAnsi="Times New Roman" w:cs="Times New Roman"/>
+        </w:rPr>
         <w:t xml:space="preserve"> </w:t>
       </w:r>
       <w:r>
         <w:rPr>
           <w:rFonts w:ascii="Times New Roman" w:hAnsi="Times New Roman" w:cs="Times New Roman"/>
         </w:rPr>
-        <w:t xml:space="preserve">Quando se tem um problema onde a </w:t>
-      </w:r>
-      <w:r>
-        <w:rPr>
-          <w:rFonts w:ascii="Times New Roman" w:hAnsi="Times New Roman" w:cs="Times New Roman"/>
-        </w:rPr>
-        <w:t xml:space="preserve">espaço </w:t>
-      </w:r>
-      <w:r>
-        <w:rPr>
-          <w:rFonts w:ascii="Times New Roman" w:hAnsi="Times New Roman" w:cs="Times New Roman"/>
-        </w:rPr>
-        <w:t>de busca não é conhecid</w:t>
-      </w:r>
-      <w:r>
-        <w:rPr>
-          <w:rFonts w:ascii="Times New Roman" w:hAnsi="Times New Roman" w:cs="Times New Roman"/>
-        </w:rPr>
-        <w:t>o</w:t>
-      </w:r>
-      <w:r>
-        <w:rPr>
-          <w:rFonts w:ascii="Times New Roman" w:hAnsi="Times New Roman" w:cs="Times New Roman"/>
-        </w:rPr>
-        <w:t xml:space="preserve">, </w:t>
-      </w:r>
-      <w:r>
-        <w:rPr>
-          <w:rFonts w:ascii="Times New Roman" w:hAnsi="Times New Roman" w:cs="Times New Roman"/>
-        </w:rPr>
-        <w:t xml:space="preserve">conseguir dados sobre o contexto </w:t>
-      </w:r>
-      <w:r>
-        <w:rPr>
-          <w:rFonts w:ascii="Times New Roman" w:hAnsi="Times New Roman" w:cs="Times New Roman"/>
-        </w:rPr>
-        <w:t>pode ser uma boa forma de chegar a uma solução</w:t>
-      </w:r>
-      <w:r>
-        <w:rPr>
-          <w:rFonts w:ascii="Times New Roman" w:hAnsi="Times New Roman" w:cs="Times New Roman"/>
-        </w:rPr>
-        <w:t xml:space="preserve"> para o problema</w:t>
-      </w:r>
-      <w:r>
-        <w:rPr>
-          <w:rFonts w:ascii="Times New Roman" w:hAnsi="Times New Roman" w:cs="Times New Roman"/>
-        </w:rPr>
-        <w:t>.</w:t>
-      </w:r>
-      <w:r>
-        <w:rPr>
-          <w:rFonts w:ascii="Times New Roman" w:hAnsi="Times New Roman" w:cs="Times New Roman"/>
-        </w:rPr>
-        <w:t xml:space="preserve"> </w:t>
-      </w:r>
-      <w:r>
-        <w:rPr>
-          <w:rFonts w:ascii="Times New Roman" w:hAnsi="Times New Roman" w:cs="Times New Roman"/>
-        </w:rPr>
-        <w:t>Para conseguir estes dados podem ser utilizados</w:t>
-      </w:r>
-      <w:r>
-        <w:rPr>
-          <w:rFonts w:ascii="Times New Roman" w:hAnsi="Times New Roman" w:cs="Times New Roman"/>
-        </w:rPr>
-        <w:t xml:space="preserve"> mecanismos</w:t>
-      </w:r>
-      <w:r>
-        <w:rPr>
-          <w:rFonts w:ascii="Times New Roman" w:hAnsi="Times New Roman" w:cs="Times New Roman"/>
-        </w:rPr>
-        <w:t xml:space="preserve"> de busca</w:t>
-      </w:r>
-      <w:r>
-        <w:rPr>
-          <w:rFonts w:ascii="Times New Roman" w:hAnsi="Times New Roman" w:cs="Times New Roman"/>
-        </w:rPr>
-        <w:t xml:space="preserve">, que irão varrer </w:t>
-      </w:r>
-      <w:r>
-        <w:rPr>
-          <w:rFonts w:ascii="Times New Roman" w:hAnsi="Times New Roman" w:cs="Times New Roman"/>
-        </w:rPr>
-        <w:t xml:space="preserve">o </w:t>
-      </w:r>
-      <w:r>
-        <w:rPr>
-          <w:rFonts w:ascii="Times New Roman" w:hAnsi="Times New Roman" w:cs="Times New Roman"/>
-        </w:rPr>
-        <w:t xml:space="preserve">contexto do problema em </w:t>
-      </w:r>
-      <w:r>
-        <w:rPr>
-          <w:rFonts w:ascii="Times New Roman" w:hAnsi="Times New Roman" w:cs="Times New Roman"/>
-        </w:rPr>
-        <w:t>busca</w:t>
-      </w:r>
-      <w:r>
-        <w:rPr>
-          <w:rFonts w:ascii="Times New Roman" w:hAnsi="Times New Roman" w:cs="Times New Roman"/>
-        </w:rPr>
-        <w:t xml:space="preserve"> </w:t>
-      </w:r>
-      <w:r>
-        <w:rPr>
-          <w:rFonts w:ascii="Times New Roman" w:hAnsi="Times New Roman" w:cs="Times New Roman"/>
-        </w:rPr>
-        <w:t xml:space="preserve">de </w:t>
-      </w:r>
-      <w:r>
-        <w:rPr>
-          <w:rFonts w:ascii="Times New Roman" w:hAnsi="Times New Roman" w:cs="Times New Roman"/>
-        </w:rPr>
-        <w:t>soluções</w:t>
-      </w:r>
-      <w:r>
-        <w:rPr>
-          <w:rFonts w:ascii="Times New Roman" w:hAnsi="Times New Roman" w:cs="Times New Roman"/>
-        </w:rPr>
-        <w:t xml:space="preserve">, variando a forma </w:t>
-      </w:r>
-      <w:r>
-        <w:rPr>
-          <w:rFonts w:ascii="Times New Roman" w:hAnsi="Times New Roman" w:cs="Times New Roman"/>
-        </w:rPr>
-        <w:t xml:space="preserve">como a varredura </w:t>
-      </w:r>
-      <w:r>
-        <w:rPr>
-          <w:rFonts w:ascii="Times New Roman" w:hAnsi="Times New Roman" w:cs="Times New Roman"/>
-        </w:rPr>
-        <w:t>é feita</w:t>
-      </w:r>
-      <w:r>
-        <w:rPr>
-          <w:rFonts w:ascii="Times New Roman" w:hAnsi="Times New Roman" w:cs="Times New Roman"/>
-        </w:rPr>
-        <w:t xml:space="preserve"> a depender da implementação do</w:t>
-      </w:r>
-      <w:r>
-        <w:rPr>
-          <w:rFonts w:ascii="Times New Roman" w:hAnsi="Times New Roman" w:cs="Times New Roman"/>
-        </w:rPr>
-        <w:t xml:space="preserve"> mecanismo</w:t>
-      </w:r>
-      <w:r>
-        <w:rPr>
-          <w:rFonts w:ascii="Times New Roman" w:hAnsi="Times New Roman" w:cs="Times New Roman"/>
-        </w:rPr>
-        <w:t>.</w:t>
-      </w:r>
-      <w:r>
-        <w:rPr>
-          <w:rFonts w:ascii="Times New Roman" w:hAnsi="Times New Roman" w:cs="Times New Roman"/>
-        </w:rPr>
-        <w:t xml:space="preserve"> </w:t>
-      </w:r>
-      <w:bookmarkStart w:id="2" w:name="_GoBack"/>
-      <w:bookmarkEnd w:id="2"/>
+        <w:t>á</w:t>
+      </w:r>
+      <w:r>
+        <w:rPr>
+          <w:rFonts w:ascii="Times New Roman" w:hAnsi="Times New Roman" w:cs="Times New Roman"/>
+        </w:rPr>
+        <w:t>rvore</w:t>
+      </w:r>
+      <w:r>
+        <w:rPr>
+          <w:rFonts w:ascii="Times New Roman" w:hAnsi="Times New Roman" w:cs="Times New Roman"/>
+        </w:rPr>
+        <w:t>s</w:t>
+      </w:r>
+      <w:r>
+        <w:rPr>
+          <w:rFonts w:ascii="Times New Roman" w:hAnsi="Times New Roman" w:cs="Times New Roman"/>
+        </w:rPr>
+        <w:t xml:space="preserve"> de decisão</w:t>
+      </w:r>
+      <w:r>
+        <w:rPr>
+          <w:rFonts w:ascii="Times New Roman" w:hAnsi="Times New Roman" w:cs="Times New Roman"/>
+        </w:rPr>
+        <w:t xml:space="preserve">. A árvore gerada é ajustada mediante aos valores fornecidos em sua instancia, classificando da melhor </w:t>
+      </w:r>
+      <w:r>
+        <w:rPr>
+          <w:rFonts w:ascii="Times New Roman" w:hAnsi="Times New Roman" w:cs="Times New Roman"/>
+        </w:rPr>
+        <w:lastRenderedPageBreak/>
+        <w:t xml:space="preserve">forma possível uma dada observação, com base nos valores disponíveis na base </w:t>
+      </w:r>
+      <w:r>
+        <w:rPr>
+          <w:rFonts w:ascii="Times New Roman" w:hAnsi="Times New Roman" w:cs="Times New Roman"/>
+        </w:rPr>
+        <w:t>durante a</w:t>
+      </w:r>
+      <w:r>
+        <w:rPr>
+          <w:rFonts w:ascii="Times New Roman" w:hAnsi="Times New Roman" w:cs="Times New Roman"/>
+        </w:rPr>
+        <w:t xml:space="preserve"> geração da árvore.</w:t>
+      </w:r>
     </w:p>
     <w:p>
       <w:pPr>
@@ -3352,66 +3759,145 @@
         <w:rPr>
           <w:rFonts w:ascii="Times New Roman" w:hAnsi="Times New Roman" w:cs="Times New Roman"/>
         </w:rPr>
-        <w:t xml:space="preserve">Para fazer a </w:t>
-      </w:r>
-      <w:r>
-        <w:rPr>
-          <w:rFonts w:ascii="Times New Roman" w:hAnsi="Times New Roman" w:cs="Times New Roman"/>
-        </w:rPr>
-        <w:t>busca por soluções destaca-se a utilização de algoritmos recursivo que utilizam processos heurísticos para estimar a procedênci</w:t>
-      </w:r>
-      <w:r>
-        <w:rPr>
-          <w:rFonts w:ascii="Times New Roman" w:hAnsi="Times New Roman" w:cs="Times New Roman"/>
-        </w:rPr>
-        <w:t>a positiva ou negativa de uma i</w:t>
-      </w:r>
-      <w:r>
-        <w:rPr>
-          <w:rFonts w:ascii="Times New Roman" w:hAnsi="Times New Roman" w:cs="Times New Roman"/>
-        </w:rPr>
-        <w:t xml:space="preserve">teração. Os mesmos tratam-se de métodos de refinamento de busca por força bruta, e fazem a varredura do espaço de busca com o objetivo de encontrar uma solução para um problema gerado pelo jogador. A generalização de soluções demonstra-se eficiente com a utilização de técnicas de aprendizado supervisionado, onde é gerada uma arvore de decisão com os resultados obtidos </w:t>
-      </w:r>
-      <w:r>
-        <w:rPr>
-          <w:rFonts w:ascii="Times New Roman" w:hAnsi="Times New Roman" w:cs="Times New Roman"/>
-        </w:rPr>
-        <w:lastRenderedPageBreak/>
-        <w:t>de uma base de conhecimento. A árvore gerada é ajustada mediante aos valores fornecidos em sua instancia, classificando da melhor forma possível uma dada observação, com base nos valores disponíveis na base na geração da árvore.</w:t>
-      </w:r>
-    </w:p>
-    <w:p>
-      <w:pPr>
-        <w:pStyle w:val="Standard"/>
-        <w:spacing w:after="100" w:afterAutospacing="1"/>
-        <w:ind w:firstLine="706"/>
-        <w:jc w:val="both"/>
-        <w:rPr>
-          <w:rFonts w:ascii="Times New Roman" w:hAnsi="Times New Roman" w:cs="Times New Roman"/>
-        </w:rPr>
-      </w:pPr>
-      <w:r>
-        <w:rPr>
-          <w:rFonts w:ascii="Times New Roman" w:hAnsi="Times New Roman" w:cs="Times New Roman"/>
-        </w:rPr>
-        <w:t>Neste contexto, onde é necessário que para um dado problema seja encontrada uma solução e posteriormente a solução possa ser generalizada para outro problema, a utilização dos dois métodos citados mostra-se viável, pois com a aplicação do método de busca, é possível gerar uma base com soluções especificas para problemas resolvidos, e com a utilização do método de classificação é possível generalizar estas soluções para problema não tratados, gerando a melhor classificação possível para problemas semelhantes e possíveis boas soluções para problemas muito diferentes.</w:t>
-      </w:r>
-    </w:p>
-    <w:p>
-      <w:pPr>
-        <w:pStyle w:val="Standard"/>
-        <w:spacing w:after="100" w:afterAutospacing="1"/>
-        <w:ind w:firstLine="706"/>
-        <w:jc w:val="both"/>
-        <w:rPr>
-          <w:rFonts w:ascii="Times New Roman" w:hAnsi="Times New Roman" w:cs="Times New Roman"/>
-        </w:rPr>
-      </w:pPr>
-      <w:r>
-        <w:rPr>
-          <w:rFonts w:ascii="Times New Roman" w:hAnsi="Times New Roman" w:cs="Times New Roman"/>
-        </w:rPr>
-        <w:t>É muito importante para o cenário atual dos jogos que novas técnicas de desenvolvimento de inteligências artificiais sejam criadas. Com a evolução constante dos diversos aspectos de um jogo é necessário que hajam evoluções na inteligência empregada aos elementos que compõe o mesmo. Assim sendo, o jogador estará cada vez mais imerso no universo criado pelos desenvolvedores e cada vez menos distraído pelas falhas nas implementações empregadas ao jogo.</w:t>
+        <w:t>Nes</w:t>
+      </w:r>
+      <w:r>
+        <w:rPr>
+          <w:rFonts w:ascii="Times New Roman" w:hAnsi="Times New Roman" w:cs="Times New Roman"/>
+        </w:rPr>
+        <w:t>s</w:t>
+      </w:r>
+      <w:r>
+        <w:rPr>
+          <w:rFonts w:ascii="Times New Roman" w:hAnsi="Times New Roman" w:cs="Times New Roman"/>
+        </w:rPr>
+        <w:t xml:space="preserve">e </w:t>
+      </w:r>
+      <w:r>
+        <w:rPr>
+          <w:rFonts w:ascii="Times New Roman" w:hAnsi="Times New Roman" w:cs="Times New Roman"/>
+        </w:rPr>
+        <w:t>cenário</w:t>
+      </w:r>
+      <w:r>
+        <w:rPr>
+          <w:rFonts w:ascii="Times New Roman" w:hAnsi="Times New Roman" w:cs="Times New Roman"/>
+        </w:rPr>
+        <w:t xml:space="preserve">, onde é </w:t>
+      </w:r>
+      <w:r>
+        <w:rPr>
+          <w:rFonts w:ascii="Times New Roman" w:hAnsi="Times New Roman" w:cs="Times New Roman"/>
+        </w:rPr>
+        <w:t>preciso</w:t>
+      </w:r>
+      <w:r>
+        <w:rPr>
+          <w:rFonts w:ascii="Times New Roman" w:hAnsi="Times New Roman" w:cs="Times New Roman"/>
+        </w:rPr>
+        <w:t xml:space="preserve"> que para um dado problema seja encontrada uma solução</w:t>
+      </w:r>
+      <w:r>
+        <w:rPr>
+          <w:rFonts w:ascii="Times New Roman" w:hAnsi="Times New Roman" w:cs="Times New Roman"/>
+        </w:rPr>
+        <w:t>,</w:t>
+      </w:r>
+      <w:r>
+        <w:rPr>
+          <w:rFonts w:ascii="Times New Roman" w:hAnsi="Times New Roman" w:cs="Times New Roman"/>
+        </w:rPr>
+        <w:t xml:space="preserve"> e posteriormente</w:t>
+      </w:r>
+      <w:r>
+        <w:rPr>
+          <w:rFonts w:ascii="Times New Roman" w:hAnsi="Times New Roman" w:cs="Times New Roman"/>
+        </w:rPr>
+        <w:t xml:space="preserve"> possa ser generalizada para outro</w:t>
+      </w:r>
+      <w:r>
+        <w:rPr>
+          <w:rFonts w:ascii="Times New Roman" w:hAnsi="Times New Roman" w:cs="Times New Roman"/>
+        </w:rPr>
+        <w:t>s</w:t>
+      </w:r>
+      <w:r>
+        <w:rPr>
+          <w:rFonts w:ascii="Times New Roman" w:hAnsi="Times New Roman" w:cs="Times New Roman"/>
+        </w:rPr>
+        <w:t xml:space="preserve"> problema</w:t>
+      </w:r>
+      <w:r>
+        <w:rPr>
+          <w:rFonts w:ascii="Times New Roman" w:hAnsi="Times New Roman" w:cs="Times New Roman"/>
+        </w:rPr>
+        <w:t>s</w:t>
+      </w:r>
+      <w:r>
+        <w:rPr>
+          <w:rFonts w:ascii="Times New Roman" w:hAnsi="Times New Roman" w:cs="Times New Roman"/>
+        </w:rPr>
+        <w:t xml:space="preserve">, a utilização dos métodos </w:t>
+      </w:r>
+      <w:r>
+        <w:rPr>
+          <w:rFonts w:ascii="Times New Roman" w:hAnsi="Times New Roman" w:cs="Times New Roman"/>
+        </w:rPr>
+        <w:t xml:space="preserve">de busca e </w:t>
+      </w:r>
+      <w:r>
+        <w:rPr>
+          <w:rFonts w:ascii="Times New Roman" w:hAnsi="Times New Roman" w:cs="Times New Roman"/>
+        </w:rPr>
+        <w:t>classificação</w:t>
+      </w:r>
+      <w:r>
+        <w:rPr>
+          <w:rFonts w:ascii="Times New Roman" w:hAnsi="Times New Roman" w:cs="Times New Roman"/>
+        </w:rPr>
+        <w:t>, em conjunto,</w:t>
+      </w:r>
+      <w:r>
+        <w:rPr>
+          <w:rFonts w:ascii="Times New Roman" w:hAnsi="Times New Roman" w:cs="Times New Roman"/>
+        </w:rPr>
+        <w:t xml:space="preserve"> mostra-se viável, pois com a aplicação do método de busca, é possível gerar uma base</w:t>
+      </w:r>
+      <w:r>
+        <w:rPr>
+          <w:rFonts w:ascii="Times New Roman" w:hAnsi="Times New Roman" w:cs="Times New Roman"/>
+        </w:rPr>
+        <w:t xml:space="preserve"> de dados</w:t>
+      </w:r>
+      <w:r>
+        <w:rPr>
+          <w:rFonts w:ascii="Times New Roman" w:hAnsi="Times New Roman" w:cs="Times New Roman"/>
+        </w:rPr>
+        <w:t xml:space="preserve"> com soluções especificas par</w:t>
+      </w:r>
+      <w:r>
+        <w:rPr>
+          <w:rFonts w:ascii="Times New Roman" w:hAnsi="Times New Roman" w:cs="Times New Roman"/>
+        </w:rPr>
+        <w:t xml:space="preserve">a problemas resolvidos, e com </w:t>
+      </w:r>
+      <w:r>
+        <w:rPr>
+          <w:rFonts w:ascii="Times New Roman" w:hAnsi="Times New Roman" w:cs="Times New Roman"/>
+        </w:rPr>
+        <w:t>o método de classificação é possível generalizar estas soluções para problema não tratados, gerando a melhor classificação pos</w:t>
+      </w:r>
+      <w:r>
+        <w:rPr>
+          <w:rFonts w:ascii="Times New Roman" w:hAnsi="Times New Roman" w:cs="Times New Roman"/>
+        </w:rPr>
+        <w:t>sível para problemas semelhantes</w:t>
+      </w:r>
+      <w:r>
+        <w:rPr>
+          <w:rFonts w:ascii="Times New Roman" w:hAnsi="Times New Roman" w:cs="Times New Roman"/>
+        </w:rPr>
+        <w:t xml:space="preserve"> e possíveis boas soluções para problemas muito diferentes.</w:t>
       </w:r>
     </w:p>
     <w:p>
@@ -3503,27 +3989,7 @@
           <w:szCs w:val="24"/>
           <w:lang w:eastAsia="pt-BR"/>
         </w:rPr>
-        <w:t xml:space="preserve">Demonstração da utilização de uma base de dados gerada pelo método de </w:t>
-      </w:r>
-      <w:proofErr w:type="spellStart"/>
-      <w:r>
-        <w:rPr>
-          <w:rFonts w:ascii="Times New Roman" w:eastAsia="Times New Roman" w:hAnsi="Times New Roman"/>
-          <w:sz w:val="24"/>
-          <w:szCs w:val="24"/>
-          <w:lang w:eastAsia="pt-BR"/>
-        </w:rPr>
-        <w:t>backtracking</w:t>
-      </w:r>
-      <w:proofErr w:type="spellEnd"/>
-      <w:r>
-        <w:rPr>
-          <w:rFonts w:ascii="Times New Roman" w:eastAsia="Times New Roman" w:hAnsi="Times New Roman"/>
-          <w:sz w:val="24"/>
-          <w:szCs w:val="24"/>
-          <w:lang w:eastAsia="pt-BR"/>
-        </w:rPr>
-        <w:t xml:space="preserve"> para o treinamento de árvores de decisão;</w:t>
+        <w:t>Demonstração da utilização de uma base de dados gerada pelo método de backtracking para o treinamento de árvores de decisão;</w:t>
       </w:r>
     </w:p>
     <w:p>
@@ -3877,7 +4343,6 @@
           <w:szCs w:val="24"/>
           <w:lang w:eastAsia="pt-BR"/>
         </w:rPr>
-        <w:lastRenderedPageBreak/>
         <w:t>Finalmente, no Capítulo 8</w:t>
       </w:r>
       <w:r>
@@ -3889,136 +4354,6 @@
         </w:rPr>
         <w:t>, são dadas as conclusões e orientações para trabalhos futuros.</w:t>
       </w:r>
-    </w:p>
-    <w:p>
-      <w:pPr>
-        <w:shd w:val="clear" w:color="auto" w:fill="FFFFFF"/>
-        <w:suppressAutoHyphens w:val="0"/>
-        <w:spacing w:line="240" w:lineRule="auto"/>
-        <w:rPr>
-          <w:rFonts w:ascii="Times New Roman" w:eastAsia="Times New Roman" w:hAnsi="Times New Roman"/>
-          <w:sz w:val="24"/>
-          <w:szCs w:val="24"/>
-          <w:lang w:eastAsia="pt-BR"/>
-        </w:rPr>
-      </w:pPr>
-    </w:p>
-    <w:p>
-      <w:pPr>
-        <w:shd w:val="clear" w:color="auto" w:fill="FFFFFF"/>
-        <w:suppressAutoHyphens w:val="0"/>
-        <w:spacing w:line="240" w:lineRule="auto"/>
-        <w:rPr>
-          <w:rFonts w:ascii="Times New Roman" w:eastAsia="Times New Roman" w:hAnsi="Times New Roman"/>
-          <w:sz w:val="24"/>
-          <w:szCs w:val="24"/>
-          <w:lang w:eastAsia="pt-BR"/>
-        </w:rPr>
-      </w:pPr>
-    </w:p>
-    <w:p>
-      <w:pPr>
-        <w:shd w:val="clear" w:color="auto" w:fill="FFFFFF"/>
-        <w:suppressAutoHyphens w:val="0"/>
-        <w:spacing w:line="240" w:lineRule="auto"/>
-        <w:rPr>
-          <w:rFonts w:ascii="Times New Roman" w:eastAsia="Times New Roman" w:hAnsi="Times New Roman"/>
-          <w:sz w:val="24"/>
-          <w:szCs w:val="24"/>
-          <w:lang w:eastAsia="pt-BR"/>
-        </w:rPr>
-      </w:pPr>
-    </w:p>
-    <w:p>
-      <w:pPr>
-        <w:shd w:val="clear" w:color="auto" w:fill="FFFFFF"/>
-        <w:suppressAutoHyphens w:val="0"/>
-        <w:spacing w:line="240" w:lineRule="auto"/>
-        <w:rPr>
-          <w:rFonts w:ascii="Times New Roman" w:eastAsia="Times New Roman" w:hAnsi="Times New Roman"/>
-          <w:sz w:val="24"/>
-          <w:szCs w:val="24"/>
-          <w:lang w:eastAsia="pt-BR"/>
-        </w:rPr>
-      </w:pPr>
-    </w:p>
-    <w:p>
-      <w:pPr>
-        <w:shd w:val="clear" w:color="auto" w:fill="FFFFFF"/>
-        <w:suppressAutoHyphens w:val="0"/>
-        <w:spacing w:line="240" w:lineRule="auto"/>
-        <w:rPr>
-          <w:rFonts w:ascii="Times New Roman" w:eastAsia="Times New Roman" w:hAnsi="Times New Roman"/>
-          <w:sz w:val="24"/>
-          <w:szCs w:val="24"/>
-          <w:lang w:eastAsia="pt-BR"/>
-        </w:rPr>
-      </w:pPr>
-    </w:p>
-    <w:p>
-      <w:pPr>
-        <w:shd w:val="clear" w:color="auto" w:fill="FFFFFF"/>
-        <w:suppressAutoHyphens w:val="0"/>
-        <w:spacing w:line="240" w:lineRule="auto"/>
-        <w:rPr>
-          <w:rFonts w:ascii="Times New Roman" w:eastAsia="Times New Roman" w:hAnsi="Times New Roman"/>
-          <w:sz w:val="24"/>
-          <w:szCs w:val="24"/>
-          <w:lang w:eastAsia="pt-BR"/>
-        </w:rPr>
-      </w:pPr>
-    </w:p>
-    <w:p>
-      <w:pPr>
-        <w:shd w:val="clear" w:color="auto" w:fill="FFFFFF"/>
-        <w:suppressAutoHyphens w:val="0"/>
-        <w:spacing w:line="240" w:lineRule="auto"/>
-        <w:rPr>
-          <w:rFonts w:ascii="Times New Roman" w:eastAsia="Times New Roman" w:hAnsi="Times New Roman"/>
-          <w:sz w:val="24"/>
-          <w:szCs w:val="24"/>
-          <w:lang w:eastAsia="pt-BR"/>
-        </w:rPr>
-      </w:pPr>
-    </w:p>
-    <w:p>
-      <w:pPr>
-        <w:shd w:val="clear" w:color="auto" w:fill="FFFFFF"/>
-        <w:suppressAutoHyphens w:val="0"/>
-        <w:spacing w:line="240" w:lineRule="auto"/>
-        <w:rPr>
-          <w:rFonts w:ascii="Times New Roman" w:eastAsia="Times New Roman" w:hAnsi="Times New Roman"/>
-          <w:sz w:val="24"/>
-          <w:szCs w:val="24"/>
-          <w:lang w:eastAsia="pt-BR"/>
-        </w:rPr>
-      </w:pPr>
-    </w:p>
-    <w:p>
-      <w:pPr>
-        <w:shd w:val="clear" w:color="auto" w:fill="FFFFFF"/>
-        <w:suppressAutoHyphens w:val="0"/>
-        <w:spacing w:line="240" w:lineRule="auto"/>
-        <w:rPr>
-          <w:rFonts w:ascii="Times New Roman" w:eastAsia="Times New Roman" w:hAnsi="Times New Roman"/>
-          <w:sz w:val="24"/>
-          <w:szCs w:val="24"/>
-          <w:lang w:eastAsia="pt-BR"/>
-        </w:rPr>
-      </w:pPr>
-    </w:p>
-    <w:p>
-      <w:pPr>
-        <w:shd w:val="clear" w:color="auto" w:fill="FFFFFF"/>
-        <w:suppressAutoHyphens w:val="0"/>
-        <w:spacing w:line="240" w:lineRule="auto"/>
-        <w:rPr>
-          <w:rFonts w:ascii="Times New Roman" w:eastAsia="Times New Roman" w:hAnsi="Times New Roman"/>
-          <w:sz w:val="24"/>
-          <w:szCs w:val="24"/>
-          <w:lang w:eastAsia="pt-BR"/>
-        </w:rPr>
-      </w:pPr>
     </w:p>
     <w:p>
       <w:pPr>
@@ -4189,96 +4524,51 @@
           <w:szCs w:val="24"/>
           <w:lang w:val="en-US"/>
         </w:rPr>
-        <w:t>STANLEY, Kenneth O.; MIIKKULAINEN,</w:t>
-      </w:r>
-      <w:r>
-        <w:rPr>
-          <w:rFonts w:ascii="Times New Roman" w:hAnsi="Times New Roman"/>
+        <w:t xml:space="preserve">STANLEY, Kenneth O.; MIIKKULAINEN, Risto. </w:t>
+      </w:r>
+      <w:r>
+        <w:rPr>
+          <w:rFonts w:ascii="Times New Roman" w:hAnsi="Times New Roman"/>
+          <w:b/>
           <w:sz w:val="24"/>
           <w:szCs w:val="24"/>
           <w:lang w:val="en-US"/>
         </w:rPr>
+        <w:t xml:space="preserve">Evolving Neural Networks through Augmenting Topologies. </w:t>
+      </w:r>
+      <w:r>
+        <w:rPr>
+          <w:rFonts w:ascii="Times New Roman" w:hAnsi="Times New Roman"/>
+          <w:sz w:val="24"/>
+          <w:szCs w:val="24"/>
+          <w:lang w:val="en-US"/>
+        </w:rPr>
+        <w:t>Massachusetts Institute of Technology, 2002.</w:t>
+      </w:r>
+      <w:r>
+        <w:rPr>
+          <w:rFonts w:ascii="Times New Roman" w:hAnsi="Times New Roman"/>
+          <w:sz w:val="24"/>
+          <w:szCs w:val="24"/>
+        </w:rPr>
         <w:t xml:space="preserve"> </w:t>
       </w:r>
-      <w:proofErr w:type="spellStart"/>
-      <w:r>
-        <w:rPr>
-          <w:rFonts w:ascii="Times New Roman" w:hAnsi="Times New Roman"/>
-          <w:sz w:val="24"/>
-          <w:szCs w:val="24"/>
-          <w:lang w:val="en-US"/>
-        </w:rPr>
-        <w:t>Risto</w:t>
-      </w:r>
-      <w:proofErr w:type="spellEnd"/>
-      <w:r>
-        <w:rPr>
-          <w:rFonts w:ascii="Times New Roman" w:hAnsi="Times New Roman"/>
-          <w:sz w:val="24"/>
-          <w:szCs w:val="24"/>
-          <w:lang w:val="en-US"/>
-        </w:rPr>
-        <w:t xml:space="preserve">. </w:t>
-      </w:r>
-      <w:r>
-        <w:rPr>
-          <w:rFonts w:ascii="Times New Roman" w:hAnsi="Times New Roman"/>
-          <w:b/>
-          <w:sz w:val="24"/>
-          <w:szCs w:val="24"/>
-          <w:lang w:val="en-US"/>
-        </w:rPr>
-        <w:t xml:space="preserve">Evolving Neural Networks through Augmenting Topologies. </w:t>
-      </w:r>
-      <w:r>
-        <w:rPr>
-          <w:rFonts w:ascii="Times New Roman" w:hAnsi="Times New Roman"/>
-          <w:sz w:val="24"/>
-          <w:szCs w:val="24"/>
-          <w:lang w:val="en-US"/>
-        </w:rPr>
-        <w:t>Massachusetts Institute of Technology, 2002.</w:t>
-      </w:r>
-      <w:r>
-        <w:rPr>
-          <w:rFonts w:ascii="Times New Roman" w:hAnsi="Times New Roman"/>
-          <w:sz w:val="24"/>
-          <w:szCs w:val="24"/>
-          <w:lang w:val="en-US"/>
-        </w:rPr>
-        <w:t xml:space="preserve"> </w:t>
-      </w:r>
-      <w:proofErr w:type="spellStart"/>
-      <w:r>
-        <w:rPr>
-          <w:rFonts w:ascii="Times New Roman" w:hAnsi="Times New Roman"/>
-          <w:sz w:val="24"/>
-          <w:szCs w:val="24"/>
-          <w:lang w:val="en-US"/>
+      <w:r>
+        <w:rPr>
+          <w:rFonts w:ascii="Times New Roman" w:hAnsi="Times New Roman"/>
+          <w:sz w:val="24"/>
+          <w:szCs w:val="24"/>
         </w:rPr>
         <w:t>Disponível</w:t>
       </w:r>
-      <w:proofErr w:type="spellEnd"/>
-      <w:r>
-        <w:rPr>
-          <w:rFonts w:ascii="Times New Roman" w:hAnsi="Times New Roman"/>
-          <w:sz w:val="24"/>
-          <w:szCs w:val="24"/>
-          <w:lang w:val="en-US"/>
-        </w:rPr>
-        <w:t xml:space="preserve"> </w:t>
-      </w:r>
-      <w:proofErr w:type="spellStart"/>
-      <w:r>
-        <w:rPr>
-          <w:rFonts w:ascii="Times New Roman" w:hAnsi="Times New Roman"/>
-          <w:sz w:val="24"/>
-          <w:szCs w:val="24"/>
-          <w:lang w:val="en-US"/>
-        </w:rPr>
-        <w:t>em</w:t>
-      </w:r>
-      <w:proofErr w:type="spellEnd"/>
+      <w:r>
+        <w:rPr>
+          <w:rFonts w:ascii="Times New Roman" w:hAnsi="Times New Roman"/>
+          <w:sz w:val="24"/>
+          <w:szCs w:val="24"/>
+        </w:rPr>
+        <w:t xml:space="preserve"> em</w:t>
+      </w:r>
       <w:r>
         <w:rPr>
           <w:rFonts w:ascii="Times New Roman" w:hAnsi="Times New Roman"/>
@@ -4301,9 +4591,9 @@
         <w:r>
           <w:rPr>
             <w:rStyle w:val="Hyperlink"/>
-            <w:rFonts w:ascii="Helvetica" w:hAnsi="Helvetica"/>
-            <w:sz w:val="20"/>
-            <w:szCs w:val="20"/>
+            <w:rFonts w:ascii="Times New Roman" w:hAnsi="Times New Roman"/>
+            <w:sz w:val="24"/>
+            <w:szCs w:val="24"/>
             <w:lang w:val="en-US"/>
           </w:rPr>
           <w:t>http://goo.gl/TccvC</w:t>
@@ -4311,10 +4601,10 @@
       </w:hyperlink>
       <w:r>
         <w:rPr>
-          <w:rFonts w:ascii="Helvetica" w:hAnsi="Helvetica"/>
+          <w:rFonts w:ascii="Times New Roman" w:hAnsi="Times New Roman"/>
           <w:color w:val="444444"/>
-          <w:sz w:val="20"/>
-          <w:szCs w:val="20"/>
+          <w:sz w:val="24"/>
+          <w:szCs w:val="24"/>
           <w:lang w:val="en-US"/>
         </w:rPr>
         <w:t>&gt;</w:t>
@@ -4407,19 +4697,19 @@
         <w:r>
           <w:rPr>
             <w:rStyle w:val="Hyperlink"/>
-            <w:rFonts w:ascii="Helvetica" w:hAnsi="Helvetica"/>
-            <w:sz w:val="20"/>
-            <w:szCs w:val="20"/>
+            <w:rFonts w:ascii="Times New Roman" w:hAnsi="Times New Roman"/>
+            <w:sz w:val="24"/>
+            <w:szCs w:val="24"/>
           </w:rPr>
           <w:t>http://goo.gl/CS45lZ</w:t>
         </w:r>
       </w:hyperlink>
       <w:r>
         <w:rPr>
-          <w:rFonts w:ascii="Helvetica" w:hAnsi="Helvetica"/>
+          <w:rFonts w:ascii="Times New Roman" w:hAnsi="Times New Roman"/>
           <w:color w:val="444444"/>
-          <w:sz w:val="20"/>
-          <w:szCs w:val="20"/>
+          <w:sz w:val="24"/>
+          <w:szCs w:val="24"/>
         </w:rPr>
         <w:t>&gt;</w:t>
       </w:r>
@@ -4430,6 +4720,7 @@
         <w:jc w:val="both"/>
         <w:rPr>
           <w:rFonts w:ascii="Times New Roman" w:hAnsi="Times New Roman"/>
+          <w:color w:val="444444"/>
           <w:sz w:val="24"/>
           <w:szCs w:val="24"/>
         </w:rPr>
@@ -4490,27 +4781,120 @@
         <w:r>
           <w:rPr>
             <w:rStyle w:val="Hyperlink"/>
-            <w:rFonts w:ascii="Helvetica" w:hAnsi="Helvetica"/>
-            <w:sz w:val="20"/>
-            <w:szCs w:val="20"/>
+            <w:rFonts w:ascii="Times New Roman" w:hAnsi="Times New Roman"/>
+            <w:sz w:val="24"/>
+            <w:szCs w:val="24"/>
           </w:rPr>
           <w:t>http://goo.gl/Cj8khW</w:t>
         </w:r>
       </w:hyperlink>
       <w:r>
         <w:rPr>
-          <w:rFonts w:ascii="Helvetica" w:hAnsi="Helvetica"/>
+          <w:rFonts w:ascii="Times New Roman" w:hAnsi="Times New Roman"/>
           <w:color w:val="444444"/>
-          <w:sz w:val="20"/>
-          <w:szCs w:val="20"/>
+          <w:sz w:val="24"/>
+          <w:szCs w:val="24"/>
         </w:rPr>
         <w:t>&gt;</w:t>
       </w:r>
-      <w:r>
-        <w:rPr>
-          <w:rFonts w:ascii="Times New Roman" w:hAnsi="Times New Roman"/>
-          <w:sz w:val="24"/>
-          <w:szCs w:val="24"/>
+    </w:p>
+    <w:p>
+      <w:pPr>
+        <w:spacing w:after="240"/>
+        <w:jc w:val="both"/>
+        <w:rPr>
+          <w:rFonts w:ascii="Times New Roman" w:hAnsi="Times New Roman"/>
+          <w:sz w:val="24"/>
+          <w:szCs w:val="24"/>
+          <w:lang w:val="en-US"/>
+        </w:rPr>
+      </w:pPr>
+      <w:r>
+        <w:rPr>
+          <w:rFonts w:ascii="Times New Roman" w:hAnsi="Times New Roman"/>
+          <w:sz w:val="24"/>
+          <w:szCs w:val="24"/>
+          <w:lang w:val="en-US"/>
+        </w:rPr>
+        <w:t xml:space="preserve">TANIMOTO, Steven L. </w:t>
+      </w:r>
+      <w:r>
+        <w:rPr>
+          <w:rFonts w:ascii="Times New Roman" w:hAnsi="Times New Roman"/>
+          <w:b/>
+          <w:sz w:val="24"/>
+          <w:szCs w:val="24"/>
+          <w:lang w:val="en-US"/>
+        </w:rPr>
+        <w:t>The Elements of Artificial Intelligence.</w:t>
+      </w:r>
+      <w:r>
+        <w:rPr>
+          <w:rFonts w:ascii="Times New Roman" w:hAnsi="Times New Roman"/>
+          <w:sz w:val="24"/>
+          <w:szCs w:val="24"/>
+          <w:lang w:val="en-US"/>
+        </w:rPr>
+        <w:t xml:space="preserve"> Washington: Computer Science Press, 1987.</w:t>
+      </w:r>
+      <w:r>
+        <w:rPr>
+          <w:rFonts w:ascii="Times New Roman" w:hAnsi="Times New Roman"/>
+          <w:sz w:val="24"/>
+          <w:szCs w:val="24"/>
+        </w:rPr>
+        <w:t xml:space="preserve"> </w:t>
+      </w:r>
+      <w:r>
+        <w:rPr>
+          <w:rFonts w:ascii="Times New Roman" w:hAnsi="Times New Roman"/>
+          <w:sz w:val="24"/>
+          <w:szCs w:val="24"/>
+        </w:rPr>
+        <w:t>Disponível</w:t>
+      </w:r>
+      <w:r>
+        <w:rPr>
+          <w:rFonts w:ascii="Times New Roman" w:hAnsi="Times New Roman"/>
+          <w:sz w:val="24"/>
+          <w:szCs w:val="24"/>
+        </w:rPr>
+        <w:t xml:space="preserve"> em</w:t>
+      </w:r>
+      <w:r>
+        <w:rPr>
+          <w:rFonts w:ascii="Times New Roman" w:hAnsi="Times New Roman"/>
+          <w:sz w:val="24"/>
+          <w:szCs w:val="24"/>
+          <w:lang w:val="en-US"/>
+        </w:rPr>
+        <w:t>: &lt;</w:t>
+      </w:r>
+      <w:hyperlink r:id="rId12" w:history="1">
+        <w:r>
+          <w:rPr>
+            <w:rStyle w:val="Hyperlink"/>
+            <w:rFonts w:ascii="Times New Roman" w:hAnsi="Times New Roman"/>
+            <w:sz w:val="24"/>
+            <w:szCs w:val="24"/>
+          </w:rPr>
+          <w:t>http://goo.gl/O9n6f6</w:t>
+        </w:r>
+      </w:hyperlink>
+      <w:r>
+        <w:rPr>
+          <w:rFonts w:ascii="Times New Roman" w:hAnsi="Times New Roman"/>
+          <w:sz w:val="24"/>
+          <w:szCs w:val="24"/>
+        </w:rPr>
+        <w:t>&gt;</w:t>
+      </w:r>
+      <w:r>
+        <w:rPr>
+          <w:rFonts w:ascii="Times New Roman" w:hAnsi="Times New Roman"/>
+          <w:sz w:val="24"/>
+          <w:szCs w:val="24"/>
+          <w:lang w:val="en-US"/>
         </w:rPr>
         <w:br w:type="page"/>
       </w:r>
@@ -4566,7 +4950,7 @@
       </w:pPr>
     </w:p>
     <w:sectPr>
-      <w:headerReference w:type="default" r:id="rId12"/>
+      <w:headerReference w:type="default" r:id="rId13"/>
       <w:pgSz w:w="11906" w:h="16838"/>
       <w:pgMar w:top="1701" w:right="1134" w:bottom="1134" w:left="1701" w:header="709" w:footer="0" w:gutter="0"/>
       <w:cols w:space="720"/>
@@ -4578,7 +4962,7 @@
 </file>
 
 <file path=word/endnotes.xml><?xml version="1.0" encoding="utf-8"?>
-<w:endnotes xmlns:wpc="http://schemas.microsoft.com/office/word/2010/wordprocessingCanvas" xmlns:mc="http://schemas.openxmlformats.org/markup-compatibility/2006" xmlns:o="urn:schemas-microsoft-com:office:office" xmlns:r="http://schemas.openxmlformats.org/officeDocument/2006/relationships" xmlns:m="http://schemas.openxmlformats.org/officeDocument/2006/math" xmlns:v="urn:schemas-microsoft-com:vml" xmlns:wp14="http://schemas.microsoft.com/office/word/2010/wordprocessingDrawing" xmlns:wp="http://schemas.openxmlformats.org/drawingml/2006/wordprocessingDrawing" xmlns:w10="urn:schemas-microsoft-com:office:word" xmlns:w="http://schemas.openxmlformats.org/wordprocessingml/2006/main" xmlns:w14="http://schemas.microsoft.com/office/word/2010/wordml" xmlns:w15="http://schemas.microsoft.com/office/word/2012/wordml" xmlns:wpg="http://schemas.microsoft.com/office/word/2010/wordprocessingGroup" xmlns:wpi="http://schemas.microsoft.com/office/word/2010/wordprocessingInk" xmlns:wne="http://schemas.microsoft.com/office/word/2006/wordml" xmlns:wps="http://schemas.microsoft.com/office/word/2010/wordprocessingShape" mc:Ignorable="w14 w15 wp14">
+<w:endnotes xmlns:wpc="http://schemas.microsoft.com/office/word/2010/wordprocessingCanvas" xmlns:cx="http://schemas.microsoft.com/office/drawing/2014/chartex" xmlns:cx1="http://schemas.microsoft.com/office/drawing/2015/9/8/chartex" xmlns:cx2="http://schemas.microsoft.com/office/drawing/2015/10/21/chartex" xmlns:mc="http://schemas.openxmlformats.org/markup-compatibility/2006" xmlns:o="urn:schemas-microsoft-com:office:office" xmlns:r="http://schemas.openxmlformats.org/officeDocument/2006/relationships" xmlns:m="http://schemas.openxmlformats.org/officeDocument/2006/math" xmlns:v="urn:schemas-microsoft-com:vml" xmlns:wp14="http://schemas.microsoft.com/office/word/2010/wordprocessingDrawing" xmlns:wp="http://schemas.openxmlformats.org/drawingml/2006/wordprocessingDrawing" xmlns:w10="urn:schemas-microsoft-com:office:word" xmlns:w="http://schemas.openxmlformats.org/wordprocessingml/2006/main" xmlns:w14="http://schemas.microsoft.com/office/word/2010/wordml" xmlns:w15="http://schemas.microsoft.com/office/word/2012/wordml" xmlns:w16se="http://schemas.microsoft.com/office/word/2015/wordml/symex" xmlns:wpg="http://schemas.microsoft.com/office/word/2010/wordprocessingGroup" xmlns:wpi="http://schemas.microsoft.com/office/word/2010/wordprocessingInk" xmlns:wne="http://schemas.microsoft.com/office/word/2006/wordml" xmlns:wps="http://schemas.microsoft.com/office/word/2010/wordprocessingShape" mc:Ignorable="w14 w15 w16se wp14">
   <w:endnote w:type="separator" w:id="-1">
     <w:p>
       <w:pPr>
@@ -4603,7 +4987,7 @@
 </file>
 
 <file path=word/footnotes.xml><?xml version="1.0" encoding="utf-8"?>
-<w:footnotes xmlns:wpc="http://schemas.microsoft.com/office/word/2010/wordprocessingCanvas" xmlns:mc="http://schemas.openxmlformats.org/markup-compatibility/2006" xmlns:o="urn:schemas-microsoft-com:office:office" xmlns:r="http://schemas.openxmlformats.org/officeDocument/2006/relationships" xmlns:m="http://schemas.openxmlformats.org/officeDocument/2006/math" xmlns:v="urn:schemas-microsoft-com:vml" xmlns:wp14="http://schemas.microsoft.com/office/word/2010/wordprocessingDrawing" xmlns:wp="http://schemas.openxmlformats.org/drawingml/2006/wordprocessingDrawing" xmlns:w10="urn:schemas-microsoft-com:office:word" xmlns:w="http://schemas.openxmlformats.org/wordprocessingml/2006/main" xmlns:w14="http://schemas.microsoft.com/office/word/2010/wordml" xmlns:w15="http://schemas.microsoft.com/office/word/2012/wordml" xmlns:wpg="http://schemas.microsoft.com/office/word/2010/wordprocessingGroup" xmlns:wpi="http://schemas.microsoft.com/office/word/2010/wordprocessingInk" xmlns:wne="http://schemas.microsoft.com/office/word/2006/wordml" xmlns:wps="http://schemas.microsoft.com/office/word/2010/wordprocessingShape" mc:Ignorable="w14 w15 wp14">
+<w:footnotes xmlns:wpc="http://schemas.microsoft.com/office/word/2010/wordprocessingCanvas" xmlns:cx="http://schemas.microsoft.com/office/drawing/2014/chartex" xmlns:cx1="http://schemas.microsoft.com/office/drawing/2015/9/8/chartex" xmlns:cx2="http://schemas.microsoft.com/office/drawing/2015/10/21/chartex" xmlns:mc="http://schemas.openxmlformats.org/markup-compatibility/2006" xmlns:o="urn:schemas-microsoft-com:office:office" xmlns:r="http://schemas.openxmlformats.org/officeDocument/2006/relationships" xmlns:m="http://schemas.openxmlformats.org/officeDocument/2006/math" xmlns:v="urn:schemas-microsoft-com:vml" xmlns:wp14="http://schemas.microsoft.com/office/word/2010/wordprocessingDrawing" xmlns:wp="http://schemas.openxmlformats.org/drawingml/2006/wordprocessingDrawing" xmlns:w10="urn:schemas-microsoft-com:office:word" xmlns:w="http://schemas.openxmlformats.org/wordprocessingml/2006/main" xmlns:w14="http://schemas.microsoft.com/office/word/2010/wordml" xmlns:w15="http://schemas.microsoft.com/office/word/2012/wordml" xmlns:w16se="http://schemas.microsoft.com/office/word/2015/wordml/symex" xmlns:wpg="http://schemas.microsoft.com/office/word/2010/wordprocessingGroup" xmlns:wpi="http://schemas.microsoft.com/office/word/2010/wordprocessingInk" xmlns:wne="http://schemas.microsoft.com/office/word/2006/wordml" xmlns:wps="http://schemas.microsoft.com/office/word/2010/wordprocessingShape" mc:Ignorable="w14 w15 w16se wp14">
   <w:footnote w:type="separator" w:id="-1">
     <w:p>
       <w:pPr>
@@ -4719,7 +5103,7 @@
 </file>
 
 <file path=word/header1.xml><?xml version="1.0" encoding="utf-8"?>
-<w:hdr xmlns:wpc="http://schemas.microsoft.com/office/word/2010/wordprocessingCanvas" xmlns:mc="http://schemas.openxmlformats.org/markup-compatibility/2006" xmlns:o="urn:schemas-microsoft-com:office:office" xmlns:r="http://schemas.openxmlformats.org/officeDocument/2006/relationships" xmlns:m="http://schemas.openxmlformats.org/officeDocument/2006/math" xmlns:v="urn:schemas-microsoft-com:vml" xmlns:wp14="http://schemas.microsoft.com/office/word/2010/wordprocessingDrawing" xmlns:wp="http://schemas.openxmlformats.org/drawingml/2006/wordprocessingDrawing" xmlns:w10="urn:schemas-microsoft-com:office:word" xmlns:w="http://schemas.openxmlformats.org/wordprocessingml/2006/main" xmlns:w14="http://schemas.microsoft.com/office/word/2010/wordml" xmlns:w15="http://schemas.microsoft.com/office/word/2012/wordml" xmlns:wpg="http://schemas.microsoft.com/office/word/2010/wordprocessingGroup" xmlns:wpi="http://schemas.microsoft.com/office/word/2010/wordprocessingInk" xmlns:wne="http://schemas.microsoft.com/office/word/2006/wordml" xmlns:wps="http://schemas.microsoft.com/office/word/2010/wordprocessingShape" mc:Ignorable="w14 w15 wp14">
+<w:hdr xmlns:wpc="http://schemas.microsoft.com/office/word/2010/wordprocessingCanvas" xmlns:cx="http://schemas.microsoft.com/office/drawing/2014/chartex" xmlns:cx1="http://schemas.microsoft.com/office/drawing/2015/9/8/chartex" xmlns:cx2="http://schemas.microsoft.com/office/drawing/2015/10/21/chartex" xmlns:mc="http://schemas.openxmlformats.org/markup-compatibility/2006" xmlns:o="urn:schemas-microsoft-com:office:office" xmlns:r="http://schemas.openxmlformats.org/officeDocument/2006/relationships" xmlns:m="http://schemas.openxmlformats.org/officeDocument/2006/math" xmlns:v="urn:schemas-microsoft-com:vml" xmlns:wp14="http://schemas.microsoft.com/office/word/2010/wordprocessingDrawing" xmlns:wp="http://schemas.openxmlformats.org/drawingml/2006/wordprocessingDrawing" xmlns:w10="urn:schemas-microsoft-com:office:word" xmlns:w="http://schemas.openxmlformats.org/wordprocessingml/2006/main" xmlns:w14="http://schemas.microsoft.com/office/word/2010/wordml" xmlns:w15="http://schemas.microsoft.com/office/word/2012/wordml" xmlns:w16se="http://schemas.microsoft.com/office/word/2015/wordml/symex" xmlns:wpg="http://schemas.microsoft.com/office/word/2010/wordprocessingGroup" xmlns:wpi="http://schemas.microsoft.com/office/word/2010/wordprocessingInk" xmlns:wne="http://schemas.microsoft.com/office/word/2006/wordml" xmlns:wps="http://schemas.microsoft.com/office/word/2010/wordprocessingShape" mc:Ignorable="w14 w15 w16se wp14">
   <w:p>
     <w:pPr>
       <w:pStyle w:val="Header"/>
@@ -4735,7 +5119,7 @@
 </file>
 
 <file path=word/header2.xml><?xml version="1.0" encoding="utf-8"?>
-<w:hdr xmlns:wpc="http://schemas.microsoft.com/office/word/2010/wordprocessingCanvas" xmlns:mc="http://schemas.openxmlformats.org/markup-compatibility/2006" xmlns:o="urn:schemas-microsoft-com:office:office" xmlns:r="http://schemas.openxmlformats.org/officeDocument/2006/relationships" xmlns:m="http://schemas.openxmlformats.org/officeDocument/2006/math" xmlns:v="urn:schemas-microsoft-com:vml" xmlns:wp14="http://schemas.microsoft.com/office/word/2010/wordprocessingDrawing" xmlns:wp="http://schemas.openxmlformats.org/drawingml/2006/wordprocessingDrawing" xmlns:w10="urn:schemas-microsoft-com:office:word" xmlns:w="http://schemas.openxmlformats.org/wordprocessingml/2006/main" xmlns:w14="http://schemas.microsoft.com/office/word/2010/wordml" xmlns:w15="http://schemas.microsoft.com/office/word/2012/wordml" xmlns:wpg="http://schemas.microsoft.com/office/word/2010/wordprocessingGroup" xmlns:wpi="http://schemas.microsoft.com/office/word/2010/wordprocessingInk" xmlns:wne="http://schemas.microsoft.com/office/word/2006/wordml" xmlns:wps="http://schemas.microsoft.com/office/word/2010/wordprocessingShape" mc:Ignorable="w14 w15 wp14">
+<w:hdr xmlns:wpc="http://schemas.microsoft.com/office/word/2010/wordprocessingCanvas" xmlns:cx="http://schemas.microsoft.com/office/drawing/2014/chartex" xmlns:cx1="http://schemas.microsoft.com/office/drawing/2015/9/8/chartex" xmlns:cx2="http://schemas.microsoft.com/office/drawing/2015/10/21/chartex" xmlns:mc="http://schemas.openxmlformats.org/markup-compatibility/2006" xmlns:o="urn:schemas-microsoft-com:office:office" xmlns:r="http://schemas.openxmlformats.org/officeDocument/2006/relationships" xmlns:m="http://schemas.openxmlformats.org/officeDocument/2006/math" xmlns:v="urn:schemas-microsoft-com:vml" xmlns:wp14="http://schemas.microsoft.com/office/word/2010/wordprocessingDrawing" xmlns:wp="http://schemas.openxmlformats.org/drawingml/2006/wordprocessingDrawing" xmlns:w10="urn:schemas-microsoft-com:office:word" xmlns:w="http://schemas.openxmlformats.org/wordprocessingml/2006/main" xmlns:w14="http://schemas.microsoft.com/office/word/2010/wordml" xmlns:w15="http://schemas.microsoft.com/office/word/2012/wordml" xmlns:w16se="http://schemas.microsoft.com/office/word/2015/wordml/symex" xmlns:wpg="http://schemas.microsoft.com/office/word/2010/wordprocessingGroup" xmlns:wpi="http://schemas.microsoft.com/office/word/2010/wordprocessingInk" xmlns:wne="http://schemas.microsoft.com/office/word/2006/wordml" xmlns:wps="http://schemas.microsoft.com/office/word/2010/wordprocessingShape" mc:Ignorable="w14 w15 w16se wp14">
   <w:p>
     <w:pPr>
       <w:pStyle w:val="Header"/>
@@ -4751,7 +5135,7 @@
 </file>
 
 <file path=word/numbering.xml><?xml version="1.0" encoding="utf-8"?>
-<w:numbering xmlns:wpc="http://schemas.microsoft.com/office/word/2010/wordprocessingCanvas" xmlns:mc="http://schemas.openxmlformats.org/markup-compatibility/2006" xmlns:o="urn:schemas-microsoft-com:office:office" xmlns:r="http://schemas.openxmlformats.org/officeDocument/2006/relationships" xmlns:m="http://schemas.openxmlformats.org/officeDocument/2006/math" xmlns:v="urn:schemas-microsoft-com:vml" xmlns:wp14="http://schemas.microsoft.com/office/word/2010/wordprocessingDrawing" xmlns:wp="http://schemas.openxmlformats.org/drawingml/2006/wordprocessingDrawing" xmlns:w10="urn:schemas-microsoft-com:office:word" xmlns:w="http://schemas.openxmlformats.org/wordprocessingml/2006/main" xmlns:w14="http://schemas.microsoft.com/office/word/2010/wordml" xmlns:w15="http://schemas.microsoft.com/office/word/2012/wordml" xmlns:wpg="http://schemas.microsoft.com/office/word/2010/wordprocessingGroup" xmlns:wpi="http://schemas.microsoft.com/office/word/2010/wordprocessingInk" xmlns:wne="http://schemas.microsoft.com/office/word/2006/wordml" xmlns:wps="http://schemas.microsoft.com/office/word/2010/wordprocessingShape" mc:Ignorable="w14 w15 wp14">
+<w:numbering xmlns:wpc="http://schemas.microsoft.com/office/word/2010/wordprocessingCanvas" xmlns:cx="http://schemas.microsoft.com/office/drawing/2014/chartex" xmlns:cx1="http://schemas.microsoft.com/office/drawing/2015/9/8/chartex" xmlns:cx2="http://schemas.microsoft.com/office/drawing/2015/10/21/chartex" xmlns:mc="http://schemas.openxmlformats.org/markup-compatibility/2006" xmlns:o="urn:schemas-microsoft-com:office:office" xmlns:r="http://schemas.openxmlformats.org/officeDocument/2006/relationships" xmlns:m="http://schemas.openxmlformats.org/officeDocument/2006/math" xmlns:v="urn:schemas-microsoft-com:vml" xmlns:wp14="http://schemas.microsoft.com/office/word/2010/wordprocessingDrawing" xmlns:wp="http://schemas.openxmlformats.org/drawingml/2006/wordprocessingDrawing" xmlns:w10="urn:schemas-microsoft-com:office:word" xmlns:w="http://schemas.openxmlformats.org/wordprocessingml/2006/main" xmlns:w14="http://schemas.microsoft.com/office/word/2010/wordml" xmlns:w15="http://schemas.microsoft.com/office/word/2012/wordml" xmlns:w16se="http://schemas.microsoft.com/office/word/2015/wordml/symex" xmlns:wpg="http://schemas.microsoft.com/office/word/2010/wordprocessingGroup" xmlns:wpi="http://schemas.microsoft.com/office/word/2010/wordprocessingInk" xmlns:wne="http://schemas.microsoft.com/office/word/2006/wordml" xmlns:wps="http://schemas.microsoft.com/office/word/2010/wordprocessingShape" mc:Ignorable="w14 w15 w16se wp14">
   <w:abstractNum w:abstractNumId="0" w15:restartNumberingAfterBreak="0">
     <w:nsid w:val="00126E82"/>
     <w:multiLevelType w:val="hybridMultilevel"/>
@@ -6171,7 +6555,7 @@
 </file>
 
 <file path=word/styles.xml><?xml version="1.0" encoding="utf-8"?>
-<w:styles xmlns:mc="http://schemas.openxmlformats.org/markup-compatibility/2006" xmlns:r="http://schemas.openxmlformats.org/officeDocument/2006/relationships" xmlns:w="http://schemas.openxmlformats.org/wordprocessingml/2006/main" xmlns:w14="http://schemas.microsoft.com/office/word/2010/wordml" xmlns:w15="http://schemas.microsoft.com/office/word/2012/wordml" mc:Ignorable="w14 w15">
+<w:styles xmlns:mc="http://schemas.openxmlformats.org/markup-compatibility/2006" xmlns:r="http://schemas.openxmlformats.org/officeDocument/2006/relationships" xmlns:w="http://schemas.openxmlformats.org/wordprocessingml/2006/main" xmlns:w14="http://schemas.microsoft.com/office/word/2010/wordml" xmlns:w15="http://schemas.microsoft.com/office/word/2012/wordml" xmlns:w16se="http://schemas.microsoft.com/office/word/2015/wordml/symex" mc:Ignorable="w14 w15 w16se">
   <w:docDefaults>
     <w:rPrDefault>
       <w:rPr>
@@ -6188,7 +6572,7 @@
       </w:pPr>
     </w:pPrDefault>
   </w:docDefaults>
-  <w:latentStyles w:defLockedState="0" w:defUIPriority="99" w:defSemiHidden="0" w:defUnhideWhenUsed="0" w:defQFormat="0" w:count="371">
+  <w:latentStyles w:defLockedState="0" w:defUIPriority="99" w:defSemiHidden="0" w:defUnhideWhenUsed="0" w:defQFormat="0" w:count="373">
     <w:lsdException w:name="Normal" w:uiPriority="0" w:qFormat="1"/>
     <w:lsdException w:name="heading 1" w:uiPriority="9" w:qFormat="1"/>
     <w:lsdException w:name="heading 2" w:semiHidden="1" w:uiPriority="9" w:unhideWhenUsed="1" w:qFormat="1"/>
@@ -6560,6 +6944,8 @@
     <w:lsdException w:name="List Table 5 Dark Accent 6" w:uiPriority="50"/>
     <w:lsdException w:name="List Table 6 Colorful Accent 6" w:uiPriority="51"/>
     <w:lsdException w:name="List Table 7 Colorful Accent 6" w:uiPriority="52"/>
+    <w:lsdException w:name="Mention" w:semiHidden="1" w:unhideWhenUsed="1"/>
+    <w:lsdException w:name="Smart Hyperlink" w:semiHidden="1" w:unhideWhenUsed="1"/>
   </w:latentStyles>
   <w:style w:type="paragraph" w:default="1" w:styleId="Normal">
     <w:name w:val="Normal"/>
@@ -7591,7 +7977,7 @@
 </file>
 
 <file path=customXml/itemProps1.xml><?xml version="1.0" encoding="utf-8"?>
-<ds:datastoreItem xmlns:ds="http://schemas.openxmlformats.org/officeDocument/2006/customXml" ds:itemID="{A2CA9422-46C4-422A-AF93-E1F6FAECF592}">
+<ds:datastoreItem xmlns:ds="http://schemas.openxmlformats.org/officeDocument/2006/customXml" ds:itemID="{07EBB91A-7B92-4F5F-92F0-2AA4790C2C76}">
   <ds:schemaRefs>
     <ds:schemaRef ds:uri="http://schemas.openxmlformats.org/officeDocument/2006/bibliography"/>
   </ds:schemaRefs>

</xml_diff>

<commit_message>
Version sent to correction.
</commit_message>
<xml_diff>
--- a/release/TCC - Danilo de Lucas.docx
+++ b/release/TCC - Danilo de Lucas.docx
@@ -1,6 +1,6 @@
 
 <file path=word/document.xml><?xml version="1.0" encoding="utf-8"?>
-<w:document xmlns:wpc="http://schemas.microsoft.com/office/word/2010/wordprocessingCanvas" xmlns:cx="http://schemas.microsoft.com/office/drawing/2014/chartex" xmlns:cx1="http://schemas.microsoft.com/office/drawing/2015/9/8/chartex" xmlns:cx2="http://schemas.microsoft.com/office/drawing/2015/10/21/chartex" xmlns:mc="http://schemas.openxmlformats.org/markup-compatibility/2006" xmlns:o="urn:schemas-microsoft-com:office:office" xmlns:r="http://schemas.openxmlformats.org/officeDocument/2006/relationships" xmlns:m="http://schemas.openxmlformats.org/officeDocument/2006/math" xmlns:v="urn:schemas-microsoft-com:vml" xmlns:wp14="http://schemas.microsoft.com/office/word/2010/wordprocessingDrawing" xmlns:wp="http://schemas.openxmlformats.org/drawingml/2006/wordprocessingDrawing" xmlns:w10="urn:schemas-microsoft-com:office:word" xmlns:w="http://schemas.openxmlformats.org/wordprocessingml/2006/main" xmlns:w14="http://schemas.microsoft.com/office/word/2010/wordml" xmlns:w15="http://schemas.microsoft.com/office/word/2012/wordml" xmlns:w16se="http://schemas.microsoft.com/office/word/2015/wordml/symex" xmlns:wpg="http://schemas.microsoft.com/office/word/2010/wordprocessingGroup" xmlns:wpi="http://schemas.microsoft.com/office/word/2010/wordprocessingInk" xmlns:wne="http://schemas.microsoft.com/office/word/2006/wordml" xmlns:wps="http://schemas.microsoft.com/office/word/2010/wordprocessingShape" mc:Ignorable="w14 w15 w16se wp14">
+<w:document xmlns:wpc="http://schemas.microsoft.com/office/word/2010/wordprocessingCanvas" xmlns:mc="http://schemas.openxmlformats.org/markup-compatibility/2006" xmlns:o="urn:schemas-microsoft-com:office:office" xmlns:r="http://schemas.openxmlformats.org/officeDocument/2006/relationships" xmlns:m="http://schemas.openxmlformats.org/officeDocument/2006/math" xmlns:v="urn:schemas-microsoft-com:vml" xmlns:wp14="http://schemas.microsoft.com/office/word/2010/wordprocessingDrawing" xmlns:wp="http://schemas.openxmlformats.org/drawingml/2006/wordprocessingDrawing" xmlns:w10="urn:schemas-microsoft-com:office:word" xmlns:w="http://schemas.openxmlformats.org/wordprocessingml/2006/main" xmlns:w14="http://schemas.microsoft.com/office/word/2010/wordml" xmlns:w15="http://schemas.microsoft.com/office/word/2012/wordml" xmlns:wpg="http://schemas.microsoft.com/office/word/2010/wordprocessingGroup" xmlns:wpi="http://schemas.microsoft.com/office/word/2010/wordprocessingInk" xmlns:wne="http://schemas.microsoft.com/office/word/2006/wordml" xmlns:wps="http://schemas.microsoft.com/office/word/2010/wordprocessingShape" mc:Ignorable="w14 w15 wp14">
   <w:body>
     <w:p>
       <w:pPr>
@@ -1852,7 +1852,7 @@
       <w:sdtContent>
         <w:p>
           <w:pPr>
-            <w:pStyle w:val="TOC1"/>
+            <w:pStyle w:val="Sumrio1"/>
             <w:tabs>
               <w:tab w:val="left" w:pos="440"/>
               <w:tab w:val="right" w:leader="dot" w:pos="9061"/>
@@ -1969,7 +1969,7 @@
         </w:p>
         <w:p>
           <w:pPr>
-            <w:pStyle w:val="TOC1"/>
+            <w:pStyle w:val="Sumrio1"/>
             <w:tabs>
               <w:tab w:val="right" w:leader="dot" w:pos="9061"/>
             </w:tabs>
@@ -2075,7 +2075,7 @@
     </w:p>
     <w:p>
       <w:pPr>
-        <w:pStyle w:val="ListParagraph"/>
+        <w:pStyle w:val="PargrafodaLista"/>
         <w:ind w:firstLine="567"/>
         <w:jc w:val="both"/>
         <w:rPr>
@@ -2087,7 +2087,7 @@
     </w:p>
     <w:p>
       <w:pPr>
-        <w:pStyle w:val="ListParagraph"/>
+        <w:pStyle w:val="PargrafodaLista"/>
         <w:ind w:firstLine="567"/>
         <w:jc w:val="both"/>
         <w:rPr>
@@ -2099,7 +2099,7 @@
     </w:p>
     <w:p>
       <w:pPr>
-        <w:pStyle w:val="ListParagraph"/>
+        <w:pStyle w:val="PargrafodaLista"/>
         <w:ind w:firstLine="567"/>
         <w:jc w:val="both"/>
         <w:rPr>
@@ -2111,7 +2111,7 @@
     </w:p>
     <w:p>
       <w:pPr>
-        <w:pStyle w:val="ListParagraph"/>
+        <w:pStyle w:val="PargrafodaLista"/>
         <w:ind w:firstLine="567"/>
         <w:jc w:val="both"/>
         <w:rPr>
@@ -2123,7 +2123,7 @@
     </w:p>
     <w:p>
       <w:pPr>
-        <w:pStyle w:val="ListParagraph"/>
+        <w:pStyle w:val="PargrafodaLista"/>
         <w:ind w:firstLine="567"/>
         <w:jc w:val="both"/>
         <w:rPr>
@@ -2135,7 +2135,7 @@
     </w:p>
     <w:p>
       <w:pPr>
-        <w:pStyle w:val="ListParagraph"/>
+        <w:pStyle w:val="PargrafodaLista"/>
         <w:ind w:firstLine="567"/>
         <w:jc w:val="both"/>
         <w:rPr>
@@ -2147,7 +2147,7 @@
     </w:p>
     <w:p>
       <w:pPr>
-        <w:pStyle w:val="ListParagraph"/>
+        <w:pStyle w:val="PargrafodaLista"/>
         <w:ind w:firstLine="567"/>
         <w:jc w:val="both"/>
         <w:rPr>
@@ -2159,7 +2159,7 @@
     </w:p>
     <w:p>
       <w:pPr>
-        <w:pStyle w:val="ListParagraph"/>
+        <w:pStyle w:val="PargrafodaLista"/>
         <w:ind w:firstLine="567"/>
         <w:jc w:val="both"/>
         <w:rPr>
@@ -2171,7 +2171,7 @@
     </w:p>
     <w:p>
       <w:pPr>
-        <w:pStyle w:val="ListParagraph"/>
+        <w:pStyle w:val="PargrafodaLista"/>
         <w:ind w:firstLine="567"/>
         <w:jc w:val="both"/>
         <w:rPr>
@@ -2183,7 +2183,7 @@
     </w:p>
     <w:p>
       <w:pPr>
-        <w:pStyle w:val="ListParagraph"/>
+        <w:pStyle w:val="PargrafodaLista"/>
         <w:ind w:firstLine="567"/>
         <w:jc w:val="both"/>
         <w:rPr>
@@ -2195,7 +2195,7 @@
     </w:p>
     <w:p>
       <w:pPr>
-        <w:pStyle w:val="ListParagraph"/>
+        <w:pStyle w:val="PargrafodaLista"/>
         <w:ind w:firstLine="567"/>
         <w:jc w:val="both"/>
         <w:rPr>
@@ -2207,7 +2207,7 @@
     </w:p>
     <w:p>
       <w:pPr>
-        <w:pStyle w:val="ListParagraph"/>
+        <w:pStyle w:val="PargrafodaLista"/>
         <w:ind w:firstLine="567"/>
         <w:jc w:val="both"/>
         <w:rPr>
@@ -2219,7 +2219,7 @@
     </w:p>
     <w:p>
       <w:pPr>
-        <w:pStyle w:val="ListParagraph"/>
+        <w:pStyle w:val="PargrafodaLista"/>
         <w:ind w:firstLine="567"/>
         <w:jc w:val="both"/>
         <w:rPr>
@@ -2231,7 +2231,7 @@
     </w:p>
     <w:p>
       <w:pPr>
-        <w:pStyle w:val="ListParagraph"/>
+        <w:pStyle w:val="PargrafodaLista"/>
         <w:ind w:firstLine="567"/>
         <w:jc w:val="both"/>
         <w:rPr>
@@ -2243,7 +2243,7 @@
     </w:p>
     <w:p>
       <w:pPr>
-        <w:pStyle w:val="ListParagraph"/>
+        <w:pStyle w:val="PargrafodaLista"/>
         <w:ind w:firstLine="567"/>
         <w:jc w:val="both"/>
         <w:rPr>
@@ -2255,7 +2255,7 @@
     </w:p>
     <w:p>
       <w:pPr>
-        <w:pStyle w:val="ListParagraph"/>
+        <w:pStyle w:val="PargrafodaLista"/>
         <w:ind w:firstLine="567"/>
         <w:jc w:val="both"/>
         <w:rPr>
@@ -2267,7 +2267,7 @@
     </w:p>
     <w:p>
       <w:pPr>
-        <w:pStyle w:val="ListParagraph"/>
+        <w:pStyle w:val="PargrafodaLista"/>
         <w:ind w:firstLine="567"/>
         <w:jc w:val="both"/>
         <w:rPr>
@@ -2279,7 +2279,7 @@
     </w:p>
     <w:p>
       <w:pPr>
-        <w:pStyle w:val="ListParagraph"/>
+        <w:pStyle w:val="PargrafodaLista"/>
         <w:ind w:firstLine="567"/>
         <w:jc w:val="both"/>
         <w:rPr>
@@ -2291,7 +2291,7 @@
     </w:p>
     <w:p>
       <w:pPr>
-        <w:pStyle w:val="ListParagraph"/>
+        <w:pStyle w:val="PargrafodaLista"/>
         <w:ind w:firstLine="567"/>
         <w:jc w:val="both"/>
         <w:rPr>
@@ -2303,7 +2303,7 @@
     </w:p>
     <w:p>
       <w:pPr>
-        <w:pStyle w:val="ListParagraph"/>
+        <w:pStyle w:val="PargrafodaLista"/>
         <w:ind w:firstLine="567"/>
         <w:jc w:val="both"/>
         <w:rPr>
@@ -2315,7 +2315,7 @@
     </w:p>
     <w:p>
       <w:pPr>
-        <w:pStyle w:val="ListParagraph"/>
+        <w:pStyle w:val="PargrafodaLista"/>
         <w:ind w:firstLine="567"/>
         <w:jc w:val="both"/>
         <w:rPr>
@@ -2327,7 +2327,7 @@
     </w:p>
     <w:p>
       <w:pPr>
-        <w:pStyle w:val="ListParagraph"/>
+        <w:pStyle w:val="PargrafodaLista"/>
         <w:ind w:firstLine="567"/>
         <w:jc w:val="both"/>
         <w:rPr>
@@ -2339,7 +2339,7 @@
     </w:p>
     <w:p>
       <w:pPr>
-        <w:pStyle w:val="ListParagraph"/>
+        <w:pStyle w:val="PargrafodaLista"/>
         <w:ind w:firstLine="567"/>
         <w:jc w:val="both"/>
         <w:rPr>
@@ -2351,7 +2351,7 @@
     </w:p>
     <w:p>
       <w:pPr>
-        <w:pStyle w:val="ListParagraph"/>
+        <w:pStyle w:val="PargrafodaLista"/>
         <w:ind w:firstLine="567"/>
         <w:jc w:val="both"/>
         <w:rPr>
@@ -2363,7 +2363,7 @@
     </w:p>
     <w:p>
       <w:pPr>
-        <w:pStyle w:val="ListParagraph"/>
+        <w:pStyle w:val="PargrafodaLista"/>
         <w:ind w:firstLine="567"/>
         <w:jc w:val="both"/>
         <w:rPr>
@@ -2375,7 +2375,7 @@
     </w:p>
     <w:p>
       <w:pPr>
-        <w:pStyle w:val="ListParagraph"/>
+        <w:pStyle w:val="PargrafodaLista"/>
         <w:ind w:firstLine="567"/>
         <w:jc w:val="both"/>
         <w:rPr>
@@ -2387,7 +2387,7 @@
     </w:p>
     <w:p>
       <w:pPr>
-        <w:pStyle w:val="ListParagraph"/>
+        <w:pStyle w:val="PargrafodaLista"/>
         <w:ind w:firstLine="567"/>
         <w:jc w:val="both"/>
         <w:rPr>
@@ -2835,7 +2835,7 @@
       </w:r>
       <w:r>
         <w:rPr>
-          <w:rStyle w:val="FootnoteReference"/>
+          <w:rStyle w:val="Refdenotaderodap"/>
           <w:rFonts w:ascii="Times New Roman" w:hAnsi="Times New Roman" w:cs="Times New Roman"/>
         </w:rPr>
         <w:footnoteReference w:id="1"/>
@@ -2884,7 +2884,7 @@
       </w:r>
       <w:r>
         <w:rPr>
-          <w:rStyle w:val="FootnoteReference"/>
+          <w:rStyle w:val="Refdenotaderodap"/>
           <w:rFonts w:ascii="Times New Roman" w:hAnsi="Times New Roman" w:cs="Times New Roman"/>
         </w:rPr>
         <w:footnoteReference w:id="2"/>
@@ -3311,13 +3311,8 @@
         <w:t xml:space="preserve"> (</w:t>
       </w:r>
       <w:r>
-        <w:t>1987</w:t>
-      </w:r>
-      <w:r>
-        <w:t>)</w:t>
-      </w:r>
-      <w:bookmarkStart w:id="2" w:name="_GoBack"/>
-      <w:bookmarkEnd w:id="2"/>
+        <w:t>1987)</w:t>
+      </w:r>
       <w:r>
         <w:rPr>
           <w:rFonts w:ascii="Times New Roman" w:hAnsi="Times New Roman" w:cs="Times New Roman"/>
@@ -3519,7 +3514,43 @@
         <w:rPr>
           <w:rFonts w:ascii="Times New Roman" w:hAnsi="Times New Roman" w:cs="Times New Roman"/>
         </w:rPr>
-        <w:t xml:space="preserve">teração. </w:t>
+        <w:t>teração</w:t>
+      </w:r>
+      <w:r>
+        <w:rPr>
+          <w:rFonts w:ascii="Times New Roman" w:hAnsi="Times New Roman" w:cs="Times New Roman"/>
+        </w:rPr>
+        <w:t xml:space="preserve"> (</w:t>
+      </w:r>
+      <w:r>
+        <w:rPr>
+          <w:rFonts w:ascii="Times New Roman" w:hAnsi="Times New Roman" w:cs="Times New Roman"/>
+        </w:rPr>
+        <w:t>GHADERI</w:t>
+      </w:r>
+      <w:r>
+        <w:rPr>
+          <w:rFonts w:ascii="Times New Roman" w:hAnsi="Times New Roman" w:cs="Times New Roman"/>
+        </w:rPr>
+        <w:t xml:space="preserve">, </w:t>
+      </w:r>
+      <w:r>
+        <w:rPr>
+          <w:rFonts w:ascii="Times New Roman" w:hAnsi="Times New Roman" w:cs="Times New Roman"/>
+        </w:rPr>
+        <w:t>2009</w:t>
+      </w:r>
+      <w:r>
+        <w:rPr>
+          <w:rFonts w:ascii="Times New Roman" w:hAnsi="Times New Roman" w:cs="Times New Roman"/>
+        </w:rPr>
+        <w:t>)</w:t>
+      </w:r>
+      <w:r>
+        <w:rPr>
+          <w:rFonts w:ascii="Times New Roman" w:hAnsi="Times New Roman" w:cs="Times New Roman"/>
+        </w:rPr>
+        <w:t xml:space="preserve">. </w:t>
       </w:r>
       <w:r>
         <w:rPr>
@@ -3651,25 +3682,13 @@
         <w:rPr>
           <w:rFonts w:ascii="Times New Roman" w:hAnsi="Times New Roman" w:cs="Times New Roman"/>
         </w:rPr>
-        <w:t xml:space="preserve"> os</w:t>
-      </w:r>
-      <w:r>
-        <w:rPr>
-          <w:rFonts w:ascii="Times New Roman" w:hAnsi="Times New Roman" w:cs="Times New Roman"/>
-        </w:rPr>
-        <w:t xml:space="preserve"> dados </w:t>
-      </w:r>
-      <w:r>
-        <w:rPr>
-          <w:rFonts w:ascii="Times New Roman" w:hAnsi="Times New Roman" w:cs="Times New Roman"/>
-        </w:rPr>
-        <w:t xml:space="preserve">gerados pela busca </w:t>
-      </w:r>
-      <w:r>
-        <w:rPr>
-          <w:rFonts w:ascii="Times New Roman" w:hAnsi="Times New Roman" w:cs="Times New Roman"/>
-        </w:rPr>
-        <w:t xml:space="preserve">para </w:t>
+        <w:t xml:space="preserve"> </w:t>
+      </w:r>
+      <w:r>
+        <w:rPr>
+          <w:rFonts w:ascii="Times New Roman" w:hAnsi="Times New Roman" w:cs="Times New Roman"/>
+        </w:rPr>
+        <w:t xml:space="preserve">dados para </w:t>
       </w:r>
       <w:r>
         <w:rPr>
@@ -3723,14 +3742,20 @@
         <w:rPr>
           <w:rFonts w:ascii="Times New Roman" w:hAnsi="Times New Roman" w:cs="Times New Roman"/>
         </w:rPr>
-        <w:t xml:space="preserve">. A árvore gerada é ajustada mediante aos valores fornecidos em sua instancia, classificando da melhor </w:t>
+        <w:t xml:space="preserve"> (FUSSELL, 2012)</w:t>
+      </w:r>
+      <w:r>
+        <w:rPr>
+          <w:rFonts w:ascii="Times New Roman" w:hAnsi="Times New Roman" w:cs="Times New Roman"/>
+        </w:rPr>
+        <w:t xml:space="preserve">. A árvore gerada é ajustada mediante aos valores fornecidos em sua instancia, </w:t>
       </w:r>
       <w:r>
         <w:rPr>
           <w:rFonts w:ascii="Times New Roman" w:hAnsi="Times New Roman" w:cs="Times New Roman"/>
         </w:rPr>
         <w:lastRenderedPageBreak/>
-        <w:t xml:space="preserve">forma possível uma dada observação, com base nos valores disponíveis na base </w:t>
+        <w:t xml:space="preserve">classificando da melhor forma possível uma dada observação, com base nos valores disponíveis na base </w:t>
       </w:r>
       <w:r>
         <w:rPr>
@@ -3967,7 +3992,7 @@
     </w:p>
     <w:p>
       <w:pPr>
-        <w:pStyle w:val="ListParagraph"/>
+        <w:pStyle w:val="PargrafodaLista"/>
         <w:numPr>
           <w:ilvl w:val="0"/>
           <w:numId w:val="13"/>
@@ -3994,7 +4019,7 @@
     </w:p>
     <w:p>
       <w:pPr>
-        <w:pStyle w:val="ListParagraph"/>
+        <w:pStyle w:val="PargrafodaLista"/>
         <w:numPr>
           <w:ilvl w:val="0"/>
           <w:numId w:val="13"/>
@@ -4021,7 +4046,7 @@
     </w:p>
     <w:p>
       <w:pPr>
-        <w:pStyle w:val="ListParagraph"/>
+        <w:pStyle w:val="PargrafodaLista"/>
         <w:numPr>
           <w:ilvl w:val="0"/>
           <w:numId w:val="13"/>
@@ -4089,7 +4114,7 @@
     </w:p>
     <w:p>
       <w:pPr>
-        <w:pStyle w:val="ListParagraph"/>
+        <w:pStyle w:val="PargrafodaLista"/>
         <w:numPr>
           <w:ilvl w:val="0"/>
           <w:numId w:val="10"/>
@@ -4126,7 +4151,7 @@
     </w:p>
     <w:p>
       <w:pPr>
-        <w:pStyle w:val="ListParagraph"/>
+        <w:pStyle w:val="PargrafodaLista"/>
         <w:numPr>
           <w:ilvl w:val="0"/>
           <w:numId w:val="10"/>
@@ -4163,7 +4188,7 @@
     </w:p>
     <w:p>
       <w:pPr>
-        <w:pStyle w:val="ListParagraph"/>
+        <w:pStyle w:val="PargrafodaLista"/>
         <w:numPr>
           <w:ilvl w:val="0"/>
           <w:numId w:val="10"/>
@@ -4200,7 +4225,7 @@
     </w:p>
     <w:p>
       <w:pPr>
-        <w:pStyle w:val="ListParagraph"/>
+        <w:pStyle w:val="PargrafodaLista"/>
         <w:numPr>
           <w:ilvl w:val="0"/>
           <w:numId w:val="10"/>
@@ -4246,7 +4271,7 @@
     </w:p>
     <w:p>
       <w:pPr>
-        <w:pStyle w:val="ListParagraph"/>
+        <w:pStyle w:val="PargrafodaLista"/>
         <w:numPr>
           <w:ilvl w:val="0"/>
           <w:numId w:val="10"/>
@@ -4283,7 +4308,7 @@
     </w:p>
     <w:p>
       <w:pPr>
-        <w:pStyle w:val="ListParagraph"/>
+        <w:pStyle w:val="PargrafodaLista"/>
         <w:numPr>
           <w:ilvl w:val="0"/>
           <w:numId w:val="10"/>
@@ -4320,7 +4345,7 @@
     </w:p>
     <w:p>
       <w:pPr>
-        <w:pStyle w:val="ListParagraph"/>
+        <w:pStyle w:val="PargrafodaLista"/>
         <w:numPr>
           <w:ilvl w:val="0"/>
           <w:numId w:val="10"/>
@@ -4435,45 +4460,6 @@
     </w:p>
     <w:p>
       <w:pPr>
-        <w:shd w:val="clear" w:color="auto" w:fill="FFFFFF"/>
-        <w:suppressAutoHyphens w:val="0"/>
-        <w:spacing w:line="240" w:lineRule="auto"/>
-        <w:rPr>
-          <w:rFonts w:ascii="Times New Roman" w:eastAsia="Times New Roman" w:hAnsi="Times New Roman"/>
-          <w:sz w:val="24"/>
-          <w:szCs w:val="24"/>
-          <w:lang w:eastAsia="pt-BR"/>
-        </w:rPr>
-      </w:pPr>
-    </w:p>
-    <w:p>
-      <w:pPr>
-        <w:shd w:val="clear" w:color="auto" w:fill="FFFFFF"/>
-        <w:suppressAutoHyphens w:val="0"/>
-        <w:spacing w:line="240" w:lineRule="auto"/>
-        <w:rPr>
-          <w:rFonts w:ascii="Times New Roman" w:eastAsia="Times New Roman" w:hAnsi="Times New Roman"/>
-          <w:sz w:val="24"/>
-          <w:szCs w:val="24"/>
-          <w:lang w:eastAsia="pt-BR"/>
-        </w:rPr>
-      </w:pPr>
-    </w:p>
-    <w:p>
-      <w:pPr>
-        <w:shd w:val="clear" w:color="auto" w:fill="FFFFFF"/>
-        <w:suppressAutoHyphens w:val="0"/>
-        <w:spacing w:line="240" w:lineRule="auto"/>
-        <w:rPr>
-          <w:rFonts w:ascii="Times New Roman" w:eastAsia="Times New Roman" w:hAnsi="Times New Roman"/>
-          <w:sz w:val="24"/>
-          <w:szCs w:val="24"/>
-          <w:lang w:eastAsia="pt-BR"/>
-        </w:rPr>
-      </w:pPr>
-    </w:p>
-    <w:p>
-      <w:pPr>
         <w:pStyle w:val="Standard"/>
         <w:spacing w:after="240"/>
         <w:jc w:val="both"/>
@@ -4485,7 +4471,7 @@
           <w:lang w:val="en-US"/>
         </w:rPr>
       </w:pPr>
-      <w:bookmarkStart w:id="3" w:name="_Toc460915138"/>
+      <w:bookmarkStart w:id="2" w:name="_Toc460915138"/>
       <w:r>
         <w:rPr>
           <w:rFonts w:ascii="Times New Roman" w:hAnsi="Times New Roman" w:cs="Times New Roman"/>
@@ -4493,6 +4479,7 @@
           <w:bCs/>
           <w:lang w:val="en-US"/>
         </w:rPr>
+        <w:lastRenderedPageBreak/>
         <w:t>REFERÊ</w:t>
       </w:r>
       <w:r>
@@ -4504,6 +4491,8 @@
         </w:rPr>
         <w:t>NCIAS</w:t>
       </w:r>
+      <w:bookmarkStart w:id="3" w:name="_GoBack"/>
+      <w:bookmarkEnd w:id="2"/>
       <w:bookmarkEnd w:id="3"/>
     </w:p>
     <w:p>
@@ -4806,7 +4795,6 @@
           <w:rFonts w:ascii="Times New Roman" w:hAnsi="Times New Roman"/>
           <w:sz w:val="24"/>
           <w:szCs w:val="24"/>
-          <w:lang w:val="en-US"/>
         </w:rPr>
       </w:pPr>
       <w:r>
@@ -4889,6 +4877,427 @@
         </w:rPr>
         <w:t>&gt;</w:t>
       </w:r>
+    </w:p>
+    <w:p>
+      <w:pPr>
+        <w:spacing w:after="240"/>
+        <w:jc w:val="both"/>
+        <w:rPr>
+          <w:rFonts w:ascii="Times New Roman" w:hAnsi="Times New Roman"/>
+          <w:sz w:val="24"/>
+          <w:szCs w:val="24"/>
+        </w:rPr>
+      </w:pPr>
+      <w:r>
+        <w:rPr>
+          <w:rFonts w:ascii="Times New Roman" w:hAnsi="Times New Roman"/>
+          <w:sz w:val="24"/>
+          <w:szCs w:val="24"/>
+        </w:rPr>
+        <w:t xml:space="preserve">GHADERI, </w:t>
+      </w:r>
+      <w:proofErr w:type="spellStart"/>
+      <w:r>
+        <w:rPr>
+          <w:rFonts w:ascii="Times New Roman" w:hAnsi="Times New Roman"/>
+          <w:sz w:val="24"/>
+          <w:szCs w:val="24"/>
+        </w:rPr>
+        <w:t>Hojjat</w:t>
+      </w:r>
+      <w:proofErr w:type="spellEnd"/>
+      <w:r>
+        <w:rPr>
+          <w:rFonts w:ascii="Times New Roman" w:hAnsi="Times New Roman"/>
+          <w:sz w:val="24"/>
+          <w:szCs w:val="24"/>
+        </w:rPr>
+        <w:t xml:space="preserve">. </w:t>
+      </w:r>
+      <w:r>
+        <w:rPr>
+          <w:rFonts w:ascii="Times New Roman" w:hAnsi="Times New Roman"/>
+          <w:b/>
+          <w:sz w:val="24"/>
+          <w:szCs w:val="24"/>
+        </w:rPr>
+        <w:t xml:space="preserve">CSC384: </w:t>
+      </w:r>
+      <w:proofErr w:type="spellStart"/>
+      <w:r>
+        <w:rPr>
+          <w:rFonts w:ascii="Times New Roman" w:hAnsi="Times New Roman"/>
+          <w:b/>
+          <w:sz w:val="24"/>
+          <w:szCs w:val="24"/>
+        </w:rPr>
+        <w:t>Intro</w:t>
+      </w:r>
+      <w:r>
+        <w:rPr>
+          <w:rFonts w:ascii="Times New Roman" w:hAnsi="Times New Roman"/>
+          <w:b/>
+          <w:sz w:val="24"/>
+          <w:szCs w:val="24"/>
+        </w:rPr>
+        <w:t>duction</w:t>
+      </w:r>
+      <w:proofErr w:type="spellEnd"/>
+      <w:r>
+        <w:rPr>
+          <w:rFonts w:ascii="Times New Roman" w:hAnsi="Times New Roman"/>
+          <w:b/>
+          <w:sz w:val="24"/>
+          <w:szCs w:val="24"/>
+        </w:rPr>
+        <w:t xml:space="preserve"> </w:t>
+      </w:r>
+      <w:proofErr w:type="spellStart"/>
+      <w:r>
+        <w:rPr>
+          <w:rFonts w:ascii="Times New Roman" w:hAnsi="Times New Roman"/>
+          <w:b/>
+          <w:sz w:val="24"/>
+          <w:szCs w:val="24"/>
+        </w:rPr>
+        <w:t>to</w:t>
+      </w:r>
+      <w:proofErr w:type="spellEnd"/>
+      <w:r>
+        <w:rPr>
+          <w:rFonts w:ascii="Times New Roman" w:hAnsi="Times New Roman"/>
+          <w:b/>
+          <w:sz w:val="24"/>
+          <w:szCs w:val="24"/>
+        </w:rPr>
+        <w:t xml:space="preserve"> Artificial </w:t>
+      </w:r>
+      <w:proofErr w:type="spellStart"/>
+      <w:r>
+        <w:rPr>
+          <w:rFonts w:ascii="Times New Roman" w:hAnsi="Times New Roman"/>
+          <w:b/>
+          <w:sz w:val="24"/>
+          <w:szCs w:val="24"/>
+        </w:rPr>
+        <w:t>Intelligence</w:t>
+      </w:r>
+      <w:proofErr w:type="spellEnd"/>
+      <w:r>
+        <w:rPr>
+          <w:rFonts w:ascii="Times New Roman" w:hAnsi="Times New Roman"/>
+          <w:b/>
+          <w:sz w:val="24"/>
+          <w:szCs w:val="24"/>
+        </w:rPr>
+        <w:t xml:space="preserve">. </w:t>
+      </w:r>
+      <w:proofErr w:type="spellStart"/>
+      <w:r>
+        <w:rPr>
+          <w:rFonts w:ascii="Times New Roman" w:hAnsi="Times New Roman"/>
+          <w:sz w:val="24"/>
+          <w:szCs w:val="24"/>
+        </w:rPr>
+        <w:t>University</w:t>
+      </w:r>
+      <w:proofErr w:type="spellEnd"/>
+      <w:r>
+        <w:rPr>
+          <w:rFonts w:ascii="Times New Roman" w:hAnsi="Times New Roman"/>
+          <w:sz w:val="24"/>
+          <w:szCs w:val="24"/>
+        </w:rPr>
+        <w:t xml:space="preserve"> </w:t>
+      </w:r>
+      <w:proofErr w:type="spellStart"/>
+      <w:r>
+        <w:rPr>
+          <w:rFonts w:ascii="Times New Roman" w:hAnsi="Times New Roman"/>
+          <w:sz w:val="24"/>
+          <w:szCs w:val="24"/>
+        </w:rPr>
+        <w:t>of</w:t>
+      </w:r>
+      <w:proofErr w:type="spellEnd"/>
+      <w:r>
+        <w:rPr>
+          <w:rFonts w:ascii="Times New Roman" w:hAnsi="Times New Roman"/>
+          <w:sz w:val="24"/>
+          <w:szCs w:val="24"/>
+        </w:rPr>
+        <w:t xml:space="preserve"> Toronto</w:t>
+      </w:r>
+      <w:r>
+        <w:rPr>
+          <w:rFonts w:ascii="Times New Roman" w:hAnsi="Times New Roman"/>
+          <w:sz w:val="24"/>
+          <w:szCs w:val="24"/>
+        </w:rPr>
+        <w:t>, 2009</w:t>
+      </w:r>
+      <w:r>
+        <w:rPr>
+          <w:rFonts w:ascii="Times New Roman" w:hAnsi="Times New Roman"/>
+          <w:sz w:val="24"/>
+          <w:szCs w:val="24"/>
+        </w:rPr>
+        <w:t xml:space="preserve">. 5 </w:t>
+      </w:r>
+      <w:proofErr w:type="spellStart"/>
+      <w:r>
+        <w:rPr>
+          <w:rFonts w:ascii="Times New Roman" w:hAnsi="Times New Roman"/>
+          <w:sz w:val="24"/>
+          <w:szCs w:val="24"/>
+        </w:rPr>
+        <w:t>cap</w:t>
+      </w:r>
+      <w:proofErr w:type="spellEnd"/>
+      <w:r>
+        <w:rPr>
+          <w:rFonts w:ascii="Times New Roman" w:hAnsi="Times New Roman"/>
+          <w:sz w:val="24"/>
+          <w:szCs w:val="24"/>
+        </w:rPr>
+        <w:t xml:space="preserve"> – </w:t>
+      </w:r>
+      <w:proofErr w:type="spellStart"/>
+      <w:r>
+        <w:rPr>
+          <w:rFonts w:ascii="Times New Roman" w:hAnsi="Times New Roman"/>
+          <w:sz w:val="24"/>
+          <w:szCs w:val="24"/>
+        </w:rPr>
+        <w:t>Backtracking</w:t>
+      </w:r>
+      <w:proofErr w:type="spellEnd"/>
+      <w:r>
+        <w:rPr>
+          <w:rFonts w:ascii="Times New Roman" w:hAnsi="Times New Roman"/>
+          <w:sz w:val="24"/>
+          <w:szCs w:val="24"/>
+        </w:rPr>
+        <w:t xml:space="preserve"> </w:t>
+      </w:r>
+      <w:proofErr w:type="spellStart"/>
+      <w:r>
+        <w:rPr>
+          <w:rFonts w:ascii="Times New Roman" w:hAnsi="Times New Roman"/>
+          <w:sz w:val="24"/>
+          <w:szCs w:val="24"/>
+        </w:rPr>
+        <w:t>Search</w:t>
+      </w:r>
+      <w:proofErr w:type="spellEnd"/>
+      <w:r>
+        <w:rPr>
+          <w:rFonts w:ascii="Times New Roman" w:hAnsi="Times New Roman"/>
+          <w:sz w:val="24"/>
+          <w:szCs w:val="24"/>
+        </w:rPr>
+        <w:t>. Disponível em &lt;</w:t>
+      </w:r>
+      <w:hyperlink r:id="rId13" w:history="1">
+        <w:r>
+          <w:rPr>
+            <w:rStyle w:val="Hyperlink"/>
+            <w:rFonts w:ascii="Times New Roman" w:hAnsi="Times New Roman"/>
+            <w:sz w:val="24"/>
+            <w:szCs w:val="24"/>
+          </w:rPr>
+          <w:t>http://goo.gl/8UhmeO</w:t>
+        </w:r>
+      </w:hyperlink>
+      <w:r>
+        <w:rPr>
+          <w:rFonts w:ascii="Times New Roman" w:hAnsi="Times New Roman"/>
+          <w:sz w:val="24"/>
+          <w:szCs w:val="24"/>
+        </w:rPr>
+        <w:t>&gt;</w:t>
+      </w:r>
+    </w:p>
+    <w:p>
+      <w:pPr>
+        <w:spacing w:after="240"/>
+        <w:jc w:val="both"/>
+        <w:rPr>
+          <w:rFonts w:ascii="Times New Roman" w:hAnsi="Times New Roman"/>
+          <w:sz w:val="24"/>
+          <w:szCs w:val="24"/>
+        </w:rPr>
+      </w:pPr>
+      <w:r>
+        <w:rPr>
+          <w:rFonts w:ascii="Times New Roman" w:hAnsi="Times New Roman"/>
+          <w:sz w:val="24"/>
+          <w:szCs w:val="24"/>
+        </w:rPr>
+        <w:t xml:space="preserve">FUSSELL, Don. </w:t>
+      </w:r>
+      <w:r>
+        <w:rPr>
+          <w:rFonts w:ascii="Times New Roman" w:hAnsi="Times New Roman"/>
+          <w:b/>
+          <w:sz w:val="24"/>
+          <w:szCs w:val="24"/>
+        </w:rPr>
+        <w:t xml:space="preserve">AI – </w:t>
+      </w:r>
+      <w:proofErr w:type="spellStart"/>
+      <w:r>
+        <w:rPr>
+          <w:rFonts w:ascii="Times New Roman" w:hAnsi="Times New Roman"/>
+          <w:b/>
+          <w:sz w:val="24"/>
+          <w:szCs w:val="24"/>
+        </w:rPr>
+        <w:t>Decision</w:t>
+      </w:r>
+      <w:proofErr w:type="spellEnd"/>
+      <w:r>
+        <w:rPr>
+          <w:rFonts w:ascii="Times New Roman" w:hAnsi="Times New Roman"/>
+          <w:b/>
+          <w:sz w:val="24"/>
+          <w:szCs w:val="24"/>
+        </w:rPr>
+        <w:t xml:space="preserve"> </w:t>
+      </w:r>
+      <w:proofErr w:type="spellStart"/>
+      <w:r>
+        <w:rPr>
+          <w:rFonts w:ascii="Times New Roman" w:hAnsi="Times New Roman"/>
+          <w:b/>
+          <w:sz w:val="24"/>
+          <w:szCs w:val="24"/>
+        </w:rPr>
+        <w:t>Trees</w:t>
+      </w:r>
+      <w:proofErr w:type="spellEnd"/>
+      <w:r>
+        <w:rPr>
+          <w:rFonts w:ascii="Times New Roman" w:hAnsi="Times New Roman"/>
+          <w:b/>
+          <w:sz w:val="24"/>
+          <w:szCs w:val="24"/>
+        </w:rPr>
+        <w:t xml:space="preserve"> </w:t>
+      </w:r>
+      <w:proofErr w:type="spellStart"/>
+      <w:r>
+        <w:rPr>
+          <w:rFonts w:ascii="Times New Roman" w:hAnsi="Times New Roman"/>
+          <w:b/>
+          <w:sz w:val="24"/>
+          <w:szCs w:val="24"/>
+        </w:rPr>
+        <w:t>and</w:t>
+      </w:r>
+      <w:proofErr w:type="spellEnd"/>
+      <w:r>
+        <w:rPr>
+          <w:rFonts w:ascii="Times New Roman" w:hAnsi="Times New Roman"/>
+          <w:b/>
+          <w:sz w:val="24"/>
+          <w:szCs w:val="24"/>
+        </w:rPr>
+        <w:t xml:space="preserve"> </w:t>
+      </w:r>
+      <w:proofErr w:type="spellStart"/>
+      <w:r>
+        <w:rPr>
+          <w:rFonts w:ascii="Times New Roman" w:hAnsi="Times New Roman"/>
+          <w:b/>
+          <w:sz w:val="24"/>
+          <w:szCs w:val="24"/>
+        </w:rPr>
+        <w:t>Rules</w:t>
+      </w:r>
+      <w:proofErr w:type="spellEnd"/>
+      <w:r>
+        <w:rPr>
+          <w:rFonts w:ascii="Times New Roman" w:hAnsi="Times New Roman"/>
+          <w:b/>
+          <w:sz w:val="24"/>
+          <w:szCs w:val="24"/>
+        </w:rPr>
+        <w:t xml:space="preserve"> Systems. </w:t>
+      </w:r>
+      <w:proofErr w:type="spellStart"/>
+      <w:r>
+        <w:rPr>
+          <w:rFonts w:ascii="Times New Roman" w:hAnsi="Times New Roman"/>
+          <w:sz w:val="24"/>
+          <w:szCs w:val="24"/>
+        </w:rPr>
+        <w:t>University</w:t>
+      </w:r>
+      <w:proofErr w:type="spellEnd"/>
+      <w:r>
+        <w:rPr>
+          <w:rFonts w:ascii="Times New Roman" w:hAnsi="Times New Roman"/>
+          <w:sz w:val="24"/>
+          <w:szCs w:val="24"/>
+        </w:rPr>
+        <w:t xml:space="preserve"> </w:t>
+      </w:r>
+      <w:proofErr w:type="spellStart"/>
+      <w:r>
+        <w:rPr>
+          <w:rFonts w:ascii="Times New Roman" w:hAnsi="Times New Roman"/>
+          <w:sz w:val="24"/>
+          <w:szCs w:val="24"/>
+        </w:rPr>
+        <w:t>of</w:t>
+      </w:r>
+      <w:proofErr w:type="spellEnd"/>
+      <w:r>
+        <w:rPr>
+          <w:rFonts w:ascii="Times New Roman" w:hAnsi="Times New Roman"/>
+          <w:sz w:val="24"/>
+          <w:szCs w:val="24"/>
+        </w:rPr>
+        <w:t xml:space="preserve"> Texas </w:t>
+      </w:r>
+      <w:proofErr w:type="spellStart"/>
+      <w:r>
+        <w:rPr>
+          <w:rFonts w:ascii="Times New Roman" w:hAnsi="Times New Roman"/>
+          <w:sz w:val="24"/>
+          <w:szCs w:val="24"/>
+        </w:rPr>
+        <w:t>at</w:t>
+      </w:r>
+      <w:proofErr w:type="spellEnd"/>
+      <w:r>
+        <w:rPr>
+          <w:rFonts w:ascii="Times New Roman" w:hAnsi="Times New Roman"/>
+          <w:sz w:val="24"/>
+          <w:szCs w:val="24"/>
+        </w:rPr>
+        <w:t xml:space="preserve"> Austin, 2012. Disponível em &lt;</w:t>
+      </w:r>
+      <w:hyperlink r:id="rId14" w:history="1">
+        <w:r>
+          <w:rPr>
+            <w:rStyle w:val="Hyperlink"/>
+            <w:rFonts w:ascii="Times New Roman" w:hAnsi="Times New Roman"/>
+            <w:sz w:val="24"/>
+            <w:szCs w:val="24"/>
+          </w:rPr>
+          <w:t>http://goo.gl/jyp8yK</w:t>
+        </w:r>
+      </w:hyperlink>
+      <w:r>
+        <w:rPr>
+          <w:rFonts w:ascii="Times New Roman" w:hAnsi="Times New Roman"/>
+          <w:sz w:val="24"/>
+          <w:szCs w:val="24"/>
+        </w:rPr>
+        <w:t>&gt;</w:t>
+      </w:r>
       <w:r>
         <w:rPr>
           <w:rFonts w:ascii="Times New Roman" w:hAnsi="Times New Roman"/>
@@ -4950,7 +5359,7 @@
       </w:pPr>
     </w:p>
     <w:sectPr>
-      <w:headerReference w:type="default" r:id="rId13"/>
+      <w:headerReference w:type="default" r:id="rId15"/>
       <w:pgSz w:w="11906" w:h="16838"/>
       <w:pgMar w:top="1701" w:right="1134" w:bottom="1134" w:left="1701" w:header="709" w:footer="0" w:gutter="0"/>
       <w:cols w:space="720"/>
@@ -4962,7 +5371,7 @@
 </file>
 
 <file path=word/endnotes.xml><?xml version="1.0" encoding="utf-8"?>
-<w:endnotes xmlns:wpc="http://schemas.microsoft.com/office/word/2010/wordprocessingCanvas" xmlns:cx="http://schemas.microsoft.com/office/drawing/2014/chartex" xmlns:cx1="http://schemas.microsoft.com/office/drawing/2015/9/8/chartex" xmlns:cx2="http://schemas.microsoft.com/office/drawing/2015/10/21/chartex" xmlns:mc="http://schemas.openxmlformats.org/markup-compatibility/2006" xmlns:o="urn:schemas-microsoft-com:office:office" xmlns:r="http://schemas.openxmlformats.org/officeDocument/2006/relationships" xmlns:m="http://schemas.openxmlformats.org/officeDocument/2006/math" xmlns:v="urn:schemas-microsoft-com:vml" xmlns:wp14="http://schemas.microsoft.com/office/word/2010/wordprocessingDrawing" xmlns:wp="http://schemas.openxmlformats.org/drawingml/2006/wordprocessingDrawing" xmlns:w10="urn:schemas-microsoft-com:office:word" xmlns:w="http://schemas.openxmlformats.org/wordprocessingml/2006/main" xmlns:w14="http://schemas.microsoft.com/office/word/2010/wordml" xmlns:w15="http://schemas.microsoft.com/office/word/2012/wordml" xmlns:w16se="http://schemas.microsoft.com/office/word/2015/wordml/symex" xmlns:wpg="http://schemas.microsoft.com/office/word/2010/wordprocessingGroup" xmlns:wpi="http://schemas.microsoft.com/office/word/2010/wordprocessingInk" xmlns:wne="http://schemas.microsoft.com/office/word/2006/wordml" xmlns:wps="http://schemas.microsoft.com/office/word/2010/wordprocessingShape" mc:Ignorable="w14 w15 w16se wp14">
+<w:endnotes xmlns:wpc="http://schemas.microsoft.com/office/word/2010/wordprocessingCanvas" xmlns:mc="http://schemas.openxmlformats.org/markup-compatibility/2006" xmlns:o="urn:schemas-microsoft-com:office:office" xmlns:r="http://schemas.openxmlformats.org/officeDocument/2006/relationships" xmlns:m="http://schemas.openxmlformats.org/officeDocument/2006/math" xmlns:v="urn:schemas-microsoft-com:vml" xmlns:wp14="http://schemas.microsoft.com/office/word/2010/wordprocessingDrawing" xmlns:wp="http://schemas.openxmlformats.org/drawingml/2006/wordprocessingDrawing" xmlns:w10="urn:schemas-microsoft-com:office:word" xmlns:w="http://schemas.openxmlformats.org/wordprocessingml/2006/main" xmlns:w14="http://schemas.microsoft.com/office/word/2010/wordml" xmlns:w15="http://schemas.microsoft.com/office/word/2012/wordml" xmlns:wpg="http://schemas.microsoft.com/office/word/2010/wordprocessingGroup" xmlns:wpi="http://schemas.microsoft.com/office/word/2010/wordprocessingInk" xmlns:wne="http://schemas.microsoft.com/office/word/2006/wordml" xmlns:wps="http://schemas.microsoft.com/office/word/2010/wordprocessingShape" mc:Ignorable="w14 w15 wp14">
   <w:endnote w:type="separator" w:id="-1">
     <w:p>
       <w:pPr>
@@ -4987,7 +5396,7 @@
 </file>
 
 <file path=word/footnotes.xml><?xml version="1.0" encoding="utf-8"?>
-<w:footnotes xmlns:wpc="http://schemas.microsoft.com/office/word/2010/wordprocessingCanvas" xmlns:cx="http://schemas.microsoft.com/office/drawing/2014/chartex" xmlns:cx1="http://schemas.microsoft.com/office/drawing/2015/9/8/chartex" xmlns:cx2="http://schemas.microsoft.com/office/drawing/2015/10/21/chartex" xmlns:mc="http://schemas.openxmlformats.org/markup-compatibility/2006" xmlns:o="urn:schemas-microsoft-com:office:office" xmlns:r="http://schemas.openxmlformats.org/officeDocument/2006/relationships" xmlns:m="http://schemas.openxmlformats.org/officeDocument/2006/math" xmlns:v="urn:schemas-microsoft-com:vml" xmlns:wp14="http://schemas.microsoft.com/office/word/2010/wordprocessingDrawing" xmlns:wp="http://schemas.openxmlformats.org/drawingml/2006/wordprocessingDrawing" xmlns:w10="urn:schemas-microsoft-com:office:word" xmlns:w="http://schemas.openxmlformats.org/wordprocessingml/2006/main" xmlns:w14="http://schemas.microsoft.com/office/word/2010/wordml" xmlns:w15="http://schemas.microsoft.com/office/word/2012/wordml" xmlns:w16se="http://schemas.microsoft.com/office/word/2015/wordml/symex" xmlns:wpg="http://schemas.microsoft.com/office/word/2010/wordprocessingGroup" xmlns:wpi="http://schemas.microsoft.com/office/word/2010/wordprocessingInk" xmlns:wne="http://schemas.microsoft.com/office/word/2006/wordml" xmlns:wps="http://schemas.microsoft.com/office/word/2010/wordprocessingShape" mc:Ignorable="w14 w15 w16se wp14">
+<w:footnotes xmlns:wpc="http://schemas.microsoft.com/office/word/2010/wordprocessingCanvas" xmlns:mc="http://schemas.openxmlformats.org/markup-compatibility/2006" xmlns:o="urn:schemas-microsoft-com:office:office" xmlns:r="http://schemas.openxmlformats.org/officeDocument/2006/relationships" xmlns:m="http://schemas.openxmlformats.org/officeDocument/2006/math" xmlns:v="urn:schemas-microsoft-com:vml" xmlns:wp14="http://schemas.microsoft.com/office/word/2010/wordprocessingDrawing" xmlns:wp="http://schemas.openxmlformats.org/drawingml/2006/wordprocessingDrawing" xmlns:w10="urn:schemas-microsoft-com:office:word" xmlns:w="http://schemas.openxmlformats.org/wordprocessingml/2006/main" xmlns:w14="http://schemas.microsoft.com/office/word/2010/wordml" xmlns:w15="http://schemas.microsoft.com/office/word/2012/wordml" xmlns:wpg="http://schemas.microsoft.com/office/word/2010/wordprocessingGroup" xmlns:wpi="http://schemas.microsoft.com/office/word/2010/wordprocessingInk" xmlns:wne="http://schemas.microsoft.com/office/word/2006/wordml" xmlns:wps="http://schemas.microsoft.com/office/word/2010/wordprocessingShape" mc:Ignorable="w14 w15 wp14">
   <w:footnote w:type="separator" w:id="-1">
     <w:p>
       <w:pPr>
@@ -5011,14 +5420,14 @@
   <w:footnote w:id="1">
     <w:p>
       <w:pPr>
-        <w:pStyle w:val="FootnoteText"/>
-        <w:rPr>
-          <w:rFonts w:ascii="Times New Roman" w:hAnsi="Times New Roman" w:cs="Times New Roman"/>
-        </w:rPr>
-      </w:pPr>
-      <w:r>
-        <w:rPr>
-          <w:rStyle w:val="FootnoteReference"/>
+        <w:pStyle w:val="Textodenotaderodap"/>
+        <w:rPr>
+          <w:rFonts w:ascii="Times New Roman" w:hAnsi="Times New Roman" w:cs="Times New Roman"/>
+        </w:rPr>
+      </w:pPr>
+      <w:r>
+        <w:rPr>
+          <w:rStyle w:val="Refdenotaderodap"/>
           <w:rFonts w:ascii="Times New Roman" w:hAnsi="Times New Roman" w:cs="Times New Roman"/>
         </w:rPr>
         <w:footnoteRef/>
@@ -5052,11 +5461,11 @@
   <w:footnote w:id="2">
     <w:p>
       <w:pPr>
-        <w:pStyle w:val="FootnoteText"/>
-      </w:pPr>
-      <w:r>
-        <w:rPr>
-          <w:rStyle w:val="FootnoteReference"/>
+        <w:pStyle w:val="Textodenotaderodap"/>
+      </w:pPr>
+      <w:r>
+        <w:rPr>
+          <w:rStyle w:val="Refdenotaderodap"/>
           <w:rFonts w:ascii="Times New Roman" w:hAnsi="Times New Roman" w:cs="Times New Roman"/>
         </w:rPr>
         <w:footnoteRef/>
@@ -5103,40 +5512,40 @@
 </file>
 
 <file path=word/header1.xml><?xml version="1.0" encoding="utf-8"?>
-<w:hdr xmlns:wpc="http://schemas.microsoft.com/office/word/2010/wordprocessingCanvas" xmlns:cx="http://schemas.microsoft.com/office/drawing/2014/chartex" xmlns:cx1="http://schemas.microsoft.com/office/drawing/2015/9/8/chartex" xmlns:cx2="http://schemas.microsoft.com/office/drawing/2015/10/21/chartex" xmlns:mc="http://schemas.openxmlformats.org/markup-compatibility/2006" xmlns:o="urn:schemas-microsoft-com:office:office" xmlns:r="http://schemas.openxmlformats.org/officeDocument/2006/relationships" xmlns:m="http://schemas.openxmlformats.org/officeDocument/2006/math" xmlns:v="urn:schemas-microsoft-com:vml" xmlns:wp14="http://schemas.microsoft.com/office/word/2010/wordprocessingDrawing" xmlns:wp="http://schemas.openxmlformats.org/drawingml/2006/wordprocessingDrawing" xmlns:w10="urn:schemas-microsoft-com:office:word" xmlns:w="http://schemas.openxmlformats.org/wordprocessingml/2006/main" xmlns:w14="http://schemas.microsoft.com/office/word/2010/wordml" xmlns:w15="http://schemas.microsoft.com/office/word/2012/wordml" xmlns:w16se="http://schemas.microsoft.com/office/word/2015/wordml/symex" xmlns:wpg="http://schemas.microsoft.com/office/word/2010/wordprocessingGroup" xmlns:wpi="http://schemas.microsoft.com/office/word/2010/wordprocessingInk" xmlns:wne="http://schemas.microsoft.com/office/word/2006/wordml" xmlns:wps="http://schemas.microsoft.com/office/word/2010/wordprocessingShape" mc:Ignorable="w14 w15 w16se wp14">
+<w:hdr xmlns:wpc="http://schemas.microsoft.com/office/word/2010/wordprocessingCanvas" xmlns:mc="http://schemas.openxmlformats.org/markup-compatibility/2006" xmlns:o="urn:schemas-microsoft-com:office:office" xmlns:r="http://schemas.openxmlformats.org/officeDocument/2006/relationships" xmlns:m="http://schemas.openxmlformats.org/officeDocument/2006/math" xmlns:v="urn:schemas-microsoft-com:vml" xmlns:wp14="http://schemas.microsoft.com/office/word/2010/wordprocessingDrawing" xmlns:wp="http://schemas.openxmlformats.org/drawingml/2006/wordprocessingDrawing" xmlns:w10="urn:schemas-microsoft-com:office:word" xmlns:w="http://schemas.openxmlformats.org/wordprocessingml/2006/main" xmlns:w14="http://schemas.microsoft.com/office/word/2010/wordml" xmlns:w15="http://schemas.microsoft.com/office/word/2012/wordml" xmlns:wpg="http://schemas.microsoft.com/office/word/2010/wordprocessingGroup" xmlns:wpi="http://schemas.microsoft.com/office/word/2010/wordprocessingInk" xmlns:wne="http://schemas.microsoft.com/office/word/2006/wordml" xmlns:wps="http://schemas.microsoft.com/office/word/2010/wordprocessingShape" mc:Ignorable="w14 w15 wp14">
   <w:p>
     <w:pPr>
-      <w:pStyle w:val="Header"/>
+      <w:pStyle w:val="Cabealho"/>
       <w:jc w:val="right"/>
     </w:pPr>
   </w:p>
   <w:p>
     <w:pPr>
-      <w:pStyle w:val="Header"/>
+      <w:pStyle w:val="Cabealho"/>
     </w:pPr>
   </w:p>
 </w:hdr>
 </file>
 
 <file path=word/header2.xml><?xml version="1.0" encoding="utf-8"?>
-<w:hdr xmlns:wpc="http://schemas.microsoft.com/office/word/2010/wordprocessingCanvas" xmlns:cx="http://schemas.microsoft.com/office/drawing/2014/chartex" xmlns:cx1="http://schemas.microsoft.com/office/drawing/2015/9/8/chartex" xmlns:cx2="http://schemas.microsoft.com/office/drawing/2015/10/21/chartex" xmlns:mc="http://schemas.openxmlformats.org/markup-compatibility/2006" xmlns:o="urn:schemas-microsoft-com:office:office" xmlns:r="http://schemas.openxmlformats.org/officeDocument/2006/relationships" xmlns:m="http://schemas.openxmlformats.org/officeDocument/2006/math" xmlns:v="urn:schemas-microsoft-com:vml" xmlns:wp14="http://schemas.microsoft.com/office/word/2010/wordprocessingDrawing" xmlns:wp="http://schemas.openxmlformats.org/drawingml/2006/wordprocessingDrawing" xmlns:w10="urn:schemas-microsoft-com:office:word" xmlns:w="http://schemas.openxmlformats.org/wordprocessingml/2006/main" xmlns:w14="http://schemas.microsoft.com/office/word/2010/wordml" xmlns:w15="http://schemas.microsoft.com/office/word/2012/wordml" xmlns:w16se="http://schemas.microsoft.com/office/word/2015/wordml/symex" xmlns:wpg="http://schemas.microsoft.com/office/word/2010/wordprocessingGroup" xmlns:wpi="http://schemas.microsoft.com/office/word/2010/wordprocessingInk" xmlns:wne="http://schemas.microsoft.com/office/word/2006/wordml" xmlns:wps="http://schemas.microsoft.com/office/word/2010/wordprocessingShape" mc:Ignorable="w14 w15 w16se wp14">
+<w:hdr xmlns:wpc="http://schemas.microsoft.com/office/word/2010/wordprocessingCanvas" xmlns:mc="http://schemas.openxmlformats.org/markup-compatibility/2006" xmlns:o="urn:schemas-microsoft-com:office:office" xmlns:r="http://schemas.openxmlformats.org/officeDocument/2006/relationships" xmlns:m="http://schemas.openxmlformats.org/officeDocument/2006/math" xmlns:v="urn:schemas-microsoft-com:vml" xmlns:wp14="http://schemas.microsoft.com/office/word/2010/wordprocessingDrawing" xmlns:wp="http://schemas.openxmlformats.org/drawingml/2006/wordprocessingDrawing" xmlns:w10="urn:schemas-microsoft-com:office:word" xmlns:w="http://schemas.openxmlformats.org/wordprocessingml/2006/main" xmlns:w14="http://schemas.microsoft.com/office/word/2010/wordml" xmlns:w15="http://schemas.microsoft.com/office/word/2012/wordml" xmlns:wpg="http://schemas.microsoft.com/office/word/2010/wordprocessingGroup" xmlns:wpi="http://schemas.microsoft.com/office/word/2010/wordprocessingInk" xmlns:wne="http://schemas.microsoft.com/office/word/2006/wordml" xmlns:wps="http://schemas.microsoft.com/office/word/2010/wordprocessingShape" mc:Ignorable="w14 w15 wp14">
   <w:p>
     <w:pPr>
-      <w:pStyle w:val="Header"/>
+      <w:pStyle w:val="Cabealho"/>
       <w:jc w:val="right"/>
     </w:pPr>
   </w:p>
   <w:p>
     <w:pPr>
-      <w:pStyle w:val="Header"/>
+      <w:pStyle w:val="Cabealho"/>
     </w:pPr>
   </w:p>
 </w:hdr>
 </file>
 
 <file path=word/numbering.xml><?xml version="1.0" encoding="utf-8"?>
-<w:numbering xmlns:wpc="http://schemas.microsoft.com/office/word/2010/wordprocessingCanvas" xmlns:cx="http://schemas.microsoft.com/office/drawing/2014/chartex" xmlns:cx1="http://schemas.microsoft.com/office/drawing/2015/9/8/chartex" xmlns:cx2="http://schemas.microsoft.com/office/drawing/2015/10/21/chartex" xmlns:mc="http://schemas.openxmlformats.org/markup-compatibility/2006" xmlns:o="urn:schemas-microsoft-com:office:office" xmlns:r="http://schemas.openxmlformats.org/officeDocument/2006/relationships" xmlns:m="http://schemas.openxmlformats.org/officeDocument/2006/math" xmlns:v="urn:schemas-microsoft-com:vml" xmlns:wp14="http://schemas.microsoft.com/office/word/2010/wordprocessingDrawing" xmlns:wp="http://schemas.openxmlformats.org/drawingml/2006/wordprocessingDrawing" xmlns:w10="urn:schemas-microsoft-com:office:word" xmlns:w="http://schemas.openxmlformats.org/wordprocessingml/2006/main" xmlns:w14="http://schemas.microsoft.com/office/word/2010/wordml" xmlns:w15="http://schemas.microsoft.com/office/word/2012/wordml" xmlns:w16se="http://schemas.microsoft.com/office/word/2015/wordml/symex" xmlns:wpg="http://schemas.microsoft.com/office/word/2010/wordprocessingGroup" xmlns:wpi="http://schemas.microsoft.com/office/word/2010/wordprocessingInk" xmlns:wne="http://schemas.microsoft.com/office/word/2006/wordml" xmlns:wps="http://schemas.microsoft.com/office/word/2010/wordprocessingShape" mc:Ignorable="w14 w15 w16se wp14">
-  <w:abstractNum w:abstractNumId="0" w15:restartNumberingAfterBreak="0">
+<w:numbering xmlns:wpc="http://schemas.microsoft.com/office/word/2010/wordprocessingCanvas" xmlns:mc="http://schemas.openxmlformats.org/markup-compatibility/2006" xmlns:o="urn:schemas-microsoft-com:office:office" xmlns:r="http://schemas.openxmlformats.org/officeDocument/2006/relationships" xmlns:m="http://schemas.openxmlformats.org/officeDocument/2006/math" xmlns:v="urn:schemas-microsoft-com:vml" xmlns:wp14="http://schemas.microsoft.com/office/word/2010/wordprocessingDrawing" xmlns:wp="http://schemas.openxmlformats.org/drawingml/2006/wordprocessingDrawing" xmlns:w10="urn:schemas-microsoft-com:office:word" xmlns:w="http://schemas.openxmlformats.org/wordprocessingml/2006/main" xmlns:w14="http://schemas.microsoft.com/office/word/2010/wordml" xmlns:w15="http://schemas.microsoft.com/office/word/2012/wordml" xmlns:wpg="http://schemas.microsoft.com/office/word/2010/wordprocessingGroup" xmlns:wpi="http://schemas.microsoft.com/office/word/2010/wordprocessingInk" xmlns:wne="http://schemas.microsoft.com/office/word/2006/wordml" xmlns:wps="http://schemas.microsoft.com/office/word/2010/wordprocessingShape" mc:Ignorable="w14 w15 wp14">
+  <w:abstractNum w:abstractNumId="0">
     <w:nsid w:val="00126E82"/>
     <w:multiLevelType w:val="hybridMultilevel"/>
     <w:tmpl w:val="ECAC29E0"/>
@@ -5225,7 +5634,7 @@
       </w:pPr>
     </w:lvl>
   </w:abstractNum>
-  <w:abstractNum w:abstractNumId="1" w15:restartNumberingAfterBreak="0">
+  <w:abstractNum w:abstractNumId="1">
     <w:nsid w:val="09C16E4C"/>
     <w:multiLevelType w:val="hybridMultilevel"/>
     <w:tmpl w:val="51D86292"/>
@@ -5338,7 +5747,7 @@
       </w:rPr>
     </w:lvl>
   </w:abstractNum>
-  <w:abstractNum w:abstractNumId="2" w15:restartNumberingAfterBreak="0">
+  <w:abstractNum w:abstractNumId="2">
     <w:nsid w:val="194C3D16"/>
     <w:multiLevelType w:val="multilevel"/>
     <w:tmpl w:val="546E5336"/>
@@ -5460,7 +5869,7 @@
       </w:pPr>
     </w:lvl>
   </w:abstractNum>
-  <w:abstractNum w:abstractNumId="3" w15:restartNumberingAfterBreak="0">
+  <w:abstractNum w:abstractNumId="3">
     <w:nsid w:val="19DA69AD"/>
     <w:multiLevelType w:val="multilevel"/>
     <w:tmpl w:val="E10E79F6"/>
@@ -5546,7 +5955,7 @@
       </w:pPr>
     </w:lvl>
   </w:abstractNum>
-  <w:abstractNum w:abstractNumId="4" w15:restartNumberingAfterBreak="0">
+  <w:abstractNum w:abstractNumId="4">
     <w:nsid w:val="248E0AFA"/>
     <w:multiLevelType w:val="hybridMultilevel"/>
     <w:tmpl w:val="7EDC2A82"/>
@@ -5632,7 +6041,7 @@
       </w:pPr>
     </w:lvl>
   </w:abstractNum>
-  <w:abstractNum w:abstractNumId="5" w15:restartNumberingAfterBreak="0">
+  <w:abstractNum w:abstractNumId="5">
     <w:nsid w:val="2C5E3CE3"/>
     <w:multiLevelType w:val="hybridMultilevel"/>
     <w:tmpl w:val="24403448"/>
@@ -5745,7 +6154,7 @@
       </w:rPr>
     </w:lvl>
   </w:abstractNum>
-  <w:abstractNum w:abstractNumId="6" w15:restartNumberingAfterBreak="0">
+  <w:abstractNum w:abstractNumId="6">
     <w:nsid w:val="3C943B73"/>
     <w:multiLevelType w:val="multilevel"/>
     <w:tmpl w:val="E780B57A"/>
@@ -5858,7 +6267,7 @@
       </w:rPr>
     </w:lvl>
   </w:abstractNum>
-  <w:abstractNum w:abstractNumId="7" w15:restartNumberingAfterBreak="0">
+  <w:abstractNum w:abstractNumId="7">
     <w:nsid w:val="455E5F85"/>
     <w:multiLevelType w:val="hybridMultilevel"/>
     <w:tmpl w:val="DFD206FE"/>
@@ -5970,7 +6379,7 @@
       </w:rPr>
     </w:lvl>
   </w:abstractNum>
-  <w:abstractNum w:abstractNumId="8" w15:restartNumberingAfterBreak="0">
+  <w:abstractNum w:abstractNumId="8">
     <w:nsid w:val="5A897A0C"/>
     <w:multiLevelType w:val="hybridMultilevel"/>
     <w:tmpl w:val="9AF0983A"/>
@@ -6060,7 +6469,7 @@
       </w:pPr>
     </w:lvl>
   </w:abstractNum>
-  <w:abstractNum w:abstractNumId="9" w15:restartNumberingAfterBreak="0">
+  <w:abstractNum w:abstractNumId="9">
     <w:nsid w:val="6555355E"/>
     <w:multiLevelType w:val="multilevel"/>
     <w:tmpl w:val="4912A174"/>
@@ -6173,7 +6582,7 @@
       </w:rPr>
     </w:lvl>
   </w:abstractNum>
-  <w:abstractNum w:abstractNumId="10" w15:restartNumberingAfterBreak="0">
+  <w:abstractNum w:abstractNumId="10">
     <w:nsid w:val="6DBE4E2C"/>
     <w:multiLevelType w:val="multilevel"/>
     <w:tmpl w:val="76783F62"/>
@@ -6286,7 +6695,7 @@
       </w:rPr>
     </w:lvl>
   </w:abstractNum>
-  <w:abstractNum w:abstractNumId="11" w15:restartNumberingAfterBreak="0">
+  <w:abstractNum w:abstractNumId="11">
     <w:nsid w:val="75D70719"/>
     <w:multiLevelType w:val="multilevel"/>
     <w:tmpl w:val="D1D0B746"/>
@@ -6399,7 +6808,7 @@
       </w:rPr>
     </w:lvl>
   </w:abstractNum>
-  <w:abstractNum w:abstractNumId="12" w15:restartNumberingAfterBreak="0">
+  <w:abstractNum w:abstractNumId="12">
     <w:nsid w:val="7B3E57D0"/>
     <w:multiLevelType w:val="multilevel"/>
     <w:tmpl w:val="4190948E"/>
@@ -6555,7 +6964,7 @@
 </file>
 
 <file path=word/styles.xml><?xml version="1.0" encoding="utf-8"?>
-<w:styles xmlns:mc="http://schemas.openxmlformats.org/markup-compatibility/2006" xmlns:r="http://schemas.openxmlformats.org/officeDocument/2006/relationships" xmlns:w="http://schemas.openxmlformats.org/wordprocessingml/2006/main" xmlns:w14="http://schemas.microsoft.com/office/word/2010/wordml" xmlns:w15="http://schemas.microsoft.com/office/word/2012/wordml" xmlns:w16se="http://schemas.microsoft.com/office/word/2015/wordml/symex" mc:Ignorable="w14 w15 w16se">
+<w:styles xmlns:mc="http://schemas.openxmlformats.org/markup-compatibility/2006" xmlns:r="http://schemas.openxmlformats.org/officeDocument/2006/relationships" xmlns:w="http://schemas.openxmlformats.org/wordprocessingml/2006/main" xmlns:w14="http://schemas.microsoft.com/office/word/2010/wordml" xmlns:w15="http://schemas.microsoft.com/office/word/2012/wordml" mc:Ignorable="w14 w15">
   <w:docDefaults>
     <w:rPrDefault>
       <w:rPr>
@@ -6572,7 +6981,7 @@
       </w:pPr>
     </w:pPrDefault>
   </w:docDefaults>
-  <w:latentStyles w:defLockedState="0" w:defUIPriority="99" w:defSemiHidden="0" w:defUnhideWhenUsed="0" w:defQFormat="0" w:count="373">
+  <w:latentStyles w:defLockedState="0" w:defUIPriority="99" w:defSemiHidden="0" w:defUnhideWhenUsed="0" w:defQFormat="0" w:count="371">
     <w:lsdException w:name="Normal" w:uiPriority="0" w:qFormat="1"/>
     <w:lsdException w:name="heading 1" w:uiPriority="9" w:qFormat="1"/>
     <w:lsdException w:name="heading 2" w:semiHidden="1" w:uiPriority="9" w:unhideWhenUsed="1" w:qFormat="1"/>
@@ -6944,8 +7353,6 @@
     <w:lsdException w:name="List Table 5 Dark Accent 6" w:uiPriority="50"/>
     <w:lsdException w:name="List Table 6 Colorful Accent 6" w:uiPriority="51"/>
     <w:lsdException w:name="List Table 7 Colorful Accent 6" w:uiPriority="52"/>
-    <w:lsdException w:name="Mention" w:semiHidden="1" w:unhideWhenUsed="1"/>
-    <w:lsdException w:name="Smart Hyperlink" w:semiHidden="1" w:unhideWhenUsed="1"/>
   </w:latentStyles>
   <w:style w:type="paragraph" w:default="1" w:styleId="Normal">
     <w:name w:val="Normal"/>
@@ -6956,11 +7363,11 @@
       <w:jc w:val="left"/>
     </w:pPr>
   </w:style>
-  <w:style w:type="paragraph" w:styleId="Heading1">
+  <w:style w:type="paragraph" w:styleId="Ttulo1">
     <w:name w:val="heading 1"/>
     <w:basedOn w:val="Normal"/>
     <w:next w:val="Normal"/>
-    <w:link w:val="Heading1Char"/>
+    <w:link w:val="Ttulo1Char"/>
     <w:uiPriority w:val="9"/>
     <w:qFormat/>
     <w:rsid w:val="00544054"/>
@@ -6978,11 +7385,11 @@
       <w:szCs w:val="28"/>
     </w:rPr>
   </w:style>
-  <w:style w:type="paragraph" w:styleId="Heading2">
+  <w:style w:type="paragraph" w:styleId="Ttulo2">
     <w:name w:val="heading 2"/>
     <w:basedOn w:val="Normal"/>
     <w:next w:val="Normal"/>
-    <w:link w:val="Heading2Char"/>
+    <w:link w:val="Ttulo2Char"/>
     <w:uiPriority w:val="9"/>
     <w:unhideWhenUsed/>
     <w:qFormat/>
@@ -7001,11 +7408,11 @@
       <w:szCs w:val="26"/>
     </w:rPr>
   </w:style>
-  <w:style w:type="paragraph" w:styleId="Heading3">
+  <w:style w:type="paragraph" w:styleId="Ttulo3">
     <w:name w:val="heading 3"/>
     <w:basedOn w:val="Normal"/>
     <w:next w:val="Normal"/>
-    <w:link w:val="Heading3Char"/>
+    <w:link w:val="Ttulo3Char"/>
     <w:uiPriority w:val="9"/>
     <w:unhideWhenUsed/>
     <w:qFormat/>
@@ -7022,13 +7429,13 @@
       <w:sz w:val="24"/>
     </w:rPr>
   </w:style>
-  <w:style w:type="character" w:default="1" w:styleId="DefaultParagraphFont">
+  <w:style w:type="character" w:default="1" w:styleId="Fontepargpadro">
     <w:name w:val="Default Paragraph Font"/>
     <w:uiPriority w:val="1"/>
     <w:semiHidden/>
     <w:unhideWhenUsed/>
   </w:style>
-  <w:style w:type="table" w:default="1" w:styleId="TableNormal">
+  <w:style w:type="table" w:default="1" w:styleId="Tabelanormal">
     <w:name w:val="Normal Table"/>
     <w:uiPriority w:val="99"/>
     <w:semiHidden/>
@@ -7043,7 +7450,7 @@
       </w:tblCellMar>
     </w:tblPr>
   </w:style>
-  <w:style w:type="numbering" w:default="1" w:styleId="NoList">
+  <w:style w:type="numbering" w:default="1" w:styleId="Semlista">
     <w:name w:val="No List"/>
     <w:uiPriority w:val="99"/>
     <w:semiHidden/>
@@ -7051,7 +7458,7 @@
   </w:style>
   <w:style w:type="character" w:customStyle="1" w:styleId="InternetLink">
     <w:name w:val="Internet Link"/>
-    <w:basedOn w:val="DefaultParagraphFont"/>
+    <w:basedOn w:val="Fontepargpadro"/>
     <w:uiPriority w:val="99"/>
     <w:unhideWhenUsed/>
     <w:rsid w:val="008947D4"/>
@@ -7060,27 +7467,27 @@
       <w:u w:val="single"/>
     </w:rPr>
   </w:style>
-  <w:style w:type="character" w:customStyle="1" w:styleId="HeaderChar">
-    <w:name w:val="Header Char"/>
-    <w:basedOn w:val="DefaultParagraphFont"/>
-    <w:link w:val="Header"/>
+  <w:style w:type="character" w:customStyle="1" w:styleId="CabealhoChar">
+    <w:name w:val="Cabeçalho Char"/>
+    <w:basedOn w:val="Fontepargpadro"/>
+    <w:link w:val="Cabealho"/>
     <w:uiPriority w:val="99"/>
     <w:qFormat/>
     <w:rsid w:val="00153771"/>
   </w:style>
-  <w:style w:type="character" w:customStyle="1" w:styleId="FooterChar">
-    <w:name w:val="Footer Char"/>
-    <w:basedOn w:val="DefaultParagraphFont"/>
-    <w:link w:val="Footer"/>
+  <w:style w:type="character" w:customStyle="1" w:styleId="RodapChar">
+    <w:name w:val="Rodapé Char"/>
+    <w:basedOn w:val="Fontepargpadro"/>
+    <w:link w:val="Rodap"/>
     <w:uiPriority w:val="99"/>
     <w:semiHidden/>
     <w:qFormat/>
     <w:rsid w:val="00153771"/>
   </w:style>
-  <w:style w:type="character" w:customStyle="1" w:styleId="Heading1Char">
-    <w:name w:val="Heading 1 Char"/>
-    <w:basedOn w:val="DefaultParagraphFont"/>
-    <w:link w:val="Heading1"/>
+  <w:style w:type="character" w:customStyle="1" w:styleId="Ttulo1Char">
+    <w:name w:val="Título 1 Char"/>
+    <w:basedOn w:val="Fontepargpadro"/>
+    <w:link w:val="Ttulo1"/>
     <w:uiPriority w:val="9"/>
     <w:qFormat/>
     <w:rsid w:val="00544054"/>
@@ -7093,10 +7500,10 @@
       <w:szCs w:val="28"/>
     </w:rPr>
   </w:style>
-  <w:style w:type="character" w:customStyle="1" w:styleId="Heading2Char">
-    <w:name w:val="Heading 2 Char"/>
-    <w:basedOn w:val="DefaultParagraphFont"/>
-    <w:link w:val="Heading2"/>
+  <w:style w:type="character" w:customStyle="1" w:styleId="Ttulo2Char">
+    <w:name w:val="Título 2 Char"/>
+    <w:basedOn w:val="Fontepargpadro"/>
+    <w:link w:val="Ttulo2"/>
     <w:uiPriority w:val="9"/>
     <w:qFormat/>
     <w:rsid w:val="00544054"/>
@@ -7108,10 +7515,10 @@
       <w:szCs w:val="26"/>
     </w:rPr>
   </w:style>
-  <w:style w:type="character" w:customStyle="1" w:styleId="Heading3Char">
-    <w:name w:val="Heading 3 Char"/>
-    <w:basedOn w:val="DefaultParagraphFont"/>
-    <w:link w:val="Heading3"/>
+  <w:style w:type="character" w:customStyle="1" w:styleId="Ttulo3Char">
+    <w:name w:val="Título 3 Char"/>
+    <w:basedOn w:val="Fontepargpadro"/>
+    <w:link w:val="Ttulo3"/>
     <w:uiPriority w:val="9"/>
     <w:qFormat/>
     <w:rsid w:val="00E37CA7"/>
@@ -7124,7 +7531,7 @@
   </w:style>
   <w:style w:type="character" w:customStyle="1" w:styleId="CorpodetextookChar">
     <w:name w:val="Corpo de texto ok Char"/>
-    <w:basedOn w:val="DefaultParagraphFont"/>
+    <w:basedOn w:val="Fontepargpadro"/>
     <w:link w:val="Corpodetextook"/>
     <w:qFormat/>
     <w:locked/>
@@ -7137,32 +7544,32 @@
   </w:style>
   <w:style w:type="character" w:customStyle="1" w:styleId="normaltextrun">
     <w:name w:val="normaltextrun"/>
-    <w:basedOn w:val="DefaultParagraphFont"/>
+    <w:basedOn w:val="Fontepargpadro"/>
     <w:qFormat/>
     <w:rsid w:val="00233DEA"/>
   </w:style>
   <w:style w:type="character" w:customStyle="1" w:styleId="eop">
     <w:name w:val="eop"/>
-    <w:basedOn w:val="DefaultParagraphFont"/>
+    <w:basedOn w:val="Fontepargpadro"/>
     <w:qFormat/>
     <w:rsid w:val="00233DEA"/>
   </w:style>
   <w:style w:type="character" w:customStyle="1" w:styleId="apple-converted-space">
     <w:name w:val="apple-converted-space"/>
-    <w:basedOn w:val="DefaultParagraphFont"/>
+    <w:basedOn w:val="Fontepargpadro"/>
     <w:qFormat/>
     <w:rsid w:val="00233DEA"/>
   </w:style>
   <w:style w:type="character" w:customStyle="1" w:styleId="spellingerror">
     <w:name w:val="spellingerror"/>
-    <w:basedOn w:val="DefaultParagraphFont"/>
+    <w:basedOn w:val="Fontepargpadro"/>
     <w:qFormat/>
     <w:rsid w:val="00233DEA"/>
   </w:style>
-  <w:style w:type="character" w:customStyle="1" w:styleId="BalloonTextChar">
-    <w:name w:val="Balloon Text Char"/>
-    <w:basedOn w:val="DefaultParagraphFont"/>
-    <w:link w:val="BalloonText"/>
+  <w:style w:type="character" w:customStyle="1" w:styleId="TextodebaloChar">
+    <w:name w:val="Texto de balão Char"/>
+    <w:basedOn w:val="Fontepargpadro"/>
+    <w:link w:val="Textodebalo"/>
     <w:uiPriority w:val="99"/>
     <w:semiHidden/>
     <w:qFormat/>
@@ -7283,14 +7690,14 @@
       <w:spacing w:after="140" w:line="288" w:lineRule="auto"/>
     </w:pPr>
   </w:style>
-  <w:style w:type="paragraph" w:styleId="List">
+  <w:style w:type="paragraph" w:styleId="Lista">
     <w:name w:val="List"/>
     <w:basedOn w:val="TextBody"/>
     <w:rPr>
       <w:rFonts w:cs="FreeSans"/>
     </w:rPr>
   </w:style>
-  <w:style w:type="paragraph" w:styleId="Caption">
+  <w:style w:type="paragraph" w:styleId="Legenda">
     <w:name w:val="caption"/>
     <w:basedOn w:val="Normal"/>
     <w:qFormat/>
@@ -7380,10 +7787,10 @@
       <w:szCs w:val="24"/>
     </w:rPr>
   </w:style>
-  <w:style w:type="paragraph" w:styleId="Header">
+  <w:style w:type="paragraph" w:styleId="Cabealho">
     <w:name w:val="header"/>
     <w:basedOn w:val="Normal"/>
-    <w:link w:val="HeaderChar"/>
+    <w:link w:val="CabealhoChar"/>
     <w:uiPriority w:val="99"/>
     <w:unhideWhenUsed/>
     <w:rsid w:val="00153771"/>
@@ -7395,10 +7802,10 @@
       <w:spacing w:line="240" w:lineRule="auto"/>
     </w:pPr>
   </w:style>
-  <w:style w:type="paragraph" w:styleId="Footer">
+  <w:style w:type="paragraph" w:styleId="Rodap">
     <w:name w:val="footer"/>
     <w:basedOn w:val="Normal"/>
-    <w:link w:val="FooterChar"/>
+    <w:link w:val="RodapChar"/>
     <w:uiPriority w:val="99"/>
     <w:semiHidden/>
     <w:unhideWhenUsed/>
@@ -7411,7 +7818,7 @@
       <w:spacing w:line="240" w:lineRule="auto"/>
     </w:pPr>
   </w:style>
-  <w:style w:type="paragraph" w:styleId="ListParagraph">
+  <w:style w:type="paragraph" w:styleId="PargrafodaLista">
     <w:name w:val="List Paragraph"/>
     <w:basedOn w:val="Normal"/>
     <w:uiPriority w:val="34"/>
@@ -7435,7 +7842,7 @@
   </w:style>
   <w:style w:type="paragraph" w:customStyle="1" w:styleId="ContentsHeading">
     <w:name w:val="Contents Heading"/>
-    <w:basedOn w:val="Heading1"/>
+    <w:basedOn w:val="Ttulo1"/>
     <w:next w:val="Normal"/>
     <w:uiPriority w:val="39"/>
     <w:unhideWhenUsed/>
@@ -7452,10 +7859,10 @@
       <w:lang w:eastAsia="pt-BR"/>
     </w:rPr>
   </w:style>
-  <w:style w:type="paragraph" w:styleId="BalloonText">
+  <w:style w:type="paragraph" w:styleId="Textodebalo">
     <w:name w:val="Balloon Text"/>
     <w:basedOn w:val="Normal"/>
-    <w:link w:val="BalloonTextChar"/>
+    <w:link w:val="TextodebaloChar"/>
     <w:uiPriority w:val="99"/>
     <w:semiHidden/>
     <w:unhideWhenUsed/>
@@ -7470,7 +7877,7 @@
       <w:szCs w:val="16"/>
     </w:rPr>
   </w:style>
-  <w:style w:type="paragraph" w:styleId="TOC1">
+  <w:style w:type="paragraph" w:styleId="Sumrio1">
     <w:name w:val="toc 1"/>
     <w:basedOn w:val="Normal"/>
     <w:next w:val="Normal"/>
@@ -7482,9 +7889,9 @@
       <w:spacing w:after="100"/>
     </w:pPr>
   </w:style>
-  <w:style w:type="paragraph" w:styleId="TOCHeading">
+  <w:style w:type="paragraph" w:styleId="CabealhodoSumrio">
     <w:name w:val="TOC Heading"/>
-    <w:basedOn w:val="Heading1"/>
+    <w:basedOn w:val="Ttulo1"/>
     <w:next w:val="Normal"/>
     <w:uiPriority w:val="39"/>
     <w:unhideWhenUsed/>
@@ -7508,7 +7915,7 @@
   </w:style>
   <w:style w:type="character" w:styleId="Hyperlink">
     <w:name w:val="Hyperlink"/>
-    <w:basedOn w:val="DefaultParagraphFont"/>
+    <w:basedOn w:val="Fontepargpadro"/>
     <w:uiPriority w:val="99"/>
     <w:unhideWhenUsed/>
     <w:rsid w:val="0077792D"/>
@@ -7517,7 +7924,7 @@
       <w:u w:val="single"/>
     </w:rPr>
   </w:style>
-  <w:style w:type="paragraph" w:styleId="TOC2">
+  <w:style w:type="paragraph" w:styleId="Sumrio2">
     <w:name w:val="toc 2"/>
     <w:basedOn w:val="Normal"/>
     <w:next w:val="Normal"/>
@@ -7548,10 +7955,10 @@
       <w:lang w:eastAsia="zh-CN" w:bidi="hi-IN"/>
     </w:rPr>
   </w:style>
-  <w:style w:type="paragraph" w:styleId="FootnoteText">
+  <w:style w:type="paragraph" w:styleId="Textodenotaderodap">
     <w:name w:val="footnote text"/>
     <w:basedOn w:val="Normal"/>
-    <w:link w:val="FootnoteTextChar"/>
+    <w:link w:val="TextodenotaderodapChar"/>
     <w:uiPriority w:val="99"/>
     <w:semiHidden/>
     <w:unhideWhenUsed/>
@@ -7569,10 +7976,10 @@
       <w:lang w:eastAsia="zh-CN" w:bidi="hi-IN"/>
     </w:rPr>
   </w:style>
-  <w:style w:type="character" w:customStyle="1" w:styleId="FootnoteTextChar">
-    <w:name w:val="Footnote Text Char"/>
-    <w:basedOn w:val="DefaultParagraphFont"/>
-    <w:link w:val="FootnoteText"/>
+  <w:style w:type="character" w:customStyle="1" w:styleId="TextodenotaderodapChar">
+    <w:name w:val="Texto de nota de rodapé Char"/>
+    <w:basedOn w:val="Fontepargpadro"/>
+    <w:link w:val="Textodenotaderodap"/>
     <w:uiPriority w:val="99"/>
     <w:semiHidden/>
     <w:rsid w:val="00725AE0"/>
@@ -7584,9 +7991,9 @@
       <w:lang w:eastAsia="zh-CN" w:bidi="hi-IN"/>
     </w:rPr>
   </w:style>
-  <w:style w:type="character" w:styleId="FootnoteReference">
+  <w:style w:type="character" w:styleId="Refdenotaderodap">
     <w:name w:val="footnote reference"/>
-    <w:basedOn w:val="DefaultParagraphFont"/>
+    <w:basedOn w:val="Fontepargpadro"/>
     <w:uiPriority w:val="99"/>
     <w:semiHidden/>
     <w:unhideWhenUsed/>
@@ -7595,9 +8002,9 @@
       <w:vertAlign w:val="superscript"/>
     </w:rPr>
   </w:style>
-  <w:style w:type="character" w:styleId="FollowedHyperlink">
+  <w:style w:type="character" w:styleId="HiperlinkVisitado">
     <w:name w:val="FollowedHyperlink"/>
-    <w:basedOn w:val="DefaultParagraphFont"/>
+    <w:basedOn w:val="Fontepargpadro"/>
     <w:uiPriority w:val="99"/>
     <w:semiHidden/>
     <w:unhideWhenUsed/>
@@ -7607,10 +8014,10 @@
       <w:u w:val="single"/>
     </w:rPr>
   </w:style>
-  <w:style w:type="paragraph" w:styleId="EndnoteText">
+  <w:style w:type="paragraph" w:styleId="Textodenotadefim">
     <w:name w:val="endnote text"/>
     <w:basedOn w:val="Normal"/>
-    <w:link w:val="EndnoteTextChar"/>
+    <w:link w:val="TextodenotadefimChar"/>
     <w:uiPriority w:val="99"/>
     <w:semiHidden/>
     <w:unhideWhenUsed/>
@@ -7623,10 +8030,10 @@
       <w:szCs w:val="20"/>
     </w:rPr>
   </w:style>
-  <w:style w:type="character" w:customStyle="1" w:styleId="EndnoteTextChar">
-    <w:name w:val="Endnote Text Char"/>
-    <w:basedOn w:val="DefaultParagraphFont"/>
-    <w:link w:val="EndnoteText"/>
+  <w:style w:type="character" w:customStyle="1" w:styleId="TextodenotadefimChar">
+    <w:name w:val="Texto de nota de fim Char"/>
+    <w:basedOn w:val="Fontepargpadro"/>
+    <w:link w:val="Textodenotadefim"/>
     <w:uiPriority w:val="99"/>
     <w:semiHidden/>
     <w:rsid w:val="00D84C3A"/>
@@ -7635,9 +8042,9 @@
       <w:szCs w:val="20"/>
     </w:rPr>
   </w:style>
-  <w:style w:type="character" w:styleId="EndnoteReference">
+  <w:style w:type="character" w:styleId="Refdenotadefim">
     <w:name w:val="endnote reference"/>
-    <w:basedOn w:val="DefaultParagraphFont"/>
+    <w:basedOn w:val="Fontepargpadro"/>
     <w:uiPriority w:val="99"/>
     <w:semiHidden/>
     <w:unhideWhenUsed/>
@@ -7646,7 +8053,7 @@
       <w:vertAlign w:val="superscript"/>
     </w:rPr>
   </w:style>
-  <w:style w:type="paragraph" w:styleId="TOC3">
+  <w:style w:type="paragraph" w:styleId="Sumrio3">
     <w:name w:val="toc 3"/>
     <w:basedOn w:val="Normal"/>
     <w:next w:val="Normal"/>
@@ -7977,7 +8384,7 @@
 </file>
 
 <file path=customXml/itemProps1.xml><?xml version="1.0" encoding="utf-8"?>
-<ds:datastoreItem xmlns:ds="http://schemas.openxmlformats.org/officeDocument/2006/customXml" ds:itemID="{07EBB91A-7B92-4F5F-92F0-2AA4790C2C76}">
+<ds:datastoreItem xmlns:ds="http://schemas.openxmlformats.org/officeDocument/2006/customXml" ds:itemID="{E258C303-8FD1-4E43-BB7D-1D4FDFB9588F}">
   <ds:schemaRefs>
     <ds:schemaRef ds:uri="http://schemas.openxmlformats.org/officeDocument/2006/bibliography"/>
   </ds:schemaRefs>

</xml_diff>

<commit_message>
Iniciado Capítulo 3 - Árvores de Decisão.
</commit_message>
<xml_diff>
--- a/release/TCC - Danilo de Lucas.docx
+++ b/release/TCC - Danilo de Lucas.docx
@@ -1216,15 +1216,7 @@
           <w:sz w:val="24"/>
           <w:szCs w:val="24"/>
         </w:rPr>
-        <w:t>ncia</w:t>
-      </w:r>
-      <w:r>
-        <w:rPr>
-          <w:rFonts w:ascii="Times New Roman" w:hAnsi="Times New Roman"/>
-          <w:sz w:val="24"/>
-          <w:szCs w:val="24"/>
-        </w:rPr>
-        <w:t xml:space="preserve"> Artificial</w:t>
+        <w:t>ncia Artificial</w:t>
       </w:r>
     </w:p>
     <w:p>
@@ -1267,15 +1259,13 @@
           <w:rFonts w:ascii="Times New Roman" w:hAnsi="Times New Roman"/>
           <w:sz w:val="24"/>
           <w:szCs w:val="24"/>
-          <w:lang w:val="en-US"/>
-        </w:rPr>
-      </w:pPr>
-      <w:r>
-        <w:rPr>
-          <w:rFonts w:ascii="Times New Roman" w:hAnsi="Times New Roman"/>
-          <w:sz w:val="24"/>
-          <w:szCs w:val="24"/>
-          <w:lang w:val="en-US"/>
+        </w:rPr>
+      </w:pPr>
+      <w:r>
+        <w:rPr>
+          <w:rFonts w:ascii="Times New Roman" w:hAnsi="Times New Roman"/>
+          <w:sz w:val="24"/>
+          <w:szCs w:val="24"/>
         </w:rPr>
         <w:t>NEAT</w:t>
       </w:r>
@@ -1284,7 +1274,6 @@
           <w:rFonts w:ascii="Times New Roman" w:hAnsi="Times New Roman"/>
           <w:sz w:val="24"/>
           <w:szCs w:val="24"/>
-          <w:lang w:val="en-US"/>
         </w:rPr>
         <w:tab/>
       </w:r>
@@ -1293,7 +1282,6 @@
           <w:rFonts w:ascii="Times New Roman" w:hAnsi="Times New Roman"/>
           <w:sz w:val="24"/>
           <w:szCs w:val="24"/>
-          <w:lang w:val="en-US"/>
         </w:rPr>
         <w:tab/>
         <w:t>Evolving Neural Networks through Augmenting Topologies</w:t>
@@ -1389,7 +1377,6 @@
           <w:sz w:val="24"/>
           <w:szCs w:val="24"/>
           <w:shd w:val="clear" w:color="auto" w:fill="FFFFFF"/>
-          <w:lang w:val="en-US"/>
         </w:rPr>
       </w:pPr>
       <w:r>
@@ -1400,7 +1387,6 @@
           <w:sz w:val="24"/>
           <w:szCs w:val="24"/>
           <w:shd w:val="clear" w:color="auto" w:fill="FFFFFF"/>
-          <w:lang w:val="en-US"/>
         </w:rPr>
         <w:t>SNES</w:t>
       </w:r>
@@ -1412,7 +1398,6 @@
           <w:sz w:val="24"/>
           <w:szCs w:val="24"/>
           <w:shd w:val="clear" w:color="auto" w:fill="FFFFFF"/>
-          <w:lang w:val="en-US"/>
         </w:rPr>
         <w:tab/>
       </w:r>
@@ -1424,7 +1409,6 @@
           <w:sz w:val="24"/>
           <w:szCs w:val="24"/>
           <w:shd w:val="clear" w:color="auto" w:fill="FFFFFF"/>
-          <w:lang w:val="en-US"/>
         </w:rPr>
         <w:tab/>
         <w:t>Super Nintendo Entertainment System</w:t>
@@ -1439,7 +1423,6 @@
           <w:sz w:val="24"/>
           <w:szCs w:val="24"/>
           <w:shd w:val="clear" w:color="auto" w:fill="FFFFFF"/>
-          <w:lang w:val="en-US"/>
         </w:rPr>
       </w:pPr>
       <w:r>
@@ -1450,7 +1433,6 @@
           <w:sz w:val="24"/>
           <w:szCs w:val="24"/>
           <w:shd w:val="clear" w:color="auto" w:fill="FFFFFF"/>
-          <w:lang w:val="en-US"/>
         </w:rPr>
         <w:t>TAS</w:t>
       </w:r>
@@ -1462,7 +1444,6 @@
           <w:sz w:val="24"/>
           <w:szCs w:val="24"/>
           <w:shd w:val="clear" w:color="auto" w:fill="FFFFFF"/>
-          <w:lang w:val="en-US"/>
         </w:rPr>
         <w:tab/>
       </w:r>
@@ -1474,22 +1455,9 @@
           <w:sz w:val="24"/>
           <w:szCs w:val="24"/>
           <w:shd w:val="clear" w:color="auto" w:fill="FFFFFF"/>
-          <w:lang w:val="en-US"/>
         </w:rPr>
         <w:tab/>
-        <w:t>Tool Assisted</w:t>
-      </w:r>
-      <w:r>
-        <w:rPr>
-          <w:rStyle w:val="normaltextrun"/>
-          <w:rFonts w:ascii="Times New Roman" w:hAnsi="Times New Roman"/>
-          <w:color w:val="000000"/>
-          <w:sz w:val="24"/>
-          <w:szCs w:val="24"/>
-          <w:shd w:val="clear" w:color="auto" w:fill="FFFFFF"/>
-          <w:lang w:val="en-US"/>
-        </w:rPr>
-        <w:t xml:space="preserve"> Speedrun</w:t>
+        <w:t>Tool Assisted Speedrun</w:t>
       </w:r>
     </w:p>
     <w:p>
@@ -1500,7 +1468,6 @@
           <w:b/>
           <w:sz w:val="24"/>
           <w:szCs w:val="24"/>
-          <w:lang w:val="en-US"/>
         </w:rPr>
       </w:pPr>
     </w:p>
@@ -1512,7 +1479,6 @@
           <w:b/>
           <w:sz w:val="24"/>
           <w:szCs w:val="24"/>
-          <w:lang w:val="en-US"/>
         </w:rPr>
       </w:pPr>
     </w:p>
@@ -1524,7 +1490,6 @@
           <w:b/>
           <w:sz w:val="24"/>
           <w:szCs w:val="24"/>
-          <w:lang w:val="en-US"/>
         </w:rPr>
       </w:pPr>
     </w:p>
@@ -1536,7 +1501,6 @@
           <w:b/>
           <w:sz w:val="24"/>
           <w:szCs w:val="24"/>
-          <w:lang w:val="en-US"/>
         </w:rPr>
       </w:pPr>
     </w:p>
@@ -1548,7 +1512,6 @@
           <w:b/>
           <w:sz w:val="24"/>
           <w:szCs w:val="24"/>
-          <w:lang w:val="en-US"/>
         </w:rPr>
       </w:pPr>
     </w:p>
@@ -1560,7 +1523,6 @@
           <w:b/>
           <w:sz w:val="24"/>
           <w:szCs w:val="24"/>
-          <w:lang w:val="en-US"/>
         </w:rPr>
       </w:pPr>
     </w:p>
@@ -1572,7 +1534,6 @@
           <w:b/>
           <w:sz w:val="24"/>
           <w:szCs w:val="24"/>
-          <w:lang w:val="en-US"/>
         </w:rPr>
       </w:pPr>
     </w:p>
@@ -1584,7 +1545,6 @@
           <w:b/>
           <w:sz w:val="24"/>
           <w:szCs w:val="24"/>
-          <w:lang w:val="en-US"/>
         </w:rPr>
       </w:pPr>
     </w:p>
@@ -1596,7 +1556,6 @@
           <w:b/>
           <w:sz w:val="24"/>
           <w:szCs w:val="24"/>
-          <w:lang w:val="en-US"/>
         </w:rPr>
       </w:pPr>
     </w:p>
@@ -1608,7 +1567,6 @@
           <w:b/>
           <w:sz w:val="24"/>
           <w:szCs w:val="24"/>
-          <w:lang w:val="en-US"/>
         </w:rPr>
       </w:pPr>
     </w:p>
@@ -1620,7 +1578,6 @@
           <w:b/>
           <w:sz w:val="24"/>
           <w:szCs w:val="24"/>
-          <w:lang w:val="en-US"/>
         </w:rPr>
       </w:pPr>
     </w:p>
@@ -1632,7 +1589,6 @@
           <w:b/>
           <w:sz w:val="24"/>
           <w:szCs w:val="24"/>
-          <w:lang w:val="en-US"/>
         </w:rPr>
       </w:pPr>
     </w:p>
@@ -1644,7 +1600,6 @@
           <w:b/>
           <w:sz w:val="24"/>
           <w:szCs w:val="24"/>
-          <w:lang w:val="en-US"/>
         </w:rPr>
       </w:pPr>
     </w:p>
@@ -1656,7 +1611,6 @@
           <w:b/>
           <w:sz w:val="24"/>
           <w:szCs w:val="24"/>
-          <w:lang w:val="en-US"/>
         </w:rPr>
       </w:pPr>
     </w:p>
@@ -1668,7 +1622,6 @@
           <w:b/>
           <w:sz w:val="24"/>
           <w:szCs w:val="24"/>
-          <w:lang w:val="en-US"/>
         </w:rPr>
       </w:pPr>
     </w:p>
@@ -1680,7 +1633,6 @@
           <w:b/>
           <w:sz w:val="24"/>
           <w:szCs w:val="24"/>
-          <w:lang w:val="en-US"/>
         </w:rPr>
       </w:pPr>
     </w:p>
@@ -1692,7 +1644,6 @@
           <w:b/>
           <w:sz w:val="24"/>
           <w:szCs w:val="24"/>
-          <w:lang w:val="en-US"/>
         </w:rPr>
       </w:pPr>
     </w:p>
@@ -1704,7 +1655,6 @@
           <w:b/>
           <w:sz w:val="24"/>
           <w:szCs w:val="24"/>
-          <w:lang w:val="en-US"/>
         </w:rPr>
       </w:pPr>
     </w:p>
@@ -1716,7 +1666,6 @@
           <w:b/>
           <w:sz w:val="24"/>
           <w:szCs w:val="24"/>
-          <w:lang w:val="en-US"/>
         </w:rPr>
       </w:pPr>
     </w:p>
@@ -1728,7 +1677,6 @@
           <w:b/>
           <w:sz w:val="24"/>
           <w:szCs w:val="24"/>
-          <w:lang w:val="en-US"/>
         </w:rPr>
       </w:pPr>
     </w:p>
@@ -1740,7 +1688,6 @@
           <w:b/>
           <w:sz w:val="24"/>
           <w:szCs w:val="24"/>
-          <w:lang w:val="en-US"/>
         </w:rPr>
       </w:pPr>
     </w:p>
@@ -1752,7 +1699,6 @@
           <w:b/>
           <w:sz w:val="24"/>
           <w:szCs w:val="24"/>
-          <w:lang w:val="en-US"/>
         </w:rPr>
       </w:pPr>
     </w:p>
@@ -1764,7 +1710,6 @@
           <w:b/>
           <w:sz w:val="24"/>
           <w:szCs w:val="24"/>
-          <w:lang w:val="en-US"/>
         </w:rPr>
       </w:pPr>
     </w:p>
@@ -1776,7 +1721,6 @@
           <w:b/>
           <w:sz w:val="24"/>
           <w:szCs w:val="24"/>
-          <w:lang w:val="en-US"/>
         </w:rPr>
       </w:pPr>
     </w:p>
@@ -1788,7 +1732,6 @@
           <w:b/>
           <w:sz w:val="24"/>
           <w:szCs w:val="24"/>
-          <w:lang w:val="en-US"/>
         </w:rPr>
       </w:pPr>
     </w:p>
@@ -1802,7 +1745,6 @@
           <w:color w:val="00000A"/>
           <w:sz w:val="24"/>
           <w:szCs w:val="24"/>
-          <w:lang w:val="en-US"/>
         </w:rPr>
       </w:pPr>
       <w:bookmarkStart w:id="0" w:name="_Toc453151177"/>
@@ -1812,7 +1754,6 @@
           <w:color w:val="00000A"/>
           <w:sz w:val="24"/>
           <w:szCs w:val="24"/>
-          <w:lang w:val="en-US"/>
         </w:rPr>
         <w:lastRenderedPageBreak/>
         <w:t>SUMÁRIO</w:t>
@@ -1825,7 +1766,7 @@
           <w:rFonts w:ascii="Times New Roman" w:hAnsi="Times New Roman"/>
           <w:sz w:val="24"/>
           <w:szCs w:val="24"/>
-          <w:lang w:val="en-US" w:eastAsia="pt-BR"/>
+          <w:lang w:eastAsia="pt-BR"/>
         </w:rPr>
       </w:pPr>
     </w:p>
@@ -1987,7 +1928,7 @@
                 <w:b/>
                 <w:bCs/>
                 <w:noProof/>
-                <w:lang w:val="en-US" w:bidi="hi-IN"/>
+                <w:lang w:bidi="hi-IN"/>
               </w:rPr>
               <w:t>REFERÊNCIAS</w:t>
             </w:r>
@@ -2510,13 +2451,7 @@
         <w:rPr>
           <w:rFonts w:ascii="Times New Roman" w:hAnsi="Times New Roman" w:cs="Times New Roman"/>
         </w:rPr>
-        <w:t>obstáculos</w:t>
-      </w:r>
-      <w:r>
-        <w:rPr>
-          <w:rFonts w:ascii="Times New Roman" w:hAnsi="Times New Roman" w:cs="Times New Roman"/>
-        </w:rPr>
-        <w:t xml:space="preserve"> e </w:t>
+        <w:t xml:space="preserve">obstáculos e </w:t>
       </w:r>
       <w:r>
         <w:rPr>
@@ -3290,7 +3225,6 @@
         </w:rPr>
         <w:t xml:space="preserve"> de acordo com </w:t>
       </w:r>
-      <w:proofErr w:type="spellStart"/>
       <w:r>
         <w:rPr>
           <w:rFonts w:ascii="Times New Roman" w:hAnsi="Times New Roman" w:cs="Times New Roman"/>
@@ -3301,14 +3235,7 @@
         <w:rPr>
           <w:rFonts w:ascii="Times New Roman" w:hAnsi="Times New Roman" w:cs="Times New Roman"/>
         </w:rPr>
-        <w:t>animoto</w:t>
-      </w:r>
-      <w:proofErr w:type="spellEnd"/>
-      <w:r>
-        <w:rPr>
-          <w:rFonts w:ascii="Times New Roman" w:hAnsi="Times New Roman" w:cs="Times New Roman"/>
-        </w:rPr>
-        <w:t xml:space="preserve"> (</w:t>
+        <w:t>animoto (</w:t>
       </w:r>
       <w:r>
         <w:t>1987)</w:t>
@@ -3526,19 +3453,7 @@
         <w:rPr>
           <w:rFonts w:ascii="Times New Roman" w:hAnsi="Times New Roman" w:cs="Times New Roman"/>
         </w:rPr>
-        <w:t xml:space="preserve"> (</w:t>
-      </w:r>
-      <w:r>
-        <w:rPr>
-          <w:rFonts w:ascii="Times New Roman" w:hAnsi="Times New Roman" w:cs="Times New Roman"/>
-        </w:rPr>
-        <w:t>GHADERI</w:t>
-      </w:r>
-      <w:r>
-        <w:rPr>
-          <w:rFonts w:ascii="Times New Roman" w:hAnsi="Times New Roman" w:cs="Times New Roman"/>
-        </w:rPr>
-        <w:t xml:space="preserve">, </w:t>
+        <w:t xml:space="preserve"> (GHADERI, </w:t>
       </w:r>
       <w:r>
         <w:rPr>
@@ -4403,8 +4318,6 @@
         </w:rPr>
         <w:t>, são dadas as conclusões e orientações para trabalhos futuros.</w:t>
       </w:r>
-      <w:bookmarkStart w:id="2" w:name="_GoBack"/>
-      <w:bookmarkEnd w:id="2"/>
     </w:p>
     <w:p>
       <w:pPr>
@@ -4483,6 +4396,1437 @@
           <w:lang w:eastAsia="pt-BR"/>
         </w:rPr>
       </w:pPr>
+    </w:p>
+    <w:p>
+      <w:pPr>
+        <w:pStyle w:val="ListParagraph"/>
+        <w:numPr>
+          <w:ilvl w:val="0"/>
+          <w:numId w:val="14"/>
+        </w:numPr>
+        <w:shd w:val="clear" w:color="auto" w:fill="FFFFFF"/>
+        <w:suppressAutoHyphens w:val="0"/>
+        <w:spacing w:line="240" w:lineRule="auto"/>
+        <w:rPr>
+          <w:rFonts w:ascii="Times New Roman" w:eastAsia="Times New Roman" w:hAnsi="Times New Roman"/>
+          <w:b/>
+          <w:sz w:val="24"/>
+          <w:szCs w:val="24"/>
+          <w:lang w:eastAsia="pt-BR"/>
+        </w:rPr>
+      </w:pPr>
+      <w:r>
+        <w:rPr>
+          <w:rFonts w:ascii="Times New Roman" w:eastAsia="Times New Roman" w:hAnsi="Times New Roman"/>
+          <w:b/>
+          <w:sz w:val="24"/>
+          <w:szCs w:val="24"/>
+          <w:lang w:eastAsia="pt-BR"/>
+        </w:rPr>
+        <w:lastRenderedPageBreak/>
+        <w:t>INTELIGÊ</w:t>
+      </w:r>
+      <w:r>
+        <w:rPr>
+          <w:rFonts w:ascii="Times New Roman" w:eastAsia="Times New Roman" w:hAnsi="Times New Roman"/>
+          <w:b/>
+          <w:sz w:val="24"/>
+          <w:szCs w:val="24"/>
+          <w:lang w:eastAsia="pt-BR"/>
+        </w:rPr>
+        <w:t>NCIA ARTIFICIAL EM JOGOS</w:t>
+      </w:r>
+    </w:p>
+    <w:p>
+      <w:pPr>
+        <w:shd w:val="clear" w:color="auto" w:fill="FFFFFF"/>
+        <w:suppressAutoHyphens w:val="0"/>
+        <w:spacing w:line="240" w:lineRule="auto"/>
+        <w:rPr>
+          <w:rFonts w:ascii="Times New Roman" w:eastAsia="Times New Roman" w:hAnsi="Times New Roman"/>
+          <w:b/>
+          <w:sz w:val="24"/>
+          <w:szCs w:val="24"/>
+          <w:lang w:eastAsia="pt-BR"/>
+        </w:rPr>
+      </w:pPr>
+    </w:p>
+    <w:p>
+      <w:pPr>
+        <w:pStyle w:val="ListParagraph"/>
+        <w:shd w:val="clear" w:color="auto" w:fill="FFFFFF"/>
+        <w:suppressAutoHyphens w:val="0"/>
+        <w:spacing w:line="240" w:lineRule="auto"/>
+        <w:ind w:left="720"/>
+        <w:rPr>
+          <w:rFonts w:ascii="Times New Roman" w:eastAsia="Times New Roman" w:hAnsi="Times New Roman"/>
+          <w:b/>
+          <w:sz w:val="24"/>
+          <w:szCs w:val="24"/>
+          <w:lang w:eastAsia="pt-BR"/>
+        </w:rPr>
+      </w:pPr>
+    </w:p>
+    <w:p>
+      <w:pPr>
+        <w:pStyle w:val="ListParagraph"/>
+        <w:shd w:val="clear" w:color="auto" w:fill="FFFFFF"/>
+        <w:suppressAutoHyphens w:val="0"/>
+        <w:spacing w:line="240" w:lineRule="auto"/>
+        <w:ind w:left="720"/>
+        <w:rPr>
+          <w:rFonts w:ascii="Times New Roman" w:eastAsia="Times New Roman" w:hAnsi="Times New Roman"/>
+          <w:b/>
+          <w:sz w:val="24"/>
+          <w:szCs w:val="24"/>
+          <w:lang w:eastAsia="pt-BR"/>
+        </w:rPr>
+      </w:pPr>
+    </w:p>
+    <w:p>
+      <w:pPr>
+        <w:pStyle w:val="ListParagraph"/>
+        <w:shd w:val="clear" w:color="auto" w:fill="FFFFFF"/>
+        <w:suppressAutoHyphens w:val="0"/>
+        <w:spacing w:line="240" w:lineRule="auto"/>
+        <w:ind w:left="720"/>
+        <w:rPr>
+          <w:rFonts w:ascii="Times New Roman" w:eastAsia="Times New Roman" w:hAnsi="Times New Roman"/>
+          <w:b/>
+          <w:sz w:val="24"/>
+          <w:szCs w:val="24"/>
+          <w:lang w:eastAsia="pt-BR"/>
+        </w:rPr>
+      </w:pPr>
+    </w:p>
+    <w:p>
+      <w:pPr>
+        <w:pStyle w:val="ListParagraph"/>
+        <w:shd w:val="clear" w:color="auto" w:fill="FFFFFF"/>
+        <w:suppressAutoHyphens w:val="0"/>
+        <w:spacing w:line="240" w:lineRule="auto"/>
+        <w:ind w:left="720"/>
+        <w:rPr>
+          <w:rFonts w:ascii="Times New Roman" w:eastAsia="Times New Roman" w:hAnsi="Times New Roman"/>
+          <w:b/>
+          <w:sz w:val="24"/>
+          <w:szCs w:val="24"/>
+          <w:lang w:eastAsia="pt-BR"/>
+        </w:rPr>
+      </w:pPr>
+    </w:p>
+    <w:p>
+      <w:pPr>
+        <w:pStyle w:val="ListParagraph"/>
+        <w:shd w:val="clear" w:color="auto" w:fill="FFFFFF"/>
+        <w:suppressAutoHyphens w:val="0"/>
+        <w:spacing w:line="240" w:lineRule="auto"/>
+        <w:ind w:left="720"/>
+        <w:rPr>
+          <w:rFonts w:ascii="Times New Roman" w:eastAsia="Times New Roman" w:hAnsi="Times New Roman"/>
+          <w:b/>
+          <w:sz w:val="24"/>
+          <w:szCs w:val="24"/>
+          <w:lang w:eastAsia="pt-BR"/>
+        </w:rPr>
+      </w:pPr>
+    </w:p>
+    <w:p>
+      <w:pPr>
+        <w:pStyle w:val="ListParagraph"/>
+        <w:shd w:val="clear" w:color="auto" w:fill="FFFFFF"/>
+        <w:suppressAutoHyphens w:val="0"/>
+        <w:spacing w:line="240" w:lineRule="auto"/>
+        <w:ind w:left="720"/>
+        <w:rPr>
+          <w:rFonts w:ascii="Times New Roman" w:eastAsia="Times New Roman" w:hAnsi="Times New Roman"/>
+          <w:b/>
+          <w:sz w:val="24"/>
+          <w:szCs w:val="24"/>
+          <w:lang w:eastAsia="pt-BR"/>
+        </w:rPr>
+      </w:pPr>
+    </w:p>
+    <w:p>
+      <w:pPr>
+        <w:pStyle w:val="ListParagraph"/>
+        <w:shd w:val="clear" w:color="auto" w:fill="FFFFFF"/>
+        <w:suppressAutoHyphens w:val="0"/>
+        <w:spacing w:line="240" w:lineRule="auto"/>
+        <w:ind w:left="720"/>
+        <w:rPr>
+          <w:rFonts w:ascii="Times New Roman" w:eastAsia="Times New Roman" w:hAnsi="Times New Roman"/>
+          <w:b/>
+          <w:sz w:val="24"/>
+          <w:szCs w:val="24"/>
+          <w:lang w:eastAsia="pt-BR"/>
+        </w:rPr>
+      </w:pPr>
+    </w:p>
+    <w:p>
+      <w:pPr>
+        <w:pStyle w:val="ListParagraph"/>
+        <w:shd w:val="clear" w:color="auto" w:fill="FFFFFF"/>
+        <w:suppressAutoHyphens w:val="0"/>
+        <w:spacing w:line="240" w:lineRule="auto"/>
+        <w:ind w:left="720"/>
+        <w:rPr>
+          <w:rFonts w:ascii="Times New Roman" w:eastAsia="Times New Roman" w:hAnsi="Times New Roman"/>
+          <w:b/>
+          <w:sz w:val="24"/>
+          <w:szCs w:val="24"/>
+          <w:lang w:eastAsia="pt-BR"/>
+        </w:rPr>
+      </w:pPr>
+    </w:p>
+    <w:p>
+      <w:pPr>
+        <w:pStyle w:val="ListParagraph"/>
+        <w:shd w:val="clear" w:color="auto" w:fill="FFFFFF"/>
+        <w:suppressAutoHyphens w:val="0"/>
+        <w:spacing w:line="240" w:lineRule="auto"/>
+        <w:ind w:left="720"/>
+        <w:rPr>
+          <w:rFonts w:ascii="Times New Roman" w:eastAsia="Times New Roman" w:hAnsi="Times New Roman"/>
+          <w:b/>
+          <w:sz w:val="24"/>
+          <w:szCs w:val="24"/>
+          <w:lang w:eastAsia="pt-BR"/>
+        </w:rPr>
+      </w:pPr>
+    </w:p>
+    <w:p>
+      <w:pPr>
+        <w:pStyle w:val="ListParagraph"/>
+        <w:shd w:val="clear" w:color="auto" w:fill="FFFFFF"/>
+        <w:suppressAutoHyphens w:val="0"/>
+        <w:spacing w:line="240" w:lineRule="auto"/>
+        <w:ind w:left="720"/>
+        <w:rPr>
+          <w:rFonts w:ascii="Times New Roman" w:eastAsia="Times New Roman" w:hAnsi="Times New Roman"/>
+          <w:b/>
+          <w:sz w:val="24"/>
+          <w:szCs w:val="24"/>
+          <w:lang w:eastAsia="pt-BR"/>
+        </w:rPr>
+      </w:pPr>
+    </w:p>
+    <w:p>
+      <w:pPr>
+        <w:pStyle w:val="ListParagraph"/>
+        <w:shd w:val="clear" w:color="auto" w:fill="FFFFFF"/>
+        <w:suppressAutoHyphens w:val="0"/>
+        <w:spacing w:line="240" w:lineRule="auto"/>
+        <w:ind w:left="720"/>
+        <w:rPr>
+          <w:rFonts w:ascii="Times New Roman" w:eastAsia="Times New Roman" w:hAnsi="Times New Roman"/>
+          <w:b/>
+          <w:sz w:val="24"/>
+          <w:szCs w:val="24"/>
+          <w:lang w:eastAsia="pt-BR"/>
+        </w:rPr>
+      </w:pPr>
+    </w:p>
+    <w:p>
+      <w:pPr>
+        <w:pStyle w:val="ListParagraph"/>
+        <w:shd w:val="clear" w:color="auto" w:fill="FFFFFF"/>
+        <w:suppressAutoHyphens w:val="0"/>
+        <w:spacing w:line="240" w:lineRule="auto"/>
+        <w:ind w:left="720"/>
+        <w:rPr>
+          <w:rFonts w:ascii="Times New Roman" w:eastAsia="Times New Roman" w:hAnsi="Times New Roman"/>
+          <w:b/>
+          <w:sz w:val="24"/>
+          <w:szCs w:val="24"/>
+          <w:lang w:eastAsia="pt-BR"/>
+        </w:rPr>
+      </w:pPr>
+    </w:p>
+    <w:p>
+      <w:pPr>
+        <w:pStyle w:val="ListParagraph"/>
+        <w:shd w:val="clear" w:color="auto" w:fill="FFFFFF"/>
+        <w:suppressAutoHyphens w:val="0"/>
+        <w:spacing w:line="240" w:lineRule="auto"/>
+        <w:ind w:left="720"/>
+        <w:rPr>
+          <w:rFonts w:ascii="Times New Roman" w:eastAsia="Times New Roman" w:hAnsi="Times New Roman"/>
+          <w:b/>
+          <w:sz w:val="24"/>
+          <w:szCs w:val="24"/>
+          <w:lang w:eastAsia="pt-BR"/>
+        </w:rPr>
+      </w:pPr>
+    </w:p>
+    <w:p>
+      <w:pPr>
+        <w:pStyle w:val="ListParagraph"/>
+        <w:shd w:val="clear" w:color="auto" w:fill="FFFFFF"/>
+        <w:suppressAutoHyphens w:val="0"/>
+        <w:spacing w:line="240" w:lineRule="auto"/>
+        <w:ind w:left="720"/>
+        <w:rPr>
+          <w:rFonts w:ascii="Times New Roman" w:eastAsia="Times New Roman" w:hAnsi="Times New Roman"/>
+          <w:b/>
+          <w:sz w:val="24"/>
+          <w:szCs w:val="24"/>
+          <w:lang w:eastAsia="pt-BR"/>
+        </w:rPr>
+      </w:pPr>
+    </w:p>
+    <w:p>
+      <w:pPr>
+        <w:pStyle w:val="ListParagraph"/>
+        <w:shd w:val="clear" w:color="auto" w:fill="FFFFFF"/>
+        <w:suppressAutoHyphens w:val="0"/>
+        <w:spacing w:line="240" w:lineRule="auto"/>
+        <w:ind w:left="720"/>
+        <w:rPr>
+          <w:rFonts w:ascii="Times New Roman" w:eastAsia="Times New Roman" w:hAnsi="Times New Roman"/>
+          <w:b/>
+          <w:sz w:val="24"/>
+          <w:szCs w:val="24"/>
+          <w:lang w:eastAsia="pt-BR"/>
+        </w:rPr>
+      </w:pPr>
+    </w:p>
+    <w:p>
+      <w:pPr>
+        <w:pStyle w:val="ListParagraph"/>
+        <w:shd w:val="clear" w:color="auto" w:fill="FFFFFF"/>
+        <w:suppressAutoHyphens w:val="0"/>
+        <w:spacing w:line="240" w:lineRule="auto"/>
+        <w:ind w:left="720"/>
+        <w:rPr>
+          <w:rFonts w:ascii="Times New Roman" w:eastAsia="Times New Roman" w:hAnsi="Times New Roman"/>
+          <w:b/>
+          <w:sz w:val="24"/>
+          <w:szCs w:val="24"/>
+          <w:lang w:eastAsia="pt-BR"/>
+        </w:rPr>
+      </w:pPr>
+    </w:p>
+    <w:p>
+      <w:pPr>
+        <w:pStyle w:val="ListParagraph"/>
+        <w:shd w:val="clear" w:color="auto" w:fill="FFFFFF"/>
+        <w:suppressAutoHyphens w:val="0"/>
+        <w:spacing w:line="240" w:lineRule="auto"/>
+        <w:ind w:left="720"/>
+        <w:rPr>
+          <w:rFonts w:ascii="Times New Roman" w:eastAsia="Times New Roman" w:hAnsi="Times New Roman"/>
+          <w:b/>
+          <w:sz w:val="24"/>
+          <w:szCs w:val="24"/>
+          <w:lang w:eastAsia="pt-BR"/>
+        </w:rPr>
+      </w:pPr>
+    </w:p>
+    <w:p>
+      <w:pPr>
+        <w:pStyle w:val="ListParagraph"/>
+        <w:shd w:val="clear" w:color="auto" w:fill="FFFFFF"/>
+        <w:suppressAutoHyphens w:val="0"/>
+        <w:spacing w:line="240" w:lineRule="auto"/>
+        <w:ind w:left="720"/>
+        <w:rPr>
+          <w:rFonts w:ascii="Times New Roman" w:eastAsia="Times New Roman" w:hAnsi="Times New Roman"/>
+          <w:b/>
+          <w:sz w:val="24"/>
+          <w:szCs w:val="24"/>
+          <w:lang w:eastAsia="pt-BR"/>
+        </w:rPr>
+      </w:pPr>
+    </w:p>
+    <w:p>
+      <w:pPr>
+        <w:pStyle w:val="ListParagraph"/>
+        <w:shd w:val="clear" w:color="auto" w:fill="FFFFFF"/>
+        <w:suppressAutoHyphens w:val="0"/>
+        <w:spacing w:line="240" w:lineRule="auto"/>
+        <w:ind w:left="720"/>
+        <w:rPr>
+          <w:rFonts w:ascii="Times New Roman" w:eastAsia="Times New Roman" w:hAnsi="Times New Roman"/>
+          <w:b/>
+          <w:sz w:val="24"/>
+          <w:szCs w:val="24"/>
+          <w:lang w:eastAsia="pt-BR"/>
+        </w:rPr>
+      </w:pPr>
+    </w:p>
+    <w:p>
+      <w:pPr>
+        <w:pStyle w:val="ListParagraph"/>
+        <w:shd w:val="clear" w:color="auto" w:fill="FFFFFF"/>
+        <w:suppressAutoHyphens w:val="0"/>
+        <w:spacing w:line="240" w:lineRule="auto"/>
+        <w:ind w:left="720"/>
+        <w:rPr>
+          <w:rFonts w:ascii="Times New Roman" w:eastAsia="Times New Roman" w:hAnsi="Times New Roman"/>
+          <w:b/>
+          <w:sz w:val="24"/>
+          <w:szCs w:val="24"/>
+          <w:lang w:eastAsia="pt-BR"/>
+        </w:rPr>
+      </w:pPr>
+    </w:p>
+    <w:p>
+      <w:pPr>
+        <w:pStyle w:val="ListParagraph"/>
+        <w:shd w:val="clear" w:color="auto" w:fill="FFFFFF"/>
+        <w:suppressAutoHyphens w:val="0"/>
+        <w:spacing w:line="240" w:lineRule="auto"/>
+        <w:ind w:left="720"/>
+        <w:rPr>
+          <w:rFonts w:ascii="Times New Roman" w:eastAsia="Times New Roman" w:hAnsi="Times New Roman"/>
+          <w:b/>
+          <w:sz w:val="24"/>
+          <w:szCs w:val="24"/>
+          <w:lang w:eastAsia="pt-BR"/>
+        </w:rPr>
+      </w:pPr>
+    </w:p>
+    <w:p>
+      <w:pPr>
+        <w:pStyle w:val="ListParagraph"/>
+        <w:shd w:val="clear" w:color="auto" w:fill="FFFFFF"/>
+        <w:suppressAutoHyphens w:val="0"/>
+        <w:spacing w:line="240" w:lineRule="auto"/>
+        <w:ind w:left="720"/>
+        <w:rPr>
+          <w:rFonts w:ascii="Times New Roman" w:eastAsia="Times New Roman" w:hAnsi="Times New Roman"/>
+          <w:b/>
+          <w:sz w:val="24"/>
+          <w:szCs w:val="24"/>
+          <w:lang w:eastAsia="pt-BR"/>
+        </w:rPr>
+      </w:pPr>
+    </w:p>
+    <w:p>
+      <w:pPr>
+        <w:pStyle w:val="ListParagraph"/>
+        <w:shd w:val="clear" w:color="auto" w:fill="FFFFFF"/>
+        <w:suppressAutoHyphens w:val="0"/>
+        <w:spacing w:line="240" w:lineRule="auto"/>
+        <w:ind w:left="720"/>
+        <w:rPr>
+          <w:rFonts w:ascii="Times New Roman" w:eastAsia="Times New Roman" w:hAnsi="Times New Roman"/>
+          <w:b/>
+          <w:sz w:val="24"/>
+          <w:szCs w:val="24"/>
+          <w:lang w:eastAsia="pt-BR"/>
+        </w:rPr>
+      </w:pPr>
+    </w:p>
+    <w:p>
+      <w:pPr>
+        <w:pStyle w:val="ListParagraph"/>
+        <w:shd w:val="clear" w:color="auto" w:fill="FFFFFF"/>
+        <w:suppressAutoHyphens w:val="0"/>
+        <w:spacing w:line="240" w:lineRule="auto"/>
+        <w:ind w:left="720"/>
+        <w:rPr>
+          <w:rFonts w:ascii="Times New Roman" w:eastAsia="Times New Roman" w:hAnsi="Times New Roman"/>
+          <w:b/>
+          <w:sz w:val="24"/>
+          <w:szCs w:val="24"/>
+          <w:lang w:eastAsia="pt-BR"/>
+        </w:rPr>
+      </w:pPr>
+    </w:p>
+    <w:p>
+      <w:pPr>
+        <w:pStyle w:val="ListParagraph"/>
+        <w:shd w:val="clear" w:color="auto" w:fill="FFFFFF"/>
+        <w:suppressAutoHyphens w:val="0"/>
+        <w:spacing w:line="240" w:lineRule="auto"/>
+        <w:ind w:left="720"/>
+        <w:rPr>
+          <w:rFonts w:ascii="Times New Roman" w:eastAsia="Times New Roman" w:hAnsi="Times New Roman"/>
+          <w:b/>
+          <w:sz w:val="24"/>
+          <w:szCs w:val="24"/>
+          <w:lang w:eastAsia="pt-BR"/>
+        </w:rPr>
+      </w:pPr>
+    </w:p>
+    <w:p>
+      <w:pPr>
+        <w:pStyle w:val="ListParagraph"/>
+        <w:shd w:val="clear" w:color="auto" w:fill="FFFFFF"/>
+        <w:suppressAutoHyphens w:val="0"/>
+        <w:spacing w:line="240" w:lineRule="auto"/>
+        <w:ind w:left="720"/>
+        <w:rPr>
+          <w:rFonts w:ascii="Times New Roman" w:eastAsia="Times New Roman" w:hAnsi="Times New Roman"/>
+          <w:b/>
+          <w:sz w:val="24"/>
+          <w:szCs w:val="24"/>
+          <w:lang w:eastAsia="pt-BR"/>
+        </w:rPr>
+      </w:pPr>
+    </w:p>
+    <w:p>
+      <w:pPr>
+        <w:pStyle w:val="ListParagraph"/>
+        <w:shd w:val="clear" w:color="auto" w:fill="FFFFFF"/>
+        <w:suppressAutoHyphens w:val="0"/>
+        <w:spacing w:line="240" w:lineRule="auto"/>
+        <w:ind w:left="720"/>
+        <w:rPr>
+          <w:rFonts w:ascii="Times New Roman" w:eastAsia="Times New Roman" w:hAnsi="Times New Roman"/>
+          <w:b/>
+          <w:sz w:val="24"/>
+          <w:szCs w:val="24"/>
+          <w:lang w:eastAsia="pt-BR"/>
+        </w:rPr>
+      </w:pPr>
+    </w:p>
+    <w:p>
+      <w:pPr>
+        <w:pStyle w:val="ListParagraph"/>
+        <w:shd w:val="clear" w:color="auto" w:fill="FFFFFF"/>
+        <w:suppressAutoHyphens w:val="0"/>
+        <w:spacing w:line="240" w:lineRule="auto"/>
+        <w:ind w:left="720"/>
+        <w:rPr>
+          <w:rFonts w:ascii="Times New Roman" w:eastAsia="Times New Roman" w:hAnsi="Times New Roman"/>
+          <w:b/>
+          <w:sz w:val="24"/>
+          <w:szCs w:val="24"/>
+          <w:lang w:eastAsia="pt-BR"/>
+        </w:rPr>
+      </w:pPr>
+    </w:p>
+    <w:p>
+      <w:pPr>
+        <w:pStyle w:val="ListParagraph"/>
+        <w:shd w:val="clear" w:color="auto" w:fill="FFFFFF"/>
+        <w:suppressAutoHyphens w:val="0"/>
+        <w:spacing w:line="240" w:lineRule="auto"/>
+        <w:ind w:left="720"/>
+        <w:rPr>
+          <w:rFonts w:ascii="Times New Roman" w:eastAsia="Times New Roman" w:hAnsi="Times New Roman"/>
+          <w:b/>
+          <w:sz w:val="24"/>
+          <w:szCs w:val="24"/>
+          <w:lang w:eastAsia="pt-BR"/>
+        </w:rPr>
+      </w:pPr>
+    </w:p>
+    <w:p>
+      <w:pPr>
+        <w:pStyle w:val="ListParagraph"/>
+        <w:shd w:val="clear" w:color="auto" w:fill="FFFFFF"/>
+        <w:suppressAutoHyphens w:val="0"/>
+        <w:spacing w:line="240" w:lineRule="auto"/>
+        <w:ind w:left="720"/>
+        <w:rPr>
+          <w:rFonts w:ascii="Times New Roman" w:eastAsia="Times New Roman" w:hAnsi="Times New Roman"/>
+          <w:b/>
+          <w:sz w:val="24"/>
+          <w:szCs w:val="24"/>
+          <w:lang w:eastAsia="pt-BR"/>
+        </w:rPr>
+      </w:pPr>
+    </w:p>
+    <w:p>
+      <w:pPr>
+        <w:pStyle w:val="ListParagraph"/>
+        <w:shd w:val="clear" w:color="auto" w:fill="FFFFFF"/>
+        <w:suppressAutoHyphens w:val="0"/>
+        <w:spacing w:line="240" w:lineRule="auto"/>
+        <w:ind w:left="720"/>
+        <w:rPr>
+          <w:rFonts w:ascii="Times New Roman" w:eastAsia="Times New Roman" w:hAnsi="Times New Roman"/>
+          <w:b/>
+          <w:sz w:val="24"/>
+          <w:szCs w:val="24"/>
+          <w:lang w:eastAsia="pt-BR"/>
+        </w:rPr>
+      </w:pPr>
+    </w:p>
+    <w:p>
+      <w:pPr>
+        <w:pStyle w:val="ListParagraph"/>
+        <w:shd w:val="clear" w:color="auto" w:fill="FFFFFF"/>
+        <w:suppressAutoHyphens w:val="0"/>
+        <w:spacing w:line="240" w:lineRule="auto"/>
+        <w:ind w:left="720"/>
+        <w:rPr>
+          <w:rFonts w:ascii="Times New Roman" w:eastAsia="Times New Roman" w:hAnsi="Times New Roman"/>
+          <w:b/>
+          <w:sz w:val="24"/>
+          <w:szCs w:val="24"/>
+          <w:lang w:eastAsia="pt-BR"/>
+        </w:rPr>
+      </w:pPr>
+    </w:p>
+    <w:p>
+      <w:pPr>
+        <w:pStyle w:val="ListParagraph"/>
+        <w:shd w:val="clear" w:color="auto" w:fill="FFFFFF"/>
+        <w:suppressAutoHyphens w:val="0"/>
+        <w:spacing w:line="240" w:lineRule="auto"/>
+        <w:ind w:left="720"/>
+        <w:rPr>
+          <w:rFonts w:ascii="Times New Roman" w:eastAsia="Times New Roman" w:hAnsi="Times New Roman"/>
+          <w:b/>
+          <w:sz w:val="24"/>
+          <w:szCs w:val="24"/>
+          <w:lang w:eastAsia="pt-BR"/>
+        </w:rPr>
+      </w:pPr>
+    </w:p>
+    <w:p>
+      <w:pPr>
+        <w:pStyle w:val="ListParagraph"/>
+        <w:shd w:val="clear" w:color="auto" w:fill="FFFFFF"/>
+        <w:suppressAutoHyphens w:val="0"/>
+        <w:spacing w:line="240" w:lineRule="auto"/>
+        <w:ind w:left="720"/>
+        <w:rPr>
+          <w:rFonts w:ascii="Times New Roman" w:eastAsia="Times New Roman" w:hAnsi="Times New Roman"/>
+          <w:b/>
+          <w:sz w:val="24"/>
+          <w:szCs w:val="24"/>
+          <w:lang w:eastAsia="pt-BR"/>
+        </w:rPr>
+      </w:pPr>
+    </w:p>
+    <w:p>
+      <w:pPr>
+        <w:pStyle w:val="ListParagraph"/>
+        <w:shd w:val="clear" w:color="auto" w:fill="FFFFFF"/>
+        <w:suppressAutoHyphens w:val="0"/>
+        <w:spacing w:line="240" w:lineRule="auto"/>
+        <w:ind w:left="720"/>
+        <w:rPr>
+          <w:rFonts w:ascii="Times New Roman" w:eastAsia="Times New Roman" w:hAnsi="Times New Roman"/>
+          <w:b/>
+          <w:sz w:val="24"/>
+          <w:szCs w:val="24"/>
+          <w:lang w:eastAsia="pt-BR"/>
+        </w:rPr>
+      </w:pPr>
+    </w:p>
+    <w:p>
+      <w:pPr>
+        <w:pStyle w:val="ListParagraph"/>
+        <w:shd w:val="clear" w:color="auto" w:fill="FFFFFF"/>
+        <w:suppressAutoHyphens w:val="0"/>
+        <w:spacing w:line="240" w:lineRule="auto"/>
+        <w:ind w:left="720"/>
+        <w:rPr>
+          <w:rFonts w:ascii="Times New Roman" w:eastAsia="Times New Roman" w:hAnsi="Times New Roman"/>
+          <w:b/>
+          <w:sz w:val="24"/>
+          <w:szCs w:val="24"/>
+          <w:lang w:eastAsia="pt-BR"/>
+        </w:rPr>
+      </w:pPr>
+    </w:p>
+    <w:p>
+      <w:pPr>
+        <w:pStyle w:val="ListParagraph"/>
+        <w:shd w:val="clear" w:color="auto" w:fill="FFFFFF"/>
+        <w:suppressAutoHyphens w:val="0"/>
+        <w:spacing w:line="240" w:lineRule="auto"/>
+        <w:ind w:left="720"/>
+        <w:rPr>
+          <w:rFonts w:ascii="Times New Roman" w:eastAsia="Times New Roman" w:hAnsi="Times New Roman"/>
+          <w:b/>
+          <w:sz w:val="24"/>
+          <w:szCs w:val="24"/>
+          <w:lang w:eastAsia="pt-BR"/>
+        </w:rPr>
+      </w:pPr>
+    </w:p>
+    <w:p>
+      <w:pPr>
+        <w:pStyle w:val="ListParagraph"/>
+        <w:shd w:val="clear" w:color="auto" w:fill="FFFFFF"/>
+        <w:suppressAutoHyphens w:val="0"/>
+        <w:spacing w:line="240" w:lineRule="auto"/>
+        <w:ind w:left="720"/>
+        <w:rPr>
+          <w:rFonts w:ascii="Times New Roman" w:eastAsia="Times New Roman" w:hAnsi="Times New Roman"/>
+          <w:b/>
+          <w:sz w:val="24"/>
+          <w:szCs w:val="24"/>
+          <w:lang w:eastAsia="pt-BR"/>
+        </w:rPr>
+      </w:pPr>
+    </w:p>
+    <w:p>
+      <w:pPr>
+        <w:pStyle w:val="ListParagraph"/>
+        <w:shd w:val="clear" w:color="auto" w:fill="FFFFFF"/>
+        <w:suppressAutoHyphens w:val="0"/>
+        <w:spacing w:line="240" w:lineRule="auto"/>
+        <w:ind w:left="720"/>
+        <w:rPr>
+          <w:rFonts w:ascii="Times New Roman" w:eastAsia="Times New Roman" w:hAnsi="Times New Roman"/>
+          <w:b/>
+          <w:sz w:val="24"/>
+          <w:szCs w:val="24"/>
+          <w:lang w:eastAsia="pt-BR"/>
+        </w:rPr>
+      </w:pPr>
+    </w:p>
+    <w:p>
+      <w:pPr>
+        <w:pStyle w:val="ListParagraph"/>
+        <w:shd w:val="clear" w:color="auto" w:fill="FFFFFF"/>
+        <w:suppressAutoHyphens w:val="0"/>
+        <w:spacing w:line="240" w:lineRule="auto"/>
+        <w:ind w:left="720"/>
+        <w:rPr>
+          <w:rFonts w:ascii="Times New Roman" w:eastAsia="Times New Roman" w:hAnsi="Times New Roman"/>
+          <w:b/>
+          <w:sz w:val="24"/>
+          <w:szCs w:val="24"/>
+          <w:lang w:eastAsia="pt-BR"/>
+        </w:rPr>
+      </w:pPr>
+    </w:p>
+    <w:p>
+      <w:pPr>
+        <w:pStyle w:val="ListParagraph"/>
+        <w:shd w:val="clear" w:color="auto" w:fill="FFFFFF"/>
+        <w:suppressAutoHyphens w:val="0"/>
+        <w:spacing w:line="240" w:lineRule="auto"/>
+        <w:ind w:left="720"/>
+        <w:rPr>
+          <w:rFonts w:ascii="Times New Roman" w:eastAsia="Times New Roman" w:hAnsi="Times New Roman"/>
+          <w:b/>
+          <w:sz w:val="24"/>
+          <w:szCs w:val="24"/>
+          <w:lang w:eastAsia="pt-BR"/>
+        </w:rPr>
+      </w:pPr>
+    </w:p>
+    <w:p>
+      <w:pPr>
+        <w:pStyle w:val="ListParagraph"/>
+        <w:shd w:val="clear" w:color="auto" w:fill="FFFFFF"/>
+        <w:suppressAutoHyphens w:val="0"/>
+        <w:spacing w:line="240" w:lineRule="auto"/>
+        <w:ind w:left="720"/>
+        <w:rPr>
+          <w:rFonts w:ascii="Times New Roman" w:eastAsia="Times New Roman" w:hAnsi="Times New Roman"/>
+          <w:b/>
+          <w:sz w:val="24"/>
+          <w:szCs w:val="24"/>
+          <w:lang w:eastAsia="pt-BR"/>
+        </w:rPr>
+      </w:pPr>
+    </w:p>
+    <w:p>
+      <w:pPr>
+        <w:pStyle w:val="ListParagraph"/>
+        <w:shd w:val="clear" w:color="auto" w:fill="FFFFFF"/>
+        <w:suppressAutoHyphens w:val="0"/>
+        <w:spacing w:line="240" w:lineRule="auto"/>
+        <w:ind w:left="720"/>
+        <w:rPr>
+          <w:rFonts w:ascii="Times New Roman" w:eastAsia="Times New Roman" w:hAnsi="Times New Roman"/>
+          <w:b/>
+          <w:sz w:val="24"/>
+          <w:szCs w:val="24"/>
+          <w:lang w:eastAsia="pt-BR"/>
+        </w:rPr>
+      </w:pPr>
+    </w:p>
+    <w:p>
+      <w:pPr>
+        <w:pStyle w:val="ListParagraph"/>
+        <w:shd w:val="clear" w:color="auto" w:fill="FFFFFF"/>
+        <w:suppressAutoHyphens w:val="0"/>
+        <w:spacing w:line="240" w:lineRule="auto"/>
+        <w:ind w:left="720"/>
+        <w:rPr>
+          <w:rFonts w:ascii="Times New Roman" w:eastAsia="Times New Roman" w:hAnsi="Times New Roman"/>
+          <w:b/>
+          <w:sz w:val="24"/>
+          <w:szCs w:val="24"/>
+          <w:lang w:eastAsia="pt-BR"/>
+        </w:rPr>
+      </w:pPr>
+    </w:p>
+    <w:p>
+      <w:pPr>
+        <w:pStyle w:val="ListParagraph"/>
+        <w:shd w:val="clear" w:color="auto" w:fill="FFFFFF"/>
+        <w:suppressAutoHyphens w:val="0"/>
+        <w:spacing w:line="240" w:lineRule="auto"/>
+        <w:ind w:left="720"/>
+        <w:rPr>
+          <w:rFonts w:ascii="Times New Roman" w:eastAsia="Times New Roman" w:hAnsi="Times New Roman"/>
+          <w:b/>
+          <w:sz w:val="24"/>
+          <w:szCs w:val="24"/>
+          <w:lang w:eastAsia="pt-BR"/>
+        </w:rPr>
+      </w:pPr>
+    </w:p>
+    <w:p>
+      <w:pPr>
+        <w:pStyle w:val="ListParagraph"/>
+        <w:shd w:val="clear" w:color="auto" w:fill="FFFFFF"/>
+        <w:suppressAutoHyphens w:val="0"/>
+        <w:spacing w:line="240" w:lineRule="auto"/>
+        <w:ind w:left="720"/>
+        <w:rPr>
+          <w:rFonts w:ascii="Times New Roman" w:eastAsia="Times New Roman" w:hAnsi="Times New Roman"/>
+          <w:b/>
+          <w:sz w:val="24"/>
+          <w:szCs w:val="24"/>
+          <w:lang w:eastAsia="pt-BR"/>
+        </w:rPr>
+      </w:pPr>
+    </w:p>
+    <w:p>
+      <w:pPr>
+        <w:pStyle w:val="ListParagraph"/>
+        <w:shd w:val="clear" w:color="auto" w:fill="FFFFFF"/>
+        <w:suppressAutoHyphens w:val="0"/>
+        <w:spacing w:line="240" w:lineRule="auto"/>
+        <w:ind w:left="720"/>
+        <w:rPr>
+          <w:rFonts w:ascii="Times New Roman" w:eastAsia="Times New Roman" w:hAnsi="Times New Roman"/>
+          <w:b/>
+          <w:sz w:val="24"/>
+          <w:szCs w:val="24"/>
+          <w:lang w:eastAsia="pt-BR"/>
+        </w:rPr>
+      </w:pPr>
+    </w:p>
+    <w:p>
+      <w:pPr>
+        <w:pStyle w:val="ListParagraph"/>
+        <w:shd w:val="clear" w:color="auto" w:fill="FFFFFF"/>
+        <w:suppressAutoHyphens w:val="0"/>
+        <w:spacing w:line="240" w:lineRule="auto"/>
+        <w:ind w:left="720"/>
+        <w:rPr>
+          <w:rFonts w:ascii="Times New Roman" w:eastAsia="Times New Roman" w:hAnsi="Times New Roman"/>
+          <w:b/>
+          <w:sz w:val="24"/>
+          <w:szCs w:val="24"/>
+          <w:lang w:eastAsia="pt-BR"/>
+        </w:rPr>
+      </w:pPr>
+    </w:p>
+    <w:p>
+      <w:pPr>
+        <w:pStyle w:val="ListParagraph"/>
+        <w:numPr>
+          <w:ilvl w:val="0"/>
+          <w:numId w:val="14"/>
+        </w:numPr>
+        <w:spacing w:after="240"/>
+        <w:rPr>
+          <w:rFonts w:ascii="Times New Roman" w:hAnsi="Times New Roman"/>
+          <w:b/>
+          <w:sz w:val="24"/>
+          <w:szCs w:val="24"/>
+        </w:rPr>
+      </w:pPr>
+      <w:r>
+        <w:rPr>
+          <w:rFonts w:ascii="Times New Roman" w:hAnsi="Times New Roman"/>
+          <w:b/>
+          <w:sz w:val="24"/>
+          <w:szCs w:val="24"/>
+        </w:rPr>
+        <w:lastRenderedPageBreak/>
+        <w:t>ÁRVORES DE DECISÃO</w:t>
+      </w:r>
+    </w:p>
+    <w:p>
+      <w:pPr>
+        <w:spacing w:after="240"/>
+        <w:jc w:val="both"/>
+        <w:rPr>
+          <w:rFonts w:ascii="Times New Roman" w:hAnsi="Times New Roman"/>
+          <w:sz w:val="24"/>
+          <w:szCs w:val="24"/>
+        </w:rPr>
+      </w:pPr>
+      <w:r>
+        <w:rPr>
+          <w:rFonts w:ascii="Times New Roman" w:hAnsi="Times New Roman"/>
+          <w:sz w:val="24"/>
+          <w:szCs w:val="24"/>
+        </w:rPr>
+        <w:t>Indução por árvores de decisão é um dos mais simples e assertivos</w:t>
+      </w:r>
+      <w:r>
+        <w:rPr>
+          <w:rFonts w:ascii="Times New Roman" w:hAnsi="Times New Roman"/>
+          <w:sz w:val="24"/>
+          <w:szCs w:val="24"/>
+        </w:rPr>
+        <w:t xml:space="preserve"> métodos de aprendizado de máquina</w:t>
+      </w:r>
+      <w:r>
+        <w:rPr>
+          <w:rFonts w:ascii="Times New Roman" w:hAnsi="Times New Roman"/>
+          <w:sz w:val="24"/>
+          <w:szCs w:val="24"/>
+        </w:rPr>
+        <w:t xml:space="preserve"> (</w:t>
+      </w:r>
+      <w:r>
+        <w:rPr>
+          <w:rFonts w:ascii="Times New Roman" w:hAnsi="Times New Roman"/>
+          <w:sz w:val="24"/>
+          <w:szCs w:val="24"/>
+        </w:rPr>
+        <w:t>R</w:t>
+      </w:r>
+      <w:r>
+        <w:rPr>
+          <w:rFonts w:ascii="Times New Roman" w:hAnsi="Times New Roman"/>
+          <w:sz w:val="24"/>
+          <w:szCs w:val="24"/>
+        </w:rPr>
+        <w:t>USSEL; NORVIG, 1995).</w:t>
+      </w:r>
+      <w:r>
+        <w:rPr>
+          <w:rFonts w:ascii="Times New Roman" w:hAnsi="Times New Roman"/>
+          <w:sz w:val="24"/>
+          <w:szCs w:val="24"/>
+        </w:rPr>
+        <w:t xml:space="preserve"> Se trata de um algoritmo de aprendizado de fácil implementação e que apresenta</w:t>
+      </w:r>
+      <w:r>
+        <w:rPr>
+          <w:rFonts w:ascii="Times New Roman" w:hAnsi="Times New Roman"/>
+          <w:sz w:val="24"/>
+          <w:szCs w:val="24"/>
+        </w:rPr>
+        <w:t xml:space="preserve"> um alto nível de precisão</w:t>
+      </w:r>
+      <w:r>
+        <w:rPr>
+          <w:rFonts w:ascii="Times New Roman" w:hAnsi="Times New Roman"/>
+          <w:sz w:val="24"/>
+          <w:szCs w:val="24"/>
+        </w:rPr>
+        <w:t>. No decorrer do capítulo serão descritas as técnicas utilizadas para geração e manipulação</w:t>
+      </w:r>
+      <w:r>
+        <w:rPr>
+          <w:rFonts w:ascii="Times New Roman" w:hAnsi="Times New Roman"/>
+          <w:sz w:val="24"/>
+          <w:szCs w:val="24"/>
+        </w:rPr>
+        <w:t xml:space="preserve"> </w:t>
+      </w:r>
+      <w:r>
+        <w:rPr>
+          <w:rFonts w:ascii="Times New Roman" w:hAnsi="Times New Roman"/>
+          <w:sz w:val="24"/>
+          <w:szCs w:val="24"/>
+        </w:rPr>
+        <w:t xml:space="preserve">das </w:t>
+      </w:r>
+      <w:r>
+        <w:rPr>
+          <w:rFonts w:ascii="Times New Roman" w:hAnsi="Times New Roman"/>
+          <w:sz w:val="24"/>
+          <w:szCs w:val="24"/>
+        </w:rPr>
+        <w:t>árvores.</w:t>
+      </w:r>
+    </w:p>
+    <w:p>
+      <w:pPr>
+        <w:spacing w:after="240"/>
+        <w:jc w:val="both"/>
+        <w:rPr>
+          <w:rFonts w:ascii="Times New Roman" w:hAnsi="Times New Roman"/>
+          <w:sz w:val="24"/>
+          <w:szCs w:val="24"/>
+        </w:rPr>
+      </w:pPr>
+      <w:r>
+        <w:rPr>
+          <w:rFonts w:ascii="Times New Roman" w:hAnsi="Times New Roman"/>
+          <w:sz w:val="24"/>
+          <w:szCs w:val="24"/>
+        </w:rPr>
+        <w:t>Na construção de uma</w:t>
+      </w:r>
+      <w:r>
+        <w:rPr>
+          <w:rFonts w:ascii="Times New Roman" w:hAnsi="Times New Roman"/>
+          <w:sz w:val="24"/>
+          <w:szCs w:val="24"/>
+        </w:rPr>
+        <w:t xml:space="preserve"> árvore de decisão</w:t>
+      </w:r>
+      <w:r>
+        <w:rPr>
+          <w:rFonts w:ascii="Times New Roman" w:hAnsi="Times New Roman"/>
+          <w:sz w:val="24"/>
+          <w:szCs w:val="24"/>
+        </w:rPr>
+        <w:t xml:space="preserve">, </w:t>
+      </w:r>
+      <w:r>
+        <w:rPr>
+          <w:rFonts w:ascii="Times New Roman" w:hAnsi="Times New Roman"/>
+          <w:sz w:val="24"/>
+          <w:szCs w:val="24"/>
+        </w:rPr>
+        <w:t>são inseridas</w:t>
+      </w:r>
+      <w:r>
+        <w:rPr>
+          <w:rFonts w:ascii="Times New Roman" w:hAnsi="Times New Roman"/>
+          <w:sz w:val="24"/>
+          <w:szCs w:val="24"/>
+        </w:rPr>
+        <w:t xml:space="preserve"> situações </w:t>
+      </w:r>
+      <w:r>
+        <w:rPr>
+          <w:rFonts w:ascii="Times New Roman" w:hAnsi="Times New Roman"/>
+          <w:sz w:val="24"/>
+          <w:szCs w:val="24"/>
+        </w:rPr>
+        <w:t xml:space="preserve">que são descritas por </w:t>
+      </w:r>
+      <w:r>
+        <w:rPr>
+          <w:rFonts w:ascii="Times New Roman" w:hAnsi="Times New Roman"/>
+          <w:sz w:val="24"/>
+          <w:szCs w:val="24"/>
+        </w:rPr>
+        <w:t xml:space="preserve">meio de </w:t>
+      </w:r>
+      <w:r>
+        <w:rPr>
+          <w:rFonts w:ascii="Times New Roman" w:hAnsi="Times New Roman"/>
+          <w:sz w:val="24"/>
+          <w:szCs w:val="24"/>
+        </w:rPr>
+        <w:t>um conjunto de propriedades</w:t>
+      </w:r>
+      <w:r>
+        <w:rPr>
+          <w:rFonts w:ascii="Times New Roman" w:hAnsi="Times New Roman"/>
+          <w:sz w:val="24"/>
+          <w:szCs w:val="24"/>
+        </w:rPr>
+        <w:t xml:space="preserve"> e </w:t>
+      </w:r>
+      <w:r>
+        <w:rPr>
+          <w:rFonts w:ascii="Times New Roman" w:hAnsi="Times New Roman"/>
+          <w:sz w:val="24"/>
+          <w:szCs w:val="24"/>
+        </w:rPr>
+        <w:t>seus respectivos resultados</w:t>
+      </w:r>
+      <w:r>
+        <w:rPr>
+          <w:rFonts w:ascii="Times New Roman" w:hAnsi="Times New Roman"/>
+          <w:sz w:val="24"/>
+          <w:szCs w:val="24"/>
+        </w:rPr>
+        <w:t xml:space="preserve">, que são utilizados para montar os </w:t>
+      </w:r>
+      <w:r>
+        <w:rPr>
+          <w:rFonts w:ascii="Times New Roman" w:hAnsi="Times New Roman"/>
+          <w:sz w:val="24"/>
+          <w:szCs w:val="24"/>
+        </w:rPr>
+        <w:t>nós de condição e os ramos e folhas de resultado</w:t>
+      </w:r>
+      <w:r>
+        <w:rPr>
+          <w:rFonts w:ascii="Times New Roman" w:hAnsi="Times New Roman"/>
+          <w:sz w:val="24"/>
+          <w:szCs w:val="24"/>
+        </w:rPr>
+        <w:t>.</w:t>
+      </w:r>
+      <w:r>
+        <w:rPr>
+          <w:rFonts w:ascii="Times New Roman" w:hAnsi="Times New Roman"/>
+          <w:sz w:val="24"/>
+          <w:szCs w:val="24"/>
+        </w:rPr>
+        <w:t xml:space="preserve"> </w:t>
+      </w:r>
+      <w:r>
+        <w:rPr>
+          <w:rFonts w:ascii="Times New Roman" w:hAnsi="Times New Roman"/>
+          <w:sz w:val="24"/>
+          <w:szCs w:val="24"/>
+        </w:rPr>
+        <w:t xml:space="preserve">Cada nó da árvore corresponde a uma condição composta por uma propriedade e </w:t>
+      </w:r>
+      <w:r>
+        <w:rPr>
+          <w:rFonts w:ascii="Times New Roman" w:hAnsi="Times New Roman"/>
+          <w:sz w:val="24"/>
+          <w:szCs w:val="24"/>
+        </w:rPr>
+        <w:t>um</w:t>
+      </w:r>
+      <w:r>
+        <w:rPr>
+          <w:rFonts w:ascii="Times New Roman" w:hAnsi="Times New Roman"/>
+          <w:sz w:val="24"/>
+          <w:szCs w:val="24"/>
+        </w:rPr>
+        <w:t xml:space="preserve"> objeto de teste. A árvore apresenta um resultado para cada condição</w:t>
+      </w:r>
+      <w:r>
+        <w:rPr>
+          <w:rFonts w:ascii="Times New Roman" w:hAnsi="Times New Roman"/>
+          <w:sz w:val="24"/>
+          <w:szCs w:val="24"/>
+        </w:rPr>
+        <w:t>, seja ela</w:t>
+      </w:r>
+      <w:r>
+        <w:rPr>
+          <w:rFonts w:ascii="Times New Roman" w:hAnsi="Times New Roman"/>
+          <w:sz w:val="24"/>
+          <w:szCs w:val="24"/>
+        </w:rPr>
+        <w:t xml:space="preserve"> verdadeira ou falsa</w:t>
+      </w:r>
+      <w:r>
+        <w:rPr>
+          <w:rFonts w:ascii="Times New Roman" w:hAnsi="Times New Roman"/>
+          <w:sz w:val="24"/>
+          <w:szCs w:val="24"/>
+        </w:rPr>
+        <w:t xml:space="preserve">. </w:t>
+      </w:r>
+      <w:bookmarkStart w:id="2" w:name="_GoBack"/>
+      <w:bookmarkEnd w:id="2"/>
+      <w:r>
+        <w:rPr>
+          <w:rFonts w:ascii="Times New Roman" w:hAnsi="Times New Roman"/>
+          <w:sz w:val="24"/>
+          <w:szCs w:val="24"/>
+        </w:rPr>
+        <w:t>P</w:t>
+      </w:r>
+      <w:r>
+        <w:rPr>
+          <w:rFonts w:ascii="Times New Roman" w:hAnsi="Times New Roman"/>
+          <w:sz w:val="24"/>
+          <w:szCs w:val="24"/>
+        </w:rPr>
+        <w:t>odendo ser um resultado final</w:t>
+      </w:r>
+      <w:r>
+        <w:rPr>
+          <w:rFonts w:ascii="Times New Roman" w:hAnsi="Times New Roman"/>
+          <w:sz w:val="24"/>
+          <w:szCs w:val="24"/>
+        </w:rPr>
+        <w:t>,</w:t>
+      </w:r>
+      <w:r>
+        <w:rPr>
+          <w:rFonts w:ascii="Times New Roman" w:hAnsi="Times New Roman"/>
+          <w:sz w:val="24"/>
+          <w:szCs w:val="24"/>
+        </w:rPr>
+        <w:t xml:space="preserve"> representado por uma folha</w:t>
+      </w:r>
+      <w:r>
+        <w:rPr>
+          <w:rFonts w:ascii="Times New Roman" w:hAnsi="Times New Roman"/>
+          <w:sz w:val="24"/>
+          <w:szCs w:val="24"/>
+        </w:rPr>
+        <w:t>, ou um ramo</w:t>
+      </w:r>
+      <w:r>
+        <w:rPr>
+          <w:rFonts w:ascii="Times New Roman" w:hAnsi="Times New Roman"/>
+          <w:sz w:val="24"/>
+          <w:szCs w:val="24"/>
+        </w:rPr>
+        <w:t xml:space="preserve">, </w:t>
+      </w:r>
+      <w:r>
+        <w:rPr>
+          <w:rFonts w:ascii="Times New Roman" w:hAnsi="Times New Roman"/>
+          <w:sz w:val="24"/>
+          <w:szCs w:val="24"/>
+        </w:rPr>
+        <w:t xml:space="preserve">que levará a </w:t>
+      </w:r>
+      <w:r>
+        <w:rPr>
+          <w:rFonts w:ascii="Times New Roman" w:hAnsi="Times New Roman"/>
+          <w:sz w:val="24"/>
+          <w:szCs w:val="24"/>
+        </w:rPr>
+        <w:t>outros nós</w:t>
+      </w:r>
+      <w:r>
+        <w:rPr>
+          <w:rFonts w:ascii="Times New Roman" w:hAnsi="Times New Roman"/>
+          <w:sz w:val="24"/>
+          <w:szCs w:val="24"/>
+        </w:rPr>
+        <w:t xml:space="preserve"> a serem testadas. </w:t>
+      </w:r>
+      <w:r>
+        <w:rPr>
+          <w:rFonts w:ascii="Times New Roman" w:hAnsi="Times New Roman"/>
+          <w:sz w:val="24"/>
+          <w:szCs w:val="24"/>
+        </w:rPr>
+        <w:t>Após sua geração,</w:t>
+      </w:r>
+      <w:r>
+        <w:rPr>
+          <w:rFonts w:ascii="Times New Roman" w:hAnsi="Times New Roman"/>
+          <w:sz w:val="24"/>
+          <w:szCs w:val="24"/>
+        </w:rPr>
+        <w:t xml:space="preserve"> r</w:t>
+      </w:r>
+      <w:r>
+        <w:rPr>
+          <w:rFonts w:ascii="Times New Roman" w:hAnsi="Times New Roman"/>
+          <w:sz w:val="24"/>
+          <w:szCs w:val="24"/>
+        </w:rPr>
+        <w:t xml:space="preserve">ecebe uma </w:t>
+      </w:r>
+      <w:r>
+        <w:rPr>
+          <w:rFonts w:ascii="Times New Roman" w:hAnsi="Times New Roman"/>
+          <w:sz w:val="24"/>
+          <w:szCs w:val="24"/>
+        </w:rPr>
+        <w:t>observação que apresenta somente um conjunto de propriedades</w:t>
+      </w:r>
+      <w:r>
+        <w:rPr>
+          <w:rFonts w:ascii="Times New Roman" w:hAnsi="Times New Roman"/>
+          <w:sz w:val="24"/>
+          <w:szCs w:val="24"/>
+        </w:rPr>
+        <w:t>,</w:t>
+      </w:r>
+      <w:r>
+        <w:rPr>
+          <w:rFonts w:ascii="Times New Roman" w:hAnsi="Times New Roman"/>
+          <w:sz w:val="24"/>
+          <w:szCs w:val="24"/>
+        </w:rPr>
+        <w:t xml:space="preserve"> que será utilizado como objeto de teste para percorrer os nós da </w:t>
+      </w:r>
+      <w:r>
+        <w:rPr>
+          <w:rFonts w:ascii="Times New Roman" w:hAnsi="Times New Roman"/>
+          <w:sz w:val="24"/>
+          <w:szCs w:val="24"/>
+        </w:rPr>
+        <w:t>á</w:t>
+      </w:r>
+      <w:r>
+        <w:rPr>
+          <w:rFonts w:ascii="Times New Roman" w:hAnsi="Times New Roman"/>
+          <w:sz w:val="24"/>
+          <w:szCs w:val="24"/>
+        </w:rPr>
+        <w:t>rvore e resultar em uma</w:t>
+      </w:r>
+      <w:r>
+        <w:rPr>
+          <w:rFonts w:ascii="Times New Roman" w:hAnsi="Times New Roman"/>
+          <w:sz w:val="24"/>
+          <w:szCs w:val="24"/>
+        </w:rPr>
+        <w:t xml:space="preserve"> saída </w:t>
+      </w:r>
+      <w:r>
+        <w:rPr>
+          <w:rFonts w:ascii="Times New Roman" w:hAnsi="Times New Roman"/>
+          <w:sz w:val="24"/>
+          <w:szCs w:val="24"/>
+        </w:rPr>
+        <w:t xml:space="preserve">booleana (sim ou </w:t>
+      </w:r>
+      <w:r>
+        <w:rPr>
+          <w:rFonts w:ascii="Times New Roman" w:hAnsi="Times New Roman"/>
+          <w:sz w:val="24"/>
+          <w:szCs w:val="24"/>
+        </w:rPr>
+        <w:t>não)</w:t>
+      </w:r>
+      <w:r>
+        <w:rPr>
+          <w:rFonts w:ascii="Times New Roman" w:hAnsi="Times New Roman"/>
+          <w:sz w:val="24"/>
+          <w:szCs w:val="24"/>
+        </w:rPr>
+        <w:t>.</w:t>
+      </w:r>
+      <w:r>
+        <w:rPr>
+          <w:rFonts w:ascii="Times New Roman" w:hAnsi="Times New Roman"/>
+          <w:sz w:val="24"/>
+          <w:szCs w:val="24"/>
+        </w:rPr>
+        <w:t xml:space="preserve"> Implementações com saídas mais abrangentes também podem ser representadas</w:t>
+      </w:r>
+      <w:r>
+        <w:rPr>
+          <w:rFonts w:ascii="Times New Roman" w:hAnsi="Times New Roman"/>
+          <w:sz w:val="24"/>
+          <w:szCs w:val="24"/>
+        </w:rPr>
+        <w:t>,</w:t>
+      </w:r>
+      <w:r>
+        <w:rPr>
+          <w:rFonts w:ascii="Times New Roman" w:hAnsi="Times New Roman"/>
+          <w:sz w:val="24"/>
+          <w:szCs w:val="24"/>
+        </w:rPr>
+        <w:t xml:space="preserve"> se for necessário que o resultado esteja presente em um conjunto</w:t>
+      </w:r>
+      <w:r>
+        <w:rPr>
+          <w:rFonts w:ascii="Times New Roman" w:hAnsi="Times New Roman"/>
+          <w:sz w:val="24"/>
+          <w:szCs w:val="24"/>
+        </w:rPr>
+        <w:t>.</w:t>
+      </w:r>
+    </w:p>
+    <w:p>
+      <w:pPr>
+        <w:spacing w:after="240"/>
+        <w:jc w:val="both"/>
+        <w:rPr>
+          <w:rFonts w:ascii="Times New Roman" w:hAnsi="Times New Roman"/>
+          <w:sz w:val="24"/>
+          <w:szCs w:val="24"/>
+        </w:rPr>
+      </w:pPr>
+      <w:r>
+        <w:rPr>
+          <w:rFonts w:ascii="Times New Roman" w:hAnsi="Times New Roman"/>
+          <w:sz w:val="24"/>
+          <w:szCs w:val="24"/>
+        </w:rPr>
+        <w:t>Falar sobre a escolha de propriedades para serem nós...</w:t>
+      </w:r>
+    </w:p>
+    <w:p>
+      <w:pPr>
+        <w:pStyle w:val="ListParagraph"/>
+        <w:numPr>
+          <w:ilvl w:val="1"/>
+          <w:numId w:val="14"/>
+        </w:numPr>
+        <w:jc w:val="both"/>
+        <w:rPr>
+          <w:rFonts w:ascii="Times New Roman" w:hAnsi="Times New Roman"/>
+          <w:b/>
+          <w:sz w:val="24"/>
+          <w:szCs w:val="24"/>
+        </w:rPr>
+      </w:pPr>
+      <w:r>
+        <w:rPr>
+          <w:rFonts w:ascii="Times New Roman" w:hAnsi="Times New Roman"/>
+          <w:b/>
+          <w:sz w:val="24"/>
+          <w:szCs w:val="24"/>
+        </w:rPr>
+        <w:t>Função de Entropia</w:t>
+      </w:r>
+    </w:p>
+    <w:p>
+      <w:pPr>
+        <w:shd w:val="clear" w:color="auto" w:fill="FFFFFF"/>
+        <w:suppressAutoHyphens w:val="0"/>
+        <w:spacing w:line="240" w:lineRule="auto"/>
+        <w:rPr>
+          <w:rFonts w:ascii="Times New Roman" w:eastAsia="Times New Roman" w:hAnsi="Times New Roman"/>
+          <w:sz w:val="24"/>
+          <w:szCs w:val="24"/>
+          <w:lang w:val="en-US" w:eastAsia="pt-BR"/>
+        </w:rPr>
+      </w:pPr>
+      <w:r>
+        <w:rPr>
+          <w:noProof/>
+          <w:lang w:eastAsia="pt-BR"/>
+        </w:rPr>
+        <w:drawing>
+          <wp:inline distT="0" distB="0" distL="0" distR="0">
+            <wp:extent cx="4785995" cy="3764280"/>
+            <wp:effectExtent l="0" t="0" r="0" b="7620"/>
+            <wp:docPr id="1" name="Picture 1" descr="http://www.patricklamle.com/Tutorials/Decision%20tree%20python/entropy.jpg"/>
+            <wp:cNvGraphicFramePr>
+              <a:graphicFrameLocks xmlns:a="http://schemas.openxmlformats.org/drawingml/2006/main" noChangeAspect="1"/>
+            </wp:cNvGraphicFramePr>
+            <a:graphic xmlns:a="http://schemas.openxmlformats.org/drawingml/2006/main">
+              <a:graphicData uri="http://schemas.openxmlformats.org/drawingml/2006/picture">
+                <pic:pic xmlns:pic="http://schemas.openxmlformats.org/drawingml/2006/picture">
+                  <pic:nvPicPr>
+                    <pic:cNvPr id="0" name="Picture 1" descr="http://www.patricklamle.com/Tutorials/Decision%20tree%20python/entropy.jpg"/>
+                    <pic:cNvPicPr>
+                      <a:picLocks noChangeAspect="1" noChangeArrowheads="1"/>
+                    </pic:cNvPicPr>
+                  </pic:nvPicPr>
+                  <pic:blipFill>
+                    <a:blip r:embed="rId9">
+                      <a:extLst>
+                        <a:ext uri="{28A0092B-C50C-407E-A947-70E740481C1C}">
+                          <a14:useLocalDpi xmlns:a14="http://schemas.microsoft.com/office/drawing/2010/main" val="0"/>
+                        </a:ext>
+                      </a:extLst>
+                    </a:blip>
+                    <a:srcRect/>
+                    <a:stretch>
+                      <a:fillRect/>
+                    </a:stretch>
+                  </pic:blipFill>
+                  <pic:spPr bwMode="auto">
+                    <a:xfrm>
+                      <a:off x="0" y="0"/>
+                      <a:ext cx="4785995" cy="3764280"/>
+                    </a:xfrm>
+                    <a:prstGeom prst="rect">
+                      <a:avLst/>
+                    </a:prstGeom>
+                    <a:noFill/>
+                    <a:ln>
+                      <a:noFill/>
+                    </a:ln>
+                  </pic:spPr>
+                </pic:pic>
+              </a:graphicData>
+            </a:graphic>
+          </wp:inline>
+        </w:drawing>
+      </w:r>
     </w:p>
     <w:p>
       <w:pPr>
@@ -4494,7 +5838,6 @@
           <w:rFonts w:ascii="Times New Roman" w:hAnsi="Times New Roman" w:cs="Times New Roman"/>
           <w:b/>
           <w:bCs/>
-          <w:lang w:val="en-US"/>
         </w:rPr>
       </w:pPr>
       <w:bookmarkStart w:id="3" w:name="_Toc461391542"/>
@@ -4503,7 +5846,6 @@
           <w:rFonts w:ascii="Times New Roman" w:hAnsi="Times New Roman" w:cs="Times New Roman"/>
           <w:b/>
           <w:bCs/>
-          <w:lang w:val="en-US"/>
         </w:rPr>
         <w:lastRenderedPageBreak/>
         <w:t>REFERÊ</w:t>
@@ -4513,7 +5855,6 @@
           <w:rFonts w:ascii="Times New Roman" w:hAnsi="Times New Roman" w:cs="Times New Roman"/>
           <w:b/>
           <w:bCs/>
-          <w:lang w:val="en-US"/>
         </w:rPr>
         <w:t>NCIAS</w:t>
       </w:r>
@@ -4527,15 +5868,13 @@
           <w:rFonts w:ascii="Times New Roman" w:hAnsi="Times New Roman"/>
           <w:sz w:val="24"/>
           <w:szCs w:val="24"/>
-          <w:lang w:val="en-US"/>
-        </w:rPr>
-      </w:pPr>
-      <w:r>
-        <w:rPr>
-          <w:rFonts w:ascii="Times New Roman" w:hAnsi="Times New Roman"/>
-          <w:sz w:val="24"/>
-          <w:szCs w:val="24"/>
-          <w:lang w:val="en-US"/>
+        </w:rPr>
+      </w:pPr>
+      <w:r>
+        <w:rPr>
+          <w:rFonts w:ascii="Times New Roman" w:hAnsi="Times New Roman"/>
+          <w:sz w:val="24"/>
+          <w:szCs w:val="24"/>
         </w:rPr>
         <w:t xml:space="preserve">STANLEY, Kenneth O.; MIIKKULAINEN, Risto. </w:t>
       </w:r>
@@ -4545,7 +5884,6 @@
           <w:b/>
           <w:sz w:val="24"/>
           <w:szCs w:val="24"/>
-          <w:lang w:val="en-US"/>
         </w:rPr>
         <w:t xml:space="preserve">Evolving Neural Networks through Augmenting Topologies. </w:t>
       </w:r>
@@ -4554,7 +5892,6 @@
           <w:rFonts w:ascii="Times New Roman" w:hAnsi="Times New Roman"/>
           <w:sz w:val="24"/>
           <w:szCs w:val="24"/>
-          <w:lang w:val="en-US"/>
         </w:rPr>
         <w:t>Massachusetts Institute of Technology, 2002.</w:t>
       </w:r>
@@ -4563,47 +5900,30 @@
           <w:rFonts w:ascii="Times New Roman" w:hAnsi="Times New Roman"/>
           <w:sz w:val="24"/>
           <w:szCs w:val="24"/>
-          <w:lang w:val="en-US"/>
         </w:rPr>
         <w:t xml:space="preserve"> </w:t>
       </w:r>
-      <w:proofErr w:type="spellStart"/>
-      <w:r>
-        <w:rPr>
-          <w:rFonts w:ascii="Times New Roman" w:hAnsi="Times New Roman"/>
-          <w:sz w:val="24"/>
-          <w:szCs w:val="24"/>
-          <w:lang w:val="en-US"/>
+      <w:r>
+        <w:rPr>
+          <w:rFonts w:ascii="Times New Roman" w:hAnsi="Times New Roman"/>
+          <w:sz w:val="24"/>
+          <w:szCs w:val="24"/>
         </w:rPr>
         <w:t>Disponível</w:t>
       </w:r>
-      <w:proofErr w:type="spellEnd"/>
-      <w:r>
-        <w:rPr>
-          <w:rFonts w:ascii="Times New Roman" w:hAnsi="Times New Roman"/>
-          <w:sz w:val="24"/>
-          <w:szCs w:val="24"/>
-          <w:lang w:val="en-US"/>
-        </w:rPr>
-        <w:t xml:space="preserve"> </w:t>
-      </w:r>
-      <w:proofErr w:type="spellStart"/>
-      <w:r>
-        <w:rPr>
-          <w:rFonts w:ascii="Times New Roman" w:hAnsi="Times New Roman"/>
-          <w:sz w:val="24"/>
-          <w:szCs w:val="24"/>
-          <w:lang w:val="en-US"/>
-        </w:rPr>
-        <w:t>em</w:t>
-      </w:r>
-      <w:proofErr w:type="spellEnd"/>
-      <w:r>
-        <w:rPr>
-          <w:rFonts w:ascii="Times New Roman" w:hAnsi="Times New Roman"/>
-          <w:sz w:val="24"/>
-          <w:szCs w:val="24"/>
-          <w:lang w:val="en-US"/>
+      <w:r>
+        <w:rPr>
+          <w:rFonts w:ascii="Times New Roman" w:hAnsi="Times New Roman"/>
+          <w:sz w:val="24"/>
+          <w:szCs w:val="24"/>
+        </w:rPr>
+        <w:t xml:space="preserve"> em</w:t>
+      </w:r>
+      <w:r>
+        <w:rPr>
+          <w:rFonts w:ascii="Times New Roman" w:hAnsi="Times New Roman"/>
+          <w:sz w:val="24"/>
+          <w:szCs w:val="24"/>
         </w:rPr>
         <w:t>:</w:t>
       </w:r>
@@ -4612,18 +5932,16 @@
           <w:rFonts w:ascii="Times New Roman" w:hAnsi="Times New Roman"/>
           <w:sz w:val="24"/>
           <w:szCs w:val="24"/>
-          <w:lang w:val="en-US"/>
         </w:rPr>
         <w:t xml:space="preserve"> &lt;</w:t>
       </w:r>
-      <w:hyperlink r:id="rId9" w:history="1">
+      <w:hyperlink r:id="rId10" w:history="1">
         <w:r>
           <w:rPr>
             <w:rStyle w:val="Hyperlink"/>
             <w:rFonts w:ascii="Times New Roman" w:hAnsi="Times New Roman"/>
             <w:sz w:val="24"/>
             <w:szCs w:val="24"/>
-            <w:lang w:val="en-US"/>
           </w:rPr>
           <w:t>http://goo.gl/TccvC</w:t>
         </w:r>
@@ -4634,7 +5952,6 @@
           <w:color w:val="444444"/>
           <w:sz w:val="24"/>
           <w:szCs w:val="24"/>
-          <w:lang w:val="en-US"/>
         </w:rPr>
         <w:t>&gt;</w:t>
       </w:r>
@@ -4722,7 +6039,7 @@
         </w:rPr>
         <w:t xml:space="preserve"> &lt;</w:t>
       </w:r>
-      <w:hyperlink r:id="rId10" w:history="1">
+      <w:hyperlink r:id="rId11" w:history="1">
         <w:r>
           <w:rPr>
             <w:rStyle w:val="Hyperlink"/>
@@ -4752,15 +6069,13 @@
           <w:color w:val="444444"/>
           <w:sz w:val="24"/>
           <w:szCs w:val="24"/>
-          <w:lang w:val="en-US"/>
-        </w:rPr>
-      </w:pPr>
-      <w:r>
-        <w:rPr>
-          <w:rFonts w:ascii="Times New Roman" w:hAnsi="Times New Roman"/>
-          <w:sz w:val="24"/>
-          <w:szCs w:val="24"/>
-          <w:lang w:val="en-US"/>
+        </w:rPr>
+      </w:pPr>
+      <w:r>
+        <w:rPr>
+          <w:rFonts w:ascii="Times New Roman" w:hAnsi="Times New Roman"/>
+          <w:sz w:val="24"/>
+          <w:szCs w:val="24"/>
         </w:rPr>
         <w:t xml:space="preserve">CHAMPANDARD, Alex J. </w:t>
       </w:r>
@@ -4770,7 +6085,6 @@
           <w:b/>
           <w:sz w:val="24"/>
           <w:szCs w:val="24"/>
-          <w:lang w:val="en-US"/>
         </w:rPr>
         <w:t>AI Game Development – Synthetic Creatures with Learning and Reactive Behaviors.</w:t>
       </w:r>
@@ -4779,56 +6093,14 @@
           <w:rFonts w:ascii="Times New Roman" w:hAnsi="Times New Roman"/>
           <w:sz w:val="24"/>
           <w:szCs w:val="24"/>
-          <w:lang w:val="en-US"/>
-        </w:rPr>
-        <w:t xml:space="preserve"> </w:t>
-      </w:r>
-      <w:r>
-        <w:rPr>
-          <w:rFonts w:ascii="Times New Roman" w:hAnsi="Times New Roman"/>
-          <w:sz w:val="24"/>
-          <w:szCs w:val="24"/>
-          <w:lang w:val="en-US"/>
-        </w:rPr>
-        <w:t xml:space="preserve">8 p. </w:t>
-      </w:r>
-      <w:proofErr w:type="spellStart"/>
-      <w:r>
-        <w:rPr>
-          <w:rFonts w:ascii="Times New Roman" w:hAnsi="Times New Roman"/>
-          <w:sz w:val="24"/>
-          <w:szCs w:val="24"/>
-          <w:lang w:val="en-US"/>
-        </w:rPr>
-        <w:t>Disponível</w:t>
-      </w:r>
-      <w:proofErr w:type="spellEnd"/>
-      <w:r>
-        <w:rPr>
-          <w:rFonts w:ascii="Times New Roman" w:hAnsi="Times New Roman"/>
-          <w:sz w:val="24"/>
-          <w:szCs w:val="24"/>
-          <w:lang w:val="en-US"/>
-        </w:rPr>
-        <w:t xml:space="preserve"> </w:t>
-      </w:r>
-      <w:proofErr w:type="spellStart"/>
-      <w:r>
-        <w:rPr>
-          <w:rFonts w:ascii="Times New Roman" w:hAnsi="Times New Roman"/>
-          <w:sz w:val="24"/>
-          <w:szCs w:val="24"/>
-          <w:lang w:val="en-US"/>
-        </w:rPr>
-        <w:t>em</w:t>
-      </w:r>
-      <w:proofErr w:type="spellEnd"/>
-      <w:r>
-        <w:rPr>
-          <w:rFonts w:ascii="Times New Roman" w:hAnsi="Times New Roman"/>
-          <w:sz w:val="24"/>
-          <w:szCs w:val="24"/>
-          <w:lang w:val="en-US"/>
+        </w:rPr>
+        <w:t xml:space="preserve"> 8 p. Disponível em</w:t>
+      </w:r>
+      <w:r>
+        <w:rPr>
+          <w:rFonts w:ascii="Times New Roman" w:hAnsi="Times New Roman"/>
+          <w:sz w:val="24"/>
+          <w:szCs w:val="24"/>
         </w:rPr>
         <w:t>:</w:t>
       </w:r>
@@ -4837,120 +6109,8 @@
           <w:rFonts w:ascii="Times New Roman" w:hAnsi="Times New Roman"/>
           <w:sz w:val="24"/>
           <w:szCs w:val="24"/>
-          <w:lang w:val="en-US"/>
         </w:rPr>
         <w:t xml:space="preserve"> &lt;</w:t>
-      </w:r>
-      <w:hyperlink r:id="rId11" w:history="1">
-        <w:r>
-          <w:rPr>
-            <w:rStyle w:val="Hyperlink"/>
-            <w:rFonts w:ascii="Times New Roman" w:hAnsi="Times New Roman"/>
-            <w:sz w:val="24"/>
-            <w:szCs w:val="24"/>
-            <w:lang w:val="en-US"/>
-          </w:rPr>
-          <w:t>http://goo.gl/Cj8khW</w:t>
-        </w:r>
-      </w:hyperlink>
-      <w:r>
-        <w:rPr>
-          <w:rFonts w:ascii="Times New Roman" w:hAnsi="Times New Roman"/>
-          <w:color w:val="444444"/>
-          <w:sz w:val="24"/>
-          <w:szCs w:val="24"/>
-          <w:lang w:val="en-US"/>
-        </w:rPr>
-        <w:t>&gt;</w:t>
-      </w:r>
-    </w:p>
-    <w:p>
-      <w:pPr>
-        <w:spacing w:after="240"/>
-        <w:jc w:val="both"/>
-        <w:rPr>
-          <w:rFonts w:ascii="Times New Roman" w:hAnsi="Times New Roman"/>
-          <w:sz w:val="24"/>
-          <w:szCs w:val="24"/>
-          <w:lang w:val="en-US"/>
-        </w:rPr>
-      </w:pPr>
-      <w:r>
-        <w:rPr>
-          <w:rFonts w:ascii="Times New Roman" w:hAnsi="Times New Roman"/>
-          <w:sz w:val="24"/>
-          <w:szCs w:val="24"/>
-          <w:lang w:val="en-US"/>
-        </w:rPr>
-        <w:t xml:space="preserve">TANIMOTO, Steven L. </w:t>
-      </w:r>
-      <w:r>
-        <w:rPr>
-          <w:rFonts w:ascii="Times New Roman" w:hAnsi="Times New Roman"/>
-          <w:b/>
-          <w:sz w:val="24"/>
-          <w:szCs w:val="24"/>
-          <w:lang w:val="en-US"/>
-        </w:rPr>
-        <w:t>The Elements of Artificial Intelligence.</w:t>
-      </w:r>
-      <w:r>
-        <w:rPr>
-          <w:rFonts w:ascii="Times New Roman" w:hAnsi="Times New Roman"/>
-          <w:sz w:val="24"/>
-          <w:szCs w:val="24"/>
-          <w:lang w:val="en-US"/>
-        </w:rPr>
-        <w:t xml:space="preserve"> Washington: Computer Science Press, 1987.</w:t>
-      </w:r>
-      <w:r>
-        <w:rPr>
-          <w:rFonts w:ascii="Times New Roman" w:hAnsi="Times New Roman"/>
-          <w:sz w:val="24"/>
-          <w:szCs w:val="24"/>
-          <w:lang w:val="en-US"/>
-        </w:rPr>
-        <w:t xml:space="preserve"> </w:t>
-      </w:r>
-      <w:proofErr w:type="spellStart"/>
-      <w:r>
-        <w:rPr>
-          <w:rFonts w:ascii="Times New Roman" w:hAnsi="Times New Roman"/>
-          <w:sz w:val="24"/>
-          <w:szCs w:val="24"/>
-          <w:lang w:val="en-US"/>
-        </w:rPr>
-        <w:t>Disponível</w:t>
-      </w:r>
-      <w:proofErr w:type="spellEnd"/>
-      <w:r>
-        <w:rPr>
-          <w:rFonts w:ascii="Times New Roman" w:hAnsi="Times New Roman"/>
-          <w:sz w:val="24"/>
-          <w:szCs w:val="24"/>
-          <w:lang w:val="en-US"/>
-        </w:rPr>
-        <w:t xml:space="preserve"> </w:t>
-      </w:r>
-      <w:proofErr w:type="spellStart"/>
-      <w:r>
-        <w:rPr>
-          <w:rFonts w:ascii="Times New Roman" w:hAnsi="Times New Roman"/>
-          <w:sz w:val="24"/>
-          <w:szCs w:val="24"/>
-          <w:lang w:val="en-US"/>
-        </w:rPr>
-        <w:t>em</w:t>
-      </w:r>
-      <w:proofErr w:type="spellEnd"/>
-      <w:r>
-        <w:rPr>
-          <w:rFonts w:ascii="Times New Roman" w:hAnsi="Times New Roman"/>
-          <w:sz w:val="24"/>
-          <w:szCs w:val="24"/>
-          <w:lang w:val="en-US"/>
-        </w:rPr>
-        <w:t>: &lt;</w:t>
       </w:r>
       <w:hyperlink r:id="rId12" w:history="1">
         <w:r>
@@ -4959,17 +6119,16 @@
             <w:rFonts w:ascii="Times New Roman" w:hAnsi="Times New Roman"/>
             <w:sz w:val="24"/>
             <w:szCs w:val="24"/>
-            <w:lang w:val="en-US"/>
           </w:rPr>
-          <w:t>http://goo.gl/O9n6f6</w:t>
+          <w:t>http://goo.gl/Cj8khW</w:t>
         </w:r>
       </w:hyperlink>
       <w:r>
         <w:rPr>
           <w:rFonts w:ascii="Times New Roman" w:hAnsi="Times New Roman"/>
-          <w:sz w:val="24"/>
-          <w:szCs w:val="24"/>
-          <w:lang w:val="en-US"/>
+          <w:color w:val="444444"/>
+          <w:sz w:val="24"/>
+          <w:szCs w:val="24"/>
         </w:rPr>
         <w:t>&gt;</w:t>
       </w:r>
@@ -4982,162 +6141,56 @@
           <w:rFonts w:ascii="Times New Roman" w:hAnsi="Times New Roman"/>
           <w:sz w:val="24"/>
           <w:szCs w:val="24"/>
-          <w:lang w:val="en-US"/>
-        </w:rPr>
-      </w:pPr>
-      <w:r>
-        <w:rPr>
-          <w:rFonts w:ascii="Times New Roman" w:hAnsi="Times New Roman"/>
-          <w:sz w:val="24"/>
-          <w:szCs w:val="24"/>
-          <w:lang w:val="en-US"/>
-        </w:rPr>
-        <w:t xml:space="preserve">GHADERI, </w:t>
-      </w:r>
-      <w:proofErr w:type="spellStart"/>
-      <w:r>
-        <w:rPr>
-          <w:rFonts w:ascii="Times New Roman" w:hAnsi="Times New Roman"/>
-          <w:sz w:val="24"/>
-          <w:szCs w:val="24"/>
-          <w:lang w:val="en-US"/>
-        </w:rPr>
-        <w:t>Hojjat</w:t>
-      </w:r>
-      <w:proofErr w:type="spellEnd"/>
-      <w:r>
-        <w:rPr>
-          <w:rFonts w:ascii="Times New Roman" w:hAnsi="Times New Roman"/>
-          <w:sz w:val="24"/>
-          <w:szCs w:val="24"/>
-          <w:lang w:val="en-US"/>
-        </w:rPr>
-        <w:t xml:space="preserve">. </w:t>
-      </w:r>
-      <w:r>
-        <w:rPr>
-          <w:rFonts w:ascii="Times New Roman" w:hAnsi="Times New Roman"/>
-          <w:b/>
-          <w:sz w:val="24"/>
-          <w:szCs w:val="24"/>
-          <w:lang w:val="en-US"/>
-        </w:rPr>
-        <w:t xml:space="preserve">CSC384: </w:t>
-      </w:r>
-      <w:r>
-        <w:rPr>
-          <w:rFonts w:ascii="Times New Roman" w:hAnsi="Times New Roman"/>
-          <w:b/>
-          <w:sz w:val="24"/>
-          <w:szCs w:val="24"/>
-          <w:lang w:val="en-US"/>
-        </w:rPr>
-        <w:t>Intro</w:t>
-      </w:r>
-      <w:r>
-        <w:rPr>
-          <w:rFonts w:ascii="Times New Roman" w:hAnsi="Times New Roman"/>
-          <w:b/>
-          <w:sz w:val="24"/>
-          <w:szCs w:val="24"/>
-          <w:lang w:val="en-US"/>
-        </w:rPr>
-        <w:t>duction</w:t>
-      </w:r>
-      <w:r>
-        <w:rPr>
-          <w:rFonts w:ascii="Times New Roman" w:hAnsi="Times New Roman"/>
-          <w:b/>
-          <w:sz w:val="24"/>
-          <w:szCs w:val="24"/>
-          <w:lang w:val="en-US"/>
-        </w:rPr>
-        <w:t xml:space="preserve"> to Artificial Intelligence. </w:t>
-      </w:r>
-      <w:r>
-        <w:rPr>
-          <w:rFonts w:ascii="Times New Roman" w:hAnsi="Times New Roman"/>
-          <w:sz w:val="24"/>
-          <w:szCs w:val="24"/>
-          <w:lang w:val="en-US"/>
-        </w:rPr>
-        <w:t>University of Toronto</w:t>
-      </w:r>
-      <w:r>
-        <w:rPr>
-          <w:rFonts w:ascii="Times New Roman" w:hAnsi="Times New Roman"/>
-          <w:sz w:val="24"/>
-          <w:szCs w:val="24"/>
-          <w:lang w:val="en-US"/>
-        </w:rPr>
-        <w:t>, 2009</w:t>
-      </w:r>
-      <w:r>
-        <w:rPr>
-          <w:rFonts w:ascii="Times New Roman" w:hAnsi="Times New Roman"/>
-          <w:sz w:val="24"/>
-          <w:szCs w:val="24"/>
-          <w:lang w:val="en-US"/>
-        </w:rPr>
-        <w:t>. 5 cap</w:t>
-      </w:r>
-      <w:r>
-        <w:rPr>
-          <w:rFonts w:ascii="Times New Roman" w:hAnsi="Times New Roman"/>
-          <w:sz w:val="24"/>
-          <w:szCs w:val="24"/>
-          <w:lang w:val="en-US"/>
-        </w:rPr>
-        <w:t xml:space="preserve"> – Backtracking Search</w:t>
-      </w:r>
-      <w:r>
-        <w:rPr>
-          <w:rFonts w:ascii="Times New Roman" w:hAnsi="Times New Roman"/>
-          <w:sz w:val="24"/>
-          <w:szCs w:val="24"/>
-          <w:lang w:val="en-US"/>
-        </w:rPr>
-        <w:t xml:space="preserve">. </w:t>
-      </w:r>
-      <w:proofErr w:type="spellStart"/>
-      <w:r>
-        <w:rPr>
-          <w:rFonts w:ascii="Times New Roman" w:hAnsi="Times New Roman"/>
-          <w:sz w:val="24"/>
-          <w:szCs w:val="24"/>
-          <w:lang w:val="en-US"/>
+        </w:rPr>
+      </w:pPr>
+      <w:r>
+        <w:rPr>
+          <w:rFonts w:ascii="Times New Roman" w:hAnsi="Times New Roman"/>
+          <w:sz w:val="24"/>
+          <w:szCs w:val="24"/>
+        </w:rPr>
+        <w:t xml:space="preserve">TANIMOTO, Steven L. </w:t>
+      </w:r>
+      <w:r>
+        <w:rPr>
+          <w:rFonts w:ascii="Times New Roman" w:hAnsi="Times New Roman"/>
+          <w:b/>
+          <w:sz w:val="24"/>
+          <w:szCs w:val="24"/>
+        </w:rPr>
+        <w:t>The Elements of Artificial Intelligence.</w:t>
+      </w:r>
+      <w:r>
+        <w:rPr>
+          <w:rFonts w:ascii="Times New Roman" w:hAnsi="Times New Roman"/>
+          <w:sz w:val="24"/>
+          <w:szCs w:val="24"/>
+        </w:rPr>
+        <w:t xml:space="preserve"> Washington: Computer Science Press, 1987.</w:t>
+      </w:r>
+      <w:r>
+        <w:rPr>
+          <w:rFonts w:ascii="Times New Roman" w:hAnsi="Times New Roman"/>
+          <w:sz w:val="24"/>
+          <w:szCs w:val="24"/>
+        </w:rPr>
+        <w:t xml:space="preserve"> </w:t>
+      </w:r>
+      <w:r>
+        <w:rPr>
+          <w:rFonts w:ascii="Times New Roman" w:hAnsi="Times New Roman"/>
+          <w:sz w:val="24"/>
+          <w:szCs w:val="24"/>
         </w:rPr>
         <w:t>Disponível</w:t>
       </w:r>
-      <w:proofErr w:type="spellEnd"/>
-      <w:r>
-        <w:rPr>
-          <w:rFonts w:ascii="Times New Roman" w:hAnsi="Times New Roman"/>
-          <w:sz w:val="24"/>
-          <w:szCs w:val="24"/>
-          <w:lang w:val="en-US"/>
-        </w:rPr>
-        <w:t xml:space="preserve"> </w:t>
-      </w:r>
-      <w:proofErr w:type="spellStart"/>
-      <w:r>
-        <w:rPr>
-          <w:rFonts w:ascii="Times New Roman" w:hAnsi="Times New Roman"/>
-          <w:sz w:val="24"/>
-          <w:szCs w:val="24"/>
-          <w:lang w:val="en-US"/>
-        </w:rPr>
-        <w:t>em</w:t>
-      </w:r>
-      <w:proofErr w:type="spellEnd"/>
-      <w:r>
-        <w:rPr>
-          <w:rFonts w:ascii="Times New Roman" w:hAnsi="Times New Roman"/>
-          <w:sz w:val="24"/>
-          <w:szCs w:val="24"/>
-          <w:lang w:val="en-US"/>
-        </w:rPr>
-        <w:t xml:space="preserve"> &lt;</w:t>
+      <w:r>
+        <w:rPr>
+          <w:rFonts w:ascii="Times New Roman" w:hAnsi="Times New Roman"/>
+          <w:sz w:val="24"/>
+          <w:szCs w:val="24"/>
+        </w:rPr>
+        <w:t xml:space="preserve"> em: &lt;</w:t>
       </w:r>
       <w:hyperlink r:id="rId13" w:history="1">
         <w:r>
@@ -5146,7 +6199,120 @@
             <w:rFonts w:ascii="Times New Roman" w:hAnsi="Times New Roman"/>
             <w:sz w:val="24"/>
             <w:szCs w:val="24"/>
-            <w:lang w:val="en-US"/>
+          </w:rPr>
+          <w:t>http://goo.gl/O9n6f6</w:t>
+        </w:r>
+      </w:hyperlink>
+      <w:r>
+        <w:rPr>
+          <w:rFonts w:ascii="Times New Roman" w:hAnsi="Times New Roman"/>
+          <w:sz w:val="24"/>
+          <w:szCs w:val="24"/>
+        </w:rPr>
+        <w:t>&gt;</w:t>
+      </w:r>
+    </w:p>
+    <w:p>
+      <w:pPr>
+        <w:spacing w:after="240"/>
+        <w:jc w:val="both"/>
+        <w:rPr>
+          <w:rFonts w:ascii="Times New Roman" w:hAnsi="Times New Roman"/>
+          <w:sz w:val="24"/>
+          <w:szCs w:val="24"/>
+        </w:rPr>
+      </w:pPr>
+      <w:r>
+        <w:rPr>
+          <w:rFonts w:ascii="Times New Roman" w:hAnsi="Times New Roman"/>
+          <w:sz w:val="24"/>
+          <w:szCs w:val="24"/>
+        </w:rPr>
+        <w:t xml:space="preserve">GHADERI, Hojjat. </w:t>
+      </w:r>
+      <w:r>
+        <w:rPr>
+          <w:rFonts w:ascii="Times New Roman" w:hAnsi="Times New Roman"/>
+          <w:b/>
+          <w:sz w:val="24"/>
+          <w:szCs w:val="24"/>
+        </w:rPr>
+        <w:t xml:space="preserve">CSC384: </w:t>
+      </w:r>
+      <w:r>
+        <w:rPr>
+          <w:rFonts w:ascii="Times New Roman" w:hAnsi="Times New Roman"/>
+          <w:b/>
+          <w:sz w:val="24"/>
+          <w:szCs w:val="24"/>
+        </w:rPr>
+        <w:t>Intro</w:t>
+      </w:r>
+      <w:r>
+        <w:rPr>
+          <w:rFonts w:ascii="Times New Roman" w:hAnsi="Times New Roman"/>
+          <w:b/>
+          <w:sz w:val="24"/>
+          <w:szCs w:val="24"/>
+        </w:rPr>
+        <w:t>duction</w:t>
+      </w:r>
+      <w:r>
+        <w:rPr>
+          <w:rFonts w:ascii="Times New Roman" w:hAnsi="Times New Roman"/>
+          <w:b/>
+          <w:sz w:val="24"/>
+          <w:szCs w:val="24"/>
+        </w:rPr>
+        <w:t xml:space="preserve"> to Artificial Intelligence. </w:t>
+      </w:r>
+      <w:r>
+        <w:rPr>
+          <w:rFonts w:ascii="Times New Roman" w:hAnsi="Times New Roman"/>
+          <w:sz w:val="24"/>
+          <w:szCs w:val="24"/>
+        </w:rPr>
+        <w:t>University of Toronto</w:t>
+      </w:r>
+      <w:r>
+        <w:rPr>
+          <w:rFonts w:ascii="Times New Roman" w:hAnsi="Times New Roman"/>
+          <w:sz w:val="24"/>
+          <w:szCs w:val="24"/>
+        </w:rPr>
+        <w:t>, 2009</w:t>
+      </w:r>
+      <w:r>
+        <w:rPr>
+          <w:rFonts w:ascii="Times New Roman" w:hAnsi="Times New Roman"/>
+          <w:sz w:val="24"/>
+          <w:szCs w:val="24"/>
+        </w:rPr>
+        <w:t>. 5 cap</w:t>
+      </w:r>
+      <w:r>
+        <w:rPr>
+          <w:rFonts w:ascii="Times New Roman" w:hAnsi="Times New Roman"/>
+          <w:sz w:val="24"/>
+          <w:szCs w:val="24"/>
+        </w:rPr>
+        <w:t xml:space="preserve"> – Backtracking Search</w:t>
+      </w:r>
+      <w:r>
+        <w:rPr>
+          <w:rFonts w:ascii="Times New Roman" w:hAnsi="Times New Roman"/>
+          <w:sz w:val="24"/>
+          <w:szCs w:val="24"/>
+        </w:rPr>
+        <w:t>. Disponível em &lt;</w:t>
+      </w:r>
+      <w:hyperlink r:id="rId14" w:history="1">
+        <w:r>
+          <w:rPr>
+            <w:rStyle w:val="Hyperlink"/>
+            <w:rFonts w:ascii="Times New Roman" w:hAnsi="Times New Roman"/>
+            <w:sz w:val="24"/>
+            <w:szCs w:val="24"/>
           </w:rPr>
           <w:t>http://goo.gl/8UhmeO</w:t>
         </w:r>
@@ -5156,7 +6322,6 @@
           <w:rFonts w:ascii="Times New Roman" w:hAnsi="Times New Roman"/>
           <w:sz w:val="24"/>
           <w:szCs w:val="24"/>
-          <w:lang w:val="en-US"/>
         </w:rPr>
         <w:t>&gt;</w:t>
       </w:r>
@@ -5176,7 +6341,6 @@
           <w:rFonts w:ascii="Times New Roman" w:hAnsi="Times New Roman"/>
           <w:sz w:val="24"/>
           <w:szCs w:val="24"/>
-          <w:lang w:val="en-US"/>
         </w:rPr>
         <w:t xml:space="preserve">FUSSELL, Don. </w:t>
       </w:r>
@@ -5186,7 +6350,6 @@
           <w:b/>
           <w:sz w:val="24"/>
           <w:szCs w:val="24"/>
-          <w:lang w:val="en-US"/>
         </w:rPr>
         <w:t xml:space="preserve">AI – Decision Trees and Rules Systems. </w:t>
       </w:r>
@@ -5195,19 +6358,10 @@
           <w:rFonts w:ascii="Times New Roman" w:hAnsi="Times New Roman"/>
           <w:sz w:val="24"/>
           <w:szCs w:val="24"/>
-          <w:lang w:val="en-US"/>
-        </w:rPr>
-        <w:t xml:space="preserve">University of Texas at Austin, 2012. </w:t>
-      </w:r>
-      <w:r>
-        <w:rPr>
-          <w:rFonts w:ascii="Times New Roman" w:hAnsi="Times New Roman"/>
-          <w:sz w:val="24"/>
-          <w:szCs w:val="24"/>
-        </w:rPr>
-        <w:t>Disponível em &lt;</w:t>
-      </w:r>
-      <w:hyperlink r:id="rId14" w:history="1">
+        </w:rPr>
+        <w:t>University of Texas at Austin, 2012. Disponível em &lt;</w:t>
+      </w:r>
+      <w:hyperlink r:id="rId15" w:history="1">
         <w:r>
           <w:rPr>
             <w:rStyle w:val="Hyperlink"/>
@@ -5226,12 +6380,98 @@
         </w:rPr>
         <w:t>&gt;</w:t>
       </w:r>
-      <w:r>
-        <w:rPr>
-          <w:rFonts w:ascii="Times New Roman" w:hAnsi="Times New Roman"/>
-          <w:sz w:val="24"/>
-          <w:szCs w:val="24"/>
-          <w:lang w:val="en-US"/>
+    </w:p>
+    <w:p>
+      <w:pPr>
+        <w:spacing w:after="240"/>
+        <w:jc w:val="both"/>
+        <w:rPr>
+          <w:rFonts w:ascii="Times New Roman" w:hAnsi="Times New Roman"/>
+          <w:sz w:val="24"/>
+          <w:szCs w:val="24"/>
+        </w:rPr>
+      </w:pPr>
+      <w:r>
+        <w:rPr>
+          <w:rFonts w:ascii="Times New Roman" w:hAnsi="Times New Roman"/>
+          <w:sz w:val="24"/>
+          <w:szCs w:val="24"/>
+        </w:rPr>
+        <w:t xml:space="preserve">RUSSEL, Stuart J.; NORVIG, Peter. </w:t>
+      </w:r>
+      <w:r>
+        <w:rPr>
+          <w:rFonts w:ascii="Times New Roman" w:hAnsi="Times New Roman"/>
+          <w:b/>
+          <w:sz w:val="24"/>
+          <w:szCs w:val="24"/>
+        </w:rPr>
+        <w:t>Artificial Intelligence – A Modern Approach.</w:t>
+      </w:r>
+      <w:r>
+        <w:rPr>
+          <w:rFonts w:ascii="Times New Roman" w:hAnsi="Times New Roman"/>
+          <w:sz w:val="24"/>
+          <w:szCs w:val="24"/>
+        </w:rPr>
+        <w:t xml:space="preserve"> </w:t>
+      </w:r>
+      <w:r>
+        <w:rPr>
+          <w:rFonts w:ascii="Times New Roman" w:hAnsi="Times New Roman"/>
+          <w:sz w:val="24"/>
+          <w:szCs w:val="24"/>
+        </w:rPr>
+        <w:t>Prentice Hall,</w:t>
+      </w:r>
+      <w:r>
+        <w:rPr>
+          <w:rFonts w:ascii="Times New Roman" w:hAnsi="Times New Roman"/>
+          <w:sz w:val="24"/>
+          <w:szCs w:val="24"/>
+        </w:rPr>
+        <w:t xml:space="preserve"> 1995</w:t>
+      </w:r>
+      <w:r>
+        <w:rPr>
+          <w:rFonts w:ascii="Times New Roman" w:hAnsi="Times New Roman"/>
+          <w:sz w:val="24"/>
+          <w:szCs w:val="24"/>
+        </w:rPr>
+        <w:t>.</w:t>
+      </w:r>
+      <w:r>
+        <w:rPr>
+          <w:rFonts w:ascii="Times New Roman" w:hAnsi="Times New Roman"/>
+          <w:sz w:val="24"/>
+          <w:szCs w:val="24"/>
+        </w:rPr>
+        <w:t xml:space="preserve"> Disponível em: &lt;</w:t>
+      </w:r>
+      <w:hyperlink r:id="rId16" w:history="1">
+        <w:r>
+          <w:rPr>
+            <w:rStyle w:val="Hyperlink"/>
+            <w:rFonts w:ascii="Times New Roman" w:hAnsi="Times New Roman"/>
+            <w:sz w:val="24"/>
+            <w:szCs w:val="24"/>
+          </w:rPr>
+          <w:t>http://goo.gl/TSYDal</w:t>
+        </w:r>
+      </w:hyperlink>
+      <w:r>
+        <w:rPr>
+          <w:rFonts w:ascii="Times New Roman" w:hAnsi="Times New Roman"/>
+          <w:sz w:val="24"/>
+          <w:szCs w:val="24"/>
+        </w:rPr>
+        <w:t>&gt;</w:t>
+      </w:r>
+      <w:r>
+        <w:rPr>
+          <w:rFonts w:ascii="Times New Roman" w:hAnsi="Times New Roman"/>
+          <w:sz w:val="24"/>
+          <w:szCs w:val="24"/>
         </w:rPr>
         <w:br w:type="page"/>
       </w:r>
@@ -5287,7 +6527,7 @@
       </w:pPr>
     </w:p>
     <w:sectPr>
-      <w:headerReference w:type="default" r:id="rId15"/>
+      <w:headerReference w:type="default" r:id="rId17"/>
       <w:pgSz w:w="11906" w:h="16838"/>
       <w:pgMar w:top="1701" w:right="1134" w:bottom="1134" w:left="1701" w:header="709" w:footer="0" w:gutter="0"/>
       <w:cols w:space="720"/>
@@ -6398,6 +7638,96 @@
     </w:lvl>
   </w:abstractNum>
   <w:abstractNum w:abstractNumId="9" w15:restartNumberingAfterBreak="0">
+    <w:nsid w:val="63EE6125"/>
+    <w:multiLevelType w:val="hybridMultilevel"/>
+    <w:tmpl w:val="02DE3EDA"/>
+    <w:lvl w:ilvl="0" w:tplc="A6BE5A0A">
+      <w:start w:val="1"/>
+      <w:numFmt w:val="decimal"/>
+      <w:lvlText w:val="%1"/>
+      <w:lvlJc w:val="left"/>
+      <w:pPr>
+        <w:ind w:left="720" w:hanging="360"/>
+      </w:pPr>
+      <w:rPr>
+        <w:rFonts w:hint="default"/>
+        <w:b/>
+      </w:rPr>
+    </w:lvl>
+    <w:lvl w:ilvl="1" w:tplc="04160019" w:tentative="1">
+      <w:start w:val="1"/>
+      <w:numFmt w:val="lowerLetter"/>
+      <w:lvlText w:val="%2."/>
+      <w:lvlJc w:val="left"/>
+      <w:pPr>
+        <w:ind w:left="1440" w:hanging="360"/>
+      </w:pPr>
+    </w:lvl>
+    <w:lvl w:ilvl="2" w:tplc="0416001B" w:tentative="1">
+      <w:start w:val="1"/>
+      <w:numFmt w:val="lowerRoman"/>
+      <w:lvlText w:val="%3."/>
+      <w:lvlJc w:val="right"/>
+      <w:pPr>
+        <w:ind w:left="2160" w:hanging="180"/>
+      </w:pPr>
+    </w:lvl>
+    <w:lvl w:ilvl="3" w:tplc="0416000F" w:tentative="1">
+      <w:start w:val="1"/>
+      <w:numFmt w:val="decimal"/>
+      <w:lvlText w:val="%4."/>
+      <w:lvlJc w:val="left"/>
+      <w:pPr>
+        <w:ind w:left="2880" w:hanging="360"/>
+      </w:pPr>
+    </w:lvl>
+    <w:lvl w:ilvl="4" w:tplc="04160019" w:tentative="1">
+      <w:start w:val="1"/>
+      <w:numFmt w:val="lowerLetter"/>
+      <w:lvlText w:val="%5."/>
+      <w:lvlJc w:val="left"/>
+      <w:pPr>
+        <w:ind w:left="3600" w:hanging="360"/>
+      </w:pPr>
+    </w:lvl>
+    <w:lvl w:ilvl="5" w:tplc="0416001B" w:tentative="1">
+      <w:start w:val="1"/>
+      <w:numFmt w:val="lowerRoman"/>
+      <w:lvlText w:val="%6."/>
+      <w:lvlJc w:val="right"/>
+      <w:pPr>
+        <w:ind w:left="4320" w:hanging="180"/>
+      </w:pPr>
+    </w:lvl>
+    <w:lvl w:ilvl="6" w:tplc="0416000F" w:tentative="1">
+      <w:start w:val="1"/>
+      <w:numFmt w:val="decimal"/>
+      <w:lvlText w:val="%7."/>
+      <w:lvlJc w:val="left"/>
+      <w:pPr>
+        <w:ind w:left="5040" w:hanging="360"/>
+      </w:pPr>
+    </w:lvl>
+    <w:lvl w:ilvl="7" w:tplc="04160019" w:tentative="1">
+      <w:start w:val="1"/>
+      <w:numFmt w:val="lowerLetter"/>
+      <w:lvlText w:val="%8."/>
+      <w:lvlJc w:val="left"/>
+      <w:pPr>
+        <w:ind w:left="5760" w:hanging="360"/>
+      </w:pPr>
+    </w:lvl>
+    <w:lvl w:ilvl="8" w:tplc="0416001B" w:tentative="1">
+      <w:start w:val="1"/>
+      <w:numFmt w:val="lowerRoman"/>
+      <w:lvlText w:val="%9."/>
+      <w:lvlJc w:val="right"/>
+      <w:pPr>
+        <w:ind w:left="6480" w:hanging="180"/>
+      </w:pPr>
+    </w:lvl>
+  </w:abstractNum>
+  <w:abstractNum w:abstractNumId="10" w15:restartNumberingAfterBreak="0">
     <w:nsid w:val="6555355E"/>
     <w:multiLevelType w:val="multilevel"/>
     <w:tmpl w:val="4912A174"/>
@@ -6510,11 +7840,11 @@
       </w:rPr>
     </w:lvl>
   </w:abstractNum>
-  <w:abstractNum w:abstractNumId="10" w15:restartNumberingAfterBreak="0">
+  <w:abstractNum w:abstractNumId="11" w15:restartNumberingAfterBreak="0">
     <w:nsid w:val="6C401717"/>
-    <w:multiLevelType w:val="hybridMultilevel"/>
-    <w:tmpl w:val="8DDEF448"/>
-    <w:lvl w:ilvl="0" w:tplc="A6BE5A0A">
+    <w:multiLevelType w:val="multilevel"/>
+    <w:tmpl w:val="8E26CCAE"/>
+    <w:lvl w:ilvl="0">
       <w:start w:val="1"/>
       <w:numFmt w:val="decimal"/>
       <w:lvlText w:val="%1"/>
@@ -6527,80 +7857,112 @@
         <w:b/>
       </w:rPr>
     </w:lvl>
-    <w:lvl w:ilvl="1" w:tplc="04160019" w:tentative="1">
-      <w:start w:val="1"/>
-      <w:numFmt w:val="lowerLetter"/>
-      <w:lvlText w:val="%2."/>
-      <w:lvlJc w:val="left"/>
-      <w:pPr>
-        <w:ind w:left="1440" w:hanging="360"/>
-      </w:pPr>
-    </w:lvl>
-    <w:lvl w:ilvl="2" w:tplc="0416001B" w:tentative="1">
-      <w:start w:val="1"/>
-      <w:numFmt w:val="lowerRoman"/>
-      <w:lvlText w:val="%3."/>
-      <w:lvlJc w:val="right"/>
-      <w:pPr>
-        <w:ind w:left="2160" w:hanging="180"/>
-      </w:pPr>
-    </w:lvl>
-    <w:lvl w:ilvl="3" w:tplc="0416000F" w:tentative="1">
+    <w:lvl w:ilvl="1">
       <w:start w:val="1"/>
       <w:numFmt w:val="decimal"/>
-      <w:lvlText w:val="%4."/>
-      <w:lvlJc w:val="left"/>
-      <w:pPr>
-        <w:ind w:left="2880" w:hanging="360"/>
-      </w:pPr>
-    </w:lvl>
-    <w:lvl w:ilvl="4" w:tplc="04160019" w:tentative="1">
-      <w:start w:val="1"/>
-      <w:numFmt w:val="lowerLetter"/>
-      <w:lvlText w:val="%5."/>
-      <w:lvlJc w:val="left"/>
-      <w:pPr>
-        <w:ind w:left="3600" w:hanging="360"/>
-      </w:pPr>
-    </w:lvl>
-    <w:lvl w:ilvl="5" w:tplc="0416001B" w:tentative="1">
-      <w:start w:val="1"/>
-      <w:numFmt w:val="lowerRoman"/>
-      <w:lvlText w:val="%6."/>
-      <w:lvlJc w:val="right"/>
-      <w:pPr>
-        <w:ind w:left="4320" w:hanging="180"/>
-      </w:pPr>
-    </w:lvl>
-    <w:lvl w:ilvl="6" w:tplc="0416000F" w:tentative="1">
+      <w:isLgl/>
+      <w:lvlText w:val="%1.%2"/>
+      <w:lvlJc w:val="left"/>
+      <w:pPr>
+        <w:ind w:left="720" w:hanging="360"/>
+      </w:pPr>
+      <w:rPr>
+        <w:rFonts w:hint="default"/>
+      </w:rPr>
+    </w:lvl>
+    <w:lvl w:ilvl="2">
       <w:start w:val="1"/>
       <w:numFmt w:val="decimal"/>
-      <w:lvlText w:val="%7."/>
-      <w:lvlJc w:val="left"/>
-      <w:pPr>
-        <w:ind w:left="5040" w:hanging="360"/>
-      </w:pPr>
-    </w:lvl>
-    <w:lvl w:ilvl="7" w:tplc="04160019" w:tentative="1">
-      <w:start w:val="1"/>
-      <w:numFmt w:val="lowerLetter"/>
-      <w:lvlText w:val="%8."/>
-      <w:lvlJc w:val="left"/>
-      <w:pPr>
-        <w:ind w:left="5760" w:hanging="360"/>
-      </w:pPr>
-    </w:lvl>
-    <w:lvl w:ilvl="8" w:tplc="0416001B" w:tentative="1">
-      <w:start w:val="1"/>
-      <w:numFmt w:val="lowerRoman"/>
-      <w:lvlText w:val="%9."/>
-      <w:lvlJc w:val="right"/>
-      <w:pPr>
-        <w:ind w:left="6480" w:hanging="180"/>
-      </w:pPr>
+      <w:isLgl/>
+      <w:lvlText w:val="%1.%2.%3"/>
+      <w:lvlJc w:val="left"/>
+      <w:pPr>
+        <w:ind w:left="1080" w:hanging="720"/>
+      </w:pPr>
+      <w:rPr>
+        <w:rFonts w:hint="default"/>
+      </w:rPr>
+    </w:lvl>
+    <w:lvl w:ilvl="3">
+      <w:start w:val="1"/>
+      <w:numFmt w:val="decimal"/>
+      <w:isLgl/>
+      <w:lvlText w:val="%1.%2.%3.%4"/>
+      <w:lvlJc w:val="left"/>
+      <w:pPr>
+        <w:ind w:left="1080" w:hanging="720"/>
+      </w:pPr>
+      <w:rPr>
+        <w:rFonts w:hint="default"/>
+      </w:rPr>
+    </w:lvl>
+    <w:lvl w:ilvl="4">
+      <w:start w:val="1"/>
+      <w:numFmt w:val="decimal"/>
+      <w:isLgl/>
+      <w:lvlText w:val="%1.%2.%3.%4.%5"/>
+      <w:lvlJc w:val="left"/>
+      <w:pPr>
+        <w:ind w:left="1440" w:hanging="1080"/>
+      </w:pPr>
+      <w:rPr>
+        <w:rFonts w:hint="default"/>
+      </w:rPr>
+    </w:lvl>
+    <w:lvl w:ilvl="5">
+      <w:start w:val="1"/>
+      <w:numFmt w:val="decimal"/>
+      <w:isLgl/>
+      <w:lvlText w:val="%1.%2.%3.%4.%5.%6"/>
+      <w:lvlJc w:val="left"/>
+      <w:pPr>
+        <w:ind w:left="1440" w:hanging="1080"/>
+      </w:pPr>
+      <w:rPr>
+        <w:rFonts w:hint="default"/>
+      </w:rPr>
+    </w:lvl>
+    <w:lvl w:ilvl="6">
+      <w:start w:val="1"/>
+      <w:numFmt w:val="decimal"/>
+      <w:isLgl/>
+      <w:lvlText w:val="%1.%2.%3.%4.%5.%6.%7"/>
+      <w:lvlJc w:val="left"/>
+      <w:pPr>
+        <w:ind w:left="1800" w:hanging="1440"/>
+      </w:pPr>
+      <w:rPr>
+        <w:rFonts w:hint="default"/>
+      </w:rPr>
+    </w:lvl>
+    <w:lvl w:ilvl="7">
+      <w:start w:val="1"/>
+      <w:numFmt w:val="decimal"/>
+      <w:isLgl/>
+      <w:lvlText w:val="%1.%2.%3.%4.%5.%6.%7.%8"/>
+      <w:lvlJc w:val="left"/>
+      <w:pPr>
+        <w:ind w:left="1800" w:hanging="1440"/>
+      </w:pPr>
+      <w:rPr>
+        <w:rFonts w:hint="default"/>
+      </w:rPr>
+    </w:lvl>
+    <w:lvl w:ilvl="8">
+      <w:start w:val="1"/>
+      <w:numFmt w:val="decimal"/>
+      <w:isLgl/>
+      <w:lvlText w:val="%1.%2.%3.%4.%5.%6.%7.%8.%9"/>
+      <w:lvlJc w:val="left"/>
+      <w:pPr>
+        <w:ind w:left="2160" w:hanging="1800"/>
+      </w:pPr>
+      <w:rPr>
+        <w:rFonts w:hint="default"/>
+      </w:rPr>
     </w:lvl>
   </w:abstractNum>
-  <w:abstractNum w:abstractNumId="11" w15:restartNumberingAfterBreak="0">
+  <w:abstractNum w:abstractNumId="12" w15:restartNumberingAfterBreak="0">
     <w:nsid w:val="6DBE4E2C"/>
     <w:multiLevelType w:val="multilevel"/>
     <w:tmpl w:val="76783F62"/>
@@ -6713,7 +8075,7 @@
       </w:rPr>
     </w:lvl>
   </w:abstractNum>
-  <w:abstractNum w:abstractNumId="12" w15:restartNumberingAfterBreak="0">
+  <w:abstractNum w:abstractNumId="13" w15:restartNumberingAfterBreak="0">
     <w:nsid w:val="75D70719"/>
     <w:multiLevelType w:val="multilevel"/>
     <w:tmpl w:val="D1D0B746"/>
@@ -6826,7 +8188,7 @@
       </w:rPr>
     </w:lvl>
   </w:abstractNum>
-  <w:abstractNum w:abstractNumId="13" w15:restartNumberingAfterBreak="0">
+  <w:abstractNum w:abstractNumId="14" w15:restartNumberingAfterBreak="0">
     <w:nsid w:val="7B3E57D0"/>
     <w:multiLevelType w:val="multilevel"/>
     <w:tmpl w:val="4190948E"/>
@@ -6952,19 +8314,19 @@
     <w:abstractNumId w:val="7"/>
   </w:num>
   <w:num w:numId="5">
-    <w:abstractNumId w:val="9"/>
+    <w:abstractNumId w:val="10"/>
   </w:num>
   <w:num w:numId="6">
-    <w:abstractNumId w:val="11"/>
+    <w:abstractNumId w:val="12"/>
   </w:num>
   <w:num w:numId="7">
     <w:abstractNumId w:val="6"/>
   </w:num>
   <w:num w:numId="8">
-    <w:abstractNumId w:val="12"/>
+    <w:abstractNumId w:val="13"/>
   </w:num>
   <w:num w:numId="9">
-    <w:abstractNumId w:val="13"/>
+    <w:abstractNumId w:val="14"/>
   </w:num>
   <w:num w:numId="10">
     <w:abstractNumId w:val="1"/>
@@ -6979,7 +8341,10 @@
     <w:abstractNumId w:val="0"/>
   </w:num>
   <w:num w:numId="14">
-    <w:abstractNumId w:val="10"/>
+    <w:abstractNumId w:val="11"/>
+  </w:num>
+  <w:num w:numId="15">
+    <w:abstractNumId w:val="9"/>
   </w:num>
 </w:numbering>
 </file>
@@ -7108,6 +8473,7 @@
     <w:lsdException w:name="HTML Sample" w:semiHidden="1" w:unhideWhenUsed="1"/>
     <w:lsdException w:name="HTML Typewriter" w:semiHidden="1" w:unhideWhenUsed="1"/>
     <w:lsdException w:name="HTML Variable" w:semiHidden="1" w:unhideWhenUsed="1"/>
+    <w:lsdException w:name="Normal Table" w:semiHidden="1" w:unhideWhenUsed="1"/>
     <w:lsdException w:name="annotation subject" w:semiHidden="1" w:unhideWhenUsed="1"/>
     <w:lsdException w:name="No List" w:semiHidden="1" w:unhideWhenUsed="1"/>
     <w:lsdException w:name="Outline List 1" w:semiHidden="1" w:unhideWhenUsed="1"/>
@@ -7153,9 +8519,11 @@
     <w:lsdException w:name="Table Subtle 1" w:semiHidden="1" w:unhideWhenUsed="1"/>
     <w:lsdException w:name="Table Subtle 2" w:semiHidden="1" w:unhideWhenUsed="1"/>
     <w:lsdException w:name="Table Web 1" w:semiHidden="1" w:unhideWhenUsed="1"/>
+    <w:lsdException w:name="Table Web 2" w:semiHidden="1" w:unhideWhenUsed="1"/>
     <w:lsdException w:name="Table Web 3" w:semiHidden="1" w:unhideWhenUsed="1"/>
     <w:lsdException w:name="Balloon Text" w:semiHidden="1" w:unhideWhenUsed="1"/>
     <w:lsdException w:name="Table Grid" w:uiPriority="59"/>
+    <w:lsdException w:name="Table Theme" w:semiHidden="1" w:unhideWhenUsed="1"/>
     <w:lsdException w:name="Placeholder Text" w:semiHidden="1"/>
     <w:lsdException w:name="No Spacing" w:uiPriority="1" w:qFormat="1"/>
     <w:lsdException w:name="Light Shading" w:uiPriority="60"/>
@@ -7452,7 +8820,6 @@
   <w:style w:type="character" w:default="1" w:styleId="DefaultParagraphFont">
     <w:name w:val="Default Paragraph Font"/>
     <w:uiPriority w:val="1"/>
-    <w:semiHidden/>
     <w:unhideWhenUsed/>
   </w:style>
   <w:style w:type="table" w:default="1" w:styleId="TableNormal">
@@ -8404,7 +9771,7 @@
 </file>
 
 <file path=customXml/itemProps1.xml><?xml version="1.0" encoding="utf-8"?>
-<ds:datastoreItem xmlns:ds="http://schemas.openxmlformats.org/officeDocument/2006/customXml" ds:itemID="{7DF6072D-B065-48D5-8CC5-CA35DBEC803E}">
+<ds:datastoreItem xmlns:ds="http://schemas.openxmlformats.org/officeDocument/2006/customXml" ds:itemID="{C2F0FD14-574D-44AC-B1E3-C6AE363C6670}">
   <ds:schemaRefs>
     <ds:schemaRef ds:uri="http://schemas.openxmlformats.org/officeDocument/2006/bibliography"/>
   </ds:schemaRefs>

</xml_diff>

<commit_message>
Modificado capitulo 3, mudado para 'Métodos de Classificação' a sujestão do professor.
</commit_message>
<xml_diff>
--- a/release/TCC - Danilo de Lucas.docx
+++ b/release/TCC - Danilo de Lucas.docx
@@ -1,6 +1,6 @@
 
 <file path=word/document.xml><?xml version="1.0" encoding="utf-8"?>
-<w:document xmlns:wpc="http://schemas.microsoft.com/office/word/2010/wordprocessingCanvas" xmlns:mc="http://schemas.openxmlformats.org/markup-compatibility/2006" xmlns:o="urn:schemas-microsoft-com:office:office" xmlns:r="http://schemas.openxmlformats.org/officeDocument/2006/relationships" xmlns:m="http://schemas.openxmlformats.org/officeDocument/2006/math" xmlns:v="urn:schemas-microsoft-com:vml" xmlns:wp14="http://schemas.microsoft.com/office/word/2010/wordprocessingDrawing" xmlns:wp="http://schemas.openxmlformats.org/drawingml/2006/wordprocessingDrawing" xmlns:w10="urn:schemas-microsoft-com:office:word" xmlns:w="http://schemas.openxmlformats.org/wordprocessingml/2006/main" xmlns:w14="http://schemas.microsoft.com/office/word/2010/wordml" xmlns:w15="http://schemas.microsoft.com/office/word/2012/wordml" xmlns:wpg="http://schemas.microsoft.com/office/word/2010/wordprocessingGroup" xmlns:wpi="http://schemas.microsoft.com/office/word/2010/wordprocessingInk" xmlns:wne="http://schemas.microsoft.com/office/word/2006/wordml" xmlns:wps="http://schemas.microsoft.com/office/word/2010/wordprocessingShape" mc:Ignorable="w14 w15 wp14">
+<w:document xmlns:wpc="http://schemas.microsoft.com/office/word/2010/wordprocessingCanvas" xmlns:cx="http://schemas.microsoft.com/office/drawing/2014/chartex" xmlns:cx1="http://schemas.microsoft.com/office/drawing/2015/9/8/chartex" xmlns:cx2="http://schemas.microsoft.com/office/drawing/2015/10/21/chartex" xmlns:mc="http://schemas.openxmlformats.org/markup-compatibility/2006" xmlns:o="urn:schemas-microsoft-com:office:office" xmlns:r="http://schemas.openxmlformats.org/officeDocument/2006/relationships" xmlns:m="http://schemas.openxmlformats.org/officeDocument/2006/math" xmlns:v="urn:schemas-microsoft-com:vml" xmlns:wp14="http://schemas.microsoft.com/office/word/2010/wordprocessingDrawing" xmlns:wp="http://schemas.openxmlformats.org/drawingml/2006/wordprocessingDrawing" xmlns:w10="urn:schemas-microsoft-com:office:word" xmlns:w="http://schemas.openxmlformats.org/wordprocessingml/2006/main" xmlns:w14="http://schemas.microsoft.com/office/word/2010/wordml" xmlns:w15="http://schemas.microsoft.com/office/word/2012/wordml" xmlns:w16se="http://schemas.microsoft.com/office/word/2015/wordml/symex" xmlns:wpg="http://schemas.microsoft.com/office/word/2010/wordprocessingGroup" xmlns:wpi="http://schemas.microsoft.com/office/word/2010/wordprocessingInk" xmlns:wne="http://schemas.microsoft.com/office/word/2006/wordml" xmlns:wps="http://schemas.microsoft.com/office/word/2010/wordprocessingShape" mc:Ignorable="w14 w15 w16se wp14">
   <w:body>
     <w:p>
       <w:pPr>
@@ -12,6 +12,15 @@
           <w:szCs w:val="24"/>
         </w:rPr>
       </w:pPr>
+      <w:r>
+        <w:rPr>
+          <w:rFonts w:ascii="Times New Roman" w:hAnsi="Times New Roman"/>
+          <w:b/>
+          <w:sz w:val="24"/>
+          <w:szCs w:val="24"/>
+        </w:rPr>
+        <w:t xml:space="preserve"> </w:t>
+      </w:r>
       <w:r>
         <w:rPr>
           <w:rFonts w:ascii="Times New Roman" w:hAnsi="Times New Roman"/>
@@ -1250,18 +1259,8 @@
           <w:szCs w:val="24"/>
         </w:rPr>
         <w:tab/>
-        <w:t xml:space="preserve">Non-player </w:t>
-      </w:r>
-      <w:proofErr w:type="spellStart"/>
-      <w:r>
-        <w:rPr>
-          <w:rFonts w:ascii="Times New Roman" w:hAnsi="Times New Roman"/>
-          <w:sz w:val="24"/>
-          <w:szCs w:val="24"/>
-        </w:rPr>
-        <w:t>Character</w:t>
-      </w:r>
-      <w:proofErr w:type="spellEnd"/>
+        <w:t>Non-player Character</w:t>
+      </w:r>
     </w:p>
     <w:p>
       <w:pPr>
@@ -1332,24 +1331,7 @@
           <w:szCs w:val="24"/>
         </w:rPr>
         <w:tab/>
-      </w:r>
-      <w:proofErr w:type="spellStart"/>
-      <w:r>
-        <w:rPr>
-          <w:rFonts w:ascii="Times New Roman" w:hAnsi="Times New Roman"/>
-          <w:sz w:val="24"/>
-          <w:szCs w:val="24"/>
-        </w:rPr>
-        <w:t>Super</w:t>
-      </w:r>
-      <w:proofErr w:type="spellEnd"/>
-      <w:r>
-        <w:rPr>
-          <w:rFonts w:ascii="Times New Roman" w:hAnsi="Times New Roman"/>
-          <w:sz w:val="24"/>
-          <w:szCs w:val="24"/>
-        </w:rPr>
-        <w:t xml:space="preserve"> Mario World</w:t>
+        <w:t>Super Mario World</w:t>
       </w:r>
     </w:p>
     <w:p>
@@ -1496,22 +1478,8 @@
           <w:lang w:val="en-US"/>
         </w:rPr>
         <w:tab/>
-        <w:t xml:space="preserve">Tool Assisted </w:t>
-      </w:r>
-      <w:proofErr w:type="spellStart"/>
-      <w:r>
-        <w:rPr>
-          <w:rStyle w:val="normaltextrun"/>
-          <w:rFonts w:ascii="Times New Roman" w:hAnsi="Times New Roman"/>
-          <w:color w:val="000000"/>
-          <w:sz w:val="24"/>
-          <w:szCs w:val="24"/>
-          <w:shd w:val="clear" w:color="auto" w:fill="FFFFFF"/>
-          <w:lang w:val="en-US"/>
-        </w:rPr>
-        <w:t>Speedrun</w:t>
-      </w:r>
-      <w:proofErr w:type="spellEnd"/>
+        <w:t>Tool Assisted Speedrun</w:t>
+      </w:r>
     </w:p>
     <w:p>
       <w:pPr>
@@ -2531,19 +2499,11 @@
         </w:rPr>
         <w:t xml:space="preserve">obstáculos e </w:t>
       </w:r>
-      <w:proofErr w:type="spellStart"/>
-      <w:r>
-        <w:rPr>
-          <w:rFonts w:ascii="Times New Roman" w:hAnsi="Times New Roman" w:cs="Times New Roman"/>
-        </w:rPr>
-        <w:t>NPC’s</w:t>
-      </w:r>
-      <w:proofErr w:type="spellEnd"/>
-      <w:r>
-        <w:rPr>
-          <w:rFonts w:ascii="Times New Roman" w:hAnsi="Times New Roman" w:cs="Times New Roman"/>
-        </w:rPr>
-        <w:t xml:space="preserve"> (</w:t>
+      <w:r>
+        <w:rPr>
+          <w:rFonts w:ascii="Times New Roman" w:hAnsi="Times New Roman" w:cs="Times New Roman"/>
+        </w:rPr>
+        <w:t>NPC’s (</w:t>
       </w:r>
       <w:r>
         <w:rPr>
@@ -2564,17 +2524,8 @@
           <w:rFonts w:ascii="Times New Roman" w:hAnsi="Times New Roman" w:cs="Times New Roman"/>
           <w:i/>
         </w:rPr>
-        <w:t xml:space="preserve">player </w:t>
-      </w:r>
-      <w:proofErr w:type="spellStart"/>
-      <w:r>
-        <w:rPr>
-          <w:rFonts w:ascii="Times New Roman" w:hAnsi="Times New Roman" w:cs="Times New Roman"/>
-          <w:i/>
-        </w:rPr>
-        <w:t>characters</w:t>
-      </w:r>
-      <w:proofErr w:type="spellEnd"/>
+        <w:t>player characters</w:t>
+      </w:r>
       <w:r>
         <w:rPr>
           <w:rFonts w:ascii="Times New Roman" w:hAnsi="Times New Roman" w:cs="Times New Roman"/>
@@ -3320,7 +3271,6 @@
         </w:rPr>
         <w:t xml:space="preserve"> de acordo com </w:t>
       </w:r>
-      <w:proofErr w:type="spellStart"/>
       <w:r>
         <w:rPr>
           <w:rFonts w:ascii="Times New Roman" w:hAnsi="Times New Roman" w:cs="Times New Roman"/>
@@ -3331,14 +3281,7 @@
         <w:rPr>
           <w:rFonts w:ascii="Times New Roman" w:hAnsi="Times New Roman" w:cs="Times New Roman"/>
         </w:rPr>
-        <w:t>animoto</w:t>
-      </w:r>
-      <w:proofErr w:type="spellEnd"/>
-      <w:r>
-        <w:rPr>
-          <w:rFonts w:ascii="Times New Roman" w:hAnsi="Times New Roman" w:cs="Times New Roman"/>
-        </w:rPr>
-        <w:t xml:space="preserve"> (</w:t>
+        <w:t>animoto (</w:t>
       </w:r>
       <w:r>
         <w:rPr>
@@ -3634,7 +3577,19 @@
         <w:rPr>
           <w:rFonts w:ascii="Times New Roman" w:hAnsi="Times New Roman" w:cs="Times New Roman"/>
         </w:rPr>
-        <w:t xml:space="preserve"> procura de soluções, utilizando estimativas para ignorar soluções errôneas</w:t>
+        <w:t xml:space="preserve"> procura de soluções, utilizando</w:t>
+      </w:r>
+      <w:r>
+        <w:rPr>
+          <w:rFonts w:ascii="Times New Roman" w:hAnsi="Times New Roman" w:cs="Times New Roman"/>
+        </w:rPr>
+        <w:t xml:space="preserve"> heurísticas</w:t>
+      </w:r>
+      <w:r>
+        <w:rPr>
+          <w:rFonts w:ascii="Times New Roman" w:hAnsi="Times New Roman" w:cs="Times New Roman"/>
+        </w:rPr>
+        <w:t xml:space="preserve"> para ignorar soluções errôneas</w:t>
       </w:r>
       <w:r>
         <w:rPr>
@@ -3916,7 +3871,31 @@
         <w:rPr>
           <w:rFonts w:ascii="Times New Roman" w:hAnsi="Times New Roman" w:cs="Times New Roman"/>
         </w:rPr>
-        <w:t xml:space="preserve"> mostra-se viável, pois com a aplicação do método de busca, é possível gerar uma base</w:t>
+        <w:t xml:space="preserve"> mostra-se viável</w:t>
+      </w:r>
+      <w:r>
+        <w:rPr>
+          <w:rFonts w:ascii="Times New Roman" w:hAnsi="Times New Roman" w:cs="Times New Roman"/>
+        </w:rPr>
+        <w:t>.</w:t>
+      </w:r>
+      <w:r>
+        <w:rPr>
+          <w:rFonts w:ascii="Times New Roman" w:hAnsi="Times New Roman" w:cs="Times New Roman"/>
+        </w:rPr>
+        <w:t xml:space="preserve"> </w:t>
+      </w:r>
+      <w:r>
+        <w:rPr>
+          <w:rFonts w:ascii="Times New Roman" w:hAnsi="Times New Roman" w:cs="Times New Roman"/>
+        </w:rPr>
+        <w:t>Com a</w:t>
+      </w:r>
+      <w:r>
+        <w:rPr>
+          <w:rFonts w:ascii="Times New Roman" w:hAnsi="Times New Roman" w:cs="Times New Roman"/>
+        </w:rPr>
+        <w:t xml:space="preserve"> aplicação do método de busca, é possível gerar uma base</w:t>
       </w:r>
       <w:r>
         <w:rPr>
@@ -3934,13 +3913,75 @@
         <w:rPr>
           <w:rFonts w:ascii="Times New Roman" w:hAnsi="Times New Roman" w:cs="Times New Roman"/>
         </w:rPr>
-        <w:t xml:space="preserve">a problemas resolvidos, e com </w:t>
-      </w:r>
-      <w:r>
-        <w:rPr>
-          <w:rFonts w:ascii="Times New Roman" w:hAnsi="Times New Roman" w:cs="Times New Roman"/>
-        </w:rPr>
-        <w:t>o método de classificação é possível generalizar estas soluções para problema não tratados, gerando a melhor classificação pos</w:t>
+        <w:t>a problemas resolvidos.</w:t>
+      </w:r>
+      <w:r>
+        <w:rPr>
+          <w:rFonts w:ascii="Times New Roman" w:hAnsi="Times New Roman" w:cs="Times New Roman"/>
+        </w:rPr>
+        <w:t xml:space="preserve"> A partir</w:t>
+      </w:r>
+      <w:r>
+        <w:rPr>
+          <w:rFonts w:ascii="Times New Roman" w:hAnsi="Times New Roman" w:cs="Times New Roman"/>
+        </w:rPr>
+        <w:t xml:space="preserve"> desta base</w:t>
+      </w:r>
+      <w:bookmarkStart w:id="2" w:name="_GoBack"/>
+      <w:bookmarkEnd w:id="2"/>
+      <w:r>
+        <w:rPr>
+          <w:rFonts w:ascii="Times New Roman" w:hAnsi="Times New Roman" w:cs="Times New Roman"/>
+        </w:rPr>
+        <w:t>,</w:t>
+      </w:r>
+      <w:r>
+        <w:rPr>
+          <w:rFonts w:ascii="Times New Roman" w:hAnsi="Times New Roman" w:cs="Times New Roman"/>
+        </w:rPr>
+        <w:t xml:space="preserve"> </w:t>
+      </w:r>
+      <w:r>
+        <w:rPr>
+          <w:rFonts w:ascii="Times New Roman" w:hAnsi="Times New Roman" w:cs="Times New Roman"/>
+        </w:rPr>
+        <w:t>o</w:t>
+      </w:r>
+      <w:r>
+        <w:rPr>
+          <w:rFonts w:ascii="Times New Roman" w:hAnsi="Times New Roman" w:cs="Times New Roman"/>
+        </w:rPr>
+        <w:t xml:space="preserve"> método de classificação</w:t>
+      </w:r>
+      <w:r>
+        <w:rPr>
+          <w:rFonts w:ascii="Times New Roman" w:hAnsi="Times New Roman" w:cs="Times New Roman"/>
+        </w:rPr>
+        <w:t xml:space="preserve"> possibilita</w:t>
+      </w:r>
+      <w:r>
+        <w:rPr>
+          <w:rFonts w:ascii="Times New Roman" w:hAnsi="Times New Roman" w:cs="Times New Roman"/>
+        </w:rPr>
+        <w:t xml:space="preserve"> </w:t>
+      </w:r>
+      <w:r>
+        <w:rPr>
+          <w:rFonts w:ascii="Times New Roman" w:hAnsi="Times New Roman" w:cs="Times New Roman"/>
+        </w:rPr>
+        <w:t>a generalização</w:t>
+      </w:r>
+      <w:r>
+        <w:rPr>
+          <w:rFonts w:ascii="Times New Roman" w:hAnsi="Times New Roman" w:cs="Times New Roman"/>
+        </w:rPr>
+        <w:t xml:space="preserve"> das soluções</w:t>
+      </w:r>
+      <w:r>
+        <w:rPr>
+          <w:rFonts w:ascii="Times New Roman" w:hAnsi="Times New Roman" w:cs="Times New Roman"/>
+        </w:rPr>
+        <w:t xml:space="preserve"> para problema não tratados, gerando a melhor classificação pos</w:t>
       </w:r>
       <w:r>
         <w:rPr>
@@ -4044,27 +4085,7 @@
           <w:szCs w:val="24"/>
           <w:lang w:eastAsia="pt-BR"/>
         </w:rPr>
-        <w:t xml:space="preserve">Demonstração da utilização de uma base de dados gerada pelo método de </w:t>
-      </w:r>
-      <w:proofErr w:type="spellStart"/>
-      <w:r>
-        <w:rPr>
-          <w:rFonts w:ascii="Times New Roman" w:eastAsia="Times New Roman" w:hAnsi="Times New Roman"/>
-          <w:sz w:val="24"/>
-          <w:szCs w:val="24"/>
-          <w:lang w:eastAsia="pt-BR"/>
-        </w:rPr>
-        <w:t>backtracking</w:t>
-      </w:r>
-      <w:proofErr w:type="spellEnd"/>
-      <w:r>
-        <w:rPr>
-          <w:rFonts w:ascii="Times New Roman" w:eastAsia="Times New Roman" w:hAnsi="Times New Roman"/>
-          <w:sz w:val="24"/>
-          <w:szCs w:val="24"/>
-          <w:lang w:eastAsia="pt-BR"/>
-        </w:rPr>
-        <w:t xml:space="preserve"> para o treinamento de árvores de decisão;</w:t>
+        <w:t>Demonstração da utilização de uma base de dados gerada pelo método de backtracking para o treinamento de árvores de decisão;</w:t>
       </w:r>
     </w:p>
     <w:p>
@@ -5371,7 +5392,507 @@
           <w:szCs w:val="24"/>
         </w:rPr>
         <w:lastRenderedPageBreak/>
-        <w:t>ÁRVORES DE DECISÃO</w:t>
+        <w:t>Métodos de Classificação</w:t>
+      </w:r>
+    </w:p>
+    <w:p>
+      <w:pPr>
+        <w:spacing w:after="240"/>
+        <w:ind w:firstLine="709"/>
+        <w:jc w:val="both"/>
+        <w:rPr>
+          <w:rFonts w:ascii="Times New Roman" w:hAnsi="Times New Roman"/>
+          <w:sz w:val="24"/>
+          <w:szCs w:val="24"/>
+        </w:rPr>
+      </w:pPr>
+      <w:r>
+        <w:rPr>
+          <w:rFonts w:ascii="Times New Roman" w:hAnsi="Times New Roman"/>
+          <w:sz w:val="24"/>
+          <w:szCs w:val="24"/>
+        </w:rPr>
+        <w:t>A implementação de inteligências artificiais</w:t>
+      </w:r>
+      <w:r>
+        <w:rPr>
+          <w:rFonts w:ascii="Times New Roman" w:hAnsi="Times New Roman"/>
+          <w:sz w:val="24"/>
+          <w:szCs w:val="24"/>
+        </w:rPr>
+        <w:t xml:space="preserve"> </w:t>
+      </w:r>
+      <w:r>
+        <w:rPr>
+          <w:rFonts w:ascii="Times New Roman" w:hAnsi="Times New Roman"/>
+          <w:sz w:val="24"/>
+          <w:szCs w:val="24"/>
+        </w:rPr>
+        <w:t xml:space="preserve">que precisam </w:t>
+      </w:r>
+      <w:r>
+        <w:rPr>
+          <w:rFonts w:ascii="Times New Roman" w:hAnsi="Times New Roman"/>
+          <w:sz w:val="24"/>
+          <w:szCs w:val="24"/>
+        </w:rPr>
+        <w:t xml:space="preserve">desenvolver-se durante </w:t>
+      </w:r>
+      <w:r>
+        <w:rPr>
+          <w:rFonts w:ascii="Times New Roman" w:hAnsi="Times New Roman"/>
+          <w:sz w:val="24"/>
+          <w:szCs w:val="24"/>
+        </w:rPr>
+        <w:t>a execução</w:t>
+      </w:r>
+      <w:r>
+        <w:rPr>
+          <w:rFonts w:ascii="Times New Roman" w:hAnsi="Times New Roman"/>
+          <w:sz w:val="24"/>
+          <w:szCs w:val="24"/>
+        </w:rPr>
+        <w:t xml:space="preserve"> do programa</w:t>
+      </w:r>
+      <w:r>
+        <w:rPr>
+          <w:rFonts w:ascii="Times New Roman" w:hAnsi="Times New Roman"/>
+          <w:sz w:val="24"/>
+          <w:szCs w:val="24"/>
+        </w:rPr>
+        <w:t>, normalmente é feita através de métodos de aprendizado de máquina. Geralmente o</w:t>
+      </w:r>
+      <w:r>
+        <w:rPr>
+          <w:rFonts w:ascii="Times New Roman" w:hAnsi="Times New Roman"/>
+          <w:sz w:val="24"/>
+          <w:szCs w:val="24"/>
+        </w:rPr>
+        <w:t xml:space="preserve"> campo do aprendizado de máquina é dividido em três grandes grupos: aprendizagem supervisionada, aprendizagem não-supervisionada e aprendizagem por reforço (RUSSEL; NORVIN, 2003).</w:t>
+      </w:r>
+    </w:p>
+    <w:p>
+      <w:pPr>
+        <w:pStyle w:val="ListParagraph"/>
+        <w:numPr>
+          <w:ilvl w:val="0"/>
+          <w:numId w:val="10"/>
+        </w:numPr>
+        <w:spacing w:after="240"/>
+        <w:jc w:val="both"/>
+        <w:rPr>
+          <w:rFonts w:ascii="Times New Roman" w:hAnsi="Times New Roman"/>
+          <w:sz w:val="24"/>
+          <w:szCs w:val="24"/>
+        </w:rPr>
+      </w:pPr>
+      <w:r>
+        <w:rPr>
+          <w:rFonts w:ascii="Times New Roman" w:hAnsi="Times New Roman"/>
+          <w:sz w:val="24"/>
+          <w:szCs w:val="24"/>
+        </w:rPr>
+        <w:t>Aprendizagem supervisionada:</w:t>
+      </w:r>
+      <w:r>
+        <w:rPr>
+          <w:rFonts w:ascii="Times New Roman" w:hAnsi="Times New Roman"/>
+          <w:sz w:val="24"/>
+          <w:szCs w:val="24"/>
+        </w:rPr>
+        <w:t xml:space="preserve"> </w:t>
+      </w:r>
+      <w:r>
+        <w:rPr>
+          <w:rFonts w:ascii="Times New Roman" w:hAnsi="Times New Roman"/>
+          <w:sz w:val="24"/>
+          <w:szCs w:val="24"/>
+        </w:rPr>
+        <w:t xml:space="preserve">o programa </w:t>
+      </w:r>
+      <w:r>
+        <w:rPr>
+          <w:rFonts w:ascii="Times New Roman" w:hAnsi="Times New Roman"/>
+          <w:sz w:val="24"/>
+          <w:szCs w:val="24"/>
+        </w:rPr>
+        <w:t>recebe</w:t>
+      </w:r>
+      <w:r>
+        <w:rPr>
+          <w:rFonts w:ascii="Times New Roman" w:hAnsi="Times New Roman"/>
+          <w:sz w:val="24"/>
+          <w:szCs w:val="24"/>
+        </w:rPr>
+        <w:t xml:space="preserve"> amostras </w:t>
+      </w:r>
+      <w:r>
+        <w:rPr>
+          <w:rFonts w:ascii="Times New Roman" w:hAnsi="Times New Roman"/>
+          <w:sz w:val="24"/>
+          <w:szCs w:val="24"/>
+        </w:rPr>
+        <w:t>de</w:t>
+      </w:r>
+      <w:r>
+        <w:rPr>
+          <w:rFonts w:ascii="Times New Roman" w:hAnsi="Times New Roman"/>
+          <w:sz w:val="24"/>
+          <w:szCs w:val="24"/>
+        </w:rPr>
+        <w:t xml:space="preserve"> entradas e </w:t>
+      </w:r>
+      <w:r>
+        <w:rPr>
+          <w:rFonts w:ascii="Times New Roman" w:hAnsi="Times New Roman"/>
+          <w:sz w:val="24"/>
+          <w:szCs w:val="24"/>
+        </w:rPr>
+        <w:t xml:space="preserve">suas </w:t>
+      </w:r>
+      <w:r>
+        <w:rPr>
+          <w:rFonts w:ascii="Times New Roman" w:hAnsi="Times New Roman"/>
+          <w:sz w:val="24"/>
+          <w:szCs w:val="24"/>
+        </w:rPr>
+        <w:t xml:space="preserve">respectivas </w:t>
+      </w:r>
+      <w:r>
+        <w:rPr>
+          <w:rFonts w:ascii="Times New Roman" w:hAnsi="Times New Roman"/>
+          <w:sz w:val="24"/>
+          <w:szCs w:val="24"/>
+        </w:rPr>
+        <w:t>saídas</w:t>
+      </w:r>
+      <w:r>
+        <w:rPr>
+          <w:rFonts w:ascii="Times New Roman" w:hAnsi="Times New Roman"/>
+          <w:sz w:val="24"/>
+          <w:szCs w:val="24"/>
+        </w:rPr>
+        <w:t>, e</w:t>
+      </w:r>
+      <w:r>
+        <w:rPr>
+          <w:rFonts w:ascii="Times New Roman" w:hAnsi="Times New Roman"/>
+          <w:sz w:val="24"/>
+          <w:szCs w:val="24"/>
+        </w:rPr>
+        <w:t xml:space="preserve"> gera</w:t>
+      </w:r>
+      <w:r>
+        <w:rPr>
+          <w:rFonts w:ascii="Times New Roman" w:hAnsi="Times New Roman"/>
+          <w:sz w:val="24"/>
+          <w:szCs w:val="24"/>
+        </w:rPr>
+        <w:t xml:space="preserve"> </w:t>
+      </w:r>
+      <w:r>
+        <w:rPr>
+          <w:rFonts w:ascii="Times New Roman" w:hAnsi="Times New Roman"/>
+          <w:sz w:val="24"/>
+          <w:szCs w:val="24"/>
+        </w:rPr>
+        <w:t xml:space="preserve">uma </w:t>
+      </w:r>
+      <w:r>
+        <w:rPr>
+          <w:rFonts w:ascii="Times New Roman" w:hAnsi="Times New Roman"/>
+          <w:sz w:val="24"/>
+          <w:szCs w:val="24"/>
+        </w:rPr>
+        <w:t xml:space="preserve">função </w:t>
+      </w:r>
+      <w:r>
+        <w:rPr>
+          <w:rFonts w:ascii="Times New Roman" w:hAnsi="Times New Roman"/>
+          <w:sz w:val="24"/>
+          <w:szCs w:val="24"/>
+        </w:rPr>
+        <w:t>que pode ser utilizada para classificar observações que não se conhece o resultado.</w:t>
+      </w:r>
+    </w:p>
+    <w:p>
+      <w:pPr>
+        <w:pStyle w:val="ListParagraph"/>
+        <w:numPr>
+          <w:ilvl w:val="0"/>
+          <w:numId w:val="10"/>
+        </w:numPr>
+        <w:spacing w:after="240"/>
+        <w:jc w:val="both"/>
+        <w:rPr>
+          <w:rFonts w:ascii="Times New Roman" w:hAnsi="Times New Roman"/>
+          <w:sz w:val="24"/>
+          <w:szCs w:val="24"/>
+        </w:rPr>
+      </w:pPr>
+      <w:r>
+        <w:rPr>
+          <w:rFonts w:ascii="Times New Roman" w:hAnsi="Times New Roman"/>
+          <w:sz w:val="24"/>
+          <w:szCs w:val="24"/>
+        </w:rPr>
+        <w:t>Aprendizagem não-supervisionada:</w:t>
+      </w:r>
+      <w:r>
+        <w:rPr>
+          <w:rFonts w:ascii="Times New Roman" w:hAnsi="Times New Roman"/>
+          <w:sz w:val="24"/>
+          <w:szCs w:val="24"/>
+        </w:rPr>
+        <w:t xml:space="preserve"> </w:t>
+      </w:r>
+      <w:r>
+        <w:rPr>
+          <w:rFonts w:ascii="Times New Roman" w:hAnsi="Times New Roman"/>
+          <w:sz w:val="24"/>
+          <w:szCs w:val="24"/>
+        </w:rPr>
+        <w:t xml:space="preserve">o programa </w:t>
+      </w:r>
+      <w:r>
+        <w:rPr>
+          <w:rFonts w:ascii="Times New Roman" w:hAnsi="Times New Roman"/>
+          <w:sz w:val="24"/>
+          <w:szCs w:val="24"/>
+        </w:rPr>
+        <w:t>trata de identificar os padrões do problema com base nas entradas, sem que nenhuma saída especifica seja disponibilizada.</w:t>
+      </w:r>
+    </w:p>
+    <w:p>
+      <w:pPr>
+        <w:pStyle w:val="ListParagraph"/>
+        <w:numPr>
+          <w:ilvl w:val="0"/>
+          <w:numId w:val="10"/>
+        </w:numPr>
+        <w:spacing w:after="240"/>
+        <w:jc w:val="both"/>
+        <w:rPr>
+          <w:rFonts w:ascii="Times New Roman" w:hAnsi="Times New Roman"/>
+          <w:sz w:val="24"/>
+          <w:szCs w:val="24"/>
+        </w:rPr>
+      </w:pPr>
+      <w:r>
+        <w:rPr>
+          <w:rFonts w:ascii="Times New Roman" w:hAnsi="Times New Roman"/>
+          <w:sz w:val="24"/>
+          <w:szCs w:val="24"/>
+        </w:rPr>
+        <w:t>Aprendizagem por reforço:</w:t>
+      </w:r>
+      <w:r>
+        <w:rPr>
+          <w:rFonts w:ascii="Times New Roman" w:hAnsi="Times New Roman"/>
+          <w:sz w:val="24"/>
+          <w:szCs w:val="24"/>
+        </w:rPr>
+        <w:t xml:space="preserve"> </w:t>
+      </w:r>
+      <w:r>
+        <w:rPr>
+          <w:rFonts w:ascii="Times New Roman" w:hAnsi="Times New Roman"/>
+          <w:sz w:val="24"/>
+          <w:szCs w:val="24"/>
+        </w:rPr>
+        <w:t xml:space="preserve">o programa </w:t>
+      </w:r>
+      <w:r>
+        <w:rPr>
+          <w:rFonts w:ascii="Times New Roman" w:hAnsi="Times New Roman"/>
+          <w:sz w:val="24"/>
+          <w:szCs w:val="24"/>
+        </w:rPr>
+        <w:t>interage com o ambiente do problema e aprende conforme o explora.</w:t>
+      </w:r>
+    </w:p>
+    <w:p>
+      <w:pPr>
+        <w:spacing w:after="240"/>
+        <w:ind w:firstLine="709"/>
+        <w:jc w:val="both"/>
+        <w:rPr>
+          <w:rFonts w:ascii="Times New Roman" w:hAnsi="Times New Roman"/>
+          <w:sz w:val="24"/>
+          <w:szCs w:val="24"/>
+        </w:rPr>
+      </w:pPr>
+      <w:r>
+        <w:rPr>
+          <w:rFonts w:ascii="Times New Roman" w:hAnsi="Times New Roman"/>
+          <w:sz w:val="24"/>
+          <w:szCs w:val="24"/>
+        </w:rPr>
+        <w:t xml:space="preserve">O grupo a ser utilizado depende do tipo de dados disponibilizado </w:t>
+      </w:r>
+      <w:r>
+        <w:rPr>
+          <w:rFonts w:ascii="Times New Roman" w:hAnsi="Times New Roman"/>
+          <w:sz w:val="24"/>
+          <w:szCs w:val="24"/>
+        </w:rPr>
+        <w:t xml:space="preserve">pelo problema. O </w:t>
+      </w:r>
+      <w:r>
+        <w:rPr>
+          <w:rFonts w:ascii="Times New Roman" w:hAnsi="Times New Roman"/>
+          <w:sz w:val="24"/>
+          <w:szCs w:val="24"/>
+        </w:rPr>
+        <w:t xml:space="preserve">aprendizado supervisionado </w:t>
+      </w:r>
+      <w:r>
+        <w:rPr>
+          <w:rFonts w:ascii="Times New Roman" w:hAnsi="Times New Roman"/>
+          <w:sz w:val="24"/>
+          <w:szCs w:val="24"/>
+        </w:rPr>
+        <w:t>se mostra o</w:t>
+      </w:r>
+      <w:r>
+        <w:rPr>
+          <w:rFonts w:ascii="Times New Roman" w:hAnsi="Times New Roman"/>
+          <w:sz w:val="24"/>
+          <w:szCs w:val="24"/>
+        </w:rPr>
+        <w:t xml:space="preserve"> mais</w:t>
+      </w:r>
+      <w:r>
+        <w:rPr>
+          <w:rFonts w:ascii="Times New Roman" w:hAnsi="Times New Roman"/>
+          <w:sz w:val="24"/>
+          <w:szCs w:val="24"/>
+        </w:rPr>
+        <w:t xml:space="preserve"> adequa</w:t>
+      </w:r>
+      <w:r>
+        <w:rPr>
+          <w:rFonts w:ascii="Times New Roman" w:hAnsi="Times New Roman"/>
+          <w:sz w:val="24"/>
+          <w:szCs w:val="24"/>
+        </w:rPr>
+        <w:t>do</w:t>
+      </w:r>
+      <w:r>
+        <w:rPr>
+          <w:rFonts w:ascii="Times New Roman" w:hAnsi="Times New Roman"/>
+          <w:sz w:val="24"/>
+          <w:szCs w:val="24"/>
+        </w:rPr>
+        <w:t xml:space="preserve"> ao contexto do trabalho em questão</w:t>
+      </w:r>
+      <w:r>
+        <w:rPr>
+          <w:rFonts w:ascii="Times New Roman" w:hAnsi="Times New Roman"/>
+          <w:sz w:val="24"/>
+          <w:szCs w:val="24"/>
+        </w:rPr>
+        <w:t>, pois o</w:t>
+      </w:r>
+      <w:r>
+        <w:rPr>
+          <w:rFonts w:ascii="Times New Roman" w:hAnsi="Times New Roman"/>
+          <w:sz w:val="24"/>
+          <w:szCs w:val="24"/>
+        </w:rPr>
+        <w:t xml:space="preserve">s dados gerados por ele </w:t>
+      </w:r>
+      <w:r>
+        <w:rPr>
+          <w:rFonts w:ascii="Times New Roman" w:hAnsi="Times New Roman"/>
+          <w:sz w:val="24"/>
+          <w:szCs w:val="24"/>
+        </w:rPr>
+        <w:t xml:space="preserve">são tipicamente de </w:t>
+      </w:r>
+      <w:r>
+        <w:rPr>
+          <w:rFonts w:ascii="Times New Roman" w:hAnsi="Times New Roman"/>
+          <w:sz w:val="24"/>
+          <w:szCs w:val="24"/>
+        </w:rPr>
+        <w:t xml:space="preserve">problemas de </w:t>
+      </w:r>
+      <w:r>
+        <w:rPr>
+          <w:rFonts w:ascii="Times New Roman" w:hAnsi="Times New Roman"/>
+          <w:sz w:val="24"/>
+          <w:szCs w:val="24"/>
+        </w:rPr>
+        <w:t>classifica</w:t>
+      </w:r>
+      <w:r>
+        <w:rPr>
+          <w:rFonts w:ascii="Times New Roman" w:hAnsi="Times New Roman"/>
+          <w:sz w:val="24"/>
+          <w:szCs w:val="24"/>
+        </w:rPr>
+        <w:t>ção. O</w:t>
+      </w:r>
+      <w:r>
+        <w:rPr>
+          <w:rFonts w:ascii="Times New Roman" w:hAnsi="Times New Roman"/>
+          <w:sz w:val="24"/>
+          <w:szCs w:val="24"/>
+        </w:rPr>
+        <w:t xml:space="preserve"> contexto</w:t>
+      </w:r>
+      <w:r>
+        <w:rPr>
+          <w:rFonts w:ascii="Times New Roman" w:hAnsi="Times New Roman"/>
+          <w:sz w:val="24"/>
+          <w:szCs w:val="24"/>
+        </w:rPr>
+        <w:t xml:space="preserve"> do problema</w:t>
+      </w:r>
+      <w:r>
+        <w:rPr>
+          <w:rFonts w:ascii="Times New Roman" w:hAnsi="Times New Roman"/>
+          <w:sz w:val="24"/>
+          <w:szCs w:val="24"/>
+        </w:rPr>
+        <w:t xml:space="preserve"> apresenta uma base de observações solucionadas que pode ser utilizada para o treinamento do</w:t>
+      </w:r>
+      <w:r>
+        <w:rPr>
+          <w:rFonts w:ascii="Times New Roman" w:hAnsi="Times New Roman"/>
+          <w:sz w:val="24"/>
+          <w:szCs w:val="24"/>
+        </w:rPr>
+        <w:t xml:space="preserve"> programa</w:t>
+      </w:r>
+      <w:r>
+        <w:rPr>
+          <w:rFonts w:ascii="Times New Roman" w:hAnsi="Times New Roman"/>
+          <w:sz w:val="24"/>
+          <w:szCs w:val="24"/>
+        </w:rPr>
+        <w:t>.</w:t>
+      </w:r>
+    </w:p>
+    <w:p>
+      <w:pPr>
+        <w:spacing w:after="240"/>
+        <w:ind w:firstLine="709"/>
+        <w:jc w:val="both"/>
+        <w:rPr>
+          <w:rFonts w:ascii="Times New Roman" w:hAnsi="Times New Roman"/>
+          <w:sz w:val="24"/>
+          <w:szCs w:val="24"/>
+        </w:rPr>
+      </w:pPr>
+      <w:r>
+        <w:rPr>
+          <w:rFonts w:ascii="Times New Roman" w:hAnsi="Times New Roman"/>
+          <w:sz w:val="24"/>
+          <w:szCs w:val="24"/>
+        </w:rPr>
+        <w:t>(...)</w:t>
       </w:r>
     </w:p>
     <w:p>
@@ -5391,63 +5912,55 @@
           <w:sz w:val="24"/>
           <w:szCs w:val="24"/>
         </w:rPr>
-        <w:t>Indução por árvores de decisão é um dos mais simples e assertivos</w:t>
-      </w:r>
-      <w:r>
-        <w:rPr>
-          <w:rFonts w:ascii="Times New Roman" w:hAnsi="Times New Roman"/>
-          <w:sz w:val="24"/>
-          <w:szCs w:val="24"/>
-        </w:rPr>
-        <w:t xml:space="preserve"> métodos de aprendizado de máquina</w:t>
-      </w:r>
-      <w:r>
-        <w:rPr>
-          <w:rFonts w:ascii="Times New Roman" w:hAnsi="Times New Roman"/>
-          <w:sz w:val="24"/>
-          <w:szCs w:val="24"/>
-        </w:rPr>
-        <w:t xml:space="preserve"> (</w:t>
-      </w:r>
-      <w:r>
-        <w:rPr>
-          <w:rFonts w:ascii="Times New Roman" w:hAnsi="Times New Roman"/>
-          <w:sz w:val="24"/>
-          <w:szCs w:val="24"/>
-        </w:rPr>
-        <w:t>R</w:t>
-      </w:r>
-      <w:r>
-        <w:rPr>
-          <w:rFonts w:ascii="Times New Roman" w:hAnsi="Times New Roman"/>
-          <w:sz w:val="24"/>
-          <w:szCs w:val="24"/>
-        </w:rPr>
-        <w:t>USSEL; NORVIG, 1995).</w:t>
-      </w:r>
-      <w:r>
-        <w:rPr>
-          <w:rFonts w:ascii="Times New Roman" w:hAnsi="Times New Roman"/>
-          <w:sz w:val="24"/>
-          <w:szCs w:val="24"/>
-        </w:rPr>
-        <w:t xml:space="preserve"> Se trata de um algoritmo de aprendizado de fácil implementação e que apresenta</w:t>
-      </w:r>
-      <w:r>
-        <w:rPr>
-          <w:rFonts w:ascii="Times New Roman" w:hAnsi="Times New Roman"/>
-          <w:sz w:val="24"/>
-          <w:szCs w:val="24"/>
-        </w:rPr>
-        <w:t xml:space="preserve"> um alto nível de precisão</w:t>
-      </w:r>
-      <w:r>
-        <w:rPr>
-          <w:rFonts w:ascii="Times New Roman" w:hAnsi="Times New Roman"/>
-          <w:sz w:val="24"/>
-          <w:szCs w:val="24"/>
-        </w:rPr>
-        <w:t>. No decorrer do capítulo serão descritas as técnicas utilizadas para geração e manipulação</w:t>
+        <w:t>Considerados como estado da arte, os métodos (...), serão introduzidos</w:t>
+      </w:r>
+      <w:r>
+        <w:rPr>
+          <w:rFonts w:ascii="Times New Roman" w:hAnsi="Times New Roman"/>
+          <w:sz w:val="24"/>
+          <w:szCs w:val="24"/>
+        </w:rPr>
+        <w:t xml:space="preserve"> nas próximas seções</w:t>
+      </w:r>
+      <w:r>
+        <w:rPr>
+          <w:rFonts w:ascii="Times New Roman" w:hAnsi="Times New Roman"/>
+          <w:sz w:val="24"/>
+          <w:szCs w:val="24"/>
+        </w:rPr>
+        <w:t xml:space="preserve"> de maneira sucinta</w:t>
+      </w:r>
+      <w:r>
+        <w:rPr>
+          <w:rFonts w:ascii="Times New Roman" w:hAnsi="Times New Roman"/>
+          <w:sz w:val="24"/>
+          <w:szCs w:val="24"/>
+        </w:rPr>
+        <w:t>. Já</w:t>
+      </w:r>
+      <w:r>
+        <w:rPr>
+          <w:rFonts w:ascii="Times New Roman" w:hAnsi="Times New Roman"/>
+          <w:sz w:val="24"/>
+          <w:szCs w:val="24"/>
+        </w:rPr>
+        <w:t xml:space="preserve"> o método de classi</w:t>
+      </w:r>
+      <w:r>
+        <w:rPr>
+          <w:rFonts w:ascii="Times New Roman" w:hAnsi="Times New Roman"/>
+          <w:sz w:val="24"/>
+          <w:szCs w:val="24"/>
+        </w:rPr>
+        <w:t>ficação por á</w:t>
+      </w:r>
+      <w:r>
+        <w:rPr>
+          <w:rFonts w:ascii="Times New Roman" w:hAnsi="Times New Roman"/>
+          <w:sz w:val="24"/>
+          <w:szCs w:val="24"/>
+        </w:rPr>
+        <w:t>rvores de decisão será</w:t>
       </w:r>
       <w:r>
         <w:rPr>
@@ -5463,15 +5976,79 @@
           <w:sz w:val="24"/>
           <w:szCs w:val="24"/>
         </w:rPr>
-        <w:t xml:space="preserve">das </w:t>
-      </w:r>
-      <w:r>
-        <w:rPr>
-          <w:rFonts w:ascii="Times New Roman" w:hAnsi="Times New Roman"/>
-          <w:sz w:val="24"/>
-          <w:szCs w:val="24"/>
-        </w:rPr>
-        <w:t>árvores.</w:t>
+        <w:t>descrito</w:t>
+      </w:r>
+      <w:r>
+        <w:rPr>
+          <w:rFonts w:ascii="Times New Roman" w:hAnsi="Times New Roman"/>
+          <w:sz w:val="24"/>
+          <w:szCs w:val="24"/>
+        </w:rPr>
+        <w:t xml:space="preserve"> </w:t>
+      </w:r>
+      <w:r>
+        <w:rPr>
+          <w:rFonts w:ascii="Times New Roman" w:hAnsi="Times New Roman"/>
+          <w:sz w:val="24"/>
+          <w:szCs w:val="24"/>
+        </w:rPr>
+        <w:t xml:space="preserve">em </w:t>
+      </w:r>
+      <w:r>
+        <w:rPr>
+          <w:rFonts w:ascii="Times New Roman" w:hAnsi="Times New Roman"/>
+          <w:sz w:val="24"/>
+          <w:szCs w:val="24"/>
+        </w:rPr>
+        <w:t>detalhes</w:t>
+      </w:r>
+      <w:r>
+        <w:rPr>
+          <w:rFonts w:ascii="Times New Roman" w:hAnsi="Times New Roman"/>
+          <w:sz w:val="24"/>
+          <w:szCs w:val="24"/>
+        </w:rPr>
+        <w:t>,</w:t>
+      </w:r>
+      <w:r>
+        <w:rPr>
+          <w:rFonts w:ascii="Times New Roman" w:hAnsi="Times New Roman"/>
+          <w:sz w:val="24"/>
+          <w:szCs w:val="24"/>
+        </w:rPr>
+        <w:t xml:space="preserve"> </w:t>
+      </w:r>
+      <w:r>
+        <w:rPr>
+          <w:rFonts w:ascii="Times New Roman" w:hAnsi="Times New Roman"/>
+          <w:sz w:val="24"/>
+          <w:szCs w:val="24"/>
+        </w:rPr>
+        <w:t xml:space="preserve">por </w:t>
+      </w:r>
+      <w:r>
+        <w:rPr>
+          <w:rFonts w:ascii="Times New Roman" w:hAnsi="Times New Roman"/>
+          <w:sz w:val="24"/>
+          <w:szCs w:val="24"/>
+        </w:rPr>
+        <w:t>se trata</w:t>
+      </w:r>
+      <w:r>
+        <w:rPr>
+          <w:rFonts w:ascii="Times New Roman" w:hAnsi="Times New Roman"/>
+          <w:sz w:val="24"/>
+          <w:szCs w:val="24"/>
+        </w:rPr>
+        <w:t>r</w:t>
+      </w:r>
+      <w:r>
+        <w:rPr>
+          <w:rFonts w:ascii="Times New Roman" w:hAnsi="Times New Roman"/>
+          <w:sz w:val="24"/>
+          <w:szCs w:val="24"/>
+        </w:rPr>
+        <w:t xml:space="preserve"> do método utilizado neste trabalho.</w:t>
       </w:r>
     </w:p>
     <w:p>
@@ -5488,394 +6065,37 @@
       <w:r>
         <w:rPr>
           <w:rFonts w:ascii="Times New Roman" w:hAnsi="Times New Roman"/>
-          <w:sz w:val="24"/>
-          <w:szCs w:val="24"/>
-        </w:rPr>
-        <w:t xml:space="preserve">Na </w:t>
-      </w:r>
-      <w:r>
-        <w:rPr>
-          <w:rFonts w:ascii="Times New Roman" w:hAnsi="Times New Roman"/>
-          <w:sz w:val="24"/>
-          <w:szCs w:val="24"/>
-        </w:rPr>
-        <w:t>geração</w:t>
-      </w:r>
-      <w:r>
-        <w:rPr>
-          <w:rFonts w:ascii="Times New Roman" w:hAnsi="Times New Roman"/>
-          <w:sz w:val="24"/>
-          <w:szCs w:val="24"/>
-        </w:rPr>
-        <w:t xml:space="preserve"> de uma</w:t>
-      </w:r>
-      <w:r>
-        <w:rPr>
-          <w:rFonts w:ascii="Times New Roman" w:hAnsi="Times New Roman"/>
-          <w:sz w:val="24"/>
-          <w:szCs w:val="24"/>
-        </w:rPr>
-        <w:t xml:space="preserve"> árvore de decisão</w:t>
-      </w:r>
-      <w:r>
-        <w:rPr>
-          <w:rFonts w:ascii="Times New Roman" w:hAnsi="Times New Roman"/>
-          <w:sz w:val="24"/>
-          <w:szCs w:val="24"/>
-        </w:rPr>
-        <w:t xml:space="preserve">, </w:t>
-      </w:r>
-      <w:r>
-        <w:rPr>
-          <w:rFonts w:ascii="Times New Roman" w:hAnsi="Times New Roman"/>
-          <w:sz w:val="24"/>
-          <w:szCs w:val="24"/>
-        </w:rPr>
-        <w:t xml:space="preserve">são </w:t>
-      </w:r>
-      <w:r>
-        <w:rPr>
-          <w:rFonts w:ascii="Times New Roman" w:hAnsi="Times New Roman"/>
-          <w:sz w:val="24"/>
-          <w:szCs w:val="24"/>
-        </w:rPr>
-        <w:t>introduzidas</w:t>
-      </w:r>
-      <w:r>
-        <w:rPr>
-          <w:rFonts w:ascii="Times New Roman" w:hAnsi="Times New Roman"/>
-          <w:sz w:val="24"/>
-          <w:szCs w:val="24"/>
-        </w:rPr>
-        <w:t xml:space="preserve"> situações </w:t>
-      </w:r>
-      <w:r>
-        <w:rPr>
-          <w:rFonts w:ascii="Times New Roman" w:hAnsi="Times New Roman"/>
-          <w:sz w:val="24"/>
-          <w:szCs w:val="24"/>
-        </w:rPr>
-        <w:t xml:space="preserve">que são descritas por </w:t>
-      </w:r>
-      <w:r>
-        <w:rPr>
-          <w:rFonts w:ascii="Times New Roman" w:hAnsi="Times New Roman"/>
-          <w:sz w:val="24"/>
-          <w:szCs w:val="24"/>
-        </w:rPr>
-        <w:t xml:space="preserve">meio de </w:t>
-      </w:r>
-      <w:r>
-        <w:rPr>
-          <w:rFonts w:ascii="Times New Roman" w:hAnsi="Times New Roman"/>
-          <w:sz w:val="24"/>
-          <w:szCs w:val="24"/>
-        </w:rPr>
-        <w:t>um conjunto de propriedades</w:t>
-      </w:r>
-      <w:r>
-        <w:rPr>
-          <w:rFonts w:ascii="Times New Roman" w:hAnsi="Times New Roman"/>
-          <w:sz w:val="24"/>
-          <w:szCs w:val="24"/>
-        </w:rPr>
-        <w:t xml:space="preserve"> ou atributos</w:t>
-      </w:r>
-      <w:r>
-        <w:rPr>
-          <w:rFonts w:ascii="Times New Roman" w:hAnsi="Times New Roman"/>
-          <w:sz w:val="24"/>
-          <w:szCs w:val="24"/>
-        </w:rPr>
-        <w:t xml:space="preserve"> e </w:t>
-      </w:r>
-      <w:r>
-        <w:rPr>
-          <w:rFonts w:ascii="Times New Roman" w:hAnsi="Times New Roman"/>
-          <w:sz w:val="24"/>
-          <w:szCs w:val="24"/>
-        </w:rPr>
-        <w:t>seus respectivos resultados</w:t>
-      </w:r>
-      <w:r>
-        <w:rPr>
-          <w:rFonts w:ascii="Times New Roman" w:hAnsi="Times New Roman"/>
-          <w:sz w:val="24"/>
-          <w:szCs w:val="24"/>
-        </w:rPr>
-        <w:t xml:space="preserve">, que são utilizados para montar os </w:t>
-      </w:r>
-      <w:r>
-        <w:rPr>
-          <w:rFonts w:ascii="Times New Roman" w:hAnsi="Times New Roman"/>
-          <w:sz w:val="24"/>
-          <w:szCs w:val="24"/>
-        </w:rPr>
-        <w:t>nós de condição e os ramos e folhas de resultado</w:t>
-      </w:r>
-      <w:r>
-        <w:rPr>
-          <w:rFonts w:ascii="Times New Roman" w:hAnsi="Times New Roman"/>
-          <w:sz w:val="24"/>
-          <w:szCs w:val="24"/>
-        </w:rPr>
-        <w:t>.</w:t>
-      </w:r>
-      <w:r>
-        <w:rPr>
-          <w:rFonts w:ascii="Times New Roman" w:hAnsi="Times New Roman"/>
-          <w:sz w:val="24"/>
-          <w:szCs w:val="24"/>
-        </w:rPr>
-        <w:t xml:space="preserve"> </w:t>
-      </w:r>
-      <w:r>
-        <w:rPr>
-          <w:rFonts w:ascii="Times New Roman" w:hAnsi="Times New Roman"/>
-          <w:sz w:val="24"/>
-          <w:szCs w:val="24"/>
-        </w:rPr>
-        <w:t>Cada nó da árvore corresponde a uma condição composta por uma propriedade e um objeto de teste. A árvore apresenta um resultado para cada condição</w:t>
-      </w:r>
-      <w:r>
-        <w:rPr>
-          <w:rFonts w:ascii="Times New Roman" w:hAnsi="Times New Roman"/>
-          <w:sz w:val="24"/>
-          <w:szCs w:val="24"/>
-        </w:rPr>
-        <w:t>, seja ela</w:t>
-      </w:r>
-      <w:r>
-        <w:rPr>
-          <w:rFonts w:ascii="Times New Roman" w:hAnsi="Times New Roman"/>
-          <w:sz w:val="24"/>
-          <w:szCs w:val="24"/>
-        </w:rPr>
-        <w:t xml:space="preserve"> verdadeira ou falsa</w:t>
-      </w:r>
-      <w:r>
-        <w:rPr>
-          <w:rFonts w:ascii="Times New Roman" w:hAnsi="Times New Roman"/>
-          <w:sz w:val="24"/>
-          <w:szCs w:val="24"/>
-        </w:rPr>
-        <w:t>, p</w:t>
-      </w:r>
-      <w:r>
-        <w:rPr>
-          <w:rFonts w:ascii="Times New Roman" w:hAnsi="Times New Roman"/>
-          <w:sz w:val="24"/>
-          <w:szCs w:val="24"/>
-        </w:rPr>
-        <w:t>odendo ser um resultado final</w:t>
-      </w:r>
-      <w:r>
-        <w:rPr>
-          <w:rFonts w:ascii="Times New Roman" w:hAnsi="Times New Roman"/>
-          <w:sz w:val="24"/>
-          <w:szCs w:val="24"/>
-        </w:rPr>
-        <w:t>,</w:t>
-      </w:r>
-      <w:r>
-        <w:rPr>
-          <w:rFonts w:ascii="Times New Roman" w:hAnsi="Times New Roman"/>
-          <w:sz w:val="24"/>
-          <w:szCs w:val="24"/>
-        </w:rPr>
-        <w:t xml:space="preserve"> representado por uma folha</w:t>
-      </w:r>
-      <w:r>
-        <w:rPr>
-          <w:rFonts w:ascii="Times New Roman" w:hAnsi="Times New Roman"/>
-          <w:sz w:val="24"/>
-          <w:szCs w:val="24"/>
-        </w:rPr>
-        <w:t>,</w:t>
-      </w:r>
-      <w:r>
-        <w:rPr>
-          <w:rFonts w:ascii="Times New Roman" w:hAnsi="Times New Roman"/>
-          <w:sz w:val="24"/>
-          <w:szCs w:val="24"/>
-        </w:rPr>
-        <w:t xml:space="preserve"> ou</w:t>
-      </w:r>
-      <w:r>
-        <w:rPr>
-          <w:rFonts w:ascii="Times New Roman" w:hAnsi="Times New Roman"/>
-          <w:sz w:val="24"/>
-          <w:szCs w:val="24"/>
-        </w:rPr>
-        <w:t xml:space="preserve"> um</w:t>
-      </w:r>
-      <w:r>
-        <w:rPr>
-          <w:rFonts w:ascii="Times New Roman" w:hAnsi="Times New Roman"/>
-          <w:sz w:val="24"/>
-          <w:szCs w:val="24"/>
-        </w:rPr>
-        <w:t xml:space="preserve"> ramo</w:t>
-      </w:r>
-      <w:r>
-        <w:rPr>
-          <w:rFonts w:ascii="Times New Roman" w:hAnsi="Times New Roman"/>
-          <w:sz w:val="24"/>
-          <w:szCs w:val="24"/>
-        </w:rPr>
-        <w:t xml:space="preserve">, </w:t>
-      </w:r>
-      <w:r>
-        <w:rPr>
-          <w:rFonts w:ascii="Times New Roman" w:hAnsi="Times New Roman"/>
-          <w:sz w:val="24"/>
-          <w:szCs w:val="24"/>
-        </w:rPr>
-        <w:t xml:space="preserve">que levará a </w:t>
-      </w:r>
-      <w:r>
-        <w:rPr>
-          <w:rFonts w:ascii="Times New Roman" w:hAnsi="Times New Roman"/>
-          <w:sz w:val="24"/>
-          <w:szCs w:val="24"/>
-        </w:rPr>
-        <w:t>outros nós</w:t>
-      </w:r>
-      <w:r>
-        <w:rPr>
-          <w:rFonts w:ascii="Times New Roman" w:hAnsi="Times New Roman"/>
-          <w:sz w:val="24"/>
-          <w:szCs w:val="24"/>
-        </w:rPr>
-        <w:t xml:space="preserve"> a serem testadas. </w:t>
-      </w:r>
-      <w:r>
-        <w:rPr>
-          <w:rFonts w:ascii="Times New Roman" w:hAnsi="Times New Roman"/>
-          <w:sz w:val="24"/>
-          <w:szCs w:val="24"/>
-        </w:rPr>
-        <w:t>Após sua geração,</w:t>
-      </w:r>
-      <w:r>
-        <w:rPr>
-          <w:rFonts w:ascii="Times New Roman" w:hAnsi="Times New Roman"/>
-          <w:sz w:val="24"/>
-          <w:szCs w:val="24"/>
-        </w:rPr>
-        <w:t xml:space="preserve"> r</w:t>
-      </w:r>
-      <w:r>
-        <w:rPr>
-          <w:rFonts w:ascii="Times New Roman" w:hAnsi="Times New Roman"/>
-          <w:sz w:val="24"/>
-          <w:szCs w:val="24"/>
-        </w:rPr>
-        <w:t xml:space="preserve">ecebe uma </w:t>
-      </w:r>
-      <w:r>
-        <w:rPr>
-          <w:rFonts w:ascii="Times New Roman" w:hAnsi="Times New Roman"/>
-          <w:sz w:val="24"/>
-          <w:szCs w:val="24"/>
-        </w:rPr>
-        <w:t>observação que apresenta somente um conjunto de propriedades</w:t>
-      </w:r>
-      <w:r>
-        <w:rPr>
-          <w:rFonts w:ascii="Times New Roman" w:hAnsi="Times New Roman"/>
-          <w:sz w:val="24"/>
-          <w:szCs w:val="24"/>
-        </w:rPr>
-        <w:t>,</w:t>
-      </w:r>
-      <w:r>
-        <w:rPr>
-          <w:rFonts w:ascii="Times New Roman" w:hAnsi="Times New Roman"/>
-          <w:sz w:val="24"/>
-          <w:szCs w:val="24"/>
-        </w:rPr>
-        <w:t xml:space="preserve"> que será utilizado como objeto de teste para percorrer os nós da </w:t>
-      </w:r>
-      <w:r>
-        <w:rPr>
-          <w:rFonts w:ascii="Times New Roman" w:hAnsi="Times New Roman"/>
-          <w:sz w:val="24"/>
-          <w:szCs w:val="24"/>
-        </w:rPr>
-        <w:t>á</w:t>
-      </w:r>
-      <w:r>
-        <w:rPr>
-          <w:rFonts w:ascii="Times New Roman" w:hAnsi="Times New Roman"/>
-          <w:sz w:val="24"/>
-          <w:szCs w:val="24"/>
-        </w:rPr>
-        <w:t>rvore e resultar em uma</w:t>
-      </w:r>
-      <w:r>
-        <w:rPr>
-          <w:rFonts w:ascii="Times New Roman" w:hAnsi="Times New Roman"/>
-          <w:sz w:val="24"/>
-          <w:szCs w:val="24"/>
-        </w:rPr>
-        <w:t xml:space="preserve"> saída </w:t>
-      </w:r>
-      <w:r>
-        <w:rPr>
-          <w:rFonts w:ascii="Times New Roman" w:hAnsi="Times New Roman"/>
-          <w:sz w:val="24"/>
-          <w:szCs w:val="24"/>
-        </w:rPr>
-        <w:t xml:space="preserve">booleana (sim ou </w:t>
-      </w:r>
-      <w:r>
-        <w:rPr>
-          <w:rFonts w:ascii="Times New Roman" w:hAnsi="Times New Roman"/>
-          <w:sz w:val="24"/>
-          <w:szCs w:val="24"/>
-        </w:rPr>
-        <w:t>não)</w:t>
-      </w:r>
-      <w:r>
-        <w:rPr>
-          <w:rFonts w:ascii="Times New Roman" w:hAnsi="Times New Roman"/>
-          <w:sz w:val="24"/>
-          <w:szCs w:val="24"/>
-        </w:rPr>
-        <w:t>.</w:t>
-      </w:r>
-      <w:r>
-        <w:rPr>
-          <w:rFonts w:ascii="Times New Roman" w:hAnsi="Times New Roman"/>
-          <w:sz w:val="24"/>
-          <w:szCs w:val="24"/>
-        </w:rPr>
-        <w:t xml:space="preserve"> Implementações com saídas mais abrangentes também podem ser representadas</w:t>
-      </w:r>
-      <w:r>
-        <w:rPr>
-          <w:rFonts w:ascii="Times New Roman" w:hAnsi="Times New Roman"/>
-          <w:sz w:val="24"/>
-          <w:szCs w:val="24"/>
-        </w:rPr>
-        <w:t>,</w:t>
-      </w:r>
-      <w:r>
-        <w:rPr>
-          <w:rFonts w:ascii="Times New Roman" w:hAnsi="Times New Roman"/>
-          <w:sz w:val="24"/>
-          <w:szCs w:val="24"/>
-        </w:rPr>
-        <w:t xml:space="preserve"> se for necessário que o resultado esteja presente em um conjunto</w:t>
-      </w:r>
-      <w:r>
-        <w:rPr>
-          <w:rFonts w:ascii="Times New Roman" w:hAnsi="Times New Roman"/>
-          <w:sz w:val="24"/>
-          <w:szCs w:val="24"/>
-        </w:rPr>
-        <w:t>.</w:t>
+          <w:b/>
+          <w:sz w:val="24"/>
+          <w:szCs w:val="24"/>
+        </w:rPr>
+        <w:t>(...)</w:t>
+      </w:r>
+    </w:p>
+    <w:p>
+      <w:pPr>
+        <w:pStyle w:val="ListParagraph"/>
+        <w:numPr>
+          <w:ilvl w:val="1"/>
+          <w:numId w:val="13"/>
+        </w:numPr>
+        <w:spacing w:after="240"/>
+        <w:jc w:val="both"/>
+        <w:rPr>
+          <w:rFonts w:ascii="Times New Roman" w:hAnsi="Times New Roman"/>
+          <w:b/>
+          <w:sz w:val="24"/>
+          <w:szCs w:val="24"/>
+        </w:rPr>
+      </w:pPr>
+      <w:r>
+        <w:rPr>
+          <w:rFonts w:ascii="Times New Roman" w:hAnsi="Times New Roman"/>
+          <w:b/>
+          <w:sz w:val="24"/>
+          <w:szCs w:val="24"/>
+        </w:rPr>
+        <w:t>Árvores de Decisão</w:t>
       </w:r>
     </w:p>
     <w:p>
@@ -5895,23 +6115,79 @@
           <w:sz w:val="24"/>
           <w:szCs w:val="24"/>
         </w:rPr>
-        <w:t xml:space="preserve">É importante que </w:t>
-      </w:r>
-      <w:r>
-        <w:rPr>
-          <w:rFonts w:ascii="Times New Roman" w:hAnsi="Times New Roman"/>
-          <w:sz w:val="24"/>
-          <w:szCs w:val="24"/>
-        </w:rPr>
-        <w:t>durante</w:t>
-      </w:r>
-      <w:r>
-        <w:rPr>
-          <w:rFonts w:ascii="Times New Roman" w:hAnsi="Times New Roman"/>
-          <w:sz w:val="24"/>
-          <w:szCs w:val="24"/>
-        </w:rPr>
-        <w:t xml:space="preserve"> a</w:t>
+        <w:t>Indução por árvores de decisão é um dos mais simples e assertivos</w:t>
+      </w:r>
+      <w:r>
+        <w:rPr>
+          <w:rFonts w:ascii="Times New Roman" w:hAnsi="Times New Roman"/>
+          <w:sz w:val="24"/>
+          <w:szCs w:val="24"/>
+        </w:rPr>
+        <w:t xml:space="preserve"> métodos de aprendizado de máquina</w:t>
+      </w:r>
+      <w:r>
+        <w:rPr>
+          <w:rFonts w:ascii="Times New Roman" w:hAnsi="Times New Roman"/>
+          <w:sz w:val="24"/>
+          <w:szCs w:val="24"/>
+        </w:rPr>
+        <w:t xml:space="preserve"> (</w:t>
+      </w:r>
+      <w:r>
+        <w:rPr>
+          <w:rFonts w:ascii="Times New Roman" w:hAnsi="Times New Roman"/>
+          <w:sz w:val="24"/>
+          <w:szCs w:val="24"/>
+        </w:rPr>
+        <w:t>R</w:t>
+      </w:r>
+      <w:r>
+        <w:rPr>
+          <w:rFonts w:ascii="Times New Roman" w:hAnsi="Times New Roman"/>
+          <w:sz w:val="24"/>
+          <w:szCs w:val="24"/>
+        </w:rPr>
+        <w:t>USSEL; NORVIG,</w:t>
+      </w:r>
+      <w:r>
+        <w:rPr>
+          <w:rFonts w:ascii="Times New Roman" w:hAnsi="Times New Roman"/>
+          <w:sz w:val="24"/>
+          <w:szCs w:val="24"/>
+        </w:rPr>
+        <w:t xml:space="preserve"> 2003</w:t>
+      </w:r>
+      <w:r>
+        <w:rPr>
+          <w:rFonts w:ascii="Times New Roman" w:hAnsi="Times New Roman"/>
+          <w:sz w:val="24"/>
+          <w:szCs w:val="24"/>
+        </w:rPr>
+        <w:t>).</w:t>
+      </w:r>
+      <w:r>
+        <w:rPr>
+          <w:rFonts w:ascii="Times New Roman" w:hAnsi="Times New Roman"/>
+          <w:sz w:val="24"/>
+          <w:szCs w:val="24"/>
+        </w:rPr>
+        <w:t xml:space="preserve"> Se trata de um algoritmo de aprendizado de fácil implementação e que apresenta</w:t>
+      </w:r>
+      <w:r>
+        <w:rPr>
+          <w:rFonts w:ascii="Times New Roman" w:hAnsi="Times New Roman"/>
+          <w:sz w:val="24"/>
+          <w:szCs w:val="24"/>
+        </w:rPr>
+        <w:t xml:space="preserve"> um alto nível de precisão</w:t>
+      </w:r>
+      <w:r>
+        <w:rPr>
+          <w:rFonts w:ascii="Times New Roman" w:hAnsi="Times New Roman"/>
+          <w:sz w:val="24"/>
+          <w:szCs w:val="24"/>
+        </w:rPr>
+        <w:t>. No decorrer do capítulo serão descritas as técnicas utilizadas para geração e manipulação</w:t>
       </w:r>
       <w:r>
         <w:rPr>
@@ -5927,407 +6203,15 @@
           <w:sz w:val="24"/>
           <w:szCs w:val="24"/>
         </w:rPr>
-        <w:t>geração</w:t>
-      </w:r>
-      <w:r>
-        <w:rPr>
-          <w:rFonts w:ascii="Times New Roman" w:hAnsi="Times New Roman"/>
-          <w:sz w:val="24"/>
-          <w:szCs w:val="24"/>
-        </w:rPr>
-        <w:t xml:space="preserve"> da á</w:t>
-      </w:r>
-      <w:r>
-        <w:rPr>
-          <w:rFonts w:ascii="Times New Roman" w:hAnsi="Times New Roman"/>
-          <w:sz w:val="24"/>
-          <w:szCs w:val="24"/>
-        </w:rPr>
-        <w:t xml:space="preserve">rvore sejam escolhidos os </w:t>
-      </w:r>
-      <w:r>
-        <w:rPr>
-          <w:rFonts w:ascii="Times New Roman" w:hAnsi="Times New Roman"/>
-          <w:sz w:val="24"/>
-          <w:szCs w:val="24"/>
-        </w:rPr>
-        <w:t xml:space="preserve">melhores </w:t>
-      </w:r>
-      <w:r>
-        <w:rPr>
-          <w:rFonts w:ascii="Times New Roman" w:hAnsi="Times New Roman"/>
-          <w:sz w:val="24"/>
-          <w:szCs w:val="24"/>
-        </w:rPr>
-        <w:t xml:space="preserve">atributos </w:t>
-      </w:r>
-      <w:r>
-        <w:rPr>
-          <w:rFonts w:ascii="Times New Roman" w:hAnsi="Times New Roman"/>
-          <w:sz w:val="24"/>
-          <w:szCs w:val="24"/>
-        </w:rPr>
-        <w:t>para montar os ramos, pois uma</w:t>
-      </w:r>
-      <w:r>
-        <w:rPr>
-          <w:rFonts w:ascii="Times New Roman" w:hAnsi="Times New Roman"/>
-          <w:sz w:val="24"/>
-          <w:szCs w:val="24"/>
-        </w:rPr>
-        <w:t xml:space="preserve"> escolha incorreta dos atributos</w:t>
-      </w:r>
-      <w:r>
-        <w:rPr>
-          <w:rFonts w:ascii="Times New Roman" w:hAnsi="Times New Roman"/>
-          <w:sz w:val="24"/>
-          <w:szCs w:val="24"/>
-        </w:rPr>
-        <w:t xml:space="preserve"> pode acarretar</w:t>
-      </w:r>
-      <w:r>
-        <w:rPr>
-          <w:rFonts w:ascii="Times New Roman" w:hAnsi="Times New Roman"/>
-          <w:sz w:val="24"/>
-          <w:szCs w:val="24"/>
-        </w:rPr>
-        <w:t xml:space="preserve"> a</w:t>
-      </w:r>
-      <w:r>
-        <w:rPr>
-          <w:rFonts w:ascii="Times New Roman" w:hAnsi="Times New Roman"/>
-          <w:sz w:val="24"/>
-          <w:szCs w:val="24"/>
-        </w:rPr>
-        <w:t xml:space="preserve"> construção de</w:t>
-      </w:r>
-      <w:r>
-        <w:rPr>
-          <w:rFonts w:ascii="Times New Roman" w:hAnsi="Times New Roman"/>
-          <w:sz w:val="24"/>
-          <w:szCs w:val="24"/>
-        </w:rPr>
-        <w:t xml:space="preserve"> uma árvore </w:t>
-      </w:r>
-      <w:r>
-        <w:rPr>
-          <w:rFonts w:ascii="Times New Roman" w:hAnsi="Times New Roman"/>
-          <w:sz w:val="24"/>
-          <w:szCs w:val="24"/>
-        </w:rPr>
-        <w:t>ineficiente. O objetivo então é maximizar a homogeneidade</w:t>
-      </w:r>
-      <w:r>
-        <w:rPr>
-          <w:rFonts w:ascii="Times New Roman" w:hAnsi="Times New Roman"/>
-          <w:sz w:val="24"/>
-          <w:szCs w:val="24"/>
-        </w:rPr>
-        <w:t>/pureza</w:t>
-      </w:r>
-      <w:r>
-        <w:rPr>
-          <w:rFonts w:ascii="Times New Roman" w:hAnsi="Times New Roman"/>
-          <w:sz w:val="24"/>
-          <w:szCs w:val="24"/>
-        </w:rPr>
-        <w:t xml:space="preserve"> de cada </w:t>
-      </w:r>
-      <w:r>
-        <w:rPr>
-          <w:rFonts w:ascii="Times New Roman" w:hAnsi="Times New Roman"/>
-          <w:sz w:val="24"/>
-          <w:szCs w:val="24"/>
-        </w:rPr>
-        <w:t>conjunto por meio de heurísticas</w:t>
-      </w:r>
-      <w:r>
-        <w:rPr>
-          <w:rFonts w:ascii="Times New Roman" w:hAnsi="Times New Roman"/>
-          <w:sz w:val="24"/>
-          <w:szCs w:val="24"/>
-        </w:rPr>
-        <w:t>, sendo que o</w:t>
-      </w:r>
-      <w:r>
-        <w:rPr>
-          <w:rFonts w:ascii="Times New Roman" w:hAnsi="Times New Roman"/>
-          <w:sz w:val="24"/>
-          <w:szCs w:val="24"/>
-        </w:rPr>
-        <w:t xml:space="preserve"> melhor atributo </w:t>
-      </w:r>
-      <w:r>
-        <w:rPr>
-          <w:rFonts w:ascii="Times New Roman" w:hAnsi="Times New Roman"/>
-          <w:sz w:val="24"/>
-          <w:szCs w:val="24"/>
-        </w:rPr>
-        <w:t>do</w:t>
-      </w:r>
-      <w:r>
-        <w:rPr>
-          <w:rFonts w:ascii="Times New Roman" w:hAnsi="Times New Roman"/>
-          <w:sz w:val="24"/>
-          <w:szCs w:val="24"/>
-        </w:rPr>
-        <w:t xml:space="preserve"> conjunto </w:t>
-      </w:r>
-      <w:r>
-        <w:rPr>
-          <w:rFonts w:ascii="Times New Roman" w:hAnsi="Times New Roman"/>
-          <w:sz w:val="24"/>
-          <w:szCs w:val="24"/>
-        </w:rPr>
-        <w:t>é o que possui o</w:t>
-      </w:r>
-      <w:r>
-        <w:rPr>
-          <w:rFonts w:ascii="Times New Roman" w:hAnsi="Times New Roman"/>
-          <w:sz w:val="24"/>
-          <w:szCs w:val="24"/>
-        </w:rPr>
-        <w:t xml:space="preserve"> maior nível de pureza dentre os demais.</w:t>
-      </w:r>
-      <w:r>
-        <w:rPr>
-          <w:rFonts w:ascii="Times New Roman" w:hAnsi="Times New Roman"/>
-          <w:sz w:val="24"/>
-          <w:szCs w:val="24"/>
-        </w:rPr>
-        <w:t xml:space="preserve"> Para tal,</w:t>
-      </w:r>
-      <w:r>
-        <w:rPr>
-          <w:rFonts w:ascii="Times New Roman" w:hAnsi="Times New Roman"/>
-          <w:sz w:val="24"/>
-          <w:szCs w:val="24"/>
-        </w:rPr>
-        <w:t xml:space="preserve"> </w:t>
-      </w:r>
-      <w:r>
-        <w:rPr>
-          <w:rFonts w:ascii="Times New Roman" w:hAnsi="Times New Roman"/>
-          <w:sz w:val="24"/>
-          <w:szCs w:val="24"/>
-        </w:rPr>
-        <w:t>o conjunto de atributos é iterado</w:t>
-      </w:r>
-      <w:r>
-        <w:rPr>
-          <w:rFonts w:ascii="Times New Roman" w:hAnsi="Times New Roman"/>
-          <w:sz w:val="24"/>
-          <w:szCs w:val="24"/>
-        </w:rPr>
-        <w:t xml:space="preserve"> e </w:t>
-      </w:r>
-      <w:r>
-        <w:rPr>
-          <w:rFonts w:ascii="Times New Roman" w:hAnsi="Times New Roman"/>
-          <w:sz w:val="24"/>
-          <w:szCs w:val="24"/>
-        </w:rPr>
-        <w:t xml:space="preserve">são </w:t>
-      </w:r>
-      <w:r>
-        <w:rPr>
-          <w:rFonts w:ascii="Times New Roman" w:hAnsi="Times New Roman"/>
-          <w:sz w:val="24"/>
-          <w:szCs w:val="24"/>
-        </w:rPr>
-        <w:t>utilizado</w:t>
-      </w:r>
-      <w:r>
-        <w:rPr>
-          <w:rFonts w:ascii="Times New Roman" w:hAnsi="Times New Roman"/>
-          <w:sz w:val="24"/>
-          <w:szCs w:val="24"/>
-        </w:rPr>
-        <w:t>s</w:t>
-      </w:r>
-      <w:r>
-        <w:rPr>
-          <w:rFonts w:ascii="Times New Roman" w:hAnsi="Times New Roman"/>
-          <w:sz w:val="24"/>
-          <w:szCs w:val="24"/>
-        </w:rPr>
-        <w:t xml:space="preserve"> </w:t>
-      </w:r>
-      <w:r>
-        <w:rPr>
-          <w:rFonts w:ascii="Times New Roman" w:hAnsi="Times New Roman"/>
-          <w:sz w:val="24"/>
-          <w:szCs w:val="24"/>
-        </w:rPr>
-        <w:t xml:space="preserve">métodos </w:t>
-      </w:r>
-      <w:r>
-        <w:rPr>
-          <w:rFonts w:ascii="Times New Roman" w:hAnsi="Times New Roman"/>
-          <w:sz w:val="24"/>
-          <w:szCs w:val="24"/>
-        </w:rPr>
-        <w:t xml:space="preserve">heurísticos </w:t>
-      </w:r>
-      <w:r>
-        <w:rPr>
-          <w:rFonts w:ascii="Times New Roman" w:hAnsi="Times New Roman"/>
-          <w:sz w:val="24"/>
-          <w:szCs w:val="24"/>
-        </w:rPr>
-        <w:t>para determinar a</w:t>
-      </w:r>
-      <w:r>
-        <w:rPr>
-          <w:rFonts w:ascii="Times New Roman" w:hAnsi="Times New Roman"/>
-          <w:sz w:val="24"/>
-          <w:szCs w:val="24"/>
-        </w:rPr>
-        <w:t xml:space="preserve"> homogeneidade do conjunto de observações atual da iteração</w:t>
-      </w:r>
-      <w:r>
-        <w:rPr>
-          <w:rFonts w:ascii="Times New Roman" w:hAnsi="Times New Roman"/>
-          <w:sz w:val="24"/>
-          <w:szCs w:val="24"/>
-        </w:rPr>
-        <w:t>.</w:t>
-      </w:r>
-      <w:r>
-        <w:rPr>
-          <w:rFonts w:ascii="Times New Roman" w:hAnsi="Times New Roman"/>
-          <w:sz w:val="24"/>
-          <w:szCs w:val="24"/>
-        </w:rPr>
-        <w:t xml:space="preserve"> A cada nova iteração, o processo é repetido excluindo do conjunto os atributos que já </w:t>
-      </w:r>
-      <w:r>
-        <w:rPr>
-          <w:rFonts w:ascii="Times New Roman" w:hAnsi="Times New Roman"/>
-          <w:sz w:val="24"/>
-          <w:szCs w:val="24"/>
-        </w:rPr>
-        <w:t>foram utilizados anteriormente.</w:t>
-      </w:r>
-      <w:r>
-        <w:rPr>
-          <w:rFonts w:ascii="Times New Roman" w:hAnsi="Times New Roman"/>
-          <w:sz w:val="24"/>
-          <w:szCs w:val="24"/>
-        </w:rPr>
-        <w:t xml:space="preserve"> </w:t>
-      </w:r>
-      <w:r>
-        <w:rPr>
-          <w:rFonts w:ascii="Times New Roman" w:hAnsi="Times New Roman"/>
-          <w:sz w:val="24"/>
-          <w:szCs w:val="24"/>
-        </w:rPr>
-        <w:t>Os atributos que apresentam a maior pureza são priorizados, pois quando a condição de um nó é gerada com base neles a classificação de observações é otimizada, pois os ramos serão divididos de forma a terem muitas soluções de um lado e poucas do outro, fazendo com que a</w:t>
-      </w:r>
-      <w:r>
-        <w:rPr>
-          <w:rFonts w:ascii="Times New Roman" w:hAnsi="Times New Roman"/>
-          <w:sz w:val="24"/>
-          <w:szCs w:val="24"/>
-        </w:rPr>
-        <w:t xml:space="preserve"> maior parte das soluções inconsistentes sejam desconsideradas</w:t>
-      </w:r>
-      <w:r>
-        <w:rPr>
-          <w:rFonts w:ascii="Times New Roman" w:hAnsi="Times New Roman"/>
-          <w:sz w:val="24"/>
-          <w:szCs w:val="24"/>
-        </w:rPr>
-        <w:t>.</w:t>
-      </w:r>
-      <w:r>
-        <w:rPr>
-          <w:rFonts w:ascii="Times New Roman" w:hAnsi="Times New Roman"/>
-          <w:sz w:val="24"/>
-          <w:szCs w:val="24"/>
-        </w:rPr>
-        <w:t xml:space="preserve"> </w:t>
-      </w:r>
-      <w:r>
-        <w:rPr>
-          <w:rFonts w:ascii="Times New Roman" w:hAnsi="Times New Roman"/>
-          <w:sz w:val="24"/>
-          <w:szCs w:val="24"/>
-        </w:rPr>
-        <w:t>Com a pureza dos atributos sendo levada em consideração, a árvore tenderá a ser dividida de forma</w:t>
-      </w:r>
-      <w:r>
-        <w:rPr>
-          <w:rFonts w:ascii="Times New Roman" w:hAnsi="Times New Roman"/>
-          <w:sz w:val="24"/>
-          <w:szCs w:val="24"/>
-        </w:rPr>
-        <w:t xml:space="preserve"> a priorizar os</w:t>
-      </w:r>
-      <w:r>
-        <w:rPr>
-          <w:rFonts w:ascii="Times New Roman" w:hAnsi="Times New Roman"/>
-          <w:sz w:val="24"/>
-          <w:szCs w:val="24"/>
-        </w:rPr>
-        <w:t xml:space="preserve"> atributos que menos mudaram durante o treinamento, assim diminuindo o tamanho d</w:t>
-      </w:r>
-      <w:r>
-        <w:rPr>
-          <w:rFonts w:ascii="Times New Roman" w:hAnsi="Times New Roman"/>
-          <w:sz w:val="24"/>
-          <w:szCs w:val="24"/>
-        </w:rPr>
-        <w:t>a árvore</w:t>
-      </w:r>
-      <w:r>
-        <w:rPr>
-          <w:rFonts w:ascii="Times New Roman" w:hAnsi="Times New Roman"/>
-          <w:sz w:val="24"/>
-          <w:szCs w:val="24"/>
-        </w:rPr>
-        <w:t xml:space="preserve"> e ignorando grande parte dos resultados</w:t>
-      </w:r>
-      <w:r>
-        <w:rPr>
-          <w:rFonts w:ascii="Times New Roman" w:hAnsi="Times New Roman"/>
-          <w:sz w:val="24"/>
-          <w:szCs w:val="24"/>
-        </w:rPr>
-        <w:t xml:space="preserve"> incoerentes </w:t>
-      </w:r>
-      <w:r>
-        <w:rPr>
-          <w:rFonts w:ascii="Times New Roman" w:hAnsi="Times New Roman"/>
-          <w:sz w:val="24"/>
-          <w:szCs w:val="24"/>
-        </w:rPr>
-        <w:t>durante a classificação</w:t>
-      </w:r>
-      <w:r>
-        <w:rPr>
-          <w:rFonts w:ascii="Times New Roman" w:hAnsi="Times New Roman"/>
-          <w:sz w:val="24"/>
-          <w:szCs w:val="24"/>
-        </w:rPr>
-        <w:t xml:space="preserve"> de uma</w:t>
-      </w:r>
-      <w:r>
-        <w:rPr>
-          <w:rFonts w:ascii="Times New Roman" w:hAnsi="Times New Roman"/>
-          <w:sz w:val="24"/>
-          <w:szCs w:val="24"/>
-        </w:rPr>
-        <w:t xml:space="preserve"> dada observação</w:t>
-      </w:r>
-      <w:r>
-        <w:rPr>
-          <w:rFonts w:ascii="Times New Roman" w:hAnsi="Times New Roman"/>
-          <w:sz w:val="24"/>
-          <w:szCs w:val="24"/>
-        </w:rPr>
-        <w:t>.</w:t>
+        <w:t xml:space="preserve">das </w:t>
+      </w:r>
+      <w:r>
+        <w:rPr>
+          <w:rFonts w:ascii="Times New Roman" w:hAnsi="Times New Roman"/>
+          <w:sz w:val="24"/>
+          <w:szCs w:val="24"/>
+        </w:rPr>
+        <w:t>árvores.</w:t>
       </w:r>
     </w:p>
     <w:p>
@@ -6348,14 +6232,878 @@
           <w:szCs w:val="24"/>
         </w:rPr>
         <w:lastRenderedPageBreak/>
-        <w:t>A técnicas consideradas como estado da arte na construção de árvores de decisão, tais como a função de entropia e a função de ganho, serão apresentadas a seguir.</w:t>
+        <w:t xml:space="preserve">Na </w:t>
+      </w:r>
+      <w:r>
+        <w:rPr>
+          <w:rFonts w:ascii="Times New Roman" w:hAnsi="Times New Roman"/>
+          <w:sz w:val="24"/>
+          <w:szCs w:val="24"/>
+        </w:rPr>
+        <w:t>geração</w:t>
+      </w:r>
+      <w:r>
+        <w:rPr>
+          <w:rFonts w:ascii="Times New Roman" w:hAnsi="Times New Roman"/>
+          <w:sz w:val="24"/>
+          <w:szCs w:val="24"/>
+        </w:rPr>
+        <w:t xml:space="preserve"> de uma</w:t>
+      </w:r>
+      <w:r>
+        <w:rPr>
+          <w:rFonts w:ascii="Times New Roman" w:hAnsi="Times New Roman"/>
+          <w:sz w:val="24"/>
+          <w:szCs w:val="24"/>
+        </w:rPr>
+        <w:t xml:space="preserve"> árvore de decisão</w:t>
+      </w:r>
+      <w:r>
+        <w:rPr>
+          <w:rFonts w:ascii="Times New Roman" w:hAnsi="Times New Roman"/>
+          <w:sz w:val="24"/>
+          <w:szCs w:val="24"/>
+        </w:rPr>
+        <w:t xml:space="preserve">, </w:t>
+      </w:r>
+      <w:r>
+        <w:rPr>
+          <w:rFonts w:ascii="Times New Roman" w:hAnsi="Times New Roman"/>
+          <w:sz w:val="24"/>
+          <w:szCs w:val="24"/>
+        </w:rPr>
+        <w:t xml:space="preserve">são </w:t>
+      </w:r>
+      <w:r>
+        <w:rPr>
+          <w:rFonts w:ascii="Times New Roman" w:hAnsi="Times New Roman"/>
+          <w:sz w:val="24"/>
+          <w:szCs w:val="24"/>
+        </w:rPr>
+        <w:t>introduzidas</w:t>
+      </w:r>
+      <w:r>
+        <w:rPr>
+          <w:rFonts w:ascii="Times New Roman" w:hAnsi="Times New Roman"/>
+          <w:sz w:val="24"/>
+          <w:szCs w:val="24"/>
+        </w:rPr>
+        <w:t xml:space="preserve"> situações </w:t>
+      </w:r>
+      <w:r>
+        <w:rPr>
+          <w:rFonts w:ascii="Times New Roman" w:hAnsi="Times New Roman"/>
+          <w:sz w:val="24"/>
+          <w:szCs w:val="24"/>
+        </w:rPr>
+        <w:t xml:space="preserve">que são descritas por </w:t>
+      </w:r>
+      <w:r>
+        <w:rPr>
+          <w:rFonts w:ascii="Times New Roman" w:hAnsi="Times New Roman"/>
+          <w:sz w:val="24"/>
+          <w:szCs w:val="24"/>
+        </w:rPr>
+        <w:t xml:space="preserve">meio de </w:t>
+      </w:r>
+      <w:r>
+        <w:rPr>
+          <w:rFonts w:ascii="Times New Roman" w:hAnsi="Times New Roman"/>
+          <w:sz w:val="24"/>
+          <w:szCs w:val="24"/>
+        </w:rPr>
+        <w:t>um conjunto de propriedades</w:t>
+      </w:r>
+      <w:r>
+        <w:rPr>
+          <w:rFonts w:ascii="Times New Roman" w:hAnsi="Times New Roman"/>
+          <w:sz w:val="24"/>
+          <w:szCs w:val="24"/>
+        </w:rPr>
+        <w:t xml:space="preserve"> ou atributos</w:t>
+      </w:r>
+      <w:r>
+        <w:rPr>
+          <w:rFonts w:ascii="Times New Roman" w:hAnsi="Times New Roman"/>
+          <w:sz w:val="24"/>
+          <w:szCs w:val="24"/>
+        </w:rPr>
+        <w:t xml:space="preserve"> e </w:t>
+      </w:r>
+      <w:r>
+        <w:rPr>
+          <w:rFonts w:ascii="Times New Roman" w:hAnsi="Times New Roman"/>
+          <w:sz w:val="24"/>
+          <w:szCs w:val="24"/>
+        </w:rPr>
+        <w:t>seus respectivos resultados</w:t>
+      </w:r>
+      <w:r>
+        <w:rPr>
+          <w:rFonts w:ascii="Times New Roman" w:hAnsi="Times New Roman"/>
+          <w:sz w:val="24"/>
+          <w:szCs w:val="24"/>
+        </w:rPr>
+        <w:t xml:space="preserve">, que são utilizados para montar os </w:t>
+      </w:r>
+      <w:r>
+        <w:rPr>
+          <w:rFonts w:ascii="Times New Roman" w:hAnsi="Times New Roman"/>
+          <w:sz w:val="24"/>
+          <w:szCs w:val="24"/>
+        </w:rPr>
+        <w:t>nós de condição e os ramos e folhas de resultado</w:t>
+      </w:r>
+      <w:r>
+        <w:rPr>
+          <w:rFonts w:ascii="Times New Roman" w:hAnsi="Times New Roman"/>
+          <w:sz w:val="24"/>
+          <w:szCs w:val="24"/>
+        </w:rPr>
+        <w:t>.</w:t>
+      </w:r>
+      <w:r>
+        <w:rPr>
+          <w:rFonts w:ascii="Times New Roman" w:hAnsi="Times New Roman"/>
+          <w:sz w:val="24"/>
+          <w:szCs w:val="24"/>
+        </w:rPr>
+        <w:t xml:space="preserve"> </w:t>
+      </w:r>
+      <w:r>
+        <w:rPr>
+          <w:rFonts w:ascii="Times New Roman" w:hAnsi="Times New Roman"/>
+          <w:sz w:val="24"/>
+          <w:szCs w:val="24"/>
+        </w:rPr>
+        <w:t>Cada nó da árvore corresponde a uma condição composta por uma propriedade e um objeto de teste. A árvore apresenta um resultado para cada condição</w:t>
+      </w:r>
+      <w:r>
+        <w:rPr>
+          <w:rFonts w:ascii="Times New Roman" w:hAnsi="Times New Roman"/>
+          <w:sz w:val="24"/>
+          <w:szCs w:val="24"/>
+        </w:rPr>
+        <w:t>, seja ela</w:t>
+      </w:r>
+      <w:r>
+        <w:rPr>
+          <w:rFonts w:ascii="Times New Roman" w:hAnsi="Times New Roman"/>
+          <w:sz w:val="24"/>
+          <w:szCs w:val="24"/>
+        </w:rPr>
+        <w:t xml:space="preserve"> verdadeira ou falsa</w:t>
+      </w:r>
+      <w:r>
+        <w:rPr>
+          <w:rFonts w:ascii="Times New Roman" w:hAnsi="Times New Roman"/>
+          <w:sz w:val="24"/>
+          <w:szCs w:val="24"/>
+        </w:rPr>
+        <w:t>, p</w:t>
+      </w:r>
+      <w:r>
+        <w:rPr>
+          <w:rFonts w:ascii="Times New Roman" w:hAnsi="Times New Roman"/>
+          <w:sz w:val="24"/>
+          <w:szCs w:val="24"/>
+        </w:rPr>
+        <w:t>odendo ser um resultado final</w:t>
+      </w:r>
+      <w:r>
+        <w:rPr>
+          <w:rFonts w:ascii="Times New Roman" w:hAnsi="Times New Roman"/>
+          <w:sz w:val="24"/>
+          <w:szCs w:val="24"/>
+        </w:rPr>
+        <w:t>,</w:t>
+      </w:r>
+      <w:r>
+        <w:rPr>
+          <w:rFonts w:ascii="Times New Roman" w:hAnsi="Times New Roman"/>
+          <w:sz w:val="24"/>
+          <w:szCs w:val="24"/>
+        </w:rPr>
+        <w:t xml:space="preserve"> representado por uma folha</w:t>
+      </w:r>
+      <w:r>
+        <w:rPr>
+          <w:rFonts w:ascii="Times New Roman" w:hAnsi="Times New Roman"/>
+          <w:sz w:val="24"/>
+          <w:szCs w:val="24"/>
+        </w:rPr>
+        <w:t>,</w:t>
+      </w:r>
+      <w:r>
+        <w:rPr>
+          <w:rFonts w:ascii="Times New Roman" w:hAnsi="Times New Roman"/>
+          <w:sz w:val="24"/>
+          <w:szCs w:val="24"/>
+        </w:rPr>
+        <w:t xml:space="preserve"> ou</w:t>
+      </w:r>
+      <w:r>
+        <w:rPr>
+          <w:rFonts w:ascii="Times New Roman" w:hAnsi="Times New Roman"/>
+          <w:sz w:val="24"/>
+          <w:szCs w:val="24"/>
+        </w:rPr>
+        <w:t xml:space="preserve"> um</w:t>
+      </w:r>
+      <w:r>
+        <w:rPr>
+          <w:rFonts w:ascii="Times New Roman" w:hAnsi="Times New Roman"/>
+          <w:sz w:val="24"/>
+          <w:szCs w:val="24"/>
+        </w:rPr>
+        <w:t xml:space="preserve"> ramo</w:t>
+      </w:r>
+      <w:r>
+        <w:rPr>
+          <w:rFonts w:ascii="Times New Roman" w:hAnsi="Times New Roman"/>
+          <w:sz w:val="24"/>
+          <w:szCs w:val="24"/>
+        </w:rPr>
+        <w:t xml:space="preserve">, </w:t>
+      </w:r>
+      <w:r>
+        <w:rPr>
+          <w:rFonts w:ascii="Times New Roman" w:hAnsi="Times New Roman"/>
+          <w:sz w:val="24"/>
+          <w:szCs w:val="24"/>
+        </w:rPr>
+        <w:t xml:space="preserve">que levará a </w:t>
+      </w:r>
+      <w:r>
+        <w:rPr>
+          <w:rFonts w:ascii="Times New Roman" w:hAnsi="Times New Roman"/>
+          <w:sz w:val="24"/>
+          <w:szCs w:val="24"/>
+        </w:rPr>
+        <w:t>outros nós</w:t>
+      </w:r>
+      <w:r>
+        <w:rPr>
+          <w:rFonts w:ascii="Times New Roman" w:hAnsi="Times New Roman"/>
+          <w:sz w:val="24"/>
+          <w:szCs w:val="24"/>
+        </w:rPr>
+        <w:t xml:space="preserve"> a serem testadas. </w:t>
+      </w:r>
+      <w:r>
+        <w:rPr>
+          <w:rFonts w:ascii="Times New Roman" w:hAnsi="Times New Roman"/>
+          <w:sz w:val="24"/>
+          <w:szCs w:val="24"/>
+        </w:rPr>
+        <w:t>Após sua geração,</w:t>
+      </w:r>
+      <w:r>
+        <w:rPr>
+          <w:rFonts w:ascii="Times New Roman" w:hAnsi="Times New Roman"/>
+          <w:sz w:val="24"/>
+          <w:szCs w:val="24"/>
+        </w:rPr>
+        <w:t xml:space="preserve"> r</w:t>
+      </w:r>
+      <w:r>
+        <w:rPr>
+          <w:rFonts w:ascii="Times New Roman" w:hAnsi="Times New Roman"/>
+          <w:sz w:val="24"/>
+          <w:szCs w:val="24"/>
+        </w:rPr>
+        <w:t xml:space="preserve">ecebe uma </w:t>
+      </w:r>
+      <w:r>
+        <w:rPr>
+          <w:rFonts w:ascii="Times New Roman" w:hAnsi="Times New Roman"/>
+          <w:sz w:val="24"/>
+          <w:szCs w:val="24"/>
+        </w:rPr>
+        <w:t>observação que apresenta somente um conjunto de propriedades</w:t>
+      </w:r>
+      <w:r>
+        <w:rPr>
+          <w:rFonts w:ascii="Times New Roman" w:hAnsi="Times New Roman"/>
+          <w:sz w:val="24"/>
+          <w:szCs w:val="24"/>
+        </w:rPr>
+        <w:t>,</w:t>
+      </w:r>
+      <w:r>
+        <w:rPr>
+          <w:rFonts w:ascii="Times New Roman" w:hAnsi="Times New Roman"/>
+          <w:sz w:val="24"/>
+          <w:szCs w:val="24"/>
+        </w:rPr>
+        <w:t xml:space="preserve"> que será utilizado como objeto de teste para percorrer os nós da </w:t>
+      </w:r>
+      <w:r>
+        <w:rPr>
+          <w:rFonts w:ascii="Times New Roman" w:hAnsi="Times New Roman"/>
+          <w:sz w:val="24"/>
+          <w:szCs w:val="24"/>
+        </w:rPr>
+        <w:t>á</w:t>
+      </w:r>
+      <w:r>
+        <w:rPr>
+          <w:rFonts w:ascii="Times New Roman" w:hAnsi="Times New Roman"/>
+          <w:sz w:val="24"/>
+          <w:szCs w:val="24"/>
+        </w:rPr>
+        <w:t>rvore e resultar em uma</w:t>
+      </w:r>
+      <w:r>
+        <w:rPr>
+          <w:rFonts w:ascii="Times New Roman" w:hAnsi="Times New Roman"/>
+          <w:sz w:val="24"/>
+          <w:szCs w:val="24"/>
+        </w:rPr>
+        <w:t xml:space="preserve"> saída </w:t>
+      </w:r>
+      <w:r>
+        <w:rPr>
+          <w:rFonts w:ascii="Times New Roman" w:hAnsi="Times New Roman"/>
+          <w:sz w:val="24"/>
+          <w:szCs w:val="24"/>
+        </w:rPr>
+        <w:t xml:space="preserve">booleana (sim ou </w:t>
+      </w:r>
+      <w:r>
+        <w:rPr>
+          <w:rFonts w:ascii="Times New Roman" w:hAnsi="Times New Roman"/>
+          <w:sz w:val="24"/>
+          <w:szCs w:val="24"/>
+        </w:rPr>
+        <w:t>não)</w:t>
+      </w:r>
+      <w:r>
+        <w:rPr>
+          <w:rFonts w:ascii="Times New Roman" w:hAnsi="Times New Roman"/>
+          <w:sz w:val="24"/>
+          <w:szCs w:val="24"/>
+        </w:rPr>
+        <w:t>.</w:t>
+      </w:r>
+      <w:r>
+        <w:rPr>
+          <w:rFonts w:ascii="Times New Roman" w:hAnsi="Times New Roman"/>
+          <w:sz w:val="24"/>
+          <w:szCs w:val="24"/>
+        </w:rPr>
+        <w:t xml:space="preserve"> Implementações com saídas mais abrangentes também podem ser representadas</w:t>
+      </w:r>
+      <w:r>
+        <w:rPr>
+          <w:rFonts w:ascii="Times New Roman" w:hAnsi="Times New Roman"/>
+          <w:sz w:val="24"/>
+          <w:szCs w:val="24"/>
+        </w:rPr>
+        <w:t>,</w:t>
+      </w:r>
+      <w:r>
+        <w:rPr>
+          <w:rFonts w:ascii="Times New Roman" w:hAnsi="Times New Roman"/>
+          <w:sz w:val="24"/>
+          <w:szCs w:val="24"/>
+        </w:rPr>
+        <w:t xml:space="preserve"> se for necessário que o resultado esteja presente em um conjunto</w:t>
+      </w:r>
+      <w:r>
+        <w:rPr>
+          <w:rFonts w:ascii="Times New Roman" w:hAnsi="Times New Roman"/>
+          <w:sz w:val="24"/>
+          <w:szCs w:val="24"/>
+        </w:rPr>
+        <w:t>.</w:t>
+      </w:r>
+    </w:p>
+    <w:p>
+      <w:pPr>
+        <w:spacing w:after="240"/>
+        <w:ind w:firstLine="706"/>
+        <w:jc w:val="both"/>
+        <w:rPr>
+          <w:rFonts w:ascii="Times New Roman" w:hAnsi="Times New Roman"/>
+          <w:sz w:val="24"/>
+          <w:szCs w:val="24"/>
+        </w:rPr>
+      </w:pPr>
+      <w:r>
+        <w:rPr>
+          <w:rFonts w:ascii="Times New Roman" w:hAnsi="Times New Roman"/>
+          <w:sz w:val="24"/>
+          <w:szCs w:val="24"/>
+        </w:rPr>
+        <w:t xml:space="preserve">É importante que </w:t>
+      </w:r>
+      <w:r>
+        <w:rPr>
+          <w:rFonts w:ascii="Times New Roman" w:hAnsi="Times New Roman"/>
+          <w:sz w:val="24"/>
+          <w:szCs w:val="24"/>
+        </w:rPr>
+        <w:t>durante</w:t>
+      </w:r>
+      <w:r>
+        <w:rPr>
+          <w:rFonts w:ascii="Times New Roman" w:hAnsi="Times New Roman"/>
+          <w:sz w:val="24"/>
+          <w:szCs w:val="24"/>
+        </w:rPr>
+        <w:t xml:space="preserve"> a</w:t>
+      </w:r>
+      <w:r>
+        <w:rPr>
+          <w:rFonts w:ascii="Times New Roman" w:hAnsi="Times New Roman"/>
+          <w:sz w:val="24"/>
+          <w:szCs w:val="24"/>
+        </w:rPr>
+        <w:t xml:space="preserve"> </w:t>
+      </w:r>
+      <w:r>
+        <w:rPr>
+          <w:rFonts w:ascii="Times New Roman" w:hAnsi="Times New Roman"/>
+          <w:sz w:val="24"/>
+          <w:szCs w:val="24"/>
+        </w:rPr>
+        <w:t>geração</w:t>
+      </w:r>
+      <w:r>
+        <w:rPr>
+          <w:rFonts w:ascii="Times New Roman" w:hAnsi="Times New Roman"/>
+          <w:sz w:val="24"/>
+          <w:szCs w:val="24"/>
+        </w:rPr>
+        <w:t xml:space="preserve"> da á</w:t>
+      </w:r>
+      <w:r>
+        <w:rPr>
+          <w:rFonts w:ascii="Times New Roman" w:hAnsi="Times New Roman"/>
+          <w:sz w:val="24"/>
+          <w:szCs w:val="24"/>
+        </w:rPr>
+        <w:t xml:space="preserve">rvore sejam escolhidos os </w:t>
+      </w:r>
+      <w:r>
+        <w:rPr>
+          <w:rFonts w:ascii="Times New Roman" w:hAnsi="Times New Roman"/>
+          <w:sz w:val="24"/>
+          <w:szCs w:val="24"/>
+        </w:rPr>
+        <w:t xml:space="preserve">melhores </w:t>
+      </w:r>
+      <w:r>
+        <w:rPr>
+          <w:rFonts w:ascii="Times New Roman" w:hAnsi="Times New Roman"/>
+          <w:sz w:val="24"/>
+          <w:szCs w:val="24"/>
+        </w:rPr>
+        <w:t xml:space="preserve">atributos </w:t>
+      </w:r>
+      <w:r>
+        <w:rPr>
+          <w:rFonts w:ascii="Times New Roman" w:hAnsi="Times New Roman"/>
+          <w:sz w:val="24"/>
+          <w:szCs w:val="24"/>
+        </w:rPr>
+        <w:t>para montar os ramos, pois uma</w:t>
+      </w:r>
+      <w:r>
+        <w:rPr>
+          <w:rFonts w:ascii="Times New Roman" w:hAnsi="Times New Roman"/>
+          <w:sz w:val="24"/>
+          <w:szCs w:val="24"/>
+        </w:rPr>
+        <w:t xml:space="preserve"> escolha incorreta dos atributos</w:t>
+      </w:r>
+      <w:r>
+        <w:rPr>
+          <w:rFonts w:ascii="Times New Roman" w:hAnsi="Times New Roman"/>
+          <w:sz w:val="24"/>
+          <w:szCs w:val="24"/>
+        </w:rPr>
+        <w:t xml:space="preserve"> pode acarretar</w:t>
+      </w:r>
+      <w:r>
+        <w:rPr>
+          <w:rFonts w:ascii="Times New Roman" w:hAnsi="Times New Roman"/>
+          <w:sz w:val="24"/>
+          <w:szCs w:val="24"/>
+        </w:rPr>
+        <w:t xml:space="preserve"> a</w:t>
+      </w:r>
+      <w:r>
+        <w:rPr>
+          <w:rFonts w:ascii="Times New Roman" w:hAnsi="Times New Roman"/>
+          <w:sz w:val="24"/>
+          <w:szCs w:val="24"/>
+        </w:rPr>
+        <w:t xml:space="preserve"> construção de</w:t>
+      </w:r>
+      <w:r>
+        <w:rPr>
+          <w:rFonts w:ascii="Times New Roman" w:hAnsi="Times New Roman"/>
+          <w:sz w:val="24"/>
+          <w:szCs w:val="24"/>
+        </w:rPr>
+        <w:t xml:space="preserve"> uma árvore </w:t>
+      </w:r>
+      <w:r>
+        <w:rPr>
+          <w:rFonts w:ascii="Times New Roman" w:hAnsi="Times New Roman"/>
+          <w:sz w:val="24"/>
+          <w:szCs w:val="24"/>
+        </w:rPr>
+        <w:t>ineficiente. O objetivo então é maximizar a homogeneidade</w:t>
+      </w:r>
+      <w:r>
+        <w:rPr>
+          <w:rFonts w:ascii="Times New Roman" w:hAnsi="Times New Roman"/>
+          <w:sz w:val="24"/>
+          <w:szCs w:val="24"/>
+        </w:rPr>
+        <w:t>/pureza</w:t>
+      </w:r>
+      <w:r>
+        <w:rPr>
+          <w:rFonts w:ascii="Times New Roman" w:hAnsi="Times New Roman"/>
+          <w:sz w:val="24"/>
+          <w:szCs w:val="24"/>
+        </w:rPr>
+        <w:t xml:space="preserve"> de cada </w:t>
+      </w:r>
+      <w:r>
+        <w:rPr>
+          <w:rFonts w:ascii="Times New Roman" w:hAnsi="Times New Roman"/>
+          <w:sz w:val="24"/>
+          <w:szCs w:val="24"/>
+        </w:rPr>
+        <w:t>conjunto por meio de heurísticas</w:t>
+      </w:r>
+      <w:r>
+        <w:rPr>
+          <w:rFonts w:ascii="Times New Roman" w:hAnsi="Times New Roman"/>
+          <w:sz w:val="24"/>
+          <w:szCs w:val="24"/>
+        </w:rPr>
+        <w:t>, sendo que o</w:t>
+      </w:r>
+      <w:r>
+        <w:rPr>
+          <w:rFonts w:ascii="Times New Roman" w:hAnsi="Times New Roman"/>
+          <w:sz w:val="24"/>
+          <w:szCs w:val="24"/>
+        </w:rPr>
+        <w:t xml:space="preserve"> melhor atributo </w:t>
+      </w:r>
+      <w:r>
+        <w:rPr>
+          <w:rFonts w:ascii="Times New Roman" w:hAnsi="Times New Roman"/>
+          <w:sz w:val="24"/>
+          <w:szCs w:val="24"/>
+        </w:rPr>
+        <w:t>do</w:t>
+      </w:r>
+      <w:r>
+        <w:rPr>
+          <w:rFonts w:ascii="Times New Roman" w:hAnsi="Times New Roman"/>
+          <w:sz w:val="24"/>
+          <w:szCs w:val="24"/>
+        </w:rPr>
+        <w:t xml:space="preserve"> conjunto </w:t>
+      </w:r>
+      <w:r>
+        <w:rPr>
+          <w:rFonts w:ascii="Times New Roman" w:hAnsi="Times New Roman"/>
+          <w:sz w:val="24"/>
+          <w:szCs w:val="24"/>
+        </w:rPr>
+        <w:t>é o que possui o</w:t>
+      </w:r>
+      <w:r>
+        <w:rPr>
+          <w:rFonts w:ascii="Times New Roman" w:hAnsi="Times New Roman"/>
+          <w:sz w:val="24"/>
+          <w:szCs w:val="24"/>
+        </w:rPr>
+        <w:t xml:space="preserve"> maior nível de pureza dentre os demais.</w:t>
+      </w:r>
+      <w:r>
+        <w:rPr>
+          <w:rFonts w:ascii="Times New Roman" w:hAnsi="Times New Roman"/>
+          <w:sz w:val="24"/>
+          <w:szCs w:val="24"/>
+        </w:rPr>
+        <w:t xml:space="preserve"> Para tal,</w:t>
+      </w:r>
+      <w:r>
+        <w:rPr>
+          <w:rFonts w:ascii="Times New Roman" w:hAnsi="Times New Roman"/>
+          <w:sz w:val="24"/>
+          <w:szCs w:val="24"/>
+        </w:rPr>
+        <w:t xml:space="preserve"> </w:t>
+      </w:r>
+      <w:r>
+        <w:rPr>
+          <w:rFonts w:ascii="Times New Roman" w:hAnsi="Times New Roman"/>
+          <w:sz w:val="24"/>
+          <w:szCs w:val="24"/>
+        </w:rPr>
+        <w:t>o conjunto de atributos é iterado</w:t>
+      </w:r>
+      <w:r>
+        <w:rPr>
+          <w:rFonts w:ascii="Times New Roman" w:hAnsi="Times New Roman"/>
+          <w:sz w:val="24"/>
+          <w:szCs w:val="24"/>
+        </w:rPr>
+        <w:t xml:space="preserve"> e </w:t>
+      </w:r>
+      <w:r>
+        <w:rPr>
+          <w:rFonts w:ascii="Times New Roman" w:hAnsi="Times New Roman"/>
+          <w:sz w:val="24"/>
+          <w:szCs w:val="24"/>
+        </w:rPr>
+        <w:t xml:space="preserve">são </w:t>
+      </w:r>
+      <w:r>
+        <w:rPr>
+          <w:rFonts w:ascii="Times New Roman" w:hAnsi="Times New Roman"/>
+          <w:sz w:val="24"/>
+          <w:szCs w:val="24"/>
+        </w:rPr>
+        <w:t>utilizado</w:t>
+      </w:r>
+      <w:r>
+        <w:rPr>
+          <w:rFonts w:ascii="Times New Roman" w:hAnsi="Times New Roman"/>
+          <w:sz w:val="24"/>
+          <w:szCs w:val="24"/>
+        </w:rPr>
+        <w:t>s</w:t>
+      </w:r>
+      <w:r>
+        <w:rPr>
+          <w:rFonts w:ascii="Times New Roman" w:hAnsi="Times New Roman"/>
+          <w:sz w:val="24"/>
+          <w:szCs w:val="24"/>
+        </w:rPr>
+        <w:t xml:space="preserve"> </w:t>
+      </w:r>
+      <w:r>
+        <w:rPr>
+          <w:rFonts w:ascii="Times New Roman" w:hAnsi="Times New Roman"/>
+          <w:sz w:val="24"/>
+          <w:szCs w:val="24"/>
+        </w:rPr>
+        <w:t xml:space="preserve">métodos </w:t>
+      </w:r>
+      <w:r>
+        <w:rPr>
+          <w:rFonts w:ascii="Times New Roman" w:hAnsi="Times New Roman"/>
+          <w:sz w:val="24"/>
+          <w:szCs w:val="24"/>
+        </w:rPr>
+        <w:t xml:space="preserve">heurísticos </w:t>
+      </w:r>
+      <w:r>
+        <w:rPr>
+          <w:rFonts w:ascii="Times New Roman" w:hAnsi="Times New Roman"/>
+          <w:sz w:val="24"/>
+          <w:szCs w:val="24"/>
+        </w:rPr>
+        <w:t>para determinar a</w:t>
+      </w:r>
+      <w:r>
+        <w:rPr>
+          <w:rFonts w:ascii="Times New Roman" w:hAnsi="Times New Roman"/>
+          <w:sz w:val="24"/>
+          <w:szCs w:val="24"/>
+        </w:rPr>
+        <w:t xml:space="preserve"> homogeneidade do conjunto de observações atual da iteração</w:t>
+      </w:r>
+      <w:r>
+        <w:rPr>
+          <w:rFonts w:ascii="Times New Roman" w:hAnsi="Times New Roman"/>
+          <w:sz w:val="24"/>
+          <w:szCs w:val="24"/>
+        </w:rPr>
+        <w:t>.</w:t>
+      </w:r>
+      <w:r>
+        <w:rPr>
+          <w:rFonts w:ascii="Times New Roman" w:hAnsi="Times New Roman"/>
+          <w:sz w:val="24"/>
+          <w:szCs w:val="24"/>
+        </w:rPr>
+        <w:t xml:space="preserve"> A cada nova iteração, o processo é repetido excluindo do conjunto os atributos que já </w:t>
+      </w:r>
+      <w:r>
+        <w:rPr>
+          <w:rFonts w:ascii="Times New Roman" w:hAnsi="Times New Roman"/>
+          <w:sz w:val="24"/>
+          <w:szCs w:val="24"/>
+        </w:rPr>
+        <w:t>foram utilizados anteriormente.</w:t>
+      </w:r>
+      <w:r>
+        <w:rPr>
+          <w:rFonts w:ascii="Times New Roman" w:hAnsi="Times New Roman"/>
+          <w:sz w:val="24"/>
+          <w:szCs w:val="24"/>
+        </w:rPr>
+        <w:t xml:space="preserve"> </w:t>
+      </w:r>
+      <w:r>
+        <w:rPr>
+          <w:rFonts w:ascii="Times New Roman" w:hAnsi="Times New Roman"/>
+          <w:sz w:val="24"/>
+          <w:szCs w:val="24"/>
+        </w:rPr>
+        <w:t>Os atributos que apresentam a maior pureza são priorizados, pois quando a condição de um nó é gerada com base neles a classificação de observações é otimizada, pois os ramos serão divididos de forma a terem muitas soluções de um lado e poucas do outro, fazendo com que a</w:t>
+      </w:r>
+      <w:r>
+        <w:rPr>
+          <w:rFonts w:ascii="Times New Roman" w:hAnsi="Times New Roman"/>
+          <w:sz w:val="24"/>
+          <w:szCs w:val="24"/>
+        </w:rPr>
+        <w:t xml:space="preserve"> maior parte das soluções inconsistentes sejam desconsideradas</w:t>
+      </w:r>
+      <w:r>
+        <w:rPr>
+          <w:rFonts w:ascii="Times New Roman" w:hAnsi="Times New Roman"/>
+          <w:sz w:val="24"/>
+          <w:szCs w:val="24"/>
+        </w:rPr>
+        <w:t>.</w:t>
+      </w:r>
+      <w:r>
+        <w:rPr>
+          <w:rFonts w:ascii="Times New Roman" w:hAnsi="Times New Roman"/>
+          <w:sz w:val="24"/>
+          <w:szCs w:val="24"/>
+        </w:rPr>
+        <w:t xml:space="preserve"> </w:t>
+      </w:r>
+      <w:r>
+        <w:rPr>
+          <w:rFonts w:ascii="Times New Roman" w:hAnsi="Times New Roman"/>
+          <w:sz w:val="24"/>
+          <w:szCs w:val="24"/>
+        </w:rPr>
+        <w:t>Com a pureza dos atributos sendo levada em consideração, a árvore tenderá a ser dividida de forma</w:t>
+      </w:r>
+      <w:r>
+        <w:rPr>
+          <w:rFonts w:ascii="Times New Roman" w:hAnsi="Times New Roman"/>
+          <w:sz w:val="24"/>
+          <w:szCs w:val="24"/>
+        </w:rPr>
+        <w:t xml:space="preserve"> a priorizar os</w:t>
+      </w:r>
+      <w:r>
+        <w:rPr>
+          <w:rFonts w:ascii="Times New Roman" w:hAnsi="Times New Roman"/>
+          <w:sz w:val="24"/>
+          <w:szCs w:val="24"/>
+        </w:rPr>
+        <w:t xml:space="preserve"> atributos que menos mudaram durante o treinamento, assim diminuindo o tamanho d</w:t>
+      </w:r>
+      <w:r>
+        <w:rPr>
+          <w:rFonts w:ascii="Times New Roman" w:hAnsi="Times New Roman"/>
+          <w:sz w:val="24"/>
+          <w:szCs w:val="24"/>
+        </w:rPr>
+        <w:t>a árvore</w:t>
+      </w:r>
+      <w:r>
+        <w:rPr>
+          <w:rFonts w:ascii="Times New Roman" w:hAnsi="Times New Roman"/>
+          <w:sz w:val="24"/>
+          <w:szCs w:val="24"/>
+        </w:rPr>
+        <w:t xml:space="preserve"> e ignorando grande parte dos resultados</w:t>
+      </w:r>
+      <w:r>
+        <w:rPr>
+          <w:rFonts w:ascii="Times New Roman" w:hAnsi="Times New Roman"/>
+          <w:sz w:val="24"/>
+          <w:szCs w:val="24"/>
+        </w:rPr>
+        <w:t xml:space="preserve"> incoerentes </w:t>
+      </w:r>
+      <w:r>
+        <w:rPr>
+          <w:rFonts w:ascii="Times New Roman" w:hAnsi="Times New Roman"/>
+          <w:sz w:val="24"/>
+          <w:szCs w:val="24"/>
+        </w:rPr>
+        <w:t>durante a classificação</w:t>
+      </w:r>
+      <w:r>
+        <w:rPr>
+          <w:rFonts w:ascii="Times New Roman" w:hAnsi="Times New Roman"/>
+          <w:sz w:val="24"/>
+          <w:szCs w:val="24"/>
+        </w:rPr>
+        <w:t xml:space="preserve"> de uma</w:t>
+      </w:r>
+      <w:r>
+        <w:rPr>
+          <w:rFonts w:ascii="Times New Roman" w:hAnsi="Times New Roman"/>
+          <w:sz w:val="24"/>
+          <w:szCs w:val="24"/>
+        </w:rPr>
+        <w:t xml:space="preserve"> dada observação</w:t>
+      </w:r>
+      <w:r>
+        <w:rPr>
+          <w:rFonts w:ascii="Times New Roman" w:hAnsi="Times New Roman"/>
+          <w:sz w:val="24"/>
+          <w:szCs w:val="24"/>
+        </w:rPr>
+        <w:t>.</w:t>
+      </w:r>
+    </w:p>
+    <w:p>
+      <w:pPr>
+        <w:spacing w:after="240"/>
+        <w:ind w:firstLine="706"/>
+        <w:jc w:val="both"/>
+        <w:rPr>
+          <w:rFonts w:ascii="Times New Roman" w:hAnsi="Times New Roman"/>
+          <w:sz w:val="24"/>
+          <w:szCs w:val="24"/>
+        </w:rPr>
+      </w:pPr>
+      <w:r>
+        <w:rPr>
+          <w:rFonts w:ascii="Times New Roman" w:hAnsi="Times New Roman"/>
+          <w:sz w:val="24"/>
+          <w:szCs w:val="24"/>
+        </w:rPr>
+        <w:t xml:space="preserve">Para a construção das arvores de decisão são utilizadas as </w:t>
+      </w:r>
+      <w:r>
+        <w:rPr>
+          <w:rFonts w:ascii="Times New Roman" w:hAnsi="Times New Roman"/>
+          <w:sz w:val="24"/>
+          <w:szCs w:val="24"/>
+        </w:rPr>
+        <w:t>técnicas a seguir.</w:t>
       </w:r>
     </w:p>
     <w:p>
       <w:pPr>
         <w:pStyle w:val="ListParagraph"/>
         <w:numPr>
-          <w:ilvl w:val="1"/>
+          <w:ilvl w:val="2"/>
           <w:numId w:val="14"/>
         </w:numPr>
         <w:jc w:val="both"/>
@@ -6410,6 +7158,15 @@
           <w:lang w:val="en-US" w:eastAsia="pt-BR"/>
         </w:rPr>
         <w:t xml:space="preserve">A </w:t>
+      </w:r>
+      <w:r>
+        <w:rPr>
+          <w:rFonts w:ascii="Times New Roman" w:eastAsia="Times New Roman" w:hAnsi="Times New Roman"/>
+          <w:sz w:val="24"/>
+          <w:szCs w:val="24"/>
+          <w:lang w:val="en-US" w:eastAsia="pt-BR"/>
+        </w:rPr>
+        <w:t>função de entropia…</w:t>
       </w:r>
     </w:p>
     <w:p>
@@ -6524,6 +7281,7 @@
           <w:noProof/>
           <w:lang w:eastAsia="pt-BR"/>
         </w:rPr>
+        <w:lastRenderedPageBreak/>
         <w:drawing>
           <wp:inline distT="0" distB="0" distL="0" distR="0">
             <wp:extent cx="3479165" cy="332740"/>
@@ -6671,8 +7429,8 @@
       <w:pPr>
         <w:pStyle w:val="ListParagraph"/>
         <w:numPr>
-          <w:ilvl w:val="1"/>
-          <w:numId w:val="16"/>
+          <w:ilvl w:val="2"/>
+          <w:numId w:val="14"/>
         </w:numPr>
         <w:jc w:val="both"/>
         <w:rPr>
@@ -6689,16 +7447,7 @@
           <w:sz w:val="24"/>
           <w:szCs w:val="24"/>
         </w:rPr>
-        <w:t xml:space="preserve">Função de </w:t>
-      </w:r>
-      <w:r>
-        <w:rPr>
-          <w:rFonts w:ascii="Times New Roman" w:hAnsi="Times New Roman"/>
-          <w:b/>
-          <w:sz w:val="24"/>
-          <w:szCs w:val="24"/>
-        </w:rPr>
-        <w:t>Ganho</w:t>
+        <w:t>Função de Ganho</w:t>
       </w:r>
     </w:p>
     <w:p>
@@ -6874,6 +7623,149 @@
     </w:p>
     <w:p>
       <w:pPr>
+        <w:shd w:val="clear" w:color="auto" w:fill="FFFFFF"/>
+        <w:suppressAutoHyphens w:val="0"/>
+        <w:spacing w:line="240" w:lineRule="auto"/>
+        <w:rPr>
+          <w:rFonts w:ascii="Times New Roman" w:eastAsia="Times New Roman" w:hAnsi="Times New Roman"/>
+          <w:sz w:val="24"/>
+          <w:szCs w:val="24"/>
+          <w:lang w:val="en-US" w:eastAsia="pt-BR"/>
+        </w:rPr>
+      </w:pPr>
+    </w:p>
+    <w:p>
+      <w:pPr>
+        <w:shd w:val="clear" w:color="auto" w:fill="FFFFFF"/>
+        <w:suppressAutoHyphens w:val="0"/>
+        <w:spacing w:line="240" w:lineRule="auto"/>
+        <w:rPr>
+          <w:rFonts w:ascii="Times New Roman" w:eastAsia="Times New Roman" w:hAnsi="Times New Roman"/>
+          <w:sz w:val="24"/>
+          <w:szCs w:val="24"/>
+          <w:lang w:val="en-US" w:eastAsia="pt-BR"/>
+        </w:rPr>
+      </w:pPr>
+    </w:p>
+    <w:p>
+      <w:pPr>
+        <w:shd w:val="clear" w:color="auto" w:fill="FFFFFF"/>
+        <w:suppressAutoHyphens w:val="0"/>
+        <w:spacing w:line="240" w:lineRule="auto"/>
+        <w:rPr>
+          <w:rFonts w:ascii="Times New Roman" w:eastAsia="Times New Roman" w:hAnsi="Times New Roman"/>
+          <w:sz w:val="24"/>
+          <w:szCs w:val="24"/>
+          <w:lang w:val="en-US" w:eastAsia="pt-BR"/>
+        </w:rPr>
+      </w:pPr>
+    </w:p>
+    <w:p>
+      <w:pPr>
+        <w:shd w:val="clear" w:color="auto" w:fill="FFFFFF"/>
+        <w:suppressAutoHyphens w:val="0"/>
+        <w:spacing w:line="240" w:lineRule="auto"/>
+        <w:rPr>
+          <w:rFonts w:ascii="Times New Roman" w:eastAsia="Times New Roman" w:hAnsi="Times New Roman"/>
+          <w:sz w:val="24"/>
+          <w:szCs w:val="24"/>
+          <w:lang w:val="en-US" w:eastAsia="pt-BR"/>
+        </w:rPr>
+      </w:pPr>
+    </w:p>
+    <w:p>
+      <w:pPr>
+        <w:shd w:val="clear" w:color="auto" w:fill="FFFFFF"/>
+        <w:suppressAutoHyphens w:val="0"/>
+        <w:spacing w:line="240" w:lineRule="auto"/>
+        <w:rPr>
+          <w:rFonts w:ascii="Times New Roman" w:eastAsia="Times New Roman" w:hAnsi="Times New Roman"/>
+          <w:sz w:val="24"/>
+          <w:szCs w:val="24"/>
+          <w:lang w:val="en-US" w:eastAsia="pt-BR"/>
+        </w:rPr>
+      </w:pPr>
+    </w:p>
+    <w:p>
+      <w:pPr>
+        <w:shd w:val="clear" w:color="auto" w:fill="FFFFFF"/>
+        <w:suppressAutoHyphens w:val="0"/>
+        <w:spacing w:line="240" w:lineRule="auto"/>
+        <w:rPr>
+          <w:rFonts w:ascii="Times New Roman" w:eastAsia="Times New Roman" w:hAnsi="Times New Roman"/>
+          <w:sz w:val="24"/>
+          <w:szCs w:val="24"/>
+          <w:lang w:val="en-US" w:eastAsia="pt-BR"/>
+        </w:rPr>
+      </w:pPr>
+    </w:p>
+    <w:p>
+      <w:pPr>
+        <w:shd w:val="clear" w:color="auto" w:fill="FFFFFF"/>
+        <w:suppressAutoHyphens w:val="0"/>
+        <w:spacing w:line="240" w:lineRule="auto"/>
+        <w:rPr>
+          <w:rFonts w:ascii="Times New Roman" w:eastAsia="Times New Roman" w:hAnsi="Times New Roman"/>
+          <w:sz w:val="24"/>
+          <w:szCs w:val="24"/>
+          <w:lang w:val="en-US" w:eastAsia="pt-BR"/>
+        </w:rPr>
+      </w:pPr>
+    </w:p>
+    <w:p>
+      <w:pPr>
+        <w:shd w:val="clear" w:color="auto" w:fill="FFFFFF"/>
+        <w:suppressAutoHyphens w:val="0"/>
+        <w:spacing w:line="240" w:lineRule="auto"/>
+        <w:rPr>
+          <w:rFonts w:ascii="Times New Roman" w:eastAsia="Times New Roman" w:hAnsi="Times New Roman"/>
+          <w:sz w:val="24"/>
+          <w:szCs w:val="24"/>
+          <w:lang w:val="en-US" w:eastAsia="pt-BR"/>
+        </w:rPr>
+      </w:pPr>
+    </w:p>
+    <w:p>
+      <w:pPr>
+        <w:shd w:val="clear" w:color="auto" w:fill="FFFFFF"/>
+        <w:suppressAutoHyphens w:val="0"/>
+        <w:spacing w:line="240" w:lineRule="auto"/>
+        <w:rPr>
+          <w:rFonts w:ascii="Times New Roman" w:eastAsia="Times New Roman" w:hAnsi="Times New Roman"/>
+          <w:sz w:val="24"/>
+          <w:szCs w:val="24"/>
+          <w:lang w:val="en-US" w:eastAsia="pt-BR"/>
+        </w:rPr>
+      </w:pPr>
+    </w:p>
+    <w:p>
+      <w:pPr>
+        <w:shd w:val="clear" w:color="auto" w:fill="FFFFFF"/>
+        <w:suppressAutoHyphens w:val="0"/>
+        <w:spacing w:line="240" w:lineRule="auto"/>
+        <w:rPr>
+          <w:rFonts w:ascii="Times New Roman" w:eastAsia="Times New Roman" w:hAnsi="Times New Roman"/>
+          <w:sz w:val="24"/>
+          <w:szCs w:val="24"/>
+          <w:lang w:val="en-US" w:eastAsia="pt-BR"/>
+        </w:rPr>
+      </w:pPr>
+    </w:p>
+    <w:p>
+      <w:pPr>
+        <w:shd w:val="clear" w:color="auto" w:fill="FFFFFF"/>
+        <w:suppressAutoHyphens w:val="0"/>
+        <w:spacing w:line="240" w:lineRule="auto"/>
+        <w:rPr>
+          <w:rFonts w:ascii="Times New Roman" w:eastAsia="Times New Roman" w:hAnsi="Times New Roman"/>
+          <w:sz w:val="24"/>
+          <w:szCs w:val="24"/>
+          <w:lang w:val="en-US" w:eastAsia="pt-BR"/>
+        </w:rPr>
+      </w:pPr>
+    </w:p>
+    <w:p>
+      <w:pPr>
         <w:pStyle w:val="Standard"/>
         <w:spacing w:after="240"/>
         <w:jc w:val="both"/>
@@ -6885,9 +7777,7 @@
           <w:lang w:val="en-US"/>
         </w:rPr>
       </w:pPr>
-      <w:bookmarkStart w:id="2" w:name="_Toc461391542"/>
-      <w:bookmarkStart w:id="3" w:name="_GoBack"/>
-      <w:bookmarkEnd w:id="3"/>
+      <w:bookmarkStart w:id="3" w:name="_Toc461391542"/>
       <w:r>
         <w:rPr>
           <w:rFonts w:ascii="Times New Roman" w:hAnsi="Times New Roman" w:cs="Times New Roman"/>
@@ -6907,7 +7797,7 @@
         </w:rPr>
         <w:t>NCIAS</w:t>
       </w:r>
-      <w:bookmarkEnd w:id="2"/>
+      <w:bookmarkEnd w:id="3"/>
     </w:p>
     <w:p>
       <w:pPr>
@@ -6927,19 +7817,18 @@
           <w:szCs w:val="24"/>
           <w:lang w:val="en-US"/>
         </w:rPr>
-        <w:t xml:space="preserve">STANLEY, Kenneth O.; MIIKKULAINEN, </w:t>
-      </w:r>
-      <w:proofErr w:type="spellStart"/>
-      <w:r>
-        <w:rPr>
-          <w:rFonts w:ascii="Times New Roman" w:hAnsi="Times New Roman"/>
+        <w:t xml:space="preserve">STANLEY, Kenneth O.; MIIKKULAINEN, Risto. </w:t>
+      </w:r>
+      <w:r>
+        <w:rPr>
+          <w:rFonts w:ascii="Times New Roman" w:hAnsi="Times New Roman"/>
+          <w:b/>
           <w:sz w:val="24"/>
           <w:szCs w:val="24"/>
           <w:lang w:val="en-US"/>
         </w:rPr>
-        <w:t>Risto</w:t>
-      </w:r>
-      <w:proofErr w:type="spellEnd"/>
+        <w:t xml:space="preserve">Evolving Neural Networks through Augmenting Topologies. </w:t>
+      </w:r>
       <w:r>
         <w:rPr>
           <w:rFonts w:ascii="Times New Roman" w:hAnsi="Times New Roman"/>
@@ -6947,17 +7836,16 @@
           <w:szCs w:val="24"/>
           <w:lang w:val="en-US"/>
         </w:rPr>
-        <w:t xml:space="preserve">. </w:t>
-      </w:r>
-      <w:r>
-        <w:rPr>
-          <w:rFonts w:ascii="Times New Roman" w:hAnsi="Times New Roman"/>
-          <w:b/>
+        <w:t>Massachusetts Institute of Technology, 2002.</w:t>
+      </w:r>
+      <w:r>
+        <w:rPr>
+          <w:rFonts w:ascii="Times New Roman" w:hAnsi="Times New Roman"/>
           <w:sz w:val="24"/>
           <w:szCs w:val="24"/>
           <w:lang w:val="en-US"/>
         </w:rPr>
-        <w:t xml:space="preserve">Evolving Neural Networks through Augmenting Topologies. </w:t>
+        <w:t xml:space="preserve"> </w:t>
       </w:r>
       <w:r>
         <w:rPr>
@@ -6966,7 +7854,7 @@
           <w:szCs w:val="24"/>
           <w:lang w:val="en-US"/>
         </w:rPr>
-        <w:t>Massachusetts Institute of Technology, 2002.</w:t>
+        <w:t>Disponível</w:t>
       </w:r>
       <w:r>
         <w:rPr>
@@ -6975,39 +7863,8 @@
           <w:szCs w:val="24"/>
           <w:lang w:val="en-US"/>
         </w:rPr>
-        <w:t xml:space="preserve"> </w:t>
-      </w:r>
-      <w:proofErr w:type="spellStart"/>
-      <w:r>
-        <w:rPr>
-          <w:rFonts w:ascii="Times New Roman" w:hAnsi="Times New Roman"/>
-          <w:sz w:val="24"/>
-          <w:szCs w:val="24"/>
-          <w:lang w:val="en-US"/>
-        </w:rPr>
-        <w:t>Disponível</w:t>
-      </w:r>
-      <w:proofErr w:type="spellEnd"/>
-      <w:r>
-        <w:rPr>
-          <w:rFonts w:ascii="Times New Roman" w:hAnsi="Times New Roman"/>
-          <w:sz w:val="24"/>
-          <w:szCs w:val="24"/>
-          <w:lang w:val="en-US"/>
-        </w:rPr>
-        <w:t xml:space="preserve"> </w:t>
-      </w:r>
-      <w:proofErr w:type="spellStart"/>
-      <w:r>
-        <w:rPr>
-          <w:rFonts w:ascii="Times New Roman" w:hAnsi="Times New Roman"/>
-          <w:sz w:val="24"/>
-          <w:szCs w:val="24"/>
-          <w:lang w:val="en-US"/>
-        </w:rPr>
-        <w:t>em</w:t>
-      </w:r>
-      <w:proofErr w:type="spellEnd"/>
+        <w:t xml:space="preserve"> em</w:t>
+      </w:r>
       <w:r>
         <w:rPr>
           <w:rFonts w:ascii="Times New Roman" w:hAnsi="Times New Roman"/>
@@ -7182,18 +8039,18 @@
           <w:szCs w:val="24"/>
           <w:lang w:val="en-US"/>
         </w:rPr>
-        <w:t>AI Game Development – Synthetic Creatures with Learning and Reactive Behaviors.</w:t>
-      </w:r>
-      <w:r>
-        <w:rPr>
-          <w:rFonts w:ascii="Times New Roman" w:hAnsi="Times New Roman"/>
+        <w:t xml:space="preserve">AI Game Development: </w:t>
+      </w:r>
+      <w:r>
+        <w:rPr>
+          <w:rFonts w:ascii="Times New Roman" w:hAnsi="Times New Roman"/>
+          <w:b/>
           <w:sz w:val="24"/>
           <w:szCs w:val="24"/>
           <w:lang w:val="en-US"/>
         </w:rPr>
-        <w:t xml:space="preserve"> </w:t>
-      </w:r>
-      <w:proofErr w:type="gramStart"/>
+        <w:t>Synthetic Creatures with Learning and Reactive Behaviors.</w:t>
+      </w:r>
       <w:r>
         <w:rPr>
           <w:rFonts w:ascii="Times New Roman" w:hAnsi="Times New Roman"/>
@@ -7201,49 +8058,8 @@
           <w:szCs w:val="24"/>
           <w:lang w:val="en-US"/>
         </w:rPr>
-        <w:t>8</w:t>
-      </w:r>
-      <w:proofErr w:type="gramEnd"/>
-      <w:r>
-        <w:rPr>
-          <w:rFonts w:ascii="Times New Roman" w:hAnsi="Times New Roman"/>
-          <w:sz w:val="24"/>
-          <w:szCs w:val="24"/>
-          <w:lang w:val="en-US"/>
-        </w:rPr>
-        <w:t xml:space="preserve"> p. </w:t>
-      </w:r>
-      <w:proofErr w:type="spellStart"/>
-      <w:r>
-        <w:rPr>
-          <w:rFonts w:ascii="Times New Roman" w:hAnsi="Times New Roman"/>
-          <w:sz w:val="24"/>
-          <w:szCs w:val="24"/>
-          <w:lang w:val="en-US"/>
-        </w:rPr>
-        <w:t>Disponível</w:t>
-      </w:r>
-      <w:proofErr w:type="spellEnd"/>
-      <w:r>
-        <w:rPr>
-          <w:rFonts w:ascii="Times New Roman" w:hAnsi="Times New Roman"/>
-          <w:sz w:val="24"/>
-          <w:szCs w:val="24"/>
-          <w:lang w:val="en-US"/>
-        </w:rPr>
-        <w:t xml:space="preserve"> </w:t>
-      </w:r>
-      <w:proofErr w:type="spellStart"/>
-      <w:r>
-        <w:rPr>
-          <w:rFonts w:ascii="Times New Roman" w:hAnsi="Times New Roman"/>
-          <w:sz w:val="24"/>
-          <w:szCs w:val="24"/>
-          <w:lang w:val="en-US"/>
-        </w:rPr>
-        <w:t>em</w:t>
-      </w:r>
-      <w:proofErr w:type="spellEnd"/>
+        <w:t xml:space="preserve"> 8 p. Disponível em</w:t>
+      </w:r>
       <w:r>
         <w:rPr>
           <w:rFonts w:ascii="Times New Roman" w:hAnsi="Times New Roman"/>
@@ -7333,7 +8149,6 @@
         </w:rPr>
         <w:t xml:space="preserve"> </w:t>
       </w:r>
-      <w:proofErr w:type="spellStart"/>
       <w:r>
         <w:rPr>
           <w:rFonts w:ascii="Times New Roman" w:hAnsi="Times New Roman"/>
@@ -7343,7 +8158,6 @@
         </w:rPr>
         <w:t>Disponível</w:t>
       </w:r>
-      <w:proofErr w:type="spellEnd"/>
       <w:r>
         <w:rPr>
           <w:rFonts w:ascii="Times New Roman" w:hAnsi="Times New Roman"/>
@@ -7351,27 +8165,7 @@
           <w:szCs w:val="24"/>
           <w:lang w:val="en-US"/>
         </w:rPr>
-        <w:t xml:space="preserve"> </w:t>
-      </w:r>
-      <w:proofErr w:type="spellStart"/>
-      <w:r>
-        <w:rPr>
-          <w:rFonts w:ascii="Times New Roman" w:hAnsi="Times New Roman"/>
-          <w:sz w:val="24"/>
-          <w:szCs w:val="24"/>
-          <w:lang w:val="en-US"/>
-        </w:rPr>
-        <w:t>em</w:t>
-      </w:r>
-      <w:proofErr w:type="spellEnd"/>
-      <w:r>
-        <w:rPr>
-          <w:rFonts w:ascii="Times New Roman" w:hAnsi="Times New Roman"/>
-          <w:sz w:val="24"/>
-          <w:szCs w:val="24"/>
-          <w:lang w:val="en-US"/>
-        </w:rPr>
-        <w:t>: &lt;</w:t>
+        <w:t xml:space="preserve"> em: &lt;</w:t>
       </w:r>
       <w:hyperlink r:id="rId16" w:history="1">
         <w:r>
@@ -7413,27 +8207,27 @@
           <w:szCs w:val="24"/>
           <w:lang w:val="en-US"/>
         </w:rPr>
-        <w:t xml:space="preserve">GHADERI, </w:t>
-      </w:r>
-      <w:proofErr w:type="spellStart"/>
-      <w:r>
-        <w:rPr>
-          <w:rFonts w:ascii="Times New Roman" w:hAnsi="Times New Roman"/>
+        <w:t xml:space="preserve">GHADERI, Hojjat. </w:t>
+      </w:r>
+      <w:r>
+        <w:rPr>
+          <w:rFonts w:ascii="Times New Roman" w:hAnsi="Times New Roman"/>
+          <w:b/>
           <w:sz w:val="24"/>
           <w:szCs w:val="24"/>
           <w:lang w:val="en-US"/>
         </w:rPr>
-        <w:t>Hojjat</w:t>
-      </w:r>
-      <w:proofErr w:type="spellEnd"/>
-      <w:r>
-        <w:rPr>
-          <w:rFonts w:ascii="Times New Roman" w:hAnsi="Times New Roman"/>
+        <w:t xml:space="preserve">CSC384: </w:t>
+      </w:r>
+      <w:r>
+        <w:rPr>
+          <w:rFonts w:ascii="Times New Roman" w:hAnsi="Times New Roman"/>
+          <w:b/>
           <w:sz w:val="24"/>
           <w:szCs w:val="24"/>
           <w:lang w:val="en-US"/>
         </w:rPr>
-        <w:t xml:space="preserve">. </w:t>
+        <w:t>Intro</w:t>
       </w:r>
       <w:r>
         <w:rPr>
@@ -7443,7 +8237,7 @@
           <w:szCs w:val="24"/>
           <w:lang w:val="en-US"/>
         </w:rPr>
-        <w:t xml:space="preserve">CSC384: </w:t>
+        <w:t>duction</w:t>
       </w:r>
       <w:r>
         <w:rPr>
@@ -7453,27 +8247,25 @@
           <w:szCs w:val="24"/>
           <w:lang w:val="en-US"/>
         </w:rPr>
-        <w:t>Intro</w:t>
-      </w:r>
-      <w:r>
-        <w:rPr>
-          <w:rFonts w:ascii="Times New Roman" w:hAnsi="Times New Roman"/>
-          <w:b/>
+        <w:t xml:space="preserve"> to Artificial Intelligence. </w:t>
+      </w:r>
+      <w:r>
+        <w:rPr>
+          <w:rFonts w:ascii="Times New Roman" w:hAnsi="Times New Roman"/>
           <w:sz w:val="24"/>
           <w:szCs w:val="24"/>
           <w:lang w:val="en-US"/>
         </w:rPr>
-        <w:t>duction</w:t>
-      </w:r>
-      <w:r>
-        <w:rPr>
-          <w:rFonts w:ascii="Times New Roman" w:hAnsi="Times New Roman"/>
-          <w:b/>
+        <w:t>University of Toronto</w:t>
+      </w:r>
+      <w:r>
+        <w:rPr>
+          <w:rFonts w:ascii="Times New Roman" w:hAnsi="Times New Roman"/>
           <w:sz w:val="24"/>
           <w:szCs w:val="24"/>
           <w:lang w:val="en-US"/>
         </w:rPr>
-        <w:t xml:space="preserve"> to Artificial Intelligence. </w:t>
+        <w:t>, 2009</w:t>
       </w:r>
       <w:r>
         <w:rPr>
@@ -7482,7 +8274,7 @@
           <w:szCs w:val="24"/>
           <w:lang w:val="en-US"/>
         </w:rPr>
-        <w:t>University of Toronto</w:t>
+        <w:t>. 5 cap</w:t>
       </w:r>
       <w:r>
         <w:rPr>
@@ -7491,7 +8283,7 @@
           <w:szCs w:val="24"/>
           <w:lang w:val="en-US"/>
         </w:rPr>
-        <w:t>, 2009</w:t>
+        <w:t xml:space="preserve"> – Backtracking Search</w:t>
       </w:r>
       <w:r>
         <w:rPr>
@@ -7500,85 +8292,7 @@
           <w:szCs w:val="24"/>
           <w:lang w:val="en-US"/>
         </w:rPr>
-        <w:t xml:space="preserve">. </w:t>
-      </w:r>
-      <w:proofErr w:type="gramStart"/>
-      <w:r>
-        <w:rPr>
-          <w:rFonts w:ascii="Times New Roman" w:hAnsi="Times New Roman"/>
-          <w:sz w:val="24"/>
-          <w:szCs w:val="24"/>
-          <w:lang w:val="en-US"/>
-        </w:rPr>
-        <w:t>5</w:t>
-      </w:r>
-      <w:proofErr w:type="gramEnd"/>
-      <w:r>
-        <w:rPr>
-          <w:rFonts w:ascii="Times New Roman" w:hAnsi="Times New Roman"/>
-          <w:sz w:val="24"/>
-          <w:szCs w:val="24"/>
-          <w:lang w:val="en-US"/>
-        </w:rPr>
-        <w:t xml:space="preserve"> cap</w:t>
-      </w:r>
-      <w:r>
-        <w:rPr>
-          <w:rFonts w:ascii="Times New Roman" w:hAnsi="Times New Roman"/>
-          <w:sz w:val="24"/>
-          <w:szCs w:val="24"/>
-          <w:lang w:val="en-US"/>
-        </w:rPr>
-        <w:t xml:space="preserve"> – Backtracking Search</w:t>
-      </w:r>
-      <w:r>
-        <w:rPr>
-          <w:rFonts w:ascii="Times New Roman" w:hAnsi="Times New Roman"/>
-          <w:sz w:val="24"/>
-          <w:szCs w:val="24"/>
-          <w:lang w:val="en-US"/>
-        </w:rPr>
-        <w:t xml:space="preserve">. </w:t>
-      </w:r>
-      <w:proofErr w:type="spellStart"/>
-      <w:r>
-        <w:rPr>
-          <w:rFonts w:ascii="Times New Roman" w:hAnsi="Times New Roman"/>
-          <w:sz w:val="24"/>
-          <w:szCs w:val="24"/>
-          <w:lang w:val="en-US"/>
-        </w:rPr>
-        <w:t>Disponível</w:t>
-      </w:r>
-      <w:proofErr w:type="spellEnd"/>
-      <w:r>
-        <w:rPr>
-          <w:rFonts w:ascii="Times New Roman" w:hAnsi="Times New Roman"/>
-          <w:sz w:val="24"/>
-          <w:szCs w:val="24"/>
-          <w:lang w:val="en-US"/>
-        </w:rPr>
-        <w:t xml:space="preserve"> </w:t>
-      </w:r>
-      <w:proofErr w:type="spellStart"/>
-      <w:r>
-        <w:rPr>
-          <w:rFonts w:ascii="Times New Roman" w:hAnsi="Times New Roman"/>
-          <w:sz w:val="24"/>
-          <w:szCs w:val="24"/>
-          <w:lang w:val="en-US"/>
-        </w:rPr>
-        <w:t>em</w:t>
-      </w:r>
-      <w:proofErr w:type="spellEnd"/>
-      <w:r>
-        <w:rPr>
-          <w:rFonts w:ascii="Times New Roman" w:hAnsi="Times New Roman"/>
-          <w:sz w:val="24"/>
-          <w:szCs w:val="24"/>
-          <w:lang w:val="en-US"/>
-        </w:rPr>
-        <w:t xml:space="preserve"> &lt;</w:t>
+        <w:t>. Disponível em &lt;</w:t>
       </w:r>
       <w:hyperlink r:id="rId17" w:history="1">
         <w:r>
@@ -7694,32 +8408,77 @@
           <w:szCs w:val="24"/>
           <w:lang w:val="en-US"/>
         </w:rPr>
-        <w:t>Artificial Intelligence – A Modern Approach.</w:t>
-      </w:r>
-      <w:r>
-        <w:rPr>
-          <w:rFonts w:ascii="Times New Roman" w:hAnsi="Times New Roman"/>
+        <w:t>Artificial Intelligence:</w:t>
+      </w:r>
+      <w:r>
+        <w:rPr>
+          <w:rFonts w:ascii="Times New Roman" w:hAnsi="Times New Roman"/>
+          <w:b/>
           <w:sz w:val="24"/>
           <w:szCs w:val="24"/>
           <w:lang w:val="en-US"/>
         </w:rPr>
+        <w:t xml:space="preserve"> A Modern Approach.</w:t>
+      </w:r>
+      <w:r>
+        <w:rPr>
+          <w:rFonts w:ascii="Times New Roman" w:hAnsi="Times New Roman"/>
+          <w:b/>
+          <w:sz w:val="24"/>
+          <w:szCs w:val="24"/>
+          <w:lang w:val="en-US"/>
+        </w:rPr>
         <w:t xml:space="preserve"> </w:t>
       </w:r>
       <w:r>
         <w:rPr>
           <w:rFonts w:ascii="Times New Roman" w:hAnsi="Times New Roman"/>
-          <w:sz w:val="24"/>
-          <w:szCs w:val="24"/>
-        </w:rPr>
-        <w:t>Prentice Hall,</w:t>
-      </w:r>
-      <w:r>
-        <w:rPr>
-          <w:rFonts w:ascii="Times New Roman" w:hAnsi="Times New Roman"/>
-          <w:sz w:val="24"/>
-          <w:szCs w:val="24"/>
-        </w:rPr>
-        <w:t xml:space="preserve"> 1995</w:t>
+          <w:b/>
+          <w:sz w:val="24"/>
+          <w:szCs w:val="24"/>
+        </w:rPr>
+        <w:t xml:space="preserve">2. </w:t>
+      </w:r>
+      <w:r>
+        <w:rPr>
+          <w:rFonts w:ascii="Times New Roman" w:hAnsi="Times New Roman"/>
+          <w:b/>
+          <w:sz w:val="24"/>
+          <w:szCs w:val="24"/>
+        </w:rPr>
+        <w:t>ed.</w:t>
+      </w:r>
+      <w:r>
+        <w:rPr>
+          <w:rFonts w:ascii="Times New Roman" w:hAnsi="Times New Roman"/>
+          <w:sz w:val="24"/>
+          <w:szCs w:val="24"/>
+        </w:rPr>
+        <w:t xml:space="preserve"> Pearson Education</w:t>
+      </w:r>
+      <w:r>
+        <w:rPr>
+          <w:rFonts w:ascii="Times New Roman" w:hAnsi="Times New Roman"/>
+          <w:sz w:val="24"/>
+          <w:szCs w:val="24"/>
+        </w:rPr>
+        <w:t>,</w:t>
+      </w:r>
+      <w:r>
+        <w:rPr>
+          <w:rFonts w:ascii="Times New Roman" w:hAnsi="Times New Roman"/>
+          <w:sz w:val="24"/>
+          <w:szCs w:val="24"/>
+        </w:rPr>
+        <w:t xml:space="preserve"> </w:t>
+      </w:r>
+      <w:r>
+        <w:rPr>
+          <w:rFonts w:ascii="Times New Roman" w:hAnsi="Times New Roman"/>
+          <w:sz w:val="24"/>
+          <w:szCs w:val="24"/>
+        </w:rPr>
+        <w:t>2003</w:t>
       </w:r>
       <w:r>
         <w:rPr>
@@ -7728,33 +8487,6 @@
           <w:szCs w:val="24"/>
         </w:rPr>
         <w:t>.</w:t>
-      </w:r>
-      <w:r>
-        <w:rPr>
-          <w:rFonts w:ascii="Times New Roman" w:hAnsi="Times New Roman"/>
-          <w:sz w:val="24"/>
-          <w:szCs w:val="24"/>
-        </w:rPr>
-        <w:t xml:space="preserve"> Disponível em: &lt;</w:t>
-      </w:r>
-      <w:hyperlink r:id="rId19" w:history="1">
-        <w:r>
-          <w:rPr>
-            <w:rStyle w:val="Hyperlink"/>
-            <w:rFonts w:ascii="Times New Roman" w:hAnsi="Times New Roman"/>
-            <w:sz w:val="24"/>
-            <w:szCs w:val="24"/>
-          </w:rPr>
-          <w:t>http://goo.gl/TSYDal</w:t>
-        </w:r>
-      </w:hyperlink>
-      <w:r>
-        <w:rPr>
-          <w:rFonts w:ascii="Times New Roman" w:hAnsi="Times New Roman"/>
-          <w:sz w:val="24"/>
-          <w:szCs w:val="24"/>
-        </w:rPr>
-        <w:t>&gt;</w:t>
       </w:r>
       <w:r>
         <w:rPr>
@@ -7816,7 +8548,7 @@
       </w:pPr>
     </w:p>
     <w:sectPr>
-      <w:headerReference w:type="default" r:id="rId20"/>
+      <w:headerReference w:type="default" r:id="rId19"/>
       <w:pgSz w:w="11906" w:h="16838"/>
       <w:pgMar w:top="1701" w:right="1134" w:bottom="1134" w:left="1701" w:header="709" w:footer="0" w:gutter="0"/>
       <w:cols w:space="720"/>
@@ -7828,7 +8560,7 @@
 </file>
 
 <file path=word/endnotes.xml><?xml version="1.0" encoding="utf-8"?>
-<w:endnotes xmlns:wpc="http://schemas.microsoft.com/office/word/2010/wordprocessingCanvas" xmlns:mc="http://schemas.openxmlformats.org/markup-compatibility/2006" xmlns:o="urn:schemas-microsoft-com:office:office" xmlns:r="http://schemas.openxmlformats.org/officeDocument/2006/relationships" xmlns:m="http://schemas.openxmlformats.org/officeDocument/2006/math" xmlns:v="urn:schemas-microsoft-com:vml" xmlns:wp14="http://schemas.microsoft.com/office/word/2010/wordprocessingDrawing" xmlns:wp="http://schemas.openxmlformats.org/drawingml/2006/wordprocessingDrawing" xmlns:w10="urn:schemas-microsoft-com:office:word" xmlns:w="http://schemas.openxmlformats.org/wordprocessingml/2006/main" xmlns:w14="http://schemas.microsoft.com/office/word/2010/wordml" xmlns:w15="http://schemas.microsoft.com/office/word/2012/wordml" xmlns:wpg="http://schemas.microsoft.com/office/word/2010/wordprocessingGroup" xmlns:wpi="http://schemas.microsoft.com/office/word/2010/wordprocessingInk" xmlns:wne="http://schemas.microsoft.com/office/word/2006/wordml" xmlns:wps="http://schemas.microsoft.com/office/word/2010/wordprocessingShape" mc:Ignorable="w14 w15 wp14">
+<w:endnotes xmlns:wpc="http://schemas.microsoft.com/office/word/2010/wordprocessingCanvas" xmlns:cx="http://schemas.microsoft.com/office/drawing/2014/chartex" xmlns:cx1="http://schemas.microsoft.com/office/drawing/2015/9/8/chartex" xmlns:cx2="http://schemas.microsoft.com/office/drawing/2015/10/21/chartex" xmlns:mc="http://schemas.openxmlformats.org/markup-compatibility/2006" xmlns:o="urn:schemas-microsoft-com:office:office" xmlns:r="http://schemas.openxmlformats.org/officeDocument/2006/relationships" xmlns:m="http://schemas.openxmlformats.org/officeDocument/2006/math" xmlns:v="urn:schemas-microsoft-com:vml" xmlns:wp14="http://schemas.microsoft.com/office/word/2010/wordprocessingDrawing" xmlns:wp="http://schemas.openxmlformats.org/drawingml/2006/wordprocessingDrawing" xmlns:w10="urn:schemas-microsoft-com:office:word" xmlns:w="http://schemas.openxmlformats.org/wordprocessingml/2006/main" xmlns:w14="http://schemas.microsoft.com/office/word/2010/wordml" xmlns:w15="http://schemas.microsoft.com/office/word/2012/wordml" xmlns:w16se="http://schemas.microsoft.com/office/word/2015/wordml/symex" xmlns:wpg="http://schemas.microsoft.com/office/word/2010/wordprocessingGroup" xmlns:wpi="http://schemas.microsoft.com/office/word/2010/wordprocessingInk" xmlns:wne="http://schemas.microsoft.com/office/word/2006/wordml" xmlns:wps="http://schemas.microsoft.com/office/word/2010/wordprocessingShape" mc:Ignorable="w14 w15 w16se wp14">
   <w:endnote w:type="separator" w:id="-1">
     <w:p>
       <w:pPr>
@@ -7853,7 +8585,7 @@
 </file>
 
 <file path=word/footnotes.xml><?xml version="1.0" encoding="utf-8"?>
-<w:footnotes xmlns:wpc="http://schemas.microsoft.com/office/word/2010/wordprocessingCanvas" xmlns:mc="http://schemas.openxmlformats.org/markup-compatibility/2006" xmlns:o="urn:schemas-microsoft-com:office:office" xmlns:r="http://schemas.openxmlformats.org/officeDocument/2006/relationships" xmlns:m="http://schemas.openxmlformats.org/officeDocument/2006/math" xmlns:v="urn:schemas-microsoft-com:vml" xmlns:wp14="http://schemas.microsoft.com/office/word/2010/wordprocessingDrawing" xmlns:wp="http://schemas.openxmlformats.org/drawingml/2006/wordprocessingDrawing" xmlns:w10="urn:schemas-microsoft-com:office:word" xmlns:w="http://schemas.openxmlformats.org/wordprocessingml/2006/main" xmlns:w14="http://schemas.microsoft.com/office/word/2010/wordml" xmlns:w15="http://schemas.microsoft.com/office/word/2012/wordml" xmlns:wpg="http://schemas.microsoft.com/office/word/2010/wordprocessingGroup" xmlns:wpi="http://schemas.microsoft.com/office/word/2010/wordprocessingInk" xmlns:wne="http://schemas.microsoft.com/office/word/2006/wordml" xmlns:wps="http://schemas.microsoft.com/office/word/2010/wordprocessingShape" mc:Ignorable="w14 w15 wp14">
+<w:footnotes xmlns:wpc="http://schemas.microsoft.com/office/word/2010/wordprocessingCanvas" xmlns:cx="http://schemas.microsoft.com/office/drawing/2014/chartex" xmlns:cx1="http://schemas.microsoft.com/office/drawing/2015/9/8/chartex" xmlns:cx2="http://schemas.microsoft.com/office/drawing/2015/10/21/chartex" xmlns:mc="http://schemas.openxmlformats.org/markup-compatibility/2006" xmlns:o="urn:schemas-microsoft-com:office:office" xmlns:r="http://schemas.openxmlformats.org/officeDocument/2006/relationships" xmlns:m="http://schemas.openxmlformats.org/officeDocument/2006/math" xmlns:v="urn:schemas-microsoft-com:vml" xmlns:wp14="http://schemas.microsoft.com/office/word/2010/wordprocessingDrawing" xmlns:wp="http://schemas.openxmlformats.org/drawingml/2006/wordprocessingDrawing" xmlns:w10="urn:schemas-microsoft-com:office:word" xmlns:w="http://schemas.openxmlformats.org/wordprocessingml/2006/main" xmlns:w14="http://schemas.microsoft.com/office/word/2010/wordml" xmlns:w15="http://schemas.microsoft.com/office/word/2012/wordml" xmlns:w16se="http://schemas.microsoft.com/office/word/2015/wordml/symex" xmlns:wpg="http://schemas.microsoft.com/office/word/2010/wordprocessingGroup" xmlns:wpi="http://schemas.microsoft.com/office/word/2010/wordprocessingInk" xmlns:wne="http://schemas.microsoft.com/office/word/2006/wordml" xmlns:wps="http://schemas.microsoft.com/office/word/2010/wordprocessingShape" mc:Ignorable="w14 w15 w16se wp14">
   <w:footnote w:type="separator" w:id="-1">
     <w:p>
       <w:pPr>
@@ -7969,7 +8701,7 @@
 </file>
 
 <file path=word/header1.xml><?xml version="1.0" encoding="utf-8"?>
-<w:hdr xmlns:wpc="http://schemas.microsoft.com/office/word/2010/wordprocessingCanvas" xmlns:mc="http://schemas.openxmlformats.org/markup-compatibility/2006" xmlns:o="urn:schemas-microsoft-com:office:office" xmlns:r="http://schemas.openxmlformats.org/officeDocument/2006/relationships" xmlns:m="http://schemas.openxmlformats.org/officeDocument/2006/math" xmlns:v="urn:schemas-microsoft-com:vml" xmlns:wp14="http://schemas.microsoft.com/office/word/2010/wordprocessingDrawing" xmlns:wp="http://schemas.openxmlformats.org/drawingml/2006/wordprocessingDrawing" xmlns:w10="urn:schemas-microsoft-com:office:word" xmlns:w="http://schemas.openxmlformats.org/wordprocessingml/2006/main" xmlns:w14="http://schemas.microsoft.com/office/word/2010/wordml" xmlns:w15="http://schemas.microsoft.com/office/word/2012/wordml" xmlns:wpg="http://schemas.microsoft.com/office/word/2010/wordprocessingGroup" xmlns:wpi="http://schemas.microsoft.com/office/word/2010/wordprocessingInk" xmlns:wne="http://schemas.microsoft.com/office/word/2006/wordml" xmlns:wps="http://schemas.microsoft.com/office/word/2010/wordprocessingShape" mc:Ignorable="w14 w15 wp14">
+<w:hdr xmlns:wpc="http://schemas.microsoft.com/office/word/2010/wordprocessingCanvas" xmlns:cx="http://schemas.microsoft.com/office/drawing/2014/chartex" xmlns:cx1="http://schemas.microsoft.com/office/drawing/2015/9/8/chartex" xmlns:cx2="http://schemas.microsoft.com/office/drawing/2015/10/21/chartex" xmlns:mc="http://schemas.openxmlformats.org/markup-compatibility/2006" xmlns:o="urn:schemas-microsoft-com:office:office" xmlns:r="http://schemas.openxmlformats.org/officeDocument/2006/relationships" xmlns:m="http://schemas.openxmlformats.org/officeDocument/2006/math" xmlns:v="urn:schemas-microsoft-com:vml" xmlns:wp14="http://schemas.microsoft.com/office/word/2010/wordprocessingDrawing" xmlns:wp="http://schemas.openxmlformats.org/drawingml/2006/wordprocessingDrawing" xmlns:w10="urn:schemas-microsoft-com:office:word" xmlns:w="http://schemas.openxmlformats.org/wordprocessingml/2006/main" xmlns:w14="http://schemas.microsoft.com/office/word/2010/wordml" xmlns:w15="http://schemas.microsoft.com/office/word/2012/wordml" xmlns:w16se="http://schemas.microsoft.com/office/word/2015/wordml/symex" xmlns:wpg="http://schemas.microsoft.com/office/word/2010/wordprocessingGroup" xmlns:wpi="http://schemas.microsoft.com/office/word/2010/wordprocessingInk" xmlns:wne="http://schemas.microsoft.com/office/word/2006/wordml" xmlns:wps="http://schemas.microsoft.com/office/word/2010/wordprocessingShape" mc:Ignorable="w14 w15 w16se wp14">
   <w:p>
     <w:pPr>
       <w:pStyle w:val="Header"/>
@@ -7985,7 +8717,7 @@
 </file>
 
 <file path=word/header2.xml><?xml version="1.0" encoding="utf-8"?>
-<w:hdr xmlns:wpc="http://schemas.microsoft.com/office/word/2010/wordprocessingCanvas" xmlns:mc="http://schemas.openxmlformats.org/markup-compatibility/2006" xmlns:o="urn:schemas-microsoft-com:office:office" xmlns:r="http://schemas.openxmlformats.org/officeDocument/2006/relationships" xmlns:m="http://schemas.openxmlformats.org/officeDocument/2006/math" xmlns:v="urn:schemas-microsoft-com:vml" xmlns:wp14="http://schemas.microsoft.com/office/word/2010/wordprocessingDrawing" xmlns:wp="http://schemas.openxmlformats.org/drawingml/2006/wordprocessingDrawing" xmlns:w10="urn:schemas-microsoft-com:office:word" xmlns:w="http://schemas.openxmlformats.org/wordprocessingml/2006/main" xmlns:w14="http://schemas.microsoft.com/office/word/2010/wordml" xmlns:w15="http://schemas.microsoft.com/office/word/2012/wordml" xmlns:wpg="http://schemas.microsoft.com/office/word/2010/wordprocessingGroup" xmlns:wpi="http://schemas.microsoft.com/office/word/2010/wordprocessingInk" xmlns:wne="http://schemas.microsoft.com/office/word/2006/wordml" xmlns:wps="http://schemas.microsoft.com/office/word/2010/wordprocessingShape" mc:Ignorable="w14 w15 wp14">
+<w:hdr xmlns:wpc="http://schemas.microsoft.com/office/word/2010/wordprocessingCanvas" xmlns:cx="http://schemas.microsoft.com/office/drawing/2014/chartex" xmlns:cx1="http://schemas.microsoft.com/office/drawing/2015/9/8/chartex" xmlns:cx2="http://schemas.microsoft.com/office/drawing/2015/10/21/chartex" xmlns:mc="http://schemas.openxmlformats.org/markup-compatibility/2006" xmlns:o="urn:schemas-microsoft-com:office:office" xmlns:r="http://schemas.openxmlformats.org/officeDocument/2006/relationships" xmlns:m="http://schemas.openxmlformats.org/officeDocument/2006/math" xmlns:v="urn:schemas-microsoft-com:vml" xmlns:wp14="http://schemas.microsoft.com/office/word/2010/wordprocessingDrawing" xmlns:wp="http://schemas.openxmlformats.org/drawingml/2006/wordprocessingDrawing" xmlns:w10="urn:schemas-microsoft-com:office:word" xmlns:w="http://schemas.openxmlformats.org/wordprocessingml/2006/main" xmlns:w14="http://schemas.microsoft.com/office/word/2010/wordml" xmlns:w15="http://schemas.microsoft.com/office/word/2012/wordml" xmlns:w16se="http://schemas.microsoft.com/office/word/2015/wordml/symex" xmlns:wpg="http://schemas.microsoft.com/office/word/2010/wordprocessingGroup" xmlns:wpi="http://schemas.microsoft.com/office/word/2010/wordprocessingInk" xmlns:wne="http://schemas.microsoft.com/office/word/2006/wordml" xmlns:wps="http://schemas.microsoft.com/office/word/2010/wordprocessingShape" mc:Ignorable="w14 w15 w16se wp14">
   <w:p>
     <w:pPr>
       <w:pStyle w:val="Header"/>
@@ -8001,12 +8733,12 @@
 </file>
 
 <file path=word/numbering.xml><?xml version="1.0" encoding="utf-8"?>
-<w:numbering xmlns:wpc="http://schemas.microsoft.com/office/word/2010/wordprocessingCanvas" xmlns:mc="http://schemas.openxmlformats.org/markup-compatibility/2006" xmlns:o="urn:schemas-microsoft-com:office:office" xmlns:r="http://schemas.openxmlformats.org/officeDocument/2006/relationships" xmlns:m="http://schemas.openxmlformats.org/officeDocument/2006/math" xmlns:v="urn:schemas-microsoft-com:vml" xmlns:wp14="http://schemas.microsoft.com/office/word/2010/wordprocessingDrawing" xmlns:wp="http://schemas.openxmlformats.org/drawingml/2006/wordprocessingDrawing" xmlns:w10="urn:schemas-microsoft-com:office:word" xmlns:w="http://schemas.openxmlformats.org/wordprocessingml/2006/main" xmlns:w14="http://schemas.microsoft.com/office/word/2010/wordml" xmlns:w15="http://schemas.microsoft.com/office/word/2012/wordml" xmlns:wpg="http://schemas.microsoft.com/office/word/2010/wordprocessingGroup" xmlns:wpi="http://schemas.microsoft.com/office/word/2010/wordprocessingInk" xmlns:wne="http://schemas.microsoft.com/office/word/2006/wordml" xmlns:wps="http://schemas.microsoft.com/office/word/2010/wordprocessingShape" mc:Ignorable="w14 w15 wp14">
+<w:numbering xmlns:wpc="http://schemas.microsoft.com/office/word/2010/wordprocessingCanvas" xmlns:cx="http://schemas.microsoft.com/office/drawing/2014/chartex" xmlns:cx1="http://schemas.microsoft.com/office/drawing/2015/9/8/chartex" xmlns:cx2="http://schemas.microsoft.com/office/drawing/2015/10/21/chartex" xmlns:mc="http://schemas.openxmlformats.org/markup-compatibility/2006" xmlns:o="urn:schemas-microsoft-com:office:office" xmlns:r="http://schemas.openxmlformats.org/officeDocument/2006/relationships" xmlns:m="http://schemas.openxmlformats.org/officeDocument/2006/math" xmlns:v="urn:schemas-microsoft-com:vml" xmlns:wp14="http://schemas.microsoft.com/office/word/2010/wordprocessingDrawing" xmlns:wp="http://schemas.openxmlformats.org/drawingml/2006/wordprocessingDrawing" xmlns:w10="urn:schemas-microsoft-com:office:word" xmlns:w="http://schemas.openxmlformats.org/wordprocessingml/2006/main" xmlns:w14="http://schemas.microsoft.com/office/word/2010/wordml" xmlns:w15="http://schemas.microsoft.com/office/word/2012/wordml" xmlns:w16se="http://schemas.microsoft.com/office/word/2015/wordml/symex" xmlns:wpg="http://schemas.microsoft.com/office/word/2010/wordprocessingGroup" xmlns:wpi="http://schemas.microsoft.com/office/word/2010/wordprocessingInk" xmlns:wne="http://schemas.microsoft.com/office/word/2006/wordml" xmlns:wps="http://schemas.microsoft.com/office/word/2010/wordprocessingShape" mc:Ignorable="w14 w15 w16se wp14">
   <w:abstractNum w:abstractNumId="0" w15:restartNumberingAfterBreak="0">
     <w:nsid w:val="00126E82"/>
-    <w:multiLevelType w:val="hybridMultilevel"/>
-    <w:tmpl w:val="ECAC29E0"/>
-    <w:lvl w:ilvl="0" w:tplc="0416000F">
+    <w:multiLevelType w:val="multilevel"/>
+    <w:tmpl w:val="9754F980"/>
+    <w:lvl w:ilvl="0">
       <w:start w:val="1"/>
       <w:numFmt w:val="decimal"/>
       <w:lvlText w:val="%1."/>
@@ -8018,77 +8750,109 @@
         <w:rFonts w:hint="default"/>
       </w:rPr>
     </w:lvl>
-    <w:lvl w:ilvl="1" w:tplc="04160019" w:tentative="1">
-      <w:start w:val="1"/>
-      <w:numFmt w:val="lowerLetter"/>
-      <w:lvlText w:val="%2."/>
-      <w:lvlJc w:val="left"/>
-      <w:pPr>
-        <w:ind w:left="1440" w:hanging="360"/>
-      </w:pPr>
-    </w:lvl>
-    <w:lvl w:ilvl="2" w:tplc="0416001B" w:tentative="1">
-      <w:start w:val="1"/>
-      <w:numFmt w:val="lowerRoman"/>
-      <w:lvlText w:val="%3."/>
-      <w:lvlJc w:val="right"/>
-      <w:pPr>
-        <w:ind w:left="2160" w:hanging="180"/>
-      </w:pPr>
-    </w:lvl>
-    <w:lvl w:ilvl="3" w:tplc="0416000F" w:tentative="1">
+    <w:lvl w:ilvl="1">
       <w:start w:val="1"/>
       <w:numFmt w:val="decimal"/>
-      <w:lvlText w:val="%4."/>
-      <w:lvlJc w:val="left"/>
-      <w:pPr>
-        <w:ind w:left="2880" w:hanging="360"/>
-      </w:pPr>
-    </w:lvl>
-    <w:lvl w:ilvl="4" w:tplc="04160019" w:tentative="1">
-      <w:start w:val="1"/>
-      <w:numFmt w:val="lowerLetter"/>
-      <w:lvlText w:val="%5."/>
-      <w:lvlJc w:val="left"/>
-      <w:pPr>
-        <w:ind w:left="3600" w:hanging="360"/>
-      </w:pPr>
-    </w:lvl>
-    <w:lvl w:ilvl="5" w:tplc="0416001B" w:tentative="1">
-      <w:start w:val="1"/>
-      <w:numFmt w:val="lowerRoman"/>
-      <w:lvlText w:val="%6."/>
-      <w:lvlJc w:val="right"/>
-      <w:pPr>
-        <w:ind w:left="4320" w:hanging="180"/>
-      </w:pPr>
-    </w:lvl>
-    <w:lvl w:ilvl="6" w:tplc="0416000F" w:tentative="1">
+      <w:isLgl/>
+      <w:lvlText w:val="%1.%2"/>
+      <w:lvlJc w:val="left"/>
+      <w:pPr>
+        <w:ind w:left="720" w:hanging="360"/>
+      </w:pPr>
+      <w:rPr>
+        <w:rFonts w:hint="default"/>
+      </w:rPr>
+    </w:lvl>
+    <w:lvl w:ilvl="2">
       <w:start w:val="1"/>
       <w:numFmt w:val="decimal"/>
-      <w:lvlText w:val="%7."/>
-      <w:lvlJc w:val="left"/>
-      <w:pPr>
-        <w:ind w:left="5040" w:hanging="360"/>
-      </w:pPr>
-    </w:lvl>
-    <w:lvl w:ilvl="7" w:tplc="04160019" w:tentative="1">
-      <w:start w:val="1"/>
-      <w:numFmt w:val="lowerLetter"/>
-      <w:lvlText w:val="%8."/>
-      <w:lvlJc w:val="left"/>
-      <w:pPr>
-        <w:ind w:left="5760" w:hanging="360"/>
-      </w:pPr>
-    </w:lvl>
-    <w:lvl w:ilvl="8" w:tplc="0416001B" w:tentative="1">
-      <w:start w:val="1"/>
-      <w:numFmt w:val="lowerRoman"/>
-      <w:lvlText w:val="%9."/>
-      <w:lvlJc w:val="right"/>
-      <w:pPr>
-        <w:ind w:left="6480" w:hanging="180"/>
-      </w:pPr>
+      <w:isLgl/>
+      <w:lvlText w:val="%1.%2.%3"/>
+      <w:lvlJc w:val="left"/>
+      <w:pPr>
+        <w:ind w:left="1080" w:hanging="720"/>
+      </w:pPr>
+      <w:rPr>
+        <w:rFonts w:hint="default"/>
+      </w:rPr>
+    </w:lvl>
+    <w:lvl w:ilvl="3">
+      <w:start w:val="1"/>
+      <w:numFmt w:val="decimal"/>
+      <w:isLgl/>
+      <w:lvlText w:val="%1.%2.%3.%4"/>
+      <w:lvlJc w:val="left"/>
+      <w:pPr>
+        <w:ind w:left="1080" w:hanging="720"/>
+      </w:pPr>
+      <w:rPr>
+        <w:rFonts w:hint="default"/>
+      </w:rPr>
+    </w:lvl>
+    <w:lvl w:ilvl="4">
+      <w:start w:val="1"/>
+      <w:numFmt w:val="decimal"/>
+      <w:isLgl/>
+      <w:lvlText w:val="%1.%2.%3.%4.%5"/>
+      <w:lvlJc w:val="left"/>
+      <w:pPr>
+        <w:ind w:left="1440" w:hanging="1080"/>
+      </w:pPr>
+      <w:rPr>
+        <w:rFonts w:hint="default"/>
+      </w:rPr>
+    </w:lvl>
+    <w:lvl w:ilvl="5">
+      <w:start w:val="1"/>
+      <w:numFmt w:val="decimal"/>
+      <w:isLgl/>
+      <w:lvlText w:val="%1.%2.%3.%4.%5.%6"/>
+      <w:lvlJc w:val="left"/>
+      <w:pPr>
+        <w:ind w:left="1440" w:hanging="1080"/>
+      </w:pPr>
+      <w:rPr>
+        <w:rFonts w:hint="default"/>
+      </w:rPr>
+    </w:lvl>
+    <w:lvl w:ilvl="6">
+      <w:start w:val="1"/>
+      <w:numFmt w:val="decimal"/>
+      <w:isLgl/>
+      <w:lvlText w:val="%1.%2.%3.%4.%5.%6.%7"/>
+      <w:lvlJc w:val="left"/>
+      <w:pPr>
+        <w:ind w:left="1800" w:hanging="1440"/>
+      </w:pPr>
+      <w:rPr>
+        <w:rFonts w:hint="default"/>
+      </w:rPr>
+    </w:lvl>
+    <w:lvl w:ilvl="7">
+      <w:start w:val="1"/>
+      <w:numFmt w:val="decimal"/>
+      <w:isLgl/>
+      <w:lvlText w:val="%1.%2.%3.%4.%5.%6.%7.%8"/>
+      <w:lvlJc w:val="left"/>
+      <w:pPr>
+        <w:ind w:left="1800" w:hanging="1440"/>
+      </w:pPr>
+      <w:rPr>
+        <w:rFonts w:hint="default"/>
+      </w:rPr>
+    </w:lvl>
+    <w:lvl w:ilvl="8">
+      <w:start w:val="1"/>
+      <w:numFmt w:val="decimal"/>
+      <w:isLgl/>
+      <w:lvlText w:val="%1.%2.%3.%4.%5.%6.%7.%8.%9"/>
+      <w:lvlJc w:val="left"/>
+      <w:pPr>
+        <w:ind w:left="2160" w:hanging="1800"/>
+      </w:pPr>
+      <w:rPr>
+        <w:rFonts w:hint="default"/>
+      </w:rPr>
     </w:lvl>
   </w:abstractNum>
   <w:abstractNum w:abstractNumId="1" w15:restartNumberingAfterBreak="0">
@@ -8725,6 +9489,128 @@
     </w:lvl>
   </w:abstractNum>
   <w:abstractNum w:abstractNumId="7" w15:restartNumberingAfterBreak="0">
+    <w:nsid w:val="429E643B"/>
+    <w:multiLevelType w:val="multilevel"/>
+    <w:tmpl w:val="8E26CCAE"/>
+    <w:lvl w:ilvl="0">
+      <w:start w:val="1"/>
+      <w:numFmt w:val="decimal"/>
+      <w:lvlText w:val="%1"/>
+      <w:lvlJc w:val="left"/>
+      <w:pPr>
+        <w:ind w:left="720" w:hanging="360"/>
+      </w:pPr>
+      <w:rPr>
+        <w:rFonts w:hint="default"/>
+        <w:b/>
+      </w:rPr>
+    </w:lvl>
+    <w:lvl w:ilvl="1">
+      <w:start w:val="1"/>
+      <w:numFmt w:val="decimal"/>
+      <w:isLgl/>
+      <w:lvlText w:val="%1.%2"/>
+      <w:lvlJc w:val="left"/>
+      <w:pPr>
+        <w:ind w:left="720" w:hanging="360"/>
+      </w:pPr>
+      <w:rPr>
+        <w:rFonts w:hint="default"/>
+      </w:rPr>
+    </w:lvl>
+    <w:lvl w:ilvl="2">
+      <w:start w:val="1"/>
+      <w:numFmt w:val="decimal"/>
+      <w:isLgl/>
+      <w:lvlText w:val="%1.%2.%3"/>
+      <w:lvlJc w:val="left"/>
+      <w:pPr>
+        <w:ind w:left="1080" w:hanging="720"/>
+      </w:pPr>
+      <w:rPr>
+        <w:rFonts w:hint="default"/>
+      </w:rPr>
+    </w:lvl>
+    <w:lvl w:ilvl="3">
+      <w:start w:val="1"/>
+      <w:numFmt w:val="decimal"/>
+      <w:isLgl/>
+      <w:lvlText w:val="%1.%2.%3.%4"/>
+      <w:lvlJc w:val="left"/>
+      <w:pPr>
+        <w:ind w:left="1080" w:hanging="720"/>
+      </w:pPr>
+      <w:rPr>
+        <w:rFonts w:hint="default"/>
+      </w:rPr>
+    </w:lvl>
+    <w:lvl w:ilvl="4">
+      <w:start w:val="1"/>
+      <w:numFmt w:val="decimal"/>
+      <w:isLgl/>
+      <w:lvlText w:val="%1.%2.%3.%4.%5"/>
+      <w:lvlJc w:val="left"/>
+      <w:pPr>
+        <w:ind w:left="1440" w:hanging="1080"/>
+      </w:pPr>
+      <w:rPr>
+        <w:rFonts w:hint="default"/>
+      </w:rPr>
+    </w:lvl>
+    <w:lvl w:ilvl="5">
+      <w:start w:val="1"/>
+      <w:numFmt w:val="decimal"/>
+      <w:isLgl/>
+      <w:lvlText w:val="%1.%2.%3.%4.%5.%6"/>
+      <w:lvlJc w:val="left"/>
+      <w:pPr>
+        <w:ind w:left="1440" w:hanging="1080"/>
+      </w:pPr>
+      <w:rPr>
+        <w:rFonts w:hint="default"/>
+      </w:rPr>
+    </w:lvl>
+    <w:lvl w:ilvl="6">
+      <w:start w:val="1"/>
+      <w:numFmt w:val="decimal"/>
+      <w:isLgl/>
+      <w:lvlText w:val="%1.%2.%3.%4.%5.%6.%7"/>
+      <w:lvlJc w:val="left"/>
+      <w:pPr>
+        <w:ind w:left="1800" w:hanging="1440"/>
+      </w:pPr>
+      <w:rPr>
+        <w:rFonts w:hint="default"/>
+      </w:rPr>
+    </w:lvl>
+    <w:lvl w:ilvl="7">
+      <w:start w:val="1"/>
+      <w:numFmt w:val="decimal"/>
+      <w:isLgl/>
+      <w:lvlText w:val="%1.%2.%3.%4.%5.%6.%7.%8"/>
+      <w:lvlJc w:val="left"/>
+      <w:pPr>
+        <w:ind w:left="1800" w:hanging="1440"/>
+      </w:pPr>
+      <w:rPr>
+        <w:rFonts w:hint="default"/>
+      </w:rPr>
+    </w:lvl>
+    <w:lvl w:ilvl="8">
+      <w:start w:val="1"/>
+      <w:numFmt w:val="decimal"/>
+      <w:isLgl/>
+      <w:lvlText w:val="%1.%2.%3.%4.%5.%6.%7.%8.%9"/>
+      <w:lvlJc w:val="left"/>
+      <w:pPr>
+        <w:ind w:left="2160" w:hanging="1800"/>
+      </w:pPr>
+      <w:rPr>
+        <w:rFonts w:hint="default"/>
+      </w:rPr>
+    </w:lvl>
+  </w:abstractNum>
+  <w:abstractNum w:abstractNumId="8" w15:restartNumberingAfterBreak="0">
     <w:nsid w:val="455E5F85"/>
     <w:multiLevelType w:val="hybridMultilevel"/>
     <w:tmpl w:val="DFD206FE"/>
@@ -8836,7 +9722,7 @@
       </w:rPr>
     </w:lvl>
   </w:abstractNum>
-  <w:abstractNum w:abstractNumId="8" w15:restartNumberingAfterBreak="0">
+  <w:abstractNum w:abstractNumId="9" w15:restartNumberingAfterBreak="0">
     <w:nsid w:val="5A897A0C"/>
     <w:multiLevelType w:val="hybridMultilevel"/>
     <w:tmpl w:val="9AF0983A"/>
@@ -8926,7 +9812,7 @@
       </w:pPr>
     </w:lvl>
   </w:abstractNum>
-  <w:abstractNum w:abstractNumId="9" w15:restartNumberingAfterBreak="0">
+  <w:abstractNum w:abstractNumId="10" w15:restartNumberingAfterBreak="0">
     <w:nsid w:val="63EE6125"/>
     <w:multiLevelType w:val="hybridMultilevel"/>
     <w:tmpl w:val="02DE3EDA"/>
@@ -9016,7 +9902,7 @@
       </w:pPr>
     </w:lvl>
   </w:abstractNum>
-  <w:abstractNum w:abstractNumId="10" w15:restartNumberingAfterBreak="0">
+  <w:abstractNum w:abstractNumId="11" w15:restartNumberingAfterBreak="0">
     <w:nsid w:val="6555355E"/>
     <w:multiLevelType w:val="multilevel"/>
     <w:tmpl w:val="4912A174"/>
@@ -9129,7 +10015,7 @@
       </w:rPr>
     </w:lvl>
   </w:abstractNum>
-  <w:abstractNum w:abstractNumId="11" w15:restartNumberingAfterBreak="0">
+  <w:abstractNum w:abstractNumId="12" w15:restartNumberingAfterBreak="0">
     <w:nsid w:val="67A320B9"/>
     <w:multiLevelType w:val="multilevel"/>
     <w:tmpl w:val="728CF59C"/>
@@ -9251,10 +10137,10 @@
       </w:rPr>
     </w:lvl>
   </w:abstractNum>
-  <w:abstractNum w:abstractNumId="12" w15:restartNumberingAfterBreak="0">
+  <w:abstractNum w:abstractNumId="13" w15:restartNumberingAfterBreak="0">
     <w:nsid w:val="6C401717"/>
     <w:multiLevelType w:val="multilevel"/>
-    <w:tmpl w:val="8E26CCAE"/>
+    <w:tmpl w:val="49CCA3B0"/>
     <w:lvl w:ilvl="0">
       <w:start w:val="1"/>
       <w:numFmt w:val="decimal"/>
@@ -9272,7 +10158,7 @@
       <w:start w:val="1"/>
       <w:numFmt w:val="decimal"/>
       <w:isLgl/>
-      <w:lvlText w:val="%1.%2"/>
+      <w:lvlText w:val="%1.1.1"/>
       <w:lvlJc w:val="left"/>
       <w:pPr>
         <w:ind w:left="720" w:hanging="360"/>
@@ -9373,7 +10259,7 @@
       </w:rPr>
     </w:lvl>
   </w:abstractNum>
-  <w:abstractNum w:abstractNumId="13" w15:restartNumberingAfterBreak="0">
+  <w:abstractNum w:abstractNumId="14" w15:restartNumberingAfterBreak="0">
     <w:nsid w:val="6DBE4E2C"/>
     <w:multiLevelType w:val="multilevel"/>
     <w:tmpl w:val="76783F62"/>
@@ -9486,7 +10372,7 @@
       </w:rPr>
     </w:lvl>
   </w:abstractNum>
-  <w:abstractNum w:abstractNumId="14" w15:restartNumberingAfterBreak="0">
+  <w:abstractNum w:abstractNumId="15" w15:restartNumberingAfterBreak="0">
     <w:nsid w:val="75D70719"/>
     <w:multiLevelType w:val="multilevel"/>
     <w:tmpl w:val="D1D0B746"/>
@@ -9599,7 +10485,7 @@
       </w:rPr>
     </w:lvl>
   </w:abstractNum>
-  <w:abstractNum w:abstractNumId="15" w15:restartNumberingAfterBreak="0">
+  <w:abstractNum w:abstractNumId="16" w15:restartNumberingAfterBreak="0">
     <w:nsid w:val="7B3E57D0"/>
     <w:multiLevelType w:val="multilevel"/>
     <w:tmpl w:val="4190948E"/>
@@ -9722,28 +10608,28 @@
     <w:abstractNumId w:val="5"/>
   </w:num>
   <w:num w:numId="4">
-    <w:abstractNumId w:val="7"/>
+    <w:abstractNumId w:val="8"/>
   </w:num>
   <w:num w:numId="5">
-    <w:abstractNumId w:val="10"/>
+    <w:abstractNumId w:val="11"/>
   </w:num>
   <w:num w:numId="6">
-    <w:abstractNumId w:val="13"/>
+    <w:abstractNumId w:val="14"/>
   </w:num>
   <w:num w:numId="7">
     <w:abstractNumId w:val="6"/>
   </w:num>
   <w:num w:numId="8">
-    <w:abstractNumId w:val="14"/>
+    <w:abstractNumId w:val="15"/>
   </w:num>
   <w:num w:numId="9">
-    <w:abstractNumId w:val="15"/>
+    <w:abstractNumId w:val="16"/>
   </w:num>
   <w:num w:numId="10">
     <w:abstractNumId w:val="1"/>
   </w:num>
   <w:num w:numId="11">
-    <w:abstractNumId w:val="8"/>
+    <w:abstractNumId w:val="9"/>
   </w:num>
   <w:num w:numId="12">
     <w:abstractNumId w:val="4"/>
@@ -9752,19 +10638,22 @@
     <w:abstractNumId w:val="0"/>
   </w:num>
   <w:num w:numId="14">
+    <w:abstractNumId w:val="13"/>
+  </w:num>
+  <w:num w:numId="15">
+    <w:abstractNumId w:val="10"/>
+  </w:num>
+  <w:num w:numId="16">
     <w:abstractNumId w:val="12"/>
   </w:num>
-  <w:num w:numId="15">
-    <w:abstractNumId w:val="9"/>
-  </w:num>
-  <w:num w:numId="16">
-    <w:abstractNumId w:val="11"/>
+  <w:num w:numId="17">
+    <w:abstractNumId w:val="7"/>
   </w:num>
 </w:numbering>
 </file>
 
 <file path=word/styles.xml><?xml version="1.0" encoding="utf-8"?>
-<w:styles xmlns:mc="http://schemas.openxmlformats.org/markup-compatibility/2006" xmlns:r="http://schemas.openxmlformats.org/officeDocument/2006/relationships" xmlns:w="http://schemas.openxmlformats.org/wordprocessingml/2006/main" xmlns:w14="http://schemas.microsoft.com/office/word/2010/wordml" xmlns:w15="http://schemas.microsoft.com/office/word/2012/wordml" mc:Ignorable="w14 w15">
+<w:styles xmlns:mc="http://schemas.openxmlformats.org/markup-compatibility/2006" xmlns:r="http://schemas.openxmlformats.org/officeDocument/2006/relationships" xmlns:w="http://schemas.openxmlformats.org/wordprocessingml/2006/main" xmlns:w14="http://schemas.microsoft.com/office/word/2010/wordml" xmlns:w15="http://schemas.microsoft.com/office/word/2012/wordml" xmlns:w16se="http://schemas.microsoft.com/office/word/2015/wordml/symex" mc:Ignorable="w14 w15 w16se">
   <w:docDefaults>
     <w:rPrDefault>
       <w:rPr>
@@ -9781,7 +10670,7 @@
       </w:pPr>
     </w:pPrDefault>
   </w:docDefaults>
-  <w:latentStyles w:defLockedState="0" w:defUIPriority="99" w:defSemiHidden="0" w:defUnhideWhenUsed="0" w:defQFormat="0" w:count="371">
+  <w:latentStyles w:defLockedState="0" w:defUIPriority="99" w:defSemiHidden="0" w:defUnhideWhenUsed="0" w:defQFormat="0" w:count="373">
     <w:lsdException w:name="Normal" w:uiPriority="0" w:qFormat="1"/>
     <w:lsdException w:name="heading 1" w:uiPriority="9" w:qFormat="1"/>
     <w:lsdException w:name="heading 2" w:semiHidden="1" w:uiPriority="9" w:unhideWhenUsed="1" w:qFormat="1"/>
@@ -9887,7 +10776,6 @@
     <w:lsdException w:name="HTML Sample" w:semiHidden="1" w:unhideWhenUsed="1"/>
     <w:lsdException w:name="HTML Typewriter" w:semiHidden="1" w:unhideWhenUsed="1"/>
     <w:lsdException w:name="HTML Variable" w:semiHidden="1" w:unhideWhenUsed="1"/>
-    <w:lsdException w:name="Normal Table" w:semiHidden="1" w:unhideWhenUsed="1"/>
     <w:lsdException w:name="annotation subject" w:semiHidden="1" w:unhideWhenUsed="1"/>
     <w:lsdException w:name="No List" w:semiHidden="1" w:unhideWhenUsed="1"/>
     <w:lsdException w:name="Outline List 1" w:semiHidden="1" w:unhideWhenUsed="1"/>
@@ -9933,11 +10821,9 @@
     <w:lsdException w:name="Table Subtle 1" w:semiHidden="1" w:unhideWhenUsed="1"/>
     <w:lsdException w:name="Table Subtle 2" w:semiHidden="1" w:unhideWhenUsed="1"/>
     <w:lsdException w:name="Table Web 1" w:semiHidden="1" w:unhideWhenUsed="1"/>
-    <w:lsdException w:name="Table Web 2" w:semiHidden="1" w:unhideWhenUsed="1"/>
     <w:lsdException w:name="Table Web 3" w:semiHidden="1" w:unhideWhenUsed="1"/>
     <w:lsdException w:name="Balloon Text" w:semiHidden="1" w:unhideWhenUsed="1"/>
     <w:lsdException w:name="Table Grid" w:uiPriority="59"/>
-    <w:lsdException w:name="Table Theme" w:semiHidden="1" w:unhideWhenUsed="1"/>
     <w:lsdException w:name="Placeholder Text" w:semiHidden="1"/>
     <w:lsdException w:name="No Spacing" w:uiPriority="1" w:qFormat="1"/>
     <w:lsdException w:name="Light Shading" w:uiPriority="60"/>
@@ -10153,6 +11039,8 @@
     <w:lsdException w:name="List Table 5 Dark Accent 6" w:uiPriority="50"/>
     <w:lsdException w:name="List Table 6 Colorful Accent 6" w:uiPriority="51"/>
     <w:lsdException w:name="List Table 7 Colorful Accent 6" w:uiPriority="52"/>
+    <w:lsdException w:name="Mention" w:semiHidden="1" w:unhideWhenUsed="1"/>
+    <w:lsdException w:name="Smart Hyperlink" w:semiHidden="1" w:unhideWhenUsed="1"/>
   </w:latentStyles>
   <w:style w:type="paragraph" w:default="1" w:styleId="Normal">
     <w:name w:val="Normal"/>
@@ -11184,7 +12072,7 @@
 </file>
 
 <file path=customXml/itemProps1.xml><?xml version="1.0" encoding="utf-8"?>
-<ds:datastoreItem xmlns:ds="http://schemas.openxmlformats.org/officeDocument/2006/customXml" ds:itemID="{DD56C896-5593-4B18-8476-EEE1B5E86F92}">
+<ds:datastoreItem xmlns:ds="http://schemas.openxmlformats.org/officeDocument/2006/customXml" ds:itemID="{1120D94C-EB39-419C-9461-D104BCB76912}">
   <ds:schemaRefs>
     <ds:schemaRef ds:uri="http://schemas.openxmlformats.org/officeDocument/2006/bibliography"/>
   </ds:schemaRefs>

</xml_diff>

<commit_message>
Modificado capitulo 3. (GFT)
</commit_message>
<xml_diff>
--- a/release/TCC - Danilo de Lucas.docx
+++ b/release/TCC - Danilo de Lucas.docx
@@ -1,6 +1,6 @@
 
 <file path=word/document.xml><?xml version="1.0" encoding="utf-8"?>
-<w:document xmlns:wpc="http://schemas.microsoft.com/office/word/2010/wordprocessingCanvas" xmlns:cx="http://schemas.microsoft.com/office/drawing/2014/chartex" xmlns:cx1="http://schemas.microsoft.com/office/drawing/2015/9/8/chartex" xmlns:cx2="http://schemas.microsoft.com/office/drawing/2015/10/21/chartex" xmlns:mc="http://schemas.openxmlformats.org/markup-compatibility/2006" xmlns:o="urn:schemas-microsoft-com:office:office" xmlns:r="http://schemas.openxmlformats.org/officeDocument/2006/relationships" xmlns:m="http://schemas.openxmlformats.org/officeDocument/2006/math" xmlns:v="urn:schemas-microsoft-com:vml" xmlns:wp14="http://schemas.microsoft.com/office/word/2010/wordprocessingDrawing" xmlns:wp="http://schemas.openxmlformats.org/drawingml/2006/wordprocessingDrawing" xmlns:w10="urn:schemas-microsoft-com:office:word" xmlns:w="http://schemas.openxmlformats.org/wordprocessingml/2006/main" xmlns:w14="http://schemas.microsoft.com/office/word/2010/wordml" xmlns:w15="http://schemas.microsoft.com/office/word/2012/wordml" xmlns:w16se="http://schemas.microsoft.com/office/word/2015/wordml/symex" xmlns:wpg="http://schemas.microsoft.com/office/word/2010/wordprocessingGroup" xmlns:wpi="http://schemas.microsoft.com/office/word/2010/wordprocessingInk" xmlns:wne="http://schemas.microsoft.com/office/word/2006/wordml" xmlns:wps="http://schemas.microsoft.com/office/word/2010/wordprocessingShape" mc:Ignorable="w14 w15 w16se wp14">
+<w:document xmlns:wpc="http://schemas.microsoft.com/office/word/2010/wordprocessingCanvas" xmlns:mc="http://schemas.openxmlformats.org/markup-compatibility/2006" xmlns:o="urn:schemas-microsoft-com:office:office" xmlns:r="http://schemas.openxmlformats.org/officeDocument/2006/relationships" xmlns:m="http://schemas.openxmlformats.org/officeDocument/2006/math" xmlns:v="urn:schemas-microsoft-com:vml" xmlns:wp14="http://schemas.microsoft.com/office/word/2010/wordprocessingDrawing" xmlns:wp="http://schemas.openxmlformats.org/drawingml/2006/wordprocessingDrawing" xmlns:w10="urn:schemas-microsoft-com:office:word" xmlns:w="http://schemas.openxmlformats.org/wordprocessingml/2006/main" xmlns:w14="http://schemas.microsoft.com/office/word/2010/wordml" xmlns:w15="http://schemas.microsoft.com/office/word/2012/wordml" xmlns:wpg="http://schemas.microsoft.com/office/word/2010/wordprocessingGroup" xmlns:wpi="http://schemas.microsoft.com/office/word/2010/wordprocessingInk" xmlns:wne="http://schemas.microsoft.com/office/word/2006/wordml" xmlns:wps="http://schemas.microsoft.com/office/word/2010/wordprocessingShape" mc:Ignorable="w14 w15 wp14">
   <w:body>
     <w:p>
       <w:pPr>
@@ -1259,8 +1259,18 @@
           <w:szCs w:val="24"/>
         </w:rPr>
         <w:tab/>
-        <w:t>Non-player Character</w:t>
-      </w:r>
+        <w:t xml:space="preserve">Non-player </w:t>
+      </w:r>
+      <w:proofErr w:type="spellStart"/>
+      <w:r>
+        <w:rPr>
+          <w:rFonts w:ascii="Times New Roman" w:hAnsi="Times New Roman"/>
+          <w:sz w:val="24"/>
+          <w:szCs w:val="24"/>
+        </w:rPr>
+        <w:t>Character</w:t>
+      </w:r>
+      <w:proofErr w:type="spellEnd"/>
     </w:p>
     <w:p>
       <w:pPr>
@@ -1331,7 +1341,24 @@
           <w:szCs w:val="24"/>
         </w:rPr>
         <w:tab/>
-        <w:t>Super Mario World</w:t>
+      </w:r>
+      <w:proofErr w:type="spellStart"/>
+      <w:r>
+        <w:rPr>
+          <w:rFonts w:ascii="Times New Roman" w:hAnsi="Times New Roman"/>
+          <w:sz w:val="24"/>
+          <w:szCs w:val="24"/>
+        </w:rPr>
+        <w:t>Super</w:t>
+      </w:r>
+      <w:proofErr w:type="spellEnd"/>
+      <w:r>
+        <w:rPr>
+          <w:rFonts w:ascii="Times New Roman" w:hAnsi="Times New Roman"/>
+          <w:sz w:val="24"/>
+          <w:szCs w:val="24"/>
+        </w:rPr>
+        <w:t xml:space="preserve"> Mario World</w:t>
       </w:r>
     </w:p>
     <w:p>
@@ -1478,8 +1505,22 @@
           <w:lang w:val="en-US"/>
         </w:rPr>
         <w:tab/>
-        <w:t>Tool Assisted Speedrun</w:t>
-      </w:r>
+        <w:t xml:space="preserve">Tool Assisted </w:t>
+      </w:r>
+      <w:proofErr w:type="spellStart"/>
+      <w:r>
+        <w:rPr>
+          <w:rStyle w:val="normaltextrun"/>
+          <w:rFonts w:ascii="Times New Roman" w:hAnsi="Times New Roman"/>
+          <w:color w:val="000000"/>
+          <w:sz w:val="24"/>
+          <w:szCs w:val="24"/>
+          <w:shd w:val="clear" w:color="auto" w:fill="FFFFFF"/>
+          <w:lang w:val="en-US"/>
+        </w:rPr>
+        <w:t>Speedrun</w:t>
+      </w:r>
+      <w:proofErr w:type="spellEnd"/>
     </w:p>
     <w:p>
       <w:pPr>
@@ -1874,7 +1915,7 @@
             </w:rPr>
             <w:fldChar w:fldCharType="separate"/>
           </w:r>
-          <w:hyperlink w:anchor="_Toc461391541" w:history="1">
+          <w:hyperlink w:anchor="_Toc461806109" w:history="1">
             <w:r>
               <w:rPr>
                 <w:rStyle w:val="Hyperlink"/>
@@ -1923,7 +1964,7 @@
                 <w:noProof/>
                 <w:webHidden/>
               </w:rPr>
-              <w:instrText xml:space="preserve"> PAGEREF _Toc461391541 \h </w:instrText>
+              <w:instrText xml:space="preserve"> PAGEREF _Toc461806109 \h </w:instrText>
             </w:r>
             <w:r>
               <w:rPr>
@@ -1943,7 +1984,7 @@
                 <w:noProof/>
                 <w:webHidden/>
               </w:rPr>
-              <w:t>4</w:t>
+              <w:t>5</w:t>
             </w:r>
             <w:r>
               <w:rPr>
@@ -1958,6 +1999,7 @@
           <w:pPr>
             <w:pStyle w:val="TOC1"/>
             <w:tabs>
+              <w:tab w:val="left" w:pos="440"/>
               <w:tab w:val="right" w:leader="dot" w:pos="9061"/>
             </w:tabs>
             <w:rPr>
@@ -1966,17 +2008,34 @@
               <w:lang w:eastAsia="pt-BR"/>
             </w:rPr>
           </w:pPr>
-          <w:hyperlink w:anchor="_Toc461391542" w:history="1">
+          <w:hyperlink w:anchor="_Toc461806110" w:history="1">
             <w:r>
               <w:rPr>
                 <w:rStyle w:val="Hyperlink"/>
-                <w:rFonts w:ascii="Times New Roman" w:hAnsi="Times New Roman"/>
+                <w:rFonts w:ascii="Times New Roman" w:eastAsia="Times New Roman" w:hAnsi="Times New Roman"/>
                 <w:b/>
-                <w:bCs/>
                 <w:noProof/>
-                <w:lang w:bidi="hi-IN"/>
+                <w:lang w:eastAsia="pt-BR"/>
               </w:rPr>
-              <w:t>REFERÊNCIAS</w:t>
+              <w:t>2</w:t>
+            </w:r>
+            <w:r>
+              <w:rPr>
+                <w:rFonts w:asciiTheme="minorHAnsi" w:eastAsiaTheme="minorEastAsia" w:hAnsiTheme="minorHAnsi" w:cstheme="minorBidi"/>
+                <w:noProof/>
+                <w:lang w:eastAsia="pt-BR"/>
+              </w:rPr>
+              <w:tab/>
+            </w:r>
+            <w:r>
+              <w:rPr>
+                <w:rStyle w:val="Hyperlink"/>
+                <w:rFonts w:ascii="Times New Roman" w:eastAsia="Times New Roman" w:hAnsi="Times New Roman"/>
+                <w:b/>
+                <w:noProof/>
+                <w:lang w:eastAsia="pt-BR"/>
+              </w:rPr>
+              <w:t>INTELIGÊNCIA ARTIFICIAL EM JOGOS</w:t>
             </w:r>
             <w:r>
               <w:rPr>
@@ -1997,7 +2056,7 @@
                 <w:noProof/>
                 <w:webHidden/>
               </w:rPr>
-              <w:instrText xml:space="preserve"> PAGEREF _Toc461391542 \h </w:instrText>
+              <w:instrText xml:space="preserve"> PAGEREF _Toc461806110 \h </w:instrText>
             </w:r>
             <w:r>
               <w:rPr>
@@ -2030,8 +2089,895 @@
         </w:p>
         <w:p>
           <w:pPr>
+            <w:pStyle w:val="TOC1"/>
+            <w:tabs>
+              <w:tab w:val="left" w:pos="440"/>
+              <w:tab w:val="right" w:leader="dot" w:pos="9061"/>
+            </w:tabs>
+            <w:rPr>
+              <w:rFonts w:asciiTheme="minorHAnsi" w:eastAsiaTheme="minorEastAsia" w:hAnsiTheme="minorHAnsi" w:cstheme="minorBidi"/>
+              <w:noProof/>
+              <w:lang w:eastAsia="pt-BR"/>
+            </w:rPr>
+          </w:pPr>
+          <w:hyperlink w:anchor="_Toc461806111" w:history="1">
+            <w:r>
+              <w:rPr>
+                <w:rStyle w:val="Hyperlink"/>
+                <w:rFonts w:ascii="Times New Roman" w:hAnsi="Times New Roman"/>
+                <w:b/>
+                <w:noProof/>
+              </w:rPr>
+              <w:t>3</w:t>
+            </w:r>
+            <w:r>
+              <w:rPr>
+                <w:rFonts w:asciiTheme="minorHAnsi" w:eastAsiaTheme="minorEastAsia" w:hAnsiTheme="minorHAnsi" w:cstheme="minorBidi"/>
+                <w:noProof/>
+                <w:lang w:eastAsia="pt-BR"/>
+              </w:rPr>
+              <w:tab/>
+            </w:r>
+            <w:r>
+              <w:rPr>
+                <w:rStyle w:val="Hyperlink"/>
+                <w:rFonts w:ascii="Times New Roman" w:hAnsi="Times New Roman"/>
+                <w:b/>
+                <w:noProof/>
+              </w:rPr>
+              <w:t>Métodos de Classificação</w:t>
+            </w:r>
+            <w:r>
+              <w:rPr>
+                <w:noProof/>
+                <w:webHidden/>
+              </w:rPr>
+              <w:tab/>
+            </w:r>
+            <w:r>
+              <w:rPr>
+                <w:noProof/>
+                <w:webHidden/>
+              </w:rPr>
+              <w:fldChar w:fldCharType="begin"/>
+            </w:r>
+            <w:r>
+              <w:rPr>
+                <w:noProof/>
+                <w:webHidden/>
+              </w:rPr>
+              <w:instrText xml:space="preserve"> PAGEREF _Toc461806111 \h </w:instrText>
+            </w:r>
+            <w:r>
+              <w:rPr>
+                <w:noProof/>
+                <w:webHidden/>
+              </w:rPr>
+            </w:r>
+            <w:r>
+              <w:rPr>
+                <w:noProof/>
+                <w:webHidden/>
+              </w:rPr>
+              <w:fldChar w:fldCharType="separate"/>
+            </w:r>
+            <w:r>
+              <w:rPr>
+                <w:noProof/>
+                <w:webHidden/>
+              </w:rPr>
+              <w:t>8</w:t>
+            </w:r>
+            <w:r>
+              <w:rPr>
+                <w:noProof/>
+                <w:webHidden/>
+              </w:rPr>
+              <w:fldChar w:fldCharType="end"/>
+            </w:r>
+          </w:hyperlink>
+        </w:p>
+        <w:p>
+          <w:pPr>
+            <w:pStyle w:val="TOC2"/>
+            <w:tabs>
+              <w:tab w:val="left" w:pos="880"/>
+              <w:tab w:val="right" w:leader="dot" w:pos="9061"/>
+            </w:tabs>
+            <w:rPr>
+              <w:rFonts w:asciiTheme="minorHAnsi" w:eastAsiaTheme="minorEastAsia" w:hAnsiTheme="minorHAnsi" w:cstheme="minorBidi"/>
+              <w:noProof/>
+              <w:lang w:eastAsia="pt-BR"/>
+            </w:rPr>
+          </w:pPr>
+          <w:hyperlink w:anchor="_Toc461806112" w:history="1">
+            <w:r>
+              <w:rPr>
+                <w:rStyle w:val="Hyperlink"/>
+                <w:rFonts w:ascii="Times New Roman" w:hAnsi="Times New Roman"/>
+                <w:b/>
+                <w:noProof/>
+              </w:rPr>
+              <w:t>3.1</w:t>
+            </w:r>
+            <w:r>
+              <w:rPr>
+                <w:rFonts w:asciiTheme="minorHAnsi" w:eastAsiaTheme="minorEastAsia" w:hAnsiTheme="minorHAnsi" w:cstheme="minorBidi"/>
+                <w:noProof/>
+                <w:lang w:eastAsia="pt-BR"/>
+              </w:rPr>
+              <w:tab/>
+            </w:r>
+            <w:r>
+              <w:rPr>
+                <w:rStyle w:val="Hyperlink"/>
+                <w:rFonts w:ascii="Times New Roman" w:hAnsi="Times New Roman"/>
+                <w:b/>
+                <w:noProof/>
+              </w:rPr>
+              <w:t>Métodos Baseados em Regra</w:t>
+            </w:r>
+            <w:r>
+              <w:rPr>
+                <w:noProof/>
+                <w:webHidden/>
+              </w:rPr>
+              <w:tab/>
+            </w:r>
+            <w:r>
+              <w:rPr>
+                <w:noProof/>
+                <w:webHidden/>
+              </w:rPr>
+              <w:fldChar w:fldCharType="begin"/>
+            </w:r>
+            <w:r>
+              <w:rPr>
+                <w:noProof/>
+                <w:webHidden/>
+              </w:rPr>
+              <w:instrText xml:space="preserve"> PAGEREF _Toc461806112 \h </w:instrText>
+            </w:r>
+            <w:r>
+              <w:rPr>
+                <w:noProof/>
+                <w:webHidden/>
+              </w:rPr>
+            </w:r>
+            <w:r>
+              <w:rPr>
+                <w:noProof/>
+                <w:webHidden/>
+              </w:rPr>
+              <w:fldChar w:fldCharType="separate"/>
+            </w:r>
+            <w:r>
+              <w:rPr>
+                <w:noProof/>
+                <w:webHidden/>
+              </w:rPr>
+              <w:t>9</w:t>
+            </w:r>
+            <w:r>
+              <w:rPr>
+                <w:noProof/>
+                <w:webHidden/>
+              </w:rPr>
+              <w:fldChar w:fldCharType="end"/>
+            </w:r>
+          </w:hyperlink>
+        </w:p>
+        <w:p>
+          <w:pPr>
+            <w:pStyle w:val="TOC2"/>
+            <w:tabs>
+              <w:tab w:val="left" w:pos="880"/>
+              <w:tab w:val="right" w:leader="dot" w:pos="9061"/>
+            </w:tabs>
+            <w:rPr>
+              <w:rFonts w:asciiTheme="minorHAnsi" w:eastAsiaTheme="minorEastAsia" w:hAnsiTheme="minorHAnsi" w:cstheme="minorBidi"/>
+              <w:noProof/>
+              <w:lang w:eastAsia="pt-BR"/>
+            </w:rPr>
+          </w:pPr>
+          <w:hyperlink w:anchor="_Toc461806113" w:history="1">
+            <w:r>
+              <w:rPr>
+                <w:rStyle w:val="Hyperlink"/>
+                <w:rFonts w:ascii="Times New Roman" w:hAnsi="Times New Roman"/>
+                <w:b/>
+                <w:noProof/>
+              </w:rPr>
+              <w:t>3.2</w:t>
+            </w:r>
+            <w:r>
+              <w:rPr>
+                <w:rFonts w:asciiTheme="minorHAnsi" w:eastAsiaTheme="minorEastAsia" w:hAnsiTheme="minorHAnsi" w:cstheme="minorBidi"/>
+                <w:noProof/>
+                <w:lang w:eastAsia="pt-BR"/>
+              </w:rPr>
+              <w:tab/>
+            </w:r>
+            <w:r>
+              <w:rPr>
+                <w:rStyle w:val="Hyperlink"/>
+                <w:rFonts w:ascii="Times New Roman" w:hAnsi="Times New Roman"/>
+                <w:b/>
+                <w:noProof/>
+              </w:rPr>
+              <w:t>Métodos Probabilísticos</w:t>
+            </w:r>
+            <w:r>
+              <w:rPr>
+                <w:noProof/>
+                <w:webHidden/>
+              </w:rPr>
+              <w:tab/>
+            </w:r>
+            <w:r>
+              <w:rPr>
+                <w:noProof/>
+                <w:webHidden/>
+              </w:rPr>
+              <w:fldChar w:fldCharType="begin"/>
+            </w:r>
+            <w:r>
+              <w:rPr>
+                <w:noProof/>
+                <w:webHidden/>
+              </w:rPr>
+              <w:instrText xml:space="preserve"> PAGEREF _Toc461806113 \h </w:instrText>
+            </w:r>
+            <w:r>
+              <w:rPr>
+                <w:noProof/>
+                <w:webHidden/>
+              </w:rPr>
+            </w:r>
+            <w:r>
+              <w:rPr>
+                <w:noProof/>
+                <w:webHidden/>
+              </w:rPr>
+              <w:fldChar w:fldCharType="separate"/>
+            </w:r>
+            <w:r>
+              <w:rPr>
+                <w:noProof/>
+                <w:webHidden/>
+              </w:rPr>
+              <w:t>9</w:t>
+            </w:r>
+            <w:r>
+              <w:rPr>
+                <w:noProof/>
+                <w:webHidden/>
+              </w:rPr>
+              <w:fldChar w:fldCharType="end"/>
+            </w:r>
+          </w:hyperlink>
+        </w:p>
+        <w:p>
+          <w:pPr>
+            <w:pStyle w:val="TOC2"/>
+            <w:tabs>
+              <w:tab w:val="left" w:pos="880"/>
+              <w:tab w:val="right" w:leader="dot" w:pos="9061"/>
+            </w:tabs>
+            <w:rPr>
+              <w:rFonts w:asciiTheme="minorHAnsi" w:eastAsiaTheme="minorEastAsia" w:hAnsiTheme="minorHAnsi" w:cstheme="minorBidi"/>
+              <w:noProof/>
+              <w:lang w:eastAsia="pt-BR"/>
+            </w:rPr>
+          </w:pPr>
+          <w:hyperlink w:anchor="_Toc461806114" w:history="1">
+            <w:r>
+              <w:rPr>
+                <w:rStyle w:val="Hyperlink"/>
+                <w:rFonts w:ascii="Times New Roman" w:hAnsi="Times New Roman"/>
+                <w:b/>
+                <w:noProof/>
+              </w:rPr>
+              <w:t>3.3</w:t>
+            </w:r>
+            <w:r>
+              <w:rPr>
+                <w:rFonts w:asciiTheme="minorHAnsi" w:eastAsiaTheme="minorEastAsia" w:hAnsiTheme="minorHAnsi" w:cstheme="minorBidi"/>
+                <w:noProof/>
+                <w:lang w:eastAsia="pt-BR"/>
+              </w:rPr>
+              <w:tab/>
+            </w:r>
+            <w:r>
+              <w:rPr>
+                <w:rStyle w:val="Hyperlink"/>
+                <w:rFonts w:ascii="Times New Roman" w:hAnsi="Times New Roman"/>
+                <w:b/>
+                <w:noProof/>
+              </w:rPr>
+              <w:t>Métodos SVM</w:t>
+            </w:r>
+            <w:r>
+              <w:rPr>
+                <w:noProof/>
+                <w:webHidden/>
+              </w:rPr>
+              <w:tab/>
+            </w:r>
+            <w:r>
+              <w:rPr>
+                <w:noProof/>
+                <w:webHidden/>
+              </w:rPr>
+              <w:fldChar w:fldCharType="begin"/>
+            </w:r>
+            <w:r>
+              <w:rPr>
+                <w:noProof/>
+                <w:webHidden/>
+              </w:rPr>
+              <w:instrText xml:space="preserve"> PAGEREF _Toc461806114 \h </w:instrText>
+            </w:r>
+            <w:r>
+              <w:rPr>
+                <w:noProof/>
+                <w:webHidden/>
+              </w:rPr>
+            </w:r>
+            <w:r>
+              <w:rPr>
+                <w:noProof/>
+                <w:webHidden/>
+              </w:rPr>
+              <w:fldChar w:fldCharType="separate"/>
+            </w:r>
+            <w:r>
+              <w:rPr>
+                <w:noProof/>
+                <w:webHidden/>
+              </w:rPr>
+              <w:t>9</w:t>
+            </w:r>
+            <w:r>
+              <w:rPr>
+                <w:noProof/>
+                <w:webHidden/>
+              </w:rPr>
+              <w:fldChar w:fldCharType="end"/>
+            </w:r>
+          </w:hyperlink>
+        </w:p>
+        <w:p>
+          <w:pPr>
+            <w:pStyle w:val="TOC2"/>
+            <w:tabs>
+              <w:tab w:val="left" w:pos="880"/>
+              <w:tab w:val="right" w:leader="dot" w:pos="9061"/>
+            </w:tabs>
+            <w:rPr>
+              <w:rFonts w:asciiTheme="minorHAnsi" w:eastAsiaTheme="minorEastAsia" w:hAnsiTheme="minorHAnsi" w:cstheme="minorBidi"/>
+              <w:noProof/>
+              <w:lang w:eastAsia="pt-BR"/>
+            </w:rPr>
+          </w:pPr>
+          <w:hyperlink w:anchor="_Toc461806115" w:history="1">
+            <w:r>
+              <w:rPr>
+                <w:rStyle w:val="Hyperlink"/>
+                <w:rFonts w:ascii="Times New Roman" w:hAnsi="Times New Roman"/>
+                <w:b/>
+                <w:noProof/>
+              </w:rPr>
+              <w:t>3.4</w:t>
+            </w:r>
+            <w:r>
+              <w:rPr>
+                <w:rFonts w:asciiTheme="minorHAnsi" w:eastAsiaTheme="minorEastAsia" w:hAnsiTheme="minorHAnsi" w:cstheme="minorBidi"/>
+                <w:noProof/>
+                <w:lang w:eastAsia="pt-BR"/>
+              </w:rPr>
+              <w:tab/>
+            </w:r>
+            <w:r>
+              <w:rPr>
+                <w:rStyle w:val="Hyperlink"/>
+                <w:rFonts w:ascii="Times New Roman" w:hAnsi="Times New Roman"/>
+                <w:b/>
+                <w:noProof/>
+              </w:rPr>
+              <w:t>Métodos Baseados em Instancia</w:t>
+            </w:r>
+            <w:r>
+              <w:rPr>
+                <w:noProof/>
+                <w:webHidden/>
+              </w:rPr>
+              <w:tab/>
+            </w:r>
+            <w:r>
+              <w:rPr>
+                <w:noProof/>
+                <w:webHidden/>
+              </w:rPr>
+              <w:fldChar w:fldCharType="begin"/>
+            </w:r>
+            <w:r>
+              <w:rPr>
+                <w:noProof/>
+                <w:webHidden/>
+              </w:rPr>
+              <w:instrText xml:space="preserve"> PAGEREF _Toc461806115 \h </w:instrText>
+            </w:r>
+            <w:r>
+              <w:rPr>
+                <w:noProof/>
+                <w:webHidden/>
+              </w:rPr>
+            </w:r>
+            <w:r>
+              <w:rPr>
+                <w:noProof/>
+                <w:webHidden/>
+              </w:rPr>
+              <w:fldChar w:fldCharType="separate"/>
+            </w:r>
+            <w:r>
+              <w:rPr>
+                <w:noProof/>
+                <w:webHidden/>
+              </w:rPr>
+              <w:t>9</w:t>
+            </w:r>
+            <w:r>
+              <w:rPr>
+                <w:noProof/>
+                <w:webHidden/>
+              </w:rPr>
+              <w:fldChar w:fldCharType="end"/>
+            </w:r>
+          </w:hyperlink>
+        </w:p>
+        <w:p>
+          <w:pPr>
+            <w:pStyle w:val="TOC2"/>
+            <w:tabs>
+              <w:tab w:val="left" w:pos="880"/>
+              <w:tab w:val="right" w:leader="dot" w:pos="9061"/>
+            </w:tabs>
+            <w:rPr>
+              <w:rFonts w:asciiTheme="minorHAnsi" w:eastAsiaTheme="minorEastAsia" w:hAnsiTheme="minorHAnsi" w:cstheme="minorBidi"/>
+              <w:noProof/>
+              <w:lang w:eastAsia="pt-BR"/>
+            </w:rPr>
+          </w:pPr>
+          <w:hyperlink w:anchor="_Toc461806116" w:history="1">
+            <w:r>
+              <w:rPr>
+                <w:rStyle w:val="Hyperlink"/>
+                <w:rFonts w:ascii="Times New Roman" w:hAnsi="Times New Roman"/>
+                <w:b/>
+                <w:noProof/>
+              </w:rPr>
+              <w:t>3.5</w:t>
+            </w:r>
+            <w:r>
+              <w:rPr>
+                <w:rFonts w:asciiTheme="minorHAnsi" w:eastAsiaTheme="minorEastAsia" w:hAnsiTheme="minorHAnsi" w:cstheme="minorBidi"/>
+                <w:noProof/>
+                <w:lang w:eastAsia="pt-BR"/>
+              </w:rPr>
+              <w:tab/>
+            </w:r>
+            <w:r>
+              <w:rPr>
+                <w:rStyle w:val="Hyperlink"/>
+                <w:rFonts w:ascii="Times New Roman" w:hAnsi="Times New Roman"/>
+                <w:b/>
+                <w:noProof/>
+              </w:rPr>
+              <w:t>Redes Neurais</w:t>
+            </w:r>
+            <w:r>
+              <w:rPr>
+                <w:noProof/>
+                <w:webHidden/>
+              </w:rPr>
+              <w:tab/>
+            </w:r>
+            <w:r>
+              <w:rPr>
+                <w:noProof/>
+                <w:webHidden/>
+              </w:rPr>
+              <w:fldChar w:fldCharType="begin"/>
+            </w:r>
+            <w:r>
+              <w:rPr>
+                <w:noProof/>
+                <w:webHidden/>
+              </w:rPr>
+              <w:instrText xml:space="preserve"> PAGEREF _Toc461806116 \h </w:instrText>
+            </w:r>
+            <w:r>
+              <w:rPr>
+                <w:noProof/>
+                <w:webHidden/>
+              </w:rPr>
+            </w:r>
+            <w:r>
+              <w:rPr>
+                <w:noProof/>
+                <w:webHidden/>
+              </w:rPr>
+              <w:fldChar w:fldCharType="separate"/>
+            </w:r>
+            <w:r>
+              <w:rPr>
+                <w:noProof/>
+                <w:webHidden/>
+              </w:rPr>
+              <w:t>9</w:t>
+            </w:r>
+            <w:r>
+              <w:rPr>
+                <w:noProof/>
+                <w:webHidden/>
+              </w:rPr>
+              <w:fldChar w:fldCharType="end"/>
+            </w:r>
+          </w:hyperlink>
+        </w:p>
+        <w:p>
+          <w:pPr>
+            <w:pStyle w:val="TOC2"/>
+            <w:tabs>
+              <w:tab w:val="left" w:pos="880"/>
+              <w:tab w:val="right" w:leader="dot" w:pos="9061"/>
+            </w:tabs>
+            <w:rPr>
+              <w:rFonts w:asciiTheme="minorHAnsi" w:eastAsiaTheme="minorEastAsia" w:hAnsiTheme="minorHAnsi" w:cstheme="minorBidi"/>
+              <w:noProof/>
+              <w:lang w:eastAsia="pt-BR"/>
+            </w:rPr>
+          </w:pPr>
+          <w:hyperlink w:anchor="_Toc461806117" w:history="1">
+            <w:r>
+              <w:rPr>
+                <w:rStyle w:val="Hyperlink"/>
+                <w:rFonts w:ascii="Times New Roman" w:hAnsi="Times New Roman"/>
+                <w:b/>
+                <w:noProof/>
+              </w:rPr>
+              <w:t>3.6</w:t>
+            </w:r>
+            <w:r>
+              <w:rPr>
+                <w:rFonts w:asciiTheme="minorHAnsi" w:eastAsiaTheme="minorEastAsia" w:hAnsiTheme="minorHAnsi" w:cstheme="minorBidi"/>
+                <w:noProof/>
+                <w:lang w:eastAsia="pt-BR"/>
+              </w:rPr>
+              <w:tab/>
+            </w:r>
+            <w:r>
+              <w:rPr>
+                <w:rStyle w:val="Hyperlink"/>
+                <w:rFonts w:ascii="Times New Roman" w:hAnsi="Times New Roman"/>
+                <w:b/>
+                <w:noProof/>
+              </w:rPr>
+              <w:t>Árvores de Decisão</w:t>
+            </w:r>
+            <w:r>
+              <w:rPr>
+                <w:noProof/>
+                <w:webHidden/>
+              </w:rPr>
+              <w:tab/>
+            </w:r>
+            <w:r>
+              <w:rPr>
+                <w:noProof/>
+                <w:webHidden/>
+              </w:rPr>
+              <w:fldChar w:fldCharType="begin"/>
+            </w:r>
+            <w:r>
+              <w:rPr>
+                <w:noProof/>
+                <w:webHidden/>
+              </w:rPr>
+              <w:instrText xml:space="preserve"> PAGEREF _Toc461806117 \h </w:instrText>
+            </w:r>
+            <w:r>
+              <w:rPr>
+                <w:noProof/>
+                <w:webHidden/>
+              </w:rPr>
+            </w:r>
+            <w:r>
+              <w:rPr>
+                <w:noProof/>
+                <w:webHidden/>
+              </w:rPr>
+              <w:fldChar w:fldCharType="separate"/>
+            </w:r>
+            <w:r>
+              <w:rPr>
+                <w:noProof/>
+                <w:webHidden/>
+              </w:rPr>
+              <w:t>9</w:t>
+            </w:r>
+            <w:r>
+              <w:rPr>
+                <w:noProof/>
+                <w:webHidden/>
+              </w:rPr>
+              <w:fldChar w:fldCharType="end"/>
+            </w:r>
+          </w:hyperlink>
+        </w:p>
+        <w:p>
+          <w:pPr>
+            <w:pStyle w:val="TOC3"/>
+            <w:tabs>
+              <w:tab w:val="left" w:pos="1320"/>
+              <w:tab w:val="right" w:leader="dot" w:pos="9061"/>
+            </w:tabs>
+            <w:rPr>
+              <w:rFonts w:cstheme="minorBidi"/>
+              <w:noProof/>
+              <w:lang w:val="pt-BR" w:eastAsia="pt-BR"/>
+            </w:rPr>
+          </w:pPr>
+          <w:hyperlink w:anchor="_Toc461806118" w:history="1">
+            <w:r>
+              <w:rPr>
+                <w:rStyle w:val="Hyperlink"/>
+                <w:rFonts w:ascii="Times New Roman" w:hAnsi="Times New Roman"/>
+                <w:b/>
+                <w:noProof/>
+              </w:rPr>
+              <w:t>3.1.1</w:t>
+            </w:r>
+            <w:r>
+              <w:rPr>
+                <w:rFonts w:cstheme="minorBidi"/>
+                <w:noProof/>
+                <w:lang w:val="pt-BR" w:eastAsia="pt-BR"/>
+              </w:rPr>
+              <w:tab/>
+            </w:r>
+            <w:r>
+              <w:rPr>
+                <w:rStyle w:val="Hyperlink"/>
+                <w:rFonts w:ascii="Times New Roman" w:hAnsi="Times New Roman"/>
+                <w:b/>
+                <w:noProof/>
+              </w:rPr>
+              <w:t>Função de Entropia</w:t>
+            </w:r>
+            <w:r>
+              <w:rPr>
+                <w:noProof/>
+                <w:webHidden/>
+              </w:rPr>
+              <w:tab/>
+            </w:r>
+            <w:r>
+              <w:rPr>
+                <w:noProof/>
+                <w:webHidden/>
+              </w:rPr>
+              <w:fldChar w:fldCharType="begin"/>
+            </w:r>
+            <w:r>
+              <w:rPr>
+                <w:noProof/>
+                <w:webHidden/>
+              </w:rPr>
+              <w:instrText xml:space="preserve"> PAGEREF _Toc461806118 \h </w:instrText>
+            </w:r>
+            <w:r>
+              <w:rPr>
+                <w:noProof/>
+                <w:webHidden/>
+              </w:rPr>
+            </w:r>
+            <w:r>
+              <w:rPr>
+                <w:noProof/>
+                <w:webHidden/>
+              </w:rPr>
+              <w:fldChar w:fldCharType="separate"/>
+            </w:r>
+            <w:r>
+              <w:rPr>
+                <w:noProof/>
+                <w:webHidden/>
+              </w:rPr>
+              <w:t>10</w:t>
+            </w:r>
+            <w:r>
+              <w:rPr>
+                <w:noProof/>
+                <w:webHidden/>
+              </w:rPr>
+              <w:fldChar w:fldCharType="end"/>
+            </w:r>
+          </w:hyperlink>
+        </w:p>
+        <w:p>
+          <w:pPr>
+            <w:pStyle w:val="TOC3"/>
+            <w:tabs>
+              <w:tab w:val="left" w:pos="1320"/>
+              <w:tab w:val="right" w:leader="dot" w:pos="9061"/>
+            </w:tabs>
+            <w:rPr>
+              <w:rFonts w:cstheme="minorBidi"/>
+              <w:noProof/>
+              <w:lang w:val="pt-BR" w:eastAsia="pt-BR"/>
+            </w:rPr>
+          </w:pPr>
+          <w:hyperlink w:anchor="_Toc461806119" w:history="1">
+            <w:r>
+              <w:rPr>
+                <w:rStyle w:val="Hyperlink"/>
+                <w:rFonts w:ascii="Times New Roman" w:hAnsi="Times New Roman"/>
+                <w:b/>
+                <w:noProof/>
+              </w:rPr>
+              <w:t>3.1.2</w:t>
+            </w:r>
+            <w:r>
+              <w:rPr>
+                <w:rFonts w:cstheme="minorBidi"/>
+                <w:noProof/>
+                <w:lang w:val="pt-BR" w:eastAsia="pt-BR"/>
+              </w:rPr>
+              <w:tab/>
+            </w:r>
+            <w:r>
+              <w:rPr>
+                <w:rStyle w:val="Hyperlink"/>
+                <w:rFonts w:ascii="Times New Roman" w:hAnsi="Times New Roman"/>
+                <w:b/>
+                <w:noProof/>
+              </w:rPr>
+              <w:t>Função de Ganho</w:t>
+            </w:r>
+            <w:r>
+              <w:rPr>
+                <w:noProof/>
+                <w:webHidden/>
+              </w:rPr>
+              <w:tab/>
+            </w:r>
+            <w:r>
+              <w:rPr>
+                <w:noProof/>
+                <w:webHidden/>
+              </w:rPr>
+              <w:fldChar w:fldCharType="begin"/>
+            </w:r>
+            <w:r>
+              <w:rPr>
+                <w:noProof/>
+                <w:webHidden/>
+              </w:rPr>
+              <w:instrText xml:space="preserve"> PAGEREF _Toc461806119 \h </w:instrText>
+            </w:r>
+            <w:r>
+              <w:rPr>
+                <w:noProof/>
+                <w:webHidden/>
+              </w:rPr>
+            </w:r>
+            <w:r>
+              <w:rPr>
+                <w:noProof/>
+                <w:webHidden/>
+              </w:rPr>
+              <w:fldChar w:fldCharType="separate"/>
+            </w:r>
+            <w:r>
+              <w:rPr>
+                <w:noProof/>
+                <w:webHidden/>
+              </w:rPr>
+              <w:t>10</w:t>
+            </w:r>
+            <w:r>
+              <w:rPr>
+                <w:noProof/>
+                <w:webHidden/>
+              </w:rPr>
+              <w:fldChar w:fldCharType="end"/>
+            </w:r>
+          </w:hyperlink>
+        </w:p>
+        <w:p>
+          <w:pPr>
+            <w:pStyle w:val="TOC1"/>
+            <w:tabs>
+              <w:tab w:val="right" w:leader="dot" w:pos="9061"/>
+            </w:tabs>
+            <w:rPr>
+              <w:rFonts w:asciiTheme="minorHAnsi" w:eastAsiaTheme="minorEastAsia" w:hAnsiTheme="minorHAnsi" w:cstheme="minorBidi"/>
+              <w:noProof/>
+              <w:lang w:eastAsia="pt-BR"/>
+            </w:rPr>
+          </w:pPr>
+          <w:hyperlink w:anchor="_Toc461806120" w:history="1">
+            <w:r>
+              <w:rPr>
+                <w:rStyle w:val="Hyperlink"/>
+                <w:rFonts w:ascii="Times New Roman" w:hAnsi="Times New Roman"/>
+                <w:b/>
+                <w:bCs/>
+                <w:noProof/>
+                <w:lang w:val="en-US" w:bidi="hi-IN"/>
+              </w:rPr>
+              <w:t>REFERÊNCIAS</w:t>
+            </w:r>
+            <w:r>
+              <w:rPr>
+                <w:noProof/>
+                <w:webHidden/>
+              </w:rPr>
+              <w:tab/>
+            </w:r>
+            <w:r>
+              <w:rPr>
+                <w:noProof/>
+                <w:webHidden/>
+              </w:rPr>
+              <w:fldChar w:fldCharType="begin"/>
+            </w:r>
+            <w:r>
+              <w:rPr>
+                <w:noProof/>
+                <w:webHidden/>
+              </w:rPr>
+              <w:instrText xml:space="preserve"> PAGEREF _Toc461806120 \h </w:instrText>
+            </w:r>
+            <w:r>
+              <w:rPr>
+                <w:noProof/>
+                <w:webHidden/>
+              </w:rPr>
+            </w:r>
+            <w:r>
+              <w:rPr>
+                <w:noProof/>
+                <w:webHidden/>
+              </w:rPr>
+              <w:fldChar w:fldCharType="separate"/>
+            </w:r>
+            <w:r>
+              <w:rPr>
+                <w:noProof/>
+                <w:webHidden/>
+              </w:rPr>
+              <w:t>11</w:t>
+            </w:r>
+            <w:r>
+              <w:rPr>
+                <w:noProof/>
+                <w:webHidden/>
+              </w:rPr>
+              <w:fldChar w:fldCharType="end"/>
+            </w:r>
+          </w:hyperlink>
+        </w:p>
+        <w:p>
+          <w:pPr>
             <w:rPr>
               <w:rFonts w:ascii="Times New Roman" w:hAnsi="Times New Roman"/>
+              <w:b/>
+              <w:bCs/>
+              <w:noProof/>
               <w:sz w:val="24"/>
               <w:szCs w:val="24"/>
             </w:rPr>
@@ -2050,339 +2996,23 @@
         </w:p>
       </w:sdtContent>
     </w:sdt>
-    <w:p>
-      <w:pPr>
-        <w:rPr>
-          <w:rFonts w:ascii="Times New Roman" w:hAnsi="Times New Roman"/>
-          <w:sz w:val="24"/>
-          <w:szCs w:val="24"/>
-          <w:lang w:eastAsia="pt-BR"/>
-        </w:rPr>
-      </w:pPr>
-    </w:p>
-    <w:p>
-      <w:pPr>
-        <w:pStyle w:val="ListParagraph"/>
-        <w:ind w:firstLine="567"/>
-        <w:jc w:val="both"/>
-        <w:rPr>
-          <w:rFonts w:ascii="Times New Roman" w:hAnsi="Times New Roman"/>
-          <w:sz w:val="24"/>
-          <w:szCs w:val="24"/>
-        </w:rPr>
-      </w:pPr>
-    </w:p>
-    <w:p>
-      <w:pPr>
-        <w:pStyle w:val="ListParagraph"/>
-        <w:ind w:firstLine="567"/>
-        <w:jc w:val="both"/>
-        <w:rPr>
-          <w:rFonts w:ascii="Times New Roman" w:hAnsi="Times New Roman"/>
-          <w:sz w:val="24"/>
-          <w:szCs w:val="24"/>
-        </w:rPr>
-      </w:pPr>
-    </w:p>
-    <w:p>
-      <w:pPr>
-        <w:pStyle w:val="ListParagraph"/>
-        <w:ind w:firstLine="567"/>
-        <w:jc w:val="both"/>
-        <w:rPr>
-          <w:rFonts w:ascii="Times New Roman" w:hAnsi="Times New Roman"/>
-          <w:sz w:val="24"/>
-          <w:szCs w:val="24"/>
-        </w:rPr>
-      </w:pPr>
-    </w:p>
-    <w:p>
-      <w:pPr>
-        <w:pStyle w:val="ListParagraph"/>
-        <w:ind w:firstLine="567"/>
-        <w:jc w:val="both"/>
-        <w:rPr>
-          <w:rFonts w:ascii="Times New Roman" w:hAnsi="Times New Roman"/>
-          <w:sz w:val="24"/>
-          <w:szCs w:val="24"/>
-        </w:rPr>
-      </w:pPr>
-    </w:p>
-    <w:p>
-      <w:pPr>
-        <w:pStyle w:val="ListParagraph"/>
-        <w:ind w:firstLine="567"/>
-        <w:jc w:val="both"/>
-        <w:rPr>
-          <w:rFonts w:ascii="Times New Roman" w:hAnsi="Times New Roman"/>
-          <w:sz w:val="24"/>
-          <w:szCs w:val="24"/>
-        </w:rPr>
-      </w:pPr>
-    </w:p>
-    <w:p>
-      <w:pPr>
-        <w:pStyle w:val="ListParagraph"/>
-        <w:ind w:firstLine="567"/>
-        <w:jc w:val="both"/>
-        <w:rPr>
-          <w:rFonts w:ascii="Times New Roman" w:hAnsi="Times New Roman"/>
-          <w:sz w:val="24"/>
-          <w:szCs w:val="24"/>
-        </w:rPr>
-      </w:pPr>
-    </w:p>
-    <w:p>
-      <w:pPr>
-        <w:pStyle w:val="ListParagraph"/>
-        <w:ind w:firstLine="567"/>
-        <w:jc w:val="both"/>
-        <w:rPr>
-          <w:rFonts w:ascii="Times New Roman" w:hAnsi="Times New Roman"/>
-          <w:sz w:val="24"/>
-          <w:szCs w:val="24"/>
-        </w:rPr>
-      </w:pPr>
-    </w:p>
-    <w:p>
-      <w:pPr>
-        <w:pStyle w:val="ListParagraph"/>
-        <w:ind w:firstLine="567"/>
-        <w:jc w:val="both"/>
-        <w:rPr>
-          <w:rFonts w:ascii="Times New Roman" w:hAnsi="Times New Roman"/>
-          <w:sz w:val="24"/>
-          <w:szCs w:val="24"/>
-        </w:rPr>
-      </w:pPr>
-    </w:p>
-    <w:p>
-      <w:pPr>
-        <w:pStyle w:val="ListParagraph"/>
-        <w:ind w:firstLine="567"/>
-        <w:jc w:val="both"/>
-        <w:rPr>
-          <w:rFonts w:ascii="Times New Roman" w:hAnsi="Times New Roman"/>
-          <w:sz w:val="24"/>
-          <w:szCs w:val="24"/>
-        </w:rPr>
-      </w:pPr>
-    </w:p>
-    <w:p>
-      <w:pPr>
-        <w:pStyle w:val="ListParagraph"/>
-        <w:ind w:firstLine="567"/>
-        <w:jc w:val="both"/>
-        <w:rPr>
-          <w:rFonts w:ascii="Times New Roman" w:hAnsi="Times New Roman"/>
-          <w:sz w:val="24"/>
-          <w:szCs w:val="24"/>
-        </w:rPr>
-      </w:pPr>
-    </w:p>
-    <w:p>
-      <w:pPr>
-        <w:pStyle w:val="ListParagraph"/>
-        <w:ind w:firstLine="567"/>
-        <w:jc w:val="both"/>
-        <w:rPr>
-          <w:rFonts w:ascii="Times New Roman" w:hAnsi="Times New Roman"/>
-          <w:sz w:val="24"/>
-          <w:szCs w:val="24"/>
-        </w:rPr>
-      </w:pPr>
-    </w:p>
-    <w:p>
-      <w:pPr>
-        <w:pStyle w:val="ListParagraph"/>
-        <w:ind w:firstLine="567"/>
-        <w:jc w:val="both"/>
-        <w:rPr>
-          <w:rFonts w:ascii="Times New Roman" w:hAnsi="Times New Roman"/>
-          <w:sz w:val="24"/>
-          <w:szCs w:val="24"/>
-        </w:rPr>
-      </w:pPr>
-    </w:p>
-    <w:p>
-      <w:pPr>
-        <w:pStyle w:val="ListParagraph"/>
-        <w:ind w:firstLine="567"/>
-        <w:jc w:val="both"/>
-        <w:rPr>
-          <w:rFonts w:ascii="Times New Roman" w:hAnsi="Times New Roman"/>
-          <w:sz w:val="24"/>
-          <w:szCs w:val="24"/>
-        </w:rPr>
-      </w:pPr>
-    </w:p>
-    <w:p>
-      <w:pPr>
-        <w:pStyle w:val="ListParagraph"/>
-        <w:ind w:firstLine="567"/>
-        <w:jc w:val="both"/>
-        <w:rPr>
-          <w:rFonts w:ascii="Times New Roman" w:hAnsi="Times New Roman"/>
-          <w:sz w:val="24"/>
-          <w:szCs w:val="24"/>
-        </w:rPr>
-      </w:pPr>
-    </w:p>
-    <w:p>
-      <w:pPr>
-        <w:pStyle w:val="ListParagraph"/>
-        <w:ind w:firstLine="567"/>
-        <w:jc w:val="both"/>
-        <w:rPr>
-          <w:rFonts w:ascii="Times New Roman" w:hAnsi="Times New Roman"/>
-          <w:sz w:val="24"/>
-          <w:szCs w:val="24"/>
-        </w:rPr>
-      </w:pPr>
-    </w:p>
-    <w:p>
-      <w:pPr>
-        <w:pStyle w:val="ListParagraph"/>
-        <w:ind w:firstLine="567"/>
-        <w:jc w:val="both"/>
-        <w:rPr>
-          <w:rFonts w:ascii="Times New Roman" w:hAnsi="Times New Roman"/>
-          <w:sz w:val="24"/>
-          <w:szCs w:val="24"/>
-        </w:rPr>
-      </w:pPr>
-    </w:p>
-    <w:p>
-      <w:pPr>
-        <w:pStyle w:val="ListParagraph"/>
-        <w:ind w:firstLine="567"/>
-        <w:jc w:val="both"/>
-        <w:rPr>
-          <w:rFonts w:ascii="Times New Roman" w:hAnsi="Times New Roman"/>
-          <w:sz w:val="24"/>
-          <w:szCs w:val="24"/>
-        </w:rPr>
-      </w:pPr>
-    </w:p>
-    <w:p>
-      <w:pPr>
-        <w:pStyle w:val="ListParagraph"/>
-        <w:ind w:firstLine="567"/>
-        <w:jc w:val="both"/>
-        <w:rPr>
-          <w:rFonts w:ascii="Times New Roman" w:hAnsi="Times New Roman"/>
-          <w:sz w:val="24"/>
-          <w:szCs w:val="24"/>
-        </w:rPr>
-      </w:pPr>
-    </w:p>
-    <w:p>
-      <w:pPr>
-        <w:pStyle w:val="ListParagraph"/>
-        <w:ind w:firstLine="567"/>
-        <w:jc w:val="both"/>
-        <w:rPr>
-          <w:rFonts w:ascii="Times New Roman" w:hAnsi="Times New Roman"/>
-          <w:sz w:val="24"/>
-          <w:szCs w:val="24"/>
-        </w:rPr>
-      </w:pPr>
-    </w:p>
-    <w:p>
-      <w:pPr>
-        <w:pStyle w:val="ListParagraph"/>
-        <w:ind w:firstLine="567"/>
-        <w:jc w:val="both"/>
-        <w:rPr>
-          <w:rFonts w:ascii="Times New Roman" w:hAnsi="Times New Roman"/>
-          <w:sz w:val="24"/>
-          <w:szCs w:val="24"/>
-        </w:rPr>
-      </w:pPr>
-    </w:p>
-    <w:p>
-      <w:pPr>
-        <w:pStyle w:val="ListParagraph"/>
-        <w:ind w:firstLine="567"/>
-        <w:jc w:val="both"/>
-        <w:rPr>
-          <w:rFonts w:ascii="Times New Roman" w:hAnsi="Times New Roman"/>
-          <w:sz w:val="24"/>
-          <w:szCs w:val="24"/>
-        </w:rPr>
-      </w:pPr>
-    </w:p>
-    <w:p>
-      <w:pPr>
-        <w:pStyle w:val="ListParagraph"/>
-        <w:ind w:firstLine="567"/>
-        <w:jc w:val="both"/>
-        <w:rPr>
-          <w:rFonts w:ascii="Times New Roman" w:hAnsi="Times New Roman"/>
-          <w:sz w:val="24"/>
-          <w:szCs w:val="24"/>
-        </w:rPr>
-      </w:pPr>
-    </w:p>
-    <w:p>
-      <w:pPr>
-        <w:pStyle w:val="ListParagraph"/>
-        <w:ind w:firstLine="567"/>
-        <w:jc w:val="both"/>
-        <w:rPr>
-          <w:rFonts w:ascii="Times New Roman" w:hAnsi="Times New Roman"/>
-          <w:sz w:val="24"/>
-          <w:szCs w:val="24"/>
-        </w:rPr>
-      </w:pPr>
-    </w:p>
-    <w:p>
-      <w:pPr>
-        <w:pStyle w:val="ListParagraph"/>
-        <w:ind w:firstLine="567"/>
-        <w:jc w:val="both"/>
-        <w:rPr>
-          <w:rFonts w:ascii="Times New Roman" w:hAnsi="Times New Roman"/>
-          <w:sz w:val="24"/>
-          <w:szCs w:val="24"/>
-        </w:rPr>
-      </w:pPr>
-    </w:p>
-    <w:p>
-      <w:pPr>
-        <w:pStyle w:val="ListParagraph"/>
-        <w:ind w:firstLine="567"/>
-        <w:jc w:val="both"/>
-        <w:rPr>
-          <w:rFonts w:ascii="Times New Roman" w:hAnsi="Times New Roman"/>
-          <w:sz w:val="24"/>
-          <w:szCs w:val="24"/>
-        </w:rPr>
-      </w:pPr>
-    </w:p>
-    <w:p>
-      <w:pPr>
-        <w:pStyle w:val="ListParagraph"/>
-        <w:ind w:firstLine="567"/>
-        <w:jc w:val="both"/>
-        <w:rPr>
-          <w:rFonts w:ascii="Times New Roman" w:hAnsi="Times New Roman"/>
-          <w:sz w:val="24"/>
-          <w:szCs w:val="24"/>
-        </w:rPr>
-      </w:pPr>
-    </w:p>
-    <w:p>
-      <w:pPr>
-        <w:pStyle w:val="ListParagraph"/>
-        <w:ind w:firstLine="567"/>
-        <w:jc w:val="both"/>
-        <w:rPr>
-          <w:rFonts w:ascii="Times New Roman" w:hAnsi="Times New Roman"/>
-          <w:sz w:val="24"/>
-          <w:szCs w:val="24"/>
-        </w:rPr>
-      </w:pPr>
+    <w:bookmarkStart w:id="1" w:name="_Toc461806109" w:displacedByCustomXml="prev"/>
+    <w:p>
+      <w:pPr>
+        <w:rPr>
+          <w:rFonts w:ascii="Times New Roman" w:hAnsi="Times New Roman"/>
+          <w:sz w:val="24"/>
+          <w:szCs w:val="24"/>
+        </w:rPr>
+      </w:pPr>
+      <w:r>
+        <w:rPr>
+          <w:rFonts w:ascii="Times New Roman" w:hAnsi="Times New Roman"/>
+          <w:b/>
+          <w:bCs/>
+        </w:rPr>
+        <w:br w:type="page"/>
+      </w:r>
     </w:p>
     <w:p>
       <w:pPr>
@@ -2397,7 +3027,6 @@
           <w:rFonts w:ascii="Times New Roman" w:hAnsi="Times New Roman" w:cs="Times New Roman"/>
         </w:rPr>
       </w:pPr>
-      <w:bookmarkStart w:id="1" w:name="_Toc461391541"/>
       <w:r>
         <w:rPr>
           <w:rFonts w:ascii="Times New Roman" w:hAnsi="Times New Roman" w:cs="Times New Roman"/>
@@ -2499,11 +3128,19 @@
         </w:rPr>
         <w:t xml:space="preserve">obstáculos e </w:t>
       </w:r>
-      <w:r>
-        <w:rPr>
-          <w:rFonts w:ascii="Times New Roman" w:hAnsi="Times New Roman" w:cs="Times New Roman"/>
-        </w:rPr>
-        <w:t>NPC’s (</w:t>
+      <w:proofErr w:type="spellStart"/>
+      <w:r>
+        <w:rPr>
+          <w:rFonts w:ascii="Times New Roman" w:hAnsi="Times New Roman" w:cs="Times New Roman"/>
+        </w:rPr>
+        <w:t>NPC’s</w:t>
+      </w:r>
+      <w:proofErr w:type="spellEnd"/>
+      <w:r>
+        <w:rPr>
+          <w:rFonts w:ascii="Times New Roman" w:hAnsi="Times New Roman" w:cs="Times New Roman"/>
+        </w:rPr>
+        <w:t xml:space="preserve"> (</w:t>
       </w:r>
       <w:r>
         <w:rPr>
@@ -2524,8 +3161,17 @@
           <w:rFonts w:ascii="Times New Roman" w:hAnsi="Times New Roman" w:cs="Times New Roman"/>
           <w:i/>
         </w:rPr>
-        <w:t>player characters</w:t>
-      </w:r>
+        <w:t xml:space="preserve">player </w:t>
+      </w:r>
+      <w:proofErr w:type="spellStart"/>
+      <w:r>
+        <w:rPr>
+          <w:rFonts w:ascii="Times New Roman" w:hAnsi="Times New Roman" w:cs="Times New Roman"/>
+          <w:i/>
+        </w:rPr>
+        <w:t>characters</w:t>
+      </w:r>
+      <w:proofErr w:type="spellEnd"/>
       <w:r>
         <w:rPr>
           <w:rFonts w:ascii="Times New Roman" w:hAnsi="Times New Roman" w:cs="Times New Roman"/>
@@ -3271,6 +3917,7 @@
         </w:rPr>
         <w:t xml:space="preserve"> de acordo com </w:t>
       </w:r>
+      <w:proofErr w:type="spellStart"/>
       <w:r>
         <w:rPr>
           <w:rFonts w:ascii="Times New Roman" w:hAnsi="Times New Roman" w:cs="Times New Roman"/>
@@ -3281,7 +3928,14 @@
         <w:rPr>
           <w:rFonts w:ascii="Times New Roman" w:hAnsi="Times New Roman" w:cs="Times New Roman"/>
         </w:rPr>
-        <w:t>animoto (</w:t>
+        <w:t>animoto</w:t>
+      </w:r>
+      <w:proofErr w:type="spellEnd"/>
+      <w:r>
+        <w:rPr>
+          <w:rFonts w:ascii="Times New Roman" w:hAnsi="Times New Roman" w:cs="Times New Roman"/>
+        </w:rPr>
+        <w:t xml:space="preserve"> (</w:t>
       </w:r>
       <w:r>
         <w:rPr>
@@ -3927,8 +4581,6 @@
         </w:rPr>
         <w:t xml:space="preserve"> desta base</w:t>
       </w:r>
-      <w:bookmarkStart w:id="2" w:name="_GoBack"/>
-      <w:bookmarkEnd w:id="2"/>
       <w:r>
         <w:rPr>
           <w:rFonts w:ascii="Times New Roman" w:hAnsi="Times New Roman" w:cs="Times New Roman"/>
@@ -4085,7 +4737,27 @@
           <w:szCs w:val="24"/>
           <w:lang w:eastAsia="pt-BR"/>
         </w:rPr>
-        <w:t>Demonstração da utilização de uma base de dados gerada pelo método de backtracking para o treinamento de árvores de decisão;</w:t>
+        <w:t xml:space="preserve">Demonstração da utilização de uma base de dados gerada pelo método de </w:t>
+      </w:r>
+      <w:proofErr w:type="spellStart"/>
+      <w:r>
+        <w:rPr>
+          <w:rFonts w:ascii="Times New Roman" w:eastAsia="Times New Roman" w:hAnsi="Times New Roman"/>
+          <w:sz w:val="24"/>
+          <w:szCs w:val="24"/>
+          <w:lang w:eastAsia="pt-BR"/>
+        </w:rPr>
+        <w:t>backtracking</w:t>
+      </w:r>
+      <w:proofErr w:type="spellEnd"/>
+      <w:r>
+        <w:rPr>
+          <w:rFonts w:ascii="Times New Roman" w:eastAsia="Times New Roman" w:hAnsi="Times New Roman"/>
+          <w:sz w:val="24"/>
+          <w:szCs w:val="24"/>
+          <w:lang w:eastAsia="pt-BR"/>
+        </w:rPr>
+        <w:t xml:space="preserve"> para o treinamento de árvores de decisão;</w:t>
       </w:r>
     </w:p>
     <w:p>
@@ -4254,7 +4926,7 @@
           <w:szCs w:val="24"/>
           <w:lang w:eastAsia="pt-BR"/>
         </w:rPr>
-        <w:t>, são apresentados os conceitos de</w:t>
+        <w:t xml:space="preserve">, </w:t>
       </w:r>
       <w:r>
         <w:rPr>
@@ -4263,16 +4935,7 @@
           <w:szCs w:val="24"/>
           <w:lang w:eastAsia="pt-BR"/>
         </w:rPr>
-        <w:t xml:space="preserve"> aprendizagem supervisionada</w:t>
-      </w:r>
-      <w:r>
-        <w:rPr>
-          <w:rFonts w:ascii="Times New Roman" w:eastAsia="Times New Roman" w:hAnsi="Times New Roman"/>
-          <w:sz w:val="24"/>
-          <w:szCs w:val="24"/>
-          <w:lang w:eastAsia="pt-BR"/>
-        </w:rPr>
-        <w:t xml:space="preserve"> para classificação de observações.</w:t>
+        <w:t>são introduzidos os conceito de aprendizado de máquina e descritos os métodos de classificação envolvidos no trabalho.</w:t>
       </w:r>
     </w:p>
     <w:p>
@@ -4337,7 +5000,7 @@
           <w:szCs w:val="24"/>
           <w:lang w:eastAsia="pt-BR"/>
         </w:rPr>
-        <w:t xml:space="preserve">No Capítulo 5, é apresentada a biblioteca desenvolvida para </w:t>
+        <w:t>No Capítulo 5, é apresentado o algoritmo resultante das pesquisas realizadas neste trabalho</w:t>
       </w:r>
       <w:r>
         <w:rPr>
@@ -4346,7 +5009,7 @@
           <w:szCs w:val="24"/>
           <w:lang w:eastAsia="pt-BR"/>
         </w:rPr>
-        <w:t>o auxílio n</w:t>
+        <w:t>,</w:t>
       </w:r>
       <w:r>
         <w:rPr>
@@ -4355,7 +5018,25 @@
           <w:szCs w:val="24"/>
           <w:lang w:eastAsia="pt-BR"/>
         </w:rPr>
-        <w:t>a implementação de algoritmos de aprendizado de máquina.</w:t>
+        <w:t xml:space="preserve"> </w:t>
+      </w:r>
+      <w:r>
+        <w:rPr>
+          <w:rFonts w:ascii="Times New Roman" w:eastAsia="Times New Roman" w:hAnsi="Times New Roman"/>
+          <w:sz w:val="24"/>
+          <w:szCs w:val="24"/>
+          <w:lang w:eastAsia="pt-BR"/>
+        </w:rPr>
+        <w:t>assim como</w:t>
+      </w:r>
+      <w:r>
+        <w:rPr>
+          <w:rFonts w:ascii="Times New Roman" w:eastAsia="Times New Roman" w:hAnsi="Times New Roman"/>
+          <w:sz w:val="24"/>
+          <w:szCs w:val="24"/>
+          <w:lang w:eastAsia="pt-BR"/>
+        </w:rPr>
+        <w:t xml:space="preserve"> a biblioteca desenvolvida para facilitar a implementação do mesmo.</w:t>
       </w:r>
     </w:p>
     <w:p>
@@ -4392,7 +5073,7 @@
           <w:szCs w:val="24"/>
           <w:lang w:eastAsia="pt-BR"/>
         </w:rPr>
-        <w:t>, é abordado o algoritmo de inteligência artificial resultante das pesquisas realizadas neste trabalho.</w:t>
+        <w:t>, são apresentados os experimentos realizados e os resultados obtidos pela pesquisa.</w:t>
       </w:r>
     </w:p>
     <w:p>
@@ -4420,7 +5101,7 @@
           <w:szCs w:val="24"/>
           <w:lang w:eastAsia="pt-BR"/>
         </w:rPr>
-        <w:t>No Capítulo 7</w:t>
+        <w:t>Finalmente, no Capítulo 7</w:t>
       </w:r>
       <w:r>
         <w:rPr>
@@ -4429,20 +5110,14 @@
           <w:szCs w:val="24"/>
           <w:lang w:eastAsia="pt-BR"/>
         </w:rPr>
-        <w:t>, são apresentados os experimentos realizados e os resultados obtidos pela pesquisa.</w:t>
-      </w:r>
-    </w:p>
-    <w:p>
-      <w:pPr>
-        <w:pStyle w:val="ListParagraph"/>
-        <w:numPr>
-          <w:ilvl w:val="0"/>
-          <w:numId w:val="10"/>
-        </w:numPr>
+        <w:t>, são dadas as conclusões e orientações para trabalhos futuros.</w:t>
+      </w:r>
+    </w:p>
+    <w:p>
+      <w:pPr>
         <w:shd w:val="clear" w:color="auto" w:fill="FFFFFF"/>
         <w:suppressAutoHyphens w:val="0"/>
-        <w:spacing w:after="100" w:afterAutospacing="1" w:line="240" w:lineRule="auto"/>
-        <w:jc w:val="both"/>
+        <w:spacing w:line="240" w:lineRule="auto"/>
         <w:rPr>
           <w:rFonts w:ascii="Times New Roman" w:eastAsia="Times New Roman" w:hAnsi="Times New Roman"/>
           <w:sz w:val="24"/>
@@ -4450,24 +5125,6 @@
           <w:lang w:eastAsia="pt-BR"/>
         </w:rPr>
       </w:pPr>
-      <w:r>
-        <w:rPr>
-          <w:rFonts w:ascii="Times New Roman" w:eastAsia="Times New Roman" w:hAnsi="Times New Roman"/>
-          <w:sz w:val="24"/>
-          <w:szCs w:val="24"/>
-          <w:lang w:eastAsia="pt-BR"/>
-        </w:rPr>
-        <w:t>Finalmente, no Capítulo 8</w:t>
-      </w:r>
-      <w:r>
-        <w:rPr>
-          <w:rFonts w:ascii="Times New Roman" w:eastAsia="Times New Roman" w:hAnsi="Times New Roman"/>
-          <w:sz w:val="24"/>
-          <w:szCs w:val="24"/>
-          <w:lang w:eastAsia="pt-BR"/>
-        </w:rPr>
-        <w:t>, são dadas as conclusões e orientações para trabalhos futuros.</w:t>
-      </w:r>
     </w:p>
     <w:p>
       <w:pPr>
@@ -4557,6 +5214,7 @@
         <w:shd w:val="clear" w:color="auto" w:fill="FFFFFF"/>
         <w:suppressAutoHyphens w:val="0"/>
         <w:spacing w:line="240" w:lineRule="auto"/>
+        <w:outlineLvl w:val="0"/>
         <w:rPr>
           <w:rFonts w:ascii="Times New Roman" w:eastAsia="Times New Roman" w:hAnsi="Times New Roman"/>
           <w:b/>
@@ -4565,6 +5223,7 @@
           <w:lang w:eastAsia="pt-BR"/>
         </w:rPr>
       </w:pPr>
+      <w:bookmarkStart w:id="2" w:name="_Toc461806110"/>
       <w:r>
         <w:rPr>
           <w:rFonts w:ascii="Times New Roman" w:eastAsia="Times New Roman" w:hAnsi="Times New Roman"/>
@@ -4586,6 +5245,7 @@
         </w:rPr>
         <w:t>NCIA ARTIFICIAL EM JOGOS</w:t>
       </w:r>
+      <w:bookmarkEnd w:id="2"/>
     </w:p>
     <w:p>
       <w:pPr>
@@ -5377,13 +6037,15 @@
           <w:numId w:val="14"/>
         </w:numPr>
         <w:spacing w:after="240"/>
-        <w:rPr>
-          <w:rFonts w:ascii="Times New Roman" w:hAnsi="Times New Roman"/>
-          <w:b/>
-          <w:sz w:val="24"/>
-          <w:szCs w:val="24"/>
-        </w:rPr>
-      </w:pPr>
+        <w:outlineLvl w:val="0"/>
+        <w:rPr>
+          <w:rFonts w:ascii="Times New Roman" w:hAnsi="Times New Roman"/>
+          <w:b/>
+          <w:sz w:val="24"/>
+          <w:szCs w:val="24"/>
+        </w:rPr>
+      </w:pPr>
+      <w:bookmarkStart w:id="3" w:name="_Toc461806111"/>
       <w:r>
         <w:rPr>
           <w:rFonts w:ascii="Times New Roman" w:hAnsi="Times New Roman"/>
@@ -5394,6 +6056,7 @@
         <w:lastRenderedPageBreak/>
         <w:t>Métodos de Classificação</w:t>
       </w:r>
+      <w:bookmarkEnd w:id="3"/>
     </w:p>
     <w:p>
       <w:pPr>
@@ -5412,6 +6075,38 @@
           <w:sz w:val="24"/>
           <w:szCs w:val="24"/>
         </w:rPr>
+        <w:t>Os métodos de classificação exercem um importante papel no mercado de tomada de decisões, classificando as informações disponíveis utilizando algum critério para tal (</w:t>
+      </w:r>
+      <w:r>
+        <w:rPr>
+          <w:rFonts w:ascii="Times New Roman" w:hAnsi="Times New Roman"/>
+          <w:sz w:val="24"/>
+          <w:szCs w:val="24"/>
+        </w:rPr>
+        <w:t>KIANG, 2002)</w:t>
+      </w:r>
+      <w:r>
+        <w:rPr>
+          <w:rFonts w:ascii="Times New Roman" w:hAnsi="Times New Roman"/>
+          <w:sz w:val="24"/>
+          <w:szCs w:val="24"/>
+        </w:rPr>
+        <w:t>.</w:t>
+      </w:r>
+      <w:r>
+        <w:rPr>
+          <w:rFonts w:ascii="Times New Roman" w:hAnsi="Times New Roman"/>
+          <w:sz w:val="24"/>
+          <w:szCs w:val="24"/>
+        </w:rPr>
+        <w:t xml:space="preserve"> </w:t>
+      </w:r>
+      <w:r>
+        <w:rPr>
+          <w:rFonts w:ascii="Times New Roman" w:hAnsi="Times New Roman"/>
+          <w:sz w:val="24"/>
+          <w:szCs w:val="24"/>
+        </w:rPr>
         <w:t>A implementação de inteligências artificiais</w:t>
       </w:r>
       <w:r>
@@ -5460,15 +6155,7 @@
           <w:sz w:val="24"/>
           <w:szCs w:val="24"/>
         </w:rPr>
-        <w:t>, normalmente é feita através de métodos de aprendizado de máquina. Geralmente o</w:t>
-      </w:r>
-      <w:r>
-        <w:rPr>
-          <w:rFonts w:ascii="Times New Roman" w:hAnsi="Times New Roman"/>
-          <w:sz w:val="24"/>
-          <w:szCs w:val="24"/>
-        </w:rPr>
-        <w:t xml:space="preserve"> campo do aprendizado de máquina é dividido em três grandes grupos: aprendizagem supervisionada, aprendizagem não-supervisionada e aprendizagem por reforço (RUSSEL; NORVIN, 2003).</w:t>
+        <w:t>, normalmente é feita através de métodos de aprendizado de máquina. Geralmente o campo do aprendizado de máquina é dividido em três grandes grupos: aprendizagem supervisionada, aprendizagem não-supervisionada e aprendizagem por reforço (RUSSEL; NORVIN, 2003).</w:t>
       </w:r>
     </w:p>
     <w:p>
@@ -5728,7 +6415,39 @@
           <w:sz w:val="24"/>
           <w:szCs w:val="24"/>
         </w:rPr>
-        <w:t xml:space="preserve">O grupo a ser utilizado depende do tipo de dados disponibilizado </w:t>
+        <w:t xml:space="preserve">O grupo a </w:t>
+      </w:r>
+      <w:r>
+        <w:rPr>
+          <w:rFonts w:ascii="Times New Roman" w:hAnsi="Times New Roman"/>
+          <w:sz w:val="24"/>
+          <w:szCs w:val="24"/>
+        </w:rPr>
+        <w:t>ser utilizado depende do tipo dos</w:t>
+      </w:r>
+      <w:r>
+        <w:rPr>
+          <w:rFonts w:ascii="Times New Roman" w:hAnsi="Times New Roman"/>
+          <w:sz w:val="24"/>
+          <w:szCs w:val="24"/>
+        </w:rPr>
+        <w:t xml:space="preserve"> dados disponibilizado</w:t>
+      </w:r>
+      <w:r>
+        <w:rPr>
+          <w:rFonts w:ascii="Times New Roman" w:hAnsi="Times New Roman"/>
+          <w:sz w:val="24"/>
+          <w:szCs w:val="24"/>
+        </w:rPr>
+        <w:t>s</w:t>
+      </w:r>
+      <w:r>
+        <w:rPr>
+          <w:rFonts w:ascii="Times New Roman" w:hAnsi="Times New Roman"/>
+          <w:sz w:val="24"/>
+          <w:szCs w:val="24"/>
+        </w:rPr>
+        <w:t xml:space="preserve"> </w:t>
       </w:r>
       <w:r>
         <w:rPr>
@@ -5832,7 +6551,50 @@
           <w:sz w:val="24"/>
           <w:szCs w:val="24"/>
         </w:rPr>
-        <w:t>ção. O</w:t>
+        <w:t>ção</w:t>
+      </w:r>
+      <w:r>
+        <w:rPr>
+          <w:rFonts w:ascii="Times New Roman" w:hAnsi="Times New Roman"/>
+          <w:sz w:val="24"/>
+          <w:szCs w:val="24"/>
+        </w:rPr>
+        <w:t xml:space="preserve"> </w:t>
+      </w:r>
+      <w:r>
+        <w:rPr>
+          <w:rFonts w:ascii="Times New Roman" w:hAnsi="Times New Roman"/>
+          <w:b/>
+          <w:sz w:val="24"/>
+          <w:szCs w:val="24"/>
+        </w:rPr>
+        <w:t>(explic</w:t>
+      </w:r>
+      <w:r>
+        <w:rPr>
+          <w:rFonts w:ascii="Times New Roman" w:hAnsi="Times New Roman"/>
+          <w:b/>
+          <w:sz w:val="24"/>
+          <w:szCs w:val="24"/>
+        </w:rPr>
+        <w:t>ar</w:t>
+      </w:r>
+      <w:r>
+        <w:rPr>
+          <w:rFonts w:ascii="Times New Roman" w:hAnsi="Times New Roman"/>
+          <w:b/>
+          <w:sz w:val="24"/>
+          <w:szCs w:val="24"/>
+        </w:rPr>
+        <w:t>)</w:t>
+      </w:r>
+      <w:r>
+        <w:rPr>
+          <w:rFonts w:ascii="Times New Roman" w:hAnsi="Times New Roman"/>
+          <w:sz w:val="24"/>
+          <w:szCs w:val="24"/>
+        </w:rPr>
+        <w:t>. O</w:t>
       </w:r>
       <w:r>
         <w:rPr>
@@ -5856,6 +6618,14 @@
           <w:sz w:val="24"/>
           <w:szCs w:val="24"/>
         </w:rPr>
+        <w:t xml:space="preserve"> tratado no trabalho</w:t>
+      </w:r>
+      <w:r>
+        <w:rPr>
+          <w:rFonts w:ascii="Times New Roman" w:hAnsi="Times New Roman"/>
+          <w:sz w:val="24"/>
+          <w:szCs w:val="24"/>
+        </w:rPr>
         <w:t xml:space="preserve"> apresenta uma base de observações solucionadas que pode ser utilizada para o treinamento do</w:t>
       </w:r>
       <w:r>
@@ -5873,26 +6643,6 @@
           <w:szCs w:val="24"/>
         </w:rPr>
         <w:t>.</w:t>
-      </w:r>
-    </w:p>
-    <w:p>
-      <w:pPr>
-        <w:spacing w:after="240"/>
-        <w:ind w:firstLine="709"/>
-        <w:jc w:val="both"/>
-        <w:rPr>
-          <w:rFonts w:ascii="Times New Roman" w:hAnsi="Times New Roman"/>
-          <w:sz w:val="24"/>
-          <w:szCs w:val="24"/>
-        </w:rPr>
-      </w:pPr>
-      <w:r>
-        <w:rPr>
-          <w:rFonts w:ascii="Times New Roman" w:hAnsi="Times New Roman"/>
-          <w:sz w:val="24"/>
-          <w:szCs w:val="24"/>
-        </w:rPr>
-        <w:t>(...)</w:t>
       </w:r>
     </w:p>
     <w:p>
@@ -5900,67 +6650,30 @@
         <w:spacing w:after="240"/>
         <w:ind w:firstLine="706"/>
         <w:jc w:val="both"/>
-        <w:rPr>
-          <w:rFonts w:ascii="Times New Roman" w:hAnsi="Times New Roman"/>
-          <w:sz w:val="24"/>
-          <w:szCs w:val="24"/>
-        </w:rPr>
-      </w:pPr>
-      <w:r>
-        <w:rPr>
-          <w:rFonts w:ascii="Times New Roman" w:hAnsi="Times New Roman"/>
-          <w:sz w:val="24"/>
-          <w:szCs w:val="24"/>
-        </w:rPr>
-        <w:t>Considerados como estado da arte, os métodos (...), serão introduzidos</w:t>
-      </w:r>
-      <w:r>
-        <w:rPr>
-          <w:rFonts w:ascii="Times New Roman" w:hAnsi="Times New Roman"/>
-          <w:sz w:val="24"/>
-          <w:szCs w:val="24"/>
-        </w:rPr>
-        <w:t xml:space="preserve"> nas próximas seções</w:t>
-      </w:r>
-      <w:r>
-        <w:rPr>
-          <w:rFonts w:ascii="Times New Roman" w:hAnsi="Times New Roman"/>
-          <w:sz w:val="24"/>
-          <w:szCs w:val="24"/>
-        </w:rPr>
-        <w:t xml:space="preserve"> de maneira sucinta</w:t>
-      </w:r>
-      <w:r>
-        <w:rPr>
-          <w:rFonts w:ascii="Times New Roman" w:hAnsi="Times New Roman"/>
-          <w:sz w:val="24"/>
-          <w:szCs w:val="24"/>
-        </w:rPr>
-        <w:t>. Já</w:t>
-      </w:r>
-      <w:r>
-        <w:rPr>
-          <w:rFonts w:ascii="Times New Roman" w:hAnsi="Times New Roman"/>
-          <w:sz w:val="24"/>
-          <w:szCs w:val="24"/>
-        </w:rPr>
-        <w:t xml:space="preserve"> o método de classi</w:t>
-      </w:r>
-      <w:r>
-        <w:rPr>
-          <w:rFonts w:ascii="Times New Roman" w:hAnsi="Times New Roman"/>
-          <w:sz w:val="24"/>
-          <w:szCs w:val="24"/>
-        </w:rPr>
-        <w:t>ficação por á</w:t>
-      </w:r>
-      <w:r>
-        <w:rPr>
-          <w:rFonts w:ascii="Times New Roman" w:hAnsi="Times New Roman"/>
-          <w:sz w:val="24"/>
-          <w:szCs w:val="24"/>
-        </w:rPr>
-        <w:t>rvores de decisão será</w:t>
+      </w:pPr>
+      <w:r>
+        <w:rPr>
+          <w:rFonts w:ascii="Times New Roman" w:hAnsi="Times New Roman"/>
+          <w:sz w:val="24"/>
+          <w:szCs w:val="24"/>
+        </w:rPr>
+        <w:t>Na literatura, são utilizados métodos de classificação</w:t>
+      </w:r>
+      <w:r>
+        <w:rPr>
+          <w:rFonts w:ascii="Times New Roman" w:hAnsi="Times New Roman"/>
+          <w:sz w:val="24"/>
+          <w:szCs w:val="24"/>
+        </w:rPr>
+        <w:t xml:space="preserve"> para as mais diversas tarefas</w:t>
+      </w:r>
+      <w:r>
+        <w:rPr>
+          <w:rFonts w:ascii="Times New Roman" w:hAnsi="Times New Roman"/>
+          <w:sz w:val="24"/>
+          <w:szCs w:val="24"/>
+        </w:rPr>
+        <w:t>.</w:t>
       </w:r>
       <w:r>
         <w:rPr>
@@ -5976,85 +6689,121 @@
           <w:sz w:val="24"/>
           <w:szCs w:val="24"/>
         </w:rPr>
-        <w:t>descrito</w:t>
-      </w:r>
-      <w:r>
-        <w:rPr>
-          <w:rFonts w:ascii="Times New Roman" w:hAnsi="Times New Roman"/>
+        <w:t xml:space="preserve">Em 2009, um artigo disponibilizado pelo </w:t>
+      </w:r>
+      <w:r>
+        <w:rPr>
+          <w:rFonts w:ascii="Times New Roman" w:hAnsi="Times New Roman"/>
+          <w:i/>
+          <w:sz w:val="24"/>
+          <w:szCs w:val="24"/>
+        </w:rPr>
+        <w:t xml:space="preserve">Jornal </w:t>
+      </w:r>
+      <w:proofErr w:type="spellStart"/>
+      <w:r>
+        <w:rPr>
+          <w:rFonts w:ascii="Times New Roman" w:hAnsi="Times New Roman"/>
+          <w:i/>
+          <w:sz w:val="24"/>
+          <w:szCs w:val="24"/>
+        </w:rPr>
+        <w:t>of</w:t>
+      </w:r>
+      <w:proofErr w:type="spellEnd"/>
+      <w:r>
+        <w:rPr>
+          <w:rFonts w:ascii="Times New Roman" w:hAnsi="Times New Roman"/>
+          <w:i/>
           <w:sz w:val="24"/>
           <w:szCs w:val="24"/>
         </w:rPr>
         <w:t xml:space="preserve"> </w:t>
       </w:r>
-      <w:r>
-        <w:rPr>
-          <w:rFonts w:ascii="Times New Roman" w:hAnsi="Times New Roman"/>
-          <w:sz w:val="24"/>
-          <w:szCs w:val="24"/>
-        </w:rPr>
-        <w:t xml:space="preserve">em </w:t>
-      </w:r>
-      <w:r>
-        <w:rPr>
-          <w:rFonts w:ascii="Times New Roman" w:hAnsi="Times New Roman"/>
-          <w:sz w:val="24"/>
-          <w:szCs w:val="24"/>
-        </w:rPr>
-        <w:t>detalhes</w:t>
-      </w:r>
-      <w:r>
-        <w:rPr>
-          <w:rFonts w:ascii="Times New Roman" w:hAnsi="Times New Roman"/>
-          <w:sz w:val="24"/>
-          <w:szCs w:val="24"/>
-        </w:rPr>
-        <w:t>,</w:t>
-      </w:r>
-      <w:r>
-        <w:rPr>
-          <w:rFonts w:ascii="Times New Roman" w:hAnsi="Times New Roman"/>
+      <w:proofErr w:type="spellStart"/>
+      <w:r>
+        <w:rPr>
+          <w:rFonts w:ascii="Times New Roman" w:hAnsi="Times New Roman"/>
+          <w:i/>
+          <w:sz w:val="24"/>
+          <w:szCs w:val="24"/>
+        </w:rPr>
+        <w:t>Convergence</w:t>
+      </w:r>
+      <w:proofErr w:type="spellEnd"/>
+      <w:r>
+        <w:rPr>
+          <w:rFonts w:ascii="Times New Roman" w:hAnsi="Times New Roman"/>
+          <w:i/>
           <w:sz w:val="24"/>
           <w:szCs w:val="24"/>
         </w:rPr>
         <w:t xml:space="preserve"> </w:t>
       </w:r>
-      <w:r>
-        <w:rPr>
-          <w:rFonts w:ascii="Times New Roman" w:hAnsi="Times New Roman"/>
-          <w:sz w:val="24"/>
-          <w:szCs w:val="24"/>
-        </w:rPr>
-        <w:t xml:space="preserve">por </w:t>
-      </w:r>
-      <w:r>
-        <w:rPr>
-          <w:rFonts w:ascii="Times New Roman" w:hAnsi="Times New Roman"/>
-          <w:sz w:val="24"/>
-          <w:szCs w:val="24"/>
-        </w:rPr>
-        <w:t>se trata</w:t>
-      </w:r>
-      <w:r>
-        <w:rPr>
-          <w:rFonts w:ascii="Times New Roman" w:hAnsi="Times New Roman"/>
-          <w:sz w:val="24"/>
-          <w:szCs w:val="24"/>
-        </w:rPr>
-        <w:t>r</w:t>
-      </w:r>
-      <w:r>
-        <w:rPr>
-          <w:rFonts w:ascii="Times New Roman" w:hAnsi="Times New Roman"/>
-          <w:sz w:val="24"/>
-          <w:szCs w:val="24"/>
-        </w:rPr>
-        <w:t xml:space="preserve"> do método utilizado neste trabalho.</w:t>
+      <w:proofErr w:type="spellStart"/>
+      <w:r>
+        <w:rPr>
+          <w:rFonts w:ascii="Times New Roman" w:hAnsi="Times New Roman"/>
+          <w:i/>
+          <w:sz w:val="24"/>
+          <w:szCs w:val="24"/>
+        </w:rPr>
+        <w:t>Information</w:t>
+      </w:r>
+      <w:proofErr w:type="spellEnd"/>
+      <w:r>
+        <w:rPr>
+          <w:rFonts w:ascii="Times New Roman" w:hAnsi="Times New Roman"/>
+          <w:i/>
+          <w:sz w:val="24"/>
+          <w:szCs w:val="24"/>
+        </w:rPr>
+        <w:t xml:space="preserve"> Technology</w:t>
+      </w:r>
+      <w:r>
+        <w:rPr>
+          <w:rFonts w:ascii="Times New Roman" w:hAnsi="Times New Roman"/>
+          <w:sz w:val="24"/>
+          <w:szCs w:val="24"/>
+        </w:rPr>
+        <w:t xml:space="preserve"> tratou de fazer uma comparação dos métodos de classificação baseando-se no tipo dos atributos e </w:t>
+      </w:r>
+      <w:r>
+        <w:rPr>
+          <w:rFonts w:ascii="Times New Roman" w:hAnsi="Times New Roman"/>
+          <w:sz w:val="24"/>
+          <w:szCs w:val="24"/>
+        </w:rPr>
+        <w:t xml:space="preserve">no </w:t>
+      </w:r>
+      <w:r>
+        <w:rPr>
+          <w:rFonts w:ascii="Times New Roman" w:hAnsi="Times New Roman"/>
+          <w:sz w:val="24"/>
+          <w:szCs w:val="24"/>
+        </w:rPr>
+        <w:t>tamanho das amostras (ENTEZARI-MALEKI, 2009).</w:t>
+      </w:r>
+      <w:r>
+        <w:rPr>
+          <w:rFonts w:ascii="Times New Roman" w:hAnsi="Times New Roman"/>
+          <w:sz w:val="24"/>
+          <w:szCs w:val="24"/>
+        </w:rPr>
+        <w:t xml:space="preserve"> </w:t>
+      </w:r>
+      <w:r>
+        <w:rPr>
+          <w:rFonts w:ascii="Times New Roman" w:hAnsi="Times New Roman"/>
+          <w:sz w:val="24"/>
+          <w:szCs w:val="24"/>
+        </w:rPr>
+        <w:t>Os resultados do trabalho demostram os melhores métodos a serem utilizados mediante as circunstancias do problema.</w:t>
       </w:r>
     </w:p>
     <w:p>
       <w:pPr>
         <w:spacing w:after="240"/>
-        <w:ind w:firstLine="706"/>
         <w:jc w:val="both"/>
         <w:rPr>
           <w:rFonts w:ascii="Times New Roman" w:hAnsi="Times New Roman"/>
@@ -6065,11 +6814,130 @@
       <w:r>
         <w:rPr>
           <w:rFonts w:ascii="Times New Roman" w:hAnsi="Times New Roman"/>
-          <w:b/>
-          <w:sz w:val="24"/>
-          <w:szCs w:val="24"/>
-        </w:rPr>
-        <w:t>(...)</w:t>
+          <w:sz w:val="24"/>
+          <w:szCs w:val="24"/>
+        </w:rPr>
+        <w:tab/>
+      </w:r>
+      <w:r>
+        <w:rPr>
+          <w:rFonts w:ascii="Times New Roman" w:hAnsi="Times New Roman"/>
+          <w:sz w:val="24"/>
+          <w:szCs w:val="24"/>
+        </w:rPr>
+        <w:t xml:space="preserve">O métodos mais comuns utilizados para classificação de dados são as arvores de decisão, métodos </w:t>
+      </w:r>
+      <w:r>
+        <w:rPr>
+          <w:rFonts w:ascii="Times New Roman" w:hAnsi="Times New Roman"/>
+          <w:sz w:val="24"/>
+          <w:szCs w:val="24"/>
+        </w:rPr>
+        <w:t>baseados em regra</w:t>
+      </w:r>
+      <w:r>
+        <w:rPr>
+          <w:rFonts w:ascii="Times New Roman" w:hAnsi="Times New Roman"/>
+          <w:sz w:val="24"/>
+          <w:szCs w:val="24"/>
+        </w:rPr>
+        <w:t xml:space="preserve">, métodos probabilísticos, </w:t>
+      </w:r>
+      <w:r>
+        <w:rPr>
+          <w:rFonts w:ascii="Times New Roman" w:hAnsi="Times New Roman"/>
+          <w:sz w:val="24"/>
+          <w:szCs w:val="24"/>
+        </w:rPr>
+        <w:t>métodos SVM</w:t>
+      </w:r>
+      <w:r>
+        <w:rPr>
+          <w:rFonts w:ascii="Times New Roman" w:hAnsi="Times New Roman"/>
+          <w:sz w:val="24"/>
+          <w:szCs w:val="24"/>
+        </w:rPr>
+        <w:t>, métodos baseados em instancia e redes neurais (</w:t>
+      </w:r>
+      <w:r>
+        <w:rPr>
+          <w:rFonts w:ascii="Times New Roman" w:hAnsi="Times New Roman"/>
+          <w:sz w:val="24"/>
+          <w:szCs w:val="24"/>
+        </w:rPr>
+        <w:t>AGGARWAL, 2015</w:t>
+      </w:r>
+      <w:r>
+        <w:rPr>
+          <w:rFonts w:ascii="Times New Roman" w:hAnsi="Times New Roman"/>
+          <w:sz w:val="24"/>
+          <w:szCs w:val="24"/>
+        </w:rPr>
+        <w:t>)</w:t>
+      </w:r>
+      <w:r>
+        <w:rPr>
+          <w:rFonts w:ascii="Times New Roman" w:hAnsi="Times New Roman"/>
+          <w:sz w:val="24"/>
+          <w:szCs w:val="24"/>
+        </w:rPr>
+        <w:t>.</w:t>
+      </w:r>
+      <w:r>
+        <w:rPr>
+          <w:rFonts w:ascii="Times New Roman" w:hAnsi="Times New Roman"/>
+          <w:sz w:val="24"/>
+          <w:szCs w:val="24"/>
+        </w:rPr>
+        <w:t xml:space="preserve"> Na seção a seguir será apresentada uma introdução sucinta a respeito dos métodos citados, com um enfoque partícula nos métodos baseados em</w:t>
+      </w:r>
+      <w:r>
+        <w:rPr>
+          <w:rFonts w:ascii="Times New Roman" w:hAnsi="Times New Roman"/>
+          <w:sz w:val="24"/>
+          <w:szCs w:val="24"/>
+        </w:rPr>
+        <w:t xml:space="preserve"> árvore, por estar dentro dos </w:t>
+      </w:r>
+      <w:r>
+        <w:rPr>
+          <w:rFonts w:ascii="Times New Roman" w:hAnsi="Times New Roman"/>
+          <w:sz w:val="24"/>
+          <w:szCs w:val="24"/>
+        </w:rPr>
+        <w:t>método</w:t>
+      </w:r>
+      <w:r>
+        <w:rPr>
+          <w:rFonts w:ascii="Times New Roman" w:hAnsi="Times New Roman"/>
+          <w:sz w:val="24"/>
+          <w:szCs w:val="24"/>
+        </w:rPr>
+        <w:t>s</w:t>
+      </w:r>
+      <w:r>
+        <w:rPr>
+          <w:rFonts w:ascii="Times New Roman" w:hAnsi="Times New Roman"/>
+          <w:sz w:val="24"/>
+          <w:szCs w:val="24"/>
+        </w:rPr>
+        <w:t xml:space="preserve"> utilizado</w:t>
+      </w:r>
+      <w:r>
+        <w:rPr>
+          <w:rFonts w:ascii="Times New Roman" w:hAnsi="Times New Roman"/>
+          <w:sz w:val="24"/>
+          <w:szCs w:val="24"/>
+        </w:rPr>
+        <w:t>s</w:t>
+      </w:r>
+      <w:r>
+        <w:rPr>
+          <w:rFonts w:ascii="Times New Roman" w:hAnsi="Times New Roman"/>
+          <w:sz w:val="24"/>
+          <w:szCs w:val="24"/>
+        </w:rPr>
+        <w:t xml:space="preserve"> neste trabalho.</w:t>
       </w:r>
     </w:p>
     <w:p>
@@ -6081,22 +6949,26 @@
         </w:numPr>
         <w:spacing w:after="240"/>
         <w:jc w:val="both"/>
-        <w:rPr>
-          <w:rFonts w:ascii="Times New Roman" w:hAnsi="Times New Roman"/>
-          <w:b/>
-          <w:sz w:val="24"/>
-          <w:szCs w:val="24"/>
-        </w:rPr>
-      </w:pPr>
-      <w:r>
-        <w:rPr>
-          <w:rFonts w:ascii="Times New Roman" w:hAnsi="Times New Roman"/>
-          <w:b/>
-          <w:sz w:val="24"/>
-          <w:szCs w:val="24"/>
-        </w:rPr>
+        <w:outlineLvl w:val="1"/>
+        <w:rPr>
+          <w:rFonts w:ascii="Times New Roman" w:hAnsi="Times New Roman"/>
+          <w:b/>
+          <w:sz w:val="24"/>
+          <w:szCs w:val="24"/>
+        </w:rPr>
+      </w:pPr>
+      <w:bookmarkStart w:id="4" w:name="_Toc461806117"/>
+      <w:r>
+        <w:rPr>
+          <w:rFonts w:ascii="Times New Roman" w:hAnsi="Times New Roman"/>
+          <w:b/>
+          <w:sz w:val="24"/>
+          <w:szCs w:val="24"/>
+        </w:rPr>
+        <w:lastRenderedPageBreak/>
         <w:t>Árvores de Decisão</w:t>
       </w:r>
+      <w:bookmarkEnd w:id="4"/>
     </w:p>
     <w:p>
       <w:pPr>
@@ -6147,71 +7019,7 @@
           <w:sz w:val="24"/>
           <w:szCs w:val="24"/>
         </w:rPr>
-        <w:t>USSEL; NORVIG,</w:t>
-      </w:r>
-      <w:r>
-        <w:rPr>
-          <w:rFonts w:ascii="Times New Roman" w:hAnsi="Times New Roman"/>
-          <w:sz w:val="24"/>
-          <w:szCs w:val="24"/>
-        </w:rPr>
-        <w:t xml:space="preserve"> 2003</w:t>
-      </w:r>
-      <w:r>
-        <w:rPr>
-          <w:rFonts w:ascii="Times New Roman" w:hAnsi="Times New Roman"/>
-          <w:sz w:val="24"/>
-          <w:szCs w:val="24"/>
-        </w:rPr>
-        <w:t>).</w:t>
-      </w:r>
-      <w:r>
-        <w:rPr>
-          <w:rFonts w:ascii="Times New Roman" w:hAnsi="Times New Roman"/>
-          <w:sz w:val="24"/>
-          <w:szCs w:val="24"/>
-        </w:rPr>
-        <w:t xml:space="preserve"> Se trata de um algoritmo de aprendizado de fácil implementação e que apresenta</w:t>
-      </w:r>
-      <w:r>
-        <w:rPr>
-          <w:rFonts w:ascii="Times New Roman" w:hAnsi="Times New Roman"/>
-          <w:sz w:val="24"/>
-          <w:szCs w:val="24"/>
-        </w:rPr>
-        <w:t xml:space="preserve"> um alto nível de precisão</w:t>
-      </w:r>
-      <w:r>
-        <w:rPr>
-          <w:rFonts w:ascii="Times New Roman" w:hAnsi="Times New Roman"/>
-          <w:sz w:val="24"/>
-          <w:szCs w:val="24"/>
-        </w:rPr>
-        <w:t>. No decorrer do capítulo serão descritas as técnicas utilizadas para geração e manipulação</w:t>
-      </w:r>
-      <w:r>
-        <w:rPr>
-          <w:rFonts w:ascii="Times New Roman" w:hAnsi="Times New Roman"/>
-          <w:sz w:val="24"/>
-          <w:szCs w:val="24"/>
-        </w:rPr>
-        <w:t xml:space="preserve"> </w:t>
-      </w:r>
-      <w:r>
-        <w:rPr>
-          <w:rFonts w:ascii="Times New Roman" w:hAnsi="Times New Roman"/>
-          <w:sz w:val="24"/>
-          <w:szCs w:val="24"/>
-        </w:rPr>
-        <w:t xml:space="preserve">das </w:t>
-      </w:r>
-      <w:r>
-        <w:rPr>
-          <w:rFonts w:ascii="Times New Roman" w:hAnsi="Times New Roman"/>
-          <w:sz w:val="24"/>
-          <w:szCs w:val="24"/>
-        </w:rPr>
-        <w:t>árvores.</w:t>
+        <w:t>USSEL; NORVIG, 2003). Se trata de um algoritmo de aprendizado de fácil implementação e que apresenta um alto nível de precisão. No decorrer do capítulo serão descritas as técnicas utilizadas para geração e manipulação das árvores.</w:t>
       </w:r>
     </w:p>
     <w:p>
@@ -6231,392 +7039,7 @@
           <w:sz w:val="24"/>
           <w:szCs w:val="24"/>
         </w:rPr>
-        <w:lastRenderedPageBreak/>
-        <w:t xml:space="preserve">Na </w:t>
-      </w:r>
-      <w:r>
-        <w:rPr>
-          <w:rFonts w:ascii="Times New Roman" w:hAnsi="Times New Roman"/>
-          <w:sz w:val="24"/>
-          <w:szCs w:val="24"/>
-        </w:rPr>
-        <w:t>geração</w:t>
-      </w:r>
-      <w:r>
-        <w:rPr>
-          <w:rFonts w:ascii="Times New Roman" w:hAnsi="Times New Roman"/>
-          <w:sz w:val="24"/>
-          <w:szCs w:val="24"/>
-        </w:rPr>
-        <w:t xml:space="preserve"> de uma</w:t>
-      </w:r>
-      <w:r>
-        <w:rPr>
-          <w:rFonts w:ascii="Times New Roman" w:hAnsi="Times New Roman"/>
-          <w:sz w:val="24"/>
-          <w:szCs w:val="24"/>
-        </w:rPr>
-        <w:t xml:space="preserve"> árvore de decisão</w:t>
-      </w:r>
-      <w:r>
-        <w:rPr>
-          <w:rFonts w:ascii="Times New Roman" w:hAnsi="Times New Roman"/>
-          <w:sz w:val="24"/>
-          <w:szCs w:val="24"/>
-        </w:rPr>
-        <w:t xml:space="preserve">, </w:t>
-      </w:r>
-      <w:r>
-        <w:rPr>
-          <w:rFonts w:ascii="Times New Roman" w:hAnsi="Times New Roman"/>
-          <w:sz w:val="24"/>
-          <w:szCs w:val="24"/>
-        </w:rPr>
-        <w:t xml:space="preserve">são </w:t>
-      </w:r>
-      <w:r>
-        <w:rPr>
-          <w:rFonts w:ascii="Times New Roman" w:hAnsi="Times New Roman"/>
-          <w:sz w:val="24"/>
-          <w:szCs w:val="24"/>
-        </w:rPr>
-        <w:t>introduzidas</w:t>
-      </w:r>
-      <w:r>
-        <w:rPr>
-          <w:rFonts w:ascii="Times New Roman" w:hAnsi="Times New Roman"/>
-          <w:sz w:val="24"/>
-          <w:szCs w:val="24"/>
-        </w:rPr>
-        <w:t xml:space="preserve"> situações </w:t>
-      </w:r>
-      <w:r>
-        <w:rPr>
-          <w:rFonts w:ascii="Times New Roman" w:hAnsi="Times New Roman"/>
-          <w:sz w:val="24"/>
-          <w:szCs w:val="24"/>
-        </w:rPr>
-        <w:t xml:space="preserve">que são descritas por </w:t>
-      </w:r>
-      <w:r>
-        <w:rPr>
-          <w:rFonts w:ascii="Times New Roman" w:hAnsi="Times New Roman"/>
-          <w:sz w:val="24"/>
-          <w:szCs w:val="24"/>
-        </w:rPr>
-        <w:t xml:space="preserve">meio de </w:t>
-      </w:r>
-      <w:r>
-        <w:rPr>
-          <w:rFonts w:ascii="Times New Roman" w:hAnsi="Times New Roman"/>
-          <w:sz w:val="24"/>
-          <w:szCs w:val="24"/>
-        </w:rPr>
-        <w:t>um conjunto de propriedades</w:t>
-      </w:r>
-      <w:r>
-        <w:rPr>
-          <w:rFonts w:ascii="Times New Roman" w:hAnsi="Times New Roman"/>
-          <w:sz w:val="24"/>
-          <w:szCs w:val="24"/>
-        </w:rPr>
-        <w:t xml:space="preserve"> ou atributos</w:t>
-      </w:r>
-      <w:r>
-        <w:rPr>
-          <w:rFonts w:ascii="Times New Roman" w:hAnsi="Times New Roman"/>
-          <w:sz w:val="24"/>
-          <w:szCs w:val="24"/>
-        </w:rPr>
-        <w:t xml:space="preserve"> e </w:t>
-      </w:r>
-      <w:r>
-        <w:rPr>
-          <w:rFonts w:ascii="Times New Roman" w:hAnsi="Times New Roman"/>
-          <w:sz w:val="24"/>
-          <w:szCs w:val="24"/>
-        </w:rPr>
-        <w:t>seus respectivos resultados</w:t>
-      </w:r>
-      <w:r>
-        <w:rPr>
-          <w:rFonts w:ascii="Times New Roman" w:hAnsi="Times New Roman"/>
-          <w:sz w:val="24"/>
-          <w:szCs w:val="24"/>
-        </w:rPr>
-        <w:t xml:space="preserve">, que são utilizados para montar os </w:t>
-      </w:r>
-      <w:r>
-        <w:rPr>
-          <w:rFonts w:ascii="Times New Roman" w:hAnsi="Times New Roman"/>
-          <w:sz w:val="24"/>
-          <w:szCs w:val="24"/>
-        </w:rPr>
-        <w:t>nós de condição e os ramos e folhas de resultado</w:t>
-      </w:r>
-      <w:r>
-        <w:rPr>
-          <w:rFonts w:ascii="Times New Roman" w:hAnsi="Times New Roman"/>
-          <w:sz w:val="24"/>
-          <w:szCs w:val="24"/>
-        </w:rPr>
-        <w:t>.</w:t>
-      </w:r>
-      <w:r>
-        <w:rPr>
-          <w:rFonts w:ascii="Times New Roman" w:hAnsi="Times New Roman"/>
-          <w:sz w:val="24"/>
-          <w:szCs w:val="24"/>
-        </w:rPr>
-        <w:t xml:space="preserve"> </w:t>
-      </w:r>
-      <w:r>
-        <w:rPr>
-          <w:rFonts w:ascii="Times New Roman" w:hAnsi="Times New Roman"/>
-          <w:sz w:val="24"/>
-          <w:szCs w:val="24"/>
-        </w:rPr>
-        <w:t>Cada nó da árvore corresponde a uma condição composta por uma propriedade e um objeto de teste. A árvore apresenta um resultado para cada condição</w:t>
-      </w:r>
-      <w:r>
-        <w:rPr>
-          <w:rFonts w:ascii="Times New Roman" w:hAnsi="Times New Roman"/>
-          <w:sz w:val="24"/>
-          <w:szCs w:val="24"/>
-        </w:rPr>
-        <w:t>, seja ela</w:t>
-      </w:r>
-      <w:r>
-        <w:rPr>
-          <w:rFonts w:ascii="Times New Roman" w:hAnsi="Times New Roman"/>
-          <w:sz w:val="24"/>
-          <w:szCs w:val="24"/>
-        </w:rPr>
-        <w:t xml:space="preserve"> verdadeira ou falsa</w:t>
-      </w:r>
-      <w:r>
-        <w:rPr>
-          <w:rFonts w:ascii="Times New Roman" w:hAnsi="Times New Roman"/>
-          <w:sz w:val="24"/>
-          <w:szCs w:val="24"/>
-        </w:rPr>
-        <w:t>, p</w:t>
-      </w:r>
-      <w:r>
-        <w:rPr>
-          <w:rFonts w:ascii="Times New Roman" w:hAnsi="Times New Roman"/>
-          <w:sz w:val="24"/>
-          <w:szCs w:val="24"/>
-        </w:rPr>
-        <w:t>odendo ser um resultado final</w:t>
-      </w:r>
-      <w:r>
-        <w:rPr>
-          <w:rFonts w:ascii="Times New Roman" w:hAnsi="Times New Roman"/>
-          <w:sz w:val="24"/>
-          <w:szCs w:val="24"/>
-        </w:rPr>
-        <w:t>,</w:t>
-      </w:r>
-      <w:r>
-        <w:rPr>
-          <w:rFonts w:ascii="Times New Roman" w:hAnsi="Times New Roman"/>
-          <w:sz w:val="24"/>
-          <w:szCs w:val="24"/>
-        </w:rPr>
-        <w:t xml:space="preserve"> representado por uma folha</w:t>
-      </w:r>
-      <w:r>
-        <w:rPr>
-          <w:rFonts w:ascii="Times New Roman" w:hAnsi="Times New Roman"/>
-          <w:sz w:val="24"/>
-          <w:szCs w:val="24"/>
-        </w:rPr>
-        <w:t>,</w:t>
-      </w:r>
-      <w:r>
-        <w:rPr>
-          <w:rFonts w:ascii="Times New Roman" w:hAnsi="Times New Roman"/>
-          <w:sz w:val="24"/>
-          <w:szCs w:val="24"/>
-        </w:rPr>
-        <w:t xml:space="preserve"> ou</w:t>
-      </w:r>
-      <w:r>
-        <w:rPr>
-          <w:rFonts w:ascii="Times New Roman" w:hAnsi="Times New Roman"/>
-          <w:sz w:val="24"/>
-          <w:szCs w:val="24"/>
-        </w:rPr>
-        <w:t xml:space="preserve"> um</w:t>
-      </w:r>
-      <w:r>
-        <w:rPr>
-          <w:rFonts w:ascii="Times New Roman" w:hAnsi="Times New Roman"/>
-          <w:sz w:val="24"/>
-          <w:szCs w:val="24"/>
-        </w:rPr>
-        <w:t xml:space="preserve"> ramo</w:t>
-      </w:r>
-      <w:r>
-        <w:rPr>
-          <w:rFonts w:ascii="Times New Roman" w:hAnsi="Times New Roman"/>
-          <w:sz w:val="24"/>
-          <w:szCs w:val="24"/>
-        </w:rPr>
-        <w:t xml:space="preserve">, </w:t>
-      </w:r>
-      <w:r>
-        <w:rPr>
-          <w:rFonts w:ascii="Times New Roman" w:hAnsi="Times New Roman"/>
-          <w:sz w:val="24"/>
-          <w:szCs w:val="24"/>
-        </w:rPr>
-        <w:t xml:space="preserve">que levará a </w:t>
-      </w:r>
-      <w:r>
-        <w:rPr>
-          <w:rFonts w:ascii="Times New Roman" w:hAnsi="Times New Roman"/>
-          <w:sz w:val="24"/>
-          <w:szCs w:val="24"/>
-        </w:rPr>
-        <w:t>outros nós</w:t>
-      </w:r>
-      <w:r>
-        <w:rPr>
-          <w:rFonts w:ascii="Times New Roman" w:hAnsi="Times New Roman"/>
-          <w:sz w:val="24"/>
-          <w:szCs w:val="24"/>
-        </w:rPr>
-        <w:t xml:space="preserve"> a serem testadas. </w:t>
-      </w:r>
-      <w:r>
-        <w:rPr>
-          <w:rFonts w:ascii="Times New Roman" w:hAnsi="Times New Roman"/>
-          <w:sz w:val="24"/>
-          <w:szCs w:val="24"/>
-        </w:rPr>
-        <w:t>Após sua geração,</w:t>
-      </w:r>
-      <w:r>
-        <w:rPr>
-          <w:rFonts w:ascii="Times New Roman" w:hAnsi="Times New Roman"/>
-          <w:sz w:val="24"/>
-          <w:szCs w:val="24"/>
-        </w:rPr>
-        <w:t xml:space="preserve"> r</w:t>
-      </w:r>
-      <w:r>
-        <w:rPr>
-          <w:rFonts w:ascii="Times New Roman" w:hAnsi="Times New Roman"/>
-          <w:sz w:val="24"/>
-          <w:szCs w:val="24"/>
-        </w:rPr>
-        <w:t xml:space="preserve">ecebe uma </w:t>
-      </w:r>
-      <w:r>
-        <w:rPr>
-          <w:rFonts w:ascii="Times New Roman" w:hAnsi="Times New Roman"/>
-          <w:sz w:val="24"/>
-          <w:szCs w:val="24"/>
-        </w:rPr>
-        <w:t>observação que apresenta somente um conjunto de propriedades</w:t>
-      </w:r>
-      <w:r>
-        <w:rPr>
-          <w:rFonts w:ascii="Times New Roman" w:hAnsi="Times New Roman"/>
-          <w:sz w:val="24"/>
-          <w:szCs w:val="24"/>
-        </w:rPr>
-        <w:t>,</w:t>
-      </w:r>
-      <w:r>
-        <w:rPr>
-          <w:rFonts w:ascii="Times New Roman" w:hAnsi="Times New Roman"/>
-          <w:sz w:val="24"/>
-          <w:szCs w:val="24"/>
-        </w:rPr>
-        <w:t xml:space="preserve"> que será utilizado como objeto de teste para percorrer os nós da </w:t>
-      </w:r>
-      <w:r>
-        <w:rPr>
-          <w:rFonts w:ascii="Times New Roman" w:hAnsi="Times New Roman"/>
-          <w:sz w:val="24"/>
-          <w:szCs w:val="24"/>
-        </w:rPr>
-        <w:t>á</w:t>
-      </w:r>
-      <w:r>
-        <w:rPr>
-          <w:rFonts w:ascii="Times New Roman" w:hAnsi="Times New Roman"/>
-          <w:sz w:val="24"/>
-          <w:szCs w:val="24"/>
-        </w:rPr>
-        <w:t>rvore e resultar em uma</w:t>
-      </w:r>
-      <w:r>
-        <w:rPr>
-          <w:rFonts w:ascii="Times New Roman" w:hAnsi="Times New Roman"/>
-          <w:sz w:val="24"/>
-          <w:szCs w:val="24"/>
-        </w:rPr>
-        <w:t xml:space="preserve"> saída </w:t>
-      </w:r>
-      <w:r>
-        <w:rPr>
-          <w:rFonts w:ascii="Times New Roman" w:hAnsi="Times New Roman"/>
-          <w:sz w:val="24"/>
-          <w:szCs w:val="24"/>
-        </w:rPr>
-        <w:t xml:space="preserve">booleana (sim ou </w:t>
-      </w:r>
-      <w:r>
-        <w:rPr>
-          <w:rFonts w:ascii="Times New Roman" w:hAnsi="Times New Roman"/>
-          <w:sz w:val="24"/>
-          <w:szCs w:val="24"/>
-        </w:rPr>
-        <w:t>não)</w:t>
-      </w:r>
-      <w:r>
-        <w:rPr>
-          <w:rFonts w:ascii="Times New Roman" w:hAnsi="Times New Roman"/>
-          <w:sz w:val="24"/>
-          <w:szCs w:val="24"/>
-        </w:rPr>
-        <w:t>.</w:t>
-      </w:r>
-      <w:r>
-        <w:rPr>
-          <w:rFonts w:ascii="Times New Roman" w:hAnsi="Times New Roman"/>
-          <w:sz w:val="24"/>
-          <w:szCs w:val="24"/>
-        </w:rPr>
-        <w:t xml:space="preserve"> Implementações com saídas mais abrangentes também podem ser representadas</w:t>
-      </w:r>
-      <w:r>
-        <w:rPr>
-          <w:rFonts w:ascii="Times New Roman" w:hAnsi="Times New Roman"/>
-          <w:sz w:val="24"/>
-          <w:szCs w:val="24"/>
-        </w:rPr>
-        <w:t>,</w:t>
-      </w:r>
-      <w:r>
-        <w:rPr>
-          <w:rFonts w:ascii="Times New Roman" w:hAnsi="Times New Roman"/>
-          <w:sz w:val="24"/>
-          <w:szCs w:val="24"/>
-        </w:rPr>
-        <w:t xml:space="preserve"> se for necessário que o resultado esteja presente em um conjunto</w:t>
-      </w:r>
-      <w:r>
-        <w:rPr>
-          <w:rFonts w:ascii="Times New Roman" w:hAnsi="Times New Roman"/>
-          <w:sz w:val="24"/>
-          <w:szCs w:val="24"/>
-        </w:rPr>
-        <w:t>.</w:t>
+        <w:t>Na geração de uma árvore de decisão, são introduzidas situações que são descritas por meio de um conjunto de propriedades ou atributos e seus respectivos resultados, que são utilizados para montar os nós de condição e os ramos e folhas de resultado. Cada nó da árvore corresponde a uma condição composta por uma propriedade e um objeto de teste. A árvore apresenta um resultado para cada condição, seja ela verdadeira ou falsa, podendo ser um resultado final, representado por uma folha, ou um ramo, que levará a outros nós a serem testadas. Após sua geração, recebe uma observação que apresenta somente um conjunto de propriedades, que será utilizado como objeto de teste para percorrer os nós da árvore e resultar em uma saída booleana (sim ou não). Implementações com saídas mais abrangentes também podem ser representadas, se for necessário que o resultado esteja presente em um conjunto.</w:t>
       </w:r>
     </w:p>
     <w:p>
@@ -6636,439 +7059,7 @@
           <w:sz w:val="24"/>
           <w:szCs w:val="24"/>
         </w:rPr>
-        <w:t xml:space="preserve">É importante que </w:t>
-      </w:r>
-      <w:r>
-        <w:rPr>
-          <w:rFonts w:ascii="Times New Roman" w:hAnsi="Times New Roman"/>
-          <w:sz w:val="24"/>
-          <w:szCs w:val="24"/>
-        </w:rPr>
-        <w:t>durante</w:t>
-      </w:r>
-      <w:r>
-        <w:rPr>
-          <w:rFonts w:ascii="Times New Roman" w:hAnsi="Times New Roman"/>
-          <w:sz w:val="24"/>
-          <w:szCs w:val="24"/>
-        </w:rPr>
-        <w:t xml:space="preserve"> a</w:t>
-      </w:r>
-      <w:r>
-        <w:rPr>
-          <w:rFonts w:ascii="Times New Roman" w:hAnsi="Times New Roman"/>
-          <w:sz w:val="24"/>
-          <w:szCs w:val="24"/>
-        </w:rPr>
-        <w:t xml:space="preserve"> </w:t>
-      </w:r>
-      <w:r>
-        <w:rPr>
-          <w:rFonts w:ascii="Times New Roman" w:hAnsi="Times New Roman"/>
-          <w:sz w:val="24"/>
-          <w:szCs w:val="24"/>
-        </w:rPr>
-        <w:t>geração</w:t>
-      </w:r>
-      <w:r>
-        <w:rPr>
-          <w:rFonts w:ascii="Times New Roman" w:hAnsi="Times New Roman"/>
-          <w:sz w:val="24"/>
-          <w:szCs w:val="24"/>
-        </w:rPr>
-        <w:t xml:space="preserve"> da á</w:t>
-      </w:r>
-      <w:r>
-        <w:rPr>
-          <w:rFonts w:ascii="Times New Roman" w:hAnsi="Times New Roman"/>
-          <w:sz w:val="24"/>
-          <w:szCs w:val="24"/>
-        </w:rPr>
-        <w:t xml:space="preserve">rvore sejam escolhidos os </w:t>
-      </w:r>
-      <w:r>
-        <w:rPr>
-          <w:rFonts w:ascii="Times New Roman" w:hAnsi="Times New Roman"/>
-          <w:sz w:val="24"/>
-          <w:szCs w:val="24"/>
-        </w:rPr>
-        <w:t xml:space="preserve">melhores </w:t>
-      </w:r>
-      <w:r>
-        <w:rPr>
-          <w:rFonts w:ascii="Times New Roman" w:hAnsi="Times New Roman"/>
-          <w:sz w:val="24"/>
-          <w:szCs w:val="24"/>
-        </w:rPr>
-        <w:t xml:space="preserve">atributos </w:t>
-      </w:r>
-      <w:r>
-        <w:rPr>
-          <w:rFonts w:ascii="Times New Roman" w:hAnsi="Times New Roman"/>
-          <w:sz w:val="24"/>
-          <w:szCs w:val="24"/>
-        </w:rPr>
-        <w:t>para montar os ramos, pois uma</w:t>
-      </w:r>
-      <w:r>
-        <w:rPr>
-          <w:rFonts w:ascii="Times New Roman" w:hAnsi="Times New Roman"/>
-          <w:sz w:val="24"/>
-          <w:szCs w:val="24"/>
-        </w:rPr>
-        <w:t xml:space="preserve"> escolha incorreta dos atributos</w:t>
-      </w:r>
-      <w:r>
-        <w:rPr>
-          <w:rFonts w:ascii="Times New Roman" w:hAnsi="Times New Roman"/>
-          <w:sz w:val="24"/>
-          <w:szCs w:val="24"/>
-        </w:rPr>
-        <w:t xml:space="preserve"> pode acarretar</w:t>
-      </w:r>
-      <w:r>
-        <w:rPr>
-          <w:rFonts w:ascii="Times New Roman" w:hAnsi="Times New Roman"/>
-          <w:sz w:val="24"/>
-          <w:szCs w:val="24"/>
-        </w:rPr>
-        <w:t xml:space="preserve"> a</w:t>
-      </w:r>
-      <w:r>
-        <w:rPr>
-          <w:rFonts w:ascii="Times New Roman" w:hAnsi="Times New Roman"/>
-          <w:sz w:val="24"/>
-          <w:szCs w:val="24"/>
-        </w:rPr>
-        <w:t xml:space="preserve"> construção de</w:t>
-      </w:r>
-      <w:r>
-        <w:rPr>
-          <w:rFonts w:ascii="Times New Roman" w:hAnsi="Times New Roman"/>
-          <w:sz w:val="24"/>
-          <w:szCs w:val="24"/>
-        </w:rPr>
-        <w:t xml:space="preserve"> uma árvore </w:t>
-      </w:r>
-      <w:r>
-        <w:rPr>
-          <w:rFonts w:ascii="Times New Roman" w:hAnsi="Times New Roman"/>
-          <w:sz w:val="24"/>
-          <w:szCs w:val="24"/>
-        </w:rPr>
-        <w:t>ineficiente. O objetivo então é maximizar a homogeneidade</w:t>
-      </w:r>
-      <w:r>
-        <w:rPr>
-          <w:rFonts w:ascii="Times New Roman" w:hAnsi="Times New Roman"/>
-          <w:sz w:val="24"/>
-          <w:szCs w:val="24"/>
-        </w:rPr>
-        <w:t>/pureza</w:t>
-      </w:r>
-      <w:r>
-        <w:rPr>
-          <w:rFonts w:ascii="Times New Roman" w:hAnsi="Times New Roman"/>
-          <w:sz w:val="24"/>
-          <w:szCs w:val="24"/>
-        </w:rPr>
-        <w:t xml:space="preserve"> de cada </w:t>
-      </w:r>
-      <w:r>
-        <w:rPr>
-          <w:rFonts w:ascii="Times New Roman" w:hAnsi="Times New Roman"/>
-          <w:sz w:val="24"/>
-          <w:szCs w:val="24"/>
-        </w:rPr>
-        <w:t>conjunto por meio de heurísticas</w:t>
-      </w:r>
-      <w:r>
-        <w:rPr>
-          <w:rFonts w:ascii="Times New Roman" w:hAnsi="Times New Roman"/>
-          <w:sz w:val="24"/>
-          <w:szCs w:val="24"/>
-        </w:rPr>
-        <w:t>, sendo que o</w:t>
-      </w:r>
-      <w:r>
-        <w:rPr>
-          <w:rFonts w:ascii="Times New Roman" w:hAnsi="Times New Roman"/>
-          <w:sz w:val="24"/>
-          <w:szCs w:val="24"/>
-        </w:rPr>
-        <w:t xml:space="preserve"> melhor atributo </w:t>
-      </w:r>
-      <w:r>
-        <w:rPr>
-          <w:rFonts w:ascii="Times New Roman" w:hAnsi="Times New Roman"/>
-          <w:sz w:val="24"/>
-          <w:szCs w:val="24"/>
-        </w:rPr>
-        <w:t>do</w:t>
-      </w:r>
-      <w:r>
-        <w:rPr>
-          <w:rFonts w:ascii="Times New Roman" w:hAnsi="Times New Roman"/>
-          <w:sz w:val="24"/>
-          <w:szCs w:val="24"/>
-        </w:rPr>
-        <w:t xml:space="preserve"> conjunto </w:t>
-      </w:r>
-      <w:r>
-        <w:rPr>
-          <w:rFonts w:ascii="Times New Roman" w:hAnsi="Times New Roman"/>
-          <w:sz w:val="24"/>
-          <w:szCs w:val="24"/>
-        </w:rPr>
-        <w:t>é o que possui o</w:t>
-      </w:r>
-      <w:r>
-        <w:rPr>
-          <w:rFonts w:ascii="Times New Roman" w:hAnsi="Times New Roman"/>
-          <w:sz w:val="24"/>
-          <w:szCs w:val="24"/>
-        </w:rPr>
-        <w:t xml:space="preserve"> maior nível de pureza dentre os demais.</w:t>
-      </w:r>
-      <w:r>
-        <w:rPr>
-          <w:rFonts w:ascii="Times New Roman" w:hAnsi="Times New Roman"/>
-          <w:sz w:val="24"/>
-          <w:szCs w:val="24"/>
-        </w:rPr>
-        <w:t xml:space="preserve"> Para tal,</w:t>
-      </w:r>
-      <w:r>
-        <w:rPr>
-          <w:rFonts w:ascii="Times New Roman" w:hAnsi="Times New Roman"/>
-          <w:sz w:val="24"/>
-          <w:szCs w:val="24"/>
-        </w:rPr>
-        <w:t xml:space="preserve"> </w:t>
-      </w:r>
-      <w:r>
-        <w:rPr>
-          <w:rFonts w:ascii="Times New Roman" w:hAnsi="Times New Roman"/>
-          <w:sz w:val="24"/>
-          <w:szCs w:val="24"/>
-        </w:rPr>
-        <w:t>o conjunto de atributos é iterado</w:t>
-      </w:r>
-      <w:r>
-        <w:rPr>
-          <w:rFonts w:ascii="Times New Roman" w:hAnsi="Times New Roman"/>
-          <w:sz w:val="24"/>
-          <w:szCs w:val="24"/>
-        </w:rPr>
-        <w:t xml:space="preserve"> e </w:t>
-      </w:r>
-      <w:r>
-        <w:rPr>
-          <w:rFonts w:ascii="Times New Roman" w:hAnsi="Times New Roman"/>
-          <w:sz w:val="24"/>
-          <w:szCs w:val="24"/>
-        </w:rPr>
-        <w:t xml:space="preserve">são </w:t>
-      </w:r>
-      <w:r>
-        <w:rPr>
-          <w:rFonts w:ascii="Times New Roman" w:hAnsi="Times New Roman"/>
-          <w:sz w:val="24"/>
-          <w:szCs w:val="24"/>
-        </w:rPr>
-        <w:t>utilizado</w:t>
-      </w:r>
-      <w:r>
-        <w:rPr>
-          <w:rFonts w:ascii="Times New Roman" w:hAnsi="Times New Roman"/>
-          <w:sz w:val="24"/>
-          <w:szCs w:val="24"/>
-        </w:rPr>
-        <w:t>s</w:t>
-      </w:r>
-      <w:r>
-        <w:rPr>
-          <w:rFonts w:ascii="Times New Roman" w:hAnsi="Times New Roman"/>
-          <w:sz w:val="24"/>
-          <w:szCs w:val="24"/>
-        </w:rPr>
-        <w:t xml:space="preserve"> </w:t>
-      </w:r>
-      <w:r>
-        <w:rPr>
-          <w:rFonts w:ascii="Times New Roman" w:hAnsi="Times New Roman"/>
-          <w:sz w:val="24"/>
-          <w:szCs w:val="24"/>
-        </w:rPr>
-        <w:t xml:space="preserve">métodos </w:t>
-      </w:r>
-      <w:r>
-        <w:rPr>
-          <w:rFonts w:ascii="Times New Roman" w:hAnsi="Times New Roman"/>
-          <w:sz w:val="24"/>
-          <w:szCs w:val="24"/>
-        </w:rPr>
-        <w:t xml:space="preserve">heurísticos </w:t>
-      </w:r>
-      <w:r>
-        <w:rPr>
-          <w:rFonts w:ascii="Times New Roman" w:hAnsi="Times New Roman"/>
-          <w:sz w:val="24"/>
-          <w:szCs w:val="24"/>
-        </w:rPr>
-        <w:t>para determinar a</w:t>
-      </w:r>
-      <w:r>
-        <w:rPr>
-          <w:rFonts w:ascii="Times New Roman" w:hAnsi="Times New Roman"/>
-          <w:sz w:val="24"/>
-          <w:szCs w:val="24"/>
-        </w:rPr>
-        <w:t xml:space="preserve"> homogeneidade do conjunto de observações atual da iteração</w:t>
-      </w:r>
-      <w:r>
-        <w:rPr>
-          <w:rFonts w:ascii="Times New Roman" w:hAnsi="Times New Roman"/>
-          <w:sz w:val="24"/>
-          <w:szCs w:val="24"/>
-        </w:rPr>
-        <w:t>.</w:t>
-      </w:r>
-      <w:r>
-        <w:rPr>
-          <w:rFonts w:ascii="Times New Roman" w:hAnsi="Times New Roman"/>
-          <w:sz w:val="24"/>
-          <w:szCs w:val="24"/>
-        </w:rPr>
-        <w:t xml:space="preserve"> A cada nova iteração, o processo é repetido excluindo do conjunto os atributos que já </w:t>
-      </w:r>
-      <w:r>
-        <w:rPr>
-          <w:rFonts w:ascii="Times New Roman" w:hAnsi="Times New Roman"/>
-          <w:sz w:val="24"/>
-          <w:szCs w:val="24"/>
-        </w:rPr>
-        <w:t>foram utilizados anteriormente.</w:t>
-      </w:r>
-      <w:r>
-        <w:rPr>
-          <w:rFonts w:ascii="Times New Roman" w:hAnsi="Times New Roman"/>
-          <w:sz w:val="24"/>
-          <w:szCs w:val="24"/>
-        </w:rPr>
-        <w:t xml:space="preserve"> </w:t>
-      </w:r>
-      <w:r>
-        <w:rPr>
-          <w:rFonts w:ascii="Times New Roman" w:hAnsi="Times New Roman"/>
-          <w:sz w:val="24"/>
-          <w:szCs w:val="24"/>
-        </w:rPr>
-        <w:t>Os atributos que apresentam a maior pureza são priorizados, pois quando a condição de um nó é gerada com base neles a classificação de observações é otimizada, pois os ramos serão divididos de forma a terem muitas soluções de um lado e poucas do outro, fazendo com que a</w:t>
-      </w:r>
-      <w:r>
-        <w:rPr>
-          <w:rFonts w:ascii="Times New Roman" w:hAnsi="Times New Roman"/>
-          <w:sz w:val="24"/>
-          <w:szCs w:val="24"/>
-        </w:rPr>
-        <w:t xml:space="preserve"> maior parte das soluções inconsistentes sejam desconsideradas</w:t>
-      </w:r>
-      <w:r>
-        <w:rPr>
-          <w:rFonts w:ascii="Times New Roman" w:hAnsi="Times New Roman"/>
-          <w:sz w:val="24"/>
-          <w:szCs w:val="24"/>
-        </w:rPr>
-        <w:t>.</w:t>
-      </w:r>
-      <w:r>
-        <w:rPr>
-          <w:rFonts w:ascii="Times New Roman" w:hAnsi="Times New Roman"/>
-          <w:sz w:val="24"/>
-          <w:szCs w:val="24"/>
-        </w:rPr>
-        <w:t xml:space="preserve"> </w:t>
-      </w:r>
-      <w:r>
-        <w:rPr>
-          <w:rFonts w:ascii="Times New Roman" w:hAnsi="Times New Roman"/>
-          <w:sz w:val="24"/>
-          <w:szCs w:val="24"/>
-        </w:rPr>
-        <w:t>Com a pureza dos atributos sendo levada em consideração, a árvore tenderá a ser dividida de forma</w:t>
-      </w:r>
-      <w:r>
-        <w:rPr>
-          <w:rFonts w:ascii="Times New Roman" w:hAnsi="Times New Roman"/>
-          <w:sz w:val="24"/>
-          <w:szCs w:val="24"/>
-        </w:rPr>
-        <w:t xml:space="preserve"> a priorizar os</w:t>
-      </w:r>
-      <w:r>
-        <w:rPr>
-          <w:rFonts w:ascii="Times New Roman" w:hAnsi="Times New Roman"/>
-          <w:sz w:val="24"/>
-          <w:szCs w:val="24"/>
-        </w:rPr>
-        <w:t xml:space="preserve"> atributos que menos mudaram durante o treinamento, assim diminuindo o tamanho d</w:t>
-      </w:r>
-      <w:r>
-        <w:rPr>
-          <w:rFonts w:ascii="Times New Roman" w:hAnsi="Times New Roman"/>
-          <w:sz w:val="24"/>
-          <w:szCs w:val="24"/>
-        </w:rPr>
-        <w:t>a árvore</w:t>
-      </w:r>
-      <w:r>
-        <w:rPr>
-          <w:rFonts w:ascii="Times New Roman" w:hAnsi="Times New Roman"/>
-          <w:sz w:val="24"/>
-          <w:szCs w:val="24"/>
-        </w:rPr>
-        <w:t xml:space="preserve"> e ignorando grande parte dos resultados</w:t>
-      </w:r>
-      <w:r>
-        <w:rPr>
-          <w:rFonts w:ascii="Times New Roman" w:hAnsi="Times New Roman"/>
-          <w:sz w:val="24"/>
-          <w:szCs w:val="24"/>
-        </w:rPr>
-        <w:t xml:space="preserve"> incoerentes </w:t>
-      </w:r>
-      <w:r>
-        <w:rPr>
-          <w:rFonts w:ascii="Times New Roman" w:hAnsi="Times New Roman"/>
-          <w:sz w:val="24"/>
-          <w:szCs w:val="24"/>
-        </w:rPr>
-        <w:t>durante a classificação</w:t>
-      </w:r>
-      <w:r>
-        <w:rPr>
-          <w:rFonts w:ascii="Times New Roman" w:hAnsi="Times New Roman"/>
-          <w:sz w:val="24"/>
-          <w:szCs w:val="24"/>
-        </w:rPr>
-        <w:t xml:space="preserve"> de uma</w:t>
-      </w:r>
-      <w:r>
-        <w:rPr>
-          <w:rFonts w:ascii="Times New Roman" w:hAnsi="Times New Roman"/>
-          <w:sz w:val="24"/>
-          <w:szCs w:val="24"/>
-        </w:rPr>
-        <w:t xml:space="preserve"> dada observação</w:t>
-      </w:r>
-      <w:r>
-        <w:rPr>
-          <w:rFonts w:ascii="Times New Roman" w:hAnsi="Times New Roman"/>
-          <w:sz w:val="24"/>
-          <w:szCs w:val="24"/>
-        </w:rPr>
-        <w:t>.</w:t>
+        <w:t>É importante que durante a geração da árvore sejam escolhidos os melhores atributos para montar os ramos, pois uma escolha incorreta dos atributos pode acarretar a construção de uma árvore ineficiente. O objetivo então é maximizar a homogeneidade/pureza de cada conjunto por meio de heurísticas, sendo que o melhor atributo do conjunto é o que possui o maior nível de pureza dentre os demais. Para tal, o conjunto de atributos é iterado e são utilizados métodos heurísticos para determinar a homogeneidade do conjunto de observações atual da iteração. A cada nova iteração, o processo é repetido excluindo do conjunto os atributos que já foram utilizados anteriormente. Os atributos que apresentam a maior pureza são priorizados, pois quando a condição de um nó é gerada com base neles a classificação de observações é otimizada, pois os ramos serão divididos de forma a terem muitas soluções de um lado e poucas do outro, fazendo com que a maior parte das soluções inconsistentes sejam desconsideradas. Com a pureza dos atributos sendo levada em consideração, a árvore tenderá a ser dividida de forma a priorizar os atributos que menos mudaram durante o treinamento, assim diminuindo o tamanho da árvore e ignorando grande parte dos resultados incoerentes durante a classificação de uma dada observação.</w:t>
       </w:r>
     </w:p>
     <w:p>
@@ -7088,15 +7079,7 @@
           <w:sz w:val="24"/>
           <w:szCs w:val="24"/>
         </w:rPr>
-        <w:t xml:space="preserve">Para a construção das arvores de decisão são utilizadas as </w:t>
-      </w:r>
-      <w:r>
-        <w:rPr>
-          <w:rFonts w:ascii="Times New Roman" w:hAnsi="Times New Roman"/>
-          <w:sz w:val="24"/>
-          <w:szCs w:val="24"/>
-        </w:rPr>
-        <w:t>técnicas a seguir.</w:t>
+        <w:t>Para a construção das arvores de decisão são utilizadas as técnicas a seguir.</w:t>
       </w:r>
     </w:p>
     <w:p>
@@ -7107,22 +7090,26 @@
           <w:numId w:val="14"/>
         </w:numPr>
         <w:jc w:val="both"/>
-        <w:rPr>
-          <w:rFonts w:ascii="Times New Roman" w:hAnsi="Times New Roman"/>
-          <w:b/>
-          <w:sz w:val="24"/>
-          <w:szCs w:val="24"/>
-        </w:rPr>
-      </w:pPr>
-      <w:r>
-        <w:rPr>
-          <w:rFonts w:ascii="Times New Roman" w:hAnsi="Times New Roman"/>
-          <w:b/>
-          <w:sz w:val="24"/>
-          <w:szCs w:val="24"/>
-        </w:rPr>
+        <w:outlineLvl w:val="2"/>
+        <w:rPr>
+          <w:rFonts w:ascii="Times New Roman" w:hAnsi="Times New Roman"/>
+          <w:b/>
+          <w:sz w:val="24"/>
+          <w:szCs w:val="24"/>
+        </w:rPr>
+      </w:pPr>
+      <w:bookmarkStart w:id="5" w:name="_Toc461806118"/>
+      <w:r>
+        <w:rPr>
+          <w:rFonts w:ascii="Times New Roman" w:hAnsi="Times New Roman"/>
+          <w:b/>
+          <w:sz w:val="24"/>
+          <w:szCs w:val="24"/>
+        </w:rPr>
+        <w:lastRenderedPageBreak/>
         <w:t>Função de Entropia</w:t>
       </w:r>
+      <w:bookmarkEnd w:id="5"/>
     </w:p>
     <w:p>
       <w:pPr>
@@ -7159,6 +7146,7 @@
         </w:rPr>
         <w:t xml:space="preserve">A </w:t>
       </w:r>
+      <w:proofErr w:type="spellStart"/>
       <w:r>
         <w:rPr>
           <w:rFonts w:ascii="Times New Roman" w:eastAsia="Times New Roman" w:hAnsi="Times New Roman"/>
@@ -7166,7 +7154,37 @@
           <w:szCs w:val="24"/>
           <w:lang w:val="en-US" w:eastAsia="pt-BR"/>
         </w:rPr>
-        <w:t>função de entropia…</w:t>
+        <w:t>função</w:t>
+      </w:r>
+      <w:proofErr w:type="spellEnd"/>
+      <w:r>
+        <w:rPr>
+          <w:rFonts w:ascii="Times New Roman" w:eastAsia="Times New Roman" w:hAnsi="Times New Roman"/>
+          <w:sz w:val="24"/>
+          <w:szCs w:val="24"/>
+          <w:lang w:val="en-US" w:eastAsia="pt-BR"/>
+        </w:rPr>
+        <w:t xml:space="preserve"> de </w:t>
+      </w:r>
+      <w:proofErr w:type="spellStart"/>
+      <w:r>
+        <w:rPr>
+          <w:rFonts w:ascii="Times New Roman" w:eastAsia="Times New Roman" w:hAnsi="Times New Roman"/>
+          <w:sz w:val="24"/>
+          <w:szCs w:val="24"/>
+          <w:lang w:val="en-US" w:eastAsia="pt-BR"/>
+        </w:rPr>
+        <w:t>entropia</w:t>
+      </w:r>
+      <w:proofErr w:type="spellEnd"/>
+      <w:r>
+        <w:rPr>
+          <w:rFonts w:ascii="Times New Roman" w:eastAsia="Times New Roman" w:hAnsi="Times New Roman"/>
+          <w:sz w:val="24"/>
+          <w:szCs w:val="24"/>
+          <w:lang w:val="en-US" w:eastAsia="pt-BR"/>
+        </w:rPr>
+        <w:t>…</w:t>
       </w:r>
     </w:p>
     <w:p>
@@ -7201,7 +7219,7 @@
           <w:lang w:eastAsia="pt-BR"/>
         </w:rPr>
         <w:drawing>
-          <wp:inline distT="0" distB="0" distL="0" distR="0">
+          <wp:inline distT="0" distB="0" distL="0" distR="0" wp14:anchorId="18BC7F03" wp14:editId="126163D5">
             <wp:extent cx="2351405" cy="356235"/>
             <wp:effectExtent l="0" t="0" r="0" b="5715"/>
             <wp:docPr id="2" name="Picture 2" descr="http://web.tecnico.ulisboa.pt/ana.freitas/bioinformatics.ath.cx/bioinformatics.ath.cx/uploads/RTEmagicC_arv_dec7.gif.gif"/>
@@ -7281,9 +7299,8 @@
           <w:noProof/>
           <w:lang w:eastAsia="pt-BR"/>
         </w:rPr>
-        <w:lastRenderedPageBreak/>
         <w:drawing>
-          <wp:inline distT="0" distB="0" distL="0" distR="0">
+          <wp:inline distT="0" distB="0" distL="0" distR="0" wp14:anchorId="3D3F9405" wp14:editId="4B1E5766">
             <wp:extent cx="3479165" cy="332740"/>
             <wp:effectExtent l="0" t="0" r="0" b="0"/>
             <wp:docPr id="3" name="Picture 3" descr="http://web.tecnico.ulisboa.pt/ana.freitas/bioinformatics.ath.cx/bioinformatics.ath.cx/uploads/RTEmagicC_arv_dec8.gif.gif"/>
@@ -7363,7 +7380,7 @@
           <w:lang w:eastAsia="pt-BR"/>
         </w:rPr>
         <w:drawing>
-          <wp:inline distT="0" distB="0" distL="0" distR="0">
+          <wp:inline distT="0" distB="0" distL="0" distR="0" wp14:anchorId="660BC276" wp14:editId="6C3023F9">
             <wp:extent cx="4785995" cy="3764280"/>
             <wp:effectExtent l="0" t="0" r="0" b="7620"/>
             <wp:docPr id="1" name="Picture 1" descr="http://www.patricklamle.com/Tutorials/Decision%20tree%20python/entropy.jpg"/>
@@ -7433,13 +7450,15 @@
           <w:numId w:val="14"/>
         </w:numPr>
         <w:jc w:val="both"/>
-        <w:rPr>
-          <w:rFonts w:ascii="Times New Roman" w:hAnsi="Times New Roman"/>
-          <w:b/>
-          <w:sz w:val="24"/>
-          <w:szCs w:val="24"/>
-        </w:rPr>
-      </w:pPr>
+        <w:outlineLvl w:val="2"/>
+        <w:rPr>
+          <w:rFonts w:ascii="Times New Roman" w:hAnsi="Times New Roman"/>
+          <w:b/>
+          <w:sz w:val="24"/>
+          <w:szCs w:val="24"/>
+        </w:rPr>
+      </w:pPr>
+      <w:bookmarkStart w:id="6" w:name="_Toc461806119"/>
       <w:r>
         <w:rPr>
           <w:rFonts w:ascii="Times New Roman" w:hAnsi="Times New Roman"/>
@@ -7449,6 +7468,7 @@
         </w:rPr>
         <w:t>Função de Ganho</w:t>
       </w:r>
+      <w:bookmarkEnd w:id="6"/>
     </w:p>
     <w:p>
       <w:pPr>
@@ -7481,7 +7501,7 @@
           <w:lang w:eastAsia="pt-BR"/>
         </w:rPr>
         <w:drawing>
-          <wp:inline distT="0" distB="0" distL="0" distR="0">
+          <wp:inline distT="0" distB="0" distL="0" distR="0" wp14:anchorId="0DE0F202" wp14:editId="09B0F598">
             <wp:extent cx="4773930" cy="676910"/>
             <wp:effectExtent l="0" t="0" r="7620" b="8890"/>
             <wp:docPr id="4" name="Picture 4" descr="http://web.tecnico.ulisboa.pt/ana.freitas/bioinformatics.ath.cx/bioinformatics.ath.cx/uploads/RTEmagicC_arv_dec9.gif.gif"/>
@@ -7532,237 +7552,188 @@
     </w:p>
     <w:p>
       <w:pPr>
-        <w:shd w:val="clear" w:color="auto" w:fill="FFFFFF"/>
+        <w:pStyle w:val="ListParagraph"/>
+        <w:spacing w:after="240"/>
+        <w:ind w:left="720"/>
+        <w:jc w:val="both"/>
+        <w:outlineLvl w:val="1"/>
+        <w:rPr>
+          <w:rFonts w:ascii="Times New Roman" w:hAnsi="Times New Roman"/>
+          <w:b/>
+          <w:sz w:val="24"/>
+          <w:szCs w:val="24"/>
+        </w:rPr>
+      </w:pPr>
+    </w:p>
+    <w:p>
+      <w:pPr>
+        <w:pStyle w:val="ListParagraph"/>
+        <w:numPr>
+          <w:ilvl w:val="1"/>
+          <w:numId w:val="13"/>
+        </w:numPr>
+        <w:spacing w:after="240"/>
+        <w:jc w:val="both"/>
+        <w:outlineLvl w:val="1"/>
+        <w:rPr>
+          <w:rFonts w:ascii="Times New Roman" w:hAnsi="Times New Roman"/>
+          <w:b/>
+          <w:sz w:val="24"/>
+          <w:szCs w:val="24"/>
+        </w:rPr>
+      </w:pPr>
+      <w:bookmarkStart w:id="7" w:name="_Toc461806112"/>
+      <w:r>
+        <w:rPr>
+          <w:rFonts w:ascii="Times New Roman" w:hAnsi="Times New Roman"/>
+          <w:b/>
+          <w:sz w:val="24"/>
+          <w:szCs w:val="24"/>
+        </w:rPr>
+        <w:t>Métodos Baseados em Regra</w:t>
+      </w:r>
+      <w:bookmarkEnd w:id="7"/>
+    </w:p>
+    <w:p>
+      <w:pPr>
+        <w:pStyle w:val="ListParagraph"/>
+        <w:numPr>
+          <w:ilvl w:val="1"/>
+          <w:numId w:val="13"/>
+        </w:numPr>
+        <w:spacing w:after="240"/>
+        <w:jc w:val="both"/>
+        <w:outlineLvl w:val="1"/>
+        <w:rPr>
+          <w:rFonts w:ascii="Times New Roman" w:hAnsi="Times New Roman"/>
+          <w:b/>
+          <w:sz w:val="24"/>
+          <w:szCs w:val="24"/>
+        </w:rPr>
+      </w:pPr>
+      <w:bookmarkStart w:id="8" w:name="_Toc461806113"/>
+      <w:r>
+        <w:rPr>
+          <w:rFonts w:ascii="Times New Roman" w:hAnsi="Times New Roman"/>
+          <w:b/>
+          <w:sz w:val="24"/>
+          <w:szCs w:val="24"/>
+        </w:rPr>
+        <w:t>Métodos Probabilísticos</w:t>
+      </w:r>
+      <w:bookmarkEnd w:id="8"/>
+    </w:p>
+    <w:p>
+      <w:pPr>
+        <w:pStyle w:val="ListParagraph"/>
+        <w:numPr>
+          <w:ilvl w:val="1"/>
+          <w:numId w:val="13"/>
+        </w:numPr>
+        <w:spacing w:after="240"/>
+        <w:jc w:val="both"/>
+        <w:outlineLvl w:val="1"/>
+        <w:rPr>
+          <w:rFonts w:ascii="Times New Roman" w:hAnsi="Times New Roman"/>
+          <w:b/>
+          <w:sz w:val="24"/>
+          <w:szCs w:val="24"/>
+        </w:rPr>
+      </w:pPr>
+      <w:bookmarkStart w:id="9" w:name="_Toc461806114"/>
+      <w:r>
+        <w:rPr>
+          <w:rFonts w:ascii="Times New Roman" w:hAnsi="Times New Roman"/>
+          <w:b/>
+          <w:sz w:val="24"/>
+          <w:szCs w:val="24"/>
+        </w:rPr>
+        <w:t>Métodos SVM</w:t>
+      </w:r>
+      <w:bookmarkEnd w:id="9"/>
+    </w:p>
+    <w:p>
+      <w:pPr>
+        <w:pStyle w:val="ListParagraph"/>
+        <w:numPr>
+          <w:ilvl w:val="1"/>
+          <w:numId w:val="13"/>
+        </w:numPr>
+        <w:spacing w:after="240"/>
+        <w:jc w:val="both"/>
+        <w:outlineLvl w:val="1"/>
+        <w:rPr>
+          <w:rFonts w:ascii="Times New Roman" w:hAnsi="Times New Roman"/>
+          <w:b/>
+          <w:sz w:val="24"/>
+          <w:szCs w:val="24"/>
+        </w:rPr>
+      </w:pPr>
+      <w:bookmarkStart w:id="10" w:name="_Toc461806115"/>
+      <w:r>
+        <w:rPr>
+          <w:rFonts w:ascii="Times New Roman" w:hAnsi="Times New Roman"/>
+          <w:b/>
+          <w:sz w:val="24"/>
+          <w:szCs w:val="24"/>
+        </w:rPr>
+        <w:t>Métodos Baseados em Instancia</w:t>
+      </w:r>
+      <w:bookmarkEnd w:id="10"/>
+    </w:p>
+    <w:p>
+      <w:pPr>
+        <w:pStyle w:val="ListParagraph"/>
+        <w:numPr>
+          <w:ilvl w:val="1"/>
+          <w:numId w:val="13"/>
+        </w:numPr>
+        <w:spacing w:after="240"/>
+        <w:jc w:val="both"/>
+        <w:outlineLvl w:val="1"/>
+        <w:rPr>
+          <w:rFonts w:ascii="Times New Roman" w:hAnsi="Times New Roman"/>
+          <w:b/>
+          <w:sz w:val="24"/>
+          <w:szCs w:val="24"/>
+        </w:rPr>
+      </w:pPr>
+      <w:bookmarkStart w:id="11" w:name="_Toc461806116"/>
+      <w:r>
+        <w:rPr>
+          <w:rFonts w:ascii="Times New Roman" w:hAnsi="Times New Roman"/>
+          <w:b/>
+          <w:sz w:val="24"/>
+          <w:szCs w:val="24"/>
+        </w:rPr>
+        <w:t>Redes Neurais</w:t>
+      </w:r>
+      <w:bookmarkEnd w:id="11"/>
+    </w:p>
+    <w:p>
+      <w:pPr>
         <w:suppressAutoHyphens w:val="0"/>
-        <w:spacing w:line="240" w:lineRule="auto"/>
-        <w:rPr>
-          <w:rFonts w:ascii="Times New Roman" w:eastAsia="Times New Roman" w:hAnsi="Times New Roman"/>
-          <w:sz w:val="24"/>
-          <w:szCs w:val="24"/>
-          <w:lang w:val="en-US" w:eastAsia="pt-BR"/>
-        </w:rPr>
-      </w:pPr>
-    </w:p>
-    <w:p>
-      <w:pPr>
-        <w:shd w:val="clear" w:color="auto" w:fill="FFFFFF"/>
-        <w:suppressAutoHyphens w:val="0"/>
-        <w:spacing w:line="240" w:lineRule="auto"/>
-        <w:rPr>
-          <w:rFonts w:ascii="Times New Roman" w:eastAsia="Times New Roman" w:hAnsi="Times New Roman"/>
-          <w:sz w:val="24"/>
-          <w:szCs w:val="24"/>
-          <w:lang w:val="en-US" w:eastAsia="pt-BR"/>
-        </w:rPr>
-      </w:pPr>
-    </w:p>
-    <w:p>
-      <w:pPr>
-        <w:shd w:val="clear" w:color="auto" w:fill="FFFFFF"/>
-        <w:suppressAutoHyphens w:val="0"/>
-        <w:spacing w:line="240" w:lineRule="auto"/>
-        <w:rPr>
-          <w:rFonts w:ascii="Times New Roman" w:eastAsia="Times New Roman" w:hAnsi="Times New Roman"/>
-          <w:sz w:val="24"/>
-          <w:szCs w:val="24"/>
-          <w:lang w:val="en-US" w:eastAsia="pt-BR"/>
-        </w:rPr>
-      </w:pPr>
-    </w:p>
-    <w:p>
-      <w:pPr>
-        <w:shd w:val="clear" w:color="auto" w:fill="FFFFFF"/>
-        <w:suppressAutoHyphens w:val="0"/>
-        <w:spacing w:line="240" w:lineRule="auto"/>
-        <w:rPr>
-          <w:rFonts w:ascii="Times New Roman" w:eastAsia="Times New Roman" w:hAnsi="Times New Roman"/>
-          <w:sz w:val="24"/>
-          <w:szCs w:val="24"/>
-          <w:lang w:val="en-US" w:eastAsia="pt-BR"/>
-        </w:rPr>
-      </w:pPr>
-    </w:p>
-    <w:p>
-      <w:pPr>
-        <w:shd w:val="clear" w:color="auto" w:fill="FFFFFF"/>
-        <w:suppressAutoHyphens w:val="0"/>
-        <w:spacing w:line="240" w:lineRule="auto"/>
-        <w:rPr>
-          <w:rFonts w:ascii="Times New Roman" w:eastAsia="Times New Roman" w:hAnsi="Times New Roman"/>
-          <w:sz w:val="24"/>
-          <w:szCs w:val="24"/>
-          <w:lang w:val="en-US" w:eastAsia="pt-BR"/>
-        </w:rPr>
-      </w:pPr>
-    </w:p>
-    <w:p>
-      <w:pPr>
-        <w:shd w:val="clear" w:color="auto" w:fill="FFFFFF"/>
-        <w:suppressAutoHyphens w:val="0"/>
-        <w:spacing w:line="240" w:lineRule="auto"/>
-        <w:rPr>
-          <w:rFonts w:ascii="Times New Roman" w:eastAsia="Times New Roman" w:hAnsi="Times New Roman"/>
-          <w:sz w:val="24"/>
-          <w:szCs w:val="24"/>
-          <w:lang w:val="en-US" w:eastAsia="pt-BR"/>
-        </w:rPr>
-      </w:pPr>
-    </w:p>
-    <w:p>
-      <w:pPr>
-        <w:shd w:val="clear" w:color="auto" w:fill="FFFFFF"/>
-        <w:suppressAutoHyphens w:val="0"/>
-        <w:spacing w:line="240" w:lineRule="auto"/>
-        <w:rPr>
-          <w:rFonts w:ascii="Times New Roman" w:eastAsia="Times New Roman" w:hAnsi="Times New Roman"/>
-          <w:sz w:val="24"/>
-          <w:szCs w:val="24"/>
-          <w:lang w:val="en-US" w:eastAsia="pt-BR"/>
-        </w:rPr>
-      </w:pPr>
-    </w:p>
-    <w:p>
-      <w:pPr>
-        <w:shd w:val="clear" w:color="auto" w:fill="FFFFFF"/>
-        <w:suppressAutoHyphens w:val="0"/>
-        <w:spacing w:line="240" w:lineRule="auto"/>
-        <w:rPr>
-          <w:rFonts w:ascii="Times New Roman" w:eastAsia="Times New Roman" w:hAnsi="Times New Roman"/>
-          <w:sz w:val="24"/>
-          <w:szCs w:val="24"/>
-          <w:lang w:val="en-US" w:eastAsia="pt-BR"/>
-        </w:rPr>
-      </w:pPr>
-    </w:p>
-    <w:p>
-      <w:pPr>
-        <w:shd w:val="clear" w:color="auto" w:fill="FFFFFF"/>
-        <w:suppressAutoHyphens w:val="0"/>
-        <w:spacing w:line="240" w:lineRule="auto"/>
-        <w:rPr>
-          <w:rFonts w:ascii="Times New Roman" w:eastAsia="Times New Roman" w:hAnsi="Times New Roman"/>
-          <w:sz w:val="24"/>
-          <w:szCs w:val="24"/>
-          <w:lang w:val="en-US" w:eastAsia="pt-BR"/>
-        </w:rPr>
-      </w:pPr>
-    </w:p>
-    <w:p>
-      <w:pPr>
-        <w:shd w:val="clear" w:color="auto" w:fill="FFFFFF"/>
-        <w:suppressAutoHyphens w:val="0"/>
-        <w:spacing w:line="240" w:lineRule="auto"/>
-        <w:rPr>
-          <w:rFonts w:ascii="Times New Roman" w:eastAsia="Times New Roman" w:hAnsi="Times New Roman"/>
-          <w:sz w:val="24"/>
-          <w:szCs w:val="24"/>
-          <w:lang w:val="en-US" w:eastAsia="pt-BR"/>
-        </w:rPr>
-      </w:pPr>
-    </w:p>
-    <w:p>
-      <w:pPr>
-        <w:shd w:val="clear" w:color="auto" w:fill="FFFFFF"/>
-        <w:suppressAutoHyphens w:val="0"/>
-        <w:spacing w:line="240" w:lineRule="auto"/>
-        <w:rPr>
-          <w:rFonts w:ascii="Times New Roman" w:eastAsia="Times New Roman" w:hAnsi="Times New Roman"/>
-          <w:sz w:val="24"/>
-          <w:szCs w:val="24"/>
-          <w:lang w:val="en-US" w:eastAsia="pt-BR"/>
-        </w:rPr>
-      </w:pPr>
-    </w:p>
-    <w:p>
-      <w:pPr>
-        <w:shd w:val="clear" w:color="auto" w:fill="FFFFFF"/>
-        <w:suppressAutoHyphens w:val="0"/>
-        <w:spacing w:line="240" w:lineRule="auto"/>
-        <w:rPr>
-          <w:rFonts w:ascii="Times New Roman" w:eastAsia="Times New Roman" w:hAnsi="Times New Roman"/>
-          <w:sz w:val="24"/>
-          <w:szCs w:val="24"/>
-          <w:lang w:val="en-US" w:eastAsia="pt-BR"/>
-        </w:rPr>
-      </w:pPr>
-    </w:p>
-    <w:p>
-      <w:pPr>
-        <w:shd w:val="clear" w:color="auto" w:fill="FFFFFF"/>
-        <w:suppressAutoHyphens w:val="0"/>
-        <w:spacing w:line="240" w:lineRule="auto"/>
-        <w:rPr>
-          <w:rFonts w:ascii="Times New Roman" w:eastAsia="Times New Roman" w:hAnsi="Times New Roman"/>
-          <w:sz w:val="24"/>
-          <w:szCs w:val="24"/>
-          <w:lang w:val="en-US" w:eastAsia="pt-BR"/>
-        </w:rPr>
-      </w:pPr>
-    </w:p>
-    <w:p>
-      <w:pPr>
-        <w:shd w:val="clear" w:color="auto" w:fill="FFFFFF"/>
-        <w:suppressAutoHyphens w:val="0"/>
-        <w:spacing w:line="240" w:lineRule="auto"/>
-        <w:rPr>
-          <w:rFonts w:ascii="Times New Roman" w:eastAsia="Times New Roman" w:hAnsi="Times New Roman"/>
-          <w:sz w:val="24"/>
-          <w:szCs w:val="24"/>
-          <w:lang w:val="en-US" w:eastAsia="pt-BR"/>
-        </w:rPr>
-      </w:pPr>
-    </w:p>
-    <w:p>
-      <w:pPr>
-        <w:shd w:val="clear" w:color="auto" w:fill="FFFFFF"/>
-        <w:suppressAutoHyphens w:val="0"/>
-        <w:spacing w:line="240" w:lineRule="auto"/>
-        <w:rPr>
-          <w:rFonts w:ascii="Times New Roman" w:eastAsia="Times New Roman" w:hAnsi="Times New Roman"/>
-          <w:sz w:val="24"/>
-          <w:szCs w:val="24"/>
-          <w:lang w:val="en-US" w:eastAsia="pt-BR"/>
-        </w:rPr>
-      </w:pPr>
-    </w:p>
-    <w:p>
-      <w:pPr>
-        <w:shd w:val="clear" w:color="auto" w:fill="FFFFFF"/>
-        <w:suppressAutoHyphens w:val="0"/>
-        <w:spacing w:line="240" w:lineRule="auto"/>
-        <w:rPr>
-          <w:rFonts w:ascii="Times New Roman" w:eastAsia="Times New Roman" w:hAnsi="Times New Roman"/>
-          <w:sz w:val="24"/>
-          <w:szCs w:val="24"/>
-          <w:lang w:val="en-US" w:eastAsia="pt-BR"/>
-        </w:rPr>
-      </w:pPr>
-    </w:p>
-    <w:p>
-      <w:pPr>
-        <w:shd w:val="clear" w:color="auto" w:fill="FFFFFF"/>
-        <w:suppressAutoHyphens w:val="0"/>
-        <w:spacing w:line="240" w:lineRule="auto"/>
-        <w:rPr>
-          <w:rFonts w:ascii="Times New Roman" w:eastAsia="Times New Roman" w:hAnsi="Times New Roman"/>
-          <w:sz w:val="24"/>
-          <w:szCs w:val="24"/>
-          <w:lang w:val="en-US" w:eastAsia="pt-BR"/>
-        </w:rPr>
-      </w:pPr>
-    </w:p>
-    <w:p>
-      <w:pPr>
-        <w:shd w:val="clear" w:color="auto" w:fill="FFFFFF"/>
-        <w:suppressAutoHyphens w:val="0"/>
-        <w:spacing w:line="240" w:lineRule="auto"/>
-        <w:rPr>
-          <w:rFonts w:ascii="Times New Roman" w:eastAsia="Times New Roman" w:hAnsi="Times New Roman"/>
-          <w:sz w:val="24"/>
-          <w:szCs w:val="24"/>
-          <w:lang w:val="en-US" w:eastAsia="pt-BR"/>
-        </w:rPr>
-      </w:pPr>
+        <w:jc w:val="center"/>
+        <w:rPr>
+          <w:rFonts w:ascii="Times New Roman" w:eastAsia="Noto Sans CJK SC Regular" w:hAnsi="Times New Roman"/>
+          <w:b/>
+          <w:bCs/>
+          <w:kern w:val="3"/>
+          <w:sz w:val="24"/>
+          <w:szCs w:val="24"/>
+          <w:lang w:val="en-US" w:eastAsia="zh-CN" w:bidi="hi-IN"/>
+        </w:rPr>
+      </w:pPr>
+      <w:bookmarkStart w:id="12" w:name="_Toc461806120"/>
+      <w:r>
+        <w:rPr>
+          <w:rFonts w:ascii="Times New Roman" w:hAnsi="Times New Roman"/>
+          <w:b/>
+          <w:bCs/>
+          <w:lang w:val="en-US"/>
+        </w:rPr>
+        <w:br w:type="page"/>
+      </w:r>
     </w:p>
     <w:p>
       <w:pPr>
@@ -7777,7 +7748,6 @@
           <w:lang w:val="en-US"/>
         </w:rPr>
       </w:pPr>
-      <w:bookmarkStart w:id="3" w:name="_Toc461391542"/>
       <w:r>
         <w:rPr>
           <w:rFonts w:ascii="Times New Roman" w:hAnsi="Times New Roman" w:cs="Times New Roman"/>
@@ -7797,7 +7767,7 @@
         </w:rPr>
         <w:t>NCIAS</w:t>
       </w:r>
-      <w:bookmarkEnd w:id="3"/>
+      <w:bookmarkEnd w:id="12"/>
     </w:p>
     <w:p>
       <w:pPr>
@@ -7817,7 +7787,27 @@
           <w:szCs w:val="24"/>
           <w:lang w:val="en-US"/>
         </w:rPr>
-        <w:t xml:space="preserve">STANLEY, Kenneth O.; MIIKKULAINEN, Risto. </w:t>
+        <w:t xml:space="preserve">STANLEY, Kenneth O.; MIIKKULAINEN, </w:t>
+      </w:r>
+      <w:proofErr w:type="spellStart"/>
+      <w:r>
+        <w:rPr>
+          <w:rFonts w:ascii="Times New Roman" w:hAnsi="Times New Roman"/>
+          <w:sz w:val="24"/>
+          <w:szCs w:val="24"/>
+          <w:lang w:val="en-US"/>
+        </w:rPr>
+        <w:t>Risto</w:t>
+      </w:r>
+      <w:proofErr w:type="spellEnd"/>
+      <w:r>
+        <w:rPr>
+          <w:rFonts w:ascii="Times New Roman" w:hAnsi="Times New Roman"/>
+          <w:sz w:val="24"/>
+          <w:szCs w:val="24"/>
+          <w:lang w:val="en-US"/>
+        </w:rPr>
+        <w:t xml:space="preserve">. </w:t>
       </w:r>
       <w:r>
         <w:rPr>
@@ -7847,6 +7837,7 @@
         </w:rPr>
         <w:t xml:space="preserve"> </w:t>
       </w:r>
+      <w:proofErr w:type="spellStart"/>
       <w:r>
         <w:rPr>
           <w:rFonts w:ascii="Times New Roman" w:hAnsi="Times New Roman"/>
@@ -7856,15 +7847,27 @@
         </w:rPr>
         <w:t>Disponível</w:t>
       </w:r>
-      <w:r>
-        <w:rPr>
-          <w:rFonts w:ascii="Times New Roman" w:hAnsi="Times New Roman"/>
-          <w:sz w:val="24"/>
-          <w:szCs w:val="24"/>
-          <w:lang w:val="en-US"/>
-        </w:rPr>
-        <w:t xml:space="preserve"> em</w:t>
-      </w:r>
+      <w:proofErr w:type="spellEnd"/>
+      <w:r>
+        <w:rPr>
+          <w:rFonts w:ascii="Times New Roman" w:hAnsi="Times New Roman"/>
+          <w:sz w:val="24"/>
+          <w:szCs w:val="24"/>
+          <w:lang w:val="en-US"/>
+        </w:rPr>
+        <w:t xml:space="preserve"> </w:t>
+      </w:r>
+      <w:proofErr w:type="spellStart"/>
+      <w:r>
+        <w:rPr>
+          <w:rFonts w:ascii="Times New Roman" w:hAnsi="Times New Roman"/>
+          <w:sz w:val="24"/>
+          <w:szCs w:val="24"/>
+          <w:lang w:val="en-US"/>
+        </w:rPr>
+        <w:t>em</w:t>
+      </w:r>
+      <w:proofErr w:type="spellEnd"/>
       <w:r>
         <w:rPr>
           <w:rFonts w:ascii="Times New Roman" w:hAnsi="Times New Roman"/>
@@ -8058,8 +8061,59 @@
           <w:szCs w:val="24"/>
           <w:lang w:val="en-US"/>
         </w:rPr>
-        <w:t xml:space="preserve"> 8 p. Disponível em</w:t>
-      </w:r>
+        <w:t xml:space="preserve"> </w:t>
+      </w:r>
+      <w:proofErr w:type="gramStart"/>
+      <w:r>
+        <w:rPr>
+          <w:rFonts w:ascii="Times New Roman" w:hAnsi="Times New Roman"/>
+          <w:sz w:val="24"/>
+          <w:szCs w:val="24"/>
+          <w:lang w:val="en-US"/>
+        </w:rPr>
+        <w:t>8</w:t>
+      </w:r>
+      <w:proofErr w:type="gramEnd"/>
+      <w:r>
+        <w:rPr>
+          <w:rFonts w:ascii="Times New Roman" w:hAnsi="Times New Roman"/>
+          <w:sz w:val="24"/>
+          <w:szCs w:val="24"/>
+          <w:lang w:val="en-US"/>
+        </w:rPr>
+        <w:t xml:space="preserve"> p. </w:t>
+      </w:r>
+      <w:proofErr w:type="spellStart"/>
+      <w:r>
+        <w:rPr>
+          <w:rFonts w:ascii="Times New Roman" w:hAnsi="Times New Roman"/>
+          <w:sz w:val="24"/>
+          <w:szCs w:val="24"/>
+          <w:lang w:val="en-US"/>
+        </w:rPr>
+        <w:t>Disponível</w:t>
+      </w:r>
+      <w:proofErr w:type="spellEnd"/>
+      <w:r>
+        <w:rPr>
+          <w:rFonts w:ascii="Times New Roman" w:hAnsi="Times New Roman"/>
+          <w:sz w:val="24"/>
+          <w:szCs w:val="24"/>
+          <w:lang w:val="en-US"/>
+        </w:rPr>
+        <w:t xml:space="preserve"> </w:t>
+      </w:r>
+      <w:proofErr w:type="spellStart"/>
+      <w:r>
+        <w:rPr>
+          <w:rFonts w:ascii="Times New Roman" w:hAnsi="Times New Roman"/>
+          <w:sz w:val="24"/>
+          <w:szCs w:val="24"/>
+          <w:lang w:val="en-US"/>
+        </w:rPr>
+        <w:t>em</w:t>
+      </w:r>
+      <w:proofErr w:type="spellEnd"/>
       <w:r>
         <w:rPr>
           <w:rFonts w:ascii="Times New Roman" w:hAnsi="Times New Roman"/>
@@ -8149,6 +8203,7 @@
         </w:rPr>
         <w:t xml:space="preserve"> </w:t>
       </w:r>
+      <w:proofErr w:type="spellStart"/>
       <w:r>
         <w:rPr>
           <w:rFonts w:ascii="Times New Roman" w:hAnsi="Times New Roman"/>
@@ -8158,14 +8213,35 @@
         </w:rPr>
         <w:t>Disponível</w:t>
       </w:r>
-      <w:r>
-        <w:rPr>
-          <w:rFonts w:ascii="Times New Roman" w:hAnsi="Times New Roman"/>
-          <w:sz w:val="24"/>
-          <w:szCs w:val="24"/>
-          <w:lang w:val="en-US"/>
-        </w:rPr>
-        <w:t xml:space="preserve"> em: &lt;</w:t>
+      <w:proofErr w:type="spellEnd"/>
+      <w:r>
+        <w:rPr>
+          <w:rFonts w:ascii="Times New Roman" w:hAnsi="Times New Roman"/>
+          <w:sz w:val="24"/>
+          <w:szCs w:val="24"/>
+          <w:lang w:val="en-US"/>
+        </w:rPr>
+        <w:t xml:space="preserve"> </w:t>
+      </w:r>
+      <w:proofErr w:type="spellStart"/>
+      <w:r>
+        <w:rPr>
+          <w:rFonts w:ascii="Times New Roman" w:hAnsi="Times New Roman"/>
+          <w:sz w:val="24"/>
+          <w:szCs w:val="24"/>
+          <w:lang w:val="en-US"/>
+        </w:rPr>
+        <w:t>em</w:t>
+      </w:r>
+      <w:proofErr w:type="spellEnd"/>
+      <w:r>
+        <w:rPr>
+          <w:rFonts w:ascii="Times New Roman" w:hAnsi="Times New Roman"/>
+          <w:sz w:val="24"/>
+          <w:szCs w:val="24"/>
+          <w:lang w:val="en-US"/>
+        </w:rPr>
+        <w:t>: &lt;</w:t>
       </w:r>
       <w:hyperlink r:id="rId16" w:history="1">
         <w:r>
@@ -8207,7 +8283,27 @@
           <w:szCs w:val="24"/>
           <w:lang w:val="en-US"/>
         </w:rPr>
-        <w:t xml:space="preserve">GHADERI, Hojjat. </w:t>
+        <w:t xml:space="preserve">GHADERI, </w:t>
+      </w:r>
+      <w:proofErr w:type="spellStart"/>
+      <w:r>
+        <w:rPr>
+          <w:rFonts w:ascii="Times New Roman" w:hAnsi="Times New Roman"/>
+          <w:sz w:val="24"/>
+          <w:szCs w:val="24"/>
+          <w:lang w:val="en-US"/>
+        </w:rPr>
+        <w:t>Hojjat</w:t>
+      </w:r>
+      <w:proofErr w:type="spellEnd"/>
+      <w:r>
+        <w:rPr>
+          <w:rFonts w:ascii="Times New Roman" w:hAnsi="Times New Roman"/>
+          <w:sz w:val="24"/>
+          <w:szCs w:val="24"/>
+          <w:lang w:val="en-US"/>
+        </w:rPr>
+        <w:t xml:space="preserve">. </w:t>
       </w:r>
       <w:r>
         <w:rPr>
@@ -8274,7 +8370,27 @@
           <w:szCs w:val="24"/>
           <w:lang w:val="en-US"/>
         </w:rPr>
-        <w:t>. 5 cap</w:t>
+        <w:t xml:space="preserve">. </w:t>
+      </w:r>
+      <w:proofErr w:type="gramStart"/>
+      <w:r>
+        <w:rPr>
+          <w:rFonts w:ascii="Times New Roman" w:hAnsi="Times New Roman"/>
+          <w:sz w:val="24"/>
+          <w:szCs w:val="24"/>
+          <w:lang w:val="en-US"/>
+        </w:rPr>
+        <w:t>5</w:t>
+      </w:r>
+      <w:proofErr w:type="gramEnd"/>
+      <w:r>
+        <w:rPr>
+          <w:rFonts w:ascii="Times New Roman" w:hAnsi="Times New Roman"/>
+          <w:sz w:val="24"/>
+          <w:szCs w:val="24"/>
+          <w:lang w:val="en-US"/>
+        </w:rPr>
+        <w:t xml:space="preserve"> cap</w:t>
       </w:r>
       <w:r>
         <w:rPr>
@@ -8292,7 +8408,56 @@
           <w:szCs w:val="24"/>
           <w:lang w:val="en-US"/>
         </w:rPr>
-        <w:t>. Disponível em &lt;</w:t>
+        <w:t xml:space="preserve">. </w:t>
+      </w:r>
+      <w:proofErr w:type="spellStart"/>
+      <w:r>
+        <w:rPr>
+          <w:rFonts w:ascii="Times New Roman" w:hAnsi="Times New Roman"/>
+          <w:sz w:val="24"/>
+          <w:szCs w:val="24"/>
+          <w:lang w:val="en-US"/>
+        </w:rPr>
+        <w:t>Disponível</w:t>
+      </w:r>
+      <w:proofErr w:type="spellEnd"/>
+      <w:r>
+        <w:rPr>
+          <w:rFonts w:ascii="Times New Roman" w:hAnsi="Times New Roman"/>
+          <w:sz w:val="24"/>
+          <w:szCs w:val="24"/>
+          <w:lang w:val="en-US"/>
+        </w:rPr>
+        <w:t xml:space="preserve"> </w:t>
+      </w:r>
+      <w:proofErr w:type="spellStart"/>
+      <w:r>
+        <w:rPr>
+          <w:rFonts w:ascii="Times New Roman" w:hAnsi="Times New Roman"/>
+          <w:sz w:val="24"/>
+          <w:szCs w:val="24"/>
+          <w:lang w:val="en-US"/>
+        </w:rPr>
+        <w:t>em</w:t>
+      </w:r>
+      <w:proofErr w:type="spellEnd"/>
+      <w:r>
+        <w:rPr>
+          <w:rFonts w:ascii="Times New Roman" w:hAnsi="Times New Roman"/>
+          <w:sz w:val="24"/>
+          <w:szCs w:val="24"/>
+          <w:lang w:val="en-US"/>
+        </w:rPr>
+        <w:t>:</w:t>
+      </w:r>
+      <w:r>
+        <w:rPr>
+          <w:rFonts w:ascii="Times New Roman" w:hAnsi="Times New Roman"/>
+          <w:sz w:val="24"/>
+          <w:szCs w:val="24"/>
+          <w:lang w:val="en-US"/>
+        </w:rPr>
+        <w:t xml:space="preserve"> &lt;</w:t>
       </w:r>
       <w:hyperlink r:id="rId17" w:history="1">
         <w:r>
@@ -8360,7 +8525,23 @@
           <w:sz w:val="24"/>
           <w:szCs w:val="24"/>
         </w:rPr>
-        <w:t>Disponível em &lt;</w:t>
+        <w:t>Disponível em</w:t>
+      </w:r>
+      <w:r>
+        <w:rPr>
+          <w:rFonts w:ascii="Times New Roman" w:hAnsi="Times New Roman"/>
+          <w:sz w:val="24"/>
+          <w:szCs w:val="24"/>
+        </w:rPr>
+        <w:t>:</w:t>
+      </w:r>
+      <w:r>
+        <w:rPr>
+          <w:rFonts w:ascii="Times New Roman" w:hAnsi="Times New Roman"/>
+          <w:sz w:val="24"/>
+          <w:szCs w:val="24"/>
+        </w:rPr>
+        <w:t xml:space="preserve"> &lt;</w:t>
       </w:r>
       <w:hyperlink r:id="rId18" w:history="1">
         <w:r>
@@ -8437,25 +8618,26 @@
           <w:sz w:val="24"/>
           <w:szCs w:val="24"/>
         </w:rPr>
-        <w:t xml:space="preserve">2. </w:t>
-      </w:r>
-      <w:r>
-        <w:rPr>
-          <w:rFonts w:ascii="Times New Roman" w:hAnsi="Times New Roman"/>
-          <w:b/>
-          <w:sz w:val="24"/>
-          <w:szCs w:val="24"/>
-        </w:rPr>
-        <w:t>ed.</w:t>
-      </w:r>
-      <w:r>
-        <w:rPr>
-          <w:rFonts w:ascii="Times New Roman" w:hAnsi="Times New Roman"/>
-          <w:sz w:val="24"/>
-          <w:szCs w:val="24"/>
-        </w:rPr>
-        <w:t xml:space="preserve"> Pearson Education</w:t>
-      </w:r>
+        <w:t>2. ed.</w:t>
+      </w:r>
+      <w:r>
+        <w:rPr>
+          <w:rFonts w:ascii="Times New Roman" w:hAnsi="Times New Roman"/>
+          <w:sz w:val="24"/>
+          <w:szCs w:val="24"/>
+        </w:rPr>
+        <w:t xml:space="preserve"> Pearson </w:t>
+      </w:r>
+      <w:proofErr w:type="spellStart"/>
+      <w:r>
+        <w:rPr>
+          <w:rFonts w:ascii="Times New Roman" w:hAnsi="Times New Roman"/>
+          <w:sz w:val="24"/>
+          <w:szCs w:val="24"/>
+        </w:rPr>
+        <w:t>Education</w:t>
+      </w:r>
+      <w:proofErr w:type="spellEnd"/>
       <w:r>
         <w:rPr>
           <w:rFonts w:ascii="Times New Roman" w:hAnsi="Times New Roman"/>
@@ -8488,11 +8670,371 @@
         </w:rPr>
         <w:t>.</w:t>
       </w:r>
-      <w:r>
-        <w:rPr>
-          <w:rFonts w:ascii="Times New Roman" w:hAnsi="Times New Roman"/>
-          <w:sz w:val="24"/>
-          <w:szCs w:val="24"/>
+    </w:p>
+    <w:p>
+      <w:pPr>
+        <w:spacing w:after="240"/>
+        <w:jc w:val="both"/>
+        <w:rPr>
+          <w:rFonts w:ascii="Times New Roman" w:hAnsi="Times New Roman"/>
+          <w:sz w:val="24"/>
+          <w:szCs w:val="24"/>
+        </w:rPr>
+      </w:pPr>
+      <w:r>
+        <w:rPr>
+          <w:rFonts w:ascii="Times New Roman" w:hAnsi="Times New Roman"/>
+          <w:sz w:val="24"/>
+          <w:szCs w:val="24"/>
+          <w:lang w:val="en-US"/>
+        </w:rPr>
+        <w:t xml:space="preserve">AGGARWAL, </w:t>
+      </w:r>
+      <w:proofErr w:type="spellStart"/>
+      <w:r>
+        <w:rPr>
+          <w:rFonts w:ascii="Times New Roman" w:hAnsi="Times New Roman"/>
+          <w:sz w:val="24"/>
+          <w:szCs w:val="24"/>
+          <w:lang w:val="en-US"/>
+        </w:rPr>
+        <w:t>Charu</w:t>
+      </w:r>
+      <w:proofErr w:type="spellEnd"/>
+      <w:r>
+        <w:rPr>
+          <w:rFonts w:ascii="Times New Roman" w:hAnsi="Times New Roman"/>
+          <w:sz w:val="24"/>
+          <w:szCs w:val="24"/>
+          <w:lang w:val="en-US"/>
+        </w:rPr>
+        <w:t xml:space="preserve"> C. </w:t>
+      </w:r>
+      <w:r>
+        <w:rPr>
+          <w:rFonts w:ascii="Times New Roman" w:hAnsi="Times New Roman"/>
+          <w:b/>
+          <w:sz w:val="24"/>
+          <w:szCs w:val="24"/>
+          <w:lang w:val="en-US"/>
+        </w:rPr>
+        <w:t>Data Classification: Algorithms and Applications</w:t>
+      </w:r>
+      <w:r>
+        <w:rPr>
+          <w:rFonts w:ascii="Times New Roman" w:hAnsi="Times New Roman"/>
+          <w:sz w:val="24"/>
+          <w:szCs w:val="24"/>
+          <w:lang w:val="en-US"/>
+        </w:rPr>
+        <w:t>.</w:t>
+      </w:r>
+      <w:r>
+        <w:rPr>
+          <w:rFonts w:ascii="Times New Roman" w:hAnsi="Times New Roman"/>
+          <w:b/>
+          <w:sz w:val="24"/>
+          <w:szCs w:val="24"/>
+          <w:lang w:val="en-US"/>
+        </w:rPr>
+        <w:t xml:space="preserve"> </w:t>
+      </w:r>
+      <w:r>
+        <w:rPr>
+          <w:rFonts w:ascii="Times New Roman" w:hAnsi="Times New Roman"/>
+          <w:sz w:val="24"/>
+          <w:szCs w:val="24"/>
+          <w:lang w:val="en-US"/>
+        </w:rPr>
+        <w:t>IBM T. J. Watson Research Center, Y</w:t>
+      </w:r>
+      <w:r>
+        <w:rPr>
+          <w:rFonts w:ascii="Times New Roman" w:hAnsi="Times New Roman"/>
+          <w:sz w:val="24"/>
+          <w:szCs w:val="24"/>
+          <w:lang w:val="en-US"/>
+        </w:rPr>
+        <w:t xml:space="preserve">orktown Heights, New York, USA. </w:t>
+      </w:r>
+      <w:r>
+        <w:rPr>
+          <w:rFonts w:ascii="Times New Roman" w:hAnsi="Times New Roman"/>
+          <w:sz w:val="24"/>
+          <w:szCs w:val="24"/>
+        </w:rPr>
+        <w:t>Disponível em</w:t>
+      </w:r>
+      <w:r>
+        <w:rPr>
+          <w:rFonts w:ascii="Times New Roman" w:hAnsi="Times New Roman"/>
+          <w:sz w:val="24"/>
+          <w:szCs w:val="24"/>
+        </w:rPr>
+        <w:t>:</w:t>
+      </w:r>
+      <w:r>
+        <w:rPr>
+          <w:rFonts w:ascii="Times New Roman" w:hAnsi="Times New Roman"/>
+          <w:sz w:val="24"/>
+          <w:szCs w:val="24"/>
+        </w:rPr>
+        <w:t xml:space="preserve"> &lt;</w:t>
+      </w:r>
+      <w:hyperlink r:id="rId19" w:history="1">
+        <w:r>
+          <w:rPr>
+            <w:rStyle w:val="Hyperlink"/>
+            <w:rFonts w:ascii="Times New Roman" w:hAnsi="Times New Roman"/>
+            <w:sz w:val="24"/>
+            <w:szCs w:val="24"/>
+          </w:rPr>
+          <w:t>https://goo.gl/4EGygO</w:t>
+        </w:r>
+      </w:hyperlink>
+      <w:r>
+        <w:rPr>
+          <w:rFonts w:ascii="Times New Roman" w:hAnsi="Times New Roman"/>
+          <w:color w:val="444444"/>
+          <w:sz w:val="24"/>
+          <w:szCs w:val="24"/>
+        </w:rPr>
+        <w:t>&gt;</w:t>
+      </w:r>
+    </w:p>
+    <w:p>
+      <w:pPr>
+        <w:spacing w:after="240"/>
+        <w:jc w:val="both"/>
+        <w:rPr>
+          <w:rFonts w:ascii="Times New Roman" w:hAnsi="Times New Roman"/>
+          <w:color w:val="444444"/>
+          <w:sz w:val="24"/>
+          <w:szCs w:val="24"/>
+        </w:rPr>
+      </w:pPr>
+      <w:r>
+        <w:rPr>
+          <w:rFonts w:ascii="Times New Roman" w:hAnsi="Times New Roman"/>
+          <w:sz w:val="24"/>
+          <w:szCs w:val="24"/>
+          <w:lang w:val="en-US"/>
+        </w:rPr>
+        <w:t xml:space="preserve">KIANG, Melody Y. </w:t>
+      </w:r>
+      <w:r>
+        <w:rPr>
+          <w:rFonts w:ascii="Times New Roman" w:hAnsi="Times New Roman"/>
+          <w:b/>
+          <w:sz w:val="24"/>
+          <w:szCs w:val="24"/>
+          <w:lang w:val="en-US"/>
+        </w:rPr>
+        <w:t>A Comparative Assessment of Classification Methods.</w:t>
+      </w:r>
+      <w:r>
+        <w:rPr>
+          <w:rFonts w:ascii="Times New Roman" w:hAnsi="Times New Roman"/>
+          <w:sz w:val="24"/>
+          <w:szCs w:val="24"/>
+          <w:lang w:val="en-US"/>
+        </w:rPr>
+        <w:t xml:space="preserve"> Information System Department, College of Business Administration, California State University, 2002.</w:t>
+      </w:r>
+      <w:r>
+        <w:rPr>
+          <w:rFonts w:ascii="Times New Roman" w:hAnsi="Times New Roman"/>
+          <w:sz w:val="24"/>
+          <w:szCs w:val="24"/>
+          <w:lang w:val="en-US"/>
+        </w:rPr>
+        <w:t xml:space="preserve"> </w:t>
+      </w:r>
+      <w:r>
+        <w:rPr>
+          <w:rFonts w:ascii="Times New Roman" w:hAnsi="Times New Roman"/>
+          <w:sz w:val="24"/>
+          <w:szCs w:val="24"/>
+        </w:rPr>
+        <w:t>Disponível em</w:t>
+      </w:r>
+      <w:r>
+        <w:rPr>
+          <w:rFonts w:ascii="Times New Roman" w:hAnsi="Times New Roman"/>
+          <w:sz w:val="24"/>
+          <w:szCs w:val="24"/>
+        </w:rPr>
+        <w:t>:</w:t>
+      </w:r>
+      <w:r>
+        <w:rPr>
+          <w:rFonts w:ascii="Times New Roman" w:hAnsi="Times New Roman"/>
+          <w:sz w:val="24"/>
+          <w:szCs w:val="24"/>
+        </w:rPr>
+        <w:t xml:space="preserve"> &lt;</w:t>
+      </w:r>
+      <w:hyperlink r:id="rId20" w:history="1">
+        <w:r>
+          <w:rPr>
+            <w:rStyle w:val="Hyperlink"/>
+            <w:rFonts w:ascii="Times New Roman" w:hAnsi="Times New Roman"/>
+            <w:sz w:val="24"/>
+            <w:szCs w:val="24"/>
+          </w:rPr>
+          <w:t>https://goo.gl/LcBgHI</w:t>
+        </w:r>
+      </w:hyperlink>
+      <w:r>
+        <w:rPr>
+          <w:rFonts w:ascii="Times New Roman" w:hAnsi="Times New Roman"/>
+          <w:color w:val="444444"/>
+          <w:sz w:val="24"/>
+          <w:szCs w:val="24"/>
+        </w:rPr>
+        <w:t>&gt;</w:t>
+      </w:r>
+    </w:p>
+    <w:p>
+      <w:pPr>
+        <w:spacing w:after="240"/>
+        <w:jc w:val="both"/>
+        <w:rPr>
+          <w:rFonts w:ascii="Times New Roman" w:hAnsi="Times New Roman"/>
+          <w:b/>
+          <w:sz w:val="24"/>
+          <w:szCs w:val="24"/>
+          <w:lang w:val="en-US"/>
+        </w:rPr>
+      </w:pPr>
+      <w:r>
+        <w:rPr>
+          <w:rFonts w:ascii="Times New Roman" w:hAnsi="Times New Roman"/>
+          <w:sz w:val="24"/>
+          <w:szCs w:val="24"/>
+          <w:lang w:val="en-US"/>
+        </w:rPr>
+        <w:t xml:space="preserve">ENTEZARI-MALEKI, R.; RAZAEI, A.; MINAEI-BIDGOLI, B. </w:t>
+      </w:r>
+      <w:r>
+        <w:rPr>
+          <w:rFonts w:ascii="Times New Roman" w:hAnsi="Times New Roman"/>
+          <w:b/>
+          <w:sz w:val="24"/>
+          <w:szCs w:val="24"/>
+          <w:lang w:val="en-US"/>
+        </w:rPr>
+        <w:t>Comparison of Classification Methods Based on the Type of Attributes and Sample Size.</w:t>
+      </w:r>
+      <w:r>
+        <w:rPr>
+          <w:rFonts w:ascii="Times New Roman" w:hAnsi="Times New Roman"/>
+          <w:sz w:val="24"/>
+          <w:szCs w:val="24"/>
+          <w:lang w:val="en-US"/>
+        </w:rPr>
+        <w:t xml:space="preserve"> Department of Computer </w:t>
+      </w:r>
+      <w:proofErr w:type="spellStart"/>
+      <w:r>
+        <w:rPr>
+          <w:rFonts w:ascii="Times New Roman" w:hAnsi="Times New Roman"/>
+          <w:sz w:val="24"/>
+          <w:szCs w:val="24"/>
+          <w:lang w:val="en-US"/>
+        </w:rPr>
+        <w:t>Engeneering</w:t>
+      </w:r>
+      <w:proofErr w:type="spellEnd"/>
+      <w:r>
+        <w:rPr>
+          <w:rFonts w:ascii="Times New Roman" w:hAnsi="Times New Roman"/>
+          <w:sz w:val="24"/>
+          <w:szCs w:val="24"/>
+          <w:lang w:val="en-US"/>
+        </w:rPr>
+        <w:t xml:space="preserve">, Iran University of Science &amp; Technology, Tehran, Iran, 2009. </w:t>
+      </w:r>
+      <w:proofErr w:type="spellStart"/>
+      <w:r>
+        <w:rPr>
+          <w:rFonts w:ascii="Times New Roman" w:hAnsi="Times New Roman"/>
+          <w:sz w:val="24"/>
+          <w:szCs w:val="24"/>
+          <w:lang w:val="en-US"/>
+        </w:rPr>
+        <w:t>Disponível</w:t>
+      </w:r>
+      <w:proofErr w:type="spellEnd"/>
+      <w:r>
+        <w:rPr>
+          <w:rFonts w:ascii="Times New Roman" w:hAnsi="Times New Roman"/>
+          <w:sz w:val="24"/>
+          <w:szCs w:val="24"/>
+          <w:lang w:val="en-US"/>
+        </w:rPr>
+        <w:t xml:space="preserve"> </w:t>
+      </w:r>
+      <w:proofErr w:type="spellStart"/>
+      <w:r>
+        <w:rPr>
+          <w:rFonts w:ascii="Times New Roman" w:hAnsi="Times New Roman"/>
+          <w:sz w:val="24"/>
+          <w:szCs w:val="24"/>
+          <w:lang w:val="en-US"/>
+        </w:rPr>
+        <w:t>em</w:t>
+      </w:r>
+      <w:proofErr w:type="spellEnd"/>
+      <w:r>
+        <w:rPr>
+          <w:rFonts w:ascii="Times New Roman" w:hAnsi="Times New Roman"/>
+          <w:sz w:val="24"/>
+          <w:szCs w:val="24"/>
+          <w:lang w:val="en-US"/>
+        </w:rPr>
+        <w:t>: &lt;</w:t>
+      </w:r>
+      <w:hyperlink r:id="rId21" w:history="1">
+        <w:r>
+          <w:rPr>
+            <w:rStyle w:val="Hyperlink"/>
+            <w:rFonts w:ascii="Times New Roman" w:hAnsi="Times New Roman"/>
+            <w:sz w:val="24"/>
+            <w:szCs w:val="24"/>
+          </w:rPr>
+          <w:t>https://goo.gl/wc2ltw</w:t>
+        </w:r>
+      </w:hyperlink>
+      <w:r>
+        <w:rPr>
+          <w:rFonts w:ascii="Times New Roman" w:hAnsi="Times New Roman"/>
+          <w:color w:val="444444"/>
+          <w:sz w:val="24"/>
+          <w:szCs w:val="24"/>
+        </w:rPr>
+        <w:t>&gt;</w:t>
+      </w:r>
+      <w:bookmarkStart w:id="13" w:name="_GoBack"/>
+      <w:bookmarkEnd w:id="13"/>
+    </w:p>
+    <w:p>
+      <w:pPr>
+        <w:suppressAutoHyphens w:val="0"/>
+        <w:jc w:val="center"/>
+        <w:rPr>
+          <w:rFonts w:ascii="Times New Roman" w:hAnsi="Times New Roman"/>
+          <w:sz w:val="24"/>
+          <w:szCs w:val="24"/>
+          <w:lang w:val="en-US"/>
+        </w:rPr>
+      </w:pPr>
+      <w:r>
+        <w:rPr>
+          <w:rFonts w:ascii="Times New Roman" w:hAnsi="Times New Roman"/>
+          <w:sz w:val="24"/>
+          <w:szCs w:val="24"/>
+          <w:lang w:val="en-US"/>
         </w:rPr>
         <w:br w:type="page"/>
       </w:r>
@@ -8548,7 +9090,7 @@
       </w:pPr>
     </w:p>
     <w:sectPr>
-      <w:headerReference w:type="default" r:id="rId19"/>
+      <w:headerReference w:type="default" r:id="rId22"/>
       <w:pgSz w:w="11906" w:h="16838"/>
       <w:pgMar w:top="1701" w:right="1134" w:bottom="1134" w:left="1701" w:header="709" w:footer="0" w:gutter="0"/>
       <w:cols w:space="720"/>
@@ -8560,7 +9102,7 @@
 </file>
 
 <file path=word/endnotes.xml><?xml version="1.0" encoding="utf-8"?>
-<w:endnotes xmlns:wpc="http://schemas.microsoft.com/office/word/2010/wordprocessingCanvas" xmlns:cx="http://schemas.microsoft.com/office/drawing/2014/chartex" xmlns:cx1="http://schemas.microsoft.com/office/drawing/2015/9/8/chartex" xmlns:cx2="http://schemas.microsoft.com/office/drawing/2015/10/21/chartex" xmlns:mc="http://schemas.openxmlformats.org/markup-compatibility/2006" xmlns:o="urn:schemas-microsoft-com:office:office" xmlns:r="http://schemas.openxmlformats.org/officeDocument/2006/relationships" xmlns:m="http://schemas.openxmlformats.org/officeDocument/2006/math" xmlns:v="urn:schemas-microsoft-com:vml" xmlns:wp14="http://schemas.microsoft.com/office/word/2010/wordprocessingDrawing" xmlns:wp="http://schemas.openxmlformats.org/drawingml/2006/wordprocessingDrawing" xmlns:w10="urn:schemas-microsoft-com:office:word" xmlns:w="http://schemas.openxmlformats.org/wordprocessingml/2006/main" xmlns:w14="http://schemas.microsoft.com/office/word/2010/wordml" xmlns:w15="http://schemas.microsoft.com/office/word/2012/wordml" xmlns:w16se="http://schemas.microsoft.com/office/word/2015/wordml/symex" xmlns:wpg="http://schemas.microsoft.com/office/word/2010/wordprocessingGroup" xmlns:wpi="http://schemas.microsoft.com/office/word/2010/wordprocessingInk" xmlns:wne="http://schemas.microsoft.com/office/word/2006/wordml" xmlns:wps="http://schemas.microsoft.com/office/word/2010/wordprocessingShape" mc:Ignorable="w14 w15 w16se wp14">
+<w:endnotes xmlns:wpc="http://schemas.microsoft.com/office/word/2010/wordprocessingCanvas" xmlns:mc="http://schemas.openxmlformats.org/markup-compatibility/2006" xmlns:o="urn:schemas-microsoft-com:office:office" xmlns:r="http://schemas.openxmlformats.org/officeDocument/2006/relationships" xmlns:m="http://schemas.openxmlformats.org/officeDocument/2006/math" xmlns:v="urn:schemas-microsoft-com:vml" xmlns:wp14="http://schemas.microsoft.com/office/word/2010/wordprocessingDrawing" xmlns:wp="http://schemas.openxmlformats.org/drawingml/2006/wordprocessingDrawing" xmlns:w10="urn:schemas-microsoft-com:office:word" xmlns:w="http://schemas.openxmlformats.org/wordprocessingml/2006/main" xmlns:w14="http://schemas.microsoft.com/office/word/2010/wordml" xmlns:w15="http://schemas.microsoft.com/office/word/2012/wordml" xmlns:wpg="http://schemas.microsoft.com/office/word/2010/wordprocessingGroup" xmlns:wpi="http://schemas.microsoft.com/office/word/2010/wordprocessingInk" xmlns:wne="http://schemas.microsoft.com/office/word/2006/wordml" xmlns:wps="http://schemas.microsoft.com/office/word/2010/wordprocessingShape" mc:Ignorable="w14 w15 wp14">
   <w:endnote w:type="separator" w:id="-1">
     <w:p>
       <w:pPr>
@@ -8585,7 +9127,7 @@
 </file>
 
 <file path=word/footnotes.xml><?xml version="1.0" encoding="utf-8"?>
-<w:footnotes xmlns:wpc="http://schemas.microsoft.com/office/word/2010/wordprocessingCanvas" xmlns:cx="http://schemas.microsoft.com/office/drawing/2014/chartex" xmlns:cx1="http://schemas.microsoft.com/office/drawing/2015/9/8/chartex" xmlns:cx2="http://schemas.microsoft.com/office/drawing/2015/10/21/chartex" xmlns:mc="http://schemas.openxmlformats.org/markup-compatibility/2006" xmlns:o="urn:schemas-microsoft-com:office:office" xmlns:r="http://schemas.openxmlformats.org/officeDocument/2006/relationships" xmlns:m="http://schemas.openxmlformats.org/officeDocument/2006/math" xmlns:v="urn:schemas-microsoft-com:vml" xmlns:wp14="http://schemas.microsoft.com/office/word/2010/wordprocessingDrawing" xmlns:wp="http://schemas.openxmlformats.org/drawingml/2006/wordprocessingDrawing" xmlns:w10="urn:schemas-microsoft-com:office:word" xmlns:w="http://schemas.openxmlformats.org/wordprocessingml/2006/main" xmlns:w14="http://schemas.microsoft.com/office/word/2010/wordml" xmlns:w15="http://schemas.microsoft.com/office/word/2012/wordml" xmlns:w16se="http://schemas.microsoft.com/office/word/2015/wordml/symex" xmlns:wpg="http://schemas.microsoft.com/office/word/2010/wordprocessingGroup" xmlns:wpi="http://schemas.microsoft.com/office/word/2010/wordprocessingInk" xmlns:wne="http://schemas.microsoft.com/office/word/2006/wordml" xmlns:wps="http://schemas.microsoft.com/office/word/2010/wordprocessingShape" mc:Ignorable="w14 w15 w16se wp14">
+<w:footnotes xmlns:wpc="http://schemas.microsoft.com/office/word/2010/wordprocessingCanvas" xmlns:mc="http://schemas.openxmlformats.org/markup-compatibility/2006" xmlns:o="urn:schemas-microsoft-com:office:office" xmlns:r="http://schemas.openxmlformats.org/officeDocument/2006/relationships" xmlns:m="http://schemas.openxmlformats.org/officeDocument/2006/math" xmlns:v="urn:schemas-microsoft-com:vml" xmlns:wp14="http://schemas.microsoft.com/office/word/2010/wordprocessingDrawing" xmlns:wp="http://schemas.openxmlformats.org/drawingml/2006/wordprocessingDrawing" xmlns:w10="urn:schemas-microsoft-com:office:word" xmlns:w="http://schemas.openxmlformats.org/wordprocessingml/2006/main" xmlns:w14="http://schemas.microsoft.com/office/word/2010/wordml" xmlns:w15="http://schemas.microsoft.com/office/word/2012/wordml" xmlns:wpg="http://schemas.microsoft.com/office/word/2010/wordprocessingGroup" xmlns:wpi="http://schemas.microsoft.com/office/word/2010/wordprocessingInk" xmlns:wne="http://schemas.microsoft.com/office/word/2006/wordml" xmlns:wps="http://schemas.microsoft.com/office/word/2010/wordprocessingShape" mc:Ignorable="w14 w15 wp14">
   <w:footnote w:type="separator" w:id="-1">
     <w:p>
       <w:pPr>
@@ -8701,7 +9243,7 @@
 </file>
 
 <file path=word/header1.xml><?xml version="1.0" encoding="utf-8"?>
-<w:hdr xmlns:wpc="http://schemas.microsoft.com/office/word/2010/wordprocessingCanvas" xmlns:cx="http://schemas.microsoft.com/office/drawing/2014/chartex" xmlns:cx1="http://schemas.microsoft.com/office/drawing/2015/9/8/chartex" xmlns:cx2="http://schemas.microsoft.com/office/drawing/2015/10/21/chartex" xmlns:mc="http://schemas.openxmlformats.org/markup-compatibility/2006" xmlns:o="urn:schemas-microsoft-com:office:office" xmlns:r="http://schemas.openxmlformats.org/officeDocument/2006/relationships" xmlns:m="http://schemas.openxmlformats.org/officeDocument/2006/math" xmlns:v="urn:schemas-microsoft-com:vml" xmlns:wp14="http://schemas.microsoft.com/office/word/2010/wordprocessingDrawing" xmlns:wp="http://schemas.openxmlformats.org/drawingml/2006/wordprocessingDrawing" xmlns:w10="urn:schemas-microsoft-com:office:word" xmlns:w="http://schemas.openxmlformats.org/wordprocessingml/2006/main" xmlns:w14="http://schemas.microsoft.com/office/word/2010/wordml" xmlns:w15="http://schemas.microsoft.com/office/word/2012/wordml" xmlns:w16se="http://schemas.microsoft.com/office/word/2015/wordml/symex" xmlns:wpg="http://schemas.microsoft.com/office/word/2010/wordprocessingGroup" xmlns:wpi="http://schemas.microsoft.com/office/word/2010/wordprocessingInk" xmlns:wne="http://schemas.microsoft.com/office/word/2006/wordml" xmlns:wps="http://schemas.microsoft.com/office/word/2010/wordprocessingShape" mc:Ignorable="w14 w15 w16se wp14">
+<w:hdr xmlns:wpc="http://schemas.microsoft.com/office/word/2010/wordprocessingCanvas" xmlns:mc="http://schemas.openxmlformats.org/markup-compatibility/2006" xmlns:o="urn:schemas-microsoft-com:office:office" xmlns:r="http://schemas.openxmlformats.org/officeDocument/2006/relationships" xmlns:m="http://schemas.openxmlformats.org/officeDocument/2006/math" xmlns:v="urn:schemas-microsoft-com:vml" xmlns:wp14="http://schemas.microsoft.com/office/word/2010/wordprocessingDrawing" xmlns:wp="http://schemas.openxmlformats.org/drawingml/2006/wordprocessingDrawing" xmlns:w10="urn:schemas-microsoft-com:office:word" xmlns:w="http://schemas.openxmlformats.org/wordprocessingml/2006/main" xmlns:w14="http://schemas.microsoft.com/office/word/2010/wordml" xmlns:w15="http://schemas.microsoft.com/office/word/2012/wordml" xmlns:wpg="http://schemas.microsoft.com/office/word/2010/wordprocessingGroup" xmlns:wpi="http://schemas.microsoft.com/office/word/2010/wordprocessingInk" xmlns:wne="http://schemas.microsoft.com/office/word/2006/wordml" xmlns:wps="http://schemas.microsoft.com/office/word/2010/wordprocessingShape" mc:Ignorable="w14 w15 wp14">
   <w:p>
     <w:pPr>
       <w:pStyle w:val="Header"/>
@@ -8717,7 +9259,7 @@
 </file>
 
 <file path=word/header2.xml><?xml version="1.0" encoding="utf-8"?>
-<w:hdr xmlns:wpc="http://schemas.microsoft.com/office/word/2010/wordprocessingCanvas" xmlns:cx="http://schemas.microsoft.com/office/drawing/2014/chartex" xmlns:cx1="http://schemas.microsoft.com/office/drawing/2015/9/8/chartex" xmlns:cx2="http://schemas.microsoft.com/office/drawing/2015/10/21/chartex" xmlns:mc="http://schemas.openxmlformats.org/markup-compatibility/2006" xmlns:o="urn:schemas-microsoft-com:office:office" xmlns:r="http://schemas.openxmlformats.org/officeDocument/2006/relationships" xmlns:m="http://schemas.openxmlformats.org/officeDocument/2006/math" xmlns:v="urn:schemas-microsoft-com:vml" xmlns:wp14="http://schemas.microsoft.com/office/word/2010/wordprocessingDrawing" xmlns:wp="http://schemas.openxmlformats.org/drawingml/2006/wordprocessingDrawing" xmlns:w10="urn:schemas-microsoft-com:office:word" xmlns:w="http://schemas.openxmlformats.org/wordprocessingml/2006/main" xmlns:w14="http://schemas.microsoft.com/office/word/2010/wordml" xmlns:w15="http://schemas.microsoft.com/office/word/2012/wordml" xmlns:w16se="http://schemas.microsoft.com/office/word/2015/wordml/symex" xmlns:wpg="http://schemas.microsoft.com/office/word/2010/wordprocessingGroup" xmlns:wpi="http://schemas.microsoft.com/office/word/2010/wordprocessingInk" xmlns:wne="http://schemas.microsoft.com/office/word/2006/wordml" xmlns:wps="http://schemas.microsoft.com/office/word/2010/wordprocessingShape" mc:Ignorable="w14 w15 w16se wp14">
+<w:hdr xmlns:wpc="http://schemas.microsoft.com/office/word/2010/wordprocessingCanvas" xmlns:mc="http://schemas.openxmlformats.org/markup-compatibility/2006" xmlns:o="urn:schemas-microsoft-com:office:office" xmlns:r="http://schemas.openxmlformats.org/officeDocument/2006/relationships" xmlns:m="http://schemas.openxmlformats.org/officeDocument/2006/math" xmlns:v="urn:schemas-microsoft-com:vml" xmlns:wp14="http://schemas.microsoft.com/office/word/2010/wordprocessingDrawing" xmlns:wp="http://schemas.openxmlformats.org/drawingml/2006/wordprocessingDrawing" xmlns:w10="urn:schemas-microsoft-com:office:word" xmlns:w="http://schemas.openxmlformats.org/wordprocessingml/2006/main" xmlns:w14="http://schemas.microsoft.com/office/word/2010/wordml" xmlns:w15="http://schemas.microsoft.com/office/word/2012/wordml" xmlns:wpg="http://schemas.microsoft.com/office/word/2010/wordprocessingGroup" xmlns:wpi="http://schemas.microsoft.com/office/word/2010/wordprocessingInk" xmlns:wne="http://schemas.microsoft.com/office/word/2006/wordml" xmlns:wps="http://schemas.microsoft.com/office/word/2010/wordprocessingShape" mc:Ignorable="w14 w15 wp14">
   <w:p>
     <w:pPr>
       <w:pStyle w:val="Header"/>
@@ -8733,7 +9275,7 @@
 </file>
 
 <file path=word/numbering.xml><?xml version="1.0" encoding="utf-8"?>
-<w:numbering xmlns:wpc="http://schemas.microsoft.com/office/word/2010/wordprocessingCanvas" xmlns:cx="http://schemas.microsoft.com/office/drawing/2014/chartex" xmlns:cx1="http://schemas.microsoft.com/office/drawing/2015/9/8/chartex" xmlns:cx2="http://schemas.microsoft.com/office/drawing/2015/10/21/chartex" xmlns:mc="http://schemas.openxmlformats.org/markup-compatibility/2006" xmlns:o="urn:schemas-microsoft-com:office:office" xmlns:r="http://schemas.openxmlformats.org/officeDocument/2006/relationships" xmlns:m="http://schemas.openxmlformats.org/officeDocument/2006/math" xmlns:v="urn:schemas-microsoft-com:vml" xmlns:wp14="http://schemas.microsoft.com/office/word/2010/wordprocessingDrawing" xmlns:wp="http://schemas.openxmlformats.org/drawingml/2006/wordprocessingDrawing" xmlns:w10="urn:schemas-microsoft-com:office:word" xmlns:w="http://schemas.openxmlformats.org/wordprocessingml/2006/main" xmlns:w14="http://schemas.microsoft.com/office/word/2010/wordml" xmlns:w15="http://schemas.microsoft.com/office/word/2012/wordml" xmlns:w16se="http://schemas.microsoft.com/office/word/2015/wordml/symex" xmlns:wpg="http://schemas.microsoft.com/office/word/2010/wordprocessingGroup" xmlns:wpi="http://schemas.microsoft.com/office/word/2010/wordprocessingInk" xmlns:wne="http://schemas.microsoft.com/office/word/2006/wordml" xmlns:wps="http://schemas.microsoft.com/office/word/2010/wordprocessingShape" mc:Ignorable="w14 w15 w16se wp14">
+<w:numbering xmlns:wpc="http://schemas.microsoft.com/office/word/2010/wordprocessingCanvas" xmlns:mc="http://schemas.openxmlformats.org/markup-compatibility/2006" xmlns:o="urn:schemas-microsoft-com:office:office" xmlns:r="http://schemas.openxmlformats.org/officeDocument/2006/relationships" xmlns:m="http://schemas.openxmlformats.org/officeDocument/2006/math" xmlns:v="urn:schemas-microsoft-com:vml" xmlns:wp14="http://schemas.microsoft.com/office/word/2010/wordprocessingDrawing" xmlns:wp="http://schemas.openxmlformats.org/drawingml/2006/wordprocessingDrawing" xmlns:w10="urn:schemas-microsoft-com:office:word" xmlns:w="http://schemas.openxmlformats.org/wordprocessingml/2006/main" xmlns:w14="http://schemas.microsoft.com/office/word/2010/wordml" xmlns:w15="http://schemas.microsoft.com/office/word/2012/wordml" xmlns:wpg="http://schemas.microsoft.com/office/word/2010/wordprocessingGroup" xmlns:wpi="http://schemas.microsoft.com/office/word/2010/wordprocessingInk" xmlns:wne="http://schemas.microsoft.com/office/word/2006/wordml" xmlns:wps="http://schemas.microsoft.com/office/word/2010/wordprocessingShape" mc:Ignorable="w14 w15 wp14">
   <w:abstractNum w:abstractNumId="0" w15:restartNumberingAfterBreak="0">
     <w:nsid w:val="00126E82"/>
     <w:multiLevelType w:val="multilevel"/>
@@ -10653,7 +11195,7 @@
 </file>
 
 <file path=word/styles.xml><?xml version="1.0" encoding="utf-8"?>
-<w:styles xmlns:mc="http://schemas.openxmlformats.org/markup-compatibility/2006" xmlns:r="http://schemas.openxmlformats.org/officeDocument/2006/relationships" xmlns:w="http://schemas.openxmlformats.org/wordprocessingml/2006/main" xmlns:w14="http://schemas.microsoft.com/office/word/2010/wordml" xmlns:w15="http://schemas.microsoft.com/office/word/2012/wordml" xmlns:w16se="http://schemas.microsoft.com/office/word/2015/wordml/symex" mc:Ignorable="w14 w15 w16se">
+<w:styles xmlns:mc="http://schemas.openxmlformats.org/markup-compatibility/2006" xmlns:r="http://schemas.openxmlformats.org/officeDocument/2006/relationships" xmlns:w="http://schemas.openxmlformats.org/wordprocessingml/2006/main" xmlns:w14="http://schemas.microsoft.com/office/word/2010/wordml" xmlns:w15="http://schemas.microsoft.com/office/word/2012/wordml" mc:Ignorable="w14 w15">
   <w:docDefaults>
     <w:rPrDefault>
       <w:rPr>
@@ -10670,7 +11212,7 @@
       </w:pPr>
     </w:pPrDefault>
   </w:docDefaults>
-  <w:latentStyles w:defLockedState="0" w:defUIPriority="99" w:defSemiHidden="0" w:defUnhideWhenUsed="0" w:defQFormat="0" w:count="373">
+  <w:latentStyles w:defLockedState="0" w:defUIPriority="99" w:defSemiHidden="0" w:defUnhideWhenUsed="0" w:defQFormat="0" w:count="371">
     <w:lsdException w:name="Normal" w:uiPriority="0" w:qFormat="1"/>
     <w:lsdException w:name="heading 1" w:uiPriority="9" w:qFormat="1"/>
     <w:lsdException w:name="heading 2" w:semiHidden="1" w:uiPriority="9" w:unhideWhenUsed="1" w:qFormat="1"/>
@@ -10776,6 +11318,7 @@
     <w:lsdException w:name="HTML Sample" w:semiHidden="1" w:unhideWhenUsed="1"/>
     <w:lsdException w:name="HTML Typewriter" w:semiHidden="1" w:unhideWhenUsed="1"/>
     <w:lsdException w:name="HTML Variable" w:semiHidden="1" w:unhideWhenUsed="1"/>
+    <w:lsdException w:name="Normal Table" w:semiHidden="1" w:unhideWhenUsed="1"/>
     <w:lsdException w:name="annotation subject" w:semiHidden="1" w:unhideWhenUsed="1"/>
     <w:lsdException w:name="No List" w:semiHidden="1" w:unhideWhenUsed="1"/>
     <w:lsdException w:name="Outline List 1" w:semiHidden="1" w:unhideWhenUsed="1"/>
@@ -10821,9 +11364,11 @@
     <w:lsdException w:name="Table Subtle 1" w:semiHidden="1" w:unhideWhenUsed="1"/>
     <w:lsdException w:name="Table Subtle 2" w:semiHidden="1" w:unhideWhenUsed="1"/>
     <w:lsdException w:name="Table Web 1" w:semiHidden="1" w:unhideWhenUsed="1"/>
+    <w:lsdException w:name="Table Web 2" w:semiHidden="1" w:unhideWhenUsed="1"/>
     <w:lsdException w:name="Table Web 3" w:semiHidden="1" w:unhideWhenUsed="1"/>
     <w:lsdException w:name="Balloon Text" w:semiHidden="1" w:unhideWhenUsed="1"/>
     <w:lsdException w:name="Table Grid" w:uiPriority="59"/>
+    <w:lsdException w:name="Table Theme" w:semiHidden="1" w:unhideWhenUsed="1"/>
     <w:lsdException w:name="Placeholder Text" w:semiHidden="1"/>
     <w:lsdException w:name="No Spacing" w:uiPriority="1" w:qFormat="1"/>
     <w:lsdException w:name="Light Shading" w:uiPriority="60"/>
@@ -11039,8 +11584,6 @@
     <w:lsdException w:name="List Table 5 Dark Accent 6" w:uiPriority="50"/>
     <w:lsdException w:name="List Table 6 Colorful Accent 6" w:uiPriority="51"/>
     <w:lsdException w:name="List Table 7 Colorful Accent 6" w:uiPriority="52"/>
-    <w:lsdException w:name="Mention" w:semiHidden="1" w:unhideWhenUsed="1"/>
-    <w:lsdException w:name="Smart Hyperlink" w:semiHidden="1" w:unhideWhenUsed="1"/>
   </w:latentStyles>
   <w:style w:type="paragraph" w:default="1" w:styleId="Normal">
     <w:name w:val="Normal"/>
@@ -12072,7 +12615,7 @@
 </file>
 
 <file path=customXml/itemProps1.xml><?xml version="1.0" encoding="utf-8"?>
-<ds:datastoreItem xmlns:ds="http://schemas.openxmlformats.org/officeDocument/2006/customXml" ds:itemID="{1120D94C-EB39-419C-9461-D104BCB76912}">
+<ds:datastoreItem xmlns:ds="http://schemas.openxmlformats.org/officeDocument/2006/customXml" ds:itemID="{90A5226C-5B72-40EC-AB0A-443F62F130A0}">
   <ds:schemaRefs>
     <ds:schemaRef ds:uri="http://schemas.openxmlformats.org/officeDocument/2006/bibliography"/>
   </ds:schemaRefs>

</xml_diff>

<commit_message>
Adicionado resumo corrigido pelo professor.
</commit_message>
<xml_diff>
--- a/release/TCC - Danilo de Lucas.docx
+++ b/release/TCC - Danilo de Lucas.docx
@@ -1,6 +1,6 @@
 
 <file path=word/document.xml><?xml version="1.0" encoding="utf-8"?>
-<w:document xmlns:wpc="http://schemas.microsoft.com/office/word/2010/wordprocessingCanvas" xmlns:cx="http://schemas.microsoft.com/office/drawing/2014/chartex" xmlns:cx1="http://schemas.microsoft.com/office/drawing/2015/9/8/chartex" xmlns:cx2="http://schemas.microsoft.com/office/drawing/2015/10/21/chartex" xmlns:mc="http://schemas.openxmlformats.org/markup-compatibility/2006" xmlns:o="urn:schemas-microsoft-com:office:office" xmlns:r="http://schemas.openxmlformats.org/officeDocument/2006/relationships" xmlns:m="http://schemas.openxmlformats.org/officeDocument/2006/math" xmlns:v="urn:schemas-microsoft-com:vml" xmlns:wp14="http://schemas.microsoft.com/office/word/2010/wordprocessingDrawing" xmlns:wp="http://schemas.openxmlformats.org/drawingml/2006/wordprocessingDrawing" xmlns:w10="urn:schemas-microsoft-com:office:word" xmlns:w="http://schemas.openxmlformats.org/wordprocessingml/2006/main" xmlns:w14="http://schemas.microsoft.com/office/word/2010/wordml" xmlns:w15="http://schemas.microsoft.com/office/word/2012/wordml" xmlns:w16se="http://schemas.microsoft.com/office/word/2015/wordml/symex" xmlns:wpg="http://schemas.microsoft.com/office/word/2010/wordprocessingGroup" xmlns:wpi="http://schemas.microsoft.com/office/word/2010/wordprocessingInk" xmlns:wne="http://schemas.microsoft.com/office/word/2006/wordml" xmlns:wps="http://schemas.microsoft.com/office/word/2010/wordprocessingShape" mc:Ignorable="w14 w15 w16se wp14">
+<w:document xmlns:wpc="http://schemas.microsoft.com/office/word/2010/wordprocessingCanvas" xmlns:mc="http://schemas.openxmlformats.org/markup-compatibility/2006" xmlns:o="urn:schemas-microsoft-com:office:office" xmlns:r="http://schemas.openxmlformats.org/officeDocument/2006/relationships" xmlns:m="http://schemas.openxmlformats.org/officeDocument/2006/math" xmlns:v="urn:schemas-microsoft-com:vml" xmlns:wp14="http://schemas.microsoft.com/office/word/2010/wordprocessingDrawing" xmlns:wp="http://schemas.openxmlformats.org/drawingml/2006/wordprocessingDrawing" xmlns:w10="urn:schemas-microsoft-com:office:word" xmlns:w="http://schemas.openxmlformats.org/wordprocessingml/2006/main" xmlns:w14="http://schemas.microsoft.com/office/word/2010/wordml" xmlns:w15="http://schemas.microsoft.com/office/word/2012/wordml" xmlns:wpg="http://schemas.microsoft.com/office/word/2010/wordprocessingGroup" xmlns:wpi="http://schemas.microsoft.com/office/word/2010/wordprocessingInk" xmlns:wne="http://schemas.microsoft.com/office/word/2006/wordml" xmlns:wps="http://schemas.microsoft.com/office/word/2010/wordprocessingShape" mc:Ignorable="w14 w15 wp14">
   <w:body>
     <w:p>
       <w:pPr>
@@ -786,343 +786,140 @@
     </w:p>
     <w:p>
       <w:pPr>
+        <w:pStyle w:val="NormalWeb"/>
+        <w:shd w:val="clear" w:color="auto" w:fill="FFFFFF"/>
+        <w:spacing w:before="0" w:beforeAutospacing="0" w:after="0" w:afterAutospacing="0"/>
         <w:jc w:val="both"/>
         <w:rPr>
-          <w:rFonts w:ascii="Times New Roman" w:hAnsi="Times New Roman"/>
-          <w:sz w:val="24"/>
-          <w:szCs w:val="24"/>
-        </w:rPr>
-      </w:pPr>
-      <w:r>
-        <w:rPr>
-          <w:rFonts w:ascii="Times New Roman" w:hAnsi="Times New Roman"/>
-          <w:sz w:val="24"/>
-          <w:szCs w:val="24"/>
-        </w:rPr>
-        <w:t>A constante evolução dos jogos vem voltando</w:t>
-      </w:r>
-      <w:r>
-        <w:rPr>
-          <w:rFonts w:ascii="Times New Roman" w:hAnsi="Times New Roman"/>
-          <w:sz w:val="24"/>
-          <w:szCs w:val="24"/>
-        </w:rPr>
-        <w:t xml:space="preserve"> as</w:t>
-      </w:r>
-      <w:r>
-        <w:rPr>
-          <w:rFonts w:ascii="Times New Roman" w:hAnsi="Times New Roman"/>
-          <w:sz w:val="24"/>
-          <w:szCs w:val="24"/>
-        </w:rPr>
-        <w:t xml:space="preserve"> atenções ao desenvolvimento de técnicas para aperfeiçoar as implementações de algoritmos inteligentes. </w:t>
-      </w:r>
-      <w:r>
-        <w:rPr>
-          <w:rFonts w:ascii="Times New Roman" w:hAnsi="Times New Roman"/>
-          <w:sz w:val="24"/>
-          <w:szCs w:val="24"/>
-        </w:rPr>
-        <w:t>Com o aumento da complex</w:t>
-      </w:r>
-      <w:r>
-        <w:rPr>
-          <w:rFonts w:ascii="Times New Roman" w:hAnsi="Times New Roman"/>
-          <w:sz w:val="24"/>
-          <w:szCs w:val="24"/>
-        </w:rPr>
-        <w:t>idade dos jogos</w:t>
-      </w:r>
-      <w:r>
-        <w:rPr>
-          <w:rFonts w:ascii="Times New Roman" w:hAnsi="Times New Roman"/>
-          <w:sz w:val="24"/>
-          <w:szCs w:val="24"/>
-        </w:rPr>
-        <w:t>, também cresce a expectativa para</w:t>
-      </w:r>
-      <w:r>
-        <w:rPr>
-          <w:rFonts w:ascii="Times New Roman" w:hAnsi="Times New Roman"/>
-          <w:sz w:val="24"/>
-          <w:szCs w:val="24"/>
-        </w:rPr>
-        <w:t xml:space="preserve"> que o</w:t>
-      </w:r>
-      <w:r>
-        <w:rPr>
-          <w:rFonts w:ascii="Times New Roman" w:hAnsi="Times New Roman"/>
-          <w:sz w:val="24"/>
-          <w:szCs w:val="24"/>
-        </w:rPr>
-        <w:t xml:space="preserve">s mesmos </w:t>
-      </w:r>
-      <w:r>
-        <w:rPr>
-          <w:rFonts w:ascii="Times New Roman" w:hAnsi="Times New Roman"/>
-          <w:sz w:val="24"/>
-          <w:szCs w:val="24"/>
-        </w:rPr>
-        <w:t>apresentem</w:t>
-      </w:r>
-      <w:r>
-        <w:rPr>
-          <w:rFonts w:ascii="Times New Roman" w:hAnsi="Times New Roman"/>
-          <w:sz w:val="24"/>
-          <w:szCs w:val="24"/>
-        </w:rPr>
-        <w:t xml:space="preserve"> </w:t>
-      </w:r>
-      <w:r>
-        <w:rPr>
-          <w:rFonts w:ascii="Times New Roman" w:hAnsi="Times New Roman"/>
-          <w:sz w:val="24"/>
-          <w:szCs w:val="24"/>
-        </w:rPr>
-        <w:t>uma inteligência artificial mais sofisticada,</w:t>
-      </w:r>
-      <w:r>
-        <w:rPr>
-          <w:rFonts w:ascii="Times New Roman" w:hAnsi="Times New Roman"/>
-          <w:sz w:val="24"/>
-          <w:szCs w:val="24"/>
-        </w:rPr>
-        <w:t xml:space="preserve"> utilizando</w:t>
+          <w:rFonts w:ascii="Calibri" w:hAnsi="Calibri"/>
+          <w:color w:val="000000"/>
+        </w:rPr>
+      </w:pPr>
+      <w:r>
+        <w:rPr>
+          <w:color w:val="000000"/>
+        </w:rPr>
+        <w:t xml:space="preserve">Os jogos eletrônicos sempre estiveram evoluindo no quesito gráfico, apresentando cada vez mais detalhes em texturas, luzes e sombras mais realistas, além de objetos com detalhes geométricos </w:t>
+      </w:r>
+      <w:proofErr w:type="spellStart"/>
+      <w:r>
+        <w:rPr>
+          <w:color w:val="000000"/>
+        </w:rPr>
+        <w:t>fotorrealistas</w:t>
+      </w:r>
+      <w:proofErr w:type="spellEnd"/>
+      <w:r>
+        <w:rPr>
+          <w:color w:val="000000"/>
+        </w:rPr>
+        <w:t>. Esta evolução também se estendeu à complexidade dos sistemas que compõem um jogo, trazendo experiências mais imersivas aos jogadores como, por exemplo, inimigos que aprendem o padrão do jogador e se tornam mais difíceis de serem derrotados. Por conta disso, a evolução nos jogos propiciou que fossem desenvolvidas técnicas para aperfeiçoar a implementação de algoritmos inteligentes neste contexto. Trabalhos na literatura demonstraram avanço no desenvolvimento de algoritmos capazes de adaptar suas ações através da utilização de métodos como programação genética e redes neurais, os quais demandam uma quantidade significativa de tempo para serem processados e efetivamente gerar uma resposta em tempo hábil ao sistema. Para contornar essa dificuldade, este trabalho adota a estratégia de combinar métodos de busca e classificação através de algoritmos capazes de desenvolver conhecimento a respeito do contexto de um problema e gerar soluções em tempo de execução. Os resultados apresentados foram validados estatisticamente e indicaram que o método proposto obteve performance superior aos métodos que utilizam do treinamento de redes neurais para a resolução de problemas.</w:t>
+      </w:r>
+    </w:p>
+    <w:p>
+      <w:pPr>
+        <w:pStyle w:val="NormalWeb"/>
+        <w:shd w:val="clear" w:color="auto" w:fill="FFFFFF"/>
+        <w:spacing w:before="0" w:beforeAutospacing="0" w:after="0" w:afterAutospacing="0"/>
+        <w:jc w:val="both"/>
+        <w:rPr>
+          <w:rFonts w:ascii="Calibri" w:hAnsi="Calibri"/>
+          <w:color w:val="000000"/>
+        </w:rPr>
+      </w:pPr>
+    </w:p>
+    <w:p>
+      <w:pPr>
+        <w:pStyle w:val="NormalWeb"/>
+        <w:shd w:val="clear" w:color="auto" w:fill="FFFFFF"/>
+        <w:spacing w:before="0" w:beforeAutospacing="0" w:after="0" w:afterAutospacing="0"/>
+        <w:jc w:val="both"/>
+        <w:rPr>
+          <w:rFonts w:ascii="Calibri" w:hAnsi="Calibri"/>
+          <w:color w:val="000000"/>
+        </w:rPr>
+      </w:pPr>
+      <w:r>
+        <w:rPr>
+          <w:b/>
+          <w:bCs/>
+          <w:color w:val="000000"/>
+        </w:rPr>
+        <w:t>Palavras-chaves:</w:t>
+      </w:r>
+      <w:r>
+        <w:rPr>
+          <w:color w:val="000000"/>
+        </w:rPr>
+        <w:t> Inteligência Artificial; Busca; Classificação; Aprendizado de Máquina; Jogos eletrônicos.</w:t>
+      </w:r>
+    </w:p>
+    <w:p>
+      <w:pPr>
+        <w:suppressAutoHyphens w:val="0"/>
+        <w:jc w:val="center"/>
+        <w:rPr>
+          <w:rFonts w:ascii="Times New Roman" w:hAnsi="Times New Roman"/>
+          <w:b/>
+          <w:sz w:val="24"/>
+          <w:szCs w:val="24"/>
+        </w:rPr>
+      </w:pPr>
+      <w:r>
+        <w:rPr>
+          <w:rFonts w:ascii="Times New Roman" w:hAnsi="Times New Roman"/>
+          <w:b/>
+          <w:sz w:val="24"/>
+          <w:szCs w:val="24"/>
+        </w:rPr>
+        <w:br w:type="page"/>
+      </w:r>
+    </w:p>
+    <w:p>
+      <w:pPr>
+        <w:jc w:val="center"/>
+        <w:rPr>
+          <w:rFonts w:ascii="Times New Roman" w:hAnsi="Times New Roman"/>
+          <w:b/>
+          <w:sz w:val="24"/>
+          <w:szCs w:val="24"/>
+          <w:lang w:val="en-US"/>
+        </w:rPr>
+      </w:pPr>
+      <w:r>
+        <w:rPr>
+          <w:rFonts w:ascii="Times New Roman" w:hAnsi="Times New Roman"/>
+          <w:b/>
+          <w:sz w:val="24"/>
+          <w:szCs w:val="24"/>
+          <w:lang w:val="en-US"/>
+        </w:rPr>
+        <w:lastRenderedPageBreak/>
+        <w:t>ABSTRACT</w:t>
+      </w:r>
+    </w:p>
+    <w:p>
+      <w:pPr>
+        <w:spacing w:before="240"/>
+        <w:jc w:val="both"/>
+        <w:rPr>
+          <w:rFonts w:ascii="Times New Roman" w:hAnsi="Times New Roman"/>
+          <w:sz w:val="24"/>
+          <w:szCs w:val="24"/>
+          <w:lang w:val="en-US"/>
+        </w:rPr>
+      </w:pPr>
+      <w:r>
+        <w:rPr>
+          <w:rFonts w:ascii="Times New Roman" w:hAnsi="Times New Roman"/>
+          <w:sz w:val="24"/>
+          <w:szCs w:val="24"/>
+          <w:lang w:val="en-US"/>
+        </w:rPr>
+        <w:t>The Games have always been evolving…</w:t>
       </w:r>
       <w:bookmarkStart w:id="0" w:name="_GoBack"/>
       <w:bookmarkEnd w:id="0"/>
-      <w:r>
-        <w:rPr>
-          <w:rFonts w:ascii="Times New Roman" w:hAnsi="Times New Roman"/>
-          <w:sz w:val="24"/>
-          <w:szCs w:val="24"/>
-        </w:rPr>
-        <w:t xml:space="preserve"> informações introduzidas pelo jogador para tornar a experiência mais imersiva</w:t>
-      </w:r>
-      <w:r>
-        <w:rPr>
-          <w:rFonts w:ascii="Times New Roman" w:hAnsi="Times New Roman"/>
-          <w:sz w:val="24"/>
-          <w:szCs w:val="24"/>
-        </w:rPr>
-        <w:t>.</w:t>
-      </w:r>
-      <w:r>
-        <w:rPr>
-          <w:rFonts w:ascii="Times New Roman" w:hAnsi="Times New Roman"/>
-          <w:sz w:val="24"/>
-          <w:szCs w:val="24"/>
-        </w:rPr>
-        <w:t xml:space="preserve"> </w:t>
-      </w:r>
-      <w:r>
-        <w:rPr>
-          <w:rFonts w:ascii="Times New Roman" w:hAnsi="Times New Roman"/>
-          <w:sz w:val="24"/>
-          <w:szCs w:val="24"/>
-        </w:rPr>
-        <w:t>Contudo,</w:t>
-      </w:r>
-      <w:r>
-        <w:rPr>
-          <w:rFonts w:ascii="Times New Roman" w:hAnsi="Times New Roman"/>
-          <w:sz w:val="24"/>
-          <w:szCs w:val="24"/>
-        </w:rPr>
-        <w:t xml:space="preserve"> </w:t>
-      </w:r>
-      <w:r>
-        <w:rPr>
-          <w:rFonts w:ascii="Times New Roman" w:hAnsi="Times New Roman"/>
-          <w:sz w:val="24"/>
-          <w:szCs w:val="24"/>
-        </w:rPr>
-        <w:t xml:space="preserve">para certos problemas é necessário que o programa seja capaz de moldar seu comportamento para adequar-se as necessidades da implementação. </w:t>
-      </w:r>
-      <w:r>
-        <w:rPr>
-          <w:rFonts w:ascii="Times New Roman" w:hAnsi="Times New Roman"/>
-          <w:sz w:val="24"/>
-          <w:szCs w:val="24"/>
-        </w:rPr>
-        <w:t>T</w:t>
-      </w:r>
-      <w:r>
-        <w:rPr>
-          <w:rFonts w:ascii="Times New Roman" w:hAnsi="Times New Roman"/>
-          <w:sz w:val="24"/>
-          <w:szCs w:val="24"/>
-        </w:rPr>
-        <w:t>rabalhos na literatura demonstraram</w:t>
-      </w:r>
-      <w:r>
-        <w:rPr>
-          <w:rFonts w:ascii="Times New Roman" w:hAnsi="Times New Roman"/>
-          <w:sz w:val="24"/>
-          <w:szCs w:val="24"/>
-        </w:rPr>
-        <w:t xml:space="preserve"> </w:t>
-      </w:r>
-      <w:r>
-        <w:rPr>
-          <w:rFonts w:ascii="Times New Roman" w:hAnsi="Times New Roman"/>
-          <w:sz w:val="24"/>
-          <w:szCs w:val="24"/>
-        </w:rPr>
-        <w:t>avanço no desenvolvimento de algoritmos capazes de adaptar</w:t>
-      </w:r>
-      <w:r>
-        <w:rPr>
-          <w:rFonts w:ascii="Times New Roman" w:hAnsi="Times New Roman"/>
-          <w:sz w:val="24"/>
-          <w:szCs w:val="24"/>
-        </w:rPr>
-        <w:t xml:space="preserve"> suas ações através da utilização de métodos </w:t>
-      </w:r>
-      <w:r>
-        <w:rPr>
-          <w:rFonts w:ascii="Times New Roman" w:hAnsi="Times New Roman"/>
-          <w:sz w:val="24"/>
-          <w:szCs w:val="24"/>
-        </w:rPr>
-        <w:t>como</w:t>
-      </w:r>
-      <w:r>
-        <w:rPr>
-          <w:rFonts w:ascii="Times New Roman" w:hAnsi="Times New Roman"/>
-          <w:sz w:val="24"/>
-          <w:szCs w:val="24"/>
-        </w:rPr>
-        <w:t xml:space="preserve"> programação genética e redes neurais. </w:t>
-      </w:r>
-      <w:r>
-        <w:rPr>
-          <w:rFonts w:ascii="Times New Roman" w:hAnsi="Times New Roman"/>
-          <w:sz w:val="24"/>
-          <w:szCs w:val="24"/>
-        </w:rPr>
-        <w:t>A aplicação de tais métodos, implica no fato de que</w:t>
-      </w:r>
-      <w:r>
-        <w:rPr>
-          <w:rFonts w:ascii="Times New Roman" w:hAnsi="Times New Roman"/>
-          <w:sz w:val="24"/>
-          <w:szCs w:val="24"/>
-        </w:rPr>
-        <w:t>,</w:t>
-      </w:r>
-      <w:r>
-        <w:rPr>
-          <w:rFonts w:ascii="Times New Roman" w:hAnsi="Times New Roman"/>
-          <w:sz w:val="24"/>
-          <w:szCs w:val="24"/>
-        </w:rPr>
-        <w:t xml:space="preserve"> para o aprendizado do algoritmo, será necessário tempo para o processamento das gerações e de</w:t>
-      </w:r>
-      <w:r>
-        <w:rPr>
-          <w:rFonts w:ascii="Times New Roman" w:hAnsi="Times New Roman"/>
-          <w:sz w:val="24"/>
-          <w:szCs w:val="24"/>
-        </w:rPr>
-        <w:t>senvolvimento das redes. O propó</w:t>
-      </w:r>
-      <w:r>
-        <w:rPr>
-          <w:rFonts w:ascii="Times New Roman" w:hAnsi="Times New Roman"/>
-          <w:sz w:val="24"/>
-          <w:szCs w:val="24"/>
-        </w:rPr>
-        <w:t>sito deste trabalho é utilizar</w:t>
-      </w:r>
-      <w:r>
-        <w:rPr>
-          <w:rFonts w:ascii="Times New Roman" w:hAnsi="Times New Roman"/>
-          <w:sz w:val="24"/>
-          <w:szCs w:val="24"/>
-        </w:rPr>
-        <w:t>-se</w:t>
-      </w:r>
-      <w:r>
-        <w:rPr>
-          <w:rFonts w:ascii="Times New Roman" w:hAnsi="Times New Roman"/>
-          <w:sz w:val="24"/>
-          <w:szCs w:val="24"/>
-        </w:rPr>
-        <w:t xml:space="preserve"> de métodos de busca e classificação </w:t>
-      </w:r>
-      <w:r>
-        <w:rPr>
-          <w:rFonts w:ascii="Times New Roman" w:hAnsi="Times New Roman"/>
-          <w:sz w:val="24"/>
-          <w:szCs w:val="24"/>
-        </w:rPr>
-        <w:t xml:space="preserve">para a implementação </w:t>
-      </w:r>
-      <w:r>
-        <w:rPr>
-          <w:rFonts w:ascii="Times New Roman" w:hAnsi="Times New Roman"/>
-          <w:sz w:val="24"/>
-          <w:szCs w:val="24"/>
-        </w:rPr>
-        <w:t>de algoritmos capazes de desenvolver conhecimento a respeito do contexto de um problema e gerar soluções em tempo de execução.</w:t>
-      </w:r>
-      <w:r>
-        <w:rPr>
-          <w:rFonts w:ascii="Times New Roman" w:hAnsi="Times New Roman"/>
-          <w:sz w:val="24"/>
-          <w:szCs w:val="24"/>
-        </w:rPr>
-        <w:t xml:space="preserve"> Os resultados apresentados foram validados estatisticamente e indicaram que o método proposto obteve performance sup</w:t>
-      </w:r>
-      <w:r>
-        <w:rPr>
-          <w:rFonts w:ascii="Times New Roman" w:hAnsi="Times New Roman"/>
-          <w:sz w:val="24"/>
-          <w:szCs w:val="24"/>
-        </w:rPr>
-        <w:t>erior aos métodos que utilizam do</w:t>
-      </w:r>
-      <w:r>
-        <w:rPr>
-          <w:rFonts w:ascii="Times New Roman" w:hAnsi="Times New Roman"/>
-          <w:sz w:val="24"/>
-          <w:szCs w:val="24"/>
-        </w:rPr>
-        <w:t xml:space="preserve"> </w:t>
-      </w:r>
-      <w:r>
-        <w:rPr>
-          <w:rFonts w:ascii="Times New Roman" w:hAnsi="Times New Roman"/>
-          <w:sz w:val="24"/>
-          <w:szCs w:val="24"/>
-        </w:rPr>
-        <w:t xml:space="preserve">treinamento </w:t>
-      </w:r>
-      <w:r>
-        <w:rPr>
-          <w:rFonts w:ascii="Times New Roman" w:hAnsi="Times New Roman"/>
-          <w:sz w:val="24"/>
-          <w:szCs w:val="24"/>
-        </w:rPr>
-        <w:t xml:space="preserve">de redes neurais para a resolução </w:t>
-      </w:r>
-      <w:r>
-        <w:rPr>
-          <w:rFonts w:ascii="Times New Roman" w:hAnsi="Times New Roman"/>
-          <w:sz w:val="24"/>
-          <w:szCs w:val="24"/>
-        </w:rPr>
-        <w:t>de</w:t>
-      </w:r>
-      <w:r>
-        <w:rPr>
-          <w:rFonts w:ascii="Times New Roman" w:hAnsi="Times New Roman"/>
-          <w:sz w:val="24"/>
-          <w:szCs w:val="24"/>
-        </w:rPr>
-        <w:t xml:space="preserve"> problemas.</w:t>
-      </w:r>
     </w:p>
     <w:p>
       <w:pPr>
@@ -1132,64 +929,39 @@
           <w:rFonts w:ascii="Times New Roman" w:hAnsi="Times New Roman"/>
           <w:sz w:val="24"/>
           <w:szCs w:val="24"/>
-        </w:rPr>
-      </w:pPr>
-      <w:r>
-        <w:rPr>
-          <w:rFonts w:ascii="Times New Roman" w:hAnsi="Times New Roman"/>
-          <w:b/>
-          <w:sz w:val="24"/>
-          <w:szCs w:val="24"/>
-        </w:rPr>
-        <w:t>Palavras-chaves:</w:t>
-      </w:r>
-      <w:r>
-        <w:rPr>
-          <w:rFonts w:ascii="Times New Roman" w:hAnsi="Times New Roman"/>
-          <w:sz w:val="24"/>
-          <w:szCs w:val="24"/>
-        </w:rPr>
-        <w:t xml:space="preserve"> </w:t>
-      </w:r>
-      <w:r>
-        <w:rPr>
-          <w:rFonts w:ascii="Times New Roman" w:hAnsi="Times New Roman"/>
-          <w:sz w:val="24"/>
-          <w:szCs w:val="24"/>
-        </w:rPr>
-        <w:t>Inteligência Artificial;</w:t>
-      </w:r>
-      <w:r>
-        <w:rPr>
-          <w:rFonts w:ascii="Times New Roman" w:hAnsi="Times New Roman"/>
-          <w:sz w:val="24"/>
-          <w:szCs w:val="24"/>
-        </w:rPr>
-        <w:t xml:space="preserve"> Busca;</w:t>
-      </w:r>
-      <w:r>
-        <w:rPr>
-          <w:rFonts w:ascii="Times New Roman" w:hAnsi="Times New Roman"/>
-          <w:sz w:val="24"/>
-          <w:szCs w:val="24"/>
-        </w:rPr>
-        <w:t xml:space="preserve"> Classificação;</w:t>
-      </w:r>
-      <w:r>
-        <w:rPr>
-          <w:rFonts w:ascii="Times New Roman" w:hAnsi="Times New Roman"/>
-          <w:sz w:val="24"/>
-          <w:szCs w:val="24"/>
-        </w:rPr>
-        <w:t xml:space="preserve"> </w:t>
-      </w:r>
-      <w:r>
-        <w:rPr>
-          <w:rFonts w:ascii="Times New Roman" w:hAnsi="Times New Roman"/>
-          <w:sz w:val="24"/>
-          <w:szCs w:val="24"/>
-        </w:rPr>
-        <w:t>Aprendizado de Máquina; Jogos.</w:t>
+          <w:lang w:val="en-US"/>
+        </w:rPr>
+      </w:pPr>
+      <w:proofErr w:type="gramStart"/>
+      <w:r>
+        <w:rPr>
+          <w:rFonts w:ascii="Times New Roman" w:hAnsi="Times New Roman"/>
+          <w:b/>
+          <w:sz w:val="24"/>
+          <w:szCs w:val="24"/>
+          <w:lang w:val="en-US"/>
+        </w:rPr>
+        <w:t>Key-words</w:t>
+      </w:r>
+      <w:proofErr w:type="gramEnd"/>
+      <w:r>
+        <w:rPr>
+          <w:rFonts w:ascii="Times New Roman" w:hAnsi="Times New Roman"/>
+          <w:b/>
+          <w:sz w:val="24"/>
+          <w:szCs w:val="24"/>
+          <w:lang w:val="en-US"/>
+        </w:rPr>
+        <w:t>:</w:t>
+      </w:r>
+      <w:r>
+        <w:rPr>
+          <w:rFonts w:ascii="Times New Roman" w:hAnsi="Times New Roman"/>
+          <w:sz w:val="24"/>
+          <w:szCs w:val="24"/>
+          <w:lang w:val="en-US"/>
+        </w:rPr>
+        <w:t xml:space="preserve"> artificial intelligence; search; classification; machine learning; games.</w:t>
       </w:r>
     </w:p>
     <w:p>
@@ -1201,102 +973,6 @@
           <w:b/>
           <w:sz w:val="24"/>
           <w:szCs w:val="24"/>
-        </w:rPr>
-      </w:pPr>
-      <w:r>
-        <w:rPr>
-          <w:rFonts w:ascii="Times New Roman" w:hAnsi="Times New Roman"/>
-          <w:b/>
-          <w:sz w:val="24"/>
-          <w:szCs w:val="24"/>
-        </w:rPr>
-        <w:br w:type="page"/>
-      </w:r>
-    </w:p>
-    <w:p>
-      <w:pPr>
-        <w:jc w:val="center"/>
-        <w:rPr>
-          <w:rFonts w:ascii="Times New Roman" w:hAnsi="Times New Roman"/>
-          <w:b/>
-          <w:sz w:val="24"/>
-          <w:szCs w:val="24"/>
-          <w:lang w:val="en-US"/>
-        </w:rPr>
-      </w:pPr>
-      <w:r>
-        <w:rPr>
-          <w:rFonts w:ascii="Times New Roman" w:hAnsi="Times New Roman"/>
-          <w:b/>
-          <w:sz w:val="24"/>
-          <w:szCs w:val="24"/>
-          <w:lang w:val="en-US"/>
-        </w:rPr>
-        <w:lastRenderedPageBreak/>
-        <w:t>ABSTRACT</w:t>
-      </w:r>
-    </w:p>
-    <w:p>
-      <w:pPr>
-        <w:spacing w:before="240"/>
-        <w:jc w:val="both"/>
-        <w:rPr>
-          <w:rFonts w:ascii="Times New Roman" w:hAnsi="Times New Roman"/>
-          <w:sz w:val="24"/>
-          <w:szCs w:val="24"/>
-          <w:lang w:val="en-US"/>
-        </w:rPr>
-      </w:pPr>
-      <w:r>
-        <w:rPr>
-          <w:rFonts w:ascii="Times New Roman" w:hAnsi="Times New Roman"/>
-          <w:sz w:val="24"/>
-          <w:szCs w:val="24"/>
-          <w:lang w:val="en-US"/>
-        </w:rPr>
-        <w:t>The constant evolution of games is turning attention to the development of techniques to improve the intelligent algorithms implementations. With the increasing complexity of the games, so does the number and level of artificial intelligences implementations. However, for certain problems require that the program be able to shape their behavior to fit the implementation needs. Studies in the literature have shown progress in the development of algorithms that are able to adapt their actions by using methods such as genetic programming and neural networks. The application of such methods involves the fact that, for the learning algorithm, it will take time to process the generation and development of networks. The purpose of this paper is used to search and classification methods for the implementation of algorithms able to develop knowledge about the context of a problem and generate run-time solutions. The results were validated and showed statistically that the proposed method superior performance obtained using the methods developing neural networks for solving problems.</w:t>
-      </w:r>
-    </w:p>
-    <w:p>
-      <w:pPr>
-        <w:spacing w:before="240"/>
-        <w:jc w:val="both"/>
-        <w:rPr>
-          <w:rFonts w:ascii="Times New Roman" w:hAnsi="Times New Roman"/>
-          <w:sz w:val="24"/>
-          <w:szCs w:val="24"/>
-          <w:lang w:val="en-US"/>
-        </w:rPr>
-      </w:pPr>
-      <w:r>
-        <w:rPr>
-          <w:rFonts w:ascii="Times New Roman" w:hAnsi="Times New Roman"/>
-          <w:b/>
-          <w:sz w:val="24"/>
-          <w:szCs w:val="24"/>
-          <w:lang w:val="en-US"/>
-        </w:rPr>
-        <w:t>Key-words:</w:t>
-      </w:r>
-      <w:r>
-        <w:rPr>
-          <w:rFonts w:ascii="Times New Roman" w:hAnsi="Times New Roman"/>
-          <w:sz w:val="24"/>
-          <w:szCs w:val="24"/>
-          <w:lang w:val="en-US"/>
-        </w:rPr>
-        <w:t xml:space="preserve"> artificial intelligence; search; classification; machine learning; games.</w:t>
-      </w:r>
-    </w:p>
-    <w:p>
-      <w:pPr>
-        <w:suppressAutoHyphens w:val="0"/>
-        <w:jc w:val="center"/>
-        <w:rPr>
-          <w:rFonts w:ascii="Times New Roman" w:hAnsi="Times New Roman"/>
-          <w:b/>
-          <w:sz w:val="24"/>
-          <w:szCs w:val="24"/>
           <w:lang w:val="en-US"/>
         </w:rPr>
       </w:pPr>
@@ -1799,8 +1475,18 @@
           <w:szCs w:val="24"/>
         </w:rPr>
         <w:tab/>
-        <w:t>Non-player Character</w:t>
-      </w:r>
+        <w:t xml:space="preserve">Non-player </w:t>
+      </w:r>
+      <w:proofErr w:type="spellStart"/>
+      <w:r>
+        <w:rPr>
+          <w:rFonts w:ascii="Times New Roman" w:hAnsi="Times New Roman"/>
+          <w:sz w:val="24"/>
+          <w:szCs w:val="24"/>
+        </w:rPr>
+        <w:t>Character</w:t>
+      </w:r>
+      <w:proofErr w:type="spellEnd"/>
     </w:p>
     <w:p>
       <w:pPr>
@@ -1871,7 +1557,24 @@
           <w:szCs w:val="24"/>
         </w:rPr>
         <w:tab/>
-        <w:t>Super Mario World</w:t>
+      </w:r>
+      <w:proofErr w:type="spellStart"/>
+      <w:r>
+        <w:rPr>
+          <w:rFonts w:ascii="Times New Roman" w:hAnsi="Times New Roman"/>
+          <w:sz w:val="24"/>
+          <w:szCs w:val="24"/>
+        </w:rPr>
+        <w:t>Super</w:t>
+      </w:r>
+      <w:proofErr w:type="spellEnd"/>
+      <w:r>
+        <w:rPr>
+          <w:rFonts w:ascii="Times New Roman" w:hAnsi="Times New Roman"/>
+          <w:sz w:val="24"/>
+          <w:szCs w:val="24"/>
+        </w:rPr>
+        <w:t xml:space="preserve"> Mario World</w:t>
       </w:r>
     </w:p>
     <w:p>
@@ -2018,8 +1721,22 @@
           <w:lang w:val="en-US"/>
         </w:rPr>
         <w:tab/>
-        <w:t>Tool Assisted Speedrun</w:t>
-      </w:r>
+        <w:t xml:space="preserve">Tool Assisted </w:t>
+      </w:r>
+      <w:proofErr w:type="spellStart"/>
+      <w:r>
+        <w:rPr>
+          <w:rStyle w:val="normaltextrun"/>
+          <w:rFonts w:ascii="Times New Roman" w:hAnsi="Times New Roman"/>
+          <w:color w:val="000000"/>
+          <w:sz w:val="24"/>
+          <w:szCs w:val="24"/>
+          <w:shd w:val="clear" w:color="auto" w:fill="FFFFFF"/>
+          <w:lang w:val="en-US"/>
+        </w:rPr>
+        <w:t>Speedrun</w:t>
+      </w:r>
+      <w:proofErr w:type="spellEnd"/>
     </w:p>
     <w:p>
       <w:pPr>
@@ -3627,11 +3344,19 @@
         </w:rPr>
         <w:t xml:space="preserve">obstáculos e </w:t>
       </w:r>
-      <w:r>
-        <w:rPr>
-          <w:rFonts w:ascii="Times New Roman" w:hAnsi="Times New Roman" w:cs="Times New Roman"/>
-        </w:rPr>
-        <w:t>NPC’s (</w:t>
+      <w:proofErr w:type="spellStart"/>
+      <w:r>
+        <w:rPr>
+          <w:rFonts w:ascii="Times New Roman" w:hAnsi="Times New Roman" w:cs="Times New Roman"/>
+        </w:rPr>
+        <w:t>NPC’s</w:t>
+      </w:r>
+      <w:proofErr w:type="spellEnd"/>
+      <w:r>
+        <w:rPr>
+          <w:rFonts w:ascii="Times New Roman" w:hAnsi="Times New Roman" w:cs="Times New Roman"/>
+        </w:rPr>
+        <w:t xml:space="preserve"> (</w:t>
       </w:r>
       <w:r>
         <w:rPr>
@@ -3652,8 +3377,17 @@
           <w:rFonts w:ascii="Times New Roman" w:hAnsi="Times New Roman" w:cs="Times New Roman"/>
           <w:i/>
         </w:rPr>
-        <w:t>player characters</w:t>
-      </w:r>
+        <w:t xml:space="preserve">player </w:t>
+      </w:r>
+      <w:proofErr w:type="spellStart"/>
+      <w:r>
+        <w:rPr>
+          <w:rFonts w:ascii="Times New Roman" w:hAnsi="Times New Roman" w:cs="Times New Roman"/>
+          <w:i/>
+        </w:rPr>
+        <w:t>characters</w:t>
+      </w:r>
+      <w:proofErr w:type="spellEnd"/>
       <w:r>
         <w:rPr>
           <w:rFonts w:ascii="Times New Roman" w:hAnsi="Times New Roman" w:cs="Times New Roman"/>
@@ -4399,6 +4133,7 @@
         </w:rPr>
         <w:t xml:space="preserve"> de acordo com </w:t>
       </w:r>
+      <w:proofErr w:type="spellStart"/>
       <w:r>
         <w:rPr>
           <w:rFonts w:ascii="Times New Roman" w:hAnsi="Times New Roman" w:cs="Times New Roman"/>
@@ -4409,7 +4144,14 @@
         <w:rPr>
           <w:rFonts w:ascii="Times New Roman" w:hAnsi="Times New Roman" w:cs="Times New Roman"/>
         </w:rPr>
-        <w:t>animoto (</w:t>
+        <w:t>animoto</w:t>
+      </w:r>
+      <w:proofErr w:type="spellEnd"/>
+      <w:r>
+        <w:rPr>
+          <w:rFonts w:ascii="Times New Roman" w:hAnsi="Times New Roman" w:cs="Times New Roman"/>
+        </w:rPr>
+        <w:t xml:space="preserve"> (</w:t>
       </w:r>
       <w:r>
         <w:rPr>
@@ -5211,7 +4953,27 @@
           <w:szCs w:val="24"/>
           <w:lang w:eastAsia="pt-BR"/>
         </w:rPr>
-        <w:t>Demonstração da utilização de uma base de dados gerada pelo método de backtracking para o treinamento de árvores de decisão;</w:t>
+        <w:t xml:space="preserve">Demonstração da utilização de uma base de dados gerada pelo método de </w:t>
+      </w:r>
+      <w:proofErr w:type="spellStart"/>
+      <w:r>
+        <w:rPr>
+          <w:rFonts w:ascii="Times New Roman" w:eastAsia="Times New Roman" w:hAnsi="Times New Roman"/>
+          <w:sz w:val="24"/>
+          <w:szCs w:val="24"/>
+          <w:lang w:eastAsia="pt-BR"/>
+        </w:rPr>
+        <w:t>backtracking</w:t>
+      </w:r>
+      <w:proofErr w:type="spellEnd"/>
+      <w:r>
+        <w:rPr>
+          <w:rFonts w:ascii="Times New Roman" w:eastAsia="Times New Roman" w:hAnsi="Times New Roman"/>
+          <w:sz w:val="24"/>
+          <w:szCs w:val="24"/>
+          <w:lang w:eastAsia="pt-BR"/>
+        </w:rPr>
+        <w:t xml:space="preserve"> para o treinamento de árvores de decisão;</w:t>
       </w:r>
     </w:p>
     <w:p>
@@ -7152,7 +6914,67 @@
           <w:sz w:val="24"/>
           <w:szCs w:val="24"/>
         </w:rPr>
-        <w:t>Jornal of Convergence Information Technology</w:t>
+        <w:t xml:space="preserve">Jornal </w:t>
+      </w:r>
+      <w:proofErr w:type="spellStart"/>
+      <w:r>
+        <w:rPr>
+          <w:rFonts w:ascii="Times New Roman" w:hAnsi="Times New Roman"/>
+          <w:i/>
+          <w:sz w:val="24"/>
+          <w:szCs w:val="24"/>
+        </w:rPr>
+        <w:t>of</w:t>
+      </w:r>
+      <w:proofErr w:type="spellEnd"/>
+      <w:r>
+        <w:rPr>
+          <w:rFonts w:ascii="Times New Roman" w:hAnsi="Times New Roman"/>
+          <w:i/>
+          <w:sz w:val="24"/>
+          <w:szCs w:val="24"/>
+        </w:rPr>
+        <w:t xml:space="preserve"> </w:t>
+      </w:r>
+      <w:proofErr w:type="spellStart"/>
+      <w:r>
+        <w:rPr>
+          <w:rFonts w:ascii="Times New Roman" w:hAnsi="Times New Roman"/>
+          <w:i/>
+          <w:sz w:val="24"/>
+          <w:szCs w:val="24"/>
+        </w:rPr>
+        <w:t>Convergence</w:t>
+      </w:r>
+      <w:proofErr w:type="spellEnd"/>
+      <w:r>
+        <w:rPr>
+          <w:rFonts w:ascii="Times New Roman" w:hAnsi="Times New Roman"/>
+          <w:i/>
+          <w:sz w:val="24"/>
+          <w:szCs w:val="24"/>
+        </w:rPr>
+        <w:t xml:space="preserve"> </w:t>
+      </w:r>
+      <w:proofErr w:type="spellStart"/>
+      <w:r>
+        <w:rPr>
+          <w:rFonts w:ascii="Times New Roman" w:hAnsi="Times New Roman"/>
+          <w:i/>
+          <w:sz w:val="24"/>
+          <w:szCs w:val="24"/>
+        </w:rPr>
+        <w:t>Information</w:t>
+      </w:r>
+      <w:proofErr w:type="spellEnd"/>
+      <w:r>
+        <w:rPr>
+          <w:rFonts w:ascii="Times New Roman" w:hAnsi="Times New Roman"/>
+          <w:i/>
+          <w:sz w:val="24"/>
+          <w:szCs w:val="24"/>
+        </w:rPr>
+        <w:t xml:space="preserve"> Technology</w:t>
       </w:r>
       <w:r>
         <w:rPr>
@@ -7538,7 +7360,47 @@
           <w:szCs w:val="24"/>
           <w:lang w:val="en-US" w:eastAsia="pt-BR"/>
         </w:rPr>
-        <w:t>A função de entropia…</w:t>
+        <w:t xml:space="preserve">A </w:t>
+      </w:r>
+      <w:proofErr w:type="spellStart"/>
+      <w:r>
+        <w:rPr>
+          <w:rFonts w:ascii="Times New Roman" w:eastAsia="Times New Roman" w:hAnsi="Times New Roman"/>
+          <w:sz w:val="24"/>
+          <w:szCs w:val="24"/>
+          <w:lang w:val="en-US" w:eastAsia="pt-BR"/>
+        </w:rPr>
+        <w:t>função</w:t>
+      </w:r>
+      <w:proofErr w:type="spellEnd"/>
+      <w:r>
+        <w:rPr>
+          <w:rFonts w:ascii="Times New Roman" w:eastAsia="Times New Roman" w:hAnsi="Times New Roman"/>
+          <w:sz w:val="24"/>
+          <w:szCs w:val="24"/>
+          <w:lang w:val="en-US" w:eastAsia="pt-BR"/>
+        </w:rPr>
+        <w:t xml:space="preserve"> de </w:t>
+      </w:r>
+      <w:proofErr w:type="spellStart"/>
+      <w:r>
+        <w:rPr>
+          <w:rFonts w:ascii="Times New Roman" w:eastAsia="Times New Roman" w:hAnsi="Times New Roman"/>
+          <w:sz w:val="24"/>
+          <w:szCs w:val="24"/>
+          <w:lang w:val="en-US" w:eastAsia="pt-BR"/>
+        </w:rPr>
+        <w:t>entropia</w:t>
+      </w:r>
+      <w:proofErr w:type="spellEnd"/>
+      <w:r>
+        <w:rPr>
+          <w:rFonts w:ascii="Times New Roman" w:eastAsia="Times New Roman" w:hAnsi="Times New Roman"/>
+          <w:sz w:val="24"/>
+          <w:szCs w:val="24"/>
+          <w:lang w:val="en-US" w:eastAsia="pt-BR"/>
+        </w:rPr>
+        <w:t>…</w:t>
       </w:r>
     </w:p>
     <w:p>
@@ -8141,7 +8003,27 @@
           <w:szCs w:val="24"/>
           <w:lang w:val="en-US"/>
         </w:rPr>
-        <w:t xml:space="preserve">STANLEY, Kenneth O.; MIIKKULAINEN, Risto. </w:t>
+        <w:t xml:space="preserve">STANLEY, Kenneth O.; MIIKKULAINEN, </w:t>
+      </w:r>
+      <w:proofErr w:type="spellStart"/>
+      <w:r>
+        <w:rPr>
+          <w:rFonts w:ascii="Times New Roman" w:hAnsi="Times New Roman"/>
+          <w:sz w:val="24"/>
+          <w:szCs w:val="24"/>
+          <w:lang w:val="en-US"/>
+        </w:rPr>
+        <w:t>Risto</w:t>
+      </w:r>
+      <w:proofErr w:type="spellEnd"/>
+      <w:r>
+        <w:rPr>
+          <w:rFonts w:ascii="Times New Roman" w:hAnsi="Times New Roman"/>
+          <w:sz w:val="24"/>
+          <w:szCs w:val="24"/>
+          <w:lang w:val="en-US"/>
+        </w:rPr>
+        <w:t xml:space="preserve">. </w:t>
       </w:r>
       <w:r>
         <w:rPr>
@@ -8171,6 +8053,7 @@
         </w:rPr>
         <w:t xml:space="preserve"> </w:t>
       </w:r>
+      <w:proofErr w:type="spellStart"/>
       <w:r>
         <w:rPr>
           <w:rFonts w:ascii="Times New Roman" w:hAnsi="Times New Roman"/>
@@ -8180,15 +8063,27 @@
         </w:rPr>
         <w:t>Disponível</w:t>
       </w:r>
-      <w:r>
-        <w:rPr>
-          <w:rFonts w:ascii="Times New Roman" w:hAnsi="Times New Roman"/>
-          <w:sz w:val="24"/>
-          <w:szCs w:val="24"/>
-          <w:lang w:val="en-US"/>
-        </w:rPr>
-        <w:t xml:space="preserve"> em</w:t>
-      </w:r>
+      <w:proofErr w:type="spellEnd"/>
+      <w:r>
+        <w:rPr>
+          <w:rFonts w:ascii="Times New Roman" w:hAnsi="Times New Roman"/>
+          <w:sz w:val="24"/>
+          <w:szCs w:val="24"/>
+          <w:lang w:val="en-US"/>
+        </w:rPr>
+        <w:t xml:space="preserve"> </w:t>
+      </w:r>
+      <w:proofErr w:type="spellStart"/>
+      <w:r>
+        <w:rPr>
+          <w:rFonts w:ascii="Times New Roman" w:hAnsi="Times New Roman"/>
+          <w:sz w:val="24"/>
+          <w:szCs w:val="24"/>
+          <w:lang w:val="en-US"/>
+        </w:rPr>
+        <w:t>em</w:t>
+      </w:r>
+      <w:proofErr w:type="spellEnd"/>
       <w:r>
         <w:rPr>
           <w:rFonts w:ascii="Times New Roman" w:hAnsi="Times New Roman"/>
@@ -8382,8 +8277,59 @@
           <w:szCs w:val="24"/>
           <w:lang w:val="en-US"/>
         </w:rPr>
-        <w:t xml:space="preserve"> 8 p. Disponível em</w:t>
-      </w:r>
+        <w:t xml:space="preserve"> </w:t>
+      </w:r>
+      <w:proofErr w:type="gramStart"/>
+      <w:r>
+        <w:rPr>
+          <w:rFonts w:ascii="Times New Roman" w:hAnsi="Times New Roman"/>
+          <w:sz w:val="24"/>
+          <w:szCs w:val="24"/>
+          <w:lang w:val="en-US"/>
+        </w:rPr>
+        <w:t>8</w:t>
+      </w:r>
+      <w:proofErr w:type="gramEnd"/>
+      <w:r>
+        <w:rPr>
+          <w:rFonts w:ascii="Times New Roman" w:hAnsi="Times New Roman"/>
+          <w:sz w:val="24"/>
+          <w:szCs w:val="24"/>
+          <w:lang w:val="en-US"/>
+        </w:rPr>
+        <w:t xml:space="preserve"> p. </w:t>
+      </w:r>
+      <w:proofErr w:type="spellStart"/>
+      <w:r>
+        <w:rPr>
+          <w:rFonts w:ascii="Times New Roman" w:hAnsi="Times New Roman"/>
+          <w:sz w:val="24"/>
+          <w:szCs w:val="24"/>
+          <w:lang w:val="en-US"/>
+        </w:rPr>
+        <w:t>Disponível</w:t>
+      </w:r>
+      <w:proofErr w:type="spellEnd"/>
+      <w:r>
+        <w:rPr>
+          <w:rFonts w:ascii="Times New Roman" w:hAnsi="Times New Roman"/>
+          <w:sz w:val="24"/>
+          <w:szCs w:val="24"/>
+          <w:lang w:val="en-US"/>
+        </w:rPr>
+        <w:t xml:space="preserve"> </w:t>
+      </w:r>
+      <w:proofErr w:type="spellStart"/>
+      <w:r>
+        <w:rPr>
+          <w:rFonts w:ascii="Times New Roman" w:hAnsi="Times New Roman"/>
+          <w:sz w:val="24"/>
+          <w:szCs w:val="24"/>
+          <w:lang w:val="en-US"/>
+        </w:rPr>
+        <w:t>em</w:t>
+      </w:r>
+      <w:proofErr w:type="spellEnd"/>
       <w:r>
         <w:rPr>
           <w:rFonts w:ascii="Times New Roman" w:hAnsi="Times New Roman"/>
@@ -8473,6 +8419,7 @@
         </w:rPr>
         <w:t xml:space="preserve"> </w:t>
       </w:r>
+      <w:proofErr w:type="spellStart"/>
       <w:r>
         <w:rPr>
           <w:rFonts w:ascii="Times New Roman" w:hAnsi="Times New Roman"/>
@@ -8482,14 +8429,35 @@
         </w:rPr>
         <w:t>Disponível</w:t>
       </w:r>
-      <w:r>
-        <w:rPr>
-          <w:rFonts w:ascii="Times New Roman" w:hAnsi="Times New Roman"/>
-          <w:sz w:val="24"/>
-          <w:szCs w:val="24"/>
-          <w:lang w:val="en-US"/>
-        </w:rPr>
-        <w:t xml:space="preserve"> em: &lt;</w:t>
+      <w:proofErr w:type="spellEnd"/>
+      <w:r>
+        <w:rPr>
+          <w:rFonts w:ascii="Times New Roman" w:hAnsi="Times New Roman"/>
+          <w:sz w:val="24"/>
+          <w:szCs w:val="24"/>
+          <w:lang w:val="en-US"/>
+        </w:rPr>
+        <w:t xml:space="preserve"> </w:t>
+      </w:r>
+      <w:proofErr w:type="spellStart"/>
+      <w:r>
+        <w:rPr>
+          <w:rFonts w:ascii="Times New Roman" w:hAnsi="Times New Roman"/>
+          <w:sz w:val="24"/>
+          <w:szCs w:val="24"/>
+          <w:lang w:val="en-US"/>
+        </w:rPr>
+        <w:t>em</w:t>
+      </w:r>
+      <w:proofErr w:type="spellEnd"/>
+      <w:r>
+        <w:rPr>
+          <w:rFonts w:ascii="Times New Roman" w:hAnsi="Times New Roman"/>
+          <w:sz w:val="24"/>
+          <w:szCs w:val="24"/>
+          <w:lang w:val="en-US"/>
+        </w:rPr>
+        <w:t>: &lt;</w:t>
       </w:r>
       <w:hyperlink r:id="rId16" w:history="1">
         <w:r>
@@ -8531,7 +8499,27 @@
           <w:szCs w:val="24"/>
           <w:lang w:val="en-US"/>
         </w:rPr>
-        <w:t xml:space="preserve">GHADERI, Hojjat. </w:t>
+        <w:t xml:space="preserve">GHADERI, </w:t>
+      </w:r>
+      <w:proofErr w:type="spellStart"/>
+      <w:r>
+        <w:rPr>
+          <w:rFonts w:ascii="Times New Roman" w:hAnsi="Times New Roman"/>
+          <w:sz w:val="24"/>
+          <w:szCs w:val="24"/>
+          <w:lang w:val="en-US"/>
+        </w:rPr>
+        <w:t>Hojjat</w:t>
+      </w:r>
+      <w:proofErr w:type="spellEnd"/>
+      <w:r>
+        <w:rPr>
+          <w:rFonts w:ascii="Times New Roman" w:hAnsi="Times New Roman"/>
+          <w:sz w:val="24"/>
+          <w:szCs w:val="24"/>
+          <w:lang w:val="en-US"/>
+        </w:rPr>
+        <w:t xml:space="preserve">. </w:t>
       </w:r>
       <w:r>
         <w:rPr>
@@ -8598,7 +8586,27 @@
           <w:szCs w:val="24"/>
           <w:lang w:val="en-US"/>
         </w:rPr>
-        <w:t>. 5 cap</w:t>
+        <w:t xml:space="preserve">. </w:t>
+      </w:r>
+      <w:proofErr w:type="gramStart"/>
+      <w:r>
+        <w:rPr>
+          <w:rFonts w:ascii="Times New Roman" w:hAnsi="Times New Roman"/>
+          <w:sz w:val="24"/>
+          <w:szCs w:val="24"/>
+          <w:lang w:val="en-US"/>
+        </w:rPr>
+        <w:t>5</w:t>
+      </w:r>
+      <w:proofErr w:type="gramEnd"/>
+      <w:r>
+        <w:rPr>
+          <w:rFonts w:ascii="Times New Roman" w:hAnsi="Times New Roman"/>
+          <w:sz w:val="24"/>
+          <w:szCs w:val="24"/>
+          <w:lang w:val="en-US"/>
+        </w:rPr>
+        <w:t xml:space="preserve"> cap</w:t>
       </w:r>
       <w:r>
         <w:rPr>
@@ -8616,8 +8624,39 @@
           <w:szCs w:val="24"/>
           <w:lang w:val="en-US"/>
         </w:rPr>
-        <w:t>. Disponível em</w:t>
-      </w:r>
+        <w:t xml:space="preserve">. </w:t>
+      </w:r>
+      <w:proofErr w:type="spellStart"/>
+      <w:r>
+        <w:rPr>
+          <w:rFonts w:ascii="Times New Roman" w:hAnsi="Times New Roman"/>
+          <w:sz w:val="24"/>
+          <w:szCs w:val="24"/>
+          <w:lang w:val="en-US"/>
+        </w:rPr>
+        <w:t>Disponível</w:t>
+      </w:r>
+      <w:proofErr w:type="spellEnd"/>
+      <w:r>
+        <w:rPr>
+          <w:rFonts w:ascii="Times New Roman" w:hAnsi="Times New Roman"/>
+          <w:sz w:val="24"/>
+          <w:szCs w:val="24"/>
+          <w:lang w:val="en-US"/>
+        </w:rPr>
+        <w:t xml:space="preserve"> </w:t>
+      </w:r>
+      <w:proofErr w:type="spellStart"/>
+      <w:r>
+        <w:rPr>
+          <w:rFonts w:ascii="Times New Roman" w:hAnsi="Times New Roman"/>
+          <w:sz w:val="24"/>
+          <w:szCs w:val="24"/>
+          <w:lang w:val="en-US"/>
+        </w:rPr>
+        <w:t>em</w:t>
+      </w:r>
+      <w:proofErr w:type="spellEnd"/>
       <w:r>
         <w:rPr>
           <w:rFonts w:ascii="Times New Roman" w:hAnsi="Times New Roman"/>
@@ -8863,7 +8902,27 @@
           <w:szCs w:val="24"/>
           <w:lang w:val="en-US"/>
         </w:rPr>
-        <w:t xml:space="preserve">AGGARWAL, Charu C. </w:t>
+        <w:t xml:space="preserve">AGGARWAL, </w:t>
+      </w:r>
+      <w:proofErr w:type="spellStart"/>
+      <w:r>
+        <w:rPr>
+          <w:rFonts w:ascii="Times New Roman" w:hAnsi="Times New Roman"/>
+          <w:sz w:val="24"/>
+          <w:szCs w:val="24"/>
+          <w:lang w:val="en-US"/>
+        </w:rPr>
+        <w:t>Charu</w:t>
+      </w:r>
+      <w:proofErr w:type="spellEnd"/>
+      <w:r>
+        <w:rPr>
+          <w:rFonts w:ascii="Times New Roman" w:hAnsi="Times New Roman"/>
+          <w:sz w:val="24"/>
+          <w:szCs w:val="24"/>
+          <w:lang w:val="en-US"/>
+        </w:rPr>
+        <w:t xml:space="preserve"> C. </w:t>
       </w:r>
       <w:r>
         <w:rPr>
@@ -8912,15 +8971,37 @@
         </w:rPr>
         <w:t xml:space="preserve">orktown Heights, New York, USA. </w:t>
       </w:r>
-      <w:r>
-        <w:rPr>
-          <w:rFonts w:ascii="Times New Roman" w:hAnsi="Times New Roman"/>
-          <w:sz w:val="24"/>
-          <w:szCs w:val="24"/>
-          <w:lang w:val="en-US"/>
-        </w:rPr>
-        <w:t>Disponível em</w:t>
-      </w:r>
+      <w:proofErr w:type="spellStart"/>
+      <w:r>
+        <w:rPr>
+          <w:rFonts w:ascii="Times New Roman" w:hAnsi="Times New Roman"/>
+          <w:sz w:val="24"/>
+          <w:szCs w:val="24"/>
+          <w:lang w:val="en-US"/>
+        </w:rPr>
+        <w:t>Disponível</w:t>
+      </w:r>
+      <w:proofErr w:type="spellEnd"/>
+      <w:r>
+        <w:rPr>
+          <w:rFonts w:ascii="Times New Roman" w:hAnsi="Times New Roman"/>
+          <w:sz w:val="24"/>
+          <w:szCs w:val="24"/>
+          <w:lang w:val="en-US"/>
+        </w:rPr>
+        <w:t xml:space="preserve"> </w:t>
+      </w:r>
+      <w:proofErr w:type="spellStart"/>
+      <w:r>
+        <w:rPr>
+          <w:rFonts w:ascii="Times New Roman" w:hAnsi="Times New Roman"/>
+          <w:sz w:val="24"/>
+          <w:szCs w:val="24"/>
+          <w:lang w:val="en-US"/>
+        </w:rPr>
+        <w:t>em</w:t>
+      </w:r>
+      <w:proofErr w:type="spellEnd"/>
       <w:r>
         <w:rPr>
           <w:rFonts w:ascii="Times New Roman" w:hAnsi="Times New Roman"/>
@@ -9011,15 +9092,37 @@
         </w:rPr>
         <w:t xml:space="preserve"> </w:t>
       </w:r>
-      <w:r>
-        <w:rPr>
-          <w:rFonts w:ascii="Times New Roman" w:hAnsi="Times New Roman"/>
-          <w:sz w:val="24"/>
-          <w:szCs w:val="24"/>
-          <w:lang w:val="en-US"/>
-        </w:rPr>
-        <w:t>Disponível em</w:t>
-      </w:r>
+      <w:proofErr w:type="spellStart"/>
+      <w:r>
+        <w:rPr>
+          <w:rFonts w:ascii="Times New Roman" w:hAnsi="Times New Roman"/>
+          <w:sz w:val="24"/>
+          <w:szCs w:val="24"/>
+          <w:lang w:val="en-US"/>
+        </w:rPr>
+        <w:t>Disponível</w:t>
+      </w:r>
+      <w:proofErr w:type="spellEnd"/>
+      <w:r>
+        <w:rPr>
+          <w:rFonts w:ascii="Times New Roman" w:hAnsi="Times New Roman"/>
+          <w:sz w:val="24"/>
+          <w:szCs w:val="24"/>
+          <w:lang w:val="en-US"/>
+        </w:rPr>
+        <w:t xml:space="preserve"> </w:t>
+      </w:r>
+      <w:proofErr w:type="spellStart"/>
+      <w:r>
+        <w:rPr>
+          <w:rFonts w:ascii="Times New Roman" w:hAnsi="Times New Roman"/>
+          <w:sz w:val="24"/>
+          <w:szCs w:val="24"/>
+          <w:lang w:val="en-US"/>
+        </w:rPr>
+        <w:t>em</w:t>
+      </w:r>
+      <w:proofErr w:type="spellEnd"/>
       <w:r>
         <w:rPr>
           <w:rFonts w:ascii="Times New Roman" w:hAnsi="Times New Roman"/>
@@ -9099,7 +9202,67 @@
           <w:szCs w:val="24"/>
           <w:lang w:val="en-US"/>
         </w:rPr>
-        <w:t xml:space="preserve"> Department of Computer Engeneering, Iran University of Science &amp; Technology, Tehran, Iran, 2009. Disponível em: &lt;</w:t>
+        <w:t xml:space="preserve"> Department of Computer </w:t>
+      </w:r>
+      <w:proofErr w:type="spellStart"/>
+      <w:r>
+        <w:rPr>
+          <w:rFonts w:ascii="Times New Roman" w:hAnsi="Times New Roman"/>
+          <w:sz w:val="24"/>
+          <w:szCs w:val="24"/>
+          <w:lang w:val="en-US"/>
+        </w:rPr>
+        <w:t>Engeneering</w:t>
+      </w:r>
+      <w:proofErr w:type="spellEnd"/>
+      <w:r>
+        <w:rPr>
+          <w:rFonts w:ascii="Times New Roman" w:hAnsi="Times New Roman"/>
+          <w:sz w:val="24"/>
+          <w:szCs w:val="24"/>
+          <w:lang w:val="en-US"/>
+        </w:rPr>
+        <w:t xml:space="preserve">, Iran University of Science &amp; Technology, Tehran, Iran, 2009. </w:t>
+      </w:r>
+      <w:proofErr w:type="spellStart"/>
+      <w:r>
+        <w:rPr>
+          <w:rFonts w:ascii="Times New Roman" w:hAnsi="Times New Roman"/>
+          <w:sz w:val="24"/>
+          <w:szCs w:val="24"/>
+          <w:lang w:val="en-US"/>
+        </w:rPr>
+        <w:t>Disponível</w:t>
+      </w:r>
+      <w:proofErr w:type="spellEnd"/>
+      <w:r>
+        <w:rPr>
+          <w:rFonts w:ascii="Times New Roman" w:hAnsi="Times New Roman"/>
+          <w:sz w:val="24"/>
+          <w:szCs w:val="24"/>
+          <w:lang w:val="en-US"/>
+        </w:rPr>
+        <w:t xml:space="preserve"> </w:t>
+      </w:r>
+      <w:proofErr w:type="spellStart"/>
+      <w:r>
+        <w:rPr>
+          <w:rFonts w:ascii="Times New Roman" w:hAnsi="Times New Roman"/>
+          <w:sz w:val="24"/>
+          <w:szCs w:val="24"/>
+          <w:lang w:val="en-US"/>
+        </w:rPr>
+        <w:t>em</w:t>
+      </w:r>
+      <w:proofErr w:type="spellEnd"/>
+      <w:r>
+        <w:rPr>
+          <w:rFonts w:ascii="Times New Roman" w:hAnsi="Times New Roman"/>
+          <w:sz w:val="24"/>
+          <w:szCs w:val="24"/>
+          <w:lang w:val="en-US"/>
+        </w:rPr>
+        <w:t>: &lt;</w:t>
       </w:r>
       <w:hyperlink r:id="rId21" w:history="1">
         <w:r>
@@ -9206,7 +9369,7 @@
 </file>
 
 <file path=word/endnotes.xml><?xml version="1.0" encoding="utf-8"?>
-<w:endnotes xmlns:wpc="http://schemas.microsoft.com/office/word/2010/wordprocessingCanvas" xmlns:cx="http://schemas.microsoft.com/office/drawing/2014/chartex" xmlns:cx1="http://schemas.microsoft.com/office/drawing/2015/9/8/chartex" xmlns:cx2="http://schemas.microsoft.com/office/drawing/2015/10/21/chartex" xmlns:mc="http://schemas.openxmlformats.org/markup-compatibility/2006" xmlns:o="urn:schemas-microsoft-com:office:office" xmlns:r="http://schemas.openxmlformats.org/officeDocument/2006/relationships" xmlns:m="http://schemas.openxmlformats.org/officeDocument/2006/math" xmlns:v="urn:schemas-microsoft-com:vml" xmlns:wp14="http://schemas.microsoft.com/office/word/2010/wordprocessingDrawing" xmlns:wp="http://schemas.openxmlformats.org/drawingml/2006/wordprocessingDrawing" xmlns:w10="urn:schemas-microsoft-com:office:word" xmlns:w="http://schemas.openxmlformats.org/wordprocessingml/2006/main" xmlns:w14="http://schemas.microsoft.com/office/word/2010/wordml" xmlns:w15="http://schemas.microsoft.com/office/word/2012/wordml" xmlns:w16se="http://schemas.microsoft.com/office/word/2015/wordml/symex" xmlns:wpg="http://schemas.microsoft.com/office/word/2010/wordprocessingGroup" xmlns:wpi="http://schemas.microsoft.com/office/word/2010/wordprocessingInk" xmlns:wne="http://schemas.microsoft.com/office/word/2006/wordml" xmlns:wps="http://schemas.microsoft.com/office/word/2010/wordprocessingShape" mc:Ignorable="w14 w15 w16se wp14">
+<w:endnotes xmlns:wpc="http://schemas.microsoft.com/office/word/2010/wordprocessingCanvas" xmlns:mc="http://schemas.openxmlformats.org/markup-compatibility/2006" xmlns:o="urn:schemas-microsoft-com:office:office" xmlns:r="http://schemas.openxmlformats.org/officeDocument/2006/relationships" xmlns:m="http://schemas.openxmlformats.org/officeDocument/2006/math" xmlns:v="urn:schemas-microsoft-com:vml" xmlns:wp14="http://schemas.microsoft.com/office/word/2010/wordprocessingDrawing" xmlns:wp="http://schemas.openxmlformats.org/drawingml/2006/wordprocessingDrawing" xmlns:w10="urn:schemas-microsoft-com:office:word" xmlns:w="http://schemas.openxmlformats.org/wordprocessingml/2006/main" xmlns:w14="http://schemas.microsoft.com/office/word/2010/wordml" xmlns:w15="http://schemas.microsoft.com/office/word/2012/wordml" xmlns:wpg="http://schemas.microsoft.com/office/word/2010/wordprocessingGroup" xmlns:wpi="http://schemas.microsoft.com/office/word/2010/wordprocessingInk" xmlns:wne="http://schemas.microsoft.com/office/word/2006/wordml" xmlns:wps="http://schemas.microsoft.com/office/word/2010/wordprocessingShape" mc:Ignorable="w14 w15 wp14">
   <w:endnote w:type="separator" w:id="-1">
     <w:p>
       <w:pPr>
@@ -9231,7 +9394,7 @@
 </file>
 
 <file path=word/footnotes.xml><?xml version="1.0" encoding="utf-8"?>
-<w:footnotes xmlns:wpc="http://schemas.microsoft.com/office/word/2010/wordprocessingCanvas" xmlns:cx="http://schemas.microsoft.com/office/drawing/2014/chartex" xmlns:cx1="http://schemas.microsoft.com/office/drawing/2015/9/8/chartex" xmlns:cx2="http://schemas.microsoft.com/office/drawing/2015/10/21/chartex" xmlns:mc="http://schemas.openxmlformats.org/markup-compatibility/2006" xmlns:o="urn:schemas-microsoft-com:office:office" xmlns:r="http://schemas.openxmlformats.org/officeDocument/2006/relationships" xmlns:m="http://schemas.openxmlformats.org/officeDocument/2006/math" xmlns:v="urn:schemas-microsoft-com:vml" xmlns:wp14="http://schemas.microsoft.com/office/word/2010/wordprocessingDrawing" xmlns:wp="http://schemas.openxmlformats.org/drawingml/2006/wordprocessingDrawing" xmlns:w10="urn:schemas-microsoft-com:office:word" xmlns:w="http://schemas.openxmlformats.org/wordprocessingml/2006/main" xmlns:w14="http://schemas.microsoft.com/office/word/2010/wordml" xmlns:w15="http://schemas.microsoft.com/office/word/2012/wordml" xmlns:w16se="http://schemas.microsoft.com/office/word/2015/wordml/symex" xmlns:wpg="http://schemas.microsoft.com/office/word/2010/wordprocessingGroup" xmlns:wpi="http://schemas.microsoft.com/office/word/2010/wordprocessingInk" xmlns:wne="http://schemas.microsoft.com/office/word/2006/wordml" xmlns:wps="http://schemas.microsoft.com/office/word/2010/wordprocessingShape" mc:Ignorable="w14 w15 w16se wp14">
+<w:footnotes xmlns:wpc="http://schemas.microsoft.com/office/word/2010/wordprocessingCanvas" xmlns:mc="http://schemas.openxmlformats.org/markup-compatibility/2006" xmlns:o="urn:schemas-microsoft-com:office:office" xmlns:r="http://schemas.openxmlformats.org/officeDocument/2006/relationships" xmlns:m="http://schemas.openxmlformats.org/officeDocument/2006/math" xmlns:v="urn:schemas-microsoft-com:vml" xmlns:wp14="http://schemas.microsoft.com/office/word/2010/wordprocessingDrawing" xmlns:wp="http://schemas.openxmlformats.org/drawingml/2006/wordprocessingDrawing" xmlns:w10="urn:schemas-microsoft-com:office:word" xmlns:w="http://schemas.openxmlformats.org/wordprocessingml/2006/main" xmlns:w14="http://schemas.microsoft.com/office/word/2010/wordml" xmlns:w15="http://schemas.microsoft.com/office/word/2012/wordml" xmlns:wpg="http://schemas.microsoft.com/office/word/2010/wordprocessingGroup" xmlns:wpi="http://schemas.microsoft.com/office/word/2010/wordprocessingInk" xmlns:wne="http://schemas.microsoft.com/office/word/2006/wordml" xmlns:wps="http://schemas.microsoft.com/office/word/2010/wordprocessingShape" mc:Ignorable="w14 w15 wp14">
   <w:footnote w:type="separator" w:id="-1">
     <w:p>
       <w:pPr>
@@ -9347,7 +9510,7 @@
 </file>
 
 <file path=word/header1.xml><?xml version="1.0" encoding="utf-8"?>
-<w:hdr xmlns:wpc="http://schemas.microsoft.com/office/word/2010/wordprocessingCanvas" xmlns:cx="http://schemas.microsoft.com/office/drawing/2014/chartex" xmlns:cx1="http://schemas.microsoft.com/office/drawing/2015/9/8/chartex" xmlns:cx2="http://schemas.microsoft.com/office/drawing/2015/10/21/chartex" xmlns:mc="http://schemas.openxmlformats.org/markup-compatibility/2006" xmlns:o="urn:schemas-microsoft-com:office:office" xmlns:r="http://schemas.openxmlformats.org/officeDocument/2006/relationships" xmlns:m="http://schemas.openxmlformats.org/officeDocument/2006/math" xmlns:v="urn:schemas-microsoft-com:vml" xmlns:wp14="http://schemas.microsoft.com/office/word/2010/wordprocessingDrawing" xmlns:wp="http://schemas.openxmlformats.org/drawingml/2006/wordprocessingDrawing" xmlns:w10="urn:schemas-microsoft-com:office:word" xmlns:w="http://schemas.openxmlformats.org/wordprocessingml/2006/main" xmlns:w14="http://schemas.microsoft.com/office/word/2010/wordml" xmlns:w15="http://schemas.microsoft.com/office/word/2012/wordml" xmlns:w16se="http://schemas.microsoft.com/office/word/2015/wordml/symex" xmlns:wpg="http://schemas.microsoft.com/office/word/2010/wordprocessingGroup" xmlns:wpi="http://schemas.microsoft.com/office/word/2010/wordprocessingInk" xmlns:wne="http://schemas.microsoft.com/office/word/2006/wordml" xmlns:wps="http://schemas.microsoft.com/office/word/2010/wordprocessingShape" mc:Ignorable="w14 w15 w16se wp14">
+<w:hdr xmlns:wpc="http://schemas.microsoft.com/office/word/2010/wordprocessingCanvas" xmlns:mc="http://schemas.openxmlformats.org/markup-compatibility/2006" xmlns:o="urn:schemas-microsoft-com:office:office" xmlns:r="http://schemas.openxmlformats.org/officeDocument/2006/relationships" xmlns:m="http://schemas.openxmlformats.org/officeDocument/2006/math" xmlns:v="urn:schemas-microsoft-com:vml" xmlns:wp14="http://schemas.microsoft.com/office/word/2010/wordprocessingDrawing" xmlns:wp="http://schemas.openxmlformats.org/drawingml/2006/wordprocessingDrawing" xmlns:w10="urn:schemas-microsoft-com:office:word" xmlns:w="http://schemas.openxmlformats.org/wordprocessingml/2006/main" xmlns:w14="http://schemas.microsoft.com/office/word/2010/wordml" xmlns:w15="http://schemas.microsoft.com/office/word/2012/wordml" xmlns:wpg="http://schemas.microsoft.com/office/word/2010/wordprocessingGroup" xmlns:wpi="http://schemas.microsoft.com/office/word/2010/wordprocessingInk" xmlns:wne="http://schemas.microsoft.com/office/word/2006/wordml" xmlns:wps="http://schemas.microsoft.com/office/word/2010/wordprocessingShape" mc:Ignorable="w14 w15 wp14">
   <w:p>
     <w:pPr>
       <w:pStyle w:val="Header"/>
@@ -9363,7 +9526,7 @@
 </file>
 
 <file path=word/header2.xml><?xml version="1.0" encoding="utf-8"?>
-<w:hdr xmlns:wpc="http://schemas.microsoft.com/office/word/2010/wordprocessingCanvas" xmlns:cx="http://schemas.microsoft.com/office/drawing/2014/chartex" xmlns:cx1="http://schemas.microsoft.com/office/drawing/2015/9/8/chartex" xmlns:cx2="http://schemas.microsoft.com/office/drawing/2015/10/21/chartex" xmlns:mc="http://schemas.openxmlformats.org/markup-compatibility/2006" xmlns:o="urn:schemas-microsoft-com:office:office" xmlns:r="http://schemas.openxmlformats.org/officeDocument/2006/relationships" xmlns:m="http://schemas.openxmlformats.org/officeDocument/2006/math" xmlns:v="urn:schemas-microsoft-com:vml" xmlns:wp14="http://schemas.microsoft.com/office/word/2010/wordprocessingDrawing" xmlns:wp="http://schemas.openxmlformats.org/drawingml/2006/wordprocessingDrawing" xmlns:w10="urn:schemas-microsoft-com:office:word" xmlns:w="http://schemas.openxmlformats.org/wordprocessingml/2006/main" xmlns:w14="http://schemas.microsoft.com/office/word/2010/wordml" xmlns:w15="http://schemas.microsoft.com/office/word/2012/wordml" xmlns:w16se="http://schemas.microsoft.com/office/word/2015/wordml/symex" xmlns:wpg="http://schemas.microsoft.com/office/word/2010/wordprocessingGroup" xmlns:wpi="http://schemas.microsoft.com/office/word/2010/wordprocessingInk" xmlns:wne="http://schemas.microsoft.com/office/word/2006/wordml" xmlns:wps="http://schemas.microsoft.com/office/word/2010/wordprocessingShape" mc:Ignorable="w14 w15 w16se wp14">
+<w:hdr xmlns:wpc="http://schemas.microsoft.com/office/word/2010/wordprocessingCanvas" xmlns:mc="http://schemas.openxmlformats.org/markup-compatibility/2006" xmlns:o="urn:schemas-microsoft-com:office:office" xmlns:r="http://schemas.openxmlformats.org/officeDocument/2006/relationships" xmlns:m="http://schemas.openxmlformats.org/officeDocument/2006/math" xmlns:v="urn:schemas-microsoft-com:vml" xmlns:wp14="http://schemas.microsoft.com/office/word/2010/wordprocessingDrawing" xmlns:wp="http://schemas.openxmlformats.org/drawingml/2006/wordprocessingDrawing" xmlns:w10="urn:schemas-microsoft-com:office:word" xmlns:w="http://schemas.openxmlformats.org/wordprocessingml/2006/main" xmlns:w14="http://schemas.microsoft.com/office/word/2010/wordml" xmlns:w15="http://schemas.microsoft.com/office/word/2012/wordml" xmlns:wpg="http://schemas.microsoft.com/office/word/2010/wordprocessingGroup" xmlns:wpi="http://schemas.microsoft.com/office/word/2010/wordprocessingInk" xmlns:wne="http://schemas.microsoft.com/office/word/2006/wordml" xmlns:wps="http://schemas.microsoft.com/office/word/2010/wordprocessingShape" mc:Ignorable="w14 w15 wp14">
   <w:p>
     <w:pPr>
       <w:pStyle w:val="Header"/>
@@ -9379,7 +9542,7 @@
 </file>
 
 <file path=word/numbering.xml><?xml version="1.0" encoding="utf-8"?>
-<w:numbering xmlns:wpc="http://schemas.microsoft.com/office/word/2010/wordprocessingCanvas" xmlns:cx="http://schemas.microsoft.com/office/drawing/2014/chartex" xmlns:cx1="http://schemas.microsoft.com/office/drawing/2015/9/8/chartex" xmlns:cx2="http://schemas.microsoft.com/office/drawing/2015/10/21/chartex" xmlns:mc="http://schemas.openxmlformats.org/markup-compatibility/2006" xmlns:o="urn:schemas-microsoft-com:office:office" xmlns:r="http://schemas.openxmlformats.org/officeDocument/2006/relationships" xmlns:m="http://schemas.openxmlformats.org/officeDocument/2006/math" xmlns:v="urn:schemas-microsoft-com:vml" xmlns:wp14="http://schemas.microsoft.com/office/word/2010/wordprocessingDrawing" xmlns:wp="http://schemas.openxmlformats.org/drawingml/2006/wordprocessingDrawing" xmlns:w10="urn:schemas-microsoft-com:office:word" xmlns:w="http://schemas.openxmlformats.org/wordprocessingml/2006/main" xmlns:w14="http://schemas.microsoft.com/office/word/2010/wordml" xmlns:w15="http://schemas.microsoft.com/office/word/2012/wordml" xmlns:w16se="http://schemas.microsoft.com/office/word/2015/wordml/symex" xmlns:wpg="http://schemas.microsoft.com/office/word/2010/wordprocessingGroup" xmlns:wpi="http://schemas.microsoft.com/office/word/2010/wordprocessingInk" xmlns:wne="http://schemas.microsoft.com/office/word/2006/wordml" xmlns:wps="http://schemas.microsoft.com/office/word/2010/wordprocessingShape" mc:Ignorable="w14 w15 w16se wp14">
+<w:numbering xmlns:wpc="http://schemas.microsoft.com/office/word/2010/wordprocessingCanvas" xmlns:mc="http://schemas.openxmlformats.org/markup-compatibility/2006" xmlns:o="urn:schemas-microsoft-com:office:office" xmlns:r="http://schemas.openxmlformats.org/officeDocument/2006/relationships" xmlns:m="http://schemas.openxmlformats.org/officeDocument/2006/math" xmlns:v="urn:schemas-microsoft-com:vml" xmlns:wp14="http://schemas.microsoft.com/office/word/2010/wordprocessingDrawing" xmlns:wp="http://schemas.openxmlformats.org/drawingml/2006/wordprocessingDrawing" xmlns:w10="urn:schemas-microsoft-com:office:word" xmlns:w="http://schemas.openxmlformats.org/wordprocessingml/2006/main" xmlns:w14="http://schemas.microsoft.com/office/word/2010/wordml" xmlns:w15="http://schemas.microsoft.com/office/word/2012/wordml" xmlns:wpg="http://schemas.microsoft.com/office/word/2010/wordprocessingGroup" xmlns:wpi="http://schemas.microsoft.com/office/word/2010/wordprocessingInk" xmlns:wne="http://schemas.microsoft.com/office/word/2006/wordml" xmlns:wps="http://schemas.microsoft.com/office/word/2010/wordprocessingShape" mc:Ignorable="w14 w15 wp14">
   <w:abstractNum w:abstractNumId="0" w15:restartNumberingAfterBreak="0">
     <w:nsid w:val="00126E82"/>
     <w:multiLevelType w:val="multilevel"/>
@@ -11299,7 +11462,7 @@
 </file>
 
 <file path=word/styles.xml><?xml version="1.0" encoding="utf-8"?>
-<w:styles xmlns:mc="http://schemas.openxmlformats.org/markup-compatibility/2006" xmlns:r="http://schemas.openxmlformats.org/officeDocument/2006/relationships" xmlns:w="http://schemas.openxmlformats.org/wordprocessingml/2006/main" xmlns:w14="http://schemas.microsoft.com/office/word/2010/wordml" xmlns:w15="http://schemas.microsoft.com/office/word/2012/wordml" xmlns:w16se="http://schemas.microsoft.com/office/word/2015/wordml/symex" mc:Ignorable="w14 w15 w16se">
+<w:styles xmlns:mc="http://schemas.openxmlformats.org/markup-compatibility/2006" xmlns:r="http://schemas.openxmlformats.org/officeDocument/2006/relationships" xmlns:w="http://schemas.openxmlformats.org/wordprocessingml/2006/main" xmlns:w14="http://schemas.microsoft.com/office/word/2010/wordml" xmlns:w15="http://schemas.microsoft.com/office/word/2012/wordml" mc:Ignorable="w14 w15">
   <w:docDefaults>
     <w:rPrDefault>
       <w:rPr>
@@ -11316,7 +11479,7 @@
       </w:pPr>
     </w:pPrDefault>
   </w:docDefaults>
-  <w:latentStyles w:defLockedState="0" w:defUIPriority="99" w:defSemiHidden="0" w:defUnhideWhenUsed="0" w:defQFormat="0" w:count="373">
+  <w:latentStyles w:defLockedState="0" w:defUIPriority="99" w:defSemiHidden="0" w:defUnhideWhenUsed="0" w:defQFormat="0" w:count="371">
     <w:lsdException w:name="Normal" w:uiPriority="0" w:qFormat="1"/>
     <w:lsdException w:name="heading 1" w:uiPriority="9" w:qFormat="1"/>
     <w:lsdException w:name="heading 2" w:semiHidden="1" w:uiPriority="9" w:unhideWhenUsed="1" w:qFormat="1"/>
@@ -11688,8 +11851,6 @@
     <w:lsdException w:name="List Table 5 Dark Accent 6" w:uiPriority="50"/>
     <w:lsdException w:name="List Table 6 Colorful Accent 6" w:uiPriority="51"/>
     <w:lsdException w:name="List Table 7 Colorful Accent 6" w:uiPriority="52"/>
-    <w:lsdException w:name="Mention" w:semiHidden="1" w:unhideWhenUsed="1"/>
-    <w:lsdException w:name="Smart Hyperlink" w:semiHidden="1" w:unhideWhenUsed="1"/>
   </w:latentStyles>
   <w:style w:type="paragraph" w:default="1" w:styleId="Normal">
     <w:name w:val="Normal"/>
@@ -12408,6 +12569,24 @@
       <w:lang w:val="en-US"/>
     </w:rPr>
   </w:style>
+  <w:style w:type="paragraph" w:styleId="NormalWeb">
+    <w:name w:val="Normal (Web)"/>
+    <w:basedOn w:val="Normal"/>
+    <w:uiPriority w:val="99"/>
+    <w:semiHidden/>
+    <w:unhideWhenUsed/>
+    <w:rsid w:val="004110B9"/>
+    <w:pPr>
+      <w:suppressAutoHyphens w:val="0"/>
+      <w:spacing w:before="100" w:beforeAutospacing="1" w:after="100" w:afterAutospacing="1" w:line="240" w:lineRule="auto"/>
+    </w:pPr>
+    <w:rPr>
+      <w:rFonts w:ascii="Times New Roman" w:eastAsia="Times New Roman" w:hAnsi="Times New Roman"/>
+      <w:sz w:val="24"/>
+      <w:szCs w:val="24"/>
+      <w:lang w:eastAsia="pt-BR"/>
+    </w:rPr>
+  </w:style>
 </w:styles>
 </file>
 
@@ -12721,7 +12900,7 @@
 </file>
 
 <file path=customXml/itemProps1.xml><?xml version="1.0" encoding="utf-8"?>
-<ds:datastoreItem xmlns:ds="http://schemas.openxmlformats.org/officeDocument/2006/customXml" ds:itemID="{042A9350-BAB5-44B4-B96E-F7334CA3188F}">
+<ds:datastoreItem xmlns:ds="http://schemas.openxmlformats.org/officeDocument/2006/customXml" ds:itemID="{CB3DC576-3DD2-4848-96AF-2BCCBD45B856}">
   <ds:schemaRefs>
     <ds:schemaRef ds:uri="http://schemas.openxmlformats.org/officeDocument/2006/bibliography"/>
   </ds:schemaRefs>

</xml_diff>

<commit_message>
Link de pesquisa relacionado a entropia adicinado ao capitulo sobre árvores de decisão.
</commit_message>
<xml_diff>
--- a/release/TCC - Danilo de Lucas.docx
+++ b/release/TCC - Danilo de Lucas.docx
@@ -1,6 +1,6 @@
 
 <file path=word/document.xml><?xml version="1.0" encoding="utf-8"?>
-<w:document xmlns:wpc="http://schemas.microsoft.com/office/word/2010/wordprocessingCanvas" xmlns:mc="http://schemas.openxmlformats.org/markup-compatibility/2006" xmlns:o="urn:schemas-microsoft-com:office:office" xmlns:r="http://schemas.openxmlformats.org/officeDocument/2006/relationships" xmlns:m="http://schemas.openxmlformats.org/officeDocument/2006/math" xmlns:v="urn:schemas-microsoft-com:vml" xmlns:wp14="http://schemas.microsoft.com/office/word/2010/wordprocessingDrawing" xmlns:wp="http://schemas.openxmlformats.org/drawingml/2006/wordprocessingDrawing" xmlns:w10="urn:schemas-microsoft-com:office:word" xmlns:w="http://schemas.openxmlformats.org/wordprocessingml/2006/main" xmlns:w14="http://schemas.microsoft.com/office/word/2010/wordml" xmlns:w15="http://schemas.microsoft.com/office/word/2012/wordml" xmlns:wpg="http://schemas.microsoft.com/office/word/2010/wordprocessingGroup" xmlns:wpi="http://schemas.microsoft.com/office/word/2010/wordprocessingInk" xmlns:wne="http://schemas.microsoft.com/office/word/2006/wordml" xmlns:wps="http://schemas.microsoft.com/office/word/2010/wordprocessingShape" mc:Ignorable="w14 w15 wp14">
+<w:document xmlns:wpc="http://schemas.microsoft.com/office/word/2010/wordprocessingCanvas" xmlns:cx="http://schemas.microsoft.com/office/drawing/2014/chartex" xmlns:cx1="http://schemas.microsoft.com/office/drawing/2015/9/8/chartex" xmlns:cx2="http://schemas.microsoft.com/office/drawing/2015/10/21/chartex" xmlns:mc="http://schemas.openxmlformats.org/markup-compatibility/2006" xmlns:o="urn:schemas-microsoft-com:office:office" xmlns:r="http://schemas.openxmlformats.org/officeDocument/2006/relationships" xmlns:m="http://schemas.openxmlformats.org/officeDocument/2006/math" xmlns:v="urn:schemas-microsoft-com:vml" xmlns:wp14="http://schemas.microsoft.com/office/word/2010/wordprocessingDrawing" xmlns:wp="http://schemas.openxmlformats.org/drawingml/2006/wordprocessingDrawing" xmlns:w10="urn:schemas-microsoft-com:office:word" xmlns:w="http://schemas.openxmlformats.org/wordprocessingml/2006/main" xmlns:w14="http://schemas.microsoft.com/office/word/2010/wordml" xmlns:w15="http://schemas.microsoft.com/office/word/2012/wordml" xmlns:w16se="http://schemas.microsoft.com/office/word/2015/wordml/symex" xmlns:wpg="http://schemas.microsoft.com/office/word/2010/wordprocessingGroup" xmlns:wpi="http://schemas.microsoft.com/office/word/2010/wordprocessingInk" xmlns:wne="http://schemas.microsoft.com/office/word/2006/wordml" xmlns:wps="http://schemas.microsoft.com/office/word/2010/wordprocessingShape" mc:Ignorable="w14 w15 w16se wp14">
   <w:body>
     <w:p>
       <w:pPr>
@@ -799,21 +799,7 @@
         <w:rPr>
           <w:color w:val="000000"/>
         </w:rPr>
-        <w:t xml:space="preserve">Os jogos eletrônicos sempre estiveram evoluindo no quesito gráfico, apresentando cada vez mais detalhes em texturas, luzes e sombras mais realistas, além de objetos com detalhes geométricos </w:t>
-      </w:r>
-      <w:proofErr w:type="spellStart"/>
-      <w:r>
-        <w:rPr>
-          <w:color w:val="000000"/>
-        </w:rPr>
-        <w:t>fotorrealistas</w:t>
-      </w:r>
-      <w:proofErr w:type="spellEnd"/>
-      <w:r>
-        <w:rPr>
-          <w:color w:val="000000"/>
-        </w:rPr>
-        <w:t>. Esta evolução também se estendeu à complexidade dos sistemas que compõem um jogo, trazendo experiências mais imersivas aos jogadores como, por exemplo, inimigos que aprendem o padrão do jogador e se tornam mais difíceis de serem derrotados. Por conta disso, a evolução nos jogos propiciou que fossem desenvolvidas técnicas para aperfeiçoar a implementação de algoritmos inteligentes neste contexto. Trabalhos na literatura demonstraram avanço no desenvolvimento de algoritmos capazes de adaptar suas ações através da utilização de métodos como programação genética e redes neurais, os quais demandam uma quantidade significativa de tempo para serem processados e efetivamente gerar uma resposta em tempo hábil ao sistema. Para contornar essa dificuldade, este trabalho adota a estratégia de combinar métodos de busca e classificação através de algoritmos capazes de desenvolver conhecimento a respeito do contexto de um problema e gerar soluções em tempo de execução. Os resultados apresentados foram validados estatisticamente e indicaram que o método proposto obteve performance superior aos métodos que utilizam do treinamento de redes neurais para a resolução de problemas.</w:t>
+        <w:t>Os jogos eletrônicos sempre estiveram evoluindo no quesito gráfico, apresentando cada vez mais detalhes em texturas, luzes e sombras mais realistas, além de objetos com detalhes geométricos fotorrealistas. Esta evolução também se estendeu à complexidade dos sistemas que compõem um jogo, trazendo experiências mais imersivas aos jogadores como, por exemplo, inimigos que aprendem o padrão do jogador e se tornam mais difíceis de serem derrotados. Por conta disso, a evolução nos jogos propiciou que fossem desenvolvidas técnicas para aperfeiçoar a implementação de algoritmos inteligentes neste contexto. Trabalhos na literatura demonstraram avanço no desenvolvimento de algoritmos capazes de adaptar suas ações através da utilização de métodos como programação genética e redes neurais, os quais demandam uma quantidade significativa de tempo para serem processados e efetivamente gerar uma resposta em tempo hábil ao sistema. Para contornar essa dificuldade, este trabalho adota a estratégia de combinar métodos de busca e classificação através de algoritmos capazes de desenvolver conhecimento a respeito do contexto de um problema e gerar soluções em tempo de execução. Os resultados apresentados foram validados estatisticamente e indicaram que o método proposto obteve performance superior aos métodos que utilizam do treinamento de redes neurais para a resolução de problemas.</w:t>
       </w:r>
     </w:p>
     <w:p>
@@ -918,8 +904,6 @@
         </w:rPr>
         <w:t>The Games have always been evolving…</w:t>
       </w:r>
-      <w:bookmarkStart w:id="0" w:name="_GoBack"/>
-      <w:bookmarkEnd w:id="0"/>
     </w:p>
     <w:p>
       <w:pPr>
@@ -932,27 +916,15 @@
           <w:lang w:val="en-US"/>
         </w:rPr>
       </w:pPr>
-      <w:proofErr w:type="gramStart"/>
-      <w:r>
-        <w:rPr>
-          <w:rFonts w:ascii="Times New Roman" w:hAnsi="Times New Roman"/>
-          <w:b/>
-          <w:sz w:val="24"/>
-          <w:szCs w:val="24"/>
-          <w:lang w:val="en-US"/>
-        </w:rPr>
-        <w:t>Key-words</w:t>
-      </w:r>
-      <w:proofErr w:type="gramEnd"/>
-      <w:r>
-        <w:rPr>
-          <w:rFonts w:ascii="Times New Roman" w:hAnsi="Times New Roman"/>
-          <w:b/>
-          <w:sz w:val="24"/>
-          <w:szCs w:val="24"/>
-          <w:lang w:val="en-US"/>
-        </w:rPr>
-        <w:t>:</w:t>
+      <w:r>
+        <w:rPr>
+          <w:rFonts w:ascii="Times New Roman" w:hAnsi="Times New Roman"/>
+          <w:b/>
+          <w:sz w:val="24"/>
+          <w:szCs w:val="24"/>
+          <w:lang w:val="en-US"/>
+        </w:rPr>
+        <w:t>Key-words:</w:t>
       </w:r>
       <w:r>
         <w:rPr>
@@ -1475,18 +1447,8 @@
           <w:szCs w:val="24"/>
         </w:rPr>
         <w:tab/>
-        <w:t xml:space="preserve">Non-player </w:t>
-      </w:r>
-      <w:proofErr w:type="spellStart"/>
-      <w:r>
-        <w:rPr>
-          <w:rFonts w:ascii="Times New Roman" w:hAnsi="Times New Roman"/>
-          <w:sz w:val="24"/>
-          <w:szCs w:val="24"/>
-        </w:rPr>
-        <w:t>Character</w:t>
-      </w:r>
-      <w:proofErr w:type="spellEnd"/>
+        <w:t>Non-player Character</w:t>
+      </w:r>
     </w:p>
     <w:p>
       <w:pPr>
@@ -1557,24 +1519,7 @@
           <w:szCs w:val="24"/>
         </w:rPr>
         <w:tab/>
-      </w:r>
-      <w:proofErr w:type="spellStart"/>
-      <w:r>
-        <w:rPr>
-          <w:rFonts w:ascii="Times New Roman" w:hAnsi="Times New Roman"/>
-          <w:sz w:val="24"/>
-          <w:szCs w:val="24"/>
-        </w:rPr>
-        <w:t>Super</w:t>
-      </w:r>
-      <w:proofErr w:type="spellEnd"/>
-      <w:r>
-        <w:rPr>
-          <w:rFonts w:ascii="Times New Roman" w:hAnsi="Times New Roman"/>
-          <w:sz w:val="24"/>
-          <w:szCs w:val="24"/>
-        </w:rPr>
-        <w:t xml:space="preserve"> Mario World</w:t>
+        <w:t>Super Mario World</w:t>
       </w:r>
     </w:p>
     <w:p>
@@ -1721,22 +1666,8 @@
           <w:lang w:val="en-US"/>
         </w:rPr>
         <w:tab/>
-        <w:t xml:space="preserve">Tool Assisted </w:t>
-      </w:r>
-      <w:proofErr w:type="spellStart"/>
-      <w:r>
-        <w:rPr>
-          <w:rStyle w:val="normaltextrun"/>
-          <w:rFonts w:ascii="Times New Roman" w:hAnsi="Times New Roman"/>
-          <w:color w:val="000000"/>
-          <w:sz w:val="24"/>
-          <w:szCs w:val="24"/>
-          <w:shd w:val="clear" w:color="auto" w:fill="FFFFFF"/>
-          <w:lang w:val="en-US"/>
-        </w:rPr>
-        <w:t>Speedrun</w:t>
-      </w:r>
-      <w:proofErr w:type="spellEnd"/>
+        <w:t>Tool Assisted Speedrun</w:t>
+      </w:r>
     </w:p>
     <w:p>
       <w:pPr>
@@ -2050,7 +1981,7 @@
           <w:szCs w:val="24"/>
         </w:rPr>
       </w:pPr>
-      <w:bookmarkStart w:id="1" w:name="_Toc453151177"/>
+      <w:bookmarkStart w:id="0" w:name="_Toc453151177"/>
       <w:r>
         <w:rPr>
           <w:rFonts w:ascii="Times New Roman" w:hAnsi="Times New Roman"/>
@@ -2061,7 +1992,7 @@
         <w:lastRenderedPageBreak/>
         <w:t>SUMÁRIO</w:t>
       </w:r>
-      <w:bookmarkEnd w:id="1"/>
+      <w:bookmarkEnd w:id="0"/>
     </w:p>
     <w:p>
       <w:pPr>
@@ -3212,7 +3143,7 @@
         </w:p>
       </w:sdtContent>
     </w:sdt>
-    <w:bookmarkStart w:id="2" w:name="_Toc461806109" w:displacedByCustomXml="prev"/>
+    <w:bookmarkStart w:id="1" w:name="_Toc461806109" w:displacedByCustomXml="prev"/>
     <w:p>
       <w:pPr>
         <w:rPr>
@@ -3252,7 +3183,7 @@
         <w:lastRenderedPageBreak/>
         <w:t>INTRODUÇÃO</w:t>
       </w:r>
-      <w:bookmarkEnd w:id="2"/>
+      <w:bookmarkEnd w:id="1"/>
     </w:p>
     <w:p>
       <w:pPr>
@@ -3344,19 +3275,11 @@
         </w:rPr>
         <w:t xml:space="preserve">obstáculos e </w:t>
       </w:r>
-      <w:proofErr w:type="spellStart"/>
-      <w:r>
-        <w:rPr>
-          <w:rFonts w:ascii="Times New Roman" w:hAnsi="Times New Roman" w:cs="Times New Roman"/>
-        </w:rPr>
-        <w:t>NPC’s</w:t>
-      </w:r>
-      <w:proofErr w:type="spellEnd"/>
-      <w:r>
-        <w:rPr>
-          <w:rFonts w:ascii="Times New Roman" w:hAnsi="Times New Roman" w:cs="Times New Roman"/>
-        </w:rPr>
-        <w:t xml:space="preserve"> (</w:t>
+      <w:r>
+        <w:rPr>
+          <w:rFonts w:ascii="Times New Roman" w:hAnsi="Times New Roman" w:cs="Times New Roman"/>
+        </w:rPr>
+        <w:t>NPC’s (</w:t>
       </w:r>
       <w:r>
         <w:rPr>
@@ -3377,17 +3300,8 @@
           <w:rFonts w:ascii="Times New Roman" w:hAnsi="Times New Roman" w:cs="Times New Roman"/>
           <w:i/>
         </w:rPr>
-        <w:t xml:space="preserve">player </w:t>
-      </w:r>
-      <w:proofErr w:type="spellStart"/>
-      <w:r>
-        <w:rPr>
-          <w:rFonts w:ascii="Times New Roman" w:hAnsi="Times New Roman" w:cs="Times New Roman"/>
-          <w:i/>
-        </w:rPr>
-        <w:t>characters</w:t>
-      </w:r>
-      <w:proofErr w:type="spellEnd"/>
+        <w:t>player characters</w:t>
+      </w:r>
       <w:r>
         <w:rPr>
           <w:rFonts w:ascii="Times New Roman" w:hAnsi="Times New Roman" w:cs="Times New Roman"/>
@@ -4133,7 +4047,6 @@
         </w:rPr>
         <w:t xml:space="preserve"> de acordo com </w:t>
       </w:r>
-      <w:proofErr w:type="spellStart"/>
       <w:r>
         <w:rPr>
           <w:rFonts w:ascii="Times New Roman" w:hAnsi="Times New Roman" w:cs="Times New Roman"/>
@@ -4144,14 +4057,7 @@
         <w:rPr>
           <w:rFonts w:ascii="Times New Roman" w:hAnsi="Times New Roman" w:cs="Times New Roman"/>
         </w:rPr>
-        <w:t>animoto</w:t>
-      </w:r>
-      <w:proofErr w:type="spellEnd"/>
-      <w:r>
-        <w:rPr>
-          <w:rFonts w:ascii="Times New Roman" w:hAnsi="Times New Roman" w:cs="Times New Roman"/>
-        </w:rPr>
-        <w:t xml:space="preserve"> (</w:t>
+        <w:t>animoto (</w:t>
       </w:r>
       <w:r>
         <w:rPr>
@@ -4953,27 +4859,7 @@
           <w:szCs w:val="24"/>
           <w:lang w:eastAsia="pt-BR"/>
         </w:rPr>
-        <w:t xml:space="preserve">Demonstração da utilização de uma base de dados gerada pelo método de </w:t>
-      </w:r>
-      <w:proofErr w:type="spellStart"/>
-      <w:r>
-        <w:rPr>
-          <w:rFonts w:ascii="Times New Roman" w:eastAsia="Times New Roman" w:hAnsi="Times New Roman"/>
-          <w:sz w:val="24"/>
-          <w:szCs w:val="24"/>
-          <w:lang w:eastAsia="pt-BR"/>
-        </w:rPr>
-        <w:t>backtracking</w:t>
-      </w:r>
-      <w:proofErr w:type="spellEnd"/>
-      <w:r>
-        <w:rPr>
-          <w:rFonts w:ascii="Times New Roman" w:eastAsia="Times New Roman" w:hAnsi="Times New Roman"/>
-          <w:sz w:val="24"/>
-          <w:szCs w:val="24"/>
-          <w:lang w:eastAsia="pt-BR"/>
-        </w:rPr>
-        <w:t xml:space="preserve"> para o treinamento de árvores de decisão;</w:t>
+        <w:t>Demonstração da utilização de uma base de dados gerada pelo método de backtracking para o treinamento de árvores de decisão;</w:t>
       </w:r>
     </w:p>
     <w:p>
@@ -5439,7 +5325,7 @@
           <w:lang w:eastAsia="pt-BR"/>
         </w:rPr>
       </w:pPr>
-      <w:bookmarkStart w:id="3" w:name="_Toc461806110"/>
+      <w:bookmarkStart w:id="2" w:name="_Toc461806110"/>
       <w:r>
         <w:rPr>
           <w:rFonts w:ascii="Times New Roman" w:eastAsia="Times New Roman" w:hAnsi="Times New Roman"/>
@@ -5461,7 +5347,7 @@
         </w:rPr>
         <w:t>NCIA ARTIFICIAL EM JOGOS</w:t>
       </w:r>
-      <w:bookmarkEnd w:id="3"/>
+      <w:bookmarkEnd w:id="2"/>
     </w:p>
     <w:p>
       <w:pPr>
@@ -6261,7 +6147,7 @@
           <w:szCs w:val="24"/>
         </w:rPr>
       </w:pPr>
-      <w:bookmarkStart w:id="4" w:name="_Toc461806111"/>
+      <w:bookmarkStart w:id="3" w:name="_Toc461806111"/>
       <w:r>
         <w:rPr>
           <w:rFonts w:ascii="Times New Roman" w:hAnsi="Times New Roman"/>
@@ -6272,7 +6158,7 @@
         <w:lastRenderedPageBreak/>
         <w:t>Métodos de Classificação</w:t>
       </w:r>
-      <w:bookmarkEnd w:id="4"/>
+      <w:bookmarkEnd w:id="3"/>
     </w:p>
     <w:p>
       <w:pPr>
@@ -6914,67 +6800,7 @@
           <w:sz w:val="24"/>
           <w:szCs w:val="24"/>
         </w:rPr>
-        <w:t xml:space="preserve">Jornal </w:t>
-      </w:r>
-      <w:proofErr w:type="spellStart"/>
-      <w:r>
-        <w:rPr>
-          <w:rFonts w:ascii="Times New Roman" w:hAnsi="Times New Roman"/>
-          <w:i/>
-          <w:sz w:val="24"/>
-          <w:szCs w:val="24"/>
-        </w:rPr>
-        <w:t>of</w:t>
-      </w:r>
-      <w:proofErr w:type="spellEnd"/>
-      <w:r>
-        <w:rPr>
-          <w:rFonts w:ascii="Times New Roman" w:hAnsi="Times New Roman"/>
-          <w:i/>
-          <w:sz w:val="24"/>
-          <w:szCs w:val="24"/>
-        </w:rPr>
-        <w:t xml:space="preserve"> </w:t>
-      </w:r>
-      <w:proofErr w:type="spellStart"/>
-      <w:r>
-        <w:rPr>
-          <w:rFonts w:ascii="Times New Roman" w:hAnsi="Times New Roman"/>
-          <w:i/>
-          <w:sz w:val="24"/>
-          <w:szCs w:val="24"/>
-        </w:rPr>
-        <w:t>Convergence</w:t>
-      </w:r>
-      <w:proofErr w:type="spellEnd"/>
-      <w:r>
-        <w:rPr>
-          <w:rFonts w:ascii="Times New Roman" w:hAnsi="Times New Roman"/>
-          <w:i/>
-          <w:sz w:val="24"/>
-          <w:szCs w:val="24"/>
-        </w:rPr>
-        <w:t xml:space="preserve"> </w:t>
-      </w:r>
-      <w:proofErr w:type="spellStart"/>
-      <w:r>
-        <w:rPr>
-          <w:rFonts w:ascii="Times New Roman" w:hAnsi="Times New Roman"/>
-          <w:i/>
-          <w:sz w:val="24"/>
-          <w:szCs w:val="24"/>
-        </w:rPr>
-        <w:t>Information</w:t>
-      </w:r>
-      <w:proofErr w:type="spellEnd"/>
-      <w:r>
-        <w:rPr>
-          <w:rFonts w:ascii="Times New Roman" w:hAnsi="Times New Roman"/>
-          <w:i/>
-          <w:sz w:val="24"/>
-          <w:szCs w:val="24"/>
-        </w:rPr>
-        <w:t xml:space="preserve"> Technology</w:t>
+        <w:t>Jornal of Convergence Information Technology</w:t>
       </w:r>
       <w:r>
         <w:rPr>
@@ -7173,7 +6999,7 @@
           <w:szCs w:val="24"/>
         </w:rPr>
       </w:pPr>
-      <w:bookmarkStart w:id="5" w:name="_Toc461806117"/>
+      <w:bookmarkStart w:id="4" w:name="_Toc461806117"/>
       <w:r>
         <w:rPr>
           <w:rFonts w:ascii="Times New Roman" w:hAnsi="Times New Roman"/>
@@ -7184,7 +7010,7 @@
         <w:lastRenderedPageBreak/>
         <w:t>Árvores de Decisão</w:t>
       </w:r>
-      <w:bookmarkEnd w:id="5"/>
+      <w:bookmarkEnd w:id="4"/>
     </w:p>
     <w:p>
       <w:pPr>
@@ -7314,7 +7140,7 @@
           <w:szCs w:val="24"/>
         </w:rPr>
       </w:pPr>
-      <w:bookmarkStart w:id="6" w:name="_Toc461806118"/>
+      <w:bookmarkStart w:id="5" w:name="_Toc461806118"/>
       <w:r>
         <w:rPr>
           <w:rFonts w:ascii="Times New Roman" w:hAnsi="Times New Roman"/>
@@ -7325,7 +7151,7 @@
         <w:lastRenderedPageBreak/>
         <w:t>Função de Entropia</w:t>
       </w:r>
-      <w:bookmarkEnd w:id="6"/>
+      <w:bookmarkEnd w:id="5"/>
     </w:p>
     <w:p>
       <w:pPr>
@@ -7360,19 +7186,22 @@
           <w:szCs w:val="24"/>
           <w:lang w:val="en-US" w:eastAsia="pt-BR"/>
         </w:rPr>
-        <w:t xml:space="preserve">A </w:t>
-      </w:r>
-      <w:proofErr w:type="spellStart"/>
-      <w:r>
+        <w:t>A função de entropia…</w:t>
+      </w:r>
+    </w:p>
+    <w:p>
+      <w:pPr>
+        <w:shd w:val="clear" w:color="auto" w:fill="FFFFFF"/>
+        <w:suppressAutoHyphens w:val="0"/>
+        <w:spacing w:line="240" w:lineRule="auto"/>
+        <w:ind w:firstLine="706"/>
         <w:rPr>
           <w:rFonts w:ascii="Times New Roman" w:eastAsia="Times New Roman" w:hAnsi="Times New Roman"/>
           <w:sz w:val="24"/>
           <w:szCs w:val="24"/>
           <w:lang w:val="en-US" w:eastAsia="pt-BR"/>
         </w:rPr>
-        <w:t>função</w:t>
-      </w:r>
-      <w:proofErr w:type="spellEnd"/>
+      </w:pPr>
       <w:r>
         <w:rPr>
           <w:rFonts w:ascii="Times New Roman" w:eastAsia="Times New Roman" w:hAnsi="Times New Roman"/>
@@ -7380,28 +7209,10 @@
           <w:szCs w:val="24"/>
           <w:lang w:val="en-US" w:eastAsia="pt-BR"/>
         </w:rPr>
-        <w:t xml:space="preserve"> de </w:t>
-      </w:r>
-      <w:proofErr w:type="spellStart"/>
-      <w:r>
-        <w:rPr>
-          <w:rFonts w:ascii="Times New Roman" w:eastAsia="Times New Roman" w:hAnsi="Times New Roman"/>
-          <w:sz w:val="24"/>
-          <w:szCs w:val="24"/>
-          <w:lang w:val="en-US" w:eastAsia="pt-BR"/>
-        </w:rPr>
-        <w:t>entropia</w:t>
-      </w:r>
-      <w:proofErr w:type="spellEnd"/>
-      <w:r>
-        <w:rPr>
-          <w:rFonts w:ascii="Times New Roman" w:eastAsia="Times New Roman" w:hAnsi="Times New Roman"/>
-          <w:sz w:val="24"/>
-          <w:szCs w:val="24"/>
-          <w:lang w:val="en-US" w:eastAsia="pt-BR"/>
-        </w:rPr>
-        <w:t>…</w:t>
-      </w:r>
+        <w:t>http://www.isw.rwth-aachen.de/bock/Publikationen/A38-Bock-ProbabModelsinCluster-CSDA-1996.pdf</w:t>
+      </w:r>
+      <w:bookmarkStart w:id="6" w:name="_GoBack"/>
+      <w:bookmarkEnd w:id="6"/>
     </w:p>
     <w:p>
       <w:pPr>
@@ -7948,6 +7759,7 @@
           <w:bCs/>
           <w:lang w:val="en-US"/>
         </w:rPr>
+        <w:lastRenderedPageBreak/>
         <w:br w:type="page"/>
       </w:r>
     </w:p>
@@ -8003,27 +7815,7 @@
           <w:szCs w:val="24"/>
           <w:lang w:val="en-US"/>
         </w:rPr>
-        <w:t xml:space="preserve">STANLEY, Kenneth O.; MIIKKULAINEN, </w:t>
-      </w:r>
-      <w:proofErr w:type="spellStart"/>
-      <w:r>
-        <w:rPr>
-          <w:rFonts w:ascii="Times New Roman" w:hAnsi="Times New Roman"/>
-          <w:sz w:val="24"/>
-          <w:szCs w:val="24"/>
-          <w:lang w:val="en-US"/>
-        </w:rPr>
-        <w:t>Risto</w:t>
-      </w:r>
-      <w:proofErr w:type="spellEnd"/>
-      <w:r>
-        <w:rPr>
-          <w:rFonts w:ascii="Times New Roman" w:hAnsi="Times New Roman"/>
-          <w:sz w:val="24"/>
-          <w:szCs w:val="24"/>
-          <w:lang w:val="en-US"/>
-        </w:rPr>
-        <w:t xml:space="preserve">. </w:t>
+        <w:t xml:space="preserve">STANLEY, Kenneth O.; MIIKKULAINEN, Risto. </w:t>
       </w:r>
       <w:r>
         <w:rPr>
@@ -8053,7 +7845,6 @@
         </w:rPr>
         <w:t xml:space="preserve"> </w:t>
       </w:r>
-      <w:proofErr w:type="spellStart"/>
       <w:r>
         <w:rPr>
           <w:rFonts w:ascii="Times New Roman" w:hAnsi="Times New Roman"/>
@@ -8063,27 +7854,15 @@
         </w:rPr>
         <w:t>Disponível</w:t>
       </w:r>
-      <w:proofErr w:type="spellEnd"/>
-      <w:r>
-        <w:rPr>
-          <w:rFonts w:ascii="Times New Roman" w:hAnsi="Times New Roman"/>
-          <w:sz w:val="24"/>
-          <w:szCs w:val="24"/>
-          <w:lang w:val="en-US"/>
-        </w:rPr>
-        <w:t xml:space="preserve"> </w:t>
-      </w:r>
-      <w:proofErr w:type="spellStart"/>
-      <w:r>
-        <w:rPr>
-          <w:rFonts w:ascii="Times New Roman" w:hAnsi="Times New Roman"/>
-          <w:sz w:val="24"/>
-          <w:szCs w:val="24"/>
-          <w:lang w:val="en-US"/>
-        </w:rPr>
-        <w:t>em</w:t>
-      </w:r>
-      <w:proofErr w:type="spellEnd"/>
+      <w:r>
+        <w:rPr>
+          <w:rFonts w:ascii="Times New Roman" w:hAnsi="Times New Roman"/>
+          <w:sz w:val="24"/>
+          <w:szCs w:val="24"/>
+          <w:lang w:val="en-US"/>
+        </w:rPr>
+        <w:t xml:space="preserve"> em</w:t>
+      </w:r>
       <w:r>
         <w:rPr>
           <w:rFonts w:ascii="Times New Roman" w:hAnsi="Times New Roman"/>
@@ -8277,59 +8056,8 @@
           <w:szCs w:val="24"/>
           <w:lang w:val="en-US"/>
         </w:rPr>
-        <w:t xml:space="preserve"> </w:t>
-      </w:r>
-      <w:proofErr w:type="gramStart"/>
-      <w:r>
-        <w:rPr>
-          <w:rFonts w:ascii="Times New Roman" w:hAnsi="Times New Roman"/>
-          <w:sz w:val="24"/>
-          <w:szCs w:val="24"/>
-          <w:lang w:val="en-US"/>
-        </w:rPr>
-        <w:t>8</w:t>
-      </w:r>
-      <w:proofErr w:type="gramEnd"/>
-      <w:r>
-        <w:rPr>
-          <w:rFonts w:ascii="Times New Roman" w:hAnsi="Times New Roman"/>
-          <w:sz w:val="24"/>
-          <w:szCs w:val="24"/>
-          <w:lang w:val="en-US"/>
-        </w:rPr>
-        <w:t xml:space="preserve"> p. </w:t>
-      </w:r>
-      <w:proofErr w:type="spellStart"/>
-      <w:r>
-        <w:rPr>
-          <w:rFonts w:ascii="Times New Roman" w:hAnsi="Times New Roman"/>
-          <w:sz w:val="24"/>
-          <w:szCs w:val="24"/>
-          <w:lang w:val="en-US"/>
-        </w:rPr>
-        <w:t>Disponível</w:t>
-      </w:r>
-      <w:proofErr w:type="spellEnd"/>
-      <w:r>
-        <w:rPr>
-          <w:rFonts w:ascii="Times New Roman" w:hAnsi="Times New Roman"/>
-          <w:sz w:val="24"/>
-          <w:szCs w:val="24"/>
-          <w:lang w:val="en-US"/>
-        </w:rPr>
-        <w:t xml:space="preserve"> </w:t>
-      </w:r>
-      <w:proofErr w:type="spellStart"/>
-      <w:r>
-        <w:rPr>
-          <w:rFonts w:ascii="Times New Roman" w:hAnsi="Times New Roman"/>
-          <w:sz w:val="24"/>
-          <w:szCs w:val="24"/>
-          <w:lang w:val="en-US"/>
-        </w:rPr>
-        <w:t>em</w:t>
-      </w:r>
-      <w:proofErr w:type="spellEnd"/>
+        <w:t xml:space="preserve"> 8 p. Disponível em</w:t>
+      </w:r>
       <w:r>
         <w:rPr>
           <w:rFonts w:ascii="Times New Roman" w:hAnsi="Times New Roman"/>
@@ -8419,7 +8147,6 @@
         </w:rPr>
         <w:t xml:space="preserve"> </w:t>
       </w:r>
-      <w:proofErr w:type="spellStart"/>
       <w:r>
         <w:rPr>
           <w:rFonts w:ascii="Times New Roman" w:hAnsi="Times New Roman"/>
@@ -8429,35 +8156,14 @@
         </w:rPr>
         <w:t>Disponível</w:t>
       </w:r>
-      <w:proofErr w:type="spellEnd"/>
-      <w:r>
-        <w:rPr>
-          <w:rFonts w:ascii="Times New Roman" w:hAnsi="Times New Roman"/>
-          <w:sz w:val="24"/>
-          <w:szCs w:val="24"/>
-          <w:lang w:val="en-US"/>
-        </w:rPr>
-        <w:t xml:space="preserve"> </w:t>
-      </w:r>
-      <w:proofErr w:type="spellStart"/>
-      <w:r>
-        <w:rPr>
-          <w:rFonts w:ascii="Times New Roman" w:hAnsi="Times New Roman"/>
-          <w:sz w:val="24"/>
-          <w:szCs w:val="24"/>
-          <w:lang w:val="en-US"/>
-        </w:rPr>
-        <w:t>em</w:t>
-      </w:r>
-      <w:proofErr w:type="spellEnd"/>
-      <w:r>
-        <w:rPr>
-          <w:rFonts w:ascii="Times New Roman" w:hAnsi="Times New Roman"/>
-          <w:sz w:val="24"/>
-          <w:szCs w:val="24"/>
-          <w:lang w:val="en-US"/>
-        </w:rPr>
-        <w:t>: &lt;</w:t>
+      <w:r>
+        <w:rPr>
+          <w:rFonts w:ascii="Times New Roman" w:hAnsi="Times New Roman"/>
+          <w:sz w:val="24"/>
+          <w:szCs w:val="24"/>
+          <w:lang w:val="en-US"/>
+        </w:rPr>
+        <w:t xml:space="preserve"> em: &lt;</w:t>
       </w:r>
       <w:hyperlink r:id="rId16" w:history="1">
         <w:r>
@@ -8499,27 +8205,7 @@
           <w:szCs w:val="24"/>
           <w:lang w:val="en-US"/>
         </w:rPr>
-        <w:t xml:space="preserve">GHADERI, </w:t>
-      </w:r>
-      <w:proofErr w:type="spellStart"/>
-      <w:r>
-        <w:rPr>
-          <w:rFonts w:ascii="Times New Roman" w:hAnsi="Times New Roman"/>
-          <w:sz w:val="24"/>
-          <w:szCs w:val="24"/>
-          <w:lang w:val="en-US"/>
-        </w:rPr>
-        <w:t>Hojjat</w:t>
-      </w:r>
-      <w:proofErr w:type="spellEnd"/>
-      <w:r>
-        <w:rPr>
-          <w:rFonts w:ascii="Times New Roman" w:hAnsi="Times New Roman"/>
-          <w:sz w:val="24"/>
-          <w:szCs w:val="24"/>
-          <w:lang w:val="en-US"/>
-        </w:rPr>
-        <w:t xml:space="preserve">. </w:t>
+        <w:t xml:space="preserve">GHADERI, Hojjat. </w:t>
       </w:r>
       <w:r>
         <w:rPr>
@@ -8586,27 +8272,7 @@
           <w:szCs w:val="24"/>
           <w:lang w:val="en-US"/>
         </w:rPr>
-        <w:t xml:space="preserve">. </w:t>
-      </w:r>
-      <w:proofErr w:type="gramStart"/>
-      <w:r>
-        <w:rPr>
-          <w:rFonts w:ascii="Times New Roman" w:hAnsi="Times New Roman"/>
-          <w:sz w:val="24"/>
-          <w:szCs w:val="24"/>
-          <w:lang w:val="en-US"/>
-        </w:rPr>
-        <w:t>5</w:t>
-      </w:r>
-      <w:proofErr w:type="gramEnd"/>
-      <w:r>
-        <w:rPr>
-          <w:rFonts w:ascii="Times New Roman" w:hAnsi="Times New Roman"/>
-          <w:sz w:val="24"/>
-          <w:szCs w:val="24"/>
-          <w:lang w:val="en-US"/>
-        </w:rPr>
-        <w:t xml:space="preserve"> cap</w:t>
+        <w:t>. 5 cap</w:t>
       </w:r>
       <w:r>
         <w:rPr>
@@ -8624,39 +8290,8 @@
           <w:szCs w:val="24"/>
           <w:lang w:val="en-US"/>
         </w:rPr>
-        <w:t xml:space="preserve">. </w:t>
-      </w:r>
-      <w:proofErr w:type="spellStart"/>
-      <w:r>
-        <w:rPr>
-          <w:rFonts w:ascii="Times New Roman" w:hAnsi="Times New Roman"/>
-          <w:sz w:val="24"/>
-          <w:szCs w:val="24"/>
-          <w:lang w:val="en-US"/>
-        </w:rPr>
-        <w:t>Disponível</w:t>
-      </w:r>
-      <w:proofErr w:type="spellEnd"/>
-      <w:r>
-        <w:rPr>
-          <w:rFonts w:ascii="Times New Roman" w:hAnsi="Times New Roman"/>
-          <w:sz w:val="24"/>
-          <w:szCs w:val="24"/>
-          <w:lang w:val="en-US"/>
-        </w:rPr>
-        <w:t xml:space="preserve"> </w:t>
-      </w:r>
-      <w:proofErr w:type="spellStart"/>
-      <w:r>
-        <w:rPr>
-          <w:rFonts w:ascii="Times New Roman" w:hAnsi="Times New Roman"/>
-          <w:sz w:val="24"/>
-          <w:szCs w:val="24"/>
-          <w:lang w:val="en-US"/>
-        </w:rPr>
-        <w:t>em</w:t>
-      </w:r>
-      <w:proofErr w:type="spellEnd"/>
+        <w:t>. Disponível em</w:t>
+      </w:r>
       <w:r>
         <w:rPr>
           <w:rFonts w:ascii="Times New Roman" w:hAnsi="Times New Roman"/>
@@ -8902,27 +8537,7 @@
           <w:szCs w:val="24"/>
           <w:lang w:val="en-US"/>
         </w:rPr>
-        <w:t xml:space="preserve">AGGARWAL, </w:t>
-      </w:r>
-      <w:proofErr w:type="spellStart"/>
-      <w:r>
-        <w:rPr>
-          <w:rFonts w:ascii="Times New Roman" w:hAnsi="Times New Roman"/>
-          <w:sz w:val="24"/>
-          <w:szCs w:val="24"/>
-          <w:lang w:val="en-US"/>
-        </w:rPr>
-        <w:t>Charu</w:t>
-      </w:r>
-      <w:proofErr w:type="spellEnd"/>
-      <w:r>
-        <w:rPr>
-          <w:rFonts w:ascii="Times New Roman" w:hAnsi="Times New Roman"/>
-          <w:sz w:val="24"/>
-          <w:szCs w:val="24"/>
-          <w:lang w:val="en-US"/>
-        </w:rPr>
-        <w:t xml:space="preserve"> C. </w:t>
+        <w:t xml:space="preserve">AGGARWAL, Charu C. </w:t>
       </w:r>
       <w:r>
         <w:rPr>
@@ -8971,37 +8586,15 @@
         </w:rPr>
         <w:t xml:space="preserve">orktown Heights, New York, USA. </w:t>
       </w:r>
-      <w:proofErr w:type="spellStart"/>
-      <w:r>
-        <w:rPr>
-          <w:rFonts w:ascii="Times New Roman" w:hAnsi="Times New Roman"/>
-          <w:sz w:val="24"/>
-          <w:szCs w:val="24"/>
-          <w:lang w:val="en-US"/>
-        </w:rPr>
-        <w:t>Disponível</w:t>
-      </w:r>
-      <w:proofErr w:type="spellEnd"/>
-      <w:r>
-        <w:rPr>
-          <w:rFonts w:ascii="Times New Roman" w:hAnsi="Times New Roman"/>
-          <w:sz w:val="24"/>
-          <w:szCs w:val="24"/>
-          <w:lang w:val="en-US"/>
-        </w:rPr>
-        <w:t xml:space="preserve"> </w:t>
-      </w:r>
-      <w:proofErr w:type="spellStart"/>
-      <w:r>
-        <w:rPr>
-          <w:rFonts w:ascii="Times New Roman" w:hAnsi="Times New Roman"/>
-          <w:sz w:val="24"/>
-          <w:szCs w:val="24"/>
-          <w:lang w:val="en-US"/>
-        </w:rPr>
-        <w:t>em</w:t>
-      </w:r>
-      <w:proofErr w:type="spellEnd"/>
+      <w:r>
+        <w:rPr>
+          <w:rFonts w:ascii="Times New Roman" w:hAnsi="Times New Roman"/>
+          <w:sz w:val="24"/>
+          <w:szCs w:val="24"/>
+          <w:lang w:val="en-US"/>
+        </w:rPr>
+        <w:t>Disponível em</w:t>
+      </w:r>
       <w:r>
         <w:rPr>
           <w:rFonts w:ascii="Times New Roman" w:hAnsi="Times New Roman"/>
@@ -9092,37 +8685,15 @@
         </w:rPr>
         <w:t xml:space="preserve"> </w:t>
       </w:r>
-      <w:proofErr w:type="spellStart"/>
-      <w:r>
-        <w:rPr>
-          <w:rFonts w:ascii="Times New Roman" w:hAnsi="Times New Roman"/>
-          <w:sz w:val="24"/>
-          <w:szCs w:val="24"/>
-          <w:lang w:val="en-US"/>
-        </w:rPr>
-        <w:t>Disponível</w:t>
-      </w:r>
-      <w:proofErr w:type="spellEnd"/>
-      <w:r>
-        <w:rPr>
-          <w:rFonts w:ascii="Times New Roman" w:hAnsi="Times New Roman"/>
-          <w:sz w:val="24"/>
-          <w:szCs w:val="24"/>
-          <w:lang w:val="en-US"/>
-        </w:rPr>
-        <w:t xml:space="preserve"> </w:t>
-      </w:r>
-      <w:proofErr w:type="spellStart"/>
-      <w:r>
-        <w:rPr>
-          <w:rFonts w:ascii="Times New Roman" w:hAnsi="Times New Roman"/>
-          <w:sz w:val="24"/>
-          <w:szCs w:val="24"/>
-          <w:lang w:val="en-US"/>
-        </w:rPr>
-        <w:t>em</w:t>
-      </w:r>
-      <w:proofErr w:type="spellEnd"/>
+      <w:r>
+        <w:rPr>
+          <w:rFonts w:ascii="Times New Roman" w:hAnsi="Times New Roman"/>
+          <w:sz w:val="24"/>
+          <w:szCs w:val="24"/>
+          <w:lang w:val="en-US"/>
+        </w:rPr>
+        <w:t>Disponível em</w:t>
+      </w:r>
       <w:r>
         <w:rPr>
           <w:rFonts w:ascii="Times New Roman" w:hAnsi="Times New Roman"/>
@@ -9202,67 +8773,7 @@
           <w:szCs w:val="24"/>
           <w:lang w:val="en-US"/>
         </w:rPr>
-        <w:t xml:space="preserve"> Department of Computer </w:t>
-      </w:r>
-      <w:proofErr w:type="spellStart"/>
-      <w:r>
-        <w:rPr>
-          <w:rFonts w:ascii="Times New Roman" w:hAnsi="Times New Roman"/>
-          <w:sz w:val="24"/>
-          <w:szCs w:val="24"/>
-          <w:lang w:val="en-US"/>
-        </w:rPr>
-        <w:t>Engeneering</w:t>
-      </w:r>
-      <w:proofErr w:type="spellEnd"/>
-      <w:r>
-        <w:rPr>
-          <w:rFonts w:ascii="Times New Roman" w:hAnsi="Times New Roman"/>
-          <w:sz w:val="24"/>
-          <w:szCs w:val="24"/>
-          <w:lang w:val="en-US"/>
-        </w:rPr>
-        <w:t xml:space="preserve">, Iran University of Science &amp; Technology, Tehran, Iran, 2009. </w:t>
-      </w:r>
-      <w:proofErr w:type="spellStart"/>
-      <w:r>
-        <w:rPr>
-          <w:rFonts w:ascii="Times New Roman" w:hAnsi="Times New Roman"/>
-          <w:sz w:val="24"/>
-          <w:szCs w:val="24"/>
-          <w:lang w:val="en-US"/>
-        </w:rPr>
-        <w:t>Disponível</w:t>
-      </w:r>
-      <w:proofErr w:type="spellEnd"/>
-      <w:r>
-        <w:rPr>
-          <w:rFonts w:ascii="Times New Roman" w:hAnsi="Times New Roman"/>
-          <w:sz w:val="24"/>
-          <w:szCs w:val="24"/>
-          <w:lang w:val="en-US"/>
-        </w:rPr>
-        <w:t xml:space="preserve"> </w:t>
-      </w:r>
-      <w:proofErr w:type="spellStart"/>
-      <w:r>
-        <w:rPr>
-          <w:rFonts w:ascii="Times New Roman" w:hAnsi="Times New Roman"/>
-          <w:sz w:val="24"/>
-          <w:szCs w:val="24"/>
-          <w:lang w:val="en-US"/>
-        </w:rPr>
-        <w:t>em</w:t>
-      </w:r>
-      <w:proofErr w:type="spellEnd"/>
-      <w:r>
-        <w:rPr>
-          <w:rFonts w:ascii="Times New Roman" w:hAnsi="Times New Roman"/>
-          <w:sz w:val="24"/>
-          <w:szCs w:val="24"/>
-          <w:lang w:val="en-US"/>
-        </w:rPr>
-        <w:t>: &lt;</w:t>
+        <w:t xml:space="preserve"> Department of Computer Engeneering, Iran University of Science &amp; Technology, Tehran, Iran, 2009. Disponível em: &lt;</w:t>
       </w:r>
       <w:hyperlink r:id="rId21" w:history="1">
         <w:r>
@@ -9369,7 +8880,7 @@
 </file>
 
 <file path=word/endnotes.xml><?xml version="1.0" encoding="utf-8"?>
-<w:endnotes xmlns:wpc="http://schemas.microsoft.com/office/word/2010/wordprocessingCanvas" xmlns:mc="http://schemas.openxmlformats.org/markup-compatibility/2006" xmlns:o="urn:schemas-microsoft-com:office:office" xmlns:r="http://schemas.openxmlformats.org/officeDocument/2006/relationships" xmlns:m="http://schemas.openxmlformats.org/officeDocument/2006/math" xmlns:v="urn:schemas-microsoft-com:vml" xmlns:wp14="http://schemas.microsoft.com/office/word/2010/wordprocessingDrawing" xmlns:wp="http://schemas.openxmlformats.org/drawingml/2006/wordprocessingDrawing" xmlns:w10="urn:schemas-microsoft-com:office:word" xmlns:w="http://schemas.openxmlformats.org/wordprocessingml/2006/main" xmlns:w14="http://schemas.microsoft.com/office/word/2010/wordml" xmlns:w15="http://schemas.microsoft.com/office/word/2012/wordml" xmlns:wpg="http://schemas.microsoft.com/office/word/2010/wordprocessingGroup" xmlns:wpi="http://schemas.microsoft.com/office/word/2010/wordprocessingInk" xmlns:wne="http://schemas.microsoft.com/office/word/2006/wordml" xmlns:wps="http://schemas.microsoft.com/office/word/2010/wordprocessingShape" mc:Ignorable="w14 w15 wp14">
+<w:endnotes xmlns:wpc="http://schemas.microsoft.com/office/word/2010/wordprocessingCanvas" xmlns:cx="http://schemas.microsoft.com/office/drawing/2014/chartex" xmlns:cx1="http://schemas.microsoft.com/office/drawing/2015/9/8/chartex" xmlns:cx2="http://schemas.microsoft.com/office/drawing/2015/10/21/chartex" xmlns:mc="http://schemas.openxmlformats.org/markup-compatibility/2006" xmlns:o="urn:schemas-microsoft-com:office:office" xmlns:r="http://schemas.openxmlformats.org/officeDocument/2006/relationships" xmlns:m="http://schemas.openxmlformats.org/officeDocument/2006/math" xmlns:v="urn:schemas-microsoft-com:vml" xmlns:wp14="http://schemas.microsoft.com/office/word/2010/wordprocessingDrawing" xmlns:wp="http://schemas.openxmlformats.org/drawingml/2006/wordprocessingDrawing" xmlns:w10="urn:schemas-microsoft-com:office:word" xmlns:w="http://schemas.openxmlformats.org/wordprocessingml/2006/main" xmlns:w14="http://schemas.microsoft.com/office/word/2010/wordml" xmlns:w15="http://schemas.microsoft.com/office/word/2012/wordml" xmlns:w16se="http://schemas.microsoft.com/office/word/2015/wordml/symex" xmlns:wpg="http://schemas.microsoft.com/office/word/2010/wordprocessingGroup" xmlns:wpi="http://schemas.microsoft.com/office/word/2010/wordprocessingInk" xmlns:wne="http://schemas.microsoft.com/office/word/2006/wordml" xmlns:wps="http://schemas.microsoft.com/office/word/2010/wordprocessingShape" mc:Ignorable="w14 w15 w16se wp14">
   <w:endnote w:type="separator" w:id="-1">
     <w:p>
       <w:pPr>
@@ -9394,7 +8905,7 @@
 </file>
 
 <file path=word/footnotes.xml><?xml version="1.0" encoding="utf-8"?>
-<w:footnotes xmlns:wpc="http://schemas.microsoft.com/office/word/2010/wordprocessingCanvas" xmlns:mc="http://schemas.openxmlformats.org/markup-compatibility/2006" xmlns:o="urn:schemas-microsoft-com:office:office" xmlns:r="http://schemas.openxmlformats.org/officeDocument/2006/relationships" xmlns:m="http://schemas.openxmlformats.org/officeDocument/2006/math" xmlns:v="urn:schemas-microsoft-com:vml" xmlns:wp14="http://schemas.microsoft.com/office/word/2010/wordprocessingDrawing" xmlns:wp="http://schemas.openxmlformats.org/drawingml/2006/wordprocessingDrawing" xmlns:w10="urn:schemas-microsoft-com:office:word" xmlns:w="http://schemas.openxmlformats.org/wordprocessingml/2006/main" xmlns:w14="http://schemas.microsoft.com/office/word/2010/wordml" xmlns:w15="http://schemas.microsoft.com/office/word/2012/wordml" xmlns:wpg="http://schemas.microsoft.com/office/word/2010/wordprocessingGroup" xmlns:wpi="http://schemas.microsoft.com/office/word/2010/wordprocessingInk" xmlns:wne="http://schemas.microsoft.com/office/word/2006/wordml" xmlns:wps="http://schemas.microsoft.com/office/word/2010/wordprocessingShape" mc:Ignorable="w14 w15 wp14">
+<w:footnotes xmlns:wpc="http://schemas.microsoft.com/office/word/2010/wordprocessingCanvas" xmlns:cx="http://schemas.microsoft.com/office/drawing/2014/chartex" xmlns:cx1="http://schemas.microsoft.com/office/drawing/2015/9/8/chartex" xmlns:cx2="http://schemas.microsoft.com/office/drawing/2015/10/21/chartex" xmlns:mc="http://schemas.openxmlformats.org/markup-compatibility/2006" xmlns:o="urn:schemas-microsoft-com:office:office" xmlns:r="http://schemas.openxmlformats.org/officeDocument/2006/relationships" xmlns:m="http://schemas.openxmlformats.org/officeDocument/2006/math" xmlns:v="urn:schemas-microsoft-com:vml" xmlns:wp14="http://schemas.microsoft.com/office/word/2010/wordprocessingDrawing" xmlns:wp="http://schemas.openxmlformats.org/drawingml/2006/wordprocessingDrawing" xmlns:w10="urn:schemas-microsoft-com:office:word" xmlns:w="http://schemas.openxmlformats.org/wordprocessingml/2006/main" xmlns:w14="http://schemas.microsoft.com/office/word/2010/wordml" xmlns:w15="http://schemas.microsoft.com/office/word/2012/wordml" xmlns:w16se="http://schemas.microsoft.com/office/word/2015/wordml/symex" xmlns:wpg="http://schemas.microsoft.com/office/word/2010/wordprocessingGroup" xmlns:wpi="http://schemas.microsoft.com/office/word/2010/wordprocessingInk" xmlns:wne="http://schemas.microsoft.com/office/word/2006/wordml" xmlns:wps="http://schemas.microsoft.com/office/word/2010/wordprocessingShape" mc:Ignorable="w14 w15 w16se wp14">
   <w:footnote w:type="separator" w:id="-1">
     <w:p>
       <w:pPr>
@@ -9510,7 +9021,7 @@
 </file>
 
 <file path=word/header1.xml><?xml version="1.0" encoding="utf-8"?>
-<w:hdr xmlns:wpc="http://schemas.microsoft.com/office/word/2010/wordprocessingCanvas" xmlns:mc="http://schemas.openxmlformats.org/markup-compatibility/2006" xmlns:o="urn:schemas-microsoft-com:office:office" xmlns:r="http://schemas.openxmlformats.org/officeDocument/2006/relationships" xmlns:m="http://schemas.openxmlformats.org/officeDocument/2006/math" xmlns:v="urn:schemas-microsoft-com:vml" xmlns:wp14="http://schemas.microsoft.com/office/word/2010/wordprocessingDrawing" xmlns:wp="http://schemas.openxmlformats.org/drawingml/2006/wordprocessingDrawing" xmlns:w10="urn:schemas-microsoft-com:office:word" xmlns:w="http://schemas.openxmlformats.org/wordprocessingml/2006/main" xmlns:w14="http://schemas.microsoft.com/office/word/2010/wordml" xmlns:w15="http://schemas.microsoft.com/office/word/2012/wordml" xmlns:wpg="http://schemas.microsoft.com/office/word/2010/wordprocessingGroup" xmlns:wpi="http://schemas.microsoft.com/office/word/2010/wordprocessingInk" xmlns:wne="http://schemas.microsoft.com/office/word/2006/wordml" xmlns:wps="http://schemas.microsoft.com/office/word/2010/wordprocessingShape" mc:Ignorable="w14 w15 wp14">
+<w:hdr xmlns:wpc="http://schemas.microsoft.com/office/word/2010/wordprocessingCanvas" xmlns:cx="http://schemas.microsoft.com/office/drawing/2014/chartex" xmlns:cx1="http://schemas.microsoft.com/office/drawing/2015/9/8/chartex" xmlns:cx2="http://schemas.microsoft.com/office/drawing/2015/10/21/chartex" xmlns:mc="http://schemas.openxmlformats.org/markup-compatibility/2006" xmlns:o="urn:schemas-microsoft-com:office:office" xmlns:r="http://schemas.openxmlformats.org/officeDocument/2006/relationships" xmlns:m="http://schemas.openxmlformats.org/officeDocument/2006/math" xmlns:v="urn:schemas-microsoft-com:vml" xmlns:wp14="http://schemas.microsoft.com/office/word/2010/wordprocessingDrawing" xmlns:wp="http://schemas.openxmlformats.org/drawingml/2006/wordprocessingDrawing" xmlns:w10="urn:schemas-microsoft-com:office:word" xmlns:w="http://schemas.openxmlformats.org/wordprocessingml/2006/main" xmlns:w14="http://schemas.microsoft.com/office/word/2010/wordml" xmlns:w15="http://schemas.microsoft.com/office/word/2012/wordml" xmlns:w16se="http://schemas.microsoft.com/office/word/2015/wordml/symex" xmlns:wpg="http://schemas.microsoft.com/office/word/2010/wordprocessingGroup" xmlns:wpi="http://schemas.microsoft.com/office/word/2010/wordprocessingInk" xmlns:wne="http://schemas.microsoft.com/office/word/2006/wordml" xmlns:wps="http://schemas.microsoft.com/office/word/2010/wordprocessingShape" mc:Ignorable="w14 w15 w16se wp14">
   <w:p>
     <w:pPr>
       <w:pStyle w:val="Header"/>
@@ -9526,7 +9037,7 @@
 </file>
 
 <file path=word/header2.xml><?xml version="1.0" encoding="utf-8"?>
-<w:hdr xmlns:wpc="http://schemas.microsoft.com/office/word/2010/wordprocessingCanvas" xmlns:mc="http://schemas.openxmlformats.org/markup-compatibility/2006" xmlns:o="urn:schemas-microsoft-com:office:office" xmlns:r="http://schemas.openxmlformats.org/officeDocument/2006/relationships" xmlns:m="http://schemas.openxmlformats.org/officeDocument/2006/math" xmlns:v="urn:schemas-microsoft-com:vml" xmlns:wp14="http://schemas.microsoft.com/office/word/2010/wordprocessingDrawing" xmlns:wp="http://schemas.openxmlformats.org/drawingml/2006/wordprocessingDrawing" xmlns:w10="urn:schemas-microsoft-com:office:word" xmlns:w="http://schemas.openxmlformats.org/wordprocessingml/2006/main" xmlns:w14="http://schemas.microsoft.com/office/word/2010/wordml" xmlns:w15="http://schemas.microsoft.com/office/word/2012/wordml" xmlns:wpg="http://schemas.microsoft.com/office/word/2010/wordprocessingGroup" xmlns:wpi="http://schemas.microsoft.com/office/word/2010/wordprocessingInk" xmlns:wne="http://schemas.microsoft.com/office/word/2006/wordml" xmlns:wps="http://schemas.microsoft.com/office/word/2010/wordprocessingShape" mc:Ignorable="w14 w15 wp14">
+<w:hdr xmlns:wpc="http://schemas.microsoft.com/office/word/2010/wordprocessingCanvas" xmlns:cx="http://schemas.microsoft.com/office/drawing/2014/chartex" xmlns:cx1="http://schemas.microsoft.com/office/drawing/2015/9/8/chartex" xmlns:cx2="http://schemas.microsoft.com/office/drawing/2015/10/21/chartex" xmlns:mc="http://schemas.openxmlformats.org/markup-compatibility/2006" xmlns:o="urn:schemas-microsoft-com:office:office" xmlns:r="http://schemas.openxmlformats.org/officeDocument/2006/relationships" xmlns:m="http://schemas.openxmlformats.org/officeDocument/2006/math" xmlns:v="urn:schemas-microsoft-com:vml" xmlns:wp14="http://schemas.microsoft.com/office/word/2010/wordprocessingDrawing" xmlns:wp="http://schemas.openxmlformats.org/drawingml/2006/wordprocessingDrawing" xmlns:w10="urn:schemas-microsoft-com:office:word" xmlns:w="http://schemas.openxmlformats.org/wordprocessingml/2006/main" xmlns:w14="http://schemas.microsoft.com/office/word/2010/wordml" xmlns:w15="http://schemas.microsoft.com/office/word/2012/wordml" xmlns:w16se="http://schemas.microsoft.com/office/word/2015/wordml/symex" xmlns:wpg="http://schemas.microsoft.com/office/word/2010/wordprocessingGroup" xmlns:wpi="http://schemas.microsoft.com/office/word/2010/wordprocessingInk" xmlns:wne="http://schemas.microsoft.com/office/word/2006/wordml" xmlns:wps="http://schemas.microsoft.com/office/word/2010/wordprocessingShape" mc:Ignorable="w14 w15 w16se wp14">
   <w:p>
     <w:pPr>
       <w:pStyle w:val="Header"/>
@@ -9542,7 +9053,7 @@
 </file>
 
 <file path=word/numbering.xml><?xml version="1.0" encoding="utf-8"?>
-<w:numbering xmlns:wpc="http://schemas.microsoft.com/office/word/2010/wordprocessingCanvas" xmlns:mc="http://schemas.openxmlformats.org/markup-compatibility/2006" xmlns:o="urn:schemas-microsoft-com:office:office" xmlns:r="http://schemas.openxmlformats.org/officeDocument/2006/relationships" xmlns:m="http://schemas.openxmlformats.org/officeDocument/2006/math" xmlns:v="urn:schemas-microsoft-com:vml" xmlns:wp14="http://schemas.microsoft.com/office/word/2010/wordprocessingDrawing" xmlns:wp="http://schemas.openxmlformats.org/drawingml/2006/wordprocessingDrawing" xmlns:w10="urn:schemas-microsoft-com:office:word" xmlns:w="http://schemas.openxmlformats.org/wordprocessingml/2006/main" xmlns:w14="http://schemas.microsoft.com/office/word/2010/wordml" xmlns:w15="http://schemas.microsoft.com/office/word/2012/wordml" xmlns:wpg="http://schemas.microsoft.com/office/word/2010/wordprocessingGroup" xmlns:wpi="http://schemas.microsoft.com/office/word/2010/wordprocessingInk" xmlns:wne="http://schemas.microsoft.com/office/word/2006/wordml" xmlns:wps="http://schemas.microsoft.com/office/word/2010/wordprocessingShape" mc:Ignorable="w14 w15 wp14">
+<w:numbering xmlns:wpc="http://schemas.microsoft.com/office/word/2010/wordprocessingCanvas" xmlns:cx="http://schemas.microsoft.com/office/drawing/2014/chartex" xmlns:cx1="http://schemas.microsoft.com/office/drawing/2015/9/8/chartex" xmlns:cx2="http://schemas.microsoft.com/office/drawing/2015/10/21/chartex" xmlns:mc="http://schemas.openxmlformats.org/markup-compatibility/2006" xmlns:o="urn:schemas-microsoft-com:office:office" xmlns:r="http://schemas.openxmlformats.org/officeDocument/2006/relationships" xmlns:m="http://schemas.openxmlformats.org/officeDocument/2006/math" xmlns:v="urn:schemas-microsoft-com:vml" xmlns:wp14="http://schemas.microsoft.com/office/word/2010/wordprocessingDrawing" xmlns:wp="http://schemas.openxmlformats.org/drawingml/2006/wordprocessingDrawing" xmlns:w10="urn:schemas-microsoft-com:office:word" xmlns:w="http://schemas.openxmlformats.org/wordprocessingml/2006/main" xmlns:w14="http://schemas.microsoft.com/office/word/2010/wordml" xmlns:w15="http://schemas.microsoft.com/office/word/2012/wordml" xmlns:w16se="http://schemas.microsoft.com/office/word/2015/wordml/symex" xmlns:wpg="http://schemas.microsoft.com/office/word/2010/wordprocessingGroup" xmlns:wpi="http://schemas.microsoft.com/office/word/2010/wordprocessingInk" xmlns:wne="http://schemas.microsoft.com/office/word/2006/wordml" xmlns:wps="http://schemas.microsoft.com/office/word/2010/wordprocessingShape" mc:Ignorable="w14 w15 w16se wp14">
   <w:abstractNum w:abstractNumId="0" w15:restartNumberingAfterBreak="0">
     <w:nsid w:val="00126E82"/>
     <w:multiLevelType w:val="multilevel"/>
@@ -11462,7 +10973,7 @@
 </file>
 
 <file path=word/styles.xml><?xml version="1.0" encoding="utf-8"?>
-<w:styles xmlns:mc="http://schemas.openxmlformats.org/markup-compatibility/2006" xmlns:r="http://schemas.openxmlformats.org/officeDocument/2006/relationships" xmlns:w="http://schemas.openxmlformats.org/wordprocessingml/2006/main" xmlns:w14="http://schemas.microsoft.com/office/word/2010/wordml" xmlns:w15="http://schemas.microsoft.com/office/word/2012/wordml" mc:Ignorable="w14 w15">
+<w:styles xmlns:mc="http://schemas.openxmlformats.org/markup-compatibility/2006" xmlns:r="http://schemas.openxmlformats.org/officeDocument/2006/relationships" xmlns:w="http://schemas.openxmlformats.org/wordprocessingml/2006/main" xmlns:w14="http://schemas.microsoft.com/office/word/2010/wordml" xmlns:w15="http://schemas.microsoft.com/office/word/2012/wordml" xmlns:w16se="http://schemas.microsoft.com/office/word/2015/wordml/symex" mc:Ignorable="w14 w15 w16se">
   <w:docDefaults>
     <w:rPrDefault>
       <w:rPr>
@@ -11479,7 +10990,7 @@
       </w:pPr>
     </w:pPrDefault>
   </w:docDefaults>
-  <w:latentStyles w:defLockedState="0" w:defUIPriority="99" w:defSemiHidden="0" w:defUnhideWhenUsed="0" w:defQFormat="0" w:count="371">
+  <w:latentStyles w:defLockedState="0" w:defUIPriority="99" w:defSemiHidden="0" w:defUnhideWhenUsed="0" w:defQFormat="0" w:count="373">
     <w:lsdException w:name="Normal" w:uiPriority="0" w:qFormat="1"/>
     <w:lsdException w:name="heading 1" w:uiPriority="9" w:qFormat="1"/>
     <w:lsdException w:name="heading 2" w:semiHidden="1" w:uiPriority="9" w:unhideWhenUsed="1" w:qFormat="1"/>
@@ -11585,7 +11096,6 @@
     <w:lsdException w:name="HTML Sample" w:semiHidden="1" w:unhideWhenUsed="1"/>
     <w:lsdException w:name="HTML Typewriter" w:semiHidden="1" w:unhideWhenUsed="1"/>
     <w:lsdException w:name="HTML Variable" w:semiHidden="1" w:unhideWhenUsed="1"/>
-    <w:lsdException w:name="Normal Table" w:semiHidden="1" w:unhideWhenUsed="1"/>
     <w:lsdException w:name="annotation subject" w:semiHidden="1" w:unhideWhenUsed="1"/>
     <w:lsdException w:name="No List" w:semiHidden="1" w:unhideWhenUsed="1"/>
     <w:lsdException w:name="Outline List 1" w:semiHidden="1" w:unhideWhenUsed="1"/>
@@ -11631,11 +11141,9 @@
     <w:lsdException w:name="Table Subtle 1" w:semiHidden="1" w:unhideWhenUsed="1"/>
     <w:lsdException w:name="Table Subtle 2" w:semiHidden="1" w:unhideWhenUsed="1"/>
     <w:lsdException w:name="Table Web 1" w:semiHidden="1" w:unhideWhenUsed="1"/>
-    <w:lsdException w:name="Table Web 2" w:semiHidden="1" w:unhideWhenUsed="1"/>
     <w:lsdException w:name="Table Web 3" w:semiHidden="1" w:unhideWhenUsed="1"/>
     <w:lsdException w:name="Balloon Text" w:semiHidden="1" w:unhideWhenUsed="1"/>
     <w:lsdException w:name="Table Grid" w:uiPriority="59"/>
-    <w:lsdException w:name="Table Theme" w:semiHidden="1" w:unhideWhenUsed="1"/>
     <w:lsdException w:name="Placeholder Text" w:semiHidden="1"/>
     <w:lsdException w:name="No Spacing" w:uiPriority="1" w:qFormat="1"/>
     <w:lsdException w:name="Light Shading" w:uiPriority="60"/>
@@ -11851,6 +11359,8 @@
     <w:lsdException w:name="List Table 5 Dark Accent 6" w:uiPriority="50"/>
     <w:lsdException w:name="List Table 6 Colorful Accent 6" w:uiPriority="51"/>
     <w:lsdException w:name="List Table 7 Colorful Accent 6" w:uiPriority="52"/>
+    <w:lsdException w:name="Mention" w:semiHidden="1" w:unhideWhenUsed="1"/>
+    <w:lsdException w:name="Smart Hyperlink" w:semiHidden="1" w:unhideWhenUsed="1"/>
   </w:latentStyles>
   <w:style w:type="paragraph" w:default="1" w:styleId="Normal">
     <w:name w:val="Normal"/>
@@ -12900,7 +12410,7 @@
 </file>
 
 <file path=customXml/itemProps1.xml><?xml version="1.0" encoding="utf-8"?>
-<ds:datastoreItem xmlns:ds="http://schemas.openxmlformats.org/officeDocument/2006/customXml" ds:itemID="{CB3DC576-3DD2-4848-96AF-2BCCBD45B856}">
+<ds:datastoreItem xmlns:ds="http://schemas.openxmlformats.org/officeDocument/2006/customXml" ds:itemID="{F3FD97E8-D6C7-4AC9-845F-B38CB988FB7C}">
   <ds:schemaRefs>
     <ds:schemaRef ds:uri="http://schemas.openxmlformats.org/officeDocument/2006/bibliography"/>
   </ds:schemaRefs>

</xml_diff>

<commit_message>
Atualizada parte da entropia do capitulo 3.
</commit_message>
<xml_diff>
--- a/release/TCC - Danilo de Lucas.docx
+++ b/release/TCC - Danilo de Lucas.docx
@@ -1,6 +1,6 @@
 
 <file path=word/document.xml><?xml version="1.0" encoding="utf-8"?>
-<w:document xmlns:wpc="http://schemas.microsoft.com/office/word/2010/wordprocessingCanvas" xmlns:cx="http://schemas.microsoft.com/office/drawing/2014/chartex" xmlns:cx1="http://schemas.microsoft.com/office/drawing/2015/9/8/chartex" xmlns:cx2="http://schemas.microsoft.com/office/drawing/2015/10/21/chartex" xmlns:mc="http://schemas.openxmlformats.org/markup-compatibility/2006" xmlns:o="urn:schemas-microsoft-com:office:office" xmlns:r="http://schemas.openxmlformats.org/officeDocument/2006/relationships" xmlns:m="http://schemas.openxmlformats.org/officeDocument/2006/math" xmlns:v="urn:schemas-microsoft-com:vml" xmlns:wp14="http://schemas.microsoft.com/office/word/2010/wordprocessingDrawing" xmlns:wp="http://schemas.openxmlformats.org/drawingml/2006/wordprocessingDrawing" xmlns:w10="urn:schemas-microsoft-com:office:word" xmlns:w="http://schemas.openxmlformats.org/wordprocessingml/2006/main" xmlns:w14="http://schemas.microsoft.com/office/word/2010/wordml" xmlns:w15="http://schemas.microsoft.com/office/word/2012/wordml" xmlns:w16se="http://schemas.microsoft.com/office/word/2015/wordml/symex" xmlns:wpg="http://schemas.microsoft.com/office/word/2010/wordprocessingGroup" xmlns:wpi="http://schemas.microsoft.com/office/word/2010/wordprocessingInk" xmlns:wne="http://schemas.microsoft.com/office/word/2006/wordml" xmlns:wps="http://schemas.microsoft.com/office/word/2010/wordprocessingShape" mc:Ignorable="w14 w15 w16se wp14">
+<w:document xmlns:wpc="http://schemas.microsoft.com/office/word/2010/wordprocessingCanvas" xmlns:mc="http://schemas.openxmlformats.org/markup-compatibility/2006" xmlns:o="urn:schemas-microsoft-com:office:office" xmlns:r="http://schemas.openxmlformats.org/officeDocument/2006/relationships" xmlns:m="http://schemas.openxmlformats.org/officeDocument/2006/math" xmlns:v="urn:schemas-microsoft-com:vml" xmlns:wp14="http://schemas.microsoft.com/office/word/2010/wordprocessingDrawing" xmlns:wp="http://schemas.openxmlformats.org/drawingml/2006/wordprocessingDrawing" xmlns:w10="urn:schemas-microsoft-com:office:word" xmlns:w="http://schemas.openxmlformats.org/wordprocessingml/2006/main" xmlns:w14="http://schemas.microsoft.com/office/word/2010/wordml" xmlns:w15="http://schemas.microsoft.com/office/word/2012/wordml" xmlns:wpg="http://schemas.microsoft.com/office/word/2010/wordprocessingGroup" xmlns:wpi="http://schemas.microsoft.com/office/word/2010/wordprocessingInk" xmlns:wne="http://schemas.microsoft.com/office/word/2006/wordml" xmlns:wps="http://schemas.microsoft.com/office/word/2010/wordprocessingShape" mc:Ignorable="w14 w15 wp14">
   <w:body>
     <w:p>
       <w:pPr>
@@ -799,7 +799,33 @@
         <w:rPr>
           <w:color w:val="000000"/>
         </w:rPr>
-        <w:t>Os jogos eletrônicos sempre estiveram evoluindo no quesito gráfico, apresentando cada vez mais detalhes em texturas, luzes e sombras mais realistas, além de objetos com detalhes geométricos fotorrealistas. Esta evolução também se estendeu à complexidade dos sistemas que compõem um jogo, trazendo experiências mais imersivas aos jogadores como, por exemplo, inimigos que aprendem o padrão do jogador e se tornam mais difíceis de serem derrotados. Por conta disso, a evolução nos jogos propiciou que fossem desenvolvidas técnicas para aperfeiçoar a implementação de algoritmos inteligentes neste contexto. Trabalhos na literatura demonstraram avanço no desenvolvimento de algoritmos capazes de adaptar suas ações através da utilização de métodos como programação genética e redes neurais, os quais demandam uma quantidade significativa de tempo para serem processados e efetivamente gerar uma resposta em tempo hábil ao sistema. Para contornar essa dificuldade, este trabalho adota a estratégia de combinar métodos de busca e classificação através de algoritmos capazes de desenvolver conhecimento a respeito do contexto de um problema e gerar soluções em tempo de execução. Os resultados apresentados foram validados estatisticamente e indicaram que o método proposto obteve performance superior aos métodos que utilizam do treinamento de redes neurais para a resolução de problemas.</w:t>
+        <w:t xml:space="preserve">Os jogos eletrônicos sempre estiveram evoluindo no quesito gráfico, apresentando cada vez mais detalhes em texturas, luzes e sombras mais realistas, além de objetos com detalhes geométricos </w:t>
+      </w:r>
+      <w:proofErr w:type="spellStart"/>
+      <w:r>
+        <w:rPr>
+          <w:color w:val="000000"/>
+        </w:rPr>
+        <w:t>fotorrealistas</w:t>
+      </w:r>
+      <w:proofErr w:type="spellEnd"/>
+      <w:r>
+        <w:rPr>
+          <w:color w:val="000000"/>
+        </w:rPr>
+        <w:t xml:space="preserve">. Esta evolução também se estendeu à complexidade dos sistemas que compõem um jogo, trazendo experiências mais imersivas aos jogadores como, por exemplo, inimigos que aprendem o padrão do jogador e se tornam mais difíceis de serem derrotados. Por conta disso, a evolução nos jogos propiciou que fossem desenvolvidas técnicas para aperfeiçoar a implementação de algoritmos inteligentes neste contexto. Trabalhos na literatura demonstraram avanço no desenvolvimento de algoritmos capazes de adaptar suas ações através da utilização de métodos como programação genética e redes neurais, os quais demandam uma quantidade significativa de tempo para serem processados e efetivamente gerar uma resposta em tempo hábil ao sistema. Para contornar essa dificuldade, este trabalho adota a estratégia de combinar métodos de busca e classificação através de algoritmos capazes de desenvolver conhecimento a respeito do contexto de um problema e gerar soluções em tempo de execução. Os resultados apresentados foram validados estatisticamente e indicaram que o método proposto obteve </w:t>
+      </w:r>
+      <w:r>
+        <w:rPr>
+          <w:color w:val="000000"/>
+        </w:rPr>
+        <w:t>velocidade de processamento</w:t>
+      </w:r>
+      <w:r>
+        <w:rPr>
+          <w:color w:val="000000"/>
+        </w:rPr>
+        <w:t xml:space="preserve"> superior aos métodos que utilizam do treinamento de redes neurais para a resolução de problemas.</w:t>
       </w:r>
     </w:p>
     <w:p>
@@ -916,15 +942,27 @@
           <w:lang w:val="en-US"/>
         </w:rPr>
       </w:pPr>
-      <w:r>
-        <w:rPr>
-          <w:rFonts w:ascii="Times New Roman" w:hAnsi="Times New Roman"/>
-          <w:b/>
-          <w:sz w:val="24"/>
-          <w:szCs w:val="24"/>
-          <w:lang w:val="en-US"/>
-        </w:rPr>
-        <w:t>Key-words:</w:t>
+      <w:proofErr w:type="gramStart"/>
+      <w:r>
+        <w:rPr>
+          <w:rFonts w:ascii="Times New Roman" w:hAnsi="Times New Roman"/>
+          <w:b/>
+          <w:sz w:val="24"/>
+          <w:szCs w:val="24"/>
+          <w:lang w:val="en-US"/>
+        </w:rPr>
+        <w:t>Key-words</w:t>
+      </w:r>
+      <w:proofErr w:type="gramEnd"/>
+      <w:r>
+        <w:rPr>
+          <w:rFonts w:ascii="Times New Roman" w:hAnsi="Times New Roman"/>
+          <w:b/>
+          <w:sz w:val="24"/>
+          <w:szCs w:val="24"/>
+          <w:lang w:val="en-US"/>
+        </w:rPr>
+        <w:t>:</w:t>
       </w:r>
       <w:r>
         <w:rPr>
@@ -1447,8 +1485,18 @@
           <w:szCs w:val="24"/>
         </w:rPr>
         <w:tab/>
-        <w:t>Non-player Character</w:t>
-      </w:r>
+        <w:t xml:space="preserve">Non-player </w:t>
+      </w:r>
+      <w:proofErr w:type="spellStart"/>
+      <w:r>
+        <w:rPr>
+          <w:rFonts w:ascii="Times New Roman" w:hAnsi="Times New Roman"/>
+          <w:sz w:val="24"/>
+          <w:szCs w:val="24"/>
+        </w:rPr>
+        <w:t>Character</w:t>
+      </w:r>
+      <w:proofErr w:type="spellEnd"/>
     </w:p>
     <w:p>
       <w:pPr>
@@ -1519,7 +1567,24 @@
           <w:szCs w:val="24"/>
         </w:rPr>
         <w:tab/>
-        <w:t>Super Mario World</w:t>
+      </w:r>
+      <w:proofErr w:type="spellStart"/>
+      <w:r>
+        <w:rPr>
+          <w:rFonts w:ascii="Times New Roman" w:hAnsi="Times New Roman"/>
+          <w:sz w:val="24"/>
+          <w:szCs w:val="24"/>
+        </w:rPr>
+        <w:t>Super</w:t>
+      </w:r>
+      <w:proofErr w:type="spellEnd"/>
+      <w:r>
+        <w:rPr>
+          <w:rFonts w:ascii="Times New Roman" w:hAnsi="Times New Roman"/>
+          <w:sz w:val="24"/>
+          <w:szCs w:val="24"/>
+        </w:rPr>
+        <w:t xml:space="preserve"> Mario World</w:t>
       </w:r>
     </w:p>
     <w:p>
@@ -1666,8 +1731,22 @@
           <w:lang w:val="en-US"/>
         </w:rPr>
         <w:tab/>
-        <w:t>Tool Assisted Speedrun</w:t>
-      </w:r>
+        <w:t xml:space="preserve">Tool Assisted </w:t>
+      </w:r>
+      <w:proofErr w:type="spellStart"/>
+      <w:r>
+        <w:rPr>
+          <w:rStyle w:val="normaltextrun"/>
+          <w:rFonts w:ascii="Times New Roman" w:hAnsi="Times New Roman"/>
+          <w:color w:val="000000"/>
+          <w:sz w:val="24"/>
+          <w:szCs w:val="24"/>
+          <w:shd w:val="clear" w:color="auto" w:fill="FFFFFF"/>
+          <w:lang w:val="en-US"/>
+        </w:rPr>
+        <w:t>Speedrun</w:t>
+      </w:r>
+      <w:proofErr w:type="spellEnd"/>
     </w:p>
     <w:p>
       <w:pPr>
@@ -3275,11 +3354,19 @@
         </w:rPr>
         <w:t xml:space="preserve">obstáculos e </w:t>
       </w:r>
-      <w:r>
-        <w:rPr>
-          <w:rFonts w:ascii="Times New Roman" w:hAnsi="Times New Roman" w:cs="Times New Roman"/>
-        </w:rPr>
-        <w:t>NPC’s (</w:t>
+      <w:proofErr w:type="spellStart"/>
+      <w:r>
+        <w:rPr>
+          <w:rFonts w:ascii="Times New Roman" w:hAnsi="Times New Roman" w:cs="Times New Roman"/>
+        </w:rPr>
+        <w:t>NPC’s</w:t>
+      </w:r>
+      <w:proofErr w:type="spellEnd"/>
+      <w:r>
+        <w:rPr>
+          <w:rFonts w:ascii="Times New Roman" w:hAnsi="Times New Roman" w:cs="Times New Roman"/>
+        </w:rPr>
+        <w:t xml:space="preserve"> (</w:t>
       </w:r>
       <w:r>
         <w:rPr>
@@ -3300,8 +3387,17 @@
           <w:rFonts w:ascii="Times New Roman" w:hAnsi="Times New Roman" w:cs="Times New Roman"/>
           <w:i/>
         </w:rPr>
-        <w:t>player characters</w:t>
-      </w:r>
+        <w:t xml:space="preserve">player </w:t>
+      </w:r>
+      <w:proofErr w:type="spellStart"/>
+      <w:r>
+        <w:rPr>
+          <w:rFonts w:ascii="Times New Roman" w:hAnsi="Times New Roman" w:cs="Times New Roman"/>
+          <w:i/>
+        </w:rPr>
+        <w:t>characters</w:t>
+      </w:r>
+      <w:proofErr w:type="spellEnd"/>
       <w:r>
         <w:rPr>
           <w:rFonts w:ascii="Times New Roman" w:hAnsi="Times New Roman" w:cs="Times New Roman"/>
@@ -4047,6 +4143,7 @@
         </w:rPr>
         <w:t xml:space="preserve"> de acordo com </w:t>
       </w:r>
+      <w:proofErr w:type="spellStart"/>
       <w:r>
         <w:rPr>
           <w:rFonts w:ascii="Times New Roman" w:hAnsi="Times New Roman" w:cs="Times New Roman"/>
@@ -4057,7 +4154,14 @@
         <w:rPr>
           <w:rFonts w:ascii="Times New Roman" w:hAnsi="Times New Roman" w:cs="Times New Roman"/>
         </w:rPr>
-        <w:t>animoto (</w:t>
+        <w:t>animoto</w:t>
+      </w:r>
+      <w:proofErr w:type="spellEnd"/>
+      <w:r>
+        <w:rPr>
+          <w:rFonts w:ascii="Times New Roman" w:hAnsi="Times New Roman" w:cs="Times New Roman"/>
+        </w:rPr>
+        <w:t xml:space="preserve"> (</w:t>
       </w:r>
       <w:r>
         <w:rPr>
@@ -4859,7 +4963,27 @@
           <w:szCs w:val="24"/>
           <w:lang w:eastAsia="pt-BR"/>
         </w:rPr>
-        <w:t>Demonstração da utilização de uma base de dados gerada pelo método de backtracking para o treinamento de árvores de decisão;</w:t>
+        <w:t xml:space="preserve">Demonstração da utilização de uma base de dados gerada pelo método de </w:t>
+      </w:r>
+      <w:proofErr w:type="spellStart"/>
+      <w:r>
+        <w:rPr>
+          <w:rFonts w:ascii="Times New Roman" w:eastAsia="Times New Roman" w:hAnsi="Times New Roman"/>
+          <w:sz w:val="24"/>
+          <w:szCs w:val="24"/>
+          <w:lang w:eastAsia="pt-BR"/>
+        </w:rPr>
+        <w:t>backtracking</w:t>
+      </w:r>
+      <w:proofErr w:type="spellEnd"/>
+      <w:r>
+        <w:rPr>
+          <w:rFonts w:ascii="Times New Roman" w:eastAsia="Times New Roman" w:hAnsi="Times New Roman"/>
+          <w:sz w:val="24"/>
+          <w:szCs w:val="24"/>
+          <w:lang w:eastAsia="pt-BR"/>
+        </w:rPr>
+        <w:t xml:space="preserve"> para o treinamento de árvores de decisão;</w:t>
       </w:r>
     </w:p>
     <w:p>
@@ -6800,7 +6924,67 @@
           <w:sz w:val="24"/>
           <w:szCs w:val="24"/>
         </w:rPr>
-        <w:t>Jornal of Convergence Information Technology</w:t>
+        <w:t xml:space="preserve">Jornal </w:t>
+      </w:r>
+      <w:proofErr w:type="spellStart"/>
+      <w:r>
+        <w:rPr>
+          <w:rFonts w:ascii="Times New Roman" w:hAnsi="Times New Roman"/>
+          <w:i/>
+          <w:sz w:val="24"/>
+          <w:szCs w:val="24"/>
+        </w:rPr>
+        <w:t>of</w:t>
+      </w:r>
+      <w:proofErr w:type="spellEnd"/>
+      <w:r>
+        <w:rPr>
+          <w:rFonts w:ascii="Times New Roman" w:hAnsi="Times New Roman"/>
+          <w:i/>
+          <w:sz w:val="24"/>
+          <w:szCs w:val="24"/>
+        </w:rPr>
+        <w:t xml:space="preserve"> </w:t>
+      </w:r>
+      <w:proofErr w:type="spellStart"/>
+      <w:r>
+        <w:rPr>
+          <w:rFonts w:ascii="Times New Roman" w:hAnsi="Times New Roman"/>
+          <w:i/>
+          <w:sz w:val="24"/>
+          <w:szCs w:val="24"/>
+        </w:rPr>
+        <w:t>Convergence</w:t>
+      </w:r>
+      <w:proofErr w:type="spellEnd"/>
+      <w:r>
+        <w:rPr>
+          <w:rFonts w:ascii="Times New Roman" w:hAnsi="Times New Roman"/>
+          <w:i/>
+          <w:sz w:val="24"/>
+          <w:szCs w:val="24"/>
+        </w:rPr>
+        <w:t xml:space="preserve"> </w:t>
+      </w:r>
+      <w:proofErr w:type="spellStart"/>
+      <w:r>
+        <w:rPr>
+          <w:rFonts w:ascii="Times New Roman" w:hAnsi="Times New Roman"/>
+          <w:i/>
+          <w:sz w:val="24"/>
+          <w:szCs w:val="24"/>
+        </w:rPr>
+        <w:t>Information</w:t>
+      </w:r>
+      <w:proofErr w:type="spellEnd"/>
+      <w:r>
+        <w:rPr>
+          <w:rFonts w:ascii="Times New Roman" w:hAnsi="Times New Roman"/>
+          <w:i/>
+          <w:sz w:val="24"/>
+          <w:szCs w:val="24"/>
+        </w:rPr>
+        <w:t xml:space="preserve"> Technology</w:t>
       </w:r>
       <w:r>
         <w:rPr>
@@ -7149,22 +7333,9 @@
           <w:szCs w:val="24"/>
         </w:rPr>
         <w:lastRenderedPageBreak/>
-        <w:t>Função de Entropia</w:t>
+        <w:t>Entropia</w:t>
       </w:r>
       <w:bookmarkEnd w:id="5"/>
-    </w:p>
-    <w:p>
-      <w:pPr>
-        <w:shd w:val="clear" w:color="auto" w:fill="FFFFFF"/>
-        <w:suppressAutoHyphens w:val="0"/>
-        <w:spacing w:line="240" w:lineRule="auto"/>
-        <w:rPr>
-          <w:rFonts w:ascii="Times New Roman" w:eastAsia="Times New Roman" w:hAnsi="Times New Roman"/>
-          <w:sz w:val="24"/>
-          <w:szCs w:val="24"/>
-          <w:lang w:val="en-US" w:eastAsia="pt-BR"/>
-        </w:rPr>
-      </w:pPr>
     </w:p>
     <w:p>
       <w:pPr>
@@ -7172,21 +7343,94 @@
         <w:suppressAutoHyphens w:val="0"/>
         <w:spacing w:line="240" w:lineRule="auto"/>
         <w:ind w:firstLine="706"/>
-        <w:rPr>
-          <w:rFonts w:ascii="Times New Roman" w:eastAsia="Times New Roman" w:hAnsi="Times New Roman"/>
-          <w:sz w:val="24"/>
-          <w:szCs w:val="24"/>
-          <w:lang w:val="en-US" w:eastAsia="pt-BR"/>
-        </w:rPr>
-      </w:pPr>
-      <w:r>
-        <w:rPr>
-          <w:rFonts w:ascii="Times New Roman" w:eastAsia="Times New Roman" w:hAnsi="Times New Roman"/>
-          <w:sz w:val="24"/>
-          <w:szCs w:val="24"/>
-          <w:lang w:val="en-US" w:eastAsia="pt-BR"/>
-        </w:rPr>
-        <w:t>A função de entropia…</w:t>
+        <w:jc w:val="both"/>
+        <w:rPr>
+          <w:rFonts w:ascii="Times New Roman" w:eastAsia="Times New Roman" w:hAnsi="Times New Roman"/>
+          <w:sz w:val="24"/>
+          <w:szCs w:val="24"/>
+          <w:lang w:eastAsia="pt-BR"/>
+        </w:rPr>
+      </w:pPr>
+      <w:r>
+        <w:rPr>
+          <w:rFonts w:ascii="Times New Roman" w:eastAsia="Times New Roman" w:hAnsi="Times New Roman"/>
+          <w:sz w:val="24"/>
+          <w:szCs w:val="24"/>
+          <w:lang w:eastAsia="pt-BR"/>
+        </w:rPr>
+        <w:t>Em</w:t>
+      </w:r>
+      <w:r>
+        <w:rPr>
+          <w:rFonts w:ascii="Times New Roman" w:eastAsia="Times New Roman" w:hAnsi="Times New Roman"/>
+          <w:sz w:val="24"/>
+          <w:szCs w:val="24"/>
+          <w:lang w:eastAsia="pt-BR"/>
+        </w:rPr>
+        <w:t xml:space="preserve"> teoria da computação, entropia é considerada a medida do grau de incerteza presente em uma </w:t>
+      </w:r>
+      <w:r>
+        <w:rPr>
+          <w:rFonts w:ascii="Times New Roman" w:eastAsia="Times New Roman" w:hAnsi="Times New Roman"/>
+          <w:sz w:val="24"/>
+          <w:szCs w:val="24"/>
+          <w:lang w:eastAsia="pt-BR"/>
+        </w:rPr>
+        <w:t xml:space="preserve">variável aleatória </w:t>
+      </w:r>
+      <w:r>
+        <w:rPr>
+          <w:rFonts w:ascii="Times New Roman" w:eastAsia="Times New Roman" w:hAnsi="Times New Roman"/>
+          <w:sz w:val="24"/>
+          <w:szCs w:val="24"/>
+          <w:lang w:eastAsia="pt-BR"/>
+        </w:rPr>
+        <w:t>(</w:t>
+      </w:r>
+      <w:r>
+        <w:rPr>
+          <w:rFonts w:ascii="Times New Roman" w:eastAsia="Times New Roman" w:hAnsi="Times New Roman"/>
+          <w:sz w:val="24"/>
+          <w:szCs w:val="24"/>
+          <w:lang w:eastAsia="pt-BR"/>
+        </w:rPr>
+        <w:t>SHANNON, 1948).</w:t>
+      </w:r>
+      <w:r>
+        <w:rPr>
+          <w:rFonts w:ascii="Times New Roman" w:eastAsia="Times New Roman" w:hAnsi="Times New Roman"/>
+          <w:sz w:val="24"/>
+          <w:szCs w:val="24"/>
+          <w:lang w:eastAsia="pt-BR"/>
+        </w:rPr>
+        <w:t xml:space="preserve"> A entrop</w:t>
+      </w:r>
+      <w:r>
+        <w:rPr>
+          <w:rFonts w:ascii="Times New Roman" w:eastAsia="Times New Roman" w:hAnsi="Times New Roman"/>
+          <w:sz w:val="24"/>
+          <w:szCs w:val="24"/>
+          <w:lang w:eastAsia="pt-BR"/>
+        </w:rPr>
+        <w:t>ia é utilizada para determinar o grau de</w:t>
+      </w:r>
+      <w:r>
+        <w:rPr>
+          <w:rFonts w:ascii="Times New Roman" w:eastAsia="Times New Roman" w:hAnsi="Times New Roman"/>
+          <w:sz w:val="24"/>
+          <w:szCs w:val="24"/>
+          <w:lang w:eastAsia="pt-BR"/>
+        </w:rPr>
+        <w:t xml:space="preserve"> homo</w:t>
+      </w:r>
+      <w:r>
+        <w:rPr>
+          <w:rFonts w:ascii="Times New Roman" w:eastAsia="Times New Roman" w:hAnsi="Times New Roman"/>
+          <w:sz w:val="24"/>
+          <w:szCs w:val="24"/>
+          <w:lang w:eastAsia="pt-BR"/>
+        </w:rPr>
+        <w:t>geneidade/pureza de um conjunto.</w:t>
       </w:r>
     </w:p>
     <w:p>
@@ -7195,36 +7439,2543 @@
         <w:suppressAutoHyphens w:val="0"/>
         <w:spacing w:line="240" w:lineRule="auto"/>
         <w:ind w:firstLine="706"/>
-        <w:rPr>
-          <w:rFonts w:ascii="Times New Roman" w:eastAsia="Times New Roman" w:hAnsi="Times New Roman"/>
-          <w:sz w:val="24"/>
-          <w:szCs w:val="24"/>
-          <w:lang w:val="en-US" w:eastAsia="pt-BR"/>
-        </w:rPr>
-      </w:pPr>
-      <w:r>
-        <w:rPr>
-          <w:rFonts w:ascii="Times New Roman" w:eastAsia="Times New Roman" w:hAnsi="Times New Roman"/>
-          <w:sz w:val="24"/>
-          <w:szCs w:val="24"/>
-          <w:lang w:val="en-US" w:eastAsia="pt-BR"/>
-        </w:rPr>
-        <w:t>http://www.isw.rwth-aachen.de/bock/Publikationen/A38-Bock-ProbabModelsinCluster-CSDA-1996.pdf</w:t>
-      </w:r>
-      <w:bookmarkStart w:id="6" w:name="_GoBack"/>
-      <w:bookmarkEnd w:id="6"/>
-    </w:p>
-    <w:p>
-      <w:pPr>
+        <w:jc w:val="both"/>
+        <w:rPr>
+          <w:rFonts w:ascii="Times New Roman" w:eastAsia="Times New Roman" w:hAnsi="Times New Roman"/>
+          <w:sz w:val="24"/>
+          <w:szCs w:val="24"/>
+          <w:lang w:eastAsia="pt-BR"/>
+        </w:rPr>
+      </w:pPr>
+      <w:r>
+        <w:rPr>
+          <w:rFonts w:ascii="Times New Roman" w:eastAsia="Times New Roman" w:hAnsi="Times New Roman"/>
+          <w:sz w:val="24"/>
+          <w:szCs w:val="24"/>
+          <w:lang w:eastAsia="pt-BR"/>
+        </w:rPr>
+        <w:t>Dado um conjunto</w:t>
+      </w:r>
+      <w:r>
+        <w:rPr>
+          <w:rFonts w:ascii="Times New Roman" w:eastAsia="Times New Roman" w:hAnsi="Times New Roman"/>
+          <w:sz w:val="24"/>
+          <w:szCs w:val="24"/>
+          <w:lang w:eastAsia="pt-BR"/>
+        </w:rPr>
+        <w:t xml:space="preserve"> S</w:t>
+      </w:r>
+      <w:r>
+        <w:rPr>
+          <w:rFonts w:ascii="Times New Roman" w:eastAsia="Times New Roman" w:hAnsi="Times New Roman"/>
+          <w:sz w:val="24"/>
+          <w:szCs w:val="24"/>
+          <w:lang w:eastAsia="pt-BR"/>
+        </w:rPr>
+        <w:t xml:space="preserve">, com instâncias pertencentes à classe </w:t>
+      </w:r>
+      <m:oMath>
+        <m:r>
+          <w:rPr>
+            <w:rFonts w:ascii="Cambria Math" w:eastAsia="Times New Roman" w:hAnsi="Cambria Math"/>
+            <w:sz w:val="24"/>
+            <w:szCs w:val="24"/>
+            <w:lang w:eastAsia="pt-BR"/>
+          </w:rPr>
+          <m:t>i</m:t>
+        </m:r>
+      </m:oMath>
+      <w:r>
+        <w:rPr>
+          <w:rFonts w:ascii="Times New Roman" w:eastAsia="Times New Roman" w:hAnsi="Times New Roman"/>
+          <w:sz w:val="24"/>
+          <w:szCs w:val="24"/>
+          <w:lang w:eastAsia="pt-BR"/>
+        </w:rPr>
+        <w:t xml:space="preserve">, com probabilidade </w:t>
+      </w:r>
+      <m:oMath>
+        <m:sSub>
+          <m:sSubPr>
+            <m:ctrlPr>
+              <w:rPr>
+                <w:rFonts w:ascii="Cambria Math" w:eastAsia="Times New Roman" w:hAnsi="Cambria Math"/>
+                <w:i/>
+                <w:sz w:val="24"/>
+                <w:szCs w:val="24"/>
+                <w:lang w:eastAsia="pt-BR"/>
+              </w:rPr>
+            </m:ctrlPr>
+          </m:sSubPr>
+          <m:e>
+            <m:r>
+              <w:rPr>
+                <w:rFonts w:ascii="Cambria Math" w:eastAsia="Times New Roman" w:hAnsi="Cambria Math"/>
+                <w:sz w:val="24"/>
+                <w:szCs w:val="24"/>
+                <w:lang w:eastAsia="pt-BR"/>
+              </w:rPr>
+              <m:t>P</m:t>
+            </m:r>
+          </m:e>
+          <m:sub>
+            <m:r>
+              <w:rPr>
+                <w:rFonts w:ascii="Cambria Math" w:eastAsia="Times New Roman" w:hAnsi="Cambria Math"/>
+                <w:sz w:val="24"/>
+                <w:szCs w:val="24"/>
+                <w:lang w:eastAsia="pt-BR"/>
+              </w:rPr>
+              <m:t>i</m:t>
+            </m:r>
+          </m:sub>
+        </m:sSub>
+      </m:oMath>
+      <w:r>
+        <w:rPr>
+          <w:rFonts w:ascii="Times New Roman" w:eastAsia="Times New Roman" w:hAnsi="Times New Roman"/>
+          <w:sz w:val="24"/>
+          <w:szCs w:val="24"/>
+          <w:lang w:eastAsia="pt-BR"/>
+        </w:rPr>
+        <w:t>, t</w:t>
+      </w:r>
+      <w:r>
+        <w:rPr>
+          <w:rFonts w:ascii="Times New Roman" w:eastAsia="Times New Roman" w:hAnsi="Times New Roman"/>
+          <w:sz w:val="24"/>
+          <w:szCs w:val="24"/>
+          <w:lang w:eastAsia="pt-BR"/>
+        </w:rPr>
+        <w:t>emos:</w:t>
+      </w:r>
+    </w:p>
+    <w:p>
+      <w:pPr>
+        <w:shd w:val="clear" w:color="auto" w:fill="FFFFFF"/>
+        <w:suppressAutoHyphens w:val="0"/>
+        <w:spacing w:after="240" w:line="240" w:lineRule="auto"/>
+        <w:ind w:firstLine="706"/>
+        <w:rPr>
+          <w:rFonts w:ascii="Times New Roman" w:eastAsia="Times New Roman" w:hAnsi="Times New Roman"/>
+          <w:b/>
+          <w:sz w:val="28"/>
+          <w:szCs w:val="28"/>
+          <w:lang w:eastAsia="pt-BR"/>
+        </w:rPr>
+      </w:pPr>
+      <m:oMathPara>
+        <m:oMath>
+          <m:r>
+            <m:rPr>
+              <m:sty m:val="bi"/>
+            </m:rPr>
+            <w:rPr>
+              <w:rFonts w:ascii="Cambria Math" w:eastAsia="Times New Roman" w:hAnsi="Cambria Math"/>
+              <w:sz w:val="28"/>
+              <w:szCs w:val="28"/>
+              <w:lang w:eastAsia="pt-BR"/>
+            </w:rPr>
+            <m:t>Entropy</m:t>
+          </m:r>
+          <m:d>
+            <m:dPr>
+              <m:ctrlPr>
+                <w:rPr>
+                  <w:rFonts w:ascii="Cambria Math" w:eastAsia="Times New Roman" w:hAnsi="Cambria Math"/>
+                  <w:b/>
+                  <w:i/>
+                  <w:sz w:val="28"/>
+                  <w:szCs w:val="28"/>
+                  <w:lang w:eastAsia="pt-BR"/>
+                </w:rPr>
+              </m:ctrlPr>
+            </m:dPr>
+            <m:e>
+              <m:r>
+                <m:rPr>
+                  <m:sty m:val="bi"/>
+                </m:rPr>
+                <w:rPr>
+                  <w:rFonts w:ascii="Cambria Math" w:eastAsia="Times New Roman" w:hAnsi="Cambria Math"/>
+                  <w:sz w:val="28"/>
+                  <w:szCs w:val="28"/>
+                  <w:lang w:eastAsia="pt-BR"/>
+                </w:rPr>
+                <m:t>S</m:t>
+              </m:r>
+            </m:e>
+          </m:d>
+          <m:r>
+            <m:rPr>
+              <m:sty m:val="bi"/>
+            </m:rPr>
+            <w:rPr>
+              <w:rFonts w:ascii="Cambria Math" w:eastAsia="Times New Roman" w:hAnsi="Cambria Math"/>
+              <w:sz w:val="28"/>
+              <w:szCs w:val="28"/>
+              <w:lang w:eastAsia="pt-BR"/>
+            </w:rPr>
+            <m:t xml:space="preserve">= </m:t>
+          </m:r>
+          <m:nary>
+            <m:naryPr>
+              <m:chr m:val="∑"/>
+              <m:subHide m:val="1"/>
+              <m:supHide m:val="1"/>
+              <m:ctrlPr>
+                <w:rPr>
+                  <w:rFonts w:ascii="Cambria Math" w:eastAsia="Times New Roman" w:hAnsi="Cambria Math"/>
+                  <w:b/>
+                  <w:i/>
+                  <w:sz w:val="28"/>
+                  <w:szCs w:val="28"/>
+                  <w:lang w:eastAsia="pt-BR"/>
+                </w:rPr>
+              </m:ctrlPr>
+            </m:naryPr>
+            <m:sub/>
+            <m:sup/>
+            <m:e>
+              <m:r>
+                <m:rPr>
+                  <m:sty m:val="bi"/>
+                </m:rPr>
+                <w:rPr>
+                  <w:rFonts w:ascii="Cambria Math" w:eastAsia="Times New Roman" w:hAnsi="Cambria Math"/>
+                  <w:sz w:val="28"/>
+                  <w:szCs w:val="28"/>
+                  <w:lang w:eastAsia="pt-BR"/>
+                </w:rPr>
+                <m:t xml:space="preserve"> </m:t>
+              </m:r>
+              <m:sSub>
+                <m:sSubPr>
+                  <m:ctrlPr>
+                    <w:rPr>
+                      <w:rFonts w:ascii="Cambria Math" w:eastAsia="Times New Roman" w:hAnsi="Cambria Math"/>
+                      <w:b/>
+                      <w:i/>
+                      <w:sz w:val="28"/>
+                      <w:szCs w:val="28"/>
+                      <w:lang w:eastAsia="pt-BR"/>
+                    </w:rPr>
+                  </m:ctrlPr>
+                </m:sSubPr>
+                <m:e>
+                  <m:r>
+                    <m:rPr>
+                      <m:sty m:val="bi"/>
+                    </m:rPr>
+                    <w:rPr>
+                      <w:rFonts w:ascii="Cambria Math" w:eastAsia="Times New Roman" w:hAnsi="Cambria Math"/>
+                      <w:sz w:val="28"/>
+                      <w:szCs w:val="28"/>
+                      <w:lang w:eastAsia="pt-BR"/>
+                    </w:rPr>
+                    <m:t>p</m:t>
+                  </m:r>
+                </m:e>
+                <m:sub>
+                  <m:r>
+                    <m:rPr>
+                      <m:sty m:val="bi"/>
+                    </m:rPr>
+                    <w:rPr>
+                      <w:rFonts w:ascii="Cambria Math" w:eastAsia="Times New Roman" w:hAnsi="Cambria Math"/>
+                      <w:sz w:val="28"/>
+                      <w:szCs w:val="28"/>
+                      <w:lang w:eastAsia="pt-BR"/>
+                    </w:rPr>
+                    <m:t>i</m:t>
+                  </m:r>
+                </m:sub>
+              </m:sSub>
+              <m:r>
+                <m:rPr>
+                  <m:sty m:val="bi"/>
+                </m:rPr>
+                <w:rPr>
+                  <w:rFonts w:ascii="Cambria Math" w:eastAsia="Times New Roman" w:hAnsi="Cambria Math"/>
+                  <w:sz w:val="28"/>
+                  <w:szCs w:val="28"/>
+                  <w:lang w:eastAsia="pt-BR"/>
+                </w:rPr>
+                <m:t xml:space="preserve"> </m:t>
+              </m:r>
+              <m:sSub>
+                <m:sSubPr>
+                  <m:ctrlPr>
+                    <w:rPr>
+                      <w:rFonts w:ascii="Cambria Math" w:eastAsia="Times New Roman" w:hAnsi="Cambria Math"/>
+                      <w:b/>
+                      <w:i/>
+                      <w:sz w:val="28"/>
+                      <w:szCs w:val="28"/>
+                      <w:lang w:eastAsia="pt-BR"/>
+                    </w:rPr>
+                  </m:ctrlPr>
+                </m:sSubPr>
+                <m:e>
+                  <m:r>
+                    <m:rPr>
+                      <m:sty m:val="bi"/>
+                    </m:rPr>
+                    <w:rPr>
+                      <w:rFonts w:ascii="Cambria Math" w:eastAsia="Times New Roman" w:hAnsi="Cambria Math"/>
+                      <w:sz w:val="28"/>
+                      <w:szCs w:val="28"/>
+                      <w:lang w:eastAsia="pt-BR"/>
+                    </w:rPr>
+                    <m:t>log</m:t>
+                  </m:r>
+                </m:e>
+                <m:sub>
+                  <m:r>
+                    <m:rPr>
+                      <m:sty m:val="bi"/>
+                    </m:rPr>
+                    <w:rPr>
+                      <w:rFonts w:ascii="Cambria Math" w:eastAsia="Times New Roman" w:hAnsi="Cambria Math"/>
+                      <w:sz w:val="28"/>
+                      <w:szCs w:val="28"/>
+                      <w:lang w:eastAsia="pt-BR"/>
+                    </w:rPr>
+                    <m:t xml:space="preserve">2 </m:t>
+                  </m:r>
+                </m:sub>
+              </m:sSub>
+              <m:sSub>
+                <m:sSubPr>
+                  <m:ctrlPr>
+                    <w:rPr>
+                      <w:rFonts w:ascii="Cambria Math" w:eastAsia="Times New Roman" w:hAnsi="Cambria Math"/>
+                      <w:b/>
+                      <w:i/>
+                      <w:sz w:val="28"/>
+                      <w:szCs w:val="28"/>
+                      <w:lang w:eastAsia="pt-BR"/>
+                    </w:rPr>
+                  </m:ctrlPr>
+                </m:sSubPr>
+                <m:e>
+                  <m:r>
+                    <m:rPr>
+                      <m:sty m:val="bi"/>
+                    </m:rPr>
+                    <w:rPr>
+                      <w:rFonts w:ascii="Cambria Math" w:eastAsia="Times New Roman" w:hAnsi="Cambria Math"/>
+                      <w:sz w:val="28"/>
+                      <w:szCs w:val="28"/>
+                      <w:lang w:eastAsia="pt-BR"/>
+                    </w:rPr>
+                    <m:t>p</m:t>
+                  </m:r>
+                </m:e>
+                <m:sub>
+                  <m:r>
+                    <m:rPr>
+                      <m:sty m:val="bi"/>
+                    </m:rPr>
+                    <w:rPr>
+                      <w:rFonts w:ascii="Cambria Math" w:eastAsia="Times New Roman" w:hAnsi="Cambria Math"/>
+                      <w:sz w:val="28"/>
+                      <w:szCs w:val="28"/>
+                      <w:lang w:eastAsia="pt-BR"/>
+                    </w:rPr>
+                    <m:t>i</m:t>
+                  </m:r>
+                </m:sub>
+              </m:sSub>
+            </m:e>
+          </m:nary>
+        </m:oMath>
+      </m:oMathPara>
+    </w:p>
+    <w:p>
+      <w:pPr>
+        <w:shd w:val="clear" w:color="auto" w:fill="FFFFFF"/>
+        <w:suppressAutoHyphens w:val="0"/>
+        <w:spacing w:after="240" w:line="240" w:lineRule="auto"/>
+        <w:ind w:firstLine="706"/>
+        <w:jc w:val="both"/>
+        <w:rPr>
+          <w:rFonts w:ascii="Times New Roman" w:eastAsia="Times New Roman" w:hAnsi="Times New Roman"/>
+          <w:color w:val="000000" w:themeColor="text1"/>
+          <w:sz w:val="24"/>
+          <w:szCs w:val="24"/>
+          <w:lang w:eastAsia="pt-BR"/>
+        </w:rPr>
+      </w:pPr>
+      <w:r>
+        <w:rPr>
+          <w:rFonts w:ascii="Times New Roman" w:eastAsia="Times New Roman" w:hAnsi="Times New Roman"/>
+          <w:sz w:val="24"/>
+          <w:szCs w:val="24"/>
+          <w:lang w:eastAsia="pt-BR"/>
+        </w:rPr>
+        <w:t>Como é demonstrado na</w:t>
+      </w:r>
+      <w:r>
+        <w:rPr>
+          <w:rFonts w:ascii="Times New Roman" w:eastAsia="Times New Roman" w:hAnsi="Times New Roman"/>
+          <w:sz w:val="24"/>
+          <w:szCs w:val="24"/>
+          <w:lang w:eastAsia="pt-BR"/>
+        </w:rPr>
+        <w:t xml:space="preserve"> Figura 1</w:t>
+      </w:r>
+      <w:r>
+        <w:rPr>
+          <w:rFonts w:ascii="Times New Roman" w:eastAsia="Times New Roman" w:hAnsi="Times New Roman"/>
+          <w:color w:val="000000" w:themeColor="text1"/>
+          <w:sz w:val="24"/>
+          <w:szCs w:val="24"/>
+          <w:lang w:eastAsia="pt-BR"/>
+        </w:rPr>
+        <w:t xml:space="preserve">, quanto </w:t>
+      </w:r>
+      <w:r>
+        <w:rPr>
+          <w:rFonts w:ascii="Times New Roman" w:eastAsia="Times New Roman" w:hAnsi="Times New Roman"/>
+          <w:color w:val="000000" w:themeColor="text1"/>
+          <w:sz w:val="24"/>
+          <w:szCs w:val="24"/>
+          <w:lang w:eastAsia="pt-BR"/>
+        </w:rPr>
+        <w:t>mais heterogêneo for o</w:t>
+      </w:r>
+      <w:r>
+        <w:rPr>
+          <w:rFonts w:ascii="Times New Roman" w:eastAsia="Times New Roman" w:hAnsi="Times New Roman"/>
+          <w:color w:val="000000" w:themeColor="text1"/>
+          <w:sz w:val="24"/>
+          <w:szCs w:val="24"/>
+          <w:lang w:eastAsia="pt-BR"/>
+        </w:rPr>
+        <w:t xml:space="preserve"> conjunto, maior</w:t>
+      </w:r>
+      <w:r>
+        <w:rPr>
+          <w:rFonts w:ascii="Times New Roman" w:eastAsia="Times New Roman" w:hAnsi="Times New Roman"/>
+          <w:color w:val="000000" w:themeColor="text1"/>
+          <w:sz w:val="24"/>
+          <w:szCs w:val="24"/>
+          <w:lang w:eastAsia="pt-BR"/>
+        </w:rPr>
+        <w:t xml:space="preserve"> é a sua entropia</w:t>
+      </w:r>
+      <w:r>
+        <w:rPr>
+          <w:rFonts w:ascii="Times New Roman" w:eastAsia="Times New Roman" w:hAnsi="Times New Roman"/>
+          <w:color w:val="000000" w:themeColor="text1"/>
+          <w:sz w:val="24"/>
+          <w:szCs w:val="24"/>
+          <w:lang w:eastAsia="pt-BR"/>
+        </w:rPr>
+        <w:t>.</w:t>
+      </w:r>
+      <w:r>
+        <w:rPr>
+          <w:rFonts w:ascii="Times New Roman" w:eastAsia="Times New Roman" w:hAnsi="Times New Roman"/>
+          <w:color w:val="000000" w:themeColor="text1"/>
+          <w:sz w:val="24"/>
+          <w:szCs w:val="24"/>
+          <w:lang w:eastAsia="pt-BR"/>
+        </w:rPr>
+        <w:t xml:space="preserve"> Supondo que em um conjunto </w:t>
+      </w:r>
+      <w:r>
+        <w:rPr>
+          <w:rFonts w:ascii="Times New Roman" w:eastAsia="Times New Roman" w:hAnsi="Times New Roman"/>
+          <w:color w:val="000000" w:themeColor="text1"/>
+          <w:sz w:val="24"/>
+          <w:szCs w:val="24"/>
+          <w:lang w:eastAsia="pt-BR"/>
+        </w:rPr>
+        <w:t>existam</w:t>
+      </w:r>
+      <w:r>
+        <w:rPr>
+          <w:rFonts w:ascii="Times New Roman" w:eastAsia="Times New Roman" w:hAnsi="Times New Roman"/>
+          <w:color w:val="000000" w:themeColor="text1"/>
+          <w:sz w:val="24"/>
+          <w:szCs w:val="24"/>
+          <w:lang w:eastAsia="pt-BR"/>
+        </w:rPr>
+        <w:t xml:space="preserve"> duas classes, a entropia deste conjunto atinge seu máximo quando ele</w:t>
+      </w:r>
+      <w:r>
+        <w:rPr>
+          <w:rFonts w:ascii="Times New Roman" w:eastAsia="Times New Roman" w:hAnsi="Times New Roman"/>
+          <w:color w:val="000000" w:themeColor="text1"/>
+          <w:sz w:val="24"/>
+          <w:szCs w:val="24"/>
+          <w:lang w:eastAsia="pt-BR"/>
+        </w:rPr>
+        <w:t xml:space="preserve"> possui</w:t>
+      </w:r>
+      <w:r>
+        <w:rPr>
+          <w:rFonts w:ascii="Times New Roman" w:eastAsia="Times New Roman" w:hAnsi="Times New Roman"/>
+          <w:color w:val="000000" w:themeColor="text1"/>
+          <w:sz w:val="24"/>
+          <w:szCs w:val="24"/>
+          <w:lang w:eastAsia="pt-BR"/>
+        </w:rPr>
+        <w:t xml:space="preserve"> a mesma quantidade de elementos de cada classe</w:t>
+      </w:r>
+      <w:r>
+        <w:rPr>
+          <w:rFonts w:ascii="Times New Roman" w:eastAsia="Times New Roman" w:hAnsi="Times New Roman"/>
+          <w:color w:val="000000" w:themeColor="text1"/>
+          <w:sz w:val="24"/>
+          <w:szCs w:val="24"/>
+          <w:lang w:eastAsia="pt-BR"/>
+        </w:rPr>
+        <w:t>,</w:t>
+      </w:r>
+      <w:r>
+        <w:rPr>
+          <w:rFonts w:ascii="Times New Roman" w:eastAsia="Times New Roman" w:hAnsi="Times New Roman"/>
+          <w:color w:val="000000" w:themeColor="text1"/>
+          <w:sz w:val="24"/>
+          <w:szCs w:val="24"/>
+          <w:lang w:eastAsia="pt-BR"/>
+        </w:rPr>
+        <w:t xml:space="preserve"> e </w:t>
+      </w:r>
+      <w:r>
+        <w:rPr>
+          <w:rFonts w:ascii="Times New Roman" w:eastAsia="Times New Roman" w:hAnsi="Times New Roman"/>
+          <w:color w:val="000000" w:themeColor="text1"/>
+          <w:sz w:val="24"/>
+          <w:szCs w:val="24"/>
+          <w:lang w:eastAsia="pt-BR"/>
+        </w:rPr>
+        <w:t xml:space="preserve">é </w:t>
+      </w:r>
+      <w:r>
+        <w:rPr>
+          <w:rFonts w:ascii="Times New Roman" w:eastAsia="Times New Roman" w:hAnsi="Times New Roman"/>
+          <w:color w:val="000000" w:themeColor="text1"/>
+          <w:sz w:val="24"/>
+          <w:szCs w:val="24"/>
+          <w:lang w:eastAsia="pt-BR"/>
+        </w:rPr>
+        <w:t xml:space="preserve">nula quando o conjunto é </w:t>
+      </w:r>
+      <w:r>
+        <w:rPr>
+          <w:rFonts w:ascii="Times New Roman" w:eastAsia="Times New Roman" w:hAnsi="Times New Roman"/>
+          <w:color w:val="000000" w:themeColor="text1"/>
+          <w:sz w:val="24"/>
+          <w:szCs w:val="24"/>
+          <w:lang w:eastAsia="pt-BR"/>
+        </w:rPr>
+        <w:t>constituído</w:t>
+      </w:r>
+      <w:r>
+        <w:rPr>
+          <w:rFonts w:ascii="Times New Roman" w:eastAsia="Times New Roman" w:hAnsi="Times New Roman"/>
+          <w:color w:val="000000" w:themeColor="text1"/>
+          <w:sz w:val="24"/>
+          <w:szCs w:val="24"/>
+          <w:lang w:eastAsia="pt-BR"/>
+        </w:rPr>
+        <w:t xml:space="preserve"> por uma única classe</w:t>
+      </w:r>
+      <w:r>
+        <w:rPr>
+          <w:rFonts w:ascii="Times New Roman" w:eastAsia="Times New Roman" w:hAnsi="Times New Roman"/>
+          <w:color w:val="000000" w:themeColor="text1"/>
+          <w:sz w:val="24"/>
+          <w:szCs w:val="24"/>
+          <w:lang w:eastAsia="pt-BR"/>
+        </w:rPr>
+        <w:t>.</w:t>
+      </w:r>
+    </w:p>
+    <w:p>
+      <w:pPr>
+        <w:pStyle w:val="Caption"/>
+        <w:spacing w:after="0"/>
+        <w:jc w:val="both"/>
+        <w:rPr>
+          <w:rFonts w:ascii="Times New Roman" w:eastAsia="Times New Roman" w:hAnsi="Times New Roman" w:cs="Times New Roman"/>
+          <w:i w:val="0"/>
+          <w:color w:val="000000" w:themeColor="text1"/>
+          <w:sz w:val="20"/>
+          <w:szCs w:val="20"/>
+          <w:lang w:eastAsia="pt-BR"/>
+        </w:rPr>
+      </w:pPr>
+      <w:r>
+        <w:rPr>
+          <w:rFonts w:ascii="Times New Roman" w:hAnsi="Times New Roman" w:cs="Times New Roman"/>
+          <w:i w:val="0"/>
+          <w:sz w:val="20"/>
+          <w:szCs w:val="20"/>
+        </w:rPr>
+        <w:t xml:space="preserve">Figura </w:t>
+      </w:r>
+      <w:r>
+        <w:rPr>
+          <w:rFonts w:ascii="Times New Roman" w:hAnsi="Times New Roman" w:cs="Times New Roman"/>
+          <w:i w:val="0"/>
+          <w:sz w:val="20"/>
+          <w:szCs w:val="20"/>
+        </w:rPr>
+        <w:fldChar w:fldCharType="begin"/>
+      </w:r>
+      <w:r>
+        <w:rPr>
+          <w:rFonts w:ascii="Times New Roman" w:hAnsi="Times New Roman" w:cs="Times New Roman"/>
+          <w:i w:val="0"/>
+          <w:sz w:val="20"/>
+          <w:szCs w:val="20"/>
+        </w:rPr>
+        <w:instrText xml:space="preserve"> SEQ Figura \* ARABIC </w:instrText>
+      </w:r>
+      <w:r>
+        <w:rPr>
+          <w:rFonts w:ascii="Times New Roman" w:hAnsi="Times New Roman" w:cs="Times New Roman"/>
+          <w:i w:val="0"/>
+          <w:sz w:val="20"/>
+          <w:szCs w:val="20"/>
+        </w:rPr>
+        <w:fldChar w:fldCharType="separate"/>
+      </w:r>
+      <w:r>
+        <w:rPr>
+          <w:rFonts w:ascii="Times New Roman" w:hAnsi="Times New Roman" w:cs="Times New Roman"/>
+          <w:i w:val="0"/>
+          <w:noProof/>
+          <w:sz w:val="20"/>
+          <w:szCs w:val="20"/>
+        </w:rPr>
+        <w:t>1</w:t>
+      </w:r>
+      <w:r>
+        <w:rPr>
+          <w:rFonts w:ascii="Times New Roman" w:hAnsi="Times New Roman" w:cs="Times New Roman"/>
+          <w:i w:val="0"/>
+          <w:sz w:val="20"/>
+          <w:szCs w:val="20"/>
+        </w:rPr>
+        <w:fldChar w:fldCharType="end"/>
+      </w:r>
+      <w:r>
+        <w:rPr>
+          <w:rFonts w:ascii="Times New Roman" w:hAnsi="Times New Roman" w:cs="Times New Roman"/>
+          <w:i w:val="0"/>
+          <w:sz w:val="20"/>
+          <w:szCs w:val="20"/>
+        </w:rPr>
+        <w:t xml:space="preserve"> – </w:t>
+      </w:r>
+      <w:r>
+        <w:rPr>
+          <w:rFonts w:ascii="Times New Roman" w:hAnsi="Times New Roman" w:cs="Times New Roman"/>
+          <w:i w:val="0"/>
+          <w:sz w:val="20"/>
+          <w:szCs w:val="20"/>
+        </w:rPr>
+        <w:t>Gráfico</w:t>
+      </w:r>
+      <w:r>
+        <w:rPr>
+          <w:rFonts w:ascii="Times New Roman" w:hAnsi="Times New Roman" w:cs="Times New Roman"/>
+          <w:i w:val="0"/>
+          <w:sz w:val="20"/>
+          <w:szCs w:val="20"/>
+        </w:rPr>
+        <w:t xml:space="preserve"> </w:t>
+      </w:r>
+      <w:r>
+        <w:rPr>
+          <w:rFonts w:ascii="Times New Roman" w:hAnsi="Times New Roman" w:cs="Times New Roman"/>
+          <w:i w:val="0"/>
+          <w:sz w:val="20"/>
+          <w:szCs w:val="20"/>
+        </w:rPr>
+        <w:t xml:space="preserve">demonstrando o crescimento da entropia mediante </w:t>
+      </w:r>
+      <w:r>
+        <w:rPr>
+          <w:rFonts w:ascii="Times New Roman" w:hAnsi="Times New Roman" w:cs="Times New Roman"/>
+          <w:i w:val="0"/>
+          <w:sz w:val="20"/>
+          <w:szCs w:val="20"/>
+        </w:rPr>
+        <w:t xml:space="preserve">o </w:t>
+      </w:r>
+      <w:r>
+        <w:rPr>
+          <w:rFonts w:ascii="Times New Roman" w:hAnsi="Times New Roman" w:cs="Times New Roman"/>
+          <w:i w:val="0"/>
+          <w:sz w:val="20"/>
+          <w:szCs w:val="20"/>
+        </w:rPr>
+        <w:t>aumento na</w:t>
+      </w:r>
+      <w:r>
+        <w:rPr>
+          <w:rFonts w:ascii="Times New Roman" w:hAnsi="Times New Roman" w:cs="Times New Roman"/>
+          <w:i w:val="0"/>
+          <w:sz w:val="20"/>
+          <w:szCs w:val="20"/>
+        </w:rPr>
+        <w:t xml:space="preserve"> mistura das</w:t>
+      </w:r>
+      <w:r>
+        <w:rPr>
+          <w:rFonts w:ascii="Times New Roman" w:hAnsi="Times New Roman" w:cs="Times New Roman"/>
+          <w:i w:val="0"/>
+          <w:sz w:val="20"/>
+          <w:szCs w:val="20"/>
+        </w:rPr>
+        <w:t xml:space="preserve"> cl</w:t>
+      </w:r>
+      <w:r>
+        <w:rPr>
+          <w:rFonts w:ascii="Times New Roman" w:hAnsi="Times New Roman" w:cs="Times New Roman"/>
+          <w:i w:val="0"/>
+          <w:sz w:val="20"/>
+          <w:szCs w:val="20"/>
+        </w:rPr>
+        <w:t>asses.</w:t>
+      </w:r>
+    </w:p>
+    <w:p>
+      <w:pPr>
+        <w:keepNext/>
         <w:shd w:val="clear" w:color="auto" w:fill="FFFFFF"/>
         <w:suppressAutoHyphens w:val="0"/>
         <w:spacing w:line="240" w:lineRule="auto"/>
         <w:ind w:firstLine="706"/>
-        <w:rPr>
-          <w:rFonts w:ascii="Times New Roman" w:eastAsia="Times New Roman" w:hAnsi="Times New Roman"/>
-          <w:sz w:val="24"/>
-          <w:szCs w:val="24"/>
-          <w:lang w:val="en-US" w:eastAsia="pt-BR"/>
+      </w:pPr>
+      <w:r>
+        <w:rPr>
+          <w:noProof/>
+          <w:lang w:eastAsia="pt-BR"/>
+        </w:rPr>
+        <w:drawing>
+          <wp:inline distT="0" distB="0" distL="0" distR="0" wp14:anchorId="3126591F" wp14:editId="2735D095">
+            <wp:extent cx="4785995" cy="3764280"/>
+            <wp:effectExtent l="0" t="0" r="0" b="7620"/>
+            <wp:docPr id="1" name="Picture 1" descr="http://www.patricklamle.com/Tutorials/Decision%20tree%20python/entropy.jpg"/>
+            <wp:cNvGraphicFramePr>
+              <a:graphicFrameLocks xmlns:a="http://schemas.openxmlformats.org/drawingml/2006/main" noChangeAspect="1"/>
+            </wp:cNvGraphicFramePr>
+            <a:graphic xmlns:a="http://schemas.openxmlformats.org/drawingml/2006/main">
+              <a:graphicData uri="http://schemas.openxmlformats.org/drawingml/2006/picture">
+                <pic:pic xmlns:pic="http://schemas.openxmlformats.org/drawingml/2006/picture">
+                  <pic:nvPicPr>
+                    <pic:cNvPr id="0" name="Picture 1" descr="http://www.patricklamle.com/Tutorials/Decision%20tree%20python/entropy.jpg"/>
+                    <pic:cNvPicPr>
+                      <a:picLocks noChangeAspect="1" noChangeArrowheads="1"/>
+                    </pic:cNvPicPr>
+                  </pic:nvPicPr>
+                  <pic:blipFill>
+                    <a:blip r:embed="rId9">
+                      <a:extLst>
+                        <a:ext uri="{28A0092B-C50C-407E-A947-70E740481C1C}">
+                          <a14:useLocalDpi xmlns:a14="http://schemas.microsoft.com/office/drawing/2010/main" val="0"/>
+                        </a:ext>
+                      </a:extLst>
+                    </a:blip>
+                    <a:srcRect/>
+                    <a:stretch>
+                      <a:fillRect/>
+                    </a:stretch>
+                  </pic:blipFill>
+                  <pic:spPr bwMode="auto">
+                    <a:xfrm>
+                      <a:off x="0" y="0"/>
+                      <a:ext cx="4785995" cy="3764280"/>
+                    </a:xfrm>
+                    <a:prstGeom prst="rect">
+                      <a:avLst/>
+                    </a:prstGeom>
+                    <a:noFill/>
+                    <a:ln>
+                      <a:noFill/>
+                    </a:ln>
+                  </pic:spPr>
+                </pic:pic>
+              </a:graphicData>
+            </a:graphic>
+          </wp:inline>
+        </w:drawing>
+      </w:r>
+    </w:p>
+    <w:p>
+      <w:pPr>
+        <w:keepNext/>
+        <w:shd w:val="clear" w:color="auto" w:fill="FFFFFF"/>
+        <w:suppressAutoHyphens w:val="0"/>
+        <w:spacing w:after="240" w:line="240" w:lineRule="auto"/>
+        <w:ind w:left="1260" w:hanging="554"/>
+        <w:rPr>
+          <w:rFonts w:ascii="Times New Roman" w:hAnsi="Times New Roman"/>
+          <w:color w:val="000000" w:themeColor="text1"/>
+          <w:sz w:val="20"/>
+          <w:szCs w:val="20"/>
+        </w:rPr>
+      </w:pPr>
+      <w:r>
+        <w:rPr>
+          <w:rFonts w:ascii="Times New Roman" w:hAnsi="Times New Roman"/>
+          <w:color w:val="000000" w:themeColor="text1"/>
+          <w:sz w:val="20"/>
+          <w:szCs w:val="20"/>
+          <w:lang w:val="en-US"/>
+        </w:rPr>
+        <w:t xml:space="preserve">Fonte: </w:t>
+      </w:r>
+      <w:r>
+        <w:rPr>
+          <w:rFonts w:ascii="Times New Roman" w:hAnsi="Times New Roman"/>
+          <w:color w:val="000000" w:themeColor="text1"/>
+          <w:sz w:val="20"/>
+          <w:szCs w:val="20"/>
+          <w:lang w:val="en-US"/>
+        </w:rPr>
+        <w:t>PROVOST, Foster</w:t>
+      </w:r>
+      <w:r>
+        <w:rPr>
+          <w:rFonts w:ascii="Times New Roman" w:hAnsi="Times New Roman"/>
+          <w:color w:val="000000" w:themeColor="text1"/>
+          <w:sz w:val="20"/>
+          <w:szCs w:val="20"/>
+          <w:lang w:val="en-US"/>
+        </w:rPr>
+        <w:t xml:space="preserve">; </w:t>
+      </w:r>
+      <w:r>
+        <w:rPr>
+          <w:rFonts w:ascii="Times New Roman" w:hAnsi="Times New Roman"/>
+          <w:color w:val="000000" w:themeColor="text1"/>
+          <w:sz w:val="20"/>
+          <w:szCs w:val="20"/>
+          <w:lang w:val="en-US"/>
+        </w:rPr>
+        <w:t>FAWCETT, T</w:t>
+      </w:r>
+      <w:r>
+        <w:rPr>
+          <w:rFonts w:ascii="Times New Roman" w:hAnsi="Times New Roman"/>
+          <w:color w:val="000000" w:themeColor="text1"/>
+          <w:sz w:val="20"/>
+          <w:szCs w:val="20"/>
+          <w:lang w:val="en-US"/>
+        </w:rPr>
+        <w:t>om</w:t>
+      </w:r>
+      <w:r>
+        <w:rPr>
+          <w:rFonts w:ascii="Times New Roman" w:hAnsi="Times New Roman"/>
+          <w:color w:val="000000" w:themeColor="text1"/>
+          <w:sz w:val="20"/>
+          <w:szCs w:val="20"/>
+          <w:lang w:val="en-US"/>
+        </w:rPr>
+        <w:t xml:space="preserve">. </w:t>
+      </w:r>
+      <w:r>
+        <w:rPr>
+          <w:rFonts w:ascii="Times New Roman" w:hAnsi="Times New Roman"/>
+          <w:b/>
+          <w:color w:val="000000" w:themeColor="text1"/>
+          <w:sz w:val="20"/>
+          <w:szCs w:val="20"/>
+          <w:lang w:val="en-US"/>
+        </w:rPr>
+        <w:t>Data Science for Business</w:t>
+      </w:r>
+      <w:r>
+        <w:rPr>
+          <w:rFonts w:ascii="Times New Roman" w:hAnsi="Times New Roman"/>
+          <w:b/>
+          <w:color w:val="000000" w:themeColor="text1"/>
+          <w:sz w:val="20"/>
+          <w:szCs w:val="20"/>
+          <w:lang w:val="en-US"/>
+        </w:rPr>
+        <w:t xml:space="preserve"> – What You Need to Know About Data Mining and Data-Analytic Thinking.</w:t>
+      </w:r>
+      <w:r>
+        <w:rPr>
+          <w:rFonts w:ascii="Times New Roman" w:hAnsi="Times New Roman"/>
+          <w:color w:val="000000" w:themeColor="text1"/>
+          <w:sz w:val="20"/>
+          <w:szCs w:val="20"/>
+          <w:lang w:val="en-US"/>
+        </w:rPr>
+        <w:t xml:space="preserve"> </w:t>
+      </w:r>
+      <w:r>
+        <w:rPr>
+          <w:rFonts w:ascii="Times New Roman" w:hAnsi="Times New Roman"/>
+          <w:color w:val="000000" w:themeColor="text1"/>
+          <w:sz w:val="20"/>
+          <w:szCs w:val="20"/>
+        </w:rPr>
+        <w:t xml:space="preserve">Disponível em: </w:t>
+      </w:r>
+      <w:r>
+        <w:rPr>
+          <w:rFonts w:ascii="Times New Roman" w:hAnsi="Times New Roman"/>
+          <w:sz w:val="20"/>
+          <w:szCs w:val="20"/>
+        </w:rPr>
+        <w:t>&lt;</w:t>
+      </w:r>
+      <w:hyperlink r:id="rId10" w:history="1">
+        <w:r>
+          <w:rPr>
+            <w:rStyle w:val="Hyperlink"/>
+            <w:rFonts w:ascii="Times New Roman" w:hAnsi="Times New Roman"/>
+            <w:sz w:val="20"/>
+            <w:szCs w:val="20"/>
+          </w:rPr>
+          <w:t>https://goo.gl/jYuOCh</w:t>
+        </w:r>
+      </w:hyperlink>
+      <w:r>
+        <w:rPr>
+          <w:rFonts w:ascii="Times New Roman" w:hAnsi="Times New Roman"/>
+          <w:color w:val="000000" w:themeColor="text1"/>
+          <w:sz w:val="20"/>
+          <w:szCs w:val="20"/>
+        </w:rPr>
+        <w:t>&gt;</w:t>
+      </w:r>
+      <w:r>
+        <w:rPr>
+          <w:rFonts w:ascii="Times New Roman" w:hAnsi="Times New Roman"/>
+          <w:color w:val="000000" w:themeColor="text1"/>
+          <w:sz w:val="20"/>
+          <w:szCs w:val="20"/>
+        </w:rPr>
+        <w:t xml:space="preserve">. Acesso em: </w:t>
+      </w:r>
+      <w:r>
+        <w:rPr>
+          <w:rFonts w:ascii="Times New Roman" w:hAnsi="Times New Roman"/>
+          <w:color w:val="000000" w:themeColor="text1"/>
+          <w:sz w:val="20"/>
+          <w:szCs w:val="20"/>
+        </w:rPr>
+        <w:t>(...)</w:t>
+      </w:r>
+    </w:p>
+    <w:p>
+      <w:pPr>
+        <w:keepNext/>
+        <w:shd w:val="clear" w:color="auto" w:fill="FFFFFF"/>
+        <w:suppressAutoHyphens w:val="0"/>
+        <w:spacing w:line="240" w:lineRule="auto"/>
+        <w:ind w:left="1260" w:hanging="554"/>
+        <w:rPr>
+          <w:rFonts w:ascii="Times New Roman" w:hAnsi="Times New Roman"/>
+          <w:color w:val="000000" w:themeColor="text1"/>
+          <w:sz w:val="24"/>
+          <w:szCs w:val="24"/>
+        </w:rPr>
+      </w:pPr>
+      <w:r>
+        <w:rPr>
+          <w:rFonts w:ascii="Times New Roman" w:hAnsi="Times New Roman"/>
+          <w:color w:val="000000" w:themeColor="text1"/>
+          <w:sz w:val="24"/>
+          <w:szCs w:val="24"/>
+        </w:rPr>
+        <w:t>Onde</w:t>
+      </w:r>
+      <w:r>
+        <w:rPr>
+          <w:rFonts w:ascii="Times New Roman" w:hAnsi="Times New Roman"/>
+          <w:color w:val="000000" w:themeColor="text1"/>
+          <w:sz w:val="24"/>
+          <w:szCs w:val="24"/>
+        </w:rPr>
+        <w:t>:</w:t>
+      </w:r>
+    </w:p>
+    <w:p>
+      <w:pPr>
+        <w:pStyle w:val="ListParagraph"/>
+        <w:keepNext/>
+        <w:numPr>
+          <w:ilvl w:val="0"/>
+          <w:numId w:val="18"/>
+        </w:numPr>
+        <w:shd w:val="clear" w:color="auto" w:fill="FFFFFF"/>
+        <w:suppressAutoHyphens w:val="0"/>
+        <w:spacing w:line="240" w:lineRule="auto"/>
+        <w:rPr>
+          <w:rFonts w:ascii="Times New Roman" w:hAnsi="Times New Roman"/>
+          <w:color w:val="000000" w:themeColor="text1"/>
+          <w:sz w:val="24"/>
+          <w:szCs w:val="24"/>
+        </w:rPr>
+      </w:pPr>
+      <w:r>
+        <w:rPr>
+          <w:rFonts w:ascii="Times New Roman" w:hAnsi="Times New Roman"/>
+          <w:color w:val="000000" w:themeColor="text1"/>
+          <w:sz w:val="24"/>
+          <w:szCs w:val="24"/>
+        </w:rPr>
+        <w:t>S é o conjunto de exemplo de treino;</w:t>
+      </w:r>
+    </w:p>
+    <w:p>
+      <w:pPr>
+        <w:pStyle w:val="ListParagraph"/>
+        <w:keepNext/>
+        <w:numPr>
+          <w:ilvl w:val="0"/>
+          <w:numId w:val="18"/>
+        </w:numPr>
+        <w:shd w:val="clear" w:color="auto" w:fill="FFFFFF"/>
+        <w:suppressAutoHyphens w:val="0"/>
+        <w:spacing w:line="240" w:lineRule="auto"/>
+        <w:rPr>
+          <w:rFonts w:ascii="Times New Roman" w:hAnsi="Times New Roman"/>
+          <w:color w:val="000000" w:themeColor="text1"/>
+          <w:sz w:val="24"/>
+          <w:szCs w:val="24"/>
+        </w:rPr>
+      </w:pPr>
+      <m:oMath>
+        <m:sSub>
+          <m:sSubPr>
+            <m:ctrlPr>
+              <w:rPr>
+                <w:rFonts w:ascii="Cambria Math" w:hAnsi="Cambria Math"/>
+                <w:i/>
+                <w:color w:val="000000" w:themeColor="text1"/>
+                <w:sz w:val="24"/>
+                <w:szCs w:val="24"/>
+              </w:rPr>
+            </m:ctrlPr>
+          </m:sSubPr>
+          <m:e>
+            <m:r>
+              <w:rPr>
+                <w:rFonts w:ascii="Cambria Math" w:hAnsi="Cambria Math"/>
+                <w:color w:val="000000" w:themeColor="text1"/>
+                <w:sz w:val="24"/>
+                <w:szCs w:val="24"/>
+              </w:rPr>
+              <m:t>p</m:t>
+            </m:r>
+          </m:e>
+          <m:sub>
+            <m:r>
+              <w:rPr>
+                <w:rFonts w:ascii="Cambria Math" w:hAnsi="Cambria Math"/>
+                <w:color w:val="000000" w:themeColor="text1"/>
+                <w:sz w:val="24"/>
+                <w:szCs w:val="24"/>
+              </w:rPr>
+              <m:t>+</m:t>
+            </m:r>
+          </m:sub>
+        </m:sSub>
+      </m:oMath>
+      <w:r>
+        <w:rPr>
+          <w:rFonts w:ascii="Times New Roman" w:hAnsi="Times New Roman"/>
+          <w:color w:val="000000" w:themeColor="text1"/>
+          <w:sz w:val="24"/>
+          <w:szCs w:val="24"/>
+        </w:rPr>
+        <w:t xml:space="preserve"> </w:t>
+      </w:r>
+      <w:proofErr w:type="gramStart"/>
+      <w:r>
+        <w:rPr>
+          <w:rFonts w:ascii="Times New Roman" w:hAnsi="Times New Roman"/>
+          <w:color w:val="000000" w:themeColor="text1"/>
+          <w:sz w:val="24"/>
+          <w:szCs w:val="24"/>
+        </w:rPr>
+        <w:t>é</w:t>
+      </w:r>
+      <w:proofErr w:type="gramEnd"/>
+      <w:r>
+        <w:rPr>
+          <w:rFonts w:ascii="Times New Roman" w:hAnsi="Times New Roman"/>
+          <w:color w:val="000000" w:themeColor="text1"/>
+          <w:sz w:val="24"/>
+          <w:szCs w:val="24"/>
+        </w:rPr>
+        <w:t xml:space="preserve"> a porção de exemplos positivos;</w:t>
+      </w:r>
+    </w:p>
+    <w:p>
+      <w:pPr>
+        <w:pStyle w:val="ListParagraph"/>
+        <w:keepNext/>
+        <w:numPr>
+          <w:ilvl w:val="0"/>
+          <w:numId w:val="18"/>
+        </w:numPr>
+        <w:shd w:val="clear" w:color="auto" w:fill="FFFFFF"/>
+        <w:suppressAutoHyphens w:val="0"/>
+        <w:spacing w:line="240" w:lineRule="auto"/>
+        <w:rPr>
+          <w:rFonts w:ascii="Times New Roman" w:hAnsi="Times New Roman"/>
+          <w:color w:val="000000" w:themeColor="text1"/>
+          <w:sz w:val="24"/>
+          <w:szCs w:val="24"/>
+        </w:rPr>
+      </w:pPr>
+      <m:oMath>
+        <m:sSub>
+          <m:sSubPr>
+            <m:ctrlPr>
+              <w:rPr>
+                <w:rFonts w:ascii="Cambria Math" w:hAnsi="Cambria Math"/>
+                <w:i/>
+                <w:color w:val="000000" w:themeColor="text1"/>
+                <w:sz w:val="24"/>
+                <w:szCs w:val="24"/>
+              </w:rPr>
+            </m:ctrlPr>
+          </m:sSubPr>
+          <m:e>
+            <m:r>
+              <w:rPr>
+                <w:rFonts w:ascii="Cambria Math" w:hAnsi="Cambria Math"/>
+                <w:color w:val="000000" w:themeColor="text1"/>
+                <w:sz w:val="24"/>
+                <w:szCs w:val="24"/>
+              </w:rPr>
+              <m:t>p</m:t>
+            </m:r>
+          </m:e>
+          <m:sub>
+            <m:r>
+              <w:rPr>
+                <w:rFonts w:ascii="Cambria Math" w:hAnsi="Cambria Math"/>
+                <w:color w:val="000000" w:themeColor="text1"/>
+                <w:sz w:val="24"/>
+                <w:szCs w:val="24"/>
+              </w:rPr>
+              <m:t>-</m:t>
+            </m:r>
+          </m:sub>
+        </m:sSub>
+      </m:oMath>
+      <w:r>
+        <w:rPr>
+          <w:rFonts w:ascii="Times New Roman" w:hAnsi="Times New Roman"/>
+          <w:color w:val="000000" w:themeColor="text1"/>
+          <w:sz w:val="24"/>
+          <w:szCs w:val="24"/>
+        </w:rPr>
+        <w:t xml:space="preserve"> </w:t>
+      </w:r>
+      <w:proofErr w:type="gramStart"/>
+      <w:r>
+        <w:rPr>
+          <w:rFonts w:ascii="Times New Roman" w:hAnsi="Times New Roman"/>
+          <w:color w:val="000000" w:themeColor="text1"/>
+          <w:sz w:val="24"/>
+          <w:szCs w:val="24"/>
+        </w:rPr>
+        <w:t>é</w:t>
+      </w:r>
+      <w:proofErr w:type="gramEnd"/>
+      <w:r>
+        <w:rPr>
+          <w:rFonts w:ascii="Times New Roman" w:hAnsi="Times New Roman"/>
+          <w:color w:val="000000" w:themeColor="text1"/>
+          <w:sz w:val="24"/>
+          <w:szCs w:val="24"/>
+        </w:rPr>
+        <w:t xml:space="preserve"> a porção de exemplos negativos;</w:t>
+      </w:r>
+    </w:p>
+    <w:p>
+      <w:pPr>
+        <w:pStyle w:val="ListParagraph"/>
+        <w:keepNext/>
+        <w:numPr>
+          <w:ilvl w:val="0"/>
+          <w:numId w:val="18"/>
+        </w:numPr>
+        <w:shd w:val="clear" w:color="auto" w:fill="FFFFFF"/>
+        <w:suppressAutoHyphens w:val="0"/>
+        <w:spacing w:line="240" w:lineRule="auto"/>
+        <w:rPr>
+          <w:rFonts w:ascii="Times New Roman" w:hAnsi="Times New Roman"/>
+          <w:color w:val="000000" w:themeColor="text1"/>
+          <w:sz w:val="24"/>
+          <w:szCs w:val="24"/>
+        </w:rPr>
+      </w:pPr>
+      <w:r>
+        <w:rPr>
+          <w:rFonts w:ascii="Times New Roman" w:hAnsi="Times New Roman"/>
+          <w:color w:val="000000" w:themeColor="text1"/>
+          <w:sz w:val="24"/>
+          <w:szCs w:val="24"/>
+        </w:rPr>
+        <w:t>A entropia é dada pelo desdobramento da Equação 1</w:t>
+      </w:r>
+      <w:bookmarkStart w:id="6" w:name="_GoBack"/>
+      <w:bookmarkEnd w:id="6"/>
+    </w:p>
+    <w:p>
+      <w:pPr>
+        <w:pStyle w:val="ListParagraph"/>
+        <w:keepNext/>
+        <w:shd w:val="clear" w:color="auto" w:fill="FFFFFF"/>
+        <w:suppressAutoHyphens w:val="0"/>
+        <w:spacing w:line="240" w:lineRule="auto"/>
+        <w:ind w:left="1428"/>
+        <w:rPr>
+          <w:rFonts w:ascii="Times New Roman" w:hAnsi="Times New Roman"/>
+          <w:color w:val="000000" w:themeColor="text1"/>
+          <w:sz w:val="24"/>
+          <w:szCs w:val="24"/>
+        </w:rPr>
+      </w:pPr>
+    </w:p>
+    <w:p>
+      <w:pPr>
+        <w:pStyle w:val="ListParagraph"/>
+        <w:shd w:val="clear" w:color="auto" w:fill="FFFFFF"/>
+        <w:suppressAutoHyphens w:val="0"/>
+        <w:spacing w:after="240" w:line="240" w:lineRule="auto"/>
+        <w:ind w:left="1428"/>
+        <w:rPr>
+          <w:rFonts w:ascii="Times New Roman" w:eastAsia="Times New Roman" w:hAnsi="Times New Roman"/>
+          <w:b/>
+          <w:sz w:val="28"/>
+          <w:szCs w:val="28"/>
+          <w:lang w:eastAsia="pt-BR"/>
+        </w:rPr>
+      </w:pPr>
+      <m:oMathPara>
+        <m:oMathParaPr>
+          <m:jc m:val="left"/>
+        </m:oMathParaPr>
+        <m:oMath>
+          <m:r>
+            <m:rPr>
+              <m:sty m:val="bi"/>
+            </m:rPr>
+            <w:rPr>
+              <w:rFonts w:ascii="Cambria Math" w:eastAsia="Times New Roman" w:hAnsi="Cambria Math"/>
+              <w:sz w:val="28"/>
+              <w:szCs w:val="28"/>
+              <w:lang w:eastAsia="pt-BR"/>
+            </w:rPr>
+            <m:t>Entropy</m:t>
+          </m:r>
+          <m:d>
+            <m:dPr>
+              <m:ctrlPr>
+                <w:rPr>
+                  <w:rFonts w:ascii="Cambria Math" w:eastAsia="Times New Roman" w:hAnsi="Cambria Math"/>
+                  <w:b/>
+                  <w:i/>
+                  <w:sz w:val="28"/>
+                  <w:szCs w:val="28"/>
+                  <w:lang w:eastAsia="pt-BR"/>
+                </w:rPr>
+              </m:ctrlPr>
+            </m:dPr>
+            <m:e>
+              <m:r>
+                <m:rPr>
+                  <m:sty m:val="bi"/>
+                </m:rPr>
+                <w:rPr>
+                  <w:rFonts w:ascii="Cambria Math" w:eastAsia="Times New Roman" w:hAnsi="Cambria Math"/>
+                  <w:sz w:val="28"/>
+                  <w:szCs w:val="28"/>
+                  <w:lang w:eastAsia="pt-BR"/>
+                </w:rPr>
+                <m:t>S</m:t>
+              </m:r>
+            </m:e>
+          </m:d>
+          <m:r>
+            <m:rPr>
+              <m:sty m:val="bi"/>
+            </m:rPr>
+            <w:rPr>
+              <w:rFonts w:ascii="Cambria Math" w:eastAsia="Times New Roman" w:hAnsi="Cambria Math"/>
+              <w:sz w:val="28"/>
+              <w:szCs w:val="28"/>
+              <w:lang w:eastAsia="pt-BR"/>
+            </w:rPr>
+            <m:t xml:space="preserve">= </m:t>
+          </m:r>
+          <m:r>
+            <m:rPr>
+              <m:sty m:val="bi"/>
+            </m:rPr>
+            <w:rPr>
+              <w:rFonts w:ascii="Cambria Math" w:eastAsia="Times New Roman" w:hAnsi="Cambria Math"/>
+              <w:sz w:val="28"/>
+              <w:szCs w:val="28"/>
+              <w:lang w:eastAsia="pt-BR"/>
+            </w:rPr>
+            <m:t xml:space="preserve">- </m:t>
+          </m:r>
+          <m:sSub>
+            <m:sSubPr>
+              <m:ctrlPr>
+                <w:rPr>
+                  <w:rFonts w:ascii="Cambria Math" w:eastAsia="Times New Roman" w:hAnsi="Cambria Math"/>
+                  <w:b/>
+                  <w:i/>
+                  <w:sz w:val="28"/>
+                  <w:szCs w:val="28"/>
+                  <w:lang w:eastAsia="pt-BR"/>
+                </w:rPr>
+              </m:ctrlPr>
+            </m:sSubPr>
+            <m:e>
+              <m:r>
+                <m:rPr>
+                  <m:sty m:val="bi"/>
+                </m:rPr>
+                <w:rPr>
+                  <w:rFonts w:ascii="Cambria Math" w:eastAsia="Times New Roman" w:hAnsi="Cambria Math"/>
+                  <w:sz w:val="28"/>
+                  <w:szCs w:val="28"/>
+                  <w:lang w:eastAsia="pt-BR"/>
+                </w:rPr>
+                <m:t>p</m:t>
+              </m:r>
+            </m:e>
+            <m:sub>
+              <m:r>
+                <m:rPr>
+                  <m:sty m:val="bi"/>
+                </m:rPr>
+                <w:rPr>
+                  <w:rFonts w:ascii="Cambria Math" w:eastAsia="Times New Roman" w:hAnsi="Cambria Math"/>
+                  <w:sz w:val="28"/>
+                  <w:szCs w:val="28"/>
+                  <w:lang w:eastAsia="pt-BR"/>
+                </w:rPr>
+                <m:t>+</m:t>
+              </m:r>
+            </m:sub>
+          </m:sSub>
+          <m:r>
+            <m:rPr>
+              <m:sty m:val="bi"/>
+            </m:rPr>
+            <w:rPr>
+              <w:rFonts w:ascii="Cambria Math" w:eastAsia="Times New Roman" w:hAnsi="Cambria Math"/>
+              <w:sz w:val="28"/>
+              <w:szCs w:val="28"/>
+              <w:lang w:eastAsia="pt-BR"/>
+            </w:rPr>
+            <m:t xml:space="preserve"> </m:t>
+          </m:r>
+          <m:sSub>
+            <m:sSubPr>
+              <m:ctrlPr>
+                <w:rPr>
+                  <w:rFonts w:ascii="Cambria Math" w:eastAsia="Times New Roman" w:hAnsi="Cambria Math"/>
+                  <w:b/>
+                  <w:i/>
+                  <w:sz w:val="28"/>
+                  <w:szCs w:val="28"/>
+                  <w:lang w:eastAsia="pt-BR"/>
+                </w:rPr>
+              </m:ctrlPr>
+            </m:sSubPr>
+            <m:e>
+              <m:r>
+                <m:rPr>
+                  <m:sty m:val="bi"/>
+                </m:rPr>
+                <w:rPr>
+                  <w:rFonts w:ascii="Cambria Math" w:eastAsia="Times New Roman" w:hAnsi="Cambria Math"/>
+                  <w:sz w:val="28"/>
+                  <w:szCs w:val="28"/>
+                  <w:lang w:eastAsia="pt-BR"/>
+                </w:rPr>
+                <m:t>log</m:t>
+              </m:r>
+            </m:e>
+            <m:sub>
+              <m:r>
+                <m:rPr>
+                  <m:sty m:val="bi"/>
+                </m:rPr>
+                <w:rPr>
+                  <w:rFonts w:ascii="Cambria Math" w:eastAsia="Times New Roman" w:hAnsi="Cambria Math"/>
+                  <w:sz w:val="28"/>
+                  <w:szCs w:val="28"/>
+                  <w:lang w:eastAsia="pt-BR"/>
+                </w:rPr>
+                <m:t>2</m:t>
+              </m:r>
+            </m:sub>
+          </m:sSub>
+          <m:r>
+            <m:rPr>
+              <m:sty m:val="bi"/>
+            </m:rPr>
+            <w:rPr>
+              <w:rFonts w:ascii="Cambria Math" w:eastAsia="Times New Roman" w:hAnsi="Cambria Math"/>
+              <w:sz w:val="28"/>
+              <w:szCs w:val="28"/>
+              <w:lang w:eastAsia="pt-BR"/>
+            </w:rPr>
+            <m:t xml:space="preserve"> </m:t>
+          </m:r>
+          <m:sSub>
+            <m:sSubPr>
+              <m:ctrlPr>
+                <w:rPr>
+                  <w:rFonts w:ascii="Cambria Math" w:eastAsia="Times New Roman" w:hAnsi="Cambria Math"/>
+                  <w:b/>
+                  <w:i/>
+                  <w:sz w:val="28"/>
+                  <w:szCs w:val="28"/>
+                  <w:lang w:eastAsia="pt-BR"/>
+                </w:rPr>
+              </m:ctrlPr>
+            </m:sSubPr>
+            <m:e>
+              <m:r>
+                <m:rPr>
+                  <m:sty m:val="bi"/>
+                </m:rPr>
+                <w:rPr>
+                  <w:rFonts w:ascii="Cambria Math" w:eastAsia="Times New Roman" w:hAnsi="Cambria Math"/>
+                  <w:sz w:val="28"/>
+                  <w:szCs w:val="28"/>
+                  <w:lang w:eastAsia="pt-BR"/>
+                </w:rPr>
+                <m:t>p</m:t>
+              </m:r>
+            </m:e>
+            <m:sub>
+              <m:r>
+                <m:rPr>
+                  <m:sty m:val="bi"/>
+                </m:rPr>
+                <w:rPr>
+                  <w:rFonts w:ascii="Cambria Math" w:eastAsia="Times New Roman" w:hAnsi="Cambria Math"/>
+                  <w:sz w:val="28"/>
+                  <w:szCs w:val="28"/>
+                  <w:lang w:eastAsia="pt-BR"/>
+                </w:rPr>
+                <m:t>+</m:t>
+              </m:r>
+            </m:sub>
+          </m:sSub>
+          <m:r>
+            <m:rPr>
+              <m:sty m:val="bi"/>
+            </m:rPr>
+            <w:rPr>
+              <w:rFonts w:ascii="Cambria Math" w:eastAsia="Times New Roman" w:hAnsi="Cambria Math"/>
+              <w:sz w:val="28"/>
+              <w:szCs w:val="28"/>
+              <w:lang w:eastAsia="pt-BR"/>
+            </w:rPr>
+            <m:t>-</m:t>
+          </m:r>
+          <m:r>
+            <m:rPr>
+              <m:sty m:val="bi"/>
+            </m:rPr>
+            <w:rPr>
+              <w:rFonts w:ascii="Cambria Math" w:eastAsia="Times New Roman" w:hAnsi="Cambria Math"/>
+              <w:sz w:val="28"/>
+              <w:szCs w:val="28"/>
+              <w:lang w:eastAsia="pt-BR"/>
+            </w:rPr>
+            <m:t xml:space="preserve"> </m:t>
+          </m:r>
+          <m:sSub>
+            <m:sSubPr>
+              <m:ctrlPr>
+                <w:rPr>
+                  <w:rFonts w:ascii="Cambria Math" w:eastAsia="Times New Roman" w:hAnsi="Cambria Math"/>
+                  <w:b/>
+                  <w:i/>
+                  <w:sz w:val="28"/>
+                  <w:szCs w:val="28"/>
+                  <w:lang w:eastAsia="pt-BR"/>
+                </w:rPr>
+              </m:ctrlPr>
+            </m:sSubPr>
+            <m:e>
+              <m:r>
+                <m:rPr>
+                  <m:sty m:val="bi"/>
+                </m:rPr>
+                <w:rPr>
+                  <w:rFonts w:ascii="Cambria Math" w:eastAsia="Times New Roman" w:hAnsi="Cambria Math"/>
+                  <w:sz w:val="28"/>
+                  <w:szCs w:val="28"/>
+                  <w:lang w:eastAsia="pt-BR"/>
+                </w:rPr>
+                <m:t>p</m:t>
+              </m:r>
+            </m:e>
+            <m:sub>
+              <m:r>
+                <m:rPr>
+                  <m:sty m:val="bi"/>
+                </m:rPr>
+                <w:rPr>
+                  <w:rFonts w:ascii="Cambria Math" w:eastAsia="Times New Roman" w:hAnsi="Cambria Math"/>
+                  <w:sz w:val="28"/>
+                  <w:szCs w:val="28"/>
+                  <w:lang w:eastAsia="pt-BR"/>
+                </w:rPr>
+                <m:t>-</m:t>
+              </m:r>
+            </m:sub>
+          </m:sSub>
+          <m:r>
+            <m:rPr>
+              <m:sty m:val="bi"/>
+            </m:rPr>
+            <w:rPr>
+              <w:rFonts w:ascii="Cambria Math" w:eastAsia="Times New Roman" w:hAnsi="Cambria Math"/>
+              <w:sz w:val="28"/>
+              <w:szCs w:val="28"/>
+              <w:lang w:eastAsia="pt-BR"/>
+            </w:rPr>
+            <m:t xml:space="preserve"> </m:t>
+          </m:r>
+          <m:sSub>
+            <m:sSubPr>
+              <m:ctrlPr>
+                <w:rPr>
+                  <w:rFonts w:ascii="Cambria Math" w:eastAsia="Times New Roman" w:hAnsi="Cambria Math"/>
+                  <w:b/>
+                  <w:i/>
+                  <w:sz w:val="28"/>
+                  <w:szCs w:val="28"/>
+                  <w:lang w:eastAsia="pt-BR"/>
+                </w:rPr>
+              </m:ctrlPr>
+            </m:sSubPr>
+            <m:e>
+              <m:r>
+                <m:rPr>
+                  <m:sty m:val="bi"/>
+                </m:rPr>
+                <w:rPr>
+                  <w:rFonts w:ascii="Cambria Math" w:eastAsia="Times New Roman" w:hAnsi="Cambria Math"/>
+                  <w:sz w:val="28"/>
+                  <w:szCs w:val="28"/>
+                  <w:lang w:eastAsia="pt-BR"/>
+                </w:rPr>
+                <m:t>log</m:t>
+              </m:r>
+            </m:e>
+            <m:sub>
+              <m:r>
+                <m:rPr>
+                  <m:sty m:val="bi"/>
+                </m:rPr>
+                <w:rPr>
+                  <w:rFonts w:ascii="Cambria Math" w:eastAsia="Times New Roman" w:hAnsi="Cambria Math"/>
+                  <w:sz w:val="28"/>
+                  <w:szCs w:val="28"/>
+                  <w:lang w:eastAsia="pt-BR"/>
+                </w:rPr>
+                <m:t>2</m:t>
+              </m:r>
+            </m:sub>
+          </m:sSub>
+          <m:r>
+            <m:rPr>
+              <m:sty m:val="bi"/>
+            </m:rPr>
+            <w:rPr>
+              <w:rFonts w:ascii="Cambria Math" w:eastAsia="Times New Roman" w:hAnsi="Cambria Math"/>
+              <w:sz w:val="28"/>
+              <w:szCs w:val="28"/>
+              <w:lang w:eastAsia="pt-BR"/>
+            </w:rPr>
+            <m:t xml:space="preserve"> </m:t>
+          </m:r>
+          <m:sSub>
+            <m:sSubPr>
+              <m:ctrlPr>
+                <w:rPr>
+                  <w:rFonts w:ascii="Cambria Math" w:eastAsia="Times New Roman" w:hAnsi="Cambria Math"/>
+                  <w:b/>
+                  <w:i/>
+                  <w:sz w:val="28"/>
+                  <w:szCs w:val="28"/>
+                  <w:lang w:eastAsia="pt-BR"/>
+                </w:rPr>
+              </m:ctrlPr>
+            </m:sSubPr>
+            <m:e>
+              <m:r>
+                <m:rPr>
+                  <m:sty m:val="bi"/>
+                </m:rPr>
+                <w:rPr>
+                  <w:rFonts w:ascii="Cambria Math" w:eastAsia="Times New Roman" w:hAnsi="Cambria Math"/>
+                  <w:sz w:val="28"/>
+                  <w:szCs w:val="28"/>
+                  <w:lang w:eastAsia="pt-BR"/>
+                </w:rPr>
+                <m:t>p</m:t>
+              </m:r>
+            </m:e>
+            <m:sub>
+              <m:r>
+                <m:rPr>
+                  <m:sty m:val="bi"/>
+                </m:rPr>
+                <w:rPr>
+                  <w:rFonts w:ascii="Cambria Math" w:eastAsia="Times New Roman" w:hAnsi="Cambria Math"/>
+                  <w:sz w:val="28"/>
+                  <w:szCs w:val="28"/>
+                  <w:lang w:eastAsia="pt-BR"/>
+                </w:rPr>
+                <m:t>-</m:t>
+              </m:r>
+            </m:sub>
+          </m:sSub>
+        </m:oMath>
+      </m:oMathPara>
+    </w:p>
+    <w:p>
+      <w:pPr>
+        <w:pStyle w:val="ListParagraph"/>
+        <w:shd w:val="clear" w:color="auto" w:fill="FFFFFF"/>
+        <w:suppressAutoHyphens w:val="0"/>
+        <w:spacing w:after="240" w:line="240" w:lineRule="auto"/>
+        <w:ind w:left="1428"/>
+        <w:rPr>
+          <w:rFonts w:ascii="Times New Roman" w:eastAsia="Times New Roman" w:hAnsi="Times New Roman"/>
+          <w:b/>
+          <w:sz w:val="28"/>
+          <w:szCs w:val="28"/>
+          <w:lang w:eastAsia="pt-BR"/>
+        </w:rPr>
+      </w:pPr>
+    </w:p>
+    <w:p>
+      <w:pPr>
+        <w:pStyle w:val="ListParagraph"/>
+        <w:shd w:val="clear" w:color="auto" w:fill="FFFFFF"/>
+        <w:suppressAutoHyphens w:val="0"/>
+        <w:spacing w:after="240" w:line="240" w:lineRule="auto"/>
+        <w:ind w:left="1428"/>
+        <w:rPr>
+          <w:rFonts w:ascii="Times New Roman" w:eastAsia="Times New Roman" w:hAnsi="Times New Roman"/>
+          <w:b/>
+          <w:sz w:val="28"/>
+          <w:szCs w:val="28"/>
+          <w:lang w:eastAsia="pt-BR"/>
+        </w:rPr>
+      </w:pPr>
+    </w:p>
+    <w:p>
+      <w:pPr>
+        <w:pStyle w:val="ListParagraph"/>
+        <w:numPr>
+          <w:ilvl w:val="2"/>
+          <w:numId w:val="14"/>
+        </w:numPr>
+        <w:jc w:val="both"/>
+        <w:outlineLvl w:val="2"/>
+        <w:rPr>
+          <w:rFonts w:ascii="Times New Roman" w:hAnsi="Times New Roman"/>
+          <w:b/>
+          <w:sz w:val="24"/>
+          <w:szCs w:val="24"/>
+        </w:rPr>
+      </w:pPr>
+      <w:r>
+        <w:rPr>
+          <w:rFonts w:ascii="Times New Roman" w:hAnsi="Times New Roman"/>
+          <w:b/>
+          <w:sz w:val="24"/>
+          <w:szCs w:val="24"/>
+        </w:rPr>
+        <w:lastRenderedPageBreak/>
+        <w:t>Ganho</w:t>
+      </w:r>
+    </w:p>
+    <w:p>
+      <w:pPr>
+        <w:shd w:val="clear" w:color="auto" w:fill="FFFFFF"/>
+        <w:suppressAutoHyphens w:val="0"/>
+        <w:spacing w:line="240" w:lineRule="auto"/>
+        <w:ind w:firstLine="706"/>
+        <w:jc w:val="both"/>
+        <w:rPr>
+          <w:rFonts w:ascii="Times New Roman" w:eastAsia="Times New Roman" w:hAnsi="Times New Roman"/>
+          <w:sz w:val="24"/>
+          <w:szCs w:val="24"/>
+          <w:lang w:eastAsia="pt-BR"/>
+        </w:rPr>
+      </w:pPr>
+      <w:r>
+        <w:rPr>
+          <w:rFonts w:ascii="Times New Roman" w:eastAsia="Times New Roman" w:hAnsi="Times New Roman"/>
+          <w:sz w:val="24"/>
+          <w:szCs w:val="24"/>
+          <w:lang w:eastAsia="pt-BR"/>
+        </w:rPr>
+        <w:t>O ganho é definido pela redução da entropia.</w:t>
+      </w:r>
+    </w:p>
+    <w:p>
+      <w:pPr>
+        <w:pStyle w:val="ListParagraph"/>
+        <w:numPr>
+          <w:ilvl w:val="1"/>
+          <w:numId w:val="13"/>
+        </w:numPr>
+        <w:spacing w:before="240" w:after="240"/>
+        <w:jc w:val="both"/>
+        <w:outlineLvl w:val="1"/>
+        <w:rPr>
+          <w:rFonts w:ascii="Times New Roman" w:hAnsi="Times New Roman"/>
+          <w:b/>
+          <w:sz w:val="24"/>
+          <w:szCs w:val="24"/>
+        </w:rPr>
+      </w:pPr>
+      <w:bookmarkStart w:id="7" w:name="_Toc461806112"/>
+      <w:r>
+        <w:rPr>
+          <w:rFonts w:ascii="Times New Roman" w:hAnsi="Times New Roman"/>
+          <w:b/>
+          <w:sz w:val="24"/>
+          <w:szCs w:val="24"/>
+        </w:rPr>
+        <w:t>Métodos Baseados em Regra</w:t>
+      </w:r>
+      <w:bookmarkEnd w:id="7"/>
+    </w:p>
+    <w:p>
+      <w:pPr>
+        <w:pStyle w:val="ListParagraph"/>
+        <w:numPr>
+          <w:ilvl w:val="1"/>
+          <w:numId w:val="13"/>
+        </w:numPr>
+        <w:spacing w:after="240"/>
+        <w:jc w:val="both"/>
+        <w:outlineLvl w:val="1"/>
+        <w:rPr>
+          <w:rFonts w:ascii="Times New Roman" w:hAnsi="Times New Roman"/>
+          <w:b/>
+          <w:sz w:val="24"/>
+          <w:szCs w:val="24"/>
+        </w:rPr>
+      </w:pPr>
+      <w:bookmarkStart w:id="8" w:name="_Toc461806113"/>
+      <w:r>
+        <w:rPr>
+          <w:rFonts w:ascii="Times New Roman" w:hAnsi="Times New Roman"/>
+          <w:b/>
+          <w:sz w:val="24"/>
+          <w:szCs w:val="24"/>
+        </w:rPr>
+        <w:t>Métodos Probabilísticos</w:t>
+      </w:r>
+      <w:bookmarkEnd w:id="8"/>
+    </w:p>
+    <w:p>
+      <w:pPr>
+        <w:pStyle w:val="ListParagraph"/>
+        <w:numPr>
+          <w:ilvl w:val="1"/>
+          <w:numId w:val="13"/>
+        </w:numPr>
+        <w:spacing w:after="240"/>
+        <w:jc w:val="both"/>
+        <w:outlineLvl w:val="1"/>
+        <w:rPr>
+          <w:rFonts w:ascii="Times New Roman" w:hAnsi="Times New Roman"/>
+          <w:b/>
+          <w:sz w:val="24"/>
+          <w:szCs w:val="24"/>
+        </w:rPr>
+      </w:pPr>
+      <w:bookmarkStart w:id="9" w:name="_Toc461806114"/>
+      <w:r>
+        <w:rPr>
+          <w:rFonts w:ascii="Times New Roman" w:hAnsi="Times New Roman"/>
+          <w:b/>
+          <w:sz w:val="24"/>
+          <w:szCs w:val="24"/>
+        </w:rPr>
+        <w:t>Métodos SVM</w:t>
+      </w:r>
+      <w:bookmarkEnd w:id="9"/>
+    </w:p>
+    <w:p>
+      <w:pPr>
+        <w:pStyle w:val="ListParagraph"/>
+        <w:numPr>
+          <w:ilvl w:val="1"/>
+          <w:numId w:val="13"/>
+        </w:numPr>
+        <w:spacing w:after="240"/>
+        <w:jc w:val="both"/>
+        <w:outlineLvl w:val="1"/>
+        <w:rPr>
+          <w:rFonts w:ascii="Times New Roman" w:hAnsi="Times New Roman"/>
+          <w:b/>
+          <w:sz w:val="24"/>
+          <w:szCs w:val="24"/>
+        </w:rPr>
+      </w:pPr>
+      <w:bookmarkStart w:id="10" w:name="_Toc461806115"/>
+      <w:r>
+        <w:rPr>
+          <w:rFonts w:ascii="Times New Roman" w:hAnsi="Times New Roman"/>
+          <w:b/>
+          <w:sz w:val="24"/>
+          <w:szCs w:val="24"/>
+        </w:rPr>
+        <w:t>Métodos Baseados em Instancia</w:t>
+      </w:r>
+      <w:bookmarkEnd w:id="10"/>
+    </w:p>
+    <w:p>
+      <w:pPr>
+        <w:pStyle w:val="ListParagraph"/>
+        <w:numPr>
+          <w:ilvl w:val="1"/>
+          <w:numId w:val="13"/>
+        </w:numPr>
+        <w:spacing w:after="240"/>
+        <w:jc w:val="both"/>
+        <w:outlineLvl w:val="1"/>
+        <w:rPr>
+          <w:rFonts w:ascii="Times New Roman" w:hAnsi="Times New Roman"/>
+          <w:b/>
+          <w:sz w:val="24"/>
+          <w:szCs w:val="24"/>
+        </w:rPr>
+      </w:pPr>
+      <w:bookmarkStart w:id="11" w:name="_Toc461806116"/>
+      <w:r>
+        <w:rPr>
+          <w:rFonts w:ascii="Times New Roman" w:hAnsi="Times New Roman"/>
+          <w:b/>
+          <w:sz w:val="24"/>
+          <w:szCs w:val="24"/>
+        </w:rPr>
+        <w:t>Redes Neurais</w:t>
+      </w:r>
+      <w:bookmarkEnd w:id="11"/>
+    </w:p>
+    <w:p>
+      <w:pPr>
+        <w:shd w:val="clear" w:color="auto" w:fill="FFFFFF"/>
+        <w:suppressAutoHyphens w:val="0"/>
+        <w:spacing w:line="240" w:lineRule="auto"/>
+        <w:ind w:firstLine="706"/>
+        <w:rPr>
+          <w:rFonts w:ascii="Times New Roman" w:eastAsia="Times New Roman" w:hAnsi="Times New Roman"/>
+          <w:sz w:val="24"/>
+          <w:szCs w:val="24"/>
+          <w:lang w:eastAsia="pt-BR"/>
+        </w:rPr>
+      </w:pPr>
+    </w:p>
+    <w:p>
+      <w:pPr>
+        <w:shd w:val="clear" w:color="auto" w:fill="FFFFFF"/>
+        <w:suppressAutoHyphens w:val="0"/>
+        <w:spacing w:line="240" w:lineRule="auto"/>
+        <w:ind w:firstLine="706"/>
+        <w:rPr>
+          <w:rFonts w:ascii="Times New Roman" w:eastAsia="Times New Roman" w:hAnsi="Times New Roman"/>
+          <w:sz w:val="24"/>
+          <w:szCs w:val="24"/>
+          <w:lang w:eastAsia="pt-BR"/>
+        </w:rPr>
+      </w:pPr>
+    </w:p>
+    <w:p>
+      <w:pPr>
+        <w:shd w:val="clear" w:color="auto" w:fill="FFFFFF"/>
+        <w:suppressAutoHyphens w:val="0"/>
+        <w:spacing w:line="240" w:lineRule="auto"/>
+        <w:ind w:firstLine="706"/>
+        <w:rPr>
+          <w:rFonts w:ascii="Times New Roman" w:eastAsia="Times New Roman" w:hAnsi="Times New Roman"/>
+          <w:sz w:val="24"/>
+          <w:szCs w:val="24"/>
+          <w:lang w:eastAsia="pt-BR"/>
+        </w:rPr>
+      </w:pPr>
+    </w:p>
+    <w:p>
+      <w:pPr>
+        <w:shd w:val="clear" w:color="auto" w:fill="FFFFFF"/>
+        <w:suppressAutoHyphens w:val="0"/>
+        <w:spacing w:line="240" w:lineRule="auto"/>
+        <w:ind w:firstLine="706"/>
+        <w:rPr>
+          <w:rFonts w:ascii="Times New Roman" w:eastAsia="Times New Roman" w:hAnsi="Times New Roman"/>
+          <w:sz w:val="24"/>
+          <w:szCs w:val="24"/>
+          <w:lang w:eastAsia="pt-BR"/>
+        </w:rPr>
+      </w:pPr>
+    </w:p>
+    <w:p>
+      <w:pPr>
+        <w:shd w:val="clear" w:color="auto" w:fill="FFFFFF"/>
+        <w:suppressAutoHyphens w:val="0"/>
+        <w:spacing w:line="240" w:lineRule="auto"/>
+        <w:ind w:firstLine="706"/>
+        <w:rPr>
+          <w:rFonts w:ascii="Times New Roman" w:eastAsia="Times New Roman" w:hAnsi="Times New Roman"/>
+          <w:sz w:val="24"/>
+          <w:szCs w:val="24"/>
+          <w:lang w:eastAsia="pt-BR"/>
+        </w:rPr>
+      </w:pPr>
+    </w:p>
+    <w:p>
+      <w:pPr>
+        <w:shd w:val="clear" w:color="auto" w:fill="FFFFFF"/>
+        <w:suppressAutoHyphens w:val="0"/>
+        <w:spacing w:line="240" w:lineRule="auto"/>
+        <w:ind w:firstLine="706"/>
+        <w:rPr>
+          <w:rFonts w:ascii="Times New Roman" w:eastAsia="Times New Roman" w:hAnsi="Times New Roman"/>
+          <w:sz w:val="24"/>
+          <w:szCs w:val="24"/>
+          <w:lang w:eastAsia="pt-BR"/>
+        </w:rPr>
+      </w:pPr>
+    </w:p>
+    <w:p>
+      <w:pPr>
+        <w:shd w:val="clear" w:color="auto" w:fill="FFFFFF"/>
+        <w:suppressAutoHyphens w:val="0"/>
+        <w:spacing w:line="240" w:lineRule="auto"/>
+        <w:ind w:firstLine="706"/>
+        <w:rPr>
+          <w:rFonts w:ascii="Times New Roman" w:eastAsia="Times New Roman" w:hAnsi="Times New Roman"/>
+          <w:sz w:val="24"/>
+          <w:szCs w:val="24"/>
+          <w:lang w:eastAsia="pt-BR"/>
+        </w:rPr>
+      </w:pPr>
+    </w:p>
+    <w:p>
+      <w:pPr>
+        <w:shd w:val="clear" w:color="auto" w:fill="FFFFFF"/>
+        <w:suppressAutoHyphens w:val="0"/>
+        <w:spacing w:line="240" w:lineRule="auto"/>
+        <w:ind w:firstLine="706"/>
+        <w:rPr>
+          <w:rFonts w:ascii="Times New Roman" w:eastAsia="Times New Roman" w:hAnsi="Times New Roman"/>
+          <w:sz w:val="24"/>
+          <w:szCs w:val="24"/>
+          <w:lang w:eastAsia="pt-BR"/>
+        </w:rPr>
+      </w:pPr>
+    </w:p>
+    <w:p>
+      <w:pPr>
+        <w:shd w:val="clear" w:color="auto" w:fill="FFFFFF"/>
+        <w:suppressAutoHyphens w:val="0"/>
+        <w:spacing w:line="240" w:lineRule="auto"/>
+        <w:ind w:firstLine="706"/>
+        <w:rPr>
+          <w:rFonts w:ascii="Times New Roman" w:eastAsia="Times New Roman" w:hAnsi="Times New Roman"/>
+          <w:sz w:val="24"/>
+          <w:szCs w:val="24"/>
+          <w:lang w:eastAsia="pt-BR"/>
+        </w:rPr>
+      </w:pPr>
+    </w:p>
+    <w:p>
+      <w:pPr>
+        <w:shd w:val="clear" w:color="auto" w:fill="FFFFFF"/>
+        <w:suppressAutoHyphens w:val="0"/>
+        <w:spacing w:line="240" w:lineRule="auto"/>
+        <w:ind w:firstLine="706"/>
+        <w:rPr>
+          <w:rFonts w:ascii="Times New Roman" w:eastAsia="Times New Roman" w:hAnsi="Times New Roman"/>
+          <w:sz w:val="24"/>
+          <w:szCs w:val="24"/>
+          <w:lang w:eastAsia="pt-BR"/>
+        </w:rPr>
+      </w:pPr>
+    </w:p>
+    <w:p>
+      <w:pPr>
+        <w:shd w:val="clear" w:color="auto" w:fill="FFFFFF"/>
+        <w:suppressAutoHyphens w:val="0"/>
+        <w:spacing w:line="240" w:lineRule="auto"/>
+        <w:ind w:firstLine="706"/>
+        <w:rPr>
+          <w:rFonts w:ascii="Times New Roman" w:eastAsia="Times New Roman" w:hAnsi="Times New Roman"/>
+          <w:sz w:val="24"/>
+          <w:szCs w:val="24"/>
+          <w:lang w:eastAsia="pt-BR"/>
+        </w:rPr>
+      </w:pPr>
+    </w:p>
+    <w:p>
+      <w:pPr>
+        <w:shd w:val="clear" w:color="auto" w:fill="FFFFFF"/>
+        <w:suppressAutoHyphens w:val="0"/>
+        <w:spacing w:line="240" w:lineRule="auto"/>
+        <w:ind w:firstLine="706"/>
+        <w:rPr>
+          <w:rFonts w:ascii="Times New Roman" w:eastAsia="Times New Roman" w:hAnsi="Times New Roman"/>
+          <w:sz w:val="24"/>
+          <w:szCs w:val="24"/>
+          <w:lang w:eastAsia="pt-BR"/>
+        </w:rPr>
+      </w:pPr>
+    </w:p>
+    <w:p>
+      <w:pPr>
+        <w:shd w:val="clear" w:color="auto" w:fill="FFFFFF"/>
+        <w:suppressAutoHyphens w:val="0"/>
+        <w:spacing w:line="240" w:lineRule="auto"/>
+        <w:ind w:firstLine="706"/>
+        <w:rPr>
+          <w:rFonts w:ascii="Times New Roman" w:eastAsia="Times New Roman" w:hAnsi="Times New Roman"/>
+          <w:sz w:val="24"/>
+          <w:szCs w:val="24"/>
+          <w:lang w:eastAsia="pt-BR"/>
+        </w:rPr>
+      </w:pPr>
+    </w:p>
+    <w:p>
+      <w:pPr>
+        <w:shd w:val="clear" w:color="auto" w:fill="FFFFFF"/>
+        <w:suppressAutoHyphens w:val="0"/>
+        <w:spacing w:line="240" w:lineRule="auto"/>
+        <w:ind w:firstLine="706"/>
+        <w:rPr>
+          <w:rFonts w:ascii="Times New Roman" w:eastAsia="Times New Roman" w:hAnsi="Times New Roman"/>
+          <w:sz w:val="24"/>
+          <w:szCs w:val="24"/>
+          <w:lang w:eastAsia="pt-BR"/>
+        </w:rPr>
+      </w:pPr>
+    </w:p>
+    <w:p>
+      <w:pPr>
+        <w:shd w:val="clear" w:color="auto" w:fill="FFFFFF"/>
+        <w:suppressAutoHyphens w:val="0"/>
+        <w:spacing w:line="240" w:lineRule="auto"/>
+        <w:ind w:firstLine="706"/>
+        <w:rPr>
+          <w:rFonts w:ascii="Times New Roman" w:eastAsia="Times New Roman" w:hAnsi="Times New Roman"/>
+          <w:sz w:val="24"/>
+          <w:szCs w:val="24"/>
+          <w:lang w:eastAsia="pt-BR"/>
+        </w:rPr>
+      </w:pPr>
+    </w:p>
+    <w:p>
+      <w:pPr>
+        <w:shd w:val="clear" w:color="auto" w:fill="FFFFFF"/>
+        <w:suppressAutoHyphens w:val="0"/>
+        <w:spacing w:line="240" w:lineRule="auto"/>
+        <w:ind w:firstLine="706"/>
+        <w:rPr>
+          <w:rFonts w:ascii="Times New Roman" w:eastAsia="Times New Roman" w:hAnsi="Times New Roman"/>
+          <w:sz w:val="24"/>
+          <w:szCs w:val="24"/>
+          <w:lang w:eastAsia="pt-BR"/>
+        </w:rPr>
+      </w:pPr>
+    </w:p>
+    <w:p>
+      <w:pPr>
+        <w:shd w:val="clear" w:color="auto" w:fill="FFFFFF"/>
+        <w:suppressAutoHyphens w:val="0"/>
+        <w:spacing w:line="240" w:lineRule="auto"/>
+        <w:ind w:firstLine="706"/>
+        <w:rPr>
+          <w:rFonts w:ascii="Times New Roman" w:eastAsia="Times New Roman" w:hAnsi="Times New Roman"/>
+          <w:sz w:val="24"/>
+          <w:szCs w:val="24"/>
+          <w:lang w:eastAsia="pt-BR"/>
+        </w:rPr>
+      </w:pPr>
+    </w:p>
+    <w:p>
+      <w:pPr>
+        <w:shd w:val="clear" w:color="auto" w:fill="FFFFFF"/>
+        <w:suppressAutoHyphens w:val="0"/>
+        <w:spacing w:line="240" w:lineRule="auto"/>
+        <w:ind w:firstLine="706"/>
+        <w:rPr>
+          <w:rFonts w:ascii="Times New Roman" w:eastAsia="Times New Roman" w:hAnsi="Times New Roman"/>
+          <w:sz w:val="24"/>
+          <w:szCs w:val="24"/>
+          <w:lang w:eastAsia="pt-BR"/>
+        </w:rPr>
+      </w:pPr>
+    </w:p>
+    <w:p>
+      <w:pPr>
+        <w:shd w:val="clear" w:color="auto" w:fill="FFFFFF"/>
+        <w:suppressAutoHyphens w:val="0"/>
+        <w:spacing w:line="240" w:lineRule="auto"/>
+        <w:ind w:firstLine="706"/>
+        <w:rPr>
+          <w:rFonts w:ascii="Times New Roman" w:eastAsia="Times New Roman" w:hAnsi="Times New Roman"/>
+          <w:sz w:val="24"/>
+          <w:szCs w:val="24"/>
+          <w:lang w:eastAsia="pt-BR"/>
+        </w:rPr>
+      </w:pPr>
+    </w:p>
+    <w:p>
+      <w:pPr>
+        <w:shd w:val="clear" w:color="auto" w:fill="FFFFFF"/>
+        <w:suppressAutoHyphens w:val="0"/>
+        <w:spacing w:line="240" w:lineRule="auto"/>
+        <w:ind w:firstLine="706"/>
+        <w:rPr>
+          <w:rFonts w:ascii="Times New Roman" w:eastAsia="Times New Roman" w:hAnsi="Times New Roman"/>
+          <w:sz w:val="24"/>
+          <w:szCs w:val="24"/>
+          <w:lang w:eastAsia="pt-BR"/>
+        </w:rPr>
+      </w:pPr>
+    </w:p>
+    <w:p>
+      <w:pPr>
+        <w:shd w:val="clear" w:color="auto" w:fill="FFFFFF"/>
+        <w:suppressAutoHyphens w:val="0"/>
+        <w:spacing w:line="240" w:lineRule="auto"/>
+        <w:ind w:firstLine="706"/>
+        <w:rPr>
+          <w:rFonts w:ascii="Times New Roman" w:eastAsia="Times New Roman" w:hAnsi="Times New Roman"/>
+          <w:sz w:val="24"/>
+          <w:szCs w:val="24"/>
+          <w:lang w:eastAsia="pt-BR"/>
+        </w:rPr>
+      </w:pPr>
+    </w:p>
+    <w:p>
+      <w:pPr>
+        <w:shd w:val="clear" w:color="auto" w:fill="FFFFFF"/>
+        <w:suppressAutoHyphens w:val="0"/>
+        <w:spacing w:line="240" w:lineRule="auto"/>
+        <w:ind w:firstLine="706"/>
+        <w:rPr>
+          <w:rFonts w:ascii="Times New Roman" w:eastAsia="Times New Roman" w:hAnsi="Times New Roman"/>
+          <w:sz w:val="24"/>
+          <w:szCs w:val="24"/>
+          <w:lang w:eastAsia="pt-BR"/>
+        </w:rPr>
+      </w:pPr>
+    </w:p>
+    <w:p>
+      <w:pPr>
+        <w:shd w:val="clear" w:color="auto" w:fill="FFFFFF"/>
+        <w:suppressAutoHyphens w:val="0"/>
+        <w:spacing w:line="240" w:lineRule="auto"/>
+        <w:ind w:firstLine="706"/>
+        <w:rPr>
+          <w:rFonts w:ascii="Times New Roman" w:eastAsia="Times New Roman" w:hAnsi="Times New Roman"/>
+          <w:sz w:val="24"/>
+          <w:szCs w:val="24"/>
+          <w:lang w:eastAsia="pt-BR"/>
+        </w:rPr>
+      </w:pPr>
+    </w:p>
+    <w:p>
+      <w:pPr>
+        <w:shd w:val="clear" w:color="auto" w:fill="FFFFFF"/>
+        <w:suppressAutoHyphens w:val="0"/>
+        <w:spacing w:line="240" w:lineRule="auto"/>
+        <w:ind w:firstLine="706"/>
+        <w:rPr>
+          <w:rFonts w:ascii="Times New Roman" w:eastAsia="Times New Roman" w:hAnsi="Times New Roman"/>
+          <w:sz w:val="24"/>
+          <w:szCs w:val="24"/>
+          <w:lang w:eastAsia="pt-BR"/>
+        </w:rPr>
+      </w:pPr>
+    </w:p>
+    <w:p>
+      <w:pPr>
+        <w:shd w:val="clear" w:color="auto" w:fill="FFFFFF"/>
+        <w:suppressAutoHyphens w:val="0"/>
+        <w:spacing w:line="240" w:lineRule="auto"/>
+        <w:ind w:firstLine="706"/>
+        <w:rPr>
+          <w:rFonts w:ascii="Times New Roman" w:eastAsia="Times New Roman" w:hAnsi="Times New Roman"/>
+          <w:sz w:val="24"/>
+          <w:szCs w:val="24"/>
+          <w:lang w:eastAsia="pt-BR"/>
+        </w:rPr>
+      </w:pPr>
+    </w:p>
+    <w:p>
+      <w:pPr>
+        <w:shd w:val="clear" w:color="auto" w:fill="FFFFFF"/>
+        <w:suppressAutoHyphens w:val="0"/>
+        <w:spacing w:line="240" w:lineRule="auto"/>
+        <w:ind w:firstLine="706"/>
+        <w:rPr>
+          <w:rFonts w:ascii="Times New Roman" w:eastAsia="Times New Roman" w:hAnsi="Times New Roman"/>
+          <w:sz w:val="24"/>
+          <w:szCs w:val="24"/>
+          <w:lang w:eastAsia="pt-BR"/>
+        </w:rPr>
+      </w:pPr>
+    </w:p>
+    <w:p>
+      <w:pPr>
+        <w:shd w:val="clear" w:color="auto" w:fill="FFFFFF"/>
+        <w:suppressAutoHyphens w:val="0"/>
+        <w:spacing w:line="240" w:lineRule="auto"/>
+        <w:ind w:firstLine="706"/>
+        <w:rPr>
+          <w:rFonts w:ascii="Times New Roman" w:eastAsia="Times New Roman" w:hAnsi="Times New Roman"/>
+          <w:sz w:val="24"/>
+          <w:szCs w:val="24"/>
+          <w:lang w:eastAsia="pt-BR"/>
+        </w:rPr>
+      </w:pPr>
+    </w:p>
+    <w:p>
+      <w:pPr>
+        <w:shd w:val="clear" w:color="auto" w:fill="FFFFFF"/>
+        <w:suppressAutoHyphens w:val="0"/>
+        <w:spacing w:line="240" w:lineRule="auto"/>
+        <w:ind w:firstLine="706"/>
+        <w:rPr>
+          <w:rFonts w:ascii="Times New Roman" w:eastAsia="Times New Roman" w:hAnsi="Times New Roman"/>
+          <w:sz w:val="24"/>
+          <w:szCs w:val="24"/>
+          <w:lang w:eastAsia="pt-BR"/>
+        </w:rPr>
+      </w:pPr>
+    </w:p>
+    <w:p>
+      <w:pPr>
+        <w:shd w:val="clear" w:color="auto" w:fill="FFFFFF"/>
+        <w:suppressAutoHyphens w:val="0"/>
+        <w:spacing w:line="240" w:lineRule="auto"/>
+        <w:ind w:firstLine="706"/>
+        <w:rPr>
+          <w:rFonts w:ascii="Times New Roman" w:eastAsia="Times New Roman" w:hAnsi="Times New Roman"/>
+          <w:sz w:val="24"/>
+          <w:szCs w:val="24"/>
+          <w:lang w:eastAsia="pt-BR"/>
+        </w:rPr>
+      </w:pPr>
+    </w:p>
+    <w:p>
+      <w:pPr>
+        <w:shd w:val="clear" w:color="auto" w:fill="FFFFFF"/>
+        <w:suppressAutoHyphens w:val="0"/>
+        <w:spacing w:line="240" w:lineRule="auto"/>
+        <w:ind w:firstLine="706"/>
+        <w:rPr>
+          <w:rFonts w:ascii="Times New Roman" w:eastAsia="Times New Roman" w:hAnsi="Times New Roman"/>
+          <w:sz w:val="24"/>
+          <w:szCs w:val="24"/>
+          <w:lang w:eastAsia="pt-BR"/>
+        </w:rPr>
+      </w:pPr>
+    </w:p>
+    <w:p>
+      <w:pPr>
+        <w:shd w:val="clear" w:color="auto" w:fill="FFFFFF"/>
+        <w:suppressAutoHyphens w:val="0"/>
+        <w:spacing w:line="240" w:lineRule="auto"/>
+        <w:ind w:firstLine="706"/>
+        <w:rPr>
+          <w:rFonts w:ascii="Times New Roman" w:eastAsia="Times New Roman" w:hAnsi="Times New Roman"/>
+          <w:sz w:val="24"/>
+          <w:szCs w:val="24"/>
+          <w:lang w:eastAsia="pt-BR"/>
+        </w:rPr>
+      </w:pPr>
+    </w:p>
+    <w:p>
+      <w:pPr>
+        <w:shd w:val="clear" w:color="auto" w:fill="FFFFFF"/>
+        <w:suppressAutoHyphens w:val="0"/>
+        <w:spacing w:line="240" w:lineRule="auto"/>
+        <w:ind w:firstLine="706"/>
+        <w:rPr>
+          <w:rFonts w:ascii="Times New Roman" w:eastAsia="Times New Roman" w:hAnsi="Times New Roman"/>
+          <w:sz w:val="24"/>
+          <w:szCs w:val="24"/>
+          <w:lang w:eastAsia="pt-BR"/>
+        </w:rPr>
+      </w:pPr>
+    </w:p>
+    <w:p>
+      <w:pPr>
+        <w:shd w:val="clear" w:color="auto" w:fill="FFFFFF"/>
+        <w:suppressAutoHyphens w:val="0"/>
+        <w:spacing w:line="240" w:lineRule="auto"/>
+        <w:ind w:firstLine="706"/>
+        <w:rPr>
+          <w:rFonts w:ascii="Times New Roman" w:eastAsia="Times New Roman" w:hAnsi="Times New Roman"/>
+          <w:sz w:val="24"/>
+          <w:szCs w:val="24"/>
+          <w:lang w:eastAsia="pt-BR"/>
+        </w:rPr>
+      </w:pPr>
+    </w:p>
+    <w:p>
+      <w:pPr>
+        <w:shd w:val="clear" w:color="auto" w:fill="FFFFFF"/>
+        <w:suppressAutoHyphens w:val="0"/>
+        <w:spacing w:line="240" w:lineRule="auto"/>
+        <w:ind w:firstLine="706"/>
+        <w:rPr>
+          <w:rFonts w:ascii="Times New Roman" w:eastAsia="Times New Roman" w:hAnsi="Times New Roman"/>
+          <w:sz w:val="24"/>
+          <w:szCs w:val="24"/>
+          <w:lang w:eastAsia="pt-BR"/>
+        </w:rPr>
+      </w:pPr>
+    </w:p>
+    <w:p>
+      <w:pPr>
+        <w:shd w:val="clear" w:color="auto" w:fill="FFFFFF"/>
+        <w:suppressAutoHyphens w:val="0"/>
+        <w:spacing w:line="240" w:lineRule="auto"/>
+        <w:ind w:firstLine="706"/>
+        <w:rPr>
+          <w:rFonts w:ascii="Times New Roman" w:eastAsia="Times New Roman" w:hAnsi="Times New Roman"/>
+          <w:sz w:val="24"/>
+          <w:szCs w:val="24"/>
+          <w:lang w:eastAsia="pt-BR"/>
+        </w:rPr>
+      </w:pPr>
+    </w:p>
+    <w:p>
+      <w:pPr>
+        <w:shd w:val="clear" w:color="auto" w:fill="FFFFFF"/>
+        <w:suppressAutoHyphens w:val="0"/>
+        <w:spacing w:line="240" w:lineRule="auto"/>
+        <w:ind w:firstLine="706"/>
+        <w:rPr>
+          <w:rFonts w:ascii="Times New Roman" w:eastAsia="Times New Roman" w:hAnsi="Times New Roman"/>
+          <w:sz w:val="24"/>
+          <w:szCs w:val="24"/>
+          <w:lang w:eastAsia="pt-BR"/>
+        </w:rPr>
+      </w:pPr>
+    </w:p>
+    <w:p>
+      <w:pPr>
+        <w:shd w:val="clear" w:color="auto" w:fill="FFFFFF"/>
+        <w:suppressAutoHyphens w:val="0"/>
+        <w:spacing w:line="240" w:lineRule="auto"/>
+        <w:ind w:firstLine="706"/>
+        <w:rPr>
+          <w:rFonts w:ascii="Times New Roman" w:eastAsia="Times New Roman" w:hAnsi="Times New Roman"/>
+          <w:sz w:val="24"/>
+          <w:szCs w:val="24"/>
+          <w:lang w:eastAsia="pt-BR"/>
+        </w:rPr>
+      </w:pPr>
+    </w:p>
+    <w:p>
+      <w:pPr>
+        <w:shd w:val="clear" w:color="auto" w:fill="FFFFFF"/>
+        <w:suppressAutoHyphens w:val="0"/>
+        <w:spacing w:line="240" w:lineRule="auto"/>
+        <w:ind w:firstLine="706"/>
+        <w:rPr>
+          <w:rFonts w:ascii="Times New Roman" w:eastAsia="Times New Roman" w:hAnsi="Times New Roman"/>
+          <w:sz w:val="24"/>
+          <w:szCs w:val="24"/>
+          <w:lang w:eastAsia="pt-BR"/>
+        </w:rPr>
+      </w:pPr>
+    </w:p>
+    <w:p>
+      <w:pPr>
+        <w:shd w:val="clear" w:color="auto" w:fill="FFFFFF"/>
+        <w:suppressAutoHyphens w:val="0"/>
+        <w:spacing w:line="240" w:lineRule="auto"/>
+        <w:ind w:firstLine="706"/>
+        <w:rPr>
+          <w:rFonts w:ascii="Times New Roman" w:eastAsia="Times New Roman" w:hAnsi="Times New Roman"/>
+          <w:sz w:val="24"/>
+          <w:szCs w:val="24"/>
+          <w:lang w:eastAsia="pt-BR"/>
+        </w:rPr>
+      </w:pPr>
+    </w:p>
+    <w:p>
+      <w:pPr>
+        <w:shd w:val="clear" w:color="auto" w:fill="FFFFFF"/>
+        <w:suppressAutoHyphens w:val="0"/>
+        <w:spacing w:line="240" w:lineRule="auto"/>
+        <w:ind w:firstLine="706"/>
+        <w:rPr>
+          <w:rFonts w:ascii="Times New Roman" w:eastAsia="Times New Roman" w:hAnsi="Times New Roman"/>
+          <w:sz w:val="24"/>
+          <w:szCs w:val="24"/>
+          <w:lang w:eastAsia="pt-BR"/>
+        </w:rPr>
+      </w:pPr>
+    </w:p>
+    <w:p>
+      <w:pPr>
+        <w:shd w:val="clear" w:color="auto" w:fill="FFFFFF"/>
+        <w:suppressAutoHyphens w:val="0"/>
+        <w:spacing w:line="240" w:lineRule="auto"/>
+        <w:ind w:firstLine="706"/>
+        <w:rPr>
+          <w:rFonts w:ascii="Times New Roman" w:eastAsia="Times New Roman" w:hAnsi="Times New Roman"/>
+          <w:sz w:val="24"/>
+          <w:szCs w:val="24"/>
+          <w:lang w:eastAsia="pt-BR"/>
+        </w:rPr>
+      </w:pPr>
+    </w:p>
+    <w:p>
+      <w:pPr>
+        <w:shd w:val="clear" w:color="auto" w:fill="FFFFFF"/>
+        <w:suppressAutoHyphens w:val="0"/>
+        <w:spacing w:line="240" w:lineRule="auto"/>
+        <w:ind w:firstLine="706"/>
+        <w:rPr>
+          <w:rFonts w:ascii="Times New Roman" w:eastAsia="Times New Roman" w:hAnsi="Times New Roman"/>
+          <w:sz w:val="24"/>
+          <w:szCs w:val="24"/>
+          <w:lang w:eastAsia="pt-BR"/>
+        </w:rPr>
+      </w:pPr>
+    </w:p>
+    <w:p>
+      <w:pPr>
+        <w:shd w:val="clear" w:color="auto" w:fill="FFFFFF"/>
+        <w:suppressAutoHyphens w:val="0"/>
+        <w:spacing w:line="240" w:lineRule="auto"/>
+        <w:ind w:firstLine="706"/>
+        <w:rPr>
+          <w:rFonts w:ascii="Times New Roman" w:eastAsia="Times New Roman" w:hAnsi="Times New Roman"/>
+          <w:sz w:val="24"/>
+          <w:szCs w:val="24"/>
+          <w:lang w:eastAsia="pt-BR"/>
+        </w:rPr>
+      </w:pPr>
+    </w:p>
+    <w:p>
+      <w:pPr>
+        <w:shd w:val="clear" w:color="auto" w:fill="FFFFFF"/>
+        <w:suppressAutoHyphens w:val="0"/>
+        <w:spacing w:line="240" w:lineRule="auto"/>
+        <w:ind w:firstLine="706"/>
+        <w:rPr>
+          <w:rFonts w:ascii="Times New Roman" w:eastAsia="Times New Roman" w:hAnsi="Times New Roman"/>
+          <w:sz w:val="24"/>
+          <w:szCs w:val="24"/>
+          <w:lang w:eastAsia="pt-BR"/>
+        </w:rPr>
+      </w:pPr>
+    </w:p>
+    <w:p>
+      <w:pPr>
+        <w:shd w:val="clear" w:color="auto" w:fill="FFFFFF"/>
+        <w:suppressAutoHyphens w:val="0"/>
+        <w:spacing w:line="240" w:lineRule="auto"/>
+        <w:ind w:firstLine="706"/>
+        <w:rPr>
+          <w:rFonts w:ascii="Times New Roman" w:eastAsia="Times New Roman" w:hAnsi="Times New Roman"/>
+          <w:sz w:val="24"/>
+          <w:szCs w:val="24"/>
+          <w:lang w:eastAsia="pt-BR"/>
+        </w:rPr>
+      </w:pPr>
+    </w:p>
+    <w:p>
+      <w:pPr>
+        <w:shd w:val="clear" w:color="auto" w:fill="FFFFFF"/>
+        <w:suppressAutoHyphens w:val="0"/>
+        <w:spacing w:line="240" w:lineRule="auto"/>
+        <w:rPr>
+          <w:rFonts w:ascii="Times New Roman" w:eastAsia="Times New Roman" w:hAnsi="Times New Roman"/>
+          <w:b/>
+          <w:color w:val="FF0000"/>
+          <w:sz w:val="24"/>
+          <w:szCs w:val="24"/>
+          <w:lang w:eastAsia="pt-BR"/>
+        </w:rPr>
+      </w:pPr>
+      <w:r>
+        <w:rPr>
+          <w:rFonts w:ascii="Times New Roman" w:eastAsia="Times New Roman" w:hAnsi="Times New Roman"/>
+          <w:b/>
+          <w:color w:val="FF0000"/>
+          <w:sz w:val="24"/>
+          <w:szCs w:val="24"/>
+          <w:lang w:eastAsia="pt-BR"/>
+        </w:rPr>
+        <w:t>Figura</w:t>
+      </w:r>
+      <w:r>
+        <w:rPr>
+          <w:rFonts w:ascii="Times New Roman" w:eastAsia="Times New Roman" w:hAnsi="Times New Roman"/>
+          <w:b/>
+          <w:color w:val="FF0000"/>
+          <w:sz w:val="24"/>
+          <w:szCs w:val="24"/>
+          <w:lang w:eastAsia="pt-BR"/>
+        </w:rPr>
+        <w:t>s</w:t>
+      </w:r>
+      <w:r>
+        <w:rPr>
+          <w:rFonts w:ascii="Times New Roman" w:eastAsia="Times New Roman" w:hAnsi="Times New Roman"/>
+          <w:b/>
+          <w:color w:val="FF0000"/>
+          <w:sz w:val="24"/>
+          <w:szCs w:val="24"/>
+          <w:lang w:eastAsia="pt-BR"/>
+        </w:rPr>
+        <w:t xml:space="preserve"> a serem incluídas:</w:t>
+      </w:r>
+    </w:p>
+    <w:p>
+      <w:pPr>
+        <w:shd w:val="clear" w:color="auto" w:fill="FFFFFF"/>
+        <w:suppressAutoHyphens w:val="0"/>
+        <w:spacing w:line="240" w:lineRule="auto"/>
+        <w:rPr>
+          <w:rFonts w:ascii="Times New Roman" w:eastAsia="Times New Roman" w:hAnsi="Times New Roman"/>
+          <w:sz w:val="24"/>
+          <w:szCs w:val="24"/>
+          <w:lang w:eastAsia="pt-BR"/>
         </w:rPr>
       </w:pPr>
     </w:p>
@@ -7263,7 +10014,7 @@
                     </pic:cNvPicPr>
                   </pic:nvPicPr>
                   <pic:blipFill>
-                    <a:blip r:embed="rId9">
+                    <a:blip r:embed="rId11">
                       <a:extLst>
                         <a:ext uri="{28A0092B-C50C-407E-A947-70E740481C1C}">
                           <a14:useLocalDpi xmlns:a14="http://schemas.microsoft.com/office/drawing/2010/main" val="0"/>
@@ -7344,7 +10095,7 @@
                     </pic:cNvPicPr>
                   </pic:nvPicPr>
                   <pic:blipFill>
-                    <a:blip r:embed="rId10">
+                    <a:blip r:embed="rId12">
                       <a:extLst>
                         <a:ext uri="{28A0092B-C50C-407E-A947-70E740481C1C}">
                           <a14:useLocalDpi xmlns:a14="http://schemas.microsoft.com/office/drawing/2010/main" val="0"/>
@@ -7401,60 +10152,6 @@
           <w:lang w:val="en-US" w:eastAsia="pt-BR"/>
         </w:rPr>
       </w:pPr>
-      <w:r>
-        <w:rPr>
-          <w:noProof/>
-          <w:lang w:eastAsia="pt-BR"/>
-        </w:rPr>
-        <w:drawing>
-          <wp:inline distT="0" distB="0" distL="0" distR="0" wp14:anchorId="660BC276" wp14:editId="6C3023F9">
-            <wp:extent cx="4785995" cy="3764280"/>
-            <wp:effectExtent l="0" t="0" r="0" b="7620"/>
-            <wp:docPr id="1" name="Picture 1" descr="http://www.patricklamle.com/Tutorials/Decision%20tree%20python/entropy.jpg"/>
-            <wp:cNvGraphicFramePr>
-              <a:graphicFrameLocks xmlns:a="http://schemas.openxmlformats.org/drawingml/2006/main" noChangeAspect="1"/>
-            </wp:cNvGraphicFramePr>
-            <a:graphic xmlns:a="http://schemas.openxmlformats.org/drawingml/2006/main">
-              <a:graphicData uri="http://schemas.openxmlformats.org/drawingml/2006/picture">
-                <pic:pic xmlns:pic="http://schemas.openxmlformats.org/drawingml/2006/picture">
-                  <pic:nvPicPr>
-                    <pic:cNvPr id="0" name="Picture 1" descr="http://www.patricklamle.com/Tutorials/Decision%20tree%20python/entropy.jpg"/>
-                    <pic:cNvPicPr>
-                      <a:picLocks noChangeAspect="1" noChangeArrowheads="1"/>
-                    </pic:cNvPicPr>
-                  </pic:nvPicPr>
-                  <pic:blipFill>
-                    <a:blip r:embed="rId11">
-                      <a:extLst>
-                        <a:ext uri="{28A0092B-C50C-407E-A947-70E740481C1C}">
-                          <a14:useLocalDpi xmlns:a14="http://schemas.microsoft.com/office/drawing/2010/main" val="0"/>
-                        </a:ext>
-                      </a:extLst>
-                    </a:blip>
-                    <a:srcRect/>
-                    <a:stretch>
-                      <a:fillRect/>
-                    </a:stretch>
-                  </pic:blipFill>
-                  <pic:spPr bwMode="auto">
-                    <a:xfrm>
-                      <a:off x="0" y="0"/>
-                      <a:ext cx="4785995" cy="3764280"/>
-                    </a:xfrm>
-                    <a:prstGeom prst="rect">
-                      <a:avLst/>
-                    </a:prstGeom>
-                    <a:noFill/>
-                    <a:ln>
-                      <a:noFill/>
-                    </a:ln>
-                  </pic:spPr>
-                </pic:pic>
-              </a:graphicData>
-            </a:graphic>
-          </wp:inline>
-        </w:drawing>
-      </w:r>
     </w:p>
     <w:p>
       <w:pPr>
@@ -7485,7 +10182,7 @@
           <w:szCs w:val="24"/>
         </w:rPr>
       </w:pPr>
-      <w:bookmarkStart w:id="7" w:name="_Toc461806119"/>
+      <w:bookmarkStart w:id="12" w:name="_Toc461806119"/>
       <w:r>
         <w:rPr>
           <w:rFonts w:ascii="Times New Roman" w:hAnsi="Times New Roman"/>
@@ -7495,7 +10192,7 @@
         </w:rPr>
         <w:t>Função de Ganho</w:t>
       </w:r>
-      <w:bookmarkEnd w:id="7"/>
+      <w:bookmarkEnd w:id="12"/>
     </w:p>
     <w:p>
       <w:pPr>
@@ -7545,7 +10242,7 @@
                     </pic:cNvPicPr>
                   </pic:nvPicPr>
                   <pic:blipFill>
-                    <a:blip r:embed="rId12">
+                    <a:blip r:embed="rId13">
                       <a:extLst>
                         <a:ext uri="{28A0092B-C50C-407E-A947-70E740481C1C}">
                           <a14:useLocalDpi xmlns:a14="http://schemas.microsoft.com/office/drawing/2010/main" val="0"/>
@@ -7594,151 +10291,6 @@
     </w:p>
     <w:p>
       <w:pPr>
-        <w:pStyle w:val="ListParagraph"/>
-        <w:numPr>
-          <w:ilvl w:val="1"/>
-          <w:numId w:val="13"/>
-        </w:numPr>
-        <w:spacing w:after="240"/>
-        <w:jc w:val="both"/>
-        <w:outlineLvl w:val="1"/>
-        <w:rPr>
-          <w:rFonts w:ascii="Times New Roman" w:hAnsi="Times New Roman"/>
-          <w:b/>
-          <w:sz w:val="24"/>
-          <w:szCs w:val="24"/>
-        </w:rPr>
-      </w:pPr>
-      <w:bookmarkStart w:id="8" w:name="_Toc461806112"/>
-      <w:r>
-        <w:rPr>
-          <w:rFonts w:ascii="Times New Roman" w:hAnsi="Times New Roman"/>
-          <w:b/>
-          <w:sz w:val="24"/>
-          <w:szCs w:val="24"/>
-        </w:rPr>
-        <w:t>Métodos Baseados em Regra</w:t>
-      </w:r>
-      <w:bookmarkEnd w:id="8"/>
-    </w:p>
-    <w:p>
-      <w:pPr>
-        <w:pStyle w:val="ListParagraph"/>
-        <w:numPr>
-          <w:ilvl w:val="1"/>
-          <w:numId w:val="13"/>
-        </w:numPr>
-        <w:spacing w:after="240"/>
-        <w:jc w:val="both"/>
-        <w:outlineLvl w:val="1"/>
-        <w:rPr>
-          <w:rFonts w:ascii="Times New Roman" w:hAnsi="Times New Roman"/>
-          <w:b/>
-          <w:sz w:val="24"/>
-          <w:szCs w:val="24"/>
-        </w:rPr>
-      </w:pPr>
-      <w:bookmarkStart w:id="9" w:name="_Toc461806113"/>
-      <w:r>
-        <w:rPr>
-          <w:rFonts w:ascii="Times New Roman" w:hAnsi="Times New Roman"/>
-          <w:b/>
-          <w:sz w:val="24"/>
-          <w:szCs w:val="24"/>
-        </w:rPr>
-        <w:t>Métodos Probabilísticos</w:t>
-      </w:r>
-      <w:bookmarkEnd w:id="9"/>
-    </w:p>
-    <w:p>
-      <w:pPr>
-        <w:pStyle w:val="ListParagraph"/>
-        <w:numPr>
-          <w:ilvl w:val="1"/>
-          <w:numId w:val="13"/>
-        </w:numPr>
-        <w:spacing w:after="240"/>
-        <w:jc w:val="both"/>
-        <w:outlineLvl w:val="1"/>
-        <w:rPr>
-          <w:rFonts w:ascii="Times New Roman" w:hAnsi="Times New Roman"/>
-          <w:b/>
-          <w:sz w:val="24"/>
-          <w:szCs w:val="24"/>
-        </w:rPr>
-      </w:pPr>
-      <w:bookmarkStart w:id="10" w:name="_Toc461806114"/>
-      <w:r>
-        <w:rPr>
-          <w:rFonts w:ascii="Times New Roman" w:hAnsi="Times New Roman"/>
-          <w:b/>
-          <w:sz w:val="24"/>
-          <w:szCs w:val="24"/>
-        </w:rPr>
-        <w:t>Métodos SVM</w:t>
-      </w:r>
-      <w:bookmarkEnd w:id="10"/>
-    </w:p>
-    <w:p>
-      <w:pPr>
-        <w:pStyle w:val="ListParagraph"/>
-        <w:numPr>
-          <w:ilvl w:val="1"/>
-          <w:numId w:val="13"/>
-        </w:numPr>
-        <w:spacing w:after="240"/>
-        <w:jc w:val="both"/>
-        <w:outlineLvl w:val="1"/>
-        <w:rPr>
-          <w:rFonts w:ascii="Times New Roman" w:hAnsi="Times New Roman"/>
-          <w:b/>
-          <w:sz w:val="24"/>
-          <w:szCs w:val="24"/>
-        </w:rPr>
-      </w:pPr>
-      <w:bookmarkStart w:id="11" w:name="_Toc461806115"/>
-      <w:r>
-        <w:rPr>
-          <w:rFonts w:ascii="Times New Roman" w:hAnsi="Times New Roman"/>
-          <w:b/>
-          <w:sz w:val="24"/>
-          <w:szCs w:val="24"/>
-        </w:rPr>
-        <w:t>Métodos Baseados em Instancia</w:t>
-      </w:r>
-      <w:bookmarkEnd w:id="11"/>
-    </w:p>
-    <w:p>
-      <w:pPr>
-        <w:pStyle w:val="ListParagraph"/>
-        <w:numPr>
-          <w:ilvl w:val="1"/>
-          <w:numId w:val="13"/>
-        </w:numPr>
-        <w:spacing w:after="240"/>
-        <w:jc w:val="both"/>
-        <w:outlineLvl w:val="1"/>
-        <w:rPr>
-          <w:rFonts w:ascii="Times New Roman" w:hAnsi="Times New Roman"/>
-          <w:b/>
-          <w:sz w:val="24"/>
-          <w:szCs w:val="24"/>
-        </w:rPr>
-      </w:pPr>
-      <w:bookmarkStart w:id="12" w:name="_Toc461806116"/>
-      <w:r>
-        <w:rPr>
-          <w:rFonts w:ascii="Times New Roman" w:hAnsi="Times New Roman"/>
-          <w:b/>
-          <w:sz w:val="24"/>
-          <w:szCs w:val="24"/>
-        </w:rPr>
-        <w:t>Redes Neurais</w:t>
-      </w:r>
-      <w:bookmarkEnd w:id="12"/>
-    </w:p>
-    <w:p>
-      <w:pPr>
         <w:suppressAutoHyphens w:val="0"/>
         <w:jc w:val="center"/>
         <w:rPr>
@@ -7759,7 +10311,6 @@
           <w:bCs/>
           <w:lang w:val="en-US"/>
         </w:rPr>
-        <w:lastRenderedPageBreak/>
         <w:br w:type="page"/>
       </w:r>
     </w:p>
@@ -7815,7 +10366,27 @@
           <w:szCs w:val="24"/>
           <w:lang w:val="en-US"/>
         </w:rPr>
-        <w:t xml:space="preserve">STANLEY, Kenneth O.; MIIKKULAINEN, Risto. </w:t>
+        <w:t xml:space="preserve">STANLEY, Kenneth O.; MIIKKULAINEN, </w:t>
+      </w:r>
+      <w:proofErr w:type="spellStart"/>
+      <w:r>
+        <w:rPr>
+          <w:rFonts w:ascii="Times New Roman" w:hAnsi="Times New Roman"/>
+          <w:sz w:val="24"/>
+          <w:szCs w:val="24"/>
+          <w:lang w:val="en-US"/>
+        </w:rPr>
+        <w:t>Risto</w:t>
+      </w:r>
+      <w:proofErr w:type="spellEnd"/>
+      <w:r>
+        <w:rPr>
+          <w:rFonts w:ascii="Times New Roman" w:hAnsi="Times New Roman"/>
+          <w:sz w:val="24"/>
+          <w:szCs w:val="24"/>
+          <w:lang w:val="en-US"/>
+        </w:rPr>
+        <w:t xml:space="preserve">. </w:t>
       </w:r>
       <w:r>
         <w:rPr>
@@ -7845,6 +10416,7 @@
         </w:rPr>
         <w:t xml:space="preserve"> </w:t>
       </w:r>
+      <w:proofErr w:type="spellStart"/>
       <w:r>
         <w:rPr>
           <w:rFonts w:ascii="Times New Roman" w:hAnsi="Times New Roman"/>
@@ -7854,15 +10426,27 @@
         </w:rPr>
         <w:t>Disponível</w:t>
       </w:r>
-      <w:r>
-        <w:rPr>
-          <w:rFonts w:ascii="Times New Roman" w:hAnsi="Times New Roman"/>
-          <w:sz w:val="24"/>
-          <w:szCs w:val="24"/>
-          <w:lang w:val="en-US"/>
-        </w:rPr>
-        <w:t xml:space="preserve"> em</w:t>
-      </w:r>
+      <w:proofErr w:type="spellEnd"/>
+      <w:r>
+        <w:rPr>
+          <w:rFonts w:ascii="Times New Roman" w:hAnsi="Times New Roman"/>
+          <w:sz w:val="24"/>
+          <w:szCs w:val="24"/>
+          <w:lang w:val="en-US"/>
+        </w:rPr>
+        <w:t xml:space="preserve"> </w:t>
+      </w:r>
+      <w:proofErr w:type="spellStart"/>
+      <w:r>
+        <w:rPr>
+          <w:rFonts w:ascii="Times New Roman" w:hAnsi="Times New Roman"/>
+          <w:sz w:val="24"/>
+          <w:szCs w:val="24"/>
+          <w:lang w:val="en-US"/>
+        </w:rPr>
+        <w:t>em</w:t>
+      </w:r>
+      <w:proofErr w:type="spellEnd"/>
       <w:r>
         <w:rPr>
           <w:rFonts w:ascii="Times New Roman" w:hAnsi="Times New Roman"/>
@@ -7881,7 +10465,7 @@
         </w:rPr>
         <w:t xml:space="preserve"> &lt;</w:t>
       </w:r>
-      <w:hyperlink r:id="rId13" w:history="1">
+      <w:hyperlink r:id="rId14" w:history="1">
         <w:r>
           <w:rPr>
             <w:rStyle w:val="Hyperlink"/>
@@ -7987,7 +10571,7 @@
         </w:rPr>
         <w:t xml:space="preserve"> &lt;</w:t>
       </w:r>
-      <w:hyperlink r:id="rId14" w:history="1">
+      <w:hyperlink r:id="rId15" w:history="1">
         <w:r>
           <w:rPr>
             <w:rStyle w:val="Hyperlink"/>
@@ -8056,8 +10640,59 @@
           <w:szCs w:val="24"/>
           <w:lang w:val="en-US"/>
         </w:rPr>
-        <w:t xml:space="preserve"> 8 p. Disponível em</w:t>
-      </w:r>
+        <w:t xml:space="preserve"> </w:t>
+      </w:r>
+      <w:proofErr w:type="gramStart"/>
+      <w:r>
+        <w:rPr>
+          <w:rFonts w:ascii="Times New Roman" w:hAnsi="Times New Roman"/>
+          <w:sz w:val="24"/>
+          <w:szCs w:val="24"/>
+          <w:lang w:val="en-US"/>
+        </w:rPr>
+        <w:t>8</w:t>
+      </w:r>
+      <w:proofErr w:type="gramEnd"/>
+      <w:r>
+        <w:rPr>
+          <w:rFonts w:ascii="Times New Roman" w:hAnsi="Times New Roman"/>
+          <w:sz w:val="24"/>
+          <w:szCs w:val="24"/>
+          <w:lang w:val="en-US"/>
+        </w:rPr>
+        <w:t xml:space="preserve"> p. </w:t>
+      </w:r>
+      <w:proofErr w:type="spellStart"/>
+      <w:r>
+        <w:rPr>
+          <w:rFonts w:ascii="Times New Roman" w:hAnsi="Times New Roman"/>
+          <w:sz w:val="24"/>
+          <w:szCs w:val="24"/>
+          <w:lang w:val="en-US"/>
+        </w:rPr>
+        <w:t>Disponível</w:t>
+      </w:r>
+      <w:proofErr w:type="spellEnd"/>
+      <w:r>
+        <w:rPr>
+          <w:rFonts w:ascii="Times New Roman" w:hAnsi="Times New Roman"/>
+          <w:sz w:val="24"/>
+          <w:szCs w:val="24"/>
+          <w:lang w:val="en-US"/>
+        </w:rPr>
+        <w:t xml:space="preserve"> </w:t>
+      </w:r>
+      <w:proofErr w:type="spellStart"/>
+      <w:r>
+        <w:rPr>
+          <w:rFonts w:ascii="Times New Roman" w:hAnsi="Times New Roman"/>
+          <w:sz w:val="24"/>
+          <w:szCs w:val="24"/>
+          <w:lang w:val="en-US"/>
+        </w:rPr>
+        <w:t>em</w:t>
+      </w:r>
+      <w:proofErr w:type="spellEnd"/>
       <w:r>
         <w:rPr>
           <w:rFonts w:ascii="Times New Roman" w:hAnsi="Times New Roman"/>
@@ -8076,7 +10711,7 @@
         </w:rPr>
         <w:t xml:space="preserve"> &lt;</w:t>
       </w:r>
-      <w:hyperlink r:id="rId15" w:history="1">
+      <w:hyperlink r:id="rId16" w:history="1">
         <w:r>
           <w:rPr>
             <w:rStyle w:val="Hyperlink"/>
@@ -8147,6 +10782,7 @@
         </w:rPr>
         <w:t xml:space="preserve"> </w:t>
       </w:r>
+      <w:proofErr w:type="spellStart"/>
       <w:r>
         <w:rPr>
           <w:rFonts w:ascii="Times New Roman" w:hAnsi="Times New Roman"/>
@@ -8156,16 +10792,37 @@
         </w:rPr>
         <w:t>Disponível</w:t>
       </w:r>
-      <w:r>
-        <w:rPr>
-          <w:rFonts w:ascii="Times New Roman" w:hAnsi="Times New Roman"/>
-          <w:sz w:val="24"/>
-          <w:szCs w:val="24"/>
-          <w:lang w:val="en-US"/>
-        </w:rPr>
-        <w:t xml:space="preserve"> em: &lt;</w:t>
-      </w:r>
-      <w:hyperlink r:id="rId16" w:history="1">
+      <w:proofErr w:type="spellEnd"/>
+      <w:r>
+        <w:rPr>
+          <w:rFonts w:ascii="Times New Roman" w:hAnsi="Times New Roman"/>
+          <w:sz w:val="24"/>
+          <w:szCs w:val="24"/>
+          <w:lang w:val="en-US"/>
+        </w:rPr>
+        <w:t xml:space="preserve"> </w:t>
+      </w:r>
+      <w:proofErr w:type="spellStart"/>
+      <w:r>
+        <w:rPr>
+          <w:rFonts w:ascii="Times New Roman" w:hAnsi="Times New Roman"/>
+          <w:sz w:val="24"/>
+          <w:szCs w:val="24"/>
+          <w:lang w:val="en-US"/>
+        </w:rPr>
+        <w:t>em</w:t>
+      </w:r>
+      <w:proofErr w:type="spellEnd"/>
+      <w:r>
+        <w:rPr>
+          <w:rFonts w:ascii="Times New Roman" w:hAnsi="Times New Roman"/>
+          <w:sz w:val="24"/>
+          <w:szCs w:val="24"/>
+          <w:lang w:val="en-US"/>
+        </w:rPr>
+        <w:t>: &lt;</w:t>
+      </w:r>
+      <w:hyperlink r:id="rId17" w:history="1">
         <w:r>
           <w:rPr>
             <w:rStyle w:val="Hyperlink"/>
@@ -8205,7 +10862,27 @@
           <w:szCs w:val="24"/>
           <w:lang w:val="en-US"/>
         </w:rPr>
-        <w:t xml:space="preserve">GHADERI, Hojjat. </w:t>
+        <w:t xml:space="preserve">GHADERI, </w:t>
+      </w:r>
+      <w:proofErr w:type="spellStart"/>
+      <w:r>
+        <w:rPr>
+          <w:rFonts w:ascii="Times New Roman" w:hAnsi="Times New Roman"/>
+          <w:sz w:val="24"/>
+          <w:szCs w:val="24"/>
+          <w:lang w:val="en-US"/>
+        </w:rPr>
+        <w:t>Hojjat</w:t>
+      </w:r>
+      <w:proofErr w:type="spellEnd"/>
+      <w:r>
+        <w:rPr>
+          <w:rFonts w:ascii="Times New Roman" w:hAnsi="Times New Roman"/>
+          <w:sz w:val="24"/>
+          <w:szCs w:val="24"/>
+          <w:lang w:val="en-US"/>
+        </w:rPr>
+        <w:t xml:space="preserve">. </w:t>
       </w:r>
       <w:r>
         <w:rPr>
@@ -8272,7 +10949,27 @@
           <w:szCs w:val="24"/>
           <w:lang w:val="en-US"/>
         </w:rPr>
-        <w:t>. 5 cap</w:t>
+        <w:t xml:space="preserve">. </w:t>
+      </w:r>
+      <w:proofErr w:type="gramStart"/>
+      <w:r>
+        <w:rPr>
+          <w:rFonts w:ascii="Times New Roman" w:hAnsi="Times New Roman"/>
+          <w:sz w:val="24"/>
+          <w:szCs w:val="24"/>
+          <w:lang w:val="en-US"/>
+        </w:rPr>
+        <w:t>5</w:t>
+      </w:r>
+      <w:proofErr w:type="gramEnd"/>
+      <w:r>
+        <w:rPr>
+          <w:rFonts w:ascii="Times New Roman" w:hAnsi="Times New Roman"/>
+          <w:sz w:val="24"/>
+          <w:szCs w:val="24"/>
+          <w:lang w:val="en-US"/>
+        </w:rPr>
+        <w:t xml:space="preserve"> cap</w:t>
       </w:r>
       <w:r>
         <w:rPr>
@@ -8290,8 +10987,39 @@
           <w:szCs w:val="24"/>
           <w:lang w:val="en-US"/>
         </w:rPr>
-        <w:t>. Disponível em</w:t>
-      </w:r>
+        <w:t xml:space="preserve">. </w:t>
+      </w:r>
+      <w:proofErr w:type="spellStart"/>
+      <w:r>
+        <w:rPr>
+          <w:rFonts w:ascii="Times New Roman" w:hAnsi="Times New Roman"/>
+          <w:sz w:val="24"/>
+          <w:szCs w:val="24"/>
+          <w:lang w:val="en-US"/>
+        </w:rPr>
+        <w:t>Disponível</w:t>
+      </w:r>
+      <w:proofErr w:type="spellEnd"/>
+      <w:r>
+        <w:rPr>
+          <w:rFonts w:ascii="Times New Roman" w:hAnsi="Times New Roman"/>
+          <w:sz w:val="24"/>
+          <w:szCs w:val="24"/>
+          <w:lang w:val="en-US"/>
+        </w:rPr>
+        <w:t xml:space="preserve"> </w:t>
+      </w:r>
+      <w:proofErr w:type="spellStart"/>
+      <w:r>
+        <w:rPr>
+          <w:rFonts w:ascii="Times New Roman" w:hAnsi="Times New Roman"/>
+          <w:sz w:val="24"/>
+          <w:szCs w:val="24"/>
+          <w:lang w:val="en-US"/>
+        </w:rPr>
+        <w:t>em</w:t>
+      </w:r>
+      <w:proofErr w:type="spellEnd"/>
       <w:r>
         <w:rPr>
           <w:rFonts w:ascii="Times New Roman" w:hAnsi="Times New Roman"/>
@@ -8310,7 +11038,7 @@
         </w:rPr>
         <w:t xml:space="preserve"> &lt;</w:t>
       </w:r>
-      <w:hyperlink r:id="rId17" w:history="1">
+      <w:hyperlink r:id="rId18" w:history="1">
         <w:r>
           <w:rPr>
             <w:rStyle w:val="Hyperlink"/>
@@ -8394,7 +11122,7 @@
         </w:rPr>
         <w:t xml:space="preserve"> &lt;</w:t>
       </w:r>
-      <w:hyperlink r:id="rId18" w:history="1">
+      <w:hyperlink r:id="rId19" w:history="1">
         <w:r>
           <w:rPr>
             <w:rStyle w:val="Hyperlink"/>
@@ -8537,7 +11265,27 @@
           <w:szCs w:val="24"/>
           <w:lang w:val="en-US"/>
         </w:rPr>
-        <w:t xml:space="preserve">AGGARWAL, Charu C. </w:t>
+        <w:t xml:space="preserve">AGGARWAL, </w:t>
+      </w:r>
+      <w:proofErr w:type="spellStart"/>
+      <w:r>
+        <w:rPr>
+          <w:rFonts w:ascii="Times New Roman" w:hAnsi="Times New Roman"/>
+          <w:sz w:val="24"/>
+          <w:szCs w:val="24"/>
+          <w:lang w:val="en-US"/>
+        </w:rPr>
+        <w:t>Charu</w:t>
+      </w:r>
+      <w:proofErr w:type="spellEnd"/>
+      <w:r>
+        <w:rPr>
+          <w:rFonts w:ascii="Times New Roman" w:hAnsi="Times New Roman"/>
+          <w:sz w:val="24"/>
+          <w:szCs w:val="24"/>
+          <w:lang w:val="en-US"/>
+        </w:rPr>
+        <w:t xml:space="preserve"> C. </w:t>
       </w:r>
       <w:r>
         <w:rPr>
@@ -8586,15 +11334,37 @@
         </w:rPr>
         <w:t xml:space="preserve">orktown Heights, New York, USA. </w:t>
       </w:r>
-      <w:r>
-        <w:rPr>
-          <w:rFonts w:ascii="Times New Roman" w:hAnsi="Times New Roman"/>
-          <w:sz w:val="24"/>
-          <w:szCs w:val="24"/>
-          <w:lang w:val="en-US"/>
-        </w:rPr>
-        <w:t>Disponível em</w:t>
-      </w:r>
+      <w:proofErr w:type="spellStart"/>
+      <w:r>
+        <w:rPr>
+          <w:rFonts w:ascii="Times New Roman" w:hAnsi="Times New Roman"/>
+          <w:sz w:val="24"/>
+          <w:szCs w:val="24"/>
+          <w:lang w:val="en-US"/>
+        </w:rPr>
+        <w:t>Disponível</w:t>
+      </w:r>
+      <w:proofErr w:type="spellEnd"/>
+      <w:r>
+        <w:rPr>
+          <w:rFonts w:ascii="Times New Roman" w:hAnsi="Times New Roman"/>
+          <w:sz w:val="24"/>
+          <w:szCs w:val="24"/>
+          <w:lang w:val="en-US"/>
+        </w:rPr>
+        <w:t xml:space="preserve"> </w:t>
+      </w:r>
+      <w:proofErr w:type="spellStart"/>
+      <w:r>
+        <w:rPr>
+          <w:rFonts w:ascii="Times New Roman" w:hAnsi="Times New Roman"/>
+          <w:sz w:val="24"/>
+          <w:szCs w:val="24"/>
+          <w:lang w:val="en-US"/>
+        </w:rPr>
+        <w:t>em</w:t>
+      </w:r>
+      <w:proofErr w:type="spellEnd"/>
       <w:r>
         <w:rPr>
           <w:rFonts w:ascii="Times New Roman" w:hAnsi="Times New Roman"/>
@@ -8613,7 +11383,7 @@
         </w:rPr>
         <w:t xml:space="preserve"> &lt;</w:t>
       </w:r>
-      <w:hyperlink r:id="rId19" w:history="1">
+      <w:hyperlink r:id="rId20" w:history="1">
         <w:r>
           <w:rPr>
             <w:rStyle w:val="Hyperlink"/>
@@ -8685,15 +11455,37 @@
         </w:rPr>
         <w:t xml:space="preserve"> </w:t>
       </w:r>
-      <w:r>
-        <w:rPr>
-          <w:rFonts w:ascii="Times New Roman" w:hAnsi="Times New Roman"/>
-          <w:sz w:val="24"/>
-          <w:szCs w:val="24"/>
-          <w:lang w:val="en-US"/>
-        </w:rPr>
-        <w:t>Disponível em</w:t>
-      </w:r>
+      <w:proofErr w:type="spellStart"/>
+      <w:r>
+        <w:rPr>
+          <w:rFonts w:ascii="Times New Roman" w:hAnsi="Times New Roman"/>
+          <w:sz w:val="24"/>
+          <w:szCs w:val="24"/>
+          <w:lang w:val="en-US"/>
+        </w:rPr>
+        <w:t>Disponível</w:t>
+      </w:r>
+      <w:proofErr w:type="spellEnd"/>
+      <w:r>
+        <w:rPr>
+          <w:rFonts w:ascii="Times New Roman" w:hAnsi="Times New Roman"/>
+          <w:sz w:val="24"/>
+          <w:szCs w:val="24"/>
+          <w:lang w:val="en-US"/>
+        </w:rPr>
+        <w:t xml:space="preserve"> </w:t>
+      </w:r>
+      <w:proofErr w:type="spellStart"/>
+      <w:r>
+        <w:rPr>
+          <w:rFonts w:ascii="Times New Roman" w:hAnsi="Times New Roman"/>
+          <w:sz w:val="24"/>
+          <w:szCs w:val="24"/>
+          <w:lang w:val="en-US"/>
+        </w:rPr>
+        <w:t>em</w:t>
+      </w:r>
+      <w:proofErr w:type="spellEnd"/>
       <w:r>
         <w:rPr>
           <w:rFonts w:ascii="Times New Roman" w:hAnsi="Times New Roman"/>
@@ -8712,7 +11504,7 @@
         </w:rPr>
         <w:t xml:space="preserve"> &lt;</w:t>
       </w:r>
-      <w:hyperlink r:id="rId20" w:history="1">
+      <w:hyperlink r:id="rId21" w:history="1">
         <w:r>
           <w:rPr>
             <w:rStyle w:val="Hyperlink"/>
@@ -8744,7 +11536,6 @@
           <w:b/>
           <w:sz w:val="24"/>
           <w:szCs w:val="24"/>
-          <w:lang w:val="en-US"/>
         </w:rPr>
       </w:pPr>
       <w:r>
@@ -8773,9 +11564,37 @@
           <w:szCs w:val="24"/>
           <w:lang w:val="en-US"/>
         </w:rPr>
-        <w:t xml:space="preserve"> Department of Computer Engeneering, Iran University of Science &amp; Technology, Tehran, Iran, 2009. Disponível em: &lt;</w:t>
-      </w:r>
-      <w:hyperlink r:id="rId21" w:history="1">
+        <w:t xml:space="preserve"> Department of Computer </w:t>
+      </w:r>
+      <w:proofErr w:type="spellStart"/>
+      <w:r>
+        <w:rPr>
+          <w:rFonts w:ascii="Times New Roman" w:hAnsi="Times New Roman"/>
+          <w:sz w:val="24"/>
+          <w:szCs w:val="24"/>
+          <w:lang w:val="en-US"/>
+        </w:rPr>
+        <w:t>Engeneering</w:t>
+      </w:r>
+      <w:proofErr w:type="spellEnd"/>
+      <w:r>
+        <w:rPr>
+          <w:rFonts w:ascii="Times New Roman" w:hAnsi="Times New Roman"/>
+          <w:sz w:val="24"/>
+          <w:szCs w:val="24"/>
+          <w:lang w:val="en-US"/>
+        </w:rPr>
+        <w:t xml:space="preserve">, Iran University of Science &amp; Technology, Tehran, Iran, 2009. </w:t>
+      </w:r>
+      <w:r>
+        <w:rPr>
+          <w:rFonts w:ascii="Times New Roman" w:hAnsi="Times New Roman"/>
+          <w:sz w:val="24"/>
+          <w:szCs w:val="24"/>
+        </w:rPr>
+        <w:t>Disponível em: &lt;</w:t>
+      </w:r>
+      <w:hyperlink r:id="rId22" w:history="1">
         <w:r>
           <w:rPr>
             <w:rStyle w:val="Hyperlink"/>
@@ -8799,14 +11618,110 @@
     <w:p>
       <w:pPr>
         <w:suppressAutoHyphens w:val="0"/>
-        <w:jc w:val="center"/>
-        <w:rPr>
-          <w:rFonts w:ascii="Times New Roman" w:hAnsi="Times New Roman"/>
-          <w:sz w:val="24"/>
-          <w:szCs w:val="24"/>
-          <w:lang w:val="en-US"/>
-        </w:rPr>
-      </w:pPr>
+        <w:rPr>
+          <w:rFonts w:ascii="Times New Roman" w:hAnsi="Times New Roman"/>
+          <w:sz w:val="24"/>
+          <w:szCs w:val="24"/>
+          <w:lang w:val="en-US"/>
+        </w:rPr>
+      </w:pPr>
+      <w:r>
+        <w:rPr>
+          <w:rFonts w:ascii="Times New Roman" w:hAnsi="Times New Roman"/>
+          <w:sz w:val="24"/>
+          <w:szCs w:val="24"/>
+          <w:lang w:val="en-US"/>
+        </w:rPr>
+        <w:t xml:space="preserve">SHANNON, C. E. </w:t>
+      </w:r>
+      <w:r>
+        <w:rPr>
+          <w:rFonts w:ascii="Times New Roman" w:hAnsi="Times New Roman"/>
+          <w:b/>
+          <w:sz w:val="24"/>
+          <w:szCs w:val="24"/>
+          <w:lang w:val="en-US"/>
+        </w:rPr>
+        <w:t>A Mathematical Theory of Communication.</w:t>
+      </w:r>
+      <w:r>
+        <w:rPr>
+          <w:rFonts w:ascii="Times New Roman" w:hAnsi="Times New Roman"/>
+          <w:sz w:val="24"/>
+          <w:szCs w:val="24"/>
+          <w:lang w:val="en-US"/>
+        </w:rPr>
+        <w:t xml:space="preserve"> The Bell System Technical Journal, 1948.</w:t>
+      </w:r>
+      <w:r>
+        <w:rPr>
+          <w:rFonts w:ascii="Times New Roman" w:hAnsi="Times New Roman"/>
+          <w:sz w:val="24"/>
+          <w:szCs w:val="24"/>
+          <w:lang w:val="en-US"/>
+        </w:rPr>
+        <w:t xml:space="preserve"> </w:t>
+      </w:r>
+      <w:proofErr w:type="spellStart"/>
+      <w:r>
+        <w:rPr>
+          <w:rFonts w:ascii="Times New Roman" w:hAnsi="Times New Roman"/>
+          <w:sz w:val="24"/>
+          <w:szCs w:val="24"/>
+          <w:lang w:val="en-US"/>
+        </w:rPr>
+        <w:t>Disponível</w:t>
+      </w:r>
+      <w:proofErr w:type="spellEnd"/>
+      <w:r>
+        <w:rPr>
+          <w:rFonts w:ascii="Times New Roman" w:hAnsi="Times New Roman"/>
+          <w:sz w:val="24"/>
+          <w:szCs w:val="24"/>
+          <w:lang w:val="en-US"/>
+        </w:rPr>
+        <w:t xml:space="preserve"> </w:t>
+      </w:r>
+      <w:proofErr w:type="spellStart"/>
+      <w:r>
+        <w:rPr>
+          <w:rFonts w:ascii="Times New Roman" w:hAnsi="Times New Roman"/>
+          <w:sz w:val="24"/>
+          <w:szCs w:val="24"/>
+          <w:lang w:val="en-US"/>
+        </w:rPr>
+        <w:t>em</w:t>
+      </w:r>
+      <w:proofErr w:type="spellEnd"/>
+      <w:r>
+        <w:rPr>
+          <w:rFonts w:ascii="Times New Roman" w:hAnsi="Times New Roman"/>
+          <w:sz w:val="24"/>
+          <w:szCs w:val="24"/>
+          <w:lang w:val="en-US"/>
+        </w:rPr>
+        <w:t>: &lt;</w:t>
+      </w:r>
+      <w:hyperlink r:id="rId23" w:history="1">
+        <w:r>
+          <w:rPr>
+            <w:rStyle w:val="Hyperlink"/>
+            <w:rFonts w:ascii="Helvetica" w:hAnsi="Helvetica" w:cs="Helvetica"/>
+            <w:sz w:val="20"/>
+            <w:szCs w:val="20"/>
+          </w:rPr>
+          <w:t>https://goo.gl/jNKkCH</w:t>
+        </w:r>
+      </w:hyperlink>
+      <w:r>
+        <w:rPr>
+          <w:rFonts w:ascii="Helvetica" w:hAnsi="Helvetica" w:cs="Helvetica"/>
+          <w:color w:val="444444"/>
+          <w:sz w:val="20"/>
+          <w:szCs w:val="20"/>
+        </w:rPr>
+        <w:t>&gt;</w:t>
+      </w:r>
       <w:r>
         <w:rPr>
           <w:rFonts w:ascii="Times New Roman" w:hAnsi="Times New Roman"/>
@@ -8868,7 +11783,7 @@
       </w:pPr>
     </w:p>
     <w:sectPr>
-      <w:headerReference w:type="default" r:id="rId22"/>
+      <w:headerReference w:type="default" r:id="rId24"/>
       <w:pgSz w:w="11906" w:h="16838"/>
       <w:pgMar w:top="1701" w:right="1134" w:bottom="1134" w:left="1701" w:header="709" w:footer="0" w:gutter="0"/>
       <w:cols w:space="720"/>
@@ -8880,7 +11795,7 @@
 </file>
 
 <file path=word/endnotes.xml><?xml version="1.0" encoding="utf-8"?>
-<w:endnotes xmlns:wpc="http://schemas.microsoft.com/office/word/2010/wordprocessingCanvas" xmlns:cx="http://schemas.microsoft.com/office/drawing/2014/chartex" xmlns:cx1="http://schemas.microsoft.com/office/drawing/2015/9/8/chartex" xmlns:cx2="http://schemas.microsoft.com/office/drawing/2015/10/21/chartex" xmlns:mc="http://schemas.openxmlformats.org/markup-compatibility/2006" xmlns:o="urn:schemas-microsoft-com:office:office" xmlns:r="http://schemas.openxmlformats.org/officeDocument/2006/relationships" xmlns:m="http://schemas.openxmlformats.org/officeDocument/2006/math" xmlns:v="urn:schemas-microsoft-com:vml" xmlns:wp14="http://schemas.microsoft.com/office/word/2010/wordprocessingDrawing" xmlns:wp="http://schemas.openxmlformats.org/drawingml/2006/wordprocessingDrawing" xmlns:w10="urn:schemas-microsoft-com:office:word" xmlns:w="http://schemas.openxmlformats.org/wordprocessingml/2006/main" xmlns:w14="http://schemas.microsoft.com/office/word/2010/wordml" xmlns:w15="http://schemas.microsoft.com/office/word/2012/wordml" xmlns:w16se="http://schemas.microsoft.com/office/word/2015/wordml/symex" xmlns:wpg="http://schemas.microsoft.com/office/word/2010/wordprocessingGroup" xmlns:wpi="http://schemas.microsoft.com/office/word/2010/wordprocessingInk" xmlns:wne="http://schemas.microsoft.com/office/word/2006/wordml" xmlns:wps="http://schemas.microsoft.com/office/word/2010/wordprocessingShape" mc:Ignorable="w14 w15 w16se wp14">
+<w:endnotes xmlns:wpc="http://schemas.microsoft.com/office/word/2010/wordprocessingCanvas" xmlns:mc="http://schemas.openxmlformats.org/markup-compatibility/2006" xmlns:o="urn:schemas-microsoft-com:office:office" xmlns:r="http://schemas.openxmlformats.org/officeDocument/2006/relationships" xmlns:m="http://schemas.openxmlformats.org/officeDocument/2006/math" xmlns:v="urn:schemas-microsoft-com:vml" xmlns:wp14="http://schemas.microsoft.com/office/word/2010/wordprocessingDrawing" xmlns:wp="http://schemas.openxmlformats.org/drawingml/2006/wordprocessingDrawing" xmlns:w10="urn:schemas-microsoft-com:office:word" xmlns:w="http://schemas.openxmlformats.org/wordprocessingml/2006/main" xmlns:w14="http://schemas.microsoft.com/office/word/2010/wordml" xmlns:w15="http://schemas.microsoft.com/office/word/2012/wordml" xmlns:wpg="http://schemas.microsoft.com/office/word/2010/wordprocessingGroup" xmlns:wpi="http://schemas.microsoft.com/office/word/2010/wordprocessingInk" xmlns:wne="http://schemas.microsoft.com/office/word/2006/wordml" xmlns:wps="http://schemas.microsoft.com/office/word/2010/wordprocessingShape" mc:Ignorable="w14 w15 wp14">
   <w:endnote w:type="separator" w:id="-1">
     <w:p>
       <w:pPr>
@@ -8905,7 +11820,7 @@
 </file>
 
 <file path=word/footnotes.xml><?xml version="1.0" encoding="utf-8"?>
-<w:footnotes xmlns:wpc="http://schemas.microsoft.com/office/word/2010/wordprocessingCanvas" xmlns:cx="http://schemas.microsoft.com/office/drawing/2014/chartex" xmlns:cx1="http://schemas.microsoft.com/office/drawing/2015/9/8/chartex" xmlns:cx2="http://schemas.microsoft.com/office/drawing/2015/10/21/chartex" xmlns:mc="http://schemas.openxmlformats.org/markup-compatibility/2006" xmlns:o="urn:schemas-microsoft-com:office:office" xmlns:r="http://schemas.openxmlformats.org/officeDocument/2006/relationships" xmlns:m="http://schemas.openxmlformats.org/officeDocument/2006/math" xmlns:v="urn:schemas-microsoft-com:vml" xmlns:wp14="http://schemas.microsoft.com/office/word/2010/wordprocessingDrawing" xmlns:wp="http://schemas.openxmlformats.org/drawingml/2006/wordprocessingDrawing" xmlns:w10="urn:schemas-microsoft-com:office:word" xmlns:w="http://schemas.openxmlformats.org/wordprocessingml/2006/main" xmlns:w14="http://schemas.microsoft.com/office/word/2010/wordml" xmlns:w15="http://schemas.microsoft.com/office/word/2012/wordml" xmlns:w16se="http://schemas.microsoft.com/office/word/2015/wordml/symex" xmlns:wpg="http://schemas.microsoft.com/office/word/2010/wordprocessingGroup" xmlns:wpi="http://schemas.microsoft.com/office/word/2010/wordprocessingInk" xmlns:wne="http://schemas.microsoft.com/office/word/2006/wordml" xmlns:wps="http://schemas.microsoft.com/office/word/2010/wordprocessingShape" mc:Ignorable="w14 w15 w16se wp14">
+<w:footnotes xmlns:wpc="http://schemas.microsoft.com/office/word/2010/wordprocessingCanvas" xmlns:mc="http://schemas.openxmlformats.org/markup-compatibility/2006" xmlns:o="urn:schemas-microsoft-com:office:office" xmlns:r="http://schemas.openxmlformats.org/officeDocument/2006/relationships" xmlns:m="http://schemas.openxmlformats.org/officeDocument/2006/math" xmlns:v="urn:schemas-microsoft-com:vml" xmlns:wp14="http://schemas.microsoft.com/office/word/2010/wordprocessingDrawing" xmlns:wp="http://schemas.openxmlformats.org/drawingml/2006/wordprocessingDrawing" xmlns:w10="urn:schemas-microsoft-com:office:word" xmlns:w="http://schemas.openxmlformats.org/wordprocessingml/2006/main" xmlns:w14="http://schemas.microsoft.com/office/word/2010/wordml" xmlns:w15="http://schemas.microsoft.com/office/word/2012/wordml" xmlns:wpg="http://schemas.microsoft.com/office/word/2010/wordprocessingGroup" xmlns:wpi="http://schemas.microsoft.com/office/word/2010/wordprocessingInk" xmlns:wne="http://schemas.microsoft.com/office/word/2006/wordml" xmlns:wps="http://schemas.microsoft.com/office/word/2010/wordprocessingShape" mc:Ignorable="w14 w15 wp14">
   <w:footnote w:type="separator" w:id="-1">
     <w:p>
       <w:pPr>
@@ -9021,7 +11936,7 @@
 </file>
 
 <file path=word/header1.xml><?xml version="1.0" encoding="utf-8"?>
-<w:hdr xmlns:wpc="http://schemas.microsoft.com/office/word/2010/wordprocessingCanvas" xmlns:cx="http://schemas.microsoft.com/office/drawing/2014/chartex" xmlns:cx1="http://schemas.microsoft.com/office/drawing/2015/9/8/chartex" xmlns:cx2="http://schemas.microsoft.com/office/drawing/2015/10/21/chartex" xmlns:mc="http://schemas.openxmlformats.org/markup-compatibility/2006" xmlns:o="urn:schemas-microsoft-com:office:office" xmlns:r="http://schemas.openxmlformats.org/officeDocument/2006/relationships" xmlns:m="http://schemas.openxmlformats.org/officeDocument/2006/math" xmlns:v="urn:schemas-microsoft-com:vml" xmlns:wp14="http://schemas.microsoft.com/office/word/2010/wordprocessingDrawing" xmlns:wp="http://schemas.openxmlformats.org/drawingml/2006/wordprocessingDrawing" xmlns:w10="urn:schemas-microsoft-com:office:word" xmlns:w="http://schemas.openxmlformats.org/wordprocessingml/2006/main" xmlns:w14="http://schemas.microsoft.com/office/word/2010/wordml" xmlns:w15="http://schemas.microsoft.com/office/word/2012/wordml" xmlns:w16se="http://schemas.microsoft.com/office/word/2015/wordml/symex" xmlns:wpg="http://schemas.microsoft.com/office/word/2010/wordprocessingGroup" xmlns:wpi="http://schemas.microsoft.com/office/word/2010/wordprocessingInk" xmlns:wne="http://schemas.microsoft.com/office/word/2006/wordml" xmlns:wps="http://schemas.microsoft.com/office/word/2010/wordprocessingShape" mc:Ignorable="w14 w15 w16se wp14">
+<w:hdr xmlns:wpc="http://schemas.microsoft.com/office/word/2010/wordprocessingCanvas" xmlns:mc="http://schemas.openxmlformats.org/markup-compatibility/2006" xmlns:o="urn:schemas-microsoft-com:office:office" xmlns:r="http://schemas.openxmlformats.org/officeDocument/2006/relationships" xmlns:m="http://schemas.openxmlformats.org/officeDocument/2006/math" xmlns:v="urn:schemas-microsoft-com:vml" xmlns:wp14="http://schemas.microsoft.com/office/word/2010/wordprocessingDrawing" xmlns:wp="http://schemas.openxmlformats.org/drawingml/2006/wordprocessingDrawing" xmlns:w10="urn:schemas-microsoft-com:office:word" xmlns:w="http://schemas.openxmlformats.org/wordprocessingml/2006/main" xmlns:w14="http://schemas.microsoft.com/office/word/2010/wordml" xmlns:w15="http://schemas.microsoft.com/office/word/2012/wordml" xmlns:wpg="http://schemas.microsoft.com/office/word/2010/wordprocessingGroup" xmlns:wpi="http://schemas.microsoft.com/office/word/2010/wordprocessingInk" xmlns:wne="http://schemas.microsoft.com/office/word/2006/wordml" xmlns:wps="http://schemas.microsoft.com/office/word/2010/wordprocessingShape" mc:Ignorable="w14 w15 wp14">
   <w:p>
     <w:pPr>
       <w:pStyle w:val="Header"/>
@@ -9037,7 +11952,7 @@
 </file>
 
 <file path=word/header2.xml><?xml version="1.0" encoding="utf-8"?>
-<w:hdr xmlns:wpc="http://schemas.microsoft.com/office/word/2010/wordprocessingCanvas" xmlns:cx="http://schemas.microsoft.com/office/drawing/2014/chartex" xmlns:cx1="http://schemas.microsoft.com/office/drawing/2015/9/8/chartex" xmlns:cx2="http://schemas.microsoft.com/office/drawing/2015/10/21/chartex" xmlns:mc="http://schemas.openxmlformats.org/markup-compatibility/2006" xmlns:o="urn:schemas-microsoft-com:office:office" xmlns:r="http://schemas.openxmlformats.org/officeDocument/2006/relationships" xmlns:m="http://schemas.openxmlformats.org/officeDocument/2006/math" xmlns:v="urn:schemas-microsoft-com:vml" xmlns:wp14="http://schemas.microsoft.com/office/word/2010/wordprocessingDrawing" xmlns:wp="http://schemas.openxmlformats.org/drawingml/2006/wordprocessingDrawing" xmlns:w10="urn:schemas-microsoft-com:office:word" xmlns:w="http://schemas.openxmlformats.org/wordprocessingml/2006/main" xmlns:w14="http://schemas.microsoft.com/office/word/2010/wordml" xmlns:w15="http://schemas.microsoft.com/office/word/2012/wordml" xmlns:w16se="http://schemas.microsoft.com/office/word/2015/wordml/symex" xmlns:wpg="http://schemas.microsoft.com/office/word/2010/wordprocessingGroup" xmlns:wpi="http://schemas.microsoft.com/office/word/2010/wordprocessingInk" xmlns:wne="http://schemas.microsoft.com/office/word/2006/wordml" xmlns:wps="http://schemas.microsoft.com/office/word/2010/wordprocessingShape" mc:Ignorable="w14 w15 w16se wp14">
+<w:hdr xmlns:wpc="http://schemas.microsoft.com/office/word/2010/wordprocessingCanvas" xmlns:mc="http://schemas.openxmlformats.org/markup-compatibility/2006" xmlns:o="urn:schemas-microsoft-com:office:office" xmlns:r="http://schemas.openxmlformats.org/officeDocument/2006/relationships" xmlns:m="http://schemas.openxmlformats.org/officeDocument/2006/math" xmlns:v="urn:schemas-microsoft-com:vml" xmlns:wp14="http://schemas.microsoft.com/office/word/2010/wordprocessingDrawing" xmlns:wp="http://schemas.openxmlformats.org/drawingml/2006/wordprocessingDrawing" xmlns:w10="urn:schemas-microsoft-com:office:word" xmlns:w="http://schemas.openxmlformats.org/wordprocessingml/2006/main" xmlns:w14="http://schemas.microsoft.com/office/word/2010/wordml" xmlns:w15="http://schemas.microsoft.com/office/word/2012/wordml" xmlns:wpg="http://schemas.microsoft.com/office/word/2010/wordprocessingGroup" xmlns:wpi="http://schemas.microsoft.com/office/word/2010/wordprocessingInk" xmlns:wne="http://schemas.microsoft.com/office/word/2006/wordml" xmlns:wps="http://schemas.microsoft.com/office/word/2010/wordprocessingShape" mc:Ignorable="w14 w15 wp14">
   <w:p>
     <w:pPr>
       <w:pStyle w:val="Header"/>
@@ -9053,7 +11968,7 @@
 </file>
 
 <file path=word/numbering.xml><?xml version="1.0" encoding="utf-8"?>
-<w:numbering xmlns:wpc="http://schemas.microsoft.com/office/word/2010/wordprocessingCanvas" xmlns:cx="http://schemas.microsoft.com/office/drawing/2014/chartex" xmlns:cx1="http://schemas.microsoft.com/office/drawing/2015/9/8/chartex" xmlns:cx2="http://schemas.microsoft.com/office/drawing/2015/10/21/chartex" xmlns:mc="http://schemas.openxmlformats.org/markup-compatibility/2006" xmlns:o="urn:schemas-microsoft-com:office:office" xmlns:r="http://schemas.openxmlformats.org/officeDocument/2006/relationships" xmlns:m="http://schemas.openxmlformats.org/officeDocument/2006/math" xmlns:v="urn:schemas-microsoft-com:vml" xmlns:wp14="http://schemas.microsoft.com/office/word/2010/wordprocessingDrawing" xmlns:wp="http://schemas.openxmlformats.org/drawingml/2006/wordprocessingDrawing" xmlns:w10="urn:schemas-microsoft-com:office:word" xmlns:w="http://schemas.openxmlformats.org/wordprocessingml/2006/main" xmlns:w14="http://schemas.microsoft.com/office/word/2010/wordml" xmlns:w15="http://schemas.microsoft.com/office/word/2012/wordml" xmlns:w16se="http://schemas.microsoft.com/office/word/2015/wordml/symex" xmlns:wpg="http://schemas.microsoft.com/office/word/2010/wordprocessingGroup" xmlns:wpi="http://schemas.microsoft.com/office/word/2010/wordprocessingInk" xmlns:wne="http://schemas.microsoft.com/office/word/2006/wordml" xmlns:wps="http://schemas.microsoft.com/office/word/2010/wordprocessingShape" mc:Ignorable="w14 w15 w16se wp14">
+<w:numbering xmlns:wpc="http://schemas.microsoft.com/office/word/2010/wordprocessingCanvas" xmlns:mc="http://schemas.openxmlformats.org/markup-compatibility/2006" xmlns:o="urn:schemas-microsoft-com:office:office" xmlns:r="http://schemas.openxmlformats.org/officeDocument/2006/relationships" xmlns:m="http://schemas.openxmlformats.org/officeDocument/2006/math" xmlns:v="urn:schemas-microsoft-com:vml" xmlns:wp14="http://schemas.microsoft.com/office/word/2010/wordprocessingDrawing" xmlns:wp="http://schemas.openxmlformats.org/drawingml/2006/wordprocessingDrawing" xmlns:w10="urn:schemas-microsoft-com:office:word" xmlns:w="http://schemas.openxmlformats.org/wordprocessingml/2006/main" xmlns:w14="http://schemas.microsoft.com/office/word/2010/wordml" xmlns:w15="http://schemas.microsoft.com/office/word/2012/wordml" xmlns:wpg="http://schemas.microsoft.com/office/word/2010/wordprocessingGroup" xmlns:wpi="http://schemas.microsoft.com/office/word/2010/wordprocessingInk" xmlns:wne="http://schemas.microsoft.com/office/word/2006/wordml" xmlns:wps="http://schemas.microsoft.com/office/word/2010/wordprocessingShape" mc:Ignorable="w14 w15 wp14">
   <w:abstractNum w:abstractNumId="0" w15:restartNumberingAfterBreak="0">
     <w:nsid w:val="00126E82"/>
     <w:multiLevelType w:val="multilevel"/>
@@ -9696,6 +12611,119 @@
     </w:lvl>
   </w:abstractNum>
   <w:abstractNum w:abstractNumId="6" w15:restartNumberingAfterBreak="0">
+    <w:nsid w:val="2ED02F49"/>
+    <w:multiLevelType w:val="hybridMultilevel"/>
+    <w:tmpl w:val="690A022C"/>
+    <w:lvl w:ilvl="0" w:tplc="04160001">
+      <w:start w:val="1"/>
+      <w:numFmt w:val="bullet"/>
+      <w:lvlText w:val=""/>
+      <w:lvlJc w:val="left"/>
+      <w:pPr>
+        <w:ind w:left="1428" w:hanging="360"/>
+      </w:pPr>
+      <w:rPr>
+        <w:rFonts w:ascii="Symbol" w:hAnsi="Symbol" w:hint="default"/>
+      </w:rPr>
+    </w:lvl>
+    <w:lvl w:ilvl="1" w:tplc="04160003">
+      <w:start w:val="1"/>
+      <w:numFmt w:val="bullet"/>
+      <w:lvlText w:val="o"/>
+      <w:lvlJc w:val="left"/>
+      <w:pPr>
+        <w:ind w:left="2148" w:hanging="360"/>
+      </w:pPr>
+      <w:rPr>
+        <w:rFonts w:ascii="Courier New" w:hAnsi="Courier New" w:cs="Courier New" w:hint="default"/>
+      </w:rPr>
+    </w:lvl>
+    <w:lvl w:ilvl="2" w:tplc="04160005" w:tentative="1">
+      <w:start w:val="1"/>
+      <w:numFmt w:val="bullet"/>
+      <w:lvlText w:val=""/>
+      <w:lvlJc w:val="left"/>
+      <w:pPr>
+        <w:ind w:left="2868" w:hanging="360"/>
+      </w:pPr>
+      <w:rPr>
+        <w:rFonts w:ascii="Wingdings" w:hAnsi="Wingdings" w:hint="default"/>
+      </w:rPr>
+    </w:lvl>
+    <w:lvl w:ilvl="3" w:tplc="04160001" w:tentative="1">
+      <w:start w:val="1"/>
+      <w:numFmt w:val="bullet"/>
+      <w:lvlText w:val=""/>
+      <w:lvlJc w:val="left"/>
+      <w:pPr>
+        <w:ind w:left="3588" w:hanging="360"/>
+      </w:pPr>
+      <w:rPr>
+        <w:rFonts w:ascii="Symbol" w:hAnsi="Symbol" w:hint="default"/>
+      </w:rPr>
+    </w:lvl>
+    <w:lvl w:ilvl="4" w:tplc="04160003" w:tentative="1">
+      <w:start w:val="1"/>
+      <w:numFmt w:val="bullet"/>
+      <w:lvlText w:val="o"/>
+      <w:lvlJc w:val="left"/>
+      <w:pPr>
+        <w:ind w:left="4308" w:hanging="360"/>
+      </w:pPr>
+      <w:rPr>
+        <w:rFonts w:ascii="Courier New" w:hAnsi="Courier New" w:cs="Courier New" w:hint="default"/>
+      </w:rPr>
+    </w:lvl>
+    <w:lvl w:ilvl="5" w:tplc="04160005" w:tentative="1">
+      <w:start w:val="1"/>
+      <w:numFmt w:val="bullet"/>
+      <w:lvlText w:val=""/>
+      <w:lvlJc w:val="left"/>
+      <w:pPr>
+        <w:ind w:left="5028" w:hanging="360"/>
+      </w:pPr>
+      <w:rPr>
+        <w:rFonts w:ascii="Wingdings" w:hAnsi="Wingdings" w:hint="default"/>
+      </w:rPr>
+    </w:lvl>
+    <w:lvl w:ilvl="6" w:tplc="04160001" w:tentative="1">
+      <w:start w:val="1"/>
+      <w:numFmt w:val="bullet"/>
+      <w:lvlText w:val=""/>
+      <w:lvlJc w:val="left"/>
+      <w:pPr>
+        <w:ind w:left="5748" w:hanging="360"/>
+      </w:pPr>
+      <w:rPr>
+        <w:rFonts w:ascii="Symbol" w:hAnsi="Symbol" w:hint="default"/>
+      </w:rPr>
+    </w:lvl>
+    <w:lvl w:ilvl="7" w:tplc="04160003" w:tentative="1">
+      <w:start w:val="1"/>
+      <w:numFmt w:val="bullet"/>
+      <w:lvlText w:val="o"/>
+      <w:lvlJc w:val="left"/>
+      <w:pPr>
+        <w:ind w:left="6468" w:hanging="360"/>
+      </w:pPr>
+      <w:rPr>
+        <w:rFonts w:ascii="Courier New" w:hAnsi="Courier New" w:cs="Courier New" w:hint="default"/>
+      </w:rPr>
+    </w:lvl>
+    <w:lvl w:ilvl="8" w:tplc="04160005" w:tentative="1">
+      <w:start w:val="1"/>
+      <w:numFmt w:val="bullet"/>
+      <w:lvlText w:val=""/>
+      <w:lvlJc w:val="left"/>
+      <w:pPr>
+        <w:ind w:left="7188" w:hanging="360"/>
+      </w:pPr>
+      <w:rPr>
+        <w:rFonts w:ascii="Wingdings" w:hAnsi="Wingdings" w:hint="default"/>
+      </w:rPr>
+    </w:lvl>
+  </w:abstractNum>
+  <w:abstractNum w:abstractNumId="7" w15:restartNumberingAfterBreak="0">
     <w:nsid w:val="3C943B73"/>
     <w:multiLevelType w:val="multilevel"/>
     <w:tmpl w:val="E780B57A"/>
@@ -9808,7 +12836,7 @@
       </w:rPr>
     </w:lvl>
   </w:abstractNum>
-  <w:abstractNum w:abstractNumId="7" w15:restartNumberingAfterBreak="0">
+  <w:abstractNum w:abstractNumId="8" w15:restartNumberingAfterBreak="0">
     <w:nsid w:val="429E643B"/>
     <w:multiLevelType w:val="multilevel"/>
     <w:tmpl w:val="8E26CCAE"/>
@@ -9930,7 +12958,7 @@
       </w:rPr>
     </w:lvl>
   </w:abstractNum>
-  <w:abstractNum w:abstractNumId="8" w15:restartNumberingAfterBreak="0">
+  <w:abstractNum w:abstractNumId="9" w15:restartNumberingAfterBreak="0">
     <w:nsid w:val="455E5F85"/>
     <w:multiLevelType w:val="hybridMultilevel"/>
     <w:tmpl w:val="DFD206FE"/>
@@ -10042,7 +13070,7 @@
       </w:rPr>
     </w:lvl>
   </w:abstractNum>
-  <w:abstractNum w:abstractNumId="9" w15:restartNumberingAfterBreak="0">
+  <w:abstractNum w:abstractNumId="10" w15:restartNumberingAfterBreak="0">
     <w:nsid w:val="5A897A0C"/>
     <w:multiLevelType w:val="hybridMultilevel"/>
     <w:tmpl w:val="9AF0983A"/>
@@ -10132,7 +13160,7 @@
       </w:pPr>
     </w:lvl>
   </w:abstractNum>
-  <w:abstractNum w:abstractNumId="10" w15:restartNumberingAfterBreak="0">
+  <w:abstractNum w:abstractNumId="11" w15:restartNumberingAfterBreak="0">
     <w:nsid w:val="63EE6125"/>
     <w:multiLevelType w:val="hybridMultilevel"/>
     <w:tmpl w:val="02DE3EDA"/>
@@ -10222,7 +13250,7 @@
       </w:pPr>
     </w:lvl>
   </w:abstractNum>
-  <w:abstractNum w:abstractNumId="11" w15:restartNumberingAfterBreak="0">
+  <w:abstractNum w:abstractNumId="12" w15:restartNumberingAfterBreak="0">
     <w:nsid w:val="6555355E"/>
     <w:multiLevelType w:val="multilevel"/>
     <w:tmpl w:val="4912A174"/>
@@ -10335,7 +13363,7 @@
       </w:rPr>
     </w:lvl>
   </w:abstractNum>
-  <w:abstractNum w:abstractNumId="12" w15:restartNumberingAfterBreak="0">
+  <w:abstractNum w:abstractNumId="13" w15:restartNumberingAfterBreak="0">
     <w:nsid w:val="67A320B9"/>
     <w:multiLevelType w:val="multilevel"/>
     <w:tmpl w:val="728CF59C"/>
@@ -10457,7 +13485,7 @@
       </w:rPr>
     </w:lvl>
   </w:abstractNum>
-  <w:abstractNum w:abstractNumId="13" w15:restartNumberingAfterBreak="0">
+  <w:abstractNum w:abstractNumId="14" w15:restartNumberingAfterBreak="0">
     <w:nsid w:val="6C401717"/>
     <w:multiLevelType w:val="multilevel"/>
     <w:tmpl w:val="49CCA3B0"/>
@@ -10579,7 +13607,7 @@
       </w:rPr>
     </w:lvl>
   </w:abstractNum>
-  <w:abstractNum w:abstractNumId="14" w15:restartNumberingAfterBreak="0">
+  <w:abstractNum w:abstractNumId="15" w15:restartNumberingAfterBreak="0">
     <w:nsid w:val="6DBE4E2C"/>
     <w:multiLevelType w:val="multilevel"/>
     <w:tmpl w:val="76783F62"/>
@@ -10692,7 +13720,7 @@
       </w:rPr>
     </w:lvl>
   </w:abstractNum>
-  <w:abstractNum w:abstractNumId="15" w15:restartNumberingAfterBreak="0">
+  <w:abstractNum w:abstractNumId="16" w15:restartNumberingAfterBreak="0">
     <w:nsid w:val="75D70719"/>
     <w:multiLevelType w:val="multilevel"/>
     <w:tmpl w:val="D1D0B746"/>
@@ -10805,7 +13833,7 @@
       </w:rPr>
     </w:lvl>
   </w:abstractNum>
-  <w:abstractNum w:abstractNumId="16" w15:restartNumberingAfterBreak="0">
+  <w:abstractNum w:abstractNumId="17" w15:restartNumberingAfterBreak="0">
     <w:nsid w:val="7B3E57D0"/>
     <w:multiLevelType w:val="multilevel"/>
     <w:tmpl w:val="4190948E"/>
@@ -10928,28 +13956,28 @@
     <w:abstractNumId w:val="5"/>
   </w:num>
   <w:num w:numId="4">
-    <w:abstractNumId w:val="8"/>
+    <w:abstractNumId w:val="9"/>
   </w:num>
   <w:num w:numId="5">
-    <w:abstractNumId w:val="11"/>
+    <w:abstractNumId w:val="12"/>
   </w:num>
   <w:num w:numId="6">
-    <w:abstractNumId w:val="14"/>
+    <w:abstractNumId w:val="15"/>
   </w:num>
   <w:num w:numId="7">
-    <w:abstractNumId w:val="6"/>
+    <w:abstractNumId w:val="7"/>
   </w:num>
   <w:num w:numId="8">
-    <w:abstractNumId w:val="15"/>
+    <w:abstractNumId w:val="16"/>
   </w:num>
   <w:num w:numId="9">
-    <w:abstractNumId w:val="16"/>
+    <w:abstractNumId w:val="17"/>
   </w:num>
   <w:num w:numId="10">
     <w:abstractNumId w:val="1"/>
   </w:num>
   <w:num w:numId="11">
-    <w:abstractNumId w:val="9"/>
+    <w:abstractNumId w:val="10"/>
   </w:num>
   <w:num w:numId="12">
     <w:abstractNumId w:val="4"/>
@@ -10958,22 +13986,25 @@
     <w:abstractNumId w:val="0"/>
   </w:num>
   <w:num w:numId="14">
+    <w:abstractNumId w:val="14"/>
+  </w:num>
+  <w:num w:numId="15">
+    <w:abstractNumId w:val="11"/>
+  </w:num>
+  <w:num w:numId="16">
     <w:abstractNumId w:val="13"/>
   </w:num>
-  <w:num w:numId="15">
-    <w:abstractNumId w:val="10"/>
+  <w:num w:numId="17">
+    <w:abstractNumId w:val="8"/>
   </w:num>
-  <w:num w:numId="16">
-    <w:abstractNumId w:val="12"/>
-  </w:num>
-  <w:num w:numId="17">
-    <w:abstractNumId w:val="7"/>
+  <w:num w:numId="18">
+    <w:abstractNumId w:val="6"/>
   </w:num>
 </w:numbering>
 </file>
 
 <file path=word/styles.xml><?xml version="1.0" encoding="utf-8"?>
-<w:styles xmlns:mc="http://schemas.openxmlformats.org/markup-compatibility/2006" xmlns:r="http://schemas.openxmlformats.org/officeDocument/2006/relationships" xmlns:w="http://schemas.openxmlformats.org/wordprocessingml/2006/main" xmlns:w14="http://schemas.microsoft.com/office/word/2010/wordml" xmlns:w15="http://schemas.microsoft.com/office/word/2012/wordml" xmlns:w16se="http://schemas.microsoft.com/office/word/2015/wordml/symex" mc:Ignorable="w14 w15 w16se">
+<w:styles xmlns:mc="http://schemas.openxmlformats.org/markup-compatibility/2006" xmlns:r="http://schemas.openxmlformats.org/officeDocument/2006/relationships" xmlns:w="http://schemas.openxmlformats.org/wordprocessingml/2006/main" xmlns:w14="http://schemas.microsoft.com/office/word/2010/wordml" xmlns:w15="http://schemas.microsoft.com/office/word/2012/wordml" mc:Ignorable="w14 w15">
   <w:docDefaults>
     <w:rPrDefault>
       <w:rPr>
@@ -10990,7 +14021,7 @@
       </w:pPr>
     </w:pPrDefault>
   </w:docDefaults>
-  <w:latentStyles w:defLockedState="0" w:defUIPriority="99" w:defSemiHidden="0" w:defUnhideWhenUsed="0" w:defQFormat="0" w:count="373">
+  <w:latentStyles w:defLockedState="0" w:defUIPriority="99" w:defSemiHidden="0" w:defUnhideWhenUsed="0" w:defQFormat="0" w:count="371">
     <w:lsdException w:name="Normal" w:uiPriority="0" w:qFormat="1"/>
     <w:lsdException w:name="heading 1" w:uiPriority="9" w:qFormat="1"/>
     <w:lsdException w:name="heading 2" w:semiHidden="1" w:uiPriority="9" w:unhideWhenUsed="1" w:qFormat="1"/>
@@ -11096,6 +14127,7 @@
     <w:lsdException w:name="HTML Sample" w:semiHidden="1" w:unhideWhenUsed="1"/>
     <w:lsdException w:name="HTML Typewriter" w:semiHidden="1" w:unhideWhenUsed="1"/>
     <w:lsdException w:name="HTML Variable" w:semiHidden="1" w:unhideWhenUsed="1"/>
+    <w:lsdException w:name="Normal Table" w:semiHidden="1" w:unhideWhenUsed="1"/>
     <w:lsdException w:name="annotation subject" w:semiHidden="1" w:unhideWhenUsed="1"/>
     <w:lsdException w:name="No List" w:semiHidden="1" w:unhideWhenUsed="1"/>
     <w:lsdException w:name="Outline List 1" w:semiHidden="1" w:unhideWhenUsed="1"/>
@@ -11141,9 +14173,11 @@
     <w:lsdException w:name="Table Subtle 1" w:semiHidden="1" w:unhideWhenUsed="1"/>
     <w:lsdException w:name="Table Subtle 2" w:semiHidden="1" w:unhideWhenUsed="1"/>
     <w:lsdException w:name="Table Web 1" w:semiHidden="1" w:unhideWhenUsed="1"/>
+    <w:lsdException w:name="Table Web 2" w:semiHidden="1" w:unhideWhenUsed="1"/>
     <w:lsdException w:name="Table Web 3" w:semiHidden="1" w:unhideWhenUsed="1"/>
     <w:lsdException w:name="Balloon Text" w:semiHidden="1" w:unhideWhenUsed="1"/>
     <w:lsdException w:name="Table Grid" w:uiPriority="59"/>
+    <w:lsdException w:name="Table Theme" w:semiHidden="1" w:unhideWhenUsed="1"/>
     <w:lsdException w:name="Placeholder Text" w:semiHidden="1"/>
     <w:lsdException w:name="No Spacing" w:uiPriority="1" w:qFormat="1"/>
     <w:lsdException w:name="Light Shading" w:uiPriority="60"/>
@@ -11359,13 +14393,11 @@
     <w:lsdException w:name="List Table 5 Dark Accent 6" w:uiPriority="50"/>
     <w:lsdException w:name="List Table 6 Colorful Accent 6" w:uiPriority="51"/>
     <w:lsdException w:name="List Table 7 Colorful Accent 6" w:uiPriority="52"/>
-    <w:lsdException w:name="Mention" w:semiHidden="1" w:unhideWhenUsed="1"/>
-    <w:lsdException w:name="Smart Hyperlink" w:semiHidden="1" w:unhideWhenUsed="1"/>
   </w:latentStyles>
   <w:style w:type="paragraph" w:default="1" w:styleId="Normal">
     <w:name w:val="Normal"/>
     <w:qFormat/>
-    <w:rsid w:val="00152025"/>
+    <w:rsid w:val="009E557E"/>
     <w:pPr>
       <w:suppressAutoHyphens/>
       <w:jc w:val="left"/>
@@ -11440,7 +14472,6 @@
   <w:style w:type="character" w:default="1" w:styleId="DefaultParagraphFont">
     <w:name w:val="Default Paragraph Font"/>
     <w:uiPriority w:val="1"/>
-    <w:semiHidden/>
     <w:unhideWhenUsed/>
   </w:style>
   <w:style w:type="table" w:default="1" w:styleId="TableNormal">
@@ -12097,7 +15128,627 @@
       <w:lang w:eastAsia="pt-BR"/>
     </w:rPr>
   </w:style>
+  <w:style w:type="character" w:styleId="PlaceholderText">
+    <w:name w:val="Placeholder Text"/>
+    <w:basedOn w:val="DefaultParagraphFont"/>
+    <w:uiPriority w:val="99"/>
+    <w:semiHidden/>
+    <w:rsid w:val="00436DA1"/>
+    <w:rPr>
+      <w:color w:val="808080"/>
+    </w:rPr>
+  </w:style>
 </w:styles>
+</file>
+
+<file path=word/glossary/document.xml><?xml version="1.0" encoding="utf-8"?>
+<w:glossaryDocument xmlns:wpc="http://schemas.microsoft.com/office/word/2010/wordprocessingCanvas" xmlns:mc="http://schemas.openxmlformats.org/markup-compatibility/2006" xmlns:o="urn:schemas-microsoft-com:office:office" xmlns:r="http://schemas.openxmlformats.org/officeDocument/2006/relationships" xmlns:m="http://schemas.openxmlformats.org/officeDocument/2006/math" xmlns:v="urn:schemas-microsoft-com:vml" xmlns:wp14="http://schemas.microsoft.com/office/word/2010/wordprocessingDrawing" xmlns:wp="http://schemas.openxmlformats.org/drawingml/2006/wordprocessingDrawing" xmlns:w10="urn:schemas-microsoft-com:office:word" xmlns:w="http://schemas.openxmlformats.org/wordprocessingml/2006/main" xmlns:w14="http://schemas.microsoft.com/office/word/2010/wordml" xmlns:w15="http://schemas.microsoft.com/office/word/2012/wordml" xmlns:wpg="http://schemas.microsoft.com/office/word/2010/wordprocessingGroup" xmlns:wpi="http://schemas.microsoft.com/office/word/2010/wordprocessingInk" xmlns:wne="http://schemas.microsoft.com/office/word/2006/wordml" xmlns:wps="http://schemas.microsoft.com/office/word/2010/wordprocessingShape" mc:Ignorable="w14 w15 wp14"/>
+</file>
+
+<file path=word/glossary/fontTable.xml><?xml version="1.0" encoding="utf-8"?>
+<w:fonts xmlns:mc="http://schemas.openxmlformats.org/markup-compatibility/2006" xmlns:r="http://schemas.openxmlformats.org/officeDocument/2006/relationships" xmlns:w="http://schemas.openxmlformats.org/wordprocessingml/2006/main" xmlns:w14="http://schemas.microsoft.com/office/word/2010/wordml" xmlns:w15="http://schemas.microsoft.com/office/word/2012/wordml" mc:Ignorable="w14 w15">
+  <w:font w:name="Times New Roman">
+    <w:panose1 w:val="02020603050405020304"/>
+    <w:charset w:val="00"/>
+    <w:family w:val="roman"/>
+    <w:pitch w:val="variable"/>
+    <w:sig w:usb0="E0002EFF" w:usb1="C0007843" w:usb2="00000009" w:usb3="00000000" w:csb0="000001FF" w:csb1="00000000"/>
+  </w:font>
+  <w:font w:name="Symbol">
+    <w:panose1 w:val="05050102010706020507"/>
+    <w:charset w:val="02"/>
+    <w:family w:val="roman"/>
+    <w:pitch w:val="variable"/>
+    <w:sig w:usb0="00000000" w:usb1="10000000" w:usb2="00000000" w:usb3="00000000" w:csb0="80000000" w:csb1="00000000"/>
+  </w:font>
+  <w:font w:name="Courier New">
+    <w:panose1 w:val="02070309020205020404"/>
+    <w:charset w:val="00"/>
+    <w:family w:val="modern"/>
+    <w:pitch w:val="fixed"/>
+    <w:sig w:usb0="E0002AFF" w:usb1="C0007843" w:usb2="00000009" w:usb3="00000000" w:csb0="000001FF" w:csb1="00000000"/>
+  </w:font>
+  <w:font w:name="Wingdings">
+    <w:panose1 w:val="05000000000000000000"/>
+    <w:charset w:val="02"/>
+    <w:family w:val="auto"/>
+    <w:pitch w:val="variable"/>
+    <w:sig w:usb0="00000000" w:usb1="10000000" w:usb2="00000000" w:usb3="00000000" w:csb0="80000000" w:csb1="00000000"/>
+  </w:font>
+  <w:font w:name="Droid Sans Fallback">
+    <w:altName w:val="Times New Roman"/>
+    <w:panose1 w:val="00000000000000000000"/>
+    <w:charset w:val="00"/>
+    <w:family w:val="roman"/>
+    <w:notTrueType/>
+    <w:pitch w:val="default"/>
+  </w:font>
+  <w:font w:name="Arial">
+    <w:panose1 w:val="020B0604020202020204"/>
+    <w:charset w:val="00"/>
+    <w:family w:val="swiss"/>
+    <w:pitch w:val="variable"/>
+    <w:sig w:usb0="E0002AFF" w:usb1="C0007843" w:usb2="00000009" w:usb3="00000000" w:csb0="000001FF" w:csb1="00000000"/>
+  </w:font>
+  <w:font w:name="Calibri">
+    <w:panose1 w:val="020F0502020204030204"/>
+    <w:charset w:val="00"/>
+    <w:family w:val="swiss"/>
+    <w:pitch w:val="variable"/>
+    <w:sig w:usb0="E00002FF" w:usb1="4000ACFF" w:usb2="00000001" w:usb3="00000000" w:csb0="0000019F" w:csb1="00000000"/>
+  </w:font>
+  <w:font w:name="Tahoma">
+    <w:panose1 w:val="020B0604030504040204"/>
+    <w:charset w:val="00"/>
+    <w:family w:val="swiss"/>
+    <w:pitch w:val="variable"/>
+    <w:sig w:usb0="E1002EFF" w:usb1="C000605B" w:usb2="00000029" w:usb3="00000000" w:csb0="000101FF" w:csb1="00000000"/>
+  </w:font>
+  <w:font w:name="Liberation Sans">
+    <w:altName w:val="Arial"/>
+    <w:charset w:val="01"/>
+    <w:family w:val="swiss"/>
+    <w:pitch w:val="variable"/>
+  </w:font>
+  <w:font w:name="Noto Sans CJK SC Regular">
+    <w:altName w:val="Times New Roman"/>
+    <w:panose1 w:val="00000000000000000000"/>
+    <w:charset w:val="00"/>
+    <w:family w:val="roman"/>
+    <w:notTrueType/>
+    <w:pitch w:val="default"/>
+  </w:font>
+  <w:font w:name="FreeSans">
+    <w:altName w:val="Times New Roman"/>
+    <w:panose1 w:val="00000000000000000000"/>
+    <w:charset w:val="00"/>
+    <w:family w:val="roman"/>
+    <w:notTrueType/>
+    <w:pitch w:val="default"/>
+  </w:font>
+  <w:font w:name="Cambria">
+    <w:panose1 w:val="02040503050406030204"/>
+    <w:charset w:val="00"/>
+    <w:family w:val="roman"/>
+    <w:pitch w:val="variable"/>
+    <w:sig w:usb0="E00002FF" w:usb1="400004FF" w:usb2="00000000" w:usb3="00000000" w:csb0="0000019F" w:csb1="00000000"/>
+  </w:font>
+  <w:font w:name="Liberation Serif">
+    <w:altName w:val="Times New Roman"/>
+    <w:charset w:val="00"/>
+    <w:family w:val="roman"/>
+    <w:pitch w:val="variable"/>
+  </w:font>
+  <w:font w:name="Mangal">
+    <w:panose1 w:val="02040503050203030202"/>
+    <w:charset w:val="00"/>
+    <w:family w:val="roman"/>
+    <w:pitch w:val="variable"/>
+    <w:sig w:usb0="00008003" w:usb1="00000000" w:usb2="00000000" w:usb3="00000000" w:csb0="00000001" w:csb1="00000000"/>
+  </w:font>
+  <w:font w:name="Cambria Math">
+    <w:panose1 w:val="02040503050406030204"/>
+    <w:charset w:val="00"/>
+    <w:family w:val="roman"/>
+    <w:pitch w:val="variable"/>
+    <w:sig w:usb0="E00002FF" w:usb1="420024FF" w:usb2="00000000" w:usb3="00000000" w:csb0="0000019F" w:csb1="00000000"/>
+  </w:font>
+  <w:font w:name="Helvetica">
+    <w:panose1 w:val="020B0604020202020204"/>
+    <w:charset w:val="00"/>
+    <w:family w:val="swiss"/>
+    <w:pitch w:val="variable"/>
+    <w:sig w:usb0="E0002AFF" w:usb1="C0007843" w:usb2="00000009" w:usb3="00000000" w:csb0="000001FF" w:csb1="00000000"/>
+  </w:font>
+  <w:font w:name="Calibri Light">
+    <w:panose1 w:val="020F0302020204030204"/>
+    <w:charset w:val="00"/>
+    <w:family w:val="swiss"/>
+    <w:pitch w:val="variable"/>
+    <w:sig w:usb0="A00002EF" w:usb1="4000207B" w:usb2="00000000" w:usb3="00000000" w:csb0="0000019F" w:csb1="00000000"/>
+  </w:font>
+</w:fonts>
+</file>
+
+<file path=word/glossary/settings.xml><?xml version="1.0" encoding="utf-8"?>
+<w:settings xmlns:mc="http://schemas.openxmlformats.org/markup-compatibility/2006" xmlns:o="urn:schemas-microsoft-com:office:office" xmlns:r="http://schemas.openxmlformats.org/officeDocument/2006/relationships" xmlns:m="http://schemas.openxmlformats.org/officeDocument/2006/math" xmlns:v="urn:schemas-microsoft-com:vml" xmlns:w10="urn:schemas-microsoft-com:office:word" xmlns:w="http://schemas.openxmlformats.org/wordprocessingml/2006/main" xmlns:w14="http://schemas.microsoft.com/office/word/2010/wordml" xmlns:w15="http://schemas.microsoft.com/office/word/2012/wordml" xmlns:sl="http://schemas.openxmlformats.org/schemaLibrary/2006/main" mc:Ignorable="w14 w15">
+  <w:view w:val="normal"/>
+  <w:defaultTabStop w:val="708"/>
+  <w:hyphenationZone w:val="425"/>
+  <w:characterSpacingControl w:val="doNotCompress"/>
+  <w:compat>
+    <w:useFELayout/>
+    <w:compatSetting w:name="compatibilityMode" w:uri="http://schemas.microsoft.com/office/word" w:val="15"/>
+    <w:compatSetting w:name="overrideTableStyleFontSizeAndJustification" w:uri="http://schemas.microsoft.com/office/word" w:val="1"/>
+    <w:compatSetting w:name="enableOpenTypeFeatures" w:uri="http://schemas.microsoft.com/office/word" w:val="1"/>
+    <w:compatSetting w:name="doNotFlipMirrorIndents" w:uri="http://schemas.microsoft.com/office/word" w:val="1"/>
+    <w:compatSetting w:name="differentiateMultirowTableHeaders" w:uri="http://schemas.microsoft.com/office/word" w:val="1"/>
+  </w:compat>
+  <w:rsids>
+    <w:rsidRoot w:val="009503BD"/>
+    <w:rsid w:val="009234D9"/>
+    <w:rsid w:val="009503BD"/>
+  </w:rsids>
+  <m:mathPr>
+    <m:mathFont m:val="Cambria Math"/>
+    <m:brkBin m:val="before"/>
+    <m:brkBinSub m:val="--"/>
+    <m:smallFrac m:val="0"/>
+    <m:dispDef/>
+    <m:lMargin m:val="0"/>
+    <m:rMargin m:val="0"/>
+    <m:defJc m:val="centerGroup"/>
+    <m:wrapIndent m:val="1440"/>
+    <m:intLim m:val="subSup"/>
+    <m:naryLim m:val="undOvr"/>
+  </m:mathPr>
+  <w:themeFontLang w:val="pt-BR"/>
+  <w:clrSchemeMapping w:bg1="light1" w:t1="dark1" w:bg2="light2" w:t2="dark2" w:accent1="accent1" w:accent2="accent2" w:accent3="accent3" w:accent4="accent4" w:accent5="accent5" w:accent6="accent6" w:hyperlink="hyperlink" w:followedHyperlink="followedHyperlink"/>
+  <w:decimalSymbol w:val="."/>
+  <w:listSeparator w:val=","/>
+  <w15:chartTrackingRefBased/>
+</w:settings>
+</file>
+
+<file path=word/glossary/styles.xml><?xml version="1.0" encoding="utf-8"?>
+<w:styles xmlns:mc="http://schemas.openxmlformats.org/markup-compatibility/2006" xmlns:r="http://schemas.openxmlformats.org/officeDocument/2006/relationships" xmlns:w="http://schemas.openxmlformats.org/wordprocessingml/2006/main" xmlns:w14="http://schemas.microsoft.com/office/word/2010/wordml" xmlns:w15="http://schemas.microsoft.com/office/word/2012/wordml" mc:Ignorable="w14 w15">
+  <w:docDefaults>
+    <w:rPrDefault>
+      <w:rPr>
+        <w:rFonts w:asciiTheme="minorHAnsi" w:eastAsiaTheme="minorEastAsia" w:hAnsiTheme="minorHAnsi" w:cstheme="minorBidi"/>
+        <w:sz w:val="22"/>
+        <w:szCs w:val="22"/>
+        <w:lang w:val="pt-BR" w:eastAsia="pt-BR" w:bidi="ar-SA"/>
+      </w:rPr>
+    </w:rPrDefault>
+    <w:pPrDefault>
+      <w:pPr>
+        <w:spacing w:after="160" w:line="259" w:lineRule="auto"/>
+      </w:pPr>
+    </w:pPrDefault>
+  </w:docDefaults>
+  <w:latentStyles w:defLockedState="0" w:defUIPriority="99" w:defSemiHidden="0" w:defUnhideWhenUsed="0" w:defQFormat="0" w:count="371">
+    <w:lsdException w:name="Normal" w:uiPriority="0" w:qFormat="1"/>
+    <w:lsdException w:name="heading 1" w:uiPriority="9" w:qFormat="1"/>
+    <w:lsdException w:name="heading 2" w:semiHidden="1" w:uiPriority="9" w:unhideWhenUsed="1" w:qFormat="1"/>
+    <w:lsdException w:name="heading 3" w:semiHidden="1" w:uiPriority="9" w:unhideWhenUsed="1" w:qFormat="1"/>
+    <w:lsdException w:name="heading 4" w:semiHidden="1" w:uiPriority="9" w:unhideWhenUsed="1" w:qFormat="1"/>
+    <w:lsdException w:name="heading 5" w:semiHidden="1" w:uiPriority="9" w:unhideWhenUsed="1" w:qFormat="1"/>
+    <w:lsdException w:name="heading 6" w:semiHidden="1" w:uiPriority="9" w:unhideWhenUsed="1" w:qFormat="1"/>
+    <w:lsdException w:name="heading 7" w:semiHidden="1" w:uiPriority="9" w:unhideWhenUsed="1" w:qFormat="1"/>
+    <w:lsdException w:name="heading 8" w:semiHidden="1" w:uiPriority="9" w:unhideWhenUsed="1" w:qFormat="1"/>
+    <w:lsdException w:name="heading 9" w:semiHidden="1" w:uiPriority="9" w:unhideWhenUsed="1" w:qFormat="1"/>
+    <w:lsdException w:name="index 1" w:semiHidden="1" w:unhideWhenUsed="1"/>
+    <w:lsdException w:name="index 2" w:semiHidden="1" w:unhideWhenUsed="1"/>
+    <w:lsdException w:name="index 3" w:semiHidden="1" w:unhideWhenUsed="1"/>
+    <w:lsdException w:name="index 4" w:semiHidden="1" w:unhideWhenUsed="1"/>
+    <w:lsdException w:name="index 5" w:semiHidden="1" w:unhideWhenUsed="1"/>
+    <w:lsdException w:name="index 6" w:semiHidden="1" w:unhideWhenUsed="1"/>
+    <w:lsdException w:name="index 7" w:semiHidden="1" w:unhideWhenUsed="1"/>
+    <w:lsdException w:name="index 8" w:semiHidden="1" w:unhideWhenUsed="1"/>
+    <w:lsdException w:name="index 9" w:semiHidden="1" w:unhideWhenUsed="1"/>
+    <w:lsdException w:name="toc 1" w:semiHidden="1" w:uiPriority="39" w:unhideWhenUsed="1"/>
+    <w:lsdException w:name="toc 2" w:semiHidden="1" w:uiPriority="39" w:unhideWhenUsed="1"/>
+    <w:lsdException w:name="toc 3" w:semiHidden="1" w:uiPriority="39" w:unhideWhenUsed="1"/>
+    <w:lsdException w:name="toc 4" w:semiHidden="1" w:uiPriority="39" w:unhideWhenUsed="1"/>
+    <w:lsdException w:name="toc 5" w:semiHidden="1" w:uiPriority="39" w:unhideWhenUsed="1"/>
+    <w:lsdException w:name="toc 6" w:semiHidden="1" w:uiPriority="39" w:unhideWhenUsed="1"/>
+    <w:lsdException w:name="toc 7" w:semiHidden="1" w:uiPriority="39" w:unhideWhenUsed="1"/>
+    <w:lsdException w:name="toc 8" w:semiHidden="1" w:uiPriority="39" w:unhideWhenUsed="1"/>
+    <w:lsdException w:name="toc 9" w:semiHidden="1" w:uiPriority="39" w:unhideWhenUsed="1"/>
+    <w:lsdException w:name="Normal Indent" w:semiHidden="1" w:unhideWhenUsed="1"/>
+    <w:lsdException w:name="footnote text" w:semiHidden="1" w:unhideWhenUsed="1"/>
+    <w:lsdException w:name="annotation text" w:semiHidden="1" w:unhideWhenUsed="1"/>
+    <w:lsdException w:name="header" w:semiHidden="1" w:unhideWhenUsed="1"/>
+    <w:lsdException w:name="footer" w:semiHidden="1" w:unhideWhenUsed="1"/>
+    <w:lsdException w:name="index heading" w:semiHidden="1" w:unhideWhenUsed="1"/>
+    <w:lsdException w:name="caption" w:semiHidden="1" w:uiPriority="35" w:unhideWhenUsed="1" w:qFormat="1"/>
+    <w:lsdException w:name="table of figures" w:semiHidden="1" w:unhideWhenUsed="1"/>
+    <w:lsdException w:name="envelope address" w:semiHidden="1" w:unhideWhenUsed="1"/>
+    <w:lsdException w:name="envelope return" w:semiHidden="1" w:unhideWhenUsed="1"/>
+    <w:lsdException w:name="footnote reference" w:semiHidden="1" w:unhideWhenUsed="1"/>
+    <w:lsdException w:name="annotation reference" w:semiHidden="1" w:unhideWhenUsed="1"/>
+    <w:lsdException w:name="line number" w:semiHidden="1" w:unhideWhenUsed="1"/>
+    <w:lsdException w:name="page number" w:semiHidden="1" w:unhideWhenUsed="1"/>
+    <w:lsdException w:name="endnote reference" w:semiHidden="1" w:unhideWhenUsed="1"/>
+    <w:lsdException w:name="endnote text" w:semiHidden="1" w:unhideWhenUsed="1"/>
+    <w:lsdException w:name="table of authorities" w:semiHidden="1" w:unhideWhenUsed="1"/>
+    <w:lsdException w:name="macro" w:semiHidden="1" w:unhideWhenUsed="1"/>
+    <w:lsdException w:name="toa heading" w:semiHidden="1" w:unhideWhenUsed="1"/>
+    <w:lsdException w:name="List" w:semiHidden="1" w:unhideWhenUsed="1"/>
+    <w:lsdException w:name="List Bullet" w:semiHidden="1" w:unhideWhenUsed="1"/>
+    <w:lsdException w:name="List Number" w:semiHidden="1" w:unhideWhenUsed="1"/>
+    <w:lsdException w:name="List 2" w:semiHidden="1" w:unhideWhenUsed="1"/>
+    <w:lsdException w:name="List 3" w:semiHidden="1" w:unhideWhenUsed="1"/>
+    <w:lsdException w:name="List 4" w:semiHidden="1" w:unhideWhenUsed="1"/>
+    <w:lsdException w:name="List 5" w:semiHidden="1" w:unhideWhenUsed="1"/>
+    <w:lsdException w:name="List Bullet 2" w:semiHidden="1" w:unhideWhenUsed="1"/>
+    <w:lsdException w:name="List Bullet 3" w:semiHidden="1" w:unhideWhenUsed="1"/>
+    <w:lsdException w:name="List Bullet 4" w:semiHidden="1" w:unhideWhenUsed="1"/>
+    <w:lsdException w:name="List Bullet 5" w:semiHidden="1" w:unhideWhenUsed="1"/>
+    <w:lsdException w:name="List Number 2" w:semiHidden="1" w:unhideWhenUsed="1"/>
+    <w:lsdException w:name="List Number 3" w:semiHidden="1" w:unhideWhenUsed="1"/>
+    <w:lsdException w:name="List Number 4" w:semiHidden="1" w:unhideWhenUsed="1"/>
+    <w:lsdException w:name="List Number 5" w:semiHidden="1" w:unhideWhenUsed="1"/>
+    <w:lsdException w:name="Title" w:uiPriority="10" w:qFormat="1"/>
+    <w:lsdException w:name="Closing" w:semiHidden="1" w:unhideWhenUsed="1"/>
+    <w:lsdException w:name="Signature" w:semiHidden="1" w:unhideWhenUsed="1"/>
+    <w:lsdException w:name="Default Paragraph Font" w:semiHidden="1" w:uiPriority="1" w:unhideWhenUsed="1"/>
+    <w:lsdException w:name="Body Text" w:semiHidden="1" w:unhideWhenUsed="1"/>
+    <w:lsdException w:name="Body Text Indent" w:semiHidden="1" w:unhideWhenUsed="1"/>
+    <w:lsdException w:name="List Continue" w:semiHidden="1" w:unhideWhenUsed="1"/>
+    <w:lsdException w:name="List Continue 2" w:semiHidden="1" w:unhideWhenUsed="1"/>
+    <w:lsdException w:name="List Continue 3" w:semiHidden="1" w:unhideWhenUsed="1"/>
+    <w:lsdException w:name="List Continue 4" w:semiHidden="1" w:unhideWhenUsed="1"/>
+    <w:lsdException w:name="List Continue 5" w:semiHidden="1" w:unhideWhenUsed="1"/>
+    <w:lsdException w:name="Message Header" w:semiHidden="1" w:unhideWhenUsed="1"/>
+    <w:lsdException w:name="Subtitle" w:uiPriority="11" w:qFormat="1"/>
+    <w:lsdException w:name="Salutation" w:semiHidden="1" w:unhideWhenUsed="1"/>
+    <w:lsdException w:name="Date" w:semiHidden="1" w:unhideWhenUsed="1"/>
+    <w:lsdException w:name="Body Text First Indent" w:semiHidden="1" w:unhideWhenUsed="1"/>
+    <w:lsdException w:name="Body Text First Indent 2" w:semiHidden="1" w:unhideWhenUsed="1"/>
+    <w:lsdException w:name="Note Heading" w:semiHidden="1" w:unhideWhenUsed="1"/>
+    <w:lsdException w:name="Body Text 2" w:semiHidden="1" w:unhideWhenUsed="1"/>
+    <w:lsdException w:name="Body Text 3" w:semiHidden="1" w:unhideWhenUsed="1"/>
+    <w:lsdException w:name="Body Text Indent 2" w:semiHidden="1" w:unhideWhenUsed="1"/>
+    <w:lsdException w:name="Body Text Indent 3" w:semiHidden="1" w:unhideWhenUsed="1"/>
+    <w:lsdException w:name="Block Text" w:semiHidden="1" w:unhideWhenUsed="1"/>
+    <w:lsdException w:name="Hyperlink" w:semiHidden="1" w:unhideWhenUsed="1"/>
+    <w:lsdException w:name="FollowedHyperlink" w:semiHidden="1" w:unhideWhenUsed="1"/>
+    <w:lsdException w:name="Strong" w:uiPriority="22" w:qFormat="1"/>
+    <w:lsdException w:name="Emphasis" w:uiPriority="20" w:qFormat="1"/>
+    <w:lsdException w:name="Document Map" w:semiHidden="1" w:unhideWhenUsed="1"/>
+    <w:lsdException w:name="Plain Text" w:semiHidden="1" w:unhideWhenUsed="1"/>
+    <w:lsdException w:name="E-mail Signature" w:semiHidden="1" w:unhideWhenUsed="1"/>
+    <w:lsdException w:name="HTML Top of Form" w:semiHidden="1" w:unhideWhenUsed="1"/>
+    <w:lsdException w:name="HTML Bottom of Form" w:semiHidden="1" w:unhideWhenUsed="1"/>
+    <w:lsdException w:name="Normal (Web)" w:semiHidden="1" w:unhideWhenUsed="1"/>
+    <w:lsdException w:name="HTML Acronym" w:semiHidden="1" w:unhideWhenUsed="1"/>
+    <w:lsdException w:name="HTML Address" w:semiHidden="1" w:unhideWhenUsed="1"/>
+    <w:lsdException w:name="HTML Cite" w:semiHidden="1" w:unhideWhenUsed="1"/>
+    <w:lsdException w:name="HTML Code" w:semiHidden="1" w:unhideWhenUsed="1"/>
+    <w:lsdException w:name="HTML Definition" w:semiHidden="1" w:unhideWhenUsed="1"/>
+    <w:lsdException w:name="HTML Keyboard" w:semiHidden="1" w:unhideWhenUsed="1"/>
+    <w:lsdException w:name="HTML Preformatted" w:semiHidden="1" w:unhideWhenUsed="1"/>
+    <w:lsdException w:name="HTML Sample" w:semiHidden="1" w:unhideWhenUsed="1"/>
+    <w:lsdException w:name="HTML Typewriter" w:semiHidden="1" w:unhideWhenUsed="1"/>
+    <w:lsdException w:name="HTML Variable" w:semiHidden="1" w:unhideWhenUsed="1"/>
+    <w:lsdException w:name="Normal Table" w:semiHidden="1" w:unhideWhenUsed="1"/>
+    <w:lsdException w:name="annotation subject" w:semiHidden="1" w:unhideWhenUsed="1"/>
+    <w:lsdException w:name="No List" w:semiHidden="1" w:unhideWhenUsed="1"/>
+    <w:lsdException w:name="Outline List 1" w:semiHidden="1" w:unhideWhenUsed="1"/>
+    <w:lsdException w:name="Outline List 2" w:semiHidden="1" w:unhideWhenUsed="1"/>
+    <w:lsdException w:name="Outline List 3" w:semiHidden="1" w:unhideWhenUsed="1"/>
+    <w:lsdException w:name="Table Simple 1" w:semiHidden="1" w:unhideWhenUsed="1"/>
+    <w:lsdException w:name="Table Simple 2" w:semiHidden="1" w:unhideWhenUsed="1"/>
+    <w:lsdException w:name="Table Simple 3" w:semiHidden="1" w:unhideWhenUsed="1"/>
+    <w:lsdException w:name="Table Classic 1" w:semiHidden="1" w:unhideWhenUsed="1"/>
+    <w:lsdException w:name="Table Classic 2" w:semiHidden="1" w:unhideWhenUsed="1"/>
+    <w:lsdException w:name="Table Classic 3" w:semiHidden="1" w:unhideWhenUsed="1"/>
+    <w:lsdException w:name="Table Classic 4" w:semiHidden="1" w:unhideWhenUsed="1"/>
+    <w:lsdException w:name="Table Colorful 1" w:semiHidden="1" w:unhideWhenUsed="1"/>
+    <w:lsdException w:name="Table Colorful 2" w:semiHidden="1" w:unhideWhenUsed="1"/>
+    <w:lsdException w:name="Table Colorful 3" w:semiHidden="1" w:unhideWhenUsed="1"/>
+    <w:lsdException w:name="Table Columns 1" w:semiHidden="1" w:unhideWhenUsed="1"/>
+    <w:lsdException w:name="Table Columns 2" w:semiHidden="1" w:unhideWhenUsed="1"/>
+    <w:lsdException w:name="Table Columns 3" w:semiHidden="1" w:unhideWhenUsed="1"/>
+    <w:lsdException w:name="Table Columns 4" w:semiHidden="1" w:unhideWhenUsed="1"/>
+    <w:lsdException w:name="Table Columns 5" w:semiHidden="1" w:unhideWhenUsed="1"/>
+    <w:lsdException w:name="Table Grid 1" w:semiHidden="1" w:unhideWhenUsed="1"/>
+    <w:lsdException w:name="Table Grid 2" w:semiHidden="1" w:unhideWhenUsed="1"/>
+    <w:lsdException w:name="Table Grid 3" w:semiHidden="1" w:unhideWhenUsed="1"/>
+    <w:lsdException w:name="Table Grid 4" w:semiHidden="1" w:unhideWhenUsed="1"/>
+    <w:lsdException w:name="Table Grid 5" w:semiHidden="1" w:unhideWhenUsed="1"/>
+    <w:lsdException w:name="Table Grid 6" w:semiHidden="1" w:unhideWhenUsed="1"/>
+    <w:lsdException w:name="Table Grid 7" w:semiHidden="1" w:unhideWhenUsed="1"/>
+    <w:lsdException w:name="Table Grid 8" w:semiHidden="1" w:unhideWhenUsed="1"/>
+    <w:lsdException w:name="Table List 1" w:semiHidden="1" w:unhideWhenUsed="1"/>
+    <w:lsdException w:name="Table List 2" w:semiHidden="1" w:unhideWhenUsed="1"/>
+    <w:lsdException w:name="Table List 3" w:semiHidden="1" w:unhideWhenUsed="1"/>
+    <w:lsdException w:name="Table List 4" w:semiHidden="1" w:unhideWhenUsed="1"/>
+    <w:lsdException w:name="Table List 5" w:semiHidden="1" w:unhideWhenUsed="1"/>
+    <w:lsdException w:name="Table List 6" w:semiHidden="1" w:unhideWhenUsed="1"/>
+    <w:lsdException w:name="Table List 7" w:semiHidden="1" w:unhideWhenUsed="1"/>
+    <w:lsdException w:name="Table List 8" w:semiHidden="1" w:unhideWhenUsed="1"/>
+    <w:lsdException w:name="Table 3D effects 1" w:semiHidden="1" w:unhideWhenUsed="1"/>
+    <w:lsdException w:name="Table 3D effects 2" w:semiHidden="1" w:unhideWhenUsed="1"/>
+    <w:lsdException w:name="Table 3D effects 3" w:semiHidden="1" w:unhideWhenUsed="1"/>
+    <w:lsdException w:name="Table Contemporary" w:semiHidden="1" w:unhideWhenUsed="1"/>
+    <w:lsdException w:name="Table Elegant" w:semiHidden="1" w:unhideWhenUsed="1"/>
+    <w:lsdException w:name="Table Professional" w:semiHidden="1" w:unhideWhenUsed="1"/>
+    <w:lsdException w:name="Table Subtle 1" w:semiHidden="1" w:unhideWhenUsed="1"/>
+    <w:lsdException w:name="Table Subtle 2" w:semiHidden="1" w:unhideWhenUsed="1"/>
+    <w:lsdException w:name="Table Web 1" w:semiHidden="1" w:unhideWhenUsed="1"/>
+    <w:lsdException w:name="Table Web 2" w:semiHidden="1" w:unhideWhenUsed="1"/>
+    <w:lsdException w:name="Table Web 3" w:semiHidden="1" w:unhideWhenUsed="1"/>
+    <w:lsdException w:name="Balloon Text" w:semiHidden="1" w:unhideWhenUsed="1"/>
+    <w:lsdException w:name="Table Grid" w:uiPriority="39"/>
+    <w:lsdException w:name="Table Theme" w:semiHidden="1" w:unhideWhenUsed="1"/>
+    <w:lsdException w:name="Placeholder Text" w:semiHidden="1"/>
+    <w:lsdException w:name="No Spacing" w:uiPriority="1" w:qFormat="1"/>
+    <w:lsdException w:name="Light Shading" w:uiPriority="60"/>
+    <w:lsdException w:name="Light List" w:uiPriority="61"/>
+    <w:lsdException w:name="Light Grid" w:uiPriority="62"/>
+    <w:lsdException w:name="Medium Shading 1" w:uiPriority="63"/>
+    <w:lsdException w:name="Medium Shading 2" w:uiPriority="64"/>
+    <w:lsdException w:name="Medium List 1" w:uiPriority="65"/>
+    <w:lsdException w:name="Medium List 2" w:uiPriority="66"/>
+    <w:lsdException w:name="Medium Grid 1" w:uiPriority="67"/>
+    <w:lsdException w:name="Medium Grid 2" w:uiPriority="68"/>
+    <w:lsdException w:name="Medium Grid 3" w:uiPriority="69"/>
+    <w:lsdException w:name="Dark List" w:uiPriority="70"/>
+    <w:lsdException w:name="Colorful Shading" w:uiPriority="71"/>
+    <w:lsdException w:name="Colorful List" w:uiPriority="72"/>
+    <w:lsdException w:name="Colorful Grid" w:uiPriority="73"/>
+    <w:lsdException w:name="Light Shading Accent 1" w:uiPriority="60"/>
+    <w:lsdException w:name="Light List Accent 1" w:uiPriority="61"/>
+    <w:lsdException w:name="Light Grid Accent 1" w:uiPriority="62"/>
+    <w:lsdException w:name="Medium Shading 1 Accent 1" w:uiPriority="63"/>
+    <w:lsdException w:name="Medium Shading 2 Accent 1" w:uiPriority="64"/>
+    <w:lsdException w:name="Medium List 1 Accent 1" w:uiPriority="65"/>
+    <w:lsdException w:name="Revision" w:semiHidden="1"/>
+    <w:lsdException w:name="List Paragraph" w:uiPriority="34" w:qFormat="1"/>
+    <w:lsdException w:name="Quote" w:uiPriority="29" w:qFormat="1"/>
+    <w:lsdException w:name="Intense Quote" w:uiPriority="30" w:qFormat="1"/>
+    <w:lsdException w:name="Medium List 2 Accent 1" w:uiPriority="66"/>
+    <w:lsdException w:name="Medium Grid 1 Accent 1" w:uiPriority="67"/>
+    <w:lsdException w:name="Medium Grid 2 Accent 1" w:uiPriority="68"/>
+    <w:lsdException w:name="Medium Grid 3 Accent 1" w:uiPriority="69"/>
+    <w:lsdException w:name="Dark List Accent 1" w:uiPriority="70"/>
+    <w:lsdException w:name="Colorful Shading Accent 1" w:uiPriority="71"/>
+    <w:lsdException w:name="Colorful List Accent 1" w:uiPriority="72"/>
+    <w:lsdException w:name="Colorful Grid Accent 1" w:uiPriority="73"/>
+    <w:lsdException w:name="Light Shading Accent 2" w:uiPriority="60"/>
+    <w:lsdException w:name="Light List Accent 2" w:uiPriority="61"/>
+    <w:lsdException w:name="Light Grid Accent 2" w:uiPriority="62"/>
+    <w:lsdException w:name="Medium Shading 1 Accent 2" w:uiPriority="63"/>
+    <w:lsdException w:name="Medium Shading 2 Accent 2" w:uiPriority="64"/>
+    <w:lsdException w:name="Medium List 1 Accent 2" w:uiPriority="65"/>
+    <w:lsdException w:name="Medium List 2 Accent 2" w:uiPriority="66"/>
+    <w:lsdException w:name="Medium Grid 1 Accent 2" w:uiPriority="67"/>
+    <w:lsdException w:name="Medium Grid 2 Accent 2" w:uiPriority="68"/>
+    <w:lsdException w:name="Medium Grid 3 Accent 2" w:uiPriority="69"/>
+    <w:lsdException w:name="Dark List Accent 2" w:uiPriority="70"/>
+    <w:lsdException w:name="Colorful Shading Accent 2" w:uiPriority="71"/>
+    <w:lsdException w:name="Colorful List Accent 2" w:uiPriority="72"/>
+    <w:lsdException w:name="Colorful Grid Accent 2" w:uiPriority="73"/>
+    <w:lsdException w:name="Light Shading Accent 3" w:uiPriority="60"/>
+    <w:lsdException w:name="Light List Accent 3" w:uiPriority="61"/>
+    <w:lsdException w:name="Light Grid Accent 3" w:uiPriority="62"/>
+    <w:lsdException w:name="Medium Shading 1 Accent 3" w:uiPriority="63"/>
+    <w:lsdException w:name="Medium Shading 2 Accent 3" w:uiPriority="64"/>
+    <w:lsdException w:name="Medium List 1 Accent 3" w:uiPriority="65"/>
+    <w:lsdException w:name="Medium List 2 Accent 3" w:uiPriority="66"/>
+    <w:lsdException w:name="Medium Grid 1 Accent 3" w:uiPriority="67"/>
+    <w:lsdException w:name="Medium Grid 2 Accent 3" w:uiPriority="68"/>
+    <w:lsdException w:name="Medium Grid 3 Accent 3" w:uiPriority="69"/>
+    <w:lsdException w:name="Dark List Accent 3" w:uiPriority="70"/>
+    <w:lsdException w:name="Colorful Shading Accent 3" w:uiPriority="71"/>
+    <w:lsdException w:name="Colorful List Accent 3" w:uiPriority="72"/>
+    <w:lsdException w:name="Colorful Grid Accent 3" w:uiPriority="73"/>
+    <w:lsdException w:name="Light Shading Accent 4" w:uiPriority="60"/>
+    <w:lsdException w:name="Light List Accent 4" w:uiPriority="61"/>
+    <w:lsdException w:name="Light Grid Accent 4" w:uiPriority="62"/>
+    <w:lsdException w:name="Medium Shading 1 Accent 4" w:uiPriority="63"/>
+    <w:lsdException w:name="Medium Shading 2 Accent 4" w:uiPriority="64"/>
+    <w:lsdException w:name="Medium List 1 Accent 4" w:uiPriority="65"/>
+    <w:lsdException w:name="Medium List 2 Accent 4" w:uiPriority="66"/>
+    <w:lsdException w:name="Medium Grid 1 Accent 4" w:uiPriority="67"/>
+    <w:lsdException w:name="Medium Grid 2 Accent 4" w:uiPriority="68"/>
+    <w:lsdException w:name="Medium Grid 3 Accent 4" w:uiPriority="69"/>
+    <w:lsdException w:name="Dark List Accent 4" w:uiPriority="70"/>
+    <w:lsdException w:name="Colorful Shading Accent 4" w:uiPriority="71"/>
+    <w:lsdException w:name="Colorful List Accent 4" w:uiPriority="72"/>
+    <w:lsdException w:name="Colorful Grid Accent 4" w:uiPriority="73"/>
+    <w:lsdException w:name="Light Shading Accent 5" w:uiPriority="60"/>
+    <w:lsdException w:name="Light List Accent 5" w:uiPriority="61"/>
+    <w:lsdException w:name="Light Grid Accent 5" w:uiPriority="62"/>
+    <w:lsdException w:name="Medium Shading 1 Accent 5" w:uiPriority="63"/>
+    <w:lsdException w:name="Medium Shading 2 Accent 5" w:uiPriority="64"/>
+    <w:lsdException w:name="Medium List 1 Accent 5" w:uiPriority="65"/>
+    <w:lsdException w:name="Medium List 2 Accent 5" w:uiPriority="66"/>
+    <w:lsdException w:name="Medium Grid 1 Accent 5" w:uiPriority="67"/>
+    <w:lsdException w:name="Medium Grid 2 Accent 5" w:uiPriority="68"/>
+    <w:lsdException w:name="Medium Grid 3 Accent 5" w:uiPriority="69"/>
+    <w:lsdException w:name="Dark List Accent 5" w:uiPriority="70"/>
+    <w:lsdException w:name="Colorful Shading Accent 5" w:uiPriority="71"/>
+    <w:lsdException w:name="Colorful List Accent 5" w:uiPriority="72"/>
+    <w:lsdException w:name="Colorful Grid Accent 5" w:uiPriority="73"/>
+    <w:lsdException w:name="Light Shading Accent 6" w:uiPriority="60"/>
+    <w:lsdException w:name="Light List Accent 6" w:uiPriority="61"/>
+    <w:lsdException w:name="Light Grid Accent 6" w:uiPriority="62"/>
+    <w:lsdException w:name="Medium Shading 1 Accent 6" w:uiPriority="63"/>
+    <w:lsdException w:name="Medium Shading 2 Accent 6" w:uiPriority="64"/>
+    <w:lsdException w:name="Medium List 1 Accent 6" w:uiPriority="65"/>
+    <w:lsdException w:name="Medium List 2 Accent 6" w:uiPriority="66"/>
+    <w:lsdException w:name="Medium Grid 1 Accent 6" w:uiPriority="67"/>
+    <w:lsdException w:name="Medium Grid 2 Accent 6" w:uiPriority="68"/>
+    <w:lsdException w:name="Medium Grid 3 Accent 6" w:uiPriority="69"/>
+    <w:lsdException w:name="Dark List Accent 6" w:uiPriority="70"/>
+    <w:lsdException w:name="Colorful Shading Accent 6" w:uiPriority="71"/>
+    <w:lsdException w:name="Colorful List Accent 6" w:uiPriority="72"/>
+    <w:lsdException w:name="Colorful Grid Accent 6" w:uiPriority="73"/>
+    <w:lsdException w:name="Subtle Emphasis" w:uiPriority="19" w:qFormat="1"/>
+    <w:lsdException w:name="Intense Emphasis" w:uiPriority="21" w:qFormat="1"/>
+    <w:lsdException w:name="Subtle Reference" w:uiPriority="31" w:qFormat="1"/>
+    <w:lsdException w:name="Intense Reference" w:uiPriority="32" w:qFormat="1"/>
+    <w:lsdException w:name="Book Title" w:uiPriority="33" w:qFormat="1"/>
+    <w:lsdException w:name="Bibliography" w:semiHidden="1" w:uiPriority="37" w:unhideWhenUsed="1"/>
+    <w:lsdException w:name="TOC Heading" w:semiHidden="1" w:uiPriority="39" w:unhideWhenUsed="1" w:qFormat="1"/>
+    <w:lsdException w:name="Plain Table 1" w:uiPriority="41"/>
+    <w:lsdException w:name="Plain Table 2" w:uiPriority="42"/>
+    <w:lsdException w:name="Plain Table 3" w:uiPriority="43"/>
+    <w:lsdException w:name="Plain Table 4" w:uiPriority="44"/>
+    <w:lsdException w:name="Plain Table 5" w:uiPriority="45"/>
+    <w:lsdException w:name="Grid Table Light" w:uiPriority="40"/>
+    <w:lsdException w:name="Grid Table 1 Light" w:uiPriority="46"/>
+    <w:lsdException w:name="Grid Table 2" w:uiPriority="47"/>
+    <w:lsdException w:name="Grid Table 3" w:uiPriority="48"/>
+    <w:lsdException w:name="Grid Table 4" w:uiPriority="49"/>
+    <w:lsdException w:name="Grid Table 5 Dark" w:uiPriority="50"/>
+    <w:lsdException w:name="Grid Table 6 Colorful" w:uiPriority="51"/>
+    <w:lsdException w:name="Grid Table 7 Colorful" w:uiPriority="52"/>
+    <w:lsdException w:name="Grid Table 1 Light Accent 1" w:uiPriority="46"/>
+    <w:lsdException w:name="Grid Table 2 Accent 1" w:uiPriority="47"/>
+    <w:lsdException w:name="Grid Table 3 Accent 1" w:uiPriority="48"/>
+    <w:lsdException w:name="Grid Table 4 Accent 1" w:uiPriority="49"/>
+    <w:lsdException w:name="Grid Table 5 Dark Accent 1" w:uiPriority="50"/>
+    <w:lsdException w:name="Grid Table 6 Colorful Accent 1" w:uiPriority="51"/>
+    <w:lsdException w:name="Grid Table 7 Colorful Accent 1" w:uiPriority="52"/>
+    <w:lsdException w:name="Grid Table 1 Light Accent 2" w:uiPriority="46"/>
+    <w:lsdException w:name="Grid Table 2 Accent 2" w:uiPriority="47"/>
+    <w:lsdException w:name="Grid Table 3 Accent 2" w:uiPriority="48"/>
+    <w:lsdException w:name="Grid Table 4 Accent 2" w:uiPriority="49"/>
+    <w:lsdException w:name="Grid Table 5 Dark Accent 2" w:uiPriority="50"/>
+    <w:lsdException w:name="Grid Table 6 Colorful Accent 2" w:uiPriority="51"/>
+    <w:lsdException w:name="Grid Table 7 Colorful Accent 2" w:uiPriority="52"/>
+    <w:lsdException w:name="Grid Table 1 Light Accent 3" w:uiPriority="46"/>
+    <w:lsdException w:name="Grid Table 2 Accent 3" w:uiPriority="47"/>
+    <w:lsdException w:name="Grid Table 3 Accent 3" w:uiPriority="48"/>
+    <w:lsdException w:name="Grid Table 4 Accent 3" w:uiPriority="49"/>
+    <w:lsdException w:name="Grid Table 5 Dark Accent 3" w:uiPriority="50"/>
+    <w:lsdException w:name="Grid Table 6 Colorful Accent 3" w:uiPriority="51"/>
+    <w:lsdException w:name="Grid Table 7 Colorful Accent 3" w:uiPriority="52"/>
+    <w:lsdException w:name="Grid Table 1 Light Accent 4" w:uiPriority="46"/>
+    <w:lsdException w:name="Grid Table 2 Accent 4" w:uiPriority="47"/>
+    <w:lsdException w:name="Grid Table 3 Accent 4" w:uiPriority="48"/>
+    <w:lsdException w:name="Grid Table 4 Accent 4" w:uiPriority="49"/>
+    <w:lsdException w:name="Grid Table 5 Dark Accent 4" w:uiPriority="50"/>
+    <w:lsdException w:name="Grid Table 6 Colorful Accent 4" w:uiPriority="51"/>
+    <w:lsdException w:name="Grid Table 7 Colorful Accent 4" w:uiPriority="52"/>
+    <w:lsdException w:name="Grid Table 1 Light Accent 5" w:uiPriority="46"/>
+    <w:lsdException w:name="Grid Table 2 Accent 5" w:uiPriority="47"/>
+    <w:lsdException w:name="Grid Table 3 Accent 5" w:uiPriority="48"/>
+    <w:lsdException w:name="Grid Table 4 Accent 5" w:uiPriority="49"/>
+    <w:lsdException w:name="Grid Table 5 Dark Accent 5" w:uiPriority="50"/>
+    <w:lsdException w:name="Grid Table 6 Colorful Accent 5" w:uiPriority="51"/>
+    <w:lsdException w:name="Grid Table 7 Colorful Accent 5" w:uiPriority="52"/>
+    <w:lsdException w:name="Grid Table 1 Light Accent 6" w:uiPriority="46"/>
+    <w:lsdException w:name="Grid Table 2 Accent 6" w:uiPriority="47"/>
+    <w:lsdException w:name="Grid Table 3 Accent 6" w:uiPriority="48"/>
+    <w:lsdException w:name="Grid Table 4 Accent 6" w:uiPriority="49"/>
+    <w:lsdException w:name="Grid Table 5 Dark Accent 6" w:uiPriority="50"/>
+    <w:lsdException w:name="Grid Table 6 Colorful Accent 6" w:uiPriority="51"/>
+    <w:lsdException w:name="Grid Table 7 Colorful Accent 6" w:uiPriority="52"/>
+    <w:lsdException w:name="List Table 1 Light" w:uiPriority="46"/>
+    <w:lsdException w:name="List Table 2" w:uiPriority="47"/>
+    <w:lsdException w:name="List Table 3" w:uiPriority="48"/>
+    <w:lsdException w:name="List Table 4" w:uiPriority="49"/>
+    <w:lsdException w:name="List Table 5 Dark" w:uiPriority="50"/>
+    <w:lsdException w:name="List Table 6 Colorful" w:uiPriority="51"/>
+    <w:lsdException w:name="List Table 7 Colorful" w:uiPriority="52"/>
+    <w:lsdException w:name="List Table 1 Light Accent 1" w:uiPriority="46"/>
+    <w:lsdException w:name="List Table 2 Accent 1" w:uiPriority="47"/>
+    <w:lsdException w:name="List Table 3 Accent 1" w:uiPriority="48"/>
+    <w:lsdException w:name="List Table 4 Accent 1" w:uiPriority="49"/>
+    <w:lsdException w:name="List Table 5 Dark Accent 1" w:uiPriority="50"/>
+    <w:lsdException w:name="List Table 6 Colorful Accent 1" w:uiPriority="51"/>
+    <w:lsdException w:name="List Table 7 Colorful Accent 1" w:uiPriority="52"/>
+    <w:lsdException w:name="List Table 1 Light Accent 2" w:uiPriority="46"/>
+    <w:lsdException w:name="List Table 2 Accent 2" w:uiPriority="47"/>
+    <w:lsdException w:name="List Table 3 Accent 2" w:uiPriority="48"/>
+    <w:lsdException w:name="List Table 4 Accent 2" w:uiPriority="49"/>
+    <w:lsdException w:name="List Table 5 Dark Accent 2" w:uiPriority="50"/>
+    <w:lsdException w:name="List Table 6 Colorful Accent 2" w:uiPriority="51"/>
+    <w:lsdException w:name="List Table 7 Colorful Accent 2" w:uiPriority="52"/>
+    <w:lsdException w:name="List Table 1 Light Accent 3" w:uiPriority="46"/>
+    <w:lsdException w:name="List Table 2 Accent 3" w:uiPriority="47"/>
+    <w:lsdException w:name="List Table 3 Accent 3" w:uiPriority="48"/>
+    <w:lsdException w:name="List Table 4 Accent 3" w:uiPriority="49"/>
+    <w:lsdException w:name="List Table 5 Dark Accent 3" w:uiPriority="50"/>
+    <w:lsdException w:name="List Table 6 Colorful Accent 3" w:uiPriority="51"/>
+    <w:lsdException w:name="List Table 7 Colorful Accent 3" w:uiPriority="52"/>
+    <w:lsdException w:name="List Table 1 Light Accent 4" w:uiPriority="46"/>
+    <w:lsdException w:name="List Table 2 Accent 4" w:uiPriority="47"/>
+    <w:lsdException w:name="List Table 3 Accent 4" w:uiPriority="48"/>
+    <w:lsdException w:name="List Table 4 Accent 4" w:uiPriority="49"/>
+    <w:lsdException w:name="List Table 5 Dark Accent 4" w:uiPriority="50"/>
+    <w:lsdException w:name="List Table 6 Colorful Accent 4" w:uiPriority="51"/>
+    <w:lsdException w:name="List Table 7 Colorful Accent 4" w:uiPriority="52"/>
+    <w:lsdException w:name="List Table 1 Light Accent 5" w:uiPriority="46"/>
+    <w:lsdException w:name="List Table 2 Accent 5" w:uiPriority="47"/>
+    <w:lsdException w:name="List Table 3 Accent 5" w:uiPriority="48"/>
+    <w:lsdException w:name="List Table 4 Accent 5" w:uiPriority="49"/>
+    <w:lsdException w:name="List Table 5 Dark Accent 5" w:uiPriority="50"/>
+    <w:lsdException w:name="List Table 6 Colorful Accent 5" w:uiPriority="51"/>
+    <w:lsdException w:name="List Table 7 Colorful Accent 5" w:uiPriority="52"/>
+    <w:lsdException w:name="List Table 1 Light Accent 6" w:uiPriority="46"/>
+    <w:lsdException w:name="List Table 2 Accent 6" w:uiPriority="47"/>
+    <w:lsdException w:name="List Table 3 Accent 6" w:uiPriority="48"/>
+    <w:lsdException w:name="List Table 4 Accent 6" w:uiPriority="49"/>
+    <w:lsdException w:name="List Table 5 Dark Accent 6" w:uiPriority="50"/>
+    <w:lsdException w:name="List Table 6 Colorful Accent 6" w:uiPriority="51"/>
+    <w:lsdException w:name="List Table 7 Colorful Accent 6" w:uiPriority="52"/>
+  </w:latentStyles>
+  <w:style w:type="paragraph" w:default="1" w:styleId="Normal">
+    <w:name w:val="Normal"/>
+    <w:qFormat/>
+  </w:style>
+  <w:style w:type="character" w:default="1" w:styleId="DefaultParagraphFont">
+    <w:name w:val="Default Paragraph Font"/>
+    <w:uiPriority w:val="1"/>
+    <w:semiHidden/>
+    <w:unhideWhenUsed/>
+  </w:style>
+  <w:style w:type="table" w:default="1" w:styleId="TableNormal">
+    <w:name w:val="Normal Table"/>
+    <w:uiPriority w:val="99"/>
+    <w:semiHidden/>
+    <w:unhideWhenUsed/>
+    <w:tblPr>
+      <w:tblInd w:w="0" w:type="dxa"/>
+      <w:tblCellMar>
+        <w:top w:w="0" w:type="dxa"/>
+        <w:left w:w="108" w:type="dxa"/>
+        <w:bottom w:w="0" w:type="dxa"/>
+        <w:right w:w="108" w:type="dxa"/>
+      </w:tblCellMar>
+    </w:tblPr>
+  </w:style>
+  <w:style w:type="numbering" w:default="1" w:styleId="NoList">
+    <w:name w:val="No List"/>
+    <w:uiPriority w:val="99"/>
+    <w:semiHidden/>
+    <w:unhideWhenUsed/>
+  </w:style>
+  <w:style w:type="character" w:styleId="PlaceholderText">
+    <w:name w:val="Placeholder Text"/>
+    <w:basedOn w:val="DefaultParagraphFont"/>
+    <w:uiPriority w:val="99"/>
+    <w:semiHidden/>
+    <w:rsid w:val="009503BD"/>
+    <w:rPr>
+      <w:color w:val="808080"/>
+    </w:rPr>
+  </w:style>
+</w:styles>
+</file>
+
+<file path=word/glossary/webSettings.xml><?xml version="1.0" encoding="utf-8"?>
+<w:webSettings xmlns:mc="http://schemas.openxmlformats.org/markup-compatibility/2006" xmlns:r="http://schemas.openxmlformats.org/officeDocument/2006/relationships" xmlns:w="http://schemas.openxmlformats.org/wordprocessingml/2006/main" xmlns:w14="http://schemas.microsoft.com/office/word/2010/wordml" xmlns:w15="http://schemas.microsoft.com/office/word/2012/wordml" mc:Ignorable="w14 w15">
+  <w:optimizeForBrowser/>
+  <w:allowPNG/>
+</w:webSettings>
 </file>
 
 <file path=word/theme/theme1.xml><?xml version="1.0" encoding="utf-8"?>
@@ -12410,7 +16061,7 @@
 </file>
 
 <file path=customXml/itemProps1.xml><?xml version="1.0" encoding="utf-8"?>
-<ds:datastoreItem xmlns:ds="http://schemas.openxmlformats.org/officeDocument/2006/customXml" ds:itemID="{F3FD97E8-D6C7-4AC9-845F-B38CB988FB7C}">
+<ds:datastoreItem xmlns:ds="http://schemas.openxmlformats.org/officeDocument/2006/customXml" ds:itemID="{19FE36CE-AFB6-4814-A54C-3BFF2DB48AEF}">
   <ds:schemaRefs>
     <ds:schemaRef ds:uri="http://schemas.openxmlformats.org/officeDocument/2006/bibliography"/>
   </ds:schemaRefs>

</xml_diff>

<commit_message>
Terminado sub-topico de ganho de informação.
</commit_message>
<xml_diff>
--- a/release/TCC - Danilo de Lucas.docx
+++ b/release/TCC - Danilo de Lucas.docx
@@ -1,6 +1,6 @@
 
 <file path=word/document.xml><?xml version="1.0" encoding="utf-8"?>
-<w:document xmlns:wpc="http://schemas.microsoft.com/office/word/2010/wordprocessingCanvas" xmlns:cx="http://schemas.microsoft.com/office/drawing/2014/chartex" xmlns:cx1="http://schemas.microsoft.com/office/drawing/2015/9/8/chartex" xmlns:cx2="http://schemas.microsoft.com/office/drawing/2015/10/21/chartex" xmlns:cx3="http://schemas.microsoft.com/office/drawing/2016/5/9/chartex" xmlns:cx4="http://schemas.microsoft.com/office/drawing/2016/5/10/chartex" xmlns:cx5="http://schemas.microsoft.com/office/drawing/2016/5/11/chartex" xmlns:mc="http://schemas.openxmlformats.org/markup-compatibility/2006" xmlns:o="urn:schemas-microsoft-com:office:office" xmlns:r="http://schemas.openxmlformats.org/officeDocument/2006/relationships" xmlns:m="http://schemas.openxmlformats.org/officeDocument/2006/math" xmlns:v="urn:schemas-microsoft-com:vml" xmlns:wp14="http://schemas.microsoft.com/office/word/2010/wordprocessingDrawing" xmlns:wp="http://schemas.openxmlformats.org/drawingml/2006/wordprocessingDrawing" xmlns:w10="urn:schemas-microsoft-com:office:word" xmlns:w="http://schemas.openxmlformats.org/wordprocessingml/2006/main" xmlns:w14="http://schemas.microsoft.com/office/word/2010/wordml" xmlns:w15="http://schemas.microsoft.com/office/word/2012/wordml" xmlns:w16se="http://schemas.microsoft.com/office/word/2015/wordml/symex" xmlns:wpg="http://schemas.microsoft.com/office/word/2010/wordprocessingGroup" xmlns:wpi="http://schemas.microsoft.com/office/word/2010/wordprocessingInk" xmlns:wne="http://schemas.microsoft.com/office/word/2006/wordml" xmlns:wps="http://schemas.microsoft.com/office/word/2010/wordprocessingShape" mc:Ignorable="w14 w15 w16se wp14">
+<w:document xmlns:wpc="http://schemas.microsoft.com/office/word/2010/wordprocessingCanvas" xmlns:mc="http://schemas.openxmlformats.org/markup-compatibility/2006" xmlns:o="urn:schemas-microsoft-com:office:office" xmlns:r="http://schemas.openxmlformats.org/officeDocument/2006/relationships" xmlns:m="http://schemas.openxmlformats.org/officeDocument/2006/math" xmlns:v="urn:schemas-microsoft-com:vml" xmlns:wp14="http://schemas.microsoft.com/office/word/2010/wordprocessingDrawing" xmlns:wp="http://schemas.openxmlformats.org/drawingml/2006/wordprocessingDrawing" xmlns:w10="urn:schemas-microsoft-com:office:word" xmlns:w="http://schemas.openxmlformats.org/wordprocessingml/2006/main" xmlns:w14="http://schemas.microsoft.com/office/word/2010/wordml" xmlns:w15="http://schemas.microsoft.com/office/word/2012/wordml" xmlns:wpg="http://schemas.microsoft.com/office/word/2010/wordprocessingGroup" xmlns:wpi="http://schemas.microsoft.com/office/word/2010/wordprocessingInk" xmlns:wne="http://schemas.microsoft.com/office/word/2006/wordml" xmlns:wps="http://schemas.microsoft.com/office/word/2010/wordprocessingShape" mc:Ignorable="w14 w15 wp14">
   <w:body>
     <w:p>
       <w:pPr>
@@ -798,7 +798,21 @@
         <w:rPr>
           <w:color w:val="000000"/>
         </w:rPr>
-        <w:t xml:space="preserve">Os jogos eletrônicos sempre estiveram evoluindo no quesito gráfico, apresentando cada vez mais detalhes em texturas, luzes e sombras mais realistas, além de objetos com detalhes geométricos fotorrealistas. Esta evolução também se estendeu à complexidade dos sistemas que compõem um jogo, trazendo experiências mais imersivas aos jogadores como, por exemplo, inimigos que aprendem o padrão do jogador e se tornam mais difíceis de serem derrotados. Por conta disso, a evolução nos jogos propiciou que fossem desenvolvidas técnicas para aperfeiçoar a implementação de algoritmos inteligentes neste contexto. Trabalhos na literatura demonstraram avanço no desenvolvimento de algoritmos capazes de adaptar suas ações através da utilização de métodos como programação genética e redes neurais, os quais demandam uma quantidade significativa de tempo para serem processados e efetivamente gerar uma resposta em tempo hábil ao sistema. Para contornar essa dificuldade, este trabalho adota a estratégia de combinar métodos de busca e classificação através de algoritmos capazes de desenvolver conhecimento a respeito do contexto de um problema e gerar soluções em tempo de execução. Os resultados apresentados foram validados estatisticamente e indicaram que </w:t>
+        <w:t xml:space="preserve">Os jogos eletrônicos sempre estiveram evoluindo no quesito gráfico, apresentando cada vez mais detalhes em texturas, luzes e sombras mais realistas, além de objetos com detalhes geométricos </w:t>
+      </w:r>
+      <w:proofErr w:type="spellStart"/>
+      <w:r>
+        <w:rPr>
+          <w:color w:val="000000"/>
+        </w:rPr>
+        <w:t>fotorrealistas</w:t>
+      </w:r>
+      <w:proofErr w:type="spellEnd"/>
+      <w:r>
+        <w:rPr>
+          <w:color w:val="000000"/>
+        </w:rPr>
+        <w:t xml:space="preserve">. Esta evolução também se estendeu à complexidade dos sistemas que compõem um jogo, trazendo experiências mais imersivas aos jogadores como, por exemplo, inimigos que aprendem o padrão do jogador e se tornam mais difíceis de serem derrotados. Por conta disso, a evolução nos jogos propiciou que fossem desenvolvidas técnicas para aperfeiçoar a implementação de algoritmos inteligentes neste contexto. Trabalhos na literatura demonstraram avanço no desenvolvimento de algoritmos capazes de adaptar suas ações através da utilização de métodos como programação genética e redes neurais, os quais demandam uma quantidade significativa de tempo para serem processados e efetivamente gerar uma resposta em tempo hábil ao sistema. Para contornar essa dificuldade, este trabalho adota a estratégia de combinar métodos de busca e classificação através de algoritmos capazes de desenvolver conhecimento a respeito do contexto de um problema e gerar soluções em tempo de execução. Os resultados apresentados foram validados estatisticamente e indicaram que </w:t>
       </w:r>
       <w:r>
         <w:rPr>
@@ -928,6 +942,7 @@
           <w:lang w:val="en-US"/>
         </w:rPr>
       </w:pPr>
+      <w:proofErr w:type="gramStart"/>
       <w:r>
         <w:rPr>
           <w:rFonts w:ascii="Times New Roman" w:hAnsi="Times New Roman"/>
@@ -936,7 +951,18 @@
           <w:szCs w:val="24"/>
           <w:lang w:val="en-US"/>
         </w:rPr>
-        <w:t>Key-words:</w:t>
+        <w:t>Key-words</w:t>
+      </w:r>
+      <w:proofErr w:type="gramEnd"/>
+      <w:r>
+        <w:rPr>
+          <w:rFonts w:ascii="Times New Roman" w:hAnsi="Times New Roman"/>
+          <w:b/>
+          <w:sz w:val="24"/>
+          <w:szCs w:val="24"/>
+          <w:lang w:val="en-US"/>
+        </w:rPr>
+        <w:t>:</w:t>
       </w:r>
       <w:r>
         <w:rPr>
@@ -1459,8 +1485,18 @@
           <w:szCs w:val="24"/>
         </w:rPr>
         <w:tab/>
-        <w:t>Non-player Character</w:t>
-      </w:r>
+        <w:t xml:space="preserve">Non-player </w:t>
+      </w:r>
+      <w:proofErr w:type="spellStart"/>
+      <w:r>
+        <w:rPr>
+          <w:rFonts w:ascii="Times New Roman" w:hAnsi="Times New Roman"/>
+          <w:sz w:val="24"/>
+          <w:szCs w:val="24"/>
+        </w:rPr>
+        <w:t>Character</w:t>
+      </w:r>
+      <w:proofErr w:type="spellEnd"/>
     </w:p>
     <w:p>
       <w:pPr>
@@ -1531,7 +1567,24 @@
           <w:szCs w:val="24"/>
         </w:rPr>
         <w:tab/>
-        <w:t>Super Mario World</w:t>
+      </w:r>
+      <w:proofErr w:type="spellStart"/>
+      <w:r>
+        <w:rPr>
+          <w:rFonts w:ascii="Times New Roman" w:hAnsi="Times New Roman"/>
+          <w:sz w:val="24"/>
+          <w:szCs w:val="24"/>
+        </w:rPr>
+        <w:t>Super</w:t>
+      </w:r>
+      <w:proofErr w:type="spellEnd"/>
+      <w:r>
+        <w:rPr>
+          <w:rFonts w:ascii="Times New Roman" w:hAnsi="Times New Roman"/>
+          <w:sz w:val="24"/>
+          <w:szCs w:val="24"/>
+        </w:rPr>
+        <w:t xml:space="preserve"> Mario World</w:t>
       </w:r>
     </w:p>
     <w:p>
@@ -1678,8 +1731,22 @@
           <w:lang w:val="en-US"/>
         </w:rPr>
         <w:tab/>
-        <w:t>Tool Assisted Speedrun</w:t>
-      </w:r>
+        <w:t xml:space="preserve">Tool Assisted </w:t>
+      </w:r>
+      <w:proofErr w:type="spellStart"/>
+      <w:r>
+        <w:rPr>
+          <w:rStyle w:val="normaltextrun"/>
+          <w:rFonts w:ascii="Times New Roman" w:hAnsi="Times New Roman"/>
+          <w:color w:val="000000"/>
+          <w:sz w:val="24"/>
+          <w:szCs w:val="24"/>
+          <w:shd w:val="clear" w:color="auto" w:fill="FFFFFF"/>
+          <w:lang w:val="en-US"/>
+        </w:rPr>
+        <w:t>Speedrun</w:t>
+      </w:r>
+      <w:proofErr w:type="spellEnd"/>
     </w:p>
     <w:p>
       <w:pPr>
@@ -2074,7 +2141,7 @@
             </w:rPr>
             <w:fldChar w:fldCharType="separate"/>
           </w:r>
-          <w:hyperlink w:anchor="_Toc463214535" w:history="1">
+          <w:hyperlink w:anchor="_Toc463249441" w:history="1">
             <w:r>
               <w:rPr>
                 <w:rStyle w:val="Hyperlink"/>
@@ -2123,7 +2190,7 @@
                 <w:noProof/>
                 <w:webHidden/>
               </w:rPr>
-              <w:instrText xml:space="preserve"> PAGEREF _Toc463214535 \h </w:instrText>
+              <w:instrText xml:space="preserve"> PAGEREF _Toc463249441 \h </w:instrText>
             </w:r>
             <w:r>
               <w:rPr>
@@ -2167,7 +2234,7 @@
               <w:lang w:eastAsia="pt-BR"/>
             </w:rPr>
           </w:pPr>
-          <w:hyperlink w:anchor="_Toc463214536" w:history="1">
+          <w:hyperlink w:anchor="_Toc463249442" w:history="1">
             <w:r>
               <w:rPr>
                 <w:rStyle w:val="Hyperlink"/>
@@ -2215,7 +2282,7 @@
                 <w:noProof/>
                 <w:webHidden/>
               </w:rPr>
-              <w:instrText xml:space="preserve"> PAGEREF _Toc463214536 \h </w:instrText>
+              <w:instrText xml:space="preserve"> PAGEREF _Toc463249442 \h </w:instrText>
             </w:r>
             <w:r>
               <w:rPr>
@@ -2259,7 +2326,7 @@
               <w:lang w:eastAsia="pt-BR"/>
             </w:rPr>
           </w:pPr>
-          <w:hyperlink w:anchor="_Toc463214537" w:history="1">
+          <w:hyperlink w:anchor="_Toc463249443" w:history="1">
             <w:r>
               <w:rPr>
                 <w:rStyle w:val="Hyperlink"/>
@@ -2305,7 +2372,7 @@
                 <w:noProof/>
                 <w:webHidden/>
               </w:rPr>
-              <w:instrText xml:space="preserve"> PAGEREF _Toc463214537 \h </w:instrText>
+              <w:instrText xml:space="preserve"> PAGEREF _Toc463249443 \h </w:instrText>
             </w:r>
             <w:r>
               <w:rPr>
@@ -2349,7 +2416,7 @@
               <w:lang w:eastAsia="pt-BR"/>
             </w:rPr>
           </w:pPr>
-          <w:hyperlink w:anchor="_Toc463214538" w:history="1">
+          <w:hyperlink w:anchor="_Toc463249444" w:history="1">
             <w:r>
               <w:rPr>
                 <w:rStyle w:val="Hyperlink"/>
@@ -2395,7 +2462,7 @@
                 <w:noProof/>
                 <w:webHidden/>
               </w:rPr>
-              <w:instrText xml:space="preserve"> PAGEREF _Toc463214538 \h </w:instrText>
+              <w:instrText xml:space="preserve"> PAGEREF _Toc463249444 \h </w:instrText>
             </w:r>
             <w:r>
               <w:rPr>
@@ -2439,7 +2506,7 @@
               <w:lang w:val="pt-BR" w:eastAsia="pt-BR"/>
             </w:rPr>
           </w:pPr>
-          <w:hyperlink w:anchor="_Toc463214539" w:history="1">
+          <w:hyperlink w:anchor="_Toc463249445" w:history="1">
             <w:r>
               <w:rPr>
                 <w:rStyle w:val="Hyperlink"/>
@@ -2485,7 +2552,7 @@
                 <w:noProof/>
                 <w:webHidden/>
               </w:rPr>
-              <w:instrText xml:space="preserve"> PAGEREF _Toc463214539 \h </w:instrText>
+              <w:instrText xml:space="preserve"> PAGEREF _Toc463249445 \h </w:instrText>
             </w:r>
             <w:r>
               <w:rPr>
@@ -2529,7 +2596,7 @@
               <w:lang w:val="pt-BR" w:eastAsia="pt-BR"/>
             </w:rPr>
           </w:pPr>
-          <w:hyperlink w:anchor="_Toc463214540" w:history="1">
+          <w:hyperlink w:anchor="_Toc463249446" w:history="1">
             <w:r>
               <w:rPr>
                 <w:rStyle w:val="Hyperlink"/>
@@ -2575,7 +2642,7 @@
                 <w:noProof/>
                 <w:webHidden/>
               </w:rPr>
-              <w:instrText xml:space="preserve"> PAGEREF _Toc463214540 \h </w:instrText>
+              <w:instrText xml:space="preserve"> PAGEREF _Toc463249446 \h </w:instrText>
             </w:r>
             <w:r>
               <w:rPr>
@@ -2595,7 +2662,7 @@
                 <w:noProof/>
                 <w:webHidden/>
               </w:rPr>
-              <w:t>14</w:t>
+              <w:t>15</w:t>
             </w:r>
             <w:r>
               <w:rPr>
@@ -2619,7 +2686,7 @@
               <w:lang w:eastAsia="pt-BR"/>
             </w:rPr>
           </w:pPr>
-          <w:hyperlink w:anchor="_Toc463214541" w:history="1">
+          <w:hyperlink w:anchor="_Toc463249447" w:history="1">
             <w:r>
               <w:rPr>
                 <w:rStyle w:val="Hyperlink"/>
@@ -2665,7 +2732,7 @@
                 <w:noProof/>
                 <w:webHidden/>
               </w:rPr>
-              <w:instrText xml:space="preserve"> PAGEREF _Toc463214541 \h </w:instrText>
+              <w:instrText xml:space="preserve"> PAGEREF _Toc463249447 \h </w:instrText>
             </w:r>
             <w:r>
               <w:rPr>
@@ -2709,7 +2776,7 @@
               <w:lang w:eastAsia="pt-BR"/>
             </w:rPr>
           </w:pPr>
-          <w:hyperlink w:anchor="_Toc463214542" w:history="1">
+          <w:hyperlink w:anchor="_Toc463249448" w:history="1">
             <w:r>
               <w:rPr>
                 <w:rStyle w:val="Hyperlink"/>
@@ -2755,7 +2822,7 @@
                 <w:noProof/>
                 <w:webHidden/>
               </w:rPr>
-              <w:instrText xml:space="preserve"> PAGEREF _Toc463214542 \h </w:instrText>
+              <w:instrText xml:space="preserve"> PAGEREF _Toc463249448 \h </w:instrText>
             </w:r>
             <w:r>
               <w:rPr>
@@ -2799,7 +2866,7 @@
               <w:lang w:eastAsia="pt-BR"/>
             </w:rPr>
           </w:pPr>
-          <w:hyperlink w:anchor="_Toc463214543" w:history="1">
+          <w:hyperlink w:anchor="_Toc463249449" w:history="1">
             <w:r>
               <w:rPr>
                 <w:rStyle w:val="Hyperlink"/>
@@ -2845,7 +2912,7 @@
                 <w:noProof/>
                 <w:webHidden/>
               </w:rPr>
-              <w:instrText xml:space="preserve"> PAGEREF _Toc463214543 \h </w:instrText>
+              <w:instrText xml:space="preserve"> PAGEREF _Toc463249449 \h </w:instrText>
             </w:r>
             <w:r>
               <w:rPr>
@@ -2889,7 +2956,7 @@
               <w:lang w:eastAsia="pt-BR"/>
             </w:rPr>
           </w:pPr>
-          <w:hyperlink w:anchor="_Toc463214544" w:history="1">
+          <w:hyperlink w:anchor="_Toc463249450" w:history="1">
             <w:r>
               <w:rPr>
                 <w:rStyle w:val="Hyperlink"/>
@@ -2935,7 +3002,7 @@
                 <w:noProof/>
                 <w:webHidden/>
               </w:rPr>
-              <w:instrText xml:space="preserve"> PAGEREF _Toc463214544 \h </w:instrText>
+              <w:instrText xml:space="preserve"> PAGEREF _Toc463249450 \h </w:instrText>
             </w:r>
             <w:r>
               <w:rPr>
@@ -2979,7 +3046,7 @@
               <w:lang w:eastAsia="pt-BR"/>
             </w:rPr>
           </w:pPr>
-          <w:hyperlink w:anchor="_Toc463214545" w:history="1">
+          <w:hyperlink w:anchor="_Toc463249451" w:history="1">
             <w:r>
               <w:rPr>
                 <w:rStyle w:val="Hyperlink"/>
@@ -3025,7 +3092,7 @@
                 <w:noProof/>
                 <w:webHidden/>
               </w:rPr>
-              <w:instrText xml:space="preserve"> PAGEREF _Toc463214545 \h </w:instrText>
+              <w:instrText xml:space="preserve"> PAGEREF _Toc463249451 \h </w:instrText>
             </w:r>
             <w:r>
               <w:rPr>
@@ -3058,96 +3125,6 @@
         </w:p>
         <w:p>
           <w:pPr>
-            <w:pStyle w:val="TOC3"/>
-            <w:tabs>
-              <w:tab w:val="left" w:pos="1320"/>
-              <w:tab w:val="right" w:leader="dot" w:pos="9061"/>
-            </w:tabs>
-            <w:rPr>
-              <w:rFonts w:cstheme="minorBidi"/>
-              <w:noProof/>
-              <w:lang w:val="pt-BR" w:eastAsia="pt-BR"/>
-            </w:rPr>
-          </w:pPr>
-          <w:hyperlink w:anchor="_Toc463214546" w:history="1">
-            <w:r>
-              <w:rPr>
-                <w:rStyle w:val="Hyperlink"/>
-                <w:rFonts w:ascii="Times New Roman" w:hAnsi="Times New Roman"/>
-                <w:b/>
-                <w:noProof/>
-              </w:rPr>
-              <w:t>3.1.3</w:t>
-            </w:r>
-            <w:r>
-              <w:rPr>
-                <w:rFonts w:cstheme="minorBidi"/>
-                <w:noProof/>
-                <w:lang w:val="pt-BR" w:eastAsia="pt-BR"/>
-              </w:rPr>
-              <w:tab/>
-            </w:r>
-            <w:r>
-              <w:rPr>
-                <w:rStyle w:val="Hyperlink"/>
-                <w:rFonts w:ascii="Times New Roman" w:hAnsi="Times New Roman"/>
-                <w:b/>
-                <w:noProof/>
-              </w:rPr>
-              <w:t>Função de Ganho</w:t>
-            </w:r>
-            <w:r>
-              <w:rPr>
-                <w:noProof/>
-                <w:webHidden/>
-              </w:rPr>
-              <w:tab/>
-            </w:r>
-            <w:r>
-              <w:rPr>
-                <w:noProof/>
-                <w:webHidden/>
-              </w:rPr>
-              <w:fldChar w:fldCharType="begin"/>
-            </w:r>
-            <w:r>
-              <w:rPr>
-                <w:noProof/>
-                <w:webHidden/>
-              </w:rPr>
-              <w:instrText xml:space="preserve"> PAGEREF _Toc463214546 \h </w:instrText>
-            </w:r>
-            <w:r>
-              <w:rPr>
-                <w:noProof/>
-                <w:webHidden/>
-              </w:rPr>
-            </w:r>
-            <w:r>
-              <w:rPr>
-                <w:noProof/>
-                <w:webHidden/>
-              </w:rPr>
-              <w:fldChar w:fldCharType="separate"/>
-            </w:r>
-            <w:r>
-              <w:rPr>
-                <w:noProof/>
-                <w:webHidden/>
-              </w:rPr>
-              <w:t>16</w:t>
-            </w:r>
-            <w:r>
-              <w:rPr>
-                <w:noProof/>
-                <w:webHidden/>
-              </w:rPr>
-              <w:fldChar w:fldCharType="end"/>
-            </w:r>
-          </w:hyperlink>
-        </w:p>
-        <w:p>
-          <w:pPr>
             <w:pStyle w:val="TOC1"/>
             <w:tabs>
               <w:tab w:val="right" w:leader="dot" w:pos="9061"/>
@@ -3158,7 +3135,7 @@
               <w:lang w:eastAsia="pt-BR"/>
             </w:rPr>
           </w:pPr>
-          <w:hyperlink w:anchor="_Toc463214547" w:history="1">
+          <w:hyperlink w:anchor="_Toc463249452" w:history="1">
             <w:r>
               <w:rPr>
                 <w:rStyle w:val="Hyperlink"/>
@@ -3189,7 +3166,7 @@
                 <w:noProof/>
                 <w:webHidden/>
               </w:rPr>
-              <w:instrText xml:space="preserve"> PAGEREF _Toc463214547 \h </w:instrText>
+              <w:instrText xml:space="preserve"> PAGEREF _Toc463249452 \h </w:instrText>
             </w:r>
             <w:r>
               <w:rPr>
@@ -3209,7 +3186,7 @@
                 <w:noProof/>
                 <w:webHidden/>
               </w:rPr>
-              <w:t>17</w:t>
+              <w:t>16</w:t>
             </w:r>
             <w:r>
               <w:rPr>
@@ -3275,7 +3252,7 @@
           <w:rFonts w:ascii="Times New Roman" w:hAnsi="Times New Roman" w:cs="Times New Roman"/>
         </w:rPr>
       </w:pPr>
-      <w:bookmarkStart w:id="1" w:name="_Toc463214535"/>
+      <w:bookmarkStart w:id="1" w:name="_Toc463249441"/>
       <w:r>
         <w:rPr>
           <w:rFonts w:ascii="Times New Roman" w:hAnsi="Times New Roman" w:cs="Times New Roman"/>
@@ -3377,11 +3354,19 @@
         </w:rPr>
         <w:t xml:space="preserve">obstáculos e </w:t>
       </w:r>
-      <w:r>
-        <w:rPr>
-          <w:rFonts w:ascii="Times New Roman" w:hAnsi="Times New Roman" w:cs="Times New Roman"/>
-        </w:rPr>
-        <w:t>NPC’s (</w:t>
+      <w:proofErr w:type="spellStart"/>
+      <w:r>
+        <w:rPr>
+          <w:rFonts w:ascii="Times New Roman" w:hAnsi="Times New Roman" w:cs="Times New Roman"/>
+        </w:rPr>
+        <w:t>NPC’s</w:t>
+      </w:r>
+      <w:proofErr w:type="spellEnd"/>
+      <w:r>
+        <w:rPr>
+          <w:rFonts w:ascii="Times New Roman" w:hAnsi="Times New Roman" w:cs="Times New Roman"/>
+        </w:rPr>
+        <w:t xml:space="preserve"> (</w:t>
       </w:r>
       <w:r>
         <w:rPr>
@@ -3402,8 +3387,17 @@
           <w:rFonts w:ascii="Times New Roman" w:hAnsi="Times New Roman" w:cs="Times New Roman"/>
           <w:i/>
         </w:rPr>
-        <w:t>player characters</w:t>
-      </w:r>
+        <w:t xml:space="preserve">player </w:t>
+      </w:r>
+      <w:proofErr w:type="spellStart"/>
+      <w:r>
+        <w:rPr>
+          <w:rFonts w:ascii="Times New Roman" w:hAnsi="Times New Roman" w:cs="Times New Roman"/>
+          <w:i/>
+        </w:rPr>
+        <w:t>characters</w:t>
+      </w:r>
+      <w:proofErr w:type="spellEnd"/>
       <w:r>
         <w:rPr>
           <w:rFonts w:ascii="Times New Roman" w:hAnsi="Times New Roman" w:cs="Times New Roman"/>
@@ -4149,6 +4143,7 @@
         </w:rPr>
         <w:t xml:space="preserve"> de acordo com </w:t>
       </w:r>
+      <w:proofErr w:type="spellStart"/>
       <w:r>
         <w:rPr>
           <w:rFonts w:ascii="Times New Roman" w:hAnsi="Times New Roman" w:cs="Times New Roman"/>
@@ -4159,7 +4154,14 @@
         <w:rPr>
           <w:rFonts w:ascii="Times New Roman" w:hAnsi="Times New Roman" w:cs="Times New Roman"/>
         </w:rPr>
-        <w:t>animoto (</w:t>
+        <w:t>animoto</w:t>
+      </w:r>
+      <w:proofErr w:type="spellEnd"/>
+      <w:r>
+        <w:rPr>
+          <w:rFonts w:ascii="Times New Roman" w:hAnsi="Times New Roman" w:cs="Times New Roman"/>
+        </w:rPr>
+        <w:t xml:space="preserve"> (</w:t>
       </w:r>
       <w:r>
         <w:rPr>
@@ -4912,7 +4914,25 @@
           <w:szCs w:val="24"/>
           <w:lang w:eastAsia="pt-BR"/>
         </w:rPr>
-        <w:t>O objetivo deste trabalho é apresentar técnicas para a implementação de inteligência artificial em jogos por meio da geração e manipulação de bases de conhecimento, através da utilização de conceitos de aprendizado supervisionado e otimização de busca.</w:t>
+        <w:t xml:space="preserve">O objetivo deste trabalho é apresentar técnicas para a implementação de inteligência artificial em jogos por meio da geração e manipulação de bases de conhecimento, através da utilização de </w:t>
+      </w:r>
+      <w:r>
+        <w:rPr>
+          <w:rFonts w:ascii="Times New Roman" w:eastAsia="Times New Roman" w:hAnsi="Times New Roman"/>
+          <w:sz w:val="24"/>
+          <w:szCs w:val="24"/>
+          <w:lang w:eastAsia="pt-BR"/>
+        </w:rPr>
+        <w:t>métodos de classificação</w:t>
+      </w:r>
+      <w:r>
+        <w:rPr>
+          <w:rFonts w:ascii="Times New Roman" w:eastAsia="Times New Roman" w:hAnsi="Times New Roman"/>
+          <w:sz w:val="24"/>
+          <w:szCs w:val="24"/>
+          <w:lang w:eastAsia="pt-BR"/>
+        </w:rPr>
+        <w:t xml:space="preserve"> e otimização de busca.</w:t>
       </w:r>
     </w:p>
     <w:p>
@@ -4961,7 +4981,27 @@
           <w:szCs w:val="24"/>
           <w:lang w:eastAsia="pt-BR"/>
         </w:rPr>
-        <w:t>Demonstração da utilização de uma base de dados gerada pelo método de backtracking para o treinamento de árvores de decisão;</w:t>
+        <w:t xml:space="preserve">Demonstração da utilização de uma base de dados gerada pelo método de </w:t>
+      </w:r>
+      <w:proofErr w:type="spellStart"/>
+      <w:r>
+        <w:rPr>
+          <w:rFonts w:ascii="Times New Roman" w:eastAsia="Times New Roman" w:hAnsi="Times New Roman"/>
+          <w:sz w:val="24"/>
+          <w:szCs w:val="24"/>
+          <w:lang w:eastAsia="pt-BR"/>
+        </w:rPr>
+        <w:t>backtracking</w:t>
+      </w:r>
+      <w:proofErr w:type="spellEnd"/>
+      <w:r>
+        <w:rPr>
+          <w:rFonts w:ascii="Times New Roman" w:eastAsia="Times New Roman" w:hAnsi="Times New Roman"/>
+          <w:sz w:val="24"/>
+          <w:szCs w:val="24"/>
+          <w:lang w:eastAsia="pt-BR"/>
+        </w:rPr>
+        <w:t xml:space="preserve"> para o treinamento de árvores de decisão;</w:t>
       </w:r>
     </w:p>
     <w:p>
@@ -5376,7 +5416,7 @@
           <w:lang w:eastAsia="pt-BR"/>
         </w:rPr>
       </w:pPr>
-      <w:bookmarkStart w:id="2" w:name="_Toc463214536"/>
+      <w:bookmarkStart w:id="2" w:name="_Toc463249442"/>
       <w:r>
         <w:rPr>
           <w:rFonts w:ascii="Times New Roman" w:eastAsia="Times New Roman" w:hAnsi="Times New Roman"/>
@@ -6198,7 +6238,7 @@
           <w:szCs w:val="24"/>
         </w:rPr>
       </w:pPr>
-      <w:bookmarkStart w:id="3" w:name="_Toc463214537"/>
+      <w:bookmarkStart w:id="3" w:name="_Toc463249443"/>
       <w:r>
         <w:rPr>
           <w:rFonts w:ascii="Times New Roman" w:hAnsi="Times New Roman"/>
@@ -6856,7 +6896,67 @@
           <w:sz w:val="24"/>
           <w:szCs w:val="24"/>
         </w:rPr>
-        <w:t>Jornal of Convergence Information Technology</w:t>
+        <w:t xml:space="preserve">Jornal </w:t>
+      </w:r>
+      <w:proofErr w:type="spellStart"/>
+      <w:r>
+        <w:rPr>
+          <w:rFonts w:ascii="Times New Roman" w:hAnsi="Times New Roman"/>
+          <w:i/>
+          <w:sz w:val="24"/>
+          <w:szCs w:val="24"/>
+        </w:rPr>
+        <w:t>of</w:t>
+      </w:r>
+      <w:proofErr w:type="spellEnd"/>
+      <w:r>
+        <w:rPr>
+          <w:rFonts w:ascii="Times New Roman" w:hAnsi="Times New Roman"/>
+          <w:i/>
+          <w:sz w:val="24"/>
+          <w:szCs w:val="24"/>
+        </w:rPr>
+        <w:t xml:space="preserve"> </w:t>
+      </w:r>
+      <w:proofErr w:type="spellStart"/>
+      <w:r>
+        <w:rPr>
+          <w:rFonts w:ascii="Times New Roman" w:hAnsi="Times New Roman"/>
+          <w:i/>
+          <w:sz w:val="24"/>
+          <w:szCs w:val="24"/>
+        </w:rPr>
+        <w:t>Convergence</w:t>
+      </w:r>
+      <w:proofErr w:type="spellEnd"/>
+      <w:r>
+        <w:rPr>
+          <w:rFonts w:ascii="Times New Roman" w:hAnsi="Times New Roman"/>
+          <w:i/>
+          <w:sz w:val="24"/>
+          <w:szCs w:val="24"/>
+        </w:rPr>
+        <w:t xml:space="preserve"> </w:t>
+      </w:r>
+      <w:proofErr w:type="spellStart"/>
+      <w:r>
+        <w:rPr>
+          <w:rFonts w:ascii="Times New Roman" w:hAnsi="Times New Roman"/>
+          <w:i/>
+          <w:sz w:val="24"/>
+          <w:szCs w:val="24"/>
+        </w:rPr>
+        <w:t>Information</w:t>
+      </w:r>
+      <w:proofErr w:type="spellEnd"/>
+      <w:r>
+        <w:rPr>
+          <w:rFonts w:ascii="Times New Roman" w:hAnsi="Times New Roman"/>
+          <w:i/>
+          <w:sz w:val="24"/>
+          <w:szCs w:val="24"/>
+        </w:rPr>
+        <w:t xml:space="preserve"> Technology</w:t>
       </w:r>
       <w:r>
         <w:rPr>
@@ -6947,7 +7047,39 @@
           <w:sz w:val="24"/>
           <w:szCs w:val="24"/>
         </w:rPr>
-        <w:t xml:space="preserve"> arvores de decisão, métodos </w:t>
+        <w:t xml:space="preserve"> </w:t>
+      </w:r>
+      <w:r>
+        <w:rPr>
+          <w:rFonts w:ascii="Times New Roman" w:hAnsi="Times New Roman"/>
+          <w:sz w:val="24"/>
+          <w:szCs w:val="24"/>
+        </w:rPr>
+        <w:t xml:space="preserve">indução por </w:t>
+      </w:r>
+      <w:r>
+        <w:rPr>
+          <w:rFonts w:ascii="Times New Roman" w:hAnsi="Times New Roman"/>
+          <w:sz w:val="24"/>
+          <w:szCs w:val="24"/>
+        </w:rPr>
+        <w:t>arvores de decisão</w:t>
+      </w:r>
+      <w:r>
+        <w:rPr>
+          <w:rFonts w:ascii="Times New Roman" w:hAnsi="Times New Roman"/>
+          <w:sz w:val="24"/>
+          <w:szCs w:val="24"/>
+        </w:rPr>
+        <w:t xml:space="preserve"> (ID3)</w:t>
+      </w:r>
+      <w:r>
+        <w:rPr>
+          <w:rFonts w:ascii="Times New Roman" w:hAnsi="Times New Roman"/>
+          <w:sz w:val="24"/>
+          <w:szCs w:val="24"/>
+        </w:rPr>
+        <w:t xml:space="preserve">, métodos </w:t>
       </w:r>
       <w:r>
         <w:rPr>
@@ -7011,7 +7143,7 @@
           <w:sz w:val="24"/>
           <w:szCs w:val="24"/>
         </w:rPr>
-        <w:t xml:space="preserve"> Na seção a seguir será </w:t>
+        <w:t xml:space="preserve"> Na seção a seguir será apresentada uma introdução sucinta a respeito dos métodos citados, com um </w:t>
       </w:r>
       <w:r>
         <w:rPr>
@@ -7020,7 +7152,7 @@
           <w:szCs w:val="24"/>
         </w:rPr>
         <w:lastRenderedPageBreak/>
-        <w:t>apresentada uma introdução sucinta a respeito dos métodos citados, com um enfoque partícula nos métodos baseados em</w:t>
+        <w:t>enfoque partícula nos métodos baseados em</w:t>
       </w:r>
       <w:r>
         <w:rPr>
@@ -7104,7 +7236,16 @@
           <w:szCs w:val="24"/>
         </w:rPr>
       </w:pPr>
-      <w:bookmarkStart w:id="4" w:name="_Toc463214538"/>
+      <w:bookmarkStart w:id="4" w:name="_Toc463249444"/>
+      <w:r>
+        <w:rPr>
+          <w:rFonts w:ascii="Times New Roman" w:hAnsi="Times New Roman"/>
+          <w:b/>
+          <w:sz w:val="24"/>
+          <w:szCs w:val="24"/>
+        </w:rPr>
+        <w:t xml:space="preserve">Indução por </w:t>
+      </w:r>
       <w:r>
         <w:rPr>
           <w:rFonts w:ascii="Times New Roman" w:hAnsi="Times New Roman"/>
@@ -7954,7 +8095,7 @@
           <w:szCs w:val="24"/>
         </w:rPr>
       </w:pPr>
-      <w:bookmarkStart w:id="5" w:name="_Toc463214539"/>
+      <w:bookmarkStart w:id="5" w:name="_Toc463249445"/>
       <w:r>
         <w:rPr>
           <w:rFonts w:ascii="Times New Roman" w:hAnsi="Times New Roman"/>
@@ -8165,7 +8306,17 @@
           <w:szCs w:val="24"/>
           <w:lang w:eastAsia="pt-BR"/>
         </w:rPr>
-        <w:t xml:space="preserve"> à classe </w:t>
+        <w:t xml:space="preserve"> à </w:t>
+      </w:r>
+      <w:proofErr w:type="gramStart"/>
+      <w:r>
+        <w:rPr>
+          <w:rFonts w:ascii="Times New Roman" w:eastAsia="Times New Roman" w:hAnsi="Times New Roman"/>
+          <w:sz w:val="24"/>
+          <w:szCs w:val="24"/>
+          <w:lang w:eastAsia="pt-BR"/>
+        </w:rPr>
+        <w:t xml:space="preserve">classe </w:t>
       </w:r>
       <m:oMath>
         <m:sSub>
@@ -8220,6 +8371,7 @@
         </w:rPr>
         <w:t>,</w:t>
       </w:r>
+      <w:proofErr w:type="gramEnd"/>
       <w:r>
         <w:rPr>
           <w:rFonts w:ascii="Times New Roman" w:eastAsia="Times New Roman" w:hAnsi="Times New Roman"/>
@@ -8413,9 +8565,6 @@
         </w:rPr>
       </w:pPr>
       <m:oMathPara>
-        <m:oMathParaPr>
-          <m:jc m:val="center"/>
-        </m:oMathParaPr>
         <m:oMath>
           <m:r>
             <m:rPr>
@@ -8647,7 +8796,276 @@
       <w:pPr>
         <w:shd w:val="clear" w:color="auto" w:fill="FFFFFF"/>
         <w:suppressAutoHyphens w:val="0"/>
-        <w:spacing w:after="240"/>
+        <w:ind w:left="1260" w:hanging="552"/>
+        <w:jc w:val="both"/>
+        <w:rPr>
+          <w:rFonts w:ascii="Times New Roman" w:eastAsia="Times New Roman" w:hAnsi="Times New Roman"/>
+          <w:sz w:val="24"/>
+          <w:szCs w:val="24"/>
+          <w:lang w:eastAsia="pt-BR"/>
+        </w:rPr>
+      </w:pPr>
+      <w:r>
+        <w:rPr>
+          <w:rFonts w:ascii="Times New Roman" w:eastAsia="Times New Roman" w:hAnsi="Times New Roman"/>
+          <w:sz w:val="24"/>
+          <w:szCs w:val="24"/>
+          <w:lang w:eastAsia="pt-BR"/>
+        </w:rPr>
+        <w:t>Onde:</w:t>
+      </w:r>
+      <w:bookmarkStart w:id="6" w:name="_GoBack"/>
+      <w:bookmarkEnd w:id="6"/>
+    </w:p>
+    <w:p>
+      <w:pPr>
+        <w:pStyle w:val="ListParagraph"/>
+        <w:keepNext/>
+        <w:numPr>
+          <w:ilvl w:val="0"/>
+          <w:numId w:val="18"/>
+        </w:numPr>
+        <w:shd w:val="clear" w:color="auto" w:fill="FFFFFF"/>
+        <w:suppressAutoHyphens w:val="0"/>
+        <w:jc w:val="both"/>
+        <w:rPr>
+          <w:rFonts w:ascii="Times New Roman" w:hAnsi="Times New Roman"/>
+          <w:color w:val="000000" w:themeColor="text1"/>
+          <w:sz w:val="24"/>
+          <w:szCs w:val="24"/>
+        </w:rPr>
+      </w:pPr>
+      <w:r>
+        <w:rPr>
+          <w:rFonts w:ascii="Times New Roman" w:hAnsi="Times New Roman"/>
+          <w:b/>
+          <w:color w:val="000000" w:themeColor="text1"/>
+          <w:sz w:val="24"/>
+          <w:szCs w:val="24"/>
+        </w:rPr>
+        <w:lastRenderedPageBreak/>
+        <w:t>S</w:t>
+      </w:r>
+      <w:r>
+        <w:rPr>
+          <w:rFonts w:ascii="Times New Roman" w:hAnsi="Times New Roman"/>
+          <w:b/>
+          <w:color w:val="000000" w:themeColor="text1"/>
+          <w:sz w:val="24"/>
+          <w:szCs w:val="24"/>
+        </w:rPr>
+        <w:t xml:space="preserve"> </w:t>
+      </w:r>
+      <w:r>
+        <w:rPr>
+          <w:rFonts w:ascii="Times New Roman" w:hAnsi="Times New Roman"/>
+          <w:color w:val="000000" w:themeColor="text1"/>
+          <w:sz w:val="24"/>
+          <w:szCs w:val="24"/>
+        </w:rPr>
+        <w:t>é um conjunto de elementos que contém um ou mais tipos de classe.</w:t>
+      </w:r>
+    </w:p>
+    <w:p>
+      <w:pPr>
+        <w:pStyle w:val="ListParagraph"/>
+        <w:keepNext/>
+        <w:numPr>
+          <w:ilvl w:val="0"/>
+          <w:numId w:val="18"/>
+        </w:numPr>
+        <w:shd w:val="clear" w:color="auto" w:fill="FFFFFF"/>
+        <w:suppressAutoHyphens w:val="0"/>
+        <w:jc w:val="both"/>
+        <w:rPr>
+          <w:rFonts w:ascii="Times New Roman" w:hAnsi="Times New Roman"/>
+          <w:b/>
+          <w:color w:val="000000" w:themeColor="text1"/>
+          <w:sz w:val="24"/>
+          <w:szCs w:val="24"/>
+        </w:rPr>
+      </w:pPr>
+      <m:oMath>
+        <m:sSub>
+          <m:sSubPr>
+            <m:ctrlPr>
+              <w:rPr>
+                <w:rFonts w:ascii="Cambria Math" w:hAnsi="Cambria Math"/>
+                <w:b/>
+                <w:color w:val="000000" w:themeColor="text1"/>
+                <w:sz w:val="24"/>
+                <w:szCs w:val="24"/>
+              </w:rPr>
+            </m:ctrlPr>
+          </m:sSubPr>
+          <m:e>
+            <m:r>
+              <m:rPr>
+                <m:sty m:val="bi"/>
+              </m:rPr>
+              <w:rPr>
+                <w:rFonts w:ascii="Cambria Math" w:hAnsi="Cambria Math"/>
+                <w:color w:val="000000" w:themeColor="text1"/>
+                <w:sz w:val="24"/>
+                <w:szCs w:val="24"/>
+              </w:rPr>
+              <m:t>p</m:t>
+            </m:r>
+          </m:e>
+          <m:sub>
+            <m:r>
+              <m:rPr>
+                <m:sty m:val="bi"/>
+              </m:rPr>
+              <w:rPr>
+                <w:rFonts w:ascii="Cambria Math" w:hAnsi="Cambria Math"/>
+                <w:color w:val="000000" w:themeColor="text1"/>
+                <w:sz w:val="24"/>
+                <w:szCs w:val="24"/>
+              </w:rPr>
+              <m:t>i</m:t>
+            </m:r>
+          </m:sub>
+        </m:sSub>
+      </m:oMath>
+      <w:r>
+        <w:rPr>
+          <w:rFonts w:ascii="Times New Roman" w:hAnsi="Times New Roman"/>
+          <w:b/>
+          <w:color w:val="000000" w:themeColor="text1"/>
+          <w:sz w:val="24"/>
+          <w:szCs w:val="24"/>
+        </w:rPr>
+        <w:t xml:space="preserve"> </w:t>
+      </w:r>
+      <w:proofErr w:type="gramStart"/>
+      <w:r>
+        <w:rPr>
+          <w:rFonts w:ascii="Times New Roman" w:hAnsi="Times New Roman"/>
+          <w:color w:val="000000" w:themeColor="text1"/>
+          <w:sz w:val="24"/>
+          <w:szCs w:val="24"/>
+        </w:rPr>
+        <w:t>é</w:t>
+      </w:r>
+      <w:proofErr w:type="gramEnd"/>
+      <w:r>
+        <w:rPr>
+          <w:rFonts w:ascii="Times New Roman" w:hAnsi="Times New Roman"/>
+          <w:color w:val="000000" w:themeColor="text1"/>
+          <w:sz w:val="24"/>
+          <w:szCs w:val="24"/>
+        </w:rPr>
+        <w:t xml:space="preserve"> o elemento que representa a iteração das classes contidas em</w:t>
+      </w:r>
+      <w:r>
+        <w:rPr>
+          <w:rFonts w:ascii="Times New Roman" w:hAnsi="Times New Roman"/>
+          <w:b/>
+          <w:color w:val="000000" w:themeColor="text1"/>
+          <w:sz w:val="24"/>
+          <w:szCs w:val="24"/>
+        </w:rPr>
+        <w:t xml:space="preserve"> S.</w:t>
+      </w:r>
+    </w:p>
+    <w:p>
+      <w:pPr>
+        <w:pStyle w:val="ListParagraph"/>
+        <w:keepNext/>
+        <w:numPr>
+          <w:ilvl w:val="0"/>
+          <w:numId w:val="18"/>
+        </w:numPr>
+        <w:shd w:val="clear" w:color="auto" w:fill="FFFFFF"/>
+        <w:suppressAutoHyphens w:val="0"/>
+        <w:jc w:val="both"/>
+        <w:rPr>
+          <w:rFonts w:ascii="Times New Roman" w:hAnsi="Times New Roman"/>
+          <w:color w:val="000000" w:themeColor="text1"/>
+          <w:sz w:val="24"/>
+          <w:szCs w:val="24"/>
+        </w:rPr>
+      </w:pPr>
+      <m:oMath>
+        <m:sSub>
+          <m:sSubPr>
+            <m:ctrlPr>
+              <w:rPr>
+                <w:rFonts w:ascii="Cambria Math" w:hAnsi="Cambria Math"/>
+                <w:b/>
+                <w:color w:val="000000" w:themeColor="text1"/>
+                <w:sz w:val="24"/>
+                <w:szCs w:val="24"/>
+              </w:rPr>
+            </m:ctrlPr>
+          </m:sSubPr>
+          <m:e>
+            <m:r>
+              <m:rPr>
+                <m:sty m:val="bi"/>
+              </m:rPr>
+              <w:rPr>
+                <w:rFonts w:ascii="Cambria Math" w:hAnsi="Cambria Math"/>
+                <w:color w:val="000000" w:themeColor="text1"/>
+                <w:sz w:val="24"/>
+                <w:szCs w:val="24"/>
+              </w:rPr>
+              <m:t>log</m:t>
+            </m:r>
+          </m:e>
+          <m:sub>
+            <m:r>
+              <m:rPr>
+                <m:sty m:val="b"/>
+              </m:rPr>
+              <w:rPr>
+                <w:rFonts w:ascii="Cambria Math" w:hAnsi="Cambria Math"/>
+                <w:color w:val="000000" w:themeColor="text1"/>
+                <w:sz w:val="24"/>
+                <w:szCs w:val="24"/>
+              </w:rPr>
+              <m:t>2</m:t>
+            </m:r>
+          </m:sub>
+        </m:sSub>
+      </m:oMath>
+      <w:r>
+        <w:rPr>
+          <w:rFonts w:ascii="Times New Roman" w:hAnsi="Times New Roman"/>
+          <w:b/>
+          <w:color w:val="000000" w:themeColor="text1"/>
+          <w:sz w:val="24"/>
+          <w:szCs w:val="24"/>
+        </w:rPr>
+        <w:t xml:space="preserve"> </w:t>
+      </w:r>
+      <w:proofErr w:type="gramStart"/>
+      <w:r>
+        <w:rPr>
+          <w:rFonts w:ascii="Times New Roman" w:hAnsi="Times New Roman"/>
+          <w:color w:val="000000" w:themeColor="text1"/>
+          <w:sz w:val="24"/>
+          <w:szCs w:val="24"/>
+        </w:rPr>
+        <w:t>é</w:t>
+      </w:r>
+      <w:proofErr w:type="gramEnd"/>
+      <w:r>
+        <w:rPr>
+          <w:rFonts w:ascii="Times New Roman" w:hAnsi="Times New Roman"/>
+          <w:color w:val="000000" w:themeColor="text1"/>
+          <w:sz w:val="24"/>
+          <w:szCs w:val="24"/>
+        </w:rPr>
+        <w:t xml:space="preserve"> o logaritmo binário, utilizado para identificar se um valor inserido é uma potência de 2.</w:t>
+      </w:r>
+    </w:p>
+    <w:p>
+      <w:pPr>
+        <w:shd w:val="clear" w:color="auto" w:fill="FFFFFF"/>
+        <w:suppressAutoHyphens w:val="0"/>
+        <w:spacing w:before="240" w:after="240"/>
         <w:ind w:firstLine="706"/>
         <w:jc w:val="both"/>
         <w:rPr>
@@ -8833,18 +9251,7 @@
           <w:szCs w:val="24"/>
           <w:lang w:eastAsia="pt-BR"/>
         </w:rPr>
-        <w:t xml:space="preserve"> duas classes, a entropia deste conjunto </w:t>
-      </w:r>
-      <w:r>
-        <w:rPr>
-          <w:rFonts w:ascii="Times New Roman" w:eastAsia="Times New Roman" w:hAnsi="Times New Roman"/>
-          <w:color w:val="000000" w:themeColor="text1"/>
-          <w:sz w:val="24"/>
-          <w:szCs w:val="24"/>
-          <w:lang w:eastAsia="pt-BR"/>
-        </w:rPr>
-        <w:lastRenderedPageBreak/>
-        <w:t>atinge seu máximo quando ele</w:t>
+        <w:t xml:space="preserve"> duas classes, a entropia deste conjunto atinge seu máximo quando ele</w:t>
       </w:r>
       <w:r>
         <w:rPr>
@@ -8951,7 +9358,7 @@
           <w:lang w:eastAsia="pt-BR"/>
         </w:rPr>
       </w:pPr>
-      <w:bookmarkStart w:id="6" w:name="_Ref463213528"/>
+      <w:bookmarkStart w:id="7" w:name="_Ref463213528"/>
       <w:r>
         <w:rPr>
           <w:rFonts w:ascii="Times New Roman" w:hAnsi="Times New Roman" w:cs="Times New Roman"/>
@@ -9007,7 +9414,7 @@
         </w:rPr>
         <w:fldChar w:fldCharType="end"/>
       </w:r>
-      <w:bookmarkEnd w:id="6"/>
+      <w:bookmarkEnd w:id="7"/>
       <w:r>
         <w:rPr>
           <w:rFonts w:ascii="Times New Roman" w:hAnsi="Times New Roman" w:cs="Times New Roman"/>
@@ -9943,6 +10350,7 @@
           <w:sz w:val="24"/>
           <w:szCs w:val="24"/>
         </w:rPr>
+        <w:lastRenderedPageBreak/>
         <w:t>Onde</w:t>
       </w:r>
       <w:r>
@@ -9976,11 +10384,21 @@
       <w:r>
         <w:rPr>
           <w:rFonts w:ascii="Times New Roman" w:hAnsi="Times New Roman"/>
+          <w:b/>
           <w:color w:val="000000" w:themeColor="text1"/>
           <w:sz w:val="24"/>
           <w:szCs w:val="24"/>
         </w:rPr>
-        <w:t>S é o conjunto de</w:t>
+        <w:t>S</w:t>
+      </w:r>
+      <w:r>
+        <w:rPr>
+          <w:rFonts w:ascii="Times New Roman" w:hAnsi="Times New Roman"/>
+          <w:color w:val="000000" w:themeColor="text1"/>
+          <w:sz w:val="24"/>
+          <w:szCs w:val="24"/>
+        </w:rPr>
+        <w:t xml:space="preserve"> é o conjunto de</w:t>
       </w:r>
       <w:r>
         <w:rPr>
@@ -10034,6 +10452,7 @@
             <m:ctrlPr>
               <w:rPr>
                 <w:rFonts w:ascii="Cambria Math" w:hAnsi="Cambria Math"/>
+                <w:b/>
                 <w:i/>
                 <w:color w:val="000000" w:themeColor="text1"/>
                 <w:sz w:val="24"/>
@@ -10043,6 +10462,9 @@
           </m:sSubPr>
           <m:e>
             <m:r>
+              <m:rPr>
+                <m:sty m:val="bi"/>
+              </m:rPr>
               <w:rPr>
                 <w:rFonts w:ascii="Cambria Math" w:hAnsi="Cambria Math"/>
                 <w:color w:val="000000" w:themeColor="text1"/>
@@ -10054,6 +10476,9 @@
           </m:e>
           <m:sub>
             <m:r>
+              <m:rPr>
+                <m:sty m:val="bi"/>
+              </m:rPr>
               <w:rPr>
                 <w:rFonts w:ascii="Cambria Math" w:hAnsi="Cambria Math"/>
                 <w:color w:val="000000" w:themeColor="text1"/>
@@ -10072,7 +10497,27 @@
           <w:sz w:val="24"/>
           <w:szCs w:val="24"/>
         </w:rPr>
-        <w:t xml:space="preserve"> representa a quantidade de elementos positivos</w:t>
+        <w:t xml:space="preserve"> </w:t>
+      </w:r>
+      <w:proofErr w:type="gramStart"/>
+      <w:r>
+        <w:rPr>
+          <w:rFonts w:ascii="Times New Roman" w:hAnsi="Times New Roman"/>
+          <w:color w:val="000000" w:themeColor="text1"/>
+          <w:sz w:val="24"/>
+          <w:szCs w:val="24"/>
+        </w:rPr>
+        <w:t>representa</w:t>
+      </w:r>
+      <w:proofErr w:type="gramEnd"/>
+      <w:r>
+        <w:rPr>
+          <w:rFonts w:ascii="Times New Roman" w:hAnsi="Times New Roman"/>
+          <w:color w:val="000000" w:themeColor="text1"/>
+          <w:sz w:val="24"/>
+          <w:szCs w:val="24"/>
+        </w:rPr>
+        <w:t xml:space="preserve"> a quantidade de elementos positivos</w:t>
       </w:r>
       <w:r>
         <w:rPr>
@@ -10108,6 +10553,7 @@
             <m:ctrlPr>
               <w:rPr>
                 <w:rFonts w:ascii="Cambria Math" w:hAnsi="Cambria Math"/>
+                <w:b/>
                 <w:i/>
                 <w:color w:val="000000" w:themeColor="text1"/>
                 <w:sz w:val="24"/>
@@ -10117,6 +10563,9 @@
           </m:sSubPr>
           <m:e>
             <m:r>
+              <m:rPr>
+                <m:sty m:val="bi"/>
+              </m:rPr>
               <w:rPr>
                 <w:rFonts w:ascii="Cambria Math" w:hAnsi="Cambria Math"/>
                 <w:color w:val="000000" w:themeColor="text1"/>
@@ -10128,6 +10577,9 @@
           </m:e>
           <m:sub>
             <m:r>
+              <m:rPr>
+                <m:sty m:val="bi"/>
+              </m:rPr>
               <w:rPr>
                 <w:rFonts w:ascii="Cambria Math" w:hAnsi="Cambria Math"/>
                 <w:color w:val="000000" w:themeColor="text1"/>
@@ -10146,7 +10598,27 @@
           <w:sz w:val="24"/>
           <w:szCs w:val="24"/>
         </w:rPr>
-        <w:t xml:space="preserve"> representa a quantidade de elementos negativos</w:t>
+        <w:t xml:space="preserve"> </w:t>
+      </w:r>
+      <w:proofErr w:type="gramStart"/>
+      <w:r>
+        <w:rPr>
+          <w:rFonts w:ascii="Times New Roman" w:hAnsi="Times New Roman"/>
+          <w:color w:val="000000" w:themeColor="text1"/>
+          <w:sz w:val="24"/>
+          <w:szCs w:val="24"/>
+        </w:rPr>
+        <w:t>representa</w:t>
+      </w:r>
+      <w:proofErr w:type="gramEnd"/>
+      <w:r>
+        <w:rPr>
+          <w:rFonts w:ascii="Times New Roman" w:hAnsi="Times New Roman"/>
+          <w:color w:val="000000" w:themeColor="text1"/>
+          <w:sz w:val="24"/>
+          <w:szCs w:val="24"/>
+        </w:rPr>
+        <w:t xml:space="preserve"> a quantidade de elementos negativos</w:t>
       </w:r>
       <w:r>
         <w:rPr>
@@ -10182,6 +10654,7 @@
             <m:ctrlPr>
               <w:rPr>
                 <w:rFonts w:ascii="Cambria Math" w:hAnsi="Cambria Math"/>
+                <w:b/>
                 <w:i/>
                 <w:color w:val="000000" w:themeColor="text1"/>
                 <w:sz w:val="24"/>
@@ -10191,6 +10664,9 @@
           </m:sSubPr>
           <m:e>
             <m:r>
+              <m:rPr>
+                <m:sty m:val="bi"/>
+              </m:rPr>
               <w:rPr>
                 <w:rFonts w:ascii="Cambria Math" w:hAnsi="Cambria Math"/>
                 <w:color w:val="000000" w:themeColor="text1"/>
@@ -10202,6 +10678,9 @@
           </m:e>
           <m:sub>
             <m:r>
+              <m:rPr>
+                <m:sty m:val="bi"/>
+              </m:rPr>
               <w:rPr>
                 <w:rFonts w:ascii="Cambria Math" w:hAnsi="Cambria Math"/>
                 <w:color w:val="000000" w:themeColor="text1"/>
@@ -10220,8 +10699,9 @@
           <w:sz w:val="24"/>
           <w:szCs w:val="24"/>
         </w:rPr>
-        <w:t xml:space="preserve"> é o logaritmo binário</w:t>
-      </w:r>
+        <w:t xml:space="preserve"> </w:t>
+      </w:r>
+      <w:proofErr w:type="gramStart"/>
       <w:r>
         <w:rPr>
           <w:rFonts w:ascii="Times New Roman" w:hAnsi="Times New Roman"/>
@@ -10229,8 +10709,9 @@
           <w:sz w:val="24"/>
           <w:szCs w:val="24"/>
         </w:rPr>
-        <w:t>, utilizado para</w:t>
-      </w:r>
+        <w:t>é</w:t>
+      </w:r>
+      <w:proofErr w:type="gramEnd"/>
       <w:r>
         <w:rPr>
           <w:rFonts w:ascii="Times New Roman" w:hAnsi="Times New Roman"/>
@@ -10238,177 +10719,177 @@
           <w:sz w:val="24"/>
           <w:szCs w:val="24"/>
         </w:rPr>
-        <w:t xml:space="preserve"> identificar se um valor inserido</w:t>
-      </w:r>
-      <w:r>
-        <w:rPr>
-          <w:rFonts w:ascii="Times New Roman" w:hAnsi="Times New Roman"/>
-          <w:color w:val="000000" w:themeColor="text1"/>
-          <w:sz w:val="24"/>
-          <w:szCs w:val="24"/>
-        </w:rPr>
-        <w:t xml:space="preserve"> é uma potência de 2</w:t>
-      </w:r>
-      <w:r>
-        <w:rPr>
-          <w:rFonts w:ascii="Times New Roman" w:hAnsi="Times New Roman"/>
-          <w:color w:val="000000" w:themeColor="text1"/>
-          <w:sz w:val="24"/>
-          <w:szCs w:val="24"/>
-        </w:rPr>
-        <w:t>.</w:t>
-      </w:r>
-    </w:p>
-    <w:p>
-      <w:pPr>
-        <w:pStyle w:val="ListParagraph"/>
+        <w:t xml:space="preserve"> o logaritmo binário.</w:t>
+      </w:r>
+    </w:p>
+    <w:p>
+      <w:pPr>
         <w:keepNext/>
-        <w:numPr>
-          <w:ilvl w:val="0"/>
-          <w:numId w:val="18"/>
-        </w:numPr>
         <w:shd w:val="clear" w:color="auto" w:fill="FFFFFF"/>
         <w:suppressAutoHyphens w:val="0"/>
-        <w:spacing w:after="240"/>
-        <w:jc w:val="both"/>
-        <w:rPr>
-          <w:rFonts w:ascii="Times New Roman" w:hAnsi="Times New Roman"/>
-          <w:color w:val="000000" w:themeColor="text1"/>
-          <w:sz w:val="24"/>
-          <w:szCs w:val="24"/>
-        </w:rPr>
-      </w:pPr>
-      <w:r>
-        <w:rPr>
-          <w:rFonts w:ascii="Times New Roman" w:hAnsi="Times New Roman"/>
-          <w:color w:val="000000" w:themeColor="text1"/>
-          <w:sz w:val="24"/>
-          <w:szCs w:val="24"/>
-        </w:rPr>
-        <w:t>A entropia é dada pel</w:t>
-      </w:r>
-      <w:r>
-        <w:rPr>
-          <w:rFonts w:ascii="Times New Roman" w:hAnsi="Times New Roman"/>
-          <w:color w:val="000000" w:themeColor="text1"/>
-          <w:sz w:val="24"/>
-          <w:szCs w:val="24"/>
-        </w:rPr>
-        <w:t>a</w:t>
-      </w:r>
-      <w:r>
-        <w:rPr>
-          <w:rFonts w:ascii="Times New Roman" w:hAnsi="Times New Roman"/>
-          <w:color w:val="000000" w:themeColor="text1"/>
-          <w:sz w:val="24"/>
-          <w:szCs w:val="24"/>
-        </w:rPr>
-        <w:t xml:space="preserve"> </w:t>
-      </w:r>
-      <w:r>
-        <w:rPr>
-          <w:rFonts w:ascii="Times New Roman" w:hAnsi="Times New Roman"/>
-          <w:color w:val="000000" w:themeColor="text1"/>
-          <w:sz w:val="24"/>
-          <w:szCs w:val="24"/>
-        </w:rPr>
-        <w:t>diferença</w:t>
-      </w:r>
-      <w:r>
-        <w:rPr>
-          <w:rFonts w:ascii="Times New Roman" w:hAnsi="Times New Roman"/>
-          <w:color w:val="000000" w:themeColor="text1"/>
-          <w:sz w:val="24"/>
-          <w:szCs w:val="24"/>
-        </w:rPr>
-        <w:t xml:space="preserve"> </w:t>
-      </w:r>
-      <w:r>
-        <w:rPr>
-          <w:rFonts w:ascii="Times New Roman" w:hAnsi="Times New Roman"/>
-          <w:color w:val="000000" w:themeColor="text1"/>
-          <w:sz w:val="24"/>
-          <w:szCs w:val="24"/>
-        </w:rPr>
-        <w:t>n</w:t>
-      </w:r>
-      <w:r>
-        <w:rPr>
-          <w:rFonts w:ascii="Times New Roman" w:hAnsi="Times New Roman"/>
-          <w:color w:val="000000" w:themeColor="text1"/>
-          <w:sz w:val="24"/>
-          <w:szCs w:val="24"/>
-        </w:rPr>
-        <w:t>a</w:t>
-      </w:r>
-      <w:r>
-        <w:rPr>
-          <w:rFonts w:ascii="Times New Roman" w:hAnsi="Times New Roman"/>
-          <w:color w:val="000000" w:themeColor="text1"/>
-          <w:sz w:val="24"/>
-          <w:szCs w:val="24"/>
-        </w:rPr>
-        <w:t xml:space="preserve"> quantidade </w:t>
-      </w:r>
-      <w:r>
-        <w:rPr>
-          <w:rFonts w:ascii="Times New Roman" w:hAnsi="Times New Roman"/>
-          <w:color w:val="000000" w:themeColor="text1"/>
-          <w:sz w:val="24"/>
-          <w:szCs w:val="24"/>
-        </w:rPr>
-        <w:t xml:space="preserve">de </w:t>
-      </w:r>
-      <w:r>
-        <w:rPr>
-          <w:rFonts w:ascii="Times New Roman" w:hAnsi="Times New Roman"/>
-          <w:color w:val="000000" w:themeColor="text1"/>
-          <w:sz w:val="24"/>
-          <w:szCs w:val="24"/>
-        </w:rPr>
-        <w:t>elemento</w:t>
-      </w:r>
-      <w:r>
-        <w:rPr>
-          <w:rFonts w:ascii="Times New Roman" w:hAnsi="Times New Roman"/>
-          <w:color w:val="000000" w:themeColor="text1"/>
-          <w:sz w:val="24"/>
-          <w:szCs w:val="24"/>
-        </w:rPr>
-        <w:t>s</w:t>
-      </w:r>
-      <w:r>
-        <w:rPr>
-          <w:rFonts w:ascii="Times New Roman" w:hAnsi="Times New Roman"/>
-          <w:color w:val="000000" w:themeColor="text1"/>
-          <w:sz w:val="24"/>
-          <w:szCs w:val="24"/>
-        </w:rPr>
-        <w:t xml:space="preserve"> de cada classe</w:t>
-      </w:r>
-      <w:r>
-        <w:rPr>
-          <w:rFonts w:ascii="Times New Roman" w:hAnsi="Times New Roman"/>
-          <w:color w:val="000000" w:themeColor="text1"/>
-          <w:sz w:val="24"/>
-          <w:szCs w:val="24"/>
-        </w:rPr>
-        <w:t>.</w:t>
-      </w:r>
-    </w:p>
-    <w:p>
-      <w:pPr>
-        <w:shd w:val="clear" w:color="auto" w:fill="FFFFFF"/>
-        <w:suppressAutoHyphens w:val="0"/>
+        <w:spacing w:before="240"/>
         <w:ind w:firstLine="706"/>
         <w:jc w:val="both"/>
         <w:rPr>
-          <w:rFonts w:ascii="Times New Roman" w:eastAsia="Times New Roman" w:hAnsi="Times New Roman"/>
-          <w:sz w:val="24"/>
-          <w:szCs w:val="24"/>
-          <w:lang w:eastAsia="pt-BR"/>
-        </w:rPr>
-      </w:pPr>
+          <w:rFonts w:ascii="Times New Roman" w:hAnsi="Times New Roman"/>
+          <w:color w:val="000000" w:themeColor="text1"/>
+          <w:sz w:val="24"/>
+          <w:szCs w:val="24"/>
+        </w:rPr>
+      </w:pPr>
+      <w:r>
+        <w:rPr>
+          <w:rFonts w:ascii="Times New Roman" w:hAnsi="Times New Roman"/>
+          <w:color w:val="000000" w:themeColor="text1"/>
+          <w:sz w:val="24"/>
+          <w:szCs w:val="24"/>
+        </w:rPr>
+        <w:t>A entropia</w:t>
+      </w:r>
+      <w:r>
+        <w:rPr>
+          <w:rFonts w:ascii="Times New Roman" w:hAnsi="Times New Roman"/>
+          <w:color w:val="000000" w:themeColor="text1"/>
+          <w:sz w:val="24"/>
+          <w:szCs w:val="24"/>
+        </w:rPr>
+        <w:t xml:space="preserve"> então</w:t>
+      </w:r>
+      <w:r>
+        <w:rPr>
+          <w:rFonts w:ascii="Times New Roman" w:hAnsi="Times New Roman"/>
+          <w:color w:val="000000" w:themeColor="text1"/>
+          <w:sz w:val="24"/>
+          <w:szCs w:val="24"/>
+        </w:rPr>
+        <w:t xml:space="preserve"> é dada pel</w:t>
+      </w:r>
+      <w:r>
+        <w:rPr>
+          <w:rFonts w:ascii="Times New Roman" w:hAnsi="Times New Roman"/>
+          <w:color w:val="000000" w:themeColor="text1"/>
+          <w:sz w:val="24"/>
+          <w:szCs w:val="24"/>
+        </w:rPr>
+        <w:t>a</w:t>
+      </w:r>
+      <w:r>
+        <w:rPr>
+          <w:rFonts w:ascii="Times New Roman" w:hAnsi="Times New Roman"/>
+          <w:color w:val="000000" w:themeColor="text1"/>
+          <w:sz w:val="24"/>
+          <w:szCs w:val="24"/>
+        </w:rPr>
+        <w:t xml:space="preserve"> </w:t>
+      </w:r>
+      <w:r>
+        <w:rPr>
+          <w:rFonts w:ascii="Times New Roman" w:hAnsi="Times New Roman"/>
+          <w:color w:val="000000" w:themeColor="text1"/>
+          <w:sz w:val="24"/>
+          <w:szCs w:val="24"/>
+        </w:rPr>
+        <w:t>diferença</w:t>
+      </w:r>
+      <w:r>
+        <w:rPr>
+          <w:rFonts w:ascii="Times New Roman" w:hAnsi="Times New Roman"/>
+          <w:color w:val="000000" w:themeColor="text1"/>
+          <w:sz w:val="24"/>
+          <w:szCs w:val="24"/>
+        </w:rPr>
+        <w:t xml:space="preserve"> </w:t>
+      </w:r>
+      <w:r>
+        <w:rPr>
+          <w:rFonts w:ascii="Times New Roman" w:hAnsi="Times New Roman"/>
+          <w:color w:val="000000" w:themeColor="text1"/>
+          <w:sz w:val="24"/>
+          <w:szCs w:val="24"/>
+        </w:rPr>
+        <w:t>n</w:t>
+      </w:r>
+      <w:r>
+        <w:rPr>
+          <w:rFonts w:ascii="Times New Roman" w:hAnsi="Times New Roman"/>
+          <w:color w:val="000000" w:themeColor="text1"/>
+          <w:sz w:val="24"/>
+          <w:szCs w:val="24"/>
+        </w:rPr>
+        <w:t>a</w:t>
+      </w:r>
+      <w:r>
+        <w:rPr>
+          <w:rFonts w:ascii="Times New Roman" w:hAnsi="Times New Roman"/>
+          <w:color w:val="000000" w:themeColor="text1"/>
+          <w:sz w:val="24"/>
+          <w:szCs w:val="24"/>
+        </w:rPr>
+        <w:t xml:space="preserve"> quantidade </w:t>
+      </w:r>
+      <w:r>
+        <w:rPr>
+          <w:rFonts w:ascii="Times New Roman" w:hAnsi="Times New Roman"/>
+          <w:color w:val="000000" w:themeColor="text1"/>
+          <w:sz w:val="24"/>
+          <w:szCs w:val="24"/>
+        </w:rPr>
+        <w:t xml:space="preserve">de </w:t>
+      </w:r>
+      <w:r>
+        <w:rPr>
+          <w:rFonts w:ascii="Times New Roman" w:hAnsi="Times New Roman"/>
+          <w:color w:val="000000" w:themeColor="text1"/>
+          <w:sz w:val="24"/>
+          <w:szCs w:val="24"/>
+        </w:rPr>
+        <w:t xml:space="preserve">elementos </w:t>
+      </w:r>
+      <w:r>
+        <w:rPr>
+          <w:rFonts w:ascii="Times New Roman" w:hAnsi="Times New Roman"/>
+          <w:color w:val="000000" w:themeColor="text1"/>
+          <w:sz w:val="24"/>
+          <w:szCs w:val="24"/>
+        </w:rPr>
+        <w:t>positivos</w:t>
+      </w:r>
+      <w:r>
+        <w:rPr>
+          <w:rFonts w:ascii="Times New Roman" w:hAnsi="Times New Roman"/>
+          <w:color w:val="000000" w:themeColor="text1"/>
+          <w:sz w:val="24"/>
+          <w:szCs w:val="24"/>
+        </w:rPr>
+        <w:t xml:space="preserve"> em relação </w:t>
+      </w:r>
+      <w:r>
+        <w:rPr>
+          <w:rFonts w:ascii="Times New Roman" w:hAnsi="Times New Roman"/>
+          <w:color w:val="000000" w:themeColor="text1"/>
+          <w:sz w:val="24"/>
+          <w:szCs w:val="24"/>
+        </w:rPr>
+        <w:t>a quantidade de</w:t>
+      </w:r>
+      <w:r>
+        <w:rPr>
+          <w:rFonts w:ascii="Times New Roman" w:hAnsi="Times New Roman"/>
+          <w:color w:val="000000" w:themeColor="text1"/>
+          <w:sz w:val="24"/>
+          <w:szCs w:val="24"/>
+        </w:rPr>
+        <w:t xml:space="preserve"> elementos </w:t>
+      </w:r>
+      <w:r>
+        <w:rPr>
+          <w:rFonts w:ascii="Times New Roman" w:hAnsi="Times New Roman"/>
+          <w:color w:val="000000" w:themeColor="text1"/>
+          <w:sz w:val="24"/>
+          <w:szCs w:val="24"/>
+        </w:rPr>
+        <w:t>negativos.</w:t>
+      </w:r>
     </w:p>
     <w:p>
       <w:pPr>
@@ -10428,18 +10909,17 @@
           <w:szCs w:val="24"/>
         </w:rPr>
       </w:pPr>
-      <w:bookmarkStart w:id="7" w:name="_Toc463214540"/>
-      <w:r>
-        <w:rPr>
-          <w:rFonts w:ascii="Times New Roman" w:hAnsi="Times New Roman"/>
-          <w:b/>
-          <w:sz w:val="24"/>
-          <w:szCs w:val="24"/>
-        </w:rPr>
-        <w:lastRenderedPageBreak/>
+      <w:bookmarkStart w:id="8" w:name="_Toc463249446"/>
+      <w:r>
+        <w:rPr>
+          <w:rFonts w:ascii="Times New Roman" w:hAnsi="Times New Roman"/>
+          <w:b/>
+          <w:sz w:val="24"/>
+          <w:szCs w:val="24"/>
+        </w:rPr>
         <w:t>Ganho de Informação</w:t>
       </w:r>
-      <w:bookmarkEnd w:id="7"/>
+      <w:bookmarkEnd w:id="8"/>
     </w:p>
     <w:p>
       <w:pPr>
@@ -10567,7 +11047,43 @@
           <w:szCs w:val="24"/>
           <w:lang w:eastAsia="pt-BR"/>
         </w:rPr>
-        <w:t xml:space="preserve">Um determinado conjunto é dividido pelo atributo que apresenta o maio ganho dentre os demais. Para isso os atributos do conjunto são iterados e seus ganhos </w:t>
+        <w:t>Um determinado conjunto é dividido pelo atributo que apresenta o maio ganho</w:t>
+      </w:r>
+      <w:r>
+        <w:rPr>
+          <w:rFonts w:ascii="Times New Roman" w:eastAsia="Times New Roman" w:hAnsi="Times New Roman"/>
+          <w:sz w:val="24"/>
+          <w:szCs w:val="24"/>
+          <w:lang w:eastAsia="pt-BR"/>
+        </w:rPr>
+        <w:t xml:space="preserve"> de informação</w:t>
+      </w:r>
+      <w:r>
+        <w:rPr>
+          <w:rFonts w:ascii="Times New Roman" w:eastAsia="Times New Roman" w:hAnsi="Times New Roman"/>
+          <w:sz w:val="24"/>
+          <w:szCs w:val="24"/>
+          <w:lang w:eastAsia="pt-BR"/>
+        </w:rPr>
+        <w:t xml:space="preserve"> dentre os demais. Para isso</w:t>
+      </w:r>
+      <w:r>
+        <w:rPr>
+          <w:rFonts w:ascii="Times New Roman" w:eastAsia="Times New Roman" w:hAnsi="Times New Roman"/>
+          <w:sz w:val="24"/>
+          <w:szCs w:val="24"/>
+          <w:lang w:eastAsia="pt-BR"/>
+        </w:rPr>
+        <w:t>,</w:t>
+      </w:r>
+      <w:r>
+        <w:rPr>
+          <w:rFonts w:ascii="Times New Roman" w:eastAsia="Times New Roman" w:hAnsi="Times New Roman"/>
+          <w:sz w:val="24"/>
+          <w:szCs w:val="24"/>
+          <w:lang w:eastAsia="pt-BR"/>
+        </w:rPr>
+        <w:t xml:space="preserve"> os atributos do conjunto são iterados e seus ganhos </w:t>
       </w:r>
       <w:r>
         <w:rPr>
@@ -10585,7 +11101,25 @@
           <w:szCs w:val="24"/>
           <w:lang w:eastAsia="pt-BR"/>
         </w:rPr>
-        <w:t>são calculados, dividindo o conjunto pelo atributo atual da iteração e calculando a diferença entre a entropia do conjunto não dividido pela entropia da média dos dois novos conjuntos resultantes da divisão.</w:t>
+        <w:t>são calculados</w:t>
+      </w:r>
+      <w:r>
+        <w:rPr>
+          <w:rFonts w:ascii="Times New Roman" w:eastAsia="Times New Roman" w:hAnsi="Times New Roman"/>
+          <w:sz w:val="24"/>
+          <w:szCs w:val="24"/>
+          <w:lang w:eastAsia="pt-BR"/>
+        </w:rPr>
+        <w:t xml:space="preserve">. O ganho de informação é </w:t>
+      </w:r>
+      <w:r>
+        <w:rPr>
+          <w:rFonts w:ascii="Times New Roman" w:eastAsia="Times New Roman" w:hAnsi="Times New Roman"/>
+          <w:sz w:val="24"/>
+          <w:szCs w:val="24"/>
+          <w:lang w:eastAsia="pt-BR"/>
+        </w:rPr>
+        <w:t>obtido</w:t>
       </w:r>
       <w:r>
         <w:rPr>
@@ -10603,6 +11137,24 @@
           <w:szCs w:val="24"/>
           <w:lang w:eastAsia="pt-BR"/>
         </w:rPr>
+        <w:t>dividindo o conjunto pelo atributo atual da iteração e calculando a diferença entre a entropia do conjunto não dividido pela entropia da média dos dois novos conjuntos resultantes da divisão.</w:t>
+      </w:r>
+      <w:r>
+        <w:rPr>
+          <w:rFonts w:ascii="Times New Roman" w:eastAsia="Times New Roman" w:hAnsi="Times New Roman"/>
+          <w:sz w:val="24"/>
+          <w:szCs w:val="24"/>
+          <w:lang w:eastAsia="pt-BR"/>
+        </w:rPr>
+        <w:t xml:space="preserve"> </w:t>
+      </w:r>
+      <w:r>
+        <w:rPr>
+          <w:rFonts w:ascii="Times New Roman" w:eastAsia="Times New Roman" w:hAnsi="Times New Roman"/>
+          <w:sz w:val="24"/>
+          <w:szCs w:val="24"/>
+          <w:lang w:eastAsia="pt-BR"/>
+        </w:rPr>
         <w:t>Os dois novos conjuntos gerados pela divisão serão utilizados nos próximos nós da árvore, onde o mesmo processo se repete até que uma folha seja alcançada. O atributo</w:t>
       </w:r>
       <w:r>
@@ -10658,36 +11210,31 @@
           <w:lang w:eastAsia="pt-BR"/>
         </w:rPr>
         <w:t>.</w:t>
+      </w:r>
+      <w:r>
+        <w:rPr>
+          <w:rFonts w:ascii="Times New Roman" w:eastAsia="Times New Roman" w:hAnsi="Times New Roman"/>
+          <w:sz w:val="24"/>
+          <w:szCs w:val="24"/>
+          <w:lang w:eastAsia="pt-BR"/>
+        </w:rPr>
+        <w:t xml:space="preserve"> O ganho de informaç</w:t>
+      </w:r>
+      <w:r>
+        <w:rPr>
+          <w:rFonts w:ascii="Times New Roman" w:eastAsia="Times New Roman" w:hAnsi="Times New Roman"/>
+          <w:sz w:val="24"/>
+          <w:szCs w:val="24"/>
+          <w:lang w:eastAsia="pt-BR"/>
+        </w:rPr>
+        <w:t>ão é dado pela seguinte equação:</w:t>
       </w:r>
     </w:p>
     <w:p>
       <w:pPr>
         <w:shd w:val="clear" w:color="auto" w:fill="FFFFFF"/>
         <w:suppressAutoHyphens w:val="0"/>
-        <w:ind w:firstLine="706"/>
-        <w:jc w:val="both"/>
-        <w:rPr>
-          <w:rFonts w:ascii="Times New Roman" w:eastAsia="Times New Roman" w:hAnsi="Times New Roman"/>
-          <w:sz w:val="24"/>
-          <w:szCs w:val="24"/>
-          <w:lang w:eastAsia="pt-BR"/>
-        </w:rPr>
-      </w:pPr>
-      <w:r>
-        <w:rPr>
-          <w:rFonts w:ascii="Times New Roman" w:eastAsia="Times New Roman" w:hAnsi="Times New Roman"/>
-          <w:sz w:val="24"/>
-          <w:szCs w:val="24"/>
-          <w:lang w:eastAsia="pt-BR"/>
-        </w:rPr>
-        <w:t>O...</w:t>
-      </w:r>
-    </w:p>
-    <w:p>
-      <w:pPr>
-        <w:shd w:val="clear" w:color="auto" w:fill="FFFFFF"/>
-        <w:suppressAutoHyphens w:val="0"/>
-        <w:spacing w:line="480" w:lineRule="auto"/>
+        <w:spacing w:before="240" w:line="480" w:lineRule="auto"/>
         <w:rPr>
           <w:rFonts w:ascii="Times New Roman" w:eastAsia="Times New Roman" w:hAnsi="Times New Roman"/>
           <w:b/>
@@ -11003,6 +11550,163 @@
     </w:p>
     <w:p>
       <w:pPr>
+        <w:shd w:val="clear" w:color="auto" w:fill="FFFFFF"/>
+        <w:suppressAutoHyphens w:val="0"/>
+        <w:ind w:firstLine="708"/>
+        <w:rPr>
+          <w:rFonts w:ascii="Times New Roman" w:eastAsia="Times New Roman" w:hAnsi="Times New Roman"/>
+          <w:sz w:val="24"/>
+          <w:szCs w:val="24"/>
+          <w:lang w:eastAsia="pt-BR"/>
+        </w:rPr>
+      </w:pPr>
+      <w:r>
+        <w:rPr>
+          <w:rFonts w:ascii="Times New Roman" w:eastAsia="Times New Roman" w:hAnsi="Times New Roman"/>
+          <w:sz w:val="24"/>
+          <w:szCs w:val="24"/>
+          <w:lang w:eastAsia="pt-BR"/>
+        </w:rPr>
+        <w:t>Onde:</w:t>
+      </w:r>
+    </w:p>
+    <w:p>
+      <w:pPr>
+        <w:pStyle w:val="ListParagraph"/>
+        <w:numPr>
+          <w:ilvl w:val="0"/>
+          <w:numId w:val="18"/>
+        </w:numPr>
+        <w:shd w:val="clear" w:color="auto" w:fill="FFFFFF"/>
+        <w:suppressAutoHyphens w:val="0"/>
+        <w:rPr>
+          <w:rFonts w:ascii="Times New Roman" w:eastAsia="Times New Roman" w:hAnsi="Times New Roman"/>
+          <w:sz w:val="24"/>
+          <w:szCs w:val="24"/>
+          <w:lang w:eastAsia="pt-BR"/>
+        </w:rPr>
+      </w:pPr>
+      <w:r>
+        <w:rPr>
+          <w:rFonts w:ascii="Times New Roman" w:eastAsia="Times New Roman" w:hAnsi="Times New Roman"/>
+          <w:b/>
+          <w:sz w:val="24"/>
+          <w:szCs w:val="24"/>
+          <w:lang w:eastAsia="pt-BR"/>
+        </w:rPr>
+        <w:t xml:space="preserve">S </w:t>
+      </w:r>
+      <w:r>
+        <w:rPr>
+          <w:rFonts w:ascii="Times New Roman" w:eastAsia="Times New Roman" w:hAnsi="Times New Roman"/>
+          <w:sz w:val="24"/>
+          <w:szCs w:val="24"/>
+          <w:lang w:eastAsia="pt-BR"/>
+        </w:rPr>
+        <w:t>é o conjunto sem divisão.</w:t>
+      </w:r>
+    </w:p>
+    <w:p>
+      <w:pPr>
+        <w:pStyle w:val="ListParagraph"/>
+        <w:numPr>
+          <w:ilvl w:val="0"/>
+          <w:numId w:val="18"/>
+        </w:numPr>
+        <w:shd w:val="clear" w:color="auto" w:fill="FFFFFF"/>
+        <w:suppressAutoHyphens w:val="0"/>
+        <w:rPr>
+          <w:rFonts w:ascii="Times New Roman" w:eastAsia="Times New Roman" w:hAnsi="Times New Roman"/>
+          <w:sz w:val="24"/>
+          <w:szCs w:val="24"/>
+          <w:lang w:eastAsia="pt-BR"/>
+        </w:rPr>
+      </w:pPr>
+      <w:r>
+        <w:rPr>
+          <w:rFonts w:ascii="Times New Roman" w:eastAsia="Times New Roman" w:hAnsi="Times New Roman"/>
+          <w:b/>
+          <w:sz w:val="24"/>
+          <w:szCs w:val="24"/>
+          <w:lang w:eastAsia="pt-BR"/>
+        </w:rPr>
+        <w:t>A</w:t>
+      </w:r>
+      <w:r>
+        <w:rPr>
+          <w:rFonts w:ascii="Times New Roman" w:eastAsia="Times New Roman" w:hAnsi="Times New Roman"/>
+          <w:sz w:val="24"/>
+          <w:szCs w:val="24"/>
+          <w:lang w:eastAsia="pt-BR"/>
+        </w:rPr>
+        <w:t xml:space="preserve"> é o atributo atual da iteração.</w:t>
+      </w:r>
+    </w:p>
+    <w:p>
+      <w:pPr>
+        <w:shd w:val="clear" w:color="auto" w:fill="FFFFFF"/>
+        <w:suppressAutoHyphens w:val="0"/>
+        <w:spacing w:before="240"/>
+        <w:ind w:firstLine="706"/>
+        <w:jc w:val="both"/>
+        <w:rPr>
+          <w:rFonts w:ascii="Times New Roman" w:eastAsia="Times New Roman" w:hAnsi="Times New Roman"/>
+          <w:sz w:val="24"/>
+          <w:szCs w:val="24"/>
+          <w:lang w:eastAsia="pt-BR"/>
+        </w:rPr>
+      </w:pPr>
+      <w:bookmarkStart w:id="9" w:name="_Toc463249447"/>
+      <w:r>
+        <w:rPr>
+          <w:rFonts w:ascii="Times New Roman" w:eastAsia="Times New Roman" w:hAnsi="Times New Roman"/>
+          <w:sz w:val="24"/>
+          <w:szCs w:val="24"/>
+          <w:lang w:eastAsia="pt-BR"/>
+        </w:rPr>
+        <w:t xml:space="preserve">O ganho então é dado pela diferença entre a entropia de </w:t>
+      </w:r>
+      <w:r>
+        <w:rPr>
+          <w:rFonts w:ascii="Times New Roman" w:eastAsia="Times New Roman" w:hAnsi="Times New Roman"/>
+          <w:b/>
+          <w:sz w:val="24"/>
+          <w:szCs w:val="24"/>
+          <w:lang w:eastAsia="pt-BR"/>
+        </w:rPr>
+        <w:t>S</w:t>
+      </w:r>
+      <w:r>
+        <w:rPr>
+          <w:rFonts w:ascii="Times New Roman" w:eastAsia="Times New Roman" w:hAnsi="Times New Roman"/>
+          <w:sz w:val="24"/>
+          <w:szCs w:val="24"/>
+          <w:lang w:eastAsia="pt-BR"/>
+        </w:rPr>
+        <w:t xml:space="preserve"> e a média da soma das entropias dos conjuntos divididos pelo atributo </w:t>
+      </w:r>
+      <w:r>
+        <w:rPr>
+          <w:rFonts w:ascii="Times New Roman" w:eastAsia="Times New Roman" w:hAnsi="Times New Roman"/>
+          <w:b/>
+          <w:sz w:val="24"/>
+          <w:szCs w:val="24"/>
+          <w:lang w:eastAsia="pt-BR"/>
+        </w:rPr>
+        <w:t>A</w:t>
+      </w:r>
+      <w:r>
+        <w:rPr>
+          <w:rFonts w:ascii="Times New Roman" w:eastAsia="Times New Roman" w:hAnsi="Times New Roman"/>
+          <w:sz w:val="24"/>
+          <w:szCs w:val="24"/>
+          <w:lang w:eastAsia="pt-BR"/>
+        </w:rPr>
+        <w:t>.</w:t>
+      </w:r>
+    </w:p>
+    <w:p>
+      <w:pPr>
         <w:pStyle w:val="ListParagraph"/>
         <w:numPr>
           <w:ilvl w:val="1"/>
@@ -11018,7 +11722,6 @@
           <w:szCs w:val="24"/>
         </w:rPr>
       </w:pPr>
-      <w:bookmarkStart w:id="8" w:name="_Toc463214541"/>
       <w:r>
         <w:rPr>
           <w:rFonts w:ascii="Times New Roman" w:hAnsi="Times New Roman"/>
@@ -11028,7 +11731,7 @@
         </w:rPr>
         <w:t>Métodos Baseados em Regra</w:t>
       </w:r>
-      <w:bookmarkEnd w:id="8"/>
+      <w:bookmarkEnd w:id="9"/>
     </w:p>
     <w:p>
       <w:pPr>
@@ -11047,7 +11750,7 @@
           <w:szCs w:val="24"/>
         </w:rPr>
       </w:pPr>
-      <w:bookmarkStart w:id="9" w:name="_Toc463214542"/>
+      <w:bookmarkStart w:id="10" w:name="_Toc463249448"/>
       <w:r>
         <w:rPr>
           <w:rFonts w:ascii="Times New Roman" w:hAnsi="Times New Roman"/>
@@ -11057,7 +11760,7 @@
         </w:rPr>
         <w:t>Métodos Probabilísticos</w:t>
       </w:r>
-      <w:bookmarkEnd w:id="9"/>
+      <w:bookmarkEnd w:id="10"/>
     </w:p>
     <w:p>
       <w:pPr>
@@ -11076,7 +11779,7 @@
           <w:szCs w:val="24"/>
         </w:rPr>
       </w:pPr>
-      <w:bookmarkStart w:id="10" w:name="_Toc463214543"/>
+      <w:bookmarkStart w:id="11" w:name="_Toc463249449"/>
       <w:r>
         <w:rPr>
           <w:rFonts w:ascii="Times New Roman" w:hAnsi="Times New Roman"/>
@@ -11086,7 +11789,7 @@
         </w:rPr>
         <w:t>Métodos SVM</w:t>
       </w:r>
-      <w:bookmarkEnd w:id="10"/>
+      <w:bookmarkEnd w:id="11"/>
     </w:p>
     <w:p>
       <w:pPr>
@@ -11105,7 +11808,7 @@
           <w:szCs w:val="24"/>
         </w:rPr>
       </w:pPr>
-      <w:bookmarkStart w:id="11" w:name="_Toc463214544"/>
+      <w:bookmarkStart w:id="12" w:name="_Toc463249450"/>
       <w:r>
         <w:rPr>
           <w:rFonts w:ascii="Times New Roman" w:hAnsi="Times New Roman"/>
@@ -11115,7 +11818,7 @@
         </w:rPr>
         <w:t>Métodos Baseados em Instancia</w:t>
       </w:r>
-      <w:bookmarkEnd w:id="11"/>
+      <w:bookmarkEnd w:id="12"/>
     </w:p>
     <w:p>
       <w:pPr>
@@ -11134,7 +11837,7 @@
           <w:szCs w:val="24"/>
         </w:rPr>
       </w:pPr>
-      <w:bookmarkStart w:id="12" w:name="_Toc463214545"/>
+      <w:bookmarkStart w:id="13" w:name="_Toc463249451"/>
       <w:r>
         <w:rPr>
           <w:rFonts w:ascii="Times New Roman" w:hAnsi="Times New Roman"/>
@@ -11144,7 +11847,7 @@
         </w:rPr>
         <w:t>Redes Neurais</w:t>
       </w:r>
-      <w:bookmarkEnd w:id="12"/>
+      <w:bookmarkEnd w:id="13"/>
     </w:p>
     <w:p>
       <w:pPr>
@@ -11164,6 +11867,7 @@
           <w:sz w:val="24"/>
           <w:szCs w:val="24"/>
         </w:rPr>
+        <w:lastRenderedPageBreak/>
         <w:br w:type="page"/>
       </w:r>
     </w:p>
@@ -11177,18 +11881,14 @@
           <w:rFonts w:ascii="Times New Roman" w:hAnsi="Times New Roman" w:cs="Times New Roman"/>
           <w:b/>
           <w:bCs/>
-          <w:lang w:val="en-US"/>
-        </w:rPr>
-      </w:pPr>
-      <w:bookmarkStart w:id="13" w:name="_Toc463214547"/>
-      <w:bookmarkStart w:id="14" w:name="_GoBack"/>
-      <w:bookmarkEnd w:id="14"/>
+        </w:rPr>
+      </w:pPr>
+      <w:bookmarkStart w:id="14" w:name="_Toc463249452"/>
       <w:r>
         <w:rPr>
           <w:rFonts w:ascii="Times New Roman" w:hAnsi="Times New Roman" w:cs="Times New Roman"/>
           <w:b/>
           <w:bCs/>
-          <w:lang w:val="en-US"/>
         </w:rPr>
         <w:lastRenderedPageBreak/>
         <w:t>REFERÊ</w:t>
@@ -11198,11 +11898,10 @@
           <w:rFonts w:ascii="Times New Roman" w:hAnsi="Times New Roman" w:cs="Times New Roman"/>
           <w:b/>
           <w:bCs/>
-          <w:lang w:val="en-US"/>
         </w:rPr>
         <w:t>NCIAS</w:t>
       </w:r>
-      <w:bookmarkEnd w:id="13"/>
+      <w:bookmarkEnd w:id="14"/>
     </w:p>
     <w:p>
       <w:pPr>
@@ -11220,18 +11919,46 @@
           <w:rFonts w:ascii="Times New Roman" w:hAnsi="Times New Roman"/>
           <w:sz w:val="24"/>
           <w:szCs w:val="24"/>
+        </w:rPr>
+        <w:t>STANLEY, Kenneth O.; MIIKKULAI</w:t>
+      </w:r>
+      <w:r>
+        <w:rPr>
+          <w:rFonts w:ascii="Times New Roman" w:hAnsi="Times New Roman"/>
+          <w:sz w:val="24"/>
+          <w:szCs w:val="24"/>
           <w:lang w:val="en-US"/>
         </w:rPr>
-        <w:t xml:space="preserve">STANLEY, Kenneth O.; MIIKKULAINEN, Risto. </w:t>
-      </w:r>
-      <w:r>
-        <w:rPr>
-          <w:rFonts w:ascii="Times New Roman" w:hAnsi="Times New Roman"/>
-          <w:b/>
+        <w:t xml:space="preserve">NEN, </w:t>
+      </w:r>
+      <w:proofErr w:type="spellStart"/>
+      <w:r>
+        <w:rPr>
+          <w:rFonts w:ascii="Times New Roman" w:hAnsi="Times New Roman"/>
           <w:sz w:val="24"/>
           <w:szCs w:val="24"/>
           <w:lang w:val="en-US"/>
         </w:rPr>
+        <w:t>Risto</w:t>
+      </w:r>
+      <w:proofErr w:type="spellEnd"/>
+      <w:r>
+        <w:rPr>
+          <w:rFonts w:ascii="Times New Roman" w:hAnsi="Times New Roman"/>
+          <w:sz w:val="24"/>
+          <w:szCs w:val="24"/>
+          <w:lang w:val="en-US"/>
+        </w:rPr>
+        <w:t xml:space="preserve">. </w:t>
+      </w:r>
+      <w:r>
+        <w:rPr>
+          <w:rFonts w:ascii="Times New Roman" w:hAnsi="Times New Roman"/>
+          <w:b/>
+          <w:sz w:val="24"/>
+          <w:szCs w:val="24"/>
+          <w:lang w:val="en-US"/>
+        </w:rPr>
         <w:t xml:space="preserve">Evolving Neural Networks through Augmenting Topologies. </w:t>
       </w:r>
       <w:r>
@@ -11252,6 +11979,7 @@
         </w:rPr>
         <w:t xml:space="preserve"> </w:t>
       </w:r>
+      <w:proofErr w:type="spellStart"/>
       <w:r>
         <w:rPr>
           <w:rFonts w:ascii="Times New Roman" w:hAnsi="Times New Roman"/>
@@ -11261,6 +11989,7 @@
         </w:rPr>
         <w:t>Disponível</w:t>
       </w:r>
+      <w:proofErr w:type="spellEnd"/>
       <w:r>
         <w:rPr>
           <w:rFonts w:ascii="Times New Roman" w:hAnsi="Times New Roman"/>
@@ -11268,8 +11997,19 @@
           <w:szCs w:val="24"/>
           <w:lang w:val="en-US"/>
         </w:rPr>
-        <w:t xml:space="preserve"> em</w:t>
-      </w:r>
+        <w:t xml:space="preserve"> </w:t>
+      </w:r>
+      <w:proofErr w:type="spellStart"/>
+      <w:r>
+        <w:rPr>
+          <w:rFonts w:ascii="Times New Roman" w:hAnsi="Times New Roman"/>
+          <w:sz w:val="24"/>
+          <w:szCs w:val="24"/>
+          <w:lang w:val="en-US"/>
+        </w:rPr>
+        <w:t>em</w:t>
+      </w:r>
+      <w:proofErr w:type="spellEnd"/>
       <w:r>
         <w:rPr>
           <w:rFonts w:ascii="Times New Roman" w:hAnsi="Times New Roman"/>
@@ -11463,8 +12203,59 @@
           <w:szCs w:val="24"/>
           <w:lang w:val="en-US"/>
         </w:rPr>
-        <w:t xml:space="preserve"> 8 p. Disponível em</w:t>
-      </w:r>
+        <w:t xml:space="preserve"> </w:t>
+      </w:r>
+      <w:proofErr w:type="gramStart"/>
+      <w:r>
+        <w:rPr>
+          <w:rFonts w:ascii="Times New Roman" w:hAnsi="Times New Roman"/>
+          <w:sz w:val="24"/>
+          <w:szCs w:val="24"/>
+          <w:lang w:val="en-US"/>
+        </w:rPr>
+        <w:t>8</w:t>
+      </w:r>
+      <w:proofErr w:type="gramEnd"/>
+      <w:r>
+        <w:rPr>
+          <w:rFonts w:ascii="Times New Roman" w:hAnsi="Times New Roman"/>
+          <w:sz w:val="24"/>
+          <w:szCs w:val="24"/>
+          <w:lang w:val="en-US"/>
+        </w:rPr>
+        <w:t xml:space="preserve"> p. </w:t>
+      </w:r>
+      <w:proofErr w:type="spellStart"/>
+      <w:r>
+        <w:rPr>
+          <w:rFonts w:ascii="Times New Roman" w:hAnsi="Times New Roman"/>
+          <w:sz w:val="24"/>
+          <w:szCs w:val="24"/>
+          <w:lang w:val="en-US"/>
+        </w:rPr>
+        <w:t>Disponível</w:t>
+      </w:r>
+      <w:proofErr w:type="spellEnd"/>
+      <w:r>
+        <w:rPr>
+          <w:rFonts w:ascii="Times New Roman" w:hAnsi="Times New Roman"/>
+          <w:sz w:val="24"/>
+          <w:szCs w:val="24"/>
+          <w:lang w:val="en-US"/>
+        </w:rPr>
+        <w:t xml:space="preserve"> </w:t>
+      </w:r>
+      <w:proofErr w:type="spellStart"/>
+      <w:r>
+        <w:rPr>
+          <w:rFonts w:ascii="Times New Roman" w:hAnsi="Times New Roman"/>
+          <w:sz w:val="24"/>
+          <w:szCs w:val="24"/>
+          <w:lang w:val="en-US"/>
+        </w:rPr>
+        <w:t>em</w:t>
+      </w:r>
+      <w:proofErr w:type="spellEnd"/>
       <w:r>
         <w:rPr>
           <w:rFonts w:ascii="Times New Roman" w:hAnsi="Times New Roman"/>
@@ -11554,6 +12345,7 @@
         </w:rPr>
         <w:t xml:space="preserve"> </w:t>
       </w:r>
+      <w:proofErr w:type="spellStart"/>
       <w:r>
         <w:rPr>
           <w:rFonts w:ascii="Times New Roman" w:hAnsi="Times New Roman"/>
@@ -11563,6 +12355,7 @@
         </w:rPr>
         <w:t>Disponível</w:t>
       </w:r>
+      <w:proofErr w:type="spellEnd"/>
       <w:r>
         <w:rPr>
           <w:rFonts w:ascii="Times New Roman" w:hAnsi="Times New Roman"/>
@@ -11570,7 +12363,27 @@
           <w:szCs w:val="24"/>
           <w:lang w:val="en-US"/>
         </w:rPr>
-        <w:t xml:space="preserve"> em: &lt;</w:t>
+        <w:t xml:space="preserve"> </w:t>
+      </w:r>
+      <w:proofErr w:type="spellStart"/>
+      <w:r>
+        <w:rPr>
+          <w:rFonts w:ascii="Times New Roman" w:hAnsi="Times New Roman"/>
+          <w:sz w:val="24"/>
+          <w:szCs w:val="24"/>
+          <w:lang w:val="en-US"/>
+        </w:rPr>
+        <w:t>em</w:t>
+      </w:r>
+      <w:proofErr w:type="spellEnd"/>
+      <w:r>
+        <w:rPr>
+          <w:rFonts w:ascii="Times New Roman" w:hAnsi="Times New Roman"/>
+          <w:sz w:val="24"/>
+          <w:szCs w:val="24"/>
+          <w:lang w:val="en-US"/>
+        </w:rPr>
+        <w:t>: &lt;</w:t>
       </w:r>
       <w:hyperlink r:id="rId14" w:history="1">
         <w:r>
@@ -11612,16 +12425,36 @@
           <w:szCs w:val="24"/>
           <w:lang w:val="en-US"/>
         </w:rPr>
-        <w:t xml:space="preserve">GHADERI, Hojjat. </w:t>
-      </w:r>
-      <w:r>
-        <w:rPr>
-          <w:rFonts w:ascii="Times New Roman" w:hAnsi="Times New Roman"/>
-          <w:b/>
+        <w:t xml:space="preserve">GHADERI, </w:t>
+      </w:r>
+      <w:proofErr w:type="spellStart"/>
+      <w:r>
+        <w:rPr>
+          <w:rFonts w:ascii="Times New Roman" w:hAnsi="Times New Roman"/>
           <w:sz w:val="24"/>
           <w:szCs w:val="24"/>
           <w:lang w:val="en-US"/>
         </w:rPr>
+        <w:t>Hojjat</w:t>
+      </w:r>
+      <w:proofErr w:type="spellEnd"/>
+      <w:r>
+        <w:rPr>
+          <w:rFonts w:ascii="Times New Roman" w:hAnsi="Times New Roman"/>
+          <w:sz w:val="24"/>
+          <w:szCs w:val="24"/>
+          <w:lang w:val="en-US"/>
+        </w:rPr>
+        <w:t xml:space="preserve">. </w:t>
+      </w:r>
+      <w:r>
+        <w:rPr>
+          <w:rFonts w:ascii="Times New Roman" w:hAnsi="Times New Roman"/>
+          <w:b/>
+          <w:sz w:val="24"/>
+          <w:szCs w:val="24"/>
+          <w:lang w:val="en-US"/>
+        </w:rPr>
         <w:t xml:space="preserve">CSC384: </w:t>
       </w:r>
       <w:r>
@@ -11679,8 +12512,9 @@
           <w:szCs w:val="24"/>
           <w:lang w:val="en-US"/>
         </w:rPr>
-        <w:t>. 5 cap</w:t>
-      </w:r>
+        <w:t xml:space="preserve">. </w:t>
+      </w:r>
+      <w:proofErr w:type="gramStart"/>
       <w:r>
         <w:rPr>
           <w:rFonts w:ascii="Times New Roman" w:hAnsi="Times New Roman"/>
@@ -11688,6 +12522,25 @@
           <w:szCs w:val="24"/>
           <w:lang w:val="en-US"/>
         </w:rPr>
+        <w:t>5</w:t>
+      </w:r>
+      <w:proofErr w:type="gramEnd"/>
+      <w:r>
+        <w:rPr>
+          <w:rFonts w:ascii="Times New Roman" w:hAnsi="Times New Roman"/>
+          <w:sz w:val="24"/>
+          <w:szCs w:val="24"/>
+          <w:lang w:val="en-US"/>
+        </w:rPr>
+        <w:t xml:space="preserve"> cap</w:t>
+      </w:r>
+      <w:r>
+        <w:rPr>
+          <w:rFonts w:ascii="Times New Roman" w:hAnsi="Times New Roman"/>
+          <w:sz w:val="24"/>
+          <w:szCs w:val="24"/>
+          <w:lang w:val="en-US"/>
+        </w:rPr>
         <w:t xml:space="preserve"> – Backtracking Search</w:t>
       </w:r>
       <w:r>
@@ -11697,8 +12550,39 @@
           <w:szCs w:val="24"/>
           <w:lang w:val="en-US"/>
         </w:rPr>
-        <w:t>. Disponível em</w:t>
-      </w:r>
+        <w:t xml:space="preserve">. </w:t>
+      </w:r>
+      <w:proofErr w:type="spellStart"/>
+      <w:r>
+        <w:rPr>
+          <w:rFonts w:ascii="Times New Roman" w:hAnsi="Times New Roman"/>
+          <w:sz w:val="24"/>
+          <w:szCs w:val="24"/>
+          <w:lang w:val="en-US"/>
+        </w:rPr>
+        <w:t>Disponível</w:t>
+      </w:r>
+      <w:proofErr w:type="spellEnd"/>
+      <w:r>
+        <w:rPr>
+          <w:rFonts w:ascii="Times New Roman" w:hAnsi="Times New Roman"/>
+          <w:sz w:val="24"/>
+          <w:szCs w:val="24"/>
+          <w:lang w:val="en-US"/>
+        </w:rPr>
+        <w:t xml:space="preserve"> </w:t>
+      </w:r>
+      <w:proofErr w:type="spellStart"/>
+      <w:r>
+        <w:rPr>
+          <w:rFonts w:ascii="Times New Roman" w:hAnsi="Times New Roman"/>
+          <w:sz w:val="24"/>
+          <w:szCs w:val="24"/>
+          <w:lang w:val="en-US"/>
+        </w:rPr>
+        <w:t>em</w:t>
+      </w:r>
+      <w:proofErr w:type="spellEnd"/>
       <w:r>
         <w:rPr>
           <w:rFonts w:ascii="Times New Roman" w:hAnsi="Times New Roman"/>
@@ -11944,16 +12828,36 @@
           <w:szCs w:val="24"/>
           <w:lang w:val="en-US"/>
         </w:rPr>
-        <w:t xml:space="preserve">AGGARWAL, Charu C. </w:t>
-      </w:r>
-      <w:r>
-        <w:rPr>
-          <w:rFonts w:ascii="Times New Roman" w:hAnsi="Times New Roman"/>
-          <w:b/>
+        <w:t xml:space="preserve">AGGARWAL, </w:t>
+      </w:r>
+      <w:proofErr w:type="spellStart"/>
+      <w:r>
+        <w:rPr>
+          <w:rFonts w:ascii="Times New Roman" w:hAnsi="Times New Roman"/>
           <w:sz w:val="24"/>
           <w:szCs w:val="24"/>
           <w:lang w:val="en-US"/>
         </w:rPr>
+        <w:t>Charu</w:t>
+      </w:r>
+      <w:proofErr w:type="spellEnd"/>
+      <w:r>
+        <w:rPr>
+          <w:rFonts w:ascii="Times New Roman" w:hAnsi="Times New Roman"/>
+          <w:sz w:val="24"/>
+          <w:szCs w:val="24"/>
+          <w:lang w:val="en-US"/>
+        </w:rPr>
+        <w:t xml:space="preserve"> C. </w:t>
+      </w:r>
+      <w:r>
+        <w:rPr>
+          <w:rFonts w:ascii="Times New Roman" w:hAnsi="Times New Roman"/>
+          <w:b/>
+          <w:sz w:val="24"/>
+          <w:szCs w:val="24"/>
+          <w:lang w:val="en-US"/>
+        </w:rPr>
         <w:t>Data Classification: Algorithms and Applications</w:t>
       </w:r>
       <w:r>
@@ -11993,6 +12897,7 @@
         </w:rPr>
         <w:t xml:space="preserve">orktown Heights, New York, USA. </w:t>
       </w:r>
+      <w:proofErr w:type="spellStart"/>
       <w:r>
         <w:rPr>
           <w:rFonts w:ascii="Times New Roman" w:hAnsi="Times New Roman"/>
@@ -12000,8 +12905,29 @@
           <w:szCs w:val="24"/>
           <w:lang w:val="en-US"/>
         </w:rPr>
-        <w:t>Disponível em</w:t>
-      </w:r>
+        <w:t>Disponível</w:t>
+      </w:r>
+      <w:proofErr w:type="spellEnd"/>
+      <w:r>
+        <w:rPr>
+          <w:rFonts w:ascii="Times New Roman" w:hAnsi="Times New Roman"/>
+          <w:sz w:val="24"/>
+          <w:szCs w:val="24"/>
+          <w:lang w:val="en-US"/>
+        </w:rPr>
+        <w:t xml:space="preserve"> </w:t>
+      </w:r>
+      <w:proofErr w:type="spellStart"/>
+      <w:r>
+        <w:rPr>
+          <w:rFonts w:ascii="Times New Roman" w:hAnsi="Times New Roman"/>
+          <w:sz w:val="24"/>
+          <w:szCs w:val="24"/>
+          <w:lang w:val="en-US"/>
+        </w:rPr>
+        <w:t>em</w:t>
+      </w:r>
+      <w:proofErr w:type="spellEnd"/>
       <w:r>
         <w:rPr>
           <w:rFonts w:ascii="Times New Roman" w:hAnsi="Times New Roman"/>
@@ -12092,6 +13018,7 @@
         </w:rPr>
         <w:t xml:space="preserve"> </w:t>
       </w:r>
+      <w:proofErr w:type="spellStart"/>
       <w:r>
         <w:rPr>
           <w:rFonts w:ascii="Times New Roman" w:hAnsi="Times New Roman"/>
@@ -12099,8 +13026,29 @@
           <w:szCs w:val="24"/>
           <w:lang w:val="en-US"/>
         </w:rPr>
-        <w:t>Disponível em</w:t>
-      </w:r>
+        <w:t>Disponível</w:t>
+      </w:r>
+      <w:proofErr w:type="spellEnd"/>
+      <w:r>
+        <w:rPr>
+          <w:rFonts w:ascii="Times New Roman" w:hAnsi="Times New Roman"/>
+          <w:sz w:val="24"/>
+          <w:szCs w:val="24"/>
+          <w:lang w:val="en-US"/>
+        </w:rPr>
+        <w:t xml:space="preserve"> </w:t>
+      </w:r>
+      <w:proofErr w:type="spellStart"/>
+      <w:r>
+        <w:rPr>
+          <w:rFonts w:ascii="Times New Roman" w:hAnsi="Times New Roman"/>
+          <w:sz w:val="24"/>
+          <w:szCs w:val="24"/>
+          <w:lang w:val="en-US"/>
+        </w:rPr>
+        <w:t>em</w:t>
+      </w:r>
+      <w:proofErr w:type="spellEnd"/>
       <w:r>
         <w:rPr>
           <w:rFonts w:ascii="Times New Roman" w:hAnsi="Times New Roman"/>
@@ -12180,8 +13128,9 @@
           <w:szCs w:val="24"/>
           <w:lang w:val="en-US"/>
         </w:rPr>
-        <w:t xml:space="preserve"> Department of Computer Engeneering, Iran University of Science &amp; Technology, Tehran, Iran, 2009. </w:t>
-      </w:r>
+        <w:t xml:space="preserve"> Department of Computer </w:t>
+      </w:r>
+      <w:proofErr w:type="spellStart"/>
       <w:r>
         <w:rPr>
           <w:rFonts w:ascii="Times New Roman" w:hAnsi="Times New Roman"/>
@@ -12189,7 +13138,57 @@
           <w:szCs w:val="24"/>
           <w:lang w:val="en-US"/>
         </w:rPr>
-        <w:t>Disponível em: &lt;</w:t>
+        <w:t>Engeneering</w:t>
+      </w:r>
+      <w:proofErr w:type="spellEnd"/>
+      <w:r>
+        <w:rPr>
+          <w:rFonts w:ascii="Times New Roman" w:hAnsi="Times New Roman"/>
+          <w:sz w:val="24"/>
+          <w:szCs w:val="24"/>
+          <w:lang w:val="en-US"/>
+        </w:rPr>
+        <w:t xml:space="preserve">, Iran University of Science &amp; Technology, Tehran, Iran, 2009. </w:t>
+      </w:r>
+      <w:proofErr w:type="spellStart"/>
+      <w:r>
+        <w:rPr>
+          <w:rFonts w:ascii="Times New Roman" w:hAnsi="Times New Roman"/>
+          <w:sz w:val="24"/>
+          <w:szCs w:val="24"/>
+          <w:lang w:val="en-US"/>
+        </w:rPr>
+        <w:t>Disponível</w:t>
+      </w:r>
+      <w:proofErr w:type="spellEnd"/>
+      <w:r>
+        <w:rPr>
+          <w:rFonts w:ascii="Times New Roman" w:hAnsi="Times New Roman"/>
+          <w:sz w:val="24"/>
+          <w:szCs w:val="24"/>
+          <w:lang w:val="en-US"/>
+        </w:rPr>
+        <w:t xml:space="preserve"> </w:t>
+      </w:r>
+      <w:proofErr w:type="spellStart"/>
+      <w:r>
+        <w:rPr>
+          <w:rFonts w:ascii="Times New Roman" w:hAnsi="Times New Roman"/>
+          <w:sz w:val="24"/>
+          <w:szCs w:val="24"/>
+          <w:lang w:val="en-US"/>
+        </w:rPr>
+        <w:t>em</w:t>
+      </w:r>
+      <w:proofErr w:type="spellEnd"/>
+      <w:r>
+        <w:rPr>
+          <w:rFonts w:ascii="Times New Roman" w:hAnsi="Times New Roman"/>
+          <w:sz w:val="24"/>
+          <w:szCs w:val="24"/>
+          <w:lang w:val="en-US"/>
+        </w:rPr>
+        <w:t>: &lt;</w:t>
       </w:r>
       <w:hyperlink r:id="rId19" w:history="1">
         <w:r>
@@ -12348,7 +13347,31 @@
           <w:shd w:val="clear" w:color="auto" w:fill="FFFFFF"/>
           <w:lang w:val="en-US"/>
         </w:rPr>
-        <w:t xml:space="preserve">The Mc-Graw-Hill Companies, Inc. </w:t>
+        <w:t>The Mc-</w:t>
+      </w:r>
+      <w:proofErr w:type="spellStart"/>
+      <w:r>
+        <w:rPr>
+          <w:rFonts w:ascii="Times New Roman" w:hAnsi="Times New Roman"/>
+          <w:color w:val="252525"/>
+          <w:sz w:val="24"/>
+          <w:szCs w:val="24"/>
+          <w:shd w:val="clear" w:color="auto" w:fill="FFFFFF"/>
+          <w:lang w:val="en-US"/>
+        </w:rPr>
+        <w:t>Graw</w:t>
+      </w:r>
+      <w:proofErr w:type="spellEnd"/>
+      <w:r>
+        <w:rPr>
+          <w:rFonts w:ascii="Times New Roman" w:hAnsi="Times New Roman"/>
+          <w:color w:val="252525"/>
+          <w:sz w:val="24"/>
+          <w:szCs w:val="24"/>
+          <w:shd w:val="clear" w:color="auto" w:fill="FFFFFF"/>
+          <w:lang w:val="en-US"/>
+        </w:rPr>
+        <w:t xml:space="preserve">-Hill Companies, Inc. </w:t>
       </w:r>
       <w:r>
         <w:rPr>
@@ -12504,7 +13527,7 @@
 </file>
 
 <file path=word/endnotes.xml><?xml version="1.0" encoding="utf-8"?>
-<w:endnotes xmlns:wpc="http://schemas.microsoft.com/office/word/2010/wordprocessingCanvas" xmlns:cx="http://schemas.microsoft.com/office/drawing/2014/chartex" xmlns:cx1="http://schemas.microsoft.com/office/drawing/2015/9/8/chartex" xmlns:cx2="http://schemas.microsoft.com/office/drawing/2015/10/21/chartex" xmlns:cx3="http://schemas.microsoft.com/office/drawing/2016/5/9/chartex" xmlns:cx4="http://schemas.microsoft.com/office/drawing/2016/5/10/chartex" xmlns:cx5="http://schemas.microsoft.com/office/drawing/2016/5/11/chartex" xmlns:mc="http://schemas.openxmlformats.org/markup-compatibility/2006" xmlns:o="urn:schemas-microsoft-com:office:office" xmlns:r="http://schemas.openxmlformats.org/officeDocument/2006/relationships" xmlns:m="http://schemas.openxmlformats.org/officeDocument/2006/math" xmlns:v="urn:schemas-microsoft-com:vml" xmlns:wp14="http://schemas.microsoft.com/office/word/2010/wordprocessingDrawing" xmlns:wp="http://schemas.openxmlformats.org/drawingml/2006/wordprocessingDrawing" xmlns:w10="urn:schemas-microsoft-com:office:word" xmlns:w="http://schemas.openxmlformats.org/wordprocessingml/2006/main" xmlns:w14="http://schemas.microsoft.com/office/word/2010/wordml" xmlns:w15="http://schemas.microsoft.com/office/word/2012/wordml" xmlns:w16se="http://schemas.microsoft.com/office/word/2015/wordml/symex" xmlns:wpg="http://schemas.microsoft.com/office/word/2010/wordprocessingGroup" xmlns:wpi="http://schemas.microsoft.com/office/word/2010/wordprocessingInk" xmlns:wne="http://schemas.microsoft.com/office/word/2006/wordml" xmlns:wps="http://schemas.microsoft.com/office/word/2010/wordprocessingShape" mc:Ignorable="w14 w15 w16se wp14">
+<w:endnotes xmlns:wpc="http://schemas.microsoft.com/office/word/2010/wordprocessingCanvas" xmlns:mc="http://schemas.openxmlformats.org/markup-compatibility/2006" xmlns:o="urn:schemas-microsoft-com:office:office" xmlns:r="http://schemas.openxmlformats.org/officeDocument/2006/relationships" xmlns:m="http://schemas.openxmlformats.org/officeDocument/2006/math" xmlns:v="urn:schemas-microsoft-com:vml" xmlns:wp14="http://schemas.microsoft.com/office/word/2010/wordprocessingDrawing" xmlns:wp="http://schemas.openxmlformats.org/drawingml/2006/wordprocessingDrawing" xmlns:w10="urn:schemas-microsoft-com:office:word" xmlns:w="http://schemas.openxmlformats.org/wordprocessingml/2006/main" xmlns:w14="http://schemas.microsoft.com/office/word/2010/wordml" xmlns:w15="http://schemas.microsoft.com/office/word/2012/wordml" xmlns:wpg="http://schemas.microsoft.com/office/word/2010/wordprocessingGroup" xmlns:wpi="http://schemas.microsoft.com/office/word/2010/wordprocessingInk" xmlns:wne="http://schemas.microsoft.com/office/word/2006/wordml" xmlns:wps="http://schemas.microsoft.com/office/word/2010/wordprocessingShape" mc:Ignorable="w14 w15 wp14">
   <w:endnote w:type="separator" w:id="-1">
     <w:p>
       <w:pPr>
@@ -12529,7 +13552,7 @@
 </file>
 
 <file path=word/footnotes.xml><?xml version="1.0" encoding="utf-8"?>
-<w:footnotes xmlns:wpc="http://schemas.microsoft.com/office/word/2010/wordprocessingCanvas" xmlns:cx="http://schemas.microsoft.com/office/drawing/2014/chartex" xmlns:cx1="http://schemas.microsoft.com/office/drawing/2015/9/8/chartex" xmlns:cx2="http://schemas.microsoft.com/office/drawing/2015/10/21/chartex" xmlns:cx3="http://schemas.microsoft.com/office/drawing/2016/5/9/chartex" xmlns:cx4="http://schemas.microsoft.com/office/drawing/2016/5/10/chartex" xmlns:cx5="http://schemas.microsoft.com/office/drawing/2016/5/11/chartex" xmlns:mc="http://schemas.openxmlformats.org/markup-compatibility/2006" xmlns:o="urn:schemas-microsoft-com:office:office" xmlns:r="http://schemas.openxmlformats.org/officeDocument/2006/relationships" xmlns:m="http://schemas.openxmlformats.org/officeDocument/2006/math" xmlns:v="urn:schemas-microsoft-com:vml" xmlns:wp14="http://schemas.microsoft.com/office/word/2010/wordprocessingDrawing" xmlns:wp="http://schemas.openxmlformats.org/drawingml/2006/wordprocessingDrawing" xmlns:w10="urn:schemas-microsoft-com:office:word" xmlns:w="http://schemas.openxmlformats.org/wordprocessingml/2006/main" xmlns:w14="http://schemas.microsoft.com/office/word/2010/wordml" xmlns:w15="http://schemas.microsoft.com/office/word/2012/wordml" xmlns:w16se="http://schemas.microsoft.com/office/word/2015/wordml/symex" xmlns:wpg="http://schemas.microsoft.com/office/word/2010/wordprocessingGroup" xmlns:wpi="http://schemas.microsoft.com/office/word/2010/wordprocessingInk" xmlns:wne="http://schemas.microsoft.com/office/word/2006/wordml" xmlns:wps="http://schemas.microsoft.com/office/word/2010/wordprocessingShape" mc:Ignorable="w14 w15 w16se wp14">
+<w:footnotes xmlns:wpc="http://schemas.microsoft.com/office/word/2010/wordprocessingCanvas" xmlns:mc="http://schemas.openxmlformats.org/markup-compatibility/2006" xmlns:o="urn:schemas-microsoft-com:office:office" xmlns:r="http://schemas.openxmlformats.org/officeDocument/2006/relationships" xmlns:m="http://schemas.openxmlformats.org/officeDocument/2006/math" xmlns:v="urn:schemas-microsoft-com:vml" xmlns:wp14="http://schemas.microsoft.com/office/word/2010/wordprocessingDrawing" xmlns:wp="http://schemas.openxmlformats.org/drawingml/2006/wordprocessingDrawing" xmlns:w10="urn:schemas-microsoft-com:office:word" xmlns:w="http://schemas.openxmlformats.org/wordprocessingml/2006/main" xmlns:w14="http://schemas.microsoft.com/office/word/2010/wordml" xmlns:w15="http://schemas.microsoft.com/office/word/2012/wordml" xmlns:wpg="http://schemas.microsoft.com/office/word/2010/wordprocessingGroup" xmlns:wpi="http://schemas.microsoft.com/office/word/2010/wordprocessingInk" xmlns:wne="http://schemas.microsoft.com/office/word/2006/wordml" xmlns:wps="http://schemas.microsoft.com/office/word/2010/wordprocessingShape" mc:Ignorable="w14 w15 wp14">
   <w:footnote w:type="separator" w:id="-1">
     <w:p>
       <w:pPr>
@@ -12645,7 +13668,7 @@
 </file>
 
 <file path=word/header1.xml><?xml version="1.0" encoding="utf-8"?>
-<w:hdr xmlns:wpc="http://schemas.microsoft.com/office/word/2010/wordprocessingCanvas" xmlns:cx="http://schemas.microsoft.com/office/drawing/2014/chartex" xmlns:cx1="http://schemas.microsoft.com/office/drawing/2015/9/8/chartex" xmlns:cx2="http://schemas.microsoft.com/office/drawing/2015/10/21/chartex" xmlns:cx3="http://schemas.microsoft.com/office/drawing/2016/5/9/chartex" xmlns:cx4="http://schemas.microsoft.com/office/drawing/2016/5/10/chartex" xmlns:cx5="http://schemas.microsoft.com/office/drawing/2016/5/11/chartex" xmlns:mc="http://schemas.openxmlformats.org/markup-compatibility/2006" xmlns:o="urn:schemas-microsoft-com:office:office" xmlns:r="http://schemas.openxmlformats.org/officeDocument/2006/relationships" xmlns:m="http://schemas.openxmlformats.org/officeDocument/2006/math" xmlns:v="urn:schemas-microsoft-com:vml" xmlns:wp14="http://schemas.microsoft.com/office/word/2010/wordprocessingDrawing" xmlns:wp="http://schemas.openxmlformats.org/drawingml/2006/wordprocessingDrawing" xmlns:w10="urn:schemas-microsoft-com:office:word" xmlns:w="http://schemas.openxmlformats.org/wordprocessingml/2006/main" xmlns:w14="http://schemas.microsoft.com/office/word/2010/wordml" xmlns:w15="http://schemas.microsoft.com/office/word/2012/wordml" xmlns:w16se="http://schemas.microsoft.com/office/word/2015/wordml/symex" xmlns:wpg="http://schemas.microsoft.com/office/word/2010/wordprocessingGroup" xmlns:wpi="http://schemas.microsoft.com/office/word/2010/wordprocessingInk" xmlns:wne="http://schemas.microsoft.com/office/word/2006/wordml" xmlns:wps="http://schemas.microsoft.com/office/word/2010/wordprocessingShape" mc:Ignorable="w14 w15 w16se wp14">
+<w:hdr xmlns:wpc="http://schemas.microsoft.com/office/word/2010/wordprocessingCanvas" xmlns:mc="http://schemas.openxmlformats.org/markup-compatibility/2006" xmlns:o="urn:schemas-microsoft-com:office:office" xmlns:r="http://schemas.openxmlformats.org/officeDocument/2006/relationships" xmlns:m="http://schemas.openxmlformats.org/officeDocument/2006/math" xmlns:v="urn:schemas-microsoft-com:vml" xmlns:wp14="http://schemas.microsoft.com/office/word/2010/wordprocessingDrawing" xmlns:wp="http://schemas.openxmlformats.org/drawingml/2006/wordprocessingDrawing" xmlns:w10="urn:schemas-microsoft-com:office:word" xmlns:w="http://schemas.openxmlformats.org/wordprocessingml/2006/main" xmlns:w14="http://schemas.microsoft.com/office/word/2010/wordml" xmlns:w15="http://schemas.microsoft.com/office/word/2012/wordml" xmlns:wpg="http://schemas.microsoft.com/office/word/2010/wordprocessingGroup" xmlns:wpi="http://schemas.microsoft.com/office/word/2010/wordprocessingInk" xmlns:wne="http://schemas.microsoft.com/office/word/2006/wordml" xmlns:wps="http://schemas.microsoft.com/office/word/2010/wordprocessingShape" mc:Ignorable="w14 w15 wp14">
   <w:p>
     <w:pPr>
       <w:pStyle w:val="Header"/>
@@ -12661,7 +13684,7 @@
 </file>
 
 <file path=word/header2.xml><?xml version="1.0" encoding="utf-8"?>
-<w:hdr xmlns:wpc="http://schemas.microsoft.com/office/word/2010/wordprocessingCanvas" xmlns:cx="http://schemas.microsoft.com/office/drawing/2014/chartex" xmlns:cx1="http://schemas.microsoft.com/office/drawing/2015/9/8/chartex" xmlns:cx2="http://schemas.microsoft.com/office/drawing/2015/10/21/chartex" xmlns:cx3="http://schemas.microsoft.com/office/drawing/2016/5/9/chartex" xmlns:cx4="http://schemas.microsoft.com/office/drawing/2016/5/10/chartex" xmlns:cx5="http://schemas.microsoft.com/office/drawing/2016/5/11/chartex" xmlns:mc="http://schemas.openxmlformats.org/markup-compatibility/2006" xmlns:o="urn:schemas-microsoft-com:office:office" xmlns:r="http://schemas.openxmlformats.org/officeDocument/2006/relationships" xmlns:m="http://schemas.openxmlformats.org/officeDocument/2006/math" xmlns:v="urn:schemas-microsoft-com:vml" xmlns:wp14="http://schemas.microsoft.com/office/word/2010/wordprocessingDrawing" xmlns:wp="http://schemas.openxmlformats.org/drawingml/2006/wordprocessingDrawing" xmlns:w10="urn:schemas-microsoft-com:office:word" xmlns:w="http://schemas.openxmlformats.org/wordprocessingml/2006/main" xmlns:w14="http://schemas.microsoft.com/office/word/2010/wordml" xmlns:w15="http://schemas.microsoft.com/office/word/2012/wordml" xmlns:w16se="http://schemas.microsoft.com/office/word/2015/wordml/symex" xmlns:wpg="http://schemas.microsoft.com/office/word/2010/wordprocessingGroup" xmlns:wpi="http://schemas.microsoft.com/office/word/2010/wordprocessingInk" xmlns:wne="http://schemas.microsoft.com/office/word/2006/wordml" xmlns:wps="http://schemas.microsoft.com/office/word/2010/wordprocessingShape" mc:Ignorable="w14 w15 w16se wp14">
+<w:hdr xmlns:wpc="http://schemas.microsoft.com/office/word/2010/wordprocessingCanvas" xmlns:mc="http://schemas.openxmlformats.org/markup-compatibility/2006" xmlns:o="urn:schemas-microsoft-com:office:office" xmlns:r="http://schemas.openxmlformats.org/officeDocument/2006/relationships" xmlns:m="http://schemas.openxmlformats.org/officeDocument/2006/math" xmlns:v="urn:schemas-microsoft-com:vml" xmlns:wp14="http://schemas.microsoft.com/office/word/2010/wordprocessingDrawing" xmlns:wp="http://schemas.openxmlformats.org/drawingml/2006/wordprocessingDrawing" xmlns:w10="urn:schemas-microsoft-com:office:word" xmlns:w="http://schemas.openxmlformats.org/wordprocessingml/2006/main" xmlns:w14="http://schemas.microsoft.com/office/word/2010/wordml" xmlns:w15="http://schemas.microsoft.com/office/word/2012/wordml" xmlns:wpg="http://schemas.microsoft.com/office/word/2010/wordprocessingGroup" xmlns:wpi="http://schemas.microsoft.com/office/word/2010/wordprocessingInk" xmlns:wne="http://schemas.microsoft.com/office/word/2006/wordml" xmlns:wps="http://schemas.microsoft.com/office/word/2010/wordprocessingShape" mc:Ignorable="w14 w15 wp14">
   <w:p>
     <w:pPr>
       <w:pStyle w:val="Header"/>
@@ -12677,7 +13700,7 @@
 </file>
 
 <file path=word/numbering.xml><?xml version="1.0" encoding="utf-8"?>
-<w:numbering xmlns:wpc="http://schemas.microsoft.com/office/word/2010/wordprocessingCanvas" xmlns:cx="http://schemas.microsoft.com/office/drawing/2014/chartex" xmlns:cx1="http://schemas.microsoft.com/office/drawing/2015/9/8/chartex" xmlns:cx2="http://schemas.microsoft.com/office/drawing/2015/10/21/chartex" xmlns:cx3="http://schemas.microsoft.com/office/drawing/2016/5/9/chartex" xmlns:cx4="http://schemas.microsoft.com/office/drawing/2016/5/10/chartex" xmlns:cx5="http://schemas.microsoft.com/office/drawing/2016/5/11/chartex" xmlns:mc="http://schemas.openxmlformats.org/markup-compatibility/2006" xmlns:o="urn:schemas-microsoft-com:office:office" xmlns:r="http://schemas.openxmlformats.org/officeDocument/2006/relationships" xmlns:m="http://schemas.openxmlformats.org/officeDocument/2006/math" xmlns:v="urn:schemas-microsoft-com:vml" xmlns:wp14="http://schemas.microsoft.com/office/word/2010/wordprocessingDrawing" xmlns:wp="http://schemas.openxmlformats.org/drawingml/2006/wordprocessingDrawing" xmlns:w10="urn:schemas-microsoft-com:office:word" xmlns:w="http://schemas.openxmlformats.org/wordprocessingml/2006/main" xmlns:w14="http://schemas.microsoft.com/office/word/2010/wordml" xmlns:w15="http://schemas.microsoft.com/office/word/2012/wordml" xmlns:w16se="http://schemas.microsoft.com/office/word/2015/wordml/symex" xmlns:wpg="http://schemas.microsoft.com/office/word/2010/wordprocessingGroup" xmlns:wpi="http://schemas.microsoft.com/office/word/2010/wordprocessingInk" xmlns:wne="http://schemas.microsoft.com/office/word/2006/wordml" xmlns:wps="http://schemas.microsoft.com/office/word/2010/wordprocessingShape" mc:Ignorable="w14 w15 w16se wp14">
+<w:numbering xmlns:wpc="http://schemas.microsoft.com/office/word/2010/wordprocessingCanvas" xmlns:mc="http://schemas.openxmlformats.org/markup-compatibility/2006" xmlns:o="urn:schemas-microsoft-com:office:office" xmlns:r="http://schemas.openxmlformats.org/officeDocument/2006/relationships" xmlns:m="http://schemas.openxmlformats.org/officeDocument/2006/math" xmlns:v="urn:schemas-microsoft-com:vml" xmlns:wp14="http://schemas.microsoft.com/office/word/2010/wordprocessingDrawing" xmlns:wp="http://schemas.openxmlformats.org/drawingml/2006/wordprocessingDrawing" xmlns:w10="urn:schemas-microsoft-com:office:word" xmlns:w="http://schemas.openxmlformats.org/wordprocessingml/2006/main" xmlns:w14="http://schemas.microsoft.com/office/word/2010/wordml" xmlns:w15="http://schemas.microsoft.com/office/word/2012/wordml" xmlns:wpg="http://schemas.microsoft.com/office/word/2010/wordprocessingGroup" xmlns:wpi="http://schemas.microsoft.com/office/word/2010/wordprocessingInk" xmlns:wne="http://schemas.microsoft.com/office/word/2006/wordml" xmlns:wps="http://schemas.microsoft.com/office/word/2010/wordprocessingShape" mc:Ignorable="w14 w15 wp14">
   <w:abstractNum w:abstractNumId="0" w15:restartNumberingAfterBreak="0">
     <w:nsid w:val="00126E82"/>
     <w:multiLevelType w:val="multilevel"/>
@@ -12815,7 +13838,7 @@
         <w:rFonts w:ascii="Symbol" w:hAnsi="Symbol" w:hint="default"/>
       </w:rPr>
     </w:lvl>
-    <w:lvl w:ilvl="1" w:tplc="04160003" w:tentative="1">
+    <w:lvl w:ilvl="1" w:tplc="04160003">
       <w:start w:val="1"/>
       <w:numFmt w:val="bullet"/>
       <w:lvlText w:val="o"/>
@@ -14713,7 +15736,7 @@
 </file>
 
 <file path=word/styles.xml><?xml version="1.0" encoding="utf-8"?>
-<w:styles xmlns:mc="http://schemas.openxmlformats.org/markup-compatibility/2006" xmlns:r="http://schemas.openxmlformats.org/officeDocument/2006/relationships" xmlns:w="http://schemas.openxmlformats.org/wordprocessingml/2006/main" xmlns:w14="http://schemas.microsoft.com/office/word/2010/wordml" xmlns:w15="http://schemas.microsoft.com/office/word/2012/wordml" xmlns:w16se="http://schemas.microsoft.com/office/word/2015/wordml/symex" mc:Ignorable="w14 w15 w16se">
+<w:styles xmlns:mc="http://schemas.openxmlformats.org/markup-compatibility/2006" xmlns:r="http://schemas.openxmlformats.org/officeDocument/2006/relationships" xmlns:w="http://schemas.openxmlformats.org/wordprocessingml/2006/main" xmlns:w14="http://schemas.microsoft.com/office/word/2010/wordml" xmlns:w15="http://schemas.microsoft.com/office/word/2012/wordml" mc:Ignorable="w14 w15">
   <w:docDefaults>
     <w:rPrDefault>
       <w:rPr>
@@ -14730,7 +15753,7 @@
       </w:pPr>
     </w:pPrDefault>
   </w:docDefaults>
-  <w:latentStyles w:defLockedState="0" w:defUIPriority="99" w:defSemiHidden="0" w:defUnhideWhenUsed="0" w:defQFormat="0" w:count="373">
+  <w:latentStyles w:defLockedState="0" w:defUIPriority="99" w:defSemiHidden="0" w:defUnhideWhenUsed="0" w:defQFormat="0" w:count="371">
     <w:lsdException w:name="Normal" w:uiPriority="0" w:qFormat="1"/>
     <w:lsdException w:name="heading 1" w:uiPriority="9" w:qFormat="1"/>
     <w:lsdException w:name="heading 2" w:semiHidden="1" w:uiPriority="9" w:unhideWhenUsed="1" w:qFormat="1"/>
@@ -15102,8 +16125,6 @@
     <w:lsdException w:name="List Table 5 Dark Accent 6" w:uiPriority="50"/>
     <w:lsdException w:name="List Table 6 Colorful Accent 6" w:uiPriority="51"/>
     <w:lsdException w:name="List Table 7 Colorful Accent 6" w:uiPriority="52"/>
-    <w:lsdException w:name="Mention" w:semiHidden="1" w:unhideWhenUsed="1"/>
-    <w:lsdException w:name="Smart Hyperlink" w:semiHidden="1" w:unhideWhenUsed="1"/>
   </w:latentStyles>
   <w:style w:type="paragraph" w:default="1" w:styleId="Normal">
     <w:name w:val="Normal"/>
@@ -15853,6 +16874,609 @@
 </w:styles>
 </file>
 
+<file path=word/glossary/document.xml><?xml version="1.0" encoding="utf-8"?>
+<w:glossaryDocument xmlns:wpc="http://schemas.microsoft.com/office/word/2010/wordprocessingCanvas" xmlns:mc="http://schemas.openxmlformats.org/markup-compatibility/2006" xmlns:o="urn:schemas-microsoft-com:office:office" xmlns:r="http://schemas.openxmlformats.org/officeDocument/2006/relationships" xmlns:m="http://schemas.openxmlformats.org/officeDocument/2006/math" xmlns:v="urn:schemas-microsoft-com:vml" xmlns:wp14="http://schemas.microsoft.com/office/word/2010/wordprocessingDrawing" xmlns:wp="http://schemas.openxmlformats.org/drawingml/2006/wordprocessingDrawing" xmlns:w10="urn:schemas-microsoft-com:office:word" xmlns:w="http://schemas.openxmlformats.org/wordprocessingml/2006/main" xmlns:w14="http://schemas.microsoft.com/office/word/2010/wordml" xmlns:w15="http://schemas.microsoft.com/office/word/2012/wordml" xmlns:wpg="http://schemas.microsoft.com/office/word/2010/wordprocessingGroup" xmlns:wpi="http://schemas.microsoft.com/office/word/2010/wordprocessingInk" xmlns:wne="http://schemas.microsoft.com/office/word/2006/wordml" xmlns:wps="http://schemas.microsoft.com/office/word/2010/wordprocessingShape" mc:Ignorable="w14 w15 wp14"/>
+</file>
+
+<file path=word/glossary/fontTable.xml><?xml version="1.0" encoding="utf-8"?>
+<w:fonts xmlns:mc="http://schemas.openxmlformats.org/markup-compatibility/2006" xmlns:r="http://schemas.openxmlformats.org/officeDocument/2006/relationships" xmlns:w="http://schemas.openxmlformats.org/wordprocessingml/2006/main" xmlns:w14="http://schemas.microsoft.com/office/word/2010/wordml" xmlns:w15="http://schemas.microsoft.com/office/word/2012/wordml" mc:Ignorable="w14 w15">
+  <w:font w:name="Times New Roman">
+    <w:panose1 w:val="02020603050405020304"/>
+    <w:charset w:val="00"/>
+    <w:family w:val="roman"/>
+    <w:pitch w:val="variable"/>
+    <w:sig w:usb0="E0002EFF" w:usb1="C0007843" w:usb2="00000009" w:usb3="00000000" w:csb0="000001FF" w:csb1="00000000"/>
+  </w:font>
+  <w:font w:name="Symbol">
+    <w:panose1 w:val="05050102010706020507"/>
+    <w:charset w:val="02"/>
+    <w:family w:val="roman"/>
+    <w:pitch w:val="variable"/>
+    <w:sig w:usb0="00000000" w:usb1="10000000" w:usb2="00000000" w:usb3="00000000" w:csb0="80000000" w:csb1="00000000"/>
+  </w:font>
+  <w:font w:name="Courier New">
+    <w:panose1 w:val="02070309020205020404"/>
+    <w:charset w:val="00"/>
+    <w:family w:val="modern"/>
+    <w:pitch w:val="fixed"/>
+    <w:sig w:usb0="E0002AFF" w:usb1="C0007843" w:usb2="00000009" w:usb3="00000000" w:csb0="000001FF" w:csb1="00000000"/>
+  </w:font>
+  <w:font w:name="Wingdings">
+    <w:panose1 w:val="05000000000000000000"/>
+    <w:charset w:val="02"/>
+    <w:family w:val="auto"/>
+    <w:pitch w:val="variable"/>
+    <w:sig w:usb0="00000000" w:usb1="10000000" w:usb2="00000000" w:usb3="00000000" w:csb0="80000000" w:csb1="00000000"/>
+  </w:font>
+  <w:font w:name="Droid Sans Fallback">
+    <w:altName w:val="Times New Roman"/>
+    <w:panose1 w:val="00000000000000000000"/>
+    <w:charset w:val="00"/>
+    <w:family w:val="roman"/>
+    <w:notTrueType/>
+    <w:pitch w:val="default"/>
+  </w:font>
+  <w:font w:name="Arial">
+    <w:panose1 w:val="020B0604020202020204"/>
+    <w:charset w:val="00"/>
+    <w:family w:val="swiss"/>
+    <w:pitch w:val="variable"/>
+    <w:sig w:usb0="E0002AFF" w:usb1="C0007843" w:usb2="00000009" w:usb3="00000000" w:csb0="000001FF" w:csb1="00000000"/>
+  </w:font>
+  <w:font w:name="Calibri">
+    <w:panose1 w:val="020F0502020204030204"/>
+    <w:charset w:val="00"/>
+    <w:family w:val="swiss"/>
+    <w:pitch w:val="variable"/>
+    <w:sig w:usb0="E00002FF" w:usb1="4000ACFF" w:usb2="00000001" w:usb3="00000000" w:csb0="0000019F" w:csb1="00000000"/>
+  </w:font>
+  <w:font w:name="Tahoma">
+    <w:panose1 w:val="020B0604030504040204"/>
+    <w:charset w:val="00"/>
+    <w:family w:val="swiss"/>
+    <w:pitch w:val="variable"/>
+    <w:sig w:usb0="E1002EFF" w:usb1="C000605B" w:usb2="00000029" w:usb3="00000000" w:csb0="000101FF" w:csb1="00000000"/>
+  </w:font>
+  <w:font w:name="Liberation Sans">
+    <w:altName w:val="Arial"/>
+    <w:charset w:val="01"/>
+    <w:family w:val="swiss"/>
+    <w:pitch w:val="variable"/>
+  </w:font>
+  <w:font w:name="Noto Sans CJK SC Regular">
+    <w:altName w:val="Times New Roman"/>
+    <w:panose1 w:val="00000000000000000000"/>
+    <w:charset w:val="00"/>
+    <w:family w:val="roman"/>
+    <w:notTrueType/>
+    <w:pitch w:val="default"/>
+  </w:font>
+  <w:font w:name="FreeSans">
+    <w:altName w:val="Times New Roman"/>
+    <w:panose1 w:val="00000000000000000000"/>
+    <w:charset w:val="00"/>
+    <w:family w:val="roman"/>
+    <w:notTrueType/>
+    <w:pitch w:val="default"/>
+  </w:font>
+  <w:font w:name="Cambria">
+    <w:panose1 w:val="02040503050406030204"/>
+    <w:charset w:val="00"/>
+    <w:family w:val="roman"/>
+    <w:pitch w:val="variable"/>
+    <w:sig w:usb0="E00002FF" w:usb1="400004FF" w:usb2="00000000" w:usb3="00000000" w:csb0="0000019F" w:csb1="00000000"/>
+  </w:font>
+  <w:font w:name="Liberation Serif">
+    <w:altName w:val="Times New Roman"/>
+    <w:charset w:val="00"/>
+    <w:family w:val="roman"/>
+    <w:pitch w:val="variable"/>
+  </w:font>
+  <w:font w:name="Mangal">
+    <w:panose1 w:val="02040503050203030202"/>
+    <w:charset w:val="00"/>
+    <w:family w:val="roman"/>
+    <w:pitch w:val="variable"/>
+    <w:sig w:usb0="00008003" w:usb1="00000000" w:usb2="00000000" w:usb3="00000000" w:csb0="00000001" w:csb1="00000000"/>
+  </w:font>
+  <w:font w:name="Cambria Math">
+    <w:panose1 w:val="02040503050406030204"/>
+    <w:charset w:val="00"/>
+    <w:family w:val="roman"/>
+    <w:pitch w:val="variable"/>
+    <w:sig w:usb0="E00002FF" w:usb1="420024FF" w:usb2="00000000" w:usb3="00000000" w:csb0="0000019F" w:csb1="00000000"/>
+  </w:font>
+  <w:font w:name="Calibri Light">
+    <w:panose1 w:val="020F0302020204030204"/>
+    <w:charset w:val="00"/>
+    <w:family w:val="swiss"/>
+    <w:pitch w:val="variable"/>
+    <w:sig w:usb0="A00002EF" w:usb1="4000207B" w:usb2="00000000" w:usb3="00000000" w:csb0="0000019F" w:csb1="00000000"/>
+  </w:font>
+</w:fonts>
+</file>
+
+<file path=word/glossary/settings.xml><?xml version="1.0" encoding="utf-8"?>
+<w:settings xmlns:mc="http://schemas.openxmlformats.org/markup-compatibility/2006" xmlns:o="urn:schemas-microsoft-com:office:office" xmlns:r="http://schemas.openxmlformats.org/officeDocument/2006/relationships" xmlns:m="http://schemas.openxmlformats.org/officeDocument/2006/math" xmlns:v="urn:schemas-microsoft-com:vml" xmlns:w10="urn:schemas-microsoft-com:office:word" xmlns:w="http://schemas.openxmlformats.org/wordprocessingml/2006/main" xmlns:w14="http://schemas.microsoft.com/office/word/2010/wordml" xmlns:w15="http://schemas.microsoft.com/office/word/2012/wordml" xmlns:sl="http://schemas.openxmlformats.org/schemaLibrary/2006/main" mc:Ignorable="w14 w15">
+  <w:view w:val="normal"/>
+  <w:defaultTabStop w:val="708"/>
+  <w:hyphenationZone w:val="425"/>
+  <w:characterSpacingControl w:val="doNotCompress"/>
+  <w:compat>
+    <w:useFELayout/>
+    <w:compatSetting w:name="compatibilityMode" w:uri="http://schemas.microsoft.com/office/word" w:val="15"/>
+    <w:compatSetting w:name="overrideTableStyleFontSizeAndJustification" w:uri="http://schemas.microsoft.com/office/word" w:val="1"/>
+    <w:compatSetting w:name="enableOpenTypeFeatures" w:uri="http://schemas.microsoft.com/office/word" w:val="1"/>
+    <w:compatSetting w:name="doNotFlipMirrorIndents" w:uri="http://schemas.microsoft.com/office/word" w:val="1"/>
+    <w:compatSetting w:name="differentiateMultirowTableHeaders" w:uri="http://schemas.microsoft.com/office/word" w:val="1"/>
+  </w:compat>
+  <w:rsids>
+    <w:rsidRoot w:val="00373AD2"/>
+    <w:rsid w:val="0012569C"/>
+    <w:rsid w:val="00373AD2"/>
+  </w:rsids>
+  <m:mathPr>
+    <m:mathFont m:val="Cambria Math"/>
+    <m:brkBin m:val="before"/>
+    <m:brkBinSub m:val="--"/>
+    <m:smallFrac m:val="0"/>
+    <m:dispDef/>
+    <m:lMargin m:val="0"/>
+    <m:rMargin m:val="0"/>
+    <m:defJc m:val="centerGroup"/>
+    <m:wrapIndent m:val="1440"/>
+    <m:intLim m:val="subSup"/>
+    <m:naryLim m:val="undOvr"/>
+  </m:mathPr>
+  <w:themeFontLang w:val="pt-BR"/>
+  <w:clrSchemeMapping w:bg1="light1" w:t1="dark1" w:bg2="light2" w:t2="dark2" w:accent1="accent1" w:accent2="accent2" w:accent3="accent3" w:accent4="accent4" w:accent5="accent5" w:accent6="accent6" w:hyperlink="hyperlink" w:followedHyperlink="followedHyperlink"/>
+  <w:decimalSymbol w:val="."/>
+  <w:listSeparator w:val=","/>
+  <w15:chartTrackingRefBased/>
+</w:settings>
+</file>
+
+<file path=word/glossary/styles.xml><?xml version="1.0" encoding="utf-8"?>
+<w:styles xmlns:mc="http://schemas.openxmlformats.org/markup-compatibility/2006" xmlns:r="http://schemas.openxmlformats.org/officeDocument/2006/relationships" xmlns:w="http://schemas.openxmlformats.org/wordprocessingml/2006/main" xmlns:w14="http://schemas.microsoft.com/office/word/2010/wordml" xmlns:w15="http://schemas.microsoft.com/office/word/2012/wordml" mc:Ignorable="w14 w15">
+  <w:docDefaults>
+    <w:rPrDefault>
+      <w:rPr>
+        <w:rFonts w:asciiTheme="minorHAnsi" w:eastAsiaTheme="minorEastAsia" w:hAnsiTheme="minorHAnsi" w:cstheme="minorBidi"/>
+        <w:sz w:val="22"/>
+        <w:szCs w:val="22"/>
+        <w:lang w:val="pt-BR" w:eastAsia="pt-BR" w:bidi="ar-SA"/>
+      </w:rPr>
+    </w:rPrDefault>
+    <w:pPrDefault>
+      <w:pPr>
+        <w:spacing w:after="160" w:line="259" w:lineRule="auto"/>
+      </w:pPr>
+    </w:pPrDefault>
+  </w:docDefaults>
+  <w:latentStyles w:defLockedState="0" w:defUIPriority="99" w:defSemiHidden="0" w:defUnhideWhenUsed="0" w:defQFormat="0" w:count="371">
+    <w:lsdException w:name="Normal" w:uiPriority="0" w:qFormat="1"/>
+    <w:lsdException w:name="heading 1" w:uiPriority="9" w:qFormat="1"/>
+    <w:lsdException w:name="heading 2" w:semiHidden="1" w:uiPriority="9" w:unhideWhenUsed="1" w:qFormat="1"/>
+    <w:lsdException w:name="heading 3" w:semiHidden="1" w:uiPriority="9" w:unhideWhenUsed="1" w:qFormat="1"/>
+    <w:lsdException w:name="heading 4" w:semiHidden="1" w:uiPriority="9" w:unhideWhenUsed="1" w:qFormat="1"/>
+    <w:lsdException w:name="heading 5" w:semiHidden="1" w:uiPriority="9" w:unhideWhenUsed="1" w:qFormat="1"/>
+    <w:lsdException w:name="heading 6" w:semiHidden="1" w:uiPriority="9" w:unhideWhenUsed="1" w:qFormat="1"/>
+    <w:lsdException w:name="heading 7" w:semiHidden="1" w:uiPriority="9" w:unhideWhenUsed="1" w:qFormat="1"/>
+    <w:lsdException w:name="heading 8" w:semiHidden="1" w:uiPriority="9" w:unhideWhenUsed="1" w:qFormat="1"/>
+    <w:lsdException w:name="heading 9" w:semiHidden="1" w:uiPriority="9" w:unhideWhenUsed="1" w:qFormat="1"/>
+    <w:lsdException w:name="index 1" w:semiHidden="1" w:unhideWhenUsed="1"/>
+    <w:lsdException w:name="index 2" w:semiHidden="1" w:unhideWhenUsed="1"/>
+    <w:lsdException w:name="index 3" w:semiHidden="1" w:unhideWhenUsed="1"/>
+    <w:lsdException w:name="index 4" w:semiHidden="1" w:unhideWhenUsed="1"/>
+    <w:lsdException w:name="index 5" w:semiHidden="1" w:unhideWhenUsed="1"/>
+    <w:lsdException w:name="index 6" w:semiHidden="1" w:unhideWhenUsed="1"/>
+    <w:lsdException w:name="index 7" w:semiHidden="1" w:unhideWhenUsed="1"/>
+    <w:lsdException w:name="index 8" w:semiHidden="1" w:unhideWhenUsed="1"/>
+    <w:lsdException w:name="index 9" w:semiHidden="1" w:unhideWhenUsed="1"/>
+    <w:lsdException w:name="toc 1" w:semiHidden="1" w:uiPriority="39" w:unhideWhenUsed="1"/>
+    <w:lsdException w:name="toc 2" w:semiHidden="1" w:uiPriority="39" w:unhideWhenUsed="1"/>
+    <w:lsdException w:name="toc 3" w:semiHidden="1" w:uiPriority="39" w:unhideWhenUsed="1"/>
+    <w:lsdException w:name="toc 4" w:semiHidden="1" w:uiPriority="39" w:unhideWhenUsed="1"/>
+    <w:lsdException w:name="toc 5" w:semiHidden="1" w:uiPriority="39" w:unhideWhenUsed="1"/>
+    <w:lsdException w:name="toc 6" w:semiHidden="1" w:uiPriority="39" w:unhideWhenUsed="1"/>
+    <w:lsdException w:name="toc 7" w:semiHidden="1" w:uiPriority="39" w:unhideWhenUsed="1"/>
+    <w:lsdException w:name="toc 8" w:semiHidden="1" w:uiPriority="39" w:unhideWhenUsed="1"/>
+    <w:lsdException w:name="toc 9" w:semiHidden="1" w:uiPriority="39" w:unhideWhenUsed="1"/>
+    <w:lsdException w:name="Normal Indent" w:semiHidden="1" w:unhideWhenUsed="1"/>
+    <w:lsdException w:name="footnote text" w:semiHidden="1" w:unhideWhenUsed="1"/>
+    <w:lsdException w:name="annotation text" w:semiHidden="1" w:unhideWhenUsed="1"/>
+    <w:lsdException w:name="header" w:semiHidden="1" w:unhideWhenUsed="1"/>
+    <w:lsdException w:name="footer" w:semiHidden="1" w:unhideWhenUsed="1"/>
+    <w:lsdException w:name="index heading" w:semiHidden="1" w:unhideWhenUsed="1"/>
+    <w:lsdException w:name="caption" w:semiHidden="1" w:uiPriority="35" w:unhideWhenUsed="1" w:qFormat="1"/>
+    <w:lsdException w:name="table of figures" w:semiHidden="1" w:unhideWhenUsed="1"/>
+    <w:lsdException w:name="envelope address" w:semiHidden="1" w:unhideWhenUsed="1"/>
+    <w:lsdException w:name="envelope return" w:semiHidden="1" w:unhideWhenUsed="1"/>
+    <w:lsdException w:name="footnote reference" w:semiHidden="1" w:unhideWhenUsed="1"/>
+    <w:lsdException w:name="annotation reference" w:semiHidden="1" w:unhideWhenUsed="1"/>
+    <w:lsdException w:name="line number" w:semiHidden="1" w:unhideWhenUsed="1"/>
+    <w:lsdException w:name="page number" w:semiHidden="1" w:unhideWhenUsed="1"/>
+    <w:lsdException w:name="endnote reference" w:semiHidden="1" w:unhideWhenUsed="1"/>
+    <w:lsdException w:name="endnote text" w:semiHidden="1" w:unhideWhenUsed="1"/>
+    <w:lsdException w:name="table of authorities" w:semiHidden="1" w:unhideWhenUsed="1"/>
+    <w:lsdException w:name="macro" w:semiHidden="1" w:unhideWhenUsed="1"/>
+    <w:lsdException w:name="toa heading" w:semiHidden="1" w:unhideWhenUsed="1"/>
+    <w:lsdException w:name="List" w:semiHidden="1" w:unhideWhenUsed="1"/>
+    <w:lsdException w:name="List Bullet" w:semiHidden="1" w:unhideWhenUsed="1"/>
+    <w:lsdException w:name="List Number" w:semiHidden="1" w:unhideWhenUsed="1"/>
+    <w:lsdException w:name="List 2" w:semiHidden="1" w:unhideWhenUsed="1"/>
+    <w:lsdException w:name="List 3" w:semiHidden="1" w:unhideWhenUsed="1"/>
+    <w:lsdException w:name="List 4" w:semiHidden="1" w:unhideWhenUsed="1"/>
+    <w:lsdException w:name="List 5" w:semiHidden="1" w:unhideWhenUsed="1"/>
+    <w:lsdException w:name="List Bullet 2" w:semiHidden="1" w:unhideWhenUsed="1"/>
+    <w:lsdException w:name="List Bullet 3" w:semiHidden="1" w:unhideWhenUsed="1"/>
+    <w:lsdException w:name="List Bullet 4" w:semiHidden="1" w:unhideWhenUsed="1"/>
+    <w:lsdException w:name="List Bullet 5" w:semiHidden="1" w:unhideWhenUsed="1"/>
+    <w:lsdException w:name="List Number 2" w:semiHidden="1" w:unhideWhenUsed="1"/>
+    <w:lsdException w:name="List Number 3" w:semiHidden="1" w:unhideWhenUsed="1"/>
+    <w:lsdException w:name="List Number 4" w:semiHidden="1" w:unhideWhenUsed="1"/>
+    <w:lsdException w:name="List Number 5" w:semiHidden="1" w:unhideWhenUsed="1"/>
+    <w:lsdException w:name="Title" w:uiPriority="10" w:qFormat="1"/>
+    <w:lsdException w:name="Closing" w:semiHidden="1" w:unhideWhenUsed="1"/>
+    <w:lsdException w:name="Signature" w:semiHidden="1" w:unhideWhenUsed="1"/>
+    <w:lsdException w:name="Default Paragraph Font" w:semiHidden="1" w:uiPriority="1" w:unhideWhenUsed="1"/>
+    <w:lsdException w:name="Body Text" w:semiHidden="1" w:unhideWhenUsed="1"/>
+    <w:lsdException w:name="Body Text Indent" w:semiHidden="1" w:unhideWhenUsed="1"/>
+    <w:lsdException w:name="List Continue" w:semiHidden="1" w:unhideWhenUsed="1"/>
+    <w:lsdException w:name="List Continue 2" w:semiHidden="1" w:unhideWhenUsed="1"/>
+    <w:lsdException w:name="List Continue 3" w:semiHidden="1" w:unhideWhenUsed="1"/>
+    <w:lsdException w:name="List Continue 4" w:semiHidden="1" w:unhideWhenUsed="1"/>
+    <w:lsdException w:name="List Continue 5" w:semiHidden="1" w:unhideWhenUsed="1"/>
+    <w:lsdException w:name="Message Header" w:semiHidden="1" w:unhideWhenUsed="1"/>
+    <w:lsdException w:name="Subtitle" w:uiPriority="11" w:qFormat="1"/>
+    <w:lsdException w:name="Salutation" w:semiHidden="1" w:unhideWhenUsed="1"/>
+    <w:lsdException w:name="Date" w:semiHidden="1" w:unhideWhenUsed="1"/>
+    <w:lsdException w:name="Body Text First Indent" w:semiHidden="1" w:unhideWhenUsed="1"/>
+    <w:lsdException w:name="Body Text First Indent 2" w:semiHidden="1" w:unhideWhenUsed="1"/>
+    <w:lsdException w:name="Note Heading" w:semiHidden="1" w:unhideWhenUsed="1"/>
+    <w:lsdException w:name="Body Text 2" w:semiHidden="1" w:unhideWhenUsed="1"/>
+    <w:lsdException w:name="Body Text 3" w:semiHidden="1" w:unhideWhenUsed="1"/>
+    <w:lsdException w:name="Body Text Indent 2" w:semiHidden="1" w:unhideWhenUsed="1"/>
+    <w:lsdException w:name="Body Text Indent 3" w:semiHidden="1" w:unhideWhenUsed="1"/>
+    <w:lsdException w:name="Block Text" w:semiHidden="1" w:unhideWhenUsed="1"/>
+    <w:lsdException w:name="Hyperlink" w:semiHidden="1" w:unhideWhenUsed="1"/>
+    <w:lsdException w:name="FollowedHyperlink" w:semiHidden="1" w:unhideWhenUsed="1"/>
+    <w:lsdException w:name="Strong" w:uiPriority="22" w:qFormat="1"/>
+    <w:lsdException w:name="Emphasis" w:uiPriority="20" w:qFormat="1"/>
+    <w:lsdException w:name="Document Map" w:semiHidden="1" w:unhideWhenUsed="1"/>
+    <w:lsdException w:name="Plain Text" w:semiHidden="1" w:unhideWhenUsed="1"/>
+    <w:lsdException w:name="E-mail Signature" w:semiHidden="1" w:unhideWhenUsed="1"/>
+    <w:lsdException w:name="HTML Top of Form" w:semiHidden="1" w:unhideWhenUsed="1"/>
+    <w:lsdException w:name="HTML Bottom of Form" w:semiHidden="1" w:unhideWhenUsed="1"/>
+    <w:lsdException w:name="Normal (Web)" w:semiHidden="1" w:unhideWhenUsed="1"/>
+    <w:lsdException w:name="HTML Acronym" w:semiHidden="1" w:unhideWhenUsed="1"/>
+    <w:lsdException w:name="HTML Address" w:semiHidden="1" w:unhideWhenUsed="1"/>
+    <w:lsdException w:name="HTML Cite" w:semiHidden="1" w:unhideWhenUsed="1"/>
+    <w:lsdException w:name="HTML Code" w:semiHidden="1" w:unhideWhenUsed="1"/>
+    <w:lsdException w:name="HTML Definition" w:semiHidden="1" w:unhideWhenUsed="1"/>
+    <w:lsdException w:name="HTML Keyboard" w:semiHidden="1" w:unhideWhenUsed="1"/>
+    <w:lsdException w:name="HTML Preformatted" w:semiHidden="1" w:unhideWhenUsed="1"/>
+    <w:lsdException w:name="HTML Sample" w:semiHidden="1" w:unhideWhenUsed="1"/>
+    <w:lsdException w:name="HTML Typewriter" w:semiHidden="1" w:unhideWhenUsed="1"/>
+    <w:lsdException w:name="HTML Variable" w:semiHidden="1" w:unhideWhenUsed="1"/>
+    <w:lsdException w:name="Normal Table" w:semiHidden="1" w:unhideWhenUsed="1"/>
+    <w:lsdException w:name="annotation subject" w:semiHidden="1" w:unhideWhenUsed="1"/>
+    <w:lsdException w:name="No List" w:semiHidden="1" w:unhideWhenUsed="1"/>
+    <w:lsdException w:name="Outline List 1" w:semiHidden="1" w:unhideWhenUsed="1"/>
+    <w:lsdException w:name="Outline List 2" w:semiHidden="1" w:unhideWhenUsed="1"/>
+    <w:lsdException w:name="Outline List 3" w:semiHidden="1" w:unhideWhenUsed="1"/>
+    <w:lsdException w:name="Table Simple 1" w:semiHidden="1" w:unhideWhenUsed="1"/>
+    <w:lsdException w:name="Table Simple 2" w:semiHidden="1" w:unhideWhenUsed="1"/>
+    <w:lsdException w:name="Table Simple 3" w:semiHidden="1" w:unhideWhenUsed="1"/>
+    <w:lsdException w:name="Table Classic 1" w:semiHidden="1" w:unhideWhenUsed="1"/>
+    <w:lsdException w:name="Table Classic 2" w:semiHidden="1" w:unhideWhenUsed="1"/>
+    <w:lsdException w:name="Table Classic 3" w:semiHidden="1" w:unhideWhenUsed="1"/>
+    <w:lsdException w:name="Table Classic 4" w:semiHidden="1" w:unhideWhenUsed="1"/>
+    <w:lsdException w:name="Table Colorful 1" w:semiHidden="1" w:unhideWhenUsed="1"/>
+    <w:lsdException w:name="Table Colorful 2" w:semiHidden="1" w:unhideWhenUsed="1"/>
+    <w:lsdException w:name="Table Colorful 3" w:semiHidden="1" w:unhideWhenUsed="1"/>
+    <w:lsdException w:name="Table Columns 1" w:semiHidden="1" w:unhideWhenUsed="1"/>
+    <w:lsdException w:name="Table Columns 2" w:semiHidden="1" w:unhideWhenUsed="1"/>
+    <w:lsdException w:name="Table Columns 3" w:semiHidden="1" w:unhideWhenUsed="1"/>
+    <w:lsdException w:name="Table Columns 4" w:semiHidden="1" w:unhideWhenUsed="1"/>
+    <w:lsdException w:name="Table Columns 5" w:semiHidden="1" w:unhideWhenUsed="1"/>
+    <w:lsdException w:name="Table Grid 1" w:semiHidden="1" w:unhideWhenUsed="1"/>
+    <w:lsdException w:name="Table Grid 2" w:semiHidden="1" w:unhideWhenUsed="1"/>
+    <w:lsdException w:name="Table Grid 3" w:semiHidden="1" w:unhideWhenUsed="1"/>
+    <w:lsdException w:name="Table Grid 4" w:semiHidden="1" w:unhideWhenUsed="1"/>
+    <w:lsdException w:name="Table Grid 5" w:semiHidden="1" w:unhideWhenUsed="1"/>
+    <w:lsdException w:name="Table Grid 6" w:semiHidden="1" w:unhideWhenUsed="1"/>
+    <w:lsdException w:name="Table Grid 7" w:semiHidden="1" w:unhideWhenUsed="1"/>
+    <w:lsdException w:name="Table Grid 8" w:semiHidden="1" w:unhideWhenUsed="1"/>
+    <w:lsdException w:name="Table List 1" w:semiHidden="1" w:unhideWhenUsed="1"/>
+    <w:lsdException w:name="Table List 2" w:semiHidden="1" w:unhideWhenUsed="1"/>
+    <w:lsdException w:name="Table List 3" w:semiHidden="1" w:unhideWhenUsed="1"/>
+    <w:lsdException w:name="Table List 4" w:semiHidden="1" w:unhideWhenUsed="1"/>
+    <w:lsdException w:name="Table List 5" w:semiHidden="1" w:unhideWhenUsed="1"/>
+    <w:lsdException w:name="Table List 6" w:semiHidden="1" w:unhideWhenUsed="1"/>
+    <w:lsdException w:name="Table List 7" w:semiHidden="1" w:unhideWhenUsed="1"/>
+    <w:lsdException w:name="Table List 8" w:semiHidden="1" w:unhideWhenUsed="1"/>
+    <w:lsdException w:name="Table 3D effects 1" w:semiHidden="1" w:unhideWhenUsed="1"/>
+    <w:lsdException w:name="Table 3D effects 2" w:semiHidden="1" w:unhideWhenUsed="1"/>
+    <w:lsdException w:name="Table 3D effects 3" w:semiHidden="1" w:unhideWhenUsed="1"/>
+    <w:lsdException w:name="Table Contemporary" w:semiHidden="1" w:unhideWhenUsed="1"/>
+    <w:lsdException w:name="Table Elegant" w:semiHidden="1" w:unhideWhenUsed="1"/>
+    <w:lsdException w:name="Table Professional" w:semiHidden="1" w:unhideWhenUsed="1"/>
+    <w:lsdException w:name="Table Subtle 1" w:semiHidden="1" w:unhideWhenUsed="1"/>
+    <w:lsdException w:name="Table Subtle 2" w:semiHidden="1" w:unhideWhenUsed="1"/>
+    <w:lsdException w:name="Table Web 1" w:semiHidden="1" w:unhideWhenUsed="1"/>
+    <w:lsdException w:name="Table Web 2" w:semiHidden="1" w:unhideWhenUsed="1"/>
+    <w:lsdException w:name="Table Web 3" w:semiHidden="1" w:unhideWhenUsed="1"/>
+    <w:lsdException w:name="Balloon Text" w:semiHidden="1" w:unhideWhenUsed="1"/>
+    <w:lsdException w:name="Table Grid" w:uiPriority="39"/>
+    <w:lsdException w:name="Table Theme" w:semiHidden="1" w:unhideWhenUsed="1"/>
+    <w:lsdException w:name="Placeholder Text" w:semiHidden="1"/>
+    <w:lsdException w:name="No Spacing" w:uiPriority="1" w:qFormat="1"/>
+    <w:lsdException w:name="Light Shading" w:uiPriority="60"/>
+    <w:lsdException w:name="Light List" w:uiPriority="61"/>
+    <w:lsdException w:name="Light Grid" w:uiPriority="62"/>
+    <w:lsdException w:name="Medium Shading 1" w:uiPriority="63"/>
+    <w:lsdException w:name="Medium Shading 2" w:uiPriority="64"/>
+    <w:lsdException w:name="Medium List 1" w:uiPriority="65"/>
+    <w:lsdException w:name="Medium List 2" w:uiPriority="66"/>
+    <w:lsdException w:name="Medium Grid 1" w:uiPriority="67"/>
+    <w:lsdException w:name="Medium Grid 2" w:uiPriority="68"/>
+    <w:lsdException w:name="Medium Grid 3" w:uiPriority="69"/>
+    <w:lsdException w:name="Dark List" w:uiPriority="70"/>
+    <w:lsdException w:name="Colorful Shading" w:uiPriority="71"/>
+    <w:lsdException w:name="Colorful List" w:uiPriority="72"/>
+    <w:lsdException w:name="Colorful Grid" w:uiPriority="73"/>
+    <w:lsdException w:name="Light Shading Accent 1" w:uiPriority="60"/>
+    <w:lsdException w:name="Light List Accent 1" w:uiPriority="61"/>
+    <w:lsdException w:name="Light Grid Accent 1" w:uiPriority="62"/>
+    <w:lsdException w:name="Medium Shading 1 Accent 1" w:uiPriority="63"/>
+    <w:lsdException w:name="Medium Shading 2 Accent 1" w:uiPriority="64"/>
+    <w:lsdException w:name="Medium List 1 Accent 1" w:uiPriority="65"/>
+    <w:lsdException w:name="Revision" w:semiHidden="1"/>
+    <w:lsdException w:name="List Paragraph" w:uiPriority="34" w:qFormat="1"/>
+    <w:lsdException w:name="Quote" w:uiPriority="29" w:qFormat="1"/>
+    <w:lsdException w:name="Intense Quote" w:uiPriority="30" w:qFormat="1"/>
+    <w:lsdException w:name="Medium List 2 Accent 1" w:uiPriority="66"/>
+    <w:lsdException w:name="Medium Grid 1 Accent 1" w:uiPriority="67"/>
+    <w:lsdException w:name="Medium Grid 2 Accent 1" w:uiPriority="68"/>
+    <w:lsdException w:name="Medium Grid 3 Accent 1" w:uiPriority="69"/>
+    <w:lsdException w:name="Dark List Accent 1" w:uiPriority="70"/>
+    <w:lsdException w:name="Colorful Shading Accent 1" w:uiPriority="71"/>
+    <w:lsdException w:name="Colorful List Accent 1" w:uiPriority="72"/>
+    <w:lsdException w:name="Colorful Grid Accent 1" w:uiPriority="73"/>
+    <w:lsdException w:name="Light Shading Accent 2" w:uiPriority="60"/>
+    <w:lsdException w:name="Light List Accent 2" w:uiPriority="61"/>
+    <w:lsdException w:name="Light Grid Accent 2" w:uiPriority="62"/>
+    <w:lsdException w:name="Medium Shading 1 Accent 2" w:uiPriority="63"/>
+    <w:lsdException w:name="Medium Shading 2 Accent 2" w:uiPriority="64"/>
+    <w:lsdException w:name="Medium List 1 Accent 2" w:uiPriority="65"/>
+    <w:lsdException w:name="Medium List 2 Accent 2" w:uiPriority="66"/>
+    <w:lsdException w:name="Medium Grid 1 Accent 2" w:uiPriority="67"/>
+    <w:lsdException w:name="Medium Grid 2 Accent 2" w:uiPriority="68"/>
+    <w:lsdException w:name="Medium Grid 3 Accent 2" w:uiPriority="69"/>
+    <w:lsdException w:name="Dark List Accent 2" w:uiPriority="70"/>
+    <w:lsdException w:name="Colorful Shading Accent 2" w:uiPriority="71"/>
+    <w:lsdException w:name="Colorful List Accent 2" w:uiPriority="72"/>
+    <w:lsdException w:name="Colorful Grid Accent 2" w:uiPriority="73"/>
+    <w:lsdException w:name="Light Shading Accent 3" w:uiPriority="60"/>
+    <w:lsdException w:name="Light List Accent 3" w:uiPriority="61"/>
+    <w:lsdException w:name="Light Grid Accent 3" w:uiPriority="62"/>
+    <w:lsdException w:name="Medium Shading 1 Accent 3" w:uiPriority="63"/>
+    <w:lsdException w:name="Medium Shading 2 Accent 3" w:uiPriority="64"/>
+    <w:lsdException w:name="Medium List 1 Accent 3" w:uiPriority="65"/>
+    <w:lsdException w:name="Medium List 2 Accent 3" w:uiPriority="66"/>
+    <w:lsdException w:name="Medium Grid 1 Accent 3" w:uiPriority="67"/>
+    <w:lsdException w:name="Medium Grid 2 Accent 3" w:uiPriority="68"/>
+    <w:lsdException w:name="Medium Grid 3 Accent 3" w:uiPriority="69"/>
+    <w:lsdException w:name="Dark List Accent 3" w:uiPriority="70"/>
+    <w:lsdException w:name="Colorful Shading Accent 3" w:uiPriority="71"/>
+    <w:lsdException w:name="Colorful List Accent 3" w:uiPriority="72"/>
+    <w:lsdException w:name="Colorful Grid Accent 3" w:uiPriority="73"/>
+    <w:lsdException w:name="Light Shading Accent 4" w:uiPriority="60"/>
+    <w:lsdException w:name="Light List Accent 4" w:uiPriority="61"/>
+    <w:lsdException w:name="Light Grid Accent 4" w:uiPriority="62"/>
+    <w:lsdException w:name="Medium Shading 1 Accent 4" w:uiPriority="63"/>
+    <w:lsdException w:name="Medium Shading 2 Accent 4" w:uiPriority="64"/>
+    <w:lsdException w:name="Medium List 1 Accent 4" w:uiPriority="65"/>
+    <w:lsdException w:name="Medium List 2 Accent 4" w:uiPriority="66"/>
+    <w:lsdException w:name="Medium Grid 1 Accent 4" w:uiPriority="67"/>
+    <w:lsdException w:name="Medium Grid 2 Accent 4" w:uiPriority="68"/>
+    <w:lsdException w:name="Medium Grid 3 Accent 4" w:uiPriority="69"/>
+    <w:lsdException w:name="Dark List Accent 4" w:uiPriority="70"/>
+    <w:lsdException w:name="Colorful Shading Accent 4" w:uiPriority="71"/>
+    <w:lsdException w:name="Colorful List Accent 4" w:uiPriority="72"/>
+    <w:lsdException w:name="Colorful Grid Accent 4" w:uiPriority="73"/>
+    <w:lsdException w:name="Light Shading Accent 5" w:uiPriority="60"/>
+    <w:lsdException w:name="Light List Accent 5" w:uiPriority="61"/>
+    <w:lsdException w:name="Light Grid Accent 5" w:uiPriority="62"/>
+    <w:lsdException w:name="Medium Shading 1 Accent 5" w:uiPriority="63"/>
+    <w:lsdException w:name="Medium Shading 2 Accent 5" w:uiPriority="64"/>
+    <w:lsdException w:name="Medium List 1 Accent 5" w:uiPriority="65"/>
+    <w:lsdException w:name="Medium List 2 Accent 5" w:uiPriority="66"/>
+    <w:lsdException w:name="Medium Grid 1 Accent 5" w:uiPriority="67"/>
+    <w:lsdException w:name="Medium Grid 2 Accent 5" w:uiPriority="68"/>
+    <w:lsdException w:name="Medium Grid 3 Accent 5" w:uiPriority="69"/>
+    <w:lsdException w:name="Dark List Accent 5" w:uiPriority="70"/>
+    <w:lsdException w:name="Colorful Shading Accent 5" w:uiPriority="71"/>
+    <w:lsdException w:name="Colorful List Accent 5" w:uiPriority="72"/>
+    <w:lsdException w:name="Colorful Grid Accent 5" w:uiPriority="73"/>
+    <w:lsdException w:name="Light Shading Accent 6" w:uiPriority="60"/>
+    <w:lsdException w:name="Light List Accent 6" w:uiPriority="61"/>
+    <w:lsdException w:name="Light Grid Accent 6" w:uiPriority="62"/>
+    <w:lsdException w:name="Medium Shading 1 Accent 6" w:uiPriority="63"/>
+    <w:lsdException w:name="Medium Shading 2 Accent 6" w:uiPriority="64"/>
+    <w:lsdException w:name="Medium List 1 Accent 6" w:uiPriority="65"/>
+    <w:lsdException w:name="Medium List 2 Accent 6" w:uiPriority="66"/>
+    <w:lsdException w:name="Medium Grid 1 Accent 6" w:uiPriority="67"/>
+    <w:lsdException w:name="Medium Grid 2 Accent 6" w:uiPriority="68"/>
+    <w:lsdException w:name="Medium Grid 3 Accent 6" w:uiPriority="69"/>
+    <w:lsdException w:name="Dark List Accent 6" w:uiPriority="70"/>
+    <w:lsdException w:name="Colorful Shading Accent 6" w:uiPriority="71"/>
+    <w:lsdException w:name="Colorful List Accent 6" w:uiPriority="72"/>
+    <w:lsdException w:name="Colorful Grid Accent 6" w:uiPriority="73"/>
+    <w:lsdException w:name="Subtle Emphasis" w:uiPriority="19" w:qFormat="1"/>
+    <w:lsdException w:name="Intense Emphasis" w:uiPriority="21" w:qFormat="1"/>
+    <w:lsdException w:name="Subtle Reference" w:uiPriority="31" w:qFormat="1"/>
+    <w:lsdException w:name="Intense Reference" w:uiPriority="32" w:qFormat="1"/>
+    <w:lsdException w:name="Book Title" w:uiPriority="33" w:qFormat="1"/>
+    <w:lsdException w:name="Bibliography" w:semiHidden="1" w:uiPriority="37" w:unhideWhenUsed="1"/>
+    <w:lsdException w:name="TOC Heading" w:semiHidden="1" w:uiPriority="39" w:unhideWhenUsed="1" w:qFormat="1"/>
+    <w:lsdException w:name="Plain Table 1" w:uiPriority="41"/>
+    <w:lsdException w:name="Plain Table 2" w:uiPriority="42"/>
+    <w:lsdException w:name="Plain Table 3" w:uiPriority="43"/>
+    <w:lsdException w:name="Plain Table 4" w:uiPriority="44"/>
+    <w:lsdException w:name="Plain Table 5" w:uiPriority="45"/>
+    <w:lsdException w:name="Grid Table Light" w:uiPriority="40"/>
+    <w:lsdException w:name="Grid Table 1 Light" w:uiPriority="46"/>
+    <w:lsdException w:name="Grid Table 2" w:uiPriority="47"/>
+    <w:lsdException w:name="Grid Table 3" w:uiPriority="48"/>
+    <w:lsdException w:name="Grid Table 4" w:uiPriority="49"/>
+    <w:lsdException w:name="Grid Table 5 Dark" w:uiPriority="50"/>
+    <w:lsdException w:name="Grid Table 6 Colorful" w:uiPriority="51"/>
+    <w:lsdException w:name="Grid Table 7 Colorful" w:uiPriority="52"/>
+    <w:lsdException w:name="Grid Table 1 Light Accent 1" w:uiPriority="46"/>
+    <w:lsdException w:name="Grid Table 2 Accent 1" w:uiPriority="47"/>
+    <w:lsdException w:name="Grid Table 3 Accent 1" w:uiPriority="48"/>
+    <w:lsdException w:name="Grid Table 4 Accent 1" w:uiPriority="49"/>
+    <w:lsdException w:name="Grid Table 5 Dark Accent 1" w:uiPriority="50"/>
+    <w:lsdException w:name="Grid Table 6 Colorful Accent 1" w:uiPriority="51"/>
+    <w:lsdException w:name="Grid Table 7 Colorful Accent 1" w:uiPriority="52"/>
+    <w:lsdException w:name="Grid Table 1 Light Accent 2" w:uiPriority="46"/>
+    <w:lsdException w:name="Grid Table 2 Accent 2" w:uiPriority="47"/>
+    <w:lsdException w:name="Grid Table 3 Accent 2" w:uiPriority="48"/>
+    <w:lsdException w:name="Grid Table 4 Accent 2" w:uiPriority="49"/>
+    <w:lsdException w:name="Grid Table 5 Dark Accent 2" w:uiPriority="50"/>
+    <w:lsdException w:name="Grid Table 6 Colorful Accent 2" w:uiPriority="51"/>
+    <w:lsdException w:name="Grid Table 7 Colorful Accent 2" w:uiPriority="52"/>
+    <w:lsdException w:name="Grid Table 1 Light Accent 3" w:uiPriority="46"/>
+    <w:lsdException w:name="Grid Table 2 Accent 3" w:uiPriority="47"/>
+    <w:lsdException w:name="Grid Table 3 Accent 3" w:uiPriority="48"/>
+    <w:lsdException w:name="Grid Table 4 Accent 3" w:uiPriority="49"/>
+    <w:lsdException w:name="Grid Table 5 Dark Accent 3" w:uiPriority="50"/>
+    <w:lsdException w:name="Grid Table 6 Colorful Accent 3" w:uiPriority="51"/>
+    <w:lsdException w:name="Grid Table 7 Colorful Accent 3" w:uiPriority="52"/>
+    <w:lsdException w:name="Grid Table 1 Light Accent 4" w:uiPriority="46"/>
+    <w:lsdException w:name="Grid Table 2 Accent 4" w:uiPriority="47"/>
+    <w:lsdException w:name="Grid Table 3 Accent 4" w:uiPriority="48"/>
+    <w:lsdException w:name="Grid Table 4 Accent 4" w:uiPriority="49"/>
+    <w:lsdException w:name="Grid Table 5 Dark Accent 4" w:uiPriority="50"/>
+    <w:lsdException w:name="Grid Table 6 Colorful Accent 4" w:uiPriority="51"/>
+    <w:lsdException w:name="Grid Table 7 Colorful Accent 4" w:uiPriority="52"/>
+    <w:lsdException w:name="Grid Table 1 Light Accent 5" w:uiPriority="46"/>
+    <w:lsdException w:name="Grid Table 2 Accent 5" w:uiPriority="47"/>
+    <w:lsdException w:name="Grid Table 3 Accent 5" w:uiPriority="48"/>
+    <w:lsdException w:name="Grid Table 4 Accent 5" w:uiPriority="49"/>
+    <w:lsdException w:name="Grid Table 5 Dark Accent 5" w:uiPriority="50"/>
+    <w:lsdException w:name="Grid Table 6 Colorful Accent 5" w:uiPriority="51"/>
+    <w:lsdException w:name="Grid Table 7 Colorful Accent 5" w:uiPriority="52"/>
+    <w:lsdException w:name="Grid Table 1 Light Accent 6" w:uiPriority="46"/>
+    <w:lsdException w:name="Grid Table 2 Accent 6" w:uiPriority="47"/>
+    <w:lsdException w:name="Grid Table 3 Accent 6" w:uiPriority="48"/>
+    <w:lsdException w:name="Grid Table 4 Accent 6" w:uiPriority="49"/>
+    <w:lsdException w:name="Grid Table 5 Dark Accent 6" w:uiPriority="50"/>
+    <w:lsdException w:name="Grid Table 6 Colorful Accent 6" w:uiPriority="51"/>
+    <w:lsdException w:name="Grid Table 7 Colorful Accent 6" w:uiPriority="52"/>
+    <w:lsdException w:name="List Table 1 Light" w:uiPriority="46"/>
+    <w:lsdException w:name="List Table 2" w:uiPriority="47"/>
+    <w:lsdException w:name="List Table 3" w:uiPriority="48"/>
+    <w:lsdException w:name="List Table 4" w:uiPriority="49"/>
+    <w:lsdException w:name="List Table 5 Dark" w:uiPriority="50"/>
+    <w:lsdException w:name="List Table 6 Colorful" w:uiPriority="51"/>
+    <w:lsdException w:name="List Table 7 Colorful" w:uiPriority="52"/>
+    <w:lsdException w:name="List Table 1 Light Accent 1" w:uiPriority="46"/>
+    <w:lsdException w:name="List Table 2 Accent 1" w:uiPriority="47"/>
+    <w:lsdException w:name="List Table 3 Accent 1" w:uiPriority="48"/>
+    <w:lsdException w:name="List Table 4 Accent 1" w:uiPriority="49"/>
+    <w:lsdException w:name="List Table 5 Dark Accent 1" w:uiPriority="50"/>
+    <w:lsdException w:name="List Table 6 Colorful Accent 1" w:uiPriority="51"/>
+    <w:lsdException w:name="List Table 7 Colorful Accent 1" w:uiPriority="52"/>
+    <w:lsdException w:name="List Table 1 Light Accent 2" w:uiPriority="46"/>
+    <w:lsdException w:name="List Table 2 Accent 2" w:uiPriority="47"/>
+    <w:lsdException w:name="List Table 3 Accent 2" w:uiPriority="48"/>
+    <w:lsdException w:name="List Table 4 Accent 2" w:uiPriority="49"/>
+    <w:lsdException w:name="List Table 5 Dark Accent 2" w:uiPriority="50"/>
+    <w:lsdException w:name="List Table 6 Colorful Accent 2" w:uiPriority="51"/>
+    <w:lsdException w:name="List Table 7 Colorful Accent 2" w:uiPriority="52"/>
+    <w:lsdException w:name="List Table 1 Light Accent 3" w:uiPriority="46"/>
+    <w:lsdException w:name="List Table 2 Accent 3" w:uiPriority="47"/>
+    <w:lsdException w:name="List Table 3 Accent 3" w:uiPriority="48"/>
+    <w:lsdException w:name="List Table 4 Accent 3" w:uiPriority="49"/>
+    <w:lsdException w:name="List Table 5 Dark Accent 3" w:uiPriority="50"/>
+    <w:lsdException w:name="List Table 6 Colorful Accent 3" w:uiPriority="51"/>
+    <w:lsdException w:name="List Table 7 Colorful Accent 3" w:uiPriority="52"/>
+    <w:lsdException w:name="List Table 1 Light Accent 4" w:uiPriority="46"/>
+    <w:lsdException w:name="List Table 2 Accent 4" w:uiPriority="47"/>
+    <w:lsdException w:name="List Table 3 Accent 4" w:uiPriority="48"/>
+    <w:lsdException w:name="List Table 4 Accent 4" w:uiPriority="49"/>
+    <w:lsdException w:name="List Table 5 Dark Accent 4" w:uiPriority="50"/>
+    <w:lsdException w:name="List Table 6 Colorful Accent 4" w:uiPriority="51"/>
+    <w:lsdException w:name="List Table 7 Colorful Accent 4" w:uiPriority="52"/>
+    <w:lsdException w:name="List Table 1 Light Accent 5" w:uiPriority="46"/>
+    <w:lsdException w:name="List Table 2 Accent 5" w:uiPriority="47"/>
+    <w:lsdException w:name="List Table 3 Accent 5" w:uiPriority="48"/>
+    <w:lsdException w:name="List Table 4 Accent 5" w:uiPriority="49"/>
+    <w:lsdException w:name="List Table 5 Dark Accent 5" w:uiPriority="50"/>
+    <w:lsdException w:name="List Table 6 Colorful Accent 5" w:uiPriority="51"/>
+    <w:lsdException w:name="List Table 7 Colorful Accent 5" w:uiPriority="52"/>
+    <w:lsdException w:name="List Table 1 Light Accent 6" w:uiPriority="46"/>
+    <w:lsdException w:name="List Table 2 Accent 6" w:uiPriority="47"/>
+    <w:lsdException w:name="List Table 3 Accent 6" w:uiPriority="48"/>
+    <w:lsdException w:name="List Table 4 Accent 6" w:uiPriority="49"/>
+    <w:lsdException w:name="List Table 5 Dark Accent 6" w:uiPriority="50"/>
+    <w:lsdException w:name="List Table 6 Colorful Accent 6" w:uiPriority="51"/>
+    <w:lsdException w:name="List Table 7 Colorful Accent 6" w:uiPriority="52"/>
+  </w:latentStyles>
+  <w:style w:type="paragraph" w:default="1" w:styleId="Normal">
+    <w:name w:val="Normal"/>
+    <w:qFormat/>
+  </w:style>
+  <w:style w:type="character" w:default="1" w:styleId="DefaultParagraphFont">
+    <w:name w:val="Default Paragraph Font"/>
+    <w:uiPriority w:val="1"/>
+    <w:semiHidden/>
+    <w:unhideWhenUsed/>
+  </w:style>
+  <w:style w:type="table" w:default="1" w:styleId="TableNormal">
+    <w:name w:val="Normal Table"/>
+    <w:uiPriority w:val="99"/>
+    <w:semiHidden/>
+    <w:unhideWhenUsed/>
+    <w:tblPr>
+      <w:tblInd w:w="0" w:type="dxa"/>
+      <w:tblCellMar>
+        <w:top w:w="0" w:type="dxa"/>
+        <w:left w:w="108" w:type="dxa"/>
+        <w:bottom w:w="0" w:type="dxa"/>
+        <w:right w:w="108" w:type="dxa"/>
+      </w:tblCellMar>
+    </w:tblPr>
+  </w:style>
+  <w:style w:type="numbering" w:default="1" w:styleId="NoList">
+    <w:name w:val="No List"/>
+    <w:uiPriority w:val="99"/>
+    <w:semiHidden/>
+    <w:unhideWhenUsed/>
+  </w:style>
+  <w:style w:type="character" w:styleId="PlaceholderText">
+    <w:name w:val="Placeholder Text"/>
+    <w:basedOn w:val="DefaultParagraphFont"/>
+    <w:uiPriority w:val="99"/>
+    <w:semiHidden/>
+    <w:rsid w:val="00373AD2"/>
+    <w:rPr>
+      <w:color w:val="808080"/>
+    </w:rPr>
+  </w:style>
+</w:styles>
+</file>
+
+<file path=word/glossary/webSettings.xml><?xml version="1.0" encoding="utf-8"?>
+<w:webSettings xmlns:mc="http://schemas.openxmlformats.org/markup-compatibility/2006" xmlns:r="http://schemas.openxmlformats.org/officeDocument/2006/relationships" xmlns:w="http://schemas.openxmlformats.org/wordprocessingml/2006/main" xmlns:w14="http://schemas.microsoft.com/office/word/2010/wordml" xmlns:w15="http://schemas.microsoft.com/office/word/2012/wordml" mc:Ignorable="w14 w15">
+  <w:optimizeForBrowser/>
+  <w:allowPNG/>
+</w:webSettings>
+</file>
+
 <file path=word/theme/theme1.xml><?xml version="1.0" encoding="utf-8"?>
 <a:theme xmlns:a="http://schemas.openxmlformats.org/drawingml/2006/main" name="Tema do Office">
   <a:themeElements>
@@ -16163,7 +17787,7 @@
 </file>
 
 <file path=customXml/itemProps1.xml><?xml version="1.0" encoding="utf-8"?>
-<ds:datastoreItem xmlns:ds="http://schemas.openxmlformats.org/officeDocument/2006/customXml" ds:itemID="{FD82A78F-A299-4F3F-B32A-972FCD5F8DA8}">
+<ds:datastoreItem xmlns:ds="http://schemas.openxmlformats.org/officeDocument/2006/customXml" ds:itemID="{BDF88B28-A2F2-434F-9545-BE84491CA598}">
   <ds:schemaRefs>
     <ds:schemaRef ds:uri="http://schemas.openxmlformats.org/officeDocument/2006/bibliography"/>
   </ds:schemaRefs>

</xml_diff>

<commit_message>
Iniciado capitulo 4 - Métodos de Busca.
</commit_message>
<xml_diff>
--- a/release/TCC - Danilo de Lucas.docx
+++ b/release/TCC - Danilo de Lucas.docx
@@ -1,6 +1,6 @@
 
 <file path=word/document.xml><?xml version="1.0" encoding="utf-8"?>
-<w:document xmlns:wpc="http://schemas.microsoft.com/office/word/2010/wordprocessingCanvas" xmlns:mc="http://schemas.openxmlformats.org/markup-compatibility/2006" xmlns:o="urn:schemas-microsoft-com:office:office" xmlns:r="http://schemas.openxmlformats.org/officeDocument/2006/relationships" xmlns:m="http://schemas.openxmlformats.org/officeDocument/2006/math" xmlns:v="urn:schemas-microsoft-com:vml" xmlns:wp14="http://schemas.microsoft.com/office/word/2010/wordprocessingDrawing" xmlns:wp="http://schemas.openxmlformats.org/drawingml/2006/wordprocessingDrawing" xmlns:w10="urn:schemas-microsoft-com:office:word" xmlns:w="http://schemas.openxmlformats.org/wordprocessingml/2006/main" xmlns:w14="http://schemas.microsoft.com/office/word/2010/wordml" xmlns:w15="http://schemas.microsoft.com/office/word/2012/wordml" xmlns:wpg="http://schemas.microsoft.com/office/word/2010/wordprocessingGroup" xmlns:wpi="http://schemas.microsoft.com/office/word/2010/wordprocessingInk" xmlns:wne="http://schemas.microsoft.com/office/word/2006/wordml" xmlns:wps="http://schemas.microsoft.com/office/word/2010/wordprocessingShape" mc:Ignorable="w14 w15 wp14">
+<w:document xmlns:wpc="http://schemas.microsoft.com/office/word/2010/wordprocessingCanvas" xmlns:cx="http://schemas.microsoft.com/office/drawing/2014/chartex" xmlns:cx1="http://schemas.microsoft.com/office/drawing/2015/9/8/chartex" xmlns:cx2="http://schemas.microsoft.com/office/drawing/2015/10/21/chartex" xmlns:cx3="http://schemas.microsoft.com/office/drawing/2016/5/9/chartex" xmlns:cx4="http://schemas.microsoft.com/office/drawing/2016/5/10/chartex" xmlns:cx5="http://schemas.microsoft.com/office/drawing/2016/5/11/chartex" xmlns:mc="http://schemas.openxmlformats.org/markup-compatibility/2006" xmlns:o="urn:schemas-microsoft-com:office:office" xmlns:r="http://schemas.openxmlformats.org/officeDocument/2006/relationships" xmlns:m="http://schemas.openxmlformats.org/officeDocument/2006/math" xmlns:v="urn:schemas-microsoft-com:vml" xmlns:wp14="http://schemas.microsoft.com/office/word/2010/wordprocessingDrawing" xmlns:wp="http://schemas.openxmlformats.org/drawingml/2006/wordprocessingDrawing" xmlns:w10="urn:schemas-microsoft-com:office:word" xmlns:w="http://schemas.openxmlformats.org/wordprocessingml/2006/main" xmlns:w14="http://schemas.microsoft.com/office/word/2010/wordml" xmlns:w15="http://schemas.microsoft.com/office/word/2012/wordml" xmlns:w16se="http://schemas.microsoft.com/office/word/2015/wordml/symex" xmlns:wpg="http://schemas.microsoft.com/office/word/2010/wordprocessingGroup" xmlns:wpi="http://schemas.microsoft.com/office/word/2010/wordprocessingInk" xmlns:wne="http://schemas.microsoft.com/office/word/2006/wordml" xmlns:wps="http://schemas.microsoft.com/office/word/2010/wordprocessingShape" mc:Ignorable="w14 w15 w16se wp14">
   <w:body>
     <w:p>
       <w:pPr>
@@ -798,21 +798,7 @@
         <w:rPr>
           <w:color w:val="000000"/>
         </w:rPr>
-        <w:t xml:space="preserve">Os jogos eletrônicos sempre estiveram evoluindo no quesito gráfico, apresentando cada vez mais detalhes em texturas, luzes e sombras mais realistas, além de objetos com detalhes geométricos </w:t>
-      </w:r>
-      <w:proofErr w:type="spellStart"/>
-      <w:r>
-        <w:rPr>
-          <w:color w:val="000000"/>
-        </w:rPr>
-        <w:t>fotorrealistas</w:t>
-      </w:r>
-      <w:proofErr w:type="spellEnd"/>
-      <w:r>
-        <w:rPr>
-          <w:color w:val="000000"/>
-        </w:rPr>
-        <w:t xml:space="preserve">. Esta evolução também se estendeu à complexidade dos sistemas que compõem um jogo, trazendo experiências mais imersivas aos jogadores como, por exemplo, inimigos que aprendem o padrão do jogador e se tornam mais difíceis de serem derrotados. Por conta disso, a evolução nos jogos propiciou que fossem desenvolvidas técnicas para aperfeiçoar a implementação de algoritmos inteligentes neste contexto. Trabalhos na literatura demonstraram avanço no desenvolvimento de algoritmos capazes de adaptar suas ações através da utilização de métodos como programação genética e redes neurais, os quais demandam uma quantidade significativa de tempo para serem processados e efetivamente gerar uma resposta em tempo hábil ao sistema. Para contornar essa dificuldade, este trabalho adota a estratégia de combinar métodos de busca e classificação através de algoritmos capazes de desenvolver conhecimento a respeito do contexto de um problema e gerar soluções em tempo de execução. Os resultados apresentados foram validados estatisticamente e indicaram que </w:t>
+        <w:t xml:space="preserve">Os jogos eletrônicos sempre estiveram evoluindo no quesito gráfico, apresentando cada vez mais detalhes em texturas, luzes e sombras mais realistas, além de objetos com detalhes geométricos fotorrealistas. Esta evolução também se estendeu à complexidade dos sistemas que compõem um jogo, trazendo experiências mais imersivas aos jogadores como, por exemplo, inimigos que aprendem o padrão do jogador e se tornam mais difíceis de serem derrotados. Por conta disso, a evolução nos jogos propiciou que fossem desenvolvidas técnicas para aperfeiçoar a implementação de algoritmos inteligentes neste contexto. Trabalhos na literatura demonstraram avanço no desenvolvimento de algoritmos capazes de adaptar suas ações através da utilização de métodos como programação genética e redes neurais, os quais demandam uma quantidade significativa de tempo para serem processados e efetivamente gerar uma resposta em tempo hábil ao sistema. Para contornar essa dificuldade, este trabalho adota a estratégia de combinar métodos de busca e classificação através de algoritmos capazes de desenvolver conhecimento a respeito do contexto de um problema e gerar soluções em tempo de execução. Os resultados apresentados foram validados estatisticamente e indicaram que </w:t>
       </w:r>
       <w:r>
         <w:rPr>
@@ -942,7 +928,6 @@
           <w:lang w:val="en-US"/>
         </w:rPr>
       </w:pPr>
-      <w:proofErr w:type="gramStart"/>
       <w:r>
         <w:rPr>
           <w:rFonts w:ascii="Times New Roman" w:hAnsi="Times New Roman"/>
@@ -951,18 +936,7 @@
           <w:szCs w:val="24"/>
           <w:lang w:val="en-US"/>
         </w:rPr>
-        <w:t>Key-words</w:t>
-      </w:r>
-      <w:proofErr w:type="gramEnd"/>
-      <w:r>
-        <w:rPr>
-          <w:rFonts w:ascii="Times New Roman" w:hAnsi="Times New Roman"/>
-          <w:b/>
-          <w:sz w:val="24"/>
-          <w:szCs w:val="24"/>
-          <w:lang w:val="en-US"/>
-        </w:rPr>
-        <w:t>:</w:t>
+        <w:t>Key-words:</w:t>
       </w:r>
       <w:r>
         <w:rPr>
@@ -1485,18 +1459,8 @@
           <w:szCs w:val="24"/>
         </w:rPr>
         <w:tab/>
-        <w:t xml:space="preserve">Non-player </w:t>
-      </w:r>
-      <w:proofErr w:type="spellStart"/>
-      <w:r>
-        <w:rPr>
-          <w:rFonts w:ascii="Times New Roman" w:hAnsi="Times New Roman"/>
-          <w:sz w:val="24"/>
-          <w:szCs w:val="24"/>
-        </w:rPr>
-        <w:t>Character</w:t>
-      </w:r>
-      <w:proofErr w:type="spellEnd"/>
+        <w:t>Non-player Character</w:t>
+      </w:r>
     </w:p>
     <w:p>
       <w:pPr>
@@ -1567,24 +1531,7 @@
           <w:szCs w:val="24"/>
         </w:rPr>
         <w:tab/>
-      </w:r>
-      <w:proofErr w:type="spellStart"/>
-      <w:r>
-        <w:rPr>
-          <w:rFonts w:ascii="Times New Roman" w:hAnsi="Times New Roman"/>
-          <w:sz w:val="24"/>
-          <w:szCs w:val="24"/>
-        </w:rPr>
-        <w:t>Super</w:t>
-      </w:r>
-      <w:proofErr w:type="spellEnd"/>
-      <w:r>
-        <w:rPr>
-          <w:rFonts w:ascii="Times New Roman" w:hAnsi="Times New Roman"/>
-          <w:sz w:val="24"/>
-          <w:szCs w:val="24"/>
-        </w:rPr>
-        <w:t xml:space="preserve"> Mario World</w:t>
+        <w:t>Super Mario World</w:t>
       </w:r>
     </w:p>
     <w:p>
@@ -1731,22 +1678,8 @@
           <w:lang w:val="en-US"/>
         </w:rPr>
         <w:tab/>
-        <w:t xml:space="preserve">Tool Assisted </w:t>
-      </w:r>
-      <w:proofErr w:type="spellStart"/>
-      <w:r>
-        <w:rPr>
-          <w:rStyle w:val="normaltextrun"/>
-          <w:rFonts w:ascii="Times New Roman" w:hAnsi="Times New Roman"/>
-          <w:color w:val="000000"/>
-          <w:sz w:val="24"/>
-          <w:szCs w:val="24"/>
-          <w:shd w:val="clear" w:color="auto" w:fill="FFFFFF"/>
-          <w:lang w:val="en-US"/>
-        </w:rPr>
-        <w:t>Speedrun</w:t>
-      </w:r>
-      <w:proofErr w:type="spellEnd"/>
+        <w:t>Tool Assisted Speedrun</w:t>
+      </w:r>
     </w:p>
     <w:p>
       <w:pPr>
@@ -3354,19 +3287,11 @@
         </w:rPr>
         <w:t xml:space="preserve">obstáculos e </w:t>
       </w:r>
-      <w:proofErr w:type="spellStart"/>
-      <w:r>
-        <w:rPr>
-          <w:rFonts w:ascii="Times New Roman" w:hAnsi="Times New Roman" w:cs="Times New Roman"/>
-        </w:rPr>
-        <w:t>NPC’s</w:t>
-      </w:r>
-      <w:proofErr w:type="spellEnd"/>
-      <w:r>
-        <w:rPr>
-          <w:rFonts w:ascii="Times New Roman" w:hAnsi="Times New Roman" w:cs="Times New Roman"/>
-        </w:rPr>
-        <w:t xml:space="preserve"> (</w:t>
+      <w:r>
+        <w:rPr>
+          <w:rFonts w:ascii="Times New Roman" w:hAnsi="Times New Roman" w:cs="Times New Roman"/>
+        </w:rPr>
+        <w:t>NPC’s (</w:t>
       </w:r>
       <w:r>
         <w:rPr>
@@ -3387,17 +3312,8 @@
           <w:rFonts w:ascii="Times New Roman" w:hAnsi="Times New Roman" w:cs="Times New Roman"/>
           <w:i/>
         </w:rPr>
-        <w:t xml:space="preserve">player </w:t>
-      </w:r>
-      <w:proofErr w:type="spellStart"/>
-      <w:r>
-        <w:rPr>
-          <w:rFonts w:ascii="Times New Roman" w:hAnsi="Times New Roman" w:cs="Times New Roman"/>
-          <w:i/>
-        </w:rPr>
-        <w:t>characters</w:t>
-      </w:r>
-      <w:proofErr w:type="spellEnd"/>
+        <w:t>player characters</w:t>
+      </w:r>
       <w:r>
         <w:rPr>
           <w:rFonts w:ascii="Times New Roman" w:hAnsi="Times New Roman" w:cs="Times New Roman"/>
@@ -4143,7 +4059,6 @@
         </w:rPr>
         <w:t xml:space="preserve"> de acordo com </w:t>
       </w:r>
-      <w:proofErr w:type="spellStart"/>
       <w:r>
         <w:rPr>
           <w:rFonts w:ascii="Times New Roman" w:hAnsi="Times New Roman" w:cs="Times New Roman"/>
@@ -4154,14 +4069,7 @@
         <w:rPr>
           <w:rFonts w:ascii="Times New Roman" w:hAnsi="Times New Roman" w:cs="Times New Roman"/>
         </w:rPr>
-        <w:t>animoto</w:t>
-      </w:r>
-      <w:proofErr w:type="spellEnd"/>
-      <w:r>
-        <w:rPr>
-          <w:rFonts w:ascii="Times New Roman" w:hAnsi="Times New Roman" w:cs="Times New Roman"/>
-        </w:rPr>
-        <w:t xml:space="preserve"> (</w:t>
+        <w:t>animoto (</w:t>
       </w:r>
       <w:r>
         <w:rPr>
@@ -4981,27 +4889,7 @@
           <w:szCs w:val="24"/>
           <w:lang w:eastAsia="pt-BR"/>
         </w:rPr>
-        <w:t xml:space="preserve">Demonstração da utilização de uma base de dados gerada pelo método de </w:t>
-      </w:r>
-      <w:proofErr w:type="spellStart"/>
-      <w:r>
-        <w:rPr>
-          <w:rFonts w:ascii="Times New Roman" w:eastAsia="Times New Roman" w:hAnsi="Times New Roman"/>
-          <w:sz w:val="24"/>
-          <w:szCs w:val="24"/>
-          <w:lang w:eastAsia="pt-BR"/>
-        </w:rPr>
-        <w:t>backtracking</w:t>
-      </w:r>
-      <w:proofErr w:type="spellEnd"/>
-      <w:r>
-        <w:rPr>
-          <w:rFonts w:ascii="Times New Roman" w:eastAsia="Times New Roman" w:hAnsi="Times New Roman"/>
-          <w:sz w:val="24"/>
-          <w:szCs w:val="24"/>
-          <w:lang w:eastAsia="pt-BR"/>
-        </w:rPr>
-        <w:t xml:space="preserve"> para o treinamento de árvores de decisão;</w:t>
+        <w:t>Demonstração da utilização de uma base de dados gerada pelo método de backtracking para o treinamento de árvores de decisão;</w:t>
       </w:r>
     </w:p>
     <w:p>
@@ -6896,67 +6784,7 @@
           <w:sz w:val="24"/>
           <w:szCs w:val="24"/>
         </w:rPr>
-        <w:t xml:space="preserve">Jornal </w:t>
-      </w:r>
-      <w:proofErr w:type="spellStart"/>
-      <w:r>
-        <w:rPr>
-          <w:rFonts w:ascii="Times New Roman" w:hAnsi="Times New Roman"/>
-          <w:i/>
-          <w:sz w:val="24"/>
-          <w:szCs w:val="24"/>
-        </w:rPr>
-        <w:t>of</w:t>
-      </w:r>
-      <w:proofErr w:type="spellEnd"/>
-      <w:r>
-        <w:rPr>
-          <w:rFonts w:ascii="Times New Roman" w:hAnsi="Times New Roman"/>
-          <w:i/>
-          <w:sz w:val="24"/>
-          <w:szCs w:val="24"/>
-        </w:rPr>
-        <w:t xml:space="preserve"> </w:t>
-      </w:r>
-      <w:proofErr w:type="spellStart"/>
-      <w:r>
-        <w:rPr>
-          <w:rFonts w:ascii="Times New Roman" w:hAnsi="Times New Roman"/>
-          <w:i/>
-          <w:sz w:val="24"/>
-          <w:szCs w:val="24"/>
-        </w:rPr>
-        <w:t>Convergence</w:t>
-      </w:r>
-      <w:proofErr w:type="spellEnd"/>
-      <w:r>
-        <w:rPr>
-          <w:rFonts w:ascii="Times New Roman" w:hAnsi="Times New Roman"/>
-          <w:i/>
-          <w:sz w:val="24"/>
-          <w:szCs w:val="24"/>
-        </w:rPr>
-        <w:t xml:space="preserve"> </w:t>
-      </w:r>
-      <w:proofErr w:type="spellStart"/>
-      <w:r>
-        <w:rPr>
-          <w:rFonts w:ascii="Times New Roman" w:hAnsi="Times New Roman"/>
-          <w:i/>
-          <w:sz w:val="24"/>
-          <w:szCs w:val="24"/>
-        </w:rPr>
-        <w:t>Information</w:t>
-      </w:r>
-      <w:proofErr w:type="spellEnd"/>
-      <w:r>
-        <w:rPr>
-          <w:rFonts w:ascii="Times New Roman" w:hAnsi="Times New Roman"/>
-          <w:i/>
-          <w:sz w:val="24"/>
-          <w:szCs w:val="24"/>
-        </w:rPr>
-        <w:t xml:space="preserve"> Technology</w:t>
+        <w:t>Jornal of Convergence Information Technology</w:t>
       </w:r>
       <w:r>
         <w:rPr>
@@ -8306,17 +8134,7 @@
           <w:szCs w:val="24"/>
           <w:lang w:eastAsia="pt-BR"/>
         </w:rPr>
-        <w:t xml:space="preserve"> à </w:t>
-      </w:r>
-      <w:proofErr w:type="gramStart"/>
-      <w:r>
-        <w:rPr>
-          <w:rFonts w:ascii="Times New Roman" w:eastAsia="Times New Roman" w:hAnsi="Times New Roman"/>
-          <w:sz w:val="24"/>
-          <w:szCs w:val="24"/>
-          <w:lang w:eastAsia="pt-BR"/>
-        </w:rPr>
-        <w:t xml:space="preserve">classe </w:t>
+        <w:t xml:space="preserve"> à classe </w:t>
       </w:r>
       <m:oMath>
         <m:sSub>
@@ -8371,7 +8189,6 @@
         </w:rPr>
         <w:t>,</w:t>
       </w:r>
-      <w:proofErr w:type="gramEnd"/>
       <w:r>
         <w:rPr>
           <w:rFonts w:ascii="Times New Roman" w:eastAsia="Times New Roman" w:hAnsi="Times New Roman"/>
@@ -8814,8 +8631,6 @@
         </w:rPr>
         <w:t>Onde:</w:t>
       </w:r>
-      <w:bookmarkStart w:id="6" w:name="_GoBack"/>
-      <w:bookmarkEnd w:id="6"/>
     </w:p>
     <w:p>
       <w:pPr>
@@ -8938,7 +8753,6 @@
         </w:rPr>
         <w:t xml:space="preserve"> </w:t>
       </w:r>
-      <w:proofErr w:type="gramStart"/>
       <w:r>
         <w:rPr>
           <w:rFonts w:ascii="Times New Roman" w:hAnsi="Times New Roman"/>
@@ -8946,17 +8760,7 @@
           <w:sz w:val="24"/>
           <w:szCs w:val="24"/>
         </w:rPr>
-        <w:t>é</w:t>
-      </w:r>
-      <w:proofErr w:type="gramEnd"/>
-      <w:r>
-        <w:rPr>
-          <w:rFonts w:ascii="Times New Roman" w:hAnsi="Times New Roman"/>
-          <w:color w:val="000000" w:themeColor="text1"/>
-          <w:sz w:val="24"/>
-          <w:szCs w:val="24"/>
-        </w:rPr>
-        <w:t xml:space="preserve"> o elemento que representa a iteração das classes contidas em</w:t>
+        <w:t>é o elemento que representa a iteração das classes contidas em</w:t>
       </w:r>
       <w:r>
         <w:rPr>
@@ -9040,7 +8844,6 @@
         </w:rPr>
         <w:t xml:space="preserve"> </w:t>
       </w:r>
-      <w:proofErr w:type="gramStart"/>
       <w:r>
         <w:rPr>
           <w:rFonts w:ascii="Times New Roman" w:hAnsi="Times New Roman"/>
@@ -9048,17 +8851,7 @@
           <w:sz w:val="24"/>
           <w:szCs w:val="24"/>
         </w:rPr>
-        <w:t>é</w:t>
-      </w:r>
-      <w:proofErr w:type="gramEnd"/>
-      <w:r>
-        <w:rPr>
-          <w:rFonts w:ascii="Times New Roman" w:hAnsi="Times New Roman"/>
-          <w:color w:val="000000" w:themeColor="text1"/>
-          <w:sz w:val="24"/>
-          <w:szCs w:val="24"/>
-        </w:rPr>
-        <w:t xml:space="preserve"> o logaritmo binário, utilizado para identificar se um valor inserido é uma potência de 2.</w:t>
+        <w:t>é o logaritmo binário, utilizado para identificar se um valor inserido é uma potência de 2.</w:t>
       </w:r>
     </w:p>
     <w:p>
@@ -9358,7 +9151,7 @@
           <w:lang w:eastAsia="pt-BR"/>
         </w:rPr>
       </w:pPr>
-      <w:bookmarkStart w:id="7" w:name="_Ref463213528"/>
+      <w:bookmarkStart w:id="6" w:name="_Ref463213528"/>
       <w:r>
         <w:rPr>
           <w:rFonts w:ascii="Times New Roman" w:hAnsi="Times New Roman" w:cs="Times New Roman"/>
@@ -9414,7 +9207,7 @@
         </w:rPr>
         <w:fldChar w:fldCharType="end"/>
       </w:r>
-      <w:bookmarkEnd w:id="7"/>
+      <w:bookmarkEnd w:id="6"/>
       <w:r>
         <w:rPr>
           <w:rFonts w:ascii="Times New Roman" w:hAnsi="Times New Roman" w:cs="Times New Roman"/>
@@ -10497,27 +10290,7 @@
           <w:sz w:val="24"/>
           <w:szCs w:val="24"/>
         </w:rPr>
-        <w:t xml:space="preserve"> </w:t>
-      </w:r>
-      <w:proofErr w:type="gramStart"/>
-      <w:r>
-        <w:rPr>
-          <w:rFonts w:ascii="Times New Roman" w:hAnsi="Times New Roman"/>
-          <w:color w:val="000000" w:themeColor="text1"/>
-          <w:sz w:val="24"/>
-          <w:szCs w:val="24"/>
-        </w:rPr>
-        <w:t>representa</w:t>
-      </w:r>
-      <w:proofErr w:type="gramEnd"/>
-      <w:r>
-        <w:rPr>
-          <w:rFonts w:ascii="Times New Roman" w:hAnsi="Times New Roman"/>
-          <w:color w:val="000000" w:themeColor="text1"/>
-          <w:sz w:val="24"/>
-          <w:szCs w:val="24"/>
-        </w:rPr>
-        <w:t xml:space="preserve"> a quantidade de elementos positivos</w:t>
+        <w:t xml:space="preserve"> representa a quantidade de elementos positivos</w:t>
       </w:r>
       <w:r>
         <w:rPr>
@@ -10598,27 +10371,7 @@
           <w:sz w:val="24"/>
           <w:szCs w:val="24"/>
         </w:rPr>
-        <w:t xml:space="preserve"> </w:t>
-      </w:r>
-      <w:proofErr w:type="gramStart"/>
-      <w:r>
-        <w:rPr>
-          <w:rFonts w:ascii="Times New Roman" w:hAnsi="Times New Roman"/>
-          <w:color w:val="000000" w:themeColor="text1"/>
-          <w:sz w:val="24"/>
-          <w:szCs w:val="24"/>
-        </w:rPr>
-        <w:t>representa</w:t>
-      </w:r>
-      <w:proofErr w:type="gramEnd"/>
-      <w:r>
-        <w:rPr>
-          <w:rFonts w:ascii="Times New Roman" w:hAnsi="Times New Roman"/>
-          <w:color w:val="000000" w:themeColor="text1"/>
-          <w:sz w:val="24"/>
-          <w:szCs w:val="24"/>
-        </w:rPr>
-        <w:t xml:space="preserve"> a quantidade de elementos negativos</w:t>
+        <w:t xml:space="preserve"> representa a quantidade de elementos negativos</w:t>
       </w:r>
       <w:r>
         <w:rPr>
@@ -10699,27 +10452,7 @@
           <w:sz w:val="24"/>
           <w:szCs w:val="24"/>
         </w:rPr>
-        <w:t xml:space="preserve"> </w:t>
-      </w:r>
-      <w:proofErr w:type="gramStart"/>
-      <w:r>
-        <w:rPr>
-          <w:rFonts w:ascii="Times New Roman" w:hAnsi="Times New Roman"/>
-          <w:color w:val="000000" w:themeColor="text1"/>
-          <w:sz w:val="24"/>
-          <w:szCs w:val="24"/>
-        </w:rPr>
-        <w:t>é</w:t>
-      </w:r>
-      <w:proofErr w:type="gramEnd"/>
-      <w:r>
-        <w:rPr>
-          <w:rFonts w:ascii="Times New Roman" w:hAnsi="Times New Roman"/>
-          <w:color w:val="000000" w:themeColor="text1"/>
-          <w:sz w:val="24"/>
-          <w:szCs w:val="24"/>
-        </w:rPr>
-        <w:t xml:space="preserve"> o logaritmo binário.</w:t>
+        <w:t xml:space="preserve"> é o logaritmo binário.</w:t>
       </w:r>
     </w:p>
     <w:p>
@@ -10909,7 +10642,7 @@
           <w:szCs w:val="24"/>
         </w:rPr>
       </w:pPr>
-      <w:bookmarkStart w:id="8" w:name="_Toc463249446"/>
+      <w:bookmarkStart w:id="7" w:name="_Toc463249446"/>
       <w:r>
         <w:rPr>
           <w:rFonts w:ascii="Times New Roman" w:hAnsi="Times New Roman"/>
@@ -10919,7 +10652,7 @@
         </w:rPr>
         <w:t>Ganho de Informação</w:t>
       </w:r>
-      <w:bookmarkEnd w:id="8"/>
+      <w:bookmarkEnd w:id="7"/>
     </w:p>
     <w:p>
       <w:pPr>
@@ -11656,7 +11389,7 @@
           <w:lang w:eastAsia="pt-BR"/>
         </w:rPr>
       </w:pPr>
-      <w:bookmarkStart w:id="9" w:name="_Toc463249447"/>
+      <w:bookmarkStart w:id="8" w:name="_Toc463249447"/>
       <w:r>
         <w:rPr>
           <w:rFonts w:ascii="Times New Roman" w:eastAsia="Times New Roman" w:hAnsi="Times New Roman"/>
@@ -11731,7 +11464,7 @@
         </w:rPr>
         <w:t>Métodos Baseados em Regra</w:t>
       </w:r>
-      <w:bookmarkEnd w:id="9"/>
+      <w:bookmarkEnd w:id="8"/>
     </w:p>
     <w:p>
       <w:pPr>
@@ -11750,7 +11483,7 @@
           <w:szCs w:val="24"/>
         </w:rPr>
       </w:pPr>
-      <w:bookmarkStart w:id="10" w:name="_Toc463249448"/>
+      <w:bookmarkStart w:id="9" w:name="_Toc463249448"/>
       <w:r>
         <w:rPr>
           <w:rFonts w:ascii="Times New Roman" w:hAnsi="Times New Roman"/>
@@ -11760,7 +11493,7 @@
         </w:rPr>
         <w:t>Métodos Probabilísticos</w:t>
       </w:r>
-      <w:bookmarkEnd w:id="10"/>
+      <w:bookmarkEnd w:id="9"/>
     </w:p>
     <w:p>
       <w:pPr>
@@ -11779,7 +11512,7 @@
           <w:szCs w:val="24"/>
         </w:rPr>
       </w:pPr>
-      <w:bookmarkStart w:id="11" w:name="_Toc463249449"/>
+      <w:bookmarkStart w:id="10" w:name="_Toc463249449"/>
       <w:r>
         <w:rPr>
           <w:rFonts w:ascii="Times New Roman" w:hAnsi="Times New Roman"/>
@@ -11789,7 +11522,7 @@
         </w:rPr>
         <w:t>Métodos SVM</w:t>
       </w:r>
-      <w:bookmarkEnd w:id="11"/>
+      <w:bookmarkEnd w:id="10"/>
     </w:p>
     <w:p>
       <w:pPr>
@@ -11808,7 +11541,7 @@
           <w:szCs w:val="24"/>
         </w:rPr>
       </w:pPr>
-      <w:bookmarkStart w:id="12" w:name="_Toc463249450"/>
+      <w:bookmarkStart w:id="11" w:name="_Toc463249450"/>
       <w:r>
         <w:rPr>
           <w:rFonts w:ascii="Times New Roman" w:hAnsi="Times New Roman"/>
@@ -11818,7 +11551,7 @@
         </w:rPr>
         <w:t>Métodos Baseados em Instancia</w:t>
       </w:r>
-      <w:bookmarkEnd w:id="12"/>
+      <w:bookmarkEnd w:id="11"/>
     </w:p>
     <w:p>
       <w:pPr>
@@ -11837,7 +11570,7 @@
           <w:szCs w:val="24"/>
         </w:rPr>
       </w:pPr>
-      <w:bookmarkStart w:id="13" w:name="_Toc463249451"/>
+      <w:bookmarkStart w:id="12" w:name="_Toc463249451"/>
       <w:r>
         <w:rPr>
           <w:rFonts w:ascii="Times New Roman" w:hAnsi="Times New Roman"/>
@@ -11847,7 +11580,145 @@
         </w:rPr>
         <w:t>Redes Neurais</w:t>
       </w:r>
+      <w:bookmarkEnd w:id="12"/>
+    </w:p>
+    <w:p>
+      <w:pPr>
+        <w:pStyle w:val="ListParagraph"/>
+        <w:numPr>
+          <w:ilvl w:val="0"/>
+          <w:numId w:val="13"/>
+        </w:numPr>
+        <w:spacing w:after="240"/>
+        <w:outlineLvl w:val="0"/>
+        <w:rPr>
+          <w:rFonts w:ascii="Times New Roman" w:hAnsi="Times New Roman"/>
+          <w:b/>
+          <w:sz w:val="24"/>
+          <w:szCs w:val="24"/>
+        </w:rPr>
+      </w:pPr>
+      <w:r>
+        <w:rPr>
+          <w:rFonts w:ascii="Times New Roman" w:hAnsi="Times New Roman"/>
+          <w:b/>
+          <w:sz w:val="24"/>
+          <w:szCs w:val="24"/>
+        </w:rPr>
+        <w:lastRenderedPageBreak/>
+        <w:t xml:space="preserve">Métodos de </w:t>
+      </w:r>
+      <w:r>
+        <w:rPr>
+          <w:rFonts w:ascii="Times New Roman" w:hAnsi="Times New Roman"/>
+          <w:b/>
+          <w:sz w:val="24"/>
+          <w:szCs w:val="24"/>
+        </w:rPr>
+        <w:t>Busca</w:t>
+      </w:r>
+    </w:p>
+    <w:p>
+      <w:pPr>
+        <w:suppressAutoHyphens w:val="0"/>
+        <w:ind w:firstLine="709"/>
+        <w:jc w:val="both"/>
+        <w:rPr>
+          <w:rFonts w:ascii="Times New Roman" w:hAnsi="Times New Roman"/>
+          <w:sz w:val="24"/>
+          <w:szCs w:val="24"/>
+        </w:rPr>
+      </w:pPr>
+      <w:r>
+        <w:rPr>
+          <w:rFonts w:ascii="Times New Roman" w:hAnsi="Times New Roman"/>
+          <w:sz w:val="24"/>
+          <w:szCs w:val="24"/>
+        </w:rPr>
+        <w:t xml:space="preserve">Um método de busca é um algoritmo que procura por </w:t>
+      </w:r>
+      <w:r>
+        <w:rPr>
+          <w:rFonts w:ascii="Times New Roman" w:hAnsi="Times New Roman"/>
+          <w:sz w:val="24"/>
+          <w:szCs w:val="24"/>
+        </w:rPr>
+        <w:t>um</w:t>
+      </w:r>
+      <w:r>
+        <w:rPr>
+          <w:rFonts w:ascii="Times New Roman" w:hAnsi="Times New Roman"/>
+          <w:sz w:val="24"/>
+          <w:szCs w:val="24"/>
+        </w:rPr>
+        <w:t xml:space="preserve"> elemento</w:t>
+      </w:r>
+      <w:r>
+        <w:rPr>
+          <w:rFonts w:ascii="Times New Roman" w:hAnsi="Times New Roman"/>
+          <w:sz w:val="24"/>
+          <w:szCs w:val="24"/>
+        </w:rPr>
+        <w:t xml:space="preserve"> com determinadas propriedades</w:t>
+      </w:r>
+      <w:r>
+        <w:rPr>
+          <w:rFonts w:ascii="Times New Roman" w:hAnsi="Times New Roman"/>
+          <w:sz w:val="24"/>
+          <w:szCs w:val="24"/>
+        </w:rPr>
+        <w:t xml:space="preserve"> dentro de um conjunto de elementos</w:t>
+      </w:r>
+      <w:r>
+        <w:rPr>
+          <w:rFonts w:ascii="Times New Roman" w:hAnsi="Times New Roman"/>
+          <w:sz w:val="24"/>
+          <w:szCs w:val="24"/>
+        </w:rPr>
+        <w:t xml:space="preserve"> </w:t>
+      </w:r>
+      <w:r>
+        <w:rPr>
+          <w:rFonts w:ascii="Times New Roman" w:hAnsi="Times New Roman"/>
+          <w:sz w:val="24"/>
+          <w:szCs w:val="24"/>
+        </w:rPr>
+        <w:t>(TENENBAUM; LANGSAM; AUGENSTEIN, 1995)</w:t>
+      </w:r>
+      <w:r>
+        <w:rPr>
+          <w:rFonts w:ascii="Times New Roman" w:hAnsi="Times New Roman"/>
+          <w:sz w:val="24"/>
+          <w:szCs w:val="24"/>
+        </w:rPr>
+        <w:t>.</w:t>
+      </w:r>
+      <w:bookmarkStart w:id="13" w:name="_GoBack"/>
       <w:bookmarkEnd w:id="13"/>
+    </w:p>
+    <w:p>
+      <w:pPr>
+        <w:suppressAutoHyphens w:val="0"/>
+        <w:jc w:val="both"/>
+        <w:rPr>
+          <w:rFonts w:ascii="Times New Roman" w:hAnsi="Times New Roman"/>
+          <w:b/>
+          <w:sz w:val="24"/>
+          <w:szCs w:val="24"/>
+        </w:rPr>
+      </w:pPr>
+    </w:p>
+    <w:p>
+      <w:pPr>
+        <w:suppressAutoHyphens w:val="0"/>
+        <w:jc w:val="both"/>
+        <w:rPr>
+          <w:rFonts w:ascii="Times New Roman" w:hAnsi="Times New Roman"/>
+          <w:b/>
+          <w:sz w:val="24"/>
+          <w:szCs w:val="24"/>
+        </w:rPr>
+      </w:pPr>
     </w:p>
     <w:p>
       <w:pPr>
@@ -11867,7 +11738,6 @@
           <w:sz w:val="24"/>
           <w:szCs w:val="24"/>
         </w:rPr>
-        <w:lastRenderedPageBreak/>
         <w:br w:type="page"/>
       </w:r>
     </w:p>
@@ -11919,6 +11789,7 @@
           <w:rFonts w:ascii="Times New Roman" w:hAnsi="Times New Roman"/>
           <w:sz w:val="24"/>
           <w:szCs w:val="24"/>
+          <w:lang w:val="en-US"/>
         </w:rPr>
         <w:t>STANLEY, Kenneth O.; MIIKKULAI</w:t>
       </w:r>
@@ -11929,19 +11800,18 @@
           <w:szCs w:val="24"/>
           <w:lang w:val="en-US"/>
         </w:rPr>
-        <w:t xml:space="preserve">NEN, </w:t>
-      </w:r>
-      <w:proofErr w:type="spellStart"/>
-      <w:r>
-        <w:rPr>
-          <w:rFonts w:ascii="Times New Roman" w:hAnsi="Times New Roman"/>
+        <w:t xml:space="preserve">NEN, Risto. </w:t>
+      </w:r>
+      <w:r>
+        <w:rPr>
+          <w:rFonts w:ascii="Times New Roman" w:hAnsi="Times New Roman"/>
+          <w:b/>
           <w:sz w:val="24"/>
           <w:szCs w:val="24"/>
           <w:lang w:val="en-US"/>
         </w:rPr>
-        <w:t>Risto</w:t>
-      </w:r>
-      <w:proofErr w:type="spellEnd"/>
+        <w:t xml:space="preserve">Evolving Neural Networks through Augmenting Topologies. </w:t>
+      </w:r>
       <w:r>
         <w:rPr>
           <w:rFonts w:ascii="Times New Roman" w:hAnsi="Times New Roman"/>
@@ -11949,17 +11819,16 @@
           <w:szCs w:val="24"/>
           <w:lang w:val="en-US"/>
         </w:rPr>
-        <w:t xml:space="preserve">. </w:t>
-      </w:r>
-      <w:r>
-        <w:rPr>
-          <w:rFonts w:ascii="Times New Roman" w:hAnsi="Times New Roman"/>
-          <w:b/>
+        <w:t>Massachusetts Institute of Technology, 2002.</w:t>
+      </w:r>
+      <w:r>
+        <w:rPr>
+          <w:rFonts w:ascii="Times New Roman" w:hAnsi="Times New Roman"/>
           <w:sz w:val="24"/>
           <w:szCs w:val="24"/>
           <w:lang w:val="en-US"/>
         </w:rPr>
-        <w:t xml:space="preserve">Evolving Neural Networks through Augmenting Topologies. </w:t>
+        <w:t xml:space="preserve"> </w:t>
       </w:r>
       <w:r>
         <w:rPr>
@@ -11968,7 +11837,7 @@
           <w:szCs w:val="24"/>
           <w:lang w:val="en-US"/>
         </w:rPr>
-        <w:t>Massachusetts Institute of Technology, 2002.</w:t>
+        <w:t>Disponível</w:t>
       </w:r>
       <w:r>
         <w:rPr>
@@ -11977,39 +11846,8 @@
           <w:szCs w:val="24"/>
           <w:lang w:val="en-US"/>
         </w:rPr>
-        <w:t xml:space="preserve"> </w:t>
-      </w:r>
-      <w:proofErr w:type="spellStart"/>
-      <w:r>
-        <w:rPr>
-          <w:rFonts w:ascii="Times New Roman" w:hAnsi="Times New Roman"/>
-          <w:sz w:val="24"/>
-          <w:szCs w:val="24"/>
-          <w:lang w:val="en-US"/>
-        </w:rPr>
-        <w:t>Disponível</w:t>
-      </w:r>
-      <w:proofErr w:type="spellEnd"/>
-      <w:r>
-        <w:rPr>
-          <w:rFonts w:ascii="Times New Roman" w:hAnsi="Times New Roman"/>
-          <w:sz w:val="24"/>
-          <w:szCs w:val="24"/>
-          <w:lang w:val="en-US"/>
-        </w:rPr>
-        <w:t xml:space="preserve"> </w:t>
-      </w:r>
-      <w:proofErr w:type="spellStart"/>
-      <w:r>
-        <w:rPr>
-          <w:rFonts w:ascii="Times New Roman" w:hAnsi="Times New Roman"/>
-          <w:sz w:val="24"/>
-          <w:szCs w:val="24"/>
-          <w:lang w:val="en-US"/>
-        </w:rPr>
-        <w:t>em</w:t>
-      </w:r>
-      <w:proofErr w:type="spellEnd"/>
+        <w:t xml:space="preserve"> em</w:t>
+      </w:r>
       <w:r>
         <w:rPr>
           <w:rFonts w:ascii="Times New Roman" w:hAnsi="Times New Roman"/>
@@ -12203,59 +12041,8 @@
           <w:szCs w:val="24"/>
           <w:lang w:val="en-US"/>
         </w:rPr>
-        <w:t xml:space="preserve"> </w:t>
-      </w:r>
-      <w:proofErr w:type="gramStart"/>
-      <w:r>
-        <w:rPr>
-          <w:rFonts w:ascii="Times New Roman" w:hAnsi="Times New Roman"/>
-          <w:sz w:val="24"/>
-          <w:szCs w:val="24"/>
-          <w:lang w:val="en-US"/>
-        </w:rPr>
-        <w:t>8</w:t>
-      </w:r>
-      <w:proofErr w:type="gramEnd"/>
-      <w:r>
-        <w:rPr>
-          <w:rFonts w:ascii="Times New Roman" w:hAnsi="Times New Roman"/>
-          <w:sz w:val="24"/>
-          <w:szCs w:val="24"/>
-          <w:lang w:val="en-US"/>
-        </w:rPr>
-        <w:t xml:space="preserve"> p. </w:t>
-      </w:r>
-      <w:proofErr w:type="spellStart"/>
-      <w:r>
-        <w:rPr>
-          <w:rFonts w:ascii="Times New Roman" w:hAnsi="Times New Roman"/>
-          <w:sz w:val="24"/>
-          <w:szCs w:val="24"/>
-          <w:lang w:val="en-US"/>
-        </w:rPr>
-        <w:t>Disponível</w:t>
-      </w:r>
-      <w:proofErr w:type="spellEnd"/>
-      <w:r>
-        <w:rPr>
-          <w:rFonts w:ascii="Times New Roman" w:hAnsi="Times New Roman"/>
-          <w:sz w:val="24"/>
-          <w:szCs w:val="24"/>
-          <w:lang w:val="en-US"/>
-        </w:rPr>
-        <w:t xml:space="preserve"> </w:t>
-      </w:r>
-      <w:proofErr w:type="spellStart"/>
-      <w:r>
-        <w:rPr>
-          <w:rFonts w:ascii="Times New Roman" w:hAnsi="Times New Roman"/>
-          <w:sz w:val="24"/>
-          <w:szCs w:val="24"/>
-          <w:lang w:val="en-US"/>
-        </w:rPr>
-        <w:t>em</w:t>
-      </w:r>
-      <w:proofErr w:type="spellEnd"/>
+        <w:t xml:space="preserve"> 8 p. Disponível em</w:t>
+      </w:r>
       <w:r>
         <w:rPr>
           <w:rFonts w:ascii="Times New Roman" w:hAnsi="Times New Roman"/>
@@ -12345,7 +12132,6 @@
         </w:rPr>
         <w:t xml:space="preserve"> </w:t>
       </w:r>
-      <w:proofErr w:type="spellStart"/>
       <w:r>
         <w:rPr>
           <w:rFonts w:ascii="Times New Roman" w:hAnsi="Times New Roman"/>
@@ -12355,7 +12141,6 @@
         </w:rPr>
         <w:t>Disponível</w:t>
       </w:r>
-      <w:proofErr w:type="spellEnd"/>
       <w:r>
         <w:rPr>
           <w:rFonts w:ascii="Times New Roman" w:hAnsi="Times New Roman"/>
@@ -12363,27 +12148,7 @@
           <w:szCs w:val="24"/>
           <w:lang w:val="en-US"/>
         </w:rPr>
-        <w:t xml:space="preserve"> </w:t>
-      </w:r>
-      <w:proofErr w:type="spellStart"/>
-      <w:r>
-        <w:rPr>
-          <w:rFonts w:ascii="Times New Roman" w:hAnsi="Times New Roman"/>
-          <w:sz w:val="24"/>
-          <w:szCs w:val="24"/>
-          <w:lang w:val="en-US"/>
-        </w:rPr>
-        <w:t>em</w:t>
-      </w:r>
-      <w:proofErr w:type="spellEnd"/>
-      <w:r>
-        <w:rPr>
-          <w:rFonts w:ascii="Times New Roman" w:hAnsi="Times New Roman"/>
-          <w:sz w:val="24"/>
-          <w:szCs w:val="24"/>
-          <w:lang w:val="en-US"/>
-        </w:rPr>
-        <w:t>: &lt;</w:t>
+        <w:t xml:space="preserve"> em: &lt;</w:t>
       </w:r>
       <w:hyperlink r:id="rId14" w:history="1">
         <w:r>
@@ -12425,27 +12190,27 @@
           <w:szCs w:val="24"/>
           <w:lang w:val="en-US"/>
         </w:rPr>
-        <w:t xml:space="preserve">GHADERI, </w:t>
-      </w:r>
-      <w:proofErr w:type="spellStart"/>
-      <w:r>
-        <w:rPr>
-          <w:rFonts w:ascii="Times New Roman" w:hAnsi="Times New Roman"/>
+        <w:t xml:space="preserve">GHADERI, Hojjat. </w:t>
+      </w:r>
+      <w:r>
+        <w:rPr>
+          <w:rFonts w:ascii="Times New Roman" w:hAnsi="Times New Roman"/>
+          <w:b/>
           <w:sz w:val="24"/>
           <w:szCs w:val="24"/>
           <w:lang w:val="en-US"/>
         </w:rPr>
-        <w:t>Hojjat</w:t>
-      </w:r>
-      <w:proofErr w:type="spellEnd"/>
-      <w:r>
-        <w:rPr>
-          <w:rFonts w:ascii="Times New Roman" w:hAnsi="Times New Roman"/>
+        <w:t xml:space="preserve">CSC384: </w:t>
+      </w:r>
+      <w:r>
+        <w:rPr>
+          <w:rFonts w:ascii="Times New Roman" w:hAnsi="Times New Roman"/>
+          <w:b/>
           <w:sz w:val="24"/>
           <w:szCs w:val="24"/>
           <w:lang w:val="en-US"/>
         </w:rPr>
-        <w:t xml:space="preserve">. </w:t>
+        <w:t>Intro</w:t>
       </w:r>
       <w:r>
         <w:rPr>
@@ -12455,7 +12220,7 @@
           <w:szCs w:val="24"/>
           <w:lang w:val="en-US"/>
         </w:rPr>
-        <w:t xml:space="preserve">CSC384: </w:t>
+        <w:t>duction</w:t>
       </w:r>
       <w:r>
         <w:rPr>
@@ -12465,27 +12230,25 @@
           <w:szCs w:val="24"/>
           <w:lang w:val="en-US"/>
         </w:rPr>
-        <w:t>Intro</w:t>
-      </w:r>
-      <w:r>
-        <w:rPr>
-          <w:rFonts w:ascii="Times New Roman" w:hAnsi="Times New Roman"/>
-          <w:b/>
+        <w:t xml:space="preserve"> to Artificial Intelligence. </w:t>
+      </w:r>
+      <w:r>
+        <w:rPr>
+          <w:rFonts w:ascii="Times New Roman" w:hAnsi="Times New Roman"/>
           <w:sz w:val="24"/>
           <w:szCs w:val="24"/>
           <w:lang w:val="en-US"/>
         </w:rPr>
-        <w:t>duction</w:t>
-      </w:r>
-      <w:r>
-        <w:rPr>
-          <w:rFonts w:ascii="Times New Roman" w:hAnsi="Times New Roman"/>
-          <w:b/>
+        <w:t>University of Toronto</w:t>
+      </w:r>
+      <w:r>
+        <w:rPr>
+          <w:rFonts w:ascii="Times New Roman" w:hAnsi="Times New Roman"/>
           <w:sz w:val="24"/>
           <w:szCs w:val="24"/>
           <w:lang w:val="en-US"/>
         </w:rPr>
-        <w:t xml:space="preserve"> to Artificial Intelligence. </w:t>
+        <w:t>, 2009</w:t>
       </w:r>
       <w:r>
         <w:rPr>
@@ -12494,7 +12257,7 @@
           <w:szCs w:val="24"/>
           <w:lang w:val="en-US"/>
         </w:rPr>
-        <w:t>University of Toronto</w:t>
+        <w:t>. 5 cap</w:t>
       </w:r>
       <w:r>
         <w:rPr>
@@ -12503,7 +12266,7 @@
           <w:szCs w:val="24"/>
           <w:lang w:val="en-US"/>
         </w:rPr>
-        <w:t>, 2009</w:t>
+        <w:t xml:space="preserve"> – Backtracking Search</w:t>
       </w:r>
       <w:r>
         <w:rPr>
@@ -12512,77 +12275,8 @@
           <w:szCs w:val="24"/>
           <w:lang w:val="en-US"/>
         </w:rPr>
-        <w:t xml:space="preserve">. </w:t>
-      </w:r>
-      <w:proofErr w:type="gramStart"/>
-      <w:r>
-        <w:rPr>
-          <w:rFonts w:ascii="Times New Roman" w:hAnsi="Times New Roman"/>
-          <w:sz w:val="24"/>
-          <w:szCs w:val="24"/>
-          <w:lang w:val="en-US"/>
-        </w:rPr>
-        <w:t>5</w:t>
-      </w:r>
-      <w:proofErr w:type="gramEnd"/>
-      <w:r>
-        <w:rPr>
-          <w:rFonts w:ascii="Times New Roman" w:hAnsi="Times New Roman"/>
-          <w:sz w:val="24"/>
-          <w:szCs w:val="24"/>
-          <w:lang w:val="en-US"/>
-        </w:rPr>
-        <w:t xml:space="preserve"> cap</w:t>
-      </w:r>
-      <w:r>
-        <w:rPr>
-          <w:rFonts w:ascii="Times New Roman" w:hAnsi="Times New Roman"/>
-          <w:sz w:val="24"/>
-          <w:szCs w:val="24"/>
-          <w:lang w:val="en-US"/>
-        </w:rPr>
-        <w:t xml:space="preserve"> – Backtracking Search</w:t>
-      </w:r>
-      <w:r>
-        <w:rPr>
-          <w:rFonts w:ascii="Times New Roman" w:hAnsi="Times New Roman"/>
-          <w:sz w:val="24"/>
-          <w:szCs w:val="24"/>
-          <w:lang w:val="en-US"/>
-        </w:rPr>
-        <w:t xml:space="preserve">. </w:t>
-      </w:r>
-      <w:proofErr w:type="spellStart"/>
-      <w:r>
-        <w:rPr>
-          <w:rFonts w:ascii="Times New Roman" w:hAnsi="Times New Roman"/>
-          <w:sz w:val="24"/>
-          <w:szCs w:val="24"/>
-          <w:lang w:val="en-US"/>
-        </w:rPr>
-        <w:t>Disponível</w:t>
-      </w:r>
-      <w:proofErr w:type="spellEnd"/>
-      <w:r>
-        <w:rPr>
-          <w:rFonts w:ascii="Times New Roman" w:hAnsi="Times New Roman"/>
-          <w:sz w:val="24"/>
-          <w:szCs w:val="24"/>
-          <w:lang w:val="en-US"/>
-        </w:rPr>
-        <w:t xml:space="preserve"> </w:t>
-      </w:r>
-      <w:proofErr w:type="spellStart"/>
-      <w:r>
-        <w:rPr>
-          <w:rFonts w:ascii="Times New Roman" w:hAnsi="Times New Roman"/>
-          <w:sz w:val="24"/>
-          <w:szCs w:val="24"/>
-          <w:lang w:val="en-US"/>
-        </w:rPr>
-        <w:t>em</w:t>
-      </w:r>
-      <w:proofErr w:type="spellEnd"/>
+        <w:t>. Disponível em</w:t>
+      </w:r>
       <w:r>
         <w:rPr>
           <w:rFonts w:ascii="Times New Roman" w:hAnsi="Times New Roman"/>
@@ -12828,19 +12522,18 @@
           <w:szCs w:val="24"/>
           <w:lang w:val="en-US"/>
         </w:rPr>
-        <w:t xml:space="preserve">AGGARWAL, </w:t>
-      </w:r>
-      <w:proofErr w:type="spellStart"/>
-      <w:r>
-        <w:rPr>
-          <w:rFonts w:ascii="Times New Roman" w:hAnsi="Times New Roman"/>
+        <w:t xml:space="preserve">AGGARWAL, Charu C. </w:t>
+      </w:r>
+      <w:r>
+        <w:rPr>
+          <w:rFonts w:ascii="Times New Roman" w:hAnsi="Times New Roman"/>
+          <w:b/>
           <w:sz w:val="24"/>
           <w:szCs w:val="24"/>
           <w:lang w:val="en-US"/>
         </w:rPr>
-        <w:t>Charu</w:t>
-      </w:r>
-      <w:proofErr w:type="spellEnd"/>
+        <w:t>Data Classification: Algorithms and Applications</w:t>
+      </w:r>
       <w:r>
         <w:rPr>
           <w:rFonts w:ascii="Times New Roman" w:hAnsi="Times New Roman"/>
@@ -12848,7 +12541,7 @@
           <w:szCs w:val="24"/>
           <w:lang w:val="en-US"/>
         </w:rPr>
-        <w:t xml:space="preserve"> C. </w:t>
+        <w:t>.</w:t>
       </w:r>
       <w:r>
         <w:rPr>
@@ -12858,7 +12551,7 @@
           <w:szCs w:val="24"/>
           <w:lang w:val="en-US"/>
         </w:rPr>
-        <w:t>Data Classification: Algorithms and Applications</w:t>
+        <w:t xml:space="preserve"> </w:t>
       </w:r>
       <w:r>
         <w:rPr>
@@ -12867,17 +12560,16 @@
           <w:szCs w:val="24"/>
           <w:lang w:val="en-US"/>
         </w:rPr>
-        <w:t>.</w:t>
-      </w:r>
-      <w:r>
-        <w:rPr>
-          <w:rFonts w:ascii="Times New Roman" w:hAnsi="Times New Roman"/>
-          <w:b/>
+        <w:t>IBM T. J. Watson Research Center, Y</w:t>
+      </w:r>
+      <w:r>
+        <w:rPr>
+          <w:rFonts w:ascii="Times New Roman" w:hAnsi="Times New Roman"/>
           <w:sz w:val="24"/>
           <w:szCs w:val="24"/>
           <w:lang w:val="en-US"/>
         </w:rPr>
-        <w:t xml:space="preserve"> </w:t>
+        <w:t xml:space="preserve">orktown Heights, New York, USA. </w:t>
       </w:r>
       <w:r>
         <w:rPr>
@@ -12886,48 +12578,8 @@
           <w:szCs w:val="24"/>
           <w:lang w:val="en-US"/>
         </w:rPr>
-        <w:t>IBM T. J. Watson Research Center, Y</w:t>
-      </w:r>
-      <w:r>
-        <w:rPr>
-          <w:rFonts w:ascii="Times New Roman" w:hAnsi="Times New Roman"/>
-          <w:sz w:val="24"/>
-          <w:szCs w:val="24"/>
-          <w:lang w:val="en-US"/>
-        </w:rPr>
-        <w:t xml:space="preserve">orktown Heights, New York, USA. </w:t>
-      </w:r>
-      <w:proofErr w:type="spellStart"/>
-      <w:r>
-        <w:rPr>
-          <w:rFonts w:ascii="Times New Roman" w:hAnsi="Times New Roman"/>
-          <w:sz w:val="24"/>
-          <w:szCs w:val="24"/>
-          <w:lang w:val="en-US"/>
-        </w:rPr>
-        <w:t>Disponível</w:t>
-      </w:r>
-      <w:proofErr w:type="spellEnd"/>
-      <w:r>
-        <w:rPr>
-          <w:rFonts w:ascii="Times New Roman" w:hAnsi="Times New Roman"/>
-          <w:sz w:val="24"/>
-          <w:szCs w:val="24"/>
-          <w:lang w:val="en-US"/>
-        </w:rPr>
-        <w:t xml:space="preserve"> </w:t>
-      </w:r>
-      <w:proofErr w:type="spellStart"/>
-      <w:r>
-        <w:rPr>
-          <w:rFonts w:ascii="Times New Roman" w:hAnsi="Times New Roman"/>
-          <w:sz w:val="24"/>
-          <w:szCs w:val="24"/>
-          <w:lang w:val="en-US"/>
-        </w:rPr>
-        <w:t>em</w:t>
-      </w:r>
-      <w:proofErr w:type="spellEnd"/>
+        <w:t>Disponível em</w:t>
+      </w:r>
       <w:r>
         <w:rPr>
           <w:rFonts w:ascii="Times New Roman" w:hAnsi="Times New Roman"/>
@@ -13018,7 +12670,6 @@
         </w:rPr>
         <w:t xml:space="preserve"> </w:t>
       </w:r>
-      <w:proofErr w:type="spellStart"/>
       <w:r>
         <w:rPr>
           <w:rFonts w:ascii="Times New Roman" w:hAnsi="Times New Roman"/>
@@ -13026,29 +12677,8 @@
           <w:szCs w:val="24"/>
           <w:lang w:val="en-US"/>
         </w:rPr>
-        <w:t>Disponível</w:t>
-      </w:r>
-      <w:proofErr w:type="spellEnd"/>
-      <w:r>
-        <w:rPr>
-          <w:rFonts w:ascii="Times New Roman" w:hAnsi="Times New Roman"/>
-          <w:sz w:val="24"/>
-          <w:szCs w:val="24"/>
-          <w:lang w:val="en-US"/>
-        </w:rPr>
-        <w:t xml:space="preserve"> </w:t>
-      </w:r>
-      <w:proofErr w:type="spellStart"/>
-      <w:r>
-        <w:rPr>
-          <w:rFonts w:ascii="Times New Roman" w:hAnsi="Times New Roman"/>
-          <w:sz w:val="24"/>
-          <w:szCs w:val="24"/>
-          <w:lang w:val="en-US"/>
-        </w:rPr>
-        <w:t>em</w:t>
-      </w:r>
-      <w:proofErr w:type="spellEnd"/>
+        <w:t>Disponível em</w:t>
+      </w:r>
       <w:r>
         <w:rPr>
           <w:rFonts w:ascii="Times New Roman" w:hAnsi="Times New Roman"/>
@@ -13128,9 +12758,8 @@
           <w:szCs w:val="24"/>
           <w:lang w:val="en-US"/>
         </w:rPr>
-        <w:t xml:space="preserve"> Department of Computer </w:t>
-      </w:r>
-      <w:proofErr w:type="spellStart"/>
+        <w:t xml:space="preserve"> Department of Computer Engeneering, Iran University of Science &amp; Technology, Tehran, Iran, 2009. </w:t>
+      </w:r>
       <w:r>
         <w:rPr>
           <w:rFonts w:ascii="Times New Roman" w:hAnsi="Times New Roman"/>
@@ -13138,57 +12767,7 @@
           <w:szCs w:val="24"/>
           <w:lang w:val="en-US"/>
         </w:rPr>
-        <w:t>Engeneering</w:t>
-      </w:r>
-      <w:proofErr w:type="spellEnd"/>
-      <w:r>
-        <w:rPr>
-          <w:rFonts w:ascii="Times New Roman" w:hAnsi="Times New Roman"/>
-          <w:sz w:val="24"/>
-          <w:szCs w:val="24"/>
-          <w:lang w:val="en-US"/>
-        </w:rPr>
-        <w:t xml:space="preserve">, Iran University of Science &amp; Technology, Tehran, Iran, 2009. </w:t>
-      </w:r>
-      <w:proofErr w:type="spellStart"/>
-      <w:r>
-        <w:rPr>
-          <w:rFonts w:ascii="Times New Roman" w:hAnsi="Times New Roman"/>
-          <w:sz w:val="24"/>
-          <w:szCs w:val="24"/>
-          <w:lang w:val="en-US"/>
-        </w:rPr>
-        <w:t>Disponível</w:t>
-      </w:r>
-      <w:proofErr w:type="spellEnd"/>
-      <w:r>
-        <w:rPr>
-          <w:rFonts w:ascii="Times New Roman" w:hAnsi="Times New Roman"/>
-          <w:sz w:val="24"/>
-          <w:szCs w:val="24"/>
-          <w:lang w:val="en-US"/>
-        </w:rPr>
-        <w:t xml:space="preserve"> </w:t>
-      </w:r>
-      <w:proofErr w:type="spellStart"/>
-      <w:r>
-        <w:rPr>
-          <w:rFonts w:ascii="Times New Roman" w:hAnsi="Times New Roman"/>
-          <w:sz w:val="24"/>
-          <w:szCs w:val="24"/>
-          <w:lang w:val="en-US"/>
-        </w:rPr>
-        <w:t>em</w:t>
-      </w:r>
-      <w:proofErr w:type="spellEnd"/>
-      <w:r>
-        <w:rPr>
-          <w:rFonts w:ascii="Times New Roman" w:hAnsi="Times New Roman"/>
-          <w:sz w:val="24"/>
-          <w:szCs w:val="24"/>
-          <w:lang w:val="en-US"/>
-        </w:rPr>
-        <w:t>: &lt;</w:t>
+        <w:t>Disponível em: &lt;</w:t>
       </w:r>
       <w:hyperlink r:id="rId19" w:history="1">
         <w:r>
@@ -13299,11 +12878,11 @@
     <w:p>
       <w:pPr>
         <w:suppressAutoHyphens w:val="0"/>
+        <w:spacing w:after="240"/>
         <w:jc w:val="both"/>
         <w:rPr>
           <w:rStyle w:val="normaltextrun"/>
           <w:rFonts w:ascii="Times New Roman" w:hAnsi="Times New Roman"/>
-          <w:b/>
           <w:color w:val="000000"/>
           <w:sz w:val="24"/>
           <w:szCs w:val="24"/>
@@ -13347,31 +12926,7 @@
           <w:shd w:val="clear" w:color="auto" w:fill="FFFFFF"/>
           <w:lang w:val="en-US"/>
         </w:rPr>
-        <w:t>The Mc-</w:t>
-      </w:r>
-      <w:proofErr w:type="spellStart"/>
-      <w:r>
-        <w:rPr>
-          <w:rFonts w:ascii="Times New Roman" w:hAnsi="Times New Roman"/>
-          <w:color w:val="252525"/>
-          <w:sz w:val="24"/>
-          <w:szCs w:val="24"/>
-          <w:shd w:val="clear" w:color="auto" w:fill="FFFFFF"/>
-          <w:lang w:val="en-US"/>
-        </w:rPr>
-        <w:t>Graw</w:t>
-      </w:r>
-      <w:proofErr w:type="spellEnd"/>
-      <w:r>
-        <w:rPr>
-          <w:rFonts w:ascii="Times New Roman" w:hAnsi="Times New Roman"/>
-          <w:color w:val="252525"/>
-          <w:sz w:val="24"/>
-          <w:szCs w:val="24"/>
-          <w:shd w:val="clear" w:color="auto" w:fill="FFFFFF"/>
-          <w:lang w:val="en-US"/>
-        </w:rPr>
-        <w:t xml:space="preserve">-Hill Companies, Inc. </w:t>
+        <w:t xml:space="preserve">The Mc-Graw-Hill Companies, Inc. </w:t>
       </w:r>
       <w:r>
         <w:rPr>
@@ -13451,6 +13006,102 @@
         </w:rPr>
         <w:t>. Acessado em 02 de outubro de 2016.</w:t>
       </w:r>
+    </w:p>
+    <w:p>
+      <w:pPr>
+        <w:suppressAutoHyphens w:val="0"/>
+        <w:jc w:val="both"/>
+        <w:rPr>
+          <w:rStyle w:val="normaltextrun"/>
+          <w:rFonts w:ascii="Times New Roman" w:hAnsi="Times New Roman"/>
+          <w:b/>
+          <w:color w:val="000000"/>
+          <w:sz w:val="24"/>
+          <w:szCs w:val="24"/>
+          <w:shd w:val="clear" w:color="auto" w:fill="FFFFFF"/>
+        </w:rPr>
+      </w:pPr>
+      <w:r>
+        <w:rPr>
+          <w:rStyle w:val="normaltextrun"/>
+          <w:rFonts w:ascii="Times New Roman" w:hAnsi="Times New Roman"/>
+          <w:color w:val="000000"/>
+          <w:sz w:val="24"/>
+          <w:szCs w:val="24"/>
+          <w:shd w:val="clear" w:color="auto" w:fill="FFFFFF"/>
+          <w:lang w:val="en-US"/>
+        </w:rPr>
+        <w:t xml:space="preserve">TENENBAUM, A. A.; LANGSAM, Y.; AUGENSTEIN, M. J. </w:t>
+      </w:r>
+      <w:r>
+        <w:rPr>
+          <w:rStyle w:val="normaltextrun"/>
+          <w:rFonts w:ascii="Times New Roman" w:hAnsi="Times New Roman"/>
+          <w:b/>
+          <w:color w:val="000000"/>
+          <w:sz w:val="24"/>
+          <w:szCs w:val="24"/>
+          <w:shd w:val="clear" w:color="auto" w:fill="FFFFFF"/>
+          <w:lang w:val="en-US"/>
+        </w:rPr>
+        <w:t>Data Structures Using C.</w:t>
+      </w:r>
+      <w:r>
+        <w:rPr>
+          <w:rStyle w:val="normaltextrun"/>
+          <w:rFonts w:ascii="Times New Roman" w:hAnsi="Times New Roman"/>
+          <w:color w:val="000000"/>
+          <w:sz w:val="24"/>
+          <w:szCs w:val="24"/>
+          <w:shd w:val="clear" w:color="auto" w:fill="FFFFFF"/>
+          <w:lang w:val="en-US"/>
+        </w:rPr>
+        <w:t xml:space="preserve"> Prentice Hall, Inc. 1995. </w:t>
+      </w:r>
+      <w:r>
+        <w:rPr>
+          <w:rStyle w:val="normaltextrun"/>
+          <w:rFonts w:ascii="Times New Roman" w:hAnsi="Times New Roman"/>
+          <w:color w:val="000000"/>
+          <w:sz w:val="24"/>
+          <w:szCs w:val="24"/>
+          <w:shd w:val="clear" w:color="auto" w:fill="FFFFFF"/>
+        </w:rPr>
+        <w:t>Disponível em: &lt;</w:t>
+      </w:r>
+      <w:hyperlink r:id="rId22" w:history="1">
+        <w:r>
+          <w:rPr>
+            <w:rStyle w:val="Hyperlink"/>
+            <w:rFonts w:ascii="Helvetica" w:hAnsi="Helvetica"/>
+            <w:sz w:val="20"/>
+            <w:szCs w:val="20"/>
+          </w:rPr>
+          <w:t>https://goo.gl/Pt188G</w:t>
+        </w:r>
+      </w:hyperlink>
+      <w:r>
+        <w:rPr>
+          <w:rStyle w:val="normaltextrun"/>
+          <w:rFonts w:ascii="Times New Roman" w:hAnsi="Times New Roman"/>
+          <w:color w:val="000000"/>
+          <w:sz w:val="24"/>
+          <w:szCs w:val="24"/>
+          <w:shd w:val="clear" w:color="auto" w:fill="FFFFFF"/>
+        </w:rPr>
+        <w:t>&gt;</w:t>
+      </w:r>
+      <w:r>
+        <w:rPr>
+          <w:rStyle w:val="normaltextrun"/>
+          <w:rFonts w:ascii="Times New Roman" w:hAnsi="Times New Roman"/>
+          <w:color w:val="000000"/>
+          <w:sz w:val="24"/>
+          <w:szCs w:val="24"/>
+          <w:shd w:val="clear" w:color="auto" w:fill="FFFFFF"/>
+        </w:rPr>
+        <w:t>. Acessado em 04 de outubro de 2016.</w:t>
+      </w:r>
       <w:r>
         <w:rPr>
           <w:rStyle w:val="normaltextrun"/>
@@ -13515,7 +13166,7 @@
       </w:pPr>
     </w:p>
     <w:sectPr>
-      <w:headerReference w:type="default" r:id="rId22"/>
+      <w:headerReference w:type="default" r:id="rId23"/>
       <w:pgSz w:w="11906" w:h="16838"/>
       <w:pgMar w:top="1701" w:right="1134" w:bottom="1134" w:left="1701" w:header="709" w:footer="0" w:gutter="0"/>
       <w:cols w:space="720"/>
@@ -13527,7 +13178,7 @@
 </file>
 
 <file path=word/endnotes.xml><?xml version="1.0" encoding="utf-8"?>
-<w:endnotes xmlns:wpc="http://schemas.microsoft.com/office/word/2010/wordprocessingCanvas" xmlns:mc="http://schemas.openxmlformats.org/markup-compatibility/2006" xmlns:o="urn:schemas-microsoft-com:office:office" xmlns:r="http://schemas.openxmlformats.org/officeDocument/2006/relationships" xmlns:m="http://schemas.openxmlformats.org/officeDocument/2006/math" xmlns:v="urn:schemas-microsoft-com:vml" xmlns:wp14="http://schemas.microsoft.com/office/word/2010/wordprocessingDrawing" xmlns:wp="http://schemas.openxmlformats.org/drawingml/2006/wordprocessingDrawing" xmlns:w10="urn:schemas-microsoft-com:office:word" xmlns:w="http://schemas.openxmlformats.org/wordprocessingml/2006/main" xmlns:w14="http://schemas.microsoft.com/office/word/2010/wordml" xmlns:w15="http://schemas.microsoft.com/office/word/2012/wordml" xmlns:wpg="http://schemas.microsoft.com/office/word/2010/wordprocessingGroup" xmlns:wpi="http://schemas.microsoft.com/office/word/2010/wordprocessingInk" xmlns:wne="http://schemas.microsoft.com/office/word/2006/wordml" xmlns:wps="http://schemas.microsoft.com/office/word/2010/wordprocessingShape" mc:Ignorable="w14 w15 wp14">
+<w:endnotes xmlns:wpc="http://schemas.microsoft.com/office/word/2010/wordprocessingCanvas" xmlns:cx="http://schemas.microsoft.com/office/drawing/2014/chartex" xmlns:cx1="http://schemas.microsoft.com/office/drawing/2015/9/8/chartex" xmlns:cx2="http://schemas.microsoft.com/office/drawing/2015/10/21/chartex" xmlns:cx3="http://schemas.microsoft.com/office/drawing/2016/5/9/chartex" xmlns:cx4="http://schemas.microsoft.com/office/drawing/2016/5/10/chartex" xmlns:cx5="http://schemas.microsoft.com/office/drawing/2016/5/11/chartex" xmlns:mc="http://schemas.openxmlformats.org/markup-compatibility/2006" xmlns:o="urn:schemas-microsoft-com:office:office" xmlns:r="http://schemas.openxmlformats.org/officeDocument/2006/relationships" xmlns:m="http://schemas.openxmlformats.org/officeDocument/2006/math" xmlns:v="urn:schemas-microsoft-com:vml" xmlns:wp14="http://schemas.microsoft.com/office/word/2010/wordprocessingDrawing" xmlns:wp="http://schemas.openxmlformats.org/drawingml/2006/wordprocessingDrawing" xmlns:w10="urn:schemas-microsoft-com:office:word" xmlns:w="http://schemas.openxmlformats.org/wordprocessingml/2006/main" xmlns:w14="http://schemas.microsoft.com/office/word/2010/wordml" xmlns:w15="http://schemas.microsoft.com/office/word/2012/wordml" xmlns:w16se="http://schemas.microsoft.com/office/word/2015/wordml/symex" xmlns:wpg="http://schemas.microsoft.com/office/word/2010/wordprocessingGroup" xmlns:wpi="http://schemas.microsoft.com/office/word/2010/wordprocessingInk" xmlns:wne="http://schemas.microsoft.com/office/word/2006/wordml" xmlns:wps="http://schemas.microsoft.com/office/word/2010/wordprocessingShape" mc:Ignorable="w14 w15 w16se wp14">
   <w:endnote w:type="separator" w:id="-1">
     <w:p>
       <w:pPr>
@@ -13552,7 +13203,7 @@
 </file>
 
 <file path=word/footnotes.xml><?xml version="1.0" encoding="utf-8"?>
-<w:footnotes xmlns:wpc="http://schemas.microsoft.com/office/word/2010/wordprocessingCanvas" xmlns:mc="http://schemas.openxmlformats.org/markup-compatibility/2006" xmlns:o="urn:schemas-microsoft-com:office:office" xmlns:r="http://schemas.openxmlformats.org/officeDocument/2006/relationships" xmlns:m="http://schemas.openxmlformats.org/officeDocument/2006/math" xmlns:v="urn:schemas-microsoft-com:vml" xmlns:wp14="http://schemas.microsoft.com/office/word/2010/wordprocessingDrawing" xmlns:wp="http://schemas.openxmlformats.org/drawingml/2006/wordprocessingDrawing" xmlns:w10="urn:schemas-microsoft-com:office:word" xmlns:w="http://schemas.openxmlformats.org/wordprocessingml/2006/main" xmlns:w14="http://schemas.microsoft.com/office/word/2010/wordml" xmlns:w15="http://schemas.microsoft.com/office/word/2012/wordml" xmlns:wpg="http://schemas.microsoft.com/office/word/2010/wordprocessingGroup" xmlns:wpi="http://schemas.microsoft.com/office/word/2010/wordprocessingInk" xmlns:wne="http://schemas.microsoft.com/office/word/2006/wordml" xmlns:wps="http://schemas.microsoft.com/office/word/2010/wordprocessingShape" mc:Ignorable="w14 w15 wp14">
+<w:footnotes xmlns:wpc="http://schemas.microsoft.com/office/word/2010/wordprocessingCanvas" xmlns:cx="http://schemas.microsoft.com/office/drawing/2014/chartex" xmlns:cx1="http://schemas.microsoft.com/office/drawing/2015/9/8/chartex" xmlns:cx2="http://schemas.microsoft.com/office/drawing/2015/10/21/chartex" xmlns:cx3="http://schemas.microsoft.com/office/drawing/2016/5/9/chartex" xmlns:cx4="http://schemas.microsoft.com/office/drawing/2016/5/10/chartex" xmlns:cx5="http://schemas.microsoft.com/office/drawing/2016/5/11/chartex" xmlns:mc="http://schemas.openxmlformats.org/markup-compatibility/2006" xmlns:o="urn:schemas-microsoft-com:office:office" xmlns:r="http://schemas.openxmlformats.org/officeDocument/2006/relationships" xmlns:m="http://schemas.openxmlformats.org/officeDocument/2006/math" xmlns:v="urn:schemas-microsoft-com:vml" xmlns:wp14="http://schemas.microsoft.com/office/word/2010/wordprocessingDrawing" xmlns:wp="http://schemas.openxmlformats.org/drawingml/2006/wordprocessingDrawing" xmlns:w10="urn:schemas-microsoft-com:office:word" xmlns:w="http://schemas.openxmlformats.org/wordprocessingml/2006/main" xmlns:w14="http://schemas.microsoft.com/office/word/2010/wordml" xmlns:w15="http://schemas.microsoft.com/office/word/2012/wordml" xmlns:w16se="http://schemas.microsoft.com/office/word/2015/wordml/symex" xmlns:wpg="http://schemas.microsoft.com/office/word/2010/wordprocessingGroup" xmlns:wpi="http://schemas.microsoft.com/office/word/2010/wordprocessingInk" xmlns:wne="http://schemas.microsoft.com/office/word/2006/wordml" xmlns:wps="http://schemas.microsoft.com/office/word/2010/wordprocessingShape" mc:Ignorable="w14 w15 w16se wp14">
   <w:footnote w:type="separator" w:id="-1">
     <w:p>
       <w:pPr>
@@ -13668,7 +13319,7 @@
 </file>
 
 <file path=word/header1.xml><?xml version="1.0" encoding="utf-8"?>
-<w:hdr xmlns:wpc="http://schemas.microsoft.com/office/word/2010/wordprocessingCanvas" xmlns:mc="http://schemas.openxmlformats.org/markup-compatibility/2006" xmlns:o="urn:schemas-microsoft-com:office:office" xmlns:r="http://schemas.openxmlformats.org/officeDocument/2006/relationships" xmlns:m="http://schemas.openxmlformats.org/officeDocument/2006/math" xmlns:v="urn:schemas-microsoft-com:vml" xmlns:wp14="http://schemas.microsoft.com/office/word/2010/wordprocessingDrawing" xmlns:wp="http://schemas.openxmlformats.org/drawingml/2006/wordprocessingDrawing" xmlns:w10="urn:schemas-microsoft-com:office:word" xmlns:w="http://schemas.openxmlformats.org/wordprocessingml/2006/main" xmlns:w14="http://schemas.microsoft.com/office/word/2010/wordml" xmlns:w15="http://schemas.microsoft.com/office/word/2012/wordml" xmlns:wpg="http://schemas.microsoft.com/office/word/2010/wordprocessingGroup" xmlns:wpi="http://schemas.microsoft.com/office/word/2010/wordprocessingInk" xmlns:wne="http://schemas.microsoft.com/office/word/2006/wordml" xmlns:wps="http://schemas.microsoft.com/office/word/2010/wordprocessingShape" mc:Ignorable="w14 w15 wp14">
+<w:hdr xmlns:wpc="http://schemas.microsoft.com/office/word/2010/wordprocessingCanvas" xmlns:cx="http://schemas.microsoft.com/office/drawing/2014/chartex" xmlns:cx1="http://schemas.microsoft.com/office/drawing/2015/9/8/chartex" xmlns:cx2="http://schemas.microsoft.com/office/drawing/2015/10/21/chartex" xmlns:cx3="http://schemas.microsoft.com/office/drawing/2016/5/9/chartex" xmlns:cx4="http://schemas.microsoft.com/office/drawing/2016/5/10/chartex" xmlns:cx5="http://schemas.microsoft.com/office/drawing/2016/5/11/chartex" xmlns:mc="http://schemas.openxmlformats.org/markup-compatibility/2006" xmlns:o="urn:schemas-microsoft-com:office:office" xmlns:r="http://schemas.openxmlformats.org/officeDocument/2006/relationships" xmlns:m="http://schemas.openxmlformats.org/officeDocument/2006/math" xmlns:v="urn:schemas-microsoft-com:vml" xmlns:wp14="http://schemas.microsoft.com/office/word/2010/wordprocessingDrawing" xmlns:wp="http://schemas.openxmlformats.org/drawingml/2006/wordprocessingDrawing" xmlns:w10="urn:schemas-microsoft-com:office:word" xmlns:w="http://schemas.openxmlformats.org/wordprocessingml/2006/main" xmlns:w14="http://schemas.microsoft.com/office/word/2010/wordml" xmlns:w15="http://schemas.microsoft.com/office/word/2012/wordml" xmlns:w16se="http://schemas.microsoft.com/office/word/2015/wordml/symex" xmlns:wpg="http://schemas.microsoft.com/office/word/2010/wordprocessingGroup" xmlns:wpi="http://schemas.microsoft.com/office/word/2010/wordprocessingInk" xmlns:wne="http://schemas.microsoft.com/office/word/2006/wordml" xmlns:wps="http://schemas.microsoft.com/office/word/2010/wordprocessingShape" mc:Ignorable="w14 w15 w16se wp14">
   <w:p>
     <w:pPr>
       <w:pStyle w:val="Header"/>
@@ -13684,7 +13335,7 @@
 </file>
 
 <file path=word/header2.xml><?xml version="1.0" encoding="utf-8"?>
-<w:hdr xmlns:wpc="http://schemas.microsoft.com/office/word/2010/wordprocessingCanvas" xmlns:mc="http://schemas.openxmlformats.org/markup-compatibility/2006" xmlns:o="urn:schemas-microsoft-com:office:office" xmlns:r="http://schemas.openxmlformats.org/officeDocument/2006/relationships" xmlns:m="http://schemas.openxmlformats.org/officeDocument/2006/math" xmlns:v="urn:schemas-microsoft-com:vml" xmlns:wp14="http://schemas.microsoft.com/office/word/2010/wordprocessingDrawing" xmlns:wp="http://schemas.openxmlformats.org/drawingml/2006/wordprocessingDrawing" xmlns:w10="urn:schemas-microsoft-com:office:word" xmlns:w="http://schemas.openxmlformats.org/wordprocessingml/2006/main" xmlns:w14="http://schemas.microsoft.com/office/word/2010/wordml" xmlns:w15="http://schemas.microsoft.com/office/word/2012/wordml" xmlns:wpg="http://schemas.microsoft.com/office/word/2010/wordprocessingGroup" xmlns:wpi="http://schemas.microsoft.com/office/word/2010/wordprocessingInk" xmlns:wne="http://schemas.microsoft.com/office/word/2006/wordml" xmlns:wps="http://schemas.microsoft.com/office/word/2010/wordprocessingShape" mc:Ignorable="w14 w15 wp14">
+<w:hdr xmlns:wpc="http://schemas.microsoft.com/office/word/2010/wordprocessingCanvas" xmlns:cx="http://schemas.microsoft.com/office/drawing/2014/chartex" xmlns:cx1="http://schemas.microsoft.com/office/drawing/2015/9/8/chartex" xmlns:cx2="http://schemas.microsoft.com/office/drawing/2015/10/21/chartex" xmlns:cx3="http://schemas.microsoft.com/office/drawing/2016/5/9/chartex" xmlns:cx4="http://schemas.microsoft.com/office/drawing/2016/5/10/chartex" xmlns:cx5="http://schemas.microsoft.com/office/drawing/2016/5/11/chartex" xmlns:mc="http://schemas.openxmlformats.org/markup-compatibility/2006" xmlns:o="urn:schemas-microsoft-com:office:office" xmlns:r="http://schemas.openxmlformats.org/officeDocument/2006/relationships" xmlns:m="http://schemas.openxmlformats.org/officeDocument/2006/math" xmlns:v="urn:schemas-microsoft-com:vml" xmlns:wp14="http://schemas.microsoft.com/office/word/2010/wordprocessingDrawing" xmlns:wp="http://schemas.openxmlformats.org/drawingml/2006/wordprocessingDrawing" xmlns:w10="urn:schemas-microsoft-com:office:word" xmlns:w="http://schemas.openxmlformats.org/wordprocessingml/2006/main" xmlns:w14="http://schemas.microsoft.com/office/word/2010/wordml" xmlns:w15="http://schemas.microsoft.com/office/word/2012/wordml" xmlns:w16se="http://schemas.microsoft.com/office/word/2015/wordml/symex" xmlns:wpg="http://schemas.microsoft.com/office/word/2010/wordprocessingGroup" xmlns:wpi="http://schemas.microsoft.com/office/word/2010/wordprocessingInk" xmlns:wne="http://schemas.microsoft.com/office/word/2006/wordml" xmlns:wps="http://schemas.microsoft.com/office/word/2010/wordprocessingShape" mc:Ignorable="w14 w15 w16se wp14">
   <w:p>
     <w:pPr>
       <w:pStyle w:val="Header"/>
@@ -13700,7 +13351,7 @@
 </file>
 
 <file path=word/numbering.xml><?xml version="1.0" encoding="utf-8"?>
-<w:numbering xmlns:wpc="http://schemas.microsoft.com/office/word/2010/wordprocessingCanvas" xmlns:mc="http://schemas.openxmlformats.org/markup-compatibility/2006" xmlns:o="urn:schemas-microsoft-com:office:office" xmlns:r="http://schemas.openxmlformats.org/officeDocument/2006/relationships" xmlns:m="http://schemas.openxmlformats.org/officeDocument/2006/math" xmlns:v="urn:schemas-microsoft-com:vml" xmlns:wp14="http://schemas.microsoft.com/office/word/2010/wordprocessingDrawing" xmlns:wp="http://schemas.openxmlformats.org/drawingml/2006/wordprocessingDrawing" xmlns:w10="urn:schemas-microsoft-com:office:word" xmlns:w="http://schemas.openxmlformats.org/wordprocessingml/2006/main" xmlns:w14="http://schemas.microsoft.com/office/word/2010/wordml" xmlns:w15="http://schemas.microsoft.com/office/word/2012/wordml" xmlns:wpg="http://schemas.microsoft.com/office/word/2010/wordprocessingGroup" xmlns:wpi="http://schemas.microsoft.com/office/word/2010/wordprocessingInk" xmlns:wne="http://schemas.microsoft.com/office/word/2006/wordml" xmlns:wps="http://schemas.microsoft.com/office/word/2010/wordprocessingShape" mc:Ignorable="w14 w15 wp14">
+<w:numbering xmlns:wpc="http://schemas.microsoft.com/office/word/2010/wordprocessingCanvas" xmlns:cx="http://schemas.microsoft.com/office/drawing/2014/chartex" xmlns:cx1="http://schemas.microsoft.com/office/drawing/2015/9/8/chartex" xmlns:cx2="http://schemas.microsoft.com/office/drawing/2015/10/21/chartex" xmlns:cx3="http://schemas.microsoft.com/office/drawing/2016/5/9/chartex" xmlns:cx4="http://schemas.microsoft.com/office/drawing/2016/5/10/chartex" xmlns:cx5="http://schemas.microsoft.com/office/drawing/2016/5/11/chartex" xmlns:mc="http://schemas.openxmlformats.org/markup-compatibility/2006" xmlns:o="urn:schemas-microsoft-com:office:office" xmlns:r="http://schemas.openxmlformats.org/officeDocument/2006/relationships" xmlns:m="http://schemas.openxmlformats.org/officeDocument/2006/math" xmlns:v="urn:schemas-microsoft-com:vml" xmlns:wp14="http://schemas.microsoft.com/office/word/2010/wordprocessingDrawing" xmlns:wp="http://schemas.openxmlformats.org/drawingml/2006/wordprocessingDrawing" xmlns:w10="urn:schemas-microsoft-com:office:word" xmlns:w="http://schemas.openxmlformats.org/wordprocessingml/2006/main" xmlns:w14="http://schemas.microsoft.com/office/word/2010/wordml" xmlns:w15="http://schemas.microsoft.com/office/word/2012/wordml" xmlns:w16se="http://schemas.microsoft.com/office/word/2015/wordml/symex" xmlns:wpg="http://schemas.microsoft.com/office/word/2010/wordprocessingGroup" xmlns:wpi="http://schemas.microsoft.com/office/word/2010/wordprocessingInk" xmlns:wne="http://schemas.microsoft.com/office/word/2006/wordml" xmlns:wps="http://schemas.microsoft.com/office/word/2010/wordprocessingShape" mc:Ignorable="w14 w15 w16se wp14">
   <w:abstractNum w:abstractNumId="0" w15:restartNumberingAfterBreak="0">
     <w:nsid w:val="00126E82"/>
     <w:multiLevelType w:val="multilevel"/>
@@ -15736,7 +15387,7 @@
 </file>
 
 <file path=word/styles.xml><?xml version="1.0" encoding="utf-8"?>
-<w:styles xmlns:mc="http://schemas.openxmlformats.org/markup-compatibility/2006" xmlns:r="http://schemas.openxmlformats.org/officeDocument/2006/relationships" xmlns:w="http://schemas.openxmlformats.org/wordprocessingml/2006/main" xmlns:w14="http://schemas.microsoft.com/office/word/2010/wordml" xmlns:w15="http://schemas.microsoft.com/office/word/2012/wordml" mc:Ignorable="w14 w15">
+<w:styles xmlns:mc="http://schemas.openxmlformats.org/markup-compatibility/2006" xmlns:r="http://schemas.openxmlformats.org/officeDocument/2006/relationships" xmlns:w="http://schemas.openxmlformats.org/wordprocessingml/2006/main" xmlns:w14="http://schemas.microsoft.com/office/word/2010/wordml" xmlns:w15="http://schemas.microsoft.com/office/word/2012/wordml" xmlns:w16se="http://schemas.microsoft.com/office/word/2015/wordml/symex" mc:Ignorable="w14 w15 w16se">
   <w:docDefaults>
     <w:rPrDefault>
       <w:rPr>
@@ -15753,7 +15404,7 @@
       </w:pPr>
     </w:pPrDefault>
   </w:docDefaults>
-  <w:latentStyles w:defLockedState="0" w:defUIPriority="99" w:defSemiHidden="0" w:defUnhideWhenUsed="0" w:defQFormat="0" w:count="371">
+  <w:latentStyles w:defLockedState="0" w:defUIPriority="99" w:defSemiHidden="0" w:defUnhideWhenUsed="0" w:defQFormat="0" w:count="373">
     <w:lsdException w:name="Normal" w:uiPriority="0" w:qFormat="1"/>
     <w:lsdException w:name="heading 1" w:uiPriority="9" w:qFormat="1"/>
     <w:lsdException w:name="heading 2" w:semiHidden="1" w:uiPriority="9" w:unhideWhenUsed="1" w:qFormat="1"/>
@@ -15859,7 +15510,6 @@
     <w:lsdException w:name="HTML Sample" w:semiHidden="1" w:unhideWhenUsed="1"/>
     <w:lsdException w:name="HTML Typewriter" w:semiHidden="1" w:unhideWhenUsed="1"/>
     <w:lsdException w:name="HTML Variable" w:semiHidden="1" w:unhideWhenUsed="1"/>
-    <w:lsdException w:name="Normal Table" w:semiHidden="1" w:unhideWhenUsed="1"/>
     <w:lsdException w:name="annotation subject" w:semiHidden="1" w:unhideWhenUsed="1"/>
     <w:lsdException w:name="No List" w:semiHidden="1" w:unhideWhenUsed="1"/>
     <w:lsdException w:name="Outline List 1" w:semiHidden="1" w:unhideWhenUsed="1"/>
@@ -15905,11 +15555,9 @@
     <w:lsdException w:name="Table Subtle 1" w:semiHidden="1" w:unhideWhenUsed="1"/>
     <w:lsdException w:name="Table Subtle 2" w:semiHidden="1" w:unhideWhenUsed="1"/>
     <w:lsdException w:name="Table Web 1" w:semiHidden="1" w:unhideWhenUsed="1"/>
-    <w:lsdException w:name="Table Web 2" w:semiHidden="1" w:unhideWhenUsed="1"/>
     <w:lsdException w:name="Table Web 3" w:semiHidden="1" w:unhideWhenUsed="1"/>
     <w:lsdException w:name="Balloon Text" w:semiHidden="1" w:unhideWhenUsed="1"/>
     <w:lsdException w:name="Table Grid" w:uiPriority="59"/>
-    <w:lsdException w:name="Table Theme" w:semiHidden="1" w:unhideWhenUsed="1"/>
     <w:lsdException w:name="Placeholder Text" w:semiHidden="1"/>
     <w:lsdException w:name="No Spacing" w:uiPriority="1" w:qFormat="1"/>
     <w:lsdException w:name="Light Shading" w:uiPriority="60"/>
@@ -16125,6 +15773,8 @@
     <w:lsdException w:name="List Table 5 Dark Accent 6" w:uiPriority="50"/>
     <w:lsdException w:name="List Table 6 Colorful Accent 6" w:uiPriority="51"/>
     <w:lsdException w:name="List Table 7 Colorful Accent 6" w:uiPriority="52"/>
+    <w:lsdException w:name="Mention" w:semiHidden="1" w:unhideWhenUsed="1"/>
+    <w:lsdException w:name="Smart Hyperlink" w:semiHidden="1" w:unhideWhenUsed="1"/>
   </w:latentStyles>
   <w:style w:type="paragraph" w:default="1" w:styleId="Normal">
     <w:name w:val="Normal"/>
@@ -16874,609 +16524,6 @@
 </w:styles>
 </file>
 
-<file path=word/glossary/document.xml><?xml version="1.0" encoding="utf-8"?>
-<w:glossaryDocument xmlns:wpc="http://schemas.microsoft.com/office/word/2010/wordprocessingCanvas" xmlns:mc="http://schemas.openxmlformats.org/markup-compatibility/2006" xmlns:o="urn:schemas-microsoft-com:office:office" xmlns:r="http://schemas.openxmlformats.org/officeDocument/2006/relationships" xmlns:m="http://schemas.openxmlformats.org/officeDocument/2006/math" xmlns:v="urn:schemas-microsoft-com:vml" xmlns:wp14="http://schemas.microsoft.com/office/word/2010/wordprocessingDrawing" xmlns:wp="http://schemas.openxmlformats.org/drawingml/2006/wordprocessingDrawing" xmlns:w10="urn:schemas-microsoft-com:office:word" xmlns:w="http://schemas.openxmlformats.org/wordprocessingml/2006/main" xmlns:w14="http://schemas.microsoft.com/office/word/2010/wordml" xmlns:w15="http://schemas.microsoft.com/office/word/2012/wordml" xmlns:wpg="http://schemas.microsoft.com/office/word/2010/wordprocessingGroup" xmlns:wpi="http://schemas.microsoft.com/office/word/2010/wordprocessingInk" xmlns:wne="http://schemas.microsoft.com/office/word/2006/wordml" xmlns:wps="http://schemas.microsoft.com/office/word/2010/wordprocessingShape" mc:Ignorable="w14 w15 wp14"/>
-</file>
-
-<file path=word/glossary/fontTable.xml><?xml version="1.0" encoding="utf-8"?>
-<w:fonts xmlns:mc="http://schemas.openxmlformats.org/markup-compatibility/2006" xmlns:r="http://schemas.openxmlformats.org/officeDocument/2006/relationships" xmlns:w="http://schemas.openxmlformats.org/wordprocessingml/2006/main" xmlns:w14="http://schemas.microsoft.com/office/word/2010/wordml" xmlns:w15="http://schemas.microsoft.com/office/word/2012/wordml" mc:Ignorable="w14 w15">
-  <w:font w:name="Times New Roman">
-    <w:panose1 w:val="02020603050405020304"/>
-    <w:charset w:val="00"/>
-    <w:family w:val="roman"/>
-    <w:pitch w:val="variable"/>
-    <w:sig w:usb0="E0002EFF" w:usb1="C0007843" w:usb2="00000009" w:usb3="00000000" w:csb0="000001FF" w:csb1="00000000"/>
-  </w:font>
-  <w:font w:name="Symbol">
-    <w:panose1 w:val="05050102010706020507"/>
-    <w:charset w:val="02"/>
-    <w:family w:val="roman"/>
-    <w:pitch w:val="variable"/>
-    <w:sig w:usb0="00000000" w:usb1="10000000" w:usb2="00000000" w:usb3="00000000" w:csb0="80000000" w:csb1="00000000"/>
-  </w:font>
-  <w:font w:name="Courier New">
-    <w:panose1 w:val="02070309020205020404"/>
-    <w:charset w:val="00"/>
-    <w:family w:val="modern"/>
-    <w:pitch w:val="fixed"/>
-    <w:sig w:usb0="E0002AFF" w:usb1="C0007843" w:usb2="00000009" w:usb3="00000000" w:csb0="000001FF" w:csb1="00000000"/>
-  </w:font>
-  <w:font w:name="Wingdings">
-    <w:panose1 w:val="05000000000000000000"/>
-    <w:charset w:val="02"/>
-    <w:family w:val="auto"/>
-    <w:pitch w:val="variable"/>
-    <w:sig w:usb0="00000000" w:usb1="10000000" w:usb2="00000000" w:usb3="00000000" w:csb0="80000000" w:csb1="00000000"/>
-  </w:font>
-  <w:font w:name="Droid Sans Fallback">
-    <w:altName w:val="Times New Roman"/>
-    <w:panose1 w:val="00000000000000000000"/>
-    <w:charset w:val="00"/>
-    <w:family w:val="roman"/>
-    <w:notTrueType/>
-    <w:pitch w:val="default"/>
-  </w:font>
-  <w:font w:name="Arial">
-    <w:panose1 w:val="020B0604020202020204"/>
-    <w:charset w:val="00"/>
-    <w:family w:val="swiss"/>
-    <w:pitch w:val="variable"/>
-    <w:sig w:usb0="E0002AFF" w:usb1="C0007843" w:usb2="00000009" w:usb3="00000000" w:csb0="000001FF" w:csb1="00000000"/>
-  </w:font>
-  <w:font w:name="Calibri">
-    <w:panose1 w:val="020F0502020204030204"/>
-    <w:charset w:val="00"/>
-    <w:family w:val="swiss"/>
-    <w:pitch w:val="variable"/>
-    <w:sig w:usb0="E00002FF" w:usb1="4000ACFF" w:usb2="00000001" w:usb3="00000000" w:csb0="0000019F" w:csb1="00000000"/>
-  </w:font>
-  <w:font w:name="Tahoma">
-    <w:panose1 w:val="020B0604030504040204"/>
-    <w:charset w:val="00"/>
-    <w:family w:val="swiss"/>
-    <w:pitch w:val="variable"/>
-    <w:sig w:usb0="E1002EFF" w:usb1="C000605B" w:usb2="00000029" w:usb3="00000000" w:csb0="000101FF" w:csb1="00000000"/>
-  </w:font>
-  <w:font w:name="Liberation Sans">
-    <w:altName w:val="Arial"/>
-    <w:charset w:val="01"/>
-    <w:family w:val="swiss"/>
-    <w:pitch w:val="variable"/>
-  </w:font>
-  <w:font w:name="Noto Sans CJK SC Regular">
-    <w:altName w:val="Times New Roman"/>
-    <w:panose1 w:val="00000000000000000000"/>
-    <w:charset w:val="00"/>
-    <w:family w:val="roman"/>
-    <w:notTrueType/>
-    <w:pitch w:val="default"/>
-  </w:font>
-  <w:font w:name="FreeSans">
-    <w:altName w:val="Times New Roman"/>
-    <w:panose1 w:val="00000000000000000000"/>
-    <w:charset w:val="00"/>
-    <w:family w:val="roman"/>
-    <w:notTrueType/>
-    <w:pitch w:val="default"/>
-  </w:font>
-  <w:font w:name="Cambria">
-    <w:panose1 w:val="02040503050406030204"/>
-    <w:charset w:val="00"/>
-    <w:family w:val="roman"/>
-    <w:pitch w:val="variable"/>
-    <w:sig w:usb0="E00002FF" w:usb1="400004FF" w:usb2="00000000" w:usb3="00000000" w:csb0="0000019F" w:csb1="00000000"/>
-  </w:font>
-  <w:font w:name="Liberation Serif">
-    <w:altName w:val="Times New Roman"/>
-    <w:charset w:val="00"/>
-    <w:family w:val="roman"/>
-    <w:pitch w:val="variable"/>
-  </w:font>
-  <w:font w:name="Mangal">
-    <w:panose1 w:val="02040503050203030202"/>
-    <w:charset w:val="00"/>
-    <w:family w:val="roman"/>
-    <w:pitch w:val="variable"/>
-    <w:sig w:usb0="00008003" w:usb1="00000000" w:usb2="00000000" w:usb3="00000000" w:csb0="00000001" w:csb1="00000000"/>
-  </w:font>
-  <w:font w:name="Cambria Math">
-    <w:panose1 w:val="02040503050406030204"/>
-    <w:charset w:val="00"/>
-    <w:family w:val="roman"/>
-    <w:pitch w:val="variable"/>
-    <w:sig w:usb0="E00002FF" w:usb1="420024FF" w:usb2="00000000" w:usb3="00000000" w:csb0="0000019F" w:csb1="00000000"/>
-  </w:font>
-  <w:font w:name="Calibri Light">
-    <w:panose1 w:val="020F0302020204030204"/>
-    <w:charset w:val="00"/>
-    <w:family w:val="swiss"/>
-    <w:pitch w:val="variable"/>
-    <w:sig w:usb0="A00002EF" w:usb1="4000207B" w:usb2="00000000" w:usb3="00000000" w:csb0="0000019F" w:csb1="00000000"/>
-  </w:font>
-</w:fonts>
-</file>
-
-<file path=word/glossary/settings.xml><?xml version="1.0" encoding="utf-8"?>
-<w:settings xmlns:mc="http://schemas.openxmlformats.org/markup-compatibility/2006" xmlns:o="urn:schemas-microsoft-com:office:office" xmlns:r="http://schemas.openxmlformats.org/officeDocument/2006/relationships" xmlns:m="http://schemas.openxmlformats.org/officeDocument/2006/math" xmlns:v="urn:schemas-microsoft-com:vml" xmlns:w10="urn:schemas-microsoft-com:office:word" xmlns:w="http://schemas.openxmlformats.org/wordprocessingml/2006/main" xmlns:w14="http://schemas.microsoft.com/office/word/2010/wordml" xmlns:w15="http://schemas.microsoft.com/office/word/2012/wordml" xmlns:sl="http://schemas.openxmlformats.org/schemaLibrary/2006/main" mc:Ignorable="w14 w15">
-  <w:view w:val="normal"/>
-  <w:defaultTabStop w:val="708"/>
-  <w:hyphenationZone w:val="425"/>
-  <w:characterSpacingControl w:val="doNotCompress"/>
-  <w:compat>
-    <w:useFELayout/>
-    <w:compatSetting w:name="compatibilityMode" w:uri="http://schemas.microsoft.com/office/word" w:val="15"/>
-    <w:compatSetting w:name="overrideTableStyleFontSizeAndJustification" w:uri="http://schemas.microsoft.com/office/word" w:val="1"/>
-    <w:compatSetting w:name="enableOpenTypeFeatures" w:uri="http://schemas.microsoft.com/office/word" w:val="1"/>
-    <w:compatSetting w:name="doNotFlipMirrorIndents" w:uri="http://schemas.microsoft.com/office/word" w:val="1"/>
-    <w:compatSetting w:name="differentiateMultirowTableHeaders" w:uri="http://schemas.microsoft.com/office/word" w:val="1"/>
-  </w:compat>
-  <w:rsids>
-    <w:rsidRoot w:val="00373AD2"/>
-    <w:rsid w:val="0012569C"/>
-    <w:rsid w:val="00373AD2"/>
-  </w:rsids>
-  <m:mathPr>
-    <m:mathFont m:val="Cambria Math"/>
-    <m:brkBin m:val="before"/>
-    <m:brkBinSub m:val="--"/>
-    <m:smallFrac m:val="0"/>
-    <m:dispDef/>
-    <m:lMargin m:val="0"/>
-    <m:rMargin m:val="0"/>
-    <m:defJc m:val="centerGroup"/>
-    <m:wrapIndent m:val="1440"/>
-    <m:intLim m:val="subSup"/>
-    <m:naryLim m:val="undOvr"/>
-  </m:mathPr>
-  <w:themeFontLang w:val="pt-BR"/>
-  <w:clrSchemeMapping w:bg1="light1" w:t1="dark1" w:bg2="light2" w:t2="dark2" w:accent1="accent1" w:accent2="accent2" w:accent3="accent3" w:accent4="accent4" w:accent5="accent5" w:accent6="accent6" w:hyperlink="hyperlink" w:followedHyperlink="followedHyperlink"/>
-  <w:decimalSymbol w:val="."/>
-  <w:listSeparator w:val=","/>
-  <w15:chartTrackingRefBased/>
-</w:settings>
-</file>
-
-<file path=word/glossary/styles.xml><?xml version="1.0" encoding="utf-8"?>
-<w:styles xmlns:mc="http://schemas.openxmlformats.org/markup-compatibility/2006" xmlns:r="http://schemas.openxmlformats.org/officeDocument/2006/relationships" xmlns:w="http://schemas.openxmlformats.org/wordprocessingml/2006/main" xmlns:w14="http://schemas.microsoft.com/office/word/2010/wordml" xmlns:w15="http://schemas.microsoft.com/office/word/2012/wordml" mc:Ignorable="w14 w15">
-  <w:docDefaults>
-    <w:rPrDefault>
-      <w:rPr>
-        <w:rFonts w:asciiTheme="minorHAnsi" w:eastAsiaTheme="minorEastAsia" w:hAnsiTheme="minorHAnsi" w:cstheme="minorBidi"/>
-        <w:sz w:val="22"/>
-        <w:szCs w:val="22"/>
-        <w:lang w:val="pt-BR" w:eastAsia="pt-BR" w:bidi="ar-SA"/>
-      </w:rPr>
-    </w:rPrDefault>
-    <w:pPrDefault>
-      <w:pPr>
-        <w:spacing w:after="160" w:line="259" w:lineRule="auto"/>
-      </w:pPr>
-    </w:pPrDefault>
-  </w:docDefaults>
-  <w:latentStyles w:defLockedState="0" w:defUIPriority="99" w:defSemiHidden="0" w:defUnhideWhenUsed="0" w:defQFormat="0" w:count="371">
-    <w:lsdException w:name="Normal" w:uiPriority="0" w:qFormat="1"/>
-    <w:lsdException w:name="heading 1" w:uiPriority="9" w:qFormat="1"/>
-    <w:lsdException w:name="heading 2" w:semiHidden="1" w:uiPriority="9" w:unhideWhenUsed="1" w:qFormat="1"/>
-    <w:lsdException w:name="heading 3" w:semiHidden="1" w:uiPriority="9" w:unhideWhenUsed="1" w:qFormat="1"/>
-    <w:lsdException w:name="heading 4" w:semiHidden="1" w:uiPriority="9" w:unhideWhenUsed="1" w:qFormat="1"/>
-    <w:lsdException w:name="heading 5" w:semiHidden="1" w:uiPriority="9" w:unhideWhenUsed="1" w:qFormat="1"/>
-    <w:lsdException w:name="heading 6" w:semiHidden="1" w:uiPriority="9" w:unhideWhenUsed="1" w:qFormat="1"/>
-    <w:lsdException w:name="heading 7" w:semiHidden="1" w:uiPriority="9" w:unhideWhenUsed="1" w:qFormat="1"/>
-    <w:lsdException w:name="heading 8" w:semiHidden="1" w:uiPriority="9" w:unhideWhenUsed="1" w:qFormat="1"/>
-    <w:lsdException w:name="heading 9" w:semiHidden="1" w:uiPriority="9" w:unhideWhenUsed="1" w:qFormat="1"/>
-    <w:lsdException w:name="index 1" w:semiHidden="1" w:unhideWhenUsed="1"/>
-    <w:lsdException w:name="index 2" w:semiHidden="1" w:unhideWhenUsed="1"/>
-    <w:lsdException w:name="index 3" w:semiHidden="1" w:unhideWhenUsed="1"/>
-    <w:lsdException w:name="index 4" w:semiHidden="1" w:unhideWhenUsed="1"/>
-    <w:lsdException w:name="index 5" w:semiHidden="1" w:unhideWhenUsed="1"/>
-    <w:lsdException w:name="index 6" w:semiHidden="1" w:unhideWhenUsed="1"/>
-    <w:lsdException w:name="index 7" w:semiHidden="1" w:unhideWhenUsed="1"/>
-    <w:lsdException w:name="index 8" w:semiHidden="1" w:unhideWhenUsed="1"/>
-    <w:lsdException w:name="index 9" w:semiHidden="1" w:unhideWhenUsed="1"/>
-    <w:lsdException w:name="toc 1" w:semiHidden="1" w:uiPriority="39" w:unhideWhenUsed="1"/>
-    <w:lsdException w:name="toc 2" w:semiHidden="1" w:uiPriority="39" w:unhideWhenUsed="1"/>
-    <w:lsdException w:name="toc 3" w:semiHidden="1" w:uiPriority="39" w:unhideWhenUsed="1"/>
-    <w:lsdException w:name="toc 4" w:semiHidden="1" w:uiPriority="39" w:unhideWhenUsed="1"/>
-    <w:lsdException w:name="toc 5" w:semiHidden="1" w:uiPriority="39" w:unhideWhenUsed="1"/>
-    <w:lsdException w:name="toc 6" w:semiHidden="1" w:uiPriority="39" w:unhideWhenUsed="1"/>
-    <w:lsdException w:name="toc 7" w:semiHidden="1" w:uiPriority="39" w:unhideWhenUsed="1"/>
-    <w:lsdException w:name="toc 8" w:semiHidden="1" w:uiPriority="39" w:unhideWhenUsed="1"/>
-    <w:lsdException w:name="toc 9" w:semiHidden="1" w:uiPriority="39" w:unhideWhenUsed="1"/>
-    <w:lsdException w:name="Normal Indent" w:semiHidden="1" w:unhideWhenUsed="1"/>
-    <w:lsdException w:name="footnote text" w:semiHidden="1" w:unhideWhenUsed="1"/>
-    <w:lsdException w:name="annotation text" w:semiHidden="1" w:unhideWhenUsed="1"/>
-    <w:lsdException w:name="header" w:semiHidden="1" w:unhideWhenUsed="1"/>
-    <w:lsdException w:name="footer" w:semiHidden="1" w:unhideWhenUsed="1"/>
-    <w:lsdException w:name="index heading" w:semiHidden="1" w:unhideWhenUsed="1"/>
-    <w:lsdException w:name="caption" w:semiHidden="1" w:uiPriority="35" w:unhideWhenUsed="1" w:qFormat="1"/>
-    <w:lsdException w:name="table of figures" w:semiHidden="1" w:unhideWhenUsed="1"/>
-    <w:lsdException w:name="envelope address" w:semiHidden="1" w:unhideWhenUsed="1"/>
-    <w:lsdException w:name="envelope return" w:semiHidden="1" w:unhideWhenUsed="1"/>
-    <w:lsdException w:name="footnote reference" w:semiHidden="1" w:unhideWhenUsed="1"/>
-    <w:lsdException w:name="annotation reference" w:semiHidden="1" w:unhideWhenUsed="1"/>
-    <w:lsdException w:name="line number" w:semiHidden="1" w:unhideWhenUsed="1"/>
-    <w:lsdException w:name="page number" w:semiHidden="1" w:unhideWhenUsed="1"/>
-    <w:lsdException w:name="endnote reference" w:semiHidden="1" w:unhideWhenUsed="1"/>
-    <w:lsdException w:name="endnote text" w:semiHidden="1" w:unhideWhenUsed="1"/>
-    <w:lsdException w:name="table of authorities" w:semiHidden="1" w:unhideWhenUsed="1"/>
-    <w:lsdException w:name="macro" w:semiHidden="1" w:unhideWhenUsed="1"/>
-    <w:lsdException w:name="toa heading" w:semiHidden="1" w:unhideWhenUsed="1"/>
-    <w:lsdException w:name="List" w:semiHidden="1" w:unhideWhenUsed="1"/>
-    <w:lsdException w:name="List Bullet" w:semiHidden="1" w:unhideWhenUsed="1"/>
-    <w:lsdException w:name="List Number" w:semiHidden="1" w:unhideWhenUsed="1"/>
-    <w:lsdException w:name="List 2" w:semiHidden="1" w:unhideWhenUsed="1"/>
-    <w:lsdException w:name="List 3" w:semiHidden="1" w:unhideWhenUsed="1"/>
-    <w:lsdException w:name="List 4" w:semiHidden="1" w:unhideWhenUsed="1"/>
-    <w:lsdException w:name="List 5" w:semiHidden="1" w:unhideWhenUsed="1"/>
-    <w:lsdException w:name="List Bullet 2" w:semiHidden="1" w:unhideWhenUsed="1"/>
-    <w:lsdException w:name="List Bullet 3" w:semiHidden="1" w:unhideWhenUsed="1"/>
-    <w:lsdException w:name="List Bullet 4" w:semiHidden="1" w:unhideWhenUsed="1"/>
-    <w:lsdException w:name="List Bullet 5" w:semiHidden="1" w:unhideWhenUsed="1"/>
-    <w:lsdException w:name="List Number 2" w:semiHidden="1" w:unhideWhenUsed="1"/>
-    <w:lsdException w:name="List Number 3" w:semiHidden="1" w:unhideWhenUsed="1"/>
-    <w:lsdException w:name="List Number 4" w:semiHidden="1" w:unhideWhenUsed="1"/>
-    <w:lsdException w:name="List Number 5" w:semiHidden="1" w:unhideWhenUsed="1"/>
-    <w:lsdException w:name="Title" w:uiPriority="10" w:qFormat="1"/>
-    <w:lsdException w:name="Closing" w:semiHidden="1" w:unhideWhenUsed="1"/>
-    <w:lsdException w:name="Signature" w:semiHidden="1" w:unhideWhenUsed="1"/>
-    <w:lsdException w:name="Default Paragraph Font" w:semiHidden="1" w:uiPriority="1" w:unhideWhenUsed="1"/>
-    <w:lsdException w:name="Body Text" w:semiHidden="1" w:unhideWhenUsed="1"/>
-    <w:lsdException w:name="Body Text Indent" w:semiHidden="1" w:unhideWhenUsed="1"/>
-    <w:lsdException w:name="List Continue" w:semiHidden="1" w:unhideWhenUsed="1"/>
-    <w:lsdException w:name="List Continue 2" w:semiHidden="1" w:unhideWhenUsed="1"/>
-    <w:lsdException w:name="List Continue 3" w:semiHidden="1" w:unhideWhenUsed="1"/>
-    <w:lsdException w:name="List Continue 4" w:semiHidden="1" w:unhideWhenUsed="1"/>
-    <w:lsdException w:name="List Continue 5" w:semiHidden="1" w:unhideWhenUsed="1"/>
-    <w:lsdException w:name="Message Header" w:semiHidden="1" w:unhideWhenUsed="1"/>
-    <w:lsdException w:name="Subtitle" w:uiPriority="11" w:qFormat="1"/>
-    <w:lsdException w:name="Salutation" w:semiHidden="1" w:unhideWhenUsed="1"/>
-    <w:lsdException w:name="Date" w:semiHidden="1" w:unhideWhenUsed="1"/>
-    <w:lsdException w:name="Body Text First Indent" w:semiHidden="1" w:unhideWhenUsed="1"/>
-    <w:lsdException w:name="Body Text First Indent 2" w:semiHidden="1" w:unhideWhenUsed="1"/>
-    <w:lsdException w:name="Note Heading" w:semiHidden="1" w:unhideWhenUsed="1"/>
-    <w:lsdException w:name="Body Text 2" w:semiHidden="1" w:unhideWhenUsed="1"/>
-    <w:lsdException w:name="Body Text 3" w:semiHidden="1" w:unhideWhenUsed="1"/>
-    <w:lsdException w:name="Body Text Indent 2" w:semiHidden="1" w:unhideWhenUsed="1"/>
-    <w:lsdException w:name="Body Text Indent 3" w:semiHidden="1" w:unhideWhenUsed="1"/>
-    <w:lsdException w:name="Block Text" w:semiHidden="1" w:unhideWhenUsed="1"/>
-    <w:lsdException w:name="Hyperlink" w:semiHidden="1" w:unhideWhenUsed="1"/>
-    <w:lsdException w:name="FollowedHyperlink" w:semiHidden="1" w:unhideWhenUsed="1"/>
-    <w:lsdException w:name="Strong" w:uiPriority="22" w:qFormat="1"/>
-    <w:lsdException w:name="Emphasis" w:uiPriority="20" w:qFormat="1"/>
-    <w:lsdException w:name="Document Map" w:semiHidden="1" w:unhideWhenUsed="1"/>
-    <w:lsdException w:name="Plain Text" w:semiHidden="1" w:unhideWhenUsed="1"/>
-    <w:lsdException w:name="E-mail Signature" w:semiHidden="1" w:unhideWhenUsed="1"/>
-    <w:lsdException w:name="HTML Top of Form" w:semiHidden="1" w:unhideWhenUsed="1"/>
-    <w:lsdException w:name="HTML Bottom of Form" w:semiHidden="1" w:unhideWhenUsed="1"/>
-    <w:lsdException w:name="Normal (Web)" w:semiHidden="1" w:unhideWhenUsed="1"/>
-    <w:lsdException w:name="HTML Acronym" w:semiHidden="1" w:unhideWhenUsed="1"/>
-    <w:lsdException w:name="HTML Address" w:semiHidden="1" w:unhideWhenUsed="1"/>
-    <w:lsdException w:name="HTML Cite" w:semiHidden="1" w:unhideWhenUsed="1"/>
-    <w:lsdException w:name="HTML Code" w:semiHidden="1" w:unhideWhenUsed="1"/>
-    <w:lsdException w:name="HTML Definition" w:semiHidden="1" w:unhideWhenUsed="1"/>
-    <w:lsdException w:name="HTML Keyboard" w:semiHidden="1" w:unhideWhenUsed="1"/>
-    <w:lsdException w:name="HTML Preformatted" w:semiHidden="1" w:unhideWhenUsed="1"/>
-    <w:lsdException w:name="HTML Sample" w:semiHidden="1" w:unhideWhenUsed="1"/>
-    <w:lsdException w:name="HTML Typewriter" w:semiHidden="1" w:unhideWhenUsed="1"/>
-    <w:lsdException w:name="HTML Variable" w:semiHidden="1" w:unhideWhenUsed="1"/>
-    <w:lsdException w:name="Normal Table" w:semiHidden="1" w:unhideWhenUsed="1"/>
-    <w:lsdException w:name="annotation subject" w:semiHidden="1" w:unhideWhenUsed="1"/>
-    <w:lsdException w:name="No List" w:semiHidden="1" w:unhideWhenUsed="1"/>
-    <w:lsdException w:name="Outline List 1" w:semiHidden="1" w:unhideWhenUsed="1"/>
-    <w:lsdException w:name="Outline List 2" w:semiHidden="1" w:unhideWhenUsed="1"/>
-    <w:lsdException w:name="Outline List 3" w:semiHidden="1" w:unhideWhenUsed="1"/>
-    <w:lsdException w:name="Table Simple 1" w:semiHidden="1" w:unhideWhenUsed="1"/>
-    <w:lsdException w:name="Table Simple 2" w:semiHidden="1" w:unhideWhenUsed="1"/>
-    <w:lsdException w:name="Table Simple 3" w:semiHidden="1" w:unhideWhenUsed="1"/>
-    <w:lsdException w:name="Table Classic 1" w:semiHidden="1" w:unhideWhenUsed="1"/>
-    <w:lsdException w:name="Table Classic 2" w:semiHidden="1" w:unhideWhenUsed="1"/>
-    <w:lsdException w:name="Table Classic 3" w:semiHidden="1" w:unhideWhenUsed="1"/>
-    <w:lsdException w:name="Table Classic 4" w:semiHidden="1" w:unhideWhenUsed="1"/>
-    <w:lsdException w:name="Table Colorful 1" w:semiHidden="1" w:unhideWhenUsed="1"/>
-    <w:lsdException w:name="Table Colorful 2" w:semiHidden="1" w:unhideWhenUsed="1"/>
-    <w:lsdException w:name="Table Colorful 3" w:semiHidden="1" w:unhideWhenUsed="1"/>
-    <w:lsdException w:name="Table Columns 1" w:semiHidden="1" w:unhideWhenUsed="1"/>
-    <w:lsdException w:name="Table Columns 2" w:semiHidden="1" w:unhideWhenUsed="1"/>
-    <w:lsdException w:name="Table Columns 3" w:semiHidden="1" w:unhideWhenUsed="1"/>
-    <w:lsdException w:name="Table Columns 4" w:semiHidden="1" w:unhideWhenUsed="1"/>
-    <w:lsdException w:name="Table Columns 5" w:semiHidden="1" w:unhideWhenUsed="1"/>
-    <w:lsdException w:name="Table Grid 1" w:semiHidden="1" w:unhideWhenUsed="1"/>
-    <w:lsdException w:name="Table Grid 2" w:semiHidden="1" w:unhideWhenUsed="1"/>
-    <w:lsdException w:name="Table Grid 3" w:semiHidden="1" w:unhideWhenUsed="1"/>
-    <w:lsdException w:name="Table Grid 4" w:semiHidden="1" w:unhideWhenUsed="1"/>
-    <w:lsdException w:name="Table Grid 5" w:semiHidden="1" w:unhideWhenUsed="1"/>
-    <w:lsdException w:name="Table Grid 6" w:semiHidden="1" w:unhideWhenUsed="1"/>
-    <w:lsdException w:name="Table Grid 7" w:semiHidden="1" w:unhideWhenUsed="1"/>
-    <w:lsdException w:name="Table Grid 8" w:semiHidden="1" w:unhideWhenUsed="1"/>
-    <w:lsdException w:name="Table List 1" w:semiHidden="1" w:unhideWhenUsed="1"/>
-    <w:lsdException w:name="Table List 2" w:semiHidden="1" w:unhideWhenUsed="1"/>
-    <w:lsdException w:name="Table List 3" w:semiHidden="1" w:unhideWhenUsed="1"/>
-    <w:lsdException w:name="Table List 4" w:semiHidden="1" w:unhideWhenUsed="1"/>
-    <w:lsdException w:name="Table List 5" w:semiHidden="1" w:unhideWhenUsed="1"/>
-    <w:lsdException w:name="Table List 6" w:semiHidden="1" w:unhideWhenUsed="1"/>
-    <w:lsdException w:name="Table List 7" w:semiHidden="1" w:unhideWhenUsed="1"/>
-    <w:lsdException w:name="Table List 8" w:semiHidden="1" w:unhideWhenUsed="1"/>
-    <w:lsdException w:name="Table 3D effects 1" w:semiHidden="1" w:unhideWhenUsed="1"/>
-    <w:lsdException w:name="Table 3D effects 2" w:semiHidden="1" w:unhideWhenUsed="1"/>
-    <w:lsdException w:name="Table 3D effects 3" w:semiHidden="1" w:unhideWhenUsed="1"/>
-    <w:lsdException w:name="Table Contemporary" w:semiHidden="1" w:unhideWhenUsed="1"/>
-    <w:lsdException w:name="Table Elegant" w:semiHidden="1" w:unhideWhenUsed="1"/>
-    <w:lsdException w:name="Table Professional" w:semiHidden="1" w:unhideWhenUsed="1"/>
-    <w:lsdException w:name="Table Subtle 1" w:semiHidden="1" w:unhideWhenUsed="1"/>
-    <w:lsdException w:name="Table Subtle 2" w:semiHidden="1" w:unhideWhenUsed="1"/>
-    <w:lsdException w:name="Table Web 1" w:semiHidden="1" w:unhideWhenUsed="1"/>
-    <w:lsdException w:name="Table Web 2" w:semiHidden="1" w:unhideWhenUsed="1"/>
-    <w:lsdException w:name="Table Web 3" w:semiHidden="1" w:unhideWhenUsed="1"/>
-    <w:lsdException w:name="Balloon Text" w:semiHidden="1" w:unhideWhenUsed="1"/>
-    <w:lsdException w:name="Table Grid" w:uiPriority="39"/>
-    <w:lsdException w:name="Table Theme" w:semiHidden="1" w:unhideWhenUsed="1"/>
-    <w:lsdException w:name="Placeholder Text" w:semiHidden="1"/>
-    <w:lsdException w:name="No Spacing" w:uiPriority="1" w:qFormat="1"/>
-    <w:lsdException w:name="Light Shading" w:uiPriority="60"/>
-    <w:lsdException w:name="Light List" w:uiPriority="61"/>
-    <w:lsdException w:name="Light Grid" w:uiPriority="62"/>
-    <w:lsdException w:name="Medium Shading 1" w:uiPriority="63"/>
-    <w:lsdException w:name="Medium Shading 2" w:uiPriority="64"/>
-    <w:lsdException w:name="Medium List 1" w:uiPriority="65"/>
-    <w:lsdException w:name="Medium List 2" w:uiPriority="66"/>
-    <w:lsdException w:name="Medium Grid 1" w:uiPriority="67"/>
-    <w:lsdException w:name="Medium Grid 2" w:uiPriority="68"/>
-    <w:lsdException w:name="Medium Grid 3" w:uiPriority="69"/>
-    <w:lsdException w:name="Dark List" w:uiPriority="70"/>
-    <w:lsdException w:name="Colorful Shading" w:uiPriority="71"/>
-    <w:lsdException w:name="Colorful List" w:uiPriority="72"/>
-    <w:lsdException w:name="Colorful Grid" w:uiPriority="73"/>
-    <w:lsdException w:name="Light Shading Accent 1" w:uiPriority="60"/>
-    <w:lsdException w:name="Light List Accent 1" w:uiPriority="61"/>
-    <w:lsdException w:name="Light Grid Accent 1" w:uiPriority="62"/>
-    <w:lsdException w:name="Medium Shading 1 Accent 1" w:uiPriority="63"/>
-    <w:lsdException w:name="Medium Shading 2 Accent 1" w:uiPriority="64"/>
-    <w:lsdException w:name="Medium List 1 Accent 1" w:uiPriority="65"/>
-    <w:lsdException w:name="Revision" w:semiHidden="1"/>
-    <w:lsdException w:name="List Paragraph" w:uiPriority="34" w:qFormat="1"/>
-    <w:lsdException w:name="Quote" w:uiPriority="29" w:qFormat="1"/>
-    <w:lsdException w:name="Intense Quote" w:uiPriority="30" w:qFormat="1"/>
-    <w:lsdException w:name="Medium List 2 Accent 1" w:uiPriority="66"/>
-    <w:lsdException w:name="Medium Grid 1 Accent 1" w:uiPriority="67"/>
-    <w:lsdException w:name="Medium Grid 2 Accent 1" w:uiPriority="68"/>
-    <w:lsdException w:name="Medium Grid 3 Accent 1" w:uiPriority="69"/>
-    <w:lsdException w:name="Dark List Accent 1" w:uiPriority="70"/>
-    <w:lsdException w:name="Colorful Shading Accent 1" w:uiPriority="71"/>
-    <w:lsdException w:name="Colorful List Accent 1" w:uiPriority="72"/>
-    <w:lsdException w:name="Colorful Grid Accent 1" w:uiPriority="73"/>
-    <w:lsdException w:name="Light Shading Accent 2" w:uiPriority="60"/>
-    <w:lsdException w:name="Light List Accent 2" w:uiPriority="61"/>
-    <w:lsdException w:name="Light Grid Accent 2" w:uiPriority="62"/>
-    <w:lsdException w:name="Medium Shading 1 Accent 2" w:uiPriority="63"/>
-    <w:lsdException w:name="Medium Shading 2 Accent 2" w:uiPriority="64"/>
-    <w:lsdException w:name="Medium List 1 Accent 2" w:uiPriority="65"/>
-    <w:lsdException w:name="Medium List 2 Accent 2" w:uiPriority="66"/>
-    <w:lsdException w:name="Medium Grid 1 Accent 2" w:uiPriority="67"/>
-    <w:lsdException w:name="Medium Grid 2 Accent 2" w:uiPriority="68"/>
-    <w:lsdException w:name="Medium Grid 3 Accent 2" w:uiPriority="69"/>
-    <w:lsdException w:name="Dark List Accent 2" w:uiPriority="70"/>
-    <w:lsdException w:name="Colorful Shading Accent 2" w:uiPriority="71"/>
-    <w:lsdException w:name="Colorful List Accent 2" w:uiPriority="72"/>
-    <w:lsdException w:name="Colorful Grid Accent 2" w:uiPriority="73"/>
-    <w:lsdException w:name="Light Shading Accent 3" w:uiPriority="60"/>
-    <w:lsdException w:name="Light List Accent 3" w:uiPriority="61"/>
-    <w:lsdException w:name="Light Grid Accent 3" w:uiPriority="62"/>
-    <w:lsdException w:name="Medium Shading 1 Accent 3" w:uiPriority="63"/>
-    <w:lsdException w:name="Medium Shading 2 Accent 3" w:uiPriority="64"/>
-    <w:lsdException w:name="Medium List 1 Accent 3" w:uiPriority="65"/>
-    <w:lsdException w:name="Medium List 2 Accent 3" w:uiPriority="66"/>
-    <w:lsdException w:name="Medium Grid 1 Accent 3" w:uiPriority="67"/>
-    <w:lsdException w:name="Medium Grid 2 Accent 3" w:uiPriority="68"/>
-    <w:lsdException w:name="Medium Grid 3 Accent 3" w:uiPriority="69"/>
-    <w:lsdException w:name="Dark List Accent 3" w:uiPriority="70"/>
-    <w:lsdException w:name="Colorful Shading Accent 3" w:uiPriority="71"/>
-    <w:lsdException w:name="Colorful List Accent 3" w:uiPriority="72"/>
-    <w:lsdException w:name="Colorful Grid Accent 3" w:uiPriority="73"/>
-    <w:lsdException w:name="Light Shading Accent 4" w:uiPriority="60"/>
-    <w:lsdException w:name="Light List Accent 4" w:uiPriority="61"/>
-    <w:lsdException w:name="Light Grid Accent 4" w:uiPriority="62"/>
-    <w:lsdException w:name="Medium Shading 1 Accent 4" w:uiPriority="63"/>
-    <w:lsdException w:name="Medium Shading 2 Accent 4" w:uiPriority="64"/>
-    <w:lsdException w:name="Medium List 1 Accent 4" w:uiPriority="65"/>
-    <w:lsdException w:name="Medium List 2 Accent 4" w:uiPriority="66"/>
-    <w:lsdException w:name="Medium Grid 1 Accent 4" w:uiPriority="67"/>
-    <w:lsdException w:name="Medium Grid 2 Accent 4" w:uiPriority="68"/>
-    <w:lsdException w:name="Medium Grid 3 Accent 4" w:uiPriority="69"/>
-    <w:lsdException w:name="Dark List Accent 4" w:uiPriority="70"/>
-    <w:lsdException w:name="Colorful Shading Accent 4" w:uiPriority="71"/>
-    <w:lsdException w:name="Colorful List Accent 4" w:uiPriority="72"/>
-    <w:lsdException w:name="Colorful Grid Accent 4" w:uiPriority="73"/>
-    <w:lsdException w:name="Light Shading Accent 5" w:uiPriority="60"/>
-    <w:lsdException w:name="Light List Accent 5" w:uiPriority="61"/>
-    <w:lsdException w:name="Light Grid Accent 5" w:uiPriority="62"/>
-    <w:lsdException w:name="Medium Shading 1 Accent 5" w:uiPriority="63"/>
-    <w:lsdException w:name="Medium Shading 2 Accent 5" w:uiPriority="64"/>
-    <w:lsdException w:name="Medium List 1 Accent 5" w:uiPriority="65"/>
-    <w:lsdException w:name="Medium List 2 Accent 5" w:uiPriority="66"/>
-    <w:lsdException w:name="Medium Grid 1 Accent 5" w:uiPriority="67"/>
-    <w:lsdException w:name="Medium Grid 2 Accent 5" w:uiPriority="68"/>
-    <w:lsdException w:name="Medium Grid 3 Accent 5" w:uiPriority="69"/>
-    <w:lsdException w:name="Dark List Accent 5" w:uiPriority="70"/>
-    <w:lsdException w:name="Colorful Shading Accent 5" w:uiPriority="71"/>
-    <w:lsdException w:name="Colorful List Accent 5" w:uiPriority="72"/>
-    <w:lsdException w:name="Colorful Grid Accent 5" w:uiPriority="73"/>
-    <w:lsdException w:name="Light Shading Accent 6" w:uiPriority="60"/>
-    <w:lsdException w:name="Light List Accent 6" w:uiPriority="61"/>
-    <w:lsdException w:name="Light Grid Accent 6" w:uiPriority="62"/>
-    <w:lsdException w:name="Medium Shading 1 Accent 6" w:uiPriority="63"/>
-    <w:lsdException w:name="Medium Shading 2 Accent 6" w:uiPriority="64"/>
-    <w:lsdException w:name="Medium List 1 Accent 6" w:uiPriority="65"/>
-    <w:lsdException w:name="Medium List 2 Accent 6" w:uiPriority="66"/>
-    <w:lsdException w:name="Medium Grid 1 Accent 6" w:uiPriority="67"/>
-    <w:lsdException w:name="Medium Grid 2 Accent 6" w:uiPriority="68"/>
-    <w:lsdException w:name="Medium Grid 3 Accent 6" w:uiPriority="69"/>
-    <w:lsdException w:name="Dark List Accent 6" w:uiPriority="70"/>
-    <w:lsdException w:name="Colorful Shading Accent 6" w:uiPriority="71"/>
-    <w:lsdException w:name="Colorful List Accent 6" w:uiPriority="72"/>
-    <w:lsdException w:name="Colorful Grid Accent 6" w:uiPriority="73"/>
-    <w:lsdException w:name="Subtle Emphasis" w:uiPriority="19" w:qFormat="1"/>
-    <w:lsdException w:name="Intense Emphasis" w:uiPriority="21" w:qFormat="1"/>
-    <w:lsdException w:name="Subtle Reference" w:uiPriority="31" w:qFormat="1"/>
-    <w:lsdException w:name="Intense Reference" w:uiPriority="32" w:qFormat="1"/>
-    <w:lsdException w:name="Book Title" w:uiPriority="33" w:qFormat="1"/>
-    <w:lsdException w:name="Bibliography" w:semiHidden="1" w:uiPriority="37" w:unhideWhenUsed="1"/>
-    <w:lsdException w:name="TOC Heading" w:semiHidden="1" w:uiPriority="39" w:unhideWhenUsed="1" w:qFormat="1"/>
-    <w:lsdException w:name="Plain Table 1" w:uiPriority="41"/>
-    <w:lsdException w:name="Plain Table 2" w:uiPriority="42"/>
-    <w:lsdException w:name="Plain Table 3" w:uiPriority="43"/>
-    <w:lsdException w:name="Plain Table 4" w:uiPriority="44"/>
-    <w:lsdException w:name="Plain Table 5" w:uiPriority="45"/>
-    <w:lsdException w:name="Grid Table Light" w:uiPriority="40"/>
-    <w:lsdException w:name="Grid Table 1 Light" w:uiPriority="46"/>
-    <w:lsdException w:name="Grid Table 2" w:uiPriority="47"/>
-    <w:lsdException w:name="Grid Table 3" w:uiPriority="48"/>
-    <w:lsdException w:name="Grid Table 4" w:uiPriority="49"/>
-    <w:lsdException w:name="Grid Table 5 Dark" w:uiPriority="50"/>
-    <w:lsdException w:name="Grid Table 6 Colorful" w:uiPriority="51"/>
-    <w:lsdException w:name="Grid Table 7 Colorful" w:uiPriority="52"/>
-    <w:lsdException w:name="Grid Table 1 Light Accent 1" w:uiPriority="46"/>
-    <w:lsdException w:name="Grid Table 2 Accent 1" w:uiPriority="47"/>
-    <w:lsdException w:name="Grid Table 3 Accent 1" w:uiPriority="48"/>
-    <w:lsdException w:name="Grid Table 4 Accent 1" w:uiPriority="49"/>
-    <w:lsdException w:name="Grid Table 5 Dark Accent 1" w:uiPriority="50"/>
-    <w:lsdException w:name="Grid Table 6 Colorful Accent 1" w:uiPriority="51"/>
-    <w:lsdException w:name="Grid Table 7 Colorful Accent 1" w:uiPriority="52"/>
-    <w:lsdException w:name="Grid Table 1 Light Accent 2" w:uiPriority="46"/>
-    <w:lsdException w:name="Grid Table 2 Accent 2" w:uiPriority="47"/>
-    <w:lsdException w:name="Grid Table 3 Accent 2" w:uiPriority="48"/>
-    <w:lsdException w:name="Grid Table 4 Accent 2" w:uiPriority="49"/>
-    <w:lsdException w:name="Grid Table 5 Dark Accent 2" w:uiPriority="50"/>
-    <w:lsdException w:name="Grid Table 6 Colorful Accent 2" w:uiPriority="51"/>
-    <w:lsdException w:name="Grid Table 7 Colorful Accent 2" w:uiPriority="52"/>
-    <w:lsdException w:name="Grid Table 1 Light Accent 3" w:uiPriority="46"/>
-    <w:lsdException w:name="Grid Table 2 Accent 3" w:uiPriority="47"/>
-    <w:lsdException w:name="Grid Table 3 Accent 3" w:uiPriority="48"/>
-    <w:lsdException w:name="Grid Table 4 Accent 3" w:uiPriority="49"/>
-    <w:lsdException w:name="Grid Table 5 Dark Accent 3" w:uiPriority="50"/>
-    <w:lsdException w:name="Grid Table 6 Colorful Accent 3" w:uiPriority="51"/>
-    <w:lsdException w:name="Grid Table 7 Colorful Accent 3" w:uiPriority="52"/>
-    <w:lsdException w:name="Grid Table 1 Light Accent 4" w:uiPriority="46"/>
-    <w:lsdException w:name="Grid Table 2 Accent 4" w:uiPriority="47"/>
-    <w:lsdException w:name="Grid Table 3 Accent 4" w:uiPriority="48"/>
-    <w:lsdException w:name="Grid Table 4 Accent 4" w:uiPriority="49"/>
-    <w:lsdException w:name="Grid Table 5 Dark Accent 4" w:uiPriority="50"/>
-    <w:lsdException w:name="Grid Table 6 Colorful Accent 4" w:uiPriority="51"/>
-    <w:lsdException w:name="Grid Table 7 Colorful Accent 4" w:uiPriority="52"/>
-    <w:lsdException w:name="Grid Table 1 Light Accent 5" w:uiPriority="46"/>
-    <w:lsdException w:name="Grid Table 2 Accent 5" w:uiPriority="47"/>
-    <w:lsdException w:name="Grid Table 3 Accent 5" w:uiPriority="48"/>
-    <w:lsdException w:name="Grid Table 4 Accent 5" w:uiPriority="49"/>
-    <w:lsdException w:name="Grid Table 5 Dark Accent 5" w:uiPriority="50"/>
-    <w:lsdException w:name="Grid Table 6 Colorful Accent 5" w:uiPriority="51"/>
-    <w:lsdException w:name="Grid Table 7 Colorful Accent 5" w:uiPriority="52"/>
-    <w:lsdException w:name="Grid Table 1 Light Accent 6" w:uiPriority="46"/>
-    <w:lsdException w:name="Grid Table 2 Accent 6" w:uiPriority="47"/>
-    <w:lsdException w:name="Grid Table 3 Accent 6" w:uiPriority="48"/>
-    <w:lsdException w:name="Grid Table 4 Accent 6" w:uiPriority="49"/>
-    <w:lsdException w:name="Grid Table 5 Dark Accent 6" w:uiPriority="50"/>
-    <w:lsdException w:name="Grid Table 6 Colorful Accent 6" w:uiPriority="51"/>
-    <w:lsdException w:name="Grid Table 7 Colorful Accent 6" w:uiPriority="52"/>
-    <w:lsdException w:name="List Table 1 Light" w:uiPriority="46"/>
-    <w:lsdException w:name="List Table 2" w:uiPriority="47"/>
-    <w:lsdException w:name="List Table 3" w:uiPriority="48"/>
-    <w:lsdException w:name="List Table 4" w:uiPriority="49"/>
-    <w:lsdException w:name="List Table 5 Dark" w:uiPriority="50"/>
-    <w:lsdException w:name="List Table 6 Colorful" w:uiPriority="51"/>
-    <w:lsdException w:name="List Table 7 Colorful" w:uiPriority="52"/>
-    <w:lsdException w:name="List Table 1 Light Accent 1" w:uiPriority="46"/>
-    <w:lsdException w:name="List Table 2 Accent 1" w:uiPriority="47"/>
-    <w:lsdException w:name="List Table 3 Accent 1" w:uiPriority="48"/>
-    <w:lsdException w:name="List Table 4 Accent 1" w:uiPriority="49"/>
-    <w:lsdException w:name="List Table 5 Dark Accent 1" w:uiPriority="50"/>
-    <w:lsdException w:name="List Table 6 Colorful Accent 1" w:uiPriority="51"/>
-    <w:lsdException w:name="List Table 7 Colorful Accent 1" w:uiPriority="52"/>
-    <w:lsdException w:name="List Table 1 Light Accent 2" w:uiPriority="46"/>
-    <w:lsdException w:name="List Table 2 Accent 2" w:uiPriority="47"/>
-    <w:lsdException w:name="List Table 3 Accent 2" w:uiPriority="48"/>
-    <w:lsdException w:name="List Table 4 Accent 2" w:uiPriority="49"/>
-    <w:lsdException w:name="List Table 5 Dark Accent 2" w:uiPriority="50"/>
-    <w:lsdException w:name="List Table 6 Colorful Accent 2" w:uiPriority="51"/>
-    <w:lsdException w:name="List Table 7 Colorful Accent 2" w:uiPriority="52"/>
-    <w:lsdException w:name="List Table 1 Light Accent 3" w:uiPriority="46"/>
-    <w:lsdException w:name="List Table 2 Accent 3" w:uiPriority="47"/>
-    <w:lsdException w:name="List Table 3 Accent 3" w:uiPriority="48"/>
-    <w:lsdException w:name="List Table 4 Accent 3" w:uiPriority="49"/>
-    <w:lsdException w:name="List Table 5 Dark Accent 3" w:uiPriority="50"/>
-    <w:lsdException w:name="List Table 6 Colorful Accent 3" w:uiPriority="51"/>
-    <w:lsdException w:name="List Table 7 Colorful Accent 3" w:uiPriority="52"/>
-    <w:lsdException w:name="List Table 1 Light Accent 4" w:uiPriority="46"/>
-    <w:lsdException w:name="List Table 2 Accent 4" w:uiPriority="47"/>
-    <w:lsdException w:name="List Table 3 Accent 4" w:uiPriority="48"/>
-    <w:lsdException w:name="List Table 4 Accent 4" w:uiPriority="49"/>
-    <w:lsdException w:name="List Table 5 Dark Accent 4" w:uiPriority="50"/>
-    <w:lsdException w:name="List Table 6 Colorful Accent 4" w:uiPriority="51"/>
-    <w:lsdException w:name="List Table 7 Colorful Accent 4" w:uiPriority="52"/>
-    <w:lsdException w:name="List Table 1 Light Accent 5" w:uiPriority="46"/>
-    <w:lsdException w:name="List Table 2 Accent 5" w:uiPriority="47"/>
-    <w:lsdException w:name="List Table 3 Accent 5" w:uiPriority="48"/>
-    <w:lsdException w:name="List Table 4 Accent 5" w:uiPriority="49"/>
-    <w:lsdException w:name="List Table 5 Dark Accent 5" w:uiPriority="50"/>
-    <w:lsdException w:name="List Table 6 Colorful Accent 5" w:uiPriority="51"/>
-    <w:lsdException w:name="List Table 7 Colorful Accent 5" w:uiPriority="52"/>
-    <w:lsdException w:name="List Table 1 Light Accent 6" w:uiPriority="46"/>
-    <w:lsdException w:name="List Table 2 Accent 6" w:uiPriority="47"/>
-    <w:lsdException w:name="List Table 3 Accent 6" w:uiPriority="48"/>
-    <w:lsdException w:name="List Table 4 Accent 6" w:uiPriority="49"/>
-    <w:lsdException w:name="List Table 5 Dark Accent 6" w:uiPriority="50"/>
-    <w:lsdException w:name="List Table 6 Colorful Accent 6" w:uiPriority="51"/>
-    <w:lsdException w:name="List Table 7 Colorful Accent 6" w:uiPriority="52"/>
-  </w:latentStyles>
-  <w:style w:type="paragraph" w:default="1" w:styleId="Normal">
-    <w:name w:val="Normal"/>
-    <w:qFormat/>
-  </w:style>
-  <w:style w:type="character" w:default="1" w:styleId="DefaultParagraphFont">
-    <w:name w:val="Default Paragraph Font"/>
-    <w:uiPriority w:val="1"/>
-    <w:semiHidden/>
-    <w:unhideWhenUsed/>
-  </w:style>
-  <w:style w:type="table" w:default="1" w:styleId="TableNormal">
-    <w:name w:val="Normal Table"/>
-    <w:uiPriority w:val="99"/>
-    <w:semiHidden/>
-    <w:unhideWhenUsed/>
-    <w:tblPr>
-      <w:tblInd w:w="0" w:type="dxa"/>
-      <w:tblCellMar>
-        <w:top w:w="0" w:type="dxa"/>
-        <w:left w:w="108" w:type="dxa"/>
-        <w:bottom w:w="0" w:type="dxa"/>
-        <w:right w:w="108" w:type="dxa"/>
-      </w:tblCellMar>
-    </w:tblPr>
-  </w:style>
-  <w:style w:type="numbering" w:default="1" w:styleId="NoList">
-    <w:name w:val="No List"/>
-    <w:uiPriority w:val="99"/>
-    <w:semiHidden/>
-    <w:unhideWhenUsed/>
-  </w:style>
-  <w:style w:type="character" w:styleId="PlaceholderText">
-    <w:name w:val="Placeholder Text"/>
-    <w:basedOn w:val="DefaultParagraphFont"/>
-    <w:uiPriority w:val="99"/>
-    <w:semiHidden/>
-    <w:rsid w:val="00373AD2"/>
-    <w:rPr>
-      <w:color w:val="808080"/>
-    </w:rPr>
-  </w:style>
-</w:styles>
-</file>
-
-<file path=word/glossary/webSettings.xml><?xml version="1.0" encoding="utf-8"?>
-<w:webSettings xmlns:mc="http://schemas.openxmlformats.org/markup-compatibility/2006" xmlns:r="http://schemas.openxmlformats.org/officeDocument/2006/relationships" xmlns:w="http://schemas.openxmlformats.org/wordprocessingml/2006/main" xmlns:w14="http://schemas.microsoft.com/office/word/2010/wordml" xmlns:w15="http://schemas.microsoft.com/office/word/2012/wordml" mc:Ignorable="w14 w15">
-  <w:optimizeForBrowser/>
-  <w:allowPNG/>
-</w:webSettings>
-</file>
-
 <file path=word/theme/theme1.xml><?xml version="1.0" encoding="utf-8"?>
 <a:theme xmlns:a="http://schemas.openxmlformats.org/drawingml/2006/main" name="Tema do Office">
   <a:themeElements>
@@ -17787,7 +16834,7 @@
 </file>
 
 <file path=customXml/itemProps1.xml><?xml version="1.0" encoding="utf-8"?>
-<ds:datastoreItem xmlns:ds="http://schemas.openxmlformats.org/officeDocument/2006/customXml" ds:itemID="{BDF88B28-A2F2-434F-9545-BE84491CA598}">
+<ds:datastoreItem xmlns:ds="http://schemas.openxmlformats.org/officeDocument/2006/customXml" ds:itemID="{B9C28FD4-D21F-4F07-BB59-FB82C2403F2E}">
   <ds:schemaRefs>
     <ds:schemaRef ds:uri="http://schemas.openxmlformats.org/officeDocument/2006/bibliography"/>
   </ds:schemaRefs>

</xml_diff>

<commit_message>
Retirado capitulo de métodos de busca, e iniciado o capitulo sobre o algoritmo MarioLearn.
</commit_message>
<xml_diff>
--- a/release/TCC - Danilo de Lucas.docx
+++ b/release/TCC - Danilo de Lucas.docx
@@ -1,6 +1,6 @@
 
 <file path=word/document.xml><?xml version="1.0" encoding="utf-8"?>
-<w:document xmlns:wpc="http://schemas.microsoft.com/office/word/2010/wordprocessingCanvas" xmlns:cx="http://schemas.microsoft.com/office/drawing/2014/chartex" xmlns:cx1="http://schemas.microsoft.com/office/drawing/2015/9/8/chartex" xmlns:cx2="http://schemas.microsoft.com/office/drawing/2015/10/21/chartex" xmlns:mc="http://schemas.openxmlformats.org/markup-compatibility/2006" xmlns:o="urn:schemas-microsoft-com:office:office" xmlns:r="http://schemas.openxmlformats.org/officeDocument/2006/relationships" xmlns:m="http://schemas.openxmlformats.org/officeDocument/2006/math" xmlns:v="urn:schemas-microsoft-com:vml" xmlns:wp14="http://schemas.microsoft.com/office/word/2010/wordprocessingDrawing" xmlns:wp="http://schemas.openxmlformats.org/drawingml/2006/wordprocessingDrawing" xmlns:w10="urn:schemas-microsoft-com:office:word" xmlns:w="http://schemas.openxmlformats.org/wordprocessingml/2006/main" xmlns:w14="http://schemas.microsoft.com/office/word/2010/wordml" xmlns:w15="http://schemas.microsoft.com/office/word/2012/wordml" xmlns:w16se="http://schemas.microsoft.com/office/word/2015/wordml/symex" xmlns:wpg="http://schemas.microsoft.com/office/word/2010/wordprocessingGroup" xmlns:wpi="http://schemas.microsoft.com/office/word/2010/wordprocessingInk" xmlns:wne="http://schemas.microsoft.com/office/word/2006/wordml" xmlns:wps="http://schemas.microsoft.com/office/word/2010/wordprocessingShape" mc:Ignorable="w14 w15 w16se wp14">
+<w:document xmlns:wpc="http://schemas.microsoft.com/office/word/2010/wordprocessingCanvas" xmlns:mc="http://schemas.openxmlformats.org/markup-compatibility/2006" xmlns:o="urn:schemas-microsoft-com:office:office" xmlns:r="http://schemas.openxmlformats.org/officeDocument/2006/relationships" xmlns:m="http://schemas.openxmlformats.org/officeDocument/2006/math" xmlns:v="urn:schemas-microsoft-com:vml" xmlns:wp14="http://schemas.microsoft.com/office/word/2010/wordprocessingDrawing" xmlns:wp="http://schemas.openxmlformats.org/drawingml/2006/wordprocessingDrawing" xmlns:w10="urn:schemas-microsoft-com:office:word" xmlns:w="http://schemas.openxmlformats.org/wordprocessingml/2006/main" xmlns:w14="http://schemas.microsoft.com/office/word/2010/wordml" xmlns:w15="http://schemas.microsoft.com/office/word/2012/wordml" xmlns:wpg="http://schemas.microsoft.com/office/word/2010/wordprocessingGroup" xmlns:wpi="http://schemas.microsoft.com/office/word/2010/wordprocessingInk" xmlns:wne="http://schemas.microsoft.com/office/word/2006/wordml" xmlns:wps="http://schemas.microsoft.com/office/word/2010/wordprocessingShape" mc:Ignorable="w14 w15 wp14">
   <w:body>
     <w:p>
       <w:pPr>
@@ -2094,7 +2094,7 @@
       <w:sdtContent>
         <w:p>
           <w:pPr>
-            <w:pStyle w:val="TOC1"/>
+            <w:pStyle w:val="Sumrio1"/>
             <w:tabs>
               <w:tab w:val="left" w:pos="440"/>
               <w:tab w:val="right" w:leader="dot" w:pos="9061"/>
@@ -2211,7 +2211,7 @@
         </w:p>
         <w:p>
           <w:pPr>
-            <w:pStyle w:val="TOC1"/>
+            <w:pStyle w:val="Sumrio1"/>
             <w:tabs>
               <w:tab w:val="left" w:pos="440"/>
               <w:tab w:val="right" w:leader="dot" w:pos="9061"/>
@@ -2303,7 +2303,7 @@
         </w:p>
         <w:p>
           <w:pPr>
-            <w:pStyle w:val="TOC1"/>
+            <w:pStyle w:val="Sumrio1"/>
             <w:tabs>
               <w:tab w:val="left" w:pos="440"/>
               <w:tab w:val="right" w:leader="dot" w:pos="9061"/>
@@ -2393,7 +2393,7 @@
         </w:p>
         <w:p>
           <w:pPr>
-            <w:pStyle w:val="TOC2"/>
+            <w:pStyle w:val="Sumrio2"/>
             <w:tabs>
               <w:tab w:val="left" w:pos="880"/>
               <w:tab w:val="right" w:leader="dot" w:pos="9061"/>
@@ -2483,7 +2483,7 @@
         </w:p>
         <w:p>
           <w:pPr>
-            <w:pStyle w:val="TOC3"/>
+            <w:pStyle w:val="Sumrio3"/>
             <w:tabs>
               <w:tab w:val="left" w:pos="1320"/>
               <w:tab w:val="right" w:leader="dot" w:pos="9061"/>
@@ -2573,7 +2573,7 @@
         </w:p>
         <w:p>
           <w:pPr>
-            <w:pStyle w:val="TOC3"/>
+            <w:pStyle w:val="Sumrio3"/>
             <w:tabs>
               <w:tab w:val="left" w:pos="1320"/>
               <w:tab w:val="right" w:leader="dot" w:pos="9061"/>
@@ -2663,7 +2663,7 @@
         </w:p>
         <w:p>
           <w:pPr>
-            <w:pStyle w:val="TOC2"/>
+            <w:pStyle w:val="Sumrio2"/>
             <w:tabs>
               <w:tab w:val="left" w:pos="880"/>
               <w:tab w:val="right" w:leader="dot" w:pos="9061"/>
@@ -2753,7 +2753,7 @@
         </w:p>
         <w:p>
           <w:pPr>
-            <w:pStyle w:val="TOC2"/>
+            <w:pStyle w:val="Sumrio2"/>
             <w:tabs>
               <w:tab w:val="left" w:pos="880"/>
               <w:tab w:val="right" w:leader="dot" w:pos="9061"/>
@@ -2843,7 +2843,7 @@
         </w:p>
         <w:p>
           <w:pPr>
-            <w:pStyle w:val="TOC2"/>
+            <w:pStyle w:val="Sumrio2"/>
             <w:tabs>
               <w:tab w:val="left" w:pos="880"/>
               <w:tab w:val="right" w:leader="dot" w:pos="9061"/>
@@ -2933,7 +2933,7 @@
         </w:p>
         <w:p>
           <w:pPr>
-            <w:pStyle w:val="TOC2"/>
+            <w:pStyle w:val="Sumrio2"/>
             <w:tabs>
               <w:tab w:val="left" w:pos="880"/>
               <w:tab w:val="right" w:leader="dot" w:pos="9061"/>
@@ -3023,7 +3023,7 @@
         </w:p>
         <w:p>
           <w:pPr>
-            <w:pStyle w:val="TOC2"/>
+            <w:pStyle w:val="Sumrio2"/>
             <w:tabs>
               <w:tab w:val="left" w:pos="880"/>
               <w:tab w:val="right" w:leader="dot" w:pos="9061"/>
@@ -3113,7 +3113,7 @@
         </w:p>
         <w:p>
           <w:pPr>
-            <w:pStyle w:val="TOC1"/>
+            <w:pStyle w:val="Sumrio1"/>
             <w:tabs>
               <w:tab w:val="right" w:leader="dot" w:pos="9061"/>
             </w:tabs>
@@ -3676,7 +3676,7 @@
       </w:r>
       <w:r>
         <w:rPr>
-          <w:rStyle w:val="FootnoteReference"/>
+          <w:rStyle w:val="Refdenotaderodap"/>
           <w:rFonts w:ascii="Times New Roman" w:hAnsi="Times New Roman" w:cs="Times New Roman"/>
         </w:rPr>
         <w:footnoteReference w:id="1"/>
@@ -3725,7 +3725,7 @@
       </w:r>
       <w:r>
         <w:rPr>
-          <w:rStyle w:val="FootnoteReference"/>
+          <w:rStyle w:val="Refdenotaderodap"/>
           <w:rFonts w:ascii="Times New Roman" w:hAnsi="Times New Roman" w:cs="Times New Roman"/>
         </w:rPr>
         <w:footnoteReference w:id="2"/>
@@ -4947,7 +4947,7 @@
     </w:p>
     <w:p>
       <w:pPr>
-        <w:pStyle w:val="ListParagraph"/>
+        <w:pStyle w:val="PargrafodaLista"/>
         <w:numPr>
           <w:ilvl w:val="0"/>
           <w:numId w:val="13"/>
@@ -4994,7 +4994,7 @@
     </w:p>
     <w:p>
       <w:pPr>
-        <w:pStyle w:val="ListParagraph"/>
+        <w:pStyle w:val="PargrafodaLista"/>
         <w:numPr>
           <w:ilvl w:val="0"/>
           <w:numId w:val="13"/>
@@ -5021,7 +5021,7 @@
     </w:p>
     <w:p>
       <w:pPr>
-        <w:pStyle w:val="ListParagraph"/>
+        <w:pStyle w:val="PargrafodaLista"/>
         <w:numPr>
           <w:ilvl w:val="0"/>
           <w:numId w:val="13"/>
@@ -5090,7 +5090,7 @@
     </w:p>
     <w:p>
       <w:pPr>
-        <w:pStyle w:val="ListParagraph"/>
+        <w:pStyle w:val="PargrafodaLista"/>
         <w:numPr>
           <w:ilvl w:val="0"/>
           <w:numId w:val="10"/>
@@ -5127,7 +5127,7 @@
     </w:p>
     <w:p>
       <w:pPr>
-        <w:pStyle w:val="ListParagraph"/>
+        <w:pStyle w:val="PargrafodaLista"/>
         <w:numPr>
           <w:ilvl w:val="0"/>
           <w:numId w:val="10"/>
@@ -5191,7 +5191,7 @@
     </w:p>
     <w:p>
       <w:pPr>
-        <w:pStyle w:val="ListParagraph"/>
+        <w:pStyle w:val="PargrafodaLista"/>
         <w:numPr>
           <w:ilvl w:val="0"/>
           <w:numId w:val="10"/>
@@ -5228,7 +5228,7 @@
     </w:p>
     <w:p>
       <w:pPr>
-        <w:pStyle w:val="ListParagraph"/>
+        <w:pStyle w:val="PargrafodaLista"/>
         <w:numPr>
           <w:ilvl w:val="0"/>
           <w:numId w:val="10"/>
@@ -5292,7 +5292,7 @@
     </w:p>
     <w:p>
       <w:pPr>
-        <w:pStyle w:val="ListParagraph"/>
+        <w:pStyle w:val="PargrafodaLista"/>
         <w:numPr>
           <w:ilvl w:val="0"/>
           <w:numId w:val="10"/>
@@ -5329,7 +5329,7 @@
     </w:p>
     <w:p>
       <w:pPr>
-        <w:pStyle w:val="ListParagraph"/>
+        <w:pStyle w:val="PargrafodaLista"/>
         <w:numPr>
           <w:ilvl w:val="0"/>
           <w:numId w:val="10"/>
@@ -5387,7 +5387,7 @@
     </w:p>
     <w:p>
       <w:pPr>
-        <w:pStyle w:val="ListParagraph"/>
+        <w:pStyle w:val="PargrafodaLista"/>
         <w:numPr>
           <w:ilvl w:val="0"/>
           <w:numId w:val="14"/>
@@ -5444,7 +5444,7 @@
     </w:p>
     <w:p>
       <w:pPr>
-        <w:pStyle w:val="ListParagraph"/>
+        <w:pStyle w:val="PargrafodaLista"/>
         <w:shd w:val="clear" w:color="auto" w:fill="FFFFFF"/>
         <w:suppressAutoHyphens w:val="0"/>
         <w:spacing w:line="240" w:lineRule="auto"/>
@@ -5460,7 +5460,7 @@
     </w:p>
     <w:p>
       <w:pPr>
-        <w:pStyle w:val="ListParagraph"/>
+        <w:pStyle w:val="PargrafodaLista"/>
         <w:shd w:val="clear" w:color="auto" w:fill="FFFFFF"/>
         <w:suppressAutoHyphens w:val="0"/>
         <w:spacing w:line="240" w:lineRule="auto"/>
@@ -5476,7 +5476,7 @@
     </w:p>
     <w:p>
       <w:pPr>
-        <w:pStyle w:val="ListParagraph"/>
+        <w:pStyle w:val="PargrafodaLista"/>
         <w:shd w:val="clear" w:color="auto" w:fill="FFFFFF"/>
         <w:suppressAutoHyphens w:val="0"/>
         <w:spacing w:line="240" w:lineRule="auto"/>
@@ -5492,7 +5492,7 @@
     </w:p>
     <w:p>
       <w:pPr>
-        <w:pStyle w:val="ListParagraph"/>
+        <w:pStyle w:val="PargrafodaLista"/>
         <w:shd w:val="clear" w:color="auto" w:fill="FFFFFF"/>
         <w:suppressAutoHyphens w:val="0"/>
         <w:spacing w:line="240" w:lineRule="auto"/>
@@ -5508,7 +5508,7 @@
     </w:p>
     <w:p>
       <w:pPr>
-        <w:pStyle w:val="ListParagraph"/>
+        <w:pStyle w:val="PargrafodaLista"/>
         <w:shd w:val="clear" w:color="auto" w:fill="FFFFFF"/>
         <w:suppressAutoHyphens w:val="0"/>
         <w:spacing w:line="240" w:lineRule="auto"/>
@@ -5524,7 +5524,7 @@
     </w:p>
     <w:p>
       <w:pPr>
-        <w:pStyle w:val="ListParagraph"/>
+        <w:pStyle w:val="PargrafodaLista"/>
         <w:shd w:val="clear" w:color="auto" w:fill="FFFFFF"/>
         <w:suppressAutoHyphens w:val="0"/>
         <w:spacing w:line="240" w:lineRule="auto"/>
@@ -5540,7 +5540,7 @@
     </w:p>
     <w:p>
       <w:pPr>
-        <w:pStyle w:val="ListParagraph"/>
+        <w:pStyle w:val="PargrafodaLista"/>
         <w:shd w:val="clear" w:color="auto" w:fill="FFFFFF"/>
         <w:suppressAutoHyphens w:val="0"/>
         <w:spacing w:line="240" w:lineRule="auto"/>
@@ -5556,7 +5556,7 @@
     </w:p>
     <w:p>
       <w:pPr>
-        <w:pStyle w:val="ListParagraph"/>
+        <w:pStyle w:val="PargrafodaLista"/>
         <w:shd w:val="clear" w:color="auto" w:fill="FFFFFF"/>
         <w:suppressAutoHyphens w:val="0"/>
         <w:spacing w:line="240" w:lineRule="auto"/>
@@ -5572,7 +5572,7 @@
     </w:p>
     <w:p>
       <w:pPr>
-        <w:pStyle w:val="ListParagraph"/>
+        <w:pStyle w:val="PargrafodaLista"/>
         <w:shd w:val="clear" w:color="auto" w:fill="FFFFFF"/>
         <w:suppressAutoHyphens w:val="0"/>
         <w:spacing w:line="240" w:lineRule="auto"/>
@@ -5588,7 +5588,7 @@
     </w:p>
     <w:p>
       <w:pPr>
-        <w:pStyle w:val="ListParagraph"/>
+        <w:pStyle w:val="PargrafodaLista"/>
         <w:shd w:val="clear" w:color="auto" w:fill="FFFFFF"/>
         <w:suppressAutoHyphens w:val="0"/>
         <w:spacing w:line="240" w:lineRule="auto"/>
@@ -5604,7 +5604,7 @@
     </w:p>
     <w:p>
       <w:pPr>
-        <w:pStyle w:val="ListParagraph"/>
+        <w:pStyle w:val="PargrafodaLista"/>
         <w:shd w:val="clear" w:color="auto" w:fill="FFFFFF"/>
         <w:suppressAutoHyphens w:val="0"/>
         <w:spacing w:line="240" w:lineRule="auto"/>
@@ -5620,7 +5620,7 @@
     </w:p>
     <w:p>
       <w:pPr>
-        <w:pStyle w:val="ListParagraph"/>
+        <w:pStyle w:val="PargrafodaLista"/>
         <w:shd w:val="clear" w:color="auto" w:fill="FFFFFF"/>
         <w:suppressAutoHyphens w:val="0"/>
         <w:spacing w:line="240" w:lineRule="auto"/>
@@ -5636,7 +5636,7 @@
     </w:p>
     <w:p>
       <w:pPr>
-        <w:pStyle w:val="ListParagraph"/>
+        <w:pStyle w:val="PargrafodaLista"/>
         <w:shd w:val="clear" w:color="auto" w:fill="FFFFFF"/>
         <w:suppressAutoHyphens w:val="0"/>
         <w:spacing w:line="240" w:lineRule="auto"/>
@@ -5652,7 +5652,7 @@
     </w:p>
     <w:p>
       <w:pPr>
-        <w:pStyle w:val="ListParagraph"/>
+        <w:pStyle w:val="PargrafodaLista"/>
         <w:shd w:val="clear" w:color="auto" w:fill="FFFFFF"/>
         <w:suppressAutoHyphens w:val="0"/>
         <w:spacing w:line="240" w:lineRule="auto"/>
@@ -5668,7 +5668,7 @@
     </w:p>
     <w:p>
       <w:pPr>
-        <w:pStyle w:val="ListParagraph"/>
+        <w:pStyle w:val="PargrafodaLista"/>
         <w:shd w:val="clear" w:color="auto" w:fill="FFFFFF"/>
         <w:suppressAutoHyphens w:val="0"/>
         <w:spacing w:line="240" w:lineRule="auto"/>
@@ -5684,7 +5684,7 @@
     </w:p>
     <w:p>
       <w:pPr>
-        <w:pStyle w:val="ListParagraph"/>
+        <w:pStyle w:val="PargrafodaLista"/>
         <w:shd w:val="clear" w:color="auto" w:fill="FFFFFF"/>
         <w:suppressAutoHyphens w:val="0"/>
         <w:spacing w:line="240" w:lineRule="auto"/>
@@ -5700,7 +5700,7 @@
     </w:p>
     <w:p>
       <w:pPr>
-        <w:pStyle w:val="ListParagraph"/>
+        <w:pStyle w:val="PargrafodaLista"/>
         <w:shd w:val="clear" w:color="auto" w:fill="FFFFFF"/>
         <w:suppressAutoHyphens w:val="0"/>
         <w:spacing w:line="240" w:lineRule="auto"/>
@@ -5716,7 +5716,7 @@
     </w:p>
     <w:p>
       <w:pPr>
-        <w:pStyle w:val="ListParagraph"/>
+        <w:pStyle w:val="PargrafodaLista"/>
         <w:shd w:val="clear" w:color="auto" w:fill="FFFFFF"/>
         <w:suppressAutoHyphens w:val="0"/>
         <w:spacing w:line="240" w:lineRule="auto"/>
@@ -5732,7 +5732,7 @@
     </w:p>
     <w:p>
       <w:pPr>
-        <w:pStyle w:val="ListParagraph"/>
+        <w:pStyle w:val="PargrafodaLista"/>
         <w:shd w:val="clear" w:color="auto" w:fill="FFFFFF"/>
         <w:suppressAutoHyphens w:val="0"/>
         <w:spacing w:line="240" w:lineRule="auto"/>
@@ -5748,7 +5748,7 @@
     </w:p>
     <w:p>
       <w:pPr>
-        <w:pStyle w:val="ListParagraph"/>
+        <w:pStyle w:val="PargrafodaLista"/>
         <w:shd w:val="clear" w:color="auto" w:fill="FFFFFF"/>
         <w:suppressAutoHyphens w:val="0"/>
         <w:spacing w:line="240" w:lineRule="auto"/>
@@ -5764,7 +5764,7 @@
     </w:p>
     <w:p>
       <w:pPr>
-        <w:pStyle w:val="ListParagraph"/>
+        <w:pStyle w:val="PargrafodaLista"/>
         <w:shd w:val="clear" w:color="auto" w:fill="FFFFFF"/>
         <w:suppressAutoHyphens w:val="0"/>
         <w:spacing w:line="240" w:lineRule="auto"/>
@@ -5780,7 +5780,7 @@
     </w:p>
     <w:p>
       <w:pPr>
-        <w:pStyle w:val="ListParagraph"/>
+        <w:pStyle w:val="PargrafodaLista"/>
         <w:shd w:val="clear" w:color="auto" w:fill="FFFFFF"/>
         <w:suppressAutoHyphens w:val="0"/>
         <w:spacing w:line="240" w:lineRule="auto"/>
@@ -5796,7 +5796,7 @@
     </w:p>
     <w:p>
       <w:pPr>
-        <w:pStyle w:val="ListParagraph"/>
+        <w:pStyle w:val="PargrafodaLista"/>
         <w:shd w:val="clear" w:color="auto" w:fill="FFFFFF"/>
         <w:suppressAutoHyphens w:val="0"/>
         <w:spacing w:line="240" w:lineRule="auto"/>
@@ -5812,7 +5812,7 @@
     </w:p>
     <w:p>
       <w:pPr>
-        <w:pStyle w:val="ListParagraph"/>
+        <w:pStyle w:val="PargrafodaLista"/>
         <w:shd w:val="clear" w:color="auto" w:fill="FFFFFF"/>
         <w:suppressAutoHyphens w:val="0"/>
         <w:spacing w:line="240" w:lineRule="auto"/>
@@ -5828,7 +5828,7 @@
     </w:p>
     <w:p>
       <w:pPr>
-        <w:pStyle w:val="ListParagraph"/>
+        <w:pStyle w:val="PargrafodaLista"/>
         <w:shd w:val="clear" w:color="auto" w:fill="FFFFFF"/>
         <w:suppressAutoHyphens w:val="0"/>
         <w:spacing w:line="240" w:lineRule="auto"/>
@@ -5844,7 +5844,7 @@
     </w:p>
     <w:p>
       <w:pPr>
-        <w:pStyle w:val="ListParagraph"/>
+        <w:pStyle w:val="PargrafodaLista"/>
         <w:shd w:val="clear" w:color="auto" w:fill="FFFFFF"/>
         <w:suppressAutoHyphens w:val="0"/>
         <w:spacing w:line="240" w:lineRule="auto"/>
@@ -5860,7 +5860,7 @@
     </w:p>
     <w:p>
       <w:pPr>
-        <w:pStyle w:val="ListParagraph"/>
+        <w:pStyle w:val="PargrafodaLista"/>
         <w:shd w:val="clear" w:color="auto" w:fill="FFFFFF"/>
         <w:suppressAutoHyphens w:val="0"/>
         <w:spacing w:line="240" w:lineRule="auto"/>
@@ -5876,7 +5876,7 @@
     </w:p>
     <w:p>
       <w:pPr>
-        <w:pStyle w:val="ListParagraph"/>
+        <w:pStyle w:val="PargrafodaLista"/>
         <w:shd w:val="clear" w:color="auto" w:fill="FFFFFF"/>
         <w:suppressAutoHyphens w:val="0"/>
         <w:spacing w:line="240" w:lineRule="auto"/>
@@ -5892,7 +5892,7 @@
     </w:p>
     <w:p>
       <w:pPr>
-        <w:pStyle w:val="ListParagraph"/>
+        <w:pStyle w:val="PargrafodaLista"/>
         <w:shd w:val="clear" w:color="auto" w:fill="FFFFFF"/>
         <w:suppressAutoHyphens w:val="0"/>
         <w:spacing w:line="240" w:lineRule="auto"/>
@@ -5908,7 +5908,7 @@
     </w:p>
     <w:p>
       <w:pPr>
-        <w:pStyle w:val="ListParagraph"/>
+        <w:pStyle w:val="PargrafodaLista"/>
         <w:shd w:val="clear" w:color="auto" w:fill="FFFFFF"/>
         <w:suppressAutoHyphens w:val="0"/>
         <w:spacing w:line="240" w:lineRule="auto"/>
@@ -5924,7 +5924,7 @@
     </w:p>
     <w:p>
       <w:pPr>
-        <w:pStyle w:val="ListParagraph"/>
+        <w:pStyle w:val="PargrafodaLista"/>
         <w:shd w:val="clear" w:color="auto" w:fill="FFFFFF"/>
         <w:suppressAutoHyphens w:val="0"/>
         <w:spacing w:line="240" w:lineRule="auto"/>
@@ -5940,7 +5940,7 @@
     </w:p>
     <w:p>
       <w:pPr>
-        <w:pStyle w:val="ListParagraph"/>
+        <w:pStyle w:val="PargrafodaLista"/>
         <w:shd w:val="clear" w:color="auto" w:fill="FFFFFF"/>
         <w:suppressAutoHyphens w:val="0"/>
         <w:spacing w:line="240" w:lineRule="auto"/>
@@ -5956,7 +5956,7 @@
     </w:p>
     <w:p>
       <w:pPr>
-        <w:pStyle w:val="ListParagraph"/>
+        <w:pStyle w:val="PargrafodaLista"/>
         <w:shd w:val="clear" w:color="auto" w:fill="FFFFFF"/>
         <w:suppressAutoHyphens w:val="0"/>
         <w:spacing w:line="240" w:lineRule="auto"/>
@@ -5972,7 +5972,7 @@
     </w:p>
     <w:p>
       <w:pPr>
-        <w:pStyle w:val="ListParagraph"/>
+        <w:pStyle w:val="PargrafodaLista"/>
         <w:shd w:val="clear" w:color="auto" w:fill="FFFFFF"/>
         <w:suppressAutoHyphens w:val="0"/>
         <w:spacing w:line="240" w:lineRule="auto"/>
@@ -5988,7 +5988,7 @@
     </w:p>
     <w:p>
       <w:pPr>
-        <w:pStyle w:val="ListParagraph"/>
+        <w:pStyle w:val="PargrafodaLista"/>
         <w:shd w:val="clear" w:color="auto" w:fill="FFFFFF"/>
         <w:suppressAutoHyphens w:val="0"/>
         <w:spacing w:line="240" w:lineRule="auto"/>
@@ -6004,7 +6004,7 @@
     </w:p>
     <w:p>
       <w:pPr>
-        <w:pStyle w:val="ListParagraph"/>
+        <w:pStyle w:val="PargrafodaLista"/>
         <w:shd w:val="clear" w:color="auto" w:fill="FFFFFF"/>
         <w:suppressAutoHyphens w:val="0"/>
         <w:spacing w:line="240" w:lineRule="auto"/>
@@ -6020,7 +6020,7 @@
     </w:p>
     <w:p>
       <w:pPr>
-        <w:pStyle w:val="ListParagraph"/>
+        <w:pStyle w:val="PargrafodaLista"/>
         <w:shd w:val="clear" w:color="auto" w:fill="FFFFFF"/>
         <w:suppressAutoHyphens w:val="0"/>
         <w:spacing w:line="240" w:lineRule="auto"/>
@@ -6036,7 +6036,7 @@
     </w:p>
     <w:p>
       <w:pPr>
-        <w:pStyle w:val="ListParagraph"/>
+        <w:pStyle w:val="PargrafodaLista"/>
         <w:shd w:val="clear" w:color="auto" w:fill="FFFFFF"/>
         <w:suppressAutoHyphens w:val="0"/>
         <w:spacing w:line="240" w:lineRule="auto"/>
@@ -6052,7 +6052,7 @@
     </w:p>
     <w:p>
       <w:pPr>
-        <w:pStyle w:val="ListParagraph"/>
+        <w:pStyle w:val="PargrafodaLista"/>
         <w:shd w:val="clear" w:color="auto" w:fill="FFFFFF"/>
         <w:suppressAutoHyphens w:val="0"/>
         <w:spacing w:line="240" w:lineRule="auto"/>
@@ -6068,7 +6068,7 @@
     </w:p>
     <w:p>
       <w:pPr>
-        <w:pStyle w:val="ListParagraph"/>
+        <w:pStyle w:val="PargrafodaLista"/>
         <w:shd w:val="clear" w:color="auto" w:fill="FFFFFF"/>
         <w:suppressAutoHyphens w:val="0"/>
         <w:spacing w:line="240" w:lineRule="auto"/>
@@ -6084,7 +6084,7 @@
     </w:p>
     <w:p>
       <w:pPr>
-        <w:pStyle w:val="ListParagraph"/>
+        <w:pStyle w:val="PargrafodaLista"/>
         <w:shd w:val="clear" w:color="auto" w:fill="FFFFFF"/>
         <w:suppressAutoHyphens w:val="0"/>
         <w:spacing w:line="240" w:lineRule="auto"/>
@@ -6100,7 +6100,7 @@
     </w:p>
     <w:p>
       <w:pPr>
-        <w:pStyle w:val="ListParagraph"/>
+        <w:pStyle w:val="PargrafodaLista"/>
         <w:shd w:val="clear" w:color="auto" w:fill="FFFFFF"/>
         <w:suppressAutoHyphens w:val="0"/>
         <w:spacing w:line="240" w:lineRule="auto"/>
@@ -6116,7 +6116,7 @@
     </w:p>
     <w:p>
       <w:pPr>
-        <w:pStyle w:val="ListParagraph"/>
+        <w:pStyle w:val="PargrafodaLista"/>
         <w:shd w:val="clear" w:color="auto" w:fill="FFFFFF"/>
         <w:suppressAutoHyphens w:val="0"/>
         <w:spacing w:line="240" w:lineRule="auto"/>
@@ -6132,7 +6132,7 @@
     </w:p>
     <w:p>
       <w:pPr>
-        <w:pStyle w:val="ListParagraph"/>
+        <w:pStyle w:val="PargrafodaLista"/>
         <w:shd w:val="clear" w:color="auto" w:fill="FFFFFF"/>
         <w:suppressAutoHyphens w:val="0"/>
         <w:spacing w:line="240" w:lineRule="auto"/>
@@ -6148,7 +6148,7 @@
     </w:p>
     <w:p>
       <w:pPr>
-        <w:pStyle w:val="ListParagraph"/>
+        <w:pStyle w:val="PargrafodaLista"/>
         <w:shd w:val="clear" w:color="auto" w:fill="FFFFFF"/>
         <w:suppressAutoHyphens w:val="0"/>
         <w:spacing w:line="240" w:lineRule="auto"/>
@@ -6164,7 +6164,7 @@
     </w:p>
     <w:p>
       <w:pPr>
-        <w:pStyle w:val="ListParagraph"/>
+        <w:pStyle w:val="PargrafodaLista"/>
         <w:shd w:val="clear" w:color="auto" w:fill="FFFFFF"/>
         <w:suppressAutoHyphens w:val="0"/>
         <w:spacing w:line="240" w:lineRule="auto"/>
@@ -6180,7 +6180,7 @@
     </w:p>
     <w:p>
       <w:pPr>
-        <w:pStyle w:val="ListParagraph"/>
+        <w:pStyle w:val="PargrafodaLista"/>
         <w:shd w:val="clear" w:color="auto" w:fill="FFFFFF"/>
         <w:suppressAutoHyphens w:val="0"/>
         <w:spacing w:line="240" w:lineRule="auto"/>
@@ -6196,7 +6196,7 @@
     </w:p>
     <w:p>
       <w:pPr>
-        <w:pStyle w:val="ListParagraph"/>
+        <w:pStyle w:val="PargrafodaLista"/>
         <w:shd w:val="clear" w:color="auto" w:fill="FFFFFF"/>
         <w:suppressAutoHyphens w:val="0"/>
         <w:spacing w:line="240" w:lineRule="auto"/>
@@ -6212,7 +6212,7 @@
     </w:p>
     <w:p>
       <w:pPr>
-        <w:pStyle w:val="ListParagraph"/>
+        <w:pStyle w:val="PargrafodaLista"/>
         <w:numPr>
           <w:ilvl w:val="0"/>
           <w:numId w:val="14"/>
@@ -6349,7 +6349,7 @@
     </w:p>
     <w:p>
       <w:pPr>
-        <w:pStyle w:val="ListParagraph"/>
+        <w:pStyle w:val="PargrafodaLista"/>
         <w:numPr>
           <w:ilvl w:val="0"/>
           <w:numId w:val="10"/>
@@ -6501,7 +6501,7 @@
     </w:p>
     <w:p>
       <w:pPr>
-        <w:pStyle w:val="ListParagraph"/>
+        <w:pStyle w:val="PargrafodaLista"/>
         <w:numPr>
           <w:ilvl w:val="0"/>
           <w:numId w:val="10"/>
@@ -6549,7 +6549,7 @@
     </w:p>
     <w:p>
       <w:pPr>
-        <w:pStyle w:val="ListParagraph"/>
+        <w:pStyle w:val="PargrafodaLista"/>
         <w:numPr>
           <w:ilvl w:val="0"/>
           <w:numId w:val="10"/>
@@ -7209,7 +7209,7 @@
     </w:p>
     <w:p>
       <w:pPr>
-        <w:pStyle w:val="ListParagraph"/>
+        <w:pStyle w:val="PargrafodaLista"/>
         <w:numPr>
           <w:ilvl w:val="1"/>
           <w:numId w:val="13"/>
@@ -8069,7 +8069,7 @@
     </w:p>
     <w:p>
       <w:pPr>
-        <w:pStyle w:val="ListParagraph"/>
+        <w:pStyle w:val="PargrafodaLista"/>
         <w:numPr>
           <w:ilvl w:val="2"/>
           <w:numId w:val="14"/>
@@ -8794,7 +8794,7 @@
     </w:p>
     <w:p>
       <w:pPr>
-        <w:pStyle w:val="ListParagraph"/>
+        <w:pStyle w:val="PargrafodaLista"/>
         <w:keepNext/>
         <w:numPr>
           <w:ilvl w:val="0"/>
@@ -8843,7 +8843,7 @@
     </w:p>
     <w:p>
       <w:pPr>
-        <w:pStyle w:val="ListParagraph"/>
+        <w:pStyle w:val="PargrafodaLista"/>
         <w:keepNext/>
         <w:numPr>
           <w:ilvl w:val="0"/>
@@ -8946,7 +8946,7 @@
     </w:p>
     <w:p>
       <w:pPr>
-        <w:pStyle w:val="ListParagraph"/>
+        <w:pStyle w:val="PargrafodaLista"/>
         <w:keepNext/>
         <w:numPr>
           <w:ilvl w:val="0"/>
@@ -9321,7 +9321,7 @@
     </w:p>
     <w:p>
       <w:pPr>
-        <w:pStyle w:val="Caption"/>
+        <w:pStyle w:val="Legenda"/>
         <w:spacing w:before="0" w:after="0"/>
         <w:jc w:val="both"/>
         <w:rPr>
@@ -10340,7 +10340,7 @@
     </w:p>
     <w:p>
       <w:pPr>
-        <w:pStyle w:val="ListParagraph"/>
+        <w:pStyle w:val="PargrafodaLista"/>
         <w:keepNext/>
         <w:numPr>
           <w:ilvl w:val="0"/>
@@ -10405,7 +10405,7 @@
     </w:p>
     <w:p>
       <w:pPr>
-        <w:pStyle w:val="ListParagraph"/>
+        <w:pStyle w:val="PargrafodaLista"/>
         <w:keepNext/>
         <w:numPr>
           <w:ilvl w:val="0"/>
@@ -10506,7 +10506,7 @@
     </w:p>
     <w:p>
       <w:pPr>
-        <w:pStyle w:val="ListParagraph"/>
+        <w:pStyle w:val="PargrafodaLista"/>
         <w:keepNext/>
         <w:numPr>
           <w:ilvl w:val="0"/>
@@ -10607,7 +10607,7 @@
     </w:p>
     <w:p>
       <w:pPr>
-        <w:pStyle w:val="ListParagraph"/>
+        <w:pStyle w:val="PargrafodaLista"/>
         <w:keepNext/>
         <w:numPr>
           <w:ilvl w:val="0"/>
@@ -10868,7 +10868,7 @@
     </w:p>
     <w:p>
       <w:pPr>
-        <w:pStyle w:val="ListParagraph"/>
+        <w:pStyle w:val="PargrafodaLista"/>
         <w:numPr>
           <w:ilvl w:val="2"/>
           <w:numId w:val="14"/>
@@ -11547,7 +11547,7 @@
     </w:p>
     <w:p>
       <w:pPr>
-        <w:pStyle w:val="ListParagraph"/>
+        <w:pStyle w:val="PargrafodaLista"/>
         <w:numPr>
           <w:ilvl w:val="0"/>
           <w:numId w:val="18"/>
@@ -11583,7 +11583,7 @@
     </w:p>
     <w:p>
       <w:pPr>
-        <w:pStyle w:val="ListParagraph"/>
+        <w:pStyle w:val="PargrafodaLista"/>
         <w:numPr>
           <w:ilvl w:val="0"/>
           <w:numId w:val="18"/>
@@ -11704,7 +11704,7 @@
     </w:p>
     <w:p>
       <w:pPr>
-        <w:pStyle w:val="ListParagraph"/>
+        <w:pStyle w:val="PargrafodaLista"/>
         <w:numPr>
           <w:ilvl w:val="0"/>
           <w:numId w:val="13"/>
@@ -11718,6 +11718,9 @@
           <w:szCs w:val="24"/>
         </w:rPr>
       </w:pPr>
+      <w:bookmarkStart w:id="9" w:name="_GoBack"/>
+      <w:bookmarkEnd w:id="9"/>
+      <w:proofErr w:type="spellStart"/>
       <w:r>
         <w:rPr>
           <w:rFonts w:ascii="Times New Roman" w:hAnsi="Times New Roman"/>
@@ -11726,8 +11729,18 @@
           <w:szCs w:val="24"/>
         </w:rPr>
         <w:lastRenderedPageBreak/>
-        <w:t>Métodos de Busca</w:t>
-      </w:r>
+        <w:t>MarioLear</w:t>
+      </w:r>
+      <w:r>
+        <w:rPr>
+          <w:rFonts w:ascii="Times New Roman" w:hAnsi="Times New Roman"/>
+          <w:b/>
+          <w:sz w:val="24"/>
+          <w:szCs w:val="24"/>
+        </w:rPr>
+        <w:t>n</w:t>
+      </w:r>
+      <w:proofErr w:type="spellEnd"/>
     </w:p>
     <w:p>
       <w:pPr>
@@ -11740,29 +11753,80 @@
           <w:szCs w:val="24"/>
         </w:rPr>
       </w:pPr>
-      <w:r>
-        <w:rPr>
-          <w:rFonts w:ascii="Times New Roman" w:hAnsi="Times New Roman"/>
-          <w:sz w:val="24"/>
-          <w:szCs w:val="24"/>
-        </w:rPr>
-        <w:t>Um mét</w:t>
-      </w:r>
-      <w:r>
-        <w:rPr>
-          <w:rFonts w:ascii="Times New Roman" w:hAnsi="Times New Roman"/>
-          <w:sz w:val="24"/>
-          <w:szCs w:val="24"/>
-        </w:rPr>
-        <w:t xml:space="preserve">odo de busca é </w:t>
-      </w:r>
-      <w:r>
-        <w:rPr>
-          <w:rFonts w:ascii="Times New Roman" w:hAnsi="Times New Roman"/>
-          <w:sz w:val="24"/>
-          <w:szCs w:val="24"/>
-        </w:rPr>
-        <w:t>aquele capaz de localizar um elemento dentro de um conjunto de elementos com determinadas propriedades</w:t>
+      <w:proofErr w:type="spellStart"/>
+      <w:r>
+        <w:rPr>
+          <w:rFonts w:ascii="Times New Roman" w:hAnsi="Times New Roman"/>
+          <w:i/>
+          <w:sz w:val="24"/>
+          <w:szCs w:val="24"/>
+        </w:rPr>
+        <w:t>MarioLearn</w:t>
+      </w:r>
+      <w:proofErr w:type="spellEnd"/>
+      <w:r>
+        <w:rPr>
+          <w:rFonts w:ascii="Times New Roman" w:hAnsi="Times New Roman"/>
+          <w:sz w:val="24"/>
+          <w:szCs w:val="24"/>
+        </w:rPr>
+        <w:t xml:space="preserve"> é o nome do algoritmo de aprendizado de máquina resultante das pesquisas realizadas neste trabalho.</w:t>
+      </w:r>
+      <w:r>
+        <w:rPr>
+          <w:rFonts w:ascii="Times New Roman" w:hAnsi="Times New Roman"/>
+          <w:sz w:val="24"/>
+          <w:szCs w:val="24"/>
+        </w:rPr>
+        <w:t xml:space="preserve"> O </w:t>
+      </w:r>
+      <w:r>
+        <w:rPr>
+          <w:rFonts w:ascii="Times New Roman" w:hAnsi="Times New Roman"/>
+          <w:sz w:val="24"/>
+          <w:szCs w:val="24"/>
+        </w:rPr>
+        <w:t>algoritmo</w:t>
+      </w:r>
+      <w:r>
+        <w:rPr>
+          <w:rFonts w:ascii="Times New Roman" w:hAnsi="Times New Roman"/>
+          <w:sz w:val="24"/>
+          <w:szCs w:val="24"/>
+        </w:rPr>
+        <w:t xml:space="preserve"> utiliza</w:t>
+      </w:r>
+      <w:r>
+        <w:rPr>
+          <w:rFonts w:ascii="Times New Roman" w:hAnsi="Times New Roman"/>
+          <w:sz w:val="24"/>
+          <w:szCs w:val="24"/>
+        </w:rPr>
+        <w:t xml:space="preserve"> uma base de soluções gerada </w:t>
+      </w:r>
+      <w:r>
+        <w:rPr>
+          <w:rFonts w:ascii="Times New Roman" w:hAnsi="Times New Roman"/>
+          <w:sz w:val="24"/>
+          <w:szCs w:val="24"/>
+        </w:rPr>
+        <w:t xml:space="preserve">por </w:t>
+      </w:r>
+      <w:r>
+        <w:rPr>
+          <w:rFonts w:ascii="Times New Roman" w:hAnsi="Times New Roman"/>
+          <w:sz w:val="24"/>
+          <w:szCs w:val="24"/>
+        </w:rPr>
+        <w:t xml:space="preserve">um </w:t>
+      </w:r>
+      <w:r>
+        <w:rPr>
+          <w:rFonts w:ascii="Times New Roman" w:hAnsi="Times New Roman"/>
+          <w:sz w:val="24"/>
+          <w:szCs w:val="24"/>
+        </w:rPr>
+        <w:t>processo</w:t>
       </w:r>
       <w:r>
         <w:rPr>
@@ -11778,7 +11842,72 @@
           <w:sz w:val="24"/>
           <w:szCs w:val="24"/>
         </w:rPr>
-        <w:t>(TENENBAUM; LANGSAM; AUGENSTEIN, 1995)</w:t>
+        <w:t>de análise e otimização combinatória</w:t>
+      </w:r>
+      <w:r>
+        <w:rPr>
+          <w:rFonts w:ascii="Times New Roman" w:hAnsi="Times New Roman"/>
+          <w:sz w:val="24"/>
+          <w:szCs w:val="24"/>
+        </w:rPr>
+        <w:t>,</w:t>
+      </w:r>
+      <w:r>
+        <w:rPr>
+          <w:rFonts w:ascii="Times New Roman" w:hAnsi="Times New Roman"/>
+          <w:sz w:val="24"/>
+          <w:szCs w:val="24"/>
+        </w:rPr>
+        <w:t xml:space="preserve"> em conjunto com métodos de classificação</w:t>
+      </w:r>
+      <w:r>
+        <w:rPr>
+          <w:rFonts w:ascii="Times New Roman" w:hAnsi="Times New Roman"/>
+          <w:sz w:val="24"/>
+          <w:szCs w:val="24"/>
+        </w:rPr>
+        <w:t xml:space="preserve"> para a generalização </w:t>
+      </w:r>
+      <w:r>
+        <w:rPr>
+          <w:rFonts w:ascii="Times New Roman" w:hAnsi="Times New Roman"/>
+          <w:sz w:val="24"/>
+          <w:szCs w:val="24"/>
+        </w:rPr>
+        <w:t>de</w:t>
+      </w:r>
+      <w:r>
+        <w:rPr>
+          <w:rFonts w:ascii="Times New Roman" w:hAnsi="Times New Roman"/>
+          <w:sz w:val="24"/>
+          <w:szCs w:val="24"/>
+        </w:rPr>
+        <w:t xml:space="preserve"> soluções para problemas</w:t>
+      </w:r>
+      <w:r>
+        <w:rPr>
+          <w:rFonts w:ascii="Times New Roman" w:hAnsi="Times New Roman"/>
+          <w:sz w:val="24"/>
+          <w:szCs w:val="24"/>
+        </w:rPr>
+        <w:t xml:space="preserve"> não-</w:t>
+      </w:r>
+      <w:r>
+        <w:rPr>
+          <w:rFonts w:ascii="Times New Roman" w:hAnsi="Times New Roman"/>
+          <w:sz w:val="24"/>
+          <w:szCs w:val="24"/>
+        </w:rPr>
+        <w:t>determinísticos</w:t>
+      </w:r>
+      <w:r>
+        <w:rPr>
+          <w:rStyle w:val="Refdenotaderodap"/>
+          <w:rFonts w:ascii="Times New Roman" w:hAnsi="Times New Roman"/>
+          <w:sz w:val="24"/>
+          <w:szCs w:val="24"/>
+        </w:rPr>
+        <w:footnoteReference w:id="3"/>
       </w:r>
       <w:r>
         <w:rPr>
@@ -11788,33 +11917,115 @@
         </w:rPr>
         <w:t>.</w:t>
       </w:r>
-    </w:p>
-    <w:p>
-      <w:pPr>
-        <w:suppressAutoHyphens w:val="0"/>
-        <w:jc w:val="both"/>
-        <w:rPr>
-          <w:rFonts w:ascii="Times New Roman" w:hAnsi="Times New Roman"/>
-          <w:sz w:val="24"/>
-          <w:szCs w:val="24"/>
-        </w:rPr>
-      </w:pPr>
-      <w:r>
-        <w:rPr>
-          <w:rFonts w:ascii="Times New Roman" w:hAnsi="Times New Roman"/>
-          <w:b/>
-          <w:sz w:val="24"/>
-          <w:szCs w:val="24"/>
-        </w:rPr>
-        <w:tab/>
-      </w:r>
-      <w:r>
-        <w:rPr>
-          <w:rFonts w:ascii="Times New Roman" w:hAnsi="Times New Roman"/>
-          <w:sz w:val="24"/>
-          <w:szCs w:val="24"/>
-        </w:rPr>
-        <w:t>Trabalho na literatura...</w:t>
+      <w:r>
+        <w:rPr>
+          <w:rFonts w:ascii="Times New Roman" w:hAnsi="Times New Roman"/>
+          <w:sz w:val="24"/>
+          <w:szCs w:val="24"/>
+        </w:rPr>
+        <w:t xml:space="preserve"> O acesso e </w:t>
+      </w:r>
+      <w:r>
+        <w:rPr>
+          <w:rFonts w:ascii="Times New Roman" w:hAnsi="Times New Roman"/>
+          <w:sz w:val="24"/>
+          <w:szCs w:val="24"/>
+        </w:rPr>
+        <w:t xml:space="preserve">a </w:t>
+      </w:r>
+      <w:r>
+        <w:rPr>
+          <w:rFonts w:ascii="Times New Roman" w:hAnsi="Times New Roman"/>
+          <w:sz w:val="24"/>
+          <w:szCs w:val="24"/>
+        </w:rPr>
+        <w:t xml:space="preserve">manipulação </w:t>
+      </w:r>
+      <w:r>
+        <w:rPr>
+          <w:rFonts w:ascii="Times New Roman" w:hAnsi="Times New Roman"/>
+          <w:sz w:val="24"/>
+          <w:szCs w:val="24"/>
+        </w:rPr>
+        <w:t xml:space="preserve">dos atributos do </w:t>
+      </w:r>
+      <w:r>
+        <w:rPr>
+          <w:rFonts w:ascii="Times New Roman" w:hAnsi="Times New Roman"/>
+          <w:sz w:val="24"/>
+          <w:szCs w:val="24"/>
+        </w:rPr>
+        <w:t xml:space="preserve">jogo é feito </w:t>
+      </w:r>
+      <w:r>
+        <w:rPr>
+          <w:rFonts w:ascii="Times New Roman" w:hAnsi="Times New Roman"/>
+          <w:sz w:val="24"/>
+          <w:szCs w:val="24"/>
+        </w:rPr>
+        <w:t xml:space="preserve">a partir </w:t>
+      </w:r>
+      <w:r>
+        <w:rPr>
+          <w:rFonts w:ascii="Times New Roman" w:hAnsi="Times New Roman"/>
+          <w:sz w:val="24"/>
+          <w:szCs w:val="24"/>
+        </w:rPr>
+        <w:t xml:space="preserve">de um emulador de SNES, por meio da utilização de um </w:t>
+      </w:r>
+      <w:proofErr w:type="spellStart"/>
+      <w:r>
+        <w:rPr>
+          <w:rFonts w:ascii="Times New Roman" w:hAnsi="Times New Roman"/>
+          <w:i/>
+          <w:sz w:val="24"/>
+          <w:szCs w:val="24"/>
+        </w:rPr>
+        <w:t>plugin</w:t>
+      </w:r>
+      <w:proofErr w:type="spellEnd"/>
+      <w:r>
+        <w:rPr>
+          <w:rFonts w:ascii="Times New Roman" w:hAnsi="Times New Roman"/>
+          <w:sz w:val="24"/>
+          <w:szCs w:val="24"/>
+        </w:rPr>
+        <w:t xml:space="preserve"> </w:t>
+      </w:r>
+      <w:r>
+        <w:rPr>
+          <w:rFonts w:ascii="Times New Roman" w:hAnsi="Times New Roman"/>
+          <w:sz w:val="24"/>
+          <w:szCs w:val="24"/>
+        </w:rPr>
+        <w:t xml:space="preserve">chamado </w:t>
+      </w:r>
+      <w:r>
+        <w:rPr>
+          <w:rFonts w:ascii="Times New Roman" w:hAnsi="Times New Roman"/>
+          <w:sz w:val="24"/>
+          <w:szCs w:val="24"/>
+        </w:rPr>
+        <w:t xml:space="preserve">TAS, que permite o </w:t>
+      </w:r>
+      <w:proofErr w:type="spellStart"/>
+      <w:r>
+        <w:rPr>
+          <w:rFonts w:ascii="Times New Roman" w:hAnsi="Times New Roman"/>
+          <w:i/>
+          <w:sz w:val="24"/>
+          <w:szCs w:val="24"/>
+        </w:rPr>
+        <w:t>scripting</w:t>
+      </w:r>
+      <w:proofErr w:type="spellEnd"/>
+      <w:r>
+        <w:rPr>
+          <w:rFonts w:ascii="Times New Roman" w:hAnsi="Times New Roman"/>
+          <w:sz w:val="24"/>
+          <w:szCs w:val="24"/>
+        </w:rPr>
+        <w:t xml:space="preserve"> na linguagem de programação Lua.</w:t>
       </w:r>
     </w:p>
     <w:p>
@@ -11834,629 +12045,17 @@
           <w:sz w:val="24"/>
           <w:szCs w:val="24"/>
         </w:rPr>
-        <w:t xml:space="preserve">Neste trabalho os métodos de busca são utilizados para </w:t>
-      </w:r>
-      <w:r>
-        <w:rPr>
-          <w:rFonts w:ascii="Times New Roman" w:hAnsi="Times New Roman"/>
-          <w:sz w:val="24"/>
-          <w:szCs w:val="24"/>
-        </w:rPr>
-        <w:t xml:space="preserve">a geração de bases de </w:t>
-      </w:r>
-      <w:r>
-        <w:rPr>
-          <w:rFonts w:ascii="Times New Roman" w:hAnsi="Times New Roman"/>
-          <w:sz w:val="24"/>
-          <w:szCs w:val="24"/>
-        </w:rPr>
-        <w:t xml:space="preserve">conhecimento </w:t>
-      </w:r>
-      <w:r>
-        <w:rPr>
-          <w:rFonts w:ascii="Times New Roman" w:hAnsi="Times New Roman"/>
-          <w:sz w:val="24"/>
-          <w:szCs w:val="24"/>
-        </w:rPr>
-        <w:t>constituídas por</w:t>
-      </w:r>
-      <w:r>
-        <w:rPr>
-          <w:rFonts w:ascii="Times New Roman" w:hAnsi="Times New Roman"/>
-          <w:sz w:val="24"/>
-          <w:szCs w:val="24"/>
-        </w:rPr>
-        <w:t xml:space="preserve"> soluções de problemas resolvidos. Posteriormente estas bases </w:t>
-      </w:r>
-      <w:r>
-        <w:rPr>
-          <w:rFonts w:ascii="Times New Roman" w:hAnsi="Times New Roman"/>
-          <w:sz w:val="24"/>
-          <w:szCs w:val="24"/>
-        </w:rPr>
-        <w:t>são</w:t>
-      </w:r>
-      <w:r>
-        <w:rPr>
-          <w:rFonts w:ascii="Times New Roman" w:hAnsi="Times New Roman"/>
-          <w:sz w:val="24"/>
-          <w:szCs w:val="24"/>
-        </w:rPr>
-        <w:t xml:space="preserve"> utilizadas pelos métodos de classificação para generalizar soluções para problemas semelhantes.</w:t>
-      </w:r>
-    </w:p>
-    <w:p>
-      <w:pPr>
-        <w:suppressAutoHyphens w:val="0"/>
-        <w:ind w:firstLine="709"/>
-        <w:jc w:val="both"/>
-        <w:rPr>
-          <w:rFonts w:ascii="Times New Roman" w:hAnsi="Times New Roman"/>
-          <w:sz w:val="24"/>
-          <w:szCs w:val="24"/>
-        </w:rPr>
-      </w:pPr>
-      <w:r>
-        <w:rPr>
-          <w:rFonts w:ascii="Times New Roman" w:hAnsi="Times New Roman"/>
-          <w:sz w:val="24"/>
-          <w:szCs w:val="24"/>
-        </w:rPr>
-        <w:t>A geração das soluções é</w:t>
-      </w:r>
-      <w:r>
-        <w:rPr>
-          <w:rFonts w:ascii="Times New Roman" w:hAnsi="Times New Roman"/>
-          <w:sz w:val="24"/>
-          <w:szCs w:val="24"/>
-        </w:rPr>
-        <w:t xml:space="preserve"> feita por meio da utilização de</w:t>
-      </w:r>
-      <w:r>
-        <w:rPr>
-          <w:rFonts w:ascii="Times New Roman" w:hAnsi="Times New Roman"/>
-          <w:sz w:val="24"/>
-          <w:szCs w:val="24"/>
-        </w:rPr>
-        <w:t xml:space="preserve"> </w:t>
-      </w:r>
-      <w:r>
-        <w:rPr>
-          <w:rFonts w:ascii="Times New Roman" w:hAnsi="Times New Roman"/>
-          <w:sz w:val="24"/>
-          <w:szCs w:val="24"/>
-        </w:rPr>
-        <w:t xml:space="preserve">um tipo de </w:t>
-      </w:r>
-      <w:r>
-        <w:rPr>
-          <w:rFonts w:ascii="Times New Roman" w:hAnsi="Times New Roman"/>
-          <w:sz w:val="24"/>
-          <w:szCs w:val="24"/>
-        </w:rPr>
-        <w:t xml:space="preserve">algoritmo </w:t>
-      </w:r>
-      <w:r>
-        <w:rPr>
-          <w:rFonts w:ascii="Times New Roman" w:hAnsi="Times New Roman"/>
-          <w:sz w:val="24"/>
-          <w:szCs w:val="24"/>
-        </w:rPr>
-        <w:t>guloso</w:t>
-      </w:r>
-      <w:r>
-        <w:rPr>
-          <w:rFonts w:ascii="Times New Roman" w:hAnsi="Times New Roman"/>
-          <w:sz w:val="24"/>
-          <w:szCs w:val="24"/>
-        </w:rPr>
-        <w:t xml:space="preserve">. Um algoritmo de refinamento </w:t>
-      </w:r>
-      <w:r>
-        <w:rPr>
-          <w:rFonts w:ascii="Times New Roman" w:hAnsi="Times New Roman"/>
-          <w:sz w:val="24"/>
-          <w:szCs w:val="24"/>
-        </w:rPr>
-        <w:t xml:space="preserve">de busca </w:t>
-      </w:r>
-      <w:r>
-        <w:rPr>
-          <w:rFonts w:ascii="Times New Roman" w:hAnsi="Times New Roman"/>
-          <w:sz w:val="24"/>
-          <w:szCs w:val="24"/>
-        </w:rPr>
-        <w:t>por força bruta é</w:t>
-      </w:r>
-      <w:r>
-        <w:rPr>
-          <w:rFonts w:ascii="Times New Roman" w:hAnsi="Times New Roman"/>
-          <w:sz w:val="24"/>
-          <w:szCs w:val="24"/>
-        </w:rPr>
-        <w:t xml:space="preserve"> um programa</w:t>
-      </w:r>
-      <w:r>
-        <w:rPr>
-          <w:rFonts w:ascii="Times New Roman" w:hAnsi="Times New Roman"/>
-          <w:sz w:val="24"/>
-          <w:szCs w:val="24"/>
-        </w:rPr>
-        <w:t xml:space="preserve"> capaz de eliminar múltiplas soluções, sem que estas sejam explicitamente examinadas.</w:t>
-      </w:r>
-    </w:p>
-    <w:p>
-      <w:pPr>
-        <w:suppressAutoHyphens w:val="0"/>
-        <w:ind w:firstLine="709"/>
-        <w:jc w:val="both"/>
-        <w:rPr>
-          <w:rFonts w:ascii="Times New Roman" w:hAnsi="Times New Roman"/>
-          <w:sz w:val="24"/>
-          <w:szCs w:val="24"/>
-        </w:rPr>
-      </w:pPr>
-      <w:r>
-        <w:rPr>
-          <w:rFonts w:ascii="Times New Roman" w:hAnsi="Times New Roman"/>
-          <w:sz w:val="24"/>
-          <w:szCs w:val="24"/>
-        </w:rPr>
-        <w:t xml:space="preserve">Algoritmos como </w:t>
-      </w:r>
-      <w:proofErr w:type="spellStart"/>
-      <w:r>
-        <w:rPr>
-          <w:rFonts w:ascii="Times New Roman" w:hAnsi="Times New Roman"/>
-          <w:i/>
-          <w:sz w:val="24"/>
-          <w:szCs w:val="24"/>
-        </w:rPr>
-        <w:t>Backtracking</w:t>
-      </w:r>
-      <w:proofErr w:type="spellEnd"/>
-      <w:r>
-        <w:rPr>
-          <w:rFonts w:ascii="Times New Roman" w:hAnsi="Times New Roman"/>
-          <w:sz w:val="24"/>
-          <w:szCs w:val="24"/>
-        </w:rPr>
-        <w:t xml:space="preserve"> utilizam a representação de</w:t>
-      </w:r>
-      <w:r>
-        <w:rPr>
-          <w:rFonts w:ascii="Times New Roman" w:hAnsi="Times New Roman"/>
-          <w:sz w:val="24"/>
-          <w:szCs w:val="24"/>
-        </w:rPr>
-        <w:t xml:space="preserve"> </w:t>
-      </w:r>
-      <w:r>
-        <w:rPr>
-          <w:rFonts w:ascii="Times New Roman" w:hAnsi="Times New Roman"/>
-          <w:sz w:val="24"/>
-          <w:szCs w:val="24"/>
-        </w:rPr>
-        <w:t xml:space="preserve">um grafo no formato de </w:t>
-      </w:r>
-      <w:r>
-        <w:rPr>
-          <w:rFonts w:ascii="Times New Roman" w:hAnsi="Times New Roman"/>
-          <w:sz w:val="24"/>
-          <w:szCs w:val="24"/>
-        </w:rPr>
-        <w:t xml:space="preserve">uma arvore </w:t>
-      </w:r>
-      <w:r>
-        <w:rPr>
-          <w:rFonts w:ascii="Times New Roman" w:hAnsi="Times New Roman"/>
-          <w:sz w:val="24"/>
-          <w:szCs w:val="24"/>
-        </w:rPr>
-        <w:t xml:space="preserve">binaria </w:t>
-      </w:r>
-      <w:r>
-        <w:rPr>
-          <w:rFonts w:ascii="Times New Roman" w:hAnsi="Times New Roman"/>
-          <w:sz w:val="24"/>
-          <w:szCs w:val="24"/>
-        </w:rPr>
-        <w:t>para demonstrar o seu funcionamento. Portanto, antes da explicação do método, serão brevemente introduzidos alguns conceitos.</w:t>
-      </w:r>
-    </w:p>
-    <w:p>
-      <w:pPr>
-        <w:pStyle w:val="ListParagraph"/>
-        <w:numPr>
-          <w:ilvl w:val="0"/>
-          <w:numId w:val="18"/>
-        </w:numPr>
-        <w:suppressAutoHyphens w:val="0"/>
-        <w:jc w:val="both"/>
-        <w:rPr>
-          <w:rFonts w:ascii="Times New Roman" w:hAnsi="Times New Roman"/>
-          <w:sz w:val="24"/>
-          <w:szCs w:val="24"/>
-        </w:rPr>
-      </w:pPr>
-      <w:r>
-        <w:rPr>
-          <w:rFonts w:ascii="Times New Roman" w:hAnsi="Times New Roman"/>
-          <w:sz w:val="24"/>
-          <w:szCs w:val="24"/>
-        </w:rPr>
-        <w:t>Grafo</w:t>
-      </w:r>
-      <w:r>
-        <w:rPr>
-          <w:rFonts w:ascii="Times New Roman" w:hAnsi="Times New Roman"/>
-          <w:sz w:val="24"/>
-          <w:szCs w:val="24"/>
-        </w:rPr>
-        <w:t>s</w:t>
-      </w:r>
-      <w:r>
-        <w:rPr>
-          <w:rFonts w:ascii="Times New Roman" w:hAnsi="Times New Roman"/>
-          <w:sz w:val="24"/>
-          <w:szCs w:val="24"/>
-        </w:rPr>
-        <w:t xml:space="preserve">: </w:t>
-      </w:r>
-      <w:r>
-        <w:rPr>
-          <w:rFonts w:ascii="Times New Roman" w:hAnsi="Times New Roman"/>
-          <w:sz w:val="24"/>
-          <w:szCs w:val="24"/>
-        </w:rPr>
-        <w:t>são</w:t>
-      </w:r>
-      <w:r>
-        <w:rPr>
-          <w:rFonts w:ascii="Times New Roman" w:hAnsi="Times New Roman"/>
-          <w:sz w:val="24"/>
-          <w:szCs w:val="24"/>
-        </w:rPr>
-        <w:t xml:space="preserve"> diagrama</w:t>
-      </w:r>
-      <w:r>
-        <w:rPr>
-          <w:rFonts w:ascii="Times New Roman" w:hAnsi="Times New Roman"/>
-          <w:sz w:val="24"/>
-          <w:szCs w:val="24"/>
-        </w:rPr>
-        <w:t>s</w:t>
-      </w:r>
-      <w:r>
-        <w:rPr>
-          <w:rFonts w:ascii="Times New Roman" w:hAnsi="Times New Roman"/>
-          <w:sz w:val="24"/>
-          <w:szCs w:val="24"/>
-        </w:rPr>
-        <w:t xml:space="preserve"> formado</w:t>
-      </w:r>
-      <w:r>
-        <w:rPr>
-          <w:rFonts w:ascii="Times New Roman" w:hAnsi="Times New Roman"/>
-          <w:sz w:val="24"/>
-          <w:szCs w:val="24"/>
-        </w:rPr>
-        <w:t>s</w:t>
-      </w:r>
-      <w:r>
-        <w:rPr>
-          <w:rFonts w:ascii="Times New Roman" w:hAnsi="Times New Roman"/>
-          <w:sz w:val="24"/>
-          <w:szCs w:val="24"/>
-        </w:rPr>
-        <w:t xml:space="preserve"> por um conjunto de elementos chamados vértices, que são conectados por linhas denominadas arestas.</w:t>
-      </w:r>
-    </w:p>
-    <w:p>
-      <w:pPr>
-        <w:pStyle w:val="ListParagraph"/>
-        <w:numPr>
-          <w:ilvl w:val="0"/>
-          <w:numId w:val="18"/>
-        </w:numPr>
-        <w:suppressAutoHyphens w:val="0"/>
-        <w:jc w:val="both"/>
-        <w:rPr>
-          <w:rFonts w:ascii="Times New Roman" w:hAnsi="Times New Roman"/>
-          <w:sz w:val="24"/>
-          <w:szCs w:val="24"/>
-        </w:rPr>
-      </w:pPr>
-      <w:r>
-        <w:rPr>
-          <w:rFonts w:ascii="Times New Roman" w:hAnsi="Times New Roman"/>
-          <w:sz w:val="24"/>
-          <w:szCs w:val="24"/>
-        </w:rPr>
-        <w:t>Vértice</w:t>
-      </w:r>
-      <w:r>
-        <w:rPr>
-          <w:rFonts w:ascii="Times New Roman" w:hAnsi="Times New Roman"/>
-          <w:sz w:val="24"/>
-          <w:szCs w:val="24"/>
-        </w:rPr>
-        <w:t>s</w:t>
-      </w:r>
-      <w:r>
-        <w:rPr>
-          <w:rFonts w:ascii="Times New Roman" w:hAnsi="Times New Roman"/>
-          <w:sz w:val="24"/>
-          <w:szCs w:val="24"/>
-        </w:rPr>
-        <w:t xml:space="preserve">: </w:t>
-      </w:r>
-      <w:r>
-        <w:rPr>
-          <w:rFonts w:ascii="Times New Roman" w:hAnsi="Times New Roman"/>
-          <w:sz w:val="24"/>
-          <w:szCs w:val="24"/>
-        </w:rPr>
-        <w:t>são</w:t>
-      </w:r>
-      <w:r>
-        <w:rPr>
-          <w:rFonts w:ascii="Times New Roman" w:hAnsi="Times New Roman"/>
-          <w:sz w:val="24"/>
-          <w:szCs w:val="24"/>
-        </w:rPr>
-        <w:t xml:space="preserve"> elemento</w:t>
-      </w:r>
-      <w:r>
-        <w:rPr>
-          <w:rFonts w:ascii="Times New Roman" w:hAnsi="Times New Roman"/>
-          <w:sz w:val="24"/>
-          <w:szCs w:val="24"/>
-        </w:rPr>
-        <w:t>s</w:t>
-      </w:r>
-      <w:r>
-        <w:rPr>
-          <w:rFonts w:ascii="Times New Roman" w:hAnsi="Times New Roman"/>
-          <w:sz w:val="24"/>
-          <w:szCs w:val="24"/>
-        </w:rPr>
-        <w:t xml:space="preserve"> que pos</w:t>
-      </w:r>
-      <w:r>
-        <w:rPr>
-          <w:rFonts w:ascii="Times New Roman" w:hAnsi="Times New Roman"/>
-          <w:sz w:val="24"/>
-          <w:szCs w:val="24"/>
-        </w:rPr>
-        <w:t>suem</w:t>
-      </w:r>
-      <w:r>
-        <w:rPr>
-          <w:rFonts w:ascii="Times New Roman" w:hAnsi="Times New Roman"/>
-          <w:sz w:val="24"/>
-          <w:szCs w:val="24"/>
-        </w:rPr>
-        <w:t xml:space="preserve"> </w:t>
-      </w:r>
-      <w:r>
-        <w:rPr>
-          <w:rFonts w:ascii="Times New Roman" w:hAnsi="Times New Roman"/>
-          <w:sz w:val="24"/>
-          <w:szCs w:val="24"/>
-        </w:rPr>
-        <w:t xml:space="preserve">uma </w:t>
-      </w:r>
-      <w:r>
-        <w:rPr>
-          <w:rFonts w:ascii="Times New Roman" w:hAnsi="Times New Roman"/>
-          <w:sz w:val="24"/>
-          <w:szCs w:val="24"/>
-        </w:rPr>
-        <w:t>identificação</w:t>
-      </w:r>
-      <w:r>
-        <w:rPr>
-          <w:rFonts w:ascii="Times New Roman" w:hAnsi="Times New Roman"/>
-          <w:sz w:val="24"/>
-          <w:szCs w:val="24"/>
-        </w:rPr>
-        <w:t>,</w:t>
-      </w:r>
-      <w:r>
-        <w:rPr>
-          <w:rFonts w:ascii="Times New Roman" w:hAnsi="Times New Roman"/>
-          <w:sz w:val="24"/>
-          <w:szCs w:val="24"/>
-        </w:rPr>
-        <w:t xml:space="preserve"> ou valor</w:t>
-      </w:r>
-      <w:r>
-        <w:rPr>
-          <w:rFonts w:ascii="Times New Roman" w:hAnsi="Times New Roman"/>
-          <w:sz w:val="24"/>
-          <w:szCs w:val="24"/>
-        </w:rPr>
-        <w:t>es</w:t>
-      </w:r>
-      <w:r>
-        <w:rPr>
-          <w:rFonts w:ascii="Times New Roman" w:hAnsi="Times New Roman"/>
-          <w:sz w:val="24"/>
-          <w:szCs w:val="24"/>
-        </w:rPr>
-        <w:t>,</w:t>
-      </w:r>
-      <w:r>
-        <w:rPr>
-          <w:rFonts w:ascii="Times New Roman" w:hAnsi="Times New Roman"/>
-          <w:sz w:val="24"/>
-          <w:szCs w:val="24"/>
-        </w:rPr>
-        <w:t xml:space="preserve"> </w:t>
-      </w:r>
-      <w:r>
-        <w:rPr>
-          <w:rFonts w:ascii="Times New Roman" w:hAnsi="Times New Roman"/>
-          <w:sz w:val="24"/>
-          <w:szCs w:val="24"/>
-        </w:rPr>
-        <w:t xml:space="preserve">que pode ser </w:t>
-      </w:r>
-      <w:r>
-        <w:rPr>
-          <w:rFonts w:ascii="Times New Roman" w:hAnsi="Times New Roman"/>
-          <w:sz w:val="24"/>
-          <w:szCs w:val="24"/>
-        </w:rPr>
-        <w:t>utilizado</w:t>
-      </w:r>
-      <w:r>
-        <w:rPr>
-          <w:rFonts w:ascii="Times New Roman" w:hAnsi="Times New Roman"/>
-          <w:sz w:val="24"/>
-          <w:szCs w:val="24"/>
-        </w:rPr>
-        <w:t xml:space="preserve"> para a </w:t>
-      </w:r>
-      <w:r>
-        <w:rPr>
-          <w:rFonts w:ascii="Times New Roman" w:hAnsi="Times New Roman"/>
-          <w:sz w:val="24"/>
-          <w:szCs w:val="24"/>
-        </w:rPr>
-        <w:t>transição n</w:t>
-      </w:r>
-      <w:r>
-        <w:rPr>
-          <w:rFonts w:ascii="Times New Roman" w:hAnsi="Times New Roman"/>
-          <w:sz w:val="24"/>
-          <w:szCs w:val="24"/>
-        </w:rPr>
-        <w:t>o grafo.</w:t>
-      </w:r>
-    </w:p>
-    <w:p>
-      <w:pPr>
-        <w:pStyle w:val="ListParagraph"/>
-        <w:numPr>
-          <w:ilvl w:val="0"/>
-          <w:numId w:val="18"/>
-        </w:numPr>
-        <w:suppressAutoHyphens w:val="0"/>
-        <w:jc w:val="both"/>
-        <w:rPr>
-          <w:rFonts w:ascii="Times New Roman" w:hAnsi="Times New Roman"/>
-          <w:sz w:val="24"/>
-          <w:szCs w:val="24"/>
-        </w:rPr>
-      </w:pPr>
-      <w:r>
-        <w:rPr>
-          <w:rFonts w:ascii="Times New Roman" w:hAnsi="Times New Roman"/>
-          <w:sz w:val="24"/>
-          <w:szCs w:val="24"/>
-        </w:rPr>
-        <w:t>Aresta</w:t>
-      </w:r>
-      <w:r>
-        <w:rPr>
-          <w:rFonts w:ascii="Times New Roman" w:hAnsi="Times New Roman"/>
-          <w:sz w:val="24"/>
-          <w:szCs w:val="24"/>
-        </w:rPr>
-        <w:t>s</w:t>
-      </w:r>
-      <w:r>
-        <w:rPr>
-          <w:rFonts w:ascii="Times New Roman" w:hAnsi="Times New Roman"/>
-          <w:sz w:val="24"/>
-          <w:szCs w:val="24"/>
-        </w:rPr>
-        <w:t xml:space="preserve">: </w:t>
-      </w:r>
-      <w:r>
-        <w:rPr>
-          <w:rFonts w:ascii="Times New Roman" w:hAnsi="Times New Roman"/>
-          <w:sz w:val="24"/>
-          <w:szCs w:val="24"/>
-        </w:rPr>
-        <w:t xml:space="preserve">são ligações </w:t>
-      </w:r>
-      <w:r>
-        <w:rPr>
-          <w:rFonts w:ascii="Times New Roman" w:hAnsi="Times New Roman"/>
-          <w:sz w:val="24"/>
-          <w:szCs w:val="24"/>
-        </w:rPr>
-        <w:t xml:space="preserve">que conectam </w:t>
-      </w:r>
-      <w:r>
-        <w:rPr>
-          <w:rFonts w:ascii="Times New Roman" w:hAnsi="Times New Roman"/>
-          <w:sz w:val="24"/>
-          <w:szCs w:val="24"/>
-        </w:rPr>
-        <w:t>um vértice do grafo com os demais, define quais são os vizinhos de um vértice.</w:t>
-      </w:r>
-    </w:p>
-    <w:p>
-      <w:pPr>
-        <w:pStyle w:val="ListParagraph"/>
-        <w:numPr>
-          <w:ilvl w:val="0"/>
-          <w:numId w:val="18"/>
-        </w:numPr>
-        <w:suppressAutoHyphens w:val="0"/>
-        <w:jc w:val="both"/>
-        <w:rPr>
-          <w:rFonts w:ascii="Times New Roman" w:hAnsi="Times New Roman"/>
-          <w:sz w:val="24"/>
-          <w:szCs w:val="24"/>
-        </w:rPr>
-      </w:pPr>
-      <w:r>
-        <w:rPr>
-          <w:rFonts w:ascii="Times New Roman" w:hAnsi="Times New Roman"/>
-          <w:sz w:val="24"/>
-          <w:szCs w:val="24"/>
-        </w:rPr>
-        <w:t xml:space="preserve">Vizinhos: são os elementos que um </w:t>
-      </w:r>
-      <w:r>
-        <w:rPr>
-          <w:rFonts w:ascii="Times New Roman" w:hAnsi="Times New Roman"/>
-          <w:sz w:val="24"/>
-          <w:szCs w:val="24"/>
-        </w:rPr>
-        <w:t>vértice tem acesso</w:t>
-      </w:r>
-      <w:r>
-        <w:rPr>
-          <w:rFonts w:ascii="Times New Roman" w:hAnsi="Times New Roman"/>
-          <w:sz w:val="24"/>
-          <w:szCs w:val="24"/>
-        </w:rPr>
-        <w:t>, um algorit</w:t>
-      </w:r>
-      <w:r>
-        <w:rPr>
-          <w:rFonts w:ascii="Times New Roman" w:hAnsi="Times New Roman"/>
-          <w:sz w:val="24"/>
-          <w:szCs w:val="24"/>
-        </w:rPr>
-        <w:t>mo só pode transitar de um vértice para outro se eles forem vizinhos.</w:t>
-      </w:r>
-    </w:p>
-    <w:p>
-      <w:pPr>
-        <w:pStyle w:val="ListParagraph"/>
+        <w:t>Neste capítulo são detalhadas as etapas de funcionamento do algoritmo, divididos por otimização de soluções, geração de arvores de decisão e classificação de observações.</w:t>
+      </w:r>
+    </w:p>
+    <w:p>
+      <w:pPr>
+        <w:pStyle w:val="PargrafodaLista"/>
         <w:numPr>
           <w:ilvl w:val="1"/>
           <w:numId w:val="13"/>
         </w:numPr>
-        <w:suppressAutoHyphens w:val="0"/>
-        <w:jc w:val="both"/>
+        <w:spacing w:after="240"/>
         <w:outlineLvl w:val="0"/>
         <w:rPr>
           <w:rFonts w:ascii="Times New Roman" w:hAnsi="Times New Roman"/>
@@ -12465,260 +12064,29 @@
           <w:szCs w:val="24"/>
         </w:rPr>
       </w:pPr>
-      <w:proofErr w:type="spellStart"/>
-      <w:r>
-        <w:rPr>
-          <w:rFonts w:ascii="Times New Roman" w:hAnsi="Times New Roman"/>
-          <w:b/>
-          <w:sz w:val="24"/>
-          <w:szCs w:val="24"/>
-        </w:rPr>
-        <w:t>Backtracking</w:t>
-      </w:r>
-      <w:proofErr w:type="spellEnd"/>
-    </w:p>
-    <w:p>
-      <w:pPr>
-        <w:suppressAutoHyphens w:val="0"/>
-        <w:ind w:firstLine="709"/>
-        <w:jc w:val="both"/>
-        <w:rPr>
-          <w:rFonts w:ascii="Times New Roman" w:hAnsi="Times New Roman"/>
-          <w:sz w:val="24"/>
-          <w:szCs w:val="24"/>
-        </w:rPr>
-      </w:pPr>
-      <w:r>
-        <w:rPr>
-          <w:rFonts w:ascii="Times New Roman" w:hAnsi="Times New Roman"/>
-          <w:sz w:val="24"/>
-          <w:szCs w:val="24"/>
-        </w:rPr>
-        <w:t xml:space="preserve">O </w:t>
-      </w:r>
-      <w:proofErr w:type="spellStart"/>
-      <w:r>
-        <w:rPr>
-          <w:rFonts w:ascii="Times New Roman" w:hAnsi="Times New Roman"/>
-          <w:sz w:val="24"/>
-          <w:szCs w:val="24"/>
-        </w:rPr>
-        <w:t>Backtracking</w:t>
-      </w:r>
-      <w:proofErr w:type="spellEnd"/>
-      <w:r>
-        <w:rPr>
-          <w:rFonts w:ascii="Times New Roman" w:hAnsi="Times New Roman"/>
-          <w:sz w:val="24"/>
-          <w:szCs w:val="24"/>
-        </w:rPr>
-        <w:t xml:space="preserve"> é um algoritmo que utiliza de um processo recursivo para encontrar soluções, normalmente é utilizado para problemas não-determinísticos</w:t>
-      </w:r>
-      <w:r>
-        <w:rPr>
-          <w:rStyle w:val="FootnoteReference"/>
-          <w:rFonts w:ascii="Times New Roman" w:hAnsi="Times New Roman"/>
-          <w:sz w:val="24"/>
-          <w:szCs w:val="24"/>
-        </w:rPr>
-        <w:footnoteReference w:id="3"/>
-      </w:r>
-      <w:r>
-        <w:rPr>
-          <w:rFonts w:ascii="Times New Roman" w:hAnsi="Times New Roman"/>
-          <w:sz w:val="24"/>
-          <w:szCs w:val="24"/>
-        </w:rPr>
-        <w:t xml:space="preserve">, pois é capaz de apresentar uma </w:t>
-      </w:r>
-      <w:proofErr w:type="gramStart"/>
-      <w:r>
-        <w:rPr>
-          <w:rFonts w:ascii="Times New Roman" w:hAnsi="Times New Roman"/>
-          <w:sz w:val="24"/>
-          <w:szCs w:val="24"/>
-        </w:rPr>
-        <w:t xml:space="preserve">solução </w:t>
-      </w:r>
-      <w:r>
-        <w:rPr>
-          <w:rFonts w:ascii="Times New Roman" w:hAnsi="Times New Roman"/>
-          <w:sz w:val="24"/>
-          <w:szCs w:val="24"/>
-        </w:rPr>
-        <w:t>.</w:t>
-      </w:r>
-      <w:proofErr w:type="gramEnd"/>
-      <w:r>
-        <w:rPr>
-          <w:rFonts w:ascii="Times New Roman" w:hAnsi="Times New Roman"/>
-          <w:sz w:val="24"/>
-          <w:szCs w:val="24"/>
-        </w:rPr>
-        <w:t xml:space="preserve"> </w:t>
-      </w:r>
-    </w:p>
-    <w:p>
-      <w:pPr>
-        <w:suppressAutoHyphens w:val="0"/>
-        <w:ind w:firstLine="709"/>
-        <w:jc w:val="both"/>
-        <w:rPr>
-          <w:rFonts w:ascii="Times New Roman" w:hAnsi="Times New Roman"/>
-          <w:sz w:val="24"/>
-          <w:szCs w:val="24"/>
-        </w:rPr>
-      </w:pPr>
-      <w:r>
-        <w:rPr>
-          <w:rFonts w:ascii="Times New Roman" w:hAnsi="Times New Roman"/>
-          <w:sz w:val="24"/>
-          <w:szCs w:val="24"/>
-        </w:rPr>
-        <w:t xml:space="preserve">Como é demonstrado na Figura 2, o algoritmo </w:t>
-      </w:r>
-      <w:r>
-        <w:rPr>
-          <w:rFonts w:ascii="Times New Roman" w:hAnsi="Times New Roman"/>
-          <w:sz w:val="24"/>
-          <w:szCs w:val="24"/>
-        </w:rPr>
-        <w:t>segue o padrão de</w:t>
-      </w:r>
-      <w:r>
-        <w:rPr>
-          <w:rFonts w:ascii="Times New Roman" w:hAnsi="Times New Roman"/>
-          <w:sz w:val="24"/>
-          <w:szCs w:val="24"/>
-        </w:rPr>
-        <w:t xml:space="preserve"> uma busca por profundidade</w:t>
-      </w:r>
-      <w:r>
-        <w:rPr>
-          <w:rFonts w:ascii="Times New Roman" w:hAnsi="Times New Roman"/>
-          <w:sz w:val="24"/>
-          <w:szCs w:val="24"/>
-        </w:rPr>
-        <w:t>, que</w:t>
-      </w:r>
-      <w:r>
-        <w:rPr>
-          <w:rFonts w:ascii="Times New Roman" w:hAnsi="Times New Roman"/>
-          <w:sz w:val="24"/>
-          <w:szCs w:val="24"/>
-        </w:rPr>
-        <w:t xml:space="preserve"> vasculhar </w:t>
-      </w:r>
-      <w:r>
-        <w:rPr>
-          <w:rFonts w:ascii="Times New Roman" w:hAnsi="Times New Roman"/>
-          <w:sz w:val="24"/>
-          <w:szCs w:val="24"/>
-        </w:rPr>
-        <w:t xml:space="preserve">sistematicamente </w:t>
-      </w:r>
-      <w:r>
-        <w:rPr>
-          <w:rFonts w:ascii="Times New Roman" w:hAnsi="Times New Roman"/>
-          <w:sz w:val="24"/>
-          <w:szCs w:val="24"/>
-        </w:rPr>
-        <w:t>os vértices de um grafo</w:t>
-      </w:r>
-      <w:r>
-        <w:rPr>
-          <w:rFonts w:ascii="Times New Roman" w:hAnsi="Times New Roman"/>
-          <w:sz w:val="24"/>
-          <w:szCs w:val="24"/>
-        </w:rPr>
-        <w:t>.</w:t>
-      </w:r>
-    </w:p>
-    <w:p>
-      <w:pPr>
-        <w:suppressAutoHyphens w:val="0"/>
-        <w:ind w:firstLine="709"/>
-        <w:jc w:val="center"/>
-        <w:rPr>
-          <w:rFonts w:ascii="Times New Roman" w:hAnsi="Times New Roman"/>
-          <w:sz w:val="24"/>
-          <w:szCs w:val="24"/>
-        </w:rPr>
-      </w:pPr>
-      <w:r>
-        <w:rPr>
-          <w:noProof/>
-          <w:lang w:eastAsia="pt-BR"/>
-        </w:rPr>
-        <w:lastRenderedPageBreak/>
-        <w:drawing>
-          <wp:inline distT="0" distB="0" distL="0" distR="0">
-            <wp:extent cx="2381885" cy="2137410"/>
-            <wp:effectExtent l="0" t="0" r="0" b="0"/>
-            <wp:docPr id="3" name="Picture 3" descr="https://upload.wikimedia.org/wikipedia/commons/thumb/1/1e/Backtracking-no-backjumping.svg/250px-Backtracking-no-backjumping.svg.png"/>
-            <wp:cNvGraphicFramePr>
-              <a:graphicFrameLocks xmlns:a="http://schemas.openxmlformats.org/drawingml/2006/main" noChangeAspect="1"/>
-            </wp:cNvGraphicFramePr>
-            <a:graphic xmlns:a="http://schemas.openxmlformats.org/drawingml/2006/main">
-              <a:graphicData uri="http://schemas.openxmlformats.org/drawingml/2006/picture">
-                <pic:pic xmlns:pic="http://schemas.openxmlformats.org/drawingml/2006/picture">
-                  <pic:nvPicPr>
-                    <pic:cNvPr id="0" name="Picture 6" descr="https://upload.wikimedia.org/wikipedia/commons/thumb/1/1e/Backtracking-no-backjumping.svg/250px-Backtracking-no-backjumping.svg.png"/>
-                    <pic:cNvPicPr>
-                      <a:picLocks noChangeAspect="1" noChangeArrowheads="1"/>
-                    </pic:cNvPicPr>
-                  </pic:nvPicPr>
-                  <pic:blipFill>
-                    <a:blip r:embed="rId11">
-                      <a:extLst>
-                        <a:ext uri="{28A0092B-C50C-407E-A947-70E740481C1C}">
-                          <a14:useLocalDpi xmlns:a14="http://schemas.microsoft.com/office/drawing/2010/main" val="0"/>
-                        </a:ext>
-                      </a:extLst>
-                    </a:blip>
-                    <a:srcRect/>
-                    <a:stretch>
-                      <a:fillRect/>
-                    </a:stretch>
-                  </pic:blipFill>
-                  <pic:spPr bwMode="auto">
-                    <a:xfrm>
-                      <a:off x="0" y="0"/>
-                      <a:ext cx="2381885" cy="2137410"/>
-                    </a:xfrm>
-                    <a:prstGeom prst="rect">
-                      <a:avLst/>
-                    </a:prstGeom>
-                    <a:noFill/>
-                    <a:ln>
-                      <a:noFill/>
-                    </a:ln>
-                  </pic:spPr>
-                </pic:pic>
-              </a:graphicData>
-            </a:graphic>
-          </wp:inline>
-        </w:drawing>
-      </w:r>
-    </w:p>
-    <w:p>
-      <w:pPr>
-        <w:suppressAutoHyphens w:val="0"/>
-        <w:ind w:firstLine="709"/>
-        <w:rPr>
-          <w:rFonts w:ascii="Times New Roman" w:hAnsi="Times New Roman"/>
-          <w:sz w:val="24"/>
-          <w:szCs w:val="24"/>
-        </w:rPr>
-      </w:pPr>
-      <w:r>
-        <w:rPr>
-          <w:rFonts w:ascii="Times New Roman" w:hAnsi="Times New Roman"/>
-          <w:sz w:val="24"/>
-          <w:szCs w:val="24"/>
-        </w:rPr>
-        <w:t>Em uma busca por profundidade, os vértices do grafo são percorridos de cima para baixo e da esquerda para a direita de forma recursiva. Quando o processo se depara com um vértice que não possui vizinhos.</w:t>
-      </w:r>
+      <w:r>
+        <w:rPr>
+          <w:rFonts w:ascii="Times New Roman" w:hAnsi="Times New Roman"/>
+          <w:b/>
+          <w:sz w:val="24"/>
+          <w:szCs w:val="24"/>
+        </w:rPr>
+        <w:t>Otimização de Soluções</w:t>
+      </w:r>
+    </w:p>
+    <w:p>
+      <w:pPr>
+        <w:pStyle w:val="PargrafodaLista"/>
+        <w:spacing w:after="240"/>
+        <w:ind w:left="720"/>
+        <w:outlineLvl w:val="0"/>
+        <w:rPr>
+          <w:rFonts w:ascii="Times New Roman" w:hAnsi="Times New Roman"/>
+          <w:b/>
+          <w:sz w:val="24"/>
+          <w:szCs w:val="24"/>
+        </w:rPr>
+      </w:pPr>
     </w:p>
     <w:p>
       <w:pPr>
@@ -12733,113 +12101,6 @@
       <w:r>
         <w:rPr>
           <w:rFonts w:ascii="Times New Roman" w:hAnsi="Times New Roman"/>
-          <w:sz w:val="24"/>
-          <w:szCs w:val="24"/>
-        </w:rPr>
-        <w:br w:type="page"/>
-      </w:r>
-    </w:p>
-    <w:p>
-      <w:pPr>
-        <w:pStyle w:val="ListParagraph"/>
-        <w:numPr>
-          <w:ilvl w:val="0"/>
-          <w:numId w:val="13"/>
-        </w:numPr>
-        <w:spacing w:after="240"/>
-        <w:outlineLvl w:val="0"/>
-        <w:rPr>
-          <w:rFonts w:ascii="Times New Roman" w:hAnsi="Times New Roman"/>
-          <w:b/>
-          <w:sz w:val="24"/>
-          <w:szCs w:val="24"/>
-        </w:rPr>
-      </w:pPr>
-      <w:r>
-        <w:rPr>
-          <w:rFonts w:ascii="Times New Roman" w:hAnsi="Times New Roman"/>
-          <w:b/>
-          <w:sz w:val="24"/>
-          <w:szCs w:val="24"/>
-        </w:rPr>
-        <w:lastRenderedPageBreak/>
-        <w:t>Geração de Bases de Conhecimento</w:t>
-      </w:r>
-    </w:p>
-    <w:p>
-      <w:pPr>
-        <w:suppressAutoHyphens w:val="0"/>
-        <w:ind w:firstLine="709"/>
-        <w:rPr>
-          <w:rFonts w:ascii="Times New Roman" w:hAnsi="Times New Roman"/>
-          <w:sz w:val="24"/>
-          <w:szCs w:val="24"/>
-        </w:rPr>
-      </w:pPr>
-      <w:r>
-        <w:rPr>
-          <w:rFonts w:ascii="Times New Roman" w:hAnsi="Times New Roman"/>
-          <w:sz w:val="24"/>
-          <w:szCs w:val="24"/>
-        </w:rPr>
-        <w:t>Busca Local</w:t>
-      </w:r>
-    </w:p>
-    <w:p>
-      <w:pPr>
-        <w:suppressAutoHyphens w:val="0"/>
-        <w:ind w:firstLine="709"/>
-        <w:rPr>
-          <w:rFonts w:ascii="Times New Roman" w:hAnsi="Times New Roman"/>
-          <w:sz w:val="24"/>
-          <w:szCs w:val="24"/>
-        </w:rPr>
-      </w:pPr>
-      <w:r>
-        <w:rPr>
-          <w:rFonts w:ascii="Times New Roman" w:hAnsi="Times New Roman"/>
-          <w:sz w:val="24"/>
-          <w:szCs w:val="24"/>
-        </w:rPr>
-        <w:t>Otimização Combinatória</w:t>
-      </w:r>
-    </w:p>
-    <w:p>
-      <w:pPr>
-        <w:suppressAutoHyphens w:val="0"/>
-        <w:ind w:firstLine="709"/>
-        <w:rPr>
-          <w:rFonts w:ascii="Times New Roman" w:hAnsi="Times New Roman"/>
-          <w:sz w:val="24"/>
-          <w:szCs w:val="24"/>
-        </w:rPr>
-      </w:pPr>
-      <w:r>
-        <w:rPr>
-          <w:rFonts w:ascii="Times New Roman" w:hAnsi="Times New Roman"/>
-          <w:sz w:val="24"/>
-          <w:szCs w:val="24"/>
-        </w:rPr>
-        <w:t>Colônia de Formigas</w:t>
-      </w:r>
-      <w:bookmarkStart w:id="9" w:name="_GoBack"/>
-      <w:bookmarkEnd w:id="9"/>
-    </w:p>
-    <w:p>
-      <w:pPr>
-        <w:suppressAutoHyphens w:val="0"/>
-        <w:jc w:val="center"/>
-        <w:rPr>
-          <w:rFonts w:ascii="Times New Roman" w:hAnsi="Times New Roman"/>
-          <w:b/>
-          <w:sz w:val="24"/>
-          <w:szCs w:val="24"/>
-        </w:rPr>
-      </w:pPr>
-      <w:r>
-        <w:rPr>
-          <w:rFonts w:ascii="Times New Roman" w:hAnsi="Times New Roman"/>
-          <w:b/>
           <w:sz w:val="24"/>
           <w:szCs w:val="24"/>
         </w:rPr>
@@ -13082,7 +12343,7 @@
         </w:rPr>
         <w:t xml:space="preserve"> &lt;</w:t>
       </w:r>
-      <w:hyperlink r:id="rId12" w:history="1">
+      <w:hyperlink r:id="rId11" w:history="1">
         <w:r>
           <w:rPr>
             <w:rStyle w:val="Hyperlink"/>
@@ -13188,7 +12449,7 @@
         </w:rPr>
         <w:t xml:space="preserve"> &lt;</w:t>
       </w:r>
-      <w:hyperlink r:id="rId13" w:history="1">
+      <w:hyperlink r:id="rId12" w:history="1">
         <w:r>
           <w:rPr>
             <w:rStyle w:val="Hyperlink"/>
@@ -13308,7 +12569,7 @@
         </w:rPr>
         <w:t xml:space="preserve"> &lt;</w:t>
       </w:r>
-      <w:hyperlink r:id="rId14" w:history="1">
+      <w:hyperlink r:id="rId13" w:history="1">
         <w:r>
           <w:rPr>
             <w:rStyle w:val="Hyperlink"/>
@@ -13419,7 +12680,7 @@
         </w:rPr>
         <w:t>: &lt;</w:t>
       </w:r>
-      <w:hyperlink r:id="rId15" w:history="1">
+      <w:hyperlink r:id="rId14" w:history="1">
         <w:r>
           <w:rPr>
             <w:rStyle w:val="Hyperlink"/>
@@ -13615,7 +12876,7 @@
         </w:rPr>
         <w:t xml:space="preserve"> &lt;</w:t>
       </w:r>
-      <w:hyperlink r:id="rId16" w:history="1">
+      <w:hyperlink r:id="rId15" w:history="1">
         <w:r>
           <w:rPr>
             <w:rStyle w:val="Hyperlink"/>
@@ -13699,7 +12960,7 @@
         </w:rPr>
         <w:t xml:space="preserve"> &lt;</w:t>
       </w:r>
-      <w:hyperlink r:id="rId17" w:history="1">
+      <w:hyperlink r:id="rId16" w:history="1">
         <w:r>
           <w:rPr>
             <w:rStyle w:val="Hyperlink"/>
@@ -13960,7 +13221,7 @@
         </w:rPr>
         <w:t xml:space="preserve"> &lt;</w:t>
       </w:r>
-      <w:hyperlink r:id="rId18" w:history="1">
+      <w:hyperlink r:id="rId17" w:history="1">
         <w:r>
           <w:rPr>
             <w:rStyle w:val="Hyperlink"/>
@@ -14081,7 +13342,7 @@
         </w:rPr>
         <w:t xml:space="preserve"> &lt;</w:t>
       </w:r>
-      <w:hyperlink r:id="rId19" w:history="1">
+      <w:hyperlink r:id="rId18" w:history="1">
         <w:r>
           <w:rPr>
             <w:rStyle w:val="Hyperlink"/>
@@ -14204,7 +13465,7 @@
         </w:rPr>
         <w:t>: &lt;</w:t>
       </w:r>
-      <w:hyperlink r:id="rId20" w:history="1">
+      <w:hyperlink r:id="rId19" w:history="1">
         <w:r>
           <w:rPr>
             <w:rStyle w:val="Hyperlink"/>
@@ -14282,7 +13543,7 @@
         </w:rPr>
         <w:t>Disponível em: &lt;</w:t>
       </w:r>
-      <w:hyperlink r:id="rId21" w:history="1">
+      <w:hyperlink r:id="rId20" w:history="1">
         <w:r>
           <w:rPr>
             <w:rStyle w:val="Hyperlink"/>
@@ -14431,7 +13692,7 @@
         </w:rPr>
         <w:t xml:space="preserve"> em: &lt;</w:t>
       </w:r>
-      <w:hyperlink r:id="rId22" w:history="1">
+      <w:hyperlink r:id="rId21" w:history="1">
         <w:r>
           <w:rPr>
             <w:rStyle w:val="Hyperlink"/>
@@ -14528,7 +13789,7 @@
         </w:rPr>
         <w:t>Disponível em: &lt;</w:t>
       </w:r>
-      <w:hyperlink r:id="rId23" w:history="1">
+      <w:hyperlink r:id="rId22" w:history="1">
         <w:r>
           <w:rPr>
             <w:rStyle w:val="Hyperlink"/>
@@ -14625,7 +13886,7 @@
       </w:pPr>
     </w:p>
     <w:sectPr>
-      <w:headerReference w:type="default" r:id="rId24"/>
+      <w:headerReference w:type="default" r:id="rId23"/>
       <w:pgSz w:w="11906" w:h="16838"/>
       <w:pgMar w:top="1701" w:right="1134" w:bottom="1134" w:left="1701" w:header="709" w:footer="0" w:gutter="0"/>
       <w:cols w:space="720"/>
@@ -14637,7 +13898,7 @@
 </file>
 
 <file path=word/endnotes.xml><?xml version="1.0" encoding="utf-8"?>
-<w:endnotes xmlns:wpc="http://schemas.microsoft.com/office/word/2010/wordprocessingCanvas" xmlns:cx="http://schemas.microsoft.com/office/drawing/2014/chartex" xmlns:cx1="http://schemas.microsoft.com/office/drawing/2015/9/8/chartex" xmlns:cx2="http://schemas.microsoft.com/office/drawing/2015/10/21/chartex" xmlns:mc="http://schemas.openxmlformats.org/markup-compatibility/2006" xmlns:o="urn:schemas-microsoft-com:office:office" xmlns:r="http://schemas.openxmlformats.org/officeDocument/2006/relationships" xmlns:m="http://schemas.openxmlformats.org/officeDocument/2006/math" xmlns:v="urn:schemas-microsoft-com:vml" xmlns:wp14="http://schemas.microsoft.com/office/word/2010/wordprocessingDrawing" xmlns:wp="http://schemas.openxmlformats.org/drawingml/2006/wordprocessingDrawing" xmlns:w10="urn:schemas-microsoft-com:office:word" xmlns:w="http://schemas.openxmlformats.org/wordprocessingml/2006/main" xmlns:w14="http://schemas.microsoft.com/office/word/2010/wordml" xmlns:w15="http://schemas.microsoft.com/office/word/2012/wordml" xmlns:w16se="http://schemas.microsoft.com/office/word/2015/wordml/symex" xmlns:wpg="http://schemas.microsoft.com/office/word/2010/wordprocessingGroup" xmlns:wpi="http://schemas.microsoft.com/office/word/2010/wordprocessingInk" xmlns:wne="http://schemas.microsoft.com/office/word/2006/wordml" xmlns:wps="http://schemas.microsoft.com/office/word/2010/wordprocessingShape" mc:Ignorable="w14 w15 w16se wp14">
+<w:endnotes xmlns:wpc="http://schemas.microsoft.com/office/word/2010/wordprocessingCanvas" xmlns:mc="http://schemas.openxmlformats.org/markup-compatibility/2006" xmlns:o="urn:schemas-microsoft-com:office:office" xmlns:r="http://schemas.openxmlformats.org/officeDocument/2006/relationships" xmlns:m="http://schemas.openxmlformats.org/officeDocument/2006/math" xmlns:v="urn:schemas-microsoft-com:vml" xmlns:wp14="http://schemas.microsoft.com/office/word/2010/wordprocessingDrawing" xmlns:wp="http://schemas.openxmlformats.org/drawingml/2006/wordprocessingDrawing" xmlns:w10="urn:schemas-microsoft-com:office:word" xmlns:w="http://schemas.openxmlformats.org/wordprocessingml/2006/main" xmlns:w14="http://schemas.microsoft.com/office/word/2010/wordml" xmlns:w15="http://schemas.microsoft.com/office/word/2012/wordml" xmlns:wpg="http://schemas.microsoft.com/office/word/2010/wordprocessingGroup" xmlns:wpi="http://schemas.microsoft.com/office/word/2010/wordprocessingInk" xmlns:wne="http://schemas.microsoft.com/office/word/2006/wordml" xmlns:wps="http://schemas.microsoft.com/office/word/2010/wordprocessingShape" mc:Ignorable="w14 w15 wp14">
   <w:endnote w:type="separator" w:id="-1">
     <w:p>
       <w:pPr>
@@ -14662,7 +13923,7 @@
 </file>
 
 <file path=word/footnotes.xml><?xml version="1.0" encoding="utf-8"?>
-<w:footnotes xmlns:wpc="http://schemas.microsoft.com/office/word/2010/wordprocessingCanvas" xmlns:cx="http://schemas.microsoft.com/office/drawing/2014/chartex" xmlns:cx1="http://schemas.microsoft.com/office/drawing/2015/9/8/chartex" xmlns:cx2="http://schemas.microsoft.com/office/drawing/2015/10/21/chartex" xmlns:mc="http://schemas.openxmlformats.org/markup-compatibility/2006" xmlns:o="urn:schemas-microsoft-com:office:office" xmlns:r="http://schemas.openxmlformats.org/officeDocument/2006/relationships" xmlns:m="http://schemas.openxmlformats.org/officeDocument/2006/math" xmlns:v="urn:schemas-microsoft-com:vml" xmlns:wp14="http://schemas.microsoft.com/office/word/2010/wordprocessingDrawing" xmlns:wp="http://schemas.openxmlformats.org/drawingml/2006/wordprocessingDrawing" xmlns:w10="urn:schemas-microsoft-com:office:word" xmlns:w="http://schemas.openxmlformats.org/wordprocessingml/2006/main" xmlns:w14="http://schemas.microsoft.com/office/word/2010/wordml" xmlns:w15="http://schemas.microsoft.com/office/word/2012/wordml" xmlns:w16se="http://schemas.microsoft.com/office/word/2015/wordml/symex" xmlns:wpg="http://schemas.microsoft.com/office/word/2010/wordprocessingGroup" xmlns:wpi="http://schemas.microsoft.com/office/word/2010/wordprocessingInk" xmlns:wne="http://schemas.microsoft.com/office/word/2006/wordml" xmlns:wps="http://schemas.microsoft.com/office/word/2010/wordprocessingShape" mc:Ignorable="w14 w15 w16se wp14">
+<w:footnotes xmlns:wpc="http://schemas.microsoft.com/office/word/2010/wordprocessingCanvas" xmlns:mc="http://schemas.openxmlformats.org/markup-compatibility/2006" xmlns:o="urn:schemas-microsoft-com:office:office" xmlns:r="http://schemas.openxmlformats.org/officeDocument/2006/relationships" xmlns:m="http://schemas.openxmlformats.org/officeDocument/2006/math" xmlns:v="urn:schemas-microsoft-com:vml" xmlns:wp14="http://schemas.microsoft.com/office/word/2010/wordprocessingDrawing" xmlns:wp="http://schemas.openxmlformats.org/drawingml/2006/wordprocessingDrawing" xmlns:w10="urn:schemas-microsoft-com:office:word" xmlns:w="http://schemas.openxmlformats.org/wordprocessingml/2006/main" xmlns:w14="http://schemas.microsoft.com/office/word/2010/wordml" xmlns:w15="http://schemas.microsoft.com/office/word/2012/wordml" xmlns:wpg="http://schemas.microsoft.com/office/word/2010/wordprocessingGroup" xmlns:wpi="http://schemas.microsoft.com/office/word/2010/wordprocessingInk" xmlns:wne="http://schemas.microsoft.com/office/word/2006/wordml" xmlns:wps="http://schemas.microsoft.com/office/word/2010/wordprocessingShape" mc:Ignorable="w14 w15 wp14">
   <w:footnote w:type="separator" w:id="-1">
     <w:p>
       <w:pPr>
@@ -14686,14 +13947,14 @@
   <w:footnote w:id="1">
     <w:p>
       <w:pPr>
-        <w:pStyle w:val="FootnoteText"/>
-        <w:rPr>
-          <w:rFonts w:ascii="Times New Roman" w:hAnsi="Times New Roman" w:cs="Times New Roman"/>
-        </w:rPr>
-      </w:pPr>
-      <w:r>
-        <w:rPr>
-          <w:rStyle w:val="FootnoteReference"/>
+        <w:pStyle w:val="Textodenotaderodap"/>
+        <w:rPr>
+          <w:rFonts w:ascii="Times New Roman" w:hAnsi="Times New Roman" w:cs="Times New Roman"/>
+        </w:rPr>
+      </w:pPr>
+      <w:r>
+        <w:rPr>
+          <w:rStyle w:val="Refdenotaderodap"/>
           <w:rFonts w:ascii="Times New Roman" w:hAnsi="Times New Roman" w:cs="Times New Roman"/>
         </w:rPr>
         <w:footnoteRef/>
@@ -14727,11 +13988,11 @@
   <w:footnote w:id="2">
     <w:p>
       <w:pPr>
-        <w:pStyle w:val="FootnoteText"/>
-      </w:pPr>
-      <w:r>
-        <w:rPr>
-          <w:rStyle w:val="FootnoteReference"/>
+        <w:pStyle w:val="Textodenotaderodap"/>
+      </w:pPr>
+      <w:r>
+        <w:rPr>
+          <w:rStyle w:val="Refdenotaderodap"/>
           <w:rFonts w:ascii="Times New Roman" w:hAnsi="Times New Roman" w:cs="Times New Roman"/>
         </w:rPr>
         <w:footnoteRef/>
@@ -14777,11 +14038,11 @@
   <w:footnote w:id="3">
     <w:p>
       <w:pPr>
-        <w:pStyle w:val="FootnoteText"/>
-      </w:pPr>
-      <w:r>
-        <w:rPr>
-          <w:rStyle w:val="FootnoteReference"/>
+        <w:pStyle w:val="Textodenotaderodap"/>
+      </w:pPr>
+      <w:r>
+        <w:rPr>
+          <w:rStyle w:val="Refdenotaderodap"/>
         </w:rPr>
         <w:footnoteRef/>
       </w:r>
@@ -14794,40 +14055,40 @@
 </file>
 
 <file path=word/header1.xml><?xml version="1.0" encoding="utf-8"?>
-<w:hdr xmlns:wpc="http://schemas.microsoft.com/office/word/2010/wordprocessingCanvas" xmlns:cx="http://schemas.microsoft.com/office/drawing/2014/chartex" xmlns:cx1="http://schemas.microsoft.com/office/drawing/2015/9/8/chartex" xmlns:cx2="http://schemas.microsoft.com/office/drawing/2015/10/21/chartex" xmlns:mc="http://schemas.openxmlformats.org/markup-compatibility/2006" xmlns:o="urn:schemas-microsoft-com:office:office" xmlns:r="http://schemas.openxmlformats.org/officeDocument/2006/relationships" xmlns:m="http://schemas.openxmlformats.org/officeDocument/2006/math" xmlns:v="urn:schemas-microsoft-com:vml" xmlns:wp14="http://schemas.microsoft.com/office/word/2010/wordprocessingDrawing" xmlns:wp="http://schemas.openxmlformats.org/drawingml/2006/wordprocessingDrawing" xmlns:w10="urn:schemas-microsoft-com:office:word" xmlns:w="http://schemas.openxmlformats.org/wordprocessingml/2006/main" xmlns:w14="http://schemas.microsoft.com/office/word/2010/wordml" xmlns:w15="http://schemas.microsoft.com/office/word/2012/wordml" xmlns:w16se="http://schemas.microsoft.com/office/word/2015/wordml/symex" xmlns:wpg="http://schemas.microsoft.com/office/word/2010/wordprocessingGroup" xmlns:wpi="http://schemas.microsoft.com/office/word/2010/wordprocessingInk" xmlns:wne="http://schemas.microsoft.com/office/word/2006/wordml" xmlns:wps="http://schemas.microsoft.com/office/word/2010/wordprocessingShape" mc:Ignorable="w14 w15 w16se wp14">
+<w:hdr xmlns:wpc="http://schemas.microsoft.com/office/word/2010/wordprocessingCanvas" xmlns:mc="http://schemas.openxmlformats.org/markup-compatibility/2006" xmlns:o="urn:schemas-microsoft-com:office:office" xmlns:r="http://schemas.openxmlformats.org/officeDocument/2006/relationships" xmlns:m="http://schemas.openxmlformats.org/officeDocument/2006/math" xmlns:v="urn:schemas-microsoft-com:vml" xmlns:wp14="http://schemas.microsoft.com/office/word/2010/wordprocessingDrawing" xmlns:wp="http://schemas.openxmlformats.org/drawingml/2006/wordprocessingDrawing" xmlns:w10="urn:schemas-microsoft-com:office:word" xmlns:w="http://schemas.openxmlformats.org/wordprocessingml/2006/main" xmlns:w14="http://schemas.microsoft.com/office/word/2010/wordml" xmlns:w15="http://schemas.microsoft.com/office/word/2012/wordml" xmlns:wpg="http://schemas.microsoft.com/office/word/2010/wordprocessingGroup" xmlns:wpi="http://schemas.microsoft.com/office/word/2010/wordprocessingInk" xmlns:wne="http://schemas.microsoft.com/office/word/2006/wordml" xmlns:wps="http://schemas.microsoft.com/office/word/2010/wordprocessingShape" mc:Ignorable="w14 w15 wp14">
   <w:p>
     <w:pPr>
-      <w:pStyle w:val="Header"/>
+      <w:pStyle w:val="Cabealho"/>
       <w:jc w:val="right"/>
     </w:pPr>
   </w:p>
   <w:p>
     <w:pPr>
-      <w:pStyle w:val="Header"/>
+      <w:pStyle w:val="Cabealho"/>
     </w:pPr>
   </w:p>
 </w:hdr>
 </file>
 
 <file path=word/header2.xml><?xml version="1.0" encoding="utf-8"?>
-<w:hdr xmlns:wpc="http://schemas.microsoft.com/office/word/2010/wordprocessingCanvas" xmlns:cx="http://schemas.microsoft.com/office/drawing/2014/chartex" xmlns:cx1="http://schemas.microsoft.com/office/drawing/2015/9/8/chartex" xmlns:cx2="http://schemas.microsoft.com/office/drawing/2015/10/21/chartex" xmlns:mc="http://schemas.openxmlformats.org/markup-compatibility/2006" xmlns:o="urn:schemas-microsoft-com:office:office" xmlns:r="http://schemas.openxmlformats.org/officeDocument/2006/relationships" xmlns:m="http://schemas.openxmlformats.org/officeDocument/2006/math" xmlns:v="urn:schemas-microsoft-com:vml" xmlns:wp14="http://schemas.microsoft.com/office/word/2010/wordprocessingDrawing" xmlns:wp="http://schemas.openxmlformats.org/drawingml/2006/wordprocessingDrawing" xmlns:w10="urn:schemas-microsoft-com:office:word" xmlns:w="http://schemas.openxmlformats.org/wordprocessingml/2006/main" xmlns:w14="http://schemas.microsoft.com/office/word/2010/wordml" xmlns:w15="http://schemas.microsoft.com/office/word/2012/wordml" xmlns:w16se="http://schemas.microsoft.com/office/word/2015/wordml/symex" xmlns:wpg="http://schemas.microsoft.com/office/word/2010/wordprocessingGroup" xmlns:wpi="http://schemas.microsoft.com/office/word/2010/wordprocessingInk" xmlns:wne="http://schemas.microsoft.com/office/word/2006/wordml" xmlns:wps="http://schemas.microsoft.com/office/word/2010/wordprocessingShape" mc:Ignorable="w14 w15 w16se wp14">
+<w:hdr xmlns:wpc="http://schemas.microsoft.com/office/word/2010/wordprocessingCanvas" xmlns:mc="http://schemas.openxmlformats.org/markup-compatibility/2006" xmlns:o="urn:schemas-microsoft-com:office:office" xmlns:r="http://schemas.openxmlformats.org/officeDocument/2006/relationships" xmlns:m="http://schemas.openxmlformats.org/officeDocument/2006/math" xmlns:v="urn:schemas-microsoft-com:vml" xmlns:wp14="http://schemas.microsoft.com/office/word/2010/wordprocessingDrawing" xmlns:wp="http://schemas.openxmlformats.org/drawingml/2006/wordprocessingDrawing" xmlns:w10="urn:schemas-microsoft-com:office:word" xmlns:w="http://schemas.openxmlformats.org/wordprocessingml/2006/main" xmlns:w14="http://schemas.microsoft.com/office/word/2010/wordml" xmlns:w15="http://schemas.microsoft.com/office/word/2012/wordml" xmlns:wpg="http://schemas.microsoft.com/office/word/2010/wordprocessingGroup" xmlns:wpi="http://schemas.microsoft.com/office/word/2010/wordprocessingInk" xmlns:wne="http://schemas.microsoft.com/office/word/2006/wordml" xmlns:wps="http://schemas.microsoft.com/office/word/2010/wordprocessingShape" mc:Ignorable="w14 w15 wp14">
   <w:p>
     <w:pPr>
-      <w:pStyle w:val="Header"/>
+      <w:pStyle w:val="Cabealho"/>
       <w:jc w:val="right"/>
     </w:pPr>
   </w:p>
   <w:p>
     <w:pPr>
-      <w:pStyle w:val="Header"/>
+      <w:pStyle w:val="Cabealho"/>
     </w:pPr>
   </w:p>
 </w:hdr>
 </file>
 
 <file path=word/numbering.xml><?xml version="1.0" encoding="utf-8"?>
-<w:numbering xmlns:wpc="http://schemas.microsoft.com/office/word/2010/wordprocessingCanvas" xmlns:cx="http://schemas.microsoft.com/office/drawing/2014/chartex" xmlns:cx1="http://schemas.microsoft.com/office/drawing/2015/9/8/chartex" xmlns:cx2="http://schemas.microsoft.com/office/drawing/2015/10/21/chartex" xmlns:mc="http://schemas.openxmlformats.org/markup-compatibility/2006" xmlns:o="urn:schemas-microsoft-com:office:office" xmlns:r="http://schemas.openxmlformats.org/officeDocument/2006/relationships" xmlns:m="http://schemas.openxmlformats.org/officeDocument/2006/math" xmlns:v="urn:schemas-microsoft-com:vml" xmlns:wp14="http://schemas.microsoft.com/office/word/2010/wordprocessingDrawing" xmlns:wp="http://schemas.openxmlformats.org/drawingml/2006/wordprocessingDrawing" xmlns:w10="urn:schemas-microsoft-com:office:word" xmlns:w="http://schemas.openxmlformats.org/wordprocessingml/2006/main" xmlns:w14="http://schemas.microsoft.com/office/word/2010/wordml" xmlns:w15="http://schemas.microsoft.com/office/word/2012/wordml" xmlns:w16se="http://schemas.microsoft.com/office/word/2015/wordml/symex" xmlns:wpg="http://schemas.microsoft.com/office/word/2010/wordprocessingGroup" xmlns:wpi="http://schemas.microsoft.com/office/word/2010/wordprocessingInk" xmlns:wne="http://schemas.microsoft.com/office/word/2006/wordml" xmlns:wps="http://schemas.microsoft.com/office/word/2010/wordprocessingShape" mc:Ignorable="w14 w15 w16se wp14">
-  <w:abstractNum w:abstractNumId="0" w15:restartNumberingAfterBreak="0">
+<w:numbering xmlns:wpc="http://schemas.microsoft.com/office/word/2010/wordprocessingCanvas" xmlns:mc="http://schemas.openxmlformats.org/markup-compatibility/2006" xmlns:o="urn:schemas-microsoft-com:office:office" xmlns:r="http://schemas.openxmlformats.org/officeDocument/2006/relationships" xmlns:m="http://schemas.openxmlformats.org/officeDocument/2006/math" xmlns:v="urn:schemas-microsoft-com:vml" xmlns:wp14="http://schemas.microsoft.com/office/word/2010/wordprocessingDrawing" xmlns:wp="http://schemas.openxmlformats.org/drawingml/2006/wordprocessingDrawing" xmlns:w10="urn:schemas-microsoft-com:office:word" xmlns:w="http://schemas.openxmlformats.org/wordprocessingml/2006/main" xmlns:w14="http://schemas.microsoft.com/office/word/2010/wordml" xmlns:w15="http://schemas.microsoft.com/office/word/2012/wordml" xmlns:wpg="http://schemas.microsoft.com/office/word/2010/wordprocessingGroup" xmlns:wpi="http://schemas.microsoft.com/office/word/2010/wordprocessingInk" xmlns:wne="http://schemas.microsoft.com/office/word/2006/wordml" xmlns:wps="http://schemas.microsoft.com/office/word/2010/wordprocessingShape" mc:Ignorable="w14 w15 wp14">
+  <w:abstractNum w:abstractNumId="0">
     <w:nsid w:val="00126E82"/>
     <w:multiLevelType w:val="multilevel"/>
     <w:tmpl w:val="9754F980"/>
@@ -14948,7 +14209,7 @@
       </w:rPr>
     </w:lvl>
   </w:abstractNum>
-  <w:abstractNum w:abstractNumId="1" w15:restartNumberingAfterBreak="0">
+  <w:abstractNum w:abstractNumId="1">
     <w:nsid w:val="09C16E4C"/>
     <w:multiLevelType w:val="hybridMultilevel"/>
     <w:tmpl w:val="51D86292"/>
@@ -15061,7 +14322,7 @@
       </w:rPr>
     </w:lvl>
   </w:abstractNum>
-  <w:abstractNum w:abstractNumId="2" w15:restartNumberingAfterBreak="0">
+  <w:abstractNum w:abstractNumId="2">
     <w:nsid w:val="194C3D16"/>
     <w:multiLevelType w:val="multilevel"/>
     <w:tmpl w:val="546E5336"/>
@@ -15183,7 +14444,7 @@
       </w:pPr>
     </w:lvl>
   </w:abstractNum>
-  <w:abstractNum w:abstractNumId="3" w15:restartNumberingAfterBreak="0">
+  <w:abstractNum w:abstractNumId="3">
     <w:nsid w:val="19DA69AD"/>
     <w:multiLevelType w:val="multilevel"/>
     <w:tmpl w:val="E10E79F6"/>
@@ -15269,7 +14530,7 @@
       </w:pPr>
     </w:lvl>
   </w:abstractNum>
-  <w:abstractNum w:abstractNumId="4" w15:restartNumberingAfterBreak="0">
+  <w:abstractNum w:abstractNumId="4">
     <w:nsid w:val="248E0AFA"/>
     <w:multiLevelType w:val="hybridMultilevel"/>
     <w:tmpl w:val="7EDC2A82"/>
@@ -15355,7 +14616,7 @@
       </w:pPr>
     </w:lvl>
   </w:abstractNum>
-  <w:abstractNum w:abstractNumId="5" w15:restartNumberingAfterBreak="0">
+  <w:abstractNum w:abstractNumId="5">
     <w:nsid w:val="2C5E3CE3"/>
     <w:multiLevelType w:val="hybridMultilevel"/>
     <w:tmpl w:val="24403448"/>
@@ -15468,7 +14729,7 @@
       </w:rPr>
     </w:lvl>
   </w:abstractNum>
-  <w:abstractNum w:abstractNumId="6" w15:restartNumberingAfterBreak="0">
+  <w:abstractNum w:abstractNumId="6">
     <w:nsid w:val="2ED02F49"/>
     <w:multiLevelType w:val="hybridMultilevel"/>
     <w:tmpl w:val="690A022C"/>
@@ -15581,7 +14842,7 @@
       </w:rPr>
     </w:lvl>
   </w:abstractNum>
-  <w:abstractNum w:abstractNumId="7" w15:restartNumberingAfterBreak="0">
+  <w:abstractNum w:abstractNumId="7">
     <w:nsid w:val="3C18292B"/>
     <w:multiLevelType w:val="hybridMultilevel"/>
     <w:tmpl w:val="2C04E8AC"/>
@@ -15667,7 +14928,7 @@
       </w:pPr>
     </w:lvl>
   </w:abstractNum>
-  <w:abstractNum w:abstractNumId="8" w15:restartNumberingAfterBreak="0">
+  <w:abstractNum w:abstractNumId="8">
     <w:nsid w:val="3C943B73"/>
     <w:multiLevelType w:val="multilevel"/>
     <w:tmpl w:val="E780B57A"/>
@@ -15780,7 +15041,7 @@
       </w:rPr>
     </w:lvl>
   </w:abstractNum>
-  <w:abstractNum w:abstractNumId="9" w15:restartNumberingAfterBreak="0">
+  <w:abstractNum w:abstractNumId="9">
     <w:nsid w:val="429E643B"/>
     <w:multiLevelType w:val="multilevel"/>
     <w:tmpl w:val="8E26CCAE"/>
@@ -15902,7 +15163,7 @@
       </w:rPr>
     </w:lvl>
   </w:abstractNum>
-  <w:abstractNum w:abstractNumId="10" w15:restartNumberingAfterBreak="0">
+  <w:abstractNum w:abstractNumId="10">
     <w:nsid w:val="455E5F85"/>
     <w:multiLevelType w:val="hybridMultilevel"/>
     <w:tmpl w:val="DFD206FE"/>
@@ -16014,7 +15275,7 @@
       </w:rPr>
     </w:lvl>
   </w:abstractNum>
-  <w:abstractNum w:abstractNumId="11" w15:restartNumberingAfterBreak="0">
+  <w:abstractNum w:abstractNumId="11">
     <w:nsid w:val="5A897A0C"/>
     <w:multiLevelType w:val="hybridMultilevel"/>
     <w:tmpl w:val="9AF0983A"/>
@@ -16104,7 +15365,7 @@
       </w:pPr>
     </w:lvl>
   </w:abstractNum>
-  <w:abstractNum w:abstractNumId="12" w15:restartNumberingAfterBreak="0">
+  <w:abstractNum w:abstractNumId="12">
     <w:nsid w:val="63EE6125"/>
     <w:multiLevelType w:val="hybridMultilevel"/>
     <w:tmpl w:val="02DE3EDA"/>
@@ -16194,7 +15455,7 @@
       </w:pPr>
     </w:lvl>
   </w:abstractNum>
-  <w:abstractNum w:abstractNumId="13" w15:restartNumberingAfterBreak="0">
+  <w:abstractNum w:abstractNumId="13">
     <w:nsid w:val="6555355E"/>
     <w:multiLevelType w:val="multilevel"/>
     <w:tmpl w:val="4912A174"/>
@@ -16307,7 +15568,7 @@
       </w:rPr>
     </w:lvl>
   </w:abstractNum>
-  <w:abstractNum w:abstractNumId="14" w15:restartNumberingAfterBreak="0">
+  <w:abstractNum w:abstractNumId="14">
     <w:nsid w:val="67A320B9"/>
     <w:multiLevelType w:val="multilevel"/>
     <w:tmpl w:val="728CF59C"/>
@@ -16429,7 +15690,7 @@
       </w:rPr>
     </w:lvl>
   </w:abstractNum>
-  <w:abstractNum w:abstractNumId="15" w15:restartNumberingAfterBreak="0">
+  <w:abstractNum w:abstractNumId="15">
     <w:nsid w:val="6C401717"/>
     <w:multiLevelType w:val="multilevel"/>
     <w:tmpl w:val="49CCA3B0"/>
@@ -16551,7 +15812,7 @@
       </w:rPr>
     </w:lvl>
   </w:abstractNum>
-  <w:abstractNum w:abstractNumId="16" w15:restartNumberingAfterBreak="0">
+  <w:abstractNum w:abstractNumId="16">
     <w:nsid w:val="6DBE4E2C"/>
     <w:multiLevelType w:val="multilevel"/>
     <w:tmpl w:val="76783F62"/>
@@ -16664,7 +15925,7 @@
       </w:rPr>
     </w:lvl>
   </w:abstractNum>
-  <w:abstractNum w:abstractNumId="17" w15:restartNumberingAfterBreak="0">
+  <w:abstractNum w:abstractNumId="17">
     <w:nsid w:val="75D70719"/>
     <w:multiLevelType w:val="multilevel"/>
     <w:tmpl w:val="D1D0B746"/>
@@ -16777,7 +16038,7 @@
       </w:rPr>
     </w:lvl>
   </w:abstractNum>
-  <w:abstractNum w:abstractNumId="18" w15:restartNumberingAfterBreak="0">
+  <w:abstractNum w:abstractNumId="18">
     <w:nsid w:val="787E3F5B"/>
     <w:multiLevelType w:val="hybridMultilevel"/>
     <w:tmpl w:val="970E7C18"/>
@@ -16863,7 +16124,7 @@
       </w:pPr>
     </w:lvl>
   </w:abstractNum>
-  <w:abstractNum w:abstractNumId="19" w15:restartNumberingAfterBreak="0">
+  <w:abstractNum w:abstractNumId="19">
     <w:nsid w:val="7B3E57D0"/>
     <w:multiLevelType w:val="multilevel"/>
     <w:tmpl w:val="4190948E"/>
@@ -17040,7 +16301,7 @@
 </file>
 
 <file path=word/styles.xml><?xml version="1.0" encoding="utf-8"?>
-<w:styles xmlns:mc="http://schemas.openxmlformats.org/markup-compatibility/2006" xmlns:r="http://schemas.openxmlformats.org/officeDocument/2006/relationships" xmlns:w="http://schemas.openxmlformats.org/wordprocessingml/2006/main" xmlns:w14="http://schemas.microsoft.com/office/word/2010/wordml" xmlns:w15="http://schemas.microsoft.com/office/word/2012/wordml" xmlns:w16se="http://schemas.microsoft.com/office/word/2015/wordml/symex" mc:Ignorable="w14 w15 w16se">
+<w:styles xmlns:mc="http://schemas.openxmlformats.org/markup-compatibility/2006" xmlns:r="http://schemas.openxmlformats.org/officeDocument/2006/relationships" xmlns:w="http://schemas.openxmlformats.org/wordprocessingml/2006/main" xmlns:w14="http://schemas.microsoft.com/office/word/2010/wordml" xmlns:w15="http://schemas.microsoft.com/office/word/2012/wordml" mc:Ignorable="w14 w15">
   <w:docDefaults>
     <w:rPrDefault>
       <w:rPr>
@@ -17057,7 +16318,7 @@
       </w:pPr>
     </w:pPrDefault>
   </w:docDefaults>
-  <w:latentStyles w:defLockedState="0" w:defUIPriority="99" w:defSemiHidden="0" w:defUnhideWhenUsed="0" w:defQFormat="0" w:count="373">
+  <w:latentStyles w:defLockedState="0" w:defUIPriority="99" w:defSemiHidden="0" w:defUnhideWhenUsed="0" w:defQFormat="0" w:count="371">
     <w:lsdException w:name="Normal" w:uiPriority="0" w:qFormat="1"/>
     <w:lsdException w:name="heading 1" w:uiPriority="9" w:qFormat="1"/>
     <w:lsdException w:name="heading 2" w:semiHidden="1" w:uiPriority="9" w:unhideWhenUsed="1" w:qFormat="1"/>
@@ -17163,6 +16424,7 @@
     <w:lsdException w:name="HTML Sample" w:semiHidden="1" w:unhideWhenUsed="1"/>
     <w:lsdException w:name="HTML Typewriter" w:semiHidden="1" w:unhideWhenUsed="1"/>
     <w:lsdException w:name="HTML Variable" w:semiHidden="1" w:unhideWhenUsed="1"/>
+    <w:lsdException w:name="Normal Table" w:semiHidden="1" w:unhideWhenUsed="1"/>
     <w:lsdException w:name="annotation subject" w:semiHidden="1" w:unhideWhenUsed="1"/>
     <w:lsdException w:name="No List" w:semiHidden="1" w:unhideWhenUsed="1"/>
     <w:lsdException w:name="Outline List 1" w:semiHidden="1" w:unhideWhenUsed="1"/>
@@ -17208,9 +16470,11 @@
     <w:lsdException w:name="Table Subtle 1" w:semiHidden="1" w:unhideWhenUsed="1"/>
     <w:lsdException w:name="Table Subtle 2" w:semiHidden="1" w:unhideWhenUsed="1"/>
     <w:lsdException w:name="Table Web 1" w:semiHidden="1" w:unhideWhenUsed="1"/>
+    <w:lsdException w:name="Table Web 2" w:semiHidden="1" w:unhideWhenUsed="1"/>
     <w:lsdException w:name="Table Web 3" w:semiHidden="1" w:unhideWhenUsed="1"/>
     <w:lsdException w:name="Balloon Text" w:semiHidden="1" w:unhideWhenUsed="1"/>
     <w:lsdException w:name="Table Grid" w:uiPriority="59"/>
+    <w:lsdException w:name="Table Theme" w:semiHidden="1" w:unhideWhenUsed="1"/>
     <w:lsdException w:name="Placeholder Text" w:semiHidden="1"/>
     <w:lsdException w:name="No Spacing" w:uiPriority="1" w:qFormat="1"/>
     <w:lsdException w:name="Light Shading" w:uiPriority="60"/>
@@ -17426,8 +16690,6 @@
     <w:lsdException w:name="List Table 5 Dark Accent 6" w:uiPriority="50"/>
     <w:lsdException w:name="List Table 6 Colorful Accent 6" w:uiPriority="51"/>
     <w:lsdException w:name="List Table 7 Colorful Accent 6" w:uiPriority="52"/>
-    <w:lsdException w:name="Mention" w:semiHidden="1" w:unhideWhenUsed="1"/>
-    <w:lsdException w:name="Smart Hyperlink" w:semiHidden="1" w:unhideWhenUsed="1"/>
   </w:latentStyles>
   <w:style w:type="paragraph" w:default="1" w:styleId="Normal">
     <w:name w:val="Normal"/>
@@ -17438,11 +16700,11 @@
       <w:jc w:val="left"/>
     </w:pPr>
   </w:style>
-  <w:style w:type="paragraph" w:styleId="Heading1">
+  <w:style w:type="paragraph" w:styleId="Ttulo1">
     <w:name w:val="heading 1"/>
     <w:basedOn w:val="Normal"/>
     <w:next w:val="Normal"/>
-    <w:link w:val="Heading1Char"/>
+    <w:link w:val="Ttulo1Char"/>
     <w:uiPriority w:val="9"/>
     <w:qFormat/>
     <w:rsid w:val="00544054"/>
@@ -17460,11 +16722,11 @@
       <w:szCs w:val="28"/>
     </w:rPr>
   </w:style>
-  <w:style w:type="paragraph" w:styleId="Heading2">
+  <w:style w:type="paragraph" w:styleId="Ttulo2">
     <w:name w:val="heading 2"/>
     <w:basedOn w:val="Normal"/>
     <w:next w:val="Normal"/>
-    <w:link w:val="Heading2Char"/>
+    <w:link w:val="Ttulo2Char"/>
     <w:uiPriority w:val="9"/>
     <w:unhideWhenUsed/>
     <w:qFormat/>
@@ -17483,11 +16745,11 @@
       <w:szCs w:val="26"/>
     </w:rPr>
   </w:style>
-  <w:style w:type="paragraph" w:styleId="Heading3">
+  <w:style w:type="paragraph" w:styleId="Ttulo3">
     <w:name w:val="heading 3"/>
     <w:basedOn w:val="Normal"/>
     <w:next w:val="Normal"/>
-    <w:link w:val="Heading3Char"/>
+    <w:link w:val="Ttulo3Char"/>
     <w:uiPriority w:val="9"/>
     <w:unhideWhenUsed/>
     <w:qFormat/>
@@ -17504,12 +16766,13 @@
       <w:sz w:val="24"/>
     </w:rPr>
   </w:style>
-  <w:style w:type="character" w:default="1" w:styleId="DefaultParagraphFont">
+  <w:style w:type="character" w:default="1" w:styleId="Fontepargpadro">
     <w:name w:val="Default Paragraph Font"/>
     <w:uiPriority w:val="1"/>
+    <w:semiHidden/>
     <w:unhideWhenUsed/>
   </w:style>
-  <w:style w:type="table" w:default="1" w:styleId="TableNormal">
+  <w:style w:type="table" w:default="1" w:styleId="Tabelanormal">
     <w:name w:val="Normal Table"/>
     <w:uiPriority w:val="99"/>
     <w:semiHidden/>
@@ -17524,7 +16787,7 @@
       </w:tblCellMar>
     </w:tblPr>
   </w:style>
-  <w:style w:type="numbering" w:default="1" w:styleId="NoList">
+  <w:style w:type="numbering" w:default="1" w:styleId="Semlista">
     <w:name w:val="No List"/>
     <w:uiPriority w:val="99"/>
     <w:semiHidden/>
@@ -17532,7 +16795,7 @@
   </w:style>
   <w:style w:type="character" w:customStyle="1" w:styleId="InternetLink">
     <w:name w:val="Internet Link"/>
-    <w:basedOn w:val="DefaultParagraphFont"/>
+    <w:basedOn w:val="Fontepargpadro"/>
     <w:uiPriority w:val="99"/>
     <w:unhideWhenUsed/>
     <w:rsid w:val="008947D4"/>
@@ -17541,27 +16804,27 @@
       <w:u w:val="single"/>
     </w:rPr>
   </w:style>
-  <w:style w:type="character" w:customStyle="1" w:styleId="HeaderChar">
-    <w:name w:val="Header Char"/>
-    <w:basedOn w:val="DefaultParagraphFont"/>
-    <w:link w:val="Header"/>
+  <w:style w:type="character" w:customStyle="1" w:styleId="CabealhoChar">
+    <w:name w:val="Cabeçalho Char"/>
+    <w:basedOn w:val="Fontepargpadro"/>
+    <w:link w:val="Cabealho"/>
     <w:uiPriority w:val="99"/>
     <w:qFormat/>
     <w:rsid w:val="00153771"/>
   </w:style>
-  <w:style w:type="character" w:customStyle="1" w:styleId="FooterChar">
-    <w:name w:val="Footer Char"/>
-    <w:basedOn w:val="DefaultParagraphFont"/>
-    <w:link w:val="Footer"/>
+  <w:style w:type="character" w:customStyle="1" w:styleId="RodapChar">
+    <w:name w:val="Rodapé Char"/>
+    <w:basedOn w:val="Fontepargpadro"/>
+    <w:link w:val="Rodap"/>
     <w:uiPriority w:val="99"/>
     <w:semiHidden/>
     <w:qFormat/>
     <w:rsid w:val="00153771"/>
   </w:style>
-  <w:style w:type="character" w:customStyle="1" w:styleId="Heading1Char">
-    <w:name w:val="Heading 1 Char"/>
-    <w:basedOn w:val="DefaultParagraphFont"/>
-    <w:link w:val="Heading1"/>
+  <w:style w:type="character" w:customStyle="1" w:styleId="Ttulo1Char">
+    <w:name w:val="Título 1 Char"/>
+    <w:basedOn w:val="Fontepargpadro"/>
+    <w:link w:val="Ttulo1"/>
     <w:uiPriority w:val="9"/>
     <w:qFormat/>
     <w:rsid w:val="00544054"/>
@@ -17574,10 +16837,10 @@
       <w:szCs w:val="28"/>
     </w:rPr>
   </w:style>
-  <w:style w:type="character" w:customStyle="1" w:styleId="Heading2Char">
-    <w:name w:val="Heading 2 Char"/>
-    <w:basedOn w:val="DefaultParagraphFont"/>
-    <w:link w:val="Heading2"/>
+  <w:style w:type="character" w:customStyle="1" w:styleId="Ttulo2Char">
+    <w:name w:val="Título 2 Char"/>
+    <w:basedOn w:val="Fontepargpadro"/>
+    <w:link w:val="Ttulo2"/>
     <w:uiPriority w:val="9"/>
     <w:qFormat/>
     <w:rsid w:val="00544054"/>
@@ -17589,10 +16852,10 @@
       <w:szCs w:val="26"/>
     </w:rPr>
   </w:style>
-  <w:style w:type="character" w:customStyle="1" w:styleId="Heading3Char">
-    <w:name w:val="Heading 3 Char"/>
-    <w:basedOn w:val="DefaultParagraphFont"/>
-    <w:link w:val="Heading3"/>
+  <w:style w:type="character" w:customStyle="1" w:styleId="Ttulo3Char">
+    <w:name w:val="Título 3 Char"/>
+    <w:basedOn w:val="Fontepargpadro"/>
+    <w:link w:val="Ttulo3"/>
     <w:uiPriority w:val="9"/>
     <w:qFormat/>
     <w:rsid w:val="00E37CA7"/>
@@ -17605,7 +16868,7 @@
   </w:style>
   <w:style w:type="character" w:customStyle="1" w:styleId="CorpodetextookChar">
     <w:name w:val="Corpo de texto ok Char"/>
-    <w:basedOn w:val="DefaultParagraphFont"/>
+    <w:basedOn w:val="Fontepargpadro"/>
     <w:link w:val="Corpodetextook"/>
     <w:qFormat/>
     <w:locked/>
@@ -17618,32 +16881,32 @@
   </w:style>
   <w:style w:type="character" w:customStyle="1" w:styleId="normaltextrun">
     <w:name w:val="normaltextrun"/>
-    <w:basedOn w:val="DefaultParagraphFont"/>
+    <w:basedOn w:val="Fontepargpadro"/>
     <w:qFormat/>
     <w:rsid w:val="00233DEA"/>
   </w:style>
   <w:style w:type="character" w:customStyle="1" w:styleId="eop">
     <w:name w:val="eop"/>
-    <w:basedOn w:val="DefaultParagraphFont"/>
+    <w:basedOn w:val="Fontepargpadro"/>
     <w:qFormat/>
     <w:rsid w:val="00233DEA"/>
   </w:style>
   <w:style w:type="character" w:customStyle="1" w:styleId="apple-converted-space">
     <w:name w:val="apple-converted-space"/>
-    <w:basedOn w:val="DefaultParagraphFont"/>
+    <w:basedOn w:val="Fontepargpadro"/>
     <w:qFormat/>
     <w:rsid w:val="00233DEA"/>
   </w:style>
   <w:style w:type="character" w:customStyle="1" w:styleId="spellingerror">
     <w:name w:val="spellingerror"/>
-    <w:basedOn w:val="DefaultParagraphFont"/>
+    <w:basedOn w:val="Fontepargpadro"/>
     <w:qFormat/>
     <w:rsid w:val="00233DEA"/>
   </w:style>
-  <w:style w:type="character" w:customStyle="1" w:styleId="BalloonTextChar">
-    <w:name w:val="Balloon Text Char"/>
-    <w:basedOn w:val="DefaultParagraphFont"/>
-    <w:link w:val="BalloonText"/>
+  <w:style w:type="character" w:customStyle="1" w:styleId="TextodebaloChar">
+    <w:name w:val="Texto de balão Char"/>
+    <w:basedOn w:val="Fontepargpadro"/>
+    <w:link w:val="Textodebalo"/>
     <w:uiPriority w:val="99"/>
     <w:semiHidden/>
     <w:qFormat/>
@@ -17764,14 +17027,14 @@
       <w:spacing w:after="140" w:line="288" w:lineRule="auto"/>
     </w:pPr>
   </w:style>
-  <w:style w:type="paragraph" w:styleId="List">
+  <w:style w:type="paragraph" w:styleId="Lista">
     <w:name w:val="List"/>
     <w:basedOn w:val="TextBody"/>
     <w:rPr>
       <w:rFonts w:cs="FreeSans"/>
     </w:rPr>
   </w:style>
-  <w:style w:type="paragraph" w:styleId="Caption">
+  <w:style w:type="paragraph" w:styleId="Legenda">
     <w:name w:val="caption"/>
     <w:basedOn w:val="Normal"/>
     <w:qFormat/>
@@ -17861,10 +17124,10 @@
       <w:szCs w:val="24"/>
     </w:rPr>
   </w:style>
-  <w:style w:type="paragraph" w:styleId="Header">
+  <w:style w:type="paragraph" w:styleId="Cabealho">
     <w:name w:val="header"/>
     <w:basedOn w:val="Normal"/>
-    <w:link w:val="HeaderChar"/>
+    <w:link w:val="CabealhoChar"/>
     <w:uiPriority w:val="99"/>
     <w:unhideWhenUsed/>
     <w:rsid w:val="00153771"/>
@@ -17876,10 +17139,10 @@
       <w:spacing w:line="240" w:lineRule="auto"/>
     </w:pPr>
   </w:style>
-  <w:style w:type="paragraph" w:styleId="Footer">
+  <w:style w:type="paragraph" w:styleId="Rodap">
     <w:name w:val="footer"/>
     <w:basedOn w:val="Normal"/>
-    <w:link w:val="FooterChar"/>
+    <w:link w:val="RodapChar"/>
     <w:uiPriority w:val="99"/>
     <w:semiHidden/>
     <w:unhideWhenUsed/>
@@ -17892,7 +17155,7 @@
       <w:spacing w:line="240" w:lineRule="auto"/>
     </w:pPr>
   </w:style>
-  <w:style w:type="paragraph" w:styleId="ListParagraph">
+  <w:style w:type="paragraph" w:styleId="PargrafodaLista">
     <w:name w:val="List Paragraph"/>
     <w:basedOn w:val="Normal"/>
     <w:uiPriority w:val="34"/>
@@ -17916,7 +17179,7 @@
   </w:style>
   <w:style w:type="paragraph" w:customStyle="1" w:styleId="ContentsHeading">
     <w:name w:val="Contents Heading"/>
-    <w:basedOn w:val="Heading1"/>
+    <w:basedOn w:val="Ttulo1"/>
     <w:next w:val="Normal"/>
     <w:uiPriority w:val="39"/>
     <w:unhideWhenUsed/>
@@ -17933,10 +17196,10 @@
       <w:lang w:eastAsia="pt-BR"/>
     </w:rPr>
   </w:style>
-  <w:style w:type="paragraph" w:styleId="BalloonText">
+  <w:style w:type="paragraph" w:styleId="Textodebalo">
     <w:name w:val="Balloon Text"/>
     <w:basedOn w:val="Normal"/>
-    <w:link w:val="BalloonTextChar"/>
+    <w:link w:val="TextodebaloChar"/>
     <w:uiPriority w:val="99"/>
     <w:semiHidden/>
     <w:unhideWhenUsed/>
@@ -17951,7 +17214,7 @@
       <w:szCs w:val="16"/>
     </w:rPr>
   </w:style>
-  <w:style w:type="paragraph" w:styleId="TOC1">
+  <w:style w:type="paragraph" w:styleId="Sumrio1">
     <w:name w:val="toc 1"/>
     <w:basedOn w:val="Normal"/>
     <w:next w:val="Normal"/>
@@ -17963,9 +17226,9 @@
       <w:spacing w:after="100"/>
     </w:pPr>
   </w:style>
-  <w:style w:type="paragraph" w:styleId="TOCHeading">
+  <w:style w:type="paragraph" w:styleId="CabealhodoSumrio">
     <w:name w:val="TOC Heading"/>
-    <w:basedOn w:val="Heading1"/>
+    <w:basedOn w:val="Ttulo1"/>
     <w:next w:val="Normal"/>
     <w:uiPriority w:val="39"/>
     <w:unhideWhenUsed/>
@@ -17989,7 +17252,7 @@
   </w:style>
   <w:style w:type="character" w:styleId="Hyperlink">
     <w:name w:val="Hyperlink"/>
-    <w:basedOn w:val="DefaultParagraphFont"/>
+    <w:basedOn w:val="Fontepargpadro"/>
     <w:uiPriority w:val="99"/>
     <w:unhideWhenUsed/>
     <w:rsid w:val="0077792D"/>
@@ -17998,7 +17261,7 @@
       <w:u w:val="single"/>
     </w:rPr>
   </w:style>
-  <w:style w:type="paragraph" w:styleId="TOC2">
+  <w:style w:type="paragraph" w:styleId="Sumrio2">
     <w:name w:val="toc 2"/>
     <w:basedOn w:val="Normal"/>
     <w:next w:val="Normal"/>
@@ -18029,10 +17292,10 @@
       <w:lang w:eastAsia="zh-CN" w:bidi="hi-IN"/>
     </w:rPr>
   </w:style>
-  <w:style w:type="paragraph" w:styleId="FootnoteText">
+  <w:style w:type="paragraph" w:styleId="Textodenotaderodap">
     <w:name w:val="footnote text"/>
     <w:basedOn w:val="Normal"/>
-    <w:link w:val="FootnoteTextChar"/>
+    <w:link w:val="TextodenotaderodapChar"/>
     <w:uiPriority w:val="99"/>
     <w:semiHidden/>
     <w:unhideWhenUsed/>
@@ -18050,10 +17313,10 @@
       <w:lang w:eastAsia="zh-CN" w:bidi="hi-IN"/>
     </w:rPr>
   </w:style>
-  <w:style w:type="character" w:customStyle="1" w:styleId="FootnoteTextChar">
-    <w:name w:val="Footnote Text Char"/>
-    <w:basedOn w:val="DefaultParagraphFont"/>
-    <w:link w:val="FootnoteText"/>
+  <w:style w:type="character" w:customStyle="1" w:styleId="TextodenotaderodapChar">
+    <w:name w:val="Texto de nota de rodapé Char"/>
+    <w:basedOn w:val="Fontepargpadro"/>
+    <w:link w:val="Textodenotaderodap"/>
     <w:uiPriority w:val="99"/>
     <w:semiHidden/>
     <w:rsid w:val="00725AE0"/>
@@ -18065,9 +17328,9 @@
       <w:lang w:eastAsia="zh-CN" w:bidi="hi-IN"/>
     </w:rPr>
   </w:style>
-  <w:style w:type="character" w:styleId="FootnoteReference">
+  <w:style w:type="character" w:styleId="Refdenotaderodap">
     <w:name w:val="footnote reference"/>
-    <w:basedOn w:val="DefaultParagraphFont"/>
+    <w:basedOn w:val="Fontepargpadro"/>
     <w:uiPriority w:val="99"/>
     <w:semiHidden/>
     <w:unhideWhenUsed/>
@@ -18076,9 +17339,9 @@
       <w:vertAlign w:val="superscript"/>
     </w:rPr>
   </w:style>
-  <w:style w:type="character" w:styleId="FollowedHyperlink">
+  <w:style w:type="character" w:styleId="HiperlinkVisitado">
     <w:name w:val="FollowedHyperlink"/>
-    <w:basedOn w:val="DefaultParagraphFont"/>
+    <w:basedOn w:val="Fontepargpadro"/>
     <w:uiPriority w:val="99"/>
     <w:semiHidden/>
     <w:unhideWhenUsed/>
@@ -18088,10 +17351,10 @@
       <w:u w:val="single"/>
     </w:rPr>
   </w:style>
-  <w:style w:type="paragraph" w:styleId="EndnoteText">
+  <w:style w:type="paragraph" w:styleId="Textodenotadefim">
     <w:name w:val="endnote text"/>
     <w:basedOn w:val="Normal"/>
-    <w:link w:val="EndnoteTextChar"/>
+    <w:link w:val="TextodenotadefimChar"/>
     <w:uiPriority w:val="99"/>
     <w:semiHidden/>
     <w:unhideWhenUsed/>
@@ -18104,10 +17367,10 @@
       <w:szCs w:val="20"/>
     </w:rPr>
   </w:style>
-  <w:style w:type="character" w:customStyle="1" w:styleId="EndnoteTextChar">
-    <w:name w:val="Endnote Text Char"/>
-    <w:basedOn w:val="DefaultParagraphFont"/>
-    <w:link w:val="EndnoteText"/>
+  <w:style w:type="character" w:customStyle="1" w:styleId="TextodenotadefimChar">
+    <w:name w:val="Texto de nota de fim Char"/>
+    <w:basedOn w:val="Fontepargpadro"/>
+    <w:link w:val="Textodenotadefim"/>
     <w:uiPriority w:val="99"/>
     <w:semiHidden/>
     <w:rsid w:val="00D84C3A"/>
@@ -18116,9 +17379,9 @@
       <w:szCs w:val="20"/>
     </w:rPr>
   </w:style>
-  <w:style w:type="character" w:styleId="EndnoteReference">
+  <w:style w:type="character" w:styleId="Refdenotadefim">
     <w:name w:val="endnote reference"/>
-    <w:basedOn w:val="DefaultParagraphFont"/>
+    <w:basedOn w:val="Fontepargpadro"/>
     <w:uiPriority w:val="99"/>
     <w:semiHidden/>
     <w:unhideWhenUsed/>
@@ -18127,7 +17390,7 @@
       <w:vertAlign w:val="superscript"/>
     </w:rPr>
   </w:style>
-  <w:style w:type="paragraph" w:styleId="TOC3">
+  <w:style w:type="paragraph" w:styleId="Sumrio3">
     <w:name w:val="toc 3"/>
     <w:basedOn w:val="Normal"/>
     <w:next w:val="Normal"/>
@@ -18163,9 +17426,9 @@
       <w:lang w:eastAsia="pt-BR"/>
     </w:rPr>
   </w:style>
-  <w:style w:type="character" w:styleId="PlaceholderText">
+  <w:style w:type="character" w:styleId="TextodoEspaoReservado">
     <w:name w:val="Placeholder Text"/>
-    <w:basedOn w:val="DefaultParagraphFont"/>
+    <w:basedOn w:val="Fontepargpadro"/>
     <w:uiPriority w:val="99"/>
     <w:semiHidden/>
     <w:rsid w:val="00436DA1"/>
@@ -18486,7 +17749,7 @@
 </file>
 
 <file path=customXml/itemProps1.xml><?xml version="1.0" encoding="utf-8"?>
-<ds:datastoreItem xmlns:ds="http://schemas.openxmlformats.org/officeDocument/2006/customXml" ds:itemID="{8AFAD412-03CE-4736-A099-2F1AE43B0B31}">
+<ds:datastoreItem xmlns:ds="http://schemas.openxmlformats.org/officeDocument/2006/customXml" ds:itemID="{2386F0EC-5D3E-424E-A195-9644AB5FD24E}">
   <ds:schemaRefs>
     <ds:schemaRef ds:uri="http://schemas.openxmlformats.org/officeDocument/2006/bibliography"/>
   </ds:schemaRefs>

</xml_diff>

<commit_message>
Organizado capitulo 4 (MarioLearn).
</commit_message>
<xml_diff>
--- a/release/TCC - Danilo de Lucas.docx
+++ b/release/TCC - Danilo de Lucas.docx
@@ -1,6 +1,6 @@
 
 <file path=word/document.xml><?xml version="1.0" encoding="utf-8"?>
-<w:document xmlns:wpc="http://schemas.microsoft.com/office/word/2010/wordprocessingCanvas" xmlns:mc="http://schemas.openxmlformats.org/markup-compatibility/2006" xmlns:o="urn:schemas-microsoft-com:office:office" xmlns:r="http://schemas.openxmlformats.org/officeDocument/2006/relationships" xmlns:m="http://schemas.openxmlformats.org/officeDocument/2006/math" xmlns:v="urn:schemas-microsoft-com:vml" xmlns:wp14="http://schemas.microsoft.com/office/word/2010/wordprocessingDrawing" xmlns:wp="http://schemas.openxmlformats.org/drawingml/2006/wordprocessingDrawing" xmlns:w10="urn:schemas-microsoft-com:office:word" xmlns:w="http://schemas.openxmlformats.org/wordprocessingml/2006/main" xmlns:w14="http://schemas.microsoft.com/office/word/2010/wordml" xmlns:w15="http://schemas.microsoft.com/office/word/2012/wordml" xmlns:wpg="http://schemas.microsoft.com/office/word/2010/wordprocessingGroup" xmlns:wpi="http://schemas.microsoft.com/office/word/2010/wordprocessingInk" xmlns:wne="http://schemas.microsoft.com/office/word/2006/wordml" xmlns:wps="http://schemas.microsoft.com/office/word/2010/wordprocessingShape" mc:Ignorable="w14 w15 wp14">
+<w:document xmlns:wpc="http://schemas.microsoft.com/office/word/2010/wordprocessingCanvas" xmlns:cx="http://schemas.microsoft.com/office/drawing/2014/chartex" xmlns:cx1="http://schemas.microsoft.com/office/drawing/2015/9/8/chartex" xmlns:cx2="http://schemas.microsoft.com/office/drawing/2015/10/21/chartex" xmlns:mc="http://schemas.openxmlformats.org/markup-compatibility/2006" xmlns:o="urn:schemas-microsoft-com:office:office" xmlns:r="http://schemas.openxmlformats.org/officeDocument/2006/relationships" xmlns:m="http://schemas.openxmlformats.org/officeDocument/2006/math" xmlns:v="urn:schemas-microsoft-com:vml" xmlns:wp14="http://schemas.microsoft.com/office/word/2010/wordprocessingDrawing" xmlns:wp="http://schemas.openxmlformats.org/drawingml/2006/wordprocessingDrawing" xmlns:w10="urn:schemas-microsoft-com:office:word" xmlns:w="http://schemas.openxmlformats.org/wordprocessingml/2006/main" xmlns:w14="http://schemas.microsoft.com/office/word/2010/wordml" xmlns:w15="http://schemas.microsoft.com/office/word/2012/wordml" xmlns:w16se="http://schemas.microsoft.com/office/word/2015/wordml/symex" xmlns:wpg="http://schemas.microsoft.com/office/word/2010/wordprocessingGroup" xmlns:wpi="http://schemas.microsoft.com/office/word/2010/wordprocessingInk" xmlns:wne="http://schemas.microsoft.com/office/word/2006/wordml" xmlns:wps="http://schemas.microsoft.com/office/word/2010/wordprocessingShape" mc:Ignorable="w14 w15 w16se wp14">
   <w:body>
     <w:p>
       <w:pPr>
@@ -2094,7 +2094,7 @@
       <w:sdtContent>
         <w:p>
           <w:pPr>
-            <w:pStyle w:val="Sumrio1"/>
+            <w:pStyle w:val="TOC1"/>
             <w:tabs>
               <w:tab w:val="left" w:pos="440"/>
               <w:tab w:val="right" w:leader="dot" w:pos="9061"/>
@@ -2211,7 +2211,7 @@
         </w:p>
         <w:p>
           <w:pPr>
-            <w:pStyle w:val="Sumrio1"/>
+            <w:pStyle w:val="TOC1"/>
             <w:tabs>
               <w:tab w:val="left" w:pos="440"/>
               <w:tab w:val="right" w:leader="dot" w:pos="9061"/>
@@ -2303,7 +2303,7 @@
         </w:p>
         <w:p>
           <w:pPr>
-            <w:pStyle w:val="Sumrio1"/>
+            <w:pStyle w:val="TOC1"/>
             <w:tabs>
               <w:tab w:val="left" w:pos="440"/>
               <w:tab w:val="right" w:leader="dot" w:pos="9061"/>
@@ -2393,7 +2393,7 @@
         </w:p>
         <w:p>
           <w:pPr>
-            <w:pStyle w:val="Sumrio2"/>
+            <w:pStyle w:val="TOC2"/>
             <w:tabs>
               <w:tab w:val="left" w:pos="880"/>
               <w:tab w:val="right" w:leader="dot" w:pos="9061"/>
@@ -2483,7 +2483,7 @@
         </w:p>
         <w:p>
           <w:pPr>
-            <w:pStyle w:val="Sumrio3"/>
+            <w:pStyle w:val="TOC3"/>
             <w:tabs>
               <w:tab w:val="left" w:pos="1320"/>
               <w:tab w:val="right" w:leader="dot" w:pos="9061"/>
@@ -2573,7 +2573,7 @@
         </w:p>
         <w:p>
           <w:pPr>
-            <w:pStyle w:val="Sumrio3"/>
+            <w:pStyle w:val="TOC3"/>
             <w:tabs>
               <w:tab w:val="left" w:pos="1320"/>
               <w:tab w:val="right" w:leader="dot" w:pos="9061"/>
@@ -2663,7 +2663,7 @@
         </w:p>
         <w:p>
           <w:pPr>
-            <w:pStyle w:val="Sumrio2"/>
+            <w:pStyle w:val="TOC2"/>
             <w:tabs>
               <w:tab w:val="left" w:pos="880"/>
               <w:tab w:val="right" w:leader="dot" w:pos="9061"/>
@@ -2753,7 +2753,7 @@
         </w:p>
         <w:p>
           <w:pPr>
-            <w:pStyle w:val="Sumrio2"/>
+            <w:pStyle w:val="TOC2"/>
             <w:tabs>
               <w:tab w:val="left" w:pos="880"/>
               <w:tab w:val="right" w:leader="dot" w:pos="9061"/>
@@ -2843,7 +2843,7 @@
         </w:p>
         <w:p>
           <w:pPr>
-            <w:pStyle w:val="Sumrio2"/>
+            <w:pStyle w:val="TOC2"/>
             <w:tabs>
               <w:tab w:val="left" w:pos="880"/>
               <w:tab w:val="right" w:leader="dot" w:pos="9061"/>
@@ -2933,7 +2933,7 @@
         </w:p>
         <w:p>
           <w:pPr>
-            <w:pStyle w:val="Sumrio2"/>
+            <w:pStyle w:val="TOC2"/>
             <w:tabs>
               <w:tab w:val="left" w:pos="880"/>
               <w:tab w:val="right" w:leader="dot" w:pos="9061"/>
@@ -3023,7 +3023,7 @@
         </w:p>
         <w:p>
           <w:pPr>
-            <w:pStyle w:val="Sumrio2"/>
+            <w:pStyle w:val="TOC2"/>
             <w:tabs>
               <w:tab w:val="left" w:pos="880"/>
               <w:tab w:val="right" w:leader="dot" w:pos="9061"/>
@@ -3113,7 +3113,7 @@
         </w:p>
         <w:p>
           <w:pPr>
-            <w:pStyle w:val="Sumrio1"/>
+            <w:pStyle w:val="TOC1"/>
             <w:tabs>
               <w:tab w:val="right" w:leader="dot" w:pos="9061"/>
             </w:tabs>
@@ -3676,7 +3676,7 @@
       </w:r>
       <w:r>
         <w:rPr>
-          <w:rStyle w:val="Refdenotaderodap"/>
+          <w:rStyle w:val="FootnoteReference"/>
           <w:rFonts w:ascii="Times New Roman" w:hAnsi="Times New Roman" w:cs="Times New Roman"/>
         </w:rPr>
         <w:footnoteReference w:id="1"/>
@@ -3725,7 +3725,7 @@
       </w:r>
       <w:r>
         <w:rPr>
-          <w:rStyle w:val="Refdenotaderodap"/>
+          <w:rStyle w:val="FootnoteReference"/>
           <w:rFonts w:ascii="Times New Roman" w:hAnsi="Times New Roman" w:cs="Times New Roman"/>
         </w:rPr>
         <w:footnoteReference w:id="2"/>
@@ -4947,7 +4947,7 @@
     </w:p>
     <w:p>
       <w:pPr>
-        <w:pStyle w:val="PargrafodaLista"/>
+        <w:pStyle w:val="ListParagraph"/>
         <w:numPr>
           <w:ilvl w:val="0"/>
           <w:numId w:val="13"/>
@@ -4994,7 +4994,7 @@
     </w:p>
     <w:p>
       <w:pPr>
-        <w:pStyle w:val="PargrafodaLista"/>
+        <w:pStyle w:val="ListParagraph"/>
         <w:numPr>
           <w:ilvl w:val="0"/>
           <w:numId w:val="13"/>
@@ -5021,7 +5021,7 @@
     </w:p>
     <w:p>
       <w:pPr>
-        <w:pStyle w:val="PargrafodaLista"/>
+        <w:pStyle w:val="ListParagraph"/>
         <w:numPr>
           <w:ilvl w:val="0"/>
           <w:numId w:val="13"/>
@@ -5090,7 +5090,7 @@
     </w:p>
     <w:p>
       <w:pPr>
-        <w:pStyle w:val="PargrafodaLista"/>
+        <w:pStyle w:val="ListParagraph"/>
         <w:numPr>
           <w:ilvl w:val="0"/>
           <w:numId w:val="10"/>
@@ -5127,7 +5127,7 @@
     </w:p>
     <w:p>
       <w:pPr>
-        <w:pStyle w:val="PargrafodaLista"/>
+        <w:pStyle w:val="ListParagraph"/>
         <w:numPr>
           <w:ilvl w:val="0"/>
           <w:numId w:val="10"/>
@@ -5191,7 +5191,7 @@
     </w:p>
     <w:p>
       <w:pPr>
-        <w:pStyle w:val="PargrafodaLista"/>
+        <w:pStyle w:val="ListParagraph"/>
         <w:numPr>
           <w:ilvl w:val="0"/>
           <w:numId w:val="10"/>
@@ -5228,7 +5228,7 @@
     </w:p>
     <w:p>
       <w:pPr>
-        <w:pStyle w:val="PargrafodaLista"/>
+        <w:pStyle w:val="ListParagraph"/>
         <w:numPr>
           <w:ilvl w:val="0"/>
           <w:numId w:val="10"/>
@@ -5292,7 +5292,7 @@
     </w:p>
     <w:p>
       <w:pPr>
-        <w:pStyle w:val="PargrafodaLista"/>
+        <w:pStyle w:val="ListParagraph"/>
         <w:numPr>
           <w:ilvl w:val="0"/>
           <w:numId w:val="10"/>
@@ -5329,7 +5329,7 @@
     </w:p>
     <w:p>
       <w:pPr>
-        <w:pStyle w:val="PargrafodaLista"/>
+        <w:pStyle w:val="ListParagraph"/>
         <w:numPr>
           <w:ilvl w:val="0"/>
           <w:numId w:val="10"/>
@@ -5387,7 +5387,7 @@
     </w:p>
     <w:p>
       <w:pPr>
-        <w:pStyle w:val="PargrafodaLista"/>
+        <w:pStyle w:val="ListParagraph"/>
         <w:numPr>
           <w:ilvl w:val="0"/>
           <w:numId w:val="14"/>
@@ -5444,7 +5444,7 @@
     </w:p>
     <w:p>
       <w:pPr>
-        <w:pStyle w:val="PargrafodaLista"/>
+        <w:pStyle w:val="ListParagraph"/>
         <w:shd w:val="clear" w:color="auto" w:fill="FFFFFF"/>
         <w:suppressAutoHyphens w:val="0"/>
         <w:spacing w:line="240" w:lineRule="auto"/>
@@ -5460,7 +5460,7 @@
     </w:p>
     <w:p>
       <w:pPr>
-        <w:pStyle w:val="PargrafodaLista"/>
+        <w:pStyle w:val="ListParagraph"/>
         <w:shd w:val="clear" w:color="auto" w:fill="FFFFFF"/>
         <w:suppressAutoHyphens w:val="0"/>
         <w:spacing w:line="240" w:lineRule="auto"/>
@@ -5476,7 +5476,7 @@
     </w:p>
     <w:p>
       <w:pPr>
-        <w:pStyle w:val="PargrafodaLista"/>
+        <w:pStyle w:val="ListParagraph"/>
         <w:shd w:val="clear" w:color="auto" w:fill="FFFFFF"/>
         <w:suppressAutoHyphens w:val="0"/>
         <w:spacing w:line="240" w:lineRule="auto"/>
@@ -5492,7 +5492,7 @@
     </w:p>
     <w:p>
       <w:pPr>
-        <w:pStyle w:val="PargrafodaLista"/>
+        <w:pStyle w:val="ListParagraph"/>
         <w:shd w:val="clear" w:color="auto" w:fill="FFFFFF"/>
         <w:suppressAutoHyphens w:val="0"/>
         <w:spacing w:line="240" w:lineRule="auto"/>
@@ -5508,7 +5508,7 @@
     </w:p>
     <w:p>
       <w:pPr>
-        <w:pStyle w:val="PargrafodaLista"/>
+        <w:pStyle w:val="ListParagraph"/>
         <w:shd w:val="clear" w:color="auto" w:fill="FFFFFF"/>
         <w:suppressAutoHyphens w:val="0"/>
         <w:spacing w:line="240" w:lineRule="auto"/>
@@ -5524,7 +5524,7 @@
     </w:p>
     <w:p>
       <w:pPr>
-        <w:pStyle w:val="PargrafodaLista"/>
+        <w:pStyle w:val="ListParagraph"/>
         <w:shd w:val="clear" w:color="auto" w:fill="FFFFFF"/>
         <w:suppressAutoHyphens w:val="0"/>
         <w:spacing w:line="240" w:lineRule="auto"/>
@@ -5540,7 +5540,7 @@
     </w:p>
     <w:p>
       <w:pPr>
-        <w:pStyle w:val="PargrafodaLista"/>
+        <w:pStyle w:val="ListParagraph"/>
         <w:shd w:val="clear" w:color="auto" w:fill="FFFFFF"/>
         <w:suppressAutoHyphens w:val="0"/>
         <w:spacing w:line="240" w:lineRule="auto"/>
@@ -5556,7 +5556,7 @@
     </w:p>
     <w:p>
       <w:pPr>
-        <w:pStyle w:val="PargrafodaLista"/>
+        <w:pStyle w:val="ListParagraph"/>
         <w:shd w:val="clear" w:color="auto" w:fill="FFFFFF"/>
         <w:suppressAutoHyphens w:val="0"/>
         <w:spacing w:line="240" w:lineRule="auto"/>
@@ -5572,7 +5572,7 @@
     </w:p>
     <w:p>
       <w:pPr>
-        <w:pStyle w:val="PargrafodaLista"/>
+        <w:pStyle w:val="ListParagraph"/>
         <w:shd w:val="clear" w:color="auto" w:fill="FFFFFF"/>
         <w:suppressAutoHyphens w:val="0"/>
         <w:spacing w:line="240" w:lineRule="auto"/>
@@ -5588,7 +5588,7 @@
     </w:p>
     <w:p>
       <w:pPr>
-        <w:pStyle w:val="PargrafodaLista"/>
+        <w:pStyle w:val="ListParagraph"/>
         <w:shd w:val="clear" w:color="auto" w:fill="FFFFFF"/>
         <w:suppressAutoHyphens w:val="0"/>
         <w:spacing w:line="240" w:lineRule="auto"/>
@@ -5604,7 +5604,7 @@
     </w:p>
     <w:p>
       <w:pPr>
-        <w:pStyle w:val="PargrafodaLista"/>
+        <w:pStyle w:val="ListParagraph"/>
         <w:shd w:val="clear" w:color="auto" w:fill="FFFFFF"/>
         <w:suppressAutoHyphens w:val="0"/>
         <w:spacing w:line="240" w:lineRule="auto"/>
@@ -5620,7 +5620,7 @@
     </w:p>
     <w:p>
       <w:pPr>
-        <w:pStyle w:val="PargrafodaLista"/>
+        <w:pStyle w:val="ListParagraph"/>
         <w:shd w:val="clear" w:color="auto" w:fill="FFFFFF"/>
         <w:suppressAutoHyphens w:val="0"/>
         <w:spacing w:line="240" w:lineRule="auto"/>
@@ -5636,7 +5636,7 @@
     </w:p>
     <w:p>
       <w:pPr>
-        <w:pStyle w:val="PargrafodaLista"/>
+        <w:pStyle w:val="ListParagraph"/>
         <w:shd w:val="clear" w:color="auto" w:fill="FFFFFF"/>
         <w:suppressAutoHyphens w:val="0"/>
         <w:spacing w:line="240" w:lineRule="auto"/>
@@ -5652,7 +5652,7 @@
     </w:p>
     <w:p>
       <w:pPr>
-        <w:pStyle w:val="PargrafodaLista"/>
+        <w:pStyle w:val="ListParagraph"/>
         <w:shd w:val="clear" w:color="auto" w:fill="FFFFFF"/>
         <w:suppressAutoHyphens w:val="0"/>
         <w:spacing w:line="240" w:lineRule="auto"/>
@@ -5668,7 +5668,7 @@
     </w:p>
     <w:p>
       <w:pPr>
-        <w:pStyle w:val="PargrafodaLista"/>
+        <w:pStyle w:val="ListParagraph"/>
         <w:shd w:val="clear" w:color="auto" w:fill="FFFFFF"/>
         <w:suppressAutoHyphens w:val="0"/>
         <w:spacing w:line="240" w:lineRule="auto"/>
@@ -5684,7 +5684,7 @@
     </w:p>
     <w:p>
       <w:pPr>
-        <w:pStyle w:val="PargrafodaLista"/>
+        <w:pStyle w:val="ListParagraph"/>
         <w:shd w:val="clear" w:color="auto" w:fill="FFFFFF"/>
         <w:suppressAutoHyphens w:val="0"/>
         <w:spacing w:line="240" w:lineRule="auto"/>
@@ -5700,7 +5700,7 @@
     </w:p>
     <w:p>
       <w:pPr>
-        <w:pStyle w:val="PargrafodaLista"/>
+        <w:pStyle w:val="ListParagraph"/>
         <w:shd w:val="clear" w:color="auto" w:fill="FFFFFF"/>
         <w:suppressAutoHyphens w:val="0"/>
         <w:spacing w:line="240" w:lineRule="auto"/>
@@ -5716,7 +5716,7 @@
     </w:p>
     <w:p>
       <w:pPr>
-        <w:pStyle w:val="PargrafodaLista"/>
+        <w:pStyle w:val="ListParagraph"/>
         <w:shd w:val="clear" w:color="auto" w:fill="FFFFFF"/>
         <w:suppressAutoHyphens w:val="0"/>
         <w:spacing w:line="240" w:lineRule="auto"/>
@@ -5732,7 +5732,7 @@
     </w:p>
     <w:p>
       <w:pPr>
-        <w:pStyle w:val="PargrafodaLista"/>
+        <w:pStyle w:val="ListParagraph"/>
         <w:shd w:val="clear" w:color="auto" w:fill="FFFFFF"/>
         <w:suppressAutoHyphens w:val="0"/>
         <w:spacing w:line="240" w:lineRule="auto"/>
@@ -5748,7 +5748,7 @@
     </w:p>
     <w:p>
       <w:pPr>
-        <w:pStyle w:val="PargrafodaLista"/>
+        <w:pStyle w:val="ListParagraph"/>
         <w:shd w:val="clear" w:color="auto" w:fill="FFFFFF"/>
         <w:suppressAutoHyphens w:val="0"/>
         <w:spacing w:line="240" w:lineRule="auto"/>
@@ -5764,7 +5764,7 @@
     </w:p>
     <w:p>
       <w:pPr>
-        <w:pStyle w:val="PargrafodaLista"/>
+        <w:pStyle w:val="ListParagraph"/>
         <w:shd w:val="clear" w:color="auto" w:fill="FFFFFF"/>
         <w:suppressAutoHyphens w:val="0"/>
         <w:spacing w:line="240" w:lineRule="auto"/>
@@ -5780,7 +5780,7 @@
     </w:p>
     <w:p>
       <w:pPr>
-        <w:pStyle w:val="PargrafodaLista"/>
+        <w:pStyle w:val="ListParagraph"/>
         <w:shd w:val="clear" w:color="auto" w:fill="FFFFFF"/>
         <w:suppressAutoHyphens w:val="0"/>
         <w:spacing w:line="240" w:lineRule="auto"/>
@@ -5796,7 +5796,7 @@
     </w:p>
     <w:p>
       <w:pPr>
-        <w:pStyle w:val="PargrafodaLista"/>
+        <w:pStyle w:val="ListParagraph"/>
         <w:shd w:val="clear" w:color="auto" w:fill="FFFFFF"/>
         <w:suppressAutoHyphens w:val="0"/>
         <w:spacing w:line="240" w:lineRule="auto"/>
@@ -5812,7 +5812,7 @@
     </w:p>
     <w:p>
       <w:pPr>
-        <w:pStyle w:val="PargrafodaLista"/>
+        <w:pStyle w:val="ListParagraph"/>
         <w:shd w:val="clear" w:color="auto" w:fill="FFFFFF"/>
         <w:suppressAutoHyphens w:val="0"/>
         <w:spacing w:line="240" w:lineRule="auto"/>
@@ -5828,7 +5828,7 @@
     </w:p>
     <w:p>
       <w:pPr>
-        <w:pStyle w:val="PargrafodaLista"/>
+        <w:pStyle w:val="ListParagraph"/>
         <w:shd w:val="clear" w:color="auto" w:fill="FFFFFF"/>
         <w:suppressAutoHyphens w:val="0"/>
         <w:spacing w:line="240" w:lineRule="auto"/>
@@ -5844,7 +5844,7 @@
     </w:p>
     <w:p>
       <w:pPr>
-        <w:pStyle w:val="PargrafodaLista"/>
+        <w:pStyle w:val="ListParagraph"/>
         <w:shd w:val="clear" w:color="auto" w:fill="FFFFFF"/>
         <w:suppressAutoHyphens w:val="0"/>
         <w:spacing w:line="240" w:lineRule="auto"/>
@@ -5860,7 +5860,7 @@
     </w:p>
     <w:p>
       <w:pPr>
-        <w:pStyle w:val="PargrafodaLista"/>
+        <w:pStyle w:val="ListParagraph"/>
         <w:shd w:val="clear" w:color="auto" w:fill="FFFFFF"/>
         <w:suppressAutoHyphens w:val="0"/>
         <w:spacing w:line="240" w:lineRule="auto"/>
@@ -5876,7 +5876,7 @@
     </w:p>
     <w:p>
       <w:pPr>
-        <w:pStyle w:val="PargrafodaLista"/>
+        <w:pStyle w:val="ListParagraph"/>
         <w:shd w:val="clear" w:color="auto" w:fill="FFFFFF"/>
         <w:suppressAutoHyphens w:val="0"/>
         <w:spacing w:line="240" w:lineRule="auto"/>
@@ -5892,7 +5892,7 @@
     </w:p>
     <w:p>
       <w:pPr>
-        <w:pStyle w:val="PargrafodaLista"/>
+        <w:pStyle w:val="ListParagraph"/>
         <w:shd w:val="clear" w:color="auto" w:fill="FFFFFF"/>
         <w:suppressAutoHyphens w:val="0"/>
         <w:spacing w:line="240" w:lineRule="auto"/>
@@ -5908,7 +5908,7 @@
     </w:p>
     <w:p>
       <w:pPr>
-        <w:pStyle w:val="PargrafodaLista"/>
+        <w:pStyle w:val="ListParagraph"/>
         <w:shd w:val="clear" w:color="auto" w:fill="FFFFFF"/>
         <w:suppressAutoHyphens w:val="0"/>
         <w:spacing w:line="240" w:lineRule="auto"/>
@@ -5924,7 +5924,7 @@
     </w:p>
     <w:p>
       <w:pPr>
-        <w:pStyle w:val="PargrafodaLista"/>
+        <w:pStyle w:val="ListParagraph"/>
         <w:shd w:val="clear" w:color="auto" w:fill="FFFFFF"/>
         <w:suppressAutoHyphens w:val="0"/>
         <w:spacing w:line="240" w:lineRule="auto"/>
@@ -5940,7 +5940,7 @@
     </w:p>
     <w:p>
       <w:pPr>
-        <w:pStyle w:val="PargrafodaLista"/>
+        <w:pStyle w:val="ListParagraph"/>
         <w:shd w:val="clear" w:color="auto" w:fill="FFFFFF"/>
         <w:suppressAutoHyphens w:val="0"/>
         <w:spacing w:line="240" w:lineRule="auto"/>
@@ -5956,7 +5956,7 @@
     </w:p>
     <w:p>
       <w:pPr>
-        <w:pStyle w:val="PargrafodaLista"/>
+        <w:pStyle w:val="ListParagraph"/>
         <w:shd w:val="clear" w:color="auto" w:fill="FFFFFF"/>
         <w:suppressAutoHyphens w:val="0"/>
         <w:spacing w:line="240" w:lineRule="auto"/>
@@ -5972,7 +5972,7 @@
     </w:p>
     <w:p>
       <w:pPr>
-        <w:pStyle w:val="PargrafodaLista"/>
+        <w:pStyle w:val="ListParagraph"/>
         <w:shd w:val="clear" w:color="auto" w:fill="FFFFFF"/>
         <w:suppressAutoHyphens w:val="0"/>
         <w:spacing w:line="240" w:lineRule="auto"/>
@@ -5988,7 +5988,7 @@
     </w:p>
     <w:p>
       <w:pPr>
-        <w:pStyle w:val="PargrafodaLista"/>
+        <w:pStyle w:val="ListParagraph"/>
         <w:shd w:val="clear" w:color="auto" w:fill="FFFFFF"/>
         <w:suppressAutoHyphens w:val="0"/>
         <w:spacing w:line="240" w:lineRule="auto"/>
@@ -6004,7 +6004,7 @@
     </w:p>
     <w:p>
       <w:pPr>
-        <w:pStyle w:val="PargrafodaLista"/>
+        <w:pStyle w:val="ListParagraph"/>
         <w:shd w:val="clear" w:color="auto" w:fill="FFFFFF"/>
         <w:suppressAutoHyphens w:val="0"/>
         <w:spacing w:line="240" w:lineRule="auto"/>
@@ -6020,7 +6020,7 @@
     </w:p>
     <w:p>
       <w:pPr>
-        <w:pStyle w:val="PargrafodaLista"/>
+        <w:pStyle w:val="ListParagraph"/>
         <w:shd w:val="clear" w:color="auto" w:fill="FFFFFF"/>
         <w:suppressAutoHyphens w:val="0"/>
         <w:spacing w:line="240" w:lineRule="auto"/>
@@ -6036,7 +6036,7 @@
     </w:p>
     <w:p>
       <w:pPr>
-        <w:pStyle w:val="PargrafodaLista"/>
+        <w:pStyle w:val="ListParagraph"/>
         <w:shd w:val="clear" w:color="auto" w:fill="FFFFFF"/>
         <w:suppressAutoHyphens w:val="0"/>
         <w:spacing w:line="240" w:lineRule="auto"/>
@@ -6052,7 +6052,7 @@
     </w:p>
     <w:p>
       <w:pPr>
-        <w:pStyle w:val="PargrafodaLista"/>
+        <w:pStyle w:val="ListParagraph"/>
         <w:shd w:val="clear" w:color="auto" w:fill="FFFFFF"/>
         <w:suppressAutoHyphens w:val="0"/>
         <w:spacing w:line="240" w:lineRule="auto"/>
@@ -6068,7 +6068,7 @@
     </w:p>
     <w:p>
       <w:pPr>
-        <w:pStyle w:val="PargrafodaLista"/>
+        <w:pStyle w:val="ListParagraph"/>
         <w:shd w:val="clear" w:color="auto" w:fill="FFFFFF"/>
         <w:suppressAutoHyphens w:val="0"/>
         <w:spacing w:line="240" w:lineRule="auto"/>
@@ -6084,7 +6084,7 @@
     </w:p>
     <w:p>
       <w:pPr>
-        <w:pStyle w:val="PargrafodaLista"/>
+        <w:pStyle w:val="ListParagraph"/>
         <w:shd w:val="clear" w:color="auto" w:fill="FFFFFF"/>
         <w:suppressAutoHyphens w:val="0"/>
         <w:spacing w:line="240" w:lineRule="auto"/>
@@ -6100,7 +6100,7 @@
     </w:p>
     <w:p>
       <w:pPr>
-        <w:pStyle w:val="PargrafodaLista"/>
+        <w:pStyle w:val="ListParagraph"/>
         <w:shd w:val="clear" w:color="auto" w:fill="FFFFFF"/>
         <w:suppressAutoHyphens w:val="0"/>
         <w:spacing w:line="240" w:lineRule="auto"/>
@@ -6116,7 +6116,7 @@
     </w:p>
     <w:p>
       <w:pPr>
-        <w:pStyle w:val="PargrafodaLista"/>
+        <w:pStyle w:val="ListParagraph"/>
         <w:shd w:val="clear" w:color="auto" w:fill="FFFFFF"/>
         <w:suppressAutoHyphens w:val="0"/>
         <w:spacing w:line="240" w:lineRule="auto"/>
@@ -6132,7 +6132,7 @@
     </w:p>
     <w:p>
       <w:pPr>
-        <w:pStyle w:val="PargrafodaLista"/>
+        <w:pStyle w:val="ListParagraph"/>
         <w:shd w:val="clear" w:color="auto" w:fill="FFFFFF"/>
         <w:suppressAutoHyphens w:val="0"/>
         <w:spacing w:line="240" w:lineRule="auto"/>
@@ -6148,7 +6148,7 @@
     </w:p>
     <w:p>
       <w:pPr>
-        <w:pStyle w:val="PargrafodaLista"/>
+        <w:pStyle w:val="ListParagraph"/>
         <w:shd w:val="clear" w:color="auto" w:fill="FFFFFF"/>
         <w:suppressAutoHyphens w:val="0"/>
         <w:spacing w:line="240" w:lineRule="auto"/>
@@ -6164,7 +6164,7 @@
     </w:p>
     <w:p>
       <w:pPr>
-        <w:pStyle w:val="PargrafodaLista"/>
+        <w:pStyle w:val="ListParagraph"/>
         <w:shd w:val="clear" w:color="auto" w:fill="FFFFFF"/>
         <w:suppressAutoHyphens w:val="0"/>
         <w:spacing w:line="240" w:lineRule="auto"/>
@@ -6180,7 +6180,7 @@
     </w:p>
     <w:p>
       <w:pPr>
-        <w:pStyle w:val="PargrafodaLista"/>
+        <w:pStyle w:val="ListParagraph"/>
         <w:shd w:val="clear" w:color="auto" w:fill="FFFFFF"/>
         <w:suppressAutoHyphens w:val="0"/>
         <w:spacing w:line="240" w:lineRule="auto"/>
@@ -6196,7 +6196,7 @@
     </w:p>
     <w:p>
       <w:pPr>
-        <w:pStyle w:val="PargrafodaLista"/>
+        <w:pStyle w:val="ListParagraph"/>
         <w:shd w:val="clear" w:color="auto" w:fill="FFFFFF"/>
         <w:suppressAutoHyphens w:val="0"/>
         <w:spacing w:line="240" w:lineRule="auto"/>
@@ -6212,7 +6212,7 @@
     </w:p>
     <w:p>
       <w:pPr>
-        <w:pStyle w:val="PargrafodaLista"/>
+        <w:pStyle w:val="ListParagraph"/>
         <w:numPr>
           <w:ilvl w:val="0"/>
           <w:numId w:val="14"/>
@@ -6349,7 +6349,7 @@
     </w:p>
     <w:p>
       <w:pPr>
-        <w:pStyle w:val="PargrafodaLista"/>
+        <w:pStyle w:val="ListParagraph"/>
         <w:numPr>
           <w:ilvl w:val="0"/>
           <w:numId w:val="10"/>
@@ -6501,7 +6501,7 @@
     </w:p>
     <w:p>
       <w:pPr>
-        <w:pStyle w:val="PargrafodaLista"/>
+        <w:pStyle w:val="ListParagraph"/>
         <w:numPr>
           <w:ilvl w:val="0"/>
           <w:numId w:val="10"/>
@@ -6549,7 +6549,7 @@
     </w:p>
     <w:p>
       <w:pPr>
-        <w:pStyle w:val="PargrafodaLista"/>
+        <w:pStyle w:val="ListParagraph"/>
         <w:numPr>
           <w:ilvl w:val="0"/>
           <w:numId w:val="10"/>
@@ -7209,7 +7209,7 @@
     </w:p>
     <w:p>
       <w:pPr>
-        <w:pStyle w:val="PargrafodaLista"/>
+        <w:pStyle w:val="ListParagraph"/>
         <w:numPr>
           <w:ilvl w:val="1"/>
           <w:numId w:val="13"/>
@@ -8069,7 +8069,7 @@
     </w:p>
     <w:p>
       <w:pPr>
-        <w:pStyle w:val="PargrafodaLista"/>
+        <w:pStyle w:val="ListParagraph"/>
         <w:numPr>
           <w:ilvl w:val="2"/>
           <w:numId w:val="14"/>
@@ -8794,7 +8794,7 @@
     </w:p>
     <w:p>
       <w:pPr>
-        <w:pStyle w:val="PargrafodaLista"/>
+        <w:pStyle w:val="ListParagraph"/>
         <w:keepNext/>
         <w:numPr>
           <w:ilvl w:val="0"/>
@@ -8843,7 +8843,7 @@
     </w:p>
     <w:p>
       <w:pPr>
-        <w:pStyle w:val="PargrafodaLista"/>
+        <w:pStyle w:val="ListParagraph"/>
         <w:keepNext/>
         <w:numPr>
           <w:ilvl w:val="0"/>
@@ -8946,7 +8946,7 @@
     </w:p>
     <w:p>
       <w:pPr>
-        <w:pStyle w:val="PargrafodaLista"/>
+        <w:pStyle w:val="ListParagraph"/>
         <w:keepNext/>
         <w:numPr>
           <w:ilvl w:val="0"/>
@@ -9321,7 +9321,7 @@
     </w:p>
     <w:p>
       <w:pPr>
-        <w:pStyle w:val="Legenda"/>
+        <w:pStyle w:val="Caption"/>
         <w:spacing w:before="0" w:after="0"/>
         <w:jc w:val="both"/>
         <w:rPr>
@@ -10340,7 +10340,7 @@
     </w:p>
     <w:p>
       <w:pPr>
-        <w:pStyle w:val="PargrafodaLista"/>
+        <w:pStyle w:val="ListParagraph"/>
         <w:keepNext/>
         <w:numPr>
           <w:ilvl w:val="0"/>
@@ -10405,7 +10405,7 @@
     </w:p>
     <w:p>
       <w:pPr>
-        <w:pStyle w:val="PargrafodaLista"/>
+        <w:pStyle w:val="ListParagraph"/>
         <w:keepNext/>
         <w:numPr>
           <w:ilvl w:val="0"/>
@@ -10506,7 +10506,7 @@
     </w:p>
     <w:p>
       <w:pPr>
-        <w:pStyle w:val="PargrafodaLista"/>
+        <w:pStyle w:val="ListParagraph"/>
         <w:keepNext/>
         <w:numPr>
           <w:ilvl w:val="0"/>
@@ -10607,7 +10607,7 @@
     </w:p>
     <w:p>
       <w:pPr>
-        <w:pStyle w:val="PargrafodaLista"/>
+        <w:pStyle w:val="ListParagraph"/>
         <w:keepNext/>
         <w:numPr>
           <w:ilvl w:val="0"/>
@@ -10868,7 +10868,7 @@
     </w:p>
     <w:p>
       <w:pPr>
-        <w:pStyle w:val="PargrafodaLista"/>
+        <w:pStyle w:val="ListParagraph"/>
         <w:numPr>
           <w:ilvl w:val="2"/>
           <w:numId w:val="14"/>
@@ -11547,7 +11547,7 @@
     </w:p>
     <w:p>
       <w:pPr>
-        <w:pStyle w:val="PargrafodaLista"/>
+        <w:pStyle w:val="ListParagraph"/>
         <w:numPr>
           <w:ilvl w:val="0"/>
           <w:numId w:val="18"/>
@@ -11583,7 +11583,7 @@
     </w:p>
     <w:p>
       <w:pPr>
-        <w:pStyle w:val="PargrafodaLista"/>
+        <w:pStyle w:val="ListParagraph"/>
         <w:numPr>
           <w:ilvl w:val="0"/>
           <w:numId w:val="18"/>
@@ -11704,7 +11704,7 @@
     </w:p>
     <w:p>
       <w:pPr>
-        <w:pStyle w:val="PargrafodaLista"/>
+        <w:pStyle w:val="ListParagraph"/>
         <w:numPr>
           <w:ilvl w:val="0"/>
           <w:numId w:val="13"/>
@@ -11718,8 +11718,6 @@
           <w:szCs w:val="24"/>
         </w:rPr>
       </w:pPr>
-      <w:bookmarkStart w:id="9" w:name="_GoBack"/>
-      <w:bookmarkEnd w:id="9"/>
       <w:proofErr w:type="spellStart"/>
       <w:r>
         <w:rPr>
@@ -11770,7 +11768,23 @@
           <w:sz w:val="24"/>
           <w:szCs w:val="24"/>
         </w:rPr>
-        <w:t xml:space="preserve"> é o nome do algoritmo de aprendizado de máquina resultante das pesquisas realizadas neste trabalho.</w:t>
+        <w:t xml:space="preserve"> é o nome do algoritmo de </w:t>
+      </w:r>
+      <w:r>
+        <w:rPr>
+          <w:rFonts w:ascii="Times New Roman" w:hAnsi="Times New Roman"/>
+          <w:sz w:val="24"/>
+          <w:szCs w:val="24"/>
+        </w:rPr>
+        <w:t xml:space="preserve">IA </w:t>
+      </w:r>
+      <w:r>
+        <w:rPr>
+          <w:rFonts w:ascii="Times New Roman" w:hAnsi="Times New Roman"/>
+          <w:sz w:val="24"/>
+          <w:szCs w:val="24"/>
+        </w:rPr>
+        <w:t>resultante das pesquisas realizadas neste trabalho.</w:t>
       </w:r>
       <w:r>
         <w:rPr>
@@ -11842,7 +11856,7 @@
           <w:sz w:val="24"/>
           <w:szCs w:val="24"/>
         </w:rPr>
-        <w:t>de análise e otimização combinatória</w:t>
+        <w:t>de análise combinatória</w:t>
       </w:r>
       <w:r>
         <w:rPr>
@@ -11902,7 +11916,7 @@
       </w:r>
       <w:r>
         <w:rPr>
-          <w:rStyle w:val="Refdenotaderodap"/>
+          <w:rStyle w:val="FootnoteReference"/>
           <w:rFonts w:ascii="Times New Roman" w:hAnsi="Times New Roman"/>
           <w:sz w:val="24"/>
           <w:szCs w:val="24"/>
@@ -11955,7 +11969,25 @@
           <w:sz w:val="24"/>
           <w:szCs w:val="24"/>
         </w:rPr>
-        <w:t xml:space="preserve">jogo é feito </w:t>
+        <w:t xml:space="preserve">jogo </w:t>
+      </w:r>
+      <w:proofErr w:type="gramStart"/>
+      <w:r>
+        <w:rPr>
+          <w:rFonts w:ascii="Times New Roman" w:hAnsi="Times New Roman"/>
+          <w:sz w:val="24"/>
+          <w:szCs w:val="24"/>
+        </w:rPr>
+        <w:t>é</w:t>
+      </w:r>
+      <w:proofErr w:type="gramEnd"/>
+      <w:r>
+        <w:rPr>
+          <w:rFonts w:ascii="Times New Roman" w:hAnsi="Times New Roman"/>
+          <w:sz w:val="24"/>
+          <w:szCs w:val="24"/>
+        </w:rPr>
+        <w:t xml:space="preserve"> feito </w:t>
       </w:r>
       <w:r>
         <w:rPr>
@@ -11971,7 +12003,15 @@
           <w:sz w:val="24"/>
           <w:szCs w:val="24"/>
         </w:rPr>
-        <w:t xml:space="preserve">de um emulador de SNES, por meio da utilização de um </w:t>
+        <w:t>de um emulador de jogos do</w:t>
+      </w:r>
+      <w:r>
+        <w:rPr>
+          <w:rFonts w:ascii="Times New Roman" w:hAnsi="Times New Roman"/>
+          <w:sz w:val="24"/>
+          <w:szCs w:val="24"/>
+        </w:rPr>
+        <w:t xml:space="preserve"> SNES, por meio da utilização de um </w:t>
       </w:r>
       <w:proofErr w:type="spellStart"/>
       <w:r>
@@ -12006,9 +12046,8 @@
           <w:sz w:val="24"/>
           <w:szCs w:val="24"/>
         </w:rPr>
-        <w:t xml:space="preserve">TAS, que permite o </w:t>
-      </w:r>
-      <w:proofErr w:type="spellStart"/>
+        <w:t xml:space="preserve">TAS, que permite a programação de </w:t>
+      </w:r>
       <w:r>
         <w:rPr>
           <w:rFonts w:ascii="Times New Roman" w:hAnsi="Times New Roman"/>
@@ -12016,21 +12055,38 @@
           <w:sz w:val="24"/>
           <w:szCs w:val="24"/>
         </w:rPr>
-        <w:t>scripting</w:t>
-      </w:r>
-      <w:proofErr w:type="spellEnd"/>
-      <w:r>
-        <w:rPr>
-          <w:rFonts w:ascii="Times New Roman" w:hAnsi="Times New Roman"/>
-          <w:sz w:val="24"/>
-          <w:szCs w:val="24"/>
-        </w:rPr>
-        <w:t xml:space="preserve"> na linguagem de programação Lua.</w:t>
+        <w:t>scripts</w:t>
+      </w:r>
+      <w:r>
+        <w:rPr>
+          <w:rFonts w:ascii="Times New Roman" w:hAnsi="Times New Roman"/>
+          <w:sz w:val="24"/>
+          <w:szCs w:val="24"/>
+        </w:rPr>
+        <w:t xml:space="preserve"> na linguagem de programação Lua</w:t>
+      </w:r>
+      <w:r>
+        <w:rPr>
+          <w:rStyle w:val="FootnoteReference"/>
+          <w:rFonts w:ascii="Times New Roman" w:hAnsi="Times New Roman"/>
+          <w:sz w:val="24"/>
+          <w:szCs w:val="24"/>
+        </w:rPr>
+        <w:footnoteReference w:id="4"/>
+      </w:r>
+      <w:r>
+        <w:rPr>
+          <w:rFonts w:ascii="Times New Roman" w:hAnsi="Times New Roman"/>
+          <w:sz w:val="24"/>
+          <w:szCs w:val="24"/>
+        </w:rPr>
+        <w:t>.</w:t>
       </w:r>
     </w:p>
     <w:p>
       <w:pPr>
         <w:suppressAutoHyphens w:val="0"/>
+        <w:spacing w:after="240"/>
         <w:ind w:firstLine="709"/>
         <w:jc w:val="both"/>
         <w:rPr>
@@ -12045,17 +12101,64 @@
           <w:sz w:val="24"/>
           <w:szCs w:val="24"/>
         </w:rPr>
-        <w:t>Neste capítulo são detalhadas as etapas de funcionamento do algoritmo, divididos por otimização de soluções, geração de arvores de decisão e classificação de observações.</w:t>
-      </w:r>
-    </w:p>
-    <w:p>
-      <w:pPr>
-        <w:pStyle w:val="PargrafodaLista"/>
+        <w:t xml:space="preserve">Neste capítulo são detalhadas as etapas de funcionamento do algoritmo, divididos por </w:t>
+      </w:r>
+      <w:r>
+        <w:rPr>
+          <w:rFonts w:ascii="Times New Roman" w:hAnsi="Times New Roman"/>
+          <w:sz w:val="24"/>
+          <w:szCs w:val="24"/>
+        </w:rPr>
+        <w:t xml:space="preserve">geração </w:t>
+      </w:r>
+      <w:r>
+        <w:rPr>
+          <w:rFonts w:ascii="Times New Roman" w:hAnsi="Times New Roman"/>
+          <w:sz w:val="24"/>
+          <w:szCs w:val="24"/>
+        </w:rPr>
+        <w:t>de soluções,</w:t>
+      </w:r>
+      <w:r>
+        <w:rPr>
+          <w:rFonts w:ascii="Times New Roman" w:hAnsi="Times New Roman"/>
+          <w:sz w:val="24"/>
+          <w:szCs w:val="24"/>
+        </w:rPr>
+        <w:t xml:space="preserve"> geração da</w:t>
+      </w:r>
+      <w:r>
+        <w:rPr>
+          <w:rFonts w:ascii="Times New Roman" w:hAnsi="Times New Roman"/>
+          <w:sz w:val="24"/>
+          <w:szCs w:val="24"/>
+        </w:rPr>
+        <w:t xml:space="preserve"> </w:t>
+      </w:r>
+      <w:r>
+        <w:rPr>
+          <w:rFonts w:ascii="Times New Roman" w:hAnsi="Times New Roman"/>
+          <w:sz w:val="24"/>
+          <w:szCs w:val="24"/>
+        </w:rPr>
+        <w:t>arvore</w:t>
+      </w:r>
+      <w:r>
+        <w:rPr>
+          <w:rFonts w:ascii="Times New Roman" w:hAnsi="Times New Roman"/>
+          <w:sz w:val="24"/>
+          <w:szCs w:val="24"/>
+        </w:rPr>
+        <w:t xml:space="preserve"> de decisão e classificação de observações.</w:t>
+      </w:r>
+    </w:p>
+    <w:p>
+      <w:pPr>
+        <w:pStyle w:val="ListParagraph"/>
         <w:numPr>
           <w:ilvl w:val="1"/>
           <w:numId w:val="13"/>
         </w:numPr>
-        <w:spacing w:after="240"/>
         <w:outlineLvl w:val="0"/>
         <w:rPr>
           <w:rFonts w:ascii="Times New Roman" w:hAnsi="Times New Roman"/>
@@ -12071,14 +12174,78 @@
           <w:sz w:val="24"/>
           <w:szCs w:val="24"/>
         </w:rPr>
-        <w:t>Otimização de Soluções</w:t>
-      </w:r>
-    </w:p>
-    <w:p>
-      <w:pPr>
-        <w:pStyle w:val="PargrafodaLista"/>
-        <w:spacing w:after="240"/>
+        <w:t>Geração de soluções</w:t>
+      </w:r>
+    </w:p>
+    <w:p>
+      <w:pPr>
+        <w:ind w:firstLine="709"/>
+        <w:rPr>
+          <w:rFonts w:ascii="Times New Roman" w:hAnsi="Times New Roman"/>
+          <w:sz w:val="24"/>
+          <w:szCs w:val="24"/>
+        </w:rPr>
+      </w:pPr>
+      <w:r>
+        <w:rPr>
+          <w:rFonts w:ascii="Times New Roman" w:hAnsi="Times New Roman"/>
+          <w:sz w:val="24"/>
+          <w:szCs w:val="24"/>
+        </w:rPr>
+        <w:t>O (...)</w:t>
+      </w:r>
+    </w:p>
+    <w:p>
+      <w:pPr>
+        <w:pStyle w:val="ListParagraph"/>
+        <w:numPr>
+          <w:ilvl w:val="1"/>
+          <w:numId w:val="13"/>
+        </w:numPr>
+        <w:outlineLvl w:val="0"/>
+        <w:rPr>
+          <w:rFonts w:ascii="Times New Roman" w:hAnsi="Times New Roman"/>
+          <w:b/>
+          <w:sz w:val="24"/>
+          <w:szCs w:val="24"/>
+        </w:rPr>
+      </w:pPr>
+      <w:r>
+        <w:rPr>
+          <w:rFonts w:ascii="Times New Roman" w:hAnsi="Times New Roman"/>
+          <w:b/>
+          <w:sz w:val="24"/>
+          <w:szCs w:val="24"/>
+        </w:rPr>
+        <w:t>Geração da Arvore de Decisão</w:t>
+      </w:r>
+    </w:p>
+    <w:p>
+      <w:pPr>
+        <w:pStyle w:val="ListParagraph"/>
         <w:ind w:left="720"/>
+        <w:rPr>
+          <w:rFonts w:ascii="Times New Roman" w:hAnsi="Times New Roman"/>
+          <w:sz w:val="24"/>
+          <w:szCs w:val="24"/>
+        </w:rPr>
+      </w:pPr>
+      <w:r>
+        <w:rPr>
+          <w:rFonts w:ascii="Times New Roman" w:hAnsi="Times New Roman"/>
+          <w:sz w:val="24"/>
+          <w:szCs w:val="24"/>
+        </w:rPr>
+        <w:t>O (...)</w:t>
+      </w:r>
+    </w:p>
+    <w:p>
+      <w:pPr>
+        <w:pStyle w:val="ListParagraph"/>
+        <w:numPr>
+          <w:ilvl w:val="1"/>
+          <w:numId w:val="13"/>
+        </w:numPr>
         <w:outlineLvl w:val="0"/>
         <w:rPr>
           <w:rFonts w:ascii="Times New Roman" w:hAnsi="Times New Roman"/>
@@ -12087,11 +12254,40 @@
           <w:szCs w:val="24"/>
         </w:rPr>
       </w:pPr>
+      <w:r>
+        <w:rPr>
+          <w:rFonts w:ascii="Times New Roman" w:hAnsi="Times New Roman"/>
+          <w:b/>
+          <w:sz w:val="24"/>
+          <w:szCs w:val="24"/>
+        </w:rPr>
+        <w:t>Classificação de Observações</w:t>
+      </w:r>
+      <w:bookmarkStart w:id="9" w:name="_GoBack"/>
+      <w:bookmarkEnd w:id="9"/>
+    </w:p>
+    <w:p>
+      <w:pPr>
+        <w:pStyle w:val="ListParagraph"/>
+        <w:ind w:left="720"/>
+        <w:rPr>
+          <w:rFonts w:ascii="Times New Roman" w:hAnsi="Times New Roman"/>
+          <w:sz w:val="24"/>
+          <w:szCs w:val="24"/>
+        </w:rPr>
+      </w:pPr>
+      <w:r>
+        <w:rPr>
+          <w:rFonts w:ascii="Times New Roman" w:hAnsi="Times New Roman"/>
+          <w:sz w:val="24"/>
+          <w:szCs w:val="24"/>
+        </w:rPr>
+        <w:t>O (...)</w:t>
+      </w:r>
     </w:p>
     <w:p>
       <w:pPr>
         <w:suppressAutoHyphens w:val="0"/>
-        <w:jc w:val="center"/>
         <w:rPr>
           <w:rFonts w:ascii="Times New Roman" w:hAnsi="Times New Roman"/>
           <w:sz w:val="24"/>
@@ -12155,6 +12351,7 @@
           <w:rFonts w:ascii="Times New Roman" w:hAnsi="Times New Roman"/>
           <w:sz w:val="24"/>
           <w:szCs w:val="24"/>
+          <w:lang w:val="en-US"/>
         </w:rPr>
         <w:t xml:space="preserve">STANLEY, Kenneth O.; MIIKKULAINEN, </w:t>
       </w:r>
@@ -12164,6 +12361,7 @@
           <w:rFonts w:ascii="Times New Roman" w:hAnsi="Times New Roman"/>
           <w:sz w:val="24"/>
           <w:szCs w:val="24"/>
+          <w:lang w:val="en-US"/>
         </w:rPr>
         <w:t>Risto</w:t>
       </w:r>
@@ -12173,88 +12371,10 @@
           <w:rFonts w:ascii="Times New Roman" w:hAnsi="Times New Roman"/>
           <w:sz w:val="24"/>
           <w:szCs w:val="24"/>
+          <w:lang w:val="en-US"/>
         </w:rPr>
         <w:t xml:space="preserve">. </w:t>
       </w:r>
-      <w:proofErr w:type="spellStart"/>
-      <w:r>
-        <w:rPr>
-          <w:rFonts w:ascii="Times New Roman" w:hAnsi="Times New Roman"/>
-          <w:b/>
-          <w:sz w:val="24"/>
-          <w:szCs w:val="24"/>
-        </w:rPr>
-        <w:t>Evolving</w:t>
-      </w:r>
-      <w:proofErr w:type="spellEnd"/>
-      <w:r>
-        <w:rPr>
-          <w:rFonts w:ascii="Times New Roman" w:hAnsi="Times New Roman"/>
-          <w:b/>
-          <w:sz w:val="24"/>
-          <w:szCs w:val="24"/>
-        </w:rPr>
-        <w:t xml:space="preserve"> Neural Networks </w:t>
-      </w:r>
-      <w:proofErr w:type="spellStart"/>
-      <w:r>
-        <w:rPr>
-          <w:rFonts w:ascii="Times New Roman" w:hAnsi="Times New Roman"/>
-          <w:b/>
-          <w:sz w:val="24"/>
-          <w:szCs w:val="24"/>
-        </w:rPr>
-        <w:t>through</w:t>
-      </w:r>
-      <w:proofErr w:type="spellEnd"/>
-      <w:r>
-        <w:rPr>
-          <w:rFonts w:ascii="Times New Roman" w:hAnsi="Times New Roman"/>
-          <w:b/>
-          <w:sz w:val="24"/>
-          <w:szCs w:val="24"/>
-        </w:rPr>
-        <w:t xml:space="preserve"> </w:t>
-      </w:r>
-      <w:proofErr w:type="spellStart"/>
-      <w:r>
-        <w:rPr>
-          <w:rFonts w:ascii="Times New Roman" w:hAnsi="Times New Roman"/>
-          <w:b/>
-          <w:sz w:val="24"/>
-          <w:szCs w:val="24"/>
-        </w:rPr>
-        <w:t>Augmen</w:t>
-      </w:r>
-      <w:r>
-        <w:rPr>
-          <w:rFonts w:ascii="Times New Roman" w:hAnsi="Times New Roman"/>
-          <w:b/>
-          <w:sz w:val="24"/>
-          <w:szCs w:val="24"/>
-        </w:rPr>
-        <w:t>ting</w:t>
-      </w:r>
-      <w:proofErr w:type="spellEnd"/>
-      <w:r>
-        <w:rPr>
-          <w:rFonts w:ascii="Times New Roman" w:hAnsi="Times New Roman"/>
-          <w:b/>
-          <w:sz w:val="24"/>
-          <w:szCs w:val="24"/>
-        </w:rPr>
-        <w:t xml:space="preserve"> </w:t>
-      </w:r>
-      <w:proofErr w:type="spellStart"/>
-      <w:r>
-        <w:rPr>
-          <w:rFonts w:ascii="Times New Roman" w:hAnsi="Times New Roman"/>
-          <w:b/>
-          <w:sz w:val="24"/>
-          <w:szCs w:val="24"/>
-        </w:rPr>
-        <w:t>Topologi</w:t>
-      </w:r>
       <w:r>
         <w:rPr>
           <w:rFonts w:ascii="Times New Roman" w:hAnsi="Times New Roman"/>
@@ -12263,9 +12383,8 @@
           <w:szCs w:val="24"/>
           <w:lang w:val="en-US"/>
         </w:rPr>
-        <w:t>es</w:t>
-      </w:r>
-      <w:proofErr w:type="spellEnd"/>
+        <w:t>Evolving Neural Networks through Augmenting Topologi</w:t>
+      </w:r>
       <w:r>
         <w:rPr>
           <w:rFonts w:ascii="Times New Roman" w:hAnsi="Times New Roman"/>
@@ -12274,7 +12393,7 @@
           <w:szCs w:val="24"/>
           <w:lang w:val="en-US"/>
         </w:rPr>
-        <w:t xml:space="preserve">. </w:t>
+        <w:t xml:space="preserve">es. </w:t>
       </w:r>
       <w:r>
         <w:rPr>
@@ -13898,7 +14017,7 @@
 </file>
 
 <file path=word/endnotes.xml><?xml version="1.0" encoding="utf-8"?>
-<w:endnotes xmlns:wpc="http://schemas.microsoft.com/office/word/2010/wordprocessingCanvas" xmlns:mc="http://schemas.openxmlformats.org/markup-compatibility/2006" xmlns:o="urn:schemas-microsoft-com:office:office" xmlns:r="http://schemas.openxmlformats.org/officeDocument/2006/relationships" xmlns:m="http://schemas.openxmlformats.org/officeDocument/2006/math" xmlns:v="urn:schemas-microsoft-com:vml" xmlns:wp14="http://schemas.microsoft.com/office/word/2010/wordprocessingDrawing" xmlns:wp="http://schemas.openxmlformats.org/drawingml/2006/wordprocessingDrawing" xmlns:w10="urn:schemas-microsoft-com:office:word" xmlns:w="http://schemas.openxmlformats.org/wordprocessingml/2006/main" xmlns:w14="http://schemas.microsoft.com/office/word/2010/wordml" xmlns:w15="http://schemas.microsoft.com/office/word/2012/wordml" xmlns:wpg="http://schemas.microsoft.com/office/word/2010/wordprocessingGroup" xmlns:wpi="http://schemas.microsoft.com/office/word/2010/wordprocessingInk" xmlns:wne="http://schemas.microsoft.com/office/word/2006/wordml" xmlns:wps="http://schemas.microsoft.com/office/word/2010/wordprocessingShape" mc:Ignorable="w14 w15 wp14">
+<w:endnotes xmlns:wpc="http://schemas.microsoft.com/office/word/2010/wordprocessingCanvas" xmlns:cx="http://schemas.microsoft.com/office/drawing/2014/chartex" xmlns:cx1="http://schemas.microsoft.com/office/drawing/2015/9/8/chartex" xmlns:cx2="http://schemas.microsoft.com/office/drawing/2015/10/21/chartex" xmlns:mc="http://schemas.openxmlformats.org/markup-compatibility/2006" xmlns:o="urn:schemas-microsoft-com:office:office" xmlns:r="http://schemas.openxmlformats.org/officeDocument/2006/relationships" xmlns:m="http://schemas.openxmlformats.org/officeDocument/2006/math" xmlns:v="urn:schemas-microsoft-com:vml" xmlns:wp14="http://schemas.microsoft.com/office/word/2010/wordprocessingDrawing" xmlns:wp="http://schemas.openxmlformats.org/drawingml/2006/wordprocessingDrawing" xmlns:w10="urn:schemas-microsoft-com:office:word" xmlns:w="http://schemas.openxmlformats.org/wordprocessingml/2006/main" xmlns:w14="http://schemas.microsoft.com/office/word/2010/wordml" xmlns:w15="http://schemas.microsoft.com/office/word/2012/wordml" xmlns:w16se="http://schemas.microsoft.com/office/word/2015/wordml/symex" xmlns:wpg="http://schemas.microsoft.com/office/word/2010/wordprocessingGroup" xmlns:wpi="http://schemas.microsoft.com/office/word/2010/wordprocessingInk" xmlns:wne="http://schemas.microsoft.com/office/word/2006/wordml" xmlns:wps="http://schemas.microsoft.com/office/word/2010/wordprocessingShape" mc:Ignorable="w14 w15 w16se wp14">
   <w:endnote w:type="separator" w:id="-1">
     <w:p>
       <w:pPr>
@@ -13923,7 +14042,7 @@
 </file>
 
 <file path=word/footnotes.xml><?xml version="1.0" encoding="utf-8"?>
-<w:footnotes xmlns:wpc="http://schemas.microsoft.com/office/word/2010/wordprocessingCanvas" xmlns:mc="http://schemas.openxmlformats.org/markup-compatibility/2006" xmlns:o="urn:schemas-microsoft-com:office:office" xmlns:r="http://schemas.openxmlformats.org/officeDocument/2006/relationships" xmlns:m="http://schemas.openxmlformats.org/officeDocument/2006/math" xmlns:v="urn:schemas-microsoft-com:vml" xmlns:wp14="http://schemas.microsoft.com/office/word/2010/wordprocessingDrawing" xmlns:wp="http://schemas.openxmlformats.org/drawingml/2006/wordprocessingDrawing" xmlns:w10="urn:schemas-microsoft-com:office:word" xmlns:w="http://schemas.openxmlformats.org/wordprocessingml/2006/main" xmlns:w14="http://schemas.microsoft.com/office/word/2010/wordml" xmlns:w15="http://schemas.microsoft.com/office/word/2012/wordml" xmlns:wpg="http://schemas.microsoft.com/office/word/2010/wordprocessingGroup" xmlns:wpi="http://schemas.microsoft.com/office/word/2010/wordprocessingInk" xmlns:wne="http://schemas.microsoft.com/office/word/2006/wordml" xmlns:wps="http://schemas.microsoft.com/office/word/2010/wordprocessingShape" mc:Ignorable="w14 w15 wp14">
+<w:footnotes xmlns:wpc="http://schemas.microsoft.com/office/word/2010/wordprocessingCanvas" xmlns:cx="http://schemas.microsoft.com/office/drawing/2014/chartex" xmlns:cx1="http://schemas.microsoft.com/office/drawing/2015/9/8/chartex" xmlns:cx2="http://schemas.microsoft.com/office/drawing/2015/10/21/chartex" xmlns:mc="http://schemas.openxmlformats.org/markup-compatibility/2006" xmlns:o="urn:schemas-microsoft-com:office:office" xmlns:r="http://schemas.openxmlformats.org/officeDocument/2006/relationships" xmlns:m="http://schemas.openxmlformats.org/officeDocument/2006/math" xmlns:v="urn:schemas-microsoft-com:vml" xmlns:wp14="http://schemas.microsoft.com/office/word/2010/wordprocessingDrawing" xmlns:wp="http://schemas.openxmlformats.org/drawingml/2006/wordprocessingDrawing" xmlns:w10="urn:schemas-microsoft-com:office:word" xmlns:w="http://schemas.openxmlformats.org/wordprocessingml/2006/main" xmlns:w14="http://schemas.microsoft.com/office/word/2010/wordml" xmlns:w15="http://schemas.microsoft.com/office/word/2012/wordml" xmlns:w16se="http://schemas.microsoft.com/office/word/2015/wordml/symex" xmlns:wpg="http://schemas.microsoft.com/office/word/2010/wordprocessingGroup" xmlns:wpi="http://schemas.microsoft.com/office/word/2010/wordprocessingInk" xmlns:wne="http://schemas.microsoft.com/office/word/2006/wordml" xmlns:wps="http://schemas.microsoft.com/office/word/2010/wordprocessingShape" mc:Ignorable="w14 w15 w16se wp14">
   <w:footnote w:type="separator" w:id="-1">
     <w:p>
       <w:pPr>
@@ -13947,14 +14066,14 @@
   <w:footnote w:id="1">
     <w:p>
       <w:pPr>
-        <w:pStyle w:val="Textodenotaderodap"/>
-        <w:rPr>
-          <w:rFonts w:ascii="Times New Roman" w:hAnsi="Times New Roman" w:cs="Times New Roman"/>
-        </w:rPr>
-      </w:pPr>
-      <w:r>
-        <w:rPr>
-          <w:rStyle w:val="Refdenotaderodap"/>
+        <w:pStyle w:val="FootnoteText"/>
+        <w:rPr>
+          <w:rFonts w:ascii="Times New Roman" w:hAnsi="Times New Roman" w:cs="Times New Roman"/>
+        </w:rPr>
+      </w:pPr>
+      <w:r>
+        <w:rPr>
+          <w:rStyle w:val="FootnoteReference"/>
           <w:rFonts w:ascii="Times New Roman" w:hAnsi="Times New Roman" w:cs="Times New Roman"/>
         </w:rPr>
         <w:footnoteRef/>
@@ -13988,11 +14107,11 @@
   <w:footnote w:id="2">
     <w:p>
       <w:pPr>
-        <w:pStyle w:val="Textodenotaderodap"/>
-      </w:pPr>
-      <w:r>
-        <w:rPr>
-          <w:rStyle w:val="Refdenotaderodap"/>
+        <w:pStyle w:val="FootnoteText"/>
+      </w:pPr>
+      <w:r>
+        <w:rPr>
+          <w:rStyle w:val="FootnoteReference"/>
           <w:rFonts w:ascii="Times New Roman" w:hAnsi="Times New Roman" w:cs="Times New Roman"/>
         </w:rPr>
         <w:footnoteRef/>
@@ -14038,16 +14157,75 @@
   <w:footnote w:id="3">
     <w:p>
       <w:pPr>
-        <w:pStyle w:val="Textodenotaderodap"/>
-      </w:pPr>
-      <w:r>
-        <w:rPr>
-          <w:rStyle w:val="Refdenotaderodap"/>
+        <w:pStyle w:val="FootnoteText"/>
+        <w:rPr>
+          <w:rFonts w:ascii="Times New Roman" w:hAnsi="Times New Roman" w:cs="Times New Roman"/>
+        </w:rPr>
+      </w:pPr>
+      <w:r>
+        <w:rPr>
+          <w:rStyle w:val="FootnoteReference"/>
+          <w:rFonts w:ascii="Times New Roman" w:hAnsi="Times New Roman" w:cs="Times New Roman"/>
         </w:rPr>
         <w:footnoteRef/>
       </w:r>
       <w:r>
-        <w:t xml:space="preserve"> Um problema é dito não-determinístico quando, para uma infinidade de entradas, não é possível expressar um algoritmo que consiga encontrar uma solução ótima em tempo polinomial.</w:t>
+        <w:rPr>
+          <w:rFonts w:ascii="Times New Roman" w:hAnsi="Times New Roman" w:cs="Times New Roman"/>
+        </w:rPr>
+        <w:t xml:space="preserve"> Um problema é dito não-determinístico quando, para uma infinidade de entradas, não é possível expressar um algoritmo que consiga encontrar uma solução ótima</w:t>
+      </w:r>
+      <w:r>
+        <w:rPr>
+          <w:rFonts w:ascii="Times New Roman" w:hAnsi="Times New Roman" w:cs="Times New Roman"/>
+        </w:rPr>
+        <w:t xml:space="preserve"> para o problema</w:t>
+      </w:r>
+      <w:r>
+        <w:rPr>
+          <w:rFonts w:ascii="Times New Roman" w:hAnsi="Times New Roman" w:cs="Times New Roman"/>
+        </w:rPr>
+        <w:t xml:space="preserve"> em tempo polinomial.</w:t>
+      </w:r>
+    </w:p>
+  </w:footnote>
+  <w:footnote w:id="4">
+    <w:p>
+      <w:pPr>
+        <w:pStyle w:val="FootnoteText"/>
+      </w:pPr>
+      <w:r>
+        <w:rPr>
+          <w:rStyle w:val="FootnoteReference"/>
+          <w:rFonts w:ascii="Times New Roman" w:hAnsi="Times New Roman" w:cs="Times New Roman"/>
+        </w:rPr>
+        <w:footnoteRef/>
+      </w:r>
+      <w:r>
+        <w:rPr>
+          <w:rFonts w:ascii="Times New Roman" w:hAnsi="Times New Roman" w:cs="Times New Roman"/>
+        </w:rPr>
+        <w:t xml:space="preserve"> Lua é uma linguagem de programação de </w:t>
+      </w:r>
+      <w:r>
+        <w:rPr>
+          <w:rFonts w:ascii="Times New Roman" w:hAnsi="Times New Roman" w:cs="Times New Roman"/>
+          <w:i/>
+        </w:rPr>
+        <w:t>script</w:t>
+      </w:r>
+      <w:r>
+        <w:rPr>
+          <w:rFonts w:ascii="Times New Roman" w:hAnsi="Times New Roman" w:cs="Times New Roman"/>
+          <w:i/>
+        </w:rPr>
+        <w:t>s</w:t>
+      </w:r>
+      <w:r>
+        <w:rPr>
+          <w:rFonts w:ascii="Times New Roman" w:hAnsi="Times New Roman" w:cs="Times New Roman"/>
+        </w:rPr>
+        <w:t xml:space="preserve"> de multiparadigma, baseada em tabelas associativas e semântica extensível.</w:t>
       </w:r>
     </w:p>
   </w:footnote>
@@ -14055,40 +14233,40 @@
 </file>
 
 <file path=word/header1.xml><?xml version="1.0" encoding="utf-8"?>
-<w:hdr xmlns:wpc="http://schemas.microsoft.com/office/word/2010/wordprocessingCanvas" xmlns:mc="http://schemas.openxmlformats.org/markup-compatibility/2006" xmlns:o="urn:schemas-microsoft-com:office:office" xmlns:r="http://schemas.openxmlformats.org/officeDocument/2006/relationships" xmlns:m="http://schemas.openxmlformats.org/officeDocument/2006/math" xmlns:v="urn:schemas-microsoft-com:vml" xmlns:wp14="http://schemas.microsoft.com/office/word/2010/wordprocessingDrawing" xmlns:wp="http://schemas.openxmlformats.org/drawingml/2006/wordprocessingDrawing" xmlns:w10="urn:schemas-microsoft-com:office:word" xmlns:w="http://schemas.openxmlformats.org/wordprocessingml/2006/main" xmlns:w14="http://schemas.microsoft.com/office/word/2010/wordml" xmlns:w15="http://schemas.microsoft.com/office/word/2012/wordml" xmlns:wpg="http://schemas.microsoft.com/office/word/2010/wordprocessingGroup" xmlns:wpi="http://schemas.microsoft.com/office/word/2010/wordprocessingInk" xmlns:wne="http://schemas.microsoft.com/office/word/2006/wordml" xmlns:wps="http://schemas.microsoft.com/office/word/2010/wordprocessingShape" mc:Ignorable="w14 w15 wp14">
+<w:hdr xmlns:wpc="http://schemas.microsoft.com/office/word/2010/wordprocessingCanvas" xmlns:cx="http://schemas.microsoft.com/office/drawing/2014/chartex" xmlns:cx1="http://schemas.microsoft.com/office/drawing/2015/9/8/chartex" xmlns:cx2="http://schemas.microsoft.com/office/drawing/2015/10/21/chartex" xmlns:mc="http://schemas.openxmlformats.org/markup-compatibility/2006" xmlns:o="urn:schemas-microsoft-com:office:office" xmlns:r="http://schemas.openxmlformats.org/officeDocument/2006/relationships" xmlns:m="http://schemas.openxmlformats.org/officeDocument/2006/math" xmlns:v="urn:schemas-microsoft-com:vml" xmlns:wp14="http://schemas.microsoft.com/office/word/2010/wordprocessingDrawing" xmlns:wp="http://schemas.openxmlformats.org/drawingml/2006/wordprocessingDrawing" xmlns:w10="urn:schemas-microsoft-com:office:word" xmlns:w="http://schemas.openxmlformats.org/wordprocessingml/2006/main" xmlns:w14="http://schemas.microsoft.com/office/word/2010/wordml" xmlns:w15="http://schemas.microsoft.com/office/word/2012/wordml" xmlns:w16se="http://schemas.microsoft.com/office/word/2015/wordml/symex" xmlns:wpg="http://schemas.microsoft.com/office/word/2010/wordprocessingGroup" xmlns:wpi="http://schemas.microsoft.com/office/word/2010/wordprocessingInk" xmlns:wne="http://schemas.microsoft.com/office/word/2006/wordml" xmlns:wps="http://schemas.microsoft.com/office/word/2010/wordprocessingShape" mc:Ignorable="w14 w15 w16se wp14">
   <w:p>
     <w:pPr>
-      <w:pStyle w:val="Cabealho"/>
+      <w:pStyle w:val="Header"/>
       <w:jc w:val="right"/>
     </w:pPr>
   </w:p>
   <w:p>
     <w:pPr>
-      <w:pStyle w:val="Cabealho"/>
+      <w:pStyle w:val="Header"/>
     </w:pPr>
   </w:p>
 </w:hdr>
 </file>
 
 <file path=word/header2.xml><?xml version="1.0" encoding="utf-8"?>
-<w:hdr xmlns:wpc="http://schemas.microsoft.com/office/word/2010/wordprocessingCanvas" xmlns:mc="http://schemas.openxmlformats.org/markup-compatibility/2006" xmlns:o="urn:schemas-microsoft-com:office:office" xmlns:r="http://schemas.openxmlformats.org/officeDocument/2006/relationships" xmlns:m="http://schemas.openxmlformats.org/officeDocument/2006/math" xmlns:v="urn:schemas-microsoft-com:vml" xmlns:wp14="http://schemas.microsoft.com/office/word/2010/wordprocessingDrawing" xmlns:wp="http://schemas.openxmlformats.org/drawingml/2006/wordprocessingDrawing" xmlns:w10="urn:schemas-microsoft-com:office:word" xmlns:w="http://schemas.openxmlformats.org/wordprocessingml/2006/main" xmlns:w14="http://schemas.microsoft.com/office/word/2010/wordml" xmlns:w15="http://schemas.microsoft.com/office/word/2012/wordml" xmlns:wpg="http://schemas.microsoft.com/office/word/2010/wordprocessingGroup" xmlns:wpi="http://schemas.microsoft.com/office/word/2010/wordprocessingInk" xmlns:wne="http://schemas.microsoft.com/office/word/2006/wordml" xmlns:wps="http://schemas.microsoft.com/office/word/2010/wordprocessingShape" mc:Ignorable="w14 w15 wp14">
+<w:hdr xmlns:wpc="http://schemas.microsoft.com/office/word/2010/wordprocessingCanvas" xmlns:cx="http://schemas.microsoft.com/office/drawing/2014/chartex" xmlns:cx1="http://schemas.microsoft.com/office/drawing/2015/9/8/chartex" xmlns:cx2="http://schemas.microsoft.com/office/drawing/2015/10/21/chartex" xmlns:mc="http://schemas.openxmlformats.org/markup-compatibility/2006" xmlns:o="urn:schemas-microsoft-com:office:office" xmlns:r="http://schemas.openxmlformats.org/officeDocument/2006/relationships" xmlns:m="http://schemas.openxmlformats.org/officeDocument/2006/math" xmlns:v="urn:schemas-microsoft-com:vml" xmlns:wp14="http://schemas.microsoft.com/office/word/2010/wordprocessingDrawing" xmlns:wp="http://schemas.openxmlformats.org/drawingml/2006/wordprocessingDrawing" xmlns:w10="urn:schemas-microsoft-com:office:word" xmlns:w="http://schemas.openxmlformats.org/wordprocessingml/2006/main" xmlns:w14="http://schemas.microsoft.com/office/word/2010/wordml" xmlns:w15="http://schemas.microsoft.com/office/word/2012/wordml" xmlns:w16se="http://schemas.microsoft.com/office/word/2015/wordml/symex" xmlns:wpg="http://schemas.microsoft.com/office/word/2010/wordprocessingGroup" xmlns:wpi="http://schemas.microsoft.com/office/word/2010/wordprocessingInk" xmlns:wne="http://schemas.microsoft.com/office/word/2006/wordml" xmlns:wps="http://schemas.microsoft.com/office/word/2010/wordprocessingShape" mc:Ignorable="w14 w15 w16se wp14">
   <w:p>
     <w:pPr>
-      <w:pStyle w:val="Cabealho"/>
+      <w:pStyle w:val="Header"/>
       <w:jc w:val="right"/>
     </w:pPr>
   </w:p>
   <w:p>
     <w:pPr>
-      <w:pStyle w:val="Cabealho"/>
+      <w:pStyle w:val="Header"/>
     </w:pPr>
   </w:p>
 </w:hdr>
 </file>
 
 <file path=word/numbering.xml><?xml version="1.0" encoding="utf-8"?>
-<w:numbering xmlns:wpc="http://schemas.microsoft.com/office/word/2010/wordprocessingCanvas" xmlns:mc="http://schemas.openxmlformats.org/markup-compatibility/2006" xmlns:o="urn:schemas-microsoft-com:office:office" xmlns:r="http://schemas.openxmlformats.org/officeDocument/2006/relationships" xmlns:m="http://schemas.openxmlformats.org/officeDocument/2006/math" xmlns:v="urn:schemas-microsoft-com:vml" xmlns:wp14="http://schemas.microsoft.com/office/word/2010/wordprocessingDrawing" xmlns:wp="http://schemas.openxmlformats.org/drawingml/2006/wordprocessingDrawing" xmlns:w10="urn:schemas-microsoft-com:office:word" xmlns:w="http://schemas.openxmlformats.org/wordprocessingml/2006/main" xmlns:w14="http://schemas.microsoft.com/office/word/2010/wordml" xmlns:w15="http://schemas.microsoft.com/office/word/2012/wordml" xmlns:wpg="http://schemas.microsoft.com/office/word/2010/wordprocessingGroup" xmlns:wpi="http://schemas.microsoft.com/office/word/2010/wordprocessingInk" xmlns:wne="http://schemas.microsoft.com/office/word/2006/wordml" xmlns:wps="http://schemas.microsoft.com/office/word/2010/wordprocessingShape" mc:Ignorable="w14 w15 wp14">
-  <w:abstractNum w:abstractNumId="0">
+<w:numbering xmlns:wpc="http://schemas.microsoft.com/office/word/2010/wordprocessingCanvas" xmlns:cx="http://schemas.microsoft.com/office/drawing/2014/chartex" xmlns:cx1="http://schemas.microsoft.com/office/drawing/2015/9/8/chartex" xmlns:cx2="http://schemas.microsoft.com/office/drawing/2015/10/21/chartex" xmlns:mc="http://schemas.openxmlformats.org/markup-compatibility/2006" xmlns:o="urn:schemas-microsoft-com:office:office" xmlns:r="http://schemas.openxmlformats.org/officeDocument/2006/relationships" xmlns:m="http://schemas.openxmlformats.org/officeDocument/2006/math" xmlns:v="urn:schemas-microsoft-com:vml" xmlns:wp14="http://schemas.microsoft.com/office/word/2010/wordprocessingDrawing" xmlns:wp="http://schemas.openxmlformats.org/drawingml/2006/wordprocessingDrawing" xmlns:w10="urn:schemas-microsoft-com:office:word" xmlns:w="http://schemas.openxmlformats.org/wordprocessingml/2006/main" xmlns:w14="http://schemas.microsoft.com/office/word/2010/wordml" xmlns:w15="http://schemas.microsoft.com/office/word/2012/wordml" xmlns:w16se="http://schemas.microsoft.com/office/word/2015/wordml/symex" xmlns:wpg="http://schemas.microsoft.com/office/word/2010/wordprocessingGroup" xmlns:wpi="http://schemas.microsoft.com/office/word/2010/wordprocessingInk" xmlns:wne="http://schemas.microsoft.com/office/word/2006/wordml" xmlns:wps="http://schemas.microsoft.com/office/word/2010/wordprocessingShape" mc:Ignorable="w14 w15 w16se wp14">
+  <w:abstractNum w:abstractNumId="0" w15:restartNumberingAfterBreak="0">
     <w:nsid w:val="00126E82"/>
     <w:multiLevelType w:val="multilevel"/>
     <w:tmpl w:val="9754F980"/>
@@ -14209,7 +14387,7 @@
       </w:rPr>
     </w:lvl>
   </w:abstractNum>
-  <w:abstractNum w:abstractNumId="1">
+  <w:abstractNum w:abstractNumId="1" w15:restartNumberingAfterBreak="0">
     <w:nsid w:val="09C16E4C"/>
     <w:multiLevelType w:val="hybridMultilevel"/>
     <w:tmpl w:val="51D86292"/>
@@ -14322,7 +14500,128 @@
       </w:rPr>
     </w:lvl>
   </w:abstractNum>
-  <w:abstractNum w:abstractNumId="2">
+  <w:abstractNum w:abstractNumId="2" w15:restartNumberingAfterBreak="0">
+    <w:nsid w:val="16F61BB2"/>
+    <w:multiLevelType w:val="multilevel"/>
+    <w:tmpl w:val="9754F980"/>
+    <w:lvl w:ilvl="0">
+      <w:start w:val="1"/>
+      <w:numFmt w:val="decimal"/>
+      <w:lvlText w:val="%1."/>
+      <w:lvlJc w:val="left"/>
+      <w:pPr>
+        <w:ind w:left="720" w:hanging="360"/>
+      </w:pPr>
+      <w:rPr>
+        <w:rFonts w:hint="default"/>
+      </w:rPr>
+    </w:lvl>
+    <w:lvl w:ilvl="1">
+      <w:start w:val="1"/>
+      <w:numFmt w:val="decimal"/>
+      <w:isLgl/>
+      <w:lvlText w:val="%1.%2"/>
+      <w:lvlJc w:val="left"/>
+      <w:pPr>
+        <w:ind w:left="720" w:hanging="360"/>
+      </w:pPr>
+      <w:rPr>
+        <w:rFonts w:hint="default"/>
+      </w:rPr>
+    </w:lvl>
+    <w:lvl w:ilvl="2">
+      <w:start w:val="1"/>
+      <w:numFmt w:val="decimal"/>
+      <w:isLgl/>
+      <w:lvlText w:val="%1.%2.%3"/>
+      <w:lvlJc w:val="left"/>
+      <w:pPr>
+        <w:ind w:left="1080" w:hanging="720"/>
+      </w:pPr>
+      <w:rPr>
+        <w:rFonts w:hint="default"/>
+      </w:rPr>
+    </w:lvl>
+    <w:lvl w:ilvl="3">
+      <w:start w:val="1"/>
+      <w:numFmt w:val="decimal"/>
+      <w:isLgl/>
+      <w:lvlText w:val="%1.%2.%3.%4"/>
+      <w:lvlJc w:val="left"/>
+      <w:pPr>
+        <w:ind w:left="1080" w:hanging="720"/>
+      </w:pPr>
+      <w:rPr>
+        <w:rFonts w:hint="default"/>
+      </w:rPr>
+    </w:lvl>
+    <w:lvl w:ilvl="4">
+      <w:start w:val="1"/>
+      <w:numFmt w:val="decimal"/>
+      <w:isLgl/>
+      <w:lvlText w:val="%1.%2.%3.%4.%5"/>
+      <w:lvlJc w:val="left"/>
+      <w:pPr>
+        <w:ind w:left="1440" w:hanging="1080"/>
+      </w:pPr>
+      <w:rPr>
+        <w:rFonts w:hint="default"/>
+      </w:rPr>
+    </w:lvl>
+    <w:lvl w:ilvl="5">
+      <w:start w:val="1"/>
+      <w:numFmt w:val="decimal"/>
+      <w:isLgl/>
+      <w:lvlText w:val="%1.%2.%3.%4.%5.%6"/>
+      <w:lvlJc w:val="left"/>
+      <w:pPr>
+        <w:ind w:left="1440" w:hanging="1080"/>
+      </w:pPr>
+      <w:rPr>
+        <w:rFonts w:hint="default"/>
+      </w:rPr>
+    </w:lvl>
+    <w:lvl w:ilvl="6">
+      <w:start w:val="1"/>
+      <w:numFmt w:val="decimal"/>
+      <w:isLgl/>
+      <w:lvlText w:val="%1.%2.%3.%4.%5.%6.%7"/>
+      <w:lvlJc w:val="left"/>
+      <w:pPr>
+        <w:ind w:left="1800" w:hanging="1440"/>
+      </w:pPr>
+      <w:rPr>
+        <w:rFonts w:hint="default"/>
+      </w:rPr>
+    </w:lvl>
+    <w:lvl w:ilvl="7">
+      <w:start w:val="1"/>
+      <w:numFmt w:val="decimal"/>
+      <w:isLgl/>
+      <w:lvlText w:val="%1.%2.%3.%4.%5.%6.%7.%8"/>
+      <w:lvlJc w:val="left"/>
+      <w:pPr>
+        <w:ind w:left="1800" w:hanging="1440"/>
+      </w:pPr>
+      <w:rPr>
+        <w:rFonts w:hint="default"/>
+      </w:rPr>
+    </w:lvl>
+    <w:lvl w:ilvl="8">
+      <w:start w:val="1"/>
+      <w:numFmt w:val="decimal"/>
+      <w:isLgl/>
+      <w:lvlText w:val="%1.%2.%3.%4.%5.%6.%7.%8.%9"/>
+      <w:lvlJc w:val="left"/>
+      <w:pPr>
+        <w:ind w:left="2160" w:hanging="1800"/>
+      </w:pPr>
+      <w:rPr>
+        <w:rFonts w:hint="default"/>
+      </w:rPr>
+    </w:lvl>
+  </w:abstractNum>
+  <w:abstractNum w:abstractNumId="3" w15:restartNumberingAfterBreak="0">
     <w:nsid w:val="194C3D16"/>
     <w:multiLevelType w:val="multilevel"/>
     <w:tmpl w:val="546E5336"/>
@@ -14444,7 +14743,7 @@
       </w:pPr>
     </w:lvl>
   </w:abstractNum>
-  <w:abstractNum w:abstractNumId="3">
+  <w:abstractNum w:abstractNumId="4" w15:restartNumberingAfterBreak="0">
     <w:nsid w:val="19DA69AD"/>
     <w:multiLevelType w:val="multilevel"/>
     <w:tmpl w:val="E10E79F6"/>
@@ -14530,7 +14829,7 @@
       </w:pPr>
     </w:lvl>
   </w:abstractNum>
-  <w:abstractNum w:abstractNumId="4">
+  <w:abstractNum w:abstractNumId="5" w15:restartNumberingAfterBreak="0">
     <w:nsid w:val="248E0AFA"/>
     <w:multiLevelType w:val="hybridMultilevel"/>
     <w:tmpl w:val="7EDC2A82"/>
@@ -14616,7 +14915,7 @@
       </w:pPr>
     </w:lvl>
   </w:abstractNum>
-  <w:abstractNum w:abstractNumId="5">
+  <w:abstractNum w:abstractNumId="6" w15:restartNumberingAfterBreak="0">
     <w:nsid w:val="2C5E3CE3"/>
     <w:multiLevelType w:val="hybridMultilevel"/>
     <w:tmpl w:val="24403448"/>
@@ -14729,7 +15028,7 @@
       </w:rPr>
     </w:lvl>
   </w:abstractNum>
-  <w:abstractNum w:abstractNumId="6">
+  <w:abstractNum w:abstractNumId="7" w15:restartNumberingAfterBreak="0">
     <w:nsid w:val="2ED02F49"/>
     <w:multiLevelType w:val="hybridMultilevel"/>
     <w:tmpl w:val="690A022C"/>
@@ -14842,7 +15141,7 @@
       </w:rPr>
     </w:lvl>
   </w:abstractNum>
-  <w:abstractNum w:abstractNumId="7">
+  <w:abstractNum w:abstractNumId="8" w15:restartNumberingAfterBreak="0">
     <w:nsid w:val="3C18292B"/>
     <w:multiLevelType w:val="hybridMultilevel"/>
     <w:tmpl w:val="2C04E8AC"/>
@@ -14928,7 +15227,7 @@
       </w:pPr>
     </w:lvl>
   </w:abstractNum>
-  <w:abstractNum w:abstractNumId="8">
+  <w:abstractNum w:abstractNumId="9" w15:restartNumberingAfterBreak="0">
     <w:nsid w:val="3C943B73"/>
     <w:multiLevelType w:val="multilevel"/>
     <w:tmpl w:val="E780B57A"/>
@@ -15041,7 +15340,7 @@
       </w:rPr>
     </w:lvl>
   </w:abstractNum>
-  <w:abstractNum w:abstractNumId="9">
+  <w:abstractNum w:abstractNumId="10" w15:restartNumberingAfterBreak="0">
     <w:nsid w:val="429E643B"/>
     <w:multiLevelType w:val="multilevel"/>
     <w:tmpl w:val="8E26CCAE"/>
@@ -15163,7 +15462,7 @@
       </w:rPr>
     </w:lvl>
   </w:abstractNum>
-  <w:abstractNum w:abstractNumId="10">
+  <w:abstractNum w:abstractNumId="11" w15:restartNumberingAfterBreak="0">
     <w:nsid w:val="455E5F85"/>
     <w:multiLevelType w:val="hybridMultilevel"/>
     <w:tmpl w:val="DFD206FE"/>
@@ -15275,7 +15574,7 @@
       </w:rPr>
     </w:lvl>
   </w:abstractNum>
-  <w:abstractNum w:abstractNumId="11">
+  <w:abstractNum w:abstractNumId="12" w15:restartNumberingAfterBreak="0">
     <w:nsid w:val="5A897A0C"/>
     <w:multiLevelType w:val="hybridMultilevel"/>
     <w:tmpl w:val="9AF0983A"/>
@@ -15365,7 +15664,7 @@
       </w:pPr>
     </w:lvl>
   </w:abstractNum>
-  <w:abstractNum w:abstractNumId="12">
+  <w:abstractNum w:abstractNumId="13" w15:restartNumberingAfterBreak="0">
     <w:nsid w:val="63EE6125"/>
     <w:multiLevelType w:val="hybridMultilevel"/>
     <w:tmpl w:val="02DE3EDA"/>
@@ -15455,7 +15754,7 @@
       </w:pPr>
     </w:lvl>
   </w:abstractNum>
-  <w:abstractNum w:abstractNumId="13">
+  <w:abstractNum w:abstractNumId="14" w15:restartNumberingAfterBreak="0">
     <w:nsid w:val="6555355E"/>
     <w:multiLevelType w:val="multilevel"/>
     <w:tmpl w:val="4912A174"/>
@@ -15568,7 +15867,7 @@
       </w:rPr>
     </w:lvl>
   </w:abstractNum>
-  <w:abstractNum w:abstractNumId="14">
+  <w:abstractNum w:abstractNumId="15" w15:restartNumberingAfterBreak="0">
     <w:nsid w:val="67A320B9"/>
     <w:multiLevelType w:val="multilevel"/>
     <w:tmpl w:val="728CF59C"/>
@@ -15690,7 +15989,7 @@
       </w:rPr>
     </w:lvl>
   </w:abstractNum>
-  <w:abstractNum w:abstractNumId="15">
+  <w:abstractNum w:abstractNumId="16" w15:restartNumberingAfterBreak="0">
     <w:nsid w:val="6C401717"/>
     <w:multiLevelType w:val="multilevel"/>
     <w:tmpl w:val="49CCA3B0"/>
@@ -15812,7 +16111,7 @@
       </w:rPr>
     </w:lvl>
   </w:abstractNum>
-  <w:abstractNum w:abstractNumId="16">
+  <w:abstractNum w:abstractNumId="17" w15:restartNumberingAfterBreak="0">
     <w:nsid w:val="6DBE4E2C"/>
     <w:multiLevelType w:val="multilevel"/>
     <w:tmpl w:val="76783F62"/>
@@ -15925,7 +16224,7 @@
       </w:rPr>
     </w:lvl>
   </w:abstractNum>
-  <w:abstractNum w:abstractNumId="17">
+  <w:abstractNum w:abstractNumId="18" w15:restartNumberingAfterBreak="0">
     <w:nsid w:val="75D70719"/>
     <w:multiLevelType w:val="multilevel"/>
     <w:tmpl w:val="D1D0B746"/>
@@ -16038,7 +16337,128 @@
       </w:rPr>
     </w:lvl>
   </w:abstractNum>
-  <w:abstractNum w:abstractNumId="18">
+  <w:abstractNum w:abstractNumId="19" w15:restartNumberingAfterBreak="0">
+    <w:nsid w:val="75F80E5F"/>
+    <w:multiLevelType w:val="multilevel"/>
+    <w:tmpl w:val="9754F980"/>
+    <w:lvl w:ilvl="0">
+      <w:start w:val="1"/>
+      <w:numFmt w:val="decimal"/>
+      <w:lvlText w:val="%1."/>
+      <w:lvlJc w:val="left"/>
+      <w:pPr>
+        <w:ind w:left="720" w:hanging="360"/>
+      </w:pPr>
+      <w:rPr>
+        <w:rFonts w:hint="default"/>
+      </w:rPr>
+    </w:lvl>
+    <w:lvl w:ilvl="1">
+      <w:start w:val="1"/>
+      <w:numFmt w:val="decimal"/>
+      <w:isLgl/>
+      <w:lvlText w:val="%1.%2"/>
+      <w:lvlJc w:val="left"/>
+      <w:pPr>
+        <w:ind w:left="720" w:hanging="360"/>
+      </w:pPr>
+      <w:rPr>
+        <w:rFonts w:hint="default"/>
+      </w:rPr>
+    </w:lvl>
+    <w:lvl w:ilvl="2">
+      <w:start w:val="1"/>
+      <w:numFmt w:val="decimal"/>
+      <w:isLgl/>
+      <w:lvlText w:val="%1.%2.%3"/>
+      <w:lvlJc w:val="left"/>
+      <w:pPr>
+        <w:ind w:left="1080" w:hanging="720"/>
+      </w:pPr>
+      <w:rPr>
+        <w:rFonts w:hint="default"/>
+      </w:rPr>
+    </w:lvl>
+    <w:lvl w:ilvl="3">
+      <w:start w:val="1"/>
+      <w:numFmt w:val="decimal"/>
+      <w:isLgl/>
+      <w:lvlText w:val="%1.%2.%3.%4"/>
+      <w:lvlJc w:val="left"/>
+      <w:pPr>
+        <w:ind w:left="1080" w:hanging="720"/>
+      </w:pPr>
+      <w:rPr>
+        <w:rFonts w:hint="default"/>
+      </w:rPr>
+    </w:lvl>
+    <w:lvl w:ilvl="4">
+      <w:start w:val="1"/>
+      <w:numFmt w:val="decimal"/>
+      <w:isLgl/>
+      <w:lvlText w:val="%1.%2.%3.%4.%5"/>
+      <w:lvlJc w:val="left"/>
+      <w:pPr>
+        <w:ind w:left="1440" w:hanging="1080"/>
+      </w:pPr>
+      <w:rPr>
+        <w:rFonts w:hint="default"/>
+      </w:rPr>
+    </w:lvl>
+    <w:lvl w:ilvl="5">
+      <w:start w:val="1"/>
+      <w:numFmt w:val="decimal"/>
+      <w:isLgl/>
+      <w:lvlText w:val="%1.%2.%3.%4.%5.%6"/>
+      <w:lvlJc w:val="left"/>
+      <w:pPr>
+        <w:ind w:left="1440" w:hanging="1080"/>
+      </w:pPr>
+      <w:rPr>
+        <w:rFonts w:hint="default"/>
+      </w:rPr>
+    </w:lvl>
+    <w:lvl w:ilvl="6">
+      <w:start w:val="1"/>
+      <w:numFmt w:val="decimal"/>
+      <w:isLgl/>
+      <w:lvlText w:val="%1.%2.%3.%4.%5.%6.%7"/>
+      <w:lvlJc w:val="left"/>
+      <w:pPr>
+        <w:ind w:left="1800" w:hanging="1440"/>
+      </w:pPr>
+      <w:rPr>
+        <w:rFonts w:hint="default"/>
+      </w:rPr>
+    </w:lvl>
+    <w:lvl w:ilvl="7">
+      <w:start w:val="1"/>
+      <w:numFmt w:val="decimal"/>
+      <w:isLgl/>
+      <w:lvlText w:val="%1.%2.%3.%4.%5.%6.%7.%8"/>
+      <w:lvlJc w:val="left"/>
+      <w:pPr>
+        <w:ind w:left="1800" w:hanging="1440"/>
+      </w:pPr>
+      <w:rPr>
+        <w:rFonts w:hint="default"/>
+      </w:rPr>
+    </w:lvl>
+    <w:lvl w:ilvl="8">
+      <w:start w:val="1"/>
+      <w:numFmt w:val="decimal"/>
+      <w:isLgl/>
+      <w:lvlText w:val="%1.%2.%3.%4.%5.%6.%7.%8.%9"/>
+      <w:lvlJc w:val="left"/>
+      <w:pPr>
+        <w:ind w:left="2160" w:hanging="1800"/>
+      </w:pPr>
+      <w:rPr>
+        <w:rFonts w:hint="default"/>
+      </w:rPr>
+    </w:lvl>
+  </w:abstractNum>
+  <w:abstractNum w:abstractNumId="20" w15:restartNumberingAfterBreak="0">
     <w:nsid w:val="787E3F5B"/>
     <w:multiLevelType w:val="hybridMultilevel"/>
     <w:tmpl w:val="970E7C18"/>
@@ -16124,7 +16544,7 @@
       </w:pPr>
     </w:lvl>
   </w:abstractNum>
-  <w:abstractNum w:abstractNumId="19">
+  <w:abstractNum w:abstractNumId="21" w15:restartNumberingAfterBreak="0">
     <w:nsid w:val="7B3E57D0"/>
     <w:multiLevelType w:val="multilevel"/>
     <w:tmpl w:val="4190948E"/>
@@ -16238,70 +16658,76 @@
     </w:lvl>
   </w:abstractNum>
   <w:num w:numId="1">
+    <w:abstractNumId w:val="4"/>
+  </w:num>
+  <w:num w:numId="2">
     <w:abstractNumId w:val="3"/>
   </w:num>
-  <w:num w:numId="2">
-    <w:abstractNumId w:val="2"/>
-  </w:num>
   <w:num w:numId="3">
-    <w:abstractNumId w:val="5"/>
+    <w:abstractNumId w:val="6"/>
   </w:num>
   <w:num w:numId="4">
-    <w:abstractNumId w:val="10"/>
+    <w:abstractNumId w:val="11"/>
   </w:num>
   <w:num w:numId="5">
-    <w:abstractNumId w:val="13"/>
+    <w:abstractNumId w:val="14"/>
   </w:num>
   <w:num w:numId="6">
-    <w:abstractNumId w:val="16"/>
+    <w:abstractNumId w:val="17"/>
   </w:num>
   <w:num w:numId="7">
-    <w:abstractNumId w:val="8"/>
+    <w:abstractNumId w:val="9"/>
   </w:num>
   <w:num w:numId="8">
-    <w:abstractNumId w:val="17"/>
+    <w:abstractNumId w:val="18"/>
   </w:num>
   <w:num w:numId="9">
-    <w:abstractNumId w:val="19"/>
+    <w:abstractNumId w:val="21"/>
   </w:num>
   <w:num w:numId="10">
     <w:abstractNumId w:val="1"/>
   </w:num>
   <w:num w:numId="11">
-    <w:abstractNumId w:val="11"/>
+    <w:abstractNumId w:val="12"/>
   </w:num>
   <w:num w:numId="12">
-    <w:abstractNumId w:val="4"/>
+    <w:abstractNumId w:val="5"/>
   </w:num>
   <w:num w:numId="13">
     <w:abstractNumId w:val="0"/>
   </w:num>
   <w:num w:numId="14">
+    <w:abstractNumId w:val="16"/>
+  </w:num>
+  <w:num w:numId="15">
+    <w:abstractNumId w:val="13"/>
+  </w:num>
+  <w:num w:numId="16">
     <w:abstractNumId w:val="15"/>
   </w:num>
-  <w:num w:numId="15">
-    <w:abstractNumId w:val="12"/>
-  </w:num>
-  <w:num w:numId="16">
-    <w:abstractNumId w:val="14"/>
-  </w:num>
   <w:num w:numId="17">
-    <w:abstractNumId w:val="9"/>
+    <w:abstractNumId w:val="10"/>
   </w:num>
   <w:num w:numId="18">
-    <w:abstractNumId w:val="6"/>
+    <w:abstractNumId w:val="7"/>
   </w:num>
   <w:num w:numId="19">
-    <w:abstractNumId w:val="18"/>
+    <w:abstractNumId w:val="20"/>
   </w:num>
   <w:num w:numId="20">
-    <w:abstractNumId w:val="7"/>
+    <w:abstractNumId w:val="8"/>
+  </w:num>
+  <w:num w:numId="21">
+    <w:abstractNumId w:val="19"/>
+  </w:num>
+  <w:num w:numId="22">
+    <w:abstractNumId w:val="2"/>
   </w:num>
 </w:numbering>
 </file>
 
 <file path=word/styles.xml><?xml version="1.0" encoding="utf-8"?>
-<w:styles xmlns:mc="http://schemas.openxmlformats.org/markup-compatibility/2006" xmlns:r="http://schemas.openxmlformats.org/officeDocument/2006/relationships" xmlns:w="http://schemas.openxmlformats.org/wordprocessingml/2006/main" xmlns:w14="http://schemas.microsoft.com/office/word/2010/wordml" xmlns:w15="http://schemas.microsoft.com/office/word/2012/wordml" mc:Ignorable="w14 w15">
+<w:styles xmlns:mc="http://schemas.openxmlformats.org/markup-compatibility/2006" xmlns:r="http://schemas.openxmlformats.org/officeDocument/2006/relationships" xmlns:w="http://schemas.openxmlformats.org/wordprocessingml/2006/main" xmlns:w14="http://schemas.microsoft.com/office/word/2010/wordml" xmlns:w15="http://schemas.microsoft.com/office/word/2012/wordml" xmlns:w16se="http://schemas.microsoft.com/office/word/2015/wordml/symex" mc:Ignorable="w14 w15 w16se">
   <w:docDefaults>
     <w:rPrDefault>
       <w:rPr>
@@ -16318,7 +16744,7 @@
       </w:pPr>
     </w:pPrDefault>
   </w:docDefaults>
-  <w:latentStyles w:defLockedState="0" w:defUIPriority="99" w:defSemiHidden="0" w:defUnhideWhenUsed="0" w:defQFormat="0" w:count="371">
+  <w:latentStyles w:defLockedState="0" w:defUIPriority="99" w:defSemiHidden="0" w:defUnhideWhenUsed="0" w:defQFormat="0" w:count="373">
     <w:lsdException w:name="Normal" w:uiPriority="0" w:qFormat="1"/>
     <w:lsdException w:name="heading 1" w:uiPriority="9" w:qFormat="1"/>
     <w:lsdException w:name="heading 2" w:semiHidden="1" w:uiPriority="9" w:unhideWhenUsed="1" w:qFormat="1"/>
@@ -16424,7 +16850,6 @@
     <w:lsdException w:name="HTML Sample" w:semiHidden="1" w:unhideWhenUsed="1"/>
     <w:lsdException w:name="HTML Typewriter" w:semiHidden="1" w:unhideWhenUsed="1"/>
     <w:lsdException w:name="HTML Variable" w:semiHidden="1" w:unhideWhenUsed="1"/>
-    <w:lsdException w:name="Normal Table" w:semiHidden="1" w:unhideWhenUsed="1"/>
     <w:lsdException w:name="annotation subject" w:semiHidden="1" w:unhideWhenUsed="1"/>
     <w:lsdException w:name="No List" w:semiHidden="1" w:unhideWhenUsed="1"/>
     <w:lsdException w:name="Outline List 1" w:semiHidden="1" w:unhideWhenUsed="1"/>
@@ -16470,11 +16895,9 @@
     <w:lsdException w:name="Table Subtle 1" w:semiHidden="1" w:unhideWhenUsed="1"/>
     <w:lsdException w:name="Table Subtle 2" w:semiHidden="1" w:unhideWhenUsed="1"/>
     <w:lsdException w:name="Table Web 1" w:semiHidden="1" w:unhideWhenUsed="1"/>
-    <w:lsdException w:name="Table Web 2" w:semiHidden="1" w:unhideWhenUsed="1"/>
     <w:lsdException w:name="Table Web 3" w:semiHidden="1" w:unhideWhenUsed="1"/>
     <w:lsdException w:name="Balloon Text" w:semiHidden="1" w:unhideWhenUsed="1"/>
     <w:lsdException w:name="Table Grid" w:uiPriority="59"/>
-    <w:lsdException w:name="Table Theme" w:semiHidden="1" w:unhideWhenUsed="1"/>
     <w:lsdException w:name="Placeholder Text" w:semiHidden="1"/>
     <w:lsdException w:name="No Spacing" w:uiPriority="1" w:qFormat="1"/>
     <w:lsdException w:name="Light Shading" w:uiPriority="60"/>
@@ -16690,6 +17113,8 @@
     <w:lsdException w:name="List Table 5 Dark Accent 6" w:uiPriority="50"/>
     <w:lsdException w:name="List Table 6 Colorful Accent 6" w:uiPriority="51"/>
     <w:lsdException w:name="List Table 7 Colorful Accent 6" w:uiPriority="52"/>
+    <w:lsdException w:name="Mention" w:semiHidden="1" w:unhideWhenUsed="1"/>
+    <w:lsdException w:name="Smart Hyperlink" w:semiHidden="1" w:unhideWhenUsed="1"/>
   </w:latentStyles>
   <w:style w:type="paragraph" w:default="1" w:styleId="Normal">
     <w:name w:val="Normal"/>
@@ -16700,11 +17125,11 @@
       <w:jc w:val="left"/>
     </w:pPr>
   </w:style>
-  <w:style w:type="paragraph" w:styleId="Ttulo1">
+  <w:style w:type="paragraph" w:styleId="Heading1">
     <w:name w:val="heading 1"/>
     <w:basedOn w:val="Normal"/>
     <w:next w:val="Normal"/>
-    <w:link w:val="Ttulo1Char"/>
+    <w:link w:val="Heading1Char"/>
     <w:uiPriority w:val="9"/>
     <w:qFormat/>
     <w:rsid w:val="00544054"/>
@@ -16722,11 +17147,11 @@
       <w:szCs w:val="28"/>
     </w:rPr>
   </w:style>
-  <w:style w:type="paragraph" w:styleId="Ttulo2">
+  <w:style w:type="paragraph" w:styleId="Heading2">
     <w:name w:val="heading 2"/>
     <w:basedOn w:val="Normal"/>
     <w:next w:val="Normal"/>
-    <w:link w:val="Ttulo2Char"/>
+    <w:link w:val="Heading2Char"/>
     <w:uiPriority w:val="9"/>
     <w:unhideWhenUsed/>
     <w:qFormat/>
@@ -16745,11 +17170,11 @@
       <w:szCs w:val="26"/>
     </w:rPr>
   </w:style>
-  <w:style w:type="paragraph" w:styleId="Ttulo3">
+  <w:style w:type="paragraph" w:styleId="Heading3">
     <w:name w:val="heading 3"/>
     <w:basedOn w:val="Normal"/>
     <w:next w:val="Normal"/>
-    <w:link w:val="Ttulo3Char"/>
+    <w:link w:val="Heading3Char"/>
     <w:uiPriority w:val="9"/>
     <w:unhideWhenUsed/>
     <w:qFormat/>
@@ -16766,13 +17191,13 @@
       <w:sz w:val="24"/>
     </w:rPr>
   </w:style>
-  <w:style w:type="character" w:default="1" w:styleId="Fontepargpadro">
+  <w:style w:type="character" w:default="1" w:styleId="DefaultParagraphFont">
     <w:name w:val="Default Paragraph Font"/>
     <w:uiPriority w:val="1"/>
     <w:semiHidden/>
     <w:unhideWhenUsed/>
   </w:style>
-  <w:style w:type="table" w:default="1" w:styleId="Tabelanormal">
+  <w:style w:type="table" w:default="1" w:styleId="TableNormal">
     <w:name w:val="Normal Table"/>
     <w:uiPriority w:val="99"/>
     <w:semiHidden/>
@@ -16787,7 +17212,7 @@
       </w:tblCellMar>
     </w:tblPr>
   </w:style>
-  <w:style w:type="numbering" w:default="1" w:styleId="Semlista">
+  <w:style w:type="numbering" w:default="1" w:styleId="NoList">
     <w:name w:val="No List"/>
     <w:uiPriority w:val="99"/>
     <w:semiHidden/>
@@ -16795,7 +17220,7 @@
   </w:style>
   <w:style w:type="character" w:customStyle="1" w:styleId="InternetLink">
     <w:name w:val="Internet Link"/>
-    <w:basedOn w:val="Fontepargpadro"/>
+    <w:basedOn w:val="DefaultParagraphFont"/>
     <w:uiPriority w:val="99"/>
     <w:unhideWhenUsed/>
     <w:rsid w:val="008947D4"/>
@@ -16804,27 +17229,27 @@
       <w:u w:val="single"/>
     </w:rPr>
   </w:style>
-  <w:style w:type="character" w:customStyle="1" w:styleId="CabealhoChar">
-    <w:name w:val="Cabeçalho Char"/>
-    <w:basedOn w:val="Fontepargpadro"/>
-    <w:link w:val="Cabealho"/>
+  <w:style w:type="character" w:customStyle="1" w:styleId="HeaderChar">
+    <w:name w:val="Header Char"/>
+    <w:basedOn w:val="DefaultParagraphFont"/>
+    <w:link w:val="Header"/>
     <w:uiPriority w:val="99"/>
     <w:qFormat/>
     <w:rsid w:val="00153771"/>
   </w:style>
-  <w:style w:type="character" w:customStyle="1" w:styleId="RodapChar">
-    <w:name w:val="Rodapé Char"/>
-    <w:basedOn w:val="Fontepargpadro"/>
-    <w:link w:val="Rodap"/>
+  <w:style w:type="character" w:customStyle="1" w:styleId="FooterChar">
+    <w:name w:val="Footer Char"/>
+    <w:basedOn w:val="DefaultParagraphFont"/>
+    <w:link w:val="Footer"/>
     <w:uiPriority w:val="99"/>
     <w:semiHidden/>
     <w:qFormat/>
     <w:rsid w:val="00153771"/>
   </w:style>
-  <w:style w:type="character" w:customStyle="1" w:styleId="Ttulo1Char">
-    <w:name w:val="Título 1 Char"/>
-    <w:basedOn w:val="Fontepargpadro"/>
-    <w:link w:val="Ttulo1"/>
+  <w:style w:type="character" w:customStyle="1" w:styleId="Heading1Char">
+    <w:name w:val="Heading 1 Char"/>
+    <w:basedOn w:val="DefaultParagraphFont"/>
+    <w:link w:val="Heading1"/>
     <w:uiPriority w:val="9"/>
     <w:qFormat/>
     <w:rsid w:val="00544054"/>
@@ -16837,10 +17262,10 @@
       <w:szCs w:val="28"/>
     </w:rPr>
   </w:style>
-  <w:style w:type="character" w:customStyle="1" w:styleId="Ttulo2Char">
-    <w:name w:val="Título 2 Char"/>
-    <w:basedOn w:val="Fontepargpadro"/>
-    <w:link w:val="Ttulo2"/>
+  <w:style w:type="character" w:customStyle="1" w:styleId="Heading2Char">
+    <w:name w:val="Heading 2 Char"/>
+    <w:basedOn w:val="DefaultParagraphFont"/>
+    <w:link w:val="Heading2"/>
     <w:uiPriority w:val="9"/>
     <w:qFormat/>
     <w:rsid w:val="00544054"/>
@@ -16852,10 +17277,10 @@
       <w:szCs w:val="26"/>
     </w:rPr>
   </w:style>
-  <w:style w:type="character" w:customStyle="1" w:styleId="Ttulo3Char">
-    <w:name w:val="Título 3 Char"/>
-    <w:basedOn w:val="Fontepargpadro"/>
-    <w:link w:val="Ttulo3"/>
+  <w:style w:type="character" w:customStyle="1" w:styleId="Heading3Char">
+    <w:name w:val="Heading 3 Char"/>
+    <w:basedOn w:val="DefaultParagraphFont"/>
+    <w:link w:val="Heading3"/>
     <w:uiPriority w:val="9"/>
     <w:qFormat/>
     <w:rsid w:val="00E37CA7"/>
@@ -16868,7 +17293,7 @@
   </w:style>
   <w:style w:type="character" w:customStyle="1" w:styleId="CorpodetextookChar">
     <w:name w:val="Corpo de texto ok Char"/>
-    <w:basedOn w:val="Fontepargpadro"/>
+    <w:basedOn w:val="DefaultParagraphFont"/>
     <w:link w:val="Corpodetextook"/>
     <w:qFormat/>
     <w:locked/>
@@ -16881,32 +17306,32 @@
   </w:style>
   <w:style w:type="character" w:customStyle="1" w:styleId="normaltextrun">
     <w:name w:val="normaltextrun"/>
-    <w:basedOn w:val="Fontepargpadro"/>
+    <w:basedOn w:val="DefaultParagraphFont"/>
     <w:qFormat/>
     <w:rsid w:val="00233DEA"/>
   </w:style>
   <w:style w:type="character" w:customStyle="1" w:styleId="eop">
     <w:name w:val="eop"/>
-    <w:basedOn w:val="Fontepargpadro"/>
+    <w:basedOn w:val="DefaultParagraphFont"/>
     <w:qFormat/>
     <w:rsid w:val="00233DEA"/>
   </w:style>
   <w:style w:type="character" w:customStyle="1" w:styleId="apple-converted-space">
     <w:name w:val="apple-converted-space"/>
-    <w:basedOn w:val="Fontepargpadro"/>
+    <w:basedOn w:val="DefaultParagraphFont"/>
     <w:qFormat/>
     <w:rsid w:val="00233DEA"/>
   </w:style>
   <w:style w:type="character" w:customStyle="1" w:styleId="spellingerror">
     <w:name w:val="spellingerror"/>
-    <w:basedOn w:val="Fontepargpadro"/>
+    <w:basedOn w:val="DefaultParagraphFont"/>
     <w:qFormat/>
     <w:rsid w:val="00233DEA"/>
   </w:style>
-  <w:style w:type="character" w:customStyle="1" w:styleId="TextodebaloChar">
-    <w:name w:val="Texto de balão Char"/>
-    <w:basedOn w:val="Fontepargpadro"/>
-    <w:link w:val="Textodebalo"/>
+  <w:style w:type="character" w:customStyle="1" w:styleId="BalloonTextChar">
+    <w:name w:val="Balloon Text Char"/>
+    <w:basedOn w:val="DefaultParagraphFont"/>
+    <w:link w:val="BalloonText"/>
     <w:uiPriority w:val="99"/>
     <w:semiHidden/>
     <w:qFormat/>
@@ -17027,14 +17452,14 @@
       <w:spacing w:after="140" w:line="288" w:lineRule="auto"/>
     </w:pPr>
   </w:style>
-  <w:style w:type="paragraph" w:styleId="Lista">
+  <w:style w:type="paragraph" w:styleId="List">
     <w:name w:val="List"/>
     <w:basedOn w:val="TextBody"/>
     <w:rPr>
       <w:rFonts w:cs="FreeSans"/>
     </w:rPr>
   </w:style>
-  <w:style w:type="paragraph" w:styleId="Legenda">
+  <w:style w:type="paragraph" w:styleId="Caption">
     <w:name w:val="caption"/>
     <w:basedOn w:val="Normal"/>
     <w:qFormat/>
@@ -17124,10 +17549,10 @@
       <w:szCs w:val="24"/>
     </w:rPr>
   </w:style>
-  <w:style w:type="paragraph" w:styleId="Cabealho">
+  <w:style w:type="paragraph" w:styleId="Header">
     <w:name w:val="header"/>
     <w:basedOn w:val="Normal"/>
-    <w:link w:val="CabealhoChar"/>
+    <w:link w:val="HeaderChar"/>
     <w:uiPriority w:val="99"/>
     <w:unhideWhenUsed/>
     <w:rsid w:val="00153771"/>
@@ -17139,10 +17564,10 @@
       <w:spacing w:line="240" w:lineRule="auto"/>
     </w:pPr>
   </w:style>
-  <w:style w:type="paragraph" w:styleId="Rodap">
+  <w:style w:type="paragraph" w:styleId="Footer">
     <w:name w:val="footer"/>
     <w:basedOn w:val="Normal"/>
-    <w:link w:val="RodapChar"/>
+    <w:link w:val="FooterChar"/>
     <w:uiPriority w:val="99"/>
     <w:semiHidden/>
     <w:unhideWhenUsed/>
@@ -17155,7 +17580,7 @@
       <w:spacing w:line="240" w:lineRule="auto"/>
     </w:pPr>
   </w:style>
-  <w:style w:type="paragraph" w:styleId="PargrafodaLista">
+  <w:style w:type="paragraph" w:styleId="ListParagraph">
     <w:name w:val="List Paragraph"/>
     <w:basedOn w:val="Normal"/>
     <w:uiPriority w:val="34"/>
@@ -17179,7 +17604,7 @@
   </w:style>
   <w:style w:type="paragraph" w:customStyle="1" w:styleId="ContentsHeading">
     <w:name w:val="Contents Heading"/>
-    <w:basedOn w:val="Ttulo1"/>
+    <w:basedOn w:val="Heading1"/>
     <w:next w:val="Normal"/>
     <w:uiPriority w:val="39"/>
     <w:unhideWhenUsed/>
@@ -17196,10 +17621,10 @@
       <w:lang w:eastAsia="pt-BR"/>
     </w:rPr>
   </w:style>
-  <w:style w:type="paragraph" w:styleId="Textodebalo">
+  <w:style w:type="paragraph" w:styleId="BalloonText">
     <w:name w:val="Balloon Text"/>
     <w:basedOn w:val="Normal"/>
-    <w:link w:val="TextodebaloChar"/>
+    <w:link w:val="BalloonTextChar"/>
     <w:uiPriority w:val="99"/>
     <w:semiHidden/>
     <w:unhideWhenUsed/>
@@ -17214,7 +17639,7 @@
       <w:szCs w:val="16"/>
     </w:rPr>
   </w:style>
-  <w:style w:type="paragraph" w:styleId="Sumrio1">
+  <w:style w:type="paragraph" w:styleId="TOC1">
     <w:name w:val="toc 1"/>
     <w:basedOn w:val="Normal"/>
     <w:next w:val="Normal"/>
@@ -17226,9 +17651,9 @@
       <w:spacing w:after="100"/>
     </w:pPr>
   </w:style>
-  <w:style w:type="paragraph" w:styleId="CabealhodoSumrio">
+  <w:style w:type="paragraph" w:styleId="TOCHeading">
     <w:name w:val="TOC Heading"/>
-    <w:basedOn w:val="Ttulo1"/>
+    <w:basedOn w:val="Heading1"/>
     <w:next w:val="Normal"/>
     <w:uiPriority w:val="39"/>
     <w:unhideWhenUsed/>
@@ -17252,7 +17677,7 @@
   </w:style>
   <w:style w:type="character" w:styleId="Hyperlink">
     <w:name w:val="Hyperlink"/>
-    <w:basedOn w:val="Fontepargpadro"/>
+    <w:basedOn w:val="DefaultParagraphFont"/>
     <w:uiPriority w:val="99"/>
     <w:unhideWhenUsed/>
     <w:rsid w:val="0077792D"/>
@@ -17261,7 +17686,7 @@
       <w:u w:val="single"/>
     </w:rPr>
   </w:style>
-  <w:style w:type="paragraph" w:styleId="Sumrio2">
+  <w:style w:type="paragraph" w:styleId="TOC2">
     <w:name w:val="toc 2"/>
     <w:basedOn w:val="Normal"/>
     <w:next w:val="Normal"/>
@@ -17292,10 +17717,10 @@
       <w:lang w:eastAsia="zh-CN" w:bidi="hi-IN"/>
     </w:rPr>
   </w:style>
-  <w:style w:type="paragraph" w:styleId="Textodenotaderodap">
+  <w:style w:type="paragraph" w:styleId="FootnoteText">
     <w:name w:val="footnote text"/>
     <w:basedOn w:val="Normal"/>
-    <w:link w:val="TextodenotaderodapChar"/>
+    <w:link w:val="FootnoteTextChar"/>
     <w:uiPriority w:val="99"/>
     <w:semiHidden/>
     <w:unhideWhenUsed/>
@@ -17313,10 +17738,10 @@
       <w:lang w:eastAsia="zh-CN" w:bidi="hi-IN"/>
     </w:rPr>
   </w:style>
-  <w:style w:type="character" w:customStyle="1" w:styleId="TextodenotaderodapChar">
-    <w:name w:val="Texto de nota de rodapé Char"/>
-    <w:basedOn w:val="Fontepargpadro"/>
-    <w:link w:val="Textodenotaderodap"/>
+  <w:style w:type="character" w:customStyle="1" w:styleId="FootnoteTextChar">
+    <w:name w:val="Footnote Text Char"/>
+    <w:basedOn w:val="DefaultParagraphFont"/>
+    <w:link w:val="FootnoteText"/>
     <w:uiPriority w:val="99"/>
     <w:semiHidden/>
     <w:rsid w:val="00725AE0"/>
@@ -17328,9 +17753,9 @@
       <w:lang w:eastAsia="zh-CN" w:bidi="hi-IN"/>
     </w:rPr>
   </w:style>
-  <w:style w:type="character" w:styleId="Refdenotaderodap">
+  <w:style w:type="character" w:styleId="FootnoteReference">
     <w:name w:val="footnote reference"/>
-    <w:basedOn w:val="Fontepargpadro"/>
+    <w:basedOn w:val="DefaultParagraphFont"/>
     <w:uiPriority w:val="99"/>
     <w:semiHidden/>
     <w:unhideWhenUsed/>
@@ -17339,9 +17764,9 @@
       <w:vertAlign w:val="superscript"/>
     </w:rPr>
   </w:style>
-  <w:style w:type="character" w:styleId="HiperlinkVisitado">
+  <w:style w:type="character" w:styleId="FollowedHyperlink">
     <w:name w:val="FollowedHyperlink"/>
-    <w:basedOn w:val="Fontepargpadro"/>
+    <w:basedOn w:val="DefaultParagraphFont"/>
     <w:uiPriority w:val="99"/>
     <w:semiHidden/>
     <w:unhideWhenUsed/>
@@ -17351,10 +17776,10 @@
       <w:u w:val="single"/>
     </w:rPr>
   </w:style>
-  <w:style w:type="paragraph" w:styleId="Textodenotadefim">
+  <w:style w:type="paragraph" w:styleId="EndnoteText">
     <w:name w:val="endnote text"/>
     <w:basedOn w:val="Normal"/>
-    <w:link w:val="TextodenotadefimChar"/>
+    <w:link w:val="EndnoteTextChar"/>
     <w:uiPriority w:val="99"/>
     <w:semiHidden/>
     <w:unhideWhenUsed/>
@@ -17367,10 +17792,10 @@
       <w:szCs w:val="20"/>
     </w:rPr>
   </w:style>
-  <w:style w:type="character" w:customStyle="1" w:styleId="TextodenotadefimChar">
-    <w:name w:val="Texto de nota de fim Char"/>
-    <w:basedOn w:val="Fontepargpadro"/>
-    <w:link w:val="Textodenotadefim"/>
+  <w:style w:type="character" w:customStyle="1" w:styleId="EndnoteTextChar">
+    <w:name w:val="Endnote Text Char"/>
+    <w:basedOn w:val="DefaultParagraphFont"/>
+    <w:link w:val="EndnoteText"/>
     <w:uiPriority w:val="99"/>
     <w:semiHidden/>
     <w:rsid w:val="00D84C3A"/>
@@ -17379,9 +17804,9 @@
       <w:szCs w:val="20"/>
     </w:rPr>
   </w:style>
-  <w:style w:type="character" w:styleId="Refdenotadefim">
+  <w:style w:type="character" w:styleId="EndnoteReference">
     <w:name w:val="endnote reference"/>
-    <w:basedOn w:val="Fontepargpadro"/>
+    <w:basedOn w:val="DefaultParagraphFont"/>
     <w:uiPriority w:val="99"/>
     <w:semiHidden/>
     <w:unhideWhenUsed/>
@@ -17390,7 +17815,7 @@
       <w:vertAlign w:val="superscript"/>
     </w:rPr>
   </w:style>
-  <w:style w:type="paragraph" w:styleId="Sumrio3">
+  <w:style w:type="paragraph" w:styleId="TOC3">
     <w:name w:val="toc 3"/>
     <w:basedOn w:val="Normal"/>
     <w:next w:val="Normal"/>
@@ -17426,9 +17851,9 @@
       <w:lang w:eastAsia="pt-BR"/>
     </w:rPr>
   </w:style>
-  <w:style w:type="character" w:styleId="TextodoEspaoReservado">
+  <w:style w:type="character" w:styleId="PlaceholderText">
     <w:name w:val="Placeholder Text"/>
-    <w:basedOn w:val="Fontepargpadro"/>
+    <w:basedOn w:val="DefaultParagraphFont"/>
     <w:uiPriority w:val="99"/>
     <w:semiHidden/>
     <w:rsid w:val="00436DA1"/>
@@ -17749,7 +18174,7 @@
 </file>
 
 <file path=customXml/itemProps1.xml><?xml version="1.0" encoding="utf-8"?>
-<ds:datastoreItem xmlns:ds="http://schemas.openxmlformats.org/officeDocument/2006/customXml" ds:itemID="{2386F0EC-5D3E-424E-A195-9644AB5FD24E}">
+<ds:datastoreItem xmlns:ds="http://schemas.openxmlformats.org/officeDocument/2006/customXml" ds:itemID="{73012EAF-EED7-4FC9-AEBC-105825690FA6}">
   <ds:schemaRefs>
     <ds:schemaRef ds:uri="http://schemas.openxmlformats.org/officeDocument/2006/bibliography"/>
   </ds:schemaRefs>

</xml_diff>

<commit_message>
Adicionado diagrama de fluxo no capitulo 4.
</commit_message>
<xml_diff>
--- a/release/TCC - Danilo de Lucas.docx
+++ b/release/TCC - Danilo de Lucas.docx
@@ -11856,7 +11856,23 @@
           <w:sz w:val="24"/>
           <w:szCs w:val="24"/>
         </w:rPr>
-        <w:t>de análise combinatória</w:t>
+        <w:t xml:space="preserve">de análise </w:t>
+      </w:r>
+      <w:r>
+        <w:rPr>
+          <w:rFonts w:ascii="Times New Roman" w:hAnsi="Times New Roman"/>
+          <w:sz w:val="24"/>
+          <w:szCs w:val="24"/>
+        </w:rPr>
+        <w:t xml:space="preserve">e otimização </w:t>
+      </w:r>
+      <w:r>
+        <w:rPr>
+          <w:rFonts w:ascii="Times New Roman" w:hAnsi="Times New Roman"/>
+          <w:sz w:val="24"/>
+          <w:szCs w:val="24"/>
+        </w:rPr>
+        <w:t>combinatória</w:t>
       </w:r>
       <w:r>
         <w:rPr>
@@ -12011,13 +12027,92 @@
           <w:sz w:val="24"/>
           <w:szCs w:val="24"/>
         </w:rPr>
-        <w:t xml:space="preserve"> SNES, por meio da utilização de um </w:t>
+        <w:t xml:space="preserve"> SNES</w:t>
+      </w:r>
+      <w:r>
+        <w:rPr>
+          <w:rFonts w:ascii="Times New Roman" w:hAnsi="Times New Roman"/>
+          <w:sz w:val="24"/>
+          <w:szCs w:val="24"/>
+        </w:rPr>
+        <w:t xml:space="preserve"> (</w:t>
       </w:r>
       <w:proofErr w:type="spellStart"/>
       <w:r>
         <w:rPr>
+          <w:rStyle w:val="normaltextrun"/>
           <w:rFonts w:ascii="Times New Roman" w:hAnsi="Times New Roman"/>
           <w:i/>
+          <w:color w:val="000000"/>
+          <w:sz w:val="24"/>
+          <w:szCs w:val="24"/>
+          <w:shd w:val="clear" w:color="auto" w:fill="FFFFFF"/>
+        </w:rPr>
+        <w:t>Super</w:t>
+      </w:r>
+      <w:proofErr w:type="spellEnd"/>
+      <w:r>
+        <w:rPr>
+          <w:rStyle w:val="normaltextrun"/>
+          <w:rFonts w:ascii="Times New Roman" w:hAnsi="Times New Roman"/>
+          <w:i/>
+          <w:color w:val="000000"/>
+          <w:sz w:val="24"/>
+          <w:szCs w:val="24"/>
+          <w:shd w:val="clear" w:color="auto" w:fill="FFFFFF"/>
+        </w:rPr>
+        <w:t xml:space="preserve"> Nintendo </w:t>
+      </w:r>
+      <w:proofErr w:type="spellStart"/>
+      <w:r>
+        <w:rPr>
+          <w:rStyle w:val="normaltextrun"/>
+          <w:rFonts w:ascii="Times New Roman" w:hAnsi="Times New Roman"/>
+          <w:i/>
+          <w:color w:val="000000"/>
+          <w:sz w:val="24"/>
+          <w:szCs w:val="24"/>
+          <w:shd w:val="clear" w:color="auto" w:fill="FFFFFF"/>
+        </w:rPr>
+        <w:t>Entertainment</w:t>
+      </w:r>
+      <w:proofErr w:type="spellEnd"/>
+      <w:r>
+        <w:rPr>
+          <w:rStyle w:val="normaltextrun"/>
+          <w:rFonts w:ascii="Times New Roman" w:hAnsi="Times New Roman"/>
+          <w:i/>
+          <w:color w:val="000000"/>
+          <w:sz w:val="24"/>
+          <w:szCs w:val="24"/>
+          <w:shd w:val="clear" w:color="auto" w:fill="FFFFFF"/>
+        </w:rPr>
+        <w:t xml:space="preserve"> System</w:t>
+      </w:r>
+      <w:r>
+        <w:rPr>
+          <w:rStyle w:val="normaltextrun"/>
+          <w:rFonts w:ascii="Times New Roman" w:hAnsi="Times New Roman"/>
+          <w:color w:val="000000"/>
+          <w:sz w:val="24"/>
+          <w:szCs w:val="24"/>
+          <w:shd w:val="clear" w:color="auto" w:fill="FFFFFF"/>
+        </w:rPr>
+        <w:t>)</w:t>
+      </w:r>
+      <w:r>
+        <w:rPr>
+          <w:rFonts w:ascii="Times New Roman" w:hAnsi="Times New Roman"/>
+          <w:sz w:val="24"/>
+          <w:szCs w:val="24"/>
+        </w:rPr>
+        <w:t xml:space="preserve">, por meio da utilização de um </w:t>
+      </w:r>
+      <w:proofErr w:type="spellStart"/>
+      <w:r>
+        <w:rPr>
+          <w:rFonts w:ascii="Times New Roman" w:hAnsi="Times New Roman"/>
+          <w:i/>
           <w:sz w:val="24"/>
           <w:szCs w:val="24"/>
         </w:rPr>
@@ -12046,7 +12141,15 @@
           <w:sz w:val="24"/>
           <w:szCs w:val="24"/>
         </w:rPr>
-        <w:t xml:space="preserve">TAS, que permite a programação de </w:t>
+        <w:t>TAS</w:t>
+      </w:r>
+      <w:r>
+        <w:rPr>
+          <w:rFonts w:ascii="Times New Roman" w:hAnsi="Times New Roman"/>
+          <w:sz w:val="24"/>
+          <w:szCs w:val="24"/>
+        </w:rPr>
+        <w:t xml:space="preserve"> (</w:t>
       </w:r>
       <w:r>
         <w:rPr>
@@ -12055,6 +12158,61 @@
           <w:sz w:val="24"/>
           <w:szCs w:val="24"/>
         </w:rPr>
+        <w:t xml:space="preserve">Tool </w:t>
+      </w:r>
+      <w:proofErr w:type="spellStart"/>
+      <w:r>
+        <w:rPr>
+          <w:rFonts w:ascii="Times New Roman" w:hAnsi="Times New Roman"/>
+          <w:i/>
+          <w:sz w:val="24"/>
+          <w:szCs w:val="24"/>
+        </w:rPr>
+        <w:t>Assisted</w:t>
+      </w:r>
+      <w:proofErr w:type="spellEnd"/>
+      <w:r>
+        <w:rPr>
+          <w:rFonts w:ascii="Times New Roman" w:hAnsi="Times New Roman"/>
+          <w:i/>
+          <w:sz w:val="24"/>
+          <w:szCs w:val="24"/>
+        </w:rPr>
+        <w:t xml:space="preserve"> </w:t>
+      </w:r>
+      <w:proofErr w:type="spellStart"/>
+      <w:r>
+        <w:rPr>
+          <w:rFonts w:ascii="Times New Roman" w:hAnsi="Times New Roman"/>
+          <w:i/>
+          <w:sz w:val="24"/>
+          <w:szCs w:val="24"/>
+        </w:rPr>
+        <w:t>Speedrun</w:t>
+      </w:r>
+      <w:proofErr w:type="spellEnd"/>
+      <w:r>
+        <w:rPr>
+          <w:rFonts w:ascii="Times New Roman" w:hAnsi="Times New Roman"/>
+          <w:sz w:val="24"/>
+          <w:szCs w:val="24"/>
+        </w:rPr>
+        <w:t>)</w:t>
+      </w:r>
+      <w:r>
+        <w:rPr>
+          <w:rFonts w:ascii="Times New Roman" w:hAnsi="Times New Roman"/>
+          <w:sz w:val="24"/>
+          <w:szCs w:val="24"/>
+        </w:rPr>
+        <w:t xml:space="preserve">, que permite a programação de </w:t>
+      </w:r>
+      <w:r>
+        <w:rPr>
+          <w:rFonts w:ascii="Times New Roman" w:hAnsi="Times New Roman"/>
+          <w:sz w:val="24"/>
+          <w:szCs w:val="24"/>
+        </w:rPr>
         <w:t>scripts</w:t>
       </w:r>
       <w:r>
@@ -12081,6 +12239,72 @@
           <w:szCs w:val="24"/>
         </w:rPr>
         <w:t>.</w:t>
+      </w:r>
+    </w:p>
+    <w:p>
+      <w:pPr>
+        <w:suppressAutoHyphens w:val="0"/>
+        <w:spacing w:before="240" w:after="240"/>
+        <w:jc w:val="both"/>
+        <w:rPr>
+          <w:rFonts w:ascii="Times New Roman" w:hAnsi="Times New Roman"/>
+          <w:sz w:val="24"/>
+          <w:szCs w:val="24"/>
+        </w:rPr>
+      </w:pPr>
+      <w:r>
+        <w:rPr>
+          <w:noProof/>
+          <w:lang w:eastAsia="pt-BR"/>
+        </w:rPr>
+        <w:drawing>
+          <wp:inline distT="0" distB="0" distL="0" distR="0">
+            <wp:extent cx="5760085" cy="3554732"/>
+            <wp:effectExtent l="0" t="0" r="0" b="7620"/>
+            <wp:docPr id="2" name="Picture 2" descr="C:\Users\Danilo\AppData\Local\Microsoft\Windows\INetCacheContent.Word\Untitled Diagram.png"/>
+            <wp:cNvGraphicFramePr>
+              <a:graphicFrameLocks xmlns:a="http://schemas.openxmlformats.org/drawingml/2006/main" noChangeAspect="1"/>
+            </wp:cNvGraphicFramePr>
+            <a:graphic xmlns:a="http://schemas.openxmlformats.org/drawingml/2006/main">
+              <a:graphicData uri="http://schemas.openxmlformats.org/drawingml/2006/picture">
+                <pic:pic xmlns:pic="http://schemas.openxmlformats.org/drawingml/2006/picture">
+                  <pic:nvPicPr>
+                    <pic:cNvPr id="0" name="Picture 1" descr="C:\Users\Danilo\AppData\Local\Microsoft\Windows\INetCacheContent.Word\Untitled Diagram.png"/>
+                    <pic:cNvPicPr>
+                      <a:picLocks noChangeAspect="1" noChangeArrowheads="1"/>
+                    </pic:cNvPicPr>
+                  </pic:nvPicPr>
+                  <pic:blipFill>
+                    <a:blip r:embed="rId11">
+                      <a:extLst>
+                        <a:ext uri="{28A0092B-C50C-407E-A947-70E740481C1C}">
+                          <a14:useLocalDpi xmlns:a14="http://schemas.microsoft.com/office/drawing/2010/main" val="0"/>
+                        </a:ext>
+                      </a:extLst>
+                    </a:blip>
+                    <a:srcRect/>
+                    <a:stretch>
+                      <a:fillRect/>
+                    </a:stretch>
+                  </pic:blipFill>
+                  <pic:spPr bwMode="auto">
+                    <a:xfrm>
+                      <a:off x="0" y="0"/>
+                      <a:ext cx="5760085" cy="3554732"/>
+                    </a:xfrm>
+                    <a:prstGeom prst="rect">
+                      <a:avLst/>
+                    </a:prstGeom>
+                    <a:noFill/>
+                    <a:ln>
+                      <a:noFill/>
+                    </a:ln>
+                  </pic:spPr>
+                </pic:pic>
+              </a:graphicData>
+            </a:graphic>
+          </wp:inline>
+        </w:drawing>
       </w:r>
     </w:p>
     <w:p>
@@ -12101,7 +12325,15 @@
           <w:sz w:val="24"/>
           <w:szCs w:val="24"/>
         </w:rPr>
-        <w:t xml:space="preserve">Neste capítulo são detalhadas as etapas de funcionamento do algoritmo, divididos por </w:t>
+        <w:t xml:space="preserve">O presente capitulo detalha </w:t>
+      </w:r>
+      <w:r>
+        <w:rPr>
+          <w:rFonts w:ascii="Times New Roman" w:hAnsi="Times New Roman"/>
+          <w:sz w:val="24"/>
+          <w:szCs w:val="24"/>
+        </w:rPr>
+        <w:t xml:space="preserve">as etapas de funcionamento do algoritmo, divididos por </w:t>
       </w:r>
       <w:r>
         <w:rPr>
@@ -12194,6 +12426,8 @@
         </w:rPr>
         <w:t>O (...)</w:t>
       </w:r>
+      <w:bookmarkStart w:id="9" w:name="_GoBack"/>
+      <w:bookmarkEnd w:id="9"/>
     </w:p>
     <w:p>
       <w:pPr>
@@ -12261,10 +12495,9 @@
           <w:sz w:val="24"/>
           <w:szCs w:val="24"/>
         </w:rPr>
+        <w:lastRenderedPageBreak/>
         <w:t>Classificação de Observações</w:t>
       </w:r>
-      <w:bookmarkStart w:id="9" w:name="_GoBack"/>
-      <w:bookmarkEnd w:id="9"/>
     </w:p>
     <w:p>
       <w:pPr>
@@ -12462,7 +12695,7 @@
         </w:rPr>
         <w:t xml:space="preserve"> &lt;</w:t>
       </w:r>
-      <w:hyperlink r:id="rId11" w:history="1">
+      <w:hyperlink r:id="rId12" w:history="1">
         <w:r>
           <w:rPr>
             <w:rStyle w:val="Hyperlink"/>
@@ -12568,7 +12801,7 @@
         </w:rPr>
         <w:t xml:space="preserve"> &lt;</w:t>
       </w:r>
-      <w:hyperlink r:id="rId12" w:history="1">
+      <w:hyperlink r:id="rId13" w:history="1">
         <w:r>
           <w:rPr>
             <w:rStyle w:val="Hyperlink"/>
@@ -12688,7 +12921,7 @@
         </w:rPr>
         <w:t xml:space="preserve"> &lt;</w:t>
       </w:r>
-      <w:hyperlink r:id="rId13" w:history="1">
+      <w:hyperlink r:id="rId14" w:history="1">
         <w:r>
           <w:rPr>
             <w:rStyle w:val="Hyperlink"/>
@@ -12799,7 +13032,7 @@
         </w:rPr>
         <w:t>: &lt;</w:t>
       </w:r>
-      <w:hyperlink r:id="rId14" w:history="1">
+      <w:hyperlink r:id="rId15" w:history="1">
         <w:r>
           <w:rPr>
             <w:rStyle w:val="Hyperlink"/>
@@ -12995,7 +13228,7 @@
         </w:rPr>
         <w:t xml:space="preserve"> &lt;</w:t>
       </w:r>
-      <w:hyperlink r:id="rId15" w:history="1">
+      <w:hyperlink r:id="rId16" w:history="1">
         <w:r>
           <w:rPr>
             <w:rStyle w:val="Hyperlink"/>
@@ -13079,7 +13312,7 @@
         </w:rPr>
         <w:t xml:space="preserve"> &lt;</w:t>
       </w:r>
-      <w:hyperlink r:id="rId16" w:history="1">
+      <w:hyperlink r:id="rId17" w:history="1">
         <w:r>
           <w:rPr>
             <w:rStyle w:val="Hyperlink"/>
@@ -13340,7 +13573,7 @@
         </w:rPr>
         <w:t xml:space="preserve"> &lt;</w:t>
       </w:r>
-      <w:hyperlink r:id="rId17" w:history="1">
+      <w:hyperlink r:id="rId18" w:history="1">
         <w:r>
           <w:rPr>
             <w:rStyle w:val="Hyperlink"/>
@@ -13461,7 +13694,7 @@
         </w:rPr>
         <w:t xml:space="preserve"> &lt;</w:t>
       </w:r>
-      <w:hyperlink r:id="rId18" w:history="1">
+      <w:hyperlink r:id="rId19" w:history="1">
         <w:r>
           <w:rPr>
             <w:rStyle w:val="Hyperlink"/>
@@ -13584,7 +13817,7 @@
         </w:rPr>
         <w:t>: &lt;</w:t>
       </w:r>
-      <w:hyperlink r:id="rId19" w:history="1">
+      <w:hyperlink r:id="rId20" w:history="1">
         <w:r>
           <w:rPr>
             <w:rStyle w:val="Hyperlink"/>
@@ -13662,7 +13895,7 @@
         </w:rPr>
         <w:t>Disponível em: &lt;</w:t>
       </w:r>
-      <w:hyperlink r:id="rId20" w:history="1">
+      <w:hyperlink r:id="rId21" w:history="1">
         <w:r>
           <w:rPr>
             <w:rStyle w:val="Hyperlink"/>
@@ -13811,7 +14044,7 @@
         </w:rPr>
         <w:t xml:space="preserve"> em: &lt;</w:t>
       </w:r>
-      <w:hyperlink r:id="rId21" w:history="1">
+      <w:hyperlink r:id="rId22" w:history="1">
         <w:r>
           <w:rPr>
             <w:rStyle w:val="Hyperlink"/>
@@ -13908,7 +14141,7 @@
         </w:rPr>
         <w:t>Disponível em: &lt;</w:t>
       </w:r>
-      <w:hyperlink r:id="rId22" w:history="1">
+      <w:hyperlink r:id="rId23" w:history="1">
         <w:r>
           <w:rPr>
             <w:rStyle w:val="Hyperlink"/>
@@ -14005,7 +14238,7 @@
       </w:pPr>
     </w:p>
     <w:sectPr>
-      <w:headerReference w:type="default" r:id="rId23"/>
+      <w:headerReference w:type="default" r:id="rId24"/>
       <w:pgSz w:w="11906" w:h="16838"/>
       <w:pgMar w:top="1701" w:right="1134" w:bottom="1134" w:left="1701" w:header="709" w:footer="0" w:gutter="0"/>
       <w:cols w:space="720"/>
@@ -16850,6 +17083,7 @@
     <w:lsdException w:name="HTML Sample" w:semiHidden="1" w:unhideWhenUsed="1"/>
     <w:lsdException w:name="HTML Typewriter" w:semiHidden="1" w:unhideWhenUsed="1"/>
     <w:lsdException w:name="HTML Variable" w:semiHidden="1" w:unhideWhenUsed="1"/>
+    <w:lsdException w:name="Normal Table" w:semiHidden="1" w:unhideWhenUsed="1"/>
     <w:lsdException w:name="annotation subject" w:semiHidden="1" w:unhideWhenUsed="1"/>
     <w:lsdException w:name="No List" w:semiHidden="1" w:unhideWhenUsed="1"/>
     <w:lsdException w:name="Outline List 1" w:semiHidden="1" w:unhideWhenUsed="1"/>
@@ -16895,9 +17129,11 @@
     <w:lsdException w:name="Table Subtle 1" w:semiHidden="1" w:unhideWhenUsed="1"/>
     <w:lsdException w:name="Table Subtle 2" w:semiHidden="1" w:unhideWhenUsed="1"/>
     <w:lsdException w:name="Table Web 1" w:semiHidden="1" w:unhideWhenUsed="1"/>
+    <w:lsdException w:name="Table Web 2" w:semiHidden="1" w:unhideWhenUsed="1"/>
     <w:lsdException w:name="Table Web 3" w:semiHidden="1" w:unhideWhenUsed="1"/>
     <w:lsdException w:name="Balloon Text" w:semiHidden="1" w:unhideWhenUsed="1"/>
     <w:lsdException w:name="Table Grid" w:uiPriority="59"/>
+    <w:lsdException w:name="Table Theme" w:semiHidden="1" w:unhideWhenUsed="1"/>
     <w:lsdException w:name="Placeholder Text" w:semiHidden="1"/>
     <w:lsdException w:name="No Spacing" w:uiPriority="1" w:qFormat="1"/>
     <w:lsdException w:name="Light Shading" w:uiPriority="60"/>
@@ -18174,7 +18410,7 @@
 </file>
 
 <file path=customXml/itemProps1.xml><?xml version="1.0" encoding="utf-8"?>
-<ds:datastoreItem xmlns:ds="http://schemas.openxmlformats.org/officeDocument/2006/customXml" ds:itemID="{73012EAF-EED7-4FC9-AEBC-105825690FA6}">
+<ds:datastoreItem xmlns:ds="http://schemas.openxmlformats.org/officeDocument/2006/customXml" ds:itemID="{7BBDB627-57F2-481E-B9A5-C1BA2EA51CBD}">
   <ds:schemaRefs>
     <ds:schemaRef ds:uri="http://schemas.openxmlformats.org/officeDocument/2006/bibliography"/>
   </ds:schemaRefs>

</xml_diff>

<commit_message>
Criado desenho da arvore de decisão do exemplo de maças e laranjas.
</commit_message>
<xml_diff>
--- a/release/TCC - Danilo de Lucas.docx
+++ b/release/TCC - Danilo de Lucas.docx
@@ -798,21 +798,7 @@
         <w:rPr>
           <w:color w:val="000000"/>
         </w:rPr>
-        <w:t xml:space="preserve">Os jogos eletrônicos sempre estiveram evoluindo no quesito gráfico, apresentando cada vez mais detalhes em texturas, luzes e sombras mais realistas, além de objetos com detalhes geométricos </w:t>
-      </w:r>
-      <w:proofErr w:type="spellStart"/>
-      <w:r>
-        <w:rPr>
-          <w:color w:val="000000"/>
-        </w:rPr>
-        <w:t>fotorrealistas</w:t>
-      </w:r>
-      <w:proofErr w:type="spellEnd"/>
-      <w:r>
-        <w:rPr>
-          <w:color w:val="000000"/>
-        </w:rPr>
-        <w:t xml:space="preserve">. Esta evolução também se estendeu à complexidade dos sistemas que compõem um jogo, trazendo experiências mais imersivas aos jogadores como, por exemplo, inimigos que aprendem o padrão do jogador e se tornam mais difíceis de serem derrotados. Por conta disso, a evolução nos jogos propiciou que fossem desenvolvidas técnicas para aperfeiçoar a implementação de algoritmos inteligentes neste contexto. Trabalhos na literatura demonstraram avanço no desenvolvimento de algoritmos capazes de adaptar suas ações através da utilização de métodos como programação genética e redes neurais, os quais demandam uma quantidade significativa de tempo para serem processados e efetivamente gerar uma resposta em tempo hábil ao sistema. Para contornar essa dificuldade, este trabalho adota a estratégia de combinar métodos de busca e classificação através de algoritmos capazes de desenvolver conhecimento a respeito do contexto de um problema e gerar soluções em tempo de execução. Os resultados apresentados foram validados estatisticamente e indicaram que </w:t>
+        <w:t xml:space="preserve">Os jogos eletrônicos sempre estiveram evoluindo no quesito gráfico, apresentando cada vez mais detalhes em texturas, luzes e sombras mais realistas, além de objetos com detalhes geométricos fotorrealistas. Esta evolução também se estendeu à complexidade dos sistemas que compõem um jogo, trazendo experiências mais imersivas aos jogadores como, por exemplo, inimigos que aprendem o padrão do jogador e se tornam mais difíceis de serem derrotados. Por conta disso, a evolução nos jogos propiciou que fossem desenvolvidas técnicas para aperfeiçoar a implementação de algoritmos inteligentes neste contexto. Trabalhos na literatura demonstraram avanço no desenvolvimento de algoritmos capazes de adaptar suas ações através da utilização de métodos como programação genética e redes neurais, os quais demandam uma quantidade significativa de tempo para serem processados e efetivamente gerar uma resposta em tempo hábil ao sistema. Para contornar essa dificuldade, este trabalho adota a estratégia de combinar métodos de busca e classificação através de algoritmos capazes de desenvolver conhecimento a respeito do contexto de um problema e gerar soluções em tempo de execução. Os resultados apresentados foram validados estatisticamente e indicaram que </w:t>
       </w:r>
       <w:r>
         <w:rPr>
@@ -1473,18 +1459,8 @@
           <w:szCs w:val="24"/>
         </w:rPr>
         <w:tab/>
-        <w:t xml:space="preserve">Non-player </w:t>
-      </w:r>
-      <w:proofErr w:type="spellStart"/>
-      <w:r>
-        <w:rPr>
-          <w:rFonts w:ascii="Times New Roman" w:hAnsi="Times New Roman"/>
-          <w:sz w:val="24"/>
-          <w:szCs w:val="24"/>
-        </w:rPr>
-        <w:t>Character</w:t>
-      </w:r>
-      <w:proofErr w:type="spellEnd"/>
+        <w:t>Non-player Character</w:t>
+      </w:r>
     </w:p>
     <w:p>
       <w:pPr>
@@ -1555,24 +1531,7 @@
           <w:szCs w:val="24"/>
         </w:rPr>
         <w:tab/>
-      </w:r>
-      <w:proofErr w:type="spellStart"/>
-      <w:r>
-        <w:rPr>
-          <w:rFonts w:ascii="Times New Roman" w:hAnsi="Times New Roman"/>
-          <w:sz w:val="24"/>
-          <w:szCs w:val="24"/>
-        </w:rPr>
-        <w:t>Super</w:t>
-      </w:r>
-      <w:proofErr w:type="spellEnd"/>
-      <w:r>
-        <w:rPr>
-          <w:rFonts w:ascii="Times New Roman" w:hAnsi="Times New Roman"/>
-          <w:sz w:val="24"/>
-          <w:szCs w:val="24"/>
-        </w:rPr>
-        <w:t xml:space="preserve"> Mario World</w:t>
+        <w:t>Super Mario World</w:t>
       </w:r>
     </w:p>
     <w:p>
@@ -1719,22 +1678,8 @@
           <w:lang w:val="en-US"/>
         </w:rPr>
         <w:tab/>
-        <w:t xml:space="preserve">Tool Assisted </w:t>
-      </w:r>
-      <w:proofErr w:type="spellStart"/>
-      <w:r>
-        <w:rPr>
-          <w:rStyle w:val="normaltextrun"/>
-          <w:rFonts w:ascii="Times New Roman" w:hAnsi="Times New Roman"/>
-          <w:color w:val="000000"/>
-          <w:sz w:val="24"/>
-          <w:szCs w:val="24"/>
-          <w:shd w:val="clear" w:color="auto" w:fill="FFFFFF"/>
-          <w:lang w:val="en-US"/>
-        </w:rPr>
-        <w:t>Speedrun</w:t>
-      </w:r>
-      <w:proofErr w:type="spellEnd"/>
+        <w:t>Tool Assisted Speedrun</w:t>
+      </w:r>
     </w:p>
     <w:p>
       <w:pPr>
@@ -3342,19 +3287,11 @@
         </w:rPr>
         <w:t xml:space="preserve">obstáculos e </w:t>
       </w:r>
-      <w:proofErr w:type="spellStart"/>
-      <w:r>
-        <w:rPr>
-          <w:rFonts w:ascii="Times New Roman" w:hAnsi="Times New Roman" w:cs="Times New Roman"/>
-        </w:rPr>
-        <w:t>NPC’s</w:t>
-      </w:r>
-      <w:proofErr w:type="spellEnd"/>
-      <w:r>
-        <w:rPr>
-          <w:rFonts w:ascii="Times New Roman" w:hAnsi="Times New Roman" w:cs="Times New Roman"/>
-        </w:rPr>
-        <w:t xml:space="preserve"> (</w:t>
+      <w:r>
+        <w:rPr>
+          <w:rFonts w:ascii="Times New Roman" w:hAnsi="Times New Roman" w:cs="Times New Roman"/>
+        </w:rPr>
+        <w:t>NPC’s (</w:t>
       </w:r>
       <w:r>
         <w:rPr>
@@ -3375,17 +3312,8 @@
           <w:rFonts w:ascii="Times New Roman" w:hAnsi="Times New Roman" w:cs="Times New Roman"/>
           <w:i/>
         </w:rPr>
-        <w:t xml:space="preserve">player </w:t>
-      </w:r>
-      <w:proofErr w:type="spellStart"/>
-      <w:r>
-        <w:rPr>
-          <w:rFonts w:ascii="Times New Roman" w:hAnsi="Times New Roman" w:cs="Times New Roman"/>
-          <w:i/>
-        </w:rPr>
-        <w:t>characters</w:t>
-      </w:r>
-      <w:proofErr w:type="spellEnd"/>
+        <w:t>player characters</w:t>
+      </w:r>
       <w:r>
         <w:rPr>
           <w:rFonts w:ascii="Times New Roman" w:hAnsi="Times New Roman" w:cs="Times New Roman"/>
@@ -4131,7 +4059,6 @@
         </w:rPr>
         <w:t xml:space="preserve"> de acordo com </w:t>
       </w:r>
-      <w:proofErr w:type="spellStart"/>
       <w:r>
         <w:rPr>
           <w:rFonts w:ascii="Times New Roman" w:hAnsi="Times New Roman" w:cs="Times New Roman"/>
@@ -4142,14 +4069,7 @@
         <w:rPr>
           <w:rFonts w:ascii="Times New Roman" w:hAnsi="Times New Roman" w:cs="Times New Roman"/>
         </w:rPr>
-        <w:t>animoto</w:t>
-      </w:r>
-      <w:proofErr w:type="spellEnd"/>
-      <w:r>
-        <w:rPr>
-          <w:rFonts w:ascii="Times New Roman" w:hAnsi="Times New Roman" w:cs="Times New Roman"/>
-        </w:rPr>
-        <w:t xml:space="preserve"> (</w:t>
+        <w:t>animoto (</w:t>
       </w:r>
       <w:r>
         <w:rPr>
@@ -4969,27 +4889,7 @@
           <w:szCs w:val="24"/>
           <w:lang w:eastAsia="pt-BR"/>
         </w:rPr>
-        <w:t xml:space="preserve">Demonstração da utilização de uma base de dados gerada pelo método de </w:t>
-      </w:r>
-      <w:proofErr w:type="spellStart"/>
-      <w:r>
-        <w:rPr>
-          <w:rFonts w:ascii="Times New Roman" w:eastAsia="Times New Roman" w:hAnsi="Times New Roman"/>
-          <w:sz w:val="24"/>
-          <w:szCs w:val="24"/>
-          <w:lang w:eastAsia="pt-BR"/>
-        </w:rPr>
-        <w:t>backtracking</w:t>
-      </w:r>
-      <w:proofErr w:type="spellEnd"/>
-      <w:r>
-        <w:rPr>
-          <w:rFonts w:ascii="Times New Roman" w:eastAsia="Times New Roman" w:hAnsi="Times New Roman"/>
-          <w:sz w:val="24"/>
-          <w:szCs w:val="24"/>
-          <w:lang w:eastAsia="pt-BR"/>
-        </w:rPr>
-        <w:t xml:space="preserve"> para o treinamento de árvores de decisão;</w:t>
+        <w:t>Demonstração da utilização de uma base de dados gerada pelo método de backtracking para o treinamento de árvores de decisão;</w:t>
       </w:r>
     </w:p>
     <w:p>
@@ -6884,67 +6784,7 @@
           <w:sz w:val="24"/>
           <w:szCs w:val="24"/>
         </w:rPr>
-        <w:t xml:space="preserve">Jornal </w:t>
-      </w:r>
-      <w:proofErr w:type="spellStart"/>
-      <w:r>
-        <w:rPr>
-          <w:rFonts w:ascii="Times New Roman" w:hAnsi="Times New Roman"/>
-          <w:i/>
-          <w:sz w:val="24"/>
-          <w:szCs w:val="24"/>
-        </w:rPr>
-        <w:t>of</w:t>
-      </w:r>
-      <w:proofErr w:type="spellEnd"/>
-      <w:r>
-        <w:rPr>
-          <w:rFonts w:ascii="Times New Roman" w:hAnsi="Times New Roman"/>
-          <w:i/>
-          <w:sz w:val="24"/>
-          <w:szCs w:val="24"/>
-        </w:rPr>
-        <w:t xml:space="preserve"> </w:t>
-      </w:r>
-      <w:proofErr w:type="spellStart"/>
-      <w:r>
-        <w:rPr>
-          <w:rFonts w:ascii="Times New Roman" w:hAnsi="Times New Roman"/>
-          <w:i/>
-          <w:sz w:val="24"/>
-          <w:szCs w:val="24"/>
-        </w:rPr>
-        <w:t>Convergence</w:t>
-      </w:r>
-      <w:proofErr w:type="spellEnd"/>
-      <w:r>
-        <w:rPr>
-          <w:rFonts w:ascii="Times New Roman" w:hAnsi="Times New Roman"/>
-          <w:i/>
-          <w:sz w:val="24"/>
-          <w:szCs w:val="24"/>
-        </w:rPr>
-        <w:t xml:space="preserve"> </w:t>
-      </w:r>
-      <w:proofErr w:type="spellStart"/>
-      <w:r>
-        <w:rPr>
-          <w:rFonts w:ascii="Times New Roman" w:hAnsi="Times New Roman"/>
-          <w:i/>
-          <w:sz w:val="24"/>
-          <w:szCs w:val="24"/>
-        </w:rPr>
-        <w:t>Information</w:t>
-      </w:r>
-      <w:proofErr w:type="spellEnd"/>
-      <w:r>
-        <w:rPr>
-          <w:rFonts w:ascii="Times New Roman" w:hAnsi="Times New Roman"/>
-          <w:i/>
-          <w:sz w:val="24"/>
-          <w:szCs w:val="24"/>
-        </w:rPr>
-        <w:t xml:space="preserve"> Technology</w:t>
+        <w:t>Jornal of Convergence Information Technology</w:t>
       </w:r>
       <w:r>
         <w:rPr>
@@ -7789,6 +7629,74 @@
         </w:rPr>
         <w:t>.</w:t>
       </w:r>
+      <w:bookmarkStart w:id="5" w:name="_GoBack"/>
+      <w:bookmarkEnd w:id="5"/>
+    </w:p>
+    <w:p>
+      <w:pPr>
+        <w:spacing w:after="240"/>
+        <w:jc w:val="center"/>
+        <w:rPr>
+          <w:rFonts w:ascii="Times New Roman" w:hAnsi="Times New Roman"/>
+          <w:sz w:val="24"/>
+          <w:szCs w:val="24"/>
+        </w:rPr>
+      </w:pPr>
+      <w:r>
+        <w:rPr>
+          <w:noProof/>
+          <w:lang w:eastAsia="pt-BR"/>
+        </w:rPr>
+        <w:lastRenderedPageBreak/>
+        <w:drawing>
+          <wp:inline distT="0" distB="0" distL="0" distR="0">
+            <wp:extent cx="5760085" cy="3246278"/>
+            <wp:effectExtent l="0" t="0" r="0" b="0"/>
+            <wp:docPr id="3" name="Picture 3" descr="C:\Users\Danilo\AppData\Local\Microsoft\Windows\INetCacheContent.Word\Untitled Diagram (1).png"/>
+            <wp:cNvGraphicFramePr>
+              <a:graphicFrameLocks xmlns:a="http://schemas.openxmlformats.org/drawingml/2006/main" noChangeAspect="1"/>
+            </wp:cNvGraphicFramePr>
+            <a:graphic xmlns:a="http://schemas.openxmlformats.org/drawingml/2006/main">
+              <a:graphicData uri="http://schemas.openxmlformats.org/drawingml/2006/picture">
+                <pic:pic xmlns:pic="http://schemas.openxmlformats.org/drawingml/2006/picture">
+                  <pic:nvPicPr>
+                    <pic:cNvPr id="0" name="Picture 1" descr="C:\Users\Danilo\AppData\Local\Microsoft\Windows\INetCacheContent.Word\Untitled Diagram (1).png"/>
+                    <pic:cNvPicPr>
+                      <a:picLocks noChangeAspect="1" noChangeArrowheads="1"/>
+                    </pic:cNvPicPr>
+                  </pic:nvPicPr>
+                  <pic:blipFill>
+                    <a:blip r:embed="rId9">
+                      <a:extLst>
+                        <a:ext uri="{28A0092B-C50C-407E-A947-70E740481C1C}">
+                          <a14:useLocalDpi xmlns:a14="http://schemas.microsoft.com/office/drawing/2010/main" val="0"/>
+                        </a:ext>
+                      </a:extLst>
+                    </a:blip>
+                    <a:srcRect/>
+                    <a:stretch>
+                      <a:fillRect/>
+                    </a:stretch>
+                  </pic:blipFill>
+                  <pic:spPr bwMode="auto">
+                    <a:xfrm>
+                      <a:off x="0" y="0"/>
+                      <a:ext cx="5760085" cy="3246278"/>
+                    </a:xfrm>
+                    <a:prstGeom prst="rect">
+                      <a:avLst/>
+                    </a:prstGeom>
+                    <a:noFill/>
+                    <a:ln>
+                      <a:noFill/>
+                    </a:ln>
+                  </pic:spPr>
+                </pic:pic>
+              </a:graphicData>
+            </a:graphic>
+          </wp:inline>
+        </w:drawing>
+      </w:r>
     </w:p>
     <w:p>
       <w:pPr>
@@ -7927,16 +7835,7 @@
           <w:sz w:val="24"/>
           <w:szCs w:val="24"/>
         </w:rPr>
-        <w:t xml:space="preserve">, que será utilizado como objeto de teste para percorrer os nós da árvore e resultar em uma saída booleana (sim ou não). </w:t>
-      </w:r>
-      <w:r>
-        <w:rPr>
-          <w:rFonts w:ascii="Times New Roman" w:hAnsi="Times New Roman"/>
-          <w:sz w:val="24"/>
-          <w:szCs w:val="24"/>
-        </w:rPr>
-        <w:lastRenderedPageBreak/>
-        <w:t>Implementações com saídas mais abrangentes também podem ser representadas, se for necessário que o resultado esteja presente em um conjunto.</w:t>
+        <w:t>, que será utilizado como objeto de teste para percorrer os nós da árvore e resultar em uma saída booleana (sim ou não). Implementações com saídas mais abrangentes também podem ser representadas, se for necessário que o resultado esteja presente em um conjunto.</w:t>
       </w:r>
     </w:p>
     <w:p>
@@ -7956,7 +7855,16 @@
           <w:sz w:val="24"/>
           <w:szCs w:val="24"/>
         </w:rPr>
-        <w:t>É importante que durante a geração da árvore sejam escolhidos os melhores atributos para montar os ramos, pois uma escolha incorreta dos atributos pode acarretar a construção de uma árvore ineficiente. O objetivo então é maximizar a homogeneidade/pureza de cada conjunto por meio de heurísticas, sendo que o melhor atributo do conjunto é o que possui o maior nível de pureza dentre os demais. Para tal, o conjunto de atributos é iterado e são utilizados métodos heurísticos para determinar a homogeneidade do conjunto de observações atual da iteração. A cada nova iteração, o processo é repetido excluindo do conjunto os atributos que já foram utilizados anteriormente. Os atributos que apresentam a maior pureza são priorizados, pois quando a condição de um nó é gerada com base neles a classificação de observações é otimizada, pois os ramos serão divididos de forma a terem muitas soluções de um lado e poucas do outro, fazendo com que a maior parte das soluções inconsistentes sejam desconsideradas. Com a pureza dos atributos sendo levada em consideração, a árvore tenderá a ser dividida de forma a priorizar os atributos que menos mudaram durante o treinamento, assim diminuindo o tamanho da árvore e ignorando grande parte dos resultados incoerentes durante a classificação de uma dada observação.</w:t>
+        <w:t xml:space="preserve">É importante que durante a geração da árvore sejam escolhidos os melhores atributos para montar os ramos, pois uma escolha incorreta dos atributos pode acarretar a construção de uma árvore ineficiente. O objetivo então é maximizar a homogeneidade/pureza de cada conjunto por meio de heurísticas, sendo que o melhor atributo do conjunto é o que possui o maior nível de pureza dentre os demais. Para tal, o conjunto de atributos é iterado e são utilizados métodos heurísticos para determinar a homogeneidade do conjunto de observações atual da iteração. A cada nova iteração, o processo é repetido excluindo do conjunto os atributos que já foram utilizados anteriormente. Os atributos que apresentam a maior pureza são priorizados, pois quando a condição de um nó é gerada com base neles a classificação de observações é otimizada, pois os ramos serão divididos de forma a terem muitas soluções de </w:t>
+      </w:r>
+      <w:r>
+        <w:rPr>
+          <w:rFonts w:ascii="Times New Roman" w:hAnsi="Times New Roman"/>
+          <w:sz w:val="24"/>
+          <w:szCs w:val="24"/>
+        </w:rPr>
+        <w:lastRenderedPageBreak/>
+        <w:t>um lado e poucas do outro, fazendo com que a maior parte das soluções inconsistentes sejam desconsideradas. Com a pureza dos atributos sendo levada em consideração, a árvore tenderá a ser dividida de forma a priorizar os atributos que menos mudaram durante o treinamento, assim diminuindo o tamanho da árvore e ignorando grande parte dos resultados incoerentes durante a classificação de uma dada observação.</w:t>
       </w:r>
       <w:r>
         <w:rPr>
@@ -8083,7 +7991,7 @@
           <w:szCs w:val="24"/>
         </w:rPr>
       </w:pPr>
-      <w:bookmarkStart w:id="5" w:name="_Toc463249445"/>
+      <w:bookmarkStart w:id="6" w:name="_Toc463249445"/>
       <w:r>
         <w:rPr>
           <w:rFonts w:ascii="Times New Roman" w:hAnsi="Times New Roman"/>
@@ -8093,7 +8001,7 @@
         </w:rPr>
         <w:t>Entropia</w:t>
       </w:r>
-      <w:bookmarkEnd w:id="5"/>
+      <w:bookmarkEnd w:id="6"/>
     </w:p>
     <w:p>
       <w:pPr>
@@ -8818,7 +8726,6 @@
           <w:sz w:val="24"/>
           <w:szCs w:val="24"/>
         </w:rPr>
-        <w:lastRenderedPageBreak/>
         <w:t>S</w:t>
       </w:r>
       <w:r>
@@ -8913,7 +8820,6 @@
         </w:rPr>
         <w:t xml:space="preserve"> </w:t>
       </w:r>
-      <w:proofErr w:type="gramStart"/>
       <w:r>
         <w:rPr>
           <w:rFonts w:ascii="Times New Roman" w:hAnsi="Times New Roman"/>
@@ -8921,17 +8827,7 @@
           <w:sz w:val="24"/>
           <w:szCs w:val="24"/>
         </w:rPr>
-        <w:t>é</w:t>
-      </w:r>
-      <w:proofErr w:type="gramEnd"/>
-      <w:r>
-        <w:rPr>
-          <w:rFonts w:ascii="Times New Roman" w:hAnsi="Times New Roman"/>
-          <w:color w:val="000000" w:themeColor="text1"/>
-          <w:sz w:val="24"/>
-          <w:szCs w:val="24"/>
-        </w:rPr>
-        <w:t xml:space="preserve"> o elemento que representa a iteração das classes contidas em</w:t>
+        <w:t>é o elemento que representa a iteração das classes contidas em</w:t>
       </w:r>
       <w:r>
         <w:rPr>
@@ -9015,7 +8911,6 @@
         </w:rPr>
         <w:t xml:space="preserve"> </w:t>
       </w:r>
-      <w:proofErr w:type="gramStart"/>
       <w:r>
         <w:rPr>
           <w:rFonts w:ascii="Times New Roman" w:hAnsi="Times New Roman"/>
@@ -9023,17 +8918,7 @@
           <w:sz w:val="24"/>
           <w:szCs w:val="24"/>
         </w:rPr>
-        <w:t>é</w:t>
-      </w:r>
-      <w:proofErr w:type="gramEnd"/>
-      <w:r>
-        <w:rPr>
-          <w:rFonts w:ascii="Times New Roman" w:hAnsi="Times New Roman"/>
-          <w:color w:val="000000" w:themeColor="text1"/>
-          <w:sz w:val="24"/>
-          <w:szCs w:val="24"/>
-        </w:rPr>
-        <w:t xml:space="preserve"> o logaritmo binário, utilizado para identificar se um valor inserido é uma potência de 2.</w:t>
+        <w:t>é o logaritmo binário, utilizado para identificar se um valor inserido é uma potência de 2.</w:t>
       </w:r>
     </w:p>
     <w:p>
@@ -9333,7 +9218,7 @@
           <w:lang w:eastAsia="pt-BR"/>
         </w:rPr>
       </w:pPr>
-      <w:bookmarkStart w:id="6" w:name="_Ref463213528"/>
+      <w:bookmarkStart w:id="7" w:name="_Ref463213528"/>
       <w:r>
         <w:rPr>
           <w:rFonts w:ascii="Times New Roman" w:hAnsi="Times New Roman" w:cs="Times New Roman"/>
@@ -9389,7 +9274,7 @@
         </w:rPr>
         <w:fldChar w:fldCharType="end"/>
       </w:r>
-      <w:bookmarkEnd w:id="6"/>
+      <w:bookmarkEnd w:id="7"/>
       <w:r>
         <w:rPr>
           <w:rFonts w:ascii="Times New Roman" w:hAnsi="Times New Roman" w:cs="Times New Roman"/>
@@ -9486,6 +9371,7 @@
           <w:noProof/>
           <w:lang w:eastAsia="pt-BR"/>
         </w:rPr>
+        <w:lastRenderedPageBreak/>
         <w:drawing>
           <wp:inline distT="0" distB="0" distL="0" distR="0" wp14:anchorId="2FC6BF14" wp14:editId="769D3283">
             <wp:extent cx="4785995" cy="3764280"/>
@@ -9504,7 +9390,7 @@
                     </pic:cNvPicPr>
                   </pic:nvPicPr>
                   <pic:blipFill>
-                    <a:blip r:embed="rId9">
+                    <a:blip r:embed="rId10">
                       <a:extLst>
                         <a:ext uri="{28A0092B-C50C-407E-A947-70E740481C1C}">
                           <a14:useLocalDpi xmlns:a14="http://schemas.microsoft.com/office/drawing/2010/main" val="0"/>
@@ -9659,7 +9545,7 @@
         </w:rPr>
         <w:t>&lt;</w:t>
       </w:r>
-      <w:hyperlink r:id="rId10" w:history="1">
+      <w:hyperlink r:id="rId11" w:history="1">
         <w:r>
           <w:rPr>
             <w:rStyle w:val="Hyperlink"/>
@@ -10325,7 +10211,6 @@
           <w:sz w:val="24"/>
           <w:szCs w:val="24"/>
         </w:rPr>
-        <w:lastRenderedPageBreak/>
         <w:t>Onde</w:t>
       </w:r>
       <w:r>
@@ -10472,27 +10357,7 @@
           <w:sz w:val="24"/>
           <w:szCs w:val="24"/>
         </w:rPr>
-        <w:t xml:space="preserve"> </w:t>
-      </w:r>
-      <w:proofErr w:type="gramStart"/>
-      <w:r>
-        <w:rPr>
-          <w:rFonts w:ascii="Times New Roman" w:hAnsi="Times New Roman"/>
-          <w:color w:val="000000" w:themeColor="text1"/>
-          <w:sz w:val="24"/>
-          <w:szCs w:val="24"/>
-        </w:rPr>
-        <w:t>representa</w:t>
-      </w:r>
-      <w:proofErr w:type="gramEnd"/>
-      <w:r>
-        <w:rPr>
-          <w:rFonts w:ascii="Times New Roman" w:hAnsi="Times New Roman"/>
-          <w:color w:val="000000" w:themeColor="text1"/>
-          <w:sz w:val="24"/>
-          <w:szCs w:val="24"/>
-        </w:rPr>
-        <w:t xml:space="preserve"> a quantidade de elementos positivos</w:t>
+        <w:t xml:space="preserve"> representa a quantidade de elementos positivos</w:t>
       </w:r>
       <w:r>
         <w:rPr>
@@ -10573,27 +10438,7 @@
           <w:sz w:val="24"/>
           <w:szCs w:val="24"/>
         </w:rPr>
-        <w:t xml:space="preserve"> </w:t>
-      </w:r>
-      <w:proofErr w:type="gramStart"/>
-      <w:r>
-        <w:rPr>
-          <w:rFonts w:ascii="Times New Roman" w:hAnsi="Times New Roman"/>
-          <w:color w:val="000000" w:themeColor="text1"/>
-          <w:sz w:val="24"/>
-          <w:szCs w:val="24"/>
-        </w:rPr>
-        <w:t>representa</w:t>
-      </w:r>
-      <w:proofErr w:type="gramEnd"/>
-      <w:r>
-        <w:rPr>
-          <w:rFonts w:ascii="Times New Roman" w:hAnsi="Times New Roman"/>
-          <w:color w:val="000000" w:themeColor="text1"/>
-          <w:sz w:val="24"/>
-          <w:szCs w:val="24"/>
-        </w:rPr>
-        <w:t xml:space="preserve"> a quantidade de elementos negativos</w:t>
+        <w:t xml:space="preserve"> representa a quantidade de elementos negativos</w:t>
       </w:r>
       <w:r>
         <w:rPr>
@@ -10674,27 +10519,7 @@
           <w:sz w:val="24"/>
           <w:szCs w:val="24"/>
         </w:rPr>
-        <w:t xml:space="preserve"> </w:t>
-      </w:r>
-      <w:proofErr w:type="gramStart"/>
-      <w:r>
-        <w:rPr>
-          <w:rFonts w:ascii="Times New Roman" w:hAnsi="Times New Roman"/>
-          <w:color w:val="000000" w:themeColor="text1"/>
-          <w:sz w:val="24"/>
-          <w:szCs w:val="24"/>
-        </w:rPr>
-        <w:t>é</w:t>
-      </w:r>
-      <w:proofErr w:type="gramEnd"/>
-      <w:r>
-        <w:rPr>
-          <w:rFonts w:ascii="Times New Roman" w:hAnsi="Times New Roman"/>
-          <w:color w:val="000000" w:themeColor="text1"/>
-          <w:sz w:val="24"/>
-          <w:szCs w:val="24"/>
-        </w:rPr>
-        <w:t xml:space="preserve"> o logaritmo binário.</w:t>
+        <w:t xml:space="preserve"> é o logaritmo binário.</w:t>
       </w:r>
     </w:p>
     <w:p>
@@ -10884,7 +10709,7 @@
           <w:szCs w:val="24"/>
         </w:rPr>
       </w:pPr>
-      <w:bookmarkStart w:id="7" w:name="_Toc463249446"/>
+      <w:bookmarkStart w:id="8" w:name="_Toc463249446"/>
       <w:r>
         <w:rPr>
           <w:rFonts w:ascii="Times New Roman" w:hAnsi="Times New Roman"/>
@@ -10894,7 +10719,7 @@
         </w:rPr>
         <w:t>Ganho de Informação</w:t>
       </w:r>
-      <w:bookmarkEnd w:id="7"/>
+      <w:bookmarkEnd w:id="8"/>
     </w:p>
     <w:p>
       <w:pPr>
@@ -11040,7 +10865,17 @@
           <w:szCs w:val="24"/>
           <w:lang w:eastAsia="pt-BR"/>
         </w:rPr>
-        <w:t xml:space="preserve"> dentre os demais. Para isso</w:t>
+        <w:t xml:space="preserve"> </w:t>
+      </w:r>
+      <w:r>
+        <w:rPr>
+          <w:rFonts w:ascii="Times New Roman" w:eastAsia="Times New Roman" w:hAnsi="Times New Roman"/>
+          <w:sz w:val="24"/>
+          <w:szCs w:val="24"/>
+          <w:lang w:eastAsia="pt-BR"/>
+        </w:rPr>
+        <w:lastRenderedPageBreak/>
+        <w:t>dentre os demais. Para isso</w:t>
       </w:r>
       <w:r>
         <w:rPr>
@@ -11631,7 +11466,7 @@
           <w:lang w:eastAsia="pt-BR"/>
         </w:rPr>
       </w:pPr>
-      <w:bookmarkStart w:id="8" w:name="_Toc463249447"/>
+      <w:bookmarkStart w:id="9" w:name="_Toc463249447"/>
       <w:r>
         <w:rPr>
           <w:rFonts w:ascii="Times New Roman" w:eastAsia="Times New Roman" w:hAnsi="Times New Roman"/>
@@ -11680,7 +11515,7 @@
         <w:t>.</w:t>
       </w:r>
     </w:p>
-    <w:bookmarkEnd w:id="8"/>
+    <w:bookmarkEnd w:id="9"/>
     <w:p>
       <w:pPr>
         <w:suppressAutoHyphens w:val="0"/>
@@ -11718,7 +11553,6 @@
           <w:szCs w:val="24"/>
         </w:rPr>
       </w:pPr>
-      <w:proofErr w:type="spellStart"/>
       <w:r>
         <w:rPr>
           <w:rFonts w:ascii="Times New Roman" w:hAnsi="Times New Roman"/>
@@ -11738,7 +11572,6 @@
         </w:rPr>
         <w:t>n</w:t>
       </w:r>
-      <w:proofErr w:type="spellEnd"/>
     </w:p>
     <w:p>
       <w:pPr>
@@ -11751,7 +11584,6 @@
           <w:szCs w:val="24"/>
         </w:rPr>
       </w:pPr>
-      <w:proofErr w:type="spellStart"/>
       <w:r>
         <w:rPr>
           <w:rFonts w:ascii="Times New Roman" w:hAnsi="Times New Roman"/>
@@ -11761,7 +11593,6 @@
         </w:rPr>
         <w:t>MarioLearn</w:t>
       </w:r>
-      <w:proofErr w:type="spellEnd"/>
       <w:r>
         <w:rPr>
           <w:rFonts w:ascii="Times New Roman" w:hAnsi="Times New Roman"/>
@@ -11985,18 +11816,8 @@
           <w:sz w:val="24"/>
           <w:szCs w:val="24"/>
         </w:rPr>
-        <w:t xml:space="preserve">jogo </w:t>
-      </w:r>
-      <w:proofErr w:type="gramStart"/>
-      <w:r>
-        <w:rPr>
-          <w:rFonts w:ascii="Times New Roman" w:hAnsi="Times New Roman"/>
-          <w:sz w:val="24"/>
-          <w:szCs w:val="24"/>
-        </w:rPr>
-        <w:t>é</w:t>
-      </w:r>
-      <w:proofErr w:type="gramEnd"/>
+        <w:t>jogo é</w:t>
+      </w:r>
       <w:r>
         <w:rPr>
           <w:rFonts w:ascii="Times New Roman" w:hAnsi="Times New Roman"/>
@@ -12037,7 +11858,6 @@
         </w:rPr>
         <w:t xml:space="preserve"> (</w:t>
       </w:r>
-      <w:proofErr w:type="spellStart"/>
       <w:r>
         <w:rPr>
           <w:rStyle w:val="normaltextrun"/>
@@ -12048,149 +11868,77 @@
           <w:szCs w:val="24"/>
           <w:shd w:val="clear" w:color="auto" w:fill="FFFFFF"/>
         </w:rPr>
-        <w:t>Super</w:t>
-      </w:r>
-      <w:proofErr w:type="spellEnd"/>
+        <w:t>Super Nintendo Entertainment System</w:t>
+      </w:r>
       <w:r>
         <w:rPr>
           <w:rStyle w:val="normaltextrun"/>
           <w:rFonts w:ascii="Times New Roman" w:hAnsi="Times New Roman"/>
+          <w:color w:val="000000"/>
+          <w:sz w:val="24"/>
+          <w:szCs w:val="24"/>
+          <w:shd w:val="clear" w:color="auto" w:fill="FFFFFF"/>
+        </w:rPr>
+        <w:t>)</w:t>
+      </w:r>
+      <w:r>
+        <w:rPr>
+          <w:rFonts w:ascii="Times New Roman" w:hAnsi="Times New Roman"/>
+          <w:sz w:val="24"/>
+          <w:szCs w:val="24"/>
+        </w:rPr>
+        <w:t xml:space="preserve">, por meio da utilização de um </w:t>
+      </w:r>
+      <w:r>
+        <w:rPr>
+          <w:rFonts w:ascii="Times New Roman" w:hAnsi="Times New Roman"/>
           <w:i/>
-          <w:color w:val="000000"/>
-          <w:sz w:val="24"/>
-          <w:szCs w:val="24"/>
-          <w:shd w:val="clear" w:color="auto" w:fill="FFFFFF"/>
-        </w:rPr>
-        <w:t xml:space="preserve"> Nintendo </w:t>
-      </w:r>
-      <w:proofErr w:type="spellStart"/>
-      <w:r>
-        <w:rPr>
-          <w:rStyle w:val="normaltextrun"/>
+          <w:sz w:val="24"/>
+          <w:szCs w:val="24"/>
+        </w:rPr>
+        <w:t>plugin</w:t>
+      </w:r>
+      <w:r>
+        <w:rPr>
+          <w:rFonts w:ascii="Times New Roman" w:hAnsi="Times New Roman"/>
+          <w:sz w:val="24"/>
+          <w:szCs w:val="24"/>
+        </w:rPr>
+        <w:t xml:space="preserve"> </w:t>
+      </w:r>
+      <w:r>
+        <w:rPr>
+          <w:rFonts w:ascii="Times New Roman" w:hAnsi="Times New Roman"/>
+          <w:sz w:val="24"/>
+          <w:szCs w:val="24"/>
+        </w:rPr>
+        <w:t xml:space="preserve">chamado </w:t>
+      </w:r>
+      <w:r>
+        <w:rPr>
+          <w:rFonts w:ascii="Times New Roman" w:hAnsi="Times New Roman"/>
+          <w:sz w:val="24"/>
+          <w:szCs w:val="24"/>
+        </w:rPr>
+        <w:t>TAS</w:t>
+      </w:r>
+      <w:r>
+        <w:rPr>
+          <w:rFonts w:ascii="Times New Roman" w:hAnsi="Times New Roman"/>
+          <w:sz w:val="24"/>
+          <w:szCs w:val="24"/>
+        </w:rPr>
+        <w:t xml:space="preserve"> (</w:t>
+      </w:r>
+      <w:r>
+        <w:rPr>
           <w:rFonts w:ascii="Times New Roman" w:hAnsi="Times New Roman"/>
           <w:i/>
-          <w:color w:val="000000"/>
-          <w:sz w:val="24"/>
-          <w:szCs w:val="24"/>
-          <w:shd w:val="clear" w:color="auto" w:fill="FFFFFF"/>
-        </w:rPr>
-        <w:t>Entertainment</w:t>
-      </w:r>
-      <w:proofErr w:type="spellEnd"/>
-      <w:r>
-        <w:rPr>
-          <w:rStyle w:val="normaltextrun"/>
-          <w:rFonts w:ascii="Times New Roman" w:hAnsi="Times New Roman"/>
-          <w:i/>
-          <w:color w:val="000000"/>
-          <w:sz w:val="24"/>
-          <w:szCs w:val="24"/>
-          <w:shd w:val="clear" w:color="auto" w:fill="FFFFFF"/>
-        </w:rPr>
-        <w:t xml:space="preserve"> System</w:t>
-      </w:r>
-      <w:r>
-        <w:rPr>
-          <w:rStyle w:val="normaltextrun"/>
-          <w:rFonts w:ascii="Times New Roman" w:hAnsi="Times New Roman"/>
-          <w:color w:val="000000"/>
-          <w:sz w:val="24"/>
-          <w:szCs w:val="24"/>
-          <w:shd w:val="clear" w:color="auto" w:fill="FFFFFF"/>
-        </w:rPr>
-        <w:t>)</w:t>
-      </w:r>
-      <w:r>
-        <w:rPr>
-          <w:rFonts w:ascii="Times New Roman" w:hAnsi="Times New Roman"/>
-          <w:sz w:val="24"/>
-          <w:szCs w:val="24"/>
-        </w:rPr>
-        <w:t xml:space="preserve">, por meio da utilização de um </w:t>
-      </w:r>
-      <w:proofErr w:type="spellStart"/>
-      <w:r>
-        <w:rPr>
-          <w:rFonts w:ascii="Times New Roman" w:hAnsi="Times New Roman"/>
-          <w:i/>
-          <w:sz w:val="24"/>
-          <w:szCs w:val="24"/>
-        </w:rPr>
-        <w:t>plugin</w:t>
-      </w:r>
-      <w:proofErr w:type="spellEnd"/>
-      <w:r>
-        <w:rPr>
-          <w:rFonts w:ascii="Times New Roman" w:hAnsi="Times New Roman"/>
-          <w:sz w:val="24"/>
-          <w:szCs w:val="24"/>
-        </w:rPr>
-        <w:t xml:space="preserve"> </w:t>
-      </w:r>
-      <w:r>
-        <w:rPr>
-          <w:rFonts w:ascii="Times New Roman" w:hAnsi="Times New Roman"/>
-          <w:sz w:val="24"/>
-          <w:szCs w:val="24"/>
-        </w:rPr>
-        <w:t xml:space="preserve">chamado </w:t>
-      </w:r>
-      <w:r>
-        <w:rPr>
-          <w:rFonts w:ascii="Times New Roman" w:hAnsi="Times New Roman"/>
-          <w:sz w:val="24"/>
-          <w:szCs w:val="24"/>
-        </w:rPr>
-        <w:t>TAS</w:t>
-      </w:r>
-      <w:r>
-        <w:rPr>
-          <w:rFonts w:ascii="Times New Roman" w:hAnsi="Times New Roman"/>
-          <w:sz w:val="24"/>
-          <w:szCs w:val="24"/>
-        </w:rPr>
-        <w:t xml:space="preserve"> (</w:t>
-      </w:r>
-      <w:r>
-        <w:rPr>
-          <w:rFonts w:ascii="Times New Roman" w:hAnsi="Times New Roman"/>
-          <w:i/>
-          <w:sz w:val="24"/>
-          <w:szCs w:val="24"/>
-        </w:rPr>
-        <w:t xml:space="preserve">Tool </w:t>
-      </w:r>
-      <w:proofErr w:type="spellStart"/>
-      <w:r>
-        <w:rPr>
-          <w:rFonts w:ascii="Times New Roman" w:hAnsi="Times New Roman"/>
-          <w:i/>
-          <w:sz w:val="24"/>
-          <w:szCs w:val="24"/>
-        </w:rPr>
-        <w:t>Assisted</w:t>
-      </w:r>
-      <w:proofErr w:type="spellEnd"/>
-      <w:r>
-        <w:rPr>
-          <w:rFonts w:ascii="Times New Roman" w:hAnsi="Times New Roman"/>
-          <w:i/>
-          <w:sz w:val="24"/>
-          <w:szCs w:val="24"/>
-        </w:rPr>
-        <w:t xml:space="preserve"> </w:t>
-      </w:r>
-      <w:proofErr w:type="spellStart"/>
-      <w:r>
-        <w:rPr>
-          <w:rFonts w:ascii="Times New Roman" w:hAnsi="Times New Roman"/>
-          <w:i/>
-          <w:sz w:val="24"/>
-          <w:szCs w:val="24"/>
-        </w:rPr>
-        <w:t>Speedrun</w:t>
-      </w:r>
-      <w:proofErr w:type="spellEnd"/>
+          <w:sz w:val="24"/>
+          <w:szCs w:val="24"/>
+        </w:rPr>
+        <w:t>Tool Assisted Speedrun</w:t>
+      </w:r>
       <w:r>
         <w:rPr>
           <w:rFonts w:ascii="Times New Roman" w:hAnsi="Times New Roman"/>
@@ -12275,7 +12023,7 @@
                     </pic:cNvPicPr>
                   </pic:nvPicPr>
                   <pic:blipFill>
-                    <a:blip r:embed="rId11">
+                    <a:blip r:embed="rId12">
                       <a:extLst>
                         <a:ext uri="{28A0092B-C50C-407E-A947-70E740481C1C}">
                           <a14:useLocalDpi xmlns:a14="http://schemas.microsoft.com/office/drawing/2010/main" val="0"/>
@@ -12426,8 +12174,6 @@
         </w:rPr>
         <w:t>O (...)</w:t>
       </w:r>
-      <w:bookmarkStart w:id="9" w:name="_GoBack"/>
-      <w:bookmarkEnd w:id="9"/>
     </w:p>
     <w:p>
       <w:pPr>
@@ -12586,47 +12332,45 @@
           <w:szCs w:val="24"/>
           <w:lang w:val="en-US"/>
         </w:rPr>
-        <w:t xml:space="preserve">STANLEY, Kenneth O.; MIIKKULAINEN, </w:t>
-      </w:r>
-      <w:proofErr w:type="spellStart"/>
-      <w:r>
-        <w:rPr>
-          <w:rFonts w:ascii="Times New Roman" w:hAnsi="Times New Roman"/>
+        <w:t xml:space="preserve">STANLEY, Kenneth O.; MIIKKULAINEN, Risto. </w:t>
+      </w:r>
+      <w:r>
+        <w:rPr>
+          <w:rFonts w:ascii="Times New Roman" w:hAnsi="Times New Roman"/>
+          <w:b/>
           <w:sz w:val="24"/>
           <w:szCs w:val="24"/>
           <w:lang w:val="en-US"/>
         </w:rPr>
-        <w:t>Risto</w:t>
-      </w:r>
-      <w:proofErr w:type="spellEnd"/>
-      <w:r>
-        <w:rPr>
-          <w:rFonts w:ascii="Times New Roman" w:hAnsi="Times New Roman"/>
+        <w:t>Evolving Neural Networks through Augmenting Topologi</w:t>
+      </w:r>
+      <w:r>
+        <w:rPr>
+          <w:rFonts w:ascii="Times New Roman" w:hAnsi="Times New Roman"/>
+          <w:b/>
           <w:sz w:val="24"/>
           <w:szCs w:val="24"/>
           <w:lang w:val="en-US"/>
         </w:rPr>
-        <w:t xml:space="preserve">. </w:t>
-      </w:r>
-      <w:r>
-        <w:rPr>
-          <w:rFonts w:ascii="Times New Roman" w:hAnsi="Times New Roman"/>
-          <w:b/>
+        <w:t xml:space="preserve">es. </w:t>
+      </w:r>
+      <w:r>
+        <w:rPr>
+          <w:rFonts w:ascii="Times New Roman" w:hAnsi="Times New Roman"/>
           <w:sz w:val="24"/>
           <w:szCs w:val="24"/>
           <w:lang w:val="en-US"/>
         </w:rPr>
-        <w:t>Evolving Neural Networks through Augmenting Topologi</w:t>
-      </w:r>
-      <w:r>
-        <w:rPr>
-          <w:rFonts w:ascii="Times New Roman" w:hAnsi="Times New Roman"/>
-          <w:b/>
+        <w:t>Massachusetts Institute of Technology, 2002.</w:t>
+      </w:r>
+      <w:r>
+        <w:rPr>
+          <w:rFonts w:ascii="Times New Roman" w:hAnsi="Times New Roman"/>
           <w:sz w:val="24"/>
           <w:szCs w:val="24"/>
           <w:lang w:val="en-US"/>
         </w:rPr>
-        <w:t xml:space="preserve">es. </w:t>
+        <w:t xml:space="preserve"> </w:t>
       </w:r>
       <w:r>
         <w:rPr>
@@ -12635,7 +12379,7 @@
           <w:szCs w:val="24"/>
           <w:lang w:val="en-US"/>
         </w:rPr>
-        <w:t>Massachusetts Institute of Technology, 2002.</w:t>
+        <w:t>Disponível</w:t>
       </w:r>
       <w:r>
         <w:rPr>
@@ -12644,9 +12388,8 @@
           <w:szCs w:val="24"/>
           <w:lang w:val="en-US"/>
         </w:rPr>
-        <w:t xml:space="preserve"> </w:t>
-      </w:r>
-      <w:proofErr w:type="spellStart"/>
+        <w:t xml:space="preserve"> em</w:t>
+      </w:r>
       <w:r>
         <w:rPr>
           <w:rFonts w:ascii="Times New Roman" w:hAnsi="Times New Roman"/>
@@ -12654,9 +12397,8 @@
           <w:szCs w:val="24"/>
           <w:lang w:val="en-US"/>
         </w:rPr>
-        <w:t>Disponível</w:t>
-      </w:r>
-      <w:proofErr w:type="spellEnd"/>
+        <w:t>:</w:t>
+      </w:r>
       <w:r>
         <w:rPr>
           <w:rFonts w:ascii="Times New Roman" w:hAnsi="Times New Roman"/>
@@ -12664,38 +12406,9 @@
           <w:szCs w:val="24"/>
           <w:lang w:val="en-US"/>
         </w:rPr>
-        <w:t xml:space="preserve"> </w:t>
-      </w:r>
-      <w:proofErr w:type="spellStart"/>
-      <w:r>
-        <w:rPr>
-          <w:rFonts w:ascii="Times New Roman" w:hAnsi="Times New Roman"/>
-          <w:sz w:val="24"/>
-          <w:szCs w:val="24"/>
-          <w:lang w:val="en-US"/>
-        </w:rPr>
-        <w:t>em</w:t>
-      </w:r>
-      <w:proofErr w:type="spellEnd"/>
-      <w:r>
-        <w:rPr>
-          <w:rFonts w:ascii="Times New Roman" w:hAnsi="Times New Roman"/>
-          <w:sz w:val="24"/>
-          <w:szCs w:val="24"/>
-          <w:lang w:val="en-US"/>
-        </w:rPr>
-        <w:t>:</w:t>
-      </w:r>
-      <w:r>
-        <w:rPr>
-          <w:rFonts w:ascii="Times New Roman" w:hAnsi="Times New Roman"/>
-          <w:sz w:val="24"/>
-          <w:szCs w:val="24"/>
-          <w:lang w:val="en-US"/>
-        </w:rPr>
         <w:t xml:space="preserve"> &lt;</w:t>
       </w:r>
-      <w:hyperlink r:id="rId12" w:history="1">
+      <w:hyperlink r:id="rId13" w:history="1">
         <w:r>
           <w:rPr>
             <w:rStyle w:val="Hyperlink"/>
@@ -12801,7 +12514,7 @@
         </w:rPr>
         <w:t xml:space="preserve"> &lt;</w:t>
       </w:r>
-      <w:hyperlink r:id="rId13" w:history="1">
+      <w:hyperlink r:id="rId14" w:history="1">
         <w:r>
           <w:rPr>
             <w:rStyle w:val="Hyperlink"/>
@@ -12870,9 +12583,8 @@
           <w:szCs w:val="24"/>
           <w:lang w:val="en-US"/>
         </w:rPr>
-        <w:t xml:space="preserve"> 8 p. </w:t>
-      </w:r>
-      <w:proofErr w:type="spellStart"/>
+        <w:t xml:space="preserve"> 8 p. Disponível em</w:t>
+      </w:r>
       <w:r>
         <w:rPr>
           <w:rFonts w:ascii="Times New Roman" w:hAnsi="Times New Roman"/>
@@ -12880,9 +12592,8 @@
           <w:szCs w:val="24"/>
           <w:lang w:val="en-US"/>
         </w:rPr>
-        <w:t>Disponível</w:t>
-      </w:r>
-      <w:proofErr w:type="spellEnd"/>
+        <w:t>:</w:t>
+      </w:r>
       <w:r>
         <w:rPr>
           <w:rFonts w:ascii="Times New Roman" w:hAnsi="Times New Roman"/>
@@ -12890,38 +12601,9 @@
           <w:szCs w:val="24"/>
           <w:lang w:val="en-US"/>
         </w:rPr>
-        <w:t xml:space="preserve"> </w:t>
-      </w:r>
-      <w:proofErr w:type="spellStart"/>
-      <w:r>
-        <w:rPr>
-          <w:rFonts w:ascii="Times New Roman" w:hAnsi="Times New Roman"/>
-          <w:sz w:val="24"/>
-          <w:szCs w:val="24"/>
-          <w:lang w:val="en-US"/>
-        </w:rPr>
-        <w:t>em</w:t>
-      </w:r>
-      <w:proofErr w:type="spellEnd"/>
-      <w:r>
-        <w:rPr>
-          <w:rFonts w:ascii="Times New Roman" w:hAnsi="Times New Roman"/>
-          <w:sz w:val="24"/>
-          <w:szCs w:val="24"/>
-          <w:lang w:val="en-US"/>
-        </w:rPr>
-        <w:t>:</w:t>
-      </w:r>
-      <w:r>
-        <w:rPr>
-          <w:rFonts w:ascii="Times New Roman" w:hAnsi="Times New Roman"/>
-          <w:sz w:val="24"/>
-          <w:szCs w:val="24"/>
-          <w:lang w:val="en-US"/>
-        </w:rPr>
         <w:t xml:space="preserve"> &lt;</w:t>
       </w:r>
-      <w:hyperlink r:id="rId14" w:history="1">
+      <w:hyperlink r:id="rId15" w:history="1">
         <w:r>
           <w:rPr>
             <w:rStyle w:val="Hyperlink"/>
@@ -12992,7 +12674,6 @@
         </w:rPr>
         <w:t xml:space="preserve"> </w:t>
       </w:r>
-      <w:proofErr w:type="spellStart"/>
       <w:r>
         <w:rPr>
           <w:rFonts w:ascii="Times New Roman" w:hAnsi="Times New Roman"/>
@@ -13002,7 +12683,6 @@
         </w:rPr>
         <w:t>Disponível</w:t>
       </w:r>
-      <w:proofErr w:type="spellEnd"/>
       <w:r>
         <w:rPr>
           <w:rFonts w:ascii="Times New Roman" w:hAnsi="Times New Roman"/>
@@ -13010,29 +12690,9 @@
           <w:szCs w:val="24"/>
           <w:lang w:val="en-US"/>
         </w:rPr>
-        <w:t xml:space="preserve"> </w:t>
-      </w:r>
-      <w:proofErr w:type="spellStart"/>
-      <w:r>
-        <w:rPr>
-          <w:rFonts w:ascii="Times New Roman" w:hAnsi="Times New Roman"/>
-          <w:sz w:val="24"/>
-          <w:szCs w:val="24"/>
-          <w:lang w:val="en-US"/>
-        </w:rPr>
-        <w:t>em</w:t>
-      </w:r>
-      <w:proofErr w:type="spellEnd"/>
-      <w:r>
-        <w:rPr>
-          <w:rFonts w:ascii="Times New Roman" w:hAnsi="Times New Roman"/>
-          <w:sz w:val="24"/>
-          <w:szCs w:val="24"/>
-          <w:lang w:val="en-US"/>
-        </w:rPr>
-        <w:t>: &lt;</w:t>
-      </w:r>
-      <w:hyperlink r:id="rId15" w:history="1">
+        <w:t xml:space="preserve"> em: &lt;</w:t>
+      </w:r>
+      <w:hyperlink r:id="rId16" w:history="1">
         <w:r>
           <w:rPr>
             <w:rStyle w:val="Hyperlink"/>
@@ -13072,27 +12732,27 @@
           <w:szCs w:val="24"/>
           <w:lang w:val="en-US"/>
         </w:rPr>
-        <w:t xml:space="preserve">GHADERI, </w:t>
-      </w:r>
-      <w:proofErr w:type="spellStart"/>
-      <w:r>
-        <w:rPr>
-          <w:rFonts w:ascii="Times New Roman" w:hAnsi="Times New Roman"/>
+        <w:t xml:space="preserve">GHADERI, Hojjat. </w:t>
+      </w:r>
+      <w:r>
+        <w:rPr>
+          <w:rFonts w:ascii="Times New Roman" w:hAnsi="Times New Roman"/>
+          <w:b/>
           <w:sz w:val="24"/>
           <w:szCs w:val="24"/>
           <w:lang w:val="en-US"/>
         </w:rPr>
-        <w:t>Hojjat</w:t>
-      </w:r>
-      <w:proofErr w:type="spellEnd"/>
-      <w:r>
-        <w:rPr>
-          <w:rFonts w:ascii="Times New Roman" w:hAnsi="Times New Roman"/>
+        <w:t xml:space="preserve">CSC384: </w:t>
+      </w:r>
+      <w:r>
+        <w:rPr>
+          <w:rFonts w:ascii="Times New Roman" w:hAnsi="Times New Roman"/>
+          <w:b/>
           <w:sz w:val="24"/>
           <w:szCs w:val="24"/>
           <w:lang w:val="en-US"/>
         </w:rPr>
-        <w:t xml:space="preserve">. </w:t>
+        <w:t>Intro</w:t>
       </w:r>
       <w:r>
         <w:rPr>
@@ -13102,7 +12762,7 @@
           <w:szCs w:val="24"/>
           <w:lang w:val="en-US"/>
         </w:rPr>
-        <w:t xml:space="preserve">CSC384: </w:t>
+        <w:t>duction</w:t>
       </w:r>
       <w:r>
         <w:rPr>
@@ -13112,27 +12772,25 @@
           <w:szCs w:val="24"/>
           <w:lang w:val="en-US"/>
         </w:rPr>
-        <w:t>Intro</w:t>
-      </w:r>
-      <w:r>
-        <w:rPr>
-          <w:rFonts w:ascii="Times New Roman" w:hAnsi="Times New Roman"/>
-          <w:b/>
+        <w:t xml:space="preserve"> to Artificial Intelligence. </w:t>
+      </w:r>
+      <w:r>
+        <w:rPr>
+          <w:rFonts w:ascii="Times New Roman" w:hAnsi="Times New Roman"/>
           <w:sz w:val="24"/>
           <w:szCs w:val="24"/>
           <w:lang w:val="en-US"/>
         </w:rPr>
-        <w:t>duction</w:t>
-      </w:r>
-      <w:r>
-        <w:rPr>
-          <w:rFonts w:ascii="Times New Roman" w:hAnsi="Times New Roman"/>
-          <w:b/>
+        <w:t>University of Toronto</w:t>
+      </w:r>
+      <w:r>
+        <w:rPr>
+          <w:rFonts w:ascii="Times New Roman" w:hAnsi="Times New Roman"/>
           <w:sz w:val="24"/>
           <w:szCs w:val="24"/>
           <w:lang w:val="en-US"/>
         </w:rPr>
-        <w:t xml:space="preserve"> to Artificial Intelligence. </w:t>
+        <w:t>, 2009</w:t>
       </w:r>
       <w:r>
         <w:rPr>
@@ -13141,7 +12799,7 @@
           <w:szCs w:val="24"/>
           <w:lang w:val="en-US"/>
         </w:rPr>
-        <w:t>University of Toronto</w:t>
+        <w:t>. 5 cap</w:t>
       </w:r>
       <w:r>
         <w:rPr>
@@ -13150,7 +12808,7 @@
           <w:szCs w:val="24"/>
           <w:lang w:val="en-US"/>
         </w:rPr>
-        <w:t>, 2009</w:t>
+        <w:t xml:space="preserve"> – Backtracking Search</w:t>
       </w:r>
       <w:r>
         <w:rPr>
@@ -13159,7 +12817,7 @@
           <w:szCs w:val="24"/>
           <w:lang w:val="en-US"/>
         </w:rPr>
-        <w:t>. 5 cap</w:t>
+        <w:t>. Disponível em</w:t>
       </w:r>
       <w:r>
         <w:rPr>
@@ -13168,7 +12826,7 @@
           <w:szCs w:val="24"/>
           <w:lang w:val="en-US"/>
         </w:rPr>
-        <w:t xml:space="preserve"> – Backtracking Search</w:t>
+        <w:t>:</w:t>
       </w:r>
       <w:r>
         <w:rPr>
@@ -13177,58 +12835,9 @@
           <w:szCs w:val="24"/>
           <w:lang w:val="en-US"/>
         </w:rPr>
-        <w:t xml:space="preserve">. </w:t>
-      </w:r>
-      <w:proofErr w:type="spellStart"/>
-      <w:r>
-        <w:rPr>
-          <w:rFonts w:ascii="Times New Roman" w:hAnsi="Times New Roman"/>
-          <w:sz w:val="24"/>
-          <w:szCs w:val="24"/>
-          <w:lang w:val="en-US"/>
-        </w:rPr>
-        <w:t>Disponível</w:t>
-      </w:r>
-      <w:proofErr w:type="spellEnd"/>
-      <w:r>
-        <w:rPr>
-          <w:rFonts w:ascii="Times New Roman" w:hAnsi="Times New Roman"/>
-          <w:sz w:val="24"/>
-          <w:szCs w:val="24"/>
-          <w:lang w:val="en-US"/>
-        </w:rPr>
-        <w:t xml:space="preserve"> </w:t>
-      </w:r>
-      <w:proofErr w:type="spellStart"/>
-      <w:r>
-        <w:rPr>
-          <w:rFonts w:ascii="Times New Roman" w:hAnsi="Times New Roman"/>
-          <w:sz w:val="24"/>
-          <w:szCs w:val="24"/>
-          <w:lang w:val="en-US"/>
-        </w:rPr>
-        <w:t>em</w:t>
-      </w:r>
-      <w:proofErr w:type="spellEnd"/>
-      <w:r>
-        <w:rPr>
-          <w:rFonts w:ascii="Times New Roman" w:hAnsi="Times New Roman"/>
-          <w:sz w:val="24"/>
-          <w:szCs w:val="24"/>
-          <w:lang w:val="en-US"/>
-        </w:rPr>
-        <w:t>:</w:t>
-      </w:r>
-      <w:r>
-        <w:rPr>
-          <w:rFonts w:ascii="Times New Roman" w:hAnsi="Times New Roman"/>
-          <w:sz w:val="24"/>
-          <w:szCs w:val="24"/>
-          <w:lang w:val="en-US"/>
-        </w:rPr>
         <w:t xml:space="preserve"> &lt;</w:t>
       </w:r>
-      <w:hyperlink r:id="rId16" w:history="1">
+      <w:hyperlink r:id="rId17" w:history="1">
         <w:r>
           <w:rPr>
             <w:rStyle w:val="Hyperlink"/>
@@ -13312,7 +12921,7 @@
         </w:rPr>
         <w:t xml:space="preserve"> &lt;</w:t>
       </w:r>
-      <w:hyperlink r:id="rId17" w:history="1">
+      <w:hyperlink r:id="rId18" w:history="1">
         <w:r>
           <w:rPr>
             <w:rStyle w:val="Hyperlink"/>
@@ -13455,19 +13064,18 @@
           <w:szCs w:val="24"/>
           <w:lang w:val="en-US"/>
         </w:rPr>
-        <w:t xml:space="preserve">AGGARWAL, </w:t>
-      </w:r>
-      <w:proofErr w:type="spellStart"/>
-      <w:r>
-        <w:rPr>
-          <w:rFonts w:ascii="Times New Roman" w:hAnsi="Times New Roman"/>
+        <w:t xml:space="preserve">AGGARWAL, Charu C. </w:t>
+      </w:r>
+      <w:r>
+        <w:rPr>
+          <w:rFonts w:ascii="Times New Roman" w:hAnsi="Times New Roman"/>
+          <w:b/>
           <w:sz w:val="24"/>
           <w:szCs w:val="24"/>
           <w:lang w:val="en-US"/>
         </w:rPr>
-        <w:t>Charu</w:t>
-      </w:r>
-      <w:proofErr w:type="spellEnd"/>
+        <w:t>Data Classification: Algorithms and Applications</w:t>
+      </w:r>
       <w:r>
         <w:rPr>
           <w:rFonts w:ascii="Times New Roman" w:hAnsi="Times New Roman"/>
@@ -13475,7 +13083,7 @@
           <w:szCs w:val="24"/>
           <w:lang w:val="en-US"/>
         </w:rPr>
-        <w:t xml:space="preserve"> C. </w:t>
+        <w:t>.</w:t>
       </w:r>
       <w:r>
         <w:rPr>
@@ -13485,7 +13093,7 @@
           <w:szCs w:val="24"/>
           <w:lang w:val="en-US"/>
         </w:rPr>
-        <w:t>Data Classification: Algorithms and Applications</w:t>
+        <w:t xml:space="preserve"> </w:t>
       </w:r>
       <w:r>
         <w:rPr>
@@ -13494,17 +13102,16 @@
           <w:szCs w:val="24"/>
           <w:lang w:val="en-US"/>
         </w:rPr>
-        <w:t>.</w:t>
-      </w:r>
-      <w:r>
-        <w:rPr>
-          <w:rFonts w:ascii="Times New Roman" w:hAnsi="Times New Roman"/>
-          <w:b/>
+        <w:t>IBM T. J. Watson Research Center, Y</w:t>
+      </w:r>
+      <w:r>
+        <w:rPr>
+          <w:rFonts w:ascii="Times New Roman" w:hAnsi="Times New Roman"/>
           <w:sz w:val="24"/>
           <w:szCs w:val="24"/>
           <w:lang w:val="en-US"/>
         </w:rPr>
-        <w:t xml:space="preserve"> </w:t>
+        <w:t xml:space="preserve">orktown Heights, New York, USA. </w:t>
       </w:r>
       <w:r>
         <w:rPr>
@@ -13513,7 +13120,7 @@
           <w:szCs w:val="24"/>
           <w:lang w:val="en-US"/>
         </w:rPr>
-        <w:t>IBM T. J. Watson Research Center, Y</w:t>
+        <w:t>Disponível em</w:t>
       </w:r>
       <w:r>
         <w:rPr>
@@ -13522,9 +13129,8 @@
           <w:szCs w:val="24"/>
           <w:lang w:val="en-US"/>
         </w:rPr>
-        <w:t xml:space="preserve">orktown Heights, New York, USA. </w:t>
-      </w:r>
-      <w:proofErr w:type="spellStart"/>
+        <w:t>:</w:t>
+      </w:r>
       <w:r>
         <w:rPr>
           <w:rFonts w:ascii="Times New Roman" w:hAnsi="Times New Roman"/>
@@ -13532,48 +13138,9 @@
           <w:szCs w:val="24"/>
           <w:lang w:val="en-US"/>
         </w:rPr>
-        <w:t>Disponível</w:t>
-      </w:r>
-      <w:proofErr w:type="spellEnd"/>
-      <w:r>
-        <w:rPr>
-          <w:rFonts w:ascii="Times New Roman" w:hAnsi="Times New Roman"/>
-          <w:sz w:val="24"/>
-          <w:szCs w:val="24"/>
-          <w:lang w:val="en-US"/>
-        </w:rPr>
-        <w:t xml:space="preserve"> </w:t>
-      </w:r>
-      <w:proofErr w:type="spellStart"/>
-      <w:r>
-        <w:rPr>
-          <w:rFonts w:ascii="Times New Roman" w:hAnsi="Times New Roman"/>
-          <w:sz w:val="24"/>
-          <w:szCs w:val="24"/>
-          <w:lang w:val="en-US"/>
-        </w:rPr>
-        <w:t>em</w:t>
-      </w:r>
-      <w:proofErr w:type="spellEnd"/>
-      <w:r>
-        <w:rPr>
-          <w:rFonts w:ascii="Times New Roman" w:hAnsi="Times New Roman"/>
-          <w:sz w:val="24"/>
-          <w:szCs w:val="24"/>
-          <w:lang w:val="en-US"/>
-        </w:rPr>
-        <w:t>:</w:t>
-      </w:r>
-      <w:r>
-        <w:rPr>
-          <w:rFonts w:ascii="Times New Roman" w:hAnsi="Times New Roman"/>
-          <w:sz w:val="24"/>
-          <w:szCs w:val="24"/>
-          <w:lang w:val="en-US"/>
-        </w:rPr>
         <w:t xml:space="preserve"> &lt;</w:t>
       </w:r>
-      <w:hyperlink r:id="rId18" w:history="1">
+      <w:hyperlink r:id="rId19" w:history="1">
         <w:r>
           <w:rPr>
             <w:rStyle w:val="Hyperlink"/>
@@ -13645,7 +13212,6 @@
         </w:rPr>
         <w:t xml:space="preserve"> </w:t>
       </w:r>
-      <w:proofErr w:type="spellStart"/>
       <w:r>
         <w:rPr>
           <w:rFonts w:ascii="Times New Roman" w:hAnsi="Times New Roman"/>
@@ -13653,9 +13219,8 @@
           <w:szCs w:val="24"/>
           <w:lang w:val="en-US"/>
         </w:rPr>
-        <w:t>Disponível</w:t>
-      </w:r>
-      <w:proofErr w:type="spellEnd"/>
+        <w:t>Disponível em</w:t>
+      </w:r>
       <w:r>
         <w:rPr>
           <w:rFonts w:ascii="Times New Roman" w:hAnsi="Times New Roman"/>
@@ -13663,9 +13228,8 @@
           <w:szCs w:val="24"/>
           <w:lang w:val="en-US"/>
         </w:rPr>
-        <w:t xml:space="preserve"> </w:t>
-      </w:r>
-      <w:proofErr w:type="spellStart"/>
+        <w:t>:</w:t>
+      </w:r>
       <w:r>
         <w:rPr>
           <w:rFonts w:ascii="Times New Roman" w:hAnsi="Times New Roman"/>
@@ -13673,28 +13237,9 @@
           <w:szCs w:val="24"/>
           <w:lang w:val="en-US"/>
         </w:rPr>
-        <w:t>em</w:t>
-      </w:r>
-      <w:proofErr w:type="spellEnd"/>
-      <w:r>
-        <w:rPr>
-          <w:rFonts w:ascii="Times New Roman" w:hAnsi="Times New Roman"/>
-          <w:sz w:val="24"/>
-          <w:szCs w:val="24"/>
-          <w:lang w:val="en-US"/>
-        </w:rPr>
-        <w:t>:</w:t>
-      </w:r>
-      <w:r>
-        <w:rPr>
-          <w:rFonts w:ascii="Times New Roman" w:hAnsi="Times New Roman"/>
-          <w:sz w:val="24"/>
-          <w:szCs w:val="24"/>
-          <w:lang w:val="en-US"/>
-        </w:rPr>
         <w:t xml:space="preserve"> &lt;</w:t>
       </w:r>
-      <w:hyperlink r:id="rId19" w:history="1">
+      <w:hyperlink r:id="rId20" w:history="1">
         <w:r>
           <w:rPr>
             <w:rStyle w:val="Hyperlink"/>
@@ -13755,9 +13300,8 @@
           <w:szCs w:val="24"/>
           <w:lang w:val="en-US"/>
         </w:rPr>
-        <w:t xml:space="preserve"> Department of Computer </w:t>
-      </w:r>
-      <w:proofErr w:type="spellStart"/>
+        <w:t xml:space="preserve"> Department of Computer Engeneering, Iran University of Science &amp; Technology, Tehran, Iran, 2009. </w:t>
+      </w:r>
       <w:r>
         <w:rPr>
           <w:rFonts w:ascii="Times New Roman" w:hAnsi="Times New Roman"/>
@@ -13765,59 +13309,9 @@
           <w:szCs w:val="24"/>
           <w:lang w:val="en-US"/>
         </w:rPr>
-        <w:t>Engeneering</w:t>
-      </w:r>
-      <w:proofErr w:type="spellEnd"/>
-      <w:r>
-        <w:rPr>
-          <w:rFonts w:ascii="Times New Roman" w:hAnsi="Times New Roman"/>
-          <w:sz w:val="24"/>
-          <w:szCs w:val="24"/>
-          <w:lang w:val="en-US"/>
-        </w:rPr>
-        <w:t xml:space="preserve">, Iran University of Science &amp; Technology, Tehran, Iran, 2009. </w:t>
-      </w:r>
-      <w:proofErr w:type="spellStart"/>
-      <w:r>
-        <w:rPr>
-          <w:rFonts w:ascii="Times New Roman" w:hAnsi="Times New Roman"/>
-          <w:sz w:val="24"/>
-          <w:szCs w:val="24"/>
-          <w:lang w:val="en-US"/>
-        </w:rPr>
-        <w:t>Disponível</w:t>
-      </w:r>
-      <w:proofErr w:type="spellEnd"/>
-      <w:r>
-        <w:rPr>
-          <w:rFonts w:ascii="Times New Roman" w:hAnsi="Times New Roman"/>
-          <w:sz w:val="24"/>
-          <w:szCs w:val="24"/>
-          <w:lang w:val="en-US"/>
-        </w:rPr>
-        <w:t xml:space="preserve"> </w:t>
-      </w:r>
-      <w:proofErr w:type="spellStart"/>
-      <w:r>
-        <w:rPr>
-          <w:rFonts w:ascii="Times New Roman" w:hAnsi="Times New Roman"/>
-          <w:sz w:val="24"/>
-          <w:szCs w:val="24"/>
-          <w:lang w:val="en-US"/>
-        </w:rPr>
-        <w:t>em</w:t>
-      </w:r>
-      <w:proofErr w:type="spellEnd"/>
-      <w:r>
-        <w:rPr>
-          <w:rFonts w:ascii="Times New Roman" w:hAnsi="Times New Roman"/>
-          <w:sz w:val="24"/>
-          <w:szCs w:val="24"/>
-          <w:lang w:val="en-US"/>
-        </w:rPr>
-        <w:t>: &lt;</w:t>
-      </w:r>
-      <w:hyperlink r:id="rId20" w:history="1">
+        <w:t>Disponível em: &lt;</w:t>
+      </w:r>
+      <w:hyperlink r:id="rId21" w:history="1">
         <w:r>
           <w:rPr>
             <w:rStyle w:val="Hyperlink"/>
@@ -13895,7 +13389,7 @@
         </w:rPr>
         <w:t>Disponível em: &lt;</w:t>
       </w:r>
-      <w:hyperlink r:id="rId21" w:history="1">
+      <w:hyperlink r:id="rId22" w:history="1">
         <w:r>
           <w:rPr>
             <w:rStyle w:val="Hyperlink"/>
@@ -13974,77 +13468,53 @@
           <w:shd w:val="clear" w:color="auto" w:fill="FFFFFF"/>
           <w:lang w:val="en-US"/>
         </w:rPr>
-        <w:t>The Mc-</w:t>
-      </w:r>
-      <w:proofErr w:type="spellStart"/>
-      <w:r>
-        <w:rPr>
-          <w:rFonts w:ascii="Times New Roman" w:hAnsi="Times New Roman"/>
-          <w:color w:val="252525"/>
+        <w:t xml:space="preserve">The Mc-Graw-Hill Companies, Inc. </w:t>
+      </w:r>
+      <w:r>
+        <w:rPr>
+          <w:rFonts w:ascii="Times New Roman" w:hAnsi="Times New Roman"/>
+          <w:sz w:val="24"/>
+          <w:szCs w:val="24"/>
+          <w:lang w:val="en-US"/>
+        </w:rPr>
+        <w:t>1997.</w:t>
+      </w:r>
+      <w:r>
+        <w:rPr>
+          <w:rStyle w:val="normaltextrun"/>
+          <w:rFonts w:ascii="Times New Roman" w:hAnsi="Times New Roman"/>
+          <w:b/>
+          <w:color w:val="000000"/>
           <w:sz w:val="24"/>
           <w:szCs w:val="24"/>
           <w:shd w:val="clear" w:color="auto" w:fill="FFFFFF"/>
           <w:lang w:val="en-US"/>
         </w:rPr>
-        <w:t>Graw</w:t>
-      </w:r>
-      <w:proofErr w:type="spellEnd"/>
-      <w:r>
-        <w:rPr>
-          <w:rFonts w:ascii="Times New Roman" w:hAnsi="Times New Roman"/>
-          <w:color w:val="252525"/>
+        <w:t xml:space="preserve"> </w:t>
+      </w:r>
+      <w:r>
+        <w:rPr>
+          <w:rStyle w:val="normaltextrun"/>
+          <w:rFonts w:ascii="Times New Roman" w:hAnsi="Times New Roman"/>
+          <w:color w:val="000000"/>
           <w:sz w:val="24"/>
           <w:szCs w:val="24"/>
           <w:shd w:val="clear" w:color="auto" w:fill="FFFFFF"/>
-          <w:lang w:val="en-US"/>
-        </w:rPr>
-        <w:t xml:space="preserve">-Hill Companies, Inc. </w:t>
-      </w:r>
-      <w:r>
-        <w:rPr>
-          <w:rFonts w:ascii="Times New Roman" w:hAnsi="Times New Roman"/>
-          <w:sz w:val="24"/>
-          <w:szCs w:val="24"/>
-          <w:lang w:val="en-US"/>
-        </w:rPr>
-        <w:t>1997.</w:t>
+        </w:rPr>
+        <w:t>Disponível</w:t>
       </w:r>
       <w:r>
         <w:rPr>
           <w:rStyle w:val="normaltextrun"/>
           <w:rFonts w:ascii="Times New Roman" w:hAnsi="Times New Roman"/>
-          <w:b/>
           <w:color w:val="000000"/>
           <w:sz w:val="24"/>
           <w:szCs w:val="24"/>
           <w:shd w:val="clear" w:color="auto" w:fill="FFFFFF"/>
-          <w:lang w:val="en-US"/>
-        </w:rPr>
-        <w:t xml:space="preserve"> </w:t>
-      </w:r>
-      <w:r>
-        <w:rPr>
-          <w:rStyle w:val="normaltextrun"/>
-          <w:rFonts w:ascii="Times New Roman" w:hAnsi="Times New Roman"/>
-          <w:color w:val="000000"/>
-          <w:sz w:val="24"/>
-          <w:szCs w:val="24"/>
-          <w:shd w:val="clear" w:color="auto" w:fill="FFFFFF"/>
-        </w:rPr>
-        <w:t>Disponível</w:t>
-      </w:r>
-      <w:r>
-        <w:rPr>
-          <w:rStyle w:val="normaltextrun"/>
-          <w:rFonts w:ascii="Times New Roman" w:hAnsi="Times New Roman"/>
-          <w:color w:val="000000"/>
-          <w:sz w:val="24"/>
-          <w:szCs w:val="24"/>
-          <w:shd w:val="clear" w:color="auto" w:fill="FFFFFF"/>
         </w:rPr>
         <w:t xml:space="preserve"> em: &lt;</w:t>
       </w:r>
-      <w:hyperlink r:id="rId22" w:history="1">
+      <w:hyperlink r:id="rId23" w:history="1">
         <w:r>
           <w:rPr>
             <w:rStyle w:val="Hyperlink"/>
@@ -14141,7 +13611,7 @@
         </w:rPr>
         <w:t>Disponível em: &lt;</w:t>
       </w:r>
-      <w:hyperlink r:id="rId23" w:history="1">
+      <w:hyperlink r:id="rId24" w:history="1">
         <w:r>
           <w:rPr>
             <w:rStyle w:val="Hyperlink"/>
@@ -14238,7 +13708,7 @@
       </w:pPr>
     </w:p>
     <w:sectPr>
-      <w:headerReference w:type="default" r:id="rId24"/>
+      <w:headerReference w:type="default" r:id="rId25"/>
       <w:pgSz w:w="11906" w:h="16838"/>
       <w:pgMar w:top="1701" w:right="1134" w:bottom="1134" w:left="1701" w:header="709" w:footer="0" w:gutter="0"/>
       <w:cols w:space="720"/>
@@ -18410,7 +17880,7 @@
 </file>
 
 <file path=customXml/itemProps1.xml><?xml version="1.0" encoding="utf-8"?>
-<ds:datastoreItem xmlns:ds="http://schemas.openxmlformats.org/officeDocument/2006/customXml" ds:itemID="{7BBDB627-57F2-481E-B9A5-C1BA2EA51CBD}">
+<ds:datastoreItem xmlns:ds="http://schemas.openxmlformats.org/officeDocument/2006/customXml" ds:itemID="{AEF30383-A055-4374-8A2E-CB708A742F1E}">
   <ds:schemaRefs>
     <ds:schemaRef ds:uri="http://schemas.openxmlformats.org/officeDocument/2006/bibliography"/>
   </ds:schemaRefs>

</xml_diff>

<commit_message>
Realizadas alterações sugeridas pelo professor e adicionados labels as imagens feitas.
</commit_message>
<xml_diff>
--- a/release/TCC - Danilo de Lucas.docx
+++ b/release/TCC - Danilo de Lucas.docx
@@ -1,6 +1,6 @@
 
 <file path=word/document.xml><?xml version="1.0" encoding="utf-8"?>
-<w:document xmlns:wpc="http://schemas.microsoft.com/office/word/2010/wordprocessingCanvas" xmlns:cx="http://schemas.microsoft.com/office/drawing/2014/chartex" xmlns:cx1="http://schemas.microsoft.com/office/drawing/2015/9/8/chartex" xmlns:cx2="http://schemas.microsoft.com/office/drawing/2015/10/21/chartex" xmlns:mc="http://schemas.openxmlformats.org/markup-compatibility/2006" xmlns:o="urn:schemas-microsoft-com:office:office" xmlns:r="http://schemas.openxmlformats.org/officeDocument/2006/relationships" xmlns:m="http://schemas.openxmlformats.org/officeDocument/2006/math" xmlns:v="urn:schemas-microsoft-com:vml" xmlns:wp14="http://schemas.microsoft.com/office/word/2010/wordprocessingDrawing" xmlns:wp="http://schemas.openxmlformats.org/drawingml/2006/wordprocessingDrawing" xmlns:w10="urn:schemas-microsoft-com:office:word" xmlns:w="http://schemas.openxmlformats.org/wordprocessingml/2006/main" xmlns:w14="http://schemas.microsoft.com/office/word/2010/wordml" xmlns:w15="http://schemas.microsoft.com/office/word/2012/wordml" xmlns:w16se="http://schemas.microsoft.com/office/word/2015/wordml/symex" xmlns:wpg="http://schemas.microsoft.com/office/word/2010/wordprocessingGroup" xmlns:wpi="http://schemas.microsoft.com/office/word/2010/wordprocessingInk" xmlns:wne="http://schemas.microsoft.com/office/word/2006/wordml" xmlns:wps="http://schemas.microsoft.com/office/word/2010/wordprocessingShape" mc:Ignorable="w14 w15 w16se wp14">
+<w:document xmlns:wpc="http://schemas.microsoft.com/office/word/2010/wordprocessingCanvas" xmlns:mc="http://schemas.openxmlformats.org/markup-compatibility/2006" xmlns:o="urn:schemas-microsoft-com:office:office" xmlns:r="http://schemas.openxmlformats.org/officeDocument/2006/relationships" xmlns:m="http://schemas.openxmlformats.org/officeDocument/2006/math" xmlns:v="urn:schemas-microsoft-com:vml" xmlns:wp14="http://schemas.microsoft.com/office/word/2010/wordprocessingDrawing" xmlns:wp="http://schemas.openxmlformats.org/drawingml/2006/wordprocessingDrawing" xmlns:w10="urn:schemas-microsoft-com:office:word" xmlns:w="http://schemas.openxmlformats.org/wordprocessingml/2006/main" xmlns:w14="http://schemas.microsoft.com/office/word/2010/wordml" xmlns:w15="http://schemas.microsoft.com/office/word/2012/wordml" xmlns:wpg="http://schemas.microsoft.com/office/word/2010/wordprocessingGroup" xmlns:wpi="http://schemas.microsoft.com/office/word/2010/wordprocessingInk" xmlns:wne="http://schemas.microsoft.com/office/word/2006/wordml" xmlns:wps="http://schemas.microsoft.com/office/word/2010/wordprocessingShape" mc:Ignorable="w14 w15 wp14">
   <w:body>
     <w:p>
       <w:pPr>
@@ -2074,7 +2074,7 @@
             </w:rPr>
             <w:fldChar w:fldCharType="separate"/>
           </w:r>
-          <w:hyperlink w:anchor="_Toc463249441" w:history="1">
+          <w:hyperlink w:anchor="_Toc463940029" w:history="1">
             <w:r>
               <w:rPr>
                 <w:rStyle w:val="Hyperlink"/>
@@ -2123,7 +2123,7 @@
                 <w:noProof/>
                 <w:webHidden/>
               </w:rPr>
-              <w:instrText xml:space="preserve"> PAGEREF _Toc463249441 \h </w:instrText>
+              <w:instrText xml:space="preserve"> PAGEREF _Toc463940029 \h </w:instrText>
             </w:r>
             <w:r>
               <w:rPr>
@@ -2167,7 +2167,7 @@
               <w:lang w:eastAsia="pt-BR"/>
             </w:rPr>
           </w:pPr>
-          <w:hyperlink w:anchor="_Toc463249442" w:history="1">
+          <w:hyperlink w:anchor="_Toc463940030" w:history="1">
             <w:r>
               <w:rPr>
                 <w:rStyle w:val="Hyperlink"/>
@@ -2215,7 +2215,7 @@
                 <w:noProof/>
                 <w:webHidden/>
               </w:rPr>
-              <w:instrText xml:space="preserve"> PAGEREF _Toc463249442 \h </w:instrText>
+              <w:instrText xml:space="preserve"> PAGEREF _Toc463940030 \h </w:instrText>
             </w:r>
             <w:r>
               <w:rPr>
@@ -2259,7 +2259,7 @@
               <w:lang w:eastAsia="pt-BR"/>
             </w:rPr>
           </w:pPr>
-          <w:hyperlink w:anchor="_Toc463249443" w:history="1">
+          <w:hyperlink w:anchor="_Toc463940031" w:history="1">
             <w:r>
               <w:rPr>
                 <w:rStyle w:val="Hyperlink"/>
@@ -2305,7 +2305,7 @@
                 <w:noProof/>
                 <w:webHidden/>
               </w:rPr>
-              <w:instrText xml:space="preserve"> PAGEREF _Toc463249443 \h </w:instrText>
+              <w:instrText xml:space="preserve"> PAGEREF _Toc463940031 \h </w:instrText>
             </w:r>
             <w:r>
               <w:rPr>
@@ -2349,7 +2349,7 @@
               <w:lang w:eastAsia="pt-BR"/>
             </w:rPr>
           </w:pPr>
-          <w:hyperlink w:anchor="_Toc463249444" w:history="1">
+          <w:hyperlink w:anchor="_Toc463940032" w:history="1">
             <w:r>
               <w:rPr>
                 <w:rStyle w:val="Hyperlink"/>
@@ -2374,7 +2374,7 @@
                 <w:b/>
                 <w:noProof/>
               </w:rPr>
-              <w:t>Árvores de Decisão (ID3)</w:t>
+              <w:t>Indução por Árvores de Decisão (ID3)</w:t>
             </w:r>
             <w:r>
               <w:rPr>
@@ -2395,7 +2395,7 @@
                 <w:noProof/>
                 <w:webHidden/>
               </w:rPr>
-              <w:instrText xml:space="preserve"> PAGEREF _Toc463249444 \h </w:instrText>
+              <w:instrText xml:space="preserve"> PAGEREF _Toc463940032 \h </w:instrText>
             </w:r>
             <w:r>
               <w:rPr>
@@ -2439,7 +2439,7 @@
               <w:lang w:val="pt-BR" w:eastAsia="pt-BR"/>
             </w:rPr>
           </w:pPr>
-          <w:hyperlink w:anchor="_Toc463249445" w:history="1">
+          <w:hyperlink w:anchor="_Toc463940033" w:history="1">
             <w:r>
               <w:rPr>
                 <w:rStyle w:val="Hyperlink"/>
@@ -2485,7 +2485,7 @@
                 <w:noProof/>
                 <w:webHidden/>
               </w:rPr>
-              <w:instrText xml:space="preserve"> PAGEREF _Toc463249445 \h </w:instrText>
+              <w:instrText xml:space="preserve"> PAGEREF _Toc463940033 \h </w:instrText>
             </w:r>
             <w:r>
               <w:rPr>
@@ -2505,7 +2505,7 @@
                 <w:noProof/>
                 <w:webHidden/>
               </w:rPr>
-              <w:t>13</w:t>
+              <w:t>14</w:t>
             </w:r>
             <w:r>
               <w:rPr>
@@ -2529,7 +2529,7 @@
               <w:lang w:val="pt-BR" w:eastAsia="pt-BR"/>
             </w:rPr>
           </w:pPr>
-          <w:hyperlink w:anchor="_Toc463249446" w:history="1">
+          <w:hyperlink w:anchor="_Toc463940034" w:history="1">
             <w:r>
               <w:rPr>
                 <w:rStyle w:val="Hyperlink"/>
@@ -2575,457 +2575,7 @@
                 <w:noProof/>
                 <w:webHidden/>
               </w:rPr>
-              <w:instrText xml:space="preserve"> PAGEREF _Toc463249446 \h </w:instrText>
-            </w:r>
-            <w:r>
-              <w:rPr>
-                <w:noProof/>
-                <w:webHidden/>
-              </w:rPr>
-            </w:r>
-            <w:r>
-              <w:rPr>
-                <w:noProof/>
-                <w:webHidden/>
-              </w:rPr>
-              <w:fldChar w:fldCharType="separate"/>
-            </w:r>
-            <w:r>
-              <w:rPr>
-                <w:noProof/>
-                <w:webHidden/>
-              </w:rPr>
-              <w:t>15</w:t>
-            </w:r>
-            <w:r>
-              <w:rPr>
-                <w:noProof/>
-                <w:webHidden/>
-              </w:rPr>
-              <w:fldChar w:fldCharType="end"/>
-            </w:r>
-          </w:hyperlink>
-        </w:p>
-        <w:p>
-          <w:pPr>
-            <w:pStyle w:val="TOC2"/>
-            <w:tabs>
-              <w:tab w:val="left" w:pos="880"/>
-              <w:tab w:val="right" w:leader="dot" w:pos="9061"/>
-            </w:tabs>
-            <w:rPr>
-              <w:rFonts w:asciiTheme="minorHAnsi" w:eastAsiaTheme="minorEastAsia" w:hAnsiTheme="minorHAnsi" w:cstheme="minorBidi"/>
-              <w:noProof/>
-              <w:lang w:eastAsia="pt-BR"/>
-            </w:rPr>
-          </w:pPr>
-          <w:hyperlink w:anchor="_Toc463249447" w:history="1">
-            <w:r>
-              <w:rPr>
-                <w:rStyle w:val="Hyperlink"/>
-                <w:rFonts w:ascii="Times New Roman" w:hAnsi="Times New Roman"/>
-                <w:b/>
-                <w:noProof/>
-              </w:rPr>
-              <w:t>3.2</w:t>
-            </w:r>
-            <w:r>
-              <w:rPr>
-                <w:rFonts w:asciiTheme="minorHAnsi" w:eastAsiaTheme="minorEastAsia" w:hAnsiTheme="minorHAnsi" w:cstheme="minorBidi"/>
-                <w:noProof/>
-                <w:lang w:eastAsia="pt-BR"/>
-              </w:rPr>
-              <w:tab/>
-            </w:r>
-            <w:r>
-              <w:rPr>
-                <w:rStyle w:val="Hyperlink"/>
-                <w:rFonts w:ascii="Times New Roman" w:hAnsi="Times New Roman"/>
-                <w:b/>
-                <w:noProof/>
-              </w:rPr>
-              <w:t>Métodos Baseados em Regra</w:t>
-            </w:r>
-            <w:r>
-              <w:rPr>
-                <w:noProof/>
-                <w:webHidden/>
-              </w:rPr>
-              <w:tab/>
-            </w:r>
-            <w:r>
-              <w:rPr>
-                <w:noProof/>
-                <w:webHidden/>
-              </w:rPr>
-              <w:fldChar w:fldCharType="begin"/>
-            </w:r>
-            <w:r>
-              <w:rPr>
-                <w:noProof/>
-                <w:webHidden/>
-              </w:rPr>
-              <w:instrText xml:space="preserve"> PAGEREF _Toc463249447 \h </w:instrText>
-            </w:r>
-            <w:r>
-              <w:rPr>
-                <w:noProof/>
-                <w:webHidden/>
-              </w:rPr>
-            </w:r>
-            <w:r>
-              <w:rPr>
-                <w:noProof/>
-                <w:webHidden/>
-              </w:rPr>
-              <w:fldChar w:fldCharType="separate"/>
-            </w:r>
-            <w:r>
-              <w:rPr>
-                <w:noProof/>
-                <w:webHidden/>
-              </w:rPr>
-              <w:t>15</w:t>
-            </w:r>
-            <w:r>
-              <w:rPr>
-                <w:noProof/>
-                <w:webHidden/>
-              </w:rPr>
-              <w:fldChar w:fldCharType="end"/>
-            </w:r>
-          </w:hyperlink>
-        </w:p>
-        <w:p>
-          <w:pPr>
-            <w:pStyle w:val="TOC2"/>
-            <w:tabs>
-              <w:tab w:val="left" w:pos="880"/>
-              <w:tab w:val="right" w:leader="dot" w:pos="9061"/>
-            </w:tabs>
-            <w:rPr>
-              <w:rFonts w:asciiTheme="minorHAnsi" w:eastAsiaTheme="minorEastAsia" w:hAnsiTheme="minorHAnsi" w:cstheme="minorBidi"/>
-              <w:noProof/>
-              <w:lang w:eastAsia="pt-BR"/>
-            </w:rPr>
-          </w:pPr>
-          <w:hyperlink w:anchor="_Toc463249448" w:history="1">
-            <w:r>
-              <w:rPr>
-                <w:rStyle w:val="Hyperlink"/>
-                <w:rFonts w:ascii="Times New Roman" w:hAnsi="Times New Roman"/>
-                <w:b/>
-                <w:noProof/>
-              </w:rPr>
-              <w:t>3.3</w:t>
-            </w:r>
-            <w:r>
-              <w:rPr>
-                <w:rFonts w:asciiTheme="minorHAnsi" w:eastAsiaTheme="minorEastAsia" w:hAnsiTheme="minorHAnsi" w:cstheme="minorBidi"/>
-                <w:noProof/>
-                <w:lang w:eastAsia="pt-BR"/>
-              </w:rPr>
-              <w:tab/>
-            </w:r>
-            <w:r>
-              <w:rPr>
-                <w:rStyle w:val="Hyperlink"/>
-                <w:rFonts w:ascii="Times New Roman" w:hAnsi="Times New Roman"/>
-                <w:b/>
-                <w:noProof/>
-              </w:rPr>
-              <w:t>Métodos Probabilísticos</w:t>
-            </w:r>
-            <w:r>
-              <w:rPr>
-                <w:noProof/>
-                <w:webHidden/>
-              </w:rPr>
-              <w:tab/>
-            </w:r>
-            <w:r>
-              <w:rPr>
-                <w:noProof/>
-                <w:webHidden/>
-              </w:rPr>
-              <w:fldChar w:fldCharType="begin"/>
-            </w:r>
-            <w:r>
-              <w:rPr>
-                <w:noProof/>
-                <w:webHidden/>
-              </w:rPr>
-              <w:instrText xml:space="preserve"> PAGEREF _Toc463249448 \h </w:instrText>
-            </w:r>
-            <w:r>
-              <w:rPr>
-                <w:noProof/>
-                <w:webHidden/>
-              </w:rPr>
-            </w:r>
-            <w:r>
-              <w:rPr>
-                <w:noProof/>
-                <w:webHidden/>
-              </w:rPr>
-              <w:fldChar w:fldCharType="separate"/>
-            </w:r>
-            <w:r>
-              <w:rPr>
-                <w:noProof/>
-                <w:webHidden/>
-              </w:rPr>
-              <w:t>15</w:t>
-            </w:r>
-            <w:r>
-              <w:rPr>
-                <w:noProof/>
-                <w:webHidden/>
-              </w:rPr>
-              <w:fldChar w:fldCharType="end"/>
-            </w:r>
-          </w:hyperlink>
-        </w:p>
-        <w:p>
-          <w:pPr>
-            <w:pStyle w:val="TOC2"/>
-            <w:tabs>
-              <w:tab w:val="left" w:pos="880"/>
-              <w:tab w:val="right" w:leader="dot" w:pos="9061"/>
-            </w:tabs>
-            <w:rPr>
-              <w:rFonts w:asciiTheme="minorHAnsi" w:eastAsiaTheme="minorEastAsia" w:hAnsiTheme="minorHAnsi" w:cstheme="minorBidi"/>
-              <w:noProof/>
-              <w:lang w:eastAsia="pt-BR"/>
-            </w:rPr>
-          </w:pPr>
-          <w:hyperlink w:anchor="_Toc463249449" w:history="1">
-            <w:r>
-              <w:rPr>
-                <w:rStyle w:val="Hyperlink"/>
-                <w:rFonts w:ascii="Times New Roman" w:hAnsi="Times New Roman"/>
-                <w:b/>
-                <w:noProof/>
-              </w:rPr>
-              <w:t>3.4</w:t>
-            </w:r>
-            <w:r>
-              <w:rPr>
-                <w:rFonts w:asciiTheme="minorHAnsi" w:eastAsiaTheme="minorEastAsia" w:hAnsiTheme="minorHAnsi" w:cstheme="minorBidi"/>
-                <w:noProof/>
-                <w:lang w:eastAsia="pt-BR"/>
-              </w:rPr>
-              <w:tab/>
-            </w:r>
-            <w:r>
-              <w:rPr>
-                <w:rStyle w:val="Hyperlink"/>
-                <w:rFonts w:ascii="Times New Roman" w:hAnsi="Times New Roman"/>
-                <w:b/>
-                <w:noProof/>
-              </w:rPr>
-              <w:t>Métodos SVM</w:t>
-            </w:r>
-            <w:r>
-              <w:rPr>
-                <w:noProof/>
-                <w:webHidden/>
-              </w:rPr>
-              <w:tab/>
-            </w:r>
-            <w:r>
-              <w:rPr>
-                <w:noProof/>
-                <w:webHidden/>
-              </w:rPr>
-              <w:fldChar w:fldCharType="begin"/>
-            </w:r>
-            <w:r>
-              <w:rPr>
-                <w:noProof/>
-                <w:webHidden/>
-              </w:rPr>
-              <w:instrText xml:space="preserve"> PAGEREF _Toc463249449 \h </w:instrText>
-            </w:r>
-            <w:r>
-              <w:rPr>
-                <w:noProof/>
-                <w:webHidden/>
-              </w:rPr>
-            </w:r>
-            <w:r>
-              <w:rPr>
-                <w:noProof/>
-                <w:webHidden/>
-              </w:rPr>
-              <w:fldChar w:fldCharType="separate"/>
-            </w:r>
-            <w:r>
-              <w:rPr>
-                <w:noProof/>
-                <w:webHidden/>
-              </w:rPr>
-              <w:t>15</w:t>
-            </w:r>
-            <w:r>
-              <w:rPr>
-                <w:noProof/>
-                <w:webHidden/>
-              </w:rPr>
-              <w:fldChar w:fldCharType="end"/>
-            </w:r>
-          </w:hyperlink>
-        </w:p>
-        <w:p>
-          <w:pPr>
-            <w:pStyle w:val="TOC2"/>
-            <w:tabs>
-              <w:tab w:val="left" w:pos="880"/>
-              <w:tab w:val="right" w:leader="dot" w:pos="9061"/>
-            </w:tabs>
-            <w:rPr>
-              <w:rFonts w:asciiTheme="minorHAnsi" w:eastAsiaTheme="minorEastAsia" w:hAnsiTheme="minorHAnsi" w:cstheme="minorBidi"/>
-              <w:noProof/>
-              <w:lang w:eastAsia="pt-BR"/>
-            </w:rPr>
-          </w:pPr>
-          <w:hyperlink w:anchor="_Toc463249450" w:history="1">
-            <w:r>
-              <w:rPr>
-                <w:rStyle w:val="Hyperlink"/>
-                <w:rFonts w:ascii="Times New Roman" w:hAnsi="Times New Roman"/>
-                <w:b/>
-                <w:noProof/>
-              </w:rPr>
-              <w:t>3.5</w:t>
-            </w:r>
-            <w:r>
-              <w:rPr>
-                <w:rFonts w:asciiTheme="minorHAnsi" w:eastAsiaTheme="minorEastAsia" w:hAnsiTheme="minorHAnsi" w:cstheme="minorBidi"/>
-                <w:noProof/>
-                <w:lang w:eastAsia="pt-BR"/>
-              </w:rPr>
-              <w:tab/>
-            </w:r>
-            <w:r>
-              <w:rPr>
-                <w:rStyle w:val="Hyperlink"/>
-                <w:rFonts w:ascii="Times New Roman" w:hAnsi="Times New Roman"/>
-                <w:b/>
-                <w:noProof/>
-              </w:rPr>
-              <w:t>Métodos Baseados em Instancia</w:t>
-            </w:r>
-            <w:r>
-              <w:rPr>
-                <w:noProof/>
-                <w:webHidden/>
-              </w:rPr>
-              <w:tab/>
-            </w:r>
-            <w:r>
-              <w:rPr>
-                <w:noProof/>
-                <w:webHidden/>
-              </w:rPr>
-              <w:fldChar w:fldCharType="begin"/>
-            </w:r>
-            <w:r>
-              <w:rPr>
-                <w:noProof/>
-                <w:webHidden/>
-              </w:rPr>
-              <w:instrText xml:space="preserve"> PAGEREF _Toc463249450 \h </w:instrText>
-            </w:r>
-            <w:r>
-              <w:rPr>
-                <w:noProof/>
-                <w:webHidden/>
-              </w:rPr>
-            </w:r>
-            <w:r>
-              <w:rPr>
-                <w:noProof/>
-                <w:webHidden/>
-              </w:rPr>
-              <w:fldChar w:fldCharType="separate"/>
-            </w:r>
-            <w:r>
-              <w:rPr>
-                <w:noProof/>
-                <w:webHidden/>
-              </w:rPr>
-              <w:t>15</w:t>
-            </w:r>
-            <w:r>
-              <w:rPr>
-                <w:noProof/>
-                <w:webHidden/>
-              </w:rPr>
-              <w:fldChar w:fldCharType="end"/>
-            </w:r>
-          </w:hyperlink>
-        </w:p>
-        <w:p>
-          <w:pPr>
-            <w:pStyle w:val="TOC2"/>
-            <w:tabs>
-              <w:tab w:val="left" w:pos="880"/>
-              <w:tab w:val="right" w:leader="dot" w:pos="9061"/>
-            </w:tabs>
-            <w:rPr>
-              <w:rFonts w:asciiTheme="minorHAnsi" w:eastAsiaTheme="minorEastAsia" w:hAnsiTheme="minorHAnsi" w:cstheme="minorBidi"/>
-              <w:noProof/>
-              <w:lang w:eastAsia="pt-BR"/>
-            </w:rPr>
-          </w:pPr>
-          <w:hyperlink w:anchor="_Toc463249451" w:history="1">
-            <w:r>
-              <w:rPr>
-                <w:rStyle w:val="Hyperlink"/>
-                <w:rFonts w:ascii="Times New Roman" w:hAnsi="Times New Roman"/>
-                <w:b/>
-                <w:noProof/>
-              </w:rPr>
-              <w:t>3.6</w:t>
-            </w:r>
-            <w:r>
-              <w:rPr>
-                <w:rFonts w:asciiTheme="minorHAnsi" w:eastAsiaTheme="minorEastAsia" w:hAnsiTheme="minorHAnsi" w:cstheme="minorBidi"/>
-                <w:noProof/>
-                <w:lang w:eastAsia="pt-BR"/>
-              </w:rPr>
-              <w:tab/>
-            </w:r>
-            <w:r>
-              <w:rPr>
-                <w:rStyle w:val="Hyperlink"/>
-                <w:rFonts w:ascii="Times New Roman" w:hAnsi="Times New Roman"/>
-                <w:b/>
-                <w:noProof/>
-              </w:rPr>
-              <w:t>Redes Neurais</w:t>
-            </w:r>
-            <w:r>
-              <w:rPr>
-                <w:noProof/>
-                <w:webHidden/>
-              </w:rPr>
-              <w:tab/>
-            </w:r>
-            <w:r>
-              <w:rPr>
-                <w:noProof/>
-                <w:webHidden/>
-              </w:rPr>
-              <w:fldChar w:fldCharType="begin"/>
-            </w:r>
-            <w:r>
-              <w:rPr>
-                <w:noProof/>
-                <w:webHidden/>
-              </w:rPr>
-              <w:instrText xml:space="preserve"> PAGEREF _Toc463249451 \h </w:instrText>
+              <w:instrText xml:space="preserve"> PAGEREF _Toc463940034 \h </w:instrText>
             </w:r>
             <w:r>
               <w:rPr>
@@ -3060,6 +2610,7 @@
           <w:pPr>
             <w:pStyle w:val="TOC1"/>
             <w:tabs>
+              <w:tab w:val="left" w:pos="440"/>
               <w:tab w:val="right" w:leader="dot" w:pos="9061"/>
             </w:tabs>
             <w:rPr>
@@ -3068,7 +2619,366 @@
               <w:lang w:eastAsia="pt-BR"/>
             </w:rPr>
           </w:pPr>
-          <w:hyperlink w:anchor="_Toc463249452" w:history="1">
+          <w:hyperlink w:anchor="_Toc463940035" w:history="1">
+            <w:r>
+              <w:rPr>
+                <w:rStyle w:val="Hyperlink"/>
+                <w:rFonts w:ascii="Times New Roman" w:hAnsi="Times New Roman"/>
+                <w:b/>
+                <w:noProof/>
+              </w:rPr>
+              <w:t>4.</w:t>
+            </w:r>
+            <w:r>
+              <w:rPr>
+                <w:rFonts w:asciiTheme="minorHAnsi" w:eastAsiaTheme="minorEastAsia" w:hAnsiTheme="minorHAnsi" w:cstheme="minorBidi"/>
+                <w:noProof/>
+                <w:lang w:eastAsia="pt-BR"/>
+              </w:rPr>
+              <w:tab/>
+            </w:r>
+            <w:r>
+              <w:rPr>
+                <w:rStyle w:val="Hyperlink"/>
+                <w:rFonts w:ascii="Times New Roman" w:hAnsi="Times New Roman"/>
+                <w:b/>
+                <w:noProof/>
+              </w:rPr>
+              <w:t>MarioLearn</w:t>
+            </w:r>
+            <w:r>
+              <w:rPr>
+                <w:noProof/>
+                <w:webHidden/>
+              </w:rPr>
+              <w:tab/>
+            </w:r>
+            <w:r>
+              <w:rPr>
+                <w:noProof/>
+                <w:webHidden/>
+              </w:rPr>
+              <w:fldChar w:fldCharType="begin"/>
+            </w:r>
+            <w:r>
+              <w:rPr>
+                <w:noProof/>
+                <w:webHidden/>
+              </w:rPr>
+              <w:instrText xml:space="preserve"> PAGEREF _Toc463940035 \h </w:instrText>
+            </w:r>
+            <w:r>
+              <w:rPr>
+                <w:noProof/>
+                <w:webHidden/>
+              </w:rPr>
+            </w:r>
+            <w:r>
+              <w:rPr>
+                <w:noProof/>
+                <w:webHidden/>
+              </w:rPr>
+              <w:fldChar w:fldCharType="separate"/>
+            </w:r>
+            <w:r>
+              <w:rPr>
+                <w:noProof/>
+                <w:webHidden/>
+              </w:rPr>
+              <w:t>17</w:t>
+            </w:r>
+            <w:r>
+              <w:rPr>
+                <w:noProof/>
+                <w:webHidden/>
+              </w:rPr>
+              <w:fldChar w:fldCharType="end"/>
+            </w:r>
+          </w:hyperlink>
+        </w:p>
+        <w:p>
+          <w:pPr>
+            <w:pStyle w:val="TOC1"/>
+            <w:tabs>
+              <w:tab w:val="left" w:pos="660"/>
+              <w:tab w:val="right" w:leader="dot" w:pos="9061"/>
+            </w:tabs>
+            <w:rPr>
+              <w:rFonts w:asciiTheme="minorHAnsi" w:eastAsiaTheme="minorEastAsia" w:hAnsiTheme="minorHAnsi" w:cstheme="minorBidi"/>
+              <w:noProof/>
+              <w:lang w:eastAsia="pt-BR"/>
+            </w:rPr>
+          </w:pPr>
+          <w:hyperlink w:anchor="_Toc463940036" w:history="1">
+            <w:r>
+              <w:rPr>
+                <w:rStyle w:val="Hyperlink"/>
+                <w:rFonts w:ascii="Times New Roman" w:hAnsi="Times New Roman"/>
+                <w:b/>
+                <w:noProof/>
+              </w:rPr>
+              <w:t>4.1</w:t>
+            </w:r>
+            <w:r>
+              <w:rPr>
+                <w:rFonts w:asciiTheme="minorHAnsi" w:eastAsiaTheme="minorEastAsia" w:hAnsiTheme="minorHAnsi" w:cstheme="minorBidi"/>
+                <w:noProof/>
+                <w:lang w:eastAsia="pt-BR"/>
+              </w:rPr>
+              <w:tab/>
+            </w:r>
+            <w:r>
+              <w:rPr>
+                <w:rStyle w:val="Hyperlink"/>
+                <w:rFonts w:ascii="Times New Roman" w:hAnsi="Times New Roman"/>
+                <w:b/>
+                <w:noProof/>
+              </w:rPr>
+              <w:t>Geração de soluções</w:t>
+            </w:r>
+            <w:r>
+              <w:rPr>
+                <w:noProof/>
+                <w:webHidden/>
+              </w:rPr>
+              <w:tab/>
+            </w:r>
+            <w:r>
+              <w:rPr>
+                <w:noProof/>
+                <w:webHidden/>
+              </w:rPr>
+              <w:fldChar w:fldCharType="begin"/>
+            </w:r>
+            <w:r>
+              <w:rPr>
+                <w:noProof/>
+                <w:webHidden/>
+              </w:rPr>
+              <w:instrText xml:space="preserve"> PAGEREF _Toc463940036 \h </w:instrText>
+            </w:r>
+            <w:r>
+              <w:rPr>
+                <w:noProof/>
+                <w:webHidden/>
+              </w:rPr>
+            </w:r>
+            <w:r>
+              <w:rPr>
+                <w:noProof/>
+                <w:webHidden/>
+              </w:rPr>
+              <w:fldChar w:fldCharType="separate"/>
+            </w:r>
+            <w:r>
+              <w:rPr>
+                <w:noProof/>
+                <w:webHidden/>
+              </w:rPr>
+              <w:t>17</w:t>
+            </w:r>
+            <w:r>
+              <w:rPr>
+                <w:noProof/>
+                <w:webHidden/>
+              </w:rPr>
+              <w:fldChar w:fldCharType="end"/>
+            </w:r>
+          </w:hyperlink>
+        </w:p>
+        <w:p>
+          <w:pPr>
+            <w:pStyle w:val="TOC1"/>
+            <w:tabs>
+              <w:tab w:val="left" w:pos="660"/>
+              <w:tab w:val="right" w:leader="dot" w:pos="9061"/>
+            </w:tabs>
+            <w:rPr>
+              <w:rFonts w:asciiTheme="minorHAnsi" w:eastAsiaTheme="minorEastAsia" w:hAnsiTheme="minorHAnsi" w:cstheme="minorBidi"/>
+              <w:noProof/>
+              <w:lang w:eastAsia="pt-BR"/>
+            </w:rPr>
+          </w:pPr>
+          <w:hyperlink w:anchor="_Toc463940037" w:history="1">
+            <w:r>
+              <w:rPr>
+                <w:rStyle w:val="Hyperlink"/>
+                <w:rFonts w:ascii="Times New Roman" w:hAnsi="Times New Roman"/>
+                <w:b/>
+                <w:noProof/>
+              </w:rPr>
+              <w:t>4.2</w:t>
+            </w:r>
+            <w:r>
+              <w:rPr>
+                <w:rFonts w:asciiTheme="minorHAnsi" w:eastAsiaTheme="minorEastAsia" w:hAnsiTheme="minorHAnsi" w:cstheme="minorBidi"/>
+                <w:noProof/>
+                <w:lang w:eastAsia="pt-BR"/>
+              </w:rPr>
+              <w:tab/>
+            </w:r>
+            <w:r>
+              <w:rPr>
+                <w:rStyle w:val="Hyperlink"/>
+                <w:rFonts w:ascii="Times New Roman" w:hAnsi="Times New Roman"/>
+                <w:b/>
+                <w:noProof/>
+              </w:rPr>
+              <w:t>Geração da Arvore de Decisão</w:t>
+            </w:r>
+            <w:r>
+              <w:rPr>
+                <w:noProof/>
+                <w:webHidden/>
+              </w:rPr>
+              <w:tab/>
+            </w:r>
+            <w:r>
+              <w:rPr>
+                <w:noProof/>
+                <w:webHidden/>
+              </w:rPr>
+              <w:fldChar w:fldCharType="begin"/>
+            </w:r>
+            <w:r>
+              <w:rPr>
+                <w:noProof/>
+                <w:webHidden/>
+              </w:rPr>
+              <w:instrText xml:space="preserve"> PAGEREF _Toc463940037 \h </w:instrText>
+            </w:r>
+            <w:r>
+              <w:rPr>
+                <w:noProof/>
+                <w:webHidden/>
+              </w:rPr>
+            </w:r>
+            <w:r>
+              <w:rPr>
+                <w:noProof/>
+                <w:webHidden/>
+              </w:rPr>
+              <w:fldChar w:fldCharType="separate"/>
+            </w:r>
+            <w:r>
+              <w:rPr>
+                <w:noProof/>
+                <w:webHidden/>
+              </w:rPr>
+              <w:t>17</w:t>
+            </w:r>
+            <w:r>
+              <w:rPr>
+                <w:noProof/>
+                <w:webHidden/>
+              </w:rPr>
+              <w:fldChar w:fldCharType="end"/>
+            </w:r>
+          </w:hyperlink>
+        </w:p>
+        <w:p>
+          <w:pPr>
+            <w:pStyle w:val="TOC1"/>
+            <w:tabs>
+              <w:tab w:val="left" w:pos="660"/>
+              <w:tab w:val="right" w:leader="dot" w:pos="9061"/>
+            </w:tabs>
+            <w:rPr>
+              <w:rFonts w:asciiTheme="minorHAnsi" w:eastAsiaTheme="minorEastAsia" w:hAnsiTheme="minorHAnsi" w:cstheme="minorBidi"/>
+              <w:noProof/>
+              <w:lang w:eastAsia="pt-BR"/>
+            </w:rPr>
+          </w:pPr>
+          <w:hyperlink w:anchor="_Toc463940038" w:history="1">
+            <w:r>
+              <w:rPr>
+                <w:rStyle w:val="Hyperlink"/>
+                <w:rFonts w:ascii="Times New Roman" w:hAnsi="Times New Roman"/>
+                <w:b/>
+                <w:noProof/>
+              </w:rPr>
+              <w:t>4.3</w:t>
+            </w:r>
+            <w:r>
+              <w:rPr>
+                <w:rFonts w:asciiTheme="minorHAnsi" w:eastAsiaTheme="minorEastAsia" w:hAnsiTheme="minorHAnsi" w:cstheme="minorBidi"/>
+                <w:noProof/>
+                <w:lang w:eastAsia="pt-BR"/>
+              </w:rPr>
+              <w:tab/>
+            </w:r>
+            <w:r>
+              <w:rPr>
+                <w:rStyle w:val="Hyperlink"/>
+                <w:rFonts w:ascii="Times New Roman" w:hAnsi="Times New Roman"/>
+                <w:b/>
+                <w:noProof/>
+              </w:rPr>
+              <w:t>Classificação de Observações</w:t>
+            </w:r>
+            <w:r>
+              <w:rPr>
+                <w:noProof/>
+                <w:webHidden/>
+              </w:rPr>
+              <w:tab/>
+            </w:r>
+            <w:r>
+              <w:rPr>
+                <w:noProof/>
+                <w:webHidden/>
+              </w:rPr>
+              <w:fldChar w:fldCharType="begin"/>
+            </w:r>
+            <w:r>
+              <w:rPr>
+                <w:noProof/>
+                <w:webHidden/>
+              </w:rPr>
+              <w:instrText xml:space="preserve"> PAGEREF _Toc463940038 \h </w:instrText>
+            </w:r>
+            <w:r>
+              <w:rPr>
+                <w:noProof/>
+                <w:webHidden/>
+              </w:rPr>
+            </w:r>
+            <w:r>
+              <w:rPr>
+                <w:noProof/>
+                <w:webHidden/>
+              </w:rPr>
+              <w:fldChar w:fldCharType="separate"/>
+            </w:r>
+            <w:r>
+              <w:rPr>
+                <w:noProof/>
+                <w:webHidden/>
+              </w:rPr>
+              <w:t>18</w:t>
+            </w:r>
+            <w:r>
+              <w:rPr>
+                <w:noProof/>
+                <w:webHidden/>
+              </w:rPr>
+              <w:fldChar w:fldCharType="end"/>
+            </w:r>
+          </w:hyperlink>
+        </w:p>
+        <w:p>
+          <w:pPr>
+            <w:pStyle w:val="TOC1"/>
+            <w:tabs>
+              <w:tab w:val="right" w:leader="dot" w:pos="9061"/>
+            </w:tabs>
+            <w:rPr>
+              <w:rFonts w:asciiTheme="minorHAnsi" w:eastAsiaTheme="minorEastAsia" w:hAnsiTheme="minorHAnsi" w:cstheme="minorBidi"/>
+              <w:noProof/>
+              <w:lang w:eastAsia="pt-BR"/>
+            </w:rPr>
+          </w:pPr>
+          <w:hyperlink w:anchor="_Toc463940039" w:history="1">
             <w:r>
               <w:rPr>
                 <w:rStyle w:val="Hyperlink"/>
@@ -3076,7 +2986,7 @@
                 <w:b/>
                 <w:bCs/>
                 <w:noProof/>
-                <w:lang w:val="en-US" w:bidi="hi-IN"/>
+                <w:lang w:bidi="hi-IN"/>
               </w:rPr>
               <w:t>REFERÊNCIAS</w:t>
             </w:r>
@@ -3099,7 +3009,7 @@
                 <w:noProof/>
                 <w:webHidden/>
               </w:rPr>
-              <w:instrText xml:space="preserve"> PAGEREF _Toc463249452 \h </w:instrText>
+              <w:instrText xml:space="preserve"> PAGEREF _Toc463940039 \h </w:instrText>
             </w:r>
             <w:r>
               <w:rPr>
@@ -3119,7 +3029,7 @@
                 <w:noProof/>
                 <w:webHidden/>
               </w:rPr>
-              <w:t>16</w:t>
+              <w:t>19</w:t>
             </w:r>
             <w:r>
               <w:rPr>
@@ -3185,7 +3095,7 @@
           <w:rFonts w:ascii="Times New Roman" w:hAnsi="Times New Roman" w:cs="Times New Roman"/>
         </w:rPr>
       </w:pPr>
-      <w:bookmarkStart w:id="1" w:name="_Toc463249441"/>
+      <w:bookmarkStart w:id="1" w:name="_Toc463940029"/>
       <w:r>
         <w:rPr>
           <w:rFonts w:ascii="Times New Roman" w:hAnsi="Times New Roman" w:cs="Times New Roman"/>
@@ -5304,7 +5214,7 @@
           <w:lang w:eastAsia="pt-BR"/>
         </w:rPr>
       </w:pPr>
-      <w:bookmarkStart w:id="2" w:name="_Toc463249442"/>
+      <w:bookmarkStart w:id="2" w:name="_Toc463940030"/>
       <w:r>
         <w:rPr>
           <w:rFonts w:ascii="Times New Roman" w:eastAsia="Times New Roman" w:hAnsi="Times New Roman"/>
@@ -6126,7 +6036,7 @@
           <w:szCs w:val="24"/>
         </w:rPr>
       </w:pPr>
-      <w:bookmarkStart w:id="3" w:name="_Toc463249443"/>
+      <w:bookmarkStart w:id="3" w:name="_Toc463940031"/>
       <w:r>
         <w:rPr>
           <w:rFonts w:ascii="Times New Roman" w:hAnsi="Times New Roman"/>
@@ -6244,7 +6154,23 @@
           <w:sz w:val="24"/>
           <w:szCs w:val="24"/>
         </w:rPr>
-        <w:t xml:space="preserve"> normalmente é feita através de métodos de aprendizado de máquina. Geralmente o campo do aprendizado de máquina é dividido em três grandes grupos: aprendizagem supervisionada, aprendizagem não-supervisionada e aprendizagem por reforço (RUSSEL; NORVIN, 2003).</w:t>
+        <w:t xml:space="preserve"> normalmente é feita através de métodos de aprendizado de máquina. Geralmente o campo do aprendizado de máquina é dividido em três</w:t>
+      </w:r>
+      <w:r>
+        <w:rPr>
+          <w:rFonts w:ascii="Times New Roman" w:hAnsi="Times New Roman"/>
+          <w:sz w:val="24"/>
+          <w:szCs w:val="24"/>
+        </w:rPr>
+        <w:t xml:space="preserve"> paradigmas</w:t>
+      </w:r>
+      <w:r>
+        <w:rPr>
+          <w:rFonts w:ascii="Times New Roman" w:hAnsi="Times New Roman"/>
+          <w:sz w:val="24"/>
+          <w:szCs w:val="24"/>
+        </w:rPr>
+        <w:t>: aprendizagem supervisionada, aprendizagem não-supervisionada e aprendizagem por reforço (RUSSEL; NORVIN, 2003).</w:t>
       </w:r>
     </w:p>
     <w:p>
@@ -6512,47 +6438,55 @@
           <w:sz w:val="24"/>
           <w:szCs w:val="24"/>
         </w:rPr>
-        <w:t xml:space="preserve">O grupo a </w:t>
-      </w:r>
-      <w:r>
-        <w:rPr>
-          <w:rFonts w:ascii="Times New Roman" w:hAnsi="Times New Roman"/>
-          <w:sz w:val="24"/>
-          <w:szCs w:val="24"/>
-        </w:rPr>
-        <w:t>ser utilizado depende do tipo dos</w:t>
-      </w:r>
-      <w:r>
-        <w:rPr>
-          <w:rFonts w:ascii="Times New Roman" w:hAnsi="Times New Roman"/>
-          <w:sz w:val="24"/>
-          <w:szCs w:val="24"/>
-        </w:rPr>
-        <w:t xml:space="preserve"> dados disponibilizado</w:t>
-      </w:r>
-      <w:r>
-        <w:rPr>
-          <w:rFonts w:ascii="Times New Roman" w:hAnsi="Times New Roman"/>
-          <w:sz w:val="24"/>
-          <w:szCs w:val="24"/>
-        </w:rPr>
-        <w:t>s</w:t>
-      </w:r>
-      <w:r>
-        <w:rPr>
-          <w:rFonts w:ascii="Times New Roman" w:hAnsi="Times New Roman"/>
-          <w:sz w:val="24"/>
-          <w:szCs w:val="24"/>
-        </w:rPr>
-        <w:t xml:space="preserve"> </w:t>
-      </w:r>
-      <w:r>
-        <w:rPr>
-          <w:rFonts w:ascii="Times New Roman" w:hAnsi="Times New Roman"/>
-          <w:sz w:val="24"/>
-          <w:szCs w:val="24"/>
-        </w:rPr>
-        <w:t xml:space="preserve">pelo problema. O </w:t>
+        <w:t>O</w:t>
+      </w:r>
+      <w:r>
+        <w:rPr>
+          <w:rFonts w:ascii="Times New Roman" w:hAnsi="Times New Roman"/>
+          <w:sz w:val="24"/>
+          <w:szCs w:val="24"/>
+        </w:rPr>
+        <w:t xml:space="preserve"> método</w:t>
+      </w:r>
+      <w:r>
+        <w:rPr>
+          <w:rFonts w:ascii="Times New Roman" w:hAnsi="Times New Roman"/>
+          <w:sz w:val="24"/>
+          <w:szCs w:val="24"/>
+        </w:rPr>
+        <w:t xml:space="preserve"> a </w:t>
+      </w:r>
+      <w:r>
+        <w:rPr>
+          <w:rFonts w:ascii="Times New Roman" w:hAnsi="Times New Roman"/>
+          <w:sz w:val="24"/>
+          <w:szCs w:val="24"/>
+        </w:rPr>
+        <w:t>ser utilizado depende do tipo do</w:t>
+      </w:r>
+      <w:r>
+        <w:rPr>
+          <w:rFonts w:ascii="Times New Roman" w:hAnsi="Times New Roman"/>
+          <w:sz w:val="24"/>
+          <w:szCs w:val="24"/>
+        </w:rPr>
+        <w:t xml:space="preserve"> problema</w:t>
+      </w:r>
+      <w:r>
+        <w:rPr>
+          <w:rFonts w:ascii="Times New Roman" w:hAnsi="Times New Roman"/>
+          <w:sz w:val="24"/>
+          <w:szCs w:val="24"/>
+        </w:rPr>
+        <w:t xml:space="preserve"> apresentado</w:t>
+      </w:r>
+      <w:r>
+        <w:rPr>
+          <w:rFonts w:ascii="Times New Roman" w:hAnsi="Times New Roman"/>
+          <w:sz w:val="24"/>
+          <w:szCs w:val="24"/>
+        </w:rPr>
+        <w:t xml:space="preserve">. O </w:t>
       </w:r>
       <w:r>
         <w:rPr>
@@ -7064,7 +6998,7 @@
           <w:szCs w:val="24"/>
         </w:rPr>
       </w:pPr>
-      <w:bookmarkStart w:id="4" w:name="_Toc463249444"/>
+      <w:bookmarkStart w:id="4" w:name="_Toc463940032"/>
       <w:r>
         <w:rPr>
           <w:rFonts w:ascii="Times New Roman" w:hAnsi="Times New Roman"/>
@@ -7459,7 +7393,95 @@
           <w:sz w:val="24"/>
           <w:szCs w:val="24"/>
         </w:rPr>
-        <w:t xml:space="preserve"> Desta forma, a árvore será gerada e ajustada para classificar as observações. </w:t>
+        <w:t xml:space="preserve"> Desta forma, a árvore será gerada e ajustada para classificar as observações</w:t>
+      </w:r>
+      <w:r>
+        <w:rPr>
+          <w:rFonts w:ascii="Times New Roman" w:hAnsi="Times New Roman"/>
+          <w:sz w:val="24"/>
+          <w:szCs w:val="24"/>
+        </w:rPr>
+        <w:t xml:space="preserve">, como é demonstrado na </w:t>
+      </w:r>
+      <w:r>
+        <w:rPr>
+          <w:rFonts w:ascii="Times New Roman" w:hAnsi="Times New Roman"/>
+          <w:sz w:val="24"/>
+          <w:szCs w:val="24"/>
+        </w:rPr>
+        <w:fldChar w:fldCharType="begin"/>
+      </w:r>
+      <w:r>
+        <w:rPr>
+          <w:rFonts w:ascii="Times New Roman" w:hAnsi="Times New Roman"/>
+          <w:sz w:val="24"/>
+          <w:szCs w:val="24"/>
+        </w:rPr>
+        <w:instrText xml:space="preserve"> REF _Ref463940111 \h </w:instrText>
+      </w:r>
+      <w:r>
+        <w:rPr>
+          <w:rFonts w:ascii="Times New Roman" w:hAnsi="Times New Roman"/>
+          <w:sz w:val="24"/>
+          <w:szCs w:val="24"/>
+        </w:rPr>
+      </w:r>
+      <w:r>
+        <w:rPr>
+          <w:rFonts w:ascii="Times New Roman" w:hAnsi="Times New Roman"/>
+          <w:sz w:val="24"/>
+          <w:szCs w:val="24"/>
+        </w:rPr>
+        <w:instrText xml:space="preserve"> \* MERGEFORMAT </w:instrText>
+      </w:r>
+      <w:r>
+        <w:rPr>
+          <w:rFonts w:ascii="Times New Roman" w:hAnsi="Times New Roman"/>
+          <w:sz w:val="24"/>
+          <w:szCs w:val="24"/>
+        </w:rPr>
+        <w:fldChar w:fldCharType="separate"/>
+      </w:r>
+      <w:r>
+        <w:rPr>
+          <w:rFonts w:ascii="Times New Roman" w:hAnsi="Times New Roman"/>
+          <w:sz w:val="24"/>
+          <w:szCs w:val="24"/>
+        </w:rPr>
+        <w:t xml:space="preserve">Figura </w:t>
+      </w:r>
+      <w:r>
+        <w:rPr>
+          <w:rFonts w:ascii="Times New Roman" w:hAnsi="Times New Roman"/>
+          <w:noProof/>
+          <w:sz w:val="24"/>
+          <w:szCs w:val="24"/>
+        </w:rPr>
+        <w:t>1</w:t>
+      </w:r>
+      <w:r>
+        <w:rPr>
+          <w:rFonts w:ascii="Times New Roman" w:hAnsi="Times New Roman"/>
+          <w:sz w:val="24"/>
+          <w:szCs w:val="24"/>
+        </w:rPr>
+        <w:fldChar w:fldCharType="end"/>
+      </w:r>
+      <w:r>
+        <w:rPr>
+          <w:rFonts w:ascii="Times New Roman" w:hAnsi="Times New Roman"/>
+          <w:sz w:val="24"/>
+          <w:szCs w:val="24"/>
+        </w:rPr>
+        <w:t>.</w:t>
+      </w:r>
+      <w:r>
+        <w:rPr>
+          <w:rFonts w:ascii="Times New Roman" w:hAnsi="Times New Roman"/>
+          <w:sz w:val="24"/>
+          <w:szCs w:val="24"/>
+        </w:rPr>
+        <w:t xml:space="preserve"> </w:t>
       </w:r>
       <w:r>
         <w:rPr>
@@ -7629,27 +7651,266 @@
         </w:rPr>
         <w:t>.</w:t>
       </w:r>
-      <w:bookmarkStart w:id="5" w:name="_GoBack"/>
+    </w:p>
+    <w:p>
+      <w:pPr>
+        <w:pStyle w:val="Caption"/>
+        <w:spacing w:before="0" w:after="0"/>
+        <w:jc w:val="both"/>
+        <w:rPr>
+          <w:rFonts w:ascii="Times New Roman" w:hAnsi="Times New Roman" w:cs="Times New Roman"/>
+          <w:i w:val="0"/>
+          <w:sz w:val="20"/>
+          <w:szCs w:val="20"/>
+        </w:rPr>
+      </w:pPr>
+    </w:p>
+    <w:p>
+      <w:pPr>
+        <w:pStyle w:val="Caption"/>
+        <w:spacing w:before="0" w:after="0"/>
+        <w:jc w:val="both"/>
+        <w:rPr>
+          <w:rFonts w:ascii="Times New Roman" w:hAnsi="Times New Roman" w:cs="Times New Roman"/>
+          <w:i w:val="0"/>
+          <w:sz w:val="20"/>
+          <w:szCs w:val="20"/>
+        </w:rPr>
+      </w:pPr>
+    </w:p>
+    <w:p>
+      <w:pPr>
+        <w:pStyle w:val="Caption"/>
+        <w:spacing w:before="0" w:after="0"/>
+        <w:jc w:val="both"/>
+        <w:rPr>
+          <w:rFonts w:ascii="Times New Roman" w:hAnsi="Times New Roman" w:cs="Times New Roman"/>
+          <w:i w:val="0"/>
+          <w:sz w:val="20"/>
+          <w:szCs w:val="20"/>
+        </w:rPr>
+      </w:pPr>
+    </w:p>
+    <w:p>
+      <w:pPr>
+        <w:pStyle w:val="Caption"/>
+        <w:spacing w:before="0" w:after="0"/>
+        <w:jc w:val="both"/>
+        <w:rPr>
+          <w:rFonts w:ascii="Times New Roman" w:hAnsi="Times New Roman" w:cs="Times New Roman"/>
+          <w:i w:val="0"/>
+          <w:sz w:val="20"/>
+          <w:szCs w:val="20"/>
+        </w:rPr>
+      </w:pPr>
+    </w:p>
+    <w:p>
+      <w:pPr>
+        <w:pStyle w:val="Caption"/>
+        <w:spacing w:before="0" w:after="0"/>
+        <w:jc w:val="both"/>
+        <w:rPr>
+          <w:rFonts w:ascii="Times New Roman" w:hAnsi="Times New Roman" w:cs="Times New Roman"/>
+          <w:i w:val="0"/>
+          <w:sz w:val="20"/>
+          <w:szCs w:val="20"/>
+        </w:rPr>
+      </w:pPr>
+    </w:p>
+    <w:p>
+      <w:pPr>
+        <w:pStyle w:val="Caption"/>
+        <w:spacing w:before="0" w:after="0"/>
+        <w:jc w:val="both"/>
+        <w:rPr>
+          <w:rFonts w:ascii="Times New Roman" w:hAnsi="Times New Roman" w:cs="Times New Roman"/>
+          <w:i w:val="0"/>
+          <w:sz w:val="20"/>
+          <w:szCs w:val="20"/>
+        </w:rPr>
+      </w:pPr>
+    </w:p>
+    <w:p>
+      <w:pPr>
+        <w:pStyle w:val="Caption"/>
+        <w:spacing w:before="0" w:after="0"/>
+        <w:jc w:val="both"/>
+        <w:rPr>
+          <w:rFonts w:ascii="Times New Roman" w:hAnsi="Times New Roman" w:cs="Times New Roman"/>
+          <w:i w:val="0"/>
+          <w:sz w:val="20"/>
+          <w:szCs w:val="20"/>
+        </w:rPr>
+      </w:pPr>
+    </w:p>
+    <w:p>
+      <w:pPr>
+        <w:pStyle w:val="Caption"/>
+        <w:spacing w:before="0" w:after="0"/>
+        <w:jc w:val="both"/>
+        <w:rPr>
+          <w:rFonts w:ascii="Times New Roman" w:hAnsi="Times New Roman" w:cs="Times New Roman"/>
+          <w:i w:val="0"/>
+          <w:sz w:val="20"/>
+          <w:szCs w:val="20"/>
+        </w:rPr>
+      </w:pPr>
+    </w:p>
+    <w:p>
+      <w:pPr>
+        <w:pStyle w:val="Caption"/>
+        <w:spacing w:before="0" w:after="0"/>
+        <w:jc w:val="both"/>
+        <w:rPr>
+          <w:rFonts w:ascii="Times New Roman" w:hAnsi="Times New Roman" w:cs="Times New Roman"/>
+          <w:i w:val="0"/>
+          <w:sz w:val="20"/>
+          <w:szCs w:val="20"/>
+        </w:rPr>
+      </w:pPr>
+    </w:p>
+    <w:p>
+      <w:pPr>
+        <w:pStyle w:val="Caption"/>
+        <w:spacing w:before="0" w:after="0"/>
+        <w:jc w:val="both"/>
+        <w:rPr>
+          <w:rFonts w:ascii="Times New Roman" w:hAnsi="Times New Roman" w:cs="Times New Roman"/>
+          <w:i w:val="0"/>
+          <w:sz w:val="20"/>
+          <w:szCs w:val="20"/>
+        </w:rPr>
+      </w:pPr>
+    </w:p>
+    <w:p>
+      <w:pPr>
+        <w:pStyle w:val="Caption"/>
+        <w:spacing w:before="0"/>
+        <w:jc w:val="center"/>
+        <w:rPr>
+          <w:rFonts w:ascii="Times New Roman" w:hAnsi="Times New Roman" w:cs="Times New Roman"/>
+          <w:i w:val="0"/>
+          <w:sz w:val="20"/>
+          <w:szCs w:val="20"/>
+        </w:rPr>
+      </w:pPr>
+      <w:bookmarkStart w:id="5" w:name="_Ref463940111"/>
+      <w:r>
+        <w:rPr>
+          <w:rFonts w:ascii="Times New Roman" w:hAnsi="Times New Roman" w:cs="Times New Roman"/>
+          <w:i w:val="0"/>
+          <w:sz w:val="20"/>
+          <w:szCs w:val="20"/>
+        </w:rPr>
+        <w:lastRenderedPageBreak/>
+        <w:t xml:space="preserve">Figura </w:t>
+      </w:r>
+      <w:r>
+        <w:rPr>
+          <w:rFonts w:ascii="Times New Roman" w:hAnsi="Times New Roman" w:cs="Times New Roman"/>
+          <w:i w:val="0"/>
+          <w:sz w:val="20"/>
+          <w:szCs w:val="20"/>
+        </w:rPr>
+        <w:fldChar w:fldCharType="begin"/>
+      </w:r>
+      <w:r>
+        <w:rPr>
+          <w:rFonts w:ascii="Times New Roman" w:hAnsi="Times New Roman" w:cs="Times New Roman"/>
+          <w:i w:val="0"/>
+          <w:sz w:val="20"/>
+          <w:szCs w:val="20"/>
+        </w:rPr>
+        <w:instrText xml:space="preserve"> SEQ Figura \* ARABIC </w:instrText>
+      </w:r>
+      <w:r>
+        <w:rPr>
+          <w:rFonts w:ascii="Times New Roman" w:hAnsi="Times New Roman" w:cs="Times New Roman"/>
+          <w:i w:val="0"/>
+          <w:sz w:val="20"/>
+          <w:szCs w:val="20"/>
+        </w:rPr>
+        <w:fldChar w:fldCharType="separate"/>
+      </w:r>
+      <w:r>
+        <w:rPr>
+          <w:rFonts w:ascii="Times New Roman" w:hAnsi="Times New Roman" w:cs="Times New Roman"/>
+          <w:i w:val="0"/>
+          <w:noProof/>
+          <w:sz w:val="20"/>
+          <w:szCs w:val="20"/>
+        </w:rPr>
+        <w:t>1</w:t>
+      </w:r>
+      <w:r>
+        <w:rPr>
+          <w:rFonts w:ascii="Times New Roman" w:hAnsi="Times New Roman" w:cs="Times New Roman"/>
+          <w:i w:val="0"/>
+          <w:sz w:val="20"/>
+          <w:szCs w:val="20"/>
+        </w:rPr>
+        <w:fldChar w:fldCharType="end"/>
+      </w:r>
       <w:bookmarkEnd w:id="5"/>
-    </w:p>
-    <w:p>
-      <w:pPr>
+      <w:r>
+        <w:rPr>
+          <w:rFonts w:ascii="Times New Roman" w:hAnsi="Times New Roman" w:cs="Times New Roman"/>
+          <w:i w:val="0"/>
+          <w:sz w:val="20"/>
+          <w:szCs w:val="20"/>
+        </w:rPr>
+        <w:t xml:space="preserve"> – </w:t>
+      </w:r>
+      <w:r>
+        <w:rPr>
+          <w:rFonts w:ascii="Times New Roman" w:hAnsi="Times New Roman" w:cs="Times New Roman"/>
+          <w:i w:val="0"/>
+          <w:sz w:val="20"/>
+          <w:szCs w:val="20"/>
+        </w:rPr>
+        <w:t xml:space="preserve">Árvore de Decisão gerada para classificicação de </w:t>
+      </w:r>
+      <w:r>
+        <w:rPr>
+          <w:rFonts w:ascii="Times New Roman" w:hAnsi="Times New Roman" w:cs="Times New Roman"/>
+          <w:i w:val="0"/>
+          <w:sz w:val="20"/>
+          <w:szCs w:val="20"/>
+        </w:rPr>
+        <w:t>laranjas e m</w:t>
+      </w:r>
+      <w:r>
+        <w:rPr>
+          <w:rFonts w:ascii="Times New Roman" w:hAnsi="Times New Roman" w:cs="Times New Roman"/>
+          <w:i w:val="0"/>
+          <w:sz w:val="20"/>
+          <w:szCs w:val="20"/>
+        </w:rPr>
+        <w:t>aças</w:t>
+      </w:r>
+      <w:r>
+        <w:rPr>
+          <w:rFonts w:ascii="Times New Roman" w:hAnsi="Times New Roman" w:cs="Times New Roman"/>
+          <w:i w:val="0"/>
+          <w:sz w:val="20"/>
+          <w:szCs w:val="20"/>
+        </w:rPr>
+        <w:t>.</w:t>
+      </w:r>
+    </w:p>
+    <w:p>
+      <w:pPr>
+        <w:keepNext/>
         <w:spacing w:after="240"/>
         <w:jc w:val="center"/>
-        <w:rPr>
-          <w:rFonts w:ascii="Times New Roman" w:hAnsi="Times New Roman"/>
-          <w:sz w:val="24"/>
-          <w:szCs w:val="24"/>
-        </w:rPr>
       </w:pPr>
       <w:r>
         <w:rPr>
           <w:noProof/>
           <w:lang w:eastAsia="pt-BR"/>
         </w:rPr>
-        <w:lastRenderedPageBreak/>
         <w:drawing>
-          <wp:inline distT="0" distB="0" distL="0" distR="0">
+          <wp:inline distT="0" distB="0" distL="0" distR="0" wp14:anchorId="7D7488ED" wp14:editId="7AB5F523">
             <wp:extent cx="5760085" cy="3246278"/>
             <wp:effectExtent l="0" t="0" r="0" b="0"/>
             <wp:docPr id="3" name="Picture 3" descr="C:\Users\Danilo\AppData\Local\Microsoft\Windows\INetCacheContent.Word\Untitled Diagram (1).png"/>
@@ -7700,6 +7961,41 @@
     </w:p>
     <w:p>
       <w:pPr>
+        <w:keepNext/>
+        <w:spacing w:after="240"/>
+        <w:ind w:left="709" w:hanging="709"/>
+        <w:jc w:val="both"/>
+      </w:pPr>
+      <w:r>
+        <w:rPr>
+          <w:rFonts w:ascii="Times New Roman" w:hAnsi="Times New Roman"/>
+          <w:color w:val="000000" w:themeColor="text1"/>
+          <w:sz w:val="20"/>
+          <w:szCs w:val="20"/>
+        </w:rPr>
+        <w:t xml:space="preserve">Fonte: </w:t>
+      </w:r>
+      <w:r>
+        <w:rPr>
+          <w:rFonts w:ascii="Times New Roman" w:hAnsi="Times New Roman"/>
+          <w:color w:val="000000" w:themeColor="text1"/>
+          <w:sz w:val="20"/>
+          <w:szCs w:val="20"/>
+        </w:rPr>
+        <w:t>Elaboração própria.</w:t>
+      </w:r>
+      <w:r>
+        <w:rPr>
+          <w:rFonts w:ascii="Times New Roman" w:hAnsi="Times New Roman"/>
+          <w:color w:val="000000" w:themeColor="text1"/>
+          <w:sz w:val="20"/>
+          <w:szCs w:val="20"/>
+        </w:rPr>
+        <w:t xml:space="preserve"> </w:t>
+      </w:r>
+    </w:p>
+    <w:p>
+      <w:pPr>
         <w:spacing w:after="240"/>
         <w:ind w:firstLine="706"/>
         <w:jc w:val="both"/>
@@ -7855,7 +8151,7 @@
           <w:sz w:val="24"/>
           <w:szCs w:val="24"/>
         </w:rPr>
-        <w:t xml:space="preserve">É importante que durante a geração da árvore sejam escolhidos os melhores atributos para montar os ramos, pois uma escolha incorreta dos atributos pode acarretar a construção de uma árvore ineficiente. O objetivo então é maximizar a homogeneidade/pureza de cada conjunto por meio de heurísticas, sendo que o melhor atributo do conjunto é o que possui o maior nível de pureza dentre os demais. Para tal, o conjunto de atributos é iterado e são utilizados métodos heurísticos para determinar a homogeneidade do conjunto de observações atual da iteração. A cada nova iteração, o processo é repetido excluindo do conjunto os atributos que já foram utilizados anteriormente. Os atributos que apresentam a maior pureza são priorizados, pois quando a condição de um nó é gerada com base neles a classificação de observações é otimizada, pois os ramos serão divididos de forma a terem muitas soluções de </w:t>
+        <w:t xml:space="preserve">É importante que durante a geração da árvore sejam escolhidos os melhores atributos para montar os ramos, pois uma escolha incorreta dos atributos pode acarretar a construção de uma árvore ineficiente. O objetivo então é maximizar a homogeneidade/pureza de cada conjunto por meio de heurísticas, sendo que o melhor atributo do conjunto é o que possui o maior nível de pureza dentre os demais. Para tal, o conjunto de atributos é iterado e são utilizados métodos heurísticos para determinar a homogeneidade do conjunto de observações atual da iteração. A cada nova iteração, o processo é repetido excluindo do conjunto os atributos </w:t>
       </w:r>
       <w:r>
         <w:rPr>
@@ -7864,7 +8160,7 @@
           <w:szCs w:val="24"/>
         </w:rPr>
         <w:lastRenderedPageBreak/>
-        <w:t>um lado e poucas do outro, fazendo com que a maior parte das soluções inconsistentes sejam desconsideradas. Com a pureza dos atributos sendo levada em consideração, a árvore tenderá a ser dividida de forma a priorizar os atributos que menos mudaram durante o treinamento, assim diminuindo o tamanho da árvore e ignorando grande parte dos resultados incoerentes durante a classificação de uma dada observação.</w:t>
+        <w:t>que já foram utilizados anteriormente. Os atributos que apresentam a maior pureza são priorizados, pois quando a condição de um nó é gerada com base neles a classificação de observações é otimizada, pois os ramos serão divididos de forma a terem muitas soluções de um lado e poucas do outro, fazendo com que a maior parte das soluções inconsistentes sejam desconsideradas. Com a pureza dos atributos sendo levada em consideração, a árvore tenderá a ser dividida de forma a priorizar os atributos que menos mudaram durante o treinamento, assim diminuindo o tamanho da árvore e ignorando grande parte dos resultados incoerentes durante a classificação de uma dada observação.</w:t>
       </w:r>
       <w:r>
         <w:rPr>
@@ -7991,7 +8287,7 @@
           <w:szCs w:val="24"/>
         </w:rPr>
       </w:pPr>
-      <w:bookmarkStart w:id="6" w:name="_Toc463249445"/>
+      <w:bookmarkStart w:id="6" w:name="_Toc463940033"/>
       <w:r>
         <w:rPr>
           <w:rFonts w:ascii="Times New Roman" w:hAnsi="Times New Roman"/>
@@ -8444,8 +8740,8 @@
         <w:rPr>
           <w:rFonts w:ascii="Times New Roman" w:eastAsia="Times New Roman" w:hAnsi="Times New Roman"/>
           <w:b/>
-          <w:sz w:val="28"/>
-          <w:szCs w:val="28"/>
+          <w:sz w:val="24"/>
+          <w:szCs w:val="24"/>
           <w:lang w:eastAsia="pt-BR"/>
         </w:rPr>
       </w:pPr>
@@ -8457,8 +8753,8 @@
             </m:rPr>
             <w:rPr>
               <w:rFonts w:ascii="Cambria Math" w:eastAsia="Times New Roman" w:hAnsi="Cambria Math"/>
-              <w:sz w:val="28"/>
-              <w:szCs w:val="28"/>
+              <w:sz w:val="24"/>
+              <w:szCs w:val="24"/>
               <w:lang w:eastAsia="pt-BR"/>
             </w:rPr>
             <m:t>Entropy</m:t>
@@ -8470,8 +8766,8 @@
                   <w:rFonts w:ascii="Cambria Math" w:eastAsia="Times New Roman" w:hAnsi="Cambria Math"/>
                   <w:b/>
                   <w:i/>
-                  <w:sz w:val="28"/>
-                  <w:szCs w:val="28"/>
+                  <w:sz w:val="24"/>
+                  <w:szCs w:val="24"/>
                   <w:lang w:eastAsia="pt-BR"/>
                 </w:rPr>
               </m:ctrlPr>
@@ -8483,8 +8779,8 @@
                 </m:rPr>
                 <w:rPr>
                   <w:rFonts w:ascii="Cambria Math" w:eastAsia="Times New Roman" w:hAnsi="Cambria Math"/>
-                  <w:sz w:val="28"/>
-                  <w:szCs w:val="28"/>
+                  <w:sz w:val="24"/>
+                  <w:szCs w:val="24"/>
                   <w:lang w:eastAsia="pt-BR"/>
                 </w:rPr>
                 <m:t>S</m:t>
@@ -8497,8 +8793,8 @@
             </m:rPr>
             <w:rPr>
               <w:rFonts w:ascii="Cambria Math" w:eastAsia="Times New Roman" w:hAnsi="Cambria Math"/>
-              <w:sz w:val="28"/>
-              <w:szCs w:val="28"/>
+              <w:sz w:val="24"/>
+              <w:szCs w:val="24"/>
               <w:lang w:eastAsia="pt-BR"/>
             </w:rPr>
             <m:t xml:space="preserve">= </m:t>
@@ -8513,8 +8809,8 @@
                   <w:rFonts w:ascii="Cambria Math" w:eastAsia="Times New Roman" w:hAnsi="Cambria Math"/>
                   <w:b/>
                   <w:i/>
-                  <w:sz w:val="28"/>
-                  <w:szCs w:val="28"/>
+                  <w:sz w:val="24"/>
+                  <w:szCs w:val="24"/>
                   <w:lang w:eastAsia="pt-BR"/>
                 </w:rPr>
               </m:ctrlPr>
@@ -8528,8 +8824,8 @@
                 </m:rPr>
                 <w:rPr>
                   <w:rFonts w:ascii="Cambria Math" w:eastAsia="Times New Roman" w:hAnsi="Cambria Math"/>
-                  <w:sz w:val="28"/>
-                  <w:szCs w:val="28"/>
+                  <w:sz w:val="24"/>
+                  <w:szCs w:val="24"/>
                   <w:lang w:eastAsia="pt-BR"/>
                 </w:rPr>
                 <m:t xml:space="preserve"> </m:t>
@@ -8541,8 +8837,8 @@
                       <w:rFonts w:ascii="Cambria Math" w:eastAsia="Times New Roman" w:hAnsi="Cambria Math"/>
                       <w:b/>
                       <w:i/>
-                      <w:sz w:val="28"/>
-                      <w:szCs w:val="28"/>
+                      <w:sz w:val="24"/>
+                      <w:szCs w:val="24"/>
                       <w:lang w:eastAsia="pt-BR"/>
                     </w:rPr>
                   </m:ctrlPr>
@@ -8554,8 +8850,8 @@
                     </m:rPr>
                     <w:rPr>
                       <w:rFonts w:ascii="Cambria Math" w:eastAsia="Times New Roman" w:hAnsi="Cambria Math"/>
-                      <w:sz w:val="28"/>
-                      <w:szCs w:val="28"/>
+                      <w:sz w:val="24"/>
+                      <w:szCs w:val="24"/>
                       <w:lang w:eastAsia="pt-BR"/>
                     </w:rPr>
                     <m:t>p</m:t>
@@ -8568,8 +8864,8 @@
                     </m:rPr>
                     <w:rPr>
                       <w:rFonts w:ascii="Cambria Math" w:eastAsia="Times New Roman" w:hAnsi="Cambria Math"/>
-                      <w:sz w:val="28"/>
-                      <w:szCs w:val="28"/>
+                      <w:sz w:val="24"/>
+                      <w:szCs w:val="24"/>
                       <w:lang w:eastAsia="pt-BR"/>
                     </w:rPr>
                     <m:t>i</m:t>
@@ -8582,8 +8878,8 @@
                 </m:rPr>
                 <w:rPr>
                   <w:rFonts w:ascii="Cambria Math" w:eastAsia="Times New Roman" w:hAnsi="Cambria Math"/>
-                  <w:sz w:val="28"/>
-                  <w:szCs w:val="28"/>
+                  <w:sz w:val="24"/>
+                  <w:szCs w:val="24"/>
                   <w:lang w:eastAsia="pt-BR"/>
                 </w:rPr>
                 <m:t xml:space="preserve"> </m:t>
@@ -8595,8 +8891,8 @@
                       <w:rFonts w:ascii="Cambria Math" w:eastAsia="Times New Roman" w:hAnsi="Cambria Math"/>
                       <w:b/>
                       <w:i/>
-                      <w:sz w:val="28"/>
-                      <w:szCs w:val="28"/>
+                      <w:sz w:val="24"/>
+                      <w:szCs w:val="24"/>
                       <w:lang w:eastAsia="pt-BR"/>
                     </w:rPr>
                   </m:ctrlPr>
@@ -8608,8 +8904,8 @@
                     </m:rPr>
                     <w:rPr>
                       <w:rFonts w:ascii="Cambria Math" w:eastAsia="Times New Roman" w:hAnsi="Cambria Math"/>
-                      <w:sz w:val="28"/>
-                      <w:szCs w:val="28"/>
+                      <w:sz w:val="24"/>
+                      <w:szCs w:val="24"/>
                       <w:lang w:eastAsia="pt-BR"/>
                     </w:rPr>
                     <m:t>log</m:t>
@@ -8622,8 +8918,8 @@
                     </m:rPr>
                     <w:rPr>
                       <w:rFonts w:ascii="Cambria Math" w:eastAsia="Times New Roman" w:hAnsi="Cambria Math"/>
-                      <w:sz w:val="28"/>
-                      <w:szCs w:val="28"/>
+                      <w:sz w:val="24"/>
+                      <w:szCs w:val="24"/>
                       <w:lang w:eastAsia="pt-BR"/>
                     </w:rPr>
                     <m:t xml:space="preserve">2 </m:t>
@@ -8637,8 +8933,8 @@
                       <w:rFonts w:ascii="Cambria Math" w:eastAsia="Times New Roman" w:hAnsi="Cambria Math"/>
                       <w:b/>
                       <w:i/>
-                      <w:sz w:val="28"/>
-                      <w:szCs w:val="28"/>
+                      <w:sz w:val="24"/>
+                      <w:szCs w:val="24"/>
                       <w:lang w:eastAsia="pt-BR"/>
                     </w:rPr>
                   </m:ctrlPr>
@@ -8650,8 +8946,8 @@
                     </m:rPr>
                     <w:rPr>
                       <w:rFonts w:ascii="Cambria Math" w:eastAsia="Times New Roman" w:hAnsi="Cambria Math"/>
-                      <w:sz w:val="28"/>
-                      <w:szCs w:val="28"/>
+                      <w:sz w:val="24"/>
+                      <w:szCs w:val="24"/>
                       <w:lang w:eastAsia="pt-BR"/>
                     </w:rPr>
                     <m:t>p</m:t>
@@ -8664,8 +8960,8 @@
                     </m:rPr>
                     <w:rPr>
                       <w:rFonts w:ascii="Cambria Math" w:eastAsia="Times New Roman" w:hAnsi="Cambria Math"/>
-                      <w:sz w:val="28"/>
-                      <w:szCs w:val="28"/>
+                      <w:sz w:val="24"/>
+                      <w:szCs w:val="24"/>
                       <w:lang w:eastAsia="pt-BR"/>
                     </w:rPr>
                     <m:t>i</m:t>
@@ -9022,7 +9318,7 @@
           <w:sz w:val="24"/>
           <w:szCs w:val="24"/>
         </w:rPr>
-        <w:t>1</w:t>
+        <w:t>2</w:t>
       </w:r>
       <w:r>
         <w:rPr>
@@ -9203,12 +9499,44 @@
         </w:rPr>
         <w:t>.</w:t>
       </w:r>
+    </w:p>
+    <w:p>
+      <w:pPr>
+        <w:shd w:val="clear" w:color="auto" w:fill="FFFFFF"/>
+        <w:suppressAutoHyphens w:val="0"/>
+        <w:spacing w:before="240" w:after="240"/>
+        <w:ind w:firstLine="706"/>
+        <w:jc w:val="both"/>
+        <w:rPr>
+          <w:rFonts w:ascii="Times New Roman" w:eastAsia="Times New Roman" w:hAnsi="Times New Roman"/>
+          <w:color w:val="000000" w:themeColor="text1"/>
+          <w:sz w:val="24"/>
+          <w:szCs w:val="24"/>
+          <w:lang w:eastAsia="pt-BR"/>
+        </w:rPr>
+      </w:pPr>
+    </w:p>
+    <w:p>
+      <w:pPr>
+        <w:shd w:val="clear" w:color="auto" w:fill="FFFFFF"/>
+        <w:suppressAutoHyphens w:val="0"/>
+        <w:spacing w:before="240" w:after="240"/>
+        <w:ind w:firstLine="706"/>
+        <w:jc w:val="both"/>
+        <w:rPr>
+          <w:rFonts w:ascii="Times New Roman" w:eastAsia="Times New Roman" w:hAnsi="Times New Roman"/>
+          <w:color w:val="000000" w:themeColor="text1"/>
+          <w:sz w:val="24"/>
+          <w:szCs w:val="24"/>
+          <w:lang w:eastAsia="pt-BR"/>
+        </w:rPr>
+      </w:pPr>
     </w:p>
     <w:p>
       <w:pPr>
         <w:pStyle w:val="Caption"/>
         <w:spacing w:before="0" w:after="0"/>
-        <w:jc w:val="both"/>
+        <w:jc w:val="center"/>
         <w:rPr>
           <w:rFonts w:ascii="Times New Roman" w:eastAsia="Times New Roman" w:hAnsi="Times New Roman" w:cs="Times New Roman"/>
           <w:i w:val="0"/>
@@ -9226,6 +9554,7 @@
           <w:sz w:val="20"/>
           <w:szCs w:val="20"/>
         </w:rPr>
+        <w:lastRenderedPageBreak/>
         <w:t xml:space="preserve">Figura </w:t>
       </w:r>
       <w:r>
@@ -9263,7 +9592,7 @@
           <w:sz w:val="20"/>
           <w:szCs w:val="20"/>
         </w:rPr>
-        <w:t>1</w:t>
+        <w:t>2</w:t>
       </w:r>
       <w:r>
         <w:rPr>
@@ -9371,7 +9700,6 @@
           <w:noProof/>
           <w:lang w:eastAsia="pt-BR"/>
         </w:rPr>
-        <w:lastRenderedPageBreak/>
         <w:drawing>
           <wp:inline distT="0" distB="0" distL="0" distR="0" wp14:anchorId="2FC6BF14" wp14:editId="769D3283">
             <wp:extent cx="4785995" cy="3764280"/>
@@ -9429,6 +9757,7 @@
         <w:suppressAutoHyphens w:val="0"/>
         <w:spacing w:after="240" w:line="240" w:lineRule="auto"/>
         <w:ind w:left="556" w:hanging="556"/>
+        <w:jc w:val="both"/>
         <w:rPr>
           <w:rFonts w:ascii="Times New Roman" w:hAnsi="Times New Roman"/>
           <w:color w:val="000000" w:themeColor="text1"/>
@@ -9572,7 +9901,25 @@
           <w:sz w:val="20"/>
           <w:szCs w:val="20"/>
         </w:rPr>
-        <w:t>. Acesso em:</w:t>
+        <w:t xml:space="preserve">. Acesso em </w:t>
+      </w:r>
+      <w:r>
+        <w:rPr>
+          <w:rFonts w:ascii="Times New Roman" w:hAnsi="Times New Roman"/>
+          <w:color w:val="000000" w:themeColor="text1"/>
+          <w:sz w:val="20"/>
+          <w:szCs w:val="20"/>
+        </w:rPr>
+        <w:t>0</w:t>
+      </w:r>
+      <w:r>
+        <w:rPr>
+          <w:rFonts w:ascii="Times New Roman" w:hAnsi="Times New Roman"/>
+          <w:color w:val="000000" w:themeColor="text1"/>
+          <w:sz w:val="20"/>
+          <w:szCs w:val="20"/>
+        </w:rPr>
+        <w:t>2 julho de 2016.</w:t>
       </w:r>
     </w:p>
     <w:p>
@@ -9815,8 +10162,8 @@
         <w:rPr>
           <w:rFonts w:ascii="Times New Roman" w:eastAsia="Times New Roman" w:hAnsi="Times New Roman"/>
           <w:b/>
-          <w:sz w:val="28"/>
-          <w:szCs w:val="28"/>
+          <w:sz w:val="24"/>
+          <w:szCs w:val="24"/>
           <w:lang w:eastAsia="pt-BR"/>
         </w:rPr>
       </w:pPr>
@@ -9828,8 +10175,8 @@
             </m:rPr>
             <w:rPr>
               <w:rFonts w:ascii="Cambria Math" w:eastAsia="Times New Roman" w:hAnsi="Cambria Math"/>
-              <w:sz w:val="28"/>
-              <w:szCs w:val="28"/>
+              <w:sz w:val="24"/>
+              <w:szCs w:val="24"/>
               <w:lang w:eastAsia="pt-BR"/>
             </w:rPr>
             <m:t>Entropy</m:t>
@@ -9841,8 +10188,8 @@
                   <w:rFonts w:ascii="Cambria Math" w:eastAsia="Times New Roman" w:hAnsi="Cambria Math"/>
                   <w:b/>
                   <w:i/>
-                  <w:sz w:val="28"/>
-                  <w:szCs w:val="28"/>
+                  <w:sz w:val="24"/>
+                  <w:szCs w:val="24"/>
                   <w:lang w:eastAsia="pt-BR"/>
                 </w:rPr>
               </m:ctrlPr>
@@ -9854,8 +10201,8 @@
                 </m:rPr>
                 <w:rPr>
                   <w:rFonts w:ascii="Cambria Math" w:eastAsia="Times New Roman" w:hAnsi="Cambria Math"/>
-                  <w:sz w:val="28"/>
-                  <w:szCs w:val="28"/>
+                  <w:sz w:val="24"/>
+                  <w:szCs w:val="24"/>
                   <w:lang w:eastAsia="pt-BR"/>
                 </w:rPr>
                 <m:t>S</m:t>
@@ -9868,8 +10215,8 @@
             </m:rPr>
             <w:rPr>
               <w:rFonts w:ascii="Cambria Math" w:eastAsia="Times New Roman" w:hAnsi="Cambria Math"/>
-              <w:sz w:val="28"/>
-              <w:szCs w:val="28"/>
+              <w:sz w:val="24"/>
+              <w:szCs w:val="24"/>
               <w:lang w:eastAsia="pt-BR"/>
             </w:rPr>
             <m:t xml:space="preserve">= - </m:t>
@@ -9881,8 +10228,8 @@
                   <w:rFonts w:ascii="Cambria Math" w:eastAsia="Times New Roman" w:hAnsi="Cambria Math"/>
                   <w:b/>
                   <w:i/>
-                  <w:sz w:val="28"/>
-                  <w:szCs w:val="28"/>
+                  <w:sz w:val="24"/>
+                  <w:szCs w:val="24"/>
                   <w:lang w:eastAsia="pt-BR"/>
                 </w:rPr>
               </m:ctrlPr>
@@ -9894,8 +10241,8 @@
                 </m:rPr>
                 <w:rPr>
                   <w:rFonts w:ascii="Cambria Math" w:eastAsia="Times New Roman" w:hAnsi="Cambria Math"/>
-                  <w:sz w:val="28"/>
-                  <w:szCs w:val="28"/>
+                  <w:sz w:val="24"/>
+                  <w:szCs w:val="24"/>
                   <w:lang w:eastAsia="pt-BR"/>
                 </w:rPr>
                 <m:t>p</m:t>
@@ -9908,8 +10255,8 @@
                 </m:rPr>
                 <w:rPr>
                   <w:rFonts w:ascii="Cambria Math" w:eastAsia="Times New Roman" w:hAnsi="Cambria Math"/>
-                  <w:sz w:val="28"/>
-                  <w:szCs w:val="28"/>
+                  <w:sz w:val="24"/>
+                  <w:szCs w:val="24"/>
                   <w:lang w:eastAsia="pt-BR"/>
                 </w:rPr>
                 <m:t>+</m:t>
@@ -9922,8 +10269,8 @@
             </m:rPr>
             <w:rPr>
               <w:rFonts w:ascii="Cambria Math" w:eastAsia="Times New Roman" w:hAnsi="Cambria Math"/>
-              <w:sz w:val="28"/>
-              <w:szCs w:val="28"/>
+              <w:sz w:val="24"/>
+              <w:szCs w:val="24"/>
               <w:lang w:eastAsia="pt-BR"/>
             </w:rPr>
             <m:t xml:space="preserve"> </m:t>
@@ -9935,8 +10282,8 @@
                   <w:rFonts w:ascii="Cambria Math" w:eastAsia="Times New Roman" w:hAnsi="Cambria Math"/>
                   <w:b/>
                   <w:i/>
-                  <w:sz w:val="28"/>
-                  <w:szCs w:val="28"/>
+                  <w:sz w:val="24"/>
+                  <w:szCs w:val="24"/>
                   <w:lang w:eastAsia="pt-BR"/>
                 </w:rPr>
               </m:ctrlPr>
@@ -9948,8 +10295,8 @@
                 </m:rPr>
                 <w:rPr>
                   <w:rFonts w:ascii="Cambria Math" w:eastAsia="Times New Roman" w:hAnsi="Cambria Math"/>
-                  <w:sz w:val="28"/>
-                  <w:szCs w:val="28"/>
+                  <w:sz w:val="24"/>
+                  <w:szCs w:val="24"/>
                   <w:lang w:eastAsia="pt-BR"/>
                 </w:rPr>
                 <m:t>log</m:t>
@@ -9962,8 +10309,8 @@
                 </m:rPr>
                 <w:rPr>
                   <w:rFonts w:ascii="Cambria Math" w:eastAsia="Times New Roman" w:hAnsi="Cambria Math"/>
-                  <w:sz w:val="28"/>
-                  <w:szCs w:val="28"/>
+                  <w:sz w:val="24"/>
+                  <w:szCs w:val="24"/>
                   <w:lang w:eastAsia="pt-BR"/>
                 </w:rPr>
                 <m:t>2</m:t>
@@ -9976,8 +10323,8 @@
             </m:rPr>
             <w:rPr>
               <w:rFonts w:ascii="Cambria Math" w:eastAsia="Times New Roman" w:hAnsi="Cambria Math"/>
-              <w:sz w:val="28"/>
-              <w:szCs w:val="28"/>
+              <w:sz w:val="24"/>
+              <w:szCs w:val="24"/>
               <w:lang w:eastAsia="pt-BR"/>
             </w:rPr>
             <m:t xml:space="preserve"> </m:t>
@@ -9989,8 +10336,8 @@
                   <w:rFonts w:ascii="Cambria Math" w:eastAsia="Times New Roman" w:hAnsi="Cambria Math"/>
                   <w:b/>
                   <w:i/>
-                  <w:sz w:val="28"/>
-                  <w:szCs w:val="28"/>
+                  <w:sz w:val="24"/>
+                  <w:szCs w:val="24"/>
                   <w:lang w:eastAsia="pt-BR"/>
                 </w:rPr>
               </m:ctrlPr>
@@ -10002,8 +10349,8 @@
                 </m:rPr>
                 <w:rPr>
                   <w:rFonts w:ascii="Cambria Math" w:eastAsia="Times New Roman" w:hAnsi="Cambria Math"/>
-                  <w:sz w:val="28"/>
-                  <w:szCs w:val="28"/>
+                  <w:sz w:val="24"/>
+                  <w:szCs w:val="24"/>
                   <w:lang w:eastAsia="pt-BR"/>
                 </w:rPr>
                 <m:t>p</m:t>
@@ -10016,8 +10363,8 @@
                 </m:rPr>
                 <w:rPr>
                   <w:rFonts w:ascii="Cambria Math" w:eastAsia="Times New Roman" w:hAnsi="Cambria Math"/>
-                  <w:sz w:val="28"/>
-                  <w:szCs w:val="28"/>
+                  <w:sz w:val="24"/>
+                  <w:szCs w:val="24"/>
                   <w:lang w:eastAsia="pt-BR"/>
                 </w:rPr>
                 <m:t>+</m:t>
@@ -10030,8 +10377,8 @@
             </m:rPr>
             <w:rPr>
               <w:rFonts w:ascii="Cambria Math" w:eastAsia="Times New Roman" w:hAnsi="Cambria Math"/>
-              <w:sz w:val="28"/>
-              <w:szCs w:val="28"/>
+              <w:sz w:val="24"/>
+              <w:szCs w:val="24"/>
               <w:lang w:eastAsia="pt-BR"/>
             </w:rPr>
             <m:t xml:space="preserve">- </m:t>
@@ -10043,8 +10390,8 @@
                   <w:rFonts w:ascii="Cambria Math" w:eastAsia="Times New Roman" w:hAnsi="Cambria Math"/>
                   <w:b/>
                   <w:i/>
-                  <w:sz w:val="28"/>
-                  <w:szCs w:val="28"/>
+                  <w:sz w:val="24"/>
+                  <w:szCs w:val="24"/>
                   <w:lang w:eastAsia="pt-BR"/>
                 </w:rPr>
               </m:ctrlPr>
@@ -10056,8 +10403,8 @@
                 </m:rPr>
                 <w:rPr>
                   <w:rFonts w:ascii="Cambria Math" w:eastAsia="Times New Roman" w:hAnsi="Cambria Math"/>
-                  <w:sz w:val="28"/>
-                  <w:szCs w:val="28"/>
+                  <w:sz w:val="24"/>
+                  <w:szCs w:val="24"/>
                   <w:lang w:eastAsia="pt-BR"/>
                 </w:rPr>
                 <m:t>p</m:t>
@@ -10070,8 +10417,8 @@
                 </m:rPr>
                 <w:rPr>
                   <w:rFonts w:ascii="Cambria Math" w:eastAsia="Times New Roman" w:hAnsi="Cambria Math"/>
-                  <w:sz w:val="28"/>
-                  <w:szCs w:val="28"/>
+                  <w:sz w:val="24"/>
+                  <w:szCs w:val="24"/>
                   <w:lang w:eastAsia="pt-BR"/>
                 </w:rPr>
                 <m:t>-</m:t>
@@ -10084,8 +10431,8 @@
             </m:rPr>
             <w:rPr>
               <w:rFonts w:ascii="Cambria Math" w:eastAsia="Times New Roman" w:hAnsi="Cambria Math"/>
-              <w:sz w:val="28"/>
-              <w:szCs w:val="28"/>
+              <w:sz w:val="24"/>
+              <w:szCs w:val="24"/>
               <w:lang w:eastAsia="pt-BR"/>
             </w:rPr>
             <m:t xml:space="preserve"> </m:t>
@@ -10097,8 +10444,8 @@
                   <w:rFonts w:ascii="Cambria Math" w:eastAsia="Times New Roman" w:hAnsi="Cambria Math"/>
                   <w:b/>
                   <w:i/>
-                  <w:sz w:val="28"/>
-                  <w:szCs w:val="28"/>
+                  <w:sz w:val="24"/>
+                  <w:szCs w:val="24"/>
                   <w:lang w:eastAsia="pt-BR"/>
                 </w:rPr>
               </m:ctrlPr>
@@ -10110,8 +10457,8 @@
                 </m:rPr>
                 <w:rPr>
                   <w:rFonts w:ascii="Cambria Math" w:eastAsia="Times New Roman" w:hAnsi="Cambria Math"/>
-                  <w:sz w:val="28"/>
-                  <w:szCs w:val="28"/>
+                  <w:sz w:val="24"/>
+                  <w:szCs w:val="24"/>
                   <w:lang w:eastAsia="pt-BR"/>
                 </w:rPr>
                 <m:t>log</m:t>
@@ -10124,8 +10471,8 @@
                 </m:rPr>
                 <w:rPr>
                   <w:rFonts w:ascii="Cambria Math" w:eastAsia="Times New Roman" w:hAnsi="Cambria Math"/>
-                  <w:sz w:val="28"/>
-                  <w:szCs w:val="28"/>
+                  <w:sz w:val="24"/>
+                  <w:szCs w:val="24"/>
                   <w:lang w:eastAsia="pt-BR"/>
                 </w:rPr>
                 <m:t>2</m:t>
@@ -10138,8 +10485,8 @@
             </m:rPr>
             <w:rPr>
               <w:rFonts w:ascii="Cambria Math" w:eastAsia="Times New Roman" w:hAnsi="Cambria Math"/>
-              <w:sz w:val="28"/>
-              <w:szCs w:val="28"/>
+              <w:sz w:val="24"/>
+              <w:szCs w:val="24"/>
               <w:lang w:eastAsia="pt-BR"/>
             </w:rPr>
             <m:t xml:space="preserve"> </m:t>
@@ -10151,8 +10498,8 @@
                   <w:rFonts w:ascii="Cambria Math" w:eastAsia="Times New Roman" w:hAnsi="Cambria Math"/>
                   <w:b/>
                   <w:i/>
-                  <w:sz w:val="28"/>
-                  <w:szCs w:val="28"/>
+                  <w:sz w:val="24"/>
+                  <w:szCs w:val="24"/>
                   <w:lang w:eastAsia="pt-BR"/>
                 </w:rPr>
               </m:ctrlPr>
@@ -10164,8 +10511,8 @@
                 </m:rPr>
                 <w:rPr>
                   <w:rFonts w:ascii="Cambria Math" w:eastAsia="Times New Roman" w:hAnsi="Cambria Math"/>
-                  <w:sz w:val="28"/>
-                  <w:szCs w:val="28"/>
+                  <w:sz w:val="24"/>
+                  <w:szCs w:val="24"/>
                   <w:lang w:eastAsia="pt-BR"/>
                 </w:rPr>
                 <m:t>p</m:t>
@@ -10178,8 +10525,8 @@
                 </m:rPr>
                 <w:rPr>
                   <w:rFonts w:ascii="Cambria Math" w:eastAsia="Times New Roman" w:hAnsi="Cambria Math"/>
-                  <w:sz w:val="28"/>
-                  <w:szCs w:val="28"/>
+                  <w:sz w:val="24"/>
+                  <w:szCs w:val="24"/>
                   <w:lang w:eastAsia="pt-BR"/>
                 </w:rPr>
                 <m:t>-</m:t>
@@ -10709,7 +11056,7 @@
           <w:szCs w:val="24"/>
         </w:rPr>
       </w:pPr>
-      <w:bookmarkStart w:id="8" w:name="_Toc463249446"/>
+      <w:bookmarkStart w:id="8" w:name="_Toc463940034"/>
       <w:r>
         <w:rPr>
           <w:rFonts w:ascii="Times New Roman" w:hAnsi="Times New Roman"/>
@@ -10847,6 +11194,7 @@
           <w:szCs w:val="24"/>
           <w:lang w:eastAsia="pt-BR"/>
         </w:rPr>
+        <w:lastRenderedPageBreak/>
         <w:t>Um determinado conjunto é dividido pelo atributo que apresenta o maio ganho</w:t>
       </w:r>
       <w:r>
@@ -10865,17 +11213,7 @@
           <w:szCs w:val="24"/>
           <w:lang w:eastAsia="pt-BR"/>
         </w:rPr>
-        <w:t xml:space="preserve"> </w:t>
-      </w:r>
-      <w:r>
-        <w:rPr>
-          <w:rFonts w:ascii="Times New Roman" w:eastAsia="Times New Roman" w:hAnsi="Times New Roman"/>
-          <w:sz w:val="24"/>
-          <w:szCs w:val="24"/>
-          <w:lang w:eastAsia="pt-BR"/>
-        </w:rPr>
-        <w:lastRenderedPageBreak/>
-        <w:t>dentre os demais. Para isso</w:t>
+        <w:t xml:space="preserve"> dentre os demais. Para isso</w:t>
       </w:r>
       <w:r>
         <w:rPr>
@@ -11048,8 +11386,8 @@
         <w:rPr>
           <w:rFonts w:ascii="Times New Roman" w:eastAsia="Times New Roman" w:hAnsi="Times New Roman"/>
           <w:b/>
-          <w:sz w:val="28"/>
-          <w:szCs w:val="28"/>
+          <w:sz w:val="24"/>
+          <w:szCs w:val="24"/>
           <w:lang w:eastAsia="pt-BR"/>
         </w:rPr>
       </w:pPr>
@@ -11061,8 +11399,8 @@
             </m:rPr>
             <w:rPr>
               <w:rFonts w:ascii="Cambria Math" w:eastAsia="Times New Roman" w:hAnsi="Cambria Math"/>
-              <w:sz w:val="28"/>
-              <w:szCs w:val="28"/>
+              <w:sz w:val="24"/>
+              <w:szCs w:val="24"/>
               <w:lang w:eastAsia="pt-BR"/>
             </w:rPr>
             <m:t>Gain</m:t>
@@ -11074,8 +11412,8 @@
                   <w:rFonts w:ascii="Cambria Math" w:eastAsia="Times New Roman" w:hAnsi="Cambria Math"/>
                   <w:b/>
                   <w:i/>
-                  <w:sz w:val="28"/>
-                  <w:szCs w:val="28"/>
+                  <w:sz w:val="24"/>
+                  <w:szCs w:val="24"/>
                   <w:lang w:eastAsia="pt-BR"/>
                 </w:rPr>
               </m:ctrlPr>
@@ -11087,8 +11425,8 @@
                 </m:rPr>
                 <w:rPr>
                   <w:rFonts w:ascii="Cambria Math" w:eastAsia="Times New Roman" w:hAnsi="Cambria Math"/>
-                  <w:sz w:val="28"/>
-                  <w:szCs w:val="28"/>
+                  <w:sz w:val="24"/>
+                  <w:szCs w:val="24"/>
                   <w:lang w:eastAsia="pt-BR"/>
                 </w:rPr>
                 <m:t>S, A</m:t>
@@ -11101,8 +11439,8 @@
             </m:rPr>
             <w:rPr>
               <w:rFonts w:ascii="Cambria Math" w:eastAsia="Times New Roman" w:hAnsi="Cambria Math"/>
-              <w:sz w:val="28"/>
-              <w:szCs w:val="28"/>
+              <w:sz w:val="24"/>
+              <w:szCs w:val="24"/>
               <w:lang w:eastAsia="pt-BR"/>
             </w:rPr>
             <m:t>=Entropy</m:t>
@@ -11114,8 +11452,8 @@
                   <w:rFonts w:ascii="Cambria Math" w:eastAsia="Times New Roman" w:hAnsi="Cambria Math"/>
                   <w:b/>
                   <w:i/>
-                  <w:sz w:val="28"/>
-                  <w:szCs w:val="28"/>
+                  <w:sz w:val="24"/>
+                  <w:szCs w:val="24"/>
                   <w:lang w:eastAsia="pt-BR"/>
                 </w:rPr>
               </m:ctrlPr>
@@ -11127,8 +11465,8 @@
                 </m:rPr>
                 <w:rPr>
                   <w:rFonts w:ascii="Cambria Math" w:eastAsia="Times New Roman" w:hAnsi="Cambria Math"/>
-                  <w:sz w:val="28"/>
-                  <w:szCs w:val="28"/>
+                  <w:sz w:val="24"/>
+                  <w:szCs w:val="24"/>
                   <w:lang w:eastAsia="pt-BR"/>
                 </w:rPr>
                 <m:t>S</m:t>
@@ -11141,8 +11479,8 @@
             </m:rPr>
             <w:rPr>
               <w:rFonts w:ascii="Cambria Math" w:eastAsia="Times New Roman" w:hAnsi="Cambria Math"/>
-              <w:sz w:val="28"/>
-              <w:szCs w:val="28"/>
+              <w:sz w:val="24"/>
+              <w:szCs w:val="24"/>
               <w:lang w:eastAsia="pt-BR"/>
             </w:rPr>
             <m:t>-</m:t>
@@ -11157,8 +11495,8 @@
                   <w:rFonts w:ascii="Cambria Math" w:eastAsia="Times New Roman" w:hAnsi="Cambria Math"/>
                   <w:b/>
                   <w:i/>
-                  <w:sz w:val="28"/>
-                  <w:szCs w:val="28"/>
+                  <w:sz w:val="24"/>
+                  <w:szCs w:val="24"/>
                   <w:lang w:eastAsia="pt-BR"/>
                 </w:rPr>
               </m:ctrlPr>
@@ -11170,8 +11508,8 @@
                 </m:rPr>
                 <w:rPr>
                   <w:rFonts w:ascii="Cambria Math" w:eastAsia="Times New Roman" w:hAnsi="Cambria Math"/>
-                  <w:sz w:val="28"/>
-                  <w:szCs w:val="28"/>
+                  <w:sz w:val="24"/>
+                  <w:szCs w:val="24"/>
                   <w:lang w:eastAsia="pt-BR"/>
                 </w:rPr>
                 <m:t>v ∈ values(A)</m:t>
@@ -11186,8 +11524,8 @@
                       <w:rFonts w:ascii="Cambria Math" w:eastAsia="Times New Roman" w:hAnsi="Cambria Math"/>
                       <w:b/>
                       <w:i/>
-                      <w:sz w:val="28"/>
-                      <w:szCs w:val="28"/>
+                      <w:sz w:val="24"/>
+                      <w:szCs w:val="24"/>
                       <w:lang w:eastAsia="pt-BR"/>
                     </w:rPr>
                   </m:ctrlPr>
@@ -11202,8 +11540,8 @@
                           <w:rFonts w:ascii="Cambria Math" w:eastAsia="Times New Roman" w:hAnsi="Cambria Math"/>
                           <w:b/>
                           <w:i/>
-                          <w:sz w:val="28"/>
-                          <w:szCs w:val="28"/>
+                          <w:sz w:val="24"/>
+                          <w:szCs w:val="24"/>
                           <w:lang w:eastAsia="pt-BR"/>
                         </w:rPr>
                       </m:ctrlPr>
@@ -11216,8 +11554,8 @@
                               <w:rFonts w:ascii="Cambria Math" w:eastAsia="Times New Roman" w:hAnsi="Cambria Math"/>
                               <w:b/>
                               <w:i/>
-                              <w:sz w:val="28"/>
-                              <w:szCs w:val="28"/>
+                              <w:sz w:val="24"/>
+                              <w:szCs w:val="24"/>
                               <w:lang w:eastAsia="pt-BR"/>
                             </w:rPr>
                           </m:ctrlPr>
@@ -11229,8 +11567,8 @@
                             </m:rPr>
                             <w:rPr>
                               <w:rFonts w:ascii="Cambria Math" w:eastAsia="Times New Roman" w:hAnsi="Cambria Math"/>
-                              <w:sz w:val="28"/>
-                              <w:szCs w:val="28"/>
+                              <w:sz w:val="24"/>
+                              <w:szCs w:val="24"/>
                               <w:lang w:eastAsia="pt-BR"/>
                             </w:rPr>
                             <m:t>S</m:t>
@@ -11243,8 +11581,8 @@
                             </m:rPr>
                             <w:rPr>
                               <w:rFonts w:ascii="Cambria Math" w:eastAsia="Times New Roman" w:hAnsi="Cambria Math"/>
-                              <w:sz w:val="28"/>
-                              <w:szCs w:val="28"/>
+                              <w:sz w:val="24"/>
+                              <w:szCs w:val="24"/>
                               <w:lang w:eastAsia="pt-BR"/>
                             </w:rPr>
                             <m:t>v</m:t>
@@ -11264,8 +11602,8 @@
                           <w:rFonts w:ascii="Cambria Math" w:eastAsia="Times New Roman" w:hAnsi="Cambria Math"/>
                           <w:b/>
                           <w:i/>
-                          <w:sz w:val="28"/>
-                          <w:szCs w:val="28"/>
+                          <w:sz w:val="24"/>
+                          <w:szCs w:val="24"/>
                           <w:lang w:eastAsia="pt-BR"/>
                         </w:rPr>
                       </m:ctrlPr>
@@ -11277,8 +11615,8 @@
                         </m:rPr>
                         <w:rPr>
                           <w:rFonts w:ascii="Cambria Math" w:eastAsia="Times New Roman" w:hAnsi="Cambria Math"/>
-                          <w:sz w:val="28"/>
-                          <w:szCs w:val="28"/>
+                          <w:sz w:val="24"/>
+                          <w:szCs w:val="24"/>
                           <w:lang w:eastAsia="pt-BR"/>
                         </w:rPr>
                         <m:t>S</m:t>
@@ -11295,8 +11633,8 @@
             </m:rPr>
             <w:rPr>
               <w:rFonts w:ascii="Cambria Math" w:eastAsia="Times New Roman" w:hAnsi="Cambria Math"/>
-              <w:sz w:val="28"/>
-              <w:szCs w:val="28"/>
+              <w:sz w:val="24"/>
+              <w:szCs w:val="24"/>
               <w:lang w:eastAsia="pt-BR"/>
             </w:rPr>
             <m:t xml:space="preserve"> . Entropy(</m:t>
@@ -11308,8 +11646,8 @@
                   <w:rFonts w:ascii="Cambria Math" w:eastAsia="Times New Roman" w:hAnsi="Cambria Math"/>
                   <w:b/>
                   <w:i/>
-                  <w:sz w:val="28"/>
-                  <w:szCs w:val="28"/>
+                  <w:sz w:val="24"/>
+                  <w:szCs w:val="24"/>
                   <w:lang w:eastAsia="pt-BR"/>
                 </w:rPr>
               </m:ctrlPr>
@@ -11321,8 +11659,8 @@
                 </m:rPr>
                 <w:rPr>
                   <w:rFonts w:ascii="Cambria Math" w:eastAsia="Times New Roman" w:hAnsi="Cambria Math"/>
-                  <w:sz w:val="28"/>
-                  <w:szCs w:val="28"/>
+                  <w:sz w:val="24"/>
+                  <w:szCs w:val="24"/>
                   <w:lang w:eastAsia="pt-BR"/>
                 </w:rPr>
                 <m:t>S</m:t>
@@ -11335,8 +11673,8 @@
                 </m:rPr>
                 <w:rPr>
                   <w:rFonts w:ascii="Cambria Math" w:eastAsia="Times New Roman" w:hAnsi="Cambria Math"/>
-                  <w:sz w:val="28"/>
-                  <w:szCs w:val="28"/>
+                  <w:sz w:val="24"/>
+                  <w:szCs w:val="24"/>
                   <w:lang w:eastAsia="pt-BR"/>
                 </w:rPr>
                 <m:t>v</m:t>
@@ -11349,8 +11687,8 @@
             </m:rPr>
             <w:rPr>
               <w:rFonts w:ascii="Cambria Math" w:eastAsia="Times New Roman" w:hAnsi="Cambria Math"/>
-              <w:sz w:val="28"/>
-              <w:szCs w:val="28"/>
+              <w:sz w:val="24"/>
+              <w:szCs w:val="24"/>
               <w:lang w:eastAsia="pt-BR"/>
             </w:rPr>
             <m:t>)</m:t>
@@ -11466,7 +11804,6 @@
           <w:lang w:eastAsia="pt-BR"/>
         </w:rPr>
       </w:pPr>
-      <w:bookmarkStart w:id="9" w:name="_Toc463249447"/>
       <w:r>
         <w:rPr>
           <w:rFonts w:ascii="Times New Roman" w:eastAsia="Times New Roman" w:hAnsi="Times New Roman"/>
@@ -11515,7 +11852,6 @@
         <w:t>.</w:t>
       </w:r>
     </w:p>
-    <w:bookmarkEnd w:id="9"/>
     <w:p>
       <w:pPr>
         <w:suppressAutoHyphens w:val="0"/>
@@ -11553,6 +11889,7 @@
           <w:szCs w:val="24"/>
         </w:rPr>
       </w:pPr>
+      <w:bookmarkStart w:id="9" w:name="_Toc463940035"/>
       <w:r>
         <w:rPr>
           <w:rFonts w:ascii="Times New Roman" w:hAnsi="Times New Roman"/>
@@ -11572,6 +11909,7 @@
         </w:rPr>
         <w:t>n</w:t>
       </w:r>
+      <w:bookmarkEnd w:id="9"/>
     </w:p>
     <w:p>
       <w:pPr>
@@ -11992,7 +12330,7 @@
     <w:p>
       <w:pPr>
         <w:suppressAutoHyphens w:val="0"/>
-        <w:spacing w:before="240" w:after="240"/>
+        <w:ind w:firstLine="709"/>
         <w:jc w:val="both"/>
         <w:rPr>
           <w:rFonts w:ascii="Times New Roman" w:hAnsi="Times New Roman"/>
@@ -12002,11 +12340,221 @@
       </w:pPr>
       <w:r>
         <w:rPr>
+          <w:rFonts w:ascii="Times New Roman" w:hAnsi="Times New Roman"/>
+          <w:sz w:val="24"/>
+          <w:szCs w:val="24"/>
+        </w:rPr>
+        <w:t xml:space="preserve">A </w:t>
+      </w:r>
+      <w:r>
+        <w:rPr>
+          <w:rFonts w:ascii="Times New Roman" w:hAnsi="Times New Roman"/>
+          <w:sz w:val="24"/>
+          <w:szCs w:val="24"/>
+        </w:rPr>
+        <w:fldChar w:fldCharType="begin"/>
+      </w:r>
+      <w:r>
+        <w:rPr>
+          <w:rFonts w:ascii="Times New Roman" w:hAnsi="Times New Roman"/>
+          <w:sz w:val="24"/>
+          <w:szCs w:val="24"/>
+        </w:rPr>
+        <w:instrText xml:space="preserve"> REF _Ref463941834 \h </w:instrText>
+      </w:r>
+      <w:r>
+        <w:rPr>
+          <w:rFonts w:ascii="Times New Roman" w:hAnsi="Times New Roman"/>
+          <w:sz w:val="24"/>
+          <w:szCs w:val="24"/>
+        </w:rPr>
+      </w:r>
+      <w:r>
+        <w:rPr>
+          <w:rFonts w:ascii="Times New Roman" w:hAnsi="Times New Roman"/>
+          <w:sz w:val="24"/>
+          <w:szCs w:val="24"/>
+        </w:rPr>
+        <w:instrText xml:space="preserve"> \* MERGEFORMAT </w:instrText>
+      </w:r>
+      <w:r>
+        <w:rPr>
+          <w:rFonts w:ascii="Times New Roman" w:hAnsi="Times New Roman"/>
+          <w:sz w:val="24"/>
+          <w:szCs w:val="24"/>
+        </w:rPr>
+        <w:fldChar w:fldCharType="separate"/>
+      </w:r>
+      <w:r>
+        <w:rPr>
+          <w:rFonts w:ascii="Times New Roman" w:hAnsi="Times New Roman"/>
+          <w:sz w:val="24"/>
+          <w:szCs w:val="24"/>
+        </w:rPr>
+        <w:t xml:space="preserve">Figura </w:t>
+      </w:r>
+      <w:r>
+        <w:rPr>
+          <w:rFonts w:ascii="Times New Roman" w:hAnsi="Times New Roman"/>
           <w:noProof/>
+          <w:sz w:val="24"/>
+          <w:szCs w:val="24"/>
+        </w:rPr>
+        <w:t>3</w:t>
+      </w:r>
+      <w:r>
+        <w:rPr>
+          <w:rFonts w:ascii="Times New Roman" w:hAnsi="Times New Roman"/>
+          <w:sz w:val="24"/>
+          <w:szCs w:val="24"/>
+        </w:rPr>
+        <w:fldChar w:fldCharType="end"/>
+      </w:r>
+      <w:r>
+        <w:rPr>
+          <w:rFonts w:ascii="Times New Roman" w:hAnsi="Times New Roman"/>
+          <w:sz w:val="24"/>
+          <w:szCs w:val="24"/>
+        </w:rPr>
+        <w:t xml:space="preserve"> demonstra</w:t>
+      </w:r>
+      <w:r>
+        <w:rPr>
+          <w:rFonts w:ascii="Times New Roman" w:hAnsi="Times New Roman"/>
+          <w:sz w:val="24"/>
+          <w:szCs w:val="24"/>
+        </w:rPr>
+        <w:t>, de maneira rudimentar,</w:t>
+      </w:r>
+      <w:bookmarkStart w:id="10" w:name="_GoBack"/>
+      <w:bookmarkEnd w:id="10"/>
+      <w:r>
+        <w:rPr>
+          <w:rFonts w:ascii="Times New Roman" w:hAnsi="Times New Roman"/>
+          <w:sz w:val="24"/>
+          <w:szCs w:val="24"/>
+        </w:rPr>
+        <w:t xml:space="preserve"> a utilização do algoritmo em conjunto com o </w:t>
+      </w:r>
+      <w:r>
+        <w:rPr>
+          <w:rFonts w:ascii="Times New Roman" w:hAnsi="Times New Roman"/>
+          <w:i/>
+          <w:sz w:val="24"/>
+          <w:szCs w:val="24"/>
+        </w:rPr>
+        <w:t>plugin</w:t>
+      </w:r>
+      <w:r>
+        <w:rPr>
+          <w:rFonts w:ascii="Times New Roman" w:hAnsi="Times New Roman"/>
+          <w:sz w:val="24"/>
+          <w:szCs w:val="24"/>
+        </w:rPr>
+        <w:t xml:space="preserve"> para o acesso de informações e injeção de comandos no jogo.</w:t>
+      </w:r>
+    </w:p>
+    <w:p>
+      <w:pPr>
+        <w:pStyle w:val="Caption"/>
+        <w:jc w:val="center"/>
+        <w:rPr>
+          <w:rFonts w:ascii="Times New Roman" w:hAnsi="Times New Roman" w:cs="Times New Roman"/>
+          <w:i w:val="0"/>
+          <w:sz w:val="20"/>
+          <w:szCs w:val="20"/>
+        </w:rPr>
+      </w:pPr>
+      <w:bookmarkStart w:id="11" w:name="_Ref463941834"/>
+      <w:r>
+        <w:rPr>
+          <w:rFonts w:ascii="Times New Roman" w:hAnsi="Times New Roman" w:cs="Times New Roman"/>
+          <w:i w:val="0"/>
+          <w:sz w:val="20"/>
+          <w:szCs w:val="20"/>
+        </w:rPr>
+        <w:t xml:space="preserve">Figura </w:t>
+      </w:r>
+      <w:r>
+        <w:rPr>
+          <w:rFonts w:ascii="Times New Roman" w:hAnsi="Times New Roman" w:cs="Times New Roman"/>
+          <w:i w:val="0"/>
+          <w:sz w:val="20"/>
+          <w:szCs w:val="20"/>
+        </w:rPr>
+        <w:fldChar w:fldCharType="begin"/>
+      </w:r>
+      <w:r>
+        <w:rPr>
+          <w:rFonts w:ascii="Times New Roman" w:hAnsi="Times New Roman" w:cs="Times New Roman"/>
+          <w:i w:val="0"/>
+          <w:sz w:val="20"/>
+          <w:szCs w:val="20"/>
+        </w:rPr>
+        <w:instrText xml:space="preserve"> SEQ Figura \* ARABIC </w:instrText>
+      </w:r>
+      <w:r>
+        <w:rPr>
+          <w:rFonts w:ascii="Times New Roman" w:hAnsi="Times New Roman" w:cs="Times New Roman"/>
+          <w:i w:val="0"/>
+          <w:sz w:val="20"/>
+          <w:szCs w:val="20"/>
+        </w:rPr>
+        <w:fldChar w:fldCharType="separate"/>
+      </w:r>
+      <w:r>
+        <w:rPr>
+          <w:rFonts w:ascii="Times New Roman" w:hAnsi="Times New Roman" w:cs="Times New Roman"/>
+          <w:i w:val="0"/>
+          <w:noProof/>
+          <w:sz w:val="20"/>
+          <w:szCs w:val="20"/>
+        </w:rPr>
+        <w:t>3</w:t>
+      </w:r>
+      <w:r>
+        <w:rPr>
+          <w:rFonts w:ascii="Times New Roman" w:hAnsi="Times New Roman" w:cs="Times New Roman"/>
+          <w:i w:val="0"/>
+          <w:sz w:val="20"/>
+          <w:szCs w:val="20"/>
+        </w:rPr>
+        <w:fldChar w:fldCharType="end"/>
+      </w:r>
+      <w:bookmarkEnd w:id="11"/>
+      <w:r>
+        <w:rPr>
+          <w:rFonts w:ascii="Times New Roman" w:hAnsi="Times New Roman" w:cs="Times New Roman"/>
+          <w:i w:val="0"/>
+          <w:sz w:val="20"/>
+          <w:szCs w:val="20"/>
+        </w:rPr>
+        <w:t xml:space="preserve"> – </w:t>
+      </w:r>
+      <w:r>
+        <w:rPr>
+          <w:rFonts w:ascii="Times New Roman" w:hAnsi="Times New Roman" w:cs="Times New Roman"/>
+          <w:i w:val="0"/>
+          <w:sz w:val="20"/>
+          <w:szCs w:val="20"/>
+        </w:rPr>
+        <w:t>Diagrama que demonstra o fluxo de funcionamento do programa.</w:t>
+      </w:r>
+    </w:p>
+    <w:p>
+      <w:pPr>
+        <w:keepNext/>
+        <w:suppressAutoHyphens w:val="0"/>
+        <w:spacing w:before="240"/>
+        <w:jc w:val="both"/>
+      </w:pPr>
+      <w:r>
+        <w:rPr>
+          <w:noProof/>
           <w:lang w:eastAsia="pt-BR"/>
         </w:rPr>
         <w:drawing>
-          <wp:inline distT="0" distB="0" distL="0" distR="0">
+          <wp:inline distT="0" distB="0" distL="0" distR="0" wp14:anchorId="7DC35DA6" wp14:editId="4AECB113">
             <wp:extent cx="5760085" cy="3554732"/>
             <wp:effectExtent l="0" t="0" r="0" b="7620"/>
             <wp:docPr id="2" name="Picture 2" descr="C:\Users\Danilo\AppData\Local\Microsoft\Windows\INetCacheContent.Word\Untitled Diagram.png"/>
@@ -12057,6 +12605,32 @@
     </w:p>
     <w:p>
       <w:pPr>
+        <w:keepNext/>
+        <w:spacing w:after="240"/>
+        <w:ind w:left="709" w:hanging="709"/>
+        <w:jc w:val="both"/>
+      </w:pPr>
+      <w:r>
+        <w:rPr>
+          <w:rFonts w:ascii="Times New Roman" w:hAnsi="Times New Roman"/>
+          <w:color w:val="000000" w:themeColor="text1"/>
+          <w:sz w:val="20"/>
+          <w:szCs w:val="20"/>
+        </w:rPr>
+        <w:t xml:space="preserve">Fonte: </w:t>
+      </w:r>
+      <w:r>
+        <w:rPr>
+          <w:rFonts w:ascii="Times New Roman" w:hAnsi="Times New Roman"/>
+          <w:color w:val="000000" w:themeColor="text1"/>
+          <w:sz w:val="20"/>
+          <w:szCs w:val="20"/>
+        </w:rPr>
+        <w:t>Elaboração própria.</w:t>
+      </w:r>
+    </w:p>
+    <w:p>
+      <w:pPr>
         <w:suppressAutoHyphens w:val="0"/>
         <w:spacing w:after="240"/>
         <w:ind w:firstLine="709"/>
@@ -12147,15 +12721,18 @@
           <w:szCs w:val="24"/>
         </w:rPr>
       </w:pPr>
-      <w:r>
-        <w:rPr>
-          <w:rFonts w:ascii="Times New Roman" w:hAnsi="Times New Roman"/>
-          <w:b/>
-          <w:sz w:val="24"/>
-          <w:szCs w:val="24"/>
-        </w:rPr>
+      <w:bookmarkStart w:id="12" w:name="_Toc463940036"/>
+      <w:r>
+        <w:rPr>
+          <w:rFonts w:ascii="Times New Roman" w:hAnsi="Times New Roman"/>
+          <w:b/>
+          <w:sz w:val="24"/>
+          <w:szCs w:val="24"/>
+        </w:rPr>
+        <w:lastRenderedPageBreak/>
         <w:t>Geração de soluções</w:t>
       </w:r>
+      <w:bookmarkEnd w:id="12"/>
     </w:p>
     <w:p>
       <w:pPr>
@@ -12190,6 +12767,7 @@
           <w:szCs w:val="24"/>
         </w:rPr>
       </w:pPr>
+      <w:bookmarkStart w:id="13" w:name="_Toc463940037"/>
       <w:r>
         <w:rPr>
           <w:rFonts w:ascii="Times New Roman" w:hAnsi="Times New Roman"/>
@@ -12199,6 +12777,7 @@
         </w:rPr>
         <w:t>Geração da Arvore de Decisão</w:t>
       </w:r>
+      <w:bookmarkEnd w:id="13"/>
     </w:p>
     <w:p>
       <w:pPr>
@@ -12234,16 +12813,17 @@
           <w:szCs w:val="24"/>
         </w:rPr>
       </w:pPr>
-      <w:r>
-        <w:rPr>
-          <w:rFonts w:ascii="Times New Roman" w:hAnsi="Times New Roman"/>
-          <w:b/>
-          <w:sz w:val="24"/>
-          <w:szCs w:val="24"/>
-        </w:rPr>
-        <w:lastRenderedPageBreak/>
+      <w:bookmarkStart w:id="14" w:name="_Toc463940038"/>
+      <w:r>
+        <w:rPr>
+          <w:rFonts w:ascii="Times New Roman" w:hAnsi="Times New Roman"/>
+          <w:b/>
+          <w:sz w:val="24"/>
+          <w:szCs w:val="24"/>
+        </w:rPr>
         <w:t>Classificação de Observações</w:t>
       </w:r>
+      <w:bookmarkEnd w:id="14"/>
     </w:p>
     <w:p>
       <w:pPr>
@@ -12294,7 +12874,7 @@
           <w:bCs/>
         </w:rPr>
       </w:pPr>
-      <w:bookmarkStart w:id="10" w:name="_Toc463249452"/>
+      <w:bookmarkStart w:id="15" w:name="_Toc463940039"/>
       <w:r>
         <w:rPr>
           <w:rFonts w:ascii="Times New Roman" w:hAnsi="Times New Roman" w:cs="Times New Roman"/>
@@ -12312,7 +12892,7 @@
         </w:rPr>
         <w:t>NCIAS</w:t>
       </w:r>
-      <w:bookmarkEnd w:id="10"/>
+      <w:bookmarkEnd w:id="15"/>
     </w:p>
     <w:p>
       <w:pPr>
@@ -13720,7 +14300,7 @@
 </file>
 
 <file path=word/endnotes.xml><?xml version="1.0" encoding="utf-8"?>
-<w:endnotes xmlns:wpc="http://schemas.microsoft.com/office/word/2010/wordprocessingCanvas" xmlns:cx="http://schemas.microsoft.com/office/drawing/2014/chartex" xmlns:cx1="http://schemas.microsoft.com/office/drawing/2015/9/8/chartex" xmlns:cx2="http://schemas.microsoft.com/office/drawing/2015/10/21/chartex" xmlns:mc="http://schemas.openxmlformats.org/markup-compatibility/2006" xmlns:o="urn:schemas-microsoft-com:office:office" xmlns:r="http://schemas.openxmlformats.org/officeDocument/2006/relationships" xmlns:m="http://schemas.openxmlformats.org/officeDocument/2006/math" xmlns:v="urn:schemas-microsoft-com:vml" xmlns:wp14="http://schemas.microsoft.com/office/word/2010/wordprocessingDrawing" xmlns:wp="http://schemas.openxmlformats.org/drawingml/2006/wordprocessingDrawing" xmlns:w10="urn:schemas-microsoft-com:office:word" xmlns:w="http://schemas.openxmlformats.org/wordprocessingml/2006/main" xmlns:w14="http://schemas.microsoft.com/office/word/2010/wordml" xmlns:w15="http://schemas.microsoft.com/office/word/2012/wordml" xmlns:w16se="http://schemas.microsoft.com/office/word/2015/wordml/symex" xmlns:wpg="http://schemas.microsoft.com/office/word/2010/wordprocessingGroup" xmlns:wpi="http://schemas.microsoft.com/office/word/2010/wordprocessingInk" xmlns:wne="http://schemas.microsoft.com/office/word/2006/wordml" xmlns:wps="http://schemas.microsoft.com/office/word/2010/wordprocessingShape" mc:Ignorable="w14 w15 w16se wp14">
+<w:endnotes xmlns:wpc="http://schemas.microsoft.com/office/word/2010/wordprocessingCanvas" xmlns:mc="http://schemas.openxmlformats.org/markup-compatibility/2006" xmlns:o="urn:schemas-microsoft-com:office:office" xmlns:r="http://schemas.openxmlformats.org/officeDocument/2006/relationships" xmlns:m="http://schemas.openxmlformats.org/officeDocument/2006/math" xmlns:v="urn:schemas-microsoft-com:vml" xmlns:wp14="http://schemas.microsoft.com/office/word/2010/wordprocessingDrawing" xmlns:wp="http://schemas.openxmlformats.org/drawingml/2006/wordprocessingDrawing" xmlns:w10="urn:schemas-microsoft-com:office:word" xmlns:w="http://schemas.openxmlformats.org/wordprocessingml/2006/main" xmlns:w14="http://schemas.microsoft.com/office/word/2010/wordml" xmlns:w15="http://schemas.microsoft.com/office/word/2012/wordml" xmlns:wpg="http://schemas.microsoft.com/office/word/2010/wordprocessingGroup" xmlns:wpi="http://schemas.microsoft.com/office/word/2010/wordprocessingInk" xmlns:wne="http://schemas.microsoft.com/office/word/2006/wordml" xmlns:wps="http://schemas.microsoft.com/office/word/2010/wordprocessingShape" mc:Ignorable="w14 w15 wp14">
   <w:endnote w:type="separator" w:id="-1">
     <w:p>
       <w:pPr>
@@ -13745,7 +14325,7 @@
 </file>
 
 <file path=word/footnotes.xml><?xml version="1.0" encoding="utf-8"?>
-<w:footnotes xmlns:wpc="http://schemas.microsoft.com/office/word/2010/wordprocessingCanvas" xmlns:cx="http://schemas.microsoft.com/office/drawing/2014/chartex" xmlns:cx1="http://schemas.microsoft.com/office/drawing/2015/9/8/chartex" xmlns:cx2="http://schemas.microsoft.com/office/drawing/2015/10/21/chartex" xmlns:mc="http://schemas.openxmlformats.org/markup-compatibility/2006" xmlns:o="urn:schemas-microsoft-com:office:office" xmlns:r="http://schemas.openxmlformats.org/officeDocument/2006/relationships" xmlns:m="http://schemas.openxmlformats.org/officeDocument/2006/math" xmlns:v="urn:schemas-microsoft-com:vml" xmlns:wp14="http://schemas.microsoft.com/office/word/2010/wordprocessingDrawing" xmlns:wp="http://schemas.openxmlformats.org/drawingml/2006/wordprocessingDrawing" xmlns:w10="urn:schemas-microsoft-com:office:word" xmlns:w="http://schemas.openxmlformats.org/wordprocessingml/2006/main" xmlns:w14="http://schemas.microsoft.com/office/word/2010/wordml" xmlns:w15="http://schemas.microsoft.com/office/word/2012/wordml" xmlns:w16se="http://schemas.microsoft.com/office/word/2015/wordml/symex" xmlns:wpg="http://schemas.microsoft.com/office/word/2010/wordprocessingGroup" xmlns:wpi="http://schemas.microsoft.com/office/word/2010/wordprocessingInk" xmlns:wne="http://schemas.microsoft.com/office/word/2006/wordml" xmlns:wps="http://schemas.microsoft.com/office/word/2010/wordprocessingShape" mc:Ignorable="w14 w15 w16se wp14">
+<w:footnotes xmlns:wpc="http://schemas.microsoft.com/office/word/2010/wordprocessingCanvas" xmlns:mc="http://schemas.openxmlformats.org/markup-compatibility/2006" xmlns:o="urn:schemas-microsoft-com:office:office" xmlns:r="http://schemas.openxmlformats.org/officeDocument/2006/relationships" xmlns:m="http://schemas.openxmlformats.org/officeDocument/2006/math" xmlns:v="urn:schemas-microsoft-com:vml" xmlns:wp14="http://schemas.microsoft.com/office/word/2010/wordprocessingDrawing" xmlns:wp="http://schemas.openxmlformats.org/drawingml/2006/wordprocessingDrawing" xmlns:w10="urn:schemas-microsoft-com:office:word" xmlns:w="http://schemas.openxmlformats.org/wordprocessingml/2006/main" xmlns:w14="http://schemas.microsoft.com/office/word/2010/wordml" xmlns:w15="http://schemas.microsoft.com/office/word/2012/wordml" xmlns:wpg="http://schemas.microsoft.com/office/word/2010/wordprocessingGroup" xmlns:wpi="http://schemas.microsoft.com/office/word/2010/wordprocessingInk" xmlns:wne="http://schemas.microsoft.com/office/word/2006/wordml" xmlns:wps="http://schemas.microsoft.com/office/word/2010/wordprocessingShape" mc:Ignorable="w14 w15 wp14">
   <w:footnote w:type="separator" w:id="-1">
     <w:p>
       <w:pPr>
@@ -13936,7 +14516,7 @@
 </file>
 
 <file path=word/header1.xml><?xml version="1.0" encoding="utf-8"?>
-<w:hdr xmlns:wpc="http://schemas.microsoft.com/office/word/2010/wordprocessingCanvas" xmlns:cx="http://schemas.microsoft.com/office/drawing/2014/chartex" xmlns:cx1="http://schemas.microsoft.com/office/drawing/2015/9/8/chartex" xmlns:cx2="http://schemas.microsoft.com/office/drawing/2015/10/21/chartex" xmlns:mc="http://schemas.openxmlformats.org/markup-compatibility/2006" xmlns:o="urn:schemas-microsoft-com:office:office" xmlns:r="http://schemas.openxmlformats.org/officeDocument/2006/relationships" xmlns:m="http://schemas.openxmlformats.org/officeDocument/2006/math" xmlns:v="urn:schemas-microsoft-com:vml" xmlns:wp14="http://schemas.microsoft.com/office/word/2010/wordprocessingDrawing" xmlns:wp="http://schemas.openxmlformats.org/drawingml/2006/wordprocessingDrawing" xmlns:w10="urn:schemas-microsoft-com:office:word" xmlns:w="http://schemas.openxmlformats.org/wordprocessingml/2006/main" xmlns:w14="http://schemas.microsoft.com/office/word/2010/wordml" xmlns:w15="http://schemas.microsoft.com/office/word/2012/wordml" xmlns:w16se="http://schemas.microsoft.com/office/word/2015/wordml/symex" xmlns:wpg="http://schemas.microsoft.com/office/word/2010/wordprocessingGroup" xmlns:wpi="http://schemas.microsoft.com/office/word/2010/wordprocessingInk" xmlns:wne="http://schemas.microsoft.com/office/word/2006/wordml" xmlns:wps="http://schemas.microsoft.com/office/word/2010/wordprocessingShape" mc:Ignorable="w14 w15 w16se wp14">
+<w:hdr xmlns:wpc="http://schemas.microsoft.com/office/word/2010/wordprocessingCanvas" xmlns:mc="http://schemas.openxmlformats.org/markup-compatibility/2006" xmlns:o="urn:schemas-microsoft-com:office:office" xmlns:r="http://schemas.openxmlformats.org/officeDocument/2006/relationships" xmlns:m="http://schemas.openxmlformats.org/officeDocument/2006/math" xmlns:v="urn:schemas-microsoft-com:vml" xmlns:wp14="http://schemas.microsoft.com/office/word/2010/wordprocessingDrawing" xmlns:wp="http://schemas.openxmlformats.org/drawingml/2006/wordprocessingDrawing" xmlns:w10="urn:schemas-microsoft-com:office:word" xmlns:w="http://schemas.openxmlformats.org/wordprocessingml/2006/main" xmlns:w14="http://schemas.microsoft.com/office/word/2010/wordml" xmlns:w15="http://schemas.microsoft.com/office/word/2012/wordml" xmlns:wpg="http://schemas.microsoft.com/office/word/2010/wordprocessingGroup" xmlns:wpi="http://schemas.microsoft.com/office/word/2010/wordprocessingInk" xmlns:wne="http://schemas.microsoft.com/office/word/2006/wordml" xmlns:wps="http://schemas.microsoft.com/office/word/2010/wordprocessingShape" mc:Ignorable="w14 w15 wp14">
   <w:p>
     <w:pPr>
       <w:pStyle w:val="Header"/>
@@ -13952,7 +14532,7 @@
 </file>
 
 <file path=word/header2.xml><?xml version="1.0" encoding="utf-8"?>
-<w:hdr xmlns:wpc="http://schemas.microsoft.com/office/word/2010/wordprocessingCanvas" xmlns:cx="http://schemas.microsoft.com/office/drawing/2014/chartex" xmlns:cx1="http://schemas.microsoft.com/office/drawing/2015/9/8/chartex" xmlns:cx2="http://schemas.microsoft.com/office/drawing/2015/10/21/chartex" xmlns:mc="http://schemas.openxmlformats.org/markup-compatibility/2006" xmlns:o="urn:schemas-microsoft-com:office:office" xmlns:r="http://schemas.openxmlformats.org/officeDocument/2006/relationships" xmlns:m="http://schemas.openxmlformats.org/officeDocument/2006/math" xmlns:v="urn:schemas-microsoft-com:vml" xmlns:wp14="http://schemas.microsoft.com/office/word/2010/wordprocessingDrawing" xmlns:wp="http://schemas.openxmlformats.org/drawingml/2006/wordprocessingDrawing" xmlns:w10="urn:schemas-microsoft-com:office:word" xmlns:w="http://schemas.openxmlformats.org/wordprocessingml/2006/main" xmlns:w14="http://schemas.microsoft.com/office/word/2010/wordml" xmlns:w15="http://schemas.microsoft.com/office/word/2012/wordml" xmlns:w16se="http://schemas.microsoft.com/office/word/2015/wordml/symex" xmlns:wpg="http://schemas.microsoft.com/office/word/2010/wordprocessingGroup" xmlns:wpi="http://schemas.microsoft.com/office/word/2010/wordprocessingInk" xmlns:wne="http://schemas.microsoft.com/office/word/2006/wordml" xmlns:wps="http://schemas.microsoft.com/office/word/2010/wordprocessingShape" mc:Ignorable="w14 w15 w16se wp14">
+<w:hdr xmlns:wpc="http://schemas.microsoft.com/office/word/2010/wordprocessingCanvas" xmlns:mc="http://schemas.openxmlformats.org/markup-compatibility/2006" xmlns:o="urn:schemas-microsoft-com:office:office" xmlns:r="http://schemas.openxmlformats.org/officeDocument/2006/relationships" xmlns:m="http://schemas.openxmlformats.org/officeDocument/2006/math" xmlns:v="urn:schemas-microsoft-com:vml" xmlns:wp14="http://schemas.microsoft.com/office/word/2010/wordprocessingDrawing" xmlns:wp="http://schemas.openxmlformats.org/drawingml/2006/wordprocessingDrawing" xmlns:w10="urn:schemas-microsoft-com:office:word" xmlns:w="http://schemas.openxmlformats.org/wordprocessingml/2006/main" xmlns:w14="http://schemas.microsoft.com/office/word/2010/wordml" xmlns:w15="http://schemas.microsoft.com/office/word/2012/wordml" xmlns:wpg="http://schemas.microsoft.com/office/word/2010/wordprocessingGroup" xmlns:wpi="http://schemas.microsoft.com/office/word/2010/wordprocessingInk" xmlns:wne="http://schemas.microsoft.com/office/word/2006/wordml" xmlns:wps="http://schemas.microsoft.com/office/word/2010/wordprocessingShape" mc:Ignorable="w14 w15 wp14">
   <w:p>
     <w:pPr>
       <w:pStyle w:val="Header"/>
@@ -13968,7 +14548,7 @@
 </file>
 
 <file path=word/numbering.xml><?xml version="1.0" encoding="utf-8"?>
-<w:numbering xmlns:wpc="http://schemas.microsoft.com/office/word/2010/wordprocessingCanvas" xmlns:cx="http://schemas.microsoft.com/office/drawing/2014/chartex" xmlns:cx1="http://schemas.microsoft.com/office/drawing/2015/9/8/chartex" xmlns:cx2="http://schemas.microsoft.com/office/drawing/2015/10/21/chartex" xmlns:mc="http://schemas.openxmlformats.org/markup-compatibility/2006" xmlns:o="urn:schemas-microsoft-com:office:office" xmlns:r="http://schemas.openxmlformats.org/officeDocument/2006/relationships" xmlns:m="http://schemas.openxmlformats.org/officeDocument/2006/math" xmlns:v="urn:schemas-microsoft-com:vml" xmlns:wp14="http://schemas.microsoft.com/office/word/2010/wordprocessingDrawing" xmlns:wp="http://schemas.openxmlformats.org/drawingml/2006/wordprocessingDrawing" xmlns:w10="urn:schemas-microsoft-com:office:word" xmlns:w="http://schemas.openxmlformats.org/wordprocessingml/2006/main" xmlns:w14="http://schemas.microsoft.com/office/word/2010/wordml" xmlns:w15="http://schemas.microsoft.com/office/word/2012/wordml" xmlns:w16se="http://schemas.microsoft.com/office/word/2015/wordml/symex" xmlns:wpg="http://schemas.microsoft.com/office/word/2010/wordprocessingGroup" xmlns:wpi="http://schemas.microsoft.com/office/word/2010/wordprocessingInk" xmlns:wne="http://schemas.microsoft.com/office/word/2006/wordml" xmlns:wps="http://schemas.microsoft.com/office/word/2010/wordprocessingShape" mc:Ignorable="w14 w15 w16se wp14">
+<w:numbering xmlns:wpc="http://schemas.microsoft.com/office/word/2010/wordprocessingCanvas" xmlns:mc="http://schemas.openxmlformats.org/markup-compatibility/2006" xmlns:o="urn:schemas-microsoft-com:office:office" xmlns:r="http://schemas.openxmlformats.org/officeDocument/2006/relationships" xmlns:m="http://schemas.openxmlformats.org/officeDocument/2006/math" xmlns:v="urn:schemas-microsoft-com:vml" xmlns:wp14="http://schemas.microsoft.com/office/word/2010/wordprocessingDrawing" xmlns:wp="http://schemas.openxmlformats.org/drawingml/2006/wordprocessingDrawing" xmlns:w10="urn:schemas-microsoft-com:office:word" xmlns:w="http://schemas.openxmlformats.org/wordprocessingml/2006/main" xmlns:w14="http://schemas.microsoft.com/office/word/2010/wordml" xmlns:w15="http://schemas.microsoft.com/office/word/2012/wordml" xmlns:wpg="http://schemas.microsoft.com/office/word/2010/wordprocessingGroup" xmlns:wpi="http://schemas.microsoft.com/office/word/2010/wordprocessingInk" xmlns:wne="http://schemas.microsoft.com/office/word/2006/wordml" xmlns:wps="http://schemas.microsoft.com/office/word/2010/wordprocessingShape" mc:Ignorable="w14 w15 wp14">
   <w:abstractNum w:abstractNumId="0" w15:restartNumberingAfterBreak="0">
     <w:nsid w:val="00126E82"/>
     <w:multiLevelType w:val="multilevel"/>
@@ -16430,7 +17010,7 @@
 </file>
 
 <file path=word/styles.xml><?xml version="1.0" encoding="utf-8"?>
-<w:styles xmlns:mc="http://schemas.openxmlformats.org/markup-compatibility/2006" xmlns:r="http://schemas.openxmlformats.org/officeDocument/2006/relationships" xmlns:w="http://schemas.openxmlformats.org/wordprocessingml/2006/main" xmlns:w14="http://schemas.microsoft.com/office/word/2010/wordml" xmlns:w15="http://schemas.microsoft.com/office/word/2012/wordml" xmlns:w16se="http://schemas.microsoft.com/office/word/2015/wordml/symex" mc:Ignorable="w14 w15 w16se">
+<w:styles xmlns:mc="http://schemas.openxmlformats.org/markup-compatibility/2006" xmlns:r="http://schemas.openxmlformats.org/officeDocument/2006/relationships" xmlns:w="http://schemas.openxmlformats.org/wordprocessingml/2006/main" xmlns:w14="http://schemas.microsoft.com/office/word/2010/wordml" xmlns:w15="http://schemas.microsoft.com/office/word/2012/wordml" mc:Ignorable="w14 w15">
   <w:docDefaults>
     <w:rPrDefault>
       <w:rPr>
@@ -16447,7 +17027,7 @@
       </w:pPr>
     </w:pPrDefault>
   </w:docDefaults>
-  <w:latentStyles w:defLockedState="0" w:defUIPriority="99" w:defSemiHidden="0" w:defUnhideWhenUsed="0" w:defQFormat="0" w:count="373">
+  <w:latentStyles w:defLockedState="0" w:defUIPriority="99" w:defSemiHidden="0" w:defUnhideWhenUsed="0" w:defQFormat="0" w:count="371">
     <w:lsdException w:name="Normal" w:uiPriority="0" w:qFormat="1"/>
     <w:lsdException w:name="heading 1" w:uiPriority="9" w:qFormat="1"/>
     <w:lsdException w:name="heading 2" w:semiHidden="1" w:uiPriority="9" w:unhideWhenUsed="1" w:qFormat="1"/>
@@ -16482,7 +17062,7 @@
     <w:lsdException w:name="header" w:semiHidden="1" w:unhideWhenUsed="1"/>
     <w:lsdException w:name="footer" w:semiHidden="1" w:unhideWhenUsed="1"/>
     <w:lsdException w:name="index heading" w:semiHidden="1" w:unhideWhenUsed="1"/>
-    <w:lsdException w:name="caption" w:semiHidden="1" w:uiPriority="35" w:unhideWhenUsed="1" w:qFormat="1"/>
+    <w:lsdException w:name="caption" w:semiHidden="1" w:uiPriority="0" w:unhideWhenUsed="1" w:qFormat="1"/>
     <w:lsdException w:name="table of figures" w:semiHidden="1" w:unhideWhenUsed="1"/>
     <w:lsdException w:name="envelope address" w:semiHidden="1" w:unhideWhenUsed="1"/>
     <w:lsdException w:name="envelope return" w:semiHidden="1" w:unhideWhenUsed="1"/>
@@ -16819,13 +17399,11 @@
     <w:lsdException w:name="List Table 5 Dark Accent 6" w:uiPriority="50"/>
     <w:lsdException w:name="List Table 6 Colorful Accent 6" w:uiPriority="51"/>
     <w:lsdException w:name="List Table 7 Colorful Accent 6" w:uiPriority="52"/>
-    <w:lsdException w:name="Mention" w:semiHidden="1" w:unhideWhenUsed="1"/>
-    <w:lsdException w:name="Smart Hyperlink" w:semiHidden="1" w:unhideWhenUsed="1"/>
   </w:latentStyles>
   <w:style w:type="paragraph" w:default="1" w:styleId="Normal">
     <w:name w:val="Normal"/>
     <w:qFormat/>
-    <w:rsid w:val="009E557E"/>
+    <w:rsid w:val="00485D2B"/>
     <w:pPr>
       <w:suppressAutoHyphens/>
       <w:jc w:val="left"/>
@@ -16948,7 +17526,6 @@
     <w:basedOn w:val="DefaultParagraphFont"/>
     <w:link w:val="Footer"/>
     <w:uiPriority w:val="99"/>
-    <w:semiHidden/>
     <w:qFormat/>
     <w:rsid w:val="00153771"/>
   </w:style>
@@ -17275,7 +17852,6 @@
     <w:basedOn w:val="Normal"/>
     <w:link w:val="FooterChar"/>
     <w:uiPriority w:val="99"/>
-    <w:semiHidden/>
     <w:unhideWhenUsed/>
     <w:rsid w:val="00153771"/>
     <w:pPr>
@@ -17880,7 +18456,7 @@
 </file>
 
 <file path=customXml/itemProps1.xml><?xml version="1.0" encoding="utf-8"?>
-<ds:datastoreItem xmlns:ds="http://schemas.openxmlformats.org/officeDocument/2006/customXml" ds:itemID="{AEF30383-A055-4374-8A2E-CB708A742F1E}">
+<ds:datastoreItem xmlns:ds="http://schemas.openxmlformats.org/officeDocument/2006/customXml" ds:itemID="{3063D425-2964-4927-B655-166E306DFDDD}">
   <ds:schemaRefs>
     <ds:schemaRef ds:uri="http://schemas.openxmlformats.org/officeDocument/2006/bibliography"/>
   </ds:schemaRefs>

</xml_diff>

<commit_message>
Modificado capitulo 4, finalizada formula de arranjo simples.
</commit_message>
<xml_diff>
--- a/release/TCC - Danilo de Lucas.docx
+++ b/release/TCC - Danilo de Lucas.docx
@@ -1,6 +1,6 @@
 
 <file path=word/document.xml><?xml version="1.0" encoding="utf-8"?>
-<w:document xmlns:wpc="http://schemas.microsoft.com/office/word/2010/wordprocessingCanvas" xmlns:mc="http://schemas.openxmlformats.org/markup-compatibility/2006" xmlns:o="urn:schemas-microsoft-com:office:office" xmlns:r="http://schemas.openxmlformats.org/officeDocument/2006/relationships" xmlns:m="http://schemas.openxmlformats.org/officeDocument/2006/math" xmlns:v="urn:schemas-microsoft-com:vml" xmlns:wp14="http://schemas.microsoft.com/office/word/2010/wordprocessingDrawing" xmlns:wp="http://schemas.openxmlformats.org/drawingml/2006/wordprocessingDrawing" xmlns:w10="urn:schemas-microsoft-com:office:word" xmlns:w="http://schemas.openxmlformats.org/wordprocessingml/2006/main" xmlns:w14="http://schemas.microsoft.com/office/word/2010/wordml" xmlns:w15="http://schemas.microsoft.com/office/word/2012/wordml" xmlns:wpg="http://schemas.microsoft.com/office/word/2010/wordprocessingGroup" xmlns:wpi="http://schemas.microsoft.com/office/word/2010/wordprocessingInk" xmlns:wne="http://schemas.microsoft.com/office/word/2006/wordml" xmlns:wps="http://schemas.microsoft.com/office/word/2010/wordprocessingShape" mc:Ignorable="w14 w15 wp14">
+<w:document xmlns:wpc="http://schemas.microsoft.com/office/word/2010/wordprocessingCanvas" xmlns:cx="http://schemas.microsoft.com/office/drawing/2014/chartex" xmlns:cx1="http://schemas.microsoft.com/office/drawing/2015/9/8/chartex" xmlns:cx2="http://schemas.microsoft.com/office/drawing/2015/10/21/chartex" xmlns:mc="http://schemas.openxmlformats.org/markup-compatibility/2006" xmlns:o="urn:schemas-microsoft-com:office:office" xmlns:r="http://schemas.openxmlformats.org/officeDocument/2006/relationships" xmlns:m="http://schemas.openxmlformats.org/officeDocument/2006/math" xmlns:v="urn:schemas-microsoft-com:vml" xmlns:wp14="http://schemas.microsoft.com/office/word/2010/wordprocessingDrawing" xmlns:wp="http://schemas.openxmlformats.org/drawingml/2006/wordprocessingDrawing" xmlns:w10="urn:schemas-microsoft-com:office:word" xmlns:w="http://schemas.openxmlformats.org/wordprocessingml/2006/main" xmlns:w14="http://schemas.microsoft.com/office/word/2010/wordml" xmlns:w15="http://schemas.microsoft.com/office/word/2012/wordml" xmlns:w16se="http://schemas.microsoft.com/office/word/2015/wordml/symex" xmlns:wpg="http://schemas.microsoft.com/office/word/2010/wordprocessingGroup" xmlns:wpi="http://schemas.microsoft.com/office/word/2010/wordprocessingInk" xmlns:wne="http://schemas.microsoft.com/office/word/2006/wordml" xmlns:wps="http://schemas.microsoft.com/office/word/2010/wordprocessingShape" mc:Ignorable="w14 w15 w16se wp14">
   <w:body>
     <w:p>
       <w:pPr>
@@ -942,7 +942,6 @@
           <w:lang w:val="en-US"/>
         </w:rPr>
       </w:pPr>
-      <w:proofErr w:type="gramStart"/>
       <w:r>
         <w:rPr>
           <w:rFonts w:ascii="Times New Roman" w:hAnsi="Times New Roman"/>
@@ -951,18 +950,7 @@
           <w:szCs w:val="24"/>
           <w:lang w:val="en-US"/>
         </w:rPr>
-        <w:t>Key-words</w:t>
-      </w:r>
-      <w:proofErr w:type="gramEnd"/>
-      <w:r>
-        <w:rPr>
-          <w:rFonts w:ascii="Times New Roman" w:hAnsi="Times New Roman"/>
-          <w:b/>
-          <w:sz w:val="24"/>
-          <w:szCs w:val="24"/>
-          <w:lang w:val="en-US"/>
-        </w:rPr>
-        <w:t>:</w:t>
+        <w:t>Key-words:</w:t>
       </w:r>
       <w:r>
         <w:rPr>
@@ -2106,7 +2094,7 @@
       <w:sdtContent>
         <w:p>
           <w:pPr>
-            <w:pStyle w:val="Sumrio1"/>
+            <w:pStyle w:val="TOC1"/>
             <w:tabs>
               <w:tab w:val="left" w:pos="440"/>
               <w:tab w:val="right" w:leader="dot" w:pos="9061"/>
@@ -2223,7 +2211,7 @@
         </w:p>
         <w:p>
           <w:pPr>
-            <w:pStyle w:val="Sumrio1"/>
+            <w:pStyle w:val="TOC1"/>
             <w:tabs>
               <w:tab w:val="left" w:pos="440"/>
               <w:tab w:val="right" w:leader="dot" w:pos="9061"/>
@@ -2315,7 +2303,7 @@
         </w:p>
         <w:p>
           <w:pPr>
-            <w:pStyle w:val="Sumrio1"/>
+            <w:pStyle w:val="TOC1"/>
             <w:tabs>
               <w:tab w:val="left" w:pos="440"/>
               <w:tab w:val="right" w:leader="dot" w:pos="9061"/>
@@ -2405,7 +2393,7 @@
         </w:p>
         <w:p>
           <w:pPr>
-            <w:pStyle w:val="Sumrio2"/>
+            <w:pStyle w:val="TOC2"/>
             <w:tabs>
               <w:tab w:val="left" w:pos="880"/>
               <w:tab w:val="right" w:leader="dot" w:pos="9061"/>
@@ -2495,7 +2483,7 @@
         </w:p>
         <w:p>
           <w:pPr>
-            <w:pStyle w:val="Sumrio3"/>
+            <w:pStyle w:val="TOC3"/>
             <w:tabs>
               <w:tab w:val="left" w:pos="1320"/>
               <w:tab w:val="right" w:leader="dot" w:pos="9061"/>
@@ -2585,7 +2573,7 @@
         </w:p>
         <w:p>
           <w:pPr>
-            <w:pStyle w:val="Sumrio3"/>
+            <w:pStyle w:val="TOC3"/>
             <w:tabs>
               <w:tab w:val="left" w:pos="1320"/>
               <w:tab w:val="right" w:leader="dot" w:pos="9061"/>
@@ -2675,7 +2663,7 @@
         </w:p>
         <w:p>
           <w:pPr>
-            <w:pStyle w:val="Sumrio1"/>
+            <w:pStyle w:val="TOC1"/>
             <w:tabs>
               <w:tab w:val="left" w:pos="440"/>
               <w:tab w:val="right" w:leader="dot" w:pos="9061"/>
@@ -2765,7 +2753,7 @@
         </w:p>
         <w:p>
           <w:pPr>
-            <w:pStyle w:val="Sumrio1"/>
+            <w:pStyle w:val="TOC1"/>
             <w:tabs>
               <w:tab w:val="left" w:pos="660"/>
               <w:tab w:val="right" w:leader="dot" w:pos="9061"/>
@@ -2855,7 +2843,7 @@
         </w:p>
         <w:p>
           <w:pPr>
-            <w:pStyle w:val="Sumrio1"/>
+            <w:pStyle w:val="TOC1"/>
             <w:tabs>
               <w:tab w:val="left" w:pos="660"/>
               <w:tab w:val="right" w:leader="dot" w:pos="9061"/>
@@ -2945,7 +2933,7 @@
         </w:p>
         <w:p>
           <w:pPr>
-            <w:pStyle w:val="Sumrio1"/>
+            <w:pStyle w:val="TOC1"/>
             <w:tabs>
               <w:tab w:val="left" w:pos="660"/>
               <w:tab w:val="right" w:leader="dot" w:pos="9061"/>
@@ -3035,7 +3023,7 @@
         </w:p>
         <w:p>
           <w:pPr>
-            <w:pStyle w:val="Sumrio1"/>
+            <w:pStyle w:val="TOC1"/>
             <w:tabs>
               <w:tab w:val="right" w:leader="dot" w:pos="9061"/>
             </w:tabs>
@@ -3598,7 +3586,7 @@
       </w:r>
       <w:r>
         <w:rPr>
-          <w:rStyle w:val="Refdenotaderodap"/>
+          <w:rStyle w:val="FootnoteReference"/>
           <w:rFonts w:ascii="Times New Roman" w:hAnsi="Times New Roman" w:cs="Times New Roman"/>
         </w:rPr>
         <w:footnoteReference w:id="1"/>
@@ -3647,7 +3635,7 @@
       </w:r>
       <w:r>
         <w:rPr>
-          <w:rStyle w:val="Refdenotaderodap"/>
+          <w:rStyle w:val="FootnoteReference"/>
           <w:rFonts w:ascii="Times New Roman" w:hAnsi="Times New Roman" w:cs="Times New Roman"/>
         </w:rPr>
         <w:footnoteReference w:id="2"/>
@@ -4869,7 +4857,7 @@
     </w:p>
     <w:p>
       <w:pPr>
-        <w:pStyle w:val="PargrafodaLista"/>
+        <w:pStyle w:val="ListParagraph"/>
         <w:numPr>
           <w:ilvl w:val="0"/>
           <w:numId w:val="13"/>
@@ -4916,7 +4904,7 @@
     </w:p>
     <w:p>
       <w:pPr>
-        <w:pStyle w:val="PargrafodaLista"/>
+        <w:pStyle w:val="ListParagraph"/>
         <w:numPr>
           <w:ilvl w:val="0"/>
           <w:numId w:val="13"/>
@@ -4943,7 +4931,7 @@
     </w:p>
     <w:p>
       <w:pPr>
-        <w:pStyle w:val="PargrafodaLista"/>
+        <w:pStyle w:val="ListParagraph"/>
         <w:numPr>
           <w:ilvl w:val="0"/>
           <w:numId w:val="13"/>
@@ -5012,7 +5000,7 @@
     </w:p>
     <w:p>
       <w:pPr>
-        <w:pStyle w:val="PargrafodaLista"/>
+        <w:pStyle w:val="ListParagraph"/>
         <w:numPr>
           <w:ilvl w:val="0"/>
           <w:numId w:val="10"/>
@@ -5049,7 +5037,7 @@
     </w:p>
     <w:p>
       <w:pPr>
-        <w:pStyle w:val="PargrafodaLista"/>
+        <w:pStyle w:val="ListParagraph"/>
         <w:numPr>
           <w:ilvl w:val="0"/>
           <w:numId w:val="10"/>
@@ -5113,7 +5101,7 @@
     </w:p>
     <w:p>
       <w:pPr>
-        <w:pStyle w:val="PargrafodaLista"/>
+        <w:pStyle w:val="ListParagraph"/>
         <w:numPr>
           <w:ilvl w:val="0"/>
           <w:numId w:val="10"/>
@@ -5150,7 +5138,7 @@
     </w:p>
     <w:p>
       <w:pPr>
-        <w:pStyle w:val="PargrafodaLista"/>
+        <w:pStyle w:val="ListParagraph"/>
         <w:numPr>
           <w:ilvl w:val="0"/>
           <w:numId w:val="10"/>
@@ -5214,7 +5202,7 @@
     </w:p>
     <w:p>
       <w:pPr>
-        <w:pStyle w:val="PargrafodaLista"/>
+        <w:pStyle w:val="ListParagraph"/>
         <w:numPr>
           <w:ilvl w:val="0"/>
           <w:numId w:val="10"/>
@@ -5251,7 +5239,7 @@
     </w:p>
     <w:p>
       <w:pPr>
-        <w:pStyle w:val="PargrafodaLista"/>
+        <w:pStyle w:val="ListParagraph"/>
         <w:numPr>
           <w:ilvl w:val="0"/>
           <w:numId w:val="10"/>
@@ -5309,7 +5297,7 @@
     </w:p>
     <w:p>
       <w:pPr>
-        <w:pStyle w:val="PargrafodaLista"/>
+        <w:pStyle w:val="ListParagraph"/>
         <w:numPr>
           <w:ilvl w:val="0"/>
           <w:numId w:val="14"/>
@@ -5366,7 +5354,7 @@
     </w:p>
     <w:p>
       <w:pPr>
-        <w:pStyle w:val="PargrafodaLista"/>
+        <w:pStyle w:val="ListParagraph"/>
         <w:shd w:val="clear" w:color="auto" w:fill="FFFFFF"/>
         <w:suppressAutoHyphens w:val="0"/>
         <w:spacing w:line="240" w:lineRule="auto"/>
@@ -5382,7 +5370,7 @@
     </w:p>
     <w:p>
       <w:pPr>
-        <w:pStyle w:val="PargrafodaLista"/>
+        <w:pStyle w:val="ListParagraph"/>
         <w:shd w:val="clear" w:color="auto" w:fill="FFFFFF"/>
         <w:suppressAutoHyphens w:val="0"/>
         <w:spacing w:line="240" w:lineRule="auto"/>
@@ -5398,7 +5386,7 @@
     </w:p>
     <w:p>
       <w:pPr>
-        <w:pStyle w:val="PargrafodaLista"/>
+        <w:pStyle w:val="ListParagraph"/>
         <w:shd w:val="clear" w:color="auto" w:fill="FFFFFF"/>
         <w:suppressAutoHyphens w:val="0"/>
         <w:spacing w:line="240" w:lineRule="auto"/>
@@ -5414,7 +5402,7 @@
     </w:p>
     <w:p>
       <w:pPr>
-        <w:pStyle w:val="PargrafodaLista"/>
+        <w:pStyle w:val="ListParagraph"/>
         <w:shd w:val="clear" w:color="auto" w:fill="FFFFFF"/>
         <w:suppressAutoHyphens w:val="0"/>
         <w:spacing w:line="240" w:lineRule="auto"/>
@@ -5430,7 +5418,7 @@
     </w:p>
     <w:p>
       <w:pPr>
-        <w:pStyle w:val="PargrafodaLista"/>
+        <w:pStyle w:val="ListParagraph"/>
         <w:shd w:val="clear" w:color="auto" w:fill="FFFFFF"/>
         <w:suppressAutoHyphens w:val="0"/>
         <w:spacing w:line="240" w:lineRule="auto"/>
@@ -5446,7 +5434,7 @@
     </w:p>
     <w:p>
       <w:pPr>
-        <w:pStyle w:val="PargrafodaLista"/>
+        <w:pStyle w:val="ListParagraph"/>
         <w:shd w:val="clear" w:color="auto" w:fill="FFFFFF"/>
         <w:suppressAutoHyphens w:val="0"/>
         <w:spacing w:line="240" w:lineRule="auto"/>
@@ -5462,7 +5450,7 @@
     </w:p>
     <w:p>
       <w:pPr>
-        <w:pStyle w:val="PargrafodaLista"/>
+        <w:pStyle w:val="ListParagraph"/>
         <w:shd w:val="clear" w:color="auto" w:fill="FFFFFF"/>
         <w:suppressAutoHyphens w:val="0"/>
         <w:spacing w:line="240" w:lineRule="auto"/>
@@ -5478,7 +5466,7 @@
     </w:p>
     <w:p>
       <w:pPr>
-        <w:pStyle w:val="PargrafodaLista"/>
+        <w:pStyle w:val="ListParagraph"/>
         <w:shd w:val="clear" w:color="auto" w:fill="FFFFFF"/>
         <w:suppressAutoHyphens w:val="0"/>
         <w:spacing w:line="240" w:lineRule="auto"/>
@@ -5494,7 +5482,7 @@
     </w:p>
     <w:p>
       <w:pPr>
-        <w:pStyle w:val="PargrafodaLista"/>
+        <w:pStyle w:val="ListParagraph"/>
         <w:shd w:val="clear" w:color="auto" w:fill="FFFFFF"/>
         <w:suppressAutoHyphens w:val="0"/>
         <w:spacing w:line="240" w:lineRule="auto"/>
@@ -5510,7 +5498,7 @@
     </w:p>
     <w:p>
       <w:pPr>
-        <w:pStyle w:val="PargrafodaLista"/>
+        <w:pStyle w:val="ListParagraph"/>
         <w:shd w:val="clear" w:color="auto" w:fill="FFFFFF"/>
         <w:suppressAutoHyphens w:val="0"/>
         <w:spacing w:line="240" w:lineRule="auto"/>
@@ -5526,7 +5514,7 @@
     </w:p>
     <w:p>
       <w:pPr>
-        <w:pStyle w:val="PargrafodaLista"/>
+        <w:pStyle w:val="ListParagraph"/>
         <w:shd w:val="clear" w:color="auto" w:fill="FFFFFF"/>
         <w:suppressAutoHyphens w:val="0"/>
         <w:spacing w:line="240" w:lineRule="auto"/>
@@ -5542,7 +5530,7 @@
     </w:p>
     <w:p>
       <w:pPr>
-        <w:pStyle w:val="PargrafodaLista"/>
+        <w:pStyle w:val="ListParagraph"/>
         <w:shd w:val="clear" w:color="auto" w:fill="FFFFFF"/>
         <w:suppressAutoHyphens w:val="0"/>
         <w:spacing w:line="240" w:lineRule="auto"/>
@@ -5558,7 +5546,7 @@
     </w:p>
     <w:p>
       <w:pPr>
-        <w:pStyle w:val="PargrafodaLista"/>
+        <w:pStyle w:val="ListParagraph"/>
         <w:shd w:val="clear" w:color="auto" w:fill="FFFFFF"/>
         <w:suppressAutoHyphens w:val="0"/>
         <w:spacing w:line="240" w:lineRule="auto"/>
@@ -5574,7 +5562,7 @@
     </w:p>
     <w:p>
       <w:pPr>
-        <w:pStyle w:val="PargrafodaLista"/>
+        <w:pStyle w:val="ListParagraph"/>
         <w:shd w:val="clear" w:color="auto" w:fill="FFFFFF"/>
         <w:suppressAutoHyphens w:val="0"/>
         <w:spacing w:line="240" w:lineRule="auto"/>
@@ -5590,7 +5578,7 @@
     </w:p>
     <w:p>
       <w:pPr>
-        <w:pStyle w:val="PargrafodaLista"/>
+        <w:pStyle w:val="ListParagraph"/>
         <w:shd w:val="clear" w:color="auto" w:fill="FFFFFF"/>
         <w:suppressAutoHyphens w:val="0"/>
         <w:spacing w:line="240" w:lineRule="auto"/>
@@ -5606,7 +5594,7 @@
     </w:p>
     <w:p>
       <w:pPr>
-        <w:pStyle w:val="PargrafodaLista"/>
+        <w:pStyle w:val="ListParagraph"/>
         <w:shd w:val="clear" w:color="auto" w:fill="FFFFFF"/>
         <w:suppressAutoHyphens w:val="0"/>
         <w:spacing w:line="240" w:lineRule="auto"/>
@@ -5622,7 +5610,7 @@
     </w:p>
     <w:p>
       <w:pPr>
-        <w:pStyle w:val="PargrafodaLista"/>
+        <w:pStyle w:val="ListParagraph"/>
         <w:shd w:val="clear" w:color="auto" w:fill="FFFFFF"/>
         <w:suppressAutoHyphens w:val="0"/>
         <w:spacing w:line="240" w:lineRule="auto"/>
@@ -5638,7 +5626,7 @@
     </w:p>
     <w:p>
       <w:pPr>
-        <w:pStyle w:val="PargrafodaLista"/>
+        <w:pStyle w:val="ListParagraph"/>
         <w:shd w:val="clear" w:color="auto" w:fill="FFFFFF"/>
         <w:suppressAutoHyphens w:val="0"/>
         <w:spacing w:line="240" w:lineRule="auto"/>
@@ -5654,7 +5642,7 @@
     </w:p>
     <w:p>
       <w:pPr>
-        <w:pStyle w:val="PargrafodaLista"/>
+        <w:pStyle w:val="ListParagraph"/>
         <w:shd w:val="clear" w:color="auto" w:fill="FFFFFF"/>
         <w:suppressAutoHyphens w:val="0"/>
         <w:spacing w:line="240" w:lineRule="auto"/>
@@ -5670,7 +5658,7 @@
     </w:p>
     <w:p>
       <w:pPr>
-        <w:pStyle w:val="PargrafodaLista"/>
+        <w:pStyle w:val="ListParagraph"/>
         <w:shd w:val="clear" w:color="auto" w:fill="FFFFFF"/>
         <w:suppressAutoHyphens w:val="0"/>
         <w:spacing w:line="240" w:lineRule="auto"/>
@@ -5686,7 +5674,7 @@
     </w:p>
     <w:p>
       <w:pPr>
-        <w:pStyle w:val="PargrafodaLista"/>
+        <w:pStyle w:val="ListParagraph"/>
         <w:shd w:val="clear" w:color="auto" w:fill="FFFFFF"/>
         <w:suppressAutoHyphens w:val="0"/>
         <w:spacing w:line="240" w:lineRule="auto"/>
@@ -5702,7 +5690,7 @@
     </w:p>
     <w:p>
       <w:pPr>
-        <w:pStyle w:val="PargrafodaLista"/>
+        <w:pStyle w:val="ListParagraph"/>
         <w:shd w:val="clear" w:color="auto" w:fill="FFFFFF"/>
         <w:suppressAutoHyphens w:val="0"/>
         <w:spacing w:line="240" w:lineRule="auto"/>
@@ -5718,7 +5706,7 @@
     </w:p>
     <w:p>
       <w:pPr>
-        <w:pStyle w:val="PargrafodaLista"/>
+        <w:pStyle w:val="ListParagraph"/>
         <w:shd w:val="clear" w:color="auto" w:fill="FFFFFF"/>
         <w:suppressAutoHyphens w:val="0"/>
         <w:spacing w:line="240" w:lineRule="auto"/>
@@ -5734,7 +5722,7 @@
     </w:p>
     <w:p>
       <w:pPr>
-        <w:pStyle w:val="PargrafodaLista"/>
+        <w:pStyle w:val="ListParagraph"/>
         <w:shd w:val="clear" w:color="auto" w:fill="FFFFFF"/>
         <w:suppressAutoHyphens w:val="0"/>
         <w:spacing w:line="240" w:lineRule="auto"/>
@@ -5750,7 +5738,7 @@
     </w:p>
     <w:p>
       <w:pPr>
-        <w:pStyle w:val="PargrafodaLista"/>
+        <w:pStyle w:val="ListParagraph"/>
         <w:shd w:val="clear" w:color="auto" w:fill="FFFFFF"/>
         <w:suppressAutoHyphens w:val="0"/>
         <w:spacing w:line="240" w:lineRule="auto"/>
@@ -5766,7 +5754,7 @@
     </w:p>
     <w:p>
       <w:pPr>
-        <w:pStyle w:val="PargrafodaLista"/>
+        <w:pStyle w:val="ListParagraph"/>
         <w:shd w:val="clear" w:color="auto" w:fill="FFFFFF"/>
         <w:suppressAutoHyphens w:val="0"/>
         <w:spacing w:line="240" w:lineRule="auto"/>
@@ -5782,7 +5770,7 @@
     </w:p>
     <w:p>
       <w:pPr>
-        <w:pStyle w:val="PargrafodaLista"/>
+        <w:pStyle w:val="ListParagraph"/>
         <w:shd w:val="clear" w:color="auto" w:fill="FFFFFF"/>
         <w:suppressAutoHyphens w:val="0"/>
         <w:spacing w:line="240" w:lineRule="auto"/>
@@ -5798,7 +5786,7 @@
     </w:p>
     <w:p>
       <w:pPr>
-        <w:pStyle w:val="PargrafodaLista"/>
+        <w:pStyle w:val="ListParagraph"/>
         <w:shd w:val="clear" w:color="auto" w:fill="FFFFFF"/>
         <w:suppressAutoHyphens w:val="0"/>
         <w:spacing w:line="240" w:lineRule="auto"/>
@@ -5814,7 +5802,7 @@
     </w:p>
     <w:p>
       <w:pPr>
-        <w:pStyle w:val="PargrafodaLista"/>
+        <w:pStyle w:val="ListParagraph"/>
         <w:shd w:val="clear" w:color="auto" w:fill="FFFFFF"/>
         <w:suppressAutoHyphens w:val="0"/>
         <w:spacing w:line="240" w:lineRule="auto"/>
@@ -5830,7 +5818,7 @@
     </w:p>
     <w:p>
       <w:pPr>
-        <w:pStyle w:val="PargrafodaLista"/>
+        <w:pStyle w:val="ListParagraph"/>
         <w:shd w:val="clear" w:color="auto" w:fill="FFFFFF"/>
         <w:suppressAutoHyphens w:val="0"/>
         <w:spacing w:line="240" w:lineRule="auto"/>
@@ -5846,7 +5834,7 @@
     </w:p>
     <w:p>
       <w:pPr>
-        <w:pStyle w:val="PargrafodaLista"/>
+        <w:pStyle w:val="ListParagraph"/>
         <w:shd w:val="clear" w:color="auto" w:fill="FFFFFF"/>
         <w:suppressAutoHyphens w:val="0"/>
         <w:spacing w:line="240" w:lineRule="auto"/>
@@ -5862,7 +5850,7 @@
     </w:p>
     <w:p>
       <w:pPr>
-        <w:pStyle w:val="PargrafodaLista"/>
+        <w:pStyle w:val="ListParagraph"/>
         <w:shd w:val="clear" w:color="auto" w:fill="FFFFFF"/>
         <w:suppressAutoHyphens w:val="0"/>
         <w:spacing w:line="240" w:lineRule="auto"/>
@@ -5878,7 +5866,7 @@
     </w:p>
     <w:p>
       <w:pPr>
-        <w:pStyle w:val="PargrafodaLista"/>
+        <w:pStyle w:val="ListParagraph"/>
         <w:shd w:val="clear" w:color="auto" w:fill="FFFFFF"/>
         <w:suppressAutoHyphens w:val="0"/>
         <w:spacing w:line="240" w:lineRule="auto"/>
@@ -5894,7 +5882,7 @@
     </w:p>
     <w:p>
       <w:pPr>
-        <w:pStyle w:val="PargrafodaLista"/>
+        <w:pStyle w:val="ListParagraph"/>
         <w:shd w:val="clear" w:color="auto" w:fill="FFFFFF"/>
         <w:suppressAutoHyphens w:val="0"/>
         <w:spacing w:line="240" w:lineRule="auto"/>
@@ -5910,7 +5898,7 @@
     </w:p>
     <w:p>
       <w:pPr>
-        <w:pStyle w:val="PargrafodaLista"/>
+        <w:pStyle w:val="ListParagraph"/>
         <w:shd w:val="clear" w:color="auto" w:fill="FFFFFF"/>
         <w:suppressAutoHyphens w:val="0"/>
         <w:spacing w:line="240" w:lineRule="auto"/>
@@ -5926,7 +5914,7 @@
     </w:p>
     <w:p>
       <w:pPr>
-        <w:pStyle w:val="PargrafodaLista"/>
+        <w:pStyle w:val="ListParagraph"/>
         <w:shd w:val="clear" w:color="auto" w:fill="FFFFFF"/>
         <w:suppressAutoHyphens w:val="0"/>
         <w:spacing w:line="240" w:lineRule="auto"/>
@@ -5942,7 +5930,7 @@
     </w:p>
     <w:p>
       <w:pPr>
-        <w:pStyle w:val="PargrafodaLista"/>
+        <w:pStyle w:val="ListParagraph"/>
         <w:shd w:val="clear" w:color="auto" w:fill="FFFFFF"/>
         <w:suppressAutoHyphens w:val="0"/>
         <w:spacing w:line="240" w:lineRule="auto"/>
@@ -5958,7 +5946,7 @@
     </w:p>
     <w:p>
       <w:pPr>
-        <w:pStyle w:val="PargrafodaLista"/>
+        <w:pStyle w:val="ListParagraph"/>
         <w:shd w:val="clear" w:color="auto" w:fill="FFFFFF"/>
         <w:suppressAutoHyphens w:val="0"/>
         <w:spacing w:line="240" w:lineRule="auto"/>
@@ -5974,7 +5962,7 @@
     </w:p>
     <w:p>
       <w:pPr>
-        <w:pStyle w:val="PargrafodaLista"/>
+        <w:pStyle w:val="ListParagraph"/>
         <w:shd w:val="clear" w:color="auto" w:fill="FFFFFF"/>
         <w:suppressAutoHyphens w:val="0"/>
         <w:spacing w:line="240" w:lineRule="auto"/>
@@ -5990,7 +5978,7 @@
     </w:p>
     <w:p>
       <w:pPr>
-        <w:pStyle w:val="PargrafodaLista"/>
+        <w:pStyle w:val="ListParagraph"/>
         <w:shd w:val="clear" w:color="auto" w:fill="FFFFFF"/>
         <w:suppressAutoHyphens w:val="0"/>
         <w:spacing w:line="240" w:lineRule="auto"/>
@@ -6006,7 +5994,7 @@
     </w:p>
     <w:p>
       <w:pPr>
-        <w:pStyle w:val="PargrafodaLista"/>
+        <w:pStyle w:val="ListParagraph"/>
         <w:shd w:val="clear" w:color="auto" w:fill="FFFFFF"/>
         <w:suppressAutoHyphens w:val="0"/>
         <w:spacing w:line="240" w:lineRule="auto"/>
@@ -6022,7 +6010,7 @@
     </w:p>
     <w:p>
       <w:pPr>
-        <w:pStyle w:val="PargrafodaLista"/>
+        <w:pStyle w:val="ListParagraph"/>
         <w:shd w:val="clear" w:color="auto" w:fill="FFFFFF"/>
         <w:suppressAutoHyphens w:val="0"/>
         <w:spacing w:line="240" w:lineRule="auto"/>
@@ -6038,7 +6026,7 @@
     </w:p>
     <w:p>
       <w:pPr>
-        <w:pStyle w:val="PargrafodaLista"/>
+        <w:pStyle w:val="ListParagraph"/>
         <w:shd w:val="clear" w:color="auto" w:fill="FFFFFF"/>
         <w:suppressAutoHyphens w:val="0"/>
         <w:spacing w:line="240" w:lineRule="auto"/>
@@ -6054,7 +6042,7 @@
     </w:p>
     <w:p>
       <w:pPr>
-        <w:pStyle w:val="PargrafodaLista"/>
+        <w:pStyle w:val="ListParagraph"/>
         <w:shd w:val="clear" w:color="auto" w:fill="FFFFFF"/>
         <w:suppressAutoHyphens w:val="0"/>
         <w:spacing w:line="240" w:lineRule="auto"/>
@@ -6070,7 +6058,7 @@
     </w:p>
     <w:p>
       <w:pPr>
-        <w:pStyle w:val="PargrafodaLista"/>
+        <w:pStyle w:val="ListParagraph"/>
         <w:shd w:val="clear" w:color="auto" w:fill="FFFFFF"/>
         <w:suppressAutoHyphens w:val="0"/>
         <w:spacing w:line="240" w:lineRule="auto"/>
@@ -6086,7 +6074,7 @@
     </w:p>
     <w:p>
       <w:pPr>
-        <w:pStyle w:val="PargrafodaLista"/>
+        <w:pStyle w:val="ListParagraph"/>
         <w:shd w:val="clear" w:color="auto" w:fill="FFFFFF"/>
         <w:suppressAutoHyphens w:val="0"/>
         <w:spacing w:line="240" w:lineRule="auto"/>
@@ -6102,7 +6090,7 @@
     </w:p>
     <w:p>
       <w:pPr>
-        <w:pStyle w:val="PargrafodaLista"/>
+        <w:pStyle w:val="ListParagraph"/>
         <w:shd w:val="clear" w:color="auto" w:fill="FFFFFF"/>
         <w:suppressAutoHyphens w:val="0"/>
         <w:spacing w:line="240" w:lineRule="auto"/>
@@ -6118,7 +6106,7 @@
     </w:p>
     <w:p>
       <w:pPr>
-        <w:pStyle w:val="PargrafodaLista"/>
+        <w:pStyle w:val="ListParagraph"/>
         <w:shd w:val="clear" w:color="auto" w:fill="FFFFFF"/>
         <w:suppressAutoHyphens w:val="0"/>
         <w:spacing w:line="240" w:lineRule="auto"/>
@@ -6134,7 +6122,7 @@
     </w:p>
     <w:p>
       <w:pPr>
-        <w:pStyle w:val="PargrafodaLista"/>
+        <w:pStyle w:val="ListParagraph"/>
         <w:numPr>
           <w:ilvl w:val="0"/>
           <w:numId w:val="14"/>
@@ -6287,7 +6275,7 @@
     </w:p>
     <w:p>
       <w:pPr>
-        <w:pStyle w:val="PargrafodaLista"/>
+        <w:pStyle w:val="ListParagraph"/>
         <w:numPr>
           <w:ilvl w:val="0"/>
           <w:numId w:val="10"/>
@@ -6439,7 +6427,7 @@
     </w:p>
     <w:p>
       <w:pPr>
-        <w:pStyle w:val="PargrafodaLista"/>
+        <w:pStyle w:val="ListParagraph"/>
         <w:numPr>
           <w:ilvl w:val="0"/>
           <w:numId w:val="10"/>
@@ -6487,7 +6475,7 @@
     </w:p>
     <w:p>
       <w:pPr>
-        <w:pStyle w:val="PargrafodaLista"/>
+        <w:pStyle w:val="ListParagraph"/>
         <w:numPr>
           <w:ilvl w:val="0"/>
           <w:numId w:val="10"/>
@@ -7155,7 +7143,7 @@
     </w:p>
     <w:p>
       <w:pPr>
-        <w:pStyle w:val="PargrafodaLista"/>
+        <w:pStyle w:val="ListParagraph"/>
         <w:numPr>
           <w:ilvl w:val="1"/>
           <w:numId w:val="13"/>
@@ -7818,7 +7806,7 @@
     </w:p>
     <w:p>
       <w:pPr>
-        <w:pStyle w:val="Legenda"/>
+        <w:pStyle w:val="Caption"/>
         <w:spacing w:before="0" w:after="0"/>
         <w:jc w:val="both"/>
         <w:rPr>
@@ -7831,7 +7819,7 @@
     </w:p>
     <w:p>
       <w:pPr>
-        <w:pStyle w:val="Legenda"/>
+        <w:pStyle w:val="Caption"/>
         <w:spacing w:before="0" w:after="0"/>
         <w:jc w:val="both"/>
         <w:rPr>
@@ -7844,7 +7832,7 @@
     </w:p>
     <w:p>
       <w:pPr>
-        <w:pStyle w:val="Legenda"/>
+        <w:pStyle w:val="Caption"/>
         <w:spacing w:before="0" w:after="0"/>
         <w:jc w:val="both"/>
         <w:rPr>
@@ -7857,7 +7845,7 @@
     </w:p>
     <w:p>
       <w:pPr>
-        <w:pStyle w:val="Legenda"/>
+        <w:pStyle w:val="Caption"/>
         <w:spacing w:before="0" w:after="0"/>
         <w:jc w:val="both"/>
         <w:rPr>
@@ -7870,7 +7858,7 @@
     </w:p>
     <w:p>
       <w:pPr>
-        <w:pStyle w:val="Legenda"/>
+        <w:pStyle w:val="Caption"/>
         <w:spacing w:before="0" w:after="0"/>
         <w:jc w:val="both"/>
         <w:rPr>
@@ -7883,7 +7871,7 @@
     </w:p>
     <w:p>
       <w:pPr>
-        <w:pStyle w:val="Legenda"/>
+        <w:pStyle w:val="Caption"/>
         <w:spacing w:before="0" w:after="0"/>
         <w:jc w:val="both"/>
         <w:rPr>
@@ -7896,7 +7884,7 @@
     </w:p>
     <w:p>
       <w:pPr>
-        <w:pStyle w:val="Legenda"/>
+        <w:pStyle w:val="Caption"/>
         <w:spacing w:before="0" w:after="0"/>
         <w:jc w:val="both"/>
         <w:rPr>
@@ -7909,7 +7897,7 @@
     </w:p>
     <w:p>
       <w:pPr>
-        <w:pStyle w:val="Legenda"/>
+        <w:pStyle w:val="Caption"/>
         <w:spacing w:before="0" w:after="0"/>
         <w:jc w:val="both"/>
         <w:rPr>
@@ -7922,7 +7910,7 @@
     </w:p>
     <w:p>
       <w:pPr>
-        <w:pStyle w:val="Legenda"/>
+        <w:pStyle w:val="Caption"/>
         <w:spacing w:before="0" w:after="0"/>
         <w:jc w:val="both"/>
         <w:rPr>
@@ -7935,7 +7923,7 @@
     </w:p>
     <w:p>
       <w:pPr>
-        <w:pStyle w:val="Legenda"/>
+        <w:pStyle w:val="Caption"/>
         <w:spacing w:before="0" w:after="0"/>
         <w:jc w:val="both"/>
         <w:rPr>
@@ -7948,7 +7936,7 @@
     </w:p>
     <w:p>
       <w:pPr>
-        <w:pStyle w:val="Legenda"/>
+        <w:pStyle w:val="Caption"/>
         <w:spacing w:before="0"/>
         <w:jc w:val="center"/>
         <w:rPr>
@@ -8455,7 +8443,7 @@
     </w:p>
     <w:p>
       <w:pPr>
-        <w:pStyle w:val="PargrafodaLista"/>
+        <w:pStyle w:val="ListParagraph"/>
         <w:numPr>
           <w:ilvl w:val="2"/>
           <w:numId w:val="14"/>
@@ -8680,17 +8668,7 @@
           <w:szCs w:val="24"/>
           <w:lang w:eastAsia="pt-BR"/>
         </w:rPr>
-        <w:t xml:space="preserve"> à </w:t>
-      </w:r>
-      <w:proofErr w:type="gramStart"/>
-      <w:r>
-        <w:rPr>
-          <w:rFonts w:ascii="Times New Roman" w:eastAsia="Times New Roman" w:hAnsi="Times New Roman"/>
-          <w:sz w:val="24"/>
-          <w:szCs w:val="24"/>
-          <w:lang w:eastAsia="pt-BR"/>
-        </w:rPr>
-        <w:t xml:space="preserve">classe </w:t>
+        <w:t xml:space="preserve"> à classe </w:t>
       </w:r>
       <m:oMath>
         <m:sSub>
@@ -8745,7 +8723,6 @@
         </w:rPr>
         <w:t>,</w:t>
       </w:r>
-      <w:proofErr w:type="gramEnd"/>
       <w:r>
         <w:rPr>
           <w:rFonts w:ascii="Times New Roman" w:eastAsia="Times New Roman" w:hAnsi="Times New Roman"/>
@@ -9191,7 +9168,7 @@
     </w:p>
     <w:p>
       <w:pPr>
-        <w:pStyle w:val="PargrafodaLista"/>
+        <w:pStyle w:val="ListParagraph"/>
         <w:keepNext/>
         <w:numPr>
           <w:ilvl w:val="0"/>
@@ -9239,7 +9216,7 @@
     </w:p>
     <w:p>
       <w:pPr>
-        <w:pStyle w:val="PargrafodaLista"/>
+        <w:pStyle w:val="ListParagraph"/>
         <w:keepNext/>
         <w:numPr>
           <w:ilvl w:val="0"/>
@@ -9342,7 +9319,7 @@
     </w:p>
     <w:p>
       <w:pPr>
-        <w:pStyle w:val="PargrafodaLista"/>
+        <w:pStyle w:val="ListParagraph"/>
         <w:keepNext/>
         <w:numPr>
           <w:ilvl w:val="0"/>
@@ -9749,7 +9726,7 @@
     </w:p>
     <w:p>
       <w:pPr>
-        <w:pStyle w:val="Legenda"/>
+        <w:pStyle w:val="Caption"/>
         <w:spacing w:before="0" w:after="0"/>
         <w:jc w:val="center"/>
         <w:rPr>
@@ -9980,7 +9957,6 @@
           <w:szCs w:val="20"/>
         </w:rPr>
       </w:pPr>
-      <w:proofErr w:type="spellStart"/>
       <w:r>
         <w:rPr>
           <w:rFonts w:ascii="Times New Roman" w:hAnsi="Times New Roman"/>
@@ -9989,18 +9965,7 @@
           <w:szCs w:val="20"/>
           <w:lang w:val="en-US"/>
         </w:rPr>
-        <w:t>Fonte</w:t>
-      </w:r>
-      <w:proofErr w:type="spellEnd"/>
-      <w:r>
-        <w:rPr>
-          <w:rFonts w:ascii="Times New Roman" w:hAnsi="Times New Roman"/>
-          <w:color w:val="000000" w:themeColor="text1"/>
-          <w:sz w:val="20"/>
-          <w:szCs w:val="20"/>
-          <w:lang w:val="en-US"/>
-        </w:rPr>
-        <w:t xml:space="preserve">: </w:t>
+        <w:t xml:space="preserve">Fonte: </w:t>
       </w:r>
       <w:r>
         <w:rPr>
@@ -10799,7 +10764,7 @@
     </w:p>
     <w:p>
       <w:pPr>
-        <w:pStyle w:val="PargrafodaLista"/>
+        <w:pStyle w:val="ListParagraph"/>
         <w:keepNext/>
         <w:numPr>
           <w:ilvl w:val="0"/>
@@ -10864,7 +10829,7 @@
     </w:p>
     <w:p>
       <w:pPr>
-        <w:pStyle w:val="PargrafodaLista"/>
+        <w:pStyle w:val="ListParagraph"/>
         <w:keepNext/>
         <w:numPr>
           <w:ilvl w:val="0"/>
@@ -10965,7 +10930,7 @@
     </w:p>
     <w:p>
       <w:pPr>
-        <w:pStyle w:val="PargrafodaLista"/>
+        <w:pStyle w:val="ListParagraph"/>
         <w:keepNext/>
         <w:numPr>
           <w:ilvl w:val="0"/>
@@ -11066,7 +11031,7 @@
     </w:p>
     <w:p>
       <w:pPr>
-        <w:pStyle w:val="PargrafodaLista"/>
+        <w:pStyle w:val="ListParagraph"/>
         <w:keepNext/>
         <w:numPr>
           <w:ilvl w:val="0"/>
@@ -11327,7 +11292,7 @@
     </w:p>
     <w:p>
       <w:pPr>
-        <w:pStyle w:val="PargrafodaLista"/>
+        <w:pStyle w:val="ListParagraph"/>
         <w:numPr>
           <w:ilvl w:val="2"/>
           <w:numId w:val="14"/>
@@ -12007,7 +11972,7 @@
     </w:p>
     <w:p>
       <w:pPr>
-        <w:pStyle w:val="PargrafodaLista"/>
+        <w:pStyle w:val="ListParagraph"/>
         <w:numPr>
           <w:ilvl w:val="0"/>
           <w:numId w:val="18"/>
@@ -12043,7 +12008,7 @@
     </w:p>
     <w:p>
       <w:pPr>
-        <w:pStyle w:val="PargrafodaLista"/>
+        <w:pStyle w:val="ListParagraph"/>
         <w:numPr>
           <w:ilvl w:val="0"/>
           <w:numId w:val="18"/>
@@ -12162,7 +12127,7 @@
     </w:p>
     <w:p>
       <w:pPr>
-        <w:pStyle w:val="PargrafodaLista"/>
+        <w:pStyle w:val="ListParagraph"/>
         <w:numPr>
           <w:ilvl w:val="0"/>
           <w:numId w:val="13"/>
@@ -12392,7 +12357,7 @@
       </w:r>
       <w:r>
         <w:rPr>
-          <w:rStyle w:val="Refdenotaderodap"/>
+          <w:rStyle w:val="FootnoteReference"/>
           <w:rFonts w:ascii="Times New Roman" w:hAnsi="Times New Roman"/>
           <w:sz w:val="24"/>
           <w:szCs w:val="24"/>
@@ -12675,7 +12640,7 @@
       </w:r>
       <w:r>
         <w:rPr>
-          <w:rStyle w:val="Refdenotaderodap"/>
+          <w:rStyle w:val="FootnoteReference"/>
           <w:rFonts w:ascii="Times New Roman" w:hAnsi="Times New Roman"/>
           <w:sz w:val="24"/>
           <w:szCs w:val="24"/>
@@ -12812,7 +12777,7 @@
     </w:p>
     <w:p>
       <w:pPr>
-        <w:pStyle w:val="Legenda"/>
+        <w:pStyle w:val="Caption"/>
         <w:jc w:val="center"/>
         <w:rPr>
           <w:rFonts w:ascii="Times New Roman" w:hAnsi="Times New Roman" w:cs="Times New Roman"/>
@@ -13096,7 +13061,7 @@
     </w:p>
     <w:p>
       <w:pPr>
-        <w:pStyle w:val="PargrafodaLista"/>
+        <w:pStyle w:val="ListParagraph"/>
         <w:numPr>
           <w:ilvl w:val="1"/>
           <w:numId w:val="13"/>
@@ -13290,7 +13255,7 @@
       </w:r>
       <w:r>
         <w:rPr>
-          <w:rStyle w:val="Refdenotaderodap"/>
+          <w:rStyle w:val="FootnoteReference"/>
           <w:rFonts w:ascii="Times New Roman" w:hAnsi="Times New Roman"/>
           <w:sz w:val="24"/>
           <w:szCs w:val="24"/>
@@ -13320,6 +13285,22 @@
           <w:szCs w:val="24"/>
         </w:rPr>
         <w:t>descreve o processo de análise combinatória</w:t>
+      </w:r>
+      <w:r>
+        <w:rPr>
+          <w:rFonts w:ascii="Times New Roman" w:hAnsi="Times New Roman"/>
+          <w:sz w:val="24"/>
+          <w:szCs w:val="24"/>
+        </w:rPr>
+        <w:t xml:space="preserve"> denominado arranjo</w:t>
+      </w:r>
+      <w:r>
+        <w:rPr>
+          <w:rFonts w:ascii="Times New Roman" w:hAnsi="Times New Roman"/>
+          <w:sz w:val="24"/>
+          <w:szCs w:val="24"/>
+        </w:rPr>
+        <w:t xml:space="preserve"> simples</w:t>
       </w:r>
       <w:r>
         <w:rPr>
@@ -13508,7 +13489,7 @@
     </w:p>
     <w:p>
       <w:pPr>
-        <w:pStyle w:val="PargrafodaLista"/>
+        <w:pStyle w:val="ListParagraph"/>
         <w:keepNext/>
         <w:numPr>
           <w:ilvl w:val="0"/>
@@ -13541,12 +13522,21 @@
           <w:sz w:val="24"/>
           <w:szCs w:val="24"/>
         </w:rPr>
+        <w:t xml:space="preserve"> é o conjunto de elementos</w:t>
+      </w:r>
+      <w:r>
+        <w:rPr>
+          <w:rFonts w:ascii="Times New Roman" w:hAnsi="Times New Roman"/>
+          <w:color w:val="000000" w:themeColor="text1"/>
+          <w:sz w:val="24"/>
+          <w:szCs w:val="24"/>
+        </w:rPr>
         <w:t>;</w:t>
       </w:r>
     </w:p>
     <w:p>
       <w:pPr>
-        <w:pStyle w:val="PargrafodaLista"/>
+        <w:pStyle w:val="ListParagraph"/>
         <w:keepNext/>
         <w:numPr>
           <w:ilvl w:val="0"/>
@@ -13581,12 +13571,30 @@
           <w:sz w:val="24"/>
           <w:szCs w:val="24"/>
         </w:rPr>
+        <w:t xml:space="preserve"> é o número de elementos do conjunto</w:t>
+      </w:r>
+      <w:r>
+        <w:rPr>
+          <w:rFonts w:ascii="Times New Roman" w:hAnsi="Times New Roman"/>
+          <w:color w:val="000000" w:themeColor="text1"/>
+          <w:sz w:val="24"/>
+          <w:szCs w:val="24"/>
+        </w:rPr>
         <w:t>;</w:t>
       </w:r>
-    </w:p>
-    <w:p>
-      <w:pPr>
-        <w:pStyle w:val="PargrafodaLista"/>
+      <w:r>
+        <w:rPr>
+          <w:rFonts w:ascii="Times New Roman" w:hAnsi="Times New Roman"/>
+          <w:color w:val="000000" w:themeColor="text1"/>
+          <w:sz w:val="24"/>
+          <w:szCs w:val="24"/>
+        </w:rPr>
+        <w:t xml:space="preserve"> e</w:t>
+      </w:r>
+    </w:p>
+    <w:p>
+      <w:pPr>
+        <w:pStyle w:val="ListParagraph"/>
         <w:keepNext/>
         <w:numPr>
           <w:ilvl w:val="0"/>
@@ -13594,6 +13602,7 @@
         </w:numPr>
         <w:shd w:val="clear" w:color="auto" w:fill="FFFFFF"/>
         <w:suppressAutoHyphens w:val="0"/>
+        <w:spacing w:after="240"/>
         <w:jc w:val="both"/>
         <w:rPr>
           <w:rFonts w:ascii="Times New Roman" w:hAnsi="Times New Roman"/>
@@ -13621,8 +13630,28 @@
           <w:sz w:val="24"/>
           <w:szCs w:val="24"/>
         </w:rPr>
-        <w:t>;</w:t>
-      </w:r>
+        <w:t xml:space="preserve"> é o número de elementos a</w:t>
+      </w:r>
+      <w:r>
+        <w:rPr>
+          <w:rFonts w:ascii="Times New Roman" w:hAnsi="Times New Roman"/>
+          <w:color w:val="000000" w:themeColor="text1"/>
+          <w:sz w:val="24"/>
+          <w:szCs w:val="24"/>
+        </w:rPr>
+        <w:t xml:space="preserve"> agrupar</w:t>
+      </w:r>
+      <w:r>
+        <w:rPr>
+          <w:rFonts w:ascii="Times New Roman" w:hAnsi="Times New Roman"/>
+          <w:color w:val="000000" w:themeColor="text1"/>
+          <w:sz w:val="24"/>
+          <w:szCs w:val="24"/>
+        </w:rPr>
+        <w:t>.</w:t>
+      </w:r>
+      <w:bookmarkStart w:id="12" w:name="_GoBack"/>
+      <w:bookmarkEnd w:id="12"/>
     </w:p>
     <w:p>
       <w:pPr>
@@ -13740,7 +13769,7 @@
     </w:p>
     <w:p>
       <w:pPr>
-        <w:pStyle w:val="PargrafodaLista"/>
+        <w:pStyle w:val="ListParagraph"/>
         <w:numPr>
           <w:ilvl w:val="0"/>
           <w:numId w:val="18"/>
@@ -13808,7 +13837,7 @@
     </w:p>
     <w:p>
       <w:pPr>
-        <w:pStyle w:val="PargrafodaLista"/>
+        <w:pStyle w:val="ListParagraph"/>
         <w:numPr>
           <w:ilvl w:val="0"/>
           <w:numId w:val="18"/>
@@ -14228,6 +14257,7 @@
           <w:sz w:val="24"/>
           <w:szCs w:val="24"/>
         </w:rPr>
+        <w:lastRenderedPageBreak/>
         <w:t xml:space="preserve">Por fim, a lista </w:t>
       </w:r>
       <w:proofErr w:type="spellStart"/>
@@ -14255,16 +14285,7 @@
           <w:sz w:val="24"/>
           <w:szCs w:val="24"/>
         </w:rPr>
-        <w:t xml:space="preserve"> Cada solução, além do comando a ser aplicado no jogo, </w:t>
-      </w:r>
-      <w:r>
-        <w:rPr>
-          <w:rFonts w:ascii="Times New Roman" w:hAnsi="Times New Roman"/>
-          <w:sz w:val="24"/>
-          <w:szCs w:val="24"/>
-        </w:rPr>
-        <w:lastRenderedPageBreak/>
-        <w:t xml:space="preserve">apresenta um peso, representado pela variável </w:t>
+        <w:t xml:space="preserve"> Cada solução, além do comando a ser aplicado no jogo, apresenta um peso, representado pela variável </w:t>
       </w:r>
       <w:proofErr w:type="spellStart"/>
       <w:r>
@@ -14309,8 +14330,6 @@
         </w:rPr>
         <w:t>à</w:t>
       </w:r>
-      <w:bookmarkStart w:id="12" w:name="_GoBack"/>
-      <w:bookmarkEnd w:id="12"/>
       <w:r>
         <w:rPr>
           <w:rFonts w:ascii="Times New Roman" w:hAnsi="Times New Roman"/>
@@ -14322,7 +14341,7 @@
     </w:p>
     <w:p>
       <w:pPr>
-        <w:pStyle w:val="PargrafodaLista"/>
+        <w:pStyle w:val="ListParagraph"/>
         <w:numPr>
           <w:ilvl w:val="1"/>
           <w:numId w:val="13"/>
@@ -14350,7 +14369,7 @@
     </w:p>
     <w:p>
       <w:pPr>
-        <w:pStyle w:val="PargrafodaLista"/>
+        <w:pStyle w:val="ListParagraph"/>
         <w:ind w:left="720"/>
         <w:rPr>
           <w:rFonts w:ascii="Times New Roman" w:hAnsi="Times New Roman"/>
@@ -14369,7 +14388,7 @@
     </w:p>
     <w:p>
       <w:pPr>
-        <w:pStyle w:val="PargrafodaLista"/>
+        <w:pStyle w:val="ListParagraph"/>
         <w:numPr>
           <w:ilvl w:val="1"/>
           <w:numId w:val="13"/>
@@ -14396,7 +14415,7 @@
     </w:p>
     <w:p>
       <w:pPr>
-        <w:pStyle w:val="PargrafodaLista"/>
+        <w:pStyle w:val="ListParagraph"/>
         <w:ind w:left="720"/>
         <w:rPr>
           <w:rFonts w:ascii="Times New Roman" w:hAnsi="Times New Roman"/>
@@ -14765,27 +14784,7 @@
           <w:szCs w:val="24"/>
           <w:lang w:val="en-US"/>
         </w:rPr>
-        <w:t xml:space="preserve"> </w:t>
-      </w:r>
-      <w:proofErr w:type="gramStart"/>
-      <w:r>
-        <w:rPr>
-          <w:rFonts w:ascii="Times New Roman" w:hAnsi="Times New Roman"/>
-          <w:sz w:val="24"/>
-          <w:szCs w:val="24"/>
-          <w:lang w:val="en-US"/>
-        </w:rPr>
-        <w:t>8</w:t>
-      </w:r>
-      <w:proofErr w:type="gramEnd"/>
-      <w:r>
-        <w:rPr>
-          <w:rFonts w:ascii="Times New Roman" w:hAnsi="Times New Roman"/>
-          <w:sz w:val="24"/>
-          <w:szCs w:val="24"/>
-          <w:lang w:val="en-US"/>
-        </w:rPr>
-        <w:t xml:space="preserve"> p. </w:t>
+        <w:t xml:space="preserve"> 8 p. </w:t>
       </w:r>
       <w:proofErr w:type="spellStart"/>
       <w:r>
@@ -15074,27 +15073,7 @@
           <w:szCs w:val="24"/>
           <w:lang w:val="en-US"/>
         </w:rPr>
-        <w:t xml:space="preserve">. </w:t>
-      </w:r>
-      <w:proofErr w:type="gramStart"/>
-      <w:r>
-        <w:rPr>
-          <w:rFonts w:ascii="Times New Roman" w:hAnsi="Times New Roman"/>
-          <w:sz w:val="24"/>
-          <w:szCs w:val="24"/>
-          <w:lang w:val="en-US"/>
-        </w:rPr>
-        <w:t>5</w:t>
-      </w:r>
-      <w:proofErr w:type="gramEnd"/>
-      <w:r>
-        <w:rPr>
-          <w:rFonts w:ascii="Times New Roman" w:hAnsi="Times New Roman"/>
-          <w:sz w:val="24"/>
-          <w:szCs w:val="24"/>
-          <w:lang w:val="en-US"/>
-        </w:rPr>
-        <w:t xml:space="preserve"> cap</w:t>
+        <w:t>. 5 cap</w:t>
       </w:r>
       <w:r>
         <w:rPr>
@@ -16185,7 +16164,7 @@
 </file>
 
 <file path=word/endnotes.xml><?xml version="1.0" encoding="utf-8"?>
-<w:endnotes xmlns:wpc="http://schemas.microsoft.com/office/word/2010/wordprocessingCanvas" xmlns:mc="http://schemas.openxmlformats.org/markup-compatibility/2006" xmlns:o="urn:schemas-microsoft-com:office:office" xmlns:r="http://schemas.openxmlformats.org/officeDocument/2006/relationships" xmlns:m="http://schemas.openxmlformats.org/officeDocument/2006/math" xmlns:v="urn:schemas-microsoft-com:vml" xmlns:wp14="http://schemas.microsoft.com/office/word/2010/wordprocessingDrawing" xmlns:wp="http://schemas.openxmlformats.org/drawingml/2006/wordprocessingDrawing" xmlns:w10="urn:schemas-microsoft-com:office:word" xmlns:w="http://schemas.openxmlformats.org/wordprocessingml/2006/main" xmlns:w14="http://schemas.microsoft.com/office/word/2010/wordml" xmlns:w15="http://schemas.microsoft.com/office/word/2012/wordml" xmlns:wpg="http://schemas.microsoft.com/office/word/2010/wordprocessingGroup" xmlns:wpi="http://schemas.microsoft.com/office/word/2010/wordprocessingInk" xmlns:wne="http://schemas.microsoft.com/office/word/2006/wordml" xmlns:wps="http://schemas.microsoft.com/office/word/2010/wordprocessingShape" mc:Ignorable="w14 w15 wp14">
+<w:endnotes xmlns:wpc="http://schemas.microsoft.com/office/word/2010/wordprocessingCanvas" xmlns:cx="http://schemas.microsoft.com/office/drawing/2014/chartex" xmlns:cx1="http://schemas.microsoft.com/office/drawing/2015/9/8/chartex" xmlns:cx2="http://schemas.microsoft.com/office/drawing/2015/10/21/chartex" xmlns:mc="http://schemas.openxmlformats.org/markup-compatibility/2006" xmlns:o="urn:schemas-microsoft-com:office:office" xmlns:r="http://schemas.openxmlformats.org/officeDocument/2006/relationships" xmlns:m="http://schemas.openxmlformats.org/officeDocument/2006/math" xmlns:v="urn:schemas-microsoft-com:vml" xmlns:wp14="http://schemas.microsoft.com/office/word/2010/wordprocessingDrawing" xmlns:wp="http://schemas.openxmlformats.org/drawingml/2006/wordprocessingDrawing" xmlns:w10="urn:schemas-microsoft-com:office:word" xmlns:w="http://schemas.openxmlformats.org/wordprocessingml/2006/main" xmlns:w14="http://schemas.microsoft.com/office/word/2010/wordml" xmlns:w15="http://schemas.microsoft.com/office/word/2012/wordml" xmlns:w16se="http://schemas.microsoft.com/office/word/2015/wordml/symex" xmlns:wpg="http://schemas.microsoft.com/office/word/2010/wordprocessingGroup" xmlns:wpi="http://schemas.microsoft.com/office/word/2010/wordprocessingInk" xmlns:wne="http://schemas.microsoft.com/office/word/2006/wordml" xmlns:wps="http://schemas.microsoft.com/office/word/2010/wordprocessingShape" mc:Ignorable="w14 w15 w16se wp14">
   <w:endnote w:type="separator" w:id="-1">
     <w:p>
       <w:pPr>
@@ -16210,7 +16189,7 @@
 </file>
 
 <file path=word/footnotes.xml><?xml version="1.0" encoding="utf-8"?>
-<w:footnotes xmlns:wpc="http://schemas.microsoft.com/office/word/2010/wordprocessingCanvas" xmlns:mc="http://schemas.openxmlformats.org/markup-compatibility/2006" xmlns:o="urn:schemas-microsoft-com:office:office" xmlns:r="http://schemas.openxmlformats.org/officeDocument/2006/relationships" xmlns:m="http://schemas.openxmlformats.org/officeDocument/2006/math" xmlns:v="urn:schemas-microsoft-com:vml" xmlns:wp14="http://schemas.microsoft.com/office/word/2010/wordprocessingDrawing" xmlns:wp="http://schemas.openxmlformats.org/drawingml/2006/wordprocessingDrawing" xmlns:w10="urn:schemas-microsoft-com:office:word" xmlns:w="http://schemas.openxmlformats.org/wordprocessingml/2006/main" xmlns:w14="http://schemas.microsoft.com/office/word/2010/wordml" xmlns:w15="http://schemas.microsoft.com/office/word/2012/wordml" xmlns:wpg="http://schemas.microsoft.com/office/word/2010/wordprocessingGroup" xmlns:wpi="http://schemas.microsoft.com/office/word/2010/wordprocessingInk" xmlns:wne="http://schemas.microsoft.com/office/word/2006/wordml" xmlns:wps="http://schemas.microsoft.com/office/word/2010/wordprocessingShape" mc:Ignorable="w14 w15 wp14">
+<w:footnotes xmlns:wpc="http://schemas.microsoft.com/office/word/2010/wordprocessingCanvas" xmlns:cx="http://schemas.microsoft.com/office/drawing/2014/chartex" xmlns:cx1="http://schemas.microsoft.com/office/drawing/2015/9/8/chartex" xmlns:cx2="http://schemas.microsoft.com/office/drawing/2015/10/21/chartex" xmlns:mc="http://schemas.openxmlformats.org/markup-compatibility/2006" xmlns:o="urn:schemas-microsoft-com:office:office" xmlns:r="http://schemas.openxmlformats.org/officeDocument/2006/relationships" xmlns:m="http://schemas.openxmlformats.org/officeDocument/2006/math" xmlns:v="urn:schemas-microsoft-com:vml" xmlns:wp14="http://schemas.microsoft.com/office/word/2010/wordprocessingDrawing" xmlns:wp="http://schemas.openxmlformats.org/drawingml/2006/wordprocessingDrawing" xmlns:w10="urn:schemas-microsoft-com:office:word" xmlns:w="http://schemas.openxmlformats.org/wordprocessingml/2006/main" xmlns:w14="http://schemas.microsoft.com/office/word/2010/wordml" xmlns:w15="http://schemas.microsoft.com/office/word/2012/wordml" xmlns:w16se="http://schemas.microsoft.com/office/word/2015/wordml/symex" xmlns:wpg="http://schemas.microsoft.com/office/word/2010/wordprocessingGroup" xmlns:wpi="http://schemas.microsoft.com/office/word/2010/wordprocessingInk" xmlns:wne="http://schemas.microsoft.com/office/word/2006/wordml" xmlns:wps="http://schemas.microsoft.com/office/word/2010/wordprocessingShape" mc:Ignorable="w14 w15 w16se wp14">
   <w:footnote w:type="separator" w:id="-1">
     <w:p>
       <w:pPr>
@@ -16234,14 +16213,14 @@
   <w:footnote w:id="1">
     <w:p>
       <w:pPr>
-        <w:pStyle w:val="Textodenotaderodap"/>
-        <w:rPr>
-          <w:rFonts w:ascii="Times New Roman" w:hAnsi="Times New Roman" w:cs="Times New Roman"/>
-        </w:rPr>
-      </w:pPr>
-      <w:r>
-        <w:rPr>
-          <w:rStyle w:val="Refdenotaderodap"/>
+        <w:pStyle w:val="FootnoteText"/>
+        <w:rPr>
+          <w:rFonts w:ascii="Times New Roman" w:hAnsi="Times New Roman" w:cs="Times New Roman"/>
+        </w:rPr>
+      </w:pPr>
+      <w:r>
+        <w:rPr>
+          <w:rStyle w:val="FootnoteReference"/>
           <w:rFonts w:ascii="Times New Roman" w:hAnsi="Times New Roman" w:cs="Times New Roman"/>
         </w:rPr>
         <w:footnoteRef/>
@@ -16275,11 +16254,11 @@
   <w:footnote w:id="2">
     <w:p>
       <w:pPr>
-        <w:pStyle w:val="Textodenotaderodap"/>
-      </w:pPr>
-      <w:r>
-        <w:rPr>
-          <w:rStyle w:val="Refdenotaderodap"/>
+        <w:pStyle w:val="FootnoteText"/>
+      </w:pPr>
+      <w:r>
+        <w:rPr>
+          <w:rStyle w:val="FootnoteReference"/>
           <w:rFonts w:ascii="Times New Roman" w:hAnsi="Times New Roman" w:cs="Times New Roman"/>
         </w:rPr>
         <w:footnoteRef/>
@@ -16325,14 +16304,14 @@
   <w:footnote w:id="3">
     <w:p>
       <w:pPr>
-        <w:pStyle w:val="Textodenotaderodap"/>
-        <w:rPr>
-          <w:rFonts w:ascii="Times New Roman" w:hAnsi="Times New Roman" w:cs="Times New Roman"/>
-        </w:rPr>
-      </w:pPr>
-      <w:r>
-        <w:rPr>
-          <w:rStyle w:val="Refdenotaderodap"/>
+        <w:pStyle w:val="FootnoteText"/>
+        <w:rPr>
+          <w:rFonts w:ascii="Times New Roman" w:hAnsi="Times New Roman" w:cs="Times New Roman"/>
+        </w:rPr>
+      </w:pPr>
+      <w:r>
+        <w:rPr>
+          <w:rStyle w:val="FootnoteReference"/>
           <w:rFonts w:ascii="Times New Roman" w:hAnsi="Times New Roman" w:cs="Times New Roman"/>
         </w:rPr>
         <w:footnoteRef/>
@@ -16360,11 +16339,11 @@
   <w:footnote w:id="4">
     <w:p>
       <w:pPr>
-        <w:pStyle w:val="Textodenotaderodap"/>
-      </w:pPr>
-      <w:r>
-        <w:rPr>
-          <w:rStyle w:val="Refdenotaderodap"/>
+        <w:pStyle w:val="FootnoteText"/>
+      </w:pPr>
+      <w:r>
+        <w:rPr>
+          <w:rStyle w:val="FootnoteReference"/>
           <w:rFonts w:ascii="Times New Roman" w:hAnsi="Times New Roman" w:cs="Times New Roman"/>
         </w:rPr>
         <w:footnoteRef/>
@@ -16414,11 +16393,11 @@
   <w:footnote w:id="5">
     <w:p>
       <w:pPr>
-        <w:pStyle w:val="Textodenotaderodap"/>
-      </w:pPr>
-      <w:r>
-        <w:rPr>
-          <w:rStyle w:val="Refdenotaderodap"/>
+        <w:pStyle w:val="FootnoteText"/>
+      </w:pPr>
+      <w:r>
+        <w:rPr>
+          <w:rStyle w:val="FootnoteReference"/>
         </w:rPr>
         <w:footnoteRef/>
       </w:r>
@@ -16429,7 +16408,13 @@
         <w:rPr>
           <w:rFonts w:ascii="Times New Roman" w:hAnsi="Times New Roman" w:cs="Times New Roman"/>
         </w:rPr>
-        <w:t xml:space="preserve">Descrição retirada do site </w:t>
+        <w:t>Definição</w:t>
+      </w:r>
+      <w:r>
+        <w:rPr>
+          <w:rFonts w:ascii="Times New Roman" w:hAnsi="Times New Roman" w:cs="Times New Roman"/>
+        </w:rPr>
+        <w:t xml:space="preserve"> retirada do site </w:t>
       </w:r>
       <w:r>
         <w:rPr>
@@ -16467,40 +16452,40 @@
 </file>
 
 <file path=word/header1.xml><?xml version="1.0" encoding="utf-8"?>
-<w:hdr xmlns:wpc="http://schemas.microsoft.com/office/word/2010/wordprocessingCanvas" xmlns:mc="http://schemas.openxmlformats.org/markup-compatibility/2006" xmlns:o="urn:schemas-microsoft-com:office:office" xmlns:r="http://schemas.openxmlformats.org/officeDocument/2006/relationships" xmlns:m="http://schemas.openxmlformats.org/officeDocument/2006/math" xmlns:v="urn:schemas-microsoft-com:vml" xmlns:wp14="http://schemas.microsoft.com/office/word/2010/wordprocessingDrawing" xmlns:wp="http://schemas.openxmlformats.org/drawingml/2006/wordprocessingDrawing" xmlns:w10="urn:schemas-microsoft-com:office:word" xmlns:w="http://schemas.openxmlformats.org/wordprocessingml/2006/main" xmlns:w14="http://schemas.microsoft.com/office/word/2010/wordml" xmlns:w15="http://schemas.microsoft.com/office/word/2012/wordml" xmlns:wpg="http://schemas.microsoft.com/office/word/2010/wordprocessingGroup" xmlns:wpi="http://schemas.microsoft.com/office/word/2010/wordprocessingInk" xmlns:wne="http://schemas.microsoft.com/office/word/2006/wordml" xmlns:wps="http://schemas.microsoft.com/office/word/2010/wordprocessingShape" mc:Ignorable="w14 w15 wp14">
+<w:hdr xmlns:wpc="http://schemas.microsoft.com/office/word/2010/wordprocessingCanvas" xmlns:cx="http://schemas.microsoft.com/office/drawing/2014/chartex" xmlns:cx1="http://schemas.microsoft.com/office/drawing/2015/9/8/chartex" xmlns:cx2="http://schemas.microsoft.com/office/drawing/2015/10/21/chartex" xmlns:mc="http://schemas.openxmlformats.org/markup-compatibility/2006" xmlns:o="urn:schemas-microsoft-com:office:office" xmlns:r="http://schemas.openxmlformats.org/officeDocument/2006/relationships" xmlns:m="http://schemas.openxmlformats.org/officeDocument/2006/math" xmlns:v="urn:schemas-microsoft-com:vml" xmlns:wp14="http://schemas.microsoft.com/office/word/2010/wordprocessingDrawing" xmlns:wp="http://schemas.openxmlformats.org/drawingml/2006/wordprocessingDrawing" xmlns:w10="urn:schemas-microsoft-com:office:word" xmlns:w="http://schemas.openxmlformats.org/wordprocessingml/2006/main" xmlns:w14="http://schemas.microsoft.com/office/word/2010/wordml" xmlns:w15="http://schemas.microsoft.com/office/word/2012/wordml" xmlns:w16se="http://schemas.microsoft.com/office/word/2015/wordml/symex" xmlns:wpg="http://schemas.microsoft.com/office/word/2010/wordprocessingGroup" xmlns:wpi="http://schemas.microsoft.com/office/word/2010/wordprocessingInk" xmlns:wne="http://schemas.microsoft.com/office/word/2006/wordml" xmlns:wps="http://schemas.microsoft.com/office/word/2010/wordprocessingShape" mc:Ignorable="w14 w15 w16se wp14">
   <w:p>
     <w:pPr>
-      <w:pStyle w:val="Cabealho"/>
+      <w:pStyle w:val="Header"/>
       <w:jc w:val="right"/>
     </w:pPr>
   </w:p>
   <w:p>
     <w:pPr>
-      <w:pStyle w:val="Cabealho"/>
+      <w:pStyle w:val="Header"/>
     </w:pPr>
   </w:p>
 </w:hdr>
 </file>
 
 <file path=word/header2.xml><?xml version="1.0" encoding="utf-8"?>
-<w:hdr xmlns:wpc="http://schemas.microsoft.com/office/word/2010/wordprocessingCanvas" xmlns:mc="http://schemas.openxmlformats.org/markup-compatibility/2006" xmlns:o="urn:schemas-microsoft-com:office:office" xmlns:r="http://schemas.openxmlformats.org/officeDocument/2006/relationships" xmlns:m="http://schemas.openxmlformats.org/officeDocument/2006/math" xmlns:v="urn:schemas-microsoft-com:vml" xmlns:wp14="http://schemas.microsoft.com/office/word/2010/wordprocessingDrawing" xmlns:wp="http://schemas.openxmlformats.org/drawingml/2006/wordprocessingDrawing" xmlns:w10="urn:schemas-microsoft-com:office:word" xmlns:w="http://schemas.openxmlformats.org/wordprocessingml/2006/main" xmlns:w14="http://schemas.microsoft.com/office/word/2010/wordml" xmlns:w15="http://schemas.microsoft.com/office/word/2012/wordml" xmlns:wpg="http://schemas.microsoft.com/office/word/2010/wordprocessingGroup" xmlns:wpi="http://schemas.microsoft.com/office/word/2010/wordprocessingInk" xmlns:wne="http://schemas.microsoft.com/office/word/2006/wordml" xmlns:wps="http://schemas.microsoft.com/office/word/2010/wordprocessingShape" mc:Ignorable="w14 w15 wp14">
+<w:hdr xmlns:wpc="http://schemas.microsoft.com/office/word/2010/wordprocessingCanvas" xmlns:cx="http://schemas.microsoft.com/office/drawing/2014/chartex" xmlns:cx1="http://schemas.microsoft.com/office/drawing/2015/9/8/chartex" xmlns:cx2="http://schemas.microsoft.com/office/drawing/2015/10/21/chartex" xmlns:mc="http://schemas.openxmlformats.org/markup-compatibility/2006" xmlns:o="urn:schemas-microsoft-com:office:office" xmlns:r="http://schemas.openxmlformats.org/officeDocument/2006/relationships" xmlns:m="http://schemas.openxmlformats.org/officeDocument/2006/math" xmlns:v="urn:schemas-microsoft-com:vml" xmlns:wp14="http://schemas.microsoft.com/office/word/2010/wordprocessingDrawing" xmlns:wp="http://schemas.openxmlformats.org/drawingml/2006/wordprocessingDrawing" xmlns:w10="urn:schemas-microsoft-com:office:word" xmlns:w="http://schemas.openxmlformats.org/wordprocessingml/2006/main" xmlns:w14="http://schemas.microsoft.com/office/word/2010/wordml" xmlns:w15="http://schemas.microsoft.com/office/word/2012/wordml" xmlns:w16se="http://schemas.microsoft.com/office/word/2015/wordml/symex" xmlns:wpg="http://schemas.microsoft.com/office/word/2010/wordprocessingGroup" xmlns:wpi="http://schemas.microsoft.com/office/word/2010/wordprocessingInk" xmlns:wne="http://schemas.microsoft.com/office/word/2006/wordml" xmlns:wps="http://schemas.microsoft.com/office/word/2010/wordprocessingShape" mc:Ignorable="w14 w15 w16se wp14">
   <w:p>
     <w:pPr>
-      <w:pStyle w:val="Cabealho"/>
+      <w:pStyle w:val="Header"/>
       <w:jc w:val="right"/>
     </w:pPr>
   </w:p>
   <w:p>
     <w:pPr>
-      <w:pStyle w:val="Cabealho"/>
+      <w:pStyle w:val="Header"/>
     </w:pPr>
   </w:p>
 </w:hdr>
 </file>
 
 <file path=word/numbering.xml><?xml version="1.0" encoding="utf-8"?>
-<w:numbering xmlns:wpc="http://schemas.microsoft.com/office/word/2010/wordprocessingCanvas" xmlns:mc="http://schemas.openxmlformats.org/markup-compatibility/2006" xmlns:o="urn:schemas-microsoft-com:office:office" xmlns:r="http://schemas.openxmlformats.org/officeDocument/2006/relationships" xmlns:m="http://schemas.openxmlformats.org/officeDocument/2006/math" xmlns:v="urn:schemas-microsoft-com:vml" xmlns:wp14="http://schemas.microsoft.com/office/word/2010/wordprocessingDrawing" xmlns:wp="http://schemas.openxmlformats.org/drawingml/2006/wordprocessingDrawing" xmlns:w10="urn:schemas-microsoft-com:office:word" xmlns:w="http://schemas.openxmlformats.org/wordprocessingml/2006/main" xmlns:w14="http://schemas.microsoft.com/office/word/2010/wordml" xmlns:w15="http://schemas.microsoft.com/office/word/2012/wordml" xmlns:wpg="http://schemas.microsoft.com/office/word/2010/wordprocessingGroup" xmlns:wpi="http://schemas.microsoft.com/office/word/2010/wordprocessingInk" xmlns:wne="http://schemas.microsoft.com/office/word/2006/wordml" xmlns:wps="http://schemas.microsoft.com/office/word/2010/wordprocessingShape" mc:Ignorable="w14 w15 wp14">
-  <w:abstractNum w:abstractNumId="0">
+<w:numbering xmlns:wpc="http://schemas.microsoft.com/office/word/2010/wordprocessingCanvas" xmlns:cx="http://schemas.microsoft.com/office/drawing/2014/chartex" xmlns:cx1="http://schemas.microsoft.com/office/drawing/2015/9/8/chartex" xmlns:cx2="http://schemas.microsoft.com/office/drawing/2015/10/21/chartex" xmlns:mc="http://schemas.openxmlformats.org/markup-compatibility/2006" xmlns:o="urn:schemas-microsoft-com:office:office" xmlns:r="http://schemas.openxmlformats.org/officeDocument/2006/relationships" xmlns:m="http://schemas.openxmlformats.org/officeDocument/2006/math" xmlns:v="urn:schemas-microsoft-com:vml" xmlns:wp14="http://schemas.microsoft.com/office/word/2010/wordprocessingDrawing" xmlns:wp="http://schemas.openxmlformats.org/drawingml/2006/wordprocessingDrawing" xmlns:w10="urn:schemas-microsoft-com:office:word" xmlns:w="http://schemas.openxmlformats.org/wordprocessingml/2006/main" xmlns:w14="http://schemas.microsoft.com/office/word/2010/wordml" xmlns:w15="http://schemas.microsoft.com/office/word/2012/wordml" xmlns:w16se="http://schemas.microsoft.com/office/word/2015/wordml/symex" xmlns:wpg="http://schemas.microsoft.com/office/word/2010/wordprocessingGroup" xmlns:wpi="http://schemas.microsoft.com/office/word/2010/wordprocessingInk" xmlns:wne="http://schemas.microsoft.com/office/word/2006/wordml" xmlns:wps="http://schemas.microsoft.com/office/word/2010/wordprocessingShape" mc:Ignorable="w14 w15 w16se wp14">
+  <w:abstractNum w:abstractNumId="0" w15:restartNumberingAfterBreak="0">
     <w:nsid w:val="00126E82"/>
     <w:multiLevelType w:val="multilevel"/>
     <w:tmpl w:val="9754F980"/>
@@ -16621,7 +16606,7 @@
       </w:rPr>
     </w:lvl>
   </w:abstractNum>
-  <w:abstractNum w:abstractNumId="1">
+  <w:abstractNum w:abstractNumId="1" w15:restartNumberingAfterBreak="0">
     <w:nsid w:val="09C16E4C"/>
     <w:multiLevelType w:val="hybridMultilevel"/>
     <w:tmpl w:val="51D86292"/>
@@ -16734,7 +16719,7 @@
       </w:rPr>
     </w:lvl>
   </w:abstractNum>
-  <w:abstractNum w:abstractNumId="2">
+  <w:abstractNum w:abstractNumId="2" w15:restartNumberingAfterBreak="0">
     <w:nsid w:val="16F61BB2"/>
     <w:multiLevelType w:val="multilevel"/>
     <w:tmpl w:val="9754F980"/>
@@ -16855,7 +16840,7 @@
       </w:rPr>
     </w:lvl>
   </w:abstractNum>
-  <w:abstractNum w:abstractNumId="3">
+  <w:abstractNum w:abstractNumId="3" w15:restartNumberingAfterBreak="0">
     <w:nsid w:val="194C3D16"/>
     <w:multiLevelType w:val="multilevel"/>
     <w:tmpl w:val="546E5336"/>
@@ -16977,7 +16962,7 @@
       </w:pPr>
     </w:lvl>
   </w:abstractNum>
-  <w:abstractNum w:abstractNumId="4">
+  <w:abstractNum w:abstractNumId="4" w15:restartNumberingAfterBreak="0">
     <w:nsid w:val="19DA69AD"/>
     <w:multiLevelType w:val="multilevel"/>
     <w:tmpl w:val="E10E79F6"/>
@@ -17063,7 +17048,7 @@
       </w:pPr>
     </w:lvl>
   </w:abstractNum>
-  <w:abstractNum w:abstractNumId="5">
+  <w:abstractNum w:abstractNumId="5" w15:restartNumberingAfterBreak="0">
     <w:nsid w:val="248E0AFA"/>
     <w:multiLevelType w:val="hybridMultilevel"/>
     <w:tmpl w:val="7EDC2A82"/>
@@ -17149,7 +17134,7 @@
       </w:pPr>
     </w:lvl>
   </w:abstractNum>
-  <w:abstractNum w:abstractNumId="6">
+  <w:abstractNum w:abstractNumId="6" w15:restartNumberingAfterBreak="0">
     <w:nsid w:val="2C5E3CE3"/>
     <w:multiLevelType w:val="hybridMultilevel"/>
     <w:tmpl w:val="24403448"/>
@@ -17262,7 +17247,7 @@
       </w:rPr>
     </w:lvl>
   </w:abstractNum>
-  <w:abstractNum w:abstractNumId="7">
+  <w:abstractNum w:abstractNumId="7" w15:restartNumberingAfterBreak="0">
     <w:nsid w:val="2ED02F49"/>
     <w:multiLevelType w:val="hybridMultilevel"/>
     <w:tmpl w:val="690A022C"/>
@@ -17375,7 +17360,7 @@
       </w:rPr>
     </w:lvl>
   </w:abstractNum>
-  <w:abstractNum w:abstractNumId="8">
+  <w:abstractNum w:abstractNumId="8" w15:restartNumberingAfterBreak="0">
     <w:nsid w:val="3C18292B"/>
     <w:multiLevelType w:val="hybridMultilevel"/>
     <w:tmpl w:val="2C04E8AC"/>
@@ -17461,7 +17446,7 @@
       </w:pPr>
     </w:lvl>
   </w:abstractNum>
-  <w:abstractNum w:abstractNumId="9">
+  <w:abstractNum w:abstractNumId="9" w15:restartNumberingAfterBreak="0">
     <w:nsid w:val="3C943B73"/>
     <w:multiLevelType w:val="multilevel"/>
     <w:tmpl w:val="E780B57A"/>
@@ -17574,7 +17559,7 @@
       </w:rPr>
     </w:lvl>
   </w:abstractNum>
-  <w:abstractNum w:abstractNumId="10">
+  <w:abstractNum w:abstractNumId="10" w15:restartNumberingAfterBreak="0">
     <w:nsid w:val="429E643B"/>
     <w:multiLevelType w:val="multilevel"/>
     <w:tmpl w:val="8E26CCAE"/>
@@ -17696,7 +17681,7 @@
       </w:rPr>
     </w:lvl>
   </w:abstractNum>
-  <w:abstractNum w:abstractNumId="11">
+  <w:abstractNum w:abstractNumId="11" w15:restartNumberingAfterBreak="0">
     <w:nsid w:val="455E5F85"/>
     <w:multiLevelType w:val="hybridMultilevel"/>
     <w:tmpl w:val="DFD206FE"/>
@@ -17808,7 +17793,7 @@
       </w:rPr>
     </w:lvl>
   </w:abstractNum>
-  <w:abstractNum w:abstractNumId="12">
+  <w:abstractNum w:abstractNumId="12" w15:restartNumberingAfterBreak="0">
     <w:nsid w:val="5A897A0C"/>
     <w:multiLevelType w:val="hybridMultilevel"/>
     <w:tmpl w:val="9AF0983A"/>
@@ -17898,7 +17883,7 @@
       </w:pPr>
     </w:lvl>
   </w:abstractNum>
-  <w:abstractNum w:abstractNumId="13">
+  <w:abstractNum w:abstractNumId="13" w15:restartNumberingAfterBreak="0">
     <w:nsid w:val="63EE6125"/>
     <w:multiLevelType w:val="hybridMultilevel"/>
     <w:tmpl w:val="02DE3EDA"/>
@@ -17988,7 +17973,7 @@
       </w:pPr>
     </w:lvl>
   </w:abstractNum>
-  <w:abstractNum w:abstractNumId="14">
+  <w:abstractNum w:abstractNumId="14" w15:restartNumberingAfterBreak="0">
     <w:nsid w:val="6555355E"/>
     <w:multiLevelType w:val="multilevel"/>
     <w:tmpl w:val="4912A174"/>
@@ -18101,7 +18086,7 @@
       </w:rPr>
     </w:lvl>
   </w:abstractNum>
-  <w:abstractNum w:abstractNumId="15">
+  <w:abstractNum w:abstractNumId="15" w15:restartNumberingAfterBreak="0">
     <w:nsid w:val="67A320B9"/>
     <w:multiLevelType w:val="multilevel"/>
     <w:tmpl w:val="728CF59C"/>
@@ -18223,7 +18208,7 @@
       </w:rPr>
     </w:lvl>
   </w:abstractNum>
-  <w:abstractNum w:abstractNumId="16">
+  <w:abstractNum w:abstractNumId="16" w15:restartNumberingAfterBreak="0">
     <w:nsid w:val="6C401717"/>
     <w:multiLevelType w:val="multilevel"/>
     <w:tmpl w:val="49CCA3B0"/>
@@ -18345,7 +18330,7 @@
       </w:rPr>
     </w:lvl>
   </w:abstractNum>
-  <w:abstractNum w:abstractNumId="17">
+  <w:abstractNum w:abstractNumId="17" w15:restartNumberingAfterBreak="0">
     <w:nsid w:val="6DBE4E2C"/>
     <w:multiLevelType w:val="multilevel"/>
     <w:tmpl w:val="76783F62"/>
@@ -18458,7 +18443,7 @@
       </w:rPr>
     </w:lvl>
   </w:abstractNum>
-  <w:abstractNum w:abstractNumId="18">
+  <w:abstractNum w:abstractNumId="18" w15:restartNumberingAfterBreak="0">
     <w:nsid w:val="75D70719"/>
     <w:multiLevelType w:val="multilevel"/>
     <w:tmpl w:val="D1D0B746"/>
@@ -18571,7 +18556,7 @@
       </w:rPr>
     </w:lvl>
   </w:abstractNum>
-  <w:abstractNum w:abstractNumId="19">
+  <w:abstractNum w:abstractNumId="19" w15:restartNumberingAfterBreak="0">
     <w:nsid w:val="75F80E5F"/>
     <w:multiLevelType w:val="multilevel"/>
     <w:tmpl w:val="9754F980"/>
@@ -18692,7 +18677,7 @@
       </w:rPr>
     </w:lvl>
   </w:abstractNum>
-  <w:abstractNum w:abstractNumId="20">
+  <w:abstractNum w:abstractNumId="20" w15:restartNumberingAfterBreak="0">
     <w:nsid w:val="787E3F5B"/>
     <w:multiLevelType w:val="hybridMultilevel"/>
     <w:tmpl w:val="970E7C18"/>
@@ -18778,7 +18763,7 @@
       </w:pPr>
     </w:lvl>
   </w:abstractNum>
-  <w:abstractNum w:abstractNumId="21">
+  <w:abstractNum w:abstractNumId="21" w15:restartNumberingAfterBreak="0">
     <w:nsid w:val="7B3E57D0"/>
     <w:multiLevelType w:val="multilevel"/>
     <w:tmpl w:val="4190948E"/>
@@ -18961,7 +18946,7 @@
 </file>
 
 <file path=word/styles.xml><?xml version="1.0" encoding="utf-8"?>
-<w:styles xmlns:mc="http://schemas.openxmlformats.org/markup-compatibility/2006" xmlns:r="http://schemas.openxmlformats.org/officeDocument/2006/relationships" xmlns:w="http://schemas.openxmlformats.org/wordprocessingml/2006/main" xmlns:w14="http://schemas.microsoft.com/office/word/2010/wordml" xmlns:w15="http://schemas.microsoft.com/office/word/2012/wordml" mc:Ignorable="w14 w15">
+<w:styles xmlns:mc="http://schemas.openxmlformats.org/markup-compatibility/2006" xmlns:r="http://schemas.openxmlformats.org/officeDocument/2006/relationships" xmlns:w="http://schemas.openxmlformats.org/wordprocessingml/2006/main" xmlns:w14="http://schemas.microsoft.com/office/word/2010/wordml" xmlns:w15="http://schemas.microsoft.com/office/word/2012/wordml" xmlns:w16se="http://schemas.microsoft.com/office/word/2015/wordml/symex" mc:Ignorable="w14 w15 w16se">
   <w:docDefaults>
     <w:rPrDefault>
       <w:rPr>
@@ -18978,7 +18963,7 @@
       </w:pPr>
     </w:pPrDefault>
   </w:docDefaults>
-  <w:latentStyles w:defLockedState="0" w:defUIPriority="99" w:defSemiHidden="0" w:defUnhideWhenUsed="0" w:defQFormat="0" w:count="371">
+  <w:latentStyles w:defLockedState="0" w:defUIPriority="99" w:defSemiHidden="0" w:defUnhideWhenUsed="0" w:defQFormat="0" w:count="373">
     <w:lsdException w:name="Normal" w:uiPriority="0" w:qFormat="1"/>
     <w:lsdException w:name="heading 1" w:uiPriority="9" w:qFormat="1"/>
     <w:lsdException w:name="heading 2" w:semiHidden="1" w:uiPriority="9" w:unhideWhenUsed="1" w:qFormat="1"/>
@@ -19084,7 +19069,6 @@
     <w:lsdException w:name="HTML Sample" w:semiHidden="1" w:unhideWhenUsed="1"/>
     <w:lsdException w:name="HTML Typewriter" w:semiHidden="1" w:unhideWhenUsed="1"/>
     <w:lsdException w:name="HTML Variable" w:semiHidden="1" w:unhideWhenUsed="1"/>
-    <w:lsdException w:name="Normal Table" w:semiHidden="1" w:unhideWhenUsed="1"/>
     <w:lsdException w:name="annotation subject" w:semiHidden="1" w:unhideWhenUsed="1"/>
     <w:lsdException w:name="No List" w:semiHidden="1" w:unhideWhenUsed="1"/>
     <w:lsdException w:name="Outline List 1" w:semiHidden="1" w:unhideWhenUsed="1"/>
@@ -19130,11 +19114,9 @@
     <w:lsdException w:name="Table Subtle 1" w:semiHidden="1" w:unhideWhenUsed="1"/>
     <w:lsdException w:name="Table Subtle 2" w:semiHidden="1" w:unhideWhenUsed="1"/>
     <w:lsdException w:name="Table Web 1" w:semiHidden="1" w:unhideWhenUsed="1"/>
-    <w:lsdException w:name="Table Web 2" w:semiHidden="1" w:unhideWhenUsed="1"/>
     <w:lsdException w:name="Table Web 3" w:semiHidden="1" w:unhideWhenUsed="1"/>
     <w:lsdException w:name="Balloon Text" w:semiHidden="1" w:unhideWhenUsed="1"/>
     <w:lsdException w:name="Table Grid" w:uiPriority="59"/>
-    <w:lsdException w:name="Table Theme" w:semiHidden="1" w:unhideWhenUsed="1"/>
     <w:lsdException w:name="Placeholder Text" w:semiHidden="1"/>
     <w:lsdException w:name="No Spacing" w:uiPriority="1" w:qFormat="1"/>
     <w:lsdException w:name="Light Shading" w:uiPriority="60"/>
@@ -19350,6 +19332,8 @@
     <w:lsdException w:name="List Table 5 Dark Accent 6" w:uiPriority="50"/>
     <w:lsdException w:name="List Table 6 Colorful Accent 6" w:uiPriority="51"/>
     <w:lsdException w:name="List Table 7 Colorful Accent 6" w:uiPriority="52"/>
+    <w:lsdException w:name="Mention" w:semiHidden="1" w:unhideWhenUsed="1"/>
+    <w:lsdException w:name="Smart Hyperlink" w:semiHidden="1" w:unhideWhenUsed="1"/>
   </w:latentStyles>
   <w:style w:type="paragraph" w:default="1" w:styleId="Normal">
     <w:name w:val="Normal"/>
@@ -19360,11 +19344,11 @@
       <w:jc w:val="left"/>
     </w:pPr>
   </w:style>
-  <w:style w:type="paragraph" w:styleId="Ttulo1">
+  <w:style w:type="paragraph" w:styleId="Heading1">
     <w:name w:val="heading 1"/>
     <w:basedOn w:val="Normal"/>
     <w:next w:val="Normal"/>
-    <w:link w:val="Ttulo1Char"/>
+    <w:link w:val="Heading1Char"/>
     <w:uiPriority w:val="9"/>
     <w:qFormat/>
     <w:rsid w:val="00544054"/>
@@ -19382,11 +19366,11 @@
       <w:szCs w:val="28"/>
     </w:rPr>
   </w:style>
-  <w:style w:type="paragraph" w:styleId="Ttulo2">
+  <w:style w:type="paragraph" w:styleId="Heading2">
     <w:name w:val="heading 2"/>
     <w:basedOn w:val="Normal"/>
     <w:next w:val="Normal"/>
-    <w:link w:val="Ttulo2Char"/>
+    <w:link w:val="Heading2Char"/>
     <w:uiPriority w:val="9"/>
     <w:unhideWhenUsed/>
     <w:qFormat/>
@@ -19405,11 +19389,11 @@
       <w:szCs w:val="26"/>
     </w:rPr>
   </w:style>
-  <w:style w:type="paragraph" w:styleId="Ttulo3">
+  <w:style w:type="paragraph" w:styleId="Heading3">
     <w:name w:val="heading 3"/>
     <w:basedOn w:val="Normal"/>
     <w:next w:val="Normal"/>
-    <w:link w:val="Ttulo3Char"/>
+    <w:link w:val="Heading3Char"/>
     <w:uiPriority w:val="9"/>
     <w:unhideWhenUsed/>
     <w:qFormat/>
@@ -19426,13 +19410,13 @@
       <w:sz w:val="24"/>
     </w:rPr>
   </w:style>
-  <w:style w:type="character" w:default="1" w:styleId="Fontepargpadro">
+  <w:style w:type="character" w:default="1" w:styleId="DefaultParagraphFont">
     <w:name w:val="Default Paragraph Font"/>
     <w:uiPriority w:val="1"/>
     <w:semiHidden/>
     <w:unhideWhenUsed/>
   </w:style>
-  <w:style w:type="table" w:default="1" w:styleId="Tabelanormal">
+  <w:style w:type="table" w:default="1" w:styleId="TableNormal">
     <w:name w:val="Normal Table"/>
     <w:uiPriority w:val="99"/>
     <w:semiHidden/>
@@ -19447,7 +19431,7 @@
       </w:tblCellMar>
     </w:tblPr>
   </w:style>
-  <w:style w:type="numbering" w:default="1" w:styleId="Semlista">
+  <w:style w:type="numbering" w:default="1" w:styleId="NoList">
     <w:name w:val="No List"/>
     <w:uiPriority w:val="99"/>
     <w:semiHidden/>
@@ -19455,7 +19439,7 @@
   </w:style>
   <w:style w:type="character" w:customStyle="1" w:styleId="InternetLink">
     <w:name w:val="Internet Link"/>
-    <w:basedOn w:val="Fontepargpadro"/>
+    <w:basedOn w:val="DefaultParagraphFont"/>
     <w:uiPriority w:val="99"/>
     <w:unhideWhenUsed/>
     <w:rsid w:val="008947D4"/>
@@ -19464,26 +19448,26 @@
       <w:u w:val="single"/>
     </w:rPr>
   </w:style>
-  <w:style w:type="character" w:customStyle="1" w:styleId="CabealhoChar">
-    <w:name w:val="Cabeçalho Char"/>
-    <w:basedOn w:val="Fontepargpadro"/>
-    <w:link w:val="Cabealho"/>
+  <w:style w:type="character" w:customStyle="1" w:styleId="HeaderChar">
+    <w:name w:val="Header Char"/>
+    <w:basedOn w:val="DefaultParagraphFont"/>
+    <w:link w:val="Header"/>
     <w:uiPriority w:val="99"/>
     <w:qFormat/>
     <w:rsid w:val="00153771"/>
   </w:style>
-  <w:style w:type="character" w:customStyle="1" w:styleId="RodapChar">
-    <w:name w:val="Rodapé Char"/>
-    <w:basedOn w:val="Fontepargpadro"/>
-    <w:link w:val="Rodap"/>
+  <w:style w:type="character" w:customStyle="1" w:styleId="FooterChar">
+    <w:name w:val="Footer Char"/>
+    <w:basedOn w:val="DefaultParagraphFont"/>
+    <w:link w:val="Footer"/>
     <w:uiPriority w:val="99"/>
     <w:qFormat/>
     <w:rsid w:val="00153771"/>
   </w:style>
-  <w:style w:type="character" w:customStyle="1" w:styleId="Ttulo1Char">
-    <w:name w:val="Título 1 Char"/>
-    <w:basedOn w:val="Fontepargpadro"/>
-    <w:link w:val="Ttulo1"/>
+  <w:style w:type="character" w:customStyle="1" w:styleId="Heading1Char">
+    <w:name w:val="Heading 1 Char"/>
+    <w:basedOn w:val="DefaultParagraphFont"/>
+    <w:link w:val="Heading1"/>
     <w:uiPriority w:val="9"/>
     <w:qFormat/>
     <w:rsid w:val="00544054"/>
@@ -19496,10 +19480,10 @@
       <w:szCs w:val="28"/>
     </w:rPr>
   </w:style>
-  <w:style w:type="character" w:customStyle="1" w:styleId="Ttulo2Char">
-    <w:name w:val="Título 2 Char"/>
-    <w:basedOn w:val="Fontepargpadro"/>
-    <w:link w:val="Ttulo2"/>
+  <w:style w:type="character" w:customStyle="1" w:styleId="Heading2Char">
+    <w:name w:val="Heading 2 Char"/>
+    <w:basedOn w:val="DefaultParagraphFont"/>
+    <w:link w:val="Heading2"/>
     <w:uiPriority w:val="9"/>
     <w:qFormat/>
     <w:rsid w:val="00544054"/>
@@ -19511,10 +19495,10 @@
       <w:szCs w:val="26"/>
     </w:rPr>
   </w:style>
-  <w:style w:type="character" w:customStyle="1" w:styleId="Ttulo3Char">
-    <w:name w:val="Título 3 Char"/>
-    <w:basedOn w:val="Fontepargpadro"/>
-    <w:link w:val="Ttulo3"/>
+  <w:style w:type="character" w:customStyle="1" w:styleId="Heading3Char">
+    <w:name w:val="Heading 3 Char"/>
+    <w:basedOn w:val="DefaultParagraphFont"/>
+    <w:link w:val="Heading3"/>
     <w:uiPriority w:val="9"/>
     <w:qFormat/>
     <w:rsid w:val="00E37CA7"/>
@@ -19527,7 +19511,7 @@
   </w:style>
   <w:style w:type="character" w:customStyle="1" w:styleId="CorpodetextookChar">
     <w:name w:val="Corpo de texto ok Char"/>
-    <w:basedOn w:val="Fontepargpadro"/>
+    <w:basedOn w:val="DefaultParagraphFont"/>
     <w:link w:val="Corpodetextook"/>
     <w:qFormat/>
     <w:locked/>
@@ -19540,32 +19524,32 @@
   </w:style>
   <w:style w:type="character" w:customStyle="1" w:styleId="normaltextrun">
     <w:name w:val="normaltextrun"/>
-    <w:basedOn w:val="Fontepargpadro"/>
+    <w:basedOn w:val="DefaultParagraphFont"/>
     <w:qFormat/>
     <w:rsid w:val="00233DEA"/>
   </w:style>
   <w:style w:type="character" w:customStyle="1" w:styleId="eop">
     <w:name w:val="eop"/>
-    <w:basedOn w:val="Fontepargpadro"/>
+    <w:basedOn w:val="DefaultParagraphFont"/>
     <w:qFormat/>
     <w:rsid w:val="00233DEA"/>
   </w:style>
   <w:style w:type="character" w:customStyle="1" w:styleId="apple-converted-space">
     <w:name w:val="apple-converted-space"/>
-    <w:basedOn w:val="Fontepargpadro"/>
+    <w:basedOn w:val="DefaultParagraphFont"/>
     <w:qFormat/>
     <w:rsid w:val="00233DEA"/>
   </w:style>
   <w:style w:type="character" w:customStyle="1" w:styleId="spellingerror">
     <w:name w:val="spellingerror"/>
-    <w:basedOn w:val="Fontepargpadro"/>
+    <w:basedOn w:val="DefaultParagraphFont"/>
     <w:qFormat/>
     <w:rsid w:val="00233DEA"/>
   </w:style>
-  <w:style w:type="character" w:customStyle="1" w:styleId="TextodebaloChar">
-    <w:name w:val="Texto de balão Char"/>
-    <w:basedOn w:val="Fontepargpadro"/>
-    <w:link w:val="Textodebalo"/>
+  <w:style w:type="character" w:customStyle="1" w:styleId="BalloonTextChar">
+    <w:name w:val="Balloon Text Char"/>
+    <w:basedOn w:val="DefaultParagraphFont"/>
+    <w:link w:val="BalloonText"/>
     <w:uiPriority w:val="99"/>
     <w:semiHidden/>
     <w:qFormat/>
@@ -19686,14 +19670,14 @@
       <w:spacing w:after="140" w:line="288" w:lineRule="auto"/>
     </w:pPr>
   </w:style>
-  <w:style w:type="paragraph" w:styleId="Lista">
+  <w:style w:type="paragraph" w:styleId="List">
     <w:name w:val="List"/>
     <w:basedOn w:val="TextBody"/>
     <w:rPr>
       <w:rFonts w:cs="FreeSans"/>
     </w:rPr>
   </w:style>
-  <w:style w:type="paragraph" w:styleId="Legenda">
+  <w:style w:type="paragraph" w:styleId="Caption">
     <w:name w:val="caption"/>
     <w:basedOn w:val="Normal"/>
     <w:qFormat/>
@@ -19783,10 +19767,10 @@
       <w:szCs w:val="24"/>
     </w:rPr>
   </w:style>
-  <w:style w:type="paragraph" w:styleId="Cabealho">
+  <w:style w:type="paragraph" w:styleId="Header">
     <w:name w:val="header"/>
     <w:basedOn w:val="Normal"/>
-    <w:link w:val="CabealhoChar"/>
+    <w:link w:val="HeaderChar"/>
     <w:uiPriority w:val="99"/>
     <w:unhideWhenUsed/>
     <w:rsid w:val="00153771"/>
@@ -19798,10 +19782,10 @@
       <w:spacing w:line="240" w:lineRule="auto"/>
     </w:pPr>
   </w:style>
-  <w:style w:type="paragraph" w:styleId="Rodap">
+  <w:style w:type="paragraph" w:styleId="Footer">
     <w:name w:val="footer"/>
     <w:basedOn w:val="Normal"/>
-    <w:link w:val="RodapChar"/>
+    <w:link w:val="FooterChar"/>
     <w:uiPriority w:val="99"/>
     <w:unhideWhenUsed/>
     <w:rsid w:val="00153771"/>
@@ -19813,7 +19797,7 @@
       <w:spacing w:line="240" w:lineRule="auto"/>
     </w:pPr>
   </w:style>
-  <w:style w:type="paragraph" w:styleId="PargrafodaLista">
+  <w:style w:type="paragraph" w:styleId="ListParagraph">
     <w:name w:val="List Paragraph"/>
     <w:basedOn w:val="Normal"/>
     <w:uiPriority w:val="34"/>
@@ -19837,7 +19821,7 @@
   </w:style>
   <w:style w:type="paragraph" w:customStyle="1" w:styleId="ContentsHeading">
     <w:name w:val="Contents Heading"/>
-    <w:basedOn w:val="Ttulo1"/>
+    <w:basedOn w:val="Heading1"/>
     <w:next w:val="Normal"/>
     <w:uiPriority w:val="39"/>
     <w:unhideWhenUsed/>
@@ -19854,10 +19838,10 @@
       <w:lang w:eastAsia="pt-BR"/>
     </w:rPr>
   </w:style>
-  <w:style w:type="paragraph" w:styleId="Textodebalo">
+  <w:style w:type="paragraph" w:styleId="BalloonText">
     <w:name w:val="Balloon Text"/>
     <w:basedOn w:val="Normal"/>
-    <w:link w:val="TextodebaloChar"/>
+    <w:link w:val="BalloonTextChar"/>
     <w:uiPriority w:val="99"/>
     <w:semiHidden/>
     <w:unhideWhenUsed/>
@@ -19872,7 +19856,7 @@
       <w:szCs w:val="16"/>
     </w:rPr>
   </w:style>
-  <w:style w:type="paragraph" w:styleId="Sumrio1">
+  <w:style w:type="paragraph" w:styleId="TOC1">
     <w:name w:val="toc 1"/>
     <w:basedOn w:val="Normal"/>
     <w:next w:val="Normal"/>
@@ -19884,9 +19868,9 @@
       <w:spacing w:after="100"/>
     </w:pPr>
   </w:style>
-  <w:style w:type="paragraph" w:styleId="CabealhodoSumrio">
+  <w:style w:type="paragraph" w:styleId="TOCHeading">
     <w:name w:val="TOC Heading"/>
-    <w:basedOn w:val="Ttulo1"/>
+    <w:basedOn w:val="Heading1"/>
     <w:next w:val="Normal"/>
     <w:uiPriority w:val="39"/>
     <w:unhideWhenUsed/>
@@ -19910,7 +19894,7 @@
   </w:style>
   <w:style w:type="character" w:styleId="Hyperlink">
     <w:name w:val="Hyperlink"/>
-    <w:basedOn w:val="Fontepargpadro"/>
+    <w:basedOn w:val="DefaultParagraphFont"/>
     <w:uiPriority w:val="99"/>
     <w:unhideWhenUsed/>
     <w:rsid w:val="0077792D"/>
@@ -19919,7 +19903,7 @@
       <w:u w:val="single"/>
     </w:rPr>
   </w:style>
-  <w:style w:type="paragraph" w:styleId="Sumrio2">
+  <w:style w:type="paragraph" w:styleId="TOC2">
     <w:name w:val="toc 2"/>
     <w:basedOn w:val="Normal"/>
     <w:next w:val="Normal"/>
@@ -19950,10 +19934,10 @@
       <w:lang w:eastAsia="zh-CN" w:bidi="hi-IN"/>
     </w:rPr>
   </w:style>
-  <w:style w:type="paragraph" w:styleId="Textodenotaderodap">
+  <w:style w:type="paragraph" w:styleId="FootnoteText">
     <w:name w:val="footnote text"/>
     <w:basedOn w:val="Normal"/>
-    <w:link w:val="TextodenotaderodapChar"/>
+    <w:link w:val="FootnoteTextChar"/>
     <w:uiPriority w:val="99"/>
     <w:semiHidden/>
     <w:unhideWhenUsed/>
@@ -19971,10 +19955,10 @@
       <w:lang w:eastAsia="zh-CN" w:bidi="hi-IN"/>
     </w:rPr>
   </w:style>
-  <w:style w:type="character" w:customStyle="1" w:styleId="TextodenotaderodapChar">
-    <w:name w:val="Texto de nota de rodapé Char"/>
-    <w:basedOn w:val="Fontepargpadro"/>
-    <w:link w:val="Textodenotaderodap"/>
+  <w:style w:type="character" w:customStyle="1" w:styleId="FootnoteTextChar">
+    <w:name w:val="Footnote Text Char"/>
+    <w:basedOn w:val="DefaultParagraphFont"/>
+    <w:link w:val="FootnoteText"/>
     <w:uiPriority w:val="99"/>
     <w:semiHidden/>
     <w:rsid w:val="00725AE0"/>
@@ -19986,9 +19970,9 @@
       <w:lang w:eastAsia="zh-CN" w:bidi="hi-IN"/>
     </w:rPr>
   </w:style>
-  <w:style w:type="character" w:styleId="Refdenotaderodap">
+  <w:style w:type="character" w:styleId="FootnoteReference">
     <w:name w:val="footnote reference"/>
-    <w:basedOn w:val="Fontepargpadro"/>
+    <w:basedOn w:val="DefaultParagraphFont"/>
     <w:uiPriority w:val="99"/>
     <w:semiHidden/>
     <w:unhideWhenUsed/>
@@ -19997,9 +19981,9 @@
       <w:vertAlign w:val="superscript"/>
     </w:rPr>
   </w:style>
-  <w:style w:type="character" w:styleId="HiperlinkVisitado">
+  <w:style w:type="character" w:styleId="FollowedHyperlink">
     <w:name w:val="FollowedHyperlink"/>
-    <w:basedOn w:val="Fontepargpadro"/>
+    <w:basedOn w:val="DefaultParagraphFont"/>
     <w:uiPriority w:val="99"/>
     <w:semiHidden/>
     <w:unhideWhenUsed/>
@@ -20009,10 +19993,10 @@
       <w:u w:val="single"/>
     </w:rPr>
   </w:style>
-  <w:style w:type="paragraph" w:styleId="Textodenotadefim">
+  <w:style w:type="paragraph" w:styleId="EndnoteText">
     <w:name w:val="endnote text"/>
     <w:basedOn w:val="Normal"/>
-    <w:link w:val="TextodenotadefimChar"/>
+    <w:link w:val="EndnoteTextChar"/>
     <w:uiPriority w:val="99"/>
     <w:semiHidden/>
     <w:unhideWhenUsed/>
@@ -20025,10 +20009,10 @@
       <w:szCs w:val="20"/>
     </w:rPr>
   </w:style>
-  <w:style w:type="character" w:customStyle="1" w:styleId="TextodenotadefimChar">
-    <w:name w:val="Texto de nota de fim Char"/>
-    <w:basedOn w:val="Fontepargpadro"/>
-    <w:link w:val="Textodenotadefim"/>
+  <w:style w:type="character" w:customStyle="1" w:styleId="EndnoteTextChar">
+    <w:name w:val="Endnote Text Char"/>
+    <w:basedOn w:val="DefaultParagraphFont"/>
+    <w:link w:val="EndnoteText"/>
     <w:uiPriority w:val="99"/>
     <w:semiHidden/>
     <w:rsid w:val="00D84C3A"/>
@@ -20037,9 +20021,9 @@
       <w:szCs w:val="20"/>
     </w:rPr>
   </w:style>
-  <w:style w:type="character" w:styleId="Refdenotadefim">
+  <w:style w:type="character" w:styleId="EndnoteReference">
     <w:name w:val="endnote reference"/>
-    <w:basedOn w:val="Fontepargpadro"/>
+    <w:basedOn w:val="DefaultParagraphFont"/>
     <w:uiPriority w:val="99"/>
     <w:semiHidden/>
     <w:unhideWhenUsed/>
@@ -20048,7 +20032,7 @@
       <w:vertAlign w:val="superscript"/>
     </w:rPr>
   </w:style>
-  <w:style w:type="paragraph" w:styleId="Sumrio3">
+  <w:style w:type="paragraph" w:styleId="TOC3">
     <w:name w:val="toc 3"/>
     <w:basedOn w:val="Normal"/>
     <w:next w:val="Normal"/>
@@ -20084,9 +20068,9 @@
       <w:lang w:eastAsia="pt-BR"/>
     </w:rPr>
   </w:style>
-  <w:style w:type="character" w:styleId="TextodoEspaoReservado">
+  <w:style w:type="character" w:styleId="PlaceholderText">
     <w:name w:val="Placeholder Text"/>
-    <w:basedOn w:val="Fontepargpadro"/>
+    <w:basedOn w:val="DefaultParagraphFont"/>
     <w:uiPriority w:val="99"/>
     <w:semiHidden/>
     <w:rsid w:val="00436DA1"/>
@@ -20095,617 +20079,6 @@
     </w:rPr>
   </w:style>
 </w:styles>
-</file>
-
-<file path=word/glossary/document.xml><?xml version="1.0" encoding="utf-8"?>
-<w:glossaryDocument xmlns:wpc="http://schemas.microsoft.com/office/word/2010/wordprocessingCanvas" xmlns:mc="http://schemas.openxmlformats.org/markup-compatibility/2006" xmlns:o="urn:schemas-microsoft-com:office:office" xmlns:r="http://schemas.openxmlformats.org/officeDocument/2006/relationships" xmlns:m="http://schemas.openxmlformats.org/officeDocument/2006/math" xmlns:v="urn:schemas-microsoft-com:vml" xmlns:wp14="http://schemas.microsoft.com/office/word/2010/wordprocessingDrawing" xmlns:wp="http://schemas.openxmlformats.org/drawingml/2006/wordprocessingDrawing" xmlns:w10="urn:schemas-microsoft-com:office:word" xmlns:w="http://schemas.openxmlformats.org/wordprocessingml/2006/main" xmlns:w14="http://schemas.microsoft.com/office/word/2010/wordml" xmlns:w15="http://schemas.microsoft.com/office/word/2012/wordml" xmlns:wpg="http://schemas.microsoft.com/office/word/2010/wordprocessingGroup" xmlns:wpi="http://schemas.microsoft.com/office/word/2010/wordprocessingInk" xmlns:wne="http://schemas.microsoft.com/office/word/2006/wordml" xmlns:wps="http://schemas.microsoft.com/office/word/2010/wordprocessingShape" mc:Ignorable="w14 w15 wp14"/>
-</file>
-
-<file path=word/glossary/fontTable.xml><?xml version="1.0" encoding="utf-8"?>
-<w:fonts xmlns:mc="http://schemas.openxmlformats.org/markup-compatibility/2006" xmlns:r="http://schemas.openxmlformats.org/officeDocument/2006/relationships" xmlns:w="http://schemas.openxmlformats.org/wordprocessingml/2006/main" xmlns:w14="http://schemas.microsoft.com/office/word/2010/wordml" xmlns:w15="http://schemas.microsoft.com/office/word/2012/wordml" mc:Ignorable="w14 w15">
-  <w:font w:name="Times New Roman">
-    <w:panose1 w:val="02020603050405020304"/>
-    <w:charset w:val="00"/>
-    <w:family w:val="roman"/>
-    <w:pitch w:val="variable"/>
-    <w:sig w:usb0="E0002EFF" w:usb1="C000785B" w:usb2="00000009" w:usb3="00000000" w:csb0="000001FF" w:csb1="00000000"/>
-  </w:font>
-  <w:font w:name="Symbol">
-    <w:panose1 w:val="05050102010706020507"/>
-    <w:charset w:val="02"/>
-    <w:family w:val="roman"/>
-    <w:pitch w:val="variable"/>
-    <w:sig w:usb0="00000000" w:usb1="10000000" w:usb2="00000000" w:usb3="00000000" w:csb0="80000000" w:csb1="00000000"/>
-  </w:font>
-  <w:font w:name="Courier New">
-    <w:panose1 w:val="02070309020205020404"/>
-    <w:charset w:val="00"/>
-    <w:family w:val="modern"/>
-    <w:pitch w:val="fixed"/>
-    <w:sig w:usb0="E0002EFF" w:usb1="C0007843" w:usb2="00000009" w:usb3="00000000" w:csb0="000001FF" w:csb1="00000000"/>
-  </w:font>
-  <w:font w:name="Wingdings">
-    <w:panose1 w:val="05000000000000000000"/>
-    <w:charset w:val="02"/>
-    <w:family w:val="auto"/>
-    <w:pitch w:val="variable"/>
-    <w:sig w:usb0="00000000" w:usb1="10000000" w:usb2="00000000" w:usb3="00000000" w:csb0="80000000" w:csb1="00000000"/>
-  </w:font>
-  <w:font w:name="Droid Sans Fallback">
-    <w:altName w:val="Times New Roman"/>
-    <w:panose1 w:val="00000000000000000000"/>
-    <w:charset w:val="00"/>
-    <w:family w:val="roman"/>
-    <w:notTrueType/>
-    <w:pitch w:val="default"/>
-  </w:font>
-  <w:font w:name="Arial">
-    <w:panose1 w:val="020B0604020202020204"/>
-    <w:charset w:val="00"/>
-    <w:family w:val="swiss"/>
-    <w:pitch w:val="variable"/>
-    <w:sig w:usb0="E0002EFF" w:usb1="C0007843" w:usb2="00000009" w:usb3="00000000" w:csb0="000001FF" w:csb1="00000000"/>
-  </w:font>
-  <w:font w:name="Calibri">
-    <w:panose1 w:val="020F0502020204030204"/>
-    <w:charset w:val="00"/>
-    <w:family w:val="swiss"/>
-    <w:pitch w:val="variable"/>
-    <w:sig w:usb0="E0002AFF" w:usb1="C000247B" w:usb2="00000009" w:usb3="00000000" w:csb0="000001FF" w:csb1="00000000"/>
-  </w:font>
-  <w:font w:name="Tahoma">
-    <w:panose1 w:val="020B0604030504040204"/>
-    <w:charset w:val="00"/>
-    <w:family w:val="swiss"/>
-    <w:pitch w:val="variable"/>
-    <w:sig w:usb0="E1002EFF" w:usb1="C000605B" w:usb2="00000029" w:usb3="00000000" w:csb0="000101FF" w:csb1="00000000"/>
-  </w:font>
-  <w:font w:name="Liberation Sans">
-    <w:altName w:val="Arial"/>
-    <w:charset w:val="01"/>
-    <w:family w:val="swiss"/>
-    <w:pitch w:val="variable"/>
-  </w:font>
-  <w:font w:name="Noto Sans CJK SC Regular">
-    <w:altName w:val="Times New Roman"/>
-    <w:panose1 w:val="00000000000000000000"/>
-    <w:charset w:val="00"/>
-    <w:family w:val="roman"/>
-    <w:notTrueType/>
-    <w:pitch w:val="default"/>
-  </w:font>
-  <w:font w:name="FreeSans">
-    <w:altName w:val="Times New Roman"/>
-    <w:panose1 w:val="00000000000000000000"/>
-    <w:charset w:val="00"/>
-    <w:family w:val="roman"/>
-    <w:notTrueType/>
-    <w:pitch w:val="default"/>
-  </w:font>
-  <w:font w:name="Cambria">
-    <w:panose1 w:val="02040503050406030204"/>
-    <w:charset w:val="00"/>
-    <w:family w:val="roman"/>
-    <w:pitch w:val="variable"/>
-    <w:sig w:usb0="E00002FF" w:usb1="400004FF" w:usb2="00000000" w:usb3="00000000" w:csb0="0000019F" w:csb1="00000000"/>
-  </w:font>
-  <w:font w:name="Liberation Serif">
-    <w:altName w:val="Times New Roman"/>
-    <w:charset w:val="00"/>
-    <w:family w:val="roman"/>
-    <w:pitch w:val="variable"/>
-  </w:font>
-  <w:font w:name="Mangal">
-    <w:panose1 w:val="00000400000000000000"/>
-    <w:charset w:val="01"/>
-    <w:family w:val="roman"/>
-    <w:notTrueType/>
-    <w:pitch w:val="variable"/>
-    <w:sig w:usb0="00002000" w:usb1="00000000" w:usb2="00000000" w:usb3="00000000" w:csb0="00000000" w:csb1="00000000"/>
-  </w:font>
-  <w:font w:name="Cambria Math">
-    <w:panose1 w:val="02040503050406030204"/>
-    <w:charset w:val="00"/>
-    <w:family w:val="roman"/>
-    <w:pitch w:val="variable"/>
-    <w:sig w:usb0="E00002FF" w:usb1="420024FF" w:usb2="00000000" w:usb3="00000000" w:csb0="0000019F" w:csb1="00000000"/>
-  </w:font>
-  <w:font w:name="Helvetica">
-    <w:panose1 w:val="020B0604020202020204"/>
-    <w:charset w:val="00"/>
-    <w:family w:val="swiss"/>
-    <w:pitch w:val="variable"/>
-    <w:sig w:usb0="E0002EFF" w:usb1="C0007843" w:usb2="00000009" w:usb3="00000000" w:csb0="000001FF" w:csb1="00000000"/>
-  </w:font>
-  <w:font w:name="Calibri Light">
-    <w:panose1 w:val="020F0302020204030204"/>
-    <w:charset w:val="00"/>
-    <w:family w:val="swiss"/>
-    <w:pitch w:val="variable"/>
-    <w:sig w:usb0="E0002AFF" w:usb1="C000247B" w:usb2="00000009" w:usb3="00000000" w:csb0="000001FF" w:csb1="00000000"/>
-  </w:font>
-</w:fonts>
-</file>
-
-<file path=word/glossary/settings.xml><?xml version="1.0" encoding="utf-8"?>
-<w:settings xmlns:mc="http://schemas.openxmlformats.org/markup-compatibility/2006" xmlns:o="urn:schemas-microsoft-com:office:office" xmlns:r="http://schemas.openxmlformats.org/officeDocument/2006/relationships" xmlns:m="http://schemas.openxmlformats.org/officeDocument/2006/math" xmlns:v="urn:schemas-microsoft-com:vml" xmlns:w10="urn:schemas-microsoft-com:office:word" xmlns:w="http://schemas.openxmlformats.org/wordprocessingml/2006/main" xmlns:w14="http://schemas.microsoft.com/office/word/2010/wordml" xmlns:w15="http://schemas.microsoft.com/office/word/2012/wordml" xmlns:sl="http://schemas.openxmlformats.org/schemaLibrary/2006/main" mc:Ignorable="w14 w15">
-  <w:view w:val="normal"/>
-  <w:defaultTabStop w:val="708"/>
-  <w:hyphenationZone w:val="425"/>
-  <w:characterSpacingControl w:val="doNotCompress"/>
-  <w:compat>
-    <w:useFELayout/>
-    <w:compatSetting w:name="compatibilityMode" w:uri="http://schemas.microsoft.com/office/word" w:val="15"/>
-    <w:compatSetting w:name="overrideTableStyleFontSizeAndJustification" w:uri="http://schemas.microsoft.com/office/word" w:val="1"/>
-    <w:compatSetting w:name="enableOpenTypeFeatures" w:uri="http://schemas.microsoft.com/office/word" w:val="1"/>
-    <w:compatSetting w:name="doNotFlipMirrorIndents" w:uri="http://schemas.microsoft.com/office/word" w:val="1"/>
-    <w:compatSetting w:name="differentiateMultirowTableHeaders" w:uri="http://schemas.microsoft.com/office/word" w:val="1"/>
-  </w:compat>
-  <w:rsids>
-    <w:rsidRoot w:val="0053663D"/>
-    <w:rsid w:val="0053663D"/>
-    <w:rsid w:val="00BD4532"/>
-  </w:rsids>
-  <m:mathPr>
-    <m:mathFont m:val="Cambria Math"/>
-    <m:brkBin m:val="before"/>
-    <m:brkBinSub m:val="--"/>
-    <m:smallFrac m:val="0"/>
-    <m:dispDef/>
-    <m:lMargin m:val="0"/>
-    <m:rMargin m:val="0"/>
-    <m:defJc m:val="centerGroup"/>
-    <m:wrapIndent m:val="1440"/>
-    <m:intLim m:val="subSup"/>
-    <m:naryLim m:val="undOvr"/>
-  </m:mathPr>
-  <w:themeFontLang w:val="pt-BR"/>
-  <w:clrSchemeMapping w:bg1="light1" w:t1="dark1" w:bg2="light2" w:t2="dark2" w:accent1="accent1" w:accent2="accent2" w:accent3="accent3" w:accent4="accent4" w:accent5="accent5" w:accent6="accent6" w:hyperlink="hyperlink" w:followedHyperlink="followedHyperlink"/>
-  <w:decimalSymbol w:val=","/>
-  <w:listSeparator w:val=";"/>
-  <w15:chartTrackingRefBased/>
-</w:settings>
-</file>
-
-<file path=word/glossary/styles.xml><?xml version="1.0" encoding="utf-8"?>
-<w:styles xmlns:mc="http://schemas.openxmlformats.org/markup-compatibility/2006" xmlns:r="http://schemas.openxmlformats.org/officeDocument/2006/relationships" xmlns:w="http://schemas.openxmlformats.org/wordprocessingml/2006/main" xmlns:w14="http://schemas.microsoft.com/office/word/2010/wordml" xmlns:w15="http://schemas.microsoft.com/office/word/2012/wordml" mc:Ignorable="w14 w15">
-  <w:docDefaults>
-    <w:rPrDefault>
-      <w:rPr>
-        <w:rFonts w:asciiTheme="minorHAnsi" w:eastAsiaTheme="minorEastAsia" w:hAnsiTheme="minorHAnsi" w:cstheme="minorBidi"/>
-        <w:sz w:val="22"/>
-        <w:szCs w:val="22"/>
-        <w:lang w:val="pt-BR" w:eastAsia="pt-BR" w:bidi="ar-SA"/>
-      </w:rPr>
-    </w:rPrDefault>
-    <w:pPrDefault>
-      <w:pPr>
-        <w:spacing w:after="160" w:line="259" w:lineRule="auto"/>
-      </w:pPr>
-    </w:pPrDefault>
-  </w:docDefaults>
-  <w:latentStyles w:defLockedState="0" w:defUIPriority="99" w:defSemiHidden="0" w:defUnhideWhenUsed="0" w:defQFormat="0" w:count="371">
-    <w:lsdException w:name="Normal" w:uiPriority="0" w:qFormat="1"/>
-    <w:lsdException w:name="heading 1" w:uiPriority="9" w:qFormat="1"/>
-    <w:lsdException w:name="heading 2" w:semiHidden="1" w:uiPriority="9" w:unhideWhenUsed="1" w:qFormat="1"/>
-    <w:lsdException w:name="heading 3" w:semiHidden="1" w:uiPriority="9" w:unhideWhenUsed="1" w:qFormat="1"/>
-    <w:lsdException w:name="heading 4" w:semiHidden="1" w:uiPriority="9" w:unhideWhenUsed="1" w:qFormat="1"/>
-    <w:lsdException w:name="heading 5" w:semiHidden="1" w:uiPriority="9" w:unhideWhenUsed="1" w:qFormat="1"/>
-    <w:lsdException w:name="heading 6" w:semiHidden="1" w:uiPriority="9" w:unhideWhenUsed="1" w:qFormat="1"/>
-    <w:lsdException w:name="heading 7" w:semiHidden="1" w:uiPriority="9" w:unhideWhenUsed="1" w:qFormat="1"/>
-    <w:lsdException w:name="heading 8" w:semiHidden="1" w:uiPriority="9" w:unhideWhenUsed="1" w:qFormat="1"/>
-    <w:lsdException w:name="heading 9" w:semiHidden="1" w:uiPriority="9" w:unhideWhenUsed="1" w:qFormat="1"/>
-    <w:lsdException w:name="index 1" w:semiHidden="1" w:unhideWhenUsed="1"/>
-    <w:lsdException w:name="index 2" w:semiHidden="1" w:unhideWhenUsed="1"/>
-    <w:lsdException w:name="index 3" w:semiHidden="1" w:unhideWhenUsed="1"/>
-    <w:lsdException w:name="index 4" w:semiHidden="1" w:unhideWhenUsed="1"/>
-    <w:lsdException w:name="index 5" w:semiHidden="1" w:unhideWhenUsed="1"/>
-    <w:lsdException w:name="index 6" w:semiHidden="1" w:unhideWhenUsed="1"/>
-    <w:lsdException w:name="index 7" w:semiHidden="1" w:unhideWhenUsed="1"/>
-    <w:lsdException w:name="index 8" w:semiHidden="1" w:unhideWhenUsed="1"/>
-    <w:lsdException w:name="index 9" w:semiHidden="1" w:unhideWhenUsed="1"/>
-    <w:lsdException w:name="toc 1" w:semiHidden="1" w:uiPriority="39" w:unhideWhenUsed="1"/>
-    <w:lsdException w:name="toc 2" w:semiHidden="1" w:uiPriority="39" w:unhideWhenUsed="1"/>
-    <w:lsdException w:name="toc 3" w:semiHidden="1" w:uiPriority="39" w:unhideWhenUsed="1"/>
-    <w:lsdException w:name="toc 4" w:semiHidden="1" w:uiPriority="39" w:unhideWhenUsed="1"/>
-    <w:lsdException w:name="toc 5" w:semiHidden="1" w:uiPriority="39" w:unhideWhenUsed="1"/>
-    <w:lsdException w:name="toc 6" w:semiHidden="1" w:uiPriority="39" w:unhideWhenUsed="1"/>
-    <w:lsdException w:name="toc 7" w:semiHidden="1" w:uiPriority="39" w:unhideWhenUsed="1"/>
-    <w:lsdException w:name="toc 8" w:semiHidden="1" w:uiPriority="39" w:unhideWhenUsed="1"/>
-    <w:lsdException w:name="toc 9" w:semiHidden="1" w:uiPriority="39" w:unhideWhenUsed="1"/>
-    <w:lsdException w:name="Normal Indent" w:semiHidden="1" w:unhideWhenUsed="1"/>
-    <w:lsdException w:name="footnote text" w:semiHidden="1" w:unhideWhenUsed="1"/>
-    <w:lsdException w:name="annotation text" w:semiHidden="1" w:unhideWhenUsed="1"/>
-    <w:lsdException w:name="header" w:semiHidden="1" w:unhideWhenUsed="1"/>
-    <w:lsdException w:name="footer" w:semiHidden="1" w:unhideWhenUsed="1"/>
-    <w:lsdException w:name="index heading" w:semiHidden="1" w:unhideWhenUsed="1"/>
-    <w:lsdException w:name="caption" w:semiHidden="1" w:uiPriority="35" w:unhideWhenUsed="1" w:qFormat="1"/>
-    <w:lsdException w:name="table of figures" w:semiHidden="1" w:unhideWhenUsed="1"/>
-    <w:lsdException w:name="envelope address" w:semiHidden="1" w:unhideWhenUsed="1"/>
-    <w:lsdException w:name="envelope return" w:semiHidden="1" w:unhideWhenUsed="1"/>
-    <w:lsdException w:name="footnote reference" w:semiHidden="1" w:unhideWhenUsed="1"/>
-    <w:lsdException w:name="annotation reference" w:semiHidden="1" w:unhideWhenUsed="1"/>
-    <w:lsdException w:name="line number" w:semiHidden="1" w:unhideWhenUsed="1"/>
-    <w:lsdException w:name="page number" w:semiHidden="1" w:unhideWhenUsed="1"/>
-    <w:lsdException w:name="endnote reference" w:semiHidden="1" w:unhideWhenUsed="1"/>
-    <w:lsdException w:name="endnote text" w:semiHidden="1" w:unhideWhenUsed="1"/>
-    <w:lsdException w:name="table of authorities" w:semiHidden="1" w:unhideWhenUsed="1"/>
-    <w:lsdException w:name="macro" w:semiHidden="1" w:unhideWhenUsed="1"/>
-    <w:lsdException w:name="toa heading" w:semiHidden="1" w:unhideWhenUsed="1"/>
-    <w:lsdException w:name="List" w:semiHidden="1" w:unhideWhenUsed="1"/>
-    <w:lsdException w:name="List Bullet" w:semiHidden="1" w:unhideWhenUsed="1"/>
-    <w:lsdException w:name="List Number" w:semiHidden="1" w:unhideWhenUsed="1"/>
-    <w:lsdException w:name="List 2" w:semiHidden="1" w:unhideWhenUsed="1"/>
-    <w:lsdException w:name="List 3" w:semiHidden="1" w:unhideWhenUsed="1"/>
-    <w:lsdException w:name="List 4" w:semiHidden="1" w:unhideWhenUsed="1"/>
-    <w:lsdException w:name="List 5" w:semiHidden="1" w:unhideWhenUsed="1"/>
-    <w:lsdException w:name="List Bullet 2" w:semiHidden="1" w:unhideWhenUsed="1"/>
-    <w:lsdException w:name="List Bullet 3" w:semiHidden="1" w:unhideWhenUsed="1"/>
-    <w:lsdException w:name="List Bullet 4" w:semiHidden="1" w:unhideWhenUsed="1"/>
-    <w:lsdException w:name="List Bullet 5" w:semiHidden="1" w:unhideWhenUsed="1"/>
-    <w:lsdException w:name="List Number 2" w:semiHidden="1" w:unhideWhenUsed="1"/>
-    <w:lsdException w:name="List Number 3" w:semiHidden="1" w:unhideWhenUsed="1"/>
-    <w:lsdException w:name="List Number 4" w:semiHidden="1" w:unhideWhenUsed="1"/>
-    <w:lsdException w:name="List Number 5" w:semiHidden="1" w:unhideWhenUsed="1"/>
-    <w:lsdException w:name="Title" w:uiPriority="10" w:qFormat="1"/>
-    <w:lsdException w:name="Closing" w:semiHidden="1" w:unhideWhenUsed="1"/>
-    <w:lsdException w:name="Signature" w:semiHidden="1" w:unhideWhenUsed="1"/>
-    <w:lsdException w:name="Default Paragraph Font" w:semiHidden="1" w:uiPriority="1" w:unhideWhenUsed="1"/>
-    <w:lsdException w:name="Body Text" w:semiHidden="1" w:unhideWhenUsed="1"/>
-    <w:lsdException w:name="Body Text Indent" w:semiHidden="1" w:unhideWhenUsed="1"/>
-    <w:lsdException w:name="List Continue" w:semiHidden="1" w:unhideWhenUsed="1"/>
-    <w:lsdException w:name="List Continue 2" w:semiHidden="1" w:unhideWhenUsed="1"/>
-    <w:lsdException w:name="List Continue 3" w:semiHidden="1" w:unhideWhenUsed="1"/>
-    <w:lsdException w:name="List Continue 4" w:semiHidden="1" w:unhideWhenUsed="1"/>
-    <w:lsdException w:name="List Continue 5" w:semiHidden="1" w:unhideWhenUsed="1"/>
-    <w:lsdException w:name="Message Header" w:semiHidden="1" w:unhideWhenUsed="1"/>
-    <w:lsdException w:name="Subtitle" w:uiPriority="11" w:qFormat="1"/>
-    <w:lsdException w:name="Salutation" w:semiHidden="1" w:unhideWhenUsed="1"/>
-    <w:lsdException w:name="Date" w:semiHidden="1" w:unhideWhenUsed="1"/>
-    <w:lsdException w:name="Body Text First Indent" w:semiHidden="1" w:unhideWhenUsed="1"/>
-    <w:lsdException w:name="Body Text First Indent 2" w:semiHidden="1" w:unhideWhenUsed="1"/>
-    <w:lsdException w:name="Note Heading" w:semiHidden="1" w:unhideWhenUsed="1"/>
-    <w:lsdException w:name="Body Text 2" w:semiHidden="1" w:unhideWhenUsed="1"/>
-    <w:lsdException w:name="Body Text 3" w:semiHidden="1" w:unhideWhenUsed="1"/>
-    <w:lsdException w:name="Body Text Indent 2" w:semiHidden="1" w:unhideWhenUsed="1"/>
-    <w:lsdException w:name="Body Text Indent 3" w:semiHidden="1" w:unhideWhenUsed="1"/>
-    <w:lsdException w:name="Block Text" w:semiHidden="1" w:unhideWhenUsed="1"/>
-    <w:lsdException w:name="Hyperlink" w:semiHidden="1" w:unhideWhenUsed="1"/>
-    <w:lsdException w:name="FollowedHyperlink" w:semiHidden="1" w:unhideWhenUsed="1"/>
-    <w:lsdException w:name="Strong" w:uiPriority="22" w:qFormat="1"/>
-    <w:lsdException w:name="Emphasis" w:uiPriority="20" w:qFormat="1"/>
-    <w:lsdException w:name="Document Map" w:semiHidden="1" w:unhideWhenUsed="1"/>
-    <w:lsdException w:name="Plain Text" w:semiHidden="1" w:unhideWhenUsed="1"/>
-    <w:lsdException w:name="E-mail Signature" w:semiHidden="1" w:unhideWhenUsed="1"/>
-    <w:lsdException w:name="HTML Top of Form" w:semiHidden="1" w:unhideWhenUsed="1"/>
-    <w:lsdException w:name="HTML Bottom of Form" w:semiHidden="1" w:unhideWhenUsed="1"/>
-    <w:lsdException w:name="Normal (Web)" w:semiHidden="1" w:unhideWhenUsed="1"/>
-    <w:lsdException w:name="HTML Acronym" w:semiHidden="1" w:unhideWhenUsed="1"/>
-    <w:lsdException w:name="HTML Address" w:semiHidden="1" w:unhideWhenUsed="1"/>
-    <w:lsdException w:name="HTML Cite" w:semiHidden="1" w:unhideWhenUsed="1"/>
-    <w:lsdException w:name="HTML Code" w:semiHidden="1" w:unhideWhenUsed="1"/>
-    <w:lsdException w:name="HTML Definition" w:semiHidden="1" w:unhideWhenUsed="1"/>
-    <w:lsdException w:name="HTML Keyboard" w:semiHidden="1" w:unhideWhenUsed="1"/>
-    <w:lsdException w:name="HTML Preformatted" w:semiHidden="1" w:unhideWhenUsed="1"/>
-    <w:lsdException w:name="HTML Sample" w:semiHidden="1" w:unhideWhenUsed="1"/>
-    <w:lsdException w:name="HTML Typewriter" w:semiHidden="1" w:unhideWhenUsed="1"/>
-    <w:lsdException w:name="HTML Variable" w:semiHidden="1" w:unhideWhenUsed="1"/>
-    <w:lsdException w:name="Normal Table" w:semiHidden="1" w:unhideWhenUsed="1"/>
-    <w:lsdException w:name="annotation subject" w:semiHidden="1" w:unhideWhenUsed="1"/>
-    <w:lsdException w:name="No List" w:semiHidden="1" w:unhideWhenUsed="1"/>
-    <w:lsdException w:name="Outline List 1" w:semiHidden="1" w:unhideWhenUsed="1"/>
-    <w:lsdException w:name="Outline List 2" w:semiHidden="1" w:unhideWhenUsed="1"/>
-    <w:lsdException w:name="Outline List 3" w:semiHidden="1" w:unhideWhenUsed="1"/>
-    <w:lsdException w:name="Table Simple 1" w:semiHidden="1" w:unhideWhenUsed="1"/>
-    <w:lsdException w:name="Table Simple 2" w:semiHidden="1" w:unhideWhenUsed="1"/>
-    <w:lsdException w:name="Table Simple 3" w:semiHidden="1" w:unhideWhenUsed="1"/>
-    <w:lsdException w:name="Table Classic 1" w:semiHidden="1" w:unhideWhenUsed="1"/>
-    <w:lsdException w:name="Table Classic 2" w:semiHidden="1" w:unhideWhenUsed="1"/>
-    <w:lsdException w:name="Table Classic 3" w:semiHidden="1" w:unhideWhenUsed="1"/>
-    <w:lsdException w:name="Table Classic 4" w:semiHidden="1" w:unhideWhenUsed="1"/>
-    <w:lsdException w:name="Table Colorful 1" w:semiHidden="1" w:unhideWhenUsed="1"/>
-    <w:lsdException w:name="Table Colorful 2" w:semiHidden="1" w:unhideWhenUsed="1"/>
-    <w:lsdException w:name="Table Colorful 3" w:semiHidden="1" w:unhideWhenUsed="1"/>
-    <w:lsdException w:name="Table Columns 1" w:semiHidden="1" w:unhideWhenUsed="1"/>
-    <w:lsdException w:name="Table Columns 2" w:semiHidden="1" w:unhideWhenUsed="1"/>
-    <w:lsdException w:name="Table Columns 3" w:semiHidden="1" w:unhideWhenUsed="1"/>
-    <w:lsdException w:name="Table Columns 4" w:semiHidden="1" w:unhideWhenUsed="1"/>
-    <w:lsdException w:name="Table Columns 5" w:semiHidden="1" w:unhideWhenUsed="1"/>
-    <w:lsdException w:name="Table Grid 1" w:semiHidden="1" w:unhideWhenUsed="1"/>
-    <w:lsdException w:name="Table Grid 2" w:semiHidden="1" w:unhideWhenUsed="1"/>
-    <w:lsdException w:name="Table Grid 3" w:semiHidden="1" w:unhideWhenUsed="1"/>
-    <w:lsdException w:name="Table Grid 4" w:semiHidden="1" w:unhideWhenUsed="1"/>
-    <w:lsdException w:name="Table Grid 5" w:semiHidden="1" w:unhideWhenUsed="1"/>
-    <w:lsdException w:name="Table Grid 6" w:semiHidden="1" w:unhideWhenUsed="1"/>
-    <w:lsdException w:name="Table Grid 7" w:semiHidden="1" w:unhideWhenUsed="1"/>
-    <w:lsdException w:name="Table Grid 8" w:semiHidden="1" w:unhideWhenUsed="1"/>
-    <w:lsdException w:name="Table List 1" w:semiHidden="1" w:unhideWhenUsed="1"/>
-    <w:lsdException w:name="Table List 2" w:semiHidden="1" w:unhideWhenUsed="1"/>
-    <w:lsdException w:name="Table List 3" w:semiHidden="1" w:unhideWhenUsed="1"/>
-    <w:lsdException w:name="Table List 4" w:semiHidden="1" w:unhideWhenUsed="1"/>
-    <w:lsdException w:name="Table List 5" w:semiHidden="1" w:unhideWhenUsed="1"/>
-    <w:lsdException w:name="Table List 6" w:semiHidden="1" w:unhideWhenUsed="1"/>
-    <w:lsdException w:name="Table List 7" w:semiHidden="1" w:unhideWhenUsed="1"/>
-    <w:lsdException w:name="Table List 8" w:semiHidden="1" w:unhideWhenUsed="1"/>
-    <w:lsdException w:name="Table 3D effects 1" w:semiHidden="1" w:unhideWhenUsed="1"/>
-    <w:lsdException w:name="Table 3D effects 2" w:semiHidden="1" w:unhideWhenUsed="1"/>
-    <w:lsdException w:name="Table 3D effects 3" w:semiHidden="1" w:unhideWhenUsed="1"/>
-    <w:lsdException w:name="Table Contemporary" w:semiHidden="1" w:unhideWhenUsed="1"/>
-    <w:lsdException w:name="Table Elegant" w:semiHidden="1" w:unhideWhenUsed="1"/>
-    <w:lsdException w:name="Table Professional" w:semiHidden="1" w:unhideWhenUsed="1"/>
-    <w:lsdException w:name="Table Subtle 1" w:semiHidden="1" w:unhideWhenUsed="1"/>
-    <w:lsdException w:name="Table Subtle 2" w:semiHidden="1" w:unhideWhenUsed="1"/>
-    <w:lsdException w:name="Table Web 1" w:semiHidden="1" w:unhideWhenUsed="1"/>
-    <w:lsdException w:name="Table Web 2" w:semiHidden="1" w:unhideWhenUsed="1"/>
-    <w:lsdException w:name="Table Web 3" w:semiHidden="1" w:unhideWhenUsed="1"/>
-    <w:lsdException w:name="Balloon Text" w:semiHidden="1" w:unhideWhenUsed="1"/>
-    <w:lsdException w:name="Table Grid" w:uiPriority="39"/>
-    <w:lsdException w:name="Table Theme" w:semiHidden="1" w:unhideWhenUsed="1"/>
-    <w:lsdException w:name="Placeholder Text" w:semiHidden="1"/>
-    <w:lsdException w:name="No Spacing" w:uiPriority="1" w:qFormat="1"/>
-    <w:lsdException w:name="Light Shading" w:uiPriority="60"/>
-    <w:lsdException w:name="Light List" w:uiPriority="61"/>
-    <w:lsdException w:name="Light Grid" w:uiPriority="62"/>
-    <w:lsdException w:name="Medium Shading 1" w:uiPriority="63"/>
-    <w:lsdException w:name="Medium Shading 2" w:uiPriority="64"/>
-    <w:lsdException w:name="Medium List 1" w:uiPriority="65"/>
-    <w:lsdException w:name="Medium List 2" w:uiPriority="66"/>
-    <w:lsdException w:name="Medium Grid 1" w:uiPriority="67"/>
-    <w:lsdException w:name="Medium Grid 2" w:uiPriority="68"/>
-    <w:lsdException w:name="Medium Grid 3" w:uiPriority="69"/>
-    <w:lsdException w:name="Dark List" w:uiPriority="70"/>
-    <w:lsdException w:name="Colorful Shading" w:uiPriority="71"/>
-    <w:lsdException w:name="Colorful List" w:uiPriority="72"/>
-    <w:lsdException w:name="Colorful Grid" w:uiPriority="73"/>
-    <w:lsdException w:name="Light Shading Accent 1" w:uiPriority="60"/>
-    <w:lsdException w:name="Light List Accent 1" w:uiPriority="61"/>
-    <w:lsdException w:name="Light Grid Accent 1" w:uiPriority="62"/>
-    <w:lsdException w:name="Medium Shading 1 Accent 1" w:uiPriority="63"/>
-    <w:lsdException w:name="Medium Shading 2 Accent 1" w:uiPriority="64"/>
-    <w:lsdException w:name="Medium List 1 Accent 1" w:uiPriority="65"/>
-    <w:lsdException w:name="Revision" w:semiHidden="1"/>
-    <w:lsdException w:name="List Paragraph" w:uiPriority="34" w:qFormat="1"/>
-    <w:lsdException w:name="Quote" w:uiPriority="29" w:qFormat="1"/>
-    <w:lsdException w:name="Intense Quote" w:uiPriority="30" w:qFormat="1"/>
-    <w:lsdException w:name="Medium List 2 Accent 1" w:uiPriority="66"/>
-    <w:lsdException w:name="Medium Grid 1 Accent 1" w:uiPriority="67"/>
-    <w:lsdException w:name="Medium Grid 2 Accent 1" w:uiPriority="68"/>
-    <w:lsdException w:name="Medium Grid 3 Accent 1" w:uiPriority="69"/>
-    <w:lsdException w:name="Dark List Accent 1" w:uiPriority="70"/>
-    <w:lsdException w:name="Colorful Shading Accent 1" w:uiPriority="71"/>
-    <w:lsdException w:name="Colorful List Accent 1" w:uiPriority="72"/>
-    <w:lsdException w:name="Colorful Grid Accent 1" w:uiPriority="73"/>
-    <w:lsdException w:name="Light Shading Accent 2" w:uiPriority="60"/>
-    <w:lsdException w:name="Light List Accent 2" w:uiPriority="61"/>
-    <w:lsdException w:name="Light Grid Accent 2" w:uiPriority="62"/>
-    <w:lsdException w:name="Medium Shading 1 Accent 2" w:uiPriority="63"/>
-    <w:lsdException w:name="Medium Shading 2 Accent 2" w:uiPriority="64"/>
-    <w:lsdException w:name="Medium List 1 Accent 2" w:uiPriority="65"/>
-    <w:lsdException w:name="Medium List 2 Accent 2" w:uiPriority="66"/>
-    <w:lsdException w:name="Medium Grid 1 Accent 2" w:uiPriority="67"/>
-    <w:lsdException w:name="Medium Grid 2 Accent 2" w:uiPriority="68"/>
-    <w:lsdException w:name="Medium Grid 3 Accent 2" w:uiPriority="69"/>
-    <w:lsdException w:name="Dark List Accent 2" w:uiPriority="70"/>
-    <w:lsdException w:name="Colorful Shading Accent 2" w:uiPriority="71"/>
-    <w:lsdException w:name="Colorful List Accent 2" w:uiPriority="72"/>
-    <w:lsdException w:name="Colorful Grid Accent 2" w:uiPriority="73"/>
-    <w:lsdException w:name="Light Shading Accent 3" w:uiPriority="60"/>
-    <w:lsdException w:name="Light List Accent 3" w:uiPriority="61"/>
-    <w:lsdException w:name="Light Grid Accent 3" w:uiPriority="62"/>
-    <w:lsdException w:name="Medium Shading 1 Accent 3" w:uiPriority="63"/>
-    <w:lsdException w:name="Medium Shading 2 Accent 3" w:uiPriority="64"/>
-    <w:lsdException w:name="Medium List 1 Accent 3" w:uiPriority="65"/>
-    <w:lsdException w:name="Medium List 2 Accent 3" w:uiPriority="66"/>
-    <w:lsdException w:name="Medium Grid 1 Accent 3" w:uiPriority="67"/>
-    <w:lsdException w:name="Medium Grid 2 Accent 3" w:uiPriority="68"/>
-    <w:lsdException w:name="Medium Grid 3 Accent 3" w:uiPriority="69"/>
-    <w:lsdException w:name="Dark List Accent 3" w:uiPriority="70"/>
-    <w:lsdException w:name="Colorful Shading Accent 3" w:uiPriority="71"/>
-    <w:lsdException w:name="Colorful List Accent 3" w:uiPriority="72"/>
-    <w:lsdException w:name="Colorful Grid Accent 3" w:uiPriority="73"/>
-    <w:lsdException w:name="Light Shading Accent 4" w:uiPriority="60"/>
-    <w:lsdException w:name="Light List Accent 4" w:uiPriority="61"/>
-    <w:lsdException w:name="Light Grid Accent 4" w:uiPriority="62"/>
-    <w:lsdException w:name="Medium Shading 1 Accent 4" w:uiPriority="63"/>
-    <w:lsdException w:name="Medium Shading 2 Accent 4" w:uiPriority="64"/>
-    <w:lsdException w:name="Medium List 1 Accent 4" w:uiPriority="65"/>
-    <w:lsdException w:name="Medium List 2 Accent 4" w:uiPriority="66"/>
-    <w:lsdException w:name="Medium Grid 1 Accent 4" w:uiPriority="67"/>
-    <w:lsdException w:name="Medium Grid 2 Accent 4" w:uiPriority="68"/>
-    <w:lsdException w:name="Medium Grid 3 Accent 4" w:uiPriority="69"/>
-    <w:lsdException w:name="Dark List Accent 4" w:uiPriority="70"/>
-    <w:lsdException w:name="Colorful Shading Accent 4" w:uiPriority="71"/>
-    <w:lsdException w:name="Colorful List Accent 4" w:uiPriority="72"/>
-    <w:lsdException w:name="Colorful Grid Accent 4" w:uiPriority="73"/>
-    <w:lsdException w:name="Light Shading Accent 5" w:uiPriority="60"/>
-    <w:lsdException w:name="Light List Accent 5" w:uiPriority="61"/>
-    <w:lsdException w:name="Light Grid Accent 5" w:uiPriority="62"/>
-    <w:lsdException w:name="Medium Shading 1 Accent 5" w:uiPriority="63"/>
-    <w:lsdException w:name="Medium Shading 2 Accent 5" w:uiPriority="64"/>
-    <w:lsdException w:name="Medium List 1 Accent 5" w:uiPriority="65"/>
-    <w:lsdException w:name="Medium List 2 Accent 5" w:uiPriority="66"/>
-    <w:lsdException w:name="Medium Grid 1 Accent 5" w:uiPriority="67"/>
-    <w:lsdException w:name="Medium Grid 2 Accent 5" w:uiPriority="68"/>
-    <w:lsdException w:name="Medium Grid 3 Accent 5" w:uiPriority="69"/>
-    <w:lsdException w:name="Dark List Accent 5" w:uiPriority="70"/>
-    <w:lsdException w:name="Colorful Shading Accent 5" w:uiPriority="71"/>
-    <w:lsdException w:name="Colorful List Accent 5" w:uiPriority="72"/>
-    <w:lsdException w:name="Colorful Grid Accent 5" w:uiPriority="73"/>
-    <w:lsdException w:name="Light Shading Accent 6" w:uiPriority="60"/>
-    <w:lsdException w:name="Light List Accent 6" w:uiPriority="61"/>
-    <w:lsdException w:name="Light Grid Accent 6" w:uiPriority="62"/>
-    <w:lsdException w:name="Medium Shading 1 Accent 6" w:uiPriority="63"/>
-    <w:lsdException w:name="Medium Shading 2 Accent 6" w:uiPriority="64"/>
-    <w:lsdException w:name="Medium List 1 Accent 6" w:uiPriority="65"/>
-    <w:lsdException w:name="Medium List 2 Accent 6" w:uiPriority="66"/>
-    <w:lsdException w:name="Medium Grid 1 Accent 6" w:uiPriority="67"/>
-    <w:lsdException w:name="Medium Grid 2 Accent 6" w:uiPriority="68"/>
-    <w:lsdException w:name="Medium Grid 3 Accent 6" w:uiPriority="69"/>
-    <w:lsdException w:name="Dark List Accent 6" w:uiPriority="70"/>
-    <w:lsdException w:name="Colorful Shading Accent 6" w:uiPriority="71"/>
-    <w:lsdException w:name="Colorful List Accent 6" w:uiPriority="72"/>
-    <w:lsdException w:name="Colorful Grid Accent 6" w:uiPriority="73"/>
-    <w:lsdException w:name="Subtle Emphasis" w:uiPriority="19" w:qFormat="1"/>
-    <w:lsdException w:name="Intense Emphasis" w:uiPriority="21" w:qFormat="1"/>
-    <w:lsdException w:name="Subtle Reference" w:uiPriority="31" w:qFormat="1"/>
-    <w:lsdException w:name="Intense Reference" w:uiPriority="32" w:qFormat="1"/>
-    <w:lsdException w:name="Book Title" w:uiPriority="33" w:qFormat="1"/>
-    <w:lsdException w:name="Bibliography" w:semiHidden="1" w:uiPriority="37" w:unhideWhenUsed="1"/>
-    <w:lsdException w:name="TOC Heading" w:semiHidden="1" w:uiPriority="39" w:unhideWhenUsed="1" w:qFormat="1"/>
-    <w:lsdException w:name="Plain Table 1" w:uiPriority="41"/>
-    <w:lsdException w:name="Plain Table 2" w:uiPriority="42"/>
-    <w:lsdException w:name="Plain Table 3" w:uiPriority="43"/>
-    <w:lsdException w:name="Plain Table 4" w:uiPriority="44"/>
-    <w:lsdException w:name="Plain Table 5" w:uiPriority="45"/>
-    <w:lsdException w:name="Grid Table Light" w:uiPriority="40"/>
-    <w:lsdException w:name="Grid Table 1 Light" w:uiPriority="46"/>
-    <w:lsdException w:name="Grid Table 2" w:uiPriority="47"/>
-    <w:lsdException w:name="Grid Table 3" w:uiPriority="48"/>
-    <w:lsdException w:name="Grid Table 4" w:uiPriority="49"/>
-    <w:lsdException w:name="Grid Table 5 Dark" w:uiPriority="50"/>
-    <w:lsdException w:name="Grid Table 6 Colorful" w:uiPriority="51"/>
-    <w:lsdException w:name="Grid Table 7 Colorful" w:uiPriority="52"/>
-    <w:lsdException w:name="Grid Table 1 Light Accent 1" w:uiPriority="46"/>
-    <w:lsdException w:name="Grid Table 2 Accent 1" w:uiPriority="47"/>
-    <w:lsdException w:name="Grid Table 3 Accent 1" w:uiPriority="48"/>
-    <w:lsdException w:name="Grid Table 4 Accent 1" w:uiPriority="49"/>
-    <w:lsdException w:name="Grid Table 5 Dark Accent 1" w:uiPriority="50"/>
-    <w:lsdException w:name="Grid Table 6 Colorful Accent 1" w:uiPriority="51"/>
-    <w:lsdException w:name="Grid Table 7 Colorful Accent 1" w:uiPriority="52"/>
-    <w:lsdException w:name="Grid Table 1 Light Accent 2" w:uiPriority="46"/>
-    <w:lsdException w:name="Grid Table 2 Accent 2" w:uiPriority="47"/>
-    <w:lsdException w:name="Grid Table 3 Accent 2" w:uiPriority="48"/>
-    <w:lsdException w:name="Grid Table 4 Accent 2" w:uiPriority="49"/>
-    <w:lsdException w:name="Grid Table 5 Dark Accent 2" w:uiPriority="50"/>
-    <w:lsdException w:name="Grid Table 6 Colorful Accent 2" w:uiPriority="51"/>
-    <w:lsdException w:name="Grid Table 7 Colorful Accent 2" w:uiPriority="52"/>
-    <w:lsdException w:name="Grid Table 1 Light Accent 3" w:uiPriority="46"/>
-    <w:lsdException w:name="Grid Table 2 Accent 3" w:uiPriority="47"/>
-    <w:lsdException w:name="Grid Table 3 Accent 3" w:uiPriority="48"/>
-    <w:lsdException w:name="Grid Table 4 Accent 3" w:uiPriority="49"/>
-    <w:lsdException w:name="Grid Table 5 Dark Accent 3" w:uiPriority="50"/>
-    <w:lsdException w:name="Grid Table 6 Colorful Accent 3" w:uiPriority="51"/>
-    <w:lsdException w:name="Grid Table 7 Colorful Accent 3" w:uiPriority="52"/>
-    <w:lsdException w:name="Grid Table 1 Light Accent 4" w:uiPriority="46"/>
-    <w:lsdException w:name="Grid Table 2 Accent 4" w:uiPriority="47"/>
-    <w:lsdException w:name="Grid Table 3 Accent 4" w:uiPriority="48"/>
-    <w:lsdException w:name="Grid Table 4 Accent 4" w:uiPriority="49"/>
-    <w:lsdException w:name="Grid Table 5 Dark Accent 4" w:uiPriority="50"/>
-    <w:lsdException w:name="Grid Table 6 Colorful Accent 4" w:uiPriority="51"/>
-    <w:lsdException w:name="Grid Table 7 Colorful Accent 4" w:uiPriority="52"/>
-    <w:lsdException w:name="Grid Table 1 Light Accent 5" w:uiPriority="46"/>
-    <w:lsdException w:name="Grid Table 2 Accent 5" w:uiPriority="47"/>
-    <w:lsdException w:name="Grid Table 3 Accent 5" w:uiPriority="48"/>
-    <w:lsdException w:name="Grid Table 4 Accent 5" w:uiPriority="49"/>
-    <w:lsdException w:name="Grid Table 5 Dark Accent 5" w:uiPriority="50"/>
-    <w:lsdException w:name="Grid Table 6 Colorful Accent 5" w:uiPriority="51"/>
-    <w:lsdException w:name="Grid Table 7 Colorful Accent 5" w:uiPriority="52"/>
-    <w:lsdException w:name="Grid Table 1 Light Accent 6" w:uiPriority="46"/>
-    <w:lsdException w:name="Grid Table 2 Accent 6" w:uiPriority="47"/>
-    <w:lsdException w:name="Grid Table 3 Accent 6" w:uiPriority="48"/>
-    <w:lsdException w:name="Grid Table 4 Accent 6" w:uiPriority="49"/>
-    <w:lsdException w:name="Grid Table 5 Dark Accent 6" w:uiPriority="50"/>
-    <w:lsdException w:name="Grid Table 6 Colorful Accent 6" w:uiPriority="51"/>
-    <w:lsdException w:name="Grid Table 7 Colorful Accent 6" w:uiPriority="52"/>
-    <w:lsdException w:name="List Table 1 Light" w:uiPriority="46"/>
-    <w:lsdException w:name="List Table 2" w:uiPriority="47"/>
-    <w:lsdException w:name="List Table 3" w:uiPriority="48"/>
-    <w:lsdException w:name="List Table 4" w:uiPriority="49"/>
-    <w:lsdException w:name="List Table 5 Dark" w:uiPriority="50"/>
-    <w:lsdException w:name="List Table 6 Colorful" w:uiPriority="51"/>
-    <w:lsdException w:name="List Table 7 Colorful" w:uiPriority="52"/>
-    <w:lsdException w:name="List Table 1 Light Accent 1" w:uiPriority="46"/>
-    <w:lsdException w:name="List Table 2 Accent 1" w:uiPriority="47"/>
-    <w:lsdException w:name="List Table 3 Accent 1" w:uiPriority="48"/>
-    <w:lsdException w:name="List Table 4 Accent 1" w:uiPriority="49"/>
-    <w:lsdException w:name="List Table 5 Dark Accent 1" w:uiPriority="50"/>
-    <w:lsdException w:name="List Table 6 Colorful Accent 1" w:uiPriority="51"/>
-    <w:lsdException w:name="List Table 7 Colorful Accent 1" w:uiPriority="52"/>
-    <w:lsdException w:name="List Table 1 Light Accent 2" w:uiPriority="46"/>
-    <w:lsdException w:name="List Table 2 Accent 2" w:uiPriority="47"/>
-    <w:lsdException w:name="List Table 3 Accent 2" w:uiPriority="48"/>
-    <w:lsdException w:name="List Table 4 Accent 2" w:uiPriority="49"/>
-    <w:lsdException w:name="List Table 5 Dark Accent 2" w:uiPriority="50"/>
-    <w:lsdException w:name="List Table 6 Colorful Accent 2" w:uiPriority="51"/>
-    <w:lsdException w:name="List Table 7 Colorful Accent 2" w:uiPriority="52"/>
-    <w:lsdException w:name="List Table 1 Light Accent 3" w:uiPriority="46"/>
-    <w:lsdException w:name="List Table 2 Accent 3" w:uiPriority="47"/>
-    <w:lsdException w:name="List Table 3 Accent 3" w:uiPriority="48"/>
-    <w:lsdException w:name="List Table 4 Accent 3" w:uiPriority="49"/>
-    <w:lsdException w:name="List Table 5 Dark Accent 3" w:uiPriority="50"/>
-    <w:lsdException w:name="List Table 6 Colorful Accent 3" w:uiPriority="51"/>
-    <w:lsdException w:name="List Table 7 Colorful Accent 3" w:uiPriority="52"/>
-    <w:lsdException w:name="List Table 1 Light Accent 4" w:uiPriority="46"/>
-    <w:lsdException w:name="List Table 2 Accent 4" w:uiPriority="47"/>
-    <w:lsdException w:name="List Table 3 Accent 4" w:uiPriority="48"/>
-    <w:lsdException w:name="List Table 4 Accent 4" w:uiPriority="49"/>
-    <w:lsdException w:name="List Table 5 Dark Accent 4" w:uiPriority="50"/>
-    <w:lsdException w:name="List Table 6 Colorful Accent 4" w:uiPriority="51"/>
-    <w:lsdException w:name="List Table 7 Colorful Accent 4" w:uiPriority="52"/>
-    <w:lsdException w:name="List Table 1 Light Accent 5" w:uiPriority="46"/>
-    <w:lsdException w:name="List Table 2 Accent 5" w:uiPriority="47"/>
-    <w:lsdException w:name="List Table 3 Accent 5" w:uiPriority="48"/>
-    <w:lsdException w:name="List Table 4 Accent 5" w:uiPriority="49"/>
-    <w:lsdException w:name="List Table 5 Dark Accent 5" w:uiPriority="50"/>
-    <w:lsdException w:name="List Table 6 Colorful Accent 5" w:uiPriority="51"/>
-    <w:lsdException w:name="List Table 7 Colorful Accent 5" w:uiPriority="52"/>
-    <w:lsdException w:name="List Table 1 Light Accent 6" w:uiPriority="46"/>
-    <w:lsdException w:name="List Table 2 Accent 6" w:uiPriority="47"/>
-    <w:lsdException w:name="List Table 3 Accent 6" w:uiPriority="48"/>
-    <w:lsdException w:name="List Table 4 Accent 6" w:uiPriority="49"/>
-    <w:lsdException w:name="List Table 5 Dark Accent 6" w:uiPriority="50"/>
-    <w:lsdException w:name="List Table 6 Colorful Accent 6" w:uiPriority="51"/>
-    <w:lsdException w:name="List Table 7 Colorful Accent 6" w:uiPriority="52"/>
-  </w:latentStyles>
-  <w:style w:type="paragraph" w:default="1" w:styleId="Normal">
-    <w:name w:val="Normal"/>
-    <w:qFormat/>
-  </w:style>
-  <w:style w:type="character" w:default="1" w:styleId="Fontepargpadro">
-    <w:name w:val="Default Paragraph Font"/>
-    <w:uiPriority w:val="1"/>
-    <w:semiHidden/>
-    <w:unhideWhenUsed/>
-  </w:style>
-  <w:style w:type="table" w:default="1" w:styleId="Tabelanormal">
-    <w:name w:val="Normal Table"/>
-    <w:uiPriority w:val="99"/>
-    <w:semiHidden/>
-    <w:unhideWhenUsed/>
-    <w:tblPr>
-      <w:tblInd w:w="0" w:type="dxa"/>
-      <w:tblCellMar>
-        <w:top w:w="0" w:type="dxa"/>
-        <w:left w:w="108" w:type="dxa"/>
-        <w:bottom w:w="0" w:type="dxa"/>
-        <w:right w:w="108" w:type="dxa"/>
-      </w:tblCellMar>
-    </w:tblPr>
-  </w:style>
-  <w:style w:type="numbering" w:default="1" w:styleId="Semlista">
-    <w:name w:val="No List"/>
-    <w:uiPriority w:val="99"/>
-    <w:semiHidden/>
-    <w:unhideWhenUsed/>
-  </w:style>
-  <w:style w:type="character" w:styleId="TextodoEspaoReservado">
-    <w:name w:val="Placeholder Text"/>
-    <w:basedOn w:val="Fontepargpadro"/>
-    <w:uiPriority w:val="99"/>
-    <w:semiHidden/>
-    <w:rsid w:val="0053663D"/>
-    <w:rPr>
-      <w:color w:val="808080"/>
-    </w:rPr>
-  </w:style>
-</w:styles>
-</file>
-
-<file path=word/glossary/webSettings.xml><?xml version="1.0" encoding="utf-8"?>
-<w:webSettings xmlns:mc="http://schemas.openxmlformats.org/markup-compatibility/2006" xmlns:r="http://schemas.openxmlformats.org/officeDocument/2006/relationships" xmlns:w="http://schemas.openxmlformats.org/wordprocessingml/2006/main" xmlns:w14="http://schemas.microsoft.com/office/word/2010/wordml" xmlns:w15="http://schemas.microsoft.com/office/word/2012/wordml" mc:Ignorable="w14 w15">
-  <w:optimizeForBrowser/>
-  <w:allowPNG/>
-</w:webSettings>
 </file>
 
 <file path=word/theme/theme1.xml><?xml version="1.0" encoding="utf-8"?>
@@ -21018,7 +20391,7 @@
 </file>
 
 <file path=customXml/itemProps1.xml><?xml version="1.0" encoding="utf-8"?>
-<ds:datastoreItem xmlns:ds="http://schemas.openxmlformats.org/officeDocument/2006/customXml" ds:itemID="{89B58103-B8F1-46A0-90FD-F087CAF29F31}">
+<ds:datastoreItem xmlns:ds="http://schemas.openxmlformats.org/officeDocument/2006/customXml" ds:itemID="{111B171C-8031-4A36-BD20-8B64BE4CFD16}">
   <ds:schemaRefs>
     <ds:schemaRef ds:uri="http://schemas.openxmlformats.org/officeDocument/2006/bibliography"/>
   </ds:schemaRefs>

</xml_diff>

<commit_message>
Modificado capitulo 4, estrutura dos subcapitulos reestruturada, mas pode sofrer mudanças.
</commit_message>
<xml_diff>
--- a/release/TCC - Danilo de Lucas.docx
+++ b/release/TCC - Danilo de Lucas.docx
@@ -2830,7 +2830,7 @@
                 <w:noProof/>
                 <w:webHidden/>
               </w:rPr>
-              <w:t>17</w:t>
+              <w:t>18</w:t>
             </w:r>
             <w:r>
               <w:rPr>
@@ -2920,7 +2920,7 @@
                 <w:noProof/>
                 <w:webHidden/>
               </w:rPr>
-              <w:t>17</w:t>
+              <w:t>19</w:t>
             </w:r>
             <w:r>
               <w:rPr>
@@ -3010,7 +3010,7 @@
                 <w:noProof/>
                 <w:webHidden/>
               </w:rPr>
-              <w:t>18</w:t>
+              <w:t>19</w:t>
             </w:r>
             <w:r>
               <w:rPr>
@@ -3084,7 +3084,7 @@
                 <w:noProof/>
                 <w:webHidden/>
               </w:rPr>
-              <w:t>19</w:t>
+              <w:t>20</w:t>
             </w:r>
             <w:r>
               <w:rPr>
@@ -8080,7 +8080,7 @@
           <w:lang w:eastAsia="pt-BR"/>
         </w:rPr>
         <w:drawing>
-          <wp:inline distT="0" distB="0" distL="0" distR="0" wp14:anchorId="7D7488ED" wp14:editId="7AB5F523">
+          <wp:inline distT="0" distB="0" distL="0" distR="0" wp14:anchorId="5B0F46E4" wp14:editId="741F7344">
             <wp:extent cx="5760085" cy="3246278"/>
             <wp:effectExtent l="0" t="0" r="0" b="0"/>
             <wp:docPr id="3" name="Picture 3" descr="C:\Users\Danilo\AppData\Local\Microsoft\Windows\INetCacheContent.Word\Untitled Diagram (1).png"/>
@@ -9893,7 +9893,7 @@
           <w:lang w:eastAsia="pt-BR"/>
         </w:rPr>
         <w:drawing>
-          <wp:inline distT="0" distB="0" distL="0" distR="0" wp14:anchorId="2FC6BF14" wp14:editId="769D3283">
+          <wp:inline distT="0" distB="0" distL="0" distR="0" wp14:anchorId="676564DA" wp14:editId="37DAF429">
             <wp:extent cx="4785995" cy="3764280"/>
             <wp:effectExtent l="0" t="0" r="0" b="7620"/>
             <wp:docPr id="1" name="Picture 1" descr="http://www.patricklamle.com/Tutorials/Decision%20tree%20python/entropy.jpg"/>
@@ -12930,6 +12930,12 @@
         <w:spacing w:after="240"/>
         <w:ind w:left="709" w:hanging="709"/>
         <w:jc w:val="both"/>
+        <w:rPr>
+          <w:rFonts w:ascii="Times New Roman" w:hAnsi="Times New Roman"/>
+          <w:color w:val="000000" w:themeColor="text1"/>
+          <w:sz w:val="20"/>
+          <w:szCs w:val="20"/>
+        </w:rPr>
       </w:pPr>
       <w:r>
         <w:rPr>
@@ -13000,31 +13006,23 @@
           <w:sz w:val="24"/>
           <w:szCs w:val="24"/>
         </w:rPr>
-        <w:t>de soluções,</w:t>
-      </w:r>
-      <w:r>
-        <w:rPr>
-          <w:rFonts w:ascii="Times New Roman" w:hAnsi="Times New Roman"/>
-          <w:sz w:val="24"/>
-          <w:szCs w:val="24"/>
-        </w:rPr>
-        <w:t xml:space="preserve"> geração</w:t>
-      </w:r>
-      <w:r>
-        <w:rPr>
-          <w:rFonts w:ascii="Times New Roman" w:hAnsi="Times New Roman"/>
-          <w:sz w:val="24"/>
-          <w:szCs w:val="24"/>
-        </w:rPr>
-        <w:t xml:space="preserve"> e otimização</w:t>
-      </w:r>
-      <w:r>
-        <w:rPr>
-          <w:rFonts w:ascii="Times New Roman" w:hAnsi="Times New Roman"/>
-          <w:sz w:val="24"/>
-          <w:szCs w:val="24"/>
-        </w:rPr>
-        <w:t xml:space="preserve"> da</w:t>
+        <w:t>de soluções</w:t>
+      </w:r>
+      <w:r>
+        <w:rPr>
+          <w:rFonts w:ascii="Times New Roman" w:hAnsi="Times New Roman"/>
+          <w:sz w:val="24"/>
+          <w:szCs w:val="24"/>
+        </w:rPr>
+        <w:t xml:space="preserve"> (4.1)</w:t>
+      </w:r>
+      <w:r>
+        <w:rPr>
+          <w:rFonts w:ascii="Times New Roman" w:hAnsi="Times New Roman"/>
+          <w:sz w:val="24"/>
+          <w:szCs w:val="24"/>
+        </w:rPr>
+        <w:t>,</w:t>
       </w:r>
       <w:r>
         <w:rPr>
@@ -13040,23 +13038,7 @@
           <w:sz w:val="24"/>
           <w:szCs w:val="24"/>
         </w:rPr>
-        <w:t>á</w:t>
-      </w:r>
-      <w:r>
-        <w:rPr>
-          <w:rFonts w:ascii="Times New Roman" w:hAnsi="Times New Roman"/>
-          <w:sz w:val="24"/>
-          <w:szCs w:val="24"/>
-        </w:rPr>
-        <w:t>rvore</w:t>
-      </w:r>
-      <w:r>
-        <w:rPr>
-          <w:rFonts w:ascii="Times New Roman" w:hAnsi="Times New Roman"/>
-          <w:sz w:val="24"/>
-          <w:szCs w:val="24"/>
-        </w:rPr>
-        <w:t xml:space="preserve"> de decisão e classificação de observações.</w:t>
+        <w:t>classificação e otimização (4.2) e persistência de dados (4.3).</w:t>
       </w:r>
     </w:p>
     <w:p>
@@ -13650,8 +13632,6 @@
         </w:rPr>
         <w:t>.</w:t>
       </w:r>
-      <w:bookmarkStart w:id="12" w:name="_GoBack"/>
-      <w:bookmarkEnd w:id="12"/>
     </w:p>
     <w:p>
       <w:pPr>
@@ -14277,7 +14257,23 @@
           <w:sz w:val="24"/>
           <w:szCs w:val="24"/>
         </w:rPr>
-        <w:t xml:space="preserve"> possui todas as soluções possíveis de serem geradas a partir dos botões presentes no controle.</w:t>
+        <w:t xml:space="preserve"> possui todas as soluções possíveis de serem geradas a partir dos botões presentes no </w:t>
+      </w:r>
+      <w:r>
+        <w:rPr>
+          <w:rFonts w:ascii="Times New Roman" w:hAnsi="Times New Roman"/>
+          <w:sz w:val="24"/>
+          <w:szCs w:val="24"/>
+        </w:rPr>
+        <w:t>controle. Esta lista pode ser considerada como o horizonte de soluções possíveis</w:t>
+      </w:r>
+      <w:r>
+        <w:rPr>
+          <w:rFonts w:ascii="Times New Roman" w:hAnsi="Times New Roman"/>
+          <w:sz w:val="24"/>
+          <w:szCs w:val="24"/>
+        </w:rPr>
+        <w:t>.</w:t>
       </w:r>
       <w:r>
         <w:rPr>
@@ -14304,7 +14300,47 @@
           <w:sz w:val="24"/>
           <w:szCs w:val="24"/>
         </w:rPr>
-        <w:t xml:space="preserve">. Este peso é utilizado para ponderar as soluções, e será </w:t>
+        <w:t>. Este peso é utilizado para ponderar as soluções</w:t>
+      </w:r>
+      <w:r>
+        <w:rPr>
+          <w:rFonts w:ascii="Times New Roman" w:hAnsi="Times New Roman"/>
+          <w:sz w:val="24"/>
+          <w:szCs w:val="24"/>
+        </w:rPr>
+        <w:t xml:space="preserve"> e </w:t>
+      </w:r>
+      <w:r>
+        <w:rPr>
+          <w:rFonts w:ascii="Times New Roman" w:hAnsi="Times New Roman"/>
+          <w:sz w:val="24"/>
+          <w:szCs w:val="24"/>
+        </w:rPr>
+        <w:t>melhor</w:t>
+      </w:r>
+      <w:r>
+        <w:rPr>
+          <w:rFonts w:ascii="Times New Roman" w:hAnsi="Times New Roman"/>
+          <w:sz w:val="24"/>
+          <w:szCs w:val="24"/>
+        </w:rPr>
+        <w:t xml:space="preserve"> a atribuição das mesmas para</w:t>
+      </w:r>
+      <w:r>
+        <w:rPr>
+          <w:rFonts w:ascii="Times New Roman" w:hAnsi="Times New Roman"/>
+          <w:sz w:val="24"/>
+          <w:szCs w:val="24"/>
+        </w:rPr>
+        <w:t xml:space="preserve"> problemas não conhecidos</w:t>
+      </w:r>
+      <w:r>
+        <w:rPr>
+          <w:rFonts w:ascii="Times New Roman" w:hAnsi="Times New Roman"/>
+          <w:sz w:val="24"/>
+          <w:szCs w:val="24"/>
+        </w:rPr>
+        <w:t xml:space="preserve">, e será </w:t>
       </w:r>
       <w:r>
         <w:rPr>
@@ -14337,6 +14373,14 @@
           <w:szCs w:val="24"/>
         </w:rPr>
         <w:t xml:space="preserve"> frente.</w:t>
+      </w:r>
+      <w:r>
+        <w:rPr>
+          <w:rFonts w:ascii="Times New Roman" w:hAnsi="Times New Roman"/>
+          <w:sz w:val="24"/>
+          <w:szCs w:val="24"/>
+        </w:rPr>
+        <w:t xml:space="preserve"> </w:t>
       </w:r>
     </w:p>
     <w:p>
@@ -14355,36 +14399,911 @@
           <w:szCs w:val="24"/>
         </w:rPr>
       </w:pPr>
-      <w:bookmarkStart w:id="13" w:name="_Toc463940037"/>
-      <w:r>
-        <w:rPr>
-          <w:rFonts w:ascii="Times New Roman" w:hAnsi="Times New Roman"/>
-          <w:b/>
-          <w:sz w:val="24"/>
-          <w:szCs w:val="24"/>
-        </w:rPr>
-        <w:t>Geração da Arvore de Decisão</w:t>
-      </w:r>
-      <w:bookmarkEnd w:id="13"/>
+      <w:r>
+        <w:rPr>
+          <w:rFonts w:ascii="Times New Roman" w:hAnsi="Times New Roman"/>
+          <w:b/>
+          <w:sz w:val="24"/>
+          <w:szCs w:val="24"/>
+        </w:rPr>
+        <w:t>Classificação</w:t>
+      </w:r>
+      <w:r>
+        <w:rPr>
+          <w:rFonts w:ascii="Times New Roman" w:hAnsi="Times New Roman"/>
+          <w:b/>
+          <w:sz w:val="24"/>
+          <w:szCs w:val="24"/>
+        </w:rPr>
+        <w:t xml:space="preserve"> e Otimização</w:t>
+      </w:r>
+    </w:p>
+    <w:p>
+      <w:pPr>
+        <w:spacing w:before="240"/>
+        <w:ind w:firstLine="709"/>
+        <w:rPr>
+          <w:rFonts w:ascii="Times New Roman" w:hAnsi="Times New Roman"/>
+          <w:b/>
+          <w:sz w:val="24"/>
+          <w:szCs w:val="24"/>
+        </w:rPr>
+      </w:pPr>
+      <w:r>
+        <w:rPr>
+          <w:rFonts w:ascii="Times New Roman" w:hAnsi="Times New Roman"/>
+          <w:sz w:val="24"/>
+          <w:szCs w:val="24"/>
+        </w:rPr>
+        <w:t>Para a geração da árvore de decisão foi desenvolvida uma biblioteca</w:t>
+      </w:r>
+      <w:r>
+        <w:rPr>
+          <w:rFonts w:ascii="Times New Roman" w:hAnsi="Times New Roman"/>
+          <w:sz w:val="24"/>
+          <w:szCs w:val="24"/>
+        </w:rPr>
+        <w:t>,</w:t>
+      </w:r>
+      <w:r>
+        <w:rPr>
+          <w:rFonts w:ascii="Times New Roman" w:hAnsi="Times New Roman"/>
+          <w:sz w:val="24"/>
+          <w:szCs w:val="24"/>
+        </w:rPr>
+        <w:t xml:space="preserve"> na linguagem de programação Lua,</w:t>
+      </w:r>
+      <w:r>
+        <w:rPr>
+          <w:rFonts w:ascii="Times New Roman" w:hAnsi="Times New Roman"/>
+          <w:sz w:val="24"/>
+          <w:szCs w:val="24"/>
+        </w:rPr>
+        <w:t xml:space="preserve"> para auxílio na implementação de algoritmos de aprendizado d</w:t>
+      </w:r>
+      <w:r>
+        <w:rPr>
+          <w:rFonts w:ascii="Times New Roman" w:hAnsi="Times New Roman"/>
+          <w:sz w:val="24"/>
+          <w:szCs w:val="24"/>
+        </w:rPr>
+        <w:t>e máquina. A biblioteca expõe algumas funções que</w:t>
+      </w:r>
+      <w:r>
+        <w:rPr>
+          <w:rFonts w:ascii="Times New Roman" w:hAnsi="Times New Roman"/>
+          <w:sz w:val="24"/>
+          <w:szCs w:val="24"/>
+        </w:rPr>
+        <w:t xml:space="preserve"> permitem o treinamento de uma </w:t>
+      </w:r>
+      <w:r>
+        <w:rPr>
+          <w:rFonts w:ascii="Times New Roman" w:hAnsi="Times New Roman"/>
+          <w:sz w:val="24"/>
+          <w:szCs w:val="24"/>
+        </w:rPr>
+        <w:t>á</w:t>
+      </w:r>
+      <w:r>
+        <w:rPr>
+          <w:rFonts w:ascii="Times New Roman" w:hAnsi="Times New Roman"/>
+          <w:sz w:val="24"/>
+          <w:szCs w:val="24"/>
+        </w:rPr>
+        <w:t>rvore de decisão e a sua utilização para classificar observações. As funções expostas são:</w:t>
+      </w:r>
     </w:p>
     <w:p>
       <w:pPr>
         <w:pStyle w:val="ListParagraph"/>
-        <w:ind w:left="720"/>
-        <w:rPr>
-          <w:rFonts w:ascii="Times New Roman" w:hAnsi="Times New Roman"/>
-          <w:sz w:val="24"/>
-          <w:szCs w:val="24"/>
-        </w:rPr>
-      </w:pPr>
-      <w:r>
-        <w:rPr>
-          <w:rFonts w:ascii="Times New Roman" w:hAnsi="Times New Roman"/>
-          <w:sz w:val="24"/>
-          <w:szCs w:val="24"/>
-        </w:rPr>
-        <w:t>O (...)</w:t>
-      </w:r>
+        <w:numPr>
+          <w:ilvl w:val="0"/>
+          <w:numId w:val="18"/>
+        </w:numPr>
+        <w:spacing w:before="240"/>
+        <w:jc w:val="both"/>
+        <w:rPr>
+          <w:rFonts w:ascii="Times New Roman" w:hAnsi="Times New Roman"/>
+          <w:sz w:val="24"/>
+          <w:szCs w:val="24"/>
+        </w:rPr>
+      </w:pPr>
+      <w:proofErr w:type="spellStart"/>
+      <w:proofErr w:type="gramStart"/>
+      <w:r>
+        <w:rPr>
+          <w:rFonts w:ascii="Times New Roman" w:hAnsi="Times New Roman"/>
+          <w:b/>
+          <w:sz w:val="24"/>
+          <w:szCs w:val="24"/>
+        </w:rPr>
+        <w:t>tree</w:t>
+      </w:r>
+      <w:proofErr w:type="spellEnd"/>
+      <w:proofErr w:type="gramEnd"/>
+      <w:r>
+        <w:rPr>
+          <w:rFonts w:ascii="Times New Roman" w:hAnsi="Times New Roman"/>
+          <w:sz w:val="24"/>
+          <w:szCs w:val="24"/>
+        </w:rPr>
+        <w:t xml:space="preserve"> – função que recebe como parâmetro </w:t>
+      </w:r>
+      <w:r>
+        <w:rPr>
+          <w:rFonts w:ascii="Times New Roman" w:hAnsi="Times New Roman"/>
+          <w:sz w:val="24"/>
+          <w:szCs w:val="24"/>
+        </w:rPr>
+        <w:t xml:space="preserve">um conjunto de </w:t>
+      </w:r>
+      <w:proofErr w:type="spellStart"/>
+      <w:r>
+        <w:rPr>
+          <w:rFonts w:ascii="Times New Roman" w:hAnsi="Times New Roman"/>
+          <w:i/>
+          <w:sz w:val="24"/>
+          <w:szCs w:val="24"/>
+        </w:rPr>
+        <w:t>features</w:t>
+      </w:r>
+      <w:proofErr w:type="spellEnd"/>
+      <w:r>
+        <w:rPr>
+          <w:rFonts w:ascii="Times New Roman" w:hAnsi="Times New Roman"/>
+          <w:sz w:val="24"/>
+          <w:szCs w:val="24"/>
+        </w:rPr>
+        <w:t xml:space="preserve"> (atributos) e um conjunto de </w:t>
+      </w:r>
+      <w:proofErr w:type="spellStart"/>
+      <w:r>
+        <w:rPr>
+          <w:rFonts w:ascii="Times New Roman" w:hAnsi="Times New Roman"/>
+          <w:i/>
+          <w:sz w:val="24"/>
+          <w:szCs w:val="24"/>
+        </w:rPr>
+        <w:t>labels</w:t>
+      </w:r>
+      <w:proofErr w:type="spellEnd"/>
+      <w:r>
+        <w:rPr>
+          <w:rFonts w:ascii="Times New Roman" w:hAnsi="Times New Roman"/>
+          <w:sz w:val="24"/>
+          <w:szCs w:val="24"/>
+        </w:rPr>
+        <w:t xml:space="preserve"> (resultados). Retorna a arvore de decisão que é utilizada para a classificação.</w:t>
+      </w:r>
+    </w:p>
+    <w:p>
+      <w:pPr>
+        <w:pStyle w:val="ListParagraph"/>
+        <w:numPr>
+          <w:ilvl w:val="0"/>
+          <w:numId w:val="18"/>
+        </w:numPr>
+        <w:spacing w:before="240"/>
+        <w:jc w:val="both"/>
+        <w:rPr>
+          <w:rFonts w:ascii="Times New Roman" w:hAnsi="Times New Roman"/>
+          <w:sz w:val="24"/>
+          <w:szCs w:val="24"/>
+        </w:rPr>
+      </w:pPr>
+      <w:proofErr w:type="spellStart"/>
+      <w:proofErr w:type="gramStart"/>
+      <w:r>
+        <w:rPr>
+          <w:rFonts w:ascii="Times New Roman" w:hAnsi="Times New Roman"/>
+          <w:b/>
+          <w:sz w:val="24"/>
+          <w:szCs w:val="24"/>
+        </w:rPr>
+        <w:t>run</w:t>
+      </w:r>
+      <w:proofErr w:type="spellEnd"/>
+      <w:proofErr w:type="gramEnd"/>
+      <w:r>
+        <w:rPr>
+          <w:rFonts w:ascii="Times New Roman" w:hAnsi="Times New Roman"/>
+          <w:sz w:val="24"/>
+          <w:szCs w:val="24"/>
+        </w:rPr>
+        <w:t xml:space="preserve"> – função protótipo da árvore retornada pela função </w:t>
+      </w:r>
+      <w:proofErr w:type="spellStart"/>
+      <w:r>
+        <w:rPr>
+          <w:rFonts w:ascii="Times New Roman" w:hAnsi="Times New Roman"/>
+          <w:i/>
+          <w:sz w:val="24"/>
+          <w:szCs w:val="24"/>
+        </w:rPr>
+        <w:t>tree</w:t>
+      </w:r>
+      <w:proofErr w:type="spellEnd"/>
+      <w:r>
+        <w:rPr>
+          <w:rFonts w:ascii="Times New Roman" w:hAnsi="Times New Roman"/>
+          <w:sz w:val="24"/>
+          <w:szCs w:val="24"/>
+        </w:rPr>
+        <w:t xml:space="preserve">. Recebe como parâmetro um conjunto de </w:t>
+      </w:r>
+      <w:proofErr w:type="spellStart"/>
+      <w:r>
+        <w:rPr>
+          <w:rFonts w:ascii="Times New Roman" w:hAnsi="Times New Roman"/>
+          <w:i/>
+          <w:sz w:val="24"/>
+          <w:szCs w:val="24"/>
+        </w:rPr>
+        <w:t>features</w:t>
+      </w:r>
+      <w:proofErr w:type="spellEnd"/>
+      <w:r>
+        <w:rPr>
+          <w:rFonts w:ascii="Times New Roman" w:hAnsi="Times New Roman"/>
+          <w:sz w:val="24"/>
+          <w:szCs w:val="24"/>
+        </w:rPr>
+        <w:t xml:space="preserve"> e retorna o </w:t>
+      </w:r>
+      <w:proofErr w:type="spellStart"/>
+      <w:r>
+        <w:rPr>
+          <w:rFonts w:ascii="Times New Roman" w:hAnsi="Times New Roman"/>
+          <w:i/>
+          <w:sz w:val="24"/>
+          <w:szCs w:val="24"/>
+        </w:rPr>
+        <w:t>label</w:t>
+      </w:r>
+      <w:proofErr w:type="spellEnd"/>
+      <w:r>
+        <w:rPr>
+          <w:rFonts w:ascii="Times New Roman" w:hAnsi="Times New Roman"/>
+          <w:sz w:val="24"/>
+          <w:szCs w:val="24"/>
+        </w:rPr>
+        <w:t xml:space="preserve"> resultante do treinamento da árvore.</w:t>
+      </w:r>
+    </w:p>
+    <w:p>
+      <w:pPr>
+        <w:spacing w:before="240"/>
+        <w:ind w:left="1068"/>
+        <w:jc w:val="center"/>
+        <w:rPr>
+          <w:rFonts w:ascii="Times New Roman" w:hAnsi="Times New Roman"/>
+          <w:sz w:val="20"/>
+          <w:szCs w:val="20"/>
+        </w:rPr>
+      </w:pPr>
+      <w:r>
+        <w:rPr>
+          <w:rFonts w:ascii="Times New Roman" w:hAnsi="Times New Roman"/>
+          <w:sz w:val="20"/>
+          <w:szCs w:val="20"/>
+        </w:rPr>
+        <w:t xml:space="preserve">Figura </w:t>
+      </w:r>
+      <w:r>
+        <w:rPr>
+          <w:rFonts w:ascii="Times New Roman" w:hAnsi="Times New Roman"/>
+          <w:sz w:val="20"/>
+          <w:szCs w:val="20"/>
+        </w:rPr>
+        <w:fldChar w:fldCharType="begin"/>
+      </w:r>
+      <w:r>
+        <w:rPr>
+          <w:rFonts w:ascii="Times New Roman" w:hAnsi="Times New Roman"/>
+          <w:sz w:val="20"/>
+          <w:szCs w:val="20"/>
+        </w:rPr>
+        <w:instrText xml:space="preserve"> SEQ Figura \* ARABIC </w:instrText>
+      </w:r>
+      <w:r>
+        <w:rPr>
+          <w:rFonts w:ascii="Times New Roman" w:hAnsi="Times New Roman"/>
+          <w:sz w:val="20"/>
+          <w:szCs w:val="20"/>
+        </w:rPr>
+        <w:fldChar w:fldCharType="separate"/>
+      </w:r>
+      <w:r>
+        <w:rPr>
+          <w:rFonts w:ascii="Times New Roman" w:hAnsi="Times New Roman"/>
+          <w:noProof/>
+          <w:sz w:val="20"/>
+          <w:szCs w:val="20"/>
+        </w:rPr>
+        <w:t>4</w:t>
+      </w:r>
+      <w:r>
+        <w:rPr>
+          <w:rFonts w:ascii="Times New Roman" w:hAnsi="Times New Roman"/>
+          <w:sz w:val="20"/>
+          <w:szCs w:val="20"/>
+        </w:rPr>
+        <w:fldChar w:fldCharType="end"/>
+      </w:r>
+      <w:r>
+        <w:rPr>
+          <w:rFonts w:ascii="Times New Roman" w:hAnsi="Times New Roman"/>
+          <w:sz w:val="20"/>
+          <w:szCs w:val="20"/>
+        </w:rPr>
+        <w:t xml:space="preserve"> – Exemplo de utilização da biblioteca.</w:t>
+      </w:r>
+    </w:p>
+    <w:p>
+      <w:pPr>
+        <w:keepNext/>
+        <w:spacing w:before="240"/>
+        <w:jc w:val="center"/>
+      </w:pPr>
+      <w:r>
+        <w:rPr>
+          <w:noProof/>
+          <w:lang w:eastAsia="pt-BR"/>
+        </w:rPr>
+        <w:drawing>
+          <wp:inline distT="0" distB="0" distL="0" distR="0" wp14:anchorId="4CEE6CA8" wp14:editId="5ADA6AD1">
+            <wp:extent cx="4217672" cy="2185059"/>
+            <wp:effectExtent l="0" t="0" r="0" b="5715"/>
+            <wp:docPr id="7" name="Picture 7"/>
+            <wp:cNvGraphicFramePr>
+              <a:graphicFrameLocks xmlns:a="http://schemas.openxmlformats.org/drawingml/2006/main" noChangeAspect="1"/>
+            </wp:cNvGraphicFramePr>
+            <a:graphic xmlns:a="http://schemas.openxmlformats.org/drawingml/2006/main">
+              <a:graphicData uri="http://schemas.openxmlformats.org/drawingml/2006/picture">
+                <pic:pic xmlns:pic="http://schemas.openxmlformats.org/drawingml/2006/picture">
+                  <pic:nvPicPr>
+                    <pic:cNvPr id="1" name=""/>
+                    <pic:cNvPicPr/>
+                  </pic:nvPicPr>
+                  <pic:blipFill>
+                    <a:blip r:embed="rId13"/>
+                    <a:stretch>
+                      <a:fillRect/>
+                    </a:stretch>
+                  </pic:blipFill>
+                  <pic:spPr>
+                    <a:xfrm>
+                      <a:off x="0" y="0"/>
+                      <a:ext cx="4253691" cy="2203719"/>
+                    </a:xfrm>
+                    <a:prstGeom prst="rect">
+                      <a:avLst/>
+                    </a:prstGeom>
+                  </pic:spPr>
+                </pic:pic>
+              </a:graphicData>
+            </a:graphic>
+          </wp:inline>
+        </w:drawing>
+      </w:r>
+    </w:p>
+    <w:p>
+      <w:pPr>
+        <w:keepNext/>
+        <w:ind w:left="708"/>
+        <w:jc w:val="both"/>
+        <w:rPr>
+          <w:rFonts w:ascii="Times New Roman" w:hAnsi="Times New Roman"/>
+          <w:sz w:val="20"/>
+          <w:szCs w:val="20"/>
+        </w:rPr>
+      </w:pPr>
+      <w:r>
+        <w:rPr>
+          <w:rFonts w:ascii="Times New Roman" w:hAnsi="Times New Roman"/>
+          <w:sz w:val="20"/>
+          <w:szCs w:val="20"/>
+        </w:rPr>
+        <w:t xml:space="preserve">Fonte: </w:t>
+      </w:r>
+      <w:r>
+        <w:rPr>
+          <w:rFonts w:ascii="Times New Roman" w:hAnsi="Times New Roman"/>
+          <w:sz w:val="20"/>
+          <w:szCs w:val="20"/>
+        </w:rPr>
+        <w:t>Elaboração própria.</w:t>
+      </w:r>
+    </w:p>
+    <w:p>
+      <w:pPr>
+        <w:jc w:val="both"/>
+        <w:rPr>
+          <w:rFonts w:ascii="Times New Roman" w:hAnsi="Times New Roman"/>
+          <w:sz w:val="24"/>
+          <w:szCs w:val="24"/>
+        </w:rPr>
+      </w:pPr>
+    </w:p>
+    <w:p>
+      <w:pPr>
+        <w:ind w:firstLine="709"/>
+        <w:jc w:val="both"/>
+        <w:rPr>
+          <w:rFonts w:ascii="Times New Roman" w:hAnsi="Times New Roman"/>
+          <w:sz w:val="24"/>
+          <w:szCs w:val="24"/>
+        </w:rPr>
+      </w:pPr>
+      <w:r>
+        <w:rPr>
+          <w:rFonts w:ascii="Times New Roman" w:hAnsi="Times New Roman"/>
+          <w:sz w:val="24"/>
+          <w:szCs w:val="24"/>
+        </w:rPr>
+        <w:t xml:space="preserve">Efetivamente para gerar a árvore de decisão que será utilizada para classificar as situações encontradas no jogo, são fornecidas as soluções já encontradas para a biblioteca. A </w:t>
+      </w:r>
+      <w:r>
+        <w:rPr>
+          <w:rFonts w:ascii="Times New Roman" w:hAnsi="Times New Roman"/>
+          <w:sz w:val="24"/>
+          <w:szCs w:val="24"/>
+        </w:rPr>
+        <w:lastRenderedPageBreak/>
+        <w:t>mesma irá utilizar os métodos descritos no capítulo 3 para retornar uma árvore treinada com base nestas soluções.</w:t>
+      </w:r>
+    </w:p>
+    <w:p>
+      <w:pPr>
+        <w:ind w:firstLine="709"/>
+        <w:jc w:val="both"/>
+        <w:rPr>
+          <w:rFonts w:ascii="Times New Roman" w:hAnsi="Times New Roman"/>
+          <w:sz w:val="24"/>
+          <w:szCs w:val="24"/>
+        </w:rPr>
+      </w:pPr>
+      <w:r>
+        <w:rPr>
+          <w:rFonts w:ascii="Times New Roman" w:hAnsi="Times New Roman"/>
+          <w:sz w:val="24"/>
+          <w:szCs w:val="24"/>
+        </w:rPr>
+        <w:t xml:space="preserve">Após a árvore ser gerada, já é possível tentar classificar as situações encontradas no jogo. Quando o personagem se depara com um obstáculo ou inimigo, é recolhida uma observação a respeito do contexto do problema. Nesta observação os atributos são o identificador, </w:t>
+      </w:r>
+      <w:r>
+        <w:rPr>
+          <w:rFonts w:ascii="Times New Roman" w:hAnsi="Times New Roman"/>
+          <w:sz w:val="24"/>
+          <w:szCs w:val="24"/>
+        </w:rPr>
+        <w:t xml:space="preserve">o </w:t>
+      </w:r>
+      <w:r>
+        <w:rPr>
+          <w:rFonts w:ascii="Times New Roman" w:hAnsi="Times New Roman"/>
+          <w:sz w:val="24"/>
+          <w:szCs w:val="24"/>
+        </w:rPr>
+        <w:t xml:space="preserve">estado </w:t>
+      </w:r>
+      <w:r>
+        <w:rPr>
+          <w:rFonts w:ascii="Times New Roman" w:hAnsi="Times New Roman"/>
+          <w:sz w:val="24"/>
+          <w:szCs w:val="24"/>
+        </w:rPr>
+        <w:t xml:space="preserve">e </w:t>
+      </w:r>
+      <w:r>
+        <w:rPr>
+          <w:rFonts w:ascii="Times New Roman" w:hAnsi="Times New Roman"/>
+          <w:sz w:val="24"/>
+          <w:szCs w:val="24"/>
+        </w:rPr>
+        <w:t xml:space="preserve">o </w:t>
+      </w:r>
+      <w:r>
+        <w:rPr>
+          <w:rFonts w:ascii="Times New Roman" w:hAnsi="Times New Roman"/>
+          <w:sz w:val="24"/>
+          <w:szCs w:val="24"/>
+        </w:rPr>
+        <w:t>posicionamento</w:t>
+      </w:r>
+      <w:r>
+        <w:rPr>
+          <w:rFonts w:ascii="Times New Roman" w:hAnsi="Times New Roman"/>
+          <w:sz w:val="24"/>
+          <w:szCs w:val="24"/>
+        </w:rPr>
+        <w:t xml:space="preserve"> </w:t>
+      </w:r>
+      <w:r>
+        <w:rPr>
+          <w:rFonts w:ascii="Times New Roman" w:hAnsi="Times New Roman"/>
+          <w:sz w:val="24"/>
+          <w:szCs w:val="24"/>
+        </w:rPr>
+        <w:t>do inimigo ou obstáculo.</w:t>
+      </w:r>
+      <w:r>
+        <w:rPr>
+          <w:rFonts w:ascii="Times New Roman" w:hAnsi="Times New Roman"/>
+          <w:sz w:val="24"/>
+          <w:szCs w:val="24"/>
+        </w:rPr>
+        <w:t xml:space="preserve"> Esta observação então é passada pela árvore, e o resultado, que é um conjunto de comandos, é aplicado no jogo por meio do </w:t>
+      </w:r>
+      <w:proofErr w:type="spellStart"/>
+      <w:r>
+        <w:rPr>
+          <w:rFonts w:ascii="Times New Roman" w:hAnsi="Times New Roman"/>
+          <w:i/>
+          <w:sz w:val="24"/>
+          <w:szCs w:val="24"/>
+        </w:rPr>
+        <w:t>plugin</w:t>
+      </w:r>
+      <w:proofErr w:type="spellEnd"/>
+      <w:r>
+        <w:rPr>
+          <w:rFonts w:ascii="Times New Roman" w:hAnsi="Times New Roman"/>
+          <w:sz w:val="24"/>
+          <w:szCs w:val="24"/>
+        </w:rPr>
+        <w:t xml:space="preserve"> TAS.</w:t>
+      </w:r>
+    </w:p>
+    <w:p>
+      <w:pPr>
+        <w:ind w:firstLine="709"/>
+        <w:jc w:val="both"/>
+        <w:rPr>
+          <w:rFonts w:ascii="Times New Roman" w:hAnsi="Times New Roman"/>
+          <w:sz w:val="24"/>
+          <w:szCs w:val="24"/>
+        </w:rPr>
+      </w:pPr>
+      <w:r>
+        <w:rPr>
+          <w:rFonts w:ascii="Times New Roman" w:hAnsi="Times New Roman"/>
+          <w:sz w:val="24"/>
+          <w:szCs w:val="24"/>
+        </w:rPr>
+        <w:t>Como dito anteriormente, existe um processo de otimização que é realizado na lista gerada pela análise combinatória conforme as soluções vão sendo classificadas para os problemas.</w:t>
+      </w:r>
+      <w:r>
+        <w:rPr>
+          <w:rFonts w:ascii="Times New Roman" w:hAnsi="Times New Roman"/>
+          <w:sz w:val="24"/>
+          <w:szCs w:val="24"/>
+        </w:rPr>
+        <w:t xml:space="preserve"> </w:t>
+      </w:r>
+      <w:r>
+        <w:rPr>
+          <w:rFonts w:ascii="Times New Roman" w:hAnsi="Times New Roman"/>
+          <w:sz w:val="24"/>
+          <w:szCs w:val="24"/>
+        </w:rPr>
+        <w:t>Sempre que o programa se depara</w:t>
+      </w:r>
+      <w:r>
+        <w:rPr>
+          <w:rFonts w:ascii="Times New Roman" w:hAnsi="Times New Roman"/>
+          <w:sz w:val="24"/>
+          <w:szCs w:val="24"/>
+        </w:rPr>
+        <w:t>r</w:t>
+      </w:r>
+      <w:r>
+        <w:rPr>
+          <w:rFonts w:ascii="Times New Roman" w:hAnsi="Times New Roman"/>
+          <w:sz w:val="24"/>
+          <w:szCs w:val="24"/>
+        </w:rPr>
+        <w:t xml:space="preserve"> com um problema não conhecido ele irá utilizar a solução com maior peso (</w:t>
+      </w:r>
+      <w:proofErr w:type="spellStart"/>
+      <w:r>
+        <w:rPr>
+          <w:rFonts w:ascii="Times New Roman" w:hAnsi="Times New Roman"/>
+          <w:i/>
+          <w:sz w:val="24"/>
+          <w:szCs w:val="24"/>
+        </w:rPr>
+        <w:t>weight</w:t>
+      </w:r>
+      <w:proofErr w:type="spellEnd"/>
+      <w:r>
+        <w:rPr>
+          <w:rFonts w:ascii="Times New Roman" w:hAnsi="Times New Roman"/>
+          <w:i/>
+          <w:sz w:val="24"/>
+          <w:szCs w:val="24"/>
+        </w:rPr>
+        <w:t>)</w:t>
+      </w:r>
+      <w:r>
+        <w:rPr>
+          <w:rFonts w:ascii="Times New Roman" w:hAnsi="Times New Roman"/>
+          <w:sz w:val="24"/>
+          <w:szCs w:val="24"/>
+        </w:rPr>
+        <w:t xml:space="preserve"> existente no horizonte de soluções (</w:t>
+      </w:r>
+      <w:proofErr w:type="spellStart"/>
+      <w:r>
+        <w:rPr>
+          <w:rFonts w:ascii="Times New Roman" w:hAnsi="Times New Roman"/>
+          <w:i/>
+          <w:sz w:val="24"/>
+          <w:szCs w:val="24"/>
+        </w:rPr>
+        <w:t>variations</w:t>
+      </w:r>
+      <w:proofErr w:type="spellEnd"/>
+      <w:r>
+        <w:rPr>
+          <w:rFonts w:ascii="Times New Roman" w:hAnsi="Times New Roman"/>
+          <w:i/>
+          <w:sz w:val="24"/>
+          <w:szCs w:val="24"/>
+        </w:rPr>
+        <w:t>)</w:t>
+      </w:r>
+      <w:r>
+        <w:rPr>
+          <w:rFonts w:ascii="Times New Roman" w:hAnsi="Times New Roman"/>
+          <w:sz w:val="24"/>
+          <w:szCs w:val="24"/>
+        </w:rPr>
+        <w:t>.</w:t>
+      </w:r>
+      <w:r>
+        <w:rPr>
+          <w:rFonts w:ascii="Times New Roman" w:hAnsi="Times New Roman"/>
+          <w:sz w:val="24"/>
+          <w:szCs w:val="24"/>
+        </w:rPr>
+        <w:t xml:space="preserve"> Após a solução ser atribuída ela é testada e a sua procedência é avaliada. </w:t>
+      </w:r>
+      <w:r>
+        <w:rPr>
+          <w:rFonts w:ascii="Times New Roman" w:hAnsi="Times New Roman"/>
+          <w:sz w:val="24"/>
+          <w:szCs w:val="24"/>
+        </w:rPr>
+        <w:t>Em caso de sucesso na resolução do problema</w:t>
+      </w:r>
+      <w:r>
+        <w:rPr>
+          <w:rFonts w:ascii="Times New Roman" w:hAnsi="Times New Roman"/>
+          <w:sz w:val="24"/>
+          <w:szCs w:val="24"/>
+        </w:rPr>
+        <w:t>,</w:t>
+      </w:r>
+      <w:r>
+        <w:rPr>
+          <w:rFonts w:ascii="Times New Roman" w:hAnsi="Times New Roman"/>
+          <w:sz w:val="24"/>
+          <w:szCs w:val="24"/>
+        </w:rPr>
+        <w:t xml:space="preserve"> </w:t>
+      </w:r>
+      <w:r>
+        <w:rPr>
+          <w:rFonts w:ascii="Times New Roman" w:hAnsi="Times New Roman"/>
+          <w:sz w:val="24"/>
+          <w:szCs w:val="24"/>
+        </w:rPr>
+        <w:t>o</w:t>
+      </w:r>
+      <w:r>
+        <w:rPr>
+          <w:rFonts w:ascii="Times New Roman" w:hAnsi="Times New Roman"/>
+          <w:sz w:val="24"/>
+          <w:szCs w:val="24"/>
+        </w:rPr>
+        <w:t xml:space="preserve"> valor de peso (</w:t>
+      </w:r>
+      <w:proofErr w:type="spellStart"/>
+      <w:r>
+        <w:rPr>
+          <w:rFonts w:ascii="Times New Roman" w:hAnsi="Times New Roman"/>
+          <w:i/>
+          <w:sz w:val="24"/>
+          <w:szCs w:val="24"/>
+        </w:rPr>
+        <w:t>weight</w:t>
+      </w:r>
+      <w:proofErr w:type="spellEnd"/>
+      <w:r>
+        <w:rPr>
+          <w:rFonts w:ascii="Times New Roman" w:hAnsi="Times New Roman"/>
+          <w:i/>
+          <w:sz w:val="24"/>
+          <w:szCs w:val="24"/>
+        </w:rPr>
+        <w:t>)</w:t>
+      </w:r>
+      <w:r>
+        <w:rPr>
+          <w:rFonts w:ascii="Times New Roman" w:hAnsi="Times New Roman"/>
+          <w:sz w:val="24"/>
+          <w:szCs w:val="24"/>
+        </w:rPr>
+        <w:t xml:space="preserve"> da solução </w:t>
+      </w:r>
+      <w:r>
+        <w:rPr>
+          <w:rFonts w:ascii="Times New Roman" w:hAnsi="Times New Roman"/>
+          <w:sz w:val="24"/>
+          <w:szCs w:val="24"/>
+        </w:rPr>
+        <w:t>bem-sucedida</w:t>
+      </w:r>
+      <w:r>
+        <w:rPr>
+          <w:rFonts w:ascii="Times New Roman" w:hAnsi="Times New Roman"/>
+          <w:sz w:val="24"/>
+          <w:szCs w:val="24"/>
+        </w:rPr>
+        <w:t xml:space="preserve"> é incrementado</w:t>
+      </w:r>
+      <w:r>
+        <w:rPr>
+          <w:rFonts w:ascii="Times New Roman" w:hAnsi="Times New Roman"/>
+          <w:sz w:val="24"/>
+          <w:szCs w:val="24"/>
+        </w:rPr>
+        <w:t>, aumentando sua relevância no horizonte de soluções</w:t>
+      </w:r>
+      <w:r>
+        <w:rPr>
+          <w:rFonts w:ascii="Times New Roman" w:hAnsi="Times New Roman"/>
+          <w:sz w:val="24"/>
+          <w:szCs w:val="24"/>
+        </w:rPr>
+        <w:t>.</w:t>
+      </w:r>
+      <w:r>
+        <w:rPr>
+          <w:rFonts w:ascii="Times New Roman" w:hAnsi="Times New Roman"/>
+          <w:sz w:val="24"/>
+          <w:szCs w:val="24"/>
+        </w:rPr>
+        <w:t xml:space="preserve"> Já </w:t>
+      </w:r>
+      <w:r>
+        <w:rPr>
+          <w:rFonts w:ascii="Times New Roman" w:hAnsi="Times New Roman"/>
+          <w:sz w:val="24"/>
+          <w:szCs w:val="24"/>
+        </w:rPr>
+        <w:t>no</w:t>
+      </w:r>
+      <w:r>
+        <w:rPr>
+          <w:rFonts w:ascii="Times New Roman" w:hAnsi="Times New Roman"/>
+          <w:sz w:val="24"/>
+          <w:szCs w:val="24"/>
+        </w:rPr>
+        <w:t xml:space="preserve"> caso</w:t>
+      </w:r>
+      <w:r>
+        <w:rPr>
+          <w:rFonts w:ascii="Times New Roman" w:hAnsi="Times New Roman"/>
+          <w:sz w:val="24"/>
+          <w:szCs w:val="24"/>
+        </w:rPr>
+        <w:t xml:space="preserve"> de procedência negativa, o peso é decrementado, fazendo com que a solução </w:t>
+      </w:r>
+      <w:r>
+        <w:rPr>
+          <w:rFonts w:ascii="Times New Roman" w:hAnsi="Times New Roman"/>
+          <w:sz w:val="24"/>
+          <w:szCs w:val="24"/>
+        </w:rPr>
+        <w:t>tenda a ser</w:t>
+      </w:r>
+      <w:r>
+        <w:rPr>
+          <w:rFonts w:ascii="Times New Roman" w:hAnsi="Times New Roman"/>
+          <w:sz w:val="24"/>
+          <w:szCs w:val="24"/>
+        </w:rPr>
+        <w:t xml:space="preserve"> menos escolhida para</w:t>
+      </w:r>
+      <w:r>
+        <w:rPr>
+          <w:rFonts w:ascii="Times New Roman" w:hAnsi="Times New Roman"/>
+          <w:sz w:val="24"/>
+          <w:szCs w:val="24"/>
+        </w:rPr>
+        <w:t xml:space="preserve"> os</w:t>
+      </w:r>
+      <w:r>
+        <w:rPr>
+          <w:rFonts w:ascii="Times New Roman" w:hAnsi="Times New Roman"/>
+          <w:sz w:val="24"/>
+          <w:szCs w:val="24"/>
+        </w:rPr>
+        <w:t xml:space="preserve"> demais problemas.</w:t>
+      </w:r>
+    </w:p>
+    <w:p>
+      <w:pPr>
+        <w:ind w:firstLine="709"/>
+        <w:jc w:val="both"/>
+        <w:rPr>
+          <w:rFonts w:ascii="Times New Roman" w:hAnsi="Times New Roman"/>
+          <w:sz w:val="24"/>
+          <w:szCs w:val="24"/>
+        </w:rPr>
+      </w:pPr>
+      <w:r>
+        <w:rPr>
+          <w:rFonts w:ascii="Times New Roman" w:hAnsi="Times New Roman"/>
+          <w:sz w:val="24"/>
+          <w:szCs w:val="24"/>
+        </w:rPr>
+        <w:t>A otimização do algoritmo se trata de um processo heurístico, ou seja, de uma forma geral ele tende a dar boa</w:t>
+      </w:r>
+      <w:r>
+        <w:rPr>
+          <w:rFonts w:ascii="Times New Roman" w:hAnsi="Times New Roman"/>
+          <w:sz w:val="24"/>
+          <w:szCs w:val="24"/>
+        </w:rPr>
+        <w:t>s</w:t>
+      </w:r>
+      <w:r>
+        <w:rPr>
+          <w:rFonts w:ascii="Times New Roman" w:hAnsi="Times New Roman"/>
+          <w:sz w:val="24"/>
+          <w:szCs w:val="24"/>
+        </w:rPr>
+        <w:t xml:space="preserve"> solução para </w:t>
+      </w:r>
+      <w:r>
+        <w:rPr>
+          <w:rFonts w:ascii="Times New Roman" w:hAnsi="Times New Roman"/>
+          <w:sz w:val="24"/>
+          <w:szCs w:val="24"/>
+        </w:rPr>
+        <w:t xml:space="preserve">os problemas não conhecidos. Porém em alguns casos pode acontecer de a solução para o problema ser a com o menor peso. Isso fará com que o programa percorra todas as demais soluções até chegar na correta, </w:t>
+      </w:r>
+      <w:r>
+        <w:rPr>
+          <w:rFonts w:ascii="Times New Roman" w:hAnsi="Times New Roman"/>
+          <w:sz w:val="24"/>
+          <w:szCs w:val="24"/>
+        </w:rPr>
+        <w:t>mas</w:t>
+      </w:r>
+      <w:r>
+        <w:rPr>
+          <w:rFonts w:ascii="Times New Roman" w:hAnsi="Times New Roman"/>
+          <w:sz w:val="24"/>
+          <w:szCs w:val="24"/>
+        </w:rPr>
+        <w:t xml:space="preserve"> ela será alcançada cedo ou tarde.</w:t>
+      </w:r>
+    </w:p>
+    <w:p>
+      <w:pPr>
+        <w:ind w:firstLine="709"/>
+        <w:jc w:val="both"/>
+        <w:rPr>
+          <w:rFonts w:ascii="Times New Roman" w:hAnsi="Times New Roman"/>
+          <w:sz w:val="24"/>
+          <w:szCs w:val="24"/>
+        </w:rPr>
+      </w:pPr>
     </w:p>
     <w:p>
       <w:pPr>
@@ -14401,36 +15320,315 @@
           <w:szCs w:val="24"/>
         </w:rPr>
       </w:pPr>
-      <w:bookmarkStart w:id="14" w:name="_Toc463940038"/>
-      <w:r>
-        <w:rPr>
-          <w:rFonts w:ascii="Times New Roman" w:hAnsi="Times New Roman"/>
-          <w:b/>
-          <w:sz w:val="24"/>
-          <w:szCs w:val="24"/>
-        </w:rPr>
-        <w:t>Classificação de Observações</w:t>
-      </w:r>
-      <w:bookmarkEnd w:id="14"/>
+      <w:r>
+        <w:rPr>
+          <w:rFonts w:ascii="Times New Roman" w:hAnsi="Times New Roman"/>
+          <w:b/>
+          <w:sz w:val="24"/>
+          <w:szCs w:val="24"/>
+        </w:rPr>
+        <w:t>Persistência d</w:t>
+      </w:r>
+      <w:r>
+        <w:rPr>
+          <w:rFonts w:ascii="Times New Roman" w:hAnsi="Times New Roman"/>
+          <w:b/>
+          <w:sz w:val="24"/>
+          <w:szCs w:val="24"/>
+        </w:rPr>
+        <w:t>e</w:t>
+      </w:r>
+      <w:r>
+        <w:rPr>
+          <w:rFonts w:ascii="Times New Roman" w:hAnsi="Times New Roman"/>
+          <w:b/>
+          <w:sz w:val="24"/>
+          <w:szCs w:val="24"/>
+        </w:rPr>
+        <w:t xml:space="preserve"> Dados</w:t>
+      </w:r>
+    </w:p>
+    <w:p>
+      <w:pPr>
+        <w:ind w:firstLine="709"/>
+        <w:jc w:val="both"/>
+        <w:rPr>
+          <w:rFonts w:ascii="Times New Roman" w:hAnsi="Times New Roman"/>
+          <w:sz w:val="24"/>
+          <w:szCs w:val="24"/>
+        </w:rPr>
+      </w:pPr>
+      <w:r>
+        <w:rPr>
+          <w:rFonts w:ascii="Times New Roman" w:hAnsi="Times New Roman"/>
+          <w:sz w:val="24"/>
+          <w:szCs w:val="24"/>
+        </w:rPr>
+        <w:t>Por final</w:t>
+      </w:r>
+      <w:r>
+        <w:rPr>
+          <w:rFonts w:ascii="Times New Roman" w:hAnsi="Times New Roman"/>
+          <w:sz w:val="24"/>
+          <w:szCs w:val="24"/>
+        </w:rPr>
+        <w:t>,</w:t>
+      </w:r>
+      <w:r>
+        <w:rPr>
+          <w:rFonts w:ascii="Times New Roman" w:hAnsi="Times New Roman"/>
+          <w:sz w:val="24"/>
+          <w:szCs w:val="24"/>
+        </w:rPr>
+        <w:t xml:space="preserve"> quando as soluções são obtidas,</w:t>
+      </w:r>
+      <w:r>
+        <w:rPr>
+          <w:rFonts w:ascii="Times New Roman" w:hAnsi="Times New Roman"/>
+          <w:sz w:val="24"/>
+          <w:szCs w:val="24"/>
+        </w:rPr>
+        <w:t xml:space="preserve"> elas serão armazenadas em uma base de dados. Na implementação</w:t>
+      </w:r>
+      <w:r>
+        <w:rPr>
+          <w:rFonts w:ascii="Times New Roman" w:hAnsi="Times New Roman"/>
+          <w:sz w:val="24"/>
+          <w:szCs w:val="24"/>
+        </w:rPr>
+        <w:t xml:space="preserve"> do programa</w:t>
+      </w:r>
+      <w:r>
+        <w:rPr>
+          <w:rFonts w:ascii="Times New Roman" w:hAnsi="Times New Roman"/>
+          <w:sz w:val="24"/>
+          <w:szCs w:val="24"/>
+        </w:rPr>
+        <w:t xml:space="preserve"> é utilizado um sistema de arquivos para armazenar as soluções. A cada vez que uma solução é encontrada ela é persistida no arquivo, que </w:t>
+      </w:r>
+      <w:r>
+        <w:rPr>
+          <w:rFonts w:ascii="Times New Roman" w:hAnsi="Times New Roman"/>
+          <w:sz w:val="24"/>
+          <w:szCs w:val="24"/>
+        </w:rPr>
+        <w:t>é utilizado para a geração de uma nova árvore de decisão.</w:t>
+      </w:r>
+    </w:p>
+    <w:p>
+      <w:pPr>
+        <w:ind w:firstLine="709"/>
+        <w:jc w:val="both"/>
+        <w:rPr>
+          <w:rFonts w:ascii="Times New Roman" w:hAnsi="Times New Roman"/>
+          <w:sz w:val="24"/>
+          <w:szCs w:val="24"/>
+        </w:rPr>
+      </w:pPr>
+      <w:r>
+        <w:rPr>
+          <w:rFonts w:ascii="Times New Roman" w:hAnsi="Times New Roman"/>
+          <w:sz w:val="24"/>
+          <w:szCs w:val="24"/>
+        </w:rPr>
+        <w:t xml:space="preserve">O armazenamento é feito indexando as soluções pelos atributos definidos nas observações. O arquivo apresenta a seguinte estrutura: </w:t>
+      </w:r>
+    </w:p>
+    <w:p>
+      <w:pPr>
+        <w:pStyle w:val="Caption"/>
+        <w:spacing w:before="0"/>
+        <w:jc w:val="center"/>
+        <w:rPr>
+          <w:rFonts w:ascii="Times New Roman" w:hAnsi="Times New Roman" w:cs="Times New Roman"/>
+          <w:sz w:val="20"/>
+          <w:szCs w:val="20"/>
+        </w:rPr>
+      </w:pPr>
+    </w:p>
+    <w:p>
+      <w:pPr>
+        <w:pStyle w:val="Caption"/>
+        <w:spacing w:before="0"/>
+        <w:jc w:val="center"/>
+        <w:rPr>
+          <w:rFonts w:ascii="Times New Roman" w:hAnsi="Times New Roman" w:cs="Times New Roman"/>
+          <w:sz w:val="20"/>
+          <w:szCs w:val="20"/>
+        </w:rPr>
+      </w:pPr>
+    </w:p>
+    <w:p>
+      <w:pPr>
+        <w:pStyle w:val="Caption"/>
+        <w:spacing w:before="0"/>
+        <w:jc w:val="center"/>
+        <w:rPr>
+          <w:rFonts w:ascii="Times New Roman" w:hAnsi="Times New Roman" w:cs="Times New Roman"/>
+          <w:sz w:val="20"/>
+          <w:szCs w:val="20"/>
+        </w:rPr>
+      </w:pPr>
+    </w:p>
+    <w:p>
+      <w:pPr>
+        <w:pStyle w:val="Caption"/>
+        <w:spacing w:before="0"/>
+        <w:jc w:val="center"/>
+        <w:rPr>
+          <w:rFonts w:ascii="Times New Roman" w:hAnsi="Times New Roman" w:cs="Times New Roman"/>
+          <w:sz w:val="20"/>
+          <w:szCs w:val="20"/>
+        </w:rPr>
+      </w:pPr>
+      <w:bookmarkStart w:id="12" w:name="_GoBack"/>
+      <w:bookmarkEnd w:id="12"/>
+      <w:r>
+        <w:rPr>
+          <w:rFonts w:ascii="Times New Roman" w:hAnsi="Times New Roman" w:cs="Times New Roman"/>
+          <w:sz w:val="20"/>
+          <w:szCs w:val="20"/>
+        </w:rPr>
+        <w:lastRenderedPageBreak/>
+        <w:t xml:space="preserve">Figura </w:t>
+      </w:r>
+      <w:r>
+        <w:rPr>
+          <w:rFonts w:ascii="Times New Roman" w:hAnsi="Times New Roman" w:cs="Times New Roman"/>
+          <w:sz w:val="20"/>
+          <w:szCs w:val="20"/>
+        </w:rPr>
+        <w:fldChar w:fldCharType="begin"/>
+      </w:r>
+      <w:r>
+        <w:rPr>
+          <w:rFonts w:ascii="Times New Roman" w:hAnsi="Times New Roman" w:cs="Times New Roman"/>
+          <w:sz w:val="20"/>
+          <w:szCs w:val="20"/>
+        </w:rPr>
+        <w:instrText xml:space="preserve"> SEQ Figura \* ARABIC </w:instrText>
+      </w:r>
+      <w:r>
+        <w:rPr>
+          <w:rFonts w:ascii="Times New Roman" w:hAnsi="Times New Roman" w:cs="Times New Roman"/>
+          <w:sz w:val="20"/>
+          <w:szCs w:val="20"/>
+        </w:rPr>
+        <w:fldChar w:fldCharType="separate"/>
+      </w:r>
+      <w:r>
+        <w:rPr>
+          <w:rFonts w:ascii="Times New Roman" w:hAnsi="Times New Roman" w:cs="Times New Roman"/>
+          <w:noProof/>
+          <w:sz w:val="20"/>
+          <w:szCs w:val="20"/>
+        </w:rPr>
+        <w:t>5</w:t>
+      </w:r>
+      <w:r>
+        <w:rPr>
+          <w:rFonts w:ascii="Times New Roman" w:hAnsi="Times New Roman" w:cs="Times New Roman"/>
+          <w:sz w:val="20"/>
+          <w:szCs w:val="20"/>
+        </w:rPr>
+        <w:fldChar w:fldCharType="end"/>
+      </w:r>
+      <w:r>
+        <w:rPr>
+          <w:rFonts w:ascii="Times New Roman" w:hAnsi="Times New Roman" w:cs="Times New Roman"/>
+          <w:sz w:val="20"/>
+          <w:szCs w:val="20"/>
+        </w:rPr>
+        <w:t xml:space="preserve"> – Estrutura utilizada para indexar soluções com base nos atributos selecionados.</w:t>
+      </w:r>
     </w:p>
     <w:p>
       <w:pPr>
         <w:pStyle w:val="ListParagraph"/>
+        <w:keepNext/>
         <w:ind w:left="720"/>
-        <w:rPr>
-          <w:rFonts w:ascii="Times New Roman" w:hAnsi="Times New Roman"/>
-          <w:sz w:val="24"/>
-          <w:szCs w:val="24"/>
-        </w:rPr>
-      </w:pPr>
-      <w:r>
-        <w:rPr>
-          <w:rFonts w:ascii="Times New Roman" w:hAnsi="Times New Roman"/>
-          <w:sz w:val="24"/>
-          <w:szCs w:val="24"/>
-        </w:rPr>
-        <w:t>O (...)</w:t>
-      </w:r>
+      </w:pPr>
+      <w:r>
+        <w:rPr>
+          <w:noProof/>
+          <w:lang w:eastAsia="pt-BR"/>
+        </w:rPr>
+        <w:drawing>
+          <wp:inline distT="0" distB="0" distL="0" distR="0" wp14:anchorId="4840F654" wp14:editId="7F36DC83">
+            <wp:extent cx="4595495" cy="3455670"/>
+            <wp:effectExtent l="0" t="0" r="0" b="0"/>
+            <wp:docPr id="8" name="Picture 8" descr="C:\Users\Danilo\AppData\Local\Microsoft\Windows\INetCacheContent.Word\Untitled Diagram.png"/>
+            <wp:cNvGraphicFramePr>
+              <a:graphicFrameLocks xmlns:a="http://schemas.openxmlformats.org/drawingml/2006/main" noChangeAspect="1"/>
+            </wp:cNvGraphicFramePr>
+            <a:graphic xmlns:a="http://schemas.openxmlformats.org/drawingml/2006/main">
+              <a:graphicData uri="http://schemas.openxmlformats.org/drawingml/2006/picture">
+                <pic:pic xmlns:pic="http://schemas.openxmlformats.org/drawingml/2006/picture">
+                  <pic:nvPicPr>
+                    <pic:cNvPr id="0" name="Picture 1" descr="C:\Users\Danilo\AppData\Local\Microsoft\Windows\INetCacheContent.Word\Untitled Diagram.png"/>
+                    <pic:cNvPicPr>
+                      <a:picLocks noChangeAspect="1" noChangeArrowheads="1"/>
+                    </pic:cNvPicPr>
+                  </pic:nvPicPr>
+                  <pic:blipFill>
+                    <a:blip r:embed="rId14">
+                      <a:extLst>
+                        <a:ext uri="{28A0092B-C50C-407E-A947-70E740481C1C}">
+                          <a14:useLocalDpi xmlns:a14="http://schemas.microsoft.com/office/drawing/2010/main" val="0"/>
+                        </a:ext>
+                      </a:extLst>
+                    </a:blip>
+                    <a:srcRect/>
+                    <a:stretch>
+                      <a:fillRect/>
+                    </a:stretch>
+                  </pic:blipFill>
+                  <pic:spPr bwMode="auto">
+                    <a:xfrm>
+                      <a:off x="0" y="0"/>
+                      <a:ext cx="4595495" cy="3455670"/>
+                    </a:xfrm>
+                    <a:prstGeom prst="rect">
+                      <a:avLst/>
+                    </a:prstGeom>
+                    <a:noFill/>
+                    <a:ln>
+                      <a:noFill/>
+                    </a:ln>
+                  </pic:spPr>
+                </pic:pic>
+              </a:graphicData>
+            </a:graphic>
+          </wp:inline>
+        </w:drawing>
+      </w:r>
+    </w:p>
+    <w:p>
+      <w:pPr>
+        <w:pStyle w:val="ListParagraph"/>
+        <w:keepNext/>
+        <w:ind w:left="720"/>
+        <w:rPr>
+          <w:rFonts w:ascii="Times New Roman" w:hAnsi="Times New Roman"/>
+          <w:sz w:val="20"/>
+          <w:szCs w:val="20"/>
+        </w:rPr>
+      </w:pPr>
+      <w:r>
+        <w:rPr>
+          <w:rFonts w:ascii="Times New Roman" w:hAnsi="Times New Roman"/>
+          <w:sz w:val="20"/>
+          <w:szCs w:val="20"/>
+        </w:rPr>
+        <w:t>Fonte: Elaboração própria.</w:t>
+      </w:r>
+    </w:p>
+    <w:p>
+      <w:pPr>
+        <w:pStyle w:val="ListParagraph"/>
+        <w:keepNext/>
+        <w:ind w:left="720"/>
+      </w:pPr>
     </w:p>
     <w:p>
       <w:pPr>
@@ -14462,7 +15660,7 @@
           <w:bCs/>
         </w:rPr>
       </w:pPr>
-      <w:bookmarkStart w:id="15" w:name="_Toc463940039"/>
+      <w:bookmarkStart w:id="13" w:name="_Toc463940039"/>
       <w:r>
         <w:rPr>
           <w:rFonts w:ascii="Times New Roman" w:hAnsi="Times New Roman" w:cs="Times New Roman"/>
@@ -14480,7 +15678,7 @@
         </w:rPr>
         <w:t>NCIAS</w:t>
       </w:r>
-      <w:bookmarkEnd w:id="15"/>
+      <w:bookmarkEnd w:id="13"/>
     </w:p>
     <w:p>
       <w:pPr>
@@ -14609,7 +15807,7 @@
         </w:rPr>
         <w:t xml:space="preserve"> &lt;</w:t>
       </w:r>
-      <w:hyperlink r:id="rId13" w:history="1">
+      <w:hyperlink r:id="rId15" w:history="1">
         <w:r>
           <w:rPr>
             <w:rStyle w:val="Hyperlink"/>
@@ -14715,7 +15913,7 @@
         </w:rPr>
         <w:t xml:space="preserve"> &lt;</w:t>
       </w:r>
-      <w:hyperlink r:id="rId14" w:history="1">
+      <w:hyperlink r:id="rId16" w:history="1">
         <w:r>
           <w:rPr>
             <w:rStyle w:val="Hyperlink"/>
@@ -14835,7 +16033,7 @@
         </w:rPr>
         <w:t xml:space="preserve"> &lt;</w:t>
       </w:r>
-      <w:hyperlink r:id="rId15" w:history="1">
+      <w:hyperlink r:id="rId17" w:history="1">
         <w:r>
           <w:rPr>
             <w:rStyle w:val="Hyperlink"/>
@@ -14946,7 +16144,7 @@
         </w:rPr>
         <w:t>: &lt;</w:t>
       </w:r>
-      <w:hyperlink r:id="rId16" w:history="1">
+      <w:hyperlink r:id="rId18" w:history="1">
         <w:r>
           <w:rPr>
             <w:rStyle w:val="Hyperlink"/>
@@ -15142,7 +16340,7 @@
         </w:rPr>
         <w:t xml:space="preserve"> &lt;</w:t>
       </w:r>
-      <w:hyperlink r:id="rId17" w:history="1">
+      <w:hyperlink r:id="rId19" w:history="1">
         <w:r>
           <w:rPr>
             <w:rStyle w:val="Hyperlink"/>
@@ -15226,7 +16424,7 @@
         </w:rPr>
         <w:t xml:space="preserve"> &lt;</w:t>
       </w:r>
-      <w:hyperlink r:id="rId18" w:history="1">
+      <w:hyperlink r:id="rId20" w:history="1">
         <w:r>
           <w:rPr>
             <w:rStyle w:val="Hyperlink"/>
@@ -15487,7 +16685,7 @@
         </w:rPr>
         <w:t xml:space="preserve"> &lt;</w:t>
       </w:r>
-      <w:hyperlink r:id="rId19" w:history="1">
+      <w:hyperlink r:id="rId21" w:history="1">
         <w:r>
           <w:rPr>
             <w:rStyle w:val="Hyperlink"/>
@@ -15608,7 +16806,7 @@
         </w:rPr>
         <w:t xml:space="preserve"> &lt;</w:t>
       </w:r>
-      <w:hyperlink r:id="rId20" w:history="1">
+      <w:hyperlink r:id="rId22" w:history="1">
         <w:r>
           <w:rPr>
             <w:rStyle w:val="Hyperlink"/>
@@ -15731,7 +16929,7 @@
         </w:rPr>
         <w:t>: &lt;</w:t>
       </w:r>
-      <w:hyperlink r:id="rId21" w:history="1">
+      <w:hyperlink r:id="rId23" w:history="1">
         <w:r>
           <w:rPr>
             <w:rStyle w:val="Hyperlink"/>
@@ -15809,7 +17007,7 @@
         </w:rPr>
         <w:t>Disponível em: &lt;</w:t>
       </w:r>
-      <w:hyperlink r:id="rId22" w:history="1">
+      <w:hyperlink r:id="rId24" w:history="1">
         <w:r>
           <w:rPr>
             <w:rStyle w:val="Hyperlink"/>
@@ -15958,7 +17156,7 @@
         </w:rPr>
         <w:t xml:space="preserve"> em: &lt;</w:t>
       </w:r>
-      <w:hyperlink r:id="rId23" w:history="1">
+      <w:hyperlink r:id="rId25" w:history="1">
         <w:r>
           <w:rPr>
             <w:rStyle w:val="Hyperlink"/>
@@ -16055,7 +17253,7 @@
         </w:rPr>
         <w:t>Disponível em: &lt;</w:t>
       </w:r>
-      <w:hyperlink r:id="rId24" w:history="1">
+      <w:hyperlink r:id="rId26" w:history="1">
         <w:r>
           <w:rPr>
             <w:rStyle w:val="Hyperlink"/>
@@ -16152,7 +17350,7 @@
       </w:pPr>
     </w:p>
     <w:sectPr>
-      <w:headerReference w:type="default" r:id="rId25"/>
+      <w:headerReference w:type="default" r:id="rId27"/>
       <w:pgSz w:w="11906" w:h="16838"/>
       <w:pgMar w:top="1701" w:right="1134" w:bottom="1134" w:left="1701" w:header="709" w:footer="0" w:gutter="0"/>
       <w:cols w:space="720"/>
@@ -19069,6 +20267,7 @@
     <w:lsdException w:name="HTML Sample" w:semiHidden="1" w:unhideWhenUsed="1"/>
     <w:lsdException w:name="HTML Typewriter" w:semiHidden="1" w:unhideWhenUsed="1"/>
     <w:lsdException w:name="HTML Variable" w:semiHidden="1" w:unhideWhenUsed="1"/>
+    <w:lsdException w:name="Normal Table" w:semiHidden="1" w:unhideWhenUsed="1"/>
     <w:lsdException w:name="annotation subject" w:semiHidden="1" w:unhideWhenUsed="1"/>
     <w:lsdException w:name="No List" w:semiHidden="1" w:unhideWhenUsed="1"/>
     <w:lsdException w:name="Outline List 1" w:semiHidden="1" w:unhideWhenUsed="1"/>
@@ -19114,9 +20313,11 @@
     <w:lsdException w:name="Table Subtle 1" w:semiHidden="1" w:unhideWhenUsed="1"/>
     <w:lsdException w:name="Table Subtle 2" w:semiHidden="1" w:unhideWhenUsed="1"/>
     <w:lsdException w:name="Table Web 1" w:semiHidden="1" w:unhideWhenUsed="1"/>
+    <w:lsdException w:name="Table Web 2" w:semiHidden="1" w:unhideWhenUsed="1"/>
     <w:lsdException w:name="Table Web 3" w:semiHidden="1" w:unhideWhenUsed="1"/>
     <w:lsdException w:name="Balloon Text" w:semiHidden="1" w:unhideWhenUsed="1"/>
     <w:lsdException w:name="Table Grid" w:uiPriority="59"/>
+    <w:lsdException w:name="Table Theme" w:semiHidden="1" w:unhideWhenUsed="1"/>
     <w:lsdException w:name="Placeholder Text" w:semiHidden="1"/>
     <w:lsdException w:name="No Spacing" w:uiPriority="1" w:qFormat="1"/>
     <w:lsdException w:name="Light Shading" w:uiPriority="60"/>
@@ -20391,7 +21592,7 @@
 </file>
 
 <file path=customXml/itemProps1.xml><?xml version="1.0" encoding="utf-8"?>
-<ds:datastoreItem xmlns:ds="http://schemas.openxmlformats.org/officeDocument/2006/customXml" ds:itemID="{111B171C-8031-4A36-BD20-8B64BE4CFD16}">
+<ds:datastoreItem xmlns:ds="http://schemas.openxmlformats.org/officeDocument/2006/customXml" ds:itemID="{F4EA183D-B767-48F6-9063-DBB058BCCB50}">
   <ds:schemaRefs>
     <ds:schemaRef ds:uri="http://schemas.openxmlformats.org/officeDocument/2006/bibliography"/>
   </ds:schemaRefs>

</xml_diff>

<commit_message>
Iniciado capitulo 2 - Inteligencia artificial em jogos.
</commit_message>
<xml_diff>
--- a/release/TCC - Danilo de Lucas.docx
+++ b/release/TCC - Danilo de Lucas.docx
@@ -798,21 +798,7 @@
         <w:rPr>
           <w:color w:val="000000"/>
         </w:rPr>
-        <w:t xml:space="preserve">Os jogos eletrônicos sempre estiveram evoluindo no quesito gráfico, apresentando cada vez mais detalhes em texturas, luzes e sombras mais realistas, além de objetos com detalhes geométricos </w:t>
-      </w:r>
-      <w:proofErr w:type="spellStart"/>
-      <w:r>
-        <w:rPr>
-          <w:color w:val="000000"/>
-        </w:rPr>
-        <w:t>fotorrealistas</w:t>
-      </w:r>
-      <w:proofErr w:type="spellEnd"/>
-      <w:r>
-        <w:rPr>
-          <w:color w:val="000000"/>
-        </w:rPr>
-        <w:t xml:space="preserve">. Esta evolução também se estendeu à complexidade dos sistemas que compõem um jogo, trazendo experiências mais imersivas aos jogadores como, por exemplo, inimigos que aprendem o padrão do jogador e se tornam mais difíceis de serem derrotados. Por conta disso, a evolução nos jogos propiciou que fossem desenvolvidas técnicas para aperfeiçoar a implementação de algoritmos inteligentes neste contexto. Trabalhos na literatura demonstraram avanço no desenvolvimento de algoritmos capazes de adaptar suas ações através da utilização de métodos como programação genética e redes neurais, os quais demandam uma quantidade significativa de tempo para serem processados e efetivamente gerar uma resposta em tempo hábil ao sistema. Para contornar essa dificuldade, este trabalho adota a estratégia de combinar métodos de busca e classificação através de algoritmos capazes de desenvolver conhecimento a respeito do contexto de um problema e gerar soluções em tempo de execução. Os resultados apresentados foram validados estatisticamente e indicaram que </w:t>
+        <w:t xml:space="preserve">Os jogos eletrônicos sempre estiveram evoluindo no quesito gráfico, apresentando cada vez mais detalhes em texturas, luzes e sombras mais realistas, além de objetos com detalhes geométricos fotorrealistas. Esta evolução também se estendeu à complexidade dos sistemas que compõem um jogo, trazendo experiências mais imersivas aos jogadores como, por exemplo, inimigos que aprendem o padrão do jogador e se tornam mais difíceis de serem derrotados. Por conta disso, a evolução nos jogos propiciou que fossem desenvolvidas técnicas para aperfeiçoar a implementação de algoritmos inteligentes neste contexto. Trabalhos na literatura demonstraram avanço no desenvolvimento de algoritmos capazes de adaptar suas ações através da utilização de métodos como programação genética e redes neurais, os quais demandam uma quantidade significativa de tempo para serem processados e efetivamente gerar uma resposta em tempo hábil ao sistema. Para contornar essa dificuldade, este trabalho adota a estratégia de combinar métodos de busca e classificação através de algoritmos capazes de desenvolver conhecimento a respeito do contexto de um problema e gerar soluções em tempo de execução. Os resultados apresentados foram validados estatisticamente e indicaram que </w:t>
       </w:r>
       <w:r>
         <w:rPr>
@@ -1473,18 +1459,8 @@
           <w:szCs w:val="24"/>
         </w:rPr>
         <w:tab/>
-        <w:t xml:space="preserve">Non-player </w:t>
-      </w:r>
-      <w:proofErr w:type="spellStart"/>
-      <w:r>
-        <w:rPr>
-          <w:rFonts w:ascii="Times New Roman" w:hAnsi="Times New Roman"/>
-          <w:sz w:val="24"/>
-          <w:szCs w:val="24"/>
-        </w:rPr>
-        <w:t>Character</w:t>
-      </w:r>
-      <w:proofErr w:type="spellEnd"/>
+        <w:t>Non-player Character</w:t>
+      </w:r>
     </w:p>
     <w:p>
       <w:pPr>
@@ -1555,24 +1531,7 @@
           <w:szCs w:val="24"/>
         </w:rPr>
         <w:tab/>
-      </w:r>
-      <w:proofErr w:type="spellStart"/>
-      <w:r>
-        <w:rPr>
-          <w:rFonts w:ascii="Times New Roman" w:hAnsi="Times New Roman"/>
-          <w:sz w:val="24"/>
-          <w:szCs w:val="24"/>
-        </w:rPr>
-        <w:t>Super</w:t>
-      </w:r>
-      <w:proofErr w:type="spellEnd"/>
-      <w:r>
-        <w:rPr>
-          <w:rFonts w:ascii="Times New Roman" w:hAnsi="Times New Roman"/>
-          <w:sz w:val="24"/>
-          <w:szCs w:val="24"/>
-        </w:rPr>
-        <w:t xml:space="preserve"> Mario World</w:t>
+        <w:t>Super Mario World</w:t>
       </w:r>
     </w:p>
     <w:p>
@@ -1719,22 +1678,8 @@
           <w:lang w:val="en-US"/>
         </w:rPr>
         <w:tab/>
-        <w:t xml:space="preserve">Tool Assisted </w:t>
-      </w:r>
-      <w:proofErr w:type="spellStart"/>
-      <w:r>
-        <w:rPr>
-          <w:rStyle w:val="normaltextrun"/>
-          <w:rFonts w:ascii="Times New Roman" w:hAnsi="Times New Roman"/>
-          <w:color w:val="000000"/>
-          <w:sz w:val="24"/>
-          <w:szCs w:val="24"/>
-          <w:shd w:val="clear" w:color="auto" w:fill="FFFFFF"/>
-          <w:lang w:val="en-US"/>
-        </w:rPr>
-        <w:t>Speedrun</w:t>
-      </w:r>
-      <w:proofErr w:type="spellEnd"/>
+        <w:t>Tool Assisted Speedrun</w:t>
+      </w:r>
     </w:p>
     <w:p>
       <w:pPr>
@@ -3252,19 +3197,11 @@
         </w:rPr>
         <w:t xml:space="preserve">obstáculos e </w:t>
       </w:r>
-      <w:proofErr w:type="spellStart"/>
-      <w:r>
-        <w:rPr>
-          <w:rFonts w:ascii="Times New Roman" w:hAnsi="Times New Roman" w:cs="Times New Roman"/>
-        </w:rPr>
-        <w:t>NPC’s</w:t>
-      </w:r>
-      <w:proofErr w:type="spellEnd"/>
-      <w:r>
-        <w:rPr>
-          <w:rFonts w:ascii="Times New Roman" w:hAnsi="Times New Roman" w:cs="Times New Roman"/>
-        </w:rPr>
-        <w:t xml:space="preserve"> (</w:t>
+      <w:r>
+        <w:rPr>
+          <w:rFonts w:ascii="Times New Roman" w:hAnsi="Times New Roman" w:cs="Times New Roman"/>
+        </w:rPr>
+        <w:t>NPC’s (</w:t>
       </w:r>
       <w:r>
         <w:rPr>
@@ -3285,17 +3222,8 @@
           <w:rFonts w:ascii="Times New Roman" w:hAnsi="Times New Roman" w:cs="Times New Roman"/>
           <w:i/>
         </w:rPr>
-        <w:t xml:space="preserve">player </w:t>
-      </w:r>
-      <w:proofErr w:type="spellStart"/>
-      <w:r>
-        <w:rPr>
-          <w:rFonts w:ascii="Times New Roman" w:hAnsi="Times New Roman" w:cs="Times New Roman"/>
-          <w:i/>
-        </w:rPr>
-        <w:t>characters</w:t>
-      </w:r>
-      <w:proofErr w:type="spellEnd"/>
+        <w:t>player characters</w:t>
+      </w:r>
       <w:r>
         <w:rPr>
           <w:rFonts w:ascii="Times New Roman" w:hAnsi="Times New Roman" w:cs="Times New Roman"/>
@@ -4041,7 +3969,6 @@
         </w:rPr>
         <w:t xml:space="preserve"> de acordo com </w:t>
       </w:r>
-      <w:proofErr w:type="spellStart"/>
       <w:r>
         <w:rPr>
           <w:rFonts w:ascii="Times New Roman" w:hAnsi="Times New Roman" w:cs="Times New Roman"/>
@@ -4052,14 +3979,7 @@
         <w:rPr>
           <w:rFonts w:ascii="Times New Roman" w:hAnsi="Times New Roman" w:cs="Times New Roman"/>
         </w:rPr>
-        <w:t>animoto</w:t>
-      </w:r>
-      <w:proofErr w:type="spellEnd"/>
-      <w:r>
-        <w:rPr>
-          <w:rFonts w:ascii="Times New Roman" w:hAnsi="Times New Roman" w:cs="Times New Roman"/>
-        </w:rPr>
-        <w:t xml:space="preserve"> (</w:t>
+        <w:t>animoto (</w:t>
       </w:r>
       <w:r>
         <w:rPr>
@@ -4879,27 +4799,7 @@
           <w:szCs w:val="24"/>
           <w:lang w:eastAsia="pt-BR"/>
         </w:rPr>
-        <w:t xml:space="preserve">Demonstração da utilização de uma base de dados gerada pelo método de </w:t>
-      </w:r>
-      <w:proofErr w:type="spellStart"/>
-      <w:r>
-        <w:rPr>
-          <w:rFonts w:ascii="Times New Roman" w:eastAsia="Times New Roman" w:hAnsi="Times New Roman"/>
-          <w:sz w:val="24"/>
-          <w:szCs w:val="24"/>
-          <w:lang w:eastAsia="pt-BR"/>
-        </w:rPr>
-        <w:t>backtracking</w:t>
-      </w:r>
-      <w:proofErr w:type="spellEnd"/>
-      <w:r>
-        <w:rPr>
-          <w:rFonts w:ascii="Times New Roman" w:eastAsia="Times New Roman" w:hAnsi="Times New Roman"/>
-          <w:sz w:val="24"/>
-          <w:szCs w:val="24"/>
-          <w:lang w:eastAsia="pt-BR"/>
-        </w:rPr>
-        <w:t xml:space="preserve"> para o treinamento de árvores de decisão;</w:t>
+        <w:t>Demonstração da utilização de uma base de dados gerada pelo método de backtracking para o treinamento de árvores de decisão;</w:t>
       </w:r>
     </w:p>
     <w:p>
@@ -5124,7 +5024,7 @@
           <w:szCs w:val="24"/>
           <w:lang w:eastAsia="pt-BR"/>
         </w:rPr>
-        <w:t>No Capítulo 4</w:t>
+        <w:t xml:space="preserve">No Capítulo </w:t>
       </w:r>
       <w:r>
         <w:rPr>
@@ -5133,7 +5033,52 @@
           <w:szCs w:val="24"/>
           <w:lang w:eastAsia="pt-BR"/>
         </w:rPr>
-        <w:t>, são abordadas as técnicas de otimização de busca para a geração de bases de conhecimento.</w:t>
+        <w:t>4</w:t>
+      </w:r>
+      <w:r>
+        <w:rPr>
+          <w:rFonts w:ascii="Times New Roman" w:eastAsia="Times New Roman" w:hAnsi="Times New Roman"/>
+          <w:sz w:val="24"/>
+          <w:szCs w:val="24"/>
+          <w:lang w:eastAsia="pt-BR"/>
+        </w:rPr>
+        <w:t>, é apresentado o algoritmo resultante das pesquisas realizadas neste trabalho</w:t>
+      </w:r>
+      <w:r>
+        <w:rPr>
+          <w:rFonts w:ascii="Times New Roman" w:eastAsia="Times New Roman" w:hAnsi="Times New Roman"/>
+          <w:sz w:val="24"/>
+          <w:szCs w:val="24"/>
+          <w:lang w:eastAsia="pt-BR"/>
+        </w:rPr>
+        <w:t>,</w:t>
+      </w:r>
+      <w:r>
+        <w:rPr>
+          <w:rFonts w:ascii="Times New Roman" w:eastAsia="Times New Roman" w:hAnsi="Times New Roman"/>
+          <w:sz w:val="24"/>
+          <w:szCs w:val="24"/>
+          <w:lang w:eastAsia="pt-BR"/>
+        </w:rPr>
+        <w:t xml:space="preserve"> </w:t>
+      </w:r>
+      <w:r>
+        <w:rPr>
+          <w:rFonts w:ascii="Times New Roman" w:eastAsia="Times New Roman" w:hAnsi="Times New Roman"/>
+          <w:sz w:val="24"/>
+          <w:szCs w:val="24"/>
+          <w:lang w:eastAsia="pt-BR"/>
+        </w:rPr>
+        <w:t>assim como</w:t>
+      </w:r>
+      <w:r>
+        <w:rPr>
+          <w:rFonts w:ascii="Times New Roman" w:eastAsia="Times New Roman" w:hAnsi="Times New Roman"/>
+          <w:sz w:val="24"/>
+          <w:szCs w:val="24"/>
+          <w:lang w:eastAsia="pt-BR"/>
+        </w:rPr>
+        <w:t xml:space="preserve"> a biblioteca desenvolvida para facilitar a implementação do mesmo.</w:t>
       </w:r>
     </w:p>
     <w:p>
@@ -5161,7 +5106,7 @@
           <w:szCs w:val="24"/>
           <w:lang w:eastAsia="pt-BR"/>
         </w:rPr>
-        <w:t>No Capítulo 5, é apresentado o algoritmo resultante das pesquisas realizadas neste trabalho</w:t>
+        <w:t>No Capítulo 5</w:t>
       </w:r>
       <w:r>
         <w:rPr>
@@ -5170,34 +5115,7 @@
           <w:szCs w:val="24"/>
           <w:lang w:eastAsia="pt-BR"/>
         </w:rPr>
-        <w:t>,</w:t>
-      </w:r>
-      <w:r>
-        <w:rPr>
-          <w:rFonts w:ascii="Times New Roman" w:eastAsia="Times New Roman" w:hAnsi="Times New Roman"/>
-          <w:sz w:val="24"/>
-          <w:szCs w:val="24"/>
-          <w:lang w:eastAsia="pt-BR"/>
-        </w:rPr>
-        <w:t xml:space="preserve"> </w:t>
-      </w:r>
-      <w:r>
-        <w:rPr>
-          <w:rFonts w:ascii="Times New Roman" w:eastAsia="Times New Roman" w:hAnsi="Times New Roman"/>
-          <w:sz w:val="24"/>
-          <w:szCs w:val="24"/>
-          <w:lang w:eastAsia="pt-BR"/>
-        </w:rPr>
-        <w:t>assim como</w:t>
-      </w:r>
-      <w:r>
-        <w:rPr>
-          <w:rFonts w:ascii="Times New Roman" w:eastAsia="Times New Roman" w:hAnsi="Times New Roman"/>
-          <w:sz w:val="24"/>
-          <w:szCs w:val="24"/>
-          <w:lang w:eastAsia="pt-BR"/>
-        </w:rPr>
-        <w:t xml:space="preserve"> a biblioteca desenvolvida para facilitar a implementação do mesmo.</w:t>
+        <w:t xml:space="preserve"> são apresentados os experimentos realizados e os resultados obtidos pela pesquisa.</w:t>
       </w:r>
     </w:p>
     <w:p>
@@ -5225,44 +5143,7 @@
           <w:szCs w:val="24"/>
           <w:lang w:eastAsia="pt-BR"/>
         </w:rPr>
-        <w:t>No Capítulo 6</w:t>
-      </w:r>
-      <w:r>
-        <w:rPr>
-          <w:rFonts w:ascii="Times New Roman" w:eastAsia="Times New Roman" w:hAnsi="Times New Roman"/>
-          <w:sz w:val="24"/>
-          <w:szCs w:val="24"/>
-          <w:lang w:eastAsia="pt-BR"/>
-        </w:rPr>
-        <w:t>, são apresentados os experimentos realizados e os resultados obtidos pela pesquisa.</w:t>
-      </w:r>
-    </w:p>
-    <w:p>
-      <w:pPr>
-        <w:pStyle w:val="ListParagraph"/>
-        <w:numPr>
-          <w:ilvl w:val="0"/>
-          <w:numId w:val="10"/>
-        </w:numPr>
-        <w:shd w:val="clear" w:color="auto" w:fill="FFFFFF"/>
-        <w:suppressAutoHyphens w:val="0"/>
-        <w:spacing w:after="100" w:afterAutospacing="1"/>
-        <w:jc w:val="both"/>
-        <w:rPr>
-          <w:rFonts w:ascii="Times New Roman" w:eastAsia="Times New Roman" w:hAnsi="Times New Roman"/>
-          <w:sz w:val="24"/>
-          <w:szCs w:val="24"/>
-          <w:lang w:eastAsia="pt-BR"/>
-        </w:rPr>
-      </w:pPr>
-      <w:r>
-        <w:rPr>
-          <w:rFonts w:ascii="Times New Roman" w:eastAsia="Times New Roman" w:hAnsi="Times New Roman"/>
-          <w:sz w:val="24"/>
-          <w:szCs w:val="24"/>
-          <w:lang w:eastAsia="pt-BR"/>
-        </w:rPr>
-        <w:t>Finalmente, no Capítulo 7</w:t>
+        <w:t>Finalmente, no Capítulo 6</w:t>
       </w:r>
       <w:r>
         <w:rPr>
@@ -5304,7 +5185,7 @@
         </w:numPr>
         <w:shd w:val="clear" w:color="auto" w:fill="FFFFFF"/>
         <w:suppressAutoHyphens w:val="0"/>
-        <w:spacing w:line="240" w:lineRule="auto"/>
+        <w:spacing w:after="240" w:line="240" w:lineRule="auto"/>
         <w:outlineLvl w:val="0"/>
         <w:rPr>
           <w:rFonts w:ascii="Times New Roman" w:eastAsia="Times New Roman" w:hAnsi="Times New Roman"/>
@@ -5340,9 +5221,77 @@
     </w:p>
     <w:p>
       <w:pPr>
-        <w:shd w:val="clear" w:color="auto" w:fill="FFFFFF"/>
         <w:suppressAutoHyphens w:val="0"/>
-        <w:spacing w:line="240" w:lineRule="auto"/>
+        <w:ind w:firstLine="709"/>
+        <w:jc w:val="both"/>
+        <w:rPr>
+          <w:rFonts w:ascii="Times New Roman" w:eastAsia="Times New Roman" w:hAnsi="Times New Roman"/>
+          <w:sz w:val="24"/>
+          <w:szCs w:val="24"/>
+          <w:lang w:eastAsia="pt-BR"/>
+        </w:rPr>
+      </w:pPr>
+      <w:r>
+        <w:rPr>
+          <w:rFonts w:ascii="Times New Roman" w:eastAsia="Times New Roman" w:hAnsi="Times New Roman"/>
+          <w:sz w:val="24"/>
+          <w:szCs w:val="24"/>
+          <w:lang w:eastAsia="pt-BR"/>
+        </w:rPr>
+        <w:t xml:space="preserve">Primeiramente, inteligência artificial pode ser </w:t>
+      </w:r>
+      <w:r>
+        <w:rPr>
+          <w:rFonts w:ascii="Times New Roman" w:eastAsia="Times New Roman" w:hAnsi="Times New Roman"/>
+          <w:sz w:val="24"/>
+          <w:szCs w:val="24"/>
+          <w:lang w:eastAsia="pt-BR"/>
+        </w:rPr>
+        <w:t>definida como a capacidade de</w:t>
+      </w:r>
+      <w:r>
+        <w:rPr>
+          <w:rFonts w:ascii="Times New Roman" w:eastAsia="Times New Roman" w:hAnsi="Times New Roman"/>
+          <w:sz w:val="24"/>
+          <w:szCs w:val="24"/>
+          <w:lang w:eastAsia="pt-BR"/>
+        </w:rPr>
+        <w:t xml:space="preserve"> tornar computadores aptos a executar</w:t>
+      </w:r>
+      <w:bookmarkStart w:id="3" w:name="_GoBack"/>
+      <w:bookmarkEnd w:id="3"/>
+      <w:r>
+        <w:rPr>
+          <w:rFonts w:ascii="Times New Roman" w:eastAsia="Times New Roman" w:hAnsi="Times New Roman"/>
+          <w:sz w:val="24"/>
+          <w:szCs w:val="24"/>
+          <w:lang w:eastAsia="pt-BR"/>
+        </w:rPr>
+        <w:t xml:space="preserve"> tarefas que atualmente somente humanos e animais são capazes de realizar</w:t>
+      </w:r>
+      <w:r>
+        <w:rPr>
+          <w:rFonts w:ascii="Times New Roman" w:eastAsia="Times New Roman" w:hAnsi="Times New Roman"/>
+          <w:sz w:val="24"/>
+          <w:szCs w:val="24"/>
+          <w:lang w:eastAsia="pt-BR"/>
+        </w:rPr>
+        <w:t xml:space="preserve"> (MILLINGTON, 2006)</w:t>
+      </w:r>
+      <w:r>
+        <w:rPr>
+          <w:rFonts w:ascii="Times New Roman" w:eastAsia="Times New Roman" w:hAnsi="Times New Roman"/>
+          <w:sz w:val="24"/>
+          <w:szCs w:val="24"/>
+          <w:lang w:eastAsia="pt-BR"/>
+        </w:rPr>
+        <w:t>.</w:t>
+      </w:r>
+    </w:p>
+    <w:p>
+      <w:pPr>
+        <w:suppressAutoHyphens w:val="0"/>
+        <w:jc w:val="center"/>
         <w:rPr>
           <w:rFonts w:ascii="Times New Roman" w:eastAsia="Times New Roman" w:hAnsi="Times New Roman"/>
           <w:b/>
@@ -5354,11 +5303,8 @@
     </w:p>
     <w:p>
       <w:pPr>
-        <w:pStyle w:val="ListParagraph"/>
-        <w:shd w:val="clear" w:color="auto" w:fill="FFFFFF"/>
         <w:suppressAutoHyphens w:val="0"/>
-        <w:spacing w:line="240" w:lineRule="auto"/>
-        <w:ind w:left="720"/>
+        <w:jc w:val="center"/>
         <w:rPr>
           <w:rFonts w:ascii="Times New Roman" w:eastAsia="Times New Roman" w:hAnsi="Times New Roman"/>
           <w:b/>
@@ -5367,14 +5313,7 @@
           <w:lang w:eastAsia="pt-BR"/>
         </w:rPr>
       </w:pPr>
-    </w:p>
-    <w:p>
-      <w:pPr>
-        <w:pStyle w:val="ListParagraph"/>
-        <w:shd w:val="clear" w:color="auto" w:fill="FFFFFF"/>
-        <w:suppressAutoHyphens w:val="0"/>
-        <w:spacing w:line="240" w:lineRule="auto"/>
-        <w:ind w:left="720"/>
+      <w:r>
         <w:rPr>
           <w:rFonts w:ascii="Times New Roman" w:eastAsia="Times New Roman" w:hAnsi="Times New Roman"/>
           <w:b/>
@@ -5382,743 +5321,8 @@
           <w:szCs w:val="24"/>
           <w:lang w:eastAsia="pt-BR"/>
         </w:rPr>
-      </w:pPr>
-    </w:p>
-    <w:p>
-      <w:pPr>
-        <w:pStyle w:val="ListParagraph"/>
-        <w:shd w:val="clear" w:color="auto" w:fill="FFFFFF"/>
-        <w:suppressAutoHyphens w:val="0"/>
-        <w:spacing w:line="240" w:lineRule="auto"/>
-        <w:ind w:left="720"/>
-        <w:rPr>
-          <w:rFonts w:ascii="Times New Roman" w:eastAsia="Times New Roman" w:hAnsi="Times New Roman"/>
-          <w:b/>
-          <w:sz w:val="24"/>
-          <w:szCs w:val="24"/>
-          <w:lang w:eastAsia="pt-BR"/>
-        </w:rPr>
-      </w:pPr>
-    </w:p>
-    <w:p>
-      <w:pPr>
-        <w:pStyle w:val="ListParagraph"/>
-        <w:shd w:val="clear" w:color="auto" w:fill="FFFFFF"/>
-        <w:suppressAutoHyphens w:val="0"/>
-        <w:spacing w:line="240" w:lineRule="auto"/>
-        <w:ind w:left="720"/>
-        <w:rPr>
-          <w:rFonts w:ascii="Times New Roman" w:eastAsia="Times New Roman" w:hAnsi="Times New Roman"/>
-          <w:b/>
-          <w:sz w:val="24"/>
-          <w:szCs w:val="24"/>
-          <w:lang w:eastAsia="pt-BR"/>
-        </w:rPr>
-      </w:pPr>
-    </w:p>
-    <w:p>
-      <w:pPr>
-        <w:pStyle w:val="ListParagraph"/>
-        <w:shd w:val="clear" w:color="auto" w:fill="FFFFFF"/>
-        <w:suppressAutoHyphens w:val="0"/>
-        <w:spacing w:line="240" w:lineRule="auto"/>
-        <w:ind w:left="720"/>
-        <w:rPr>
-          <w:rFonts w:ascii="Times New Roman" w:eastAsia="Times New Roman" w:hAnsi="Times New Roman"/>
-          <w:b/>
-          <w:sz w:val="24"/>
-          <w:szCs w:val="24"/>
-          <w:lang w:eastAsia="pt-BR"/>
-        </w:rPr>
-      </w:pPr>
-    </w:p>
-    <w:p>
-      <w:pPr>
-        <w:pStyle w:val="ListParagraph"/>
-        <w:shd w:val="clear" w:color="auto" w:fill="FFFFFF"/>
-        <w:suppressAutoHyphens w:val="0"/>
-        <w:spacing w:line="240" w:lineRule="auto"/>
-        <w:ind w:left="720"/>
-        <w:rPr>
-          <w:rFonts w:ascii="Times New Roman" w:eastAsia="Times New Roman" w:hAnsi="Times New Roman"/>
-          <w:b/>
-          <w:sz w:val="24"/>
-          <w:szCs w:val="24"/>
-          <w:lang w:eastAsia="pt-BR"/>
-        </w:rPr>
-      </w:pPr>
-    </w:p>
-    <w:p>
-      <w:pPr>
-        <w:pStyle w:val="ListParagraph"/>
-        <w:shd w:val="clear" w:color="auto" w:fill="FFFFFF"/>
-        <w:suppressAutoHyphens w:val="0"/>
-        <w:spacing w:line="240" w:lineRule="auto"/>
-        <w:ind w:left="720"/>
-        <w:rPr>
-          <w:rFonts w:ascii="Times New Roman" w:eastAsia="Times New Roman" w:hAnsi="Times New Roman"/>
-          <w:b/>
-          <w:sz w:val="24"/>
-          <w:szCs w:val="24"/>
-          <w:lang w:eastAsia="pt-BR"/>
-        </w:rPr>
-      </w:pPr>
-    </w:p>
-    <w:p>
-      <w:pPr>
-        <w:pStyle w:val="ListParagraph"/>
-        <w:shd w:val="clear" w:color="auto" w:fill="FFFFFF"/>
-        <w:suppressAutoHyphens w:val="0"/>
-        <w:spacing w:line="240" w:lineRule="auto"/>
-        <w:ind w:left="720"/>
-        <w:rPr>
-          <w:rFonts w:ascii="Times New Roman" w:eastAsia="Times New Roman" w:hAnsi="Times New Roman"/>
-          <w:b/>
-          <w:sz w:val="24"/>
-          <w:szCs w:val="24"/>
-          <w:lang w:eastAsia="pt-BR"/>
-        </w:rPr>
-      </w:pPr>
-    </w:p>
-    <w:p>
-      <w:pPr>
-        <w:pStyle w:val="ListParagraph"/>
-        <w:shd w:val="clear" w:color="auto" w:fill="FFFFFF"/>
-        <w:suppressAutoHyphens w:val="0"/>
-        <w:spacing w:line="240" w:lineRule="auto"/>
-        <w:ind w:left="720"/>
-        <w:rPr>
-          <w:rFonts w:ascii="Times New Roman" w:eastAsia="Times New Roman" w:hAnsi="Times New Roman"/>
-          <w:b/>
-          <w:sz w:val="24"/>
-          <w:szCs w:val="24"/>
-          <w:lang w:eastAsia="pt-BR"/>
-        </w:rPr>
-      </w:pPr>
-    </w:p>
-    <w:p>
-      <w:pPr>
-        <w:pStyle w:val="ListParagraph"/>
-        <w:shd w:val="clear" w:color="auto" w:fill="FFFFFF"/>
-        <w:suppressAutoHyphens w:val="0"/>
-        <w:spacing w:line="240" w:lineRule="auto"/>
-        <w:ind w:left="720"/>
-        <w:rPr>
-          <w:rFonts w:ascii="Times New Roman" w:eastAsia="Times New Roman" w:hAnsi="Times New Roman"/>
-          <w:b/>
-          <w:sz w:val="24"/>
-          <w:szCs w:val="24"/>
-          <w:lang w:eastAsia="pt-BR"/>
-        </w:rPr>
-      </w:pPr>
-    </w:p>
-    <w:p>
-      <w:pPr>
-        <w:pStyle w:val="ListParagraph"/>
-        <w:shd w:val="clear" w:color="auto" w:fill="FFFFFF"/>
-        <w:suppressAutoHyphens w:val="0"/>
-        <w:spacing w:line="240" w:lineRule="auto"/>
-        <w:ind w:left="720"/>
-        <w:rPr>
-          <w:rFonts w:ascii="Times New Roman" w:eastAsia="Times New Roman" w:hAnsi="Times New Roman"/>
-          <w:b/>
-          <w:sz w:val="24"/>
-          <w:szCs w:val="24"/>
-          <w:lang w:eastAsia="pt-BR"/>
-        </w:rPr>
-      </w:pPr>
-    </w:p>
-    <w:p>
-      <w:pPr>
-        <w:pStyle w:val="ListParagraph"/>
-        <w:shd w:val="clear" w:color="auto" w:fill="FFFFFF"/>
-        <w:suppressAutoHyphens w:val="0"/>
-        <w:spacing w:line="240" w:lineRule="auto"/>
-        <w:ind w:left="720"/>
-        <w:rPr>
-          <w:rFonts w:ascii="Times New Roman" w:eastAsia="Times New Roman" w:hAnsi="Times New Roman"/>
-          <w:b/>
-          <w:sz w:val="24"/>
-          <w:szCs w:val="24"/>
-          <w:lang w:eastAsia="pt-BR"/>
-        </w:rPr>
-      </w:pPr>
-    </w:p>
-    <w:p>
-      <w:pPr>
-        <w:pStyle w:val="ListParagraph"/>
-        <w:shd w:val="clear" w:color="auto" w:fill="FFFFFF"/>
-        <w:suppressAutoHyphens w:val="0"/>
-        <w:spacing w:line="240" w:lineRule="auto"/>
-        <w:ind w:left="720"/>
-        <w:rPr>
-          <w:rFonts w:ascii="Times New Roman" w:eastAsia="Times New Roman" w:hAnsi="Times New Roman"/>
-          <w:b/>
-          <w:sz w:val="24"/>
-          <w:szCs w:val="24"/>
-          <w:lang w:eastAsia="pt-BR"/>
-        </w:rPr>
-      </w:pPr>
-    </w:p>
-    <w:p>
-      <w:pPr>
-        <w:pStyle w:val="ListParagraph"/>
-        <w:shd w:val="clear" w:color="auto" w:fill="FFFFFF"/>
-        <w:suppressAutoHyphens w:val="0"/>
-        <w:spacing w:line="240" w:lineRule="auto"/>
-        <w:ind w:left="720"/>
-        <w:rPr>
-          <w:rFonts w:ascii="Times New Roman" w:eastAsia="Times New Roman" w:hAnsi="Times New Roman"/>
-          <w:b/>
-          <w:sz w:val="24"/>
-          <w:szCs w:val="24"/>
-          <w:lang w:eastAsia="pt-BR"/>
-        </w:rPr>
-      </w:pPr>
-    </w:p>
-    <w:p>
-      <w:pPr>
-        <w:pStyle w:val="ListParagraph"/>
-        <w:shd w:val="clear" w:color="auto" w:fill="FFFFFF"/>
-        <w:suppressAutoHyphens w:val="0"/>
-        <w:spacing w:line="240" w:lineRule="auto"/>
-        <w:ind w:left="720"/>
-        <w:rPr>
-          <w:rFonts w:ascii="Times New Roman" w:eastAsia="Times New Roman" w:hAnsi="Times New Roman"/>
-          <w:b/>
-          <w:sz w:val="24"/>
-          <w:szCs w:val="24"/>
-          <w:lang w:eastAsia="pt-BR"/>
-        </w:rPr>
-      </w:pPr>
-    </w:p>
-    <w:p>
-      <w:pPr>
-        <w:pStyle w:val="ListParagraph"/>
-        <w:shd w:val="clear" w:color="auto" w:fill="FFFFFF"/>
-        <w:suppressAutoHyphens w:val="0"/>
-        <w:spacing w:line="240" w:lineRule="auto"/>
-        <w:ind w:left="720"/>
-        <w:rPr>
-          <w:rFonts w:ascii="Times New Roman" w:eastAsia="Times New Roman" w:hAnsi="Times New Roman"/>
-          <w:b/>
-          <w:sz w:val="24"/>
-          <w:szCs w:val="24"/>
-          <w:lang w:eastAsia="pt-BR"/>
-        </w:rPr>
-      </w:pPr>
-    </w:p>
-    <w:p>
-      <w:pPr>
-        <w:pStyle w:val="ListParagraph"/>
-        <w:shd w:val="clear" w:color="auto" w:fill="FFFFFF"/>
-        <w:suppressAutoHyphens w:val="0"/>
-        <w:spacing w:line="240" w:lineRule="auto"/>
-        <w:ind w:left="720"/>
-        <w:rPr>
-          <w:rFonts w:ascii="Times New Roman" w:eastAsia="Times New Roman" w:hAnsi="Times New Roman"/>
-          <w:b/>
-          <w:sz w:val="24"/>
-          <w:szCs w:val="24"/>
-          <w:lang w:eastAsia="pt-BR"/>
-        </w:rPr>
-      </w:pPr>
-    </w:p>
-    <w:p>
-      <w:pPr>
-        <w:pStyle w:val="ListParagraph"/>
-        <w:shd w:val="clear" w:color="auto" w:fill="FFFFFF"/>
-        <w:suppressAutoHyphens w:val="0"/>
-        <w:spacing w:line="240" w:lineRule="auto"/>
-        <w:ind w:left="720"/>
-        <w:rPr>
-          <w:rFonts w:ascii="Times New Roman" w:eastAsia="Times New Roman" w:hAnsi="Times New Roman"/>
-          <w:b/>
-          <w:sz w:val="24"/>
-          <w:szCs w:val="24"/>
-          <w:lang w:eastAsia="pt-BR"/>
-        </w:rPr>
-      </w:pPr>
-    </w:p>
-    <w:p>
-      <w:pPr>
-        <w:pStyle w:val="ListParagraph"/>
-        <w:shd w:val="clear" w:color="auto" w:fill="FFFFFF"/>
-        <w:suppressAutoHyphens w:val="0"/>
-        <w:spacing w:line="240" w:lineRule="auto"/>
-        <w:ind w:left="720"/>
-        <w:rPr>
-          <w:rFonts w:ascii="Times New Roman" w:eastAsia="Times New Roman" w:hAnsi="Times New Roman"/>
-          <w:b/>
-          <w:sz w:val="24"/>
-          <w:szCs w:val="24"/>
-          <w:lang w:eastAsia="pt-BR"/>
-        </w:rPr>
-      </w:pPr>
-    </w:p>
-    <w:p>
-      <w:pPr>
-        <w:pStyle w:val="ListParagraph"/>
-        <w:shd w:val="clear" w:color="auto" w:fill="FFFFFF"/>
-        <w:suppressAutoHyphens w:val="0"/>
-        <w:spacing w:line="240" w:lineRule="auto"/>
-        <w:ind w:left="720"/>
-        <w:rPr>
-          <w:rFonts w:ascii="Times New Roman" w:eastAsia="Times New Roman" w:hAnsi="Times New Roman"/>
-          <w:b/>
-          <w:sz w:val="24"/>
-          <w:szCs w:val="24"/>
-          <w:lang w:eastAsia="pt-BR"/>
-        </w:rPr>
-      </w:pPr>
-    </w:p>
-    <w:p>
-      <w:pPr>
-        <w:pStyle w:val="ListParagraph"/>
-        <w:shd w:val="clear" w:color="auto" w:fill="FFFFFF"/>
-        <w:suppressAutoHyphens w:val="0"/>
-        <w:spacing w:line="240" w:lineRule="auto"/>
-        <w:ind w:left="720"/>
-        <w:rPr>
-          <w:rFonts w:ascii="Times New Roman" w:eastAsia="Times New Roman" w:hAnsi="Times New Roman"/>
-          <w:b/>
-          <w:sz w:val="24"/>
-          <w:szCs w:val="24"/>
-          <w:lang w:eastAsia="pt-BR"/>
-        </w:rPr>
-      </w:pPr>
-    </w:p>
-    <w:p>
-      <w:pPr>
-        <w:pStyle w:val="ListParagraph"/>
-        <w:shd w:val="clear" w:color="auto" w:fill="FFFFFF"/>
-        <w:suppressAutoHyphens w:val="0"/>
-        <w:spacing w:line="240" w:lineRule="auto"/>
-        <w:ind w:left="720"/>
-        <w:rPr>
-          <w:rFonts w:ascii="Times New Roman" w:eastAsia="Times New Roman" w:hAnsi="Times New Roman"/>
-          <w:b/>
-          <w:sz w:val="24"/>
-          <w:szCs w:val="24"/>
-          <w:lang w:eastAsia="pt-BR"/>
-        </w:rPr>
-      </w:pPr>
-    </w:p>
-    <w:p>
-      <w:pPr>
-        <w:pStyle w:val="ListParagraph"/>
-        <w:shd w:val="clear" w:color="auto" w:fill="FFFFFF"/>
-        <w:suppressAutoHyphens w:val="0"/>
-        <w:spacing w:line="240" w:lineRule="auto"/>
-        <w:ind w:left="720"/>
-        <w:rPr>
-          <w:rFonts w:ascii="Times New Roman" w:eastAsia="Times New Roman" w:hAnsi="Times New Roman"/>
-          <w:b/>
-          <w:sz w:val="24"/>
-          <w:szCs w:val="24"/>
-          <w:lang w:eastAsia="pt-BR"/>
-        </w:rPr>
-      </w:pPr>
-    </w:p>
-    <w:p>
-      <w:pPr>
-        <w:pStyle w:val="ListParagraph"/>
-        <w:shd w:val="clear" w:color="auto" w:fill="FFFFFF"/>
-        <w:suppressAutoHyphens w:val="0"/>
-        <w:spacing w:line="240" w:lineRule="auto"/>
-        <w:ind w:left="720"/>
-        <w:rPr>
-          <w:rFonts w:ascii="Times New Roman" w:eastAsia="Times New Roman" w:hAnsi="Times New Roman"/>
-          <w:b/>
-          <w:sz w:val="24"/>
-          <w:szCs w:val="24"/>
-          <w:lang w:eastAsia="pt-BR"/>
-        </w:rPr>
-      </w:pPr>
-    </w:p>
-    <w:p>
-      <w:pPr>
-        <w:pStyle w:val="ListParagraph"/>
-        <w:shd w:val="clear" w:color="auto" w:fill="FFFFFF"/>
-        <w:suppressAutoHyphens w:val="0"/>
-        <w:spacing w:line="240" w:lineRule="auto"/>
-        <w:ind w:left="720"/>
-        <w:rPr>
-          <w:rFonts w:ascii="Times New Roman" w:eastAsia="Times New Roman" w:hAnsi="Times New Roman"/>
-          <w:b/>
-          <w:sz w:val="24"/>
-          <w:szCs w:val="24"/>
-          <w:lang w:eastAsia="pt-BR"/>
-        </w:rPr>
-      </w:pPr>
-    </w:p>
-    <w:p>
-      <w:pPr>
-        <w:pStyle w:val="ListParagraph"/>
-        <w:shd w:val="clear" w:color="auto" w:fill="FFFFFF"/>
-        <w:suppressAutoHyphens w:val="0"/>
-        <w:spacing w:line="240" w:lineRule="auto"/>
-        <w:ind w:left="720"/>
-        <w:rPr>
-          <w:rFonts w:ascii="Times New Roman" w:eastAsia="Times New Roman" w:hAnsi="Times New Roman"/>
-          <w:b/>
-          <w:sz w:val="24"/>
-          <w:szCs w:val="24"/>
-          <w:lang w:eastAsia="pt-BR"/>
-        </w:rPr>
-      </w:pPr>
-    </w:p>
-    <w:p>
-      <w:pPr>
-        <w:pStyle w:val="ListParagraph"/>
-        <w:shd w:val="clear" w:color="auto" w:fill="FFFFFF"/>
-        <w:suppressAutoHyphens w:val="0"/>
-        <w:spacing w:line="240" w:lineRule="auto"/>
-        <w:ind w:left="720"/>
-        <w:rPr>
-          <w:rFonts w:ascii="Times New Roman" w:eastAsia="Times New Roman" w:hAnsi="Times New Roman"/>
-          <w:b/>
-          <w:sz w:val="24"/>
-          <w:szCs w:val="24"/>
-          <w:lang w:eastAsia="pt-BR"/>
-        </w:rPr>
-      </w:pPr>
-    </w:p>
-    <w:p>
-      <w:pPr>
-        <w:pStyle w:val="ListParagraph"/>
-        <w:shd w:val="clear" w:color="auto" w:fill="FFFFFF"/>
-        <w:suppressAutoHyphens w:val="0"/>
-        <w:spacing w:line="240" w:lineRule="auto"/>
-        <w:ind w:left="720"/>
-        <w:rPr>
-          <w:rFonts w:ascii="Times New Roman" w:eastAsia="Times New Roman" w:hAnsi="Times New Roman"/>
-          <w:b/>
-          <w:sz w:val="24"/>
-          <w:szCs w:val="24"/>
-          <w:lang w:eastAsia="pt-BR"/>
-        </w:rPr>
-      </w:pPr>
-    </w:p>
-    <w:p>
-      <w:pPr>
-        <w:pStyle w:val="ListParagraph"/>
-        <w:shd w:val="clear" w:color="auto" w:fill="FFFFFF"/>
-        <w:suppressAutoHyphens w:val="0"/>
-        <w:spacing w:line="240" w:lineRule="auto"/>
-        <w:ind w:left="720"/>
-        <w:rPr>
-          <w:rFonts w:ascii="Times New Roman" w:eastAsia="Times New Roman" w:hAnsi="Times New Roman"/>
-          <w:b/>
-          <w:sz w:val="24"/>
-          <w:szCs w:val="24"/>
-          <w:lang w:eastAsia="pt-BR"/>
-        </w:rPr>
-      </w:pPr>
-    </w:p>
-    <w:p>
-      <w:pPr>
-        <w:pStyle w:val="ListParagraph"/>
-        <w:shd w:val="clear" w:color="auto" w:fill="FFFFFF"/>
-        <w:suppressAutoHyphens w:val="0"/>
-        <w:spacing w:line="240" w:lineRule="auto"/>
-        <w:ind w:left="720"/>
-        <w:rPr>
-          <w:rFonts w:ascii="Times New Roman" w:eastAsia="Times New Roman" w:hAnsi="Times New Roman"/>
-          <w:b/>
-          <w:sz w:val="24"/>
-          <w:szCs w:val="24"/>
-          <w:lang w:eastAsia="pt-BR"/>
-        </w:rPr>
-      </w:pPr>
-    </w:p>
-    <w:p>
-      <w:pPr>
-        <w:pStyle w:val="ListParagraph"/>
-        <w:shd w:val="clear" w:color="auto" w:fill="FFFFFF"/>
-        <w:suppressAutoHyphens w:val="0"/>
-        <w:spacing w:line="240" w:lineRule="auto"/>
-        <w:ind w:left="720"/>
-        <w:rPr>
-          <w:rFonts w:ascii="Times New Roman" w:eastAsia="Times New Roman" w:hAnsi="Times New Roman"/>
-          <w:b/>
-          <w:sz w:val="24"/>
-          <w:szCs w:val="24"/>
-          <w:lang w:eastAsia="pt-BR"/>
-        </w:rPr>
-      </w:pPr>
-    </w:p>
-    <w:p>
-      <w:pPr>
-        <w:pStyle w:val="ListParagraph"/>
-        <w:shd w:val="clear" w:color="auto" w:fill="FFFFFF"/>
-        <w:suppressAutoHyphens w:val="0"/>
-        <w:spacing w:line="240" w:lineRule="auto"/>
-        <w:ind w:left="720"/>
-        <w:rPr>
-          <w:rFonts w:ascii="Times New Roman" w:eastAsia="Times New Roman" w:hAnsi="Times New Roman"/>
-          <w:b/>
-          <w:sz w:val="24"/>
-          <w:szCs w:val="24"/>
-          <w:lang w:eastAsia="pt-BR"/>
-        </w:rPr>
-      </w:pPr>
-    </w:p>
-    <w:p>
-      <w:pPr>
-        <w:pStyle w:val="ListParagraph"/>
-        <w:shd w:val="clear" w:color="auto" w:fill="FFFFFF"/>
-        <w:suppressAutoHyphens w:val="0"/>
-        <w:spacing w:line="240" w:lineRule="auto"/>
-        <w:ind w:left="720"/>
-        <w:rPr>
-          <w:rFonts w:ascii="Times New Roman" w:eastAsia="Times New Roman" w:hAnsi="Times New Roman"/>
-          <w:b/>
-          <w:sz w:val="24"/>
-          <w:szCs w:val="24"/>
-          <w:lang w:eastAsia="pt-BR"/>
-        </w:rPr>
-      </w:pPr>
-    </w:p>
-    <w:p>
-      <w:pPr>
-        <w:pStyle w:val="ListParagraph"/>
-        <w:shd w:val="clear" w:color="auto" w:fill="FFFFFF"/>
-        <w:suppressAutoHyphens w:val="0"/>
-        <w:spacing w:line="240" w:lineRule="auto"/>
-        <w:ind w:left="720"/>
-        <w:rPr>
-          <w:rFonts w:ascii="Times New Roman" w:eastAsia="Times New Roman" w:hAnsi="Times New Roman"/>
-          <w:b/>
-          <w:sz w:val="24"/>
-          <w:szCs w:val="24"/>
-          <w:lang w:eastAsia="pt-BR"/>
-        </w:rPr>
-      </w:pPr>
-    </w:p>
-    <w:p>
-      <w:pPr>
-        <w:pStyle w:val="ListParagraph"/>
-        <w:shd w:val="clear" w:color="auto" w:fill="FFFFFF"/>
-        <w:suppressAutoHyphens w:val="0"/>
-        <w:spacing w:line="240" w:lineRule="auto"/>
-        <w:ind w:left="720"/>
-        <w:rPr>
-          <w:rFonts w:ascii="Times New Roman" w:eastAsia="Times New Roman" w:hAnsi="Times New Roman"/>
-          <w:b/>
-          <w:sz w:val="24"/>
-          <w:szCs w:val="24"/>
-          <w:lang w:eastAsia="pt-BR"/>
-        </w:rPr>
-      </w:pPr>
-    </w:p>
-    <w:p>
-      <w:pPr>
-        <w:pStyle w:val="ListParagraph"/>
-        <w:shd w:val="clear" w:color="auto" w:fill="FFFFFF"/>
-        <w:suppressAutoHyphens w:val="0"/>
-        <w:spacing w:line="240" w:lineRule="auto"/>
-        <w:ind w:left="720"/>
-        <w:rPr>
-          <w:rFonts w:ascii="Times New Roman" w:eastAsia="Times New Roman" w:hAnsi="Times New Roman"/>
-          <w:b/>
-          <w:sz w:val="24"/>
-          <w:szCs w:val="24"/>
-          <w:lang w:eastAsia="pt-BR"/>
-        </w:rPr>
-      </w:pPr>
-    </w:p>
-    <w:p>
-      <w:pPr>
-        <w:pStyle w:val="ListParagraph"/>
-        <w:shd w:val="clear" w:color="auto" w:fill="FFFFFF"/>
-        <w:suppressAutoHyphens w:val="0"/>
-        <w:spacing w:line="240" w:lineRule="auto"/>
-        <w:ind w:left="720"/>
-        <w:rPr>
-          <w:rFonts w:ascii="Times New Roman" w:eastAsia="Times New Roman" w:hAnsi="Times New Roman"/>
-          <w:b/>
-          <w:sz w:val="24"/>
-          <w:szCs w:val="24"/>
-          <w:lang w:eastAsia="pt-BR"/>
-        </w:rPr>
-      </w:pPr>
-    </w:p>
-    <w:p>
-      <w:pPr>
-        <w:pStyle w:val="ListParagraph"/>
-        <w:shd w:val="clear" w:color="auto" w:fill="FFFFFF"/>
-        <w:suppressAutoHyphens w:val="0"/>
-        <w:spacing w:line="240" w:lineRule="auto"/>
-        <w:ind w:left="720"/>
-        <w:rPr>
-          <w:rFonts w:ascii="Times New Roman" w:eastAsia="Times New Roman" w:hAnsi="Times New Roman"/>
-          <w:b/>
-          <w:sz w:val="24"/>
-          <w:szCs w:val="24"/>
-          <w:lang w:eastAsia="pt-BR"/>
-        </w:rPr>
-      </w:pPr>
-    </w:p>
-    <w:p>
-      <w:pPr>
-        <w:pStyle w:val="ListParagraph"/>
-        <w:shd w:val="clear" w:color="auto" w:fill="FFFFFF"/>
-        <w:suppressAutoHyphens w:val="0"/>
-        <w:spacing w:line="240" w:lineRule="auto"/>
-        <w:ind w:left="720"/>
-        <w:rPr>
-          <w:rFonts w:ascii="Times New Roman" w:eastAsia="Times New Roman" w:hAnsi="Times New Roman"/>
-          <w:b/>
-          <w:sz w:val="24"/>
-          <w:szCs w:val="24"/>
-          <w:lang w:eastAsia="pt-BR"/>
-        </w:rPr>
-      </w:pPr>
-    </w:p>
-    <w:p>
-      <w:pPr>
-        <w:pStyle w:val="ListParagraph"/>
-        <w:shd w:val="clear" w:color="auto" w:fill="FFFFFF"/>
-        <w:suppressAutoHyphens w:val="0"/>
-        <w:spacing w:line="240" w:lineRule="auto"/>
-        <w:ind w:left="720"/>
-        <w:rPr>
-          <w:rFonts w:ascii="Times New Roman" w:eastAsia="Times New Roman" w:hAnsi="Times New Roman"/>
-          <w:b/>
-          <w:sz w:val="24"/>
-          <w:szCs w:val="24"/>
-          <w:lang w:eastAsia="pt-BR"/>
-        </w:rPr>
-      </w:pPr>
-    </w:p>
-    <w:p>
-      <w:pPr>
-        <w:pStyle w:val="ListParagraph"/>
-        <w:shd w:val="clear" w:color="auto" w:fill="FFFFFF"/>
-        <w:suppressAutoHyphens w:val="0"/>
-        <w:spacing w:line="240" w:lineRule="auto"/>
-        <w:ind w:left="720"/>
-        <w:rPr>
-          <w:rFonts w:ascii="Times New Roman" w:eastAsia="Times New Roman" w:hAnsi="Times New Roman"/>
-          <w:b/>
-          <w:sz w:val="24"/>
-          <w:szCs w:val="24"/>
-          <w:lang w:eastAsia="pt-BR"/>
-        </w:rPr>
-      </w:pPr>
-    </w:p>
-    <w:p>
-      <w:pPr>
-        <w:pStyle w:val="ListParagraph"/>
-        <w:shd w:val="clear" w:color="auto" w:fill="FFFFFF"/>
-        <w:suppressAutoHyphens w:val="0"/>
-        <w:spacing w:line="240" w:lineRule="auto"/>
-        <w:ind w:left="720"/>
-        <w:rPr>
-          <w:rFonts w:ascii="Times New Roman" w:eastAsia="Times New Roman" w:hAnsi="Times New Roman"/>
-          <w:b/>
-          <w:sz w:val="24"/>
-          <w:szCs w:val="24"/>
-          <w:lang w:eastAsia="pt-BR"/>
-        </w:rPr>
-      </w:pPr>
-    </w:p>
-    <w:p>
-      <w:pPr>
-        <w:pStyle w:val="ListParagraph"/>
-        <w:shd w:val="clear" w:color="auto" w:fill="FFFFFF"/>
-        <w:suppressAutoHyphens w:val="0"/>
-        <w:spacing w:line="240" w:lineRule="auto"/>
-        <w:ind w:left="720"/>
-        <w:rPr>
-          <w:rFonts w:ascii="Times New Roman" w:eastAsia="Times New Roman" w:hAnsi="Times New Roman"/>
-          <w:b/>
-          <w:sz w:val="24"/>
-          <w:szCs w:val="24"/>
-          <w:lang w:eastAsia="pt-BR"/>
-        </w:rPr>
-      </w:pPr>
-    </w:p>
-    <w:p>
-      <w:pPr>
-        <w:pStyle w:val="ListParagraph"/>
-        <w:shd w:val="clear" w:color="auto" w:fill="FFFFFF"/>
-        <w:suppressAutoHyphens w:val="0"/>
-        <w:spacing w:line="240" w:lineRule="auto"/>
-        <w:ind w:left="720"/>
-        <w:rPr>
-          <w:rFonts w:ascii="Times New Roman" w:eastAsia="Times New Roman" w:hAnsi="Times New Roman"/>
-          <w:b/>
-          <w:sz w:val="24"/>
-          <w:szCs w:val="24"/>
-          <w:lang w:eastAsia="pt-BR"/>
-        </w:rPr>
-      </w:pPr>
-    </w:p>
-    <w:p>
-      <w:pPr>
-        <w:pStyle w:val="ListParagraph"/>
-        <w:shd w:val="clear" w:color="auto" w:fill="FFFFFF"/>
-        <w:suppressAutoHyphens w:val="0"/>
-        <w:spacing w:line="240" w:lineRule="auto"/>
-        <w:ind w:left="720"/>
-        <w:rPr>
-          <w:rFonts w:ascii="Times New Roman" w:eastAsia="Times New Roman" w:hAnsi="Times New Roman"/>
-          <w:b/>
-          <w:sz w:val="24"/>
-          <w:szCs w:val="24"/>
-          <w:lang w:eastAsia="pt-BR"/>
-        </w:rPr>
-      </w:pPr>
-    </w:p>
-    <w:p>
-      <w:pPr>
-        <w:pStyle w:val="ListParagraph"/>
-        <w:shd w:val="clear" w:color="auto" w:fill="FFFFFF"/>
-        <w:suppressAutoHyphens w:val="0"/>
-        <w:spacing w:line="240" w:lineRule="auto"/>
-        <w:ind w:left="720"/>
-        <w:rPr>
-          <w:rFonts w:ascii="Times New Roman" w:eastAsia="Times New Roman" w:hAnsi="Times New Roman"/>
-          <w:b/>
-          <w:sz w:val="24"/>
-          <w:szCs w:val="24"/>
-          <w:lang w:eastAsia="pt-BR"/>
-        </w:rPr>
-      </w:pPr>
-    </w:p>
-    <w:p>
-      <w:pPr>
-        <w:pStyle w:val="ListParagraph"/>
-        <w:shd w:val="clear" w:color="auto" w:fill="FFFFFF"/>
-        <w:suppressAutoHyphens w:val="0"/>
-        <w:spacing w:line="240" w:lineRule="auto"/>
-        <w:ind w:left="720"/>
-        <w:rPr>
-          <w:rFonts w:ascii="Times New Roman" w:eastAsia="Times New Roman" w:hAnsi="Times New Roman"/>
-          <w:b/>
-          <w:sz w:val="24"/>
-          <w:szCs w:val="24"/>
-          <w:lang w:eastAsia="pt-BR"/>
-        </w:rPr>
-      </w:pPr>
-    </w:p>
-    <w:p>
-      <w:pPr>
-        <w:pStyle w:val="ListParagraph"/>
-        <w:shd w:val="clear" w:color="auto" w:fill="FFFFFF"/>
-        <w:suppressAutoHyphens w:val="0"/>
-        <w:spacing w:line="240" w:lineRule="auto"/>
-        <w:ind w:left="720"/>
-        <w:rPr>
-          <w:rFonts w:ascii="Times New Roman" w:eastAsia="Times New Roman" w:hAnsi="Times New Roman"/>
-          <w:b/>
-          <w:sz w:val="24"/>
-          <w:szCs w:val="24"/>
-          <w:lang w:eastAsia="pt-BR"/>
-        </w:rPr>
-      </w:pPr>
+        <w:br w:type="page"/>
+      </w:r>
     </w:p>
     <w:p>
       <w:pPr>
@@ -6136,7 +5340,7 @@
           <w:szCs w:val="24"/>
         </w:rPr>
       </w:pPr>
-      <w:bookmarkStart w:id="3" w:name="_Toc463940031"/>
+      <w:bookmarkStart w:id="4" w:name="_Toc463940031"/>
       <w:r>
         <w:rPr>
           <w:rFonts w:ascii="Times New Roman" w:hAnsi="Times New Roman"/>
@@ -6147,7 +5351,7 @@
         <w:lastRenderedPageBreak/>
         <w:t>Métodos de Classificação</w:t>
       </w:r>
-      <w:bookmarkEnd w:id="3"/>
+      <w:bookmarkEnd w:id="4"/>
     </w:p>
     <w:p>
       <w:pPr>
@@ -6818,67 +6022,7 @@
           <w:sz w:val="24"/>
           <w:szCs w:val="24"/>
         </w:rPr>
-        <w:t xml:space="preserve">Jornal </w:t>
-      </w:r>
-      <w:proofErr w:type="spellStart"/>
-      <w:r>
-        <w:rPr>
-          <w:rFonts w:ascii="Times New Roman" w:hAnsi="Times New Roman"/>
-          <w:i/>
-          <w:sz w:val="24"/>
-          <w:szCs w:val="24"/>
-        </w:rPr>
-        <w:t>of</w:t>
-      </w:r>
-      <w:proofErr w:type="spellEnd"/>
-      <w:r>
-        <w:rPr>
-          <w:rFonts w:ascii="Times New Roman" w:hAnsi="Times New Roman"/>
-          <w:i/>
-          <w:sz w:val="24"/>
-          <w:szCs w:val="24"/>
-        </w:rPr>
-        <w:t xml:space="preserve"> </w:t>
-      </w:r>
-      <w:proofErr w:type="spellStart"/>
-      <w:r>
-        <w:rPr>
-          <w:rFonts w:ascii="Times New Roman" w:hAnsi="Times New Roman"/>
-          <w:i/>
-          <w:sz w:val="24"/>
-          <w:szCs w:val="24"/>
-        </w:rPr>
-        <w:t>Convergence</w:t>
-      </w:r>
-      <w:proofErr w:type="spellEnd"/>
-      <w:r>
-        <w:rPr>
-          <w:rFonts w:ascii="Times New Roman" w:hAnsi="Times New Roman"/>
-          <w:i/>
-          <w:sz w:val="24"/>
-          <w:szCs w:val="24"/>
-        </w:rPr>
-        <w:t xml:space="preserve"> </w:t>
-      </w:r>
-      <w:proofErr w:type="spellStart"/>
-      <w:r>
-        <w:rPr>
-          <w:rFonts w:ascii="Times New Roman" w:hAnsi="Times New Roman"/>
-          <w:i/>
-          <w:sz w:val="24"/>
-          <w:szCs w:val="24"/>
-        </w:rPr>
-        <w:t>Information</w:t>
-      </w:r>
-      <w:proofErr w:type="spellEnd"/>
-      <w:r>
-        <w:rPr>
-          <w:rFonts w:ascii="Times New Roman" w:hAnsi="Times New Roman"/>
-          <w:i/>
-          <w:sz w:val="24"/>
-          <w:szCs w:val="24"/>
-        </w:rPr>
-        <w:t xml:space="preserve"> Technology</w:t>
+        <w:t>Jornal of Convergence Information Technology</w:t>
       </w:r>
       <w:r>
         <w:rPr>
@@ -7158,7 +6302,7 @@
           <w:szCs w:val="24"/>
         </w:rPr>
       </w:pPr>
-      <w:bookmarkStart w:id="4" w:name="_Toc463940032"/>
+      <w:bookmarkStart w:id="5" w:name="_Toc463940032"/>
       <w:r>
         <w:rPr>
           <w:rFonts w:ascii="Times New Roman" w:hAnsi="Times New Roman"/>
@@ -7186,7 +6330,7 @@
         </w:rPr>
         <w:t xml:space="preserve"> (ID3)</w:t>
       </w:r>
-      <w:bookmarkEnd w:id="4"/>
+      <w:bookmarkEnd w:id="5"/>
     </w:p>
     <w:p>
       <w:pPr>
@@ -7946,7 +7090,7 @@
           <w:szCs w:val="20"/>
         </w:rPr>
       </w:pPr>
-      <w:bookmarkStart w:id="5" w:name="_Ref463940111"/>
+      <w:bookmarkStart w:id="6" w:name="_Ref463940111"/>
       <w:r>
         <w:rPr>
           <w:rFonts w:ascii="Times New Roman" w:hAnsi="Times New Roman" w:cs="Times New Roman"/>
@@ -8003,7 +7147,7 @@
         </w:rPr>
         <w:fldChar w:fldCharType="end"/>
       </w:r>
-      <w:bookmarkEnd w:id="5"/>
+      <w:bookmarkEnd w:id="6"/>
       <w:r>
         <w:rPr>
           <w:rFonts w:ascii="Times New Roman" w:hAnsi="Times New Roman" w:cs="Times New Roman"/>
@@ -8457,7 +7601,7 @@
           <w:szCs w:val="24"/>
         </w:rPr>
       </w:pPr>
-      <w:bookmarkStart w:id="6" w:name="_Toc463940033"/>
+      <w:bookmarkStart w:id="7" w:name="_Toc463940033"/>
       <w:r>
         <w:rPr>
           <w:rFonts w:ascii="Times New Roman" w:hAnsi="Times New Roman"/>
@@ -8467,7 +7611,7 @@
         </w:rPr>
         <w:t>Entropia</w:t>
       </w:r>
-      <w:bookmarkEnd w:id="6"/>
+      <w:bookmarkEnd w:id="7"/>
     </w:p>
     <w:p>
       <w:pPr>
@@ -9286,7 +8430,6 @@
         </w:rPr>
         <w:t xml:space="preserve"> </w:t>
       </w:r>
-      <w:proofErr w:type="gramStart"/>
       <w:r>
         <w:rPr>
           <w:rFonts w:ascii="Times New Roman" w:hAnsi="Times New Roman"/>
@@ -9294,17 +8437,7 @@
           <w:sz w:val="24"/>
           <w:szCs w:val="24"/>
         </w:rPr>
-        <w:t>é</w:t>
-      </w:r>
-      <w:proofErr w:type="gramEnd"/>
-      <w:r>
-        <w:rPr>
-          <w:rFonts w:ascii="Times New Roman" w:hAnsi="Times New Roman"/>
-          <w:color w:val="000000" w:themeColor="text1"/>
-          <w:sz w:val="24"/>
-          <w:szCs w:val="24"/>
-        </w:rPr>
-        <w:t xml:space="preserve"> o elemento que representa a iteração das classes contidas em</w:t>
+        <w:t>é o elemento que representa a iteração das classes contidas em</w:t>
       </w:r>
       <w:r>
         <w:rPr>
@@ -9388,7 +8521,6 @@
         </w:rPr>
         <w:t xml:space="preserve"> </w:t>
       </w:r>
-      <w:proofErr w:type="gramStart"/>
       <w:r>
         <w:rPr>
           <w:rFonts w:ascii="Times New Roman" w:hAnsi="Times New Roman"/>
@@ -9396,17 +8528,7 @@
           <w:sz w:val="24"/>
           <w:szCs w:val="24"/>
         </w:rPr>
-        <w:t>é</w:t>
-      </w:r>
-      <w:proofErr w:type="gramEnd"/>
-      <w:r>
-        <w:rPr>
-          <w:rFonts w:ascii="Times New Roman" w:hAnsi="Times New Roman"/>
-          <w:color w:val="000000" w:themeColor="text1"/>
-          <w:sz w:val="24"/>
-          <w:szCs w:val="24"/>
-        </w:rPr>
-        <w:t xml:space="preserve"> o logaritmo binário, utilizado para identificar se um valor inserido é uma potência de 2.</w:t>
+        <w:t>é o logaritmo binário, utilizado para identificar se um valor inserido é uma potência de 2.</w:t>
       </w:r>
     </w:p>
     <w:p>
@@ -9738,7 +8860,7 @@
           <w:lang w:eastAsia="pt-BR"/>
         </w:rPr>
       </w:pPr>
-      <w:bookmarkStart w:id="7" w:name="_Ref463213528"/>
+      <w:bookmarkStart w:id="8" w:name="_Ref463213528"/>
       <w:r>
         <w:rPr>
           <w:rFonts w:ascii="Times New Roman" w:hAnsi="Times New Roman" w:cs="Times New Roman"/>
@@ -9795,7 +8917,7 @@
         </w:rPr>
         <w:fldChar w:fldCharType="end"/>
       </w:r>
-      <w:bookmarkEnd w:id="7"/>
+      <w:bookmarkEnd w:id="8"/>
       <w:r>
         <w:rPr>
           <w:rFonts w:ascii="Times New Roman" w:hAnsi="Times New Roman" w:cs="Times New Roman"/>
@@ -10896,27 +10018,7 @@
           <w:sz w:val="24"/>
           <w:szCs w:val="24"/>
         </w:rPr>
-        <w:t xml:space="preserve"> </w:t>
-      </w:r>
-      <w:proofErr w:type="gramStart"/>
-      <w:r>
-        <w:rPr>
-          <w:rFonts w:ascii="Times New Roman" w:hAnsi="Times New Roman"/>
-          <w:color w:val="000000" w:themeColor="text1"/>
-          <w:sz w:val="24"/>
-          <w:szCs w:val="24"/>
-        </w:rPr>
-        <w:t>representa</w:t>
-      </w:r>
-      <w:proofErr w:type="gramEnd"/>
-      <w:r>
-        <w:rPr>
-          <w:rFonts w:ascii="Times New Roman" w:hAnsi="Times New Roman"/>
-          <w:color w:val="000000" w:themeColor="text1"/>
-          <w:sz w:val="24"/>
-          <w:szCs w:val="24"/>
-        </w:rPr>
-        <w:t xml:space="preserve"> a quantidade de elementos positivos</w:t>
+        <w:t xml:space="preserve"> representa a quantidade de elementos positivos</w:t>
       </w:r>
       <w:r>
         <w:rPr>
@@ -10997,27 +10099,7 @@
           <w:sz w:val="24"/>
           <w:szCs w:val="24"/>
         </w:rPr>
-        <w:t xml:space="preserve"> </w:t>
-      </w:r>
-      <w:proofErr w:type="gramStart"/>
-      <w:r>
-        <w:rPr>
-          <w:rFonts w:ascii="Times New Roman" w:hAnsi="Times New Roman"/>
-          <w:color w:val="000000" w:themeColor="text1"/>
-          <w:sz w:val="24"/>
-          <w:szCs w:val="24"/>
-        </w:rPr>
-        <w:t>representa</w:t>
-      </w:r>
-      <w:proofErr w:type="gramEnd"/>
-      <w:r>
-        <w:rPr>
-          <w:rFonts w:ascii="Times New Roman" w:hAnsi="Times New Roman"/>
-          <w:color w:val="000000" w:themeColor="text1"/>
-          <w:sz w:val="24"/>
-          <w:szCs w:val="24"/>
-        </w:rPr>
-        <w:t xml:space="preserve"> a quantidade de elementos negativos</w:t>
+        <w:t xml:space="preserve"> representa a quantidade de elementos negativos</w:t>
       </w:r>
       <w:r>
         <w:rPr>
@@ -11098,27 +10180,7 @@
           <w:sz w:val="24"/>
           <w:szCs w:val="24"/>
         </w:rPr>
-        <w:t xml:space="preserve"> </w:t>
-      </w:r>
-      <w:proofErr w:type="gramStart"/>
-      <w:r>
-        <w:rPr>
-          <w:rFonts w:ascii="Times New Roman" w:hAnsi="Times New Roman"/>
-          <w:color w:val="000000" w:themeColor="text1"/>
-          <w:sz w:val="24"/>
-          <w:szCs w:val="24"/>
-        </w:rPr>
-        <w:t>é</w:t>
-      </w:r>
-      <w:proofErr w:type="gramEnd"/>
-      <w:r>
-        <w:rPr>
-          <w:rFonts w:ascii="Times New Roman" w:hAnsi="Times New Roman"/>
-          <w:color w:val="000000" w:themeColor="text1"/>
-          <w:sz w:val="24"/>
-          <w:szCs w:val="24"/>
-        </w:rPr>
-        <w:t xml:space="preserve"> o logaritmo binário.</w:t>
+        <w:t xml:space="preserve"> é o logaritmo binário.</w:t>
       </w:r>
     </w:p>
     <w:p>
@@ -11308,7 +10370,7 @@
           <w:szCs w:val="24"/>
         </w:rPr>
       </w:pPr>
-      <w:bookmarkStart w:id="8" w:name="_Toc463940034"/>
+      <w:bookmarkStart w:id="9" w:name="_Toc463940034"/>
       <w:r>
         <w:rPr>
           <w:rFonts w:ascii="Times New Roman" w:hAnsi="Times New Roman"/>
@@ -11318,7 +10380,7 @@
         </w:rPr>
         <w:t>Ganho de Informação</w:t>
       </w:r>
-      <w:bookmarkEnd w:id="8"/>
+      <w:bookmarkEnd w:id="9"/>
     </w:p>
     <w:p>
       <w:pPr>
@@ -12141,8 +11203,7 @@
           <w:szCs w:val="24"/>
         </w:rPr>
       </w:pPr>
-      <w:bookmarkStart w:id="9" w:name="_Toc463940035"/>
-      <w:proofErr w:type="spellStart"/>
+      <w:bookmarkStart w:id="10" w:name="_Toc463940035"/>
       <w:r>
         <w:rPr>
           <w:rFonts w:ascii="Times New Roman" w:hAnsi="Times New Roman"/>
@@ -12162,8 +11223,7 @@
         </w:rPr>
         <w:t>n</w:t>
       </w:r>
-      <w:bookmarkEnd w:id="9"/>
-      <w:proofErr w:type="spellEnd"/>
+      <w:bookmarkEnd w:id="10"/>
     </w:p>
     <w:p>
       <w:pPr>
@@ -12176,7 +11236,6 @@
           <w:szCs w:val="24"/>
         </w:rPr>
       </w:pPr>
-      <w:proofErr w:type="spellStart"/>
       <w:r>
         <w:rPr>
           <w:rFonts w:ascii="Times New Roman" w:hAnsi="Times New Roman"/>
@@ -12186,7 +11245,6 @@
         </w:rPr>
         <w:t>MarioLearn</w:t>
       </w:r>
-      <w:proofErr w:type="spellEnd"/>
       <w:r>
         <w:rPr>
           <w:rFonts w:ascii="Times New Roman" w:hAnsi="Times New Roman"/>
@@ -12452,7 +11510,6 @@
         </w:rPr>
         <w:t xml:space="preserve"> (</w:t>
       </w:r>
-      <w:proofErr w:type="spellStart"/>
       <w:r>
         <w:rPr>
           <w:rStyle w:val="normaltextrun"/>
@@ -12463,149 +11520,77 @@
           <w:szCs w:val="24"/>
           <w:shd w:val="clear" w:color="auto" w:fill="FFFFFF"/>
         </w:rPr>
-        <w:t>Super</w:t>
-      </w:r>
-      <w:proofErr w:type="spellEnd"/>
+        <w:t>Super Nintendo Entertainment System</w:t>
+      </w:r>
       <w:r>
         <w:rPr>
           <w:rStyle w:val="normaltextrun"/>
           <w:rFonts w:ascii="Times New Roman" w:hAnsi="Times New Roman"/>
+          <w:color w:val="000000"/>
+          <w:sz w:val="24"/>
+          <w:szCs w:val="24"/>
+          <w:shd w:val="clear" w:color="auto" w:fill="FFFFFF"/>
+        </w:rPr>
+        <w:t>)</w:t>
+      </w:r>
+      <w:r>
+        <w:rPr>
+          <w:rFonts w:ascii="Times New Roman" w:hAnsi="Times New Roman"/>
+          <w:sz w:val="24"/>
+          <w:szCs w:val="24"/>
+        </w:rPr>
+        <w:t xml:space="preserve">, por meio da utilização de um </w:t>
+      </w:r>
+      <w:r>
+        <w:rPr>
+          <w:rFonts w:ascii="Times New Roman" w:hAnsi="Times New Roman"/>
           <w:i/>
-          <w:color w:val="000000"/>
-          <w:sz w:val="24"/>
-          <w:szCs w:val="24"/>
-          <w:shd w:val="clear" w:color="auto" w:fill="FFFFFF"/>
-        </w:rPr>
-        <w:t xml:space="preserve"> Nintendo </w:t>
-      </w:r>
-      <w:proofErr w:type="spellStart"/>
-      <w:r>
-        <w:rPr>
-          <w:rStyle w:val="normaltextrun"/>
+          <w:sz w:val="24"/>
+          <w:szCs w:val="24"/>
+        </w:rPr>
+        <w:t>plugin</w:t>
+      </w:r>
+      <w:r>
+        <w:rPr>
+          <w:rFonts w:ascii="Times New Roman" w:hAnsi="Times New Roman"/>
+          <w:sz w:val="24"/>
+          <w:szCs w:val="24"/>
+        </w:rPr>
+        <w:t xml:space="preserve"> </w:t>
+      </w:r>
+      <w:r>
+        <w:rPr>
+          <w:rFonts w:ascii="Times New Roman" w:hAnsi="Times New Roman"/>
+          <w:sz w:val="24"/>
+          <w:szCs w:val="24"/>
+        </w:rPr>
+        <w:t xml:space="preserve">chamado </w:t>
+      </w:r>
+      <w:r>
+        <w:rPr>
+          <w:rFonts w:ascii="Times New Roman" w:hAnsi="Times New Roman"/>
+          <w:sz w:val="24"/>
+          <w:szCs w:val="24"/>
+        </w:rPr>
+        <w:t>TAS</w:t>
+      </w:r>
+      <w:r>
+        <w:rPr>
+          <w:rFonts w:ascii="Times New Roman" w:hAnsi="Times New Roman"/>
+          <w:sz w:val="24"/>
+          <w:szCs w:val="24"/>
+        </w:rPr>
+        <w:t xml:space="preserve"> (</w:t>
+      </w:r>
+      <w:r>
+        <w:rPr>
           <w:rFonts w:ascii="Times New Roman" w:hAnsi="Times New Roman"/>
           <w:i/>
-          <w:color w:val="000000"/>
-          <w:sz w:val="24"/>
-          <w:szCs w:val="24"/>
-          <w:shd w:val="clear" w:color="auto" w:fill="FFFFFF"/>
-        </w:rPr>
-        <w:t>Entertainment</w:t>
-      </w:r>
-      <w:proofErr w:type="spellEnd"/>
-      <w:r>
-        <w:rPr>
-          <w:rStyle w:val="normaltextrun"/>
-          <w:rFonts w:ascii="Times New Roman" w:hAnsi="Times New Roman"/>
-          <w:i/>
-          <w:color w:val="000000"/>
-          <w:sz w:val="24"/>
-          <w:szCs w:val="24"/>
-          <w:shd w:val="clear" w:color="auto" w:fill="FFFFFF"/>
-        </w:rPr>
-        <w:t xml:space="preserve"> System</w:t>
-      </w:r>
-      <w:r>
-        <w:rPr>
-          <w:rStyle w:val="normaltextrun"/>
-          <w:rFonts w:ascii="Times New Roman" w:hAnsi="Times New Roman"/>
-          <w:color w:val="000000"/>
-          <w:sz w:val="24"/>
-          <w:szCs w:val="24"/>
-          <w:shd w:val="clear" w:color="auto" w:fill="FFFFFF"/>
-        </w:rPr>
-        <w:t>)</w:t>
-      </w:r>
-      <w:r>
-        <w:rPr>
-          <w:rFonts w:ascii="Times New Roman" w:hAnsi="Times New Roman"/>
-          <w:sz w:val="24"/>
-          <w:szCs w:val="24"/>
-        </w:rPr>
-        <w:t xml:space="preserve">, por meio da utilização de um </w:t>
-      </w:r>
-      <w:proofErr w:type="spellStart"/>
-      <w:r>
-        <w:rPr>
-          <w:rFonts w:ascii="Times New Roman" w:hAnsi="Times New Roman"/>
-          <w:i/>
-          <w:sz w:val="24"/>
-          <w:szCs w:val="24"/>
-        </w:rPr>
-        <w:t>plugin</w:t>
-      </w:r>
-      <w:proofErr w:type="spellEnd"/>
-      <w:r>
-        <w:rPr>
-          <w:rFonts w:ascii="Times New Roman" w:hAnsi="Times New Roman"/>
-          <w:sz w:val="24"/>
-          <w:szCs w:val="24"/>
-        </w:rPr>
-        <w:t xml:space="preserve"> </w:t>
-      </w:r>
-      <w:r>
-        <w:rPr>
-          <w:rFonts w:ascii="Times New Roman" w:hAnsi="Times New Roman"/>
-          <w:sz w:val="24"/>
-          <w:szCs w:val="24"/>
-        </w:rPr>
-        <w:t xml:space="preserve">chamado </w:t>
-      </w:r>
-      <w:r>
-        <w:rPr>
-          <w:rFonts w:ascii="Times New Roman" w:hAnsi="Times New Roman"/>
-          <w:sz w:val="24"/>
-          <w:szCs w:val="24"/>
-        </w:rPr>
-        <w:t>TAS</w:t>
-      </w:r>
-      <w:r>
-        <w:rPr>
-          <w:rFonts w:ascii="Times New Roman" w:hAnsi="Times New Roman"/>
-          <w:sz w:val="24"/>
-          <w:szCs w:val="24"/>
-        </w:rPr>
-        <w:t xml:space="preserve"> (</w:t>
-      </w:r>
-      <w:r>
-        <w:rPr>
-          <w:rFonts w:ascii="Times New Roman" w:hAnsi="Times New Roman"/>
-          <w:i/>
-          <w:sz w:val="24"/>
-          <w:szCs w:val="24"/>
-        </w:rPr>
-        <w:t xml:space="preserve">Tool </w:t>
-      </w:r>
-      <w:proofErr w:type="spellStart"/>
-      <w:r>
-        <w:rPr>
-          <w:rFonts w:ascii="Times New Roman" w:hAnsi="Times New Roman"/>
-          <w:i/>
-          <w:sz w:val="24"/>
-          <w:szCs w:val="24"/>
-        </w:rPr>
-        <w:t>Assisted</w:t>
-      </w:r>
-      <w:proofErr w:type="spellEnd"/>
-      <w:r>
-        <w:rPr>
-          <w:rFonts w:ascii="Times New Roman" w:hAnsi="Times New Roman"/>
-          <w:i/>
-          <w:sz w:val="24"/>
-          <w:szCs w:val="24"/>
-        </w:rPr>
-        <w:t xml:space="preserve"> </w:t>
-      </w:r>
-      <w:proofErr w:type="spellStart"/>
-      <w:r>
-        <w:rPr>
-          <w:rFonts w:ascii="Times New Roman" w:hAnsi="Times New Roman"/>
-          <w:i/>
-          <w:sz w:val="24"/>
-          <w:szCs w:val="24"/>
-        </w:rPr>
-        <w:t>Speedrun</w:t>
-      </w:r>
-      <w:proofErr w:type="spellEnd"/>
+          <w:sz w:val="24"/>
+          <w:szCs w:val="24"/>
+        </w:rPr>
+        <w:t>Tool Assisted Speedrun</w:t>
+      </w:r>
       <w:r>
         <w:rPr>
           <w:rFonts w:ascii="Times New Roman" w:hAnsi="Times New Roman"/>
@@ -12755,7 +11740,6 @@
         </w:rPr>
         <w:t xml:space="preserve"> a utilização do algoritmo em conjunto com o </w:t>
       </w:r>
-      <w:proofErr w:type="spellStart"/>
       <w:r>
         <w:rPr>
           <w:rFonts w:ascii="Times New Roman" w:hAnsi="Times New Roman"/>
@@ -12765,7 +11749,6 @@
         </w:rPr>
         <w:t>plugin</w:t>
       </w:r>
-      <w:proofErr w:type="spellEnd"/>
       <w:r>
         <w:rPr>
           <w:rFonts w:ascii="Times New Roman" w:hAnsi="Times New Roman"/>
@@ -12786,7 +11769,7 @@
           <w:szCs w:val="20"/>
         </w:rPr>
       </w:pPr>
-      <w:bookmarkStart w:id="10" w:name="_Ref463941834"/>
+      <w:bookmarkStart w:id="11" w:name="_Ref463941834"/>
       <w:r>
         <w:rPr>
           <w:rFonts w:ascii="Times New Roman" w:hAnsi="Times New Roman" w:cs="Times New Roman"/>
@@ -12842,7 +11825,7 @@
         </w:rPr>
         <w:fldChar w:fldCharType="end"/>
       </w:r>
-      <w:bookmarkEnd w:id="10"/>
+      <w:bookmarkEnd w:id="11"/>
       <w:r>
         <w:rPr>
           <w:rFonts w:ascii="Times New Roman" w:hAnsi="Times New Roman" w:cs="Times New Roman"/>
@@ -13056,7 +12039,7 @@
           <w:szCs w:val="24"/>
         </w:rPr>
       </w:pPr>
-      <w:bookmarkStart w:id="11" w:name="_Toc463940036"/>
+      <w:bookmarkStart w:id="12" w:name="_Toc463940036"/>
       <w:r>
         <w:rPr>
           <w:rFonts w:ascii="Times New Roman" w:hAnsi="Times New Roman"/>
@@ -13067,7 +12050,7 @@
         <w:lastRenderedPageBre